<commit_message>
Adjusted docs for recent changes
</commit_message>
<xml_diff>
--- a/docs/DataFrameDoc.docx
+++ b/docs/DataFrameDoc.docx
@@ -2390,7 +2390,7 @@
           <w:i/>
           <w:color w:val="C45911" w:themeColor="accent2" w:themeShade="BF"/>
         </w:rPr>
-        <w:t>template&lt;typename TS, template&lt;typename DT, class... types&gt; class DS&gt;</w:t>
+        <w:t>template&lt;typename TS&gt;</w:t>
       </w:r>
     </w:p>
     <w:p>
@@ -2426,32 +2426,44 @@
         <w:ind w:left="1440"/>
       </w:pPr>
       <w:r>
-        <w:t xml:space="preserve">It uses type DS as Data Storage. For </w:t>
-      </w:r>
-      <w:r>
-        <w:t>example,</w:t>
+        <w:t>The storage used throughout is</w:t>
       </w:r>
       <w:r>
         <w:t xml:space="preserve"> std::vector</w:t>
       </w:r>
-    </w:p>
-    <w:p>
-      <w:pPr>
-        <w:ind w:left="1440"/>
-      </w:pPr>
-    </w:p>
-    <w:p>
-      <w:pPr>
-        <w:ind w:left="1440"/>
-        <w:rPr>
-          <w:color w:val="C45911" w:themeColor="accent2" w:themeShade="BF"/>
-        </w:rPr>
-      </w:pPr>
-      <w:r>
-        <w:rPr>
-          <w:color w:val="C45911" w:themeColor="accent2" w:themeShade="BF"/>
-        </w:rPr>
-        <w:t>using size_type = typename DS&lt;DataVec&gt;::size_type;</w:t>
+      <w:r>
+        <w:t>.</w:t>
+      </w:r>
+    </w:p>
+    <w:p>
+      <w:pPr>
+        <w:ind w:left="1440"/>
+      </w:pPr>
+    </w:p>
+    <w:p>
+      <w:pPr>
+        <w:ind w:left="1440"/>
+        <w:rPr>
+          <w:color w:val="C45911" w:themeColor="accent2" w:themeShade="BF"/>
+        </w:rPr>
+      </w:pPr>
+      <w:r>
+        <w:rPr>
+          <w:color w:val="C45911" w:themeColor="accent2" w:themeShade="BF"/>
+        </w:rPr>
+        <w:t xml:space="preserve">using size_type = </w:t>
+      </w:r>
+      <w:r>
+        <w:rPr>
+          <w:color w:val="C45911" w:themeColor="accent2" w:themeShade="BF"/>
+        </w:rPr>
+        <w:t>std::vector</w:t>
+      </w:r>
+      <w:r>
+        <w:rPr>
+          <w:color w:val="C45911" w:themeColor="accent2" w:themeShade="BF"/>
+        </w:rPr>
+        <w:t>&lt;DataVec&gt;::size_type;</w:t>
       </w:r>
     </w:p>
     <w:p>
@@ -2505,7 +2517,19 @@
         <w:rPr>
           <w:color w:val="C45911" w:themeColor="accent2" w:themeShade="BF"/>
         </w:rPr>
-        <w:t>using TSVec = DS&lt;TS&gt;;</w:t>
+        <w:t xml:space="preserve">using TSVec = </w:t>
+      </w:r>
+      <w:r>
+        <w:rPr>
+          <w:color w:val="C45911" w:themeColor="accent2" w:themeShade="BF"/>
+        </w:rPr>
+        <w:t>std::vector</w:t>
+      </w:r>
+      <w:r>
+        <w:rPr>
+          <w:color w:val="C45911" w:themeColor="accent2" w:themeShade="BF"/>
+        </w:rPr>
+        <w:t>&lt;TS&gt;;</w:t>
       </w:r>
     </w:p>
     <w:p>
@@ -2769,10 +2793,16 @@
       </w:pPr>
       <w:r>
         <w:rPr>
+          <w:color w:val="C45911" w:themeColor="accent2" w:themeShade="BF"/>
+        </w:rPr>
+        <w:t>std::vector</w:t>
+      </w:r>
+      <w:r>
+        <w:rPr>
           <w:i/>
           <w:color w:val="C45911" w:themeColor="accent2" w:themeShade="BF"/>
         </w:rPr>
-        <w:t>DS&lt;T&gt; &amp;create_column</w:t>
+        <w:t>&lt;T&gt; &amp;create_column</w:t>
       </w:r>
       <w:r>
         <w:rPr>
@@ -2942,7 +2972,16 @@
         <w:ind w:left="1440"/>
       </w:pPr>
       <w:r>
-        <w:t xml:space="preserve">          std::pair(&lt;const char *name, DS&lt;T&gt; &amp;&amp;data&gt;).</w:t>
+        <w:t xml:space="preserve">          std::pair(&lt;const char *name, </w:t>
+      </w:r>
+      <w:r>
+        <w:rPr>
+          <w:color w:val="C45911" w:themeColor="accent2" w:themeShade="BF"/>
+        </w:rPr>
+        <w:t>std::vector</w:t>
+      </w:r>
+      <w:r>
+        <w:t>&lt;T&gt; &amp;&amp;data&gt;).</w:t>
       </w:r>
     </w:p>
     <w:p>
@@ -3350,7 +3389,13 @@
         <w:rPr>
           <w:color w:val="C45911" w:themeColor="accent2" w:themeShade="BF"/>
         </w:rPr>
-        <w:t>DS&lt;T&gt; &amp;&amp;data,</w:t>
+        <w:t>std::vector</w:t>
+      </w:r>
+      <w:r>
+        <w:rPr>
+          <w:color w:val="C45911" w:themeColor="accent2" w:themeShade="BF"/>
+        </w:rPr>
+        <w:t>&lt;T&gt; &amp;&amp;data,</w:t>
       </w:r>
     </w:p>
     <w:p>
@@ -4051,21 +4096,7 @@
         <w:rPr>
           <w:color w:val="C45911" w:themeColor="accent2" w:themeShade="BF"/>
         </w:rPr>
-        <w:t xml:space="preserve">DataFrame </w:t>
-      </w:r>
-      <w:bookmarkStart w:id="0" w:name="_GoBack"/>
-      <w:r>
-        <w:rPr>
-          <w:color w:val="C45911" w:themeColor="accent2" w:themeShade="BF"/>
-        </w:rPr>
-        <w:t>groupby</w:t>
-      </w:r>
-      <w:bookmarkEnd w:id="0"/>
-      <w:r>
-        <w:rPr>
-          <w:color w:val="C45911" w:themeColor="accent2" w:themeShade="BF"/>
-        </w:rPr>
-        <w:t xml:space="preserve"> (F &amp;&amp;func,</w:t>
+        <w:t>DataFrame groupby (F &amp;&amp;func,</w:t>
       </w:r>
     </w:p>
     <w:p>
@@ -4892,7 +4923,13 @@
         <w:rPr>
           <w:color w:val="C45911" w:themeColor="accent2" w:themeShade="BF"/>
         </w:rPr>
-        <w:t>DS&lt;T&gt; &amp;get_column (const char *name);</w:t>
+        <w:t>std::vector</w:t>
+      </w:r>
+      <w:r>
+        <w:rPr>
+          <w:color w:val="C45911" w:themeColor="accent2" w:themeShade="BF"/>
+        </w:rPr>
+        <w:t>&lt;T&gt; &amp;get_column (const char *name);</w:t>
       </w:r>
     </w:p>
     <w:p>
@@ -4941,7 +4978,21 @@
         <w:rPr>
           <w:color w:val="C45911" w:themeColor="accent2" w:themeShade="BF"/>
         </w:rPr>
-        <w:t>const DS&lt;T&gt; &amp;get_column (const char *name) const;</w:t>
+        <w:t xml:space="preserve">const </w:t>
+      </w:r>
+      <w:r>
+        <w:rPr>
+          <w:color w:val="C45911" w:themeColor="accent2" w:themeShade="BF"/>
+        </w:rPr>
+        <w:t>std::vector</w:t>
+      </w:r>
+      <w:bookmarkStart w:id="0" w:name="_GoBack"/>
+      <w:bookmarkEnd w:id="0"/>
+      <w:r>
+        <w:rPr>
+          <w:color w:val="C45911" w:themeColor="accent2" w:themeShade="BF"/>
+        </w:rPr>
+        <w:t>&lt;T&gt; &amp;get_column (const char *name) const;</w:t>
       </w:r>
     </w:p>
     <w:p>

</xml_diff>

<commit_message>
Adjust the doc files
</commit_message>
<xml_diff>
--- a/docs/DataFrameDoc.docx
+++ b/docs/DataFrameDoc.docx
@@ -206,8 +206,24 @@
           <w:i/>
           <w:sz w:val="28"/>
         </w:rPr>
-        <w:t>BaseContainer.cc</w:t>
-      </w:r>
+        <w:t>HeteroVector</w:t>
+      </w:r>
+      <w:r>
+        <w:rPr>
+          <w:i/>
+          <w:sz w:val="28"/>
+        </w:rPr>
+        <w:t>.cc</w:t>
+      </w:r>
+      <w:r>
+        <w:rPr>
+          <w:i/>
+          <w:sz w:val="28"/>
+        </w:rPr>
+        <w:t xml:space="preserve"> and HeteroView.cc</w:t>
+      </w:r>
+      <w:bookmarkStart w:id="0" w:name="_GoBack"/>
+      <w:bookmarkEnd w:id="0"/>
       <w:r>
         <w:t>.</w:t>
       </w:r>
@@ -3856,8 +3872,6 @@
         </w:rPr>
         <w:t>Methods</w:t>
       </w:r>
-      <w:bookmarkStart w:id="0" w:name="_GoBack"/>
-      <w:bookmarkEnd w:id="0"/>
     </w:p>
     <w:p>
       <w:pPr>

</xml_diff>

<commit_message>
Implemented column inner join
</commit_message>
<xml_diff>
--- a/docs/DataFrameDoc.docx
+++ b/docs/DataFrameDoc.docx
@@ -471,7 +471,7 @@
       <w:r>
         <w:t xml:space="preserve">hanks to </w:t>
       </w:r>
-      <w:hyperlink r:id="rId4" w:history="1">
+      <w:hyperlink r:id="rId5" w:history="1">
         <w:r>
           <w:rPr>
             <w:rStyle w:val="Hyperlink"/>
@@ -6384,110 +6384,119 @@
     </w:p>
     <w:p>
       <w:pPr>
-        <w:ind w:left="1440"/>
-      </w:pPr>
-      <w:r>
-        <w:t>1) TS type must be the same between lhs and rhs.</w:t>
-      </w:r>
-    </w:p>
-    <w:p>
-      <w:pPr>
-        <w:ind w:left="1440"/>
-      </w:pPr>
-      <w:r>
-        <w:t>2) Both lhs and rhs must be sorted by index</w:t>
-      </w:r>
-    </w:p>
-    <w:p>
-      <w:pPr>
-        <w:ind w:left="1440"/>
-      </w:pPr>
-      <w:r>
-        <w:t xml:space="preserve">3) In both lhs and rhs, </w:t>
-      </w:r>
-      <w:r>
-        <w:t>columns</w:t>
-      </w:r>
-      <w:r>
-        <w:t xml:space="preserve"> with the same name must have the same</w:t>
-      </w:r>
-    </w:p>
-    <w:p>
-      <w:pPr>
-        <w:ind w:left="1440"/>
-      </w:pPr>
-      <w:r>
-        <w:lastRenderedPageBreak/>
-        <w:t xml:space="preserve">   </w:t>
-      </w:r>
-      <w:r>
-        <w:t>type</w:t>
-      </w:r>
-    </w:p>
-    <w:p>
-      <w:pPr>
-        <w:ind w:left="1440"/>
-      </w:pPr>
-      <w:r>
-        <w:t>RHS_T: Type of DataFrame rhs</w:t>
-      </w:r>
-    </w:p>
-    <w:p>
-      <w:pPr>
-        <w:ind w:left="1440"/>
-      </w:pPr>
-      <w:r>
-        <w:t>types: List all the types of all data columns.</w:t>
-      </w:r>
-    </w:p>
-    <w:p>
-      <w:pPr>
-        <w:ind w:left="1440"/>
-      </w:pPr>
-      <w:r>
-        <w:t xml:space="preserve">    </w:t>
-      </w:r>
-      <w:r>
-        <w:t xml:space="preserve">  </w:t>
-      </w:r>
-      <w:r>
-        <w:t xml:space="preserve">    A type should be specified in the list only once.</w:t>
-      </w:r>
-    </w:p>
-    <w:p>
-      <w:pPr>
-        <w:ind w:left="1440"/>
-      </w:pPr>
-      <w:r>
-        <w:t>rhs: The rhs DataFrame</w:t>
-      </w:r>
-    </w:p>
-    <w:p>
-      <w:pPr>
-        <w:ind w:left="1440"/>
-      </w:pPr>
-      <w:r>
-        <w:t>join_policy: Specifies how to join. For example inner join,</w:t>
-      </w:r>
-    </w:p>
-    <w:p>
-      <w:pPr>
-        <w:ind w:left="1440"/>
-      </w:pPr>
-      <w:r>
-        <w:t xml:space="preserve">    </w:t>
-      </w:r>
-      <w:r>
-        <w:t xml:space="preserve">   </w:t>
-      </w:r>
-      <w:r>
-        <w:t xml:space="preserve">             or left join, etc. (See join_policy definition)</w:t>
-      </w:r>
-    </w:p>
-    <w:p>
+        <w:pStyle w:val="ListParagraph"/>
+        <w:numPr>
+          <w:ilvl w:val="0"/>
+          <w:numId w:val="1"/>
+        </w:numPr>
+      </w:pPr>
+      <w:r>
+        <w:t>TS type must be the same between lhs and rhs.</w:t>
+      </w:r>
+    </w:p>
+    <w:p>
+      <w:pPr>
+        <w:pStyle w:val="ListParagraph"/>
+        <w:numPr>
+          <w:ilvl w:val="0"/>
+          <w:numId w:val="1"/>
+        </w:numPr>
+      </w:pPr>
+      <w:r>
+        <w:t>Ordering (&lt; &gt; != ==) must be well defined for type TS</w:t>
+      </w:r>
+    </w:p>
+    <w:p>
+      <w:pPr>
+        <w:pStyle w:val="ListParagraph"/>
+        <w:numPr>
+          <w:ilvl w:val="0"/>
+          <w:numId w:val="1"/>
+        </w:numPr>
+      </w:pPr>
+      <w:r>
+        <w:t>Both lhs and rh</w:t>
+      </w:r>
       <w:bookmarkStart w:id="0" w:name="_GoBack"/>
       <w:bookmarkEnd w:id="0"/>
-    </w:p>
+      <w:r>
+        <w:t>s must be sorted by index</w:t>
+      </w:r>
+    </w:p>
+    <w:p>
+      <w:pPr>
+        <w:pStyle w:val="ListParagraph"/>
+        <w:numPr>
+          <w:ilvl w:val="0"/>
+          <w:numId w:val="1"/>
+        </w:numPr>
+      </w:pPr>
+      <w:r>
+        <w:lastRenderedPageBreak/>
+        <w:t>In both lhs and rhs, columns with the same name must have the same</w:t>
+      </w:r>
+    </w:p>
+    <w:p>
+      <w:pPr>
+        <w:pStyle w:val="ListParagraph"/>
+        <w:numPr>
+          <w:ilvl w:val="0"/>
+          <w:numId w:val="1"/>
+        </w:numPr>
+      </w:pPr>
+      <w:r>
+        <w:t>type</w:t>
+      </w:r>
+    </w:p>
+    <w:p>
+      <w:pPr>
+        <w:ind w:left="1440"/>
+      </w:pPr>
+      <w:r>
+        <w:t>RHS_T: Type of DataFrame rhs</w:t>
+      </w:r>
+    </w:p>
+    <w:p>
+      <w:pPr>
+        <w:ind w:left="1440"/>
+      </w:pPr>
+      <w:r>
+        <w:t>types: List all the types of all data columns.</w:t>
+      </w:r>
+    </w:p>
+    <w:p>
+      <w:pPr>
+        <w:ind w:left="1440"/>
+      </w:pPr>
+      <w:r>
+        <w:t xml:space="preserve">          A type should be specified in the list only once.</w:t>
+      </w:r>
+    </w:p>
+    <w:p>
+      <w:pPr>
+        <w:ind w:left="1440"/>
+      </w:pPr>
+      <w:r>
+        <w:t>rhs: The rhs DataFrame</w:t>
+      </w:r>
+    </w:p>
+    <w:p>
+      <w:pPr>
+        <w:ind w:left="1440"/>
+      </w:pPr>
+      <w:r>
+        <w:t>join_policy: Specifies how to join. For example inner join,</w:t>
+      </w:r>
+    </w:p>
+    <w:p>
+      <w:pPr>
+        <w:ind w:left="1440"/>
+      </w:pPr>
+      <w:r>
+        <w:t xml:space="preserve">                    or left join, etc. (See join_policy definition)</w:t>
+      </w:r>
+    </w:p>
+    <w:p/>
     <w:p>
       <w:pPr>
         <w:ind w:left="1440"/>
@@ -6824,6 +6833,7 @@
         <w:rPr>
           <w:color w:val="C45911" w:themeColor="accent2" w:themeShade="BF"/>
         </w:rPr>
+        <w:lastRenderedPageBreak/>
         <w:t xml:space="preserve">const </w:t>
       </w:r>
       <w:r>
@@ -6844,7 +6854,6 @@
         <w:rPr>
           <w:color w:val="C45911" w:themeColor="accent2" w:themeShade="BF"/>
         </w:rPr>
-        <w:lastRenderedPageBreak/>
         <w:t>get_column (const char *name) const;</w:t>
       </w:r>
     </w:p>
@@ -9717,6 +9726,103 @@
     </w:sectPr>
   </w:body>
 </w:document>
+</file>
+
+<file path=word/numbering.xml><?xml version="1.0" encoding="utf-8"?>
+<w:numbering xmlns:wpc="http://schemas.microsoft.com/office/word/2010/wordprocessingCanvas" xmlns:cx="http://schemas.microsoft.com/office/drawing/2014/chartex" xmlns:cx1="http://schemas.microsoft.com/office/drawing/2015/9/8/chartex" xmlns:cx2="http://schemas.microsoft.com/office/drawing/2015/10/21/chartex" xmlns:cx3="http://schemas.microsoft.com/office/drawing/2016/5/9/chartex" xmlns:cx4="http://schemas.microsoft.com/office/drawing/2016/5/10/chartex" xmlns:cx5="http://schemas.microsoft.com/office/drawing/2016/5/11/chartex" xmlns:cx6="http://schemas.microsoft.com/office/drawing/2016/5/12/chartex" xmlns:cx7="http://schemas.microsoft.com/office/drawing/2016/5/13/chartex" xmlns:cx8="http://schemas.microsoft.com/office/drawing/2016/5/14/chartex" xmlns:mc="http://schemas.openxmlformats.org/markup-compatibility/2006" xmlns:aink="http://schemas.microsoft.com/office/drawing/2016/ink" xmlns:am3d="http://schemas.microsoft.com/office/drawing/2017/model3d" xmlns:o="urn:schemas-microsoft-com:office:office" xmlns:r="http://schemas.openxmlformats.org/officeDocument/2006/relationships" xmlns:m="http://schemas.openxmlformats.org/officeDocument/2006/math" xmlns:v="urn:schemas-microsoft-com:vml" xmlns:wp14="http://schemas.microsoft.com/office/word/2010/wordprocessingDrawing" xmlns:wp="http://schemas.openxmlformats.org/drawingml/2006/wordprocessingDrawing" xmlns:w10="urn:schemas-microsoft-com:office:word" xmlns:w="http://schemas.openxmlformats.org/wordprocessingml/2006/main" xmlns:w14="http://schemas.microsoft.com/office/word/2010/wordml" xmlns:w15="http://schemas.microsoft.com/office/word/2012/wordml" xmlns:w16cid="http://schemas.microsoft.com/office/word/2016/wordml/cid" xmlns:w16se="http://schemas.microsoft.com/office/word/2015/wordml/symex" xmlns:wpg="http://schemas.microsoft.com/office/word/2010/wordprocessingGroup" xmlns:wpi="http://schemas.microsoft.com/office/word/2010/wordprocessingInk" xmlns:wne="http://schemas.microsoft.com/office/word/2006/wordml" xmlns:wps="http://schemas.microsoft.com/office/word/2010/wordprocessingShape" mc:Ignorable="w14 w15 w16se w16cid wp14">
+  <w:abstractNum w:abstractNumId="0" w15:restartNumberingAfterBreak="0">
+    <w:nsid w:val="0E132B07"/>
+    <w:multiLevelType w:val="hybridMultilevel"/>
+    <w:tmpl w:val="BFBAD7EA"/>
+    <w:lvl w:ilvl="0" w:tplc="B9A6C360">
+      <w:start w:val="1"/>
+      <w:numFmt w:val="decimal"/>
+      <w:lvlText w:val="%1)"/>
+      <w:lvlJc w:val="left"/>
+      <w:pPr>
+        <w:ind w:left="1800" w:hanging="360"/>
+      </w:pPr>
+      <w:rPr>
+        <w:rFonts w:hint="default"/>
+      </w:rPr>
+    </w:lvl>
+    <w:lvl w:ilvl="1" w:tplc="04090019" w:tentative="1">
+      <w:start w:val="1"/>
+      <w:numFmt w:val="lowerLetter"/>
+      <w:lvlText w:val="%2."/>
+      <w:lvlJc w:val="left"/>
+      <w:pPr>
+        <w:ind w:left="2520" w:hanging="360"/>
+      </w:pPr>
+    </w:lvl>
+    <w:lvl w:ilvl="2" w:tplc="0409001B" w:tentative="1">
+      <w:start w:val="1"/>
+      <w:numFmt w:val="lowerRoman"/>
+      <w:lvlText w:val="%3."/>
+      <w:lvlJc w:val="right"/>
+      <w:pPr>
+        <w:ind w:left="3240" w:hanging="180"/>
+      </w:pPr>
+    </w:lvl>
+    <w:lvl w:ilvl="3" w:tplc="0409000F" w:tentative="1">
+      <w:start w:val="1"/>
+      <w:numFmt w:val="decimal"/>
+      <w:lvlText w:val="%4."/>
+      <w:lvlJc w:val="left"/>
+      <w:pPr>
+        <w:ind w:left="3960" w:hanging="360"/>
+      </w:pPr>
+    </w:lvl>
+    <w:lvl w:ilvl="4" w:tplc="04090019" w:tentative="1">
+      <w:start w:val="1"/>
+      <w:numFmt w:val="lowerLetter"/>
+      <w:lvlText w:val="%5."/>
+      <w:lvlJc w:val="left"/>
+      <w:pPr>
+        <w:ind w:left="4680" w:hanging="360"/>
+      </w:pPr>
+    </w:lvl>
+    <w:lvl w:ilvl="5" w:tplc="0409001B" w:tentative="1">
+      <w:start w:val="1"/>
+      <w:numFmt w:val="lowerRoman"/>
+      <w:lvlText w:val="%6."/>
+      <w:lvlJc w:val="right"/>
+      <w:pPr>
+        <w:ind w:left="5400" w:hanging="180"/>
+      </w:pPr>
+    </w:lvl>
+    <w:lvl w:ilvl="6" w:tplc="0409000F" w:tentative="1">
+      <w:start w:val="1"/>
+      <w:numFmt w:val="decimal"/>
+      <w:lvlText w:val="%7."/>
+      <w:lvlJc w:val="left"/>
+      <w:pPr>
+        <w:ind w:left="6120" w:hanging="360"/>
+      </w:pPr>
+    </w:lvl>
+    <w:lvl w:ilvl="7" w:tplc="04090019" w:tentative="1">
+      <w:start w:val="1"/>
+      <w:numFmt w:val="lowerLetter"/>
+      <w:lvlText w:val="%8."/>
+      <w:lvlJc w:val="left"/>
+      <w:pPr>
+        <w:ind w:left="6840" w:hanging="360"/>
+      </w:pPr>
+    </w:lvl>
+    <w:lvl w:ilvl="8" w:tplc="0409001B" w:tentative="1">
+      <w:start w:val="1"/>
+      <w:numFmt w:val="lowerRoman"/>
+      <w:lvlText w:val="%9."/>
+      <w:lvlJc w:val="right"/>
+      <w:pPr>
+        <w:ind w:left="7560" w:hanging="180"/>
+      </w:pPr>
+    </w:lvl>
+  </w:abstractNum>
+  <w:num w:numId="1">
+    <w:abstractNumId w:val="0"/>
+  </w:num>
+</w:numbering>
 </file>
 
 <file path=word/styles.xml><?xml version="1.0" encoding="utf-8"?>
@@ -10195,6 +10301,17 @@
     <w:basedOn w:val="DefaultParagraphFont"/>
     <w:rsid w:val="00692EE5"/>
   </w:style>
+  <w:style w:type="paragraph" w:styleId="ListParagraph">
+    <w:name w:val="List Paragraph"/>
+    <w:basedOn w:val="Normal"/>
+    <w:uiPriority w:val="34"/>
+    <w:qFormat/>
+    <w:rsid w:val="00261FD0"/>
+    <w:pPr>
+      <w:ind w:left="720"/>
+      <w:contextualSpacing/>
+    </w:pPr>
+  </w:style>
 </w:styles>
 </file>
 

</xml_diff>

<commit_message>
The visit methods are not const anymore
</commit_message>
<xml_diff>
--- a/docs/DataFrameDoc.docx
+++ b/docs/DataFrameDoc.docx
@@ -8102,7 +8102,7 @@
         <w:rPr>
           <w:color w:val="C45911" w:themeColor="accent2" w:themeShade="BF"/>
         </w:rPr>
-        <w:t>void multi_visit (Ts ... args) const;</w:t>
+        <w:t>void multi_visit (Ts ... args);</w:t>
       </w:r>
     </w:p>
     <w:p>
@@ -8118,7 +8118,13 @@
         <w:ind w:left="2160"/>
       </w:pPr>
       <w:r>
-        <w:t>bool (const TimeStamp &amp;i, const char *name, const T &amp;col_value)</w:t>
+        <w:t>bool (const TimeStamp &amp;i, const char *name,</w:t>
+      </w:r>
+      <w:r>
+        <w:t xml:space="preserve"> </w:t>
+      </w:r>
+      <w:r>
+        <w:t>T &amp;col_value)</w:t>
       </w:r>
     </w:p>
     <w:p>
@@ -8129,15 +8135,7 @@
         <w:t xml:space="preserve">If the function object returns false, </w:t>
       </w:r>
       <w:r>
-        <w:t xml:space="preserve">the </w:t>
-      </w:r>
-      <w:proofErr w:type="spellStart"/>
-      <w:r>
-        <w:t>DataFrame</w:t>
-      </w:r>
-      <w:proofErr w:type="spellEnd"/>
-      <w:r>
-        <w:t xml:space="preserve"> will stop iterating at that point on that column.</w:t>
+        <w:t>the DataFrame will stop iterating at that point on that column.</w:t>
       </w:r>
       <w:r>
         <w:t>.</w:t>
@@ -8187,13 +8185,11 @@
       <w:r>
         <w:t xml:space="preserve">                        &amp;std::function&lt;bool (const TimeStamp &amp;,</w:t>
       </w:r>
-    </w:p>
-    <w:p>
-      <w:pPr>
-        <w:ind w:left="1440"/>
-      </w:pPr>
-      <w:r>
-        <w:t xml:space="preserve">                                                           const char *, const T &amp;)&gt;).</w:t>
+      <w:r>
+        <w:t xml:space="preserve"> </w:t>
+      </w:r>
+      <w:r>
+        <w:t>const char *, T &amp;)&gt;).</w:t>
       </w:r>
     </w:p>
     <w:p>
@@ -8217,7 +8213,7 @@
         <w:ind w:left="1440"/>
       </w:pPr>
       <w:r>
-        <w:t xml:space="preserve">                       functor object</w:t>
+        <w:t xml:space="preserve">                      functor object</w:t>
       </w:r>
     </w:p>
     <w:p>
@@ -8250,7 +8246,7 @@
         <w:rPr>
           <w:color w:val="C45911" w:themeColor="accent2" w:themeShade="BF"/>
         </w:rPr>
-        <w:t>V &amp;visit (const char *name, V &amp;visitor) const;</w:t>
+        <w:t>V &amp;visit (const char *name, V &amp;visitor);</w:t>
       </w:r>
     </w:p>
     <w:p>
@@ -8279,15 +8275,15 @@
         <w:ind w:left="1440"/>
       </w:pPr>
       <w:r>
+        <w:t>T: Type of the named column</w:t>
+      </w:r>
+    </w:p>
+    <w:p>
+      <w:pPr>
+        <w:ind w:left="1440"/>
+      </w:pPr>
+      <w:r>
         <w:lastRenderedPageBreak/>
-        <w:t>T: Type of the named column</w:t>
-      </w:r>
-    </w:p>
-    <w:p>
-      <w:pPr>
-        <w:ind w:left="1440"/>
-      </w:pPr>
-      <w:r>
         <w:t>V: Type of the visitor functor</w:t>
       </w:r>
     </w:p>
@@ -8329,7 +8325,7 @@
         <w:rPr>
           <w:color w:val="C45911" w:themeColor="accent2" w:themeShade="BF"/>
         </w:rPr>
-        <w:t>V &amp;&amp;visit (const char *name1, const char *name2, V &amp;&amp;visitor) const;</w:t>
+        <w:t>V &amp;visit (const char *name1, const char *name2, V &amp;visitor);</w:t>
       </w:r>
     </w:p>
     <w:p>
@@ -8423,49 +8419,43 @@
         <w:rPr>
           <w:color w:val="C45911" w:themeColor="accent2" w:themeShade="BF"/>
         </w:rPr>
-        <w:t>V &amp;&amp;visit (const char *name1,</w:t>
-      </w:r>
-    </w:p>
-    <w:p>
-      <w:pPr>
-        <w:ind w:left="1440"/>
-        <w:rPr>
-          <w:color w:val="C45911" w:themeColor="accent2" w:themeShade="BF"/>
-        </w:rPr>
-      </w:pPr>
-      <w:r>
-        <w:rPr>
-          <w:color w:val="C45911" w:themeColor="accent2" w:themeShade="BF"/>
-        </w:rPr>
-        <w:t xml:space="preserve">                    const char *name2,</w:t>
-      </w:r>
-    </w:p>
-    <w:p>
-      <w:pPr>
-        <w:ind w:left="1440"/>
-        <w:rPr>
-          <w:color w:val="C45911" w:themeColor="accent2" w:themeShade="BF"/>
-        </w:rPr>
-      </w:pPr>
-      <w:r>
-        <w:rPr>
-          <w:color w:val="C45911" w:themeColor="accent2" w:themeShade="BF"/>
-        </w:rPr>
-        <w:t xml:space="preserve">                    const char *name3,</w:t>
-      </w:r>
-    </w:p>
-    <w:p>
-      <w:pPr>
-        <w:ind w:left="1440"/>
-        <w:rPr>
-          <w:color w:val="C45911" w:themeColor="accent2" w:themeShade="BF"/>
-        </w:rPr>
-      </w:pPr>
-      <w:r>
-        <w:rPr>
-          <w:color w:val="C45911" w:themeColor="accent2" w:themeShade="BF"/>
-        </w:rPr>
-        <w:t xml:space="preserve">                    V &amp;&amp;visitor) const;</w:t>
+        <w:t>V &amp;visit (const char *name1,</w:t>
+      </w:r>
+      <w:r>
+        <w:rPr>
+          <w:color w:val="C45911" w:themeColor="accent2" w:themeShade="BF"/>
+        </w:rPr>
+        <w:t xml:space="preserve"> </w:t>
+      </w:r>
+      <w:r>
+        <w:rPr>
+          <w:color w:val="C45911" w:themeColor="accent2" w:themeShade="BF"/>
+        </w:rPr>
+        <w:t>const char *name2,</w:t>
+      </w:r>
+      <w:r>
+        <w:rPr>
+          <w:color w:val="C45911" w:themeColor="accent2" w:themeShade="BF"/>
+        </w:rPr>
+        <w:t xml:space="preserve"> </w:t>
+      </w:r>
+      <w:r>
+        <w:rPr>
+          <w:color w:val="C45911" w:themeColor="accent2" w:themeShade="BF"/>
+        </w:rPr>
+        <w:t>const char *name3,</w:t>
+      </w:r>
+      <w:r>
+        <w:rPr>
+          <w:color w:val="C45911" w:themeColor="accent2" w:themeShade="BF"/>
+        </w:rPr>
+        <w:t xml:space="preserve"> </w:t>
+      </w:r>
+      <w:r>
+        <w:rPr>
+          <w:color w:val="C45911" w:themeColor="accent2" w:themeShade="BF"/>
+        </w:rPr>
+        <w:t>V &amp;visitor);</w:t>
       </w:r>
     </w:p>
     <w:p>
@@ -8575,63 +8565,63 @@
         <w:rPr>
           <w:color w:val="C45911" w:themeColor="accent2" w:themeShade="BF"/>
         </w:rPr>
-        <w:t>V &amp;&amp;visit (const char *name1,</w:t>
-      </w:r>
-    </w:p>
-    <w:p>
-      <w:pPr>
-        <w:ind w:left="1440"/>
-        <w:rPr>
-          <w:color w:val="C45911" w:themeColor="accent2" w:themeShade="BF"/>
-        </w:rPr>
-      </w:pPr>
-      <w:r>
-        <w:rPr>
-          <w:color w:val="C45911" w:themeColor="accent2" w:themeShade="BF"/>
-        </w:rPr>
-        <w:t xml:space="preserve">                    const char *name2,</w:t>
-      </w:r>
-    </w:p>
-    <w:p>
-      <w:pPr>
-        <w:ind w:left="1440"/>
-        <w:rPr>
-          <w:color w:val="C45911" w:themeColor="accent2" w:themeShade="BF"/>
-        </w:rPr>
-      </w:pPr>
-      <w:r>
-        <w:rPr>
-          <w:color w:val="C45911" w:themeColor="accent2" w:themeShade="BF"/>
-        </w:rPr>
-        <w:t xml:space="preserve">                    const char *name3,</w:t>
-      </w:r>
-    </w:p>
-    <w:p>
-      <w:pPr>
-        <w:ind w:left="1440"/>
-        <w:rPr>
-          <w:color w:val="C45911" w:themeColor="accent2" w:themeShade="BF"/>
-        </w:rPr>
-      </w:pPr>
-      <w:r>
-        <w:rPr>
-          <w:color w:val="C45911" w:themeColor="accent2" w:themeShade="BF"/>
-        </w:rPr>
-        <w:t xml:space="preserve">                    const char *name4,</w:t>
-      </w:r>
-    </w:p>
-    <w:p>
-      <w:pPr>
-        <w:ind w:left="1440"/>
-        <w:rPr>
-          <w:color w:val="C45911" w:themeColor="accent2" w:themeShade="BF"/>
-        </w:rPr>
-      </w:pPr>
-      <w:r>
-        <w:rPr>
-          <w:color w:val="C45911" w:themeColor="accent2" w:themeShade="BF"/>
-        </w:rPr>
-        <w:t xml:space="preserve">                    V &amp;&amp;visitor) const;</w:t>
+        <w:t>V &amp;visit (const char *name1,</w:t>
+      </w:r>
+    </w:p>
+    <w:p>
+      <w:pPr>
+        <w:ind w:left="1440"/>
+        <w:rPr>
+          <w:color w:val="C45911" w:themeColor="accent2" w:themeShade="BF"/>
+        </w:rPr>
+      </w:pPr>
+      <w:r>
+        <w:rPr>
+          <w:color w:val="C45911" w:themeColor="accent2" w:themeShade="BF"/>
+        </w:rPr>
+        <w:t xml:space="preserve">                const char *name2,</w:t>
+      </w:r>
+    </w:p>
+    <w:p>
+      <w:pPr>
+        <w:ind w:left="1440"/>
+        <w:rPr>
+          <w:color w:val="C45911" w:themeColor="accent2" w:themeShade="BF"/>
+        </w:rPr>
+      </w:pPr>
+      <w:r>
+        <w:rPr>
+          <w:color w:val="C45911" w:themeColor="accent2" w:themeShade="BF"/>
+        </w:rPr>
+        <w:t xml:space="preserve">                const char *name3,</w:t>
+      </w:r>
+    </w:p>
+    <w:p>
+      <w:pPr>
+        <w:ind w:left="1440"/>
+        <w:rPr>
+          <w:color w:val="C45911" w:themeColor="accent2" w:themeShade="BF"/>
+        </w:rPr>
+      </w:pPr>
+      <w:r>
+        <w:rPr>
+          <w:color w:val="C45911" w:themeColor="accent2" w:themeShade="BF"/>
+        </w:rPr>
+        <w:t xml:space="preserve">                const char *name4,</w:t>
+      </w:r>
+    </w:p>
+    <w:p>
+      <w:pPr>
+        <w:ind w:left="1440"/>
+        <w:rPr>
+          <w:color w:val="C45911" w:themeColor="accent2" w:themeShade="BF"/>
+        </w:rPr>
+      </w:pPr>
+      <w:r>
+        <w:rPr>
+          <w:color w:val="C45911" w:themeColor="accent2" w:themeShade="BF"/>
+        </w:rPr>
+        <w:t xml:space="preserve">                V &amp;visitor);</w:t>
       </w:r>
     </w:p>
     <w:p>
@@ -8700,7 +8690,6 @@
         <w:ind w:left="1440"/>
       </w:pPr>
       <w:r>
-        <w:lastRenderedPageBreak/>
         <w:t>name1: Name of the first data column</w:t>
       </w:r>
     </w:p>
@@ -8820,77 +8809,85 @@
         <w:rPr>
           <w:color w:val="C45911" w:themeColor="accent2" w:themeShade="BF"/>
         </w:rPr>
-        <w:t>V &amp;&amp;visit (const char *name1,</w:t>
-      </w:r>
-    </w:p>
-    <w:p>
-      <w:pPr>
-        <w:ind w:left="1440"/>
-        <w:rPr>
-          <w:color w:val="C45911" w:themeColor="accent2" w:themeShade="BF"/>
-        </w:rPr>
-      </w:pPr>
-      <w:r>
-        <w:rPr>
-          <w:color w:val="C45911" w:themeColor="accent2" w:themeShade="BF"/>
-        </w:rPr>
-        <w:t xml:space="preserve">                   const char *name2,</w:t>
-      </w:r>
-    </w:p>
-    <w:p>
-      <w:pPr>
-        <w:ind w:left="1440"/>
-        <w:rPr>
-          <w:color w:val="C45911" w:themeColor="accent2" w:themeShade="BF"/>
-        </w:rPr>
-      </w:pPr>
-      <w:r>
-        <w:rPr>
-          <w:color w:val="C45911" w:themeColor="accent2" w:themeShade="BF"/>
-        </w:rPr>
-        <w:t xml:space="preserve">                   const char *name3,</w:t>
-      </w:r>
-    </w:p>
-    <w:p>
-      <w:pPr>
-        <w:ind w:left="1440"/>
-        <w:rPr>
-          <w:color w:val="C45911" w:themeColor="accent2" w:themeShade="BF"/>
-        </w:rPr>
-      </w:pPr>
-      <w:r>
-        <w:rPr>
-          <w:color w:val="C45911" w:themeColor="accent2" w:themeShade="BF"/>
-        </w:rPr>
-        <w:t xml:space="preserve">                   const char *name4,</w:t>
-      </w:r>
-    </w:p>
-    <w:p>
-      <w:pPr>
-        <w:ind w:left="1440"/>
-        <w:rPr>
-          <w:color w:val="C45911" w:themeColor="accent2" w:themeShade="BF"/>
-        </w:rPr>
-      </w:pPr>
-      <w:r>
-        <w:rPr>
-          <w:color w:val="C45911" w:themeColor="accent2" w:themeShade="BF"/>
-        </w:rPr>
-        <w:t xml:space="preserve">                   const char *name5,</w:t>
-      </w:r>
-    </w:p>
-    <w:p>
-      <w:pPr>
-        <w:ind w:left="1440"/>
-        <w:rPr>
-          <w:color w:val="C45911" w:themeColor="accent2" w:themeShade="BF"/>
-        </w:rPr>
-      </w:pPr>
-      <w:r>
-        <w:rPr>
-          <w:color w:val="C45911" w:themeColor="accent2" w:themeShade="BF"/>
-        </w:rPr>
-        <w:t xml:space="preserve">                   V &amp;&amp;visitor) const;</w:t>
+        <w:t>V &amp;visit (const char *name1,</w:t>
+      </w:r>
+    </w:p>
+    <w:p>
+      <w:pPr>
+        <w:ind w:left="1440"/>
+        <w:rPr>
+          <w:color w:val="C45911" w:themeColor="accent2" w:themeShade="BF"/>
+        </w:rPr>
+      </w:pPr>
+      <w:r>
+        <w:rPr>
+          <w:color w:val="C45911" w:themeColor="accent2" w:themeShade="BF"/>
+        </w:rPr>
+        <w:t xml:space="preserve">                const char *name2,</w:t>
+      </w:r>
+    </w:p>
+    <w:p>
+      <w:pPr>
+        <w:ind w:left="1440"/>
+        <w:rPr>
+          <w:color w:val="C45911" w:themeColor="accent2" w:themeShade="BF"/>
+        </w:rPr>
+      </w:pPr>
+      <w:r>
+        <w:rPr>
+          <w:color w:val="C45911" w:themeColor="accent2" w:themeShade="BF"/>
+        </w:rPr>
+        <w:t xml:space="preserve">                const char *name3,</w:t>
+      </w:r>
+    </w:p>
+    <w:p>
+      <w:pPr>
+        <w:ind w:left="1440"/>
+        <w:rPr>
+          <w:color w:val="C45911" w:themeColor="accent2" w:themeShade="BF"/>
+        </w:rPr>
+      </w:pPr>
+      <w:r>
+        <w:rPr>
+          <w:color w:val="C45911" w:themeColor="accent2" w:themeShade="BF"/>
+        </w:rPr>
+        <w:t xml:space="preserve">                const char *name4,</w:t>
+      </w:r>
+    </w:p>
+    <w:p>
+      <w:pPr>
+        <w:ind w:left="1440"/>
+        <w:rPr>
+          <w:color w:val="C45911" w:themeColor="accent2" w:themeShade="BF"/>
+        </w:rPr>
+      </w:pPr>
+      <w:r>
+        <w:rPr>
+          <w:color w:val="C45911" w:themeColor="accent2" w:themeShade="BF"/>
+        </w:rPr>
+        <w:t xml:space="preserve">                const char *name5,</w:t>
+      </w:r>
+    </w:p>
+    <w:p>
+      <w:pPr>
+        <w:ind w:left="1440"/>
+        <w:rPr>
+          <w:color w:val="C45911" w:themeColor="accent2" w:themeShade="BF"/>
+        </w:rPr>
+      </w:pPr>
+      <w:r>
+        <w:rPr>
+          <w:color w:val="C45911" w:themeColor="accent2" w:themeShade="BF"/>
+        </w:rPr>
+        <w:t xml:space="preserve">                </w:t>
+      </w:r>
+      <w:bookmarkStart w:id="0" w:name="_GoBack"/>
+      <w:bookmarkEnd w:id="0"/>
+      <w:r>
+        <w:rPr>
+          <w:color w:val="C45911" w:themeColor="accent2" w:themeShade="BF"/>
+        </w:rPr>
+        <w:t>V &amp;visitor);</w:t>
       </w:r>
     </w:p>
     <w:p>
@@ -9168,7 +9165,6 @@
         <w:ind w:left="1440"/>
       </w:pPr>
       <w:r>
-        <w:lastRenderedPageBreak/>
         <w:t>already_sorted: If the self and rhs are already sorted by index,</w:t>
       </w:r>
     </w:p>
@@ -9190,6 +9186,7 @@
           <w:color w:val="2F5496" w:themeColor="accent1" w:themeShade="BF"/>
           <w:sz w:val="36"/>
         </w:rPr>
+        <w:lastRenderedPageBreak/>
         <w:t>Data Frame built-in Visitors</w:t>
       </w:r>
     </w:p>
@@ -9249,7 +9246,6 @@
           <w:color w:val="C45911" w:themeColor="accent2" w:themeShade="BF"/>
         </w:rPr>
       </w:pPr>
-      <w:bookmarkStart w:id="0" w:name="_GoBack"/>
       <w:r>
         <w:rPr>
           <w:color w:val="C45911" w:themeColor="accent2" w:themeShade="BF"/>
@@ -9257,7 +9253,6 @@
         <w:t>struct MeanVisitor;</w:t>
       </w:r>
     </w:p>
-    <w:bookmarkEnd w:id="0"/>
     <w:p>
       <w:pPr>
         <w:ind w:left="1440"/>
@@ -9716,7 +9711,158 @@
         <w:ind w:left="1440"/>
       </w:pPr>
       <w:r>
+        <w:t>See this document and datasci_tester.cc for examples.</w:t>
+      </w:r>
+    </w:p>
+    <w:p>
+      <w:pPr>
+        <w:ind w:left="1440"/>
+      </w:pPr>
+    </w:p>
+    <w:p>
+      <w:pPr>
+        <w:ind w:left="1440"/>
+        <w:rPr>
+          <w:i/>
+        </w:rPr>
+      </w:pPr>
+      <w:r>
+        <w:rPr>
+          <w:i/>
+        </w:rPr>
+        <w:t>N: Number of largest values</w:t>
+      </w:r>
+    </w:p>
+    <w:p>
+      <w:pPr>
+        <w:ind w:left="1440"/>
+        <w:rPr>
+          <w:i/>
+        </w:rPr>
+      </w:pPr>
+      <w:r>
+        <w:rPr>
+          <w:i/>
+        </w:rPr>
+        <w:t>T: Column/data type</w:t>
+      </w:r>
+    </w:p>
+    <w:p>
+      <w:pPr>
+        <w:ind w:left="1440"/>
+      </w:pPr>
+      <w:r>
+        <w:rPr>
+          <w:i/>
+        </w:rPr>
         <w:lastRenderedPageBreak/>
+        <w:t>TS_T: Index type</w:t>
+      </w:r>
+    </w:p>
+    <w:p/>
+    <w:p>
+      <w:pPr>
+        <w:ind w:left="1440"/>
+        <w:rPr>
+          <w:color w:val="C45911" w:themeColor="accent2" w:themeShade="BF"/>
+        </w:rPr>
+      </w:pPr>
+      <w:r>
+        <w:rPr>
+          <w:color w:val="C45911" w:themeColor="accent2" w:themeShade="BF"/>
+        </w:rPr>
+        <w:t>template&lt;</w:t>
+      </w:r>
+      <w:r>
+        <w:rPr>
+          <w:color w:val="C45911" w:themeColor="accent2" w:themeShade="BF"/>
+        </w:rPr>
+        <w:t xml:space="preserve">std::size_t N, </w:t>
+      </w:r>
+      <w:r>
+        <w:rPr>
+          <w:color w:val="C45911" w:themeColor="accent2" w:themeShade="BF"/>
+        </w:rPr>
+        <w:t>typename T,</w:t>
+      </w:r>
+      <w:r>
+        <w:rPr>
+          <w:color w:val="C45911" w:themeColor="accent2" w:themeShade="BF"/>
+        </w:rPr>
+        <w:t xml:space="preserve"> </w:t>
+      </w:r>
+      <w:r>
+        <w:rPr>
+          <w:color w:val="C45911" w:themeColor="accent2" w:themeShade="BF"/>
+        </w:rPr>
+        <w:t>typename TS_T = unsigned long</w:t>
+      </w:r>
+      <w:r>
+        <w:rPr>
+          <w:color w:val="C45911" w:themeColor="accent2" w:themeShade="BF"/>
+        </w:rPr>
+        <w:t>&gt;</w:t>
+      </w:r>
+    </w:p>
+    <w:p>
+      <w:pPr>
+        <w:ind w:left="1440"/>
+        <w:rPr>
+          <w:color w:val="C45911" w:themeColor="accent2" w:themeShade="BF"/>
+        </w:rPr>
+      </w:pPr>
+      <w:r>
+        <w:rPr>
+          <w:color w:val="C45911" w:themeColor="accent2" w:themeShade="BF"/>
+        </w:rPr>
+        <w:t xml:space="preserve">struct </w:t>
+      </w:r>
+      <w:r>
+        <w:rPr>
+          <w:color w:val="C45911" w:themeColor="accent2" w:themeShade="BF"/>
+        </w:rPr>
+        <w:t>N</w:t>
+      </w:r>
+      <w:r>
+        <w:rPr>
+          <w:color w:val="C45911" w:themeColor="accent2" w:themeShade="BF"/>
+        </w:rPr>
+        <w:t>Smallest</w:t>
+      </w:r>
+      <w:r>
+        <w:rPr>
+          <w:color w:val="C45911" w:themeColor="accent2" w:themeShade="BF"/>
+        </w:rPr>
+        <w:t>Visitor</w:t>
+      </w:r>
+      <w:r>
+        <w:rPr>
+          <w:color w:val="C45911" w:themeColor="accent2" w:themeShade="BF"/>
+        </w:rPr>
+        <w:t>;</w:t>
+      </w:r>
+    </w:p>
+    <w:p>
+      <w:pPr>
+        <w:ind w:left="1440"/>
+      </w:pPr>
+      <w:r>
+        <w:t>This functor class calculates the N smallest values of a column. I runs in O(N*M), where N is the number of largest values and M is the total number of all values.</w:t>
+      </w:r>
+    </w:p>
+    <w:p>
+      <w:pPr>
+        <w:ind w:left="1440"/>
+      </w:pPr>
+      <w:r>
+        <w:t>If N is relatively small this is better than O(M*logM).</w:t>
+      </w:r>
+    </w:p>
+    <w:p>
+      <w:pPr>
+        <w:ind w:left="1440"/>
+      </w:pPr>
+      <w:r>
         <w:t>See this document and datasci_tester.cc for examples.</w:t>
       </w:r>
     </w:p>
@@ -9776,99 +9922,78 @@
         <w:rPr>
           <w:color w:val="C45911" w:themeColor="accent2" w:themeShade="BF"/>
         </w:rPr>
-        <w:t>template&lt;</w:t>
-      </w:r>
-      <w:r>
-        <w:rPr>
-          <w:color w:val="C45911" w:themeColor="accent2" w:themeShade="BF"/>
-        </w:rPr>
-        <w:t xml:space="preserve">std::size_t N, </w:t>
-      </w:r>
-      <w:r>
-        <w:rPr>
-          <w:color w:val="C45911" w:themeColor="accent2" w:themeShade="BF"/>
-        </w:rPr>
-        <w:t>typename T,</w:t>
-      </w:r>
-      <w:r>
-        <w:rPr>
-          <w:color w:val="C45911" w:themeColor="accent2" w:themeShade="BF"/>
-        </w:rPr>
-        <w:t xml:space="preserve"> </w:t>
-      </w:r>
-      <w:r>
-        <w:rPr>
-          <w:color w:val="C45911" w:themeColor="accent2" w:themeShade="BF"/>
-        </w:rPr>
-        <w:t>typename TS_T = unsigned long</w:t>
-      </w:r>
-      <w:r>
-        <w:rPr>
-          <w:color w:val="C45911" w:themeColor="accent2" w:themeShade="BF"/>
-        </w:rPr>
-        <w:t>&gt;</w:t>
-      </w:r>
-    </w:p>
-    <w:p>
-      <w:pPr>
-        <w:ind w:left="1440"/>
-        <w:rPr>
-          <w:color w:val="C45911" w:themeColor="accent2" w:themeShade="BF"/>
-        </w:rPr>
-      </w:pPr>
-      <w:r>
-        <w:rPr>
-          <w:color w:val="C45911" w:themeColor="accent2" w:themeShade="BF"/>
-        </w:rPr>
-        <w:t xml:space="preserve">struct </w:t>
-      </w:r>
-      <w:r>
-        <w:rPr>
-          <w:color w:val="C45911" w:themeColor="accent2" w:themeShade="BF"/>
-        </w:rPr>
-        <w:t>N</w:t>
-      </w:r>
-      <w:r>
-        <w:rPr>
-          <w:color w:val="C45911" w:themeColor="accent2" w:themeShade="BF"/>
-        </w:rPr>
-        <w:t>Smallest</w:t>
-      </w:r>
-      <w:r>
-        <w:rPr>
-          <w:color w:val="C45911" w:themeColor="accent2" w:themeShade="BF"/>
-        </w:rPr>
-        <w:t>Visitor</w:t>
-      </w:r>
-      <w:r>
-        <w:rPr>
-          <w:color w:val="C45911" w:themeColor="accent2" w:themeShade="BF"/>
-        </w:rPr>
-        <w:t>;</w:t>
-      </w:r>
-    </w:p>
-    <w:p>
-      <w:pPr>
-        <w:ind w:left="1440"/>
-      </w:pPr>
-      <w:r>
-        <w:t>This functor class calculates the N smallest values of a column. I runs in O(N*M), where N is the number of largest values and M is the total number of all values.</w:t>
-      </w:r>
-    </w:p>
-    <w:p>
-      <w:pPr>
-        <w:ind w:left="1440"/>
-      </w:pPr>
-      <w:r>
-        <w:t>If N is relatively small this is better than O(M*logM).</w:t>
-      </w:r>
-    </w:p>
-    <w:p>
-      <w:pPr>
-        <w:ind w:left="1440"/>
-      </w:pPr>
-      <w:r>
-        <w:t>See this document and datasci_tester.cc for examples.</w:t>
+        <w:t>template&lt;typename T,</w:t>
+      </w:r>
+    </w:p>
+    <w:p>
+      <w:pPr>
+        <w:ind w:left="1440"/>
+        <w:rPr>
+          <w:color w:val="C45911" w:themeColor="accent2" w:themeShade="BF"/>
+        </w:rPr>
+      </w:pPr>
+      <w:r>
+        <w:rPr>
+          <w:color w:val="C45911" w:themeColor="accent2" w:themeShade="BF"/>
+        </w:rPr>
+        <w:t xml:space="preserve">                typename TS_T = unsigned long,</w:t>
+      </w:r>
+    </w:p>
+    <w:p>
+      <w:pPr>
+        <w:ind w:left="1440"/>
+        <w:rPr>
+          <w:color w:val="C45911" w:themeColor="accent2" w:themeShade="BF"/>
+        </w:rPr>
+      </w:pPr>
+      <w:r>
+        <w:rPr>
+          <w:color w:val="C45911" w:themeColor="accent2" w:themeShade="BF"/>
+        </w:rPr>
+        <w:t xml:space="preserve">                </w:t>
+      </w:r>
+      <w:r>
+        <w:rPr>
+          <w:color w:val="C45911" w:themeColor="accent2" w:themeShade="BF"/>
+          <w:sz w:val="22"/>
+        </w:rPr>
+        <w:t>typename = typename std::enable_if&lt;std::is_arithmetic&lt;T&gt;::value, T&gt;::type&gt;</w:t>
+      </w:r>
+    </w:p>
+    <w:p>
+      <w:pPr>
+        <w:ind w:left="1440"/>
+        <w:rPr>
+          <w:color w:val="C45911" w:themeColor="accent2" w:themeShade="BF"/>
+        </w:rPr>
+      </w:pPr>
+      <w:r>
+        <w:rPr>
+          <w:color w:val="C45911" w:themeColor="accent2" w:themeShade="BF"/>
+        </w:rPr>
+        <w:t>struct Cov</w:t>
+      </w:r>
+      <w:r>
+        <w:rPr>
+          <w:color w:val="C45911" w:themeColor="accent2" w:themeShade="BF"/>
+        </w:rPr>
+        <w:t>Visitor;</w:t>
+      </w:r>
+    </w:p>
+    <w:p>
+      <w:pPr>
+        <w:ind w:left="1440"/>
+      </w:pPr>
+      <w:r>
+        <w:t>This functor class calculates the covariance of two given columns. In addition, it provides the variances of both columns</w:t>
+      </w:r>
+    </w:p>
+    <w:p>
+      <w:pPr>
+        <w:ind w:left="1440"/>
+      </w:pPr>
+      <w:r>
+        <w:t xml:space="preserve">See this document and datasci_tester.cc for examples. </w:t>
       </w:r>
     </w:p>
     <w:p>
@@ -9887,7 +10012,7 @@
         <w:rPr>
           <w:i/>
         </w:rPr>
-        <w:t>N: Number of largest values</w:t>
+        <w:t>T: Column/data type</w:t>
       </w:r>
     </w:p>
     <w:p>
@@ -9901,21 +10026,154 @@
         <w:rPr>
           <w:i/>
         </w:rPr>
+        <w:t>TS_T: Index type</w:t>
+      </w:r>
+    </w:p>
+    <w:p>
+      <w:pPr>
+        <w:ind w:left="1440"/>
+      </w:pPr>
+      <w:r>
+        <w:rPr>
+          <w:i/>
+        </w:rPr>
+        <w:t>T must be an arithmetic-enabled type</w:t>
+      </w:r>
+    </w:p>
+    <w:p>
+      <w:pPr>
+        <w:ind w:left="1440"/>
+      </w:pPr>
+    </w:p>
+    <w:p>
+      <w:pPr>
+        <w:ind w:left="1440"/>
+        <w:rPr>
+          <w:color w:val="C45911" w:themeColor="accent2" w:themeShade="BF"/>
+        </w:rPr>
+      </w:pPr>
+      <w:r>
+        <w:rPr>
+          <w:color w:val="C45911" w:themeColor="accent2" w:themeShade="BF"/>
+        </w:rPr>
+        <w:t>template&lt;typename T,</w:t>
+      </w:r>
+    </w:p>
+    <w:p>
+      <w:pPr>
+        <w:ind w:left="1440"/>
+        <w:rPr>
+          <w:color w:val="C45911" w:themeColor="accent2" w:themeShade="BF"/>
+        </w:rPr>
+      </w:pPr>
+      <w:r>
+        <w:rPr>
+          <w:color w:val="C45911" w:themeColor="accent2" w:themeShade="BF"/>
+        </w:rPr>
+        <w:t xml:space="preserve">                typename TS_T = unsigned long,</w:t>
+      </w:r>
+    </w:p>
+    <w:p>
+      <w:pPr>
+        <w:ind w:left="1440"/>
+        <w:rPr>
+          <w:color w:val="C45911" w:themeColor="accent2" w:themeShade="BF"/>
+        </w:rPr>
+      </w:pPr>
+      <w:r>
+        <w:rPr>
+          <w:color w:val="C45911" w:themeColor="accent2" w:themeShade="BF"/>
+        </w:rPr>
+        <w:t xml:space="preserve">                </w:t>
+      </w:r>
+      <w:r>
+        <w:rPr>
+          <w:color w:val="C45911" w:themeColor="accent2" w:themeShade="BF"/>
+          <w:sz w:val="22"/>
+        </w:rPr>
+        <w:t>typename = typename std::enable_if&lt;std::is_arithmetic&lt;T&gt;::value, T&gt;::type&gt;</w:t>
+      </w:r>
+    </w:p>
+    <w:p>
+      <w:pPr>
+        <w:ind w:left="1440"/>
+        <w:rPr>
+          <w:color w:val="C45911" w:themeColor="accent2" w:themeShade="BF"/>
+        </w:rPr>
+      </w:pPr>
+      <w:r>
+        <w:rPr>
+          <w:color w:val="C45911" w:themeColor="accent2" w:themeShade="BF"/>
+        </w:rPr>
+        <w:t>struct Var</w:t>
+      </w:r>
+      <w:r>
+        <w:rPr>
+          <w:color w:val="C45911" w:themeColor="accent2" w:themeShade="BF"/>
+        </w:rPr>
+        <w:t>Visitor;</w:t>
+      </w:r>
+    </w:p>
+    <w:p>
+      <w:pPr>
+        <w:ind w:left="1440"/>
+      </w:pPr>
+      <w:r>
+        <w:t>This functor class calculates the variance of a given column. See this document and datasci_tester.cc for examples</w:t>
+      </w:r>
+      <w:r>
+        <w:t>.</w:t>
+      </w:r>
+    </w:p>
+    <w:p>
+      <w:pPr>
+        <w:ind w:left="1440"/>
+      </w:pPr>
+    </w:p>
+    <w:p>
+      <w:pPr>
+        <w:ind w:left="1440"/>
+        <w:rPr>
+          <w:i/>
+        </w:rPr>
+      </w:pPr>
+      <w:r>
+        <w:rPr>
+          <w:i/>
+        </w:rPr>
         <w:t>T: Column/data type</w:t>
       </w:r>
     </w:p>
     <w:p>
       <w:pPr>
         <w:ind w:left="1440"/>
-      </w:pPr>
-      <w:r>
         <w:rPr>
           <w:i/>
         </w:rPr>
+      </w:pPr>
+      <w:r>
+        <w:rPr>
+          <w:i/>
+        </w:rPr>
         <w:t>TS_T: Index type</w:t>
       </w:r>
     </w:p>
-    <w:p/>
+    <w:p>
+      <w:pPr>
+        <w:ind w:left="1440"/>
+      </w:pPr>
+      <w:r>
+        <w:rPr>
+          <w:i/>
+        </w:rPr>
+        <w:t>T must be an arithmetic-enabled type</w:t>
+      </w:r>
+    </w:p>
+    <w:p>
+      <w:pPr>
+        <w:ind w:left="1440"/>
+      </w:pPr>
+    </w:p>
     <w:p>
       <w:pPr>
         <w:ind w:left="1440"/>
@@ -9976,7 +10234,7 @@
         <w:rPr>
           <w:color w:val="C45911" w:themeColor="accent2" w:themeShade="BF"/>
         </w:rPr>
-        <w:t>struct Cov</w:t>
+        <w:t>struct Std</w:t>
       </w:r>
       <w:r>
         <w:rPr>
@@ -9990,15 +10248,7 @@
         <w:ind w:left="1440"/>
       </w:pPr>
       <w:r>
-        <w:t>This functor class calculates the covariance of two given columns. In addition, it provides the variances of both columns</w:t>
-      </w:r>
-    </w:p>
-    <w:p>
-      <w:pPr>
-        <w:ind w:left="1440"/>
-      </w:pPr>
-      <w:r>
-        <w:t xml:space="preserve">See this document and datasci_tester.cc for examples. </w:t>
+        <w:t>This functor class calculates the standard deviation of a given column. See this document and datasci_tester.cc for examples.</w:t>
       </w:r>
     </w:p>
     <w:p>
@@ -10089,262 +10339,7 @@
         <w:rPr>
           <w:color w:val="C45911" w:themeColor="accent2" w:themeShade="BF"/>
         </w:rPr>
-        <w:t xml:space="preserve">                </w:t>
-      </w:r>
-      <w:r>
-        <w:rPr>
-          <w:color w:val="C45911" w:themeColor="accent2" w:themeShade="BF"/>
-          <w:sz w:val="22"/>
-        </w:rPr>
-        <w:t>typename = typename std::enable_if&lt;std::is_arithmetic&lt;T&gt;::value, T&gt;::type&gt;</w:t>
-      </w:r>
-    </w:p>
-    <w:p>
-      <w:pPr>
-        <w:ind w:left="1440"/>
-        <w:rPr>
-          <w:color w:val="C45911" w:themeColor="accent2" w:themeShade="BF"/>
-        </w:rPr>
-      </w:pPr>
-      <w:r>
-        <w:rPr>
-          <w:color w:val="C45911" w:themeColor="accent2" w:themeShade="BF"/>
-        </w:rPr>
-        <w:t>struct Var</w:t>
-      </w:r>
-      <w:r>
-        <w:rPr>
-          <w:color w:val="C45911" w:themeColor="accent2" w:themeShade="BF"/>
-        </w:rPr>
-        <w:t>Visitor;</w:t>
-      </w:r>
-    </w:p>
-    <w:p>
-      <w:pPr>
-        <w:ind w:left="1440"/>
-      </w:pPr>
-      <w:r>
-        <w:t>This functor class calculates the variance of a given column. See this document and datasci_tester.cc for examples</w:t>
-      </w:r>
-      <w:r>
-        <w:t>.</w:t>
-      </w:r>
-    </w:p>
-    <w:p>
-      <w:pPr>
-        <w:ind w:left="1440"/>
-      </w:pPr>
-    </w:p>
-    <w:p>
-      <w:pPr>
-        <w:ind w:left="1440"/>
-        <w:rPr>
-          <w:i/>
-        </w:rPr>
-      </w:pPr>
-      <w:r>
-        <w:rPr>
-          <w:i/>
-        </w:rPr>
-        <w:t>T: Column/data type</w:t>
-      </w:r>
-    </w:p>
-    <w:p>
-      <w:pPr>
-        <w:ind w:left="1440"/>
-        <w:rPr>
-          <w:i/>
-        </w:rPr>
-      </w:pPr>
-      <w:r>
-        <w:rPr>
-          <w:i/>
-        </w:rPr>
-        <w:t>TS_T: Index type</w:t>
-      </w:r>
-    </w:p>
-    <w:p>
-      <w:pPr>
-        <w:ind w:left="1440"/>
-      </w:pPr>
-      <w:r>
-        <w:rPr>
-          <w:i/>
-        </w:rPr>
-        <w:t>T must be an arithmetic-enabled type</w:t>
-      </w:r>
-    </w:p>
-    <w:p>
-      <w:pPr>
-        <w:ind w:left="1440"/>
-      </w:pPr>
-    </w:p>
-    <w:p>
-      <w:pPr>
-        <w:ind w:left="1440"/>
-        <w:rPr>
-          <w:color w:val="C45911" w:themeColor="accent2" w:themeShade="BF"/>
-        </w:rPr>
-      </w:pPr>
-      <w:r>
-        <w:rPr>
-          <w:color w:val="C45911" w:themeColor="accent2" w:themeShade="BF"/>
-        </w:rPr>
-        <w:t>template&lt;typename T,</w:t>
-      </w:r>
-    </w:p>
-    <w:p>
-      <w:pPr>
-        <w:ind w:left="1440"/>
-        <w:rPr>
-          <w:color w:val="C45911" w:themeColor="accent2" w:themeShade="BF"/>
-        </w:rPr>
-      </w:pPr>
-      <w:r>
-        <w:rPr>
-          <w:color w:val="C45911" w:themeColor="accent2" w:themeShade="BF"/>
-        </w:rPr>
-        <w:t xml:space="preserve">                typename TS_T = unsigned long,</w:t>
-      </w:r>
-    </w:p>
-    <w:p>
-      <w:pPr>
-        <w:ind w:left="1440"/>
-        <w:rPr>
-          <w:color w:val="C45911" w:themeColor="accent2" w:themeShade="BF"/>
-        </w:rPr>
-      </w:pPr>
-      <w:r>
-        <w:rPr>
-          <w:color w:val="C45911" w:themeColor="accent2" w:themeShade="BF"/>
-        </w:rPr>
-        <w:t xml:space="preserve">                </w:t>
-      </w:r>
-      <w:r>
-        <w:rPr>
-          <w:color w:val="C45911" w:themeColor="accent2" w:themeShade="BF"/>
-          <w:sz w:val="22"/>
-        </w:rPr>
-        <w:t>typename = typename std::enable_if&lt;std::is_arithmetic&lt;T&gt;::value, T&gt;::type&gt;</w:t>
-      </w:r>
-    </w:p>
-    <w:p>
-      <w:pPr>
-        <w:ind w:left="1440"/>
-        <w:rPr>
-          <w:color w:val="C45911" w:themeColor="accent2" w:themeShade="BF"/>
-        </w:rPr>
-      </w:pPr>
-      <w:r>
-        <w:rPr>
-          <w:color w:val="C45911" w:themeColor="accent2" w:themeShade="BF"/>
-        </w:rPr>
-        <w:t>struct Std</w:t>
-      </w:r>
-      <w:r>
-        <w:rPr>
-          <w:color w:val="C45911" w:themeColor="accent2" w:themeShade="BF"/>
-        </w:rPr>
-        <w:t>Visitor;</w:t>
-      </w:r>
-    </w:p>
-    <w:p>
-      <w:pPr>
-        <w:ind w:left="1440"/>
-      </w:pPr>
-      <w:r>
-        <w:t>This functor class calculates the standard deviation of a given column. See this document and datasci_tester.cc for examples.</w:t>
-      </w:r>
-    </w:p>
-    <w:p>
-      <w:pPr>
-        <w:ind w:left="1440"/>
-      </w:pPr>
-    </w:p>
-    <w:p>
-      <w:pPr>
-        <w:ind w:left="1440"/>
-        <w:rPr>
-          <w:i/>
-        </w:rPr>
-      </w:pPr>
-      <w:r>
-        <w:rPr>
-          <w:i/>
-        </w:rPr>
-        <w:t>T: Column/data type</w:t>
-      </w:r>
-    </w:p>
-    <w:p>
-      <w:pPr>
-        <w:ind w:left="1440"/>
-        <w:rPr>
-          <w:i/>
-        </w:rPr>
-      </w:pPr>
-      <w:r>
-        <w:rPr>
-          <w:i/>
-        </w:rPr>
-        <w:t>TS_T: Index type</w:t>
-      </w:r>
-    </w:p>
-    <w:p>
-      <w:pPr>
-        <w:ind w:left="1440"/>
-      </w:pPr>
-      <w:r>
-        <w:rPr>
-          <w:i/>
-        </w:rPr>
         <w:lastRenderedPageBreak/>
-        <w:t>T must be an arithmetic-enabled type</w:t>
-      </w:r>
-    </w:p>
-    <w:p>
-      <w:pPr>
-        <w:ind w:left="1440"/>
-      </w:pPr>
-    </w:p>
-    <w:p>
-      <w:pPr>
-        <w:ind w:left="1440"/>
-        <w:rPr>
-          <w:color w:val="C45911" w:themeColor="accent2" w:themeShade="BF"/>
-        </w:rPr>
-      </w:pPr>
-      <w:r>
-        <w:rPr>
-          <w:color w:val="C45911" w:themeColor="accent2" w:themeShade="BF"/>
-        </w:rPr>
-        <w:t>template&lt;typename T,</w:t>
-      </w:r>
-    </w:p>
-    <w:p>
-      <w:pPr>
-        <w:ind w:left="1440"/>
-        <w:rPr>
-          <w:color w:val="C45911" w:themeColor="accent2" w:themeShade="BF"/>
-        </w:rPr>
-      </w:pPr>
-      <w:r>
-        <w:rPr>
-          <w:color w:val="C45911" w:themeColor="accent2" w:themeShade="BF"/>
-        </w:rPr>
-        <w:t xml:space="preserve">                typename TS_T = unsigned long,</w:t>
-      </w:r>
-    </w:p>
-    <w:p>
-      <w:pPr>
-        <w:ind w:left="1440"/>
-        <w:rPr>
-          <w:color w:val="C45911" w:themeColor="accent2" w:themeShade="BF"/>
-        </w:rPr>
-      </w:pPr>
-      <w:r>
-        <w:rPr>
-          <w:color w:val="C45911" w:themeColor="accent2" w:themeShade="BF"/>
-        </w:rPr>
         <w:t xml:space="preserve">                </w:t>
       </w:r>
       <w:r>
@@ -11105,7 +11100,7 @@
     <w:lsdException w:name="Table Web 2" w:semiHidden="1" w:unhideWhenUsed="1"/>
     <w:lsdException w:name="Table Web 3" w:semiHidden="1" w:unhideWhenUsed="1"/>
     <w:lsdException w:name="Balloon Text" w:semiHidden="1" w:unhideWhenUsed="1"/>
-    <w:lsdException w:name="Table Grid" w:semiHidden="1" w:uiPriority="39" w:unhideWhenUsed="1"/>
+    <w:lsdException w:name="Table Grid" w:uiPriority="39"/>
     <w:lsdException w:name="Table Theme" w:semiHidden="1" w:unhideWhenUsed="1"/>
     <w:lsdException w:name="Placeholder Text" w:semiHidden="1"/>
     <w:lsdException w:name="No Spacing" w:uiPriority="1" w:qFormat="1"/>

</xml_diff>

<commit_message>
Corrected a few things in the docs
</commit_message>
<xml_diff>
--- a/docs/DataFrameDoc.docx
+++ b/docs/DataFrameDoc.docx
@@ -40,7 +40,7 @@
         <w:ind w:left="720"/>
       </w:pPr>
       <w:r>
-        <w:t xml:space="preserve">Another issue that I have encountered </w:t>
+        <w:t xml:space="preserve">Another issue I have encountered </w:t>
       </w:r>
       <w:r>
         <w:t xml:space="preserve">is, often, the research is done using Python, because it has such tools as Pandas, but the execution in production is in C++ for its efficiency, reliability and scalability. Therefore, there is this translation, or sometimes </w:t>
@@ -77,31 +77,25 @@
         <w:rPr>
           <w:i/>
         </w:rPr>
-        <w:t xml:space="preserve">This library is still </w:t>
+        <w:t xml:space="preserve">This library </w:t>
       </w:r>
       <w:r>
         <w:rPr>
           <w:i/>
         </w:rPr>
-        <w:t>missing a few functionalities compared with Pandas</w:t>
+        <w:t>could still have more</w:t>
       </w:r>
       <w:r>
         <w:rPr>
           <w:i/>
         </w:rPr>
-        <w:t xml:space="preserve">. It needs </w:t>
+        <w:t xml:space="preserve"> functionalities compared with Pandas</w:t>
       </w:r>
       <w:r>
         <w:rPr>
           <w:i/>
         </w:rPr>
-        <w:t>more</w:t>
-      </w:r>
-      <w:r>
-        <w:rPr>
-          <w:i/>
-        </w:rPr>
-        <w:t xml:space="preserve"> statistical and logical functionalities. I welcome all contributions from people with expertise, interest, and time to do it. I will add more functionalities from time to time, but currently I don’t have much free time.</w:t>
+        <w:t>. I welcome all contributions from people with expertise, interest, and time to do it. I will add more functionalities from time to time, but currently I don’t have much free time.</w:t>
       </w:r>
     </w:p>
     <w:p>
@@ -177,7 +171,22 @@
         <w:ind w:left="720"/>
       </w:pPr>
       <w:r>
-        <w:t>For more understanding look at the test file</w:t>
+        <w:t>For more understanding</w:t>
+      </w:r>
+      <w:r>
+        <w:t>,</w:t>
+      </w:r>
+      <w:r>
+        <w:t xml:space="preserve"> </w:t>
+      </w:r>
+      <w:r>
+        <w:t>look at this document below and/or</w:t>
+      </w:r>
+      <w:r>
+        <w:t xml:space="preserve"> the test file</w:t>
+      </w:r>
+      <w:r>
+        <w:t>s.</w:t>
       </w:r>
     </w:p>
     <w:p/>
@@ -213,125 +222,100 @@
     <w:p>
       <w:pPr>
         <w:ind w:left="720"/>
-      </w:pPr>
-      <w:r>
-        <w:t xml:space="preserve">The DataFrame library is </w:t>
-      </w:r>
-      <w:r>
-        <w:t>a</w:t>
-      </w:r>
-      <w:r>
-        <w:t xml:space="preserve"> header-only library with one s</w:t>
-      </w:r>
-      <w:bookmarkStart w:id="0" w:name="_GoBack"/>
-      <w:bookmarkEnd w:id="0"/>
-      <w:r>
-        <w:t xml:space="preserve">ource file exception, </w:t>
-      </w:r>
-      <w:r>
         <w:rPr>
           <w:i/>
           <w:sz w:val="28"/>
         </w:rPr>
-        <w:t>HeteroVector</w:t>
+      </w:pPr>
+      <w:r>
+        <w:t xml:space="preserve">The DataFrame library is </w:t>
+      </w:r>
+      <w:r>
+        <w:t>almost a</w:t>
+      </w:r>
+      <w:r>
+        <w:t xml:space="preserve"> header-only library with </w:t>
+      </w:r>
+      <w:r>
+        <w:t>a few small</w:t>
+      </w:r>
+      <w:r>
+        <w:t xml:space="preserve"> source file</w:t>
+      </w:r>
+      <w:r>
+        <w:t>s</w:t>
+      </w:r>
+      <w:r>
+        <w:t xml:space="preserve"> exception</w:t>
+      </w:r>
+      <w:r>
+        <w:t>s</w:t>
+      </w:r>
+      <w:r>
+        <w:t xml:space="preserve">, </w:t>
       </w:r>
       <w:r>
         <w:rPr>
           <w:i/>
           <w:sz w:val="28"/>
         </w:rPr>
-        <w:t>.cc</w:t>
+        <w:t>HeteroVector</w:t>
       </w:r>
       <w:r>
         <w:rPr>
           <w:i/>
           <w:sz w:val="28"/>
         </w:rPr>
-        <w:t xml:space="preserve"> and HeteroView.cc</w:t>
-      </w:r>
-      <w:r>
-        <w:t>.</w:t>
-      </w:r>
-    </w:p>
-    <w:p>
-      <w:pPr>
-        <w:ind w:left="720"/>
-      </w:pPr>
-      <w:r>
-        <w:t>Starting from the root directory;</w:t>
-      </w:r>
-    </w:p>
-    <w:p/>
-    <w:p>
-      <w:pPr>
-        <w:ind w:left="720"/>
-      </w:pPr>
+        <w:t>.cc</w:t>
+      </w:r>
       <w:r>
         <w:rPr>
           <w:i/>
           <w:sz w:val="28"/>
         </w:rPr>
-        <w:t>include</w:t>
-      </w:r>
-      <w:r>
-        <w:rPr>
-          <w:sz w:val="28"/>
-        </w:rPr>
-        <w:t xml:space="preserve"> </w:t>
-      </w:r>
-      <w:r>
-        <w:t>directory contain</w:t>
-      </w:r>
-      <w:r>
-        <w:t>s</w:t>
-      </w:r>
-      <w:r>
-        <w:t xml:space="preserve"> most of the code. It includes </w:t>
+        <w:t xml:space="preserve"> and HeteroView.cc</w:t>
+      </w:r>
+      <w:r>
+        <w:t>.</w:t>
+      </w:r>
+      <w:r>
+        <w:t xml:space="preserve"> Also there is </w:t>
       </w:r>
       <w:r>
         <w:rPr>
           <w:i/>
           <w:sz w:val="28"/>
         </w:rPr>
-        <w:t>.h</w:t>
-      </w:r>
-      <w:r>
-        <w:t xml:space="preserve"> and </w:t>
+        <w:t>DateTime</w:t>
       </w:r>
       <w:r>
         <w:rPr>
           <w:i/>
           <w:sz w:val="28"/>
         </w:rPr>
-        <w:t>.tcc</w:t>
-      </w:r>
-      <w:r>
-        <w:rPr>
-          <w:sz w:val="28"/>
-        </w:rPr>
-        <w:t xml:space="preserve"> </w:t>
-      </w:r>
-      <w:r>
-        <w:t xml:space="preserve">files. The later are C++ template code files. </w:t>
-      </w:r>
-      <w:r>
-        <w:t xml:space="preserve">The main header file is </w:t>
+        <w:t>.cc</w:t>
       </w:r>
       <w:r>
         <w:rPr>
           <w:i/>
           <w:sz w:val="28"/>
         </w:rPr>
-        <w:t>DataFrame.h</w:t>
-      </w:r>
-      <w:r>
-        <w:t>. It contains the entire DataFrame object and its interface. There are comprehensive comments for each interface call in that file.</w:t>
-      </w:r>
-      <w:r>
-        <w:t xml:space="preserve"> The rest of the files there will show you how the sausage is made.</w:t>
-      </w:r>
-    </w:p>
-    <w:p/>
+        <w:t>.</w:t>
+      </w:r>
+    </w:p>
+    <w:p>
+      <w:pPr>
+        <w:ind w:left="720"/>
+      </w:pPr>
+    </w:p>
+    <w:p>
+      <w:pPr>
+        <w:ind w:left="720"/>
+      </w:pPr>
+      <w:r>
+        <w:t>Starting from the root directory;</w:t>
+      </w:r>
+    </w:p>
     <w:p>
       <w:pPr>
         <w:ind w:left="720"/>
@@ -341,6 +325,82 @@
           <w:i/>
           <w:sz w:val="28"/>
         </w:rPr>
+        <w:t>include</w:t>
+      </w:r>
+      <w:r>
+        <w:rPr>
+          <w:sz w:val="28"/>
+        </w:rPr>
+        <w:t xml:space="preserve"> </w:t>
+      </w:r>
+      <w:r>
+        <w:t>directory contain</w:t>
+      </w:r>
+      <w:r>
+        <w:t>s</w:t>
+      </w:r>
+      <w:r>
+        <w:t xml:space="preserve"> most of the code. It includes </w:t>
+      </w:r>
+      <w:r>
+        <w:rPr>
+          <w:i/>
+          <w:sz w:val="28"/>
+        </w:rPr>
+        <w:t>.h</w:t>
+      </w:r>
+      <w:r>
+        <w:t xml:space="preserve"> and </w:t>
+      </w:r>
+      <w:r>
+        <w:rPr>
+          <w:i/>
+          <w:sz w:val="28"/>
+        </w:rPr>
+        <w:t>.tcc</w:t>
+      </w:r>
+      <w:r>
+        <w:rPr>
+          <w:sz w:val="28"/>
+        </w:rPr>
+        <w:t xml:space="preserve"> </w:t>
+      </w:r>
+      <w:r>
+        <w:t>files. The lat</w:t>
+      </w:r>
+      <w:r>
+        <w:t>t</w:t>
+      </w:r>
+      <w:r>
+        <w:t xml:space="preserve">er are C++ template code files. </w:t>
+      </w:r>
+      <w:r>
+        <w:t xml:space="preserve">The main header file is </w:t>
+      </w:r>
+      <w:r>
+        <w:rPr>
+          <w:i/>
+          <w:sz w:val="28"/>
+        </w:rPr>
+        <w:t>DataFrame.h</w:t>
+      </w:r>
+      <w:r>
+        <w:t>. It contains the entire DataFrame object and its interface. There are comprehensive comments for each interface call in that file.</w:t>
+      </w:r>
+      <w:r>
+        <w:t xml:space="preserve"> The rest of the files there will show you how the sausage is made.</w:t>
+      </w:r>
+    </w:p>
+    <w:p/>
+    <w:p>
+      <w:pPr>
+        <w:ind w:left="720"/>
+      </w:pPr>
+      <w:r>
+        <w:rPr>
+          <w:i/>
+          <w:sz w:val="28"/>
+        </w:rPr>
         <w:t>src</w:t>
       </w:r>
       <w:r>
@@ -353,13 +413,37 @@
         <w:t xml:space="preserve"> </w:t>
       </w:r>
       <w:r>
-        <w:t xml:space="preserve">the </w:t>
-      </w:r>
-      <w:r>
-        <w:t xml:space="preserve">only source file for the library, make-files, and a test program source file. </w:t>
-      </w:r>
-      <w:r>
-        <w:t xml:space="preserve">The test source file is </w:t>
+        <w:t>a few</w:t>
+      </w:r>
+      <w:r>
+        <w:t xml:space="preserve"> source file</w:t>
+      </w:r>
+      <w:r>
+        <w:t>s, as explained above</w:t>
+      </w:r>
+      <w:r>
+        <w:t>, make-files, and test program source file</w:t>
+      </w:r>
+      <w:r>
+        <w:t>s</w:t>
+      </w:r>
+      <w:r>
+        <w:t xml:space="preserve">. </w:t>
+      </w:r>
+      <w:r>
+        <w:t xml:space="preserve">The </w:t>
+      </w:r>
+      <w:r>
+        <w:t xml:space="preserve">main </w:t>
+      </w:r>
+      <w:r>
+        <w:t>test</w:t>
+      </w:r>
+      <w:r>
+        <w:t xml:space="preserve"> </w:t>
+      </w:r>
+      <w:r>
+        <w:t xml:space="preserve">source file is </w:t>
       </w:r>
       <w:r>
         <w:rPr>
@@ -3127,7 +3211,6 @@
           <w:sz w:val="16"/>
           <w:szCs w:val="16"/>
         </w:rPr>
-        <w:lastRenderedPageBreak/>
         <w:t xml:space="preserve">        </w:t>
       </w:r>
       <w:r>
@@ -3189,6 +3272,7 @@
           <w:sz w:val="16"/>
           <w:szCs w:val="16"/>
         </w:rPr>
+        <w:lastRenderedPageBreak/>
         <w:t xml:space="preserve">           </w:t>
       </w:r>
       <w:r>
@@ -3337,7 +3421,15 @@
         <w:ind w:left="720"/>
       </w:pPr>
       <w:r>
-        <w:t xml:space="preserve">For more examples see file </w:t>
+        <w:t xml:space="preserve">For more </w:t>
+      </w:r>
+      <w:r>
+        <w:t xml:space="preserve">code </w:t>
+      </w:r>
+      <w:bookmarkStart w:id="0" w:name="_GoBack"/>
+      <w:bookmarkEnd w:id="0"/>
+      <w:r>
+        <w:t xml:space="preserve">examples see file </w:t>
       </w:r>
       <w:r>
         <w:rPr>
@@ -3869,15 +3961,15 @@
         <w:rPr>
           <w:color w:val="C45911" w:themeColor="accent2" w:themeShade="BF"/>
         </w:rPr>
+        <w:t>};</w:t>
+      </w:r>
+    </w:p>
+    <w:p>
+      <w:pPr>
+        <w:ind w:left="1440"/>
+      </w:pPr>
+      <w:r>
         <w:lastRenderedPageBreak/>
-        <w:t>};</w:t>
-      </w:r>
-    </w:p>
-    <w:p>
-      <w:pPr>
-        <w:ind w:left="1440"/>
-      </w:pPr>
-      <w:r>
         <w:t>This specifies the I/O format for reading and writing to/from files, streams, etc.</w:t>
       </w:r>
     </w:p>
@@ -4344,15 +4436,15 @@
         <w:rPr>
           <w:color w:val="C45911" w:themeColor="accent2" w:themeShade="BF"/>
         </w:rPr>
+        <w:t>void rename_column (const char *from, const char *to);</w:t>
+      </w:r>
+    </w:p>
+    <w:p>
+      <w:pPr>
+        <w:ind w:left="1440"/>
+      </w:pPr>
+      <w:r>
         <w:lastRenderedPageBreak/>
-        <w:t>void rename_column (const char *from, const char *to);</w:t>
-      </w:r>
-    </w:p>
-    <w:p>
-      <w:pPr>
-        <w:ind w:left="1440"/>
-      </w:pPr>
-      <w:r>
         <w:t>It renames column named from to to. If column from does not exists,</w:t>
       </w:r>
     </w:p>
@@ -4864,7 +4956,586 @@
         <w:ind w:left="1440"/>
       </w:pPr>
       <w:r>
+        <w:t>Returns number of items loaded</w:t>
+      </w:r>
+    </w:p>
+    <w:p>
+      <w:pPr>
+        <w:ind w:left="1440"/>
+      </w:pPr>
+    </w:p>
+    <w:p>
+      <w:pPr>
+        <w:ind w:left="1440"/>
+        <w:rPr>
+          <w:color w:val="C45911" w:themeColor="accent2" w:themeShade="BF"/>
+        </w:rPr>
+      </w:pPr>
+      <w:r>
+        <w:rPr>
+          <w:color w:val="C45911" w:themeColor="accent2" w:themeShade="BF"/>
+        </w:rPr>
+        <w:t>template&lt;typename T&gt;</w:t>
+      </w:r>
+    </w:p>
+    <w:p>
+      <w:pPr>
+        <w:ind w:left="1440"/>
+        <w:rPr>
+          <w:color w:val="C45911" w:themeColor="accent2" w:themeShade="BF"/>
+        </w:rPr>
+      </w:pPr>
+      <w:r>
+        <w:rPr>
+          <w:color w:val="C45911" w:themeColor="accent2" w:themeShade="BF"/>
+        </w:rPr>
+        <w:t>size_type</w:t>
+      </w:r>
+    </w:p>
+    <w:p>
+      <w:pPr>
+        <w:ind w:left="1440"/>
+        <w:rPr>
+          <w:color w:val="C45911" w:themeColor="accent2" w:themeShade="BF"/>
+        </w:rPr>
+      </w:pPr>
+      <w:r>
+        <w:rPr>
+          <w:color w:val="C45911" w:themeColor="accent2" w:themeShade="BF"/>
+        </w:rPr>
+        <w:t>load_column(const char *name,</w:t>
+      </w:r>
+    </w:p>
+    <w:p>
+      <w:pPr>
+        <w:ind w:left="1440"/>
+        <w:rPr>
+          <w:color w:val="C45911" w:themeColor="accent2" w:themeShade="BF"/>
+        </w:rPr>
+      </w:pPr>
+      <w:r>
+        <w:rPr>
+          <w:color w:val="C45911" w:themeColor="accent2" w:themeShade="BF"/>
+        </w:rPr>
+        <w:t xml:space="preserve">                      </w:t>
+      </w:r>
+      <w:r>
+        <w:rPr>
+          <w:color w:val="C45911" w:themeColor="accent2" w:themeShade="BF"/>
+        </w:rPr>
+        <w:t>std::vector</w:t>
+      </w:r>
+      <w:r>
+        <w:rPr>
+          <w:color w:val="C45911" w:themeColor="accent2" w:themeShade="BF"/>
+        </w:rPr>
+        <w:t>&lt;T&gt; &amp;&amp;data,</w:t>
+      </w:r>
+    </w:p>
+    <w:p>
+      <w:pPr>
+        <w:ind w:left="1440"/>
+      </w:pPr>
+      <w:r>
+        <w:rPr>
+          <w:color w:val="C45911" w:themeColor="accent2" w:themeShade="BF"/>
+        </w:rPr>
+        <w:t xml:space="preserve">                      </w:t>
+      </w:r>
+      <w:r>
+        <w:rPr>
+          <w:color w:val="C45911" w:themeColor="accent2" w:themeShade="BF"/>
+        </w:rPr>
+        <w:t>nan_policy padding = nan_policy::pad_with_nans</w:t>
+      </w:r>
+      <w:r>
+        <w:rPr>
+          <w:color w:val="C45911" w:themeColor="accent2" w:themeShade="BF"/>
+        </w:rPr>
+        <w:t>);</w:t>
+      </w:r>
+    </w:p>
+    <w:p>
+      <w:pPr>
+        <w:ind w:left="1440"/>
+      </w:pPr>
+      <w:r>
+        <w:t>It moves the data to the named column in DataFrame.</w:t>
+      </w:r>
+      <w:r>
+        <w:t xml:space="preserve"> </w:t>
+      </w:r>
+      <w:r>
+        <w:t>If column does not exist, it will be created. If the column exist,</w:t>
+      </w:r>
+      <w:r>
+        <w:t xml:space="preserve"> </w:t>
+      </w:r>
+      <w:r>
+        <w:t>it will be over written.</w:t>
+      </w:r>
+    </w:p>
+    <w:p>
+      <w:pPr>
+        <w:ind w:left="1440"/>
+      </w:pPr>
+    </w:p>
+    <w:p>
+      <w:pPr>
+        <w:ind w:left="1440"/>
+      </w:pPr>
+      <w:r>
+        <w:t>T: Type of data being moved</w:t>
+      </w:r>
+    </w:p>
+    <w:p>
+      <w:pPr>
+        <w:ind w:left="1440"/>
+      </w:pPr>
+      <w:r>
+        <w:t>name: Name of the column</w:t>
+      </w:r>
+    </w:p>
+    <w:p>
+      <w:pPr>
+        <w:ind w:left="1440"/>
+      </w:pPr>
+      <w:r>
+        <w:t>padding</w:t>
+      </w:r>
+      <w:r>
+        <w:t>: If true, it pads the data column with nan,</w:t>
+      </w:r>
+    </w:p>
+    <w:p>
+      <w:pPr>
+        <w:ind w:left="1440"/>
+      </w:pPr>
+      <w:r>
+        <w:t xml:space="preserve">               </w:t>
+      </w:r>
+      <w:r>
+        <w:t>if it is shorter than the index column.</w:t>
+      </w:r>
+    </w:p>
+    <w:p>
+      <w:pPr>
+        <w:ind w:left="1440"/>
+      </w:pPr>
+      <w:r>
+        <w:t>Returns number of items loaded</w:t>
+      </w:r>
+    </w:p>
+    <w:p>
+      <w:pPr>
+        <w:ind w:left="1440"/>
+      </w:pPr>
+    </w:p>
+    <w:p>
+      <w:pPr>
+        <w:ind w:left="1440"/>
+        <w:rPr>
+          <w:color w:val="C45911" w:themeColor="accent2" w:themeShade="BF"/>
+        </w:rPr>
+      </w:pPr>
+      <w:r>
+        <w:rPr>
+          <w:color w:val="C45911" w:themeColor="accent2" w:themeShade="BF"/>
+        </w:rPr>
+        <w:t>size_type append_index(const TimeStamp &amp;val);</w:t>
+      </w:r>
+    </w:p>
+    <w:p>
+      <w:pPr>
+        <w:ind w:left="1440"/>
+      </w:pPr>
+      <w:r>
+        <w:t>It appends val to the end of the index column.</w:t>
+      </w:r>
+    </w:p>
+    <w:p>
+      <w:pPr>
+        <w:ind w:left="1440"/>
+      </w:pPr>
+      <w:r>
+        <w:t>Returns number of items loaded</w:t>
+      </w:r>
+    </w:p>
+    <w:p>
+      <w:pPr>
+        <w:ind w:left="1440"/>
+      </w:pPr>
+    </w:p>
+    <w:p>
+      <w:pPr>
+        <w:ind w:left="1440"/>
+        <w:rPr>
+          <w:color w:val="C45911" w:themeColor="accent2" w:themeShade="BF"/>
+        </w:rPr>
+      </w:pPr>
+      <w:r>
+        <w:rPr>
+          <w:color w:val="C45911" w:themeColor="accent2" w:themeShade="BF"/>
+        </w:rPr>
+        <w:t>template&lt;typename T&gt;</w:t>
+      </w:r>
+    </w:p>
+    <w:p>
+      <w:pPr>
+        <w:ind w:left="1440"/>
+        <w:rPr>
+          <w:color w:val="C45911" w:themeColor="accent2" w:themeShade="BF"/>
+        </w:rPr>
+      </w:pPr>
+      <w:r>
+        <w:rPr>
+          <w:color w:val="C45911" w:themeColor="accent2" w:themeShade="BF"/>
+        </w:rPr>
+        <w:t>size_type append_column(const char *name,</w:t>
+      </w:r>
+    </w:p>
+    <w:p>
+      <w:pPr>
+        <w:ind w:left="1440"/>
+        <w:rPr>
+          <w:color w:val="C45911" w:themeColor="accent2" w:themeShade="BF"/>
+        </w:rPr>
+      </w:pPr>
+      <w:r>
+        <w:rPr>
+          <w:color w:val="C45911" w:themeColor="accent2" w:themeShade="BF"/>
+        </w:rPr>
+        <w:t xml:space="preserve">                                           const T &amp;val,</w:t>
+      </w:r>
+    </w:p>
+    <w:p>
+      <w:pPr>
+        <w:ind w:left="1440"/>
+        <w:rPr>
+          <w:color w:val="C45911" w:themeColor="accent2" w:themeShade="BF"/>
+        </w:rPr>
+      </w:pPr>
+      <w:r>
+        <w:rPr>
+          <w:color w:val="C45911" w:themeColor="accent2" w:themeShade="BF"/>
+        </w:rPr>
+        <w:t xml:space="preserve">                                           </w:t>
+      </w:r>
+      <w:r>
+        <w:rPr>
+          <w:color w:val="C45911" w:themeColor="accent2" w:themeShade="BF"/>
+        </w:rPr>
+        <w:t>nan_policy padding = nan_policy::pad_with_nans</w:t>
+      </w:r>
+      <w:r>
+        <w:rPr>
+          <w:color w:val="C45911" w:themeColor="accent2" w:themeShade="BF"/>
+        </w:rPr>
+        <w:t>);</w:t>
+      </w:r>
+    </w:p>
+    <w:p>
+      <w:pPr>
+        <w:ind w:left="1440"/>
+      </w:pPr>
+      <w:r>
+        <w:t>It appends val to the end of the named data column.</w:t>
+      </w:r>
+      <w:r>
+        <w:t xml:space="preserve"> </w:t>
+      </w:r>
+      <w:r>
+        <w:t>If data column doesn't exist, it throws an exception.</w:t>
+      </w:r>
+    </w:p>
+    <w:p>
+      <w:pPr>
+        <w:ind w:left="1440"/>
+      </w:pPr>
+    </w:p>
+    <w:p>
+      <w:pPr>
+        <w:ind w:left="1440"/>
+      </w:pPr>
+      <w:r>
+        <w:t>T: Type of the named data column</w:t>
+      </w:r>
+    </w:p>
+    <w:p>
+      <w:pPr>
+        <w:ind w:left="1440"/>
+      </w:pPr>
+      <w:r>
+        <w:t>name: Name of the column</w:t>
+      </w:r>
+    </w:p>
+    <w:p>
+      <w:pPr>
+        <w:ind w:left="1440"/>
+      </w:pPr>
+      <w:r>
+        <w:t>padding</w:t>
+      </w:r>
+      <w:r>
+        <w:t>: If true, it pads the data column with nan,</w:t>
+      </w:r>
+    </w:p>
+    <w:p>
+      <w:pPr>
+        <w:ind w:left="1440"/>
+      </w:pPr>
+      <w:r>
+        <w:t xml:space="preserve">               if it is shorter than the index column.</w:t>
+      </w:r>
+    </w:p>
+    <w:p>
+      <w:pPr>
+        <w:ind w:left="1440"/>
+      </w:pPr>
+      <w:r>
+        <w:t>Returns number of items loaded</w:t>
+      </w:r>
+    </w:p>
+    <w:p>
+      <w:pPr>
+        <w:ind w:left="1440"/>
+      </w:pPr>
+    </w:p>
+    <w:p>
+      <w:pPr>
+        <w:ind w:left="1440"/>
+        <w:rPr>
+          <w:color w:val="C45911" w:themeColor="accent2" w:themeShade="BF"/>
+        </w:rPr>
+      </w:pPr>
+      <w:r>
+        <w:rPr>
+          <w:color w:val="C45911" w:themeColor="accent2" w:themeShade="BF"/>
+        </w:rPr>
+        <w:t>template&lt;typename ITR&gt;</w:t>
+      </w:r>
+    </w:p>
+    <w:p>
+      <w:pPr>
+        <w:ind w:left="1440"/>
+        <w:rPr>
+          <w:color w:val="C45911" w:themeColor="accent2" w:themeShade="BF"/>
+        </w:rPr>
+      </w:pPr>
+      <w:r>
+        <w:rPr>
+          <w:color w:val="C45911" w:themeColor="accent2" w:themeShade="BF"/>
+        </w:rPr>
+        <w:t>size_type append_index(</w:t>
+      </w:r>
+      <w:r>
+        <w:rPr>
+          <w:color w:val="C45911" w:themeColor="accent2" w:themeShade="BF"/>
+        </w:rPr>
+        <w:t>Index2D&lt;const ITR &amp;&gt; range</w:t>
+      </w:r>
+      <w:r>
+        <w:rPr>
+          <w:color w:val="C45911" w:themeColor="accent2" w:themeShade="BF"/>
+        </w:rPr>
+        <w:t>);</w:t>
+      </w:r>
+    </w:p>
+    <w:p>
+      <w:pPr>
+        <w:ind w:left="1440"/>
+      </w:pPr>
+      <w:r>
+        <w:t>It appends the range begin to end to the end of the index column</w:t>
+      </w:r>
+    </w:p>
+    <w:p>
+      <w:pPr>
+        <w:ind w:left="1440"/>
+      </w:pPr>
+    </w:p>
+    <w:p>
+      <w:pPr>
+        <w:ind w:left="1440"/>
+      </w:pPr>
+      <w:r>
+        <w:t>ITR: Type of the iterator</w:t>
+      </w:r>
+    </w:p>
+    <w:p>
+      <w:pPr>
+        <w:ind w:left="1440"/>
+      </w:pPr>
+      <w:r>
+        <w:t>range: The begin and end iterators for data</w:t>
+      </w:r>
+    </w:p>
+    <w:p>
+      <w:pPr>
+        <w:ind w:left="1440"/>
+      </w:pPr>
+      <w:r>
+        <w:t>Returns number of items loaded</w:t>
+      </w:r>
+    </w:p>
+    <w:p>
+      <w:pPr>
+        <w:ind w:left="1440"/>
+      </w:pPr>
+    </w:p>
+    <w:p>
+      <w:pPr>
+        <w:ind w:left="1440"/>
+        <w:rPr>
+          <w:color w:val="C45911" w:themeColor="accent2" w:themeShade="BF"/>
+        </w:rPr>
+      </w:pPr>
+      <w:r>
+        <w:rPr>
+          <w:color w:val="C45911" w:themeColor="accent2" w:themeShade="BF"/>
+        </w:rPr>
+        <w:t>template&lt;typename T, typename ITR&gt;</w:t>
+      </w:r>
+    </w:p>
+    <w:p>
+      <w:pPr>
+        <w:ind w:left="1440"/>
+        <w:rPr>
+          <w:color w:val="C45911" w:themeColor="accent2" w:themeShade="BF"/>
+        </w:rPr>
+      </w:pPr>
+      <w:r>
+        <w:rPr>
+          <w:color w:val="C45911" w:themeColor="accent2" w:themeShade="BF"/>
+        </w:rPr>
+        <w:t>size_type append_column(const char *name,</w:t>
+      </w:r>
+    </w:p>
+    <w:p>
+      <w:pPr>
+        <w:ind w:left="1440"/>
+        <w:rPr>
+          <w:color w:val="C45911" w:themeColor="accent2" w:themeShade="BF"/>
+        </w:rPr>
+      </w:pPr>
+      <w:r>
+        <w:rPr>
+          <w:color w:val="C45911" w:themeColor="accent2" w:themeShade="BF"/>
+        </w:rPr>
+        <w:t xml:space="preserve">                                           </w:t>
+      </w:r>
+      <w:r>
+        <w:rPr>
+          <w:color w:val="C45911" w:themeColor="accent2" w:themeShade="BF"/>
+        </w:rPr>
+        <w:t>Index2D&lt;const ITR &amp;&gt; range</w:t>
+      </w:r>
+      <w:r>
+        <w:rPr>
+          <w:color w:val="C45911" w:themeColor="accent2" w:themeShade="BF"/>
+        </w:rPr>
+        <w:t>,</w:t>
+      </w:r>
+    </w:p>
+    <w:p>
+      <w:pPr>
+        <w:ind w:left="1440"/>
+      </w:pPr>
+      <w:r>
+        <w:rPr>
+          <w:color w:val="C45911" w:themeColor="accent2" w:themeShade="BF"/>
+        </w:rPr>
+        <w:t xml:space="preserve">                                           </w:t>
+      </w:r>
+      <w:r>
+        <w:rPr>
+          <w:color w:val="C45911" w:themeColor="accent2" w:themeShade="BF"/>
+        </w:rPr>
+        <w:t>nan_policy padding = nan_policy::pad_with_nans</w:t>
+      </w:r>
+      <w:r>
+        <w:rPr>
+          <w:color w:val="C45911" w:themeColor="accent2" w:themeShade="BF"/>
+        </w:rPr>
+        <w:t>);</w:t>
+      </w:r>
+    </w:p>
+    <w:p>
+      <w:pPr>
+        <w:ind w:left="1440"/>
+      </w:pPr>
+      <w:r>
+        <w:t>It appends the range begin to end to the end of the named data column.</w:t>
+      </w:r>
+      <w:r>
+        <w:t xml:space="preserve"> </w:t>
+      </w:r>
+      <w:r>
+        <w:t>If data column doesn't exist, it throws an exception.</w:t>
+      </w:r>
+    </w:p>
+    <w:p>
+      <w:pPr>
+        <w:ind w:left="1440"/>
+      </w:pPr>
+    </w:p>
+    <w:p>
+      <w:pPr>
+        <w:ind w:left="1440"/>
+      </w:pPr>
+      <w:r>
+        <w:t>T: Type of the named data column</w:t>
+      </w:r>
+    </w:p>
+    <w:p>
+      <w:pPr>
+        <w:ind w:left="1440"/>
+      </w:pPr>
+      <w:r>
         <w:lastRenderedPageBreak/>
+        <w:t>ITR: Type of the iterator</w:t>
+      </w:r>
+    </w:p>
+    <w:p>
+      <w:pPr>
+        <w:ind w:left="1440"/>
+      </w:pPr>
+      <w:r>
+        <w:t>name: Name of the column</w:t>
+      </w:r>
+    </w:p>
+    <w:p>
+      <w:pPr>
+        <w:ind w:left="1440"/>
+      </w:pPr>
+      <w:r>
+        <w:t>range: The begin and end iterators for data</w:t>
+      </w:r>
+    </w:p>
+    <w:p>
+      <w:pPr>
+        <w:ind w:left="1440"/>
+      </w:pPr>
+      <w:r>
+        <w:t>padding</w:t>
+      </w:r>
+      <w:r>
+        <w:t>: If true, it pads the data column with nan,</w:t>
+      </w:r>
+    </w:p>
+    <w:p>
+      <w:pPr>
+        <w:ind w:left="1440"/>
+      </w:pPr>
+      <w:r>
+        <w:t xml:space="preserve">               if it is shorter than the index column.</w:t>
+      </w:r>
+    </w:p>
+    <w:p>
+      <w:pPr>
+        <w:ind w:left="1440"/>
+      </w:pPr>
+      <w:r>
         <w:t>Returns number of items loaded</w:t>
       </w:r>
     </w:p>
@@ -4884,931 +5555,352 @@
         <w:rPr>
           <w:color w:val="C45911" w:themeColor="accent2" w:themeShade="BF"/>
         </w:rPr>
-        <w:t>template&lt;typename T&gt;</w:t>
-      </w:r>
-    </w:p>
-    <w:p>
-      <w:pPr>
-        <w:ind w:left="1440"/>
-        <w:rPr>
-          <w:color w:val="C45911" w:themeColor="accent2" w:themeShade="BF"/>
-        </w:rPr>
-      </w:pPr>
-      <w:r>
-        <w:rPr>
-          <w:color w:val="C45911" w:themeColor="accent2" w:themeShade="BF"/>
-        </w:rPr>
-        <w:t>size_type</w:t>
-      </w:r>
-    </w:p>
-    <w:p>
-      <w:pPr>
-        <w:ind w:left="1440"/>
-        <w:rPr>
-          <w:color w:val="C45911" w:themeColor="accent2" w:themeShade="BF"/>
-        </w:rPr>
-      </w:pPr>
-      <w:r>
-        <w:rPr>
-          <w:color w:val="C45911" w:themeColor="accent2" w:themeShade="BF"/>
-        </w:rPr>
-        <w:t>load_column(const char *name,</w:t>
-      </w:r>
-    </w:p>
-    <w:p>
-      <w:pPr>
-        <w:ind w:left="1440"/>
-        <w:rPr>
-          <w:color w:val="C45911" w:themeColor="accent2" w:themeShade="BF"/>
-        </w:rPr>
-      </w:pPr>
-      <w:r>
-        <w:rPr>
-          <w:color w:val="C45911" w:themeColor="accent2" w:themeShade="BF"/>
-        </w:rPr>
-        <w:t xml:space="preserve">                      </w:t>
-      </w:r>
-      <w:r>
-        <w:rPr>
-          <w:color w:val="C45911" w:themeColor="accent2" w:themeShade="BF"/>
-        </w:rPr>
-        <w:t>std::vector</w:t>
-      </w:r>
-      <w:r>
-        <w:rPr>
-          <w:color w:val="C45911" w:themeColor="accent2" w:themeShade="BF"/>
-        </w:rPr>
-        <w:t>&lt;T&gt; &amp;&amp;data,</w:t>
-      </w:r>
-    </w:p>
-    <w:p>
-      <w:pPr>
-        <w:ind w:left="1440"/>
-      </w:pPr>
-      <w:r>
-        <w:rPr>
-          <w:color w:val="C45911" w:themeColor="accent2" w:themeShade="BF"/>
-        </w:rPr>
-        <w:t xml:space="preserve">                      </w:t>
-      </w:r>
-      <w:r>
-        <w:rPr>
-          <w:color w:val="C45911" w:themeColor="accent2" w:themeShade="BF"/>
-        </w:rPr>
-        <w:t>nan_policy padding = nan_policy::pad_with_nans</w:t>
-      </w:r>
-      <w:r>
-        <w:rPr>
-          <w:color w:val="C45911" w:themeColor="accent2" w:themeShade="BF"/>
-        </w:rPr>
-        <w:t>);</w:t>
-      </w:r>
-    </w:p>
-    <w:p>
-      <w:pPr>
-        <w:ind w:left="1440"/>
-      </w:pPr>
-      <w:r>
-        <w:t>It moves the data to the named column in DataFrame.</w:t>
+        <w:t>template&lt;typename ... types&gt;</w:t>
+      </w:r>
+    </w:p>
+    <w:p>
+      <w:pPr>
+        <w:ind w:left="1440"/>
+        <w:rPr>
+          <w:color w:val="C45911" w:themeColor="accent2" w:themeShade="BF"/>
+        </w:rPr>
+      </w:pPr>
+      <w:r>
+        <w:rPr>
+          <w:color w:val="C45911" w:themeColor="accent2" w:themeShade="BF"/>
+        </w:rPr>
+        <w:t>void remove_data_by_idx (Index2D&lt;TS&gt; range);</w:t>
+      </w:r>
+    </w:p>
+    <w:p>
+      <w:pPr>
+        <w:ind w:left="1440"/>
+      </w:pPr>
+      <w:r>
+        <w:t>It removes the data rows from index begin to index end.</w:t>
+      </w:r>
+    </w:p>
+    <w:p>
+      <w:pPr>
+        <w:ind w:left="1440"/>
+      </w:pPr>
+      <w:r>
+        <w:t>DataFrame must be sorted by index or behavior is undefined.</w:t>
+      </w:r>
+    </w:p>
+    <w:p>
+      <w:pPr>
+        <w:ind w:left="1440"/>
+      </w:pPr>
+      <w:r>
+        <w:t>This function first calls make_consistent() that may add nan values to</w:t>
+      </w:r>
+    </w:p>
+    <w:p>
+      <w:pPr>
+        <w:ind w:left="1440"/>
+      </w:pPr>
+      <w:r>
+        <w:t>data columns.</w:t>
+      </w:r>
+    </w:p>
+    <w:p>
+      <w:pPr>
+        <w:ind w:left="1440"/>
+      </w:pPr>
+    </w:p>
+    <w:p>
+      <w:pPr>
+        <w:ind w:left="1440"/>
+      </w:pPr>
+      <w:r>
+        <w:t>types: List all the types of all data columns.</w:t>
+      </w:r>
+    </w:p>
+    <w:p>
+      <w:pPr>
+        <w:ind w:left="1440"/>
+      </w:pPr>
+      <w:r>
+        <w:t xml:space="preserve">          A type should be specified in the list only once.</w:t>
+      </w:r>
+    </w:p>
+    <w:p>
+      <w:pPr>
+        <w:ind w:left="1440"/>
+      </w:pPr>
+      <w:r>
+        <w:t>range: The begin and end iterators for index specified with index values</w:t>
+      </w:r>
+    </w:p>
+    <w:p>
+      <w:pPr>
+        <w:ind w:left="1440"/>
+      </w:pPr>
+    </w:p>
+    <w:p>
+      <w:pPr>
+        <w:ind w:left="1440"/>
+        <w:rPr>
+          <w:color w:val="C45911" w:themeColor="accent2" w:themeShade="BF"/>
+        </w:rPr>
+      </w:pPr>
+      <w:r>
+        <w:rPr>
+          <w:color w:val="C45911" w:themeColor="accent2" w:themeShade="BF"/>
+        </w:rPr>
+        <w:t>template&lt;typename ... types&gt;</w:t>
+      </w:r>
+    </w:p>
+    <w:p>
+      <w:pPr>
+        <w:ind w:left="1440"/>
+        <w:rPr>
+          <w:color w:val="C45911" w:themeColor="accent2" w:themeShade="BF"/>
+        </w:rPr>
+      </w:pPr>
+      <w:r>
+        <w:rPr>
+          <w:color w:val="C45911" w:themeColor="accent2" w:themeShade="BF"/>
+        </w:rPr>
+        <w:t>void remove_data_by_loc (Index2D&lt;int&gt; range);</w:t>
+      </w:r>
+    </w:p>
+    <w:p>
+      <w:pPr>
+        <w:ind w:left="1440"/>
+      </w:pPr>
+      <w:r>
+        <w:t>It removes the data rows from location begin to location end</w:t>
+      </w:r>
+    </w:p>
+    <w:p>
+      <w:pPr>
+        <w:ind w:left="1440"/>
+      </w:pPr>
+      <w:r>
+        <w:t>within range.</w:t>
+      </w:r>
+    </w:p>
+    <w:p>
+      <w:pPr>
+        <w:ind w:left="1440"/>
+      </w:pPr>
+      <w:r>
+        <w:t>This function supports Python-like negative indexing. That is why the</w:t>
+      </w:r>
+    </w:p>
+    <w:p>
+      <w:pPr>
+        <w:ind w:left="1440"/>
+      </w:pPr>
+      <w:r>
+        <w:t>range type is int.</w:t>
+      </w:r>
+    </w:p>
+    <w:p>
+      <w:pPr>
+        <w:ind w:left="1440"/>
+      </w:pPr>
+      <w:r>
+        <w:t>This function first calls make_consistent() that may add nan values to</w:t>
+      </w:r>
+    </w:p>
+    <w:p>
+      <w:pPr>
+        <w:ind w:left="1440"/>
+      </w:pPr>
+      <w:r>
+        <w:t>data columns.</w:t>
+      </w:r>
+    </w:p>
+    <w:p>
+      <w:pPr>
+        <w:ind w:left="1440"/>
+      </w:pPr>
+    </w:p>
+    <w:p>
+      <w:pPr>
+        <w:ind w:left="1440"/>
+      </w:pPr>
+      <w:r>
+        <w:t>types: List all the types of all data columns.</w:t>
+      </w:r>
+    </w:p>
+    <w:p>
+      <w:pPr>
+        <w:ind w:left="1440"/>
+      </w:pPr>
+      <w:r>
+        <w:t xml:space="preserve">          A type should be specified in the list only once.</w:t>
+      </w:r>
+    </w:p>
+    <w:p>
+      <w:pPr>
+        <w:ind w:left="1440"/>
+      </w:pPr>
+      <w:r>
+        <w:t>range: The begin and end iterators for data</w:t>
+      </w:r>
+    </w:p>
+    <w:p/>
+    <w:p>
+      <w:pPr>
+        <w:ind w:left="1440"/>
+        <w:rPr>
+          <w:color w:val="C45911" w:themeColor="accent2" w:themeShade="BF"/>
+        </w:rPr>
+      </w:pPr>
+      <w:r>
+        <w:rPr>
+          <w:color w:val="C45911" w:themeColor="accent2" w:themeShade="BF"/>
+        </w:rPr>
+        <w:t>template&lt;typename ... types&gt;</w:t>
+      </w:r>
+    </w:p>
+    <w:p>
+      <w:pPr>
+        <w:ind w:left="1440"/>
+        <w:rPr>
+          <w:color w:val="C45911" w:themeColor="accent2" w:themeShade="BF"/>
+        </w:rPr>
+      </w:pPr>
+      <w:r>
+        <w:rPr>
+          <w:color w:val="C45911" w:themeColor="accent2" w:themeShade="BF"/>
+        </w:rPr>
+        <w:t>void make_consistent ();</w:t>
+      </w:r>
+    </w:p>
+    <w:p>
+      <w:pPr>
+        <w:ind w:left="1440"/>
+      </w:pPr>
+      <w:r>
+        <w:t>Make all data columns the same length as the index.</w:t>
       </w:r>
       <w:r>
         <w:t xml:space="preserve"> </w:t>
       </w:r>
       <w:r>
-        <w:t>If column does not exist, it will be created. If the column exist,</w:t>
+        <w:t>If any data column is shorter than the index column, it will be padded by nan.</w:t>
+      </w:r>
+    </w:p>
+    <w:p>
+      <w:pPr>
+        <w:ind w:left="1440"/>
+      </w:pPr>
+      <w:r>
+        <w:t>This is also called by sort(), before sorting</w:t>
+      </w:r>
+    </w:p>
+    <w:p>
+      <w:pPr>
+        <w:ind w:left="1440"/>
+      </w:pPr>
+    </w:p>
+    <w:p>
+      <w:pPr>
+        <w:ind w:left="1440"/>
+        <w:rPr>
+          <w:color w:val="C45911" w:themeColor="accent2" w:themeShade="BF"/>
+        </w:rPr>
+      </w:pPr>
+      <w:r>
+        <w:rPr>
+          <w:color w:val="C45911" w:themeColor="accent2" w:themeShade="BF"/>
+        </w:rPr>
+        <w:t>template&lt;typename T, typename ... types&gt;</w:t>
+      </w:r>
+    </w:p>
+    <w:p>
+      <w:pPr>
+        <w:ind w:left="1440"/>
+        <w:rPr>
+          <w:color w:val="C45911" w:themeColor="accent2" w:themeShade="BF"/>
+        </w:rPr>
+      </w:pPr>
+      <w:r>
+        <w:rPr>
+          <w:color w:val="C45911" w:themeColor="accent2" w:themeShade="BF"/>
+        </w:rPr>
+        <w:t>void sort(const char *by_name = nullptr);</w:t>
+      </w:r>
+    </w:p>
+    <w:p>
+      <w:pPr>
+        <w:ind w:left="1440"/>
+      </w:pPr>
+      <w:r>
+        <w:t>Sort the DataFrame by the named column. By default, it sorts by index (i.e. by_name == nullptr).</w:t>
       </w:r>
       <w:r>
         <w:t xml:space="preserve"> </w:t>
       </w:r>
       <w:r>
-        <w:t>it will be over written.</w:t>
-      </w:r>
-    </w:p>
-    <w:p>
-      <w:pPr>
-        <w:ind w:left="1440"/>
-      </w:pPr>
-    </w:p>
-    <w:p>
-      <w:pPr>
-        <w:ind w:left="1440"/>
-      </w:pPr>
-      <w:r>
-        <w:t>T: Type of data being moved</w:t>
-      </w:r>
-    </w:p>
-    <w:p>
-      <w:pPr>
-        <w:ind w:left="1440"/>
-      </w:pPr>
-      <w:r>
-        <w:t>name: Name of the column</w:t>
-      </w:r>
-    </w:p>
-    <w:p>
-      <w:pPr>
-        <w:ind w:left="1440"/>
-      </w:pPr>
-      <w:r>
-        <w:t>padding</w:t>
-      </w:r>
-      <w:r>
-        <w:t>: If true, it pads the data column with nan,</w:t>
-      </w:r>
-    </w:p>
-    <w:p>
-      <w:pPr>
-        <w:ind w:left="1440"/>
-      </w:pPr>
-      <w:r>
-        <w:t xml:space="preserve">               </w:t>
-      </w:r>
-      <w:r>
-        <w:t>if it is shorter than the index column.</w:t>
-      </w:r>
-    </w:p>
-    <w:p>
-      <w:pPr>
-        <w:ind w:left="1440"/>
-      </w:pPr>
-      <w:r>
-        <w:t>Returns number of items loaded</w:t>
-      </w:r>
-    </w:p>
-    <w:p>
-      <w:pPr>
-        <w:ind w:left="1440"/>
-      </w:pPr>
-    </w:p>
-    <w:p>
-      <w:pPr>
-        <w:ind w:left="1440"/>
-        <w:rPr>
-          <w:color w:val="C45911" w:themeColor="accent2" w:themeShade="BF"/>
-        </w:rPr>
-      </w:pPr>
-      <w:r>
-        <w:rPr>
-          <w:color w:val="C45911" w:themeColor="accent2" w:themeShade="BF"/>
-        </w:rPr>
-        <w:t>size_type append_index(const TimeStamp &amp;val);</w:t>
-      </w:r>
-    </w:p>
-    <w:p>
-      <w:pPr>
-        <w:ind w:left="1440"/>
-      </w:pPr>
-      <w:r>
-        <w:t>It appends val to the end of the index column.</w:t>
-      </w:r>
-    </w:p>
-    <w:p>
-      <w:pPr>
-        <w:ind w:left="1440"/>
-      </w:pPr>
-      <w:r>
-        <w:t>Returns number of items loaded</w:t>
-      </w:r>
-    </w:p>
-    <w:p>
-      <w:pPr>
-        <w:ind w:left="1440"/>
-      </w:pPr>
-    </w:p>
-    <w:p>
-      <w:pPr>
-        <w:ind w:left="1440"/>
-        <w:rPr>
-          <w:color w:val="C45911" w:themeColor="accent2" w:themeShade="BF"/>
-        </w:rPr>
-      </w:pPr>
-      <w:r>
-        <w:rPr>
-          <w:color w:val="C45911" w:themeColor="accent2" w:themeShade="BF"/>
-        </w:rPr>
-        <w:t>template&lt;typename T&gt;</w:t>
-      </w:r>
-    </w:p>
-    <w:p>
-      <w:pPr>
-        <w:ind w:left="1440"/>
-        <w:rPr>
-          <w:color w:val="C45911" w:themeColor="accent2" w:themeShade="BF"/>
-        </w:rPr>
-      </w:pPr>
-      <w:r>
-        <w:rPr>
-          <w:color w:val="C45911" w:themeColor="accent2" w:themeShade="BF"/>
-        </w:rPr>
-        <w:t>size_type append_column(const char *name,</w:t>
-      </w:r>
-    </w:p>
-    <w:p>
-      <w:pPr>
-        <w:ind w:left="1440"/>
-        <w:rPr>
-          <w:color w:val="C45911" w:themeColor="accent2" w:themeShade="BF"/>
-        </w:rPr>
-      </w:pPr>
-      <w:r>
-        <w:rPr>
-          <w:color w:val="C45911" w:themeColor="accent2" w:themeShade="BF"/>
-        </w:rPr>
-        <w:t xml:space="preserve">                                           const T &amp;val,</w:t>
-      </w:r>
-    </w:p>
-    <w:p>
-      <w:pPr>
-        <w:ind w:left="1440"/>
-        <w:rPr>
-          <w:color w:val="C45911" w:themeColor="accent2" w:themeShade="BF"/>
-        </w:rPr>
-      </w:pPr>
-      <w:r>
-        <w:rPr>
-          <w:color w:val="C45911" w:themeColor="accent2" w:themeShade="BF"/>
-        </w:rPr>
-        <w:t xml:space="preserve">                                           </w:t>
-      </w:r>
-      <w:r>
-        <w:rPr>
-          <w:color w:val="C45911" w:themeColor="accent2" w:themeShade="BF"/>
-        </w:rPr>
-        <w:t>nan_policy padding = nan_policy::pad_with_nans</w:t>
-      </w:r>
-      <w:r>
-        <w:rPr>
-          <w:color w:val="C45911" w:themeColor="accent2" w:themeShade="BF"/>
-        </w:rPr>
-        <w:t>);</w:t>
-      </w:r>
-    </w:p>
-    <w:p>
-      <w:pPr>
-        <w:ind w:left="1440"/>
-      </w:pPr>
-      <w:r>
-        <w:t>It appends val to the end of the named data column.</w:t>
+        <w:t>Sort first calls make_consistent() that may add nan values to data columns.</w:t>
       </w:r>
       <w:r>
         <w:t xml:space="preserve"> </w:t>
       </w:r>
       <w:r>
-        <w:t>If data column doesn't exist, it throws an exception.</w:t>
-      </w:r>
-    </w:p>
-    <w:p>
-      <w:pPr>
-        <w:ind w:left="1440"/>
-      </w:pPr>
-    </w:p>
-    <w:p>
-      <w:pPr>
-        <w:ind w:left="1440"/>
-      </w:pPr>
-      <w:r>
-        <w:t>T: Type of the named data column</w:t>
-      </w:r>
-    </w:p>
-    <w:p>
-      <w:pPr>
-        <w:ind w:left="1440"/>
-      </w:pPr>
-      <w:r>
-        <w:t>name: Name of the column</w:t>
-      </w:r>
-    </w:p>
-    <w:p>
-      <w:pPr>
-        <w:ind w:left="1440"/>
-      </w:pPr>
-      <w:r>
-        <w:t>padding</w:t>
-      </w:r>
-      <w:r>
-        <w:t>: If true, it pads the data column with nan,</w:t>
-      </w:r>
-    </w:p>
-    <w:p>
-      <w:pPr>
-        <w:ind w:left="1440"/>
-      </w:pPr>
-      <w:r>
-        <w:t xml:space="preserve">               if it is shorter than the index column.</w:t>
-      </w:r>
-    </w:p>
-    <w:p>
-      <w:pPr>
-        <w:ind w:left="1440"/>
-      </w:pPr>
-      <w:r>
-        <w:t>Returns number of items loaded</w:t>
-      </w:r>
-    </w:p>
-    <w:p>
-      <w:pPr>
-        <w:ind w:left="1440"/>
-      </w:pPr>
-    </w:p>
-    <w:p>
-      <w:pPr>
-        <w:ind w:left="1440"/>
-        <w:rPr>
-          <w:color w:val="C45911" w:themeColor="accent2" w:themeShade="BF"/>
-        </w:rPr>
-      </w:pPr>
-      <w:r>
-        <w:rPr>
-          <w:color w:val="C45911" w:themeColor="accent2" w:themeShade="BF"/>
-        </w:rPr>
-        <w:t>template&lt;typename ITR&gt;</w:t>
-      </w:r>
-    </w:p>
-    <w:p>
-      <w:pPr>
-        <w:ind w:left="1440"/>
-        <w:rPr>
-          <w:color w:val="C45911" w:themeColor="accent2" w:themeShade="BF"/>
-        </w:rPr>
-      </w:pPr>
-      <w:r>
-        <w:rPr>
-          <w:color w:val="C45911" w:themeColor="accent2" w:themeShade="BF"/>
-        </w:rPr>
-        <w:t>size_type append_index(</w:t>
-      </w:r>
-      <w:r>
-        <w:rPr>
-          <w:color w:val="C45911" w:themeColor="accent2" w:themeShade="BF"/>
-        </w:rPr>
-        <w:t>Index2D&lt;const ITR &amp;&gt; range</w:t>
-      </w:r>
-      <w:r>
-        <w:rPr>
-          <w:color w:val="C45911" w:themeColor="accent2" w:themeShade="BF"/>
-        </w:rPr>
-        <w:t>);</w:t>
-      </w:r>
-    </w:p>
-    <w:p>
-      <w:pPr>
-        <w:ind w:left="1440"/>
-      </w:pPr>
-      <w:r>
-        <w:t>It appends the range begin to end to the end of the index column</w:t>
-      </w:r>
-    </w:p>
-    <w:p>
-      <w:pPr>
-        <w:ind w:left="1440"/>
-      </w:pPr>
-    </w:p>
-    <w:p>
-      <w:pPr>
-        <w:ind w:left="1440"/>
-      </w:pPr>
-      <w:r>
-        <w:t>ITR: Type of the iterator</w:t>
-      </w:r>
-    </w:p>
-    <w:p>
-      <w:pPr>
-        <w:ind w:left="1440"/>
-      </w:pPr>
-      <w:r>
-        <w:t>range: The begin and end iterators for data</w:t>
-      </w:r>
-    </w:p>
-    <w:p>
-      <w:pPr>
-        <w:ind w:left="1440"/>
-      </w:pPr>
-      <w:r>
-        <w:t>Returns number of items loaded</w:t>
-      </w:r>
-    </w:p>
-    <w:p>
-      <w:pPr>
-        <w:ind w:left="1440"/>
-      </w:pPr>
-    </w:p>
-    <w:p>
-      <w:pPr>
-        <w:ind w:left="1440"/>
-        <w:rPr>
-          <w:color w:val="C45911" w:themeColor="accent2" w:themeShade="BF"/>
-        </w:rPr>
-      </w:pPr>
-      <w:r>
-        <w:rPr>
-          <w:color w:val="C45911" w:themeColor="accent2" w:themeShade="BF"/>
-        </w:rPr>
-        <w:t>template&lt;typename T, typename ITR&gt;</w:t>
-      </w:r>
-    </w:p>
-    <w:p>
-      <w:pPr>
-        <w:ind w:left="1440"/>
-        <w:rPr>
-          <w:color w:val="C45911" w:themeColor="accent2" w:themeShade="BF"/>
-        </w:rPr>
-      </w:pPr>
-      <w:r>
-        <w:rPr>
-          <w:color w:val="C45911" w:themeColor="accent2" w:themeShade="BF"/>
-        </w:rPr>
-        <w:t>size_type append_column(const char *name,</w:t>
-      </w:r>
-    </w:p>
-    <w:p>
-      <w:pPr>
-        <w:ind w:left="1440"/>
-        <w:rPr>
-          <w:color w:val="C45911" w:themeColor="accent2" w:themeShade="BF"/>
-        </w:rPr>
-      </w:pPr>
-      <w:r>
-        <w:rPr>
-          <w:color w:val="C45911" w:themeColor="accent2" w:themeShade="BF"/>
-        </w:rPr>
-        <w:t xml:space="preserve">                                           </w:t>
-      </w:r>
-      <w:r>
-        <w:rPr>
-          <w:color w:val="C45911" w:themeColor="accent2" w:themeShade="BF"/>
-        </w:rPr>
-        <w:t>Index2D&lt;const ITR &amp;&gt; range</w:t>
-      </w:r>
-      <w:r>
-        <w:rPr>
-          <w:color w:val="C45911" w:themeColor="accent2" w:themeShade="BF"/>
-        </w:rPr>
-        <w:t>,</w:t>
-      </w:r>
-    </w:p>
-    <w:p>
-      <w:pPr>
-        <w:ind w:left="1440"/>
-      </w:pPr>
-      <w:r>
-        <w:rPr>
-          <w:color w:val="C45911" w:themeColor="accent2" w:themeShade="BF"/>
-        </w:rPr>
-        <w:t xml:space="preserve">                                           </w:t>
-      </w:r>
-      <w:r>
-        <w:rPr>
-          <w:color w:val="C45911" w:themeColor="accent2" w:themeShade="BF"/>
-        </w:rPr>
-        <w:t>nan_policy padding = nan_policy::pad_with_nans</w:t>
-      </w:r>
-      <w:r>
-        <w:rPr>
-          <w:color w:val="C45911" w:themeColor="accent2" w:themeShade="BF"/>
-        </w:rPr>
-        <w:t>);</w:t>
-      </w:r>
-    </w:p>
-    <w:p>
-      <w:pPr>
-        <w:ind w:left="1440"/>
-      </w:pPr>
-      <w:r>
-        <w:t>It appends the range begin to end to the end of the named data column.</w:t>
-      </w:r>
-      <w:r>
-        <w:t xml:space="preserve"> </w:t>
-      </w:r>
-      <w:r>
-        <w:t>If data column doesn't exist, it throws an exception.</w:t>
-      </w:r>
-    </w:p>
-    <w:p>
-      <w:pPr>
-        <w:ind w:left="1440"/>
-      </w:pPr>
-    </w:p>
-    <w:p>
-      <w:pPr>
-        <w:ind w:left="1440"/>
-      </w:pPr>
-      <w:r>
+        <w:t>nan values make sorting nondeterministic.</w:t>
+      </w:r>
+    </w:p>
+    <w:p>
+      <w:pPr>
+        <w:ind w:left="1440"/>
+      </w:pPr>
+    </w:p>
+    <w:p>
+      <w:pPr>
+        <w:ind w:left="1440"/>
+      </w:pPr>
+      <w:r>
+        <w:t>T: Type of the by_name column. You always of the specify this type,</w:t>
+      </w:r>
+    </w:p>
+    <w:p>
+      <w:pPr>
+        <w:ind w:left="1440"/>
+      </w:pPr>
+      <w:r>
+        <w:t xml:space="preserve">     even if it is being sorted to the default index</w:t>
+      </w:r>
+    </w:p>
+    <w:p>
+      <w:pPr>
+        <w:ind w:left="1440"/>
+      </w:pPr>
+      <w:r>
+        <w:t>types: List all the types of all data columns.</w:t>
+      </w:r>
+    </w:p>
+    <w:p>
+      <w:pPr>
+        <w:ind w:left="1440"/>
+      </w:pPr>
+      <w:r>
+        <w:t xml:space="preserve">          A type should be specified in the list only once.</w:t>
+      </w:r>
+    </w:p>
+    <w:p>
+      <w:pPr>
+        <w:ind w:left="1440"/>
+      </w:pPr>
+    </w:p>
+    <w:p>
+      <w:pPr>
+        <w:ind w:left="1440"/>
+        <w:rPr>
+          <w:color w:val="C45911" w:themeColor="accent2" w:themeShade="BF"/>
+        </w:rPr>
+      </w:pPr>
+      <w:r>
+        <w:rPr>
+          <w:color w:val="C45911" w:themeColor="accent2" w:themeShade="BF"/>
+        </w:rPr>
         <w:lastRenderedPageBreak/>
-        <w:t>T: Type of the named data column</w:t>
-      </w:r>
-    </w:p>
-    <w:p>
-      <w:pPr>
-        <w:ind w:left="1440"/>
-      </w:pPr>
-      <w:r>
-        <w:t>ITR: Type of the iterator</w:t>
-      </w:r>
-    </w:p>
-    <w:p>
-      <w:pPr>
-        <w:ind w:left="1440"/>
-      </w:pPr>
-      <w:r>
-        <w:t>name: Name of the column</w:t>
-      </w:r>
-    </w:p>
-    <w:p>
-      <w:pPr>
-        <w:ind w:left="1440"/>
-      </w:pPr>
-      <w:r>
-        <w:t>range: The begin and end iterators for data</w:t>
-      </w:r>
-    </w:p>
-    <w:p>
-      <w:pPr>
-        <w:ind w:left="1440"/>
-      </w:pPr>
-      <w:r>
-        <w:t>padding</w:t>
-      </w:r>
-      <w:r>
-        <w:t>: If true, it pads the data column with nan,</w:t>
-      </w:r>
-    </w:p>
-    <w:p>
-      <w:pPr>
-        <w:ind w:left="1440"/>
-      </w:pPr>
-      <w:r>
-        <w:t xml:space="preserve">               if it is shorter than the index column.</w:t>
-      </w:r>
-    </w:p>
-    <w:p>
-      <w:pPr>
-        <w:ind w:left="1440"/>
-      </w:pPr>
-      <w:r>
-        <w:t>Returns number of items loaded</w:t>
-      </w:r>
-    </w:p>
-    <w:p>
-      <w:pPr>
-        <w:ind w:left="1440"/>
-      </w:pPr>
-    </w:p>
-    <w:p>
-      <w:pPr>
-        <w:ind w:left="1440"/>
-        <w:rPr>
-          <w:color w:val="C45911" w:themeColor="accent2" w:themeShade="BF"/>
-        </w:rPr>
-      </w:pPr>
-      <w:r>
-        <w:rPr>
-          <w:color w:val="C45911" w:themeColor="accent2" w:themeShade="BF"/>
-        </w:rPr>
-        <w:t>template&lt;typename ... types&gt;</w:t>
-      </w:r>
-    </w:p>
-    <w:p>
-      <w:pPr>
-        <w:ind w:left="1440"/>
-        <w:rPr>
-          <w:color w:val="C45911" w:themeColor="accent2" w:themeShade="BF"/>
-        </w:rPr>
-      </w:pPr>
-      <w:r>
-        <w:rPr>
-          <w:color w:val="C45911" w:themeColor="accent2" w:themeShade="BF"/>
-        </w:rPr>
-        <w:t>void remove_data_by_idx (Index2D&lt;TS&gt; range);</w:t>
-      </w:r>
-    </w:p>
-    <w:p>
-      <w:pPr>
-        <w:ind w:left="1440"/>
-      </w:pPr>
-      <w:r>
-        <w:t>It removes the data rows from index begin to index end.</w:t>
-      </w:r>
-    </w:p>
-    <w:p>
-      <w:pPr>
-        <w:ind w:left="1440"/>
-      </w:pPr>
-      <w:r>
-        <w:t>DataFrame must be sorted by index or behavior is undefined.</w:t>
-      </w:r>
-    </w:p>
-    <w:p>
-      <w:pPr>
-        <w:ind w:left="1440"/>
-      </w:pPr>
-      <w:r>
-        <w:t>This function first calls make_consistent() that may add nan values to</w:t>
-      </w:r>
-    </w:p>
-    <w:p>
-      <w:pPr>
-        <w:ind w:left="1440"/>
-      </w:pPr>
-      <w:r>
-        <w:t>data columns.</w:t>
-      </w:r>
-    </w:p>
-    <w:p>
-      <w:pPr>
-        <w:ind w:left="1440"/>
-      </w:pPr>
-    </w:p>
-    <w:p>
-      <w:pPr>
-        <w:ind w:left="1440"/>
-      </w:pPr>
-      <w:r>
-        <w:t>types: List all the types of all data columns.</w:t>
-      </w:r>
-    </w:p>
-    <w:p>
-      <w:pPr>
-        <w:ind w:left="1440"/>
-      </w:pPr>
-      <w:r>
-        <w:t xml:space="preserve">          A type should be specified in the list only once.</w:t>
-      </w:r>
-    </w:p>
-    <w:p>
-      <w:pPr>
-        <w:ind w:left="1440"/>
-      </w:pPr>
-      <w:r>
-        <w:t>range: The begin and end iterators for index specified with index values</w:t>
-      </w:r>
-    </w:p>
-    <w:p>
-      <w:pPr>
-        <w:ind w:left="1440"/>
-      </w:pPr>
-    </w:p>
-    <w:p>
-      <w:pPr>
-        <w:ind w:left="1440"/>
-        <w:rPr>
-          <w:color w:val="C45911" w:themeColor="accent2" w:themeShade="BF"/>
-        </w:rPr>
-      </w:pPr>
-      <w:r>
-        <w:rPr>
-          <w:color w:val="C45911" w:themeColor="accent2" w:themeShade="BF"/>
-        </w:rPr>
-        <w:t>template&lt;typename ... types&gt;</w:t>
-      </w:r>
-    </w:p>
-    <w:p>
-      <w:pPr>
-        <w:ind w:left="1440"/>
-        <w:rPr>
-          <w:color w:val="C45911" w:themeColor="accent2" w:themeShade="BF"/>
-        </w:rPr>
-      </w:pPr>
-      <w:r>
-        <w:rPr>
-          <w:color w:val="C45911" w:themeColor="accent2" w:themeShade="BF"/>
-        </w:rPr>
-        <w:t>void remove_data_by_loc (Index2D&lt;int&gt; range);</w:t>
-      </w:r>
-    </w:p>
-    <w:p>
-      <w:pPr>
-        <w:ind w:left="1440"/>
-      </w:pPr>
-      <w:r>
-        <w:t>It removes the data rows from location begin to location end</w:t>
-      </w:r>
-    </w:p>
-    <w:p>
-      <w:pPr>
-        <w:ind w:left="1440"/>
-      </w:pPr>
-      <w:r>
-        <w:t>within range.</w:t>
-      </w:r>
-    </w:p>
-    <w:p>
-      <w:pPr>
-        <w:ind w:left="1440"/>
-      </w:pPr>
-      <w:r>
-        <w:t>This function supports Python-like negative indexing. That is why the</w:t>
-      </w:r>
-    </w:p>
-    <w:p>
-      <w:pPr>
-        <w:ind w:left="1440"/>
-      </w:pPr>
-      <w:r>
-        <w:t>range type is int.</w:t>
-      </w:r>
-    </w:p>
-    <w:p>
-      <w:pPr>
-        <w:ind w:left="1440"/>
-      </w:pPr>
-      <w:r>
-        <w:t>This function first calls make_consistent() that may add nan values to</w:t>
-      </w:r>
-    </w:p>
-    <w:p>
-      <w:pPr>
-        <w:ind w:left="1440"/>
-      </w:pPr>
-      <w:r>
-        <w:t>data columns.</w:t>
-      </w:r>
-    </w:p>
-    <w:p>
-      <w:pPr>
-        <w:ind w:left="1440"/>
-      </w:pPr>
-    </w:p>
-    <w:p>
-      <w:pPr>
-        <w:ind w:left="1440"/>
-      </w:pPr>
-      <w:r>
-        <w:t>types: List all the types of all data columns.</w:t>
-      </w:r>
-    </w:p>
-    <w:p>
-      <w:pPr>
-        <w:ind w:left="1440"/>
-      </w:pPr>
-      <w:r>
-        <w:t xml:space="preserve">          A type should be specified in the list only once.</w:t>
-      </w:r>
-    </w:p>
-    <w:p>
-      <w:pPr>
-        <w:ind w:left="1440"/>
-      </w:pPr>
-      <w:r>
-        <w:t>range: The begin and end iterators for data</w:t>
-      </w:r>
-    </w:p>
-    <w:p/>
-    <w:p>
-      <w:pPr>
-        <w:ind w:left="1440"/>
-        <w:rPr>
-          <w:color w:val="C45911" w:themeColor="accent2" w:themeShade="BF"/>
-        </w:rPr>
-      </w:pPr>
-      <w:r>
-        <w:rPr>
-          <w:color w:val="C45911" w:themeColor="accent2" w:themeShade="BF"/>
-        </w:rPr>
-        <w:t>template&lt;typename ... types&gt;</w:t>
-      </w:r>
-    </w:p>
-    <w:p>
-      <w:pPr>
-        <w:ind w:left="1440"/>
-        <w:rPr>
-          <w:color w:val="C45911" w:themeColor="accent2" w:themeShade="BF"/>
-        </w:rPr>
-      </w:pPr>
-      <w:r>
-        <w:rPr>
-          <w:color w:val="C45911" w:themeColor="accent2" w:themeShade="BF"/>
-        </w:rPr>
-        <w:t>void make_consistent ();</w:t>
-      </w:r>
-    </w:p>
-    <w:p>
-      <w:pPr>
-        <w:ind w:left="1440"/>
-      </w:pPr>
-      <w:r>
-        <w:t>Make all data columns the same length as the index.</w:t>
-      </w:r>
-      <w:r>
-        <w:t xml:space="preserve"> </w:t>
-      </w:r>
-      <w:r>
-        <w:t>If any data column is shorter than the index column, it will be padded by nan.</w:t>
-      </w:r>
-    </w:p>
-    <w:p>
-      <w:pPr>
-        <w:ind w:left="1440"/>
-      </w:pPr>
-      <w:r>
-        <w:t>This is also called by sort(), before sorting</w:t>
-      </w:r>
-    </w:p>
-    <w:p>
-      <w:pPr>
-        <w:ind w:left="1440"/>
-      </w:pPr>
-    </w:p>
-    <w:p>
-      <w:pPr>
-        <w:ind w:left="1440"/>
-        <w:rPr>
-          <w:color w:val="C45911" w:themeColor="accent2" w:themeShade="BF"/>
-        </w:rPr>
-      </w:pPr>
-      <w:r>
-        <w:rPr>
-          <w:color w:val="C45911" w:themeColor="accent2" w:themeShade="BF"/>
-        </w:rPr>
-        <w:t>template&lt;typename T, typename ... types&gt;</w:t>
-      </w:r>
-    </w:p>
-    <w:p>
-      <w:pPr>
-        <w:ind w:left="1440"/>
-        <w:rPr>
-          <w:color w:val="C45911" w:themeColor="accent2" w:themeShade="BF"/>
-        </w:rPr>
-      </w:pPr>
-      <w:r>
-        <w:rPr>
-          <w:color w:val="C45911" w:themeColor="accent2" w:themeShade="BF"/>
-        </w:rPr>
-        <w:t>void sort(const char *by_name = nullptr);</w:t>
-      </w:r>
-    </w:p>
-    <w:p>
-      <w:pPr>
-        <w:ind w:left="1440"/>
-      </w:pPr>
-      <w:r>
-        <w:t>Sort the DataFrame by the named column. By default, it sorts by index (i.e. by_name == nullptr).</w:t>
-      </w:r>
-      <w:r>
-        <w:t xml:space="preserve"> </w:t>
-      </w:r>
-      <w:r>
-        <w:t>Sort first calls make_consistent() that may add nan values to data columns.</w:t>
-      </w:r>
-      <w:r>
-        <w:t xml:space="preserve"> </w:t>
-      </w:r>
-      <w:r>
-        <w:t>nan values make sorting nondeterministic.</w:t>
-      </w:r>
-    </w:p>
-    <w:p>
-      <w:pPr>
-        <w:ind w:left="1440"/>
-      </w:pPr>
-    </w:p>
-    <w:p>
-      <w:pPr>
-        <w:ind w:left="1440"/>
-      </w:pPr>
-      <w:r>
-        <w:t>T: Type of the by_name column. You always of the specify this type,</w:t>
-      </w:r>
-    </w:p>
-    <w:p>
-      <w:pPr>
-        <w:ind w:left="1440"/>
-      </w:pPr>
-      <w:r>
-        <w:t xml:space="preserve">     even if it is being sorted to the default index</w:t>
-      </w:r>
-    </w:p>
-    <w:p>
-      <w:pPr>
-        <w:ind w:left="1440"/>
-      </w:pPr>
-      <w:r>
-        <w:t>types: List all the types of all data columns.</w:t>
-      </w:r>
-    </w:p>
-    <w:p>
-      <w:pPr>
-        <w:ind w:left="1440"/>
-      </w:pPr>
-      <w:r>
-        <w:t xml:space="preserve">          A type should be specified in the list only once.</w:t>
-      </w:r>
-    </w:p>
-    <w:p>
-      <w:pPr>
-        <w:ind w:left="1440"/>
-      </w:pPr>
-    </w:p>
-    <w:p>
-      <w:pPr>
-        <w:ind w:left="1440"/>
-        <w:rPr>
-          <w:color w:val="C45911" w:themeColor="accent2" w:themeShade="BF"/>
-        </w:rPr>
-      </w:pPr>
-      <w:r>
-        <w:rPr>
-          <w:color w:val="C45911" w:themeColor="accent2" w:themeShade="BF"/>
-        </w:rPr>
         <w:t>template&lt;typename T, typename ... types&gt;</w:t>
       </w:r>
     </w:p>

</xml_diff>

<commit_message>
Added fill_missing() method, similar to Pandas fillna()
</commit_message>
<xml_diff>
--- a/docs/DataFrameDoc.docx
+++ b/docs/DataFrameDoc.docx
@@ -1,6 +1,6 @@
 
 <file path=word/document.xml><?xml version="1.0" encoding="utf-8"?>
-<w:document xmlns:wpc="http://schemas.microsoft.com/office/word/2010/wordprocessingCanvas" xmlns:mc="http://schemas.openxmlformats.org/markup-compatibility/2006" xmlns:o="urn:schemas-microsoft-com:office:office" xmlns:r="http://schemas.openxmlformats.org/officeDocument/2006/relationships" xmlns:m="http://schemas.openxmlformats.org/officeDocument/2006/math" xmlns:v="urn:schemas-microsoft-com:vml" xmlns:wp14="http://schemas.microsoft.com/office/word/2010/wordprocessingDrawing" xmlns:wp="http://schemas.openxmlformats.org/drawingml/2006/wordprocessingDrawing" xmlns:w10="urn:schemas-microsoft-com:office:word" xmlns:w="http://schemas.openxmlformats.org/wordprocessingml/2006/main" xmlns:w14="http://schemas.microsoft.com/office/word/2010/wordml" xmlns:wpg="http://schemas.microsoft.com/office/word/2010/wordprocessingGroup" xmlns:wpi="http://schemas.microsoft.com/office/word/2010/wordprocessingInk" xmlns:wne="http://schemas.microsoft.com/office/word/2006/wordml" xmlns:wps="http://schemas.microsoft.com/office/word/2010/wordprocessingShape" mc:Ignorable="w14 wp14">
+<w:document xmlns:wpc="http://schemas.microsoft.com/office/word/2010/wordprocessingCanvas" xmlns:cx="http://schemas.microsoft.com/office/drawing/2014/chartex" xmlns:cx1="http://schemas.microsoft.com/office/drawing/2015/9/8/chartex" xmlns:cx2="http://schemas.microsoft.com/office/drawing/2015/10/21/chartex" xmlns:cx3="http://schemas.microsoft.com/office/drawing/2016/5/9/chartex" xmlns:cx4="http://schemas.microsoft.com/office/drawing/2016/5/10/chartex" xmlns:cx5="http://schemas.microsoft.com/office/drawing/2016/5/11/chartex" xmlns:cx6="http://schemas.microsoft.com/office/drawing/2016/5/12/chartex" xmlns:cx7="http://schemas.microsoft.com/office/drawing/2016/5/13/chartex" xmlns:cx8="http://schemas.microsoft.com/office/drawing/2016/5/14/chartex" xmlns:mc="http://schemas.openxmlformats.org/markup-compatibility/2006" xmlns:aink="http://schemas.microsoft.com/office/drawing/2016/ink" xmlns:am3d="http://schemas.microsoft.com/office/drawing/2017/model3d" xmlns:o="urn:schemas-microsoft-com:office:office" xmlns:r="http://schemas.openxmlformats.org/officeDocument/2006/relationships" xmlns:m="http://schemas.openxmlformats.org/officeDocument/2006/math" xmlns:v="urn:schemas-microsoft-com:vml" xmlns:wp14="http://schemas.microsoft.com/office/word/2010/wordprocessingDrawing" xmlns:wp="http://schemas.openxmlformats.org/drawingml/2006/wordprocessingDrawing" xmlns:w10="urn:schemas-microsoft-com:office:word" xmlns:w="http://schemas.openxmlformats.org/wordprocessingml/2006/main" xmlns:w14="http://schemas.microsoft.com/office/word/2010/wordml" xmlns:w15="http://schemas.microsoft.com/office/word/2012/wordml" xmlns:w16cid="http://schemas.microsoft.com/office/word/2016/wordml/cid" xmlns:w16se="http://schemas.microsoft.com/office/word/2015/wordml/symex" xmlns:wpg="http://schemas.microsoft.com/office/word/2010/wordprocessingGroup" xmlns:wpi="http://schemas.microsoft.com/office/word/2010/wordprocessingInk" xmlns:wne="http://schemas.microsoft.com/office/word/2006/wordml" xmlns:wps="http://schemas.microsoft.com/office/word/2010/wordprocessingShape" mc:Ignorable="w14 w15 w16se w16cid wp14">
   <w:body>
     <w:p>
       <w:pPr>
@@ -544,7 +544,7 @@
       <w:r>
         <w:t xml:space="preserve">hanks to </w:t>
       </w:r>
-      <w:hyperlink r:id="rId6" w:history="1">
+      <w:hyperlink r:id="rId5" w:history="1">
         <w:r>
           <w:rPr>
             <w:rStyle w:val="Hyperlink"/>
@@ -3317,41 +3317,41 @@
           <w:sz w:val="16"/>
           <w:szCs w:val="16"/>
         </w:rPr>
+        <w:t xml:space="preserve">           </w:t>
+      </w:r>
+      <w:r>
+        <w:rPr>
+          <w:rFonts w:ascii="Consolas" w:hAnsi="Consolas" w:cs="Consolas"/>
+          <w:sz w:val="16"/>
+          <w:szCs w:val="16"/>
+        </w:rPr>
+        <w:t xml:space="preserve">       </w:t>
+      </w:r>
+      <w:r>
+        <w:rPr>
+          <w:rFonts w:ascii="Consolas" w:hAnsi="Consolas" w:cs="Consolas"/>
+          <w:sz w:val="16"/>
+          <w:szCs w:val="16"/>
+        </w:rPr>
+        <w:t>&lt;&lt; " == " &lt;&lt; df.get_column&lt;double&gt;("col_3")[3]</w:t>
+      </w:r>
+    </w:p>
+    <w:p>
+      <w:pPr>
+        <w:ind w:left="720"/>
+        <w:rPr>
+          <w:rFonts w:ascii="Consolas" w:hAnsi="Consolas" w:cs="Consolas"/>
+          <w:sz w:val="16"/>
+          <w:szCs w:val="16"/>
+        </w:rPr>
+      </w:pPr>
+      <w:r>
+        <w:rPr>
+          <w:rFonts w:ascii="Consolas" w:hAnsi="Consolas" w:cs="Consolas"/>
+          <w:sz w:val="16"/>
+          <w:szCs w:val="16"/>
+        </w:rPr>
         <w:lastRenderedPageBreak/>
-        <w:t xml:space="preserve">           </w:t>
-      </w:r>
-      <w:r>
-        <w:rPr>
-          <w:rFonts w:ascii="Consolas" w:hAnsi="Consolas" w:cs="Consolas"/>
-          <w:sz w:val="16"/>
-          <w:szCs w:val="16"/>
-        </w:rPr>
-        <w:t xml:space="preserve">       </w:t>
-      </w:r>
-      <w:r>
-        <w:rPr>
-          <w:rFonts w:ascii="Consolas" w:hAnsi="Consolas" w:cs="Consolas"/>
-          <w:sz w:val="16"/>
-          <w:szCs w:val="16"/>
-        </w:rPr>
-        <w:t>&lt;&lt; " == " &lt;&lt; df.get_column&lt;double&gt;("col_3")[3]</w:t>
-      </w:r>
-    </w:p>
-    <w:p>
-      <w:pPr>
-        <w:ind w:left="720"/>
-        <w:rPr>
-          <w:rFonts w:ascii="Consolas" w:hAnsi="Consolas" w:cs="Consolas"/>
-          <w:sz w:val="16"/>
-          <w:szCs w:val="16"/>
-        </w:rPr>
-      </w:pPr>
-      <w:r>
-        <w:rPr>
-          <w:rFonts w:ascii="Consolas" w:hAnsi="Consolas" w:cs="Consolas"/>
-          <w:sz w:val="16"/>
-          <w:szCs w:val="16"/>
-        </w:rPr>
         <w:t xml:space="preserve">           </w:t>
       </w:r>
       <w:r>
@@ -3888,7 +3888,7 @@
         <w:rPr>
           <w:color w:val="C45911" w:themeColor="accent2" w:themeShade="BF"/>
         </w:rPr>
-        <w:t xml:space="preserve">    down = 1,  // Shift/rotate the content of all columns down,</w:t>
+        <w:t xml:space="preserve">    down = 1,  Shift/rotate the content of all columns down,</w:t>
       </w:r>
     </w:p>
     <w:p>
@@ -3914,7 +3914,7 @@
         <w:rPr>
           <w:color w:val="C45911" w:themeColor="accent2" w:themeShade="BF"/>
         </w:rPr>
-        <w:t xml:space="preserve">    // keep index unchanged</w:t>
+        <w:t xml:space="preserve">    keep index unchanged</w:t>
       </w:r>
     </w:p>
     <w:p>
@@ -3940,7 +3940,7 @@
         <w:rPr>
           <w:color w:val="C45911" w:themeColor="accent2" w:themeShade="BF"/>
         </w:rPr>
-        <w:t>// Shift/rotate the content of all columns up,</w:t>
+        <w:t>Shift/rotate the content of all columns up,</w:t>
       </w:r>
     </w:p>
     <w:p>
@@ -3966,7 +3966,7 @@
         <w:rPr>
           <w:color w:val="C45911" w:themeColor="accent2" w:themeShade="BF"/>
         </w:rPr>
-        <w:t>// keep index unchanged</w:t>
+        <w:t>keep index unchanged</w:t>
       </w:r>
     </w:p>
     <w:p>
@@ -4010,6 +4010,285 @@
     <w:p>
       <w:pPr>
         <w:ind w:left="1440"/>
+      </w:pPr>
+    </w:p>
+    <w:p>
+      <w:pPr>
+        <w:ind w:left="1440"/>
+        <w:rPr>
+          <w:color w:val="C45911" w:themeColor="accent2" w:themeShade="BF"/>
+        </w:rPr>
+      </w:pPr>
+      <w:r>
+        <w:rPr>
+          <w:color w:val="C45911" w:themeColor="accent2" w:themeShade="BF"/>
+        </w:rPr>
+        <w:t>enum class fill_policy : unsigned char  {</w:t>
+      </w:r>
+    </w:p>
+    <w:p>
+      <w:pPr>
+        <w:ind w:left="1440"/>
+        <w:rPr>
+          <w:color w:val="C45911" w:themeColor="accent2" w:themeShade="BF"/>
+        </w:rPr>
+      </w:pPr>
+      <w:r>
+        <w:rPr>
+          <w:color w:val="C45911" w:themeColor="accent2" w:themeShade="BF"/>
+        </w:rPr>
+        <w:t xml:space="preserve">    value = 1,</w:t>
+      </w:r>
+    </w:p>
+    <w:p>
+      <w:pPr>
+        <w:ind w:left="1440"/>
+        <w:rPr>
+          <w:color w:val="C45911" w:themeColor="accent2" w:themeShade="BF"/>
+        </w:rPr>
+      </w:pPr>
+      <w:r>
+        <w:rPr>
+          <w:color w:val="C45911" w:themeColor="accent2" w:themeShade="BF"/>
+        </w:rPr>
+        <w:t xml:space="preserve">    fill_forward = 2,</w:t>
+      </w:r>
+    </w:p>
+    <w:p>
+      <w:pPr>
+        <w:ind w:left="1440"/>
+        <w:rPr>
+          <w:color w:val="C45911" w:themeColor="accent2" w:themeShade="BF"/>
+        </w:rPr>
+      </w:pPr>
+      <w:r>
+        <w:rPr>
+          <w:color w:val="C45911" w:themeColor="accent2" w:themeShade="BF"/>
+        </w:rPr>
+        <w:t xml:space="preserve">    fill_backward = 3,</w:t>
+      </w:r>
+    </w:p>
+    <w:p>
+      <w:pPr>
+        <w:ind w:left="1440"/>
+        <w:rPr>
+          <w:color w:val="C45911" w:themeColor="accent2" w:themeShade="BF"/>
+        </w:rPr>
+      </w:pPr>
+      <w:r>
+        <w:rPr>
+          <w:color w:val="C45911" w:themeColor="accent2" w:themeShade="BF"/>
+        </w:rPr>
+        <w:t xml:space="preserve">    linear_interpolate = 4,  </w:t>
+      </w:r>
+      <w:r>
+        <w:rPr>
+          <w:color w:val="C45911" w:themeColor="accent2" w:themeShade="BF"/>
+        </w:rPr>
+        <w:t xml:space="preserve">  </w:t>
+      </w:r>
+      <w:r>
+        <w:rPr>
+          <w:color w:val="C45911" w:themeColor="accent2" w:themeShade="BF"/>
+        </w:rPr>
+        <w:t>Using the index as X coordinate</w:t>
+      </w:r>
+    </w:p>
+    <w:p>
+      <w:pPr>
+        <w:ind w:left="1440"/>
+        <w:rPr>
+          <w:color w:val="C45911" w:themeColor="accent2" w:themeShade="BF"/>
+        </w:rPr>
+      </w:pPr>
+      <w:r>
+        <w:rPr>
+          <w:color w:val="C45911" w:themeColor="accent2" w:themeShade="BF"/>
+        </w:rPr>
+        <w:t xml:space="preserve">    linear_extrapolate = 5   </w:t>
+      </w:r>
+      <w:r>
+        <w:rPr>
+          <w:color w:val="C45911" w:themeColor="accent2" w:themeShade="BF"/>
+        </w:rPr>
+        <w:t xml:space="preserve"> </w:t>
+      </w:r>
+      <w:r>
+        <w:rPr>
+          <w:color w:val="C45911" w:themeColor="accent2" w:themeShade="BF"/>
+        </w:rPr>
+        <w:t>Using the index as X coordinate</w:t>
+      </w:r>
+    </w:p>
+    <w:p>
+      <w:pPr>
+        <w:ind w:left="1440"/>
+        <w:rPr>
+          <w:color w:val="C45911" w:themeColor="accent2" w:themeShade="BF"/>
+        </w:rPr>
+      </w:pPr>
+      <w:r>
+        <w:rPr>
+          <w:color w:val="C45911" w:themeColor="accent2" w:themeShade="BF"/>
+        </w:rPr>
+        <w:lastRenderedPageBreak/>
+        <w:t>};</w:t>
+      </w:r>
+    </w:p>
+    <w:p>
+      <w:pPr>
+        <w:ind w:left="1440"/>
+      </w:pPr>
+      <w:r>
+        <w:t>This policy determines how to fill missing values in the DataFrame</w:t>
+      </w:r>
+    </w:p>
+    <w:p>
+      <w:pPr>
+        <w:ind w:left="1440"/>
+      </w:pPr>
+      <w:r>
+        <w:t>value: Fill all the missing values, in a given column, with the given value.</w:t>
+      </w:r>
+    </w:p>
+    <w:p>
+      <w:pPr>
+        <w:ind w:left="1440"/>
+      </w:pPr>
+      <w:r>
+        <w:t>fill_forward: Fill the missing values, in a given column, with the last valid</w:t>
+      </w:r>
+    </w:p>
+    <w:p>
+      <w:pPr>
+        <w:ind w:left="1440"/>
+      </w:pPr>
+      <w:r>
+        <w:t xml:space="preserve">                      value before the missing value</w:t>
+      </w:r>
+    </w:p>
+    <w:p>
+      <w:pPr>
+        <w:ind w:left="1440"/>
+      </w:pPr>
+      <w:r>
+        <w:t>fill_backward: Fill the missing values, in a given column, with the first valid</w:t>
+      </w:r>
+    </w:p>
+    <w:p>
+      <w:pPr>
+        <w:ind w:left="1440"/>
+      </w:pPr>
+      <w:r>
+        <w:t xml:space="preserve">                        value after the missing value</w:t>
+      </w:r>
+    </w:p>
+    <w:p>
+      <w:pPr>
+        <w:ind w:left="1440"/>
+      </w:pPr>
+      <w:r>
+        <w:t>linear_interpolat</w:t>
+      </w:r>
+      <w:r>
+        <w:t>e</w:t>
+      </w:r>
+      <w:r>
+        <w:t>:</w:t>
+      </w:r>
+    </w:p>
+    <w:p>
+      <w:pPr>
+        <w:ind w:left="1440"/>
+      </w:pPr>
+      <w:r>
+        <w:t>linear_extrapolat</w:t>
+      </w:r>
+      <w:r>
+        <w:t>e</w:t>
+      </w:r>
+      <w:r>
+        <w:t>:</w:t>
+      </w:r>
+    </w:p>
+    <w:p>
+      <w:pPr>
+        <w:ind w:left="1440"/>
+      </w:pPr>
+      <w:r>
+        <w:t>Use the index column as X coordinate and the given column as Y coordinate</w:t>
+      </w:r>
+    </w:p>
+    <w:p>
+      <w:pPr>
+        <w:ind w:left="1440"/>
+      </w:pPr>
+      <w:r>
+        <w:t>And do interpolation/extrapolation as follows:</w:t>
+      </w:r>
+    </w:p>
+    <w:p>
+      <w:pPr>
+        <w:ind w:left="1440"/>
+      </w:pPr>
+      <w:r>
+        <w:t xml:space="preserve">          </w:t>
+      </w:r>
+      <w:r>
+        <w:t xml:space="preserve">     </w:t>
+      </w:r>
+      <w:r>
+        <w:t xml:space="preserve"> </w:t>
+      </w:r>
+      <w:r>
+        <w:t xml:space="preserve">  </w:t>
+      </w:r>
+      <w:r>
+        <w:t>X - X1</w:t>
+      </w:r>
+    </w:p>
+    <w:p>
+      <w:pPr>
+        <w:ind w:left="1440"/>
+      </w:pPr>
+      <w:r>
+        <w:t xml:space="preserve">Y = Y1 + </w:t>
+      </w:r>
+      <w:r>
+        <w:t>-</w:t>
+      </w:r>
+      <w:r>
+        <w:t>-------</w:t>
+      </w:r>
+      <w:r>
+        <w:t>---</w:t>
+      </w:r>
+      <w:r>
+        <w:t xml:space="preserve"> * (Y2 - Y1)</w:t>
+      </w:r>
+    </w:p>
+    <w:p>
+      <w:pPr>
+        <w:ind w:left="1440"/>
+      </w:pPr>
+      <w:r>
+        <w:t xml:space="preserve">        </w:t>
+      </w:r>
+      <w:r>
+        <w:t xml:space="preserve">         </w:t>
+      </w:r>
+      <w:r>
+        <w:t>X2 - X1</w:t>
+      </w:r>
+    </w:p>
+    <w:p>
+      <w:pPr>
+        <w:ind w:left="1440"/>
+      </w:pPr>
+    </w:p>
+    <w:p>
+      <w:pPr>
+        <w:ind w:left="1440"/>
         <w:rPr>
           <w:color w:val="C45911" w:themeColor="accent2" w:themeShade="BF"/>
         </w:rPr>
@@ -4305,6 +4584,7 @@
         <w:rPr>
           <w:i/>
         </w:rPr>
+        <w:lastRenderedPageBreak/>
         <w:t>DataFrameView</w:t>
       </w:r>
       <w:r>
@@ -4445,21 +4725,698 @@
           <w:color w:val="2F5496" w:themeColor="accent1" w:themeShade="BF"/>
           <w:sz w:val="36"/>
         </w:rPr>
+        <w:t>Methods</w:t>
+      </w:r>
+    </w:p>
+    <w:p>
+      <w:pPr>
+        <w:ind w:left="1440"/>
+        <w:rPr>
+          <w:i/>
+          <w:color w:val="C45911" w:themeColor="accent2" w:themeShade="BF"/>
+        </w:rPr>
+      </w:pPr>
+      <w:r>
+        <w:rPr>
+          <w:i/>
+          <w:color w:val="C45911" w:themeColor="accent2" w:themeShade="BF"/>
+        </w:rPr>
+        <w:t>template&lt;typename T&gt;</w:t>
+      </w:r>
+    </w:p>
+    <w:p>
+      <w:pPr>
+        <w:ind w:left="1440"/>
+        <w:rPr>
+          <w:i/>
+          <w:color w:val="C45911" w:themeColor="accent2" w:themeShade="BF"/>
+        </w:rPr>
+      </w:pPr>
+      <w:r>
+        <w:rPr>
+          <w:color w:val="C45911" w:themeColor="accent2" w:themeShade="BF"/>
+        </w:rPr>
+        <w:t>std::vector</w:t>
+      </w:r>
+      <w:r>
+        <w:rPr>
+          <w:i/>
+          <w:color w:val="C45911" w:themeColor="accent2" w:themeShade="BF"/>
+        </w:rPr>
+        <w:t>&lt;T&gt; &amp;create_column</w:t>
+      </w:r>
+      <w:r>
+        <w:rPr>
+          <w:i/>
+          <w:color w:val="C45911" w:themeColor="accent2" w:themeShade="BF"/>
+        </w:rPr>
+        <w:t>(const char *name);</w:t>
+      </w:r>
+    </w:p>
+    <w:p>
+      <w:pPr>
+        <w:ind w:left="1440"/>
+      </w:pPr>
+      <w:r>
+        <w:t>It creates an empty column named “name”</w:t>
+      </w:r>
+    </w:p>
+    <w:p>
+      <w:pPr>
+        <w:ind w:left="1440"/>
+      </w:pPr>
+    </w:p>
+    <w:p>
+      <w:pPr>
+        <w:ind w:left="1440"/>
+      </w:pPr>
+      <w:r>
+        <w:t>T: Type of the column</w:t>
+      </w:r>
+    </w:p>
+    <w:p>
+      <w:pPr>
+        <w:ind w:left="1440"/>
+      </w:pPr>
+      <w:r>
+        <w:t>Returns a reference to the vector for that column</w:t>
+      </w:r>
+    </w:p>
+    <w:p>
+      <w:pPr>
+        <w:rPr>
+          <w:i/>
+          <w:color w:val="C45911" w:themeColor="accent2" w:themeShade="BF"/>
+        </w:rPr>
+      </w:pPr>
+    </w:p>
+    <w:p>
+      <w:pPr>
+        <w:ind w:left="1440"/>
+        <w:rPr>
+          <w:i/>
+          <w:color w:val="C45911" w:themeColor="accent2" w:themeShade="BF"/>
+        </w:rPr>
+      </w:pPr>
+      <w:r>
+        <w:rPr>
+          <w:color w:val="C45911" w:themeColor="accent2" w:themeShade="BF"/>
+        </w:rPr>
+        <w:t xml:space="preserve">void </w:t>
+      </w:r>
+      <w:r>
+        <w:rPr>
+          <w:i/>
+          <w:color w:val="C45911" w:themeColor="accent2" w:themeShade="BF"/>
+        </w:rPr>
+        <w:t>remove_column</w:t>
+      </w:r>
+      <w:r>
+        <w:rPr>
+          <w:i/>
+          <w:color w:val="C45911" w:themeColor="accent2" w:themeShade="BF"/>
+        </w:rPr>
+        <w:t>(const char *name);</w:t>
+      </w:r>
+    </w:p>
+    <w:p>
+      <w:pPr>
+        <w:ind w:left="1440"/>
+      </w:pPr>
+      <w:r>
+        <w:t>It removes a column named name.</w:t>
+      </w:r>
+    </w:p>
+    <w:p>
+      <w:pPr>
+        <w:ind w:left="1440"/>
+      </w:pPr>
+      <w:r>
+        <w:t>The actual data vector is not deleted, but the column is dropped from</w:t>
+      </w:r>
+    </w:p>
+    <w:p>
+      <w:pPr>
+        <w:ind w:left="1440"/>
+      </w:pPr>
+      <w:r>
+        <w:t>DataFrame</w:t>
+      </w:r>
+    </w:p>
+    <w:p>
+      <w:pPr>
+        <w:ind w:left="1440"/>
+      </w:pPr>
+    </w:p>
+    <w:p>
+      <w:pPr>
+        <w:ind w:left="1440"/>
+        <w:rPr>
+          <w:i/>
+          <w:color w:val="C45911" w:themeColor="accent2" w:themeShade="BF"/>
+        </w:rPr>
+      </w:pPr>
+      <w:r>
+        <w:rPr>
+          <w:color w:val="C45911" w:themeColor="accent2" w:themeShade="BF"/>
+        </w:rPr>
+        <w:t>void rename_column (const char *from, const char *to);</w:t>
+      </w:r>
+    </w:p>
+    <w:p>
+      <w:pPr>
+        <w:ind w:left="1440"/>
+      </w:pPr>
+      <w:r>
+        <w:t>It renames column named from to to. If column from does not exists,</w:t>
+      </w:r>
+    </w:p>
+    <w:p>
+      <w:pPr>
+        <w:ind w:left="1440"/>
+      </w:pPr>
+      <w:r>
+        <w:t>it throws an exception</w:t>
+      </w:r>
+    </w:p>
+    <w:p>
+      <w:pPr>
+        <w:ind w:left="1440"/>
+      </w:pPr>
+    </w:p>
+    <w:p>
+      <w:pPr>
+        <w:ind w:left="1440"/>
+        <w:rPr>
+          <w:i/>
+          <w:color w:val="C45911" w:themeColor="accent2" w:themeShade="BF"/>
+        </w:rPr>
+      </w:pPr>
+      <w:r>
+        <w:rPr>
+          <w:i/>
+          <w:color w:val="C45911" w:themeColor="accent2" w:themeShade="BF"/>
+        </w:rPr>
+        <w:t>template&lt;typename … Ts</w:t>
+      </w:r>
+      <w:r>
+        <w:rPr>
+          <w:i/>
+          <w:color w:val="C45911" w:themeColor="accent2" w:themeShade="BF"/>
+        </w:rPr>
+        <w:t>&gt;</w:t>
+      </w:r>
+    </w:p>
+    <w:p>
+      <w:pPr>
+        <w:ind w:left="1440"/>
+        <w:rPr>
+          <w:i/>
+          <w:color w:val="C45911" w:themeColor="accent2" w:themeShade="BF"/>
+        </w:rPr>
+      </w:pPr>
+      <w:r>
+        <w:rPr>
+          <w:i/>
+          <w:color w:val="C45911" w:themeColor="accent2" w:themeShade="BF"/>
+        </w:rPr>
+        <w:t>size_type</w:t>
+      </w:r>
+      <w:r>
+        <w:rPr>
+          <w:i/>
+          <w:color w:val="C45911" w:themeColor="accent2" w:themeShade="BF"/>
+        </w:rPr>
+        <w:t xml:space="preserve"> &amp;</w:t>
+      </w:r>
+      <w:r>
+        <w:rPr>
+          <w:i/>
+          <w:color w:val="C45911" w:themeColor="accent2" w:themeShade="BF"/>
+        </w:rPr>
+        <w:t>load_data</w:t>
+      </w:r>
+      <w:r>
+        <w:rPr>
+          <w:i/>
+          <w:color w:val="C45911" w:themeColor="accent2" w:themeShade="BF"/>
+        </w:rPr>
+        <w:t>(</w:t>
+      </w:r>
+      <w:r>
+        <w:rPr>
+          <w:i/>
+          <w:color w:val="C45911" w:themeColor="accent2" w:themeShade="BF"/>
+        </w:rPr>
+        <w:t>TSVec &amp;&amp;indices, Ts … args</w:t>
+      </w:r>
+      <w:r>
+        <w:rPr>
+          <w:i/>
+          <w:color w:val="C45911" w:themeColor="accent2" w:themeShade="BF"/>
+        </w:rPr>
+        <w:t>);</w:t>
+      </w:r>
+    </w:p>
+    <w:p>
+      <w:pPr>
+        <w:ind w:left="1440"/>
+      </w:pPr>
+      <w:r>
+        <w:t>This is the most generalized load function. It creates and loads an</w:t>
+      </w:r>
+      <w:r>
+        <w:t xml:space="preserve"> index and a </w:t>
+      </w:r>
+      <w:r>
+        <w:t>variable number of columns. The index vector and all</w:t>
+      </w:r>
+      <w:r>
+        <w:t xml:space="preserve"> </w:t>
+      </w:r>
+      <w:r>
+        <w:t>column vectors are "moved" to DataFrame.</w:t>
+      </w:r>
+    </w:p>
+    <w:p>
+      <w:pPr>
+        <w:ind w:left="1440"/>
+      </w:pPr>
+      <w:r>
+        <w:t xml:space="preserve">    </w:t>
+      </w:r>
+    </w:p>
+    <w:p>
+      <w:pPr>
+        <w:ind w:left="1440"/>
+      </w:pPr>
+      <w:r>
         <w:lastRenderedPageBreak/>
-        <w:t>Methods</w:t>
-      </w:r>
-    </w:p>
-    <w:p>
-      <w:pPr>
-        <w:ind w:left="1440"/>
-        <w:rPr>
-          <w:i/>
-          <w:color w:val="C45911" w:themeColor="accent2" w:themeShade="BF"/>
-        </w:rPr>
-      </w:pPr>
-      <w:r>
-        <w:rPr>
-          <w:i/>
+        <w:t xml:space="preserve"> Ts: The list of types for columns in args</w:t>
+      </w:r>
+    </w:p>
+    <w:p>
+      <w:pPr>
+        <w:ind w:left="1440"/>
+      </w:pPr>
+      <w:r>
+        <w:t xml:space="preserve"> indices: A vector of indices (timestamps) of type TimeStamp;</w:t>
+      </w:r>
+    </w:p>
+    <w:p>
+      <w:pPr>
+        <w:ind w:left="1440"/>
+      </w:pPr>
+      <w:r>
+        <w:t xml:space="preserve"> args: A variable list of arguments consisting of</w:t>
+      </w:r>
+    </w:p>
+    <w:p>
+      <w:pPr>
+        <w:ind w:left="1440"/>
+      </w:pPr>
+      <w:r>
+        <w:t xml:space="preserve">          std::pair(&lt;const char *name, </w:t>
+      </w:r>
+      <w:r>
+        <w:rPr>
+          <w:color w:val="C45911" w:themeColor="accent2" w:themeShade="BF"/>
+        </w:rPr>
+        <w:t>std::vector</w:t>
+      </w:r>
+      <w:r>
+        <w:t>&lt;T&gt; &amp;&amp;data&gt;).</w:t>
+      </w:r>
+    </w:p>
+    <w:p>
+      <w:pPr>
+        <w:ind w:left="1440"/>
+      </w:pPr>
+      <w:r>
+        <w:t xml:space="preserve">     </w:t>
+      </w:r>
+      <w:r>
+        <w:t xml:space="preserve"> </w:t>
+      </w:r>
+      <w:r>
+        <w:t xml:space="preserve">    </w:t>
+      </w:r>
+      <w:r>
+        <w:t>Each pair</w:t>
+      </w:r>
+      <w:r>
+        <w:t xml:space="preserve"> represents a column data and its name</w:t>
+      </w:r>
+    </w:p>
+    <w:p>
+      <w:pPr>
+        <w:ind w:left="1440"/>
+      </w:pPr>
+      <w:r>
+        <w:t>Returns number of items loaded</w:t>
+      </w:r>
+    </w:p>
+    <w:p/>
+    <w:p>
+      <w:pPr>
+        <w:ind w:left="1440"/>
+        <w:rPr>
+          <w:color w:val="C45911" w:themeColor="accent2" w:themeShade="BF"/>
+        </w:rPr>
+      </w:pPr>
+      <w:r>
+        <w:rPr>
+          <w:color w:val="C45911" w:themeColor="accent2" w:themeShade="BF"/>
+        </w:rPr>
+        <w:t>template&lt;typename ITR&gt;</w:t>
+      </w:r>
+    </w:p>
+    <w:p>
+      <w:pPr>
+        <w:ind w:left="1440"/>
+        <w:rPr>
+          <w:color w:val="C45911" w:themeColor="accent2" w:themeShade="BF"/>
+        </w:rPr>
+      </w:pPr>
+      <w:r>
+        <w:rPr>
+          <w:color w:val="C45911" w:themeColor="accent2" w:themeShade="BF"/>
+        </w:rPr>
+        <w:t>size_type load_index(const ITR &amp;begin, const ITR &amp;end);</w:t>
+      </w:r>
+    </w:p>
+    <w:p>
+      <w:pPr>
+        <w:ind w:left="1440"/>
+      </w:pPr>
+      <w:r>
+        <w:t>It copies the data from iterators begin to end into the index column</w:t>
+      </w:r>
+    </w:p>
+    <w:p>
+      <w:pPr>
+        <w:ind w:left="1440"/>
+      </w:pPr>
+    </w:p>
+    <w:p>
+      <w:pPr>
+        <w:ind w:left="1440"/>
+      </w:pPr>
+      <w:r>
+        <w:t>ITR: Type of the iterator</w:t>
+      </w:r>
+    </w:p>
+    <w:p>
+      <w:pPr>
+        <w:ind w:left="1440"/>
+      </w:pPr>
+      <w:r>
+        <w:t>Returns number of items loaded</w:t>
+      </w:r>
+    </w:p>
+    <w:p>
+      <w:pPr>
+        <w:ind w:left="1440"/>
+      </w:pPr>
+    </w:p>
+    <w:p>
+      <w:pPr>
+        <w:ind w:left="1440"/>
+        <w:rPr>
+          <w:color w:val="C45911" w:themeColor="accent2" w:themeShade="BF"/>
+        </w:rPr>
+      </w:pPr>
+      <w:r>
+        <w:rPr>
+          <w:color w:val="C45911" w:themeColor="accent2" w:themeShade="BF"/>
+        </w:rPr>
+        <w:t>template&lt;typename ITR&gt;</w:t>
+      </w:r>
+    </w:p>
+    <w:p>
+      <w:pPr>
+        <w:ind w:left="1440"/>
+        <w:rPr>
+          <w:color w:val="C45911" w:themeColor="accent2" w:themeShade="BF"/>
+        </w:rPr>
+      </w:pPr>
+      <w:r>
+        <w:rPr>
+          <w:color w:val="C45911" w:themeColor="accent2" w:themeShade="BF"/>
+        </w:rPr>
+        <w:t>size_type load_index(const ITR &amp;begin, const ITR &amp;end);</w:t>
+      </w:r>
+    </w:p>
+    <w:p>
+      <w:pPr>
+        <w:ind w:left="1440"/>
+      </w:pPr>
+      <w:r>
+        <w:t>It copies the data from iterators begin to end into the index column</w:t>
+      </w:r>
+    </w:p>
+    <w:p>
+      <w:pPr>
+        <w:ind w:left="1440"/>
+      </w:pPr>
+    </w:p>
+    <w:p>
+      <w:pPr>
+        <w:ind w:left="1440"/>
+      </w:pPr>
+      <w:r>
+        <w:t>ITR: Type of the iterator</w:t>
+      </w:r>
+    </w:p>
+    <w:p>
+      <w:pPr>
+        <w:ind w:left="1440"/>
+      </w:pPr>
+      <w:r>
+        <w:t>Returns number of items loaded</w:t>
+      </w:r>
+    </w:p>
+    <w:p>
+      <w:pPr>
+        <w:ind w:left="1440"/>
+      </w:pPr>
+    </w:p>
+    <w:p>
+      <w:pPr>
+        <w:ind w:left="1440"/>
+        <w:rPr>
+          <w:color w:val="C45911" w:themeColor="accent2" w:themeShade="BF"/>
+        </w:rPr>
+      </w:pPr>
+      <w:r>
+        <w:rPr>
+          <w:color w:val="C45911" w:themeColor="accent2" w:themeShade="BF"/>
+        </w:rPr>
+        <w:t>size_type load_index(TSVec &amp;&amp;idx);</w:t>
+      </w:r>
+    </w:p>
+    <w:p>
+      <w:pPr>
+        <w:ind w:left="1440"/>
+      </w:pPr>
+      <w:r>
+        <w:t>It moves the idx vector into the index column.</w:t>
+      </w:r>
+    </w:p>
+    <w:p>
+      <w:pPr>
+        <w:ind w:left="1440"/>
+      </w:pPr>
+      <w:r>
+        <w:t>Returns number of items loaded</w:t>
+      </w:r>
+    </w:p>
+    <w:p>
+      <w:pPr>
+        <w:ind w:left="1440"/>
+      </w:pPr>
+    </w:p>
+    <w:p>
+      <w:pPr>
+        <w:ind w:left="1440"/>
+        <w:rPr>
+          <w:color w:val="C45911" w:themeColor="accent2" w:themeShade="BF"/>
+        </w:rPr>
+      </w:pPr>
+      <w:r>
+        <w:rPr>
+          <w:color w:val="C45911" w:themeColor="accent2" w:themeShade="BF"/>
+        </w:rPr>
+        <w:t>template&lt;typename T, typename ITR&gt;</w:t>
+      </w:r>
+    </w:p>
+    <w:p>
+      <w:pPr>
+        <w:ind w:left="1440"/>
+        <w:rPr>
+          <w:color w:val="C45911" w:themeColor="accent2" w:themeShade="BF"/>
+        </w:rPr>
+      </w:pPr>
+      <w:r>
+        <w:rPr>
+          <w:color w:val="C45911" w:themeColor="accent2" w:themeShade="BF"/>
+        </w:rPr>
+        <w:t>size_type load_column(const char *name,</w:t>
+      </w:r>
+    </w:p>
+    <w:p>
+      <w:pPr>
+        <w:ind w:left="1440"/>
+        <w:rPr>
+          <w:color w:val="C45911" w:themeColor="accent2" w:themeShade="BF"/>
+        </w:rPr>
+      </w:pPr>
+      <w:r>
+        <w:rPr>
+          <w:color w:val="C45911" w:themeColor="accent2" w:themeShade="BF"/>
+        </w:rPr>
+        <w:t xml:space="preserve">                                      </w:t>
+      </w:r>
+      <w:r>
+        <w:rPr>
+          <w:color w:val="C45911" w:themeColor="accent2" w:themeShade="BF"/>
+        </w:rPr>
+        <w:t>Index2D&lt;const ITR &amp;&gt; range,</w:t>
+      </w:r>
+    </w:p>
+    <w:p>
+      <w:pPr>
+        <w:ind w:left="1440"/>
+        <w:rPr>
+          <w:color w:val="C45911" w:themeColor="accent2" w:themeShade="BF"/>
+        </w:rPr>
+      </w:pPr>
+      <w:r>
+        <w:rPr>
+          <w:color w:val="C45911" w:themeColor="accent2" w:themeShade="BF"/>
+        </w:rPr>
+        <w:t xml:space="preserve">                                      </w:t>
+      </w:r>
+      <w:r>
+        <w:rPr>
+          <w:color w:val="C45911" w:themeColor="accent2" w:themeShade="BF"/>
+        </w:rPr>
+        <w:t>nan_policy padding = nan_policy::pad_with_nans</w:t>
+      </w:r>
+      <w:r>
+        <w:rPr>
+          <w:color w:val="C45911" w:themeColor="accent2" w:themeShade="BF"/>
+        </w:rPr>
+        <w:t>);</w:t>
+      </w:r>
+    </w:p>
+    <w:p>
+      <w:pPr>
+        <w:ind w:left="1440"/>
+      </w:pPr>
+      <w:r>
+        <w:t>It copies the data from iterators begin to end to the named column.</w:t>
+      </w:r>
+      <w:r>
+        <w:t xml:space="preserve"> </w:t>
+      </w:r>
+      <w:r>
+        <w:t>If column does not exist, it will be created. If the column exist,</w:t>
+      </w:r>
+      <w:r>
+        <w:t xml:space="preserve"> </w:t>
+      </w:r>
+      <w:r>
+        <w:t>it will be over written.</w:t>
+      </w:r>
+    </w:p>
+    <w:p>
+      <w:pPr>
+        <w:ind w:left="1440"/>
+      </w:pPr>
+    </w:p>
+    <w:p>
+      <w:pPr>
+        <w:ind w:left="1440"/>
+      </w:pPr>
+      <w:r>
+        <w:t>T: Type of data being copied</w:t>
+      </w:r>
+    </w:p>
+    <w:p>
+      <w:pPr>
+        <w:ind w:left="1440"/>
+      </w:pPr>
+      <w:r>
+        <w:t>ITR: Type of the iterator</w:t>
+      </w:r>
+    </w:p>
+    <w:p>
+      <w:pPr>
+        <w:ind w:left="1440"/>
+      </w:pPr>
+      <w:r>
+        <w:t>name: Name of the column</w:t>
+      </w:r>
+    </w:p>
+    <w:p>
+      <w:pPr>
+        <w:ind w:left="1440"/>
+      </w:pPr>
+      <w:r>
+        <w:t>range: The begin and end iterators for data</w:t>
+      </w:r>
+    </w:p>
+    <w:p>
+      <w:pPr>
+        <w:ind w:left="1440"/>
+      </w:pPr>
+      <w:r>
+        <w:t>padding</w:t>
+      </w:r>
+      <w:r>
+        <w:t xml:space="preserve">: If true, it pads the data column with </w:t>
+      </w:r>
+      <w:r>
+        <w:t>nan if</w:t>
+      </w:r>
+      <w:r>
+        <w:t xml:space="preserve"> it is shorter than the </w:t>
+      </w:r>
+    </w:p>
+    <w:p>
+      <w:pPr>
+        <w:ind w:left="1440"/>
+      </w:pPr>
+      <w:r>
+        <w:t xml:space="preserve">               </w:t>
+      </w:r>
+      <w:r>
+        <w:t>index column.</w:t>
+      </w:r>
+    </w:p>
+    <w:p>
+      <w:pPr>
+        <w:ind w:left="1440"/>
+      </w:pPr>
+      <w:r>
+        <w:t>Returns number of items loaded</w:t>
+      </w:r>
+    </w:p>
+    <w:p>
+      <w:pPr>
+        <w:ind w:left="1440"/>
+      </w:pPr>
+    </w:p>
+    <w:p>
+      <w:pPr>
+        <w:ind w:left="1440"/>
+        <w:rPr>
+          <w:color w:val="C45911" w:themeColor="accent2" w:themeShade="BF"/>
+        </w:rPr>
+      </w:pPr>
+      <w:r>
+        <w:rPr>
           <w:color w:val="C45911" w:themeColor="accent2" w:themeShade="BF"/>
         </w:rPr>
         <w:t>template&lt;typename T&gt;</w:t>
@@ -4469,10 +5426,43 @@
       <w:pPr>
         <w:ind w:left="1440"/>
         <w:rPr>
-          <w:i/>
-          <w:color w:val="C45911" w:themeColor="accent2" w:themeShade="BF"/>
-        </w:rPr>
-      </w:pPr>
+          <w:color w:val="C45911" w:themeColor="accent2" w:themeShade="BF"/>
+        </w:rPr>
+      </w:pPr>
+      <w:r>
+        <w:rPr>
+          <w:color w:val="C45911" w:themeColor="accent2" w:themeShade="BF"/>
+        </w:rPr>
+        <w:t>size_type</w:t>
+      </w:r>
+    </w:p>
+    <w:p>
+      <w:pPr>
+        <w:ind w:left="1440"/>
+        <w:rPr>
+          <w:color w:val="C45911" w:themeColor="accent2" w:themeShade="BF"/>
+        </w:rPr>
+      </w:pPr>
+      <w:r>
+        <w:rPr>
+          <w:color w:val="C45911" w:themeColor="accent2" w:themeShade="BF"/>
+        </w:rPr>
+        <w:t>load_column(const char *name,</w:t>
+      </w:r>
+    </w:p>
+    <w:p>
+      <w:pPr>
+        <w:ind w:left="1440"/>
+        <w:rPr>
+          <w:color w:val="C45911" w:themeColor="accent2" w:themeShade="BF"/>
+        </w:rPr>
+      </w:pPr>
+      <w:r>
+        <w:rPr>
+          <w:color w:val="C45911" w:themeColor="accent2" w:themeShade="BF"/>
+        </w:rPr>
+        <w:t xml:space="preserve">                      </w:t>
+      </w:r>
       <w:r>
         <w:rPr>
           <w:color w:val="C45911" w:themeColor="accent2" w:themeShade="BF"/>
@@ -4481,219 +5471,29 @@
       </w:r>
       <w:r>
         <w:rPr>
-          <w:i/>
-          <w:color w:val="C45911" w:themeColor="accent2" w:themeShade="BF"/>
-        </w:rPr>
-        <w:t>&lt;T&gt; &amp;create_column</w:t>
-      </w:r>
-      <w:r>
-        <w:rPr>
-          <w:i/>
-          <w:color w:val="C45911" w:themeColor="accent2" w:themeShade="BF"/>
-        </w:rPr>
-        <w:t>(const char *name);</w:t>
-      </w:r>
-    </w:p>
-    <w:p>
-      <w:pPr>
-        <w:ind w:left="1440"/>
-      </w:pPr>
-      <w:r>
-        <w:t>It creates an empty column named “name”</w:t>
-      </w:r>
-    </w:p>
-    <w:p>
-      <w:pPr>
-        <w:ind w:left="1440"/>
-      </w:pPr>
-    </w:p>
-    <w:p>
-      <w:pPr>
-        <w:ind w:left="1440"/>
-      </w:pPr>
-      <w:r>
-        <w:t>T: Type of the column</w:t>
-      </w:r>
-    </w:p>
-    <w:p>
-      <w:pPr>
-        <w:ind w:left="1440"/>
-      </w:pPr>
-      <w:r>
-        <w:t>Returns a reference to the vector for that column</w:t>
-      </w:r>
-    </w:p>
-    <w:p>
-      <w:pPr>
-        <w:rPr>
-          <w:i/>
-          <w:color w:val="C45911" w:themeColor="accent2" w:themeShade="BF"/>
-        </w:rPr>
-      </w:pPr>
-    </w:p>
-    <w:p>
-      <w:pPr>
-        <w:ind w:left="1440"/>
-        <w:rPr>
-          <w:i/>
-          <w:color w:val="C45911" w:themeColor="accent2" w:themeShade="BF"/>
-        </w:rPr>
-      </w:pPr>
-      <w:r>
-        <w:rPr>
-          <w:color w:val="C45911" w:themeColor="accent2" w:themeShade="BF"/>
-        </w:rPr>
-        <w:t xml:space="preserve">void </w:t>
-      </w:r>
-      <w:r>
-        <w:rPr>
-          <w:i/>
-          <w:color w:val="C45911" w:themeColor="accent2" w:themeShade="BF"/>
-        </w:rPr>
-        <w:t>remove_column</w:t>
-      </w:r>
-      <w:r>
-        <w:rPr>
-          <w:i/>
-          <w:color w:val="C45911" w:themeColor="accent2" w:themeShade="BF"/>
-        </w:rPr>
-        <w:t>(const char *name);</w:t>
-      </w:r>
-    </w:p>
-    <w:p>
-      <w:pPr>
-        <w:ind w:left="1440"/>
-      </w:pPr>
-      <w:r>
-        <w:t>It removes a column named name.</w:t>
-      </w:r>
-    </w:p>
-    <w:p>
-      <w:pPr>
-        <w:ind w:left="1440"/>
-      </w:pPr>
-      <w:r>
-        <w:t>The actual data vector is not deleted, but the column is dropped from</w:t>
-      </w:r>
-    </w:p>
-    <w:p>
-      <w:pPr>
-        <w:ind w:left="1440"/>
-      </w:pPr>
-      <w:r>
-        <w:t>DataFrame</w:t>
-      </w:r>
-    </w:p>
-    <w:p>
-      <w:pPr>
-        <w:ind w:left="1440"/>
-      </w:pPr>
-    </w:p>
-    <w:p>
-      <w:pPr>
-        <w:ind w:left="1440"/>
-        <w:rPr>
-          <w:i/>
-          <w:color w:val="C45911" w:themeColor="accent2" w:themeShade="BF"/>
-        </w:rPr>
-      </w:pPr>
-      <w:r>
-        <w:rPr>
-          <w:color w:val="C45911" w:themeColor="accent2" w:themeShade="BF"/>
-        </w:rPr>
-        <w:t>void rename_column (const char *from, const char *to);</w:t>
-      </w:r>
-    </w:p>
-    <w:p>
-      <w:pPr>
-        <w:ind w:left="1440"/>
-      </w:pPr>
-      <w:r>
-        <w:t>It renames column named from to to. If column from does not exists,</w:t>
-      </w:r>
-    </w:p>
-    <w:p>
-      <w:pPr>
-        <w:ind w:left="1440"/>
-      </w:pPr>
-      <w:r>
-        <w:t>it throws an exception</w:t>
-      </w:r>
-    </w:p>
-    <w:p>
-      <w:pPr>
-        <w:ind w:left="1440"/>
-      </w:pPr>
-    </w:p>
-    <w:p>
-      <w:pPr>
-        <w:ind w:left="1440"/>
-        <w:rPr>
-          <w:i/>
-          <w:color w:val="C45911" w:themeColor="accent2" w:themeShade="BF"/>
-        </w:rPr>
-      </w:pPr>
-      <w:r>
-        <w:rPr>
-          <w:i/>
-          <w:color w:val="C45911" w:themeColor="accent2" w:themeShade="BF"/>
-        </w:rPr>
-        <w:t>template&lt;typename … Ts</w:t>
-      </w:r>
-      <w:r>
-        <w:rPr>
-          <w:i/>
-          <w:color w:val="C45911" w:themeColor="accent2" w:themeShade="BF"/>
-        </w:rPr>
-        <w:t>&gt;</w:t>
-      </w:r>
-    </w:p>
-    <w:p>
-      <w:pPr>
-        <w:ind w:left="1440"/>
-        <w:rPr>
-          <w:i/>
-          <w:color w:val="C45911" w:themeColor="accent2" w:themeShade="BF"/>
-        </w:rPr>
-      </w:pPr>
-      <w:r>
-        <w:rPr>
-          <w:i/>
-          <w:color w:val="C45911" w:themeColor="accent2" w:themeShade="BF"/>
-        </w:rPr>
-        <w:t>size_type</w:t>
-      </w:r>
-      <w:r>
-        <w:rPr>
-          <w:i/>
-          <w:color w:val="C45911" w:themeColor="accent2" w:themeShade="BF"/>
-        </w:rPr>
-        <w:t xml:space="preserve"> &amp;</w:t>
-      </w:r>
-      <w:r>
-        <w:rPr>
-          <w:i/>
-          <w:color w:val="C45911" w:themeColor="accent2" w:themeShade="BF"/>
-        </w:rPr>
-        <w:t>load_data</w:t>
-      </w:r>
-      <w:r>
-        <w:rPr>
-          <w:i/>
-          <w:color w:val="C45911" w:themeColor="accent2" w:themeShade="BF"/>
-        </w:rPr>
-        <w:t>(</w:t>
-      </w:r>
-      <w:r>
-        <w:rPr>
-          <w:i/>
-          <w:color w:val="C45911" w:themeColor="accent2" w:themeShade="BF"/>
-        </w:rPr>
-        <w:t>TSVec &amp;&amp;indices, Ts … args</w:t>
-      </w:r>
-      <w:r>
-        <w:rPr>
-          <w:i/>
+          <w:color w:val="C45911" w:themeColor="accent2" w:themeShade="BF"/>
+        </w:rPr>
+        <w:t>&lt;T&gt; &amp;&amp;data,</w:t>
+      </w:r>
+    </w:p>
+    <w:p>
+      <w:pPr>
+        <w:ind w:left="1440"/>
+      </w:pPr>
+      <w:r>
+        <w:rPr>
+          <w:color w:val="C45911" w:themeColor="accent2" w:themeShade="BF"/>
+        </w:rPr>
+        <w:t xml:space="preserve">                      </w:t>
+      </w:r>
+      <w:r>
+        <w:rPr>
+          <w:color w:val="C45911" w:themeColor="accent2" w:themeShade="BF"/>
+        </w:rPr>
+        <w:t>nan_policy padding = nan_policy::pad_with_nans</w:t>
+      </w:r>
+      <w:r>
+        <w:rPr>
           <w:color w:val="C45911" w:themeColor="accent2" w:themeShade="BF"/>
         </w:rPr>
         <w:t>);</w:t>
@@ -4704,88 +5504,63 @@
         <w:ind w:left="1440"/>
       </w:pPr>
       <w:r>
-        <w:t>This is the most generalized load function. It creates and loads an</w:t>
-      </w:r>
-      <w:r>
-        <w:t xml:space="preserve"> index and a </w:t>
-      </w:r>
-      <w:r>
-        <w:t>variable number of columns. The index vector and all</w:t>
+        <w:lastRenderedPageBreak/>
+        <w:t>It moves the data to the named column in DataFrame.</w:t>
       </w:r>
       <w:r>
         <w:t xml:space="preserve"> </w:t>
       </w:r>
       <w:r>
-        <w:t>column vectors are "moved" to DataFrame.</w:t>
-      </w:r>
-    </w:p>
-    <w:p>
-      <w:pPr>
-        <w:ind w:left="1440"/>
-      </w:pPr>
-      <w:r>
-        <w:t xml:space="preserve">    </w:t>
-      </w:r>
-    </w:p>
-    <w:p>
-      <w:pPr>
-        <w:ind w:left="1440"/>
-      </w:pPr>
-      <w:r>
-        <w:t xml:space="preserve"> Ts: The list of types for columns in args</w:t>
-      </w:r>
-    </w:p>
-    <w:p>
-      <w:pPr>
-        <w:ind w:left="1440"/>
-      </w:pPr>
-      <w:r>
-        <w:t xml:space="preserve"> indices: A vector of indices (timestamps) of type TimeStamp;</w:t>
-      </w:r>
-    </w:p>
-    <w:p>
-      <w:pPr>
-        <w:ind w:left="1440"/>
-      </w:pPr>
-      <w:r>
-        <w:t xml:space="preserve"> args: A variable list of arguments consisting of</w:t>
-      </w:r>
-    </w:p>
-    <w:p>
-      <w:pPr>
-        <w:ind w:left="1440"/>
-      </w:pPr>
-      <w:r>
-        <w:t xml:space="preserve">          std::pair(&lt;const char *name, </w:t>
-      </w:r>
-      <w:r>
-        <w:rPr>
-          <w:color w:val="C45911" w:themeColor="accent2" w:themeShade="BF"/>
-        </w:rPr>
-        <w:t>std::vector</w:t>
-      </w:r>
-      <w:r>
-        <w:t>&lt;T&gt; &amp;&amp;data&gt;).</w:t>
-      </w:r>
-    </w:p>
-    <w:p>
-      <w:pPr>
-        <w:ind w:left="1440"/>
-      </w:pPr>
-      <w:r>
-        <w:t xml:space="preserve">     </w:t>
+        <w:t>If column does not exist, it will be created. If the column exist,</w:t>
       </w:r>
       <w:r>
         <w:t xml:space="preserve"> </w:t>
       </w:r>
       <w:r>
-        <w:t xml:space="preserve">    </w:t>
-      </w:r>
-      <w:r>
-        <w:t>Each pair</w:t>
-      </w:r>
-      <w:r>
-        <w:t xml:space="preserve"> represents a column data and its name</w:t>
+        <w:t>it will be over written.</w:t>
+      </w:r>
+    </w:p>
+    <w:p>
+      <w:pPr>
+        <w:ind w:left="1440"/>
+      </w:pPr>
+    </w:p>
+    <w:p>
+      <w:pPr>
+        <w:ind w:left="1440"/>
+      </w:pPr>
+      <w:r>
+        <w:t>T: Type of data being moved</w:t>
+      </w:r>
+    </w:p>
+    <w:p>
+      <w:pPr>
+        <w:ind w:left="1440"/>
+      </w:pPr>
+      <w:r>
+        <w:t>name: Name of the column</w:t>
+      </w:r>
+    </w:p>
+    <w:p>
+      <w:pPr>
+        <w:ind w:left="1440"/>
+      </w:pPr>
+      <w:r>
+        <w:t>padding</w:t>
+      </w:r>
+      <w:r>
+        <w:t>: If true, it pads the data column with nan,</w:t>
+      </w:r>
+    </w:p>
+    <w:p>
+      <w:pPr>
+        <w:ind w:left="1440"/>
+      </w:pPr>
+      <w:r>
+        <w:t xml:space="preserve">               </w:t>
+      </w:r>
+      <w:r>
+        <w:t>if it is shorter than the index column.</w:t>
       </w:r>
     </w:p>
     <w:p>
@@ -4796,151 +5571,855 @@
         <w:t>Returns number of items loaded</w:t>
       </w:r>
     </w:p>
+    <w:p>
+      <w:pPr>
+        <w:ind w:left="1440"/>
+      </w:pPr>
+    </w:p>
+    <w:p>
+      <w:pPr>
+        <w:ind w:left="1440"/>
+        <w:rPr>
+          <w:color w:val="C45911" w:themeColor="accent2" w:themeShade="BF"/>
+        </w:rPr>
+      </w:pPr>
+      <w:r>
+        <w:rPr>
+          <w:color w:val="C45911" w:themeColor="accent2" w:themeShade="BF"/>
+        </w:rPr>
+        <w:t>size_type append_index(const TimeStamp &amp;val);</w:t>
+      </w:r>
+    </w:p>
+    <w:p>
+      <w:pPr>
+        <w:ind w:left="1440"/>
+      </w:pPr>
+      <w:r>
+        <w:t>It appends val to the end of the index column.</w:t>
+      </w:r>
+    </w:p>
+    <w:p>
+      <w:pPr>
+        <w:ind w:left="1440"/>
+      </w:pPr>
+      <w:r>
+        <w:t>Returns number of items loaded</w:t>
+      </w:r>
+    </w:p>
+    <w:p>
+      <w:pPr>
+        <w:ind w:left="1440"/>
+      </w:pPr>
+    </w:p>
+    <w:p>
+      <w:pPr>
+        <w:ind w:left="1440"/>
+        <w:rPr>
+          <w:color w:val="C45911" w:themeColor="accent2" w:themeShade="BF"/>
+        </w:rPr>
+      </w:pPr>
+      <w:r>
+        <w:rPr>
+          <w:color w:val="C45911" w:themeColor="accent2" w:themeShade="BF"/>
+        </w:rPr>
+        <w:t>template&lt;typename T&gt;</w:t>
+      </w:r>
+    </w:p>
+    <w:p>
+      <w:pPr>
+        <w:ind w:left="1440"/>
+        <w:rPr>
+          <w:color w:val="C45911" w:themeColor="accent2" w:themeShade="BF"/>
+        </w:rPr>
+      </w:pPr>
+      <w:r>
+        <w:rPr>
+          <w:color w:val="C45911" w:themeColor="accent2" w:themeShade="BF"/>
+        </w:rPr>
+        <w:t>size_type append_column(const char *name,</w:t>
+      </w:r>
+    </w:p>
+    <w:p>
+      <w:pPr>
+        <w:ind w:left="1440"/>
+        <w:rPr>
+          <w:color w:val="C45911" w:themeColor="accent2" w:themeShade="BF"/>
+        </w:rPr>
+      </w:pPr>
+      <w:r>
+        <w:rPr>
+          <w:color w:val="C45911" w:themeColor="accent2" w:themeShade="BF"/>
+        </w:rPr>
+        <w:t xml:space="preserve">                                           const T &amp;val,</w:t>
+      </w:r>
+    </w:p>
+    <w:p>
+      <w:pPr>
+        <w:ind w:left="1440"/>
+        <w:rPr>
+          <w:color w:val="C45911" w:themeColor="accent2" w:themeShade="BF"/>
+        </w:rPr>
+      </w:pPr>
+      <w:r>
+        <w:rPr>
+          <w:color w:val="C45911" w:themeColor="accent2" w:themeShade="BF"/>
+        </w:rPr>
+        <w:t xml:space="preserve">                                           </w:t>
+      </w:r>
+      <w:r>
+        <w:rPr>
+          <w:color w:val="C45911" w:themeColor="accent2" w:themeShade="BF"/>
+        </w:rPr>
+        <w:t>nan_policy padding = nan_policy::pad_with_nans</w:t>
+      </w:r>
+      <w:r>
+        <w:rPr>
+          <w:color w:val="C45911" w:themeColor="accent2" w:themeShade="BF"/>
+        </w:rPr>
+        <w:t>);</w:t>
+      </w:r>
+    </w:p>
+    <w:p>
+      <w:pPr>
+        <w:ind w:left="1440"/>
+      </w:pPr>
+      <w:r>
+        <w:t>It appends val to the end of the named data column.</w:t>
+      </w:r>
+      <w:r>
+        <w:t xml:space="preserve"> </w:t>
+      </w:r>
+      <w:r>
+        <w:t>If data column doesn't exist, it throws an exception.</w:t>
+      </w:r>
+    </w:p>
+    <w:p>
+      <w:pPr>
+        <w:ind w:left="1440"/>
+      </w:pPr>
+    </w:p>
+    <w:p>
+      <w:pPr>
+        <w:ind w:left="1440"/>
+      </w:pPr>
+      <w:r>
+        <w:t>T: Type of the named data column</w:t>
+      </w:r>
+    </w:p>
+    <w:p>
+      <w:pPr>
+        <w:ind w:left="1440"/>
+      </w:pPr>
+      <w:r>
+        <w:t>name: Name of the column</w:t>
+      </w:r>
+    </w:p>
+    <w:p>
+      <w:pPr>
+        <w:ind w:left="1440"/>
+      </w:pPr>
+      <w:r>
+        <w:t>padding</w:t>
+      </w:r>
+      <w:r>
+        <w:t>: If true, it pads the data column with nan,</w:t>
+      </w:r>
+    </w:p>
+    <w:p>
+      <w:pPr>
+        <w:ind w:left="1440"/>
+      </w:pPr>
+      <w:r>
+        <w:t xml:space="preserve">               if it is shorter than the index column.</w:t>
+      </w:r>
+    </w:p>
+    <w:p>
+      <w:pPr>
+        <w:ind w:left="1440"/>
+      </w:pPr>
+      <w:r>
+        <w:t>Returns number of items loaded</w:t>
+      </w:r>
+    </w:p>
+    <w:p>
+      <w:pPr>
+        <w:ind w:left="1440"/>
+      </w:pPr>
+    </w:p>
+    <w:p>
+      <w:pPr>
+        <w:ind w:left="1440"/>
+        <w:rPr>
+          <w:color w:val="C45911" w:themeColor="accent2" w:themeShade="BF"/>
+        </w:rPr>
+      </w:pPr>
+      <w:r>
+        <w:rPr>
+          <w:color w:val="C45911" w:themeColor="accent2" w:themeShade="BF"/>
+        </w:rPr>
+        <w:t>template&lt;typename ITR&gt;</w:t>
+      </w:r>
+    </w:p>
+    <w:p>
+      <w:pPr>
+        <w:ind w:left="1440"/>
+        <w:rPr>
+          <w:color w:val="C45911" w:themeColor="accent2" w:themeShade="BF"/>
+        </w:rPr>
+      </w:pPr>
+      <w:r>
+        <w:rPr>
+          <w:color w:val="C45911" w:themeColor="accent2" w:themeShade="BF"/>
+        </w:rPr>
+        <w:t>size_type append_index(</w:t>
+      </w:r>
+      <w:r>
+        <w:rPr>
+          <w:color w:val="C45911" w:themeColor="accent2" w:themeShade="BF"/>
+        </w:rPr>
+        <w:t>Index2D&lt;const ITR &amp;&gt; range</w:t>
+      </w:r>
+      <w:r>
+        <w:rPr>
+          <w:color w:val="C45911" w:themeColor="accent2" w:themeShade="BF"/>
+        </w:rPr>
+        <w:t>);</w:t>
+      </w:r>
+    </w:p>
+    <w:p>
+      <w:pPr>
+        <w:ind w:left="1440"/>
+      </w:pPr>
+      <w:r>
+        <w:t>It appends the range begin to end to the end of the index column</w:t>
+      </w:r>
+    </w:p>
+    <w:p>
+      <w:pPr>
+        <w:ind w:left="1440"/>
+      </w:pPr>
+    </w:p>
+    <w:p>
+      <w:pPr>
+        <w:ind w:left="1440"/>
+      </w:pPr>
+      <w:r>
+        <w:t>ITR: Type of the iterator</w:t>
+      </w:r>
+    </w:p>
+    <w:p>
+      <w:pPr>
+        <w:ind w:left="1440"/>
+      </w:pPr>
+      <w:r>
+        <w:t>range: The begin and end iterators for data</w:t>
+      </w:r>
+    </w:p>
+    <w:p>
+      <w:pPr>
+        <w:ind w:left="1440"/>
+      </w:pPr>
+      <w:r>
+        <w:t>Returns number of items loaded</w:t>
+      </w:r>
+    </w:p>
+    <w:p>
+      <w:pPr>
+        <w:ind w:left="1440"/>
+      </w:pPr>
+    </w:p>
+    <w:p>
+      <w:pPr>
+        <w:ind w:left="1440"/>
+        <w:rPr>
+          <w:color w:val="C45911" w:themeColor="accent2" w:themeShade="BF"/>
+        </w:rPr>
+      </w:pPr>
+      <w:r>
+        <w:rPr>
+          <w:color w:val="C45911" w:themeColor="accent2" w:themeShade="BF"/>
+        </w:rPr>
+        <w:t>template&lt;typename T, typename ITR&gt;</w:t>
+      </w:r>
+    </w:p>
+    <w:p>
+      <w:pPr>
+        <w:ind w:left="1440"/>
+        <w:rPr>
+          <w:color w:val="C45911" w:themeColor="accent2" w:themeShade="BF"/>
+        </w:rPr>
+      </w:pPr>
+      <w:r>
+        <w:rPr>
+          <w:color w:val="C45911" w:themeColor="accent2" w:themeShade="BF"/>
+        </w:rPr>
+        <w:t>size_type append_column(const char *name,</w:t>
+      </w:r>
+    </w:p>
+    <w:p>
+      <w:pPr>
+        <w:ind w:left="1440"/>
+        <w:rPr>
+          <w:color w:val="C45911" w:themeColor="accent2" w:themeShade="BF"/>
+        </w:rPr>
+      </w:pPr>
+      <w:r>
+        <w:rPr>
+          <w:color w:val="C45911" w:themeColor="accent2" w:themeShade="BF"/>
+        </w:rPr>
+        <w:t xml:space="preserve">                                           </w:t>
+      </w:r>
+      <w:r>
+        <w:rPr>
+          <w:color w:val="C45911" w:themeColor="accent2" w:themeShade="BF"/>
+        </w:rPr>
+        <w:t>Index2D&lt;const ITR &amp;&gt; range</w:t>
+      </w:r>
+      <w:r>
+        <w:rPr>
+          <w:color w:val="C45911" w:themeColor="accent2" w:themeShade="BF"/>
+        </w:rPr>
+        <w:t>,</w:t>
+      </w:r>
+    </w:p>
+    <w:p>
+      <w:pPr>
+        <w:ind w:left="1440"/>
+      </w:pPr>
+      <w:r>
+        <w:rPr>
+          <w:color w:val="C45911" w:themeColor="accent2" w:themeShade="BF"/>
+        </w:rPr>
+        <w:t xml:space="preserve">                                           </w:t>
+      </w:r>
+      <w:r>
+        <w:rPr>
+          <w:color w:val="C45911" w:themeColor="accent2" w:themeShade="BF"/>
+        </w:rPr>
+        <w:t>nan_policy padding = nan_policy::pad_with_nans</w:t>
+      </w:r>
+      <w:r>
+        <w:rPr>
+          <w:color w:val="C45911" w:themeColor="accent2" w:themeShade="BF"/>
+        </w:rPr>
+        <w:t>);</w:t>
+      </w:r>
+    </w:p>
+    <w:p>
+      <w:pPr>
+        <w:ind w:left="1440"/>
+      </w:pPr>
+      <w:r>
+        <w:t>It appends the range begin to end to the end of the named data column.</w:t>
+      </w:r>
+      <w:r>
+        <w:t xml:space="preserve"> </w:t>
+      </w:r>
+      <w:r>
+        <w:t>If data column doesn't exist, it throws an exception.</w:t>
+      </w:r>
+    </w:p>
+    <w:p>
+      <w:pPr>
+        <w:ind w:left="1440"/>
+      </w:pPr>
+    </w:p>
+    <w:p>
+      <w:pPr>
+        <w:ind w:left="1440"/>
+      </w:pPr>
+      <w:r>
+        <w:t>T: Type of the named data column</w:t>
+      </w:r>
+    </w:p>
+    <w:p>
+      <w:pPr>
+        <w:ind w:left="1440"/>
+      </w:pPr>
+      <w:r>
+        <w:t>ITR: Type of the iterator</w:t>
+      </w:r>
+    </w:p>
+    <w:p>
+      <w:pPr>
+        <w:ind w:left="1440"/>
+      </w:pPr>
+      <w:r>
+        <w:t>name: Name of the column</w:t>
+      </w:r>
+    </w:p>
+    <w:p>
+      <w:pPr>
+        <w:ind w:left="1440"/>
+      </w:pPr>
+      <w:r>
+        <w:t>range: The begin and end iterators for data</w:t>
+      </w:r>
+    </w:p>
+    <w:p>
+      <w:pPr>
+        <w:ind w:left="1440"/>
+      </w:pPr>
+      <w:r>
+        <w:t>padding</w:t>
+      </w:r>
+      <w:r>
+        <w:t>: If true, it pads the data column with nan,</w:t>
+      </w:r>
+    </w:p>
+    <w:p>
+      <w:pPr>
+        <w:ind w:left="1440"/>
+      </w:pPr>
+      <w:r>
+        <w:lastRenderedPageBreak/>
+        <w:t xml:space="preserve">               if it is shorter than the index column.</w:t>
+      </w:r>
+    </w:p>
+    <w:p>
+      <w:pPr>
+        <w:ind w:left="1440"/>
+      </w:pPr>
+      <w:r>
+        <w:t>Returns number of items loaded</w:t>
+      </w:r>
+    </w:p>
+    <w:p>
+      <w:pPr>
+        <w:ind w:left="1440"/>
+      </w:pPr>
+    </w:p>
+    <w:p>
+      <w:pPr>
+        <w:ind w:left="1440"/>
+        <w:rPr>
+          <w:color w:val="C45911" w:themeColor="accent2" w:themeShade="BF"/>
+        </w:rPr>
+      </w:pPr>
+      <w:r>
+        <w:rPr>
+          <w:color w:val="C45911" w:themeColor="accent2" w:themeShade="BF"/>
+        </w:rPr>
+        <w:t>template&lt;typename ... types&gt;</w:t>
+      </w:r>
+    </w:p>
+    <w:p>
+      <w:pPr>
+        <w:ind w:left="1440"/>
+        <w:rPr>
+          <w:color w:val="C45911" w:themeColor="accent2" w:themeShade="BF"/>
+        </w:rPr>
+      </w:pPr>
+      <w:r>
+        <w:rPr>
+          <w:color w:val="C45911" w:themeColor="accent2" w:themeShade="BF"/>
+        </w:rPr>
+        <w:t>void remove_data_by_idx (Index2D&lt;TS&gt; range);</w:t>
+      </w:r>
+    </w:p>
+    <w:p>
+      <w:pPr>
+        <w:ind w:left="1440"/>
+      </w:pPr>
+      <w:r>
+        <w:t>It removes the data rows from index begin to index end.</w:t>
+      </w:r>
+    </w:p>
+    <w:p>
+      <w:pPr>
+        <w:ind w:left="1440"/>
+      </w:pPr>
+      <w:r>
+        <w:t>DataFrame must be sorted by index or behavior is undefined.</w:t>
+      </w:r>
+    </w:p>
+    <w:p>
+      <w:pPr>
+        <w:ind w:left="1440"/>
+      </w:pPr>
+      <w:r>
+        <w:t>This function first calls make_consistent() that may add nan values to</w:t>
+      </w:r>
+    </w:p>
+    <w:p>
+      <w:pPr>
+        <w:ind w:left="1440"/>
+      </w:pPr>
+      <w:r>
+        <w:t>data columns.</w:t>
+      </w:r>
+    </w:p>
+    <w:p>
+      <w:pPr>
+        <w:ind w:left="1440"/>
+      </w:pPr>
+    </w:p>
+    <w:p>
+      <w:pPr>
+        <w:ind w:left="1440"/>
+      </w:pPr>
+      <w:r>
+        <w:t>types: List all the types of all data columns.</w:t>
+      </w:r>
+    </w:p>
+    <w:p>
+      <w:pPr>
+        <w:ind w:left="1440"/>
+      </w:pPr>
+      <w:r>
+        <w:t xml:space="preserve">          A type should be specified in the list only once.</w:t>
+      </w:r>
+    </w:p>
+    <w:p>
+      <w:pPr>
+        <w:ind w:left="1440"/>
+      </w:pPr>
+      <w:r>
+        <w:t>range: The begin and end iterators for index specified with index values</w:t>
+      </w:r>
+    </w:p>
+    <w:p>
+      <w:pPr>
+        <w:ind w:left="1440"/>
+      </w:pPr>
+    </w:p>
+    <w:p>
+      <w:pPr>
+        <w:ind w:left="1440"/>
+        <w:rPr>
+          <w:color w:val="C45911" w:themeColor="accent2" w:themeShade="BF"/>
+        </w:rPr>
+      </w:pPr>
+      <w:r>
+        <w:rPr>
+          <w:color w:val="C45911" w:themeColor="accent2" w:themeShade="BF"/>
+        </w:rPr>
+        <w:t>template&lt;typename ... types&gt;</w:t>
+      </w:r>
+    </w:p>
+    <w:p>
+      <w:pPr>
+        <w:ind w:left="1440"/>
+        <w:rPr>
+          <w:color w:val="C45911" w:themeColor="accent2" w:themeShade="BF"/>
+        </w:rPr>
+      </w:pPr>
+      <w:r>
+        <w:rPr>
+          <w:color w:val="C45911" w:themeColor="accent2" w:themeShade="BF"/>
+        </w:rPr>
+        <w:t>void remove_data_by_loc (Index2D&lt;int&gt; range);</w:t>
+      </w:r>
+    </w:p>
+    <w:p>
+      <w:pPr>
+        <w:ind w:left="1440"/>
+      </w:pPr>
+      <w:r>
+        <w:t>It removes the data rows from location begin to location end</w:t>
+      </w:r>
+    </w:p>
+    <w:p>
+      <w:pPr>
+        <w:ind w:left="1440"/>
+      </w:pPr>
+      <w:r>
+        <w:t>within range.</w:t>
+      </w:r>
+    </w:p>
+    <w:p>
+      <w:pPr>
+        <w:ind w:left="1440"/>
+      </w:pPr>
+      <w:r>
+        <w:t>This function supports Python-like negative indexing. That is why the</w:t>
+      </w:r>
+    </w:p>
+    <w:p>
+      <w:pPr>
+        <w:ind w:left="1440"/>
+      </w:pPr>
+      <w:r>
+        <w:t>range type is int.</w:t>
+      </w:r>
+    </w:p>
+    <w:p>
+      <w:pPr>
+        <w:ind w:left="1440"/>
+      </w:pPr>
+      <w:r>
+        <w:t>This function first calls make_consistent() that may add nan values to</w:t>
+      </w:r>
+    </w:p>
+    <w:p>
+      <w:pPr>
+        <w:ind w:left="1440"/>
+      </w:pPr>
+      <w:r>
+        <w:t>data columns.</w:t>
+      </w:r>
+    </w:p>
+    <w:p>
+      <w:pPr>
+        <w:ind w:left="1440"/>
+      </w:pPr>
+    </w:p>
+    <w:p>
+      <w:pPr>
+        <w:ind w:left="1440"/>
+      </w:pPr>
+      <w:r>
+        <w:t>types: List all the types of all data columns.</w:t>
+      </w:r>
+    </w:p>
+    <w:p>
+      <w:pPr>
+        <w:ind w:left="1440"/>
+      </w:pPr>
+      <w:r>
+        <w:t xml:space="preserve">          A type should be specified in the list only once.</w:t>
+      </w:r>
+    </w:p>
+    <w:p>
+      <w:pPr>
+        <w:ind w:left="1440"/>
+      </w:pPr>
+      <w:r>
+        <w:t>range: The begin and end iterators for data</w:t>
+      </w:r>
+    </w:p>
+    <w:p>
+      <w:pPr>
+        <w:ind w:left="1440"/>
+      </w:pPr>
+    </w:p>
+    <w:p>
+      <w:pPr>
+        <w:ind w:left="1440"/>
+        <w:rPr>
+          <w:color w:val="C45911" w:themeColor="accent2" w:themeShade="BF"/>
+        </w:rPr>
+      </w:pPr>
+      <w:r>
+        <w:rPr>
+          <w:color w:val="C45911" w:themeColor="accent2" w:themeShade="BF"/>
+        </w:rPr>
+        <w:t>template&lt;typename T, size_t N&gt;</w:t>
+      </w:r>
+    </w:p>
+    <w:p>
+      <w:pPr>
+        <w:ind w:left="1440"/>
+        <w:rPr>
+          <w:color w:val="C45911" w:themeColor="accent2" w:themeShade="BF"/>
+        </w:rPr>
+      </w:pPr>
+      <w:r>
+        <w:rPr>
+          <w:color w:val="C45911" w:themeColor="accent2" w:themeShade="BF"/>
+        </w:rPr>
+        <w:t>void fill_missing(const std::array&lt;const char *, N&gt; col_names,</w:t>
+      </w:r>
+    </w:p>
+    <w:p>
+      <w:pPr>
+        <w:ind w:left="1440"/>
+        <w:rPr>
+          <w:color w:val="C45911" w:themeColor="accent2" w:themeShade="BF"/>
+        </w:rPr>
+      </w:pPr>
+      <w:r>
+        <w:rPr>
+          <w:color w:val="C45911" w:themeColor="accent2" w:themeShade="BF"/>
+        </w:rPr>
+        <w:t xml:space="preserve">                    </w:t>
+      </w:r>
+      <w:r>
+        <w:rPr>
+          <w:color w:val="C45911" w:themeColor="accent2" w:themeShade="BF"/>
+        </w:rPr>
+        <w:t xml:space="preserve">      </w:t>
+      </w:r>
+      <w:r>
+        <w:rPr>
+          <w:color w:val="C45911" w:themeColor="accent2" w:themeShade="BF"/>
+        </w:rPr>
+        <w:t xml:space="preserve">  fill_policy </w:t>
+      </w:r>
+      <w:r>
+        <w:rPr>
+          <w:color w:val="C45911" w:themeColor="accent2" w:themeShade="BF"/>
+        </w:rPr>
+        <w:t>policy</w:t>
+      </w:r>
+      <w:r>
+        <w:rPr>
+          <w:color w:val="C45911" w:themeColor="accent2" w:themeShade="BF"/>
+        </w:rPr>
+        <w:t>,</w:t>
+      </w:r>
+    </w:p>
+    <w:p>
+      <w:pPr>
+        <w:ind w:left="1440"/>
+        <w:rPr>
+          <w:color w:val="C45911" w:themeColor="accent2" w:themeShade="BF"/>
+        </w:rPr>
+      </w:pPr>
+      <w:r>
+        <w:rPr>
+          <w:color w:val="C45911" w:themeColor="accent2" w:themeShade="BF"/>
+        </w:rPr>
+        <w:t xml:space="preserve">                  </w:t>
+      </w:r>
+      <w:r>
+        <w:rPr>
+          <w:color w:val="C45911" w:themeColor="accent2" w:themeShade="BF"/>
+        </w:rPr>
+        <w:t xml:space="preserve">      </w:t>
+      </w:r>
+      <w:r>
+        <w:rPr>
+          <w:color w:val="C45911" w:themeColor="accent2" w:themeShade="BF"/>
+        </w:rPr>
+        <w:t xml:space="preserve">    const std::array&lt;T, N&gt; values = { },</w:t>
+      </w:r>
+    </w:p>
+    <w:p>
+      <w:pPr>
+        <w:ind w:left="1440"/>
+        <w:rPr>
+          <w:color w:val="C45911" w:themeColor="accent2" w:themeShade="BF"/>
+        </w:rPr>
+      </w:pPr>
+      <w:r>
+        <w:rPr>
+          <w:color w:val="C45911" w:themeColor="accent2" w:themeShade="BF"/>
+        </w:rPr>
+        <w:t xml:space="preserve">                  </w:t>
+      </w:r>
+      <w:r>
+        <w:rPr>
+          <w:color w:val="C45911" w:themeColor="accent2" w:themeShade="BF"/>
+        </w:rPr>
+        <w:t xml:space="preserve">      </w:t>
+      </w:r>
+      <w:r>
+        <w:rPr>
+          <w:color w:val="C45911" w:themeColor="accent2" w:themeShade="BF"/>
+        </w:rPr>
+        <w:t xml:space="preserve">    int limit = -1);</w:t>
+      </w:r>
+    </w:p>
+    <w:p>
+      <w:pPr>
+        <w:ind w:left="1440"/>
+      </w:pPr>
+      <w:r>
+        <w:t>It fills all the "missing values" with the given values, and/or using</w:t>
+      </w:r>
+      <w:r>
+        <w:t xml:space="preserve"> </w:t>
+      </w:r>
+      <w:r>
+        <w:t>the given method</w:t>
+      </w:r>
+      <w:r>
+        <w:t xml:space="preserve"> (See fill_policy above). </w:t>
+      </w:r>
+      <w:r>
+        <w:t>Missing is determined by being NaN for types that have NaN. For types</w:t>
+      </w:r>
+      <w:r>
+        <w:t xml:space="preserve"> </w:t>
+      </w:r>
+      <w:r>
+        <w:t>without NaN (e.g. string), default value is considered missing value.</w:t>
+      </w:r>
+    </w:p>
     <w:p/>
     <w:p>
       <w:pPr>
         <w:ind w:left="1440"/>
-        <w:rPr>
-          <w:color w:val="C45911" w:themeColor="accent2" w:themeShade="BF"/>
-        </w:rPr>
-      </w:pPr>
-      <w:r>
-        <w:rPr>
-          <w:color w:val="C45911" w:themeColor="accent2" w:themeShade="BF"/>
-        </w:rPr>
-        <w:t>template&lt;typename ITR&gt;</w:t>
-      </w:r>
-    </w:p>
-    <w:p>
-      <w:pPr>
-        <w:ind w:left="1440"/>
-        <w:rPr>
-          <w:color w:val="C45911" w:themeColor="accent2" w:themeShade="BF"/>
-        </w:rPr>
-      </w:pPr>
-      <w:r>
-        <w:rPr>
-          <w:color w:val="C45911" w:themeColor="accent2" w:themeShade="BF"/>
-        </w:rPr>
-        <w:t>size_type load_index(const ITR &amp;begin, const ITR &amp;end);</w:t>
-      </w:r>
-    </w:p>
-    <w:p>
-      <w:pPr>
-        <w:ind w:left="1440"/>
-      </w:pPr>
-      <w:r>
-        <w:t>It copies the data from iterators begin to end into the index column</w:t>
-      </w:r>
-    </w:p>
-    <w:p>
-      <w:pPr>
-        <w:ind w:left="1440"/>
-      </w:pPr>
-    </w:p>
-    <w:p>
-      <w:pPr>
-        <w:ind w:left="1440"/>
-      </w:pPr>
-      <w:r>
-        <w:t>ITR: Type of the iterator</w:t>
-      </w:r>
-    </w:p>
-    <w:p>
-      <w:pPr>
-        <w:ind w:left="1440"/>
-      </w:pPr>
-      <w:r>
-        <w:t>Returns number of items loaded</w:t>
-      </w:r>
-    </w:p>
-    <w:p>
-      <w:pPr>
-        <w:ind w:left="1440"/>
-      </w:pPr>
-    </w:p>
-    <w:p>
-      <w:pPr>
-        <w:ind w:left="1440"/>
-        <w:rPr>
-          <w:color w:val="C45911" w:themeColor="accent2" w:themeShade="BF"/>
-        </w:rPr>
-      </w:pPr>
-      <w:r>
-        <w:rPr>
-          <w:color w:val="C45911" w:themeColor="accent2" w:themeShade="BF"/>
-        </w:rPr>
-        <w:t>template&lt;typename ITR&gt;</w:t>
-      </w:r>
-    </w:p>
-    <w:p>
-      <w:pPr>
-        <w:ind w:left="1440"/>
-        <w:rPr>
-          <w:color w:val="C45911" w:themeColor="accent2" w:themeShade="BF"/>
-        </w:rPr>
-      </w:pPr>
-      <w:r>
-        <w:rPr>
-          <w:color w:val="C45911" w:themeColor="accent2" w:themeShade="BF"/>
-        </w:rPr>
-        <w:t>size_type load_index(const ITR &amp;begin, const ITR &amp;end);</w:t>
-      </w:r>
-    </w:p>
-    <w:p>
-      <w:pPr>
-        <w:ind w:left="1440"/>
-      </w:pPr>
-      <w:r>
-        <w:t>It copies the data from iterators begin to end into the index column</w:t>
-      </w:r>
-    </w:p>
-    <w:p>
-      <w:pPr>
-        <w:ind w:left="1440"/>
-      </w:pPr>
-    </w:p>
-    <w:p>
-      <w:pPr>
-        <w:ind w:left="1440"/>
-      </w:pPr>
-      <w:r>
-        <w:t>ITR: Type of the iterator</w:t>
-      </w:r>
-    </w:p>
-    <w:p>
-      <w:pPr>
-        <w:ind w:left="1440"/>
-      </w:pPr>
-      <w:r>
-        <w:t>Returns number of items loaded</w:t>
-      </w:r>
-    </w:p>
-    <w:p>
-      <w:pPr>
-        <w:ind w:left="1440"/>
-      </w:pPr>
-    </w:p>
-    <w:p>
-      <w:pPr>
-        <w:ind w:left="1440"/>
-        <w:rPr>
-          <w:color w:val="C45911" w:themeColor="accent2" w:themeShade="BF"/>
-        </w:rPr>
-      </w:pPr>
-      <w:r>
-        <w:rPr>
-          <w:color w:val="C45911" w:themeColor="accent2" w:themeShade="BF"/>
-        </w:rPr>
-        <w:t>size_type load_index(TSVec &amp;&amp;idx);</w:t>
-      </w:r>
-    </w:p>
-    <w:p>
-      <w:pPr>
-        <w:ind w:left="1440"/>
-      </w:pPr>
-      <w:r>
-        <w:t>It moves the idx vector into the index column.</w:t>
+      </w:pPr>
+      <w:r>
+        <w:t>T: Type of the column(s) in col_names array</w:t>
+      </w:r>
+    </w:p>
+    <w:p>
+      <w:pPr>
+        <w:ind w:left="1440"/>
+      </w:pPr>
+      <w:r>
+        <w:t>N: Size of col_names and values array</w:t>
+      </w:r>
+    </w:p>
+    <w:p>
+      <w:pPr>
+        <w:ind w:left="1440"/>
+      </w:pPr>
+      <w:r>
+        <w:t>col_names: An array of names specifying the columns to fill.</w:t>
+      </w:r>
+    </w:p>
+    <w:p>
+      <w:pPr>
+        <w:ind w:left="1440"/>
+      </w:pPr>
+      <w:r>
+        <w:t>policy</w:t>
+      </w:r>
+      <w:r>
+        <w:t>: Specifies the method to use to fill the missing values.</w:t>
+      </w:r>
+    </w:p>
+    <w:p>
+      <w:pPr>
+        <w:ind w:left="1440"/>
+      </w:pPr>
+      <w:r>
+        <w:t xml:space="preserve">   </w:t>
+      </w:r>
+      <w:r>
+        <w:t xml:space="preserve">      </w:t>
+      </w:r>
+      <w:r>
+        <w:t xml:space="preserve">   </w:t>
+      </w:r>
+      <w:bookmarkStart w:id="0" w:name="_GoBack"/>
+      <w:bookmarkEnd w:id="0"/>
+      <w:r>
+        <w:t>For example; forward fill, values, etc.</w:t>
+      </w:r>
+    </w:p>
+    <w:p>
+      <w:pPr>
+        <w:ind w:left="1440"/>
+      </w:pPr>
+      <w:r>
+        <w:t>values: If the policy is "values", use these values to fill the missing</w:t>
+      </w:r>
+    </w:p>
+    <w:p>
+      <w:pPr>
+        <w:ind w:left="1440"/>
+      </w:pPr>
+      <w:r>
+        <w:t xml:space="preserve">            holes. Each value corresponds to the same index in the</w:t>
+      </w:r>
+    </w:p>
+    <w:p>
+      <w:pPr>
+        <w:ind w:left="1440"/>
+      </w:pPr>
+      <w:r>
+        <w:t xml:space="preserve">           </w:t>
+      </w:r>
+      <w:r>
+        <w:t xml:space="preserve"> </w:t>
+      </w:r>
+      <w:r>
+        <w:t>col_names array.</w:t>
       </w:r>
     </w:p>
     <w:p>
@@ -4949,964 +6428,13 @@
       </w:pPr>
       <w:r>
         <w:lastRenderedPageBreak/>
-        <w:t>Returns number of items loaded</w:t>
-      </w:r>
-    </w:p>
-    <w:p>
-      <w:pPr>
-        <w:ind w:left="1440"/>
-      </w:pPr>
-    </w:p>
-    <w:p>
-      <w:pPr>
-        <w:ind w:left="1440"/>
-        <w:rPr>
-          <w:color w:val="C45911" w:themeColor="accent2" w:themeShade="BF"/>
-        </w:rPr>
-      </w:pPr>
-      <w:r>
-        <w:rPr>
-          <w:color w:val="C45911" w:themeColor="accent2" w:themeShade="BF"/>
-        </w:rPr>
-        <w:t>template&lt;typename T, typename ITR&gt;</w:t>
-      </w:r>
-    </w:p>
-    <w:p>
-      <w:pPr>
-        <w:ind w:left="1440"/>
-        <w:rPr>
-          <w:color w:val="C45911" w:themeColor="accent2" w:themeShade="BF"/>
-        </w:rPr>
-      </w:pPr>
-      <w:r>
-        <w:rPr>
-          <w:color w:val="C45911" w:themeColor="accent2" w:themeShade="BF"/>
-        </w:rPr>
-        <w:t>size_type load_column(const char *name,</w:t>
-      </w:r>
-    </w:p>
-    <w:p>
-      <w:pPr>
-        <w:ind w:left="1440"/>
-        <w:rPr>
-          <w:color w:val="C45911" w:themeColor="accent2" w:themeShade="BF"/>
-        </w:rPr>
-      </w:pPr>
-      <w:r>
-        <w:rPr>
-          <w:color w:val="C45911" w:themeColor="accent2" w:themeShade="BF"/>
-        </w:rPr>
-        <w:t xml:space="preserve">                                      </w:t>
-      </w:r>
-      <w:r>
-        <w:rPr>
-          <w:color w:val="C45911" w:themeColor="accent2" w:themeShade="BF"/>
-        </w:rPr>
-        <w:t>Index2D&lt;const ITR &amp;&gt; range,</w:t>
-      </w:r>
-    </w:p>
-    <w:p>
-      <w:pPr>
-        <w:ind w:left="1440"/>
-        <w:rPr>
-          <w:color w:val="C45911" w:themeColor="accent2" w:themeShade="BF"/>
-        </w:rPr>
-      </w:pPr>
-      <w:r>
-        <w:rPr>
-          <w:color w:val="C45911" w:themeColor="accent2" w:themeShade="BF"/>
-        </w:rPr>
-        <w:t xml:space="preserve">                                      </w:t>
-      </w:r>
-      <w:r>
-        <w:rPr>
-          <w:color w:val="C45911" w:themeColor="accent2" w:themeShade="BF"/>
-        </w:rPr>
-        <w:t>nan_policy padding = nan_policy::pad_with_nans</w:t>
-      </w:r>
-      <w:r>
-        <w:rPr>
-          <w:color w:val="C45911" w:themeColor="accent2" w:themeShade="BF"/>
-        </w:rPr>
-        <w:t>);</w:t>
-      </w:r>
-    </w:p>
-    <w:p>
-      <w:pPr>
-        <w:ind w:left="1440"/>
-      </w:pPr>
-      <w:r>
-        <w:t>It copies the data from iterators begin to end to the named column.</w:t>
+        <w:t>limit: Specifies how many values to fill. Default is -1 meaning fill</w:t>
       </w:r>
       <w:r>
         <w:t xml:space="preserve"> </w:t>
       </w:r>
       <w:r>
-        <w:t>If column does not exist, it will be created. If the column exist,</w:t>
-      </w:r>
-      <w:r>
-        <w:t xml:space="preserve"> </w:t>
-      </w:r>
-      <w:r>
-        <w:t>it will be over written.</w:t>
-      </w:r>
-    </w:p>
-    <w:p>
-      <w:pPr>
-        <w:ind w:left="1440"/>
-      </w:pPr>
-    </w:p>
-    <w:p>
-      <w:pPr>
-        <w:ind w:left="1440"/>
-      </w:pPr>
-      <w:r>
-        <w:t>T: Type of data being copied</w:t>
-      </w:r>
-    </w:p>
-    <w:p>
-      <w:pPr>
-        <w:ind w:left="1440"/>
-      </w:pPr>
-      <w:r>
-        <w:t>ITR: Type of the iterator</w:t>
-      </w:r>
-    </w:p>
-    <w:p>
-      <w:pPr>
-        <w:ind w:left="1440"/>
-      </w:pPr>
-      <w:r>
-        <w:t>name: Name of the column</w:t>
-      </w:r>
-    </w:p>
-    <w:p>
-      <w:pPr>
-        <w:ind w:left="1440"/>
-      </w:pPr>
-      <w:r>
-        <w:t>range: The begin and end iterators for data</w:t>
-      </w:r>
-    </w:p>
-    <w:p>
-      <w:pPr>
-        <w:ind w:left="1440"/>
-      </w:pPr>
-      <w:r>
-        <w:t>padding</w:t>
-      </w:r>
-      <w:r>
-        <w:t xml:space="preserve">: If true, it pads the data column with </w:t>
-      </w:r>
-      <w:r>
-        <w:t>nan if</w:t>
-      </w:r>
-      <w:r>
-        <w:t xml:space="preserve"> it is shorter than the </w:t>
-      </w:r>
-    </w:p>
-    <w:p>
-      <w:pPr>
-        <w:ind w:left="1440"/>
-      </w:pPr>
-      <w:r>
-        <w:t xml:space="preserve">               </w:t>
-      </w:r>
-      <w:r>
-        <w:t>index column.</w:t>
-      </w:r>
-    </w:p>
-    <w:p>
-      <w:pPr>
-        <w:ind w:left="1440"/>
-      </w:pPr>
-      <w:r>
-        <w:t>Returns number of items loaded</w:t>
-      </w:r>
-    </w:p>
-    <w:p>
-      <w:pPr>
-        <w:ind w:left="1440"/>
-      </w:pPr>
-    </w:p>
-    <w:p>
-      <w:pPr>
-        <w:ind w:left="1440"/>
-        <w:rPr>
-          <w:color w:val="C45911" w:themeColor="accent2" w:themeShade="BF"/>
-        </w:rPr>
-      </w:pPr>
-      <w:r>
-        <w:rPr>
-          <w:color w:val="C45911" w:themeColor="accent2" w:themeShade="BF"/>
-        </w:rPr>
-        <w:t>template&lt;typename T&gt;</w:t>
-      </w:r>
-    </w:p>
-    <w:p>
-      <w:pPr>
-        <w:ind w:left="1440"/>
-        <w:rPr>
-          <w:color w:val="C45911" w:themeColor="accent2" w:themeShade="BF"/>
-        </w:rPr>
-      </w:pPr>
-      <w:r>
-        <w:rPr>
-          <w:color w:val="C45911" w:themeColor="accent2" w:themeShade="BF"/>
-        </w:rPr>
-        <w:t>size_type</w:t>
-      </w:r>
-    </w:p>
-    <w:p>
-      <w:pPr>
-        <w:ind w:left="1440"/>
-        <w:rPr>
-          <w:color w:val="C45911" w:themeColor="accent2" w:themeShade="BF"/>
-        </w:rPr>
-      </w:pPr>
-      <w:r>
-        <w:rPr>
-          <w:color w:val="C45911" w:themeColor="accent2" w:themeShade="BF"/>
-        </w:rPr>
-        <w:t>load_column(const char *name,</w:t>
-      </w:r>
-    </w:p>
-    <w:p>
-      <w:pPr>
-        <w:ind w:left="1440"/>
-        <w:rPr>
-          <w:color w:val="C45911" w:themeColor="accent2" w:themeShade="BF"/>
-        </w:rPr>
-      </w:pPr>
-      <w:r>
-        <w:rPr>
-          <w:color w:val="C45911" w:themeColor="accent2" w:themeShade="BF"/>
-        </w:rPr>
-        <w:t xml:space="preserve">                      </w:t>
-      </w:r>
-      <w:r>
-        <w:rPr>
-          <w:color w:val="C45911" w:themeColor="accent2" w:themeShade="BF"/>
-        </w:rPr>
-        <w:t>std::vector</w:t>
-      </w:r>
-      <w:r>
-        <w:rPr>
-          <w:color w:val="C45911" w:themeColor="accent2" w:themeShade="BF"/>
-        </w:rPr>
-        <w:t>&lt;T&gt; &amp;&amp;data,</w:t>
-      </w:r>
-    </w:p>
-    <w:p>
-      <w:pPr>
-        <w:ind w:left="1440"/>
-      </w:pPr>
-      <w:r>
-        <w:rPr>
-          <w:color w:val="C45911" w:themeColor="accent2" w:themeShade="BF"/>
-        </w:rPr>
-        <w:t xml:space="preserve">                      </w:t>
-      </w:r>
-      <w:r>
-        <w:rPr>
-          <w:color w:val="C45911" w:themeColor="accent2" w:themeShade="BF"/>
-        </w:rPr>
-        <w:t>nan_policy padding = nan_policy::pad_with_nans</w:t>
-      </w:r>
-      <w:r>
-        <w:rPr>
-          <w:color w:val="C45911" w:themeColor="accent2" w:themeShade="BF"/>
-        </w:rPr>
-        <w:t>);</w:t>
-      </w:r>
-    </w:p>
-    <w:p>
-      <w:pPr>
-        <w:ind w:left="1440"/>
-      </w:pPr>
-      <w:r>
-        <w:t>It moves the data to the named column in DataFrame.</w:t>
-      </w:r>
-      <w:r>
-        <w:t xml:space="preserve"> </w:t>
-      </w:r>
-      <w:r>
-        <w:t>If column does not exist, it will be created. If the column exist,</w:t>
-      </w:r>
-      <w:r>
-        <w:t xml:space="preserve"> </w:t>
-      </w:r>
-      <w:r>
-        <w:t>it will be over written.</w:t>
-      </w:r>
-    </w:p>
-    <w:p>
-      <w:pPr>
-        <w:ind w:left="1440"/>
-      </w:pPr>
-    </w:p>
-    <w:p>
-      <w:pPr>
-        <w:ind w:left="1440"/>
-      </w:pPr>
-      <w:r>
-        <w:t>T: Type of data being moved</w:t>
-      </w:r>
-    </w:p>
-    <w:p>
-      <w:pPr>
-        <w:ind w:left="1440"/>
-      </w:pPr>
-      <w:r>
-        <w:t>name: Name of the column</w:t>
-      </w:r>
-    </w:p>
-    <w:p>
-      <w:pPr>
-        <w:ind w:left="1440"/>
-      </w:pPr>
-      <w:r>
-        <w:t>padding</w:t>
-      </w:r>
-      <w:r>
-        <w:t>: If true, it pads the data column with nan,</w:t>
-      </w:r>
-    </w:p>
-    <w:p>
-      <w:pPr>
-        <w:ind w:left="1440"/>
-      </w:pPr>
-      <w:r>
-        <w:t xml:space="preserve">               </w:t>
-      </w:r>
-      <w:r>
-        <w:t>if it is shorter than the index column.</w:t>
-      </w:r>
-    </w:p>
-    <w:p>
-      <w:pPr>
-        <w:ind w:left="1440"/>
-      </w:pPr>
-      <w:r>
-        <w:t>Returns number of items loaded</w:t>
-      </w:r>
-    </w:p>
-    <w:p>
-      <w:pPr>
-        <w:ind w:left="1440"/>
-      </w:pPr>
-    </w:p>
-    <w:p>
-      <w:pPr>
-        <w:ind w:left="1440"/>
-        <w:rPr>
-          <w:color w:val="C45911" w:themeColor="accent2" w:themeShade="BF"/>
-        </w:rPr>
-      </w:pPr>
-      <w:r>
-        <w:rPr>
-          <w:color w:val="C45911" w:themeColor="accent2" w:themeShade="BF"/>
-        </w:rPr>
-        <w:t>size_type append_index(const TimeStamp &amp;val);</w:t>
-      </w:r>
-    </w:p>
-    <w:p>
-      <w:pPr>
-        <w:ind w:left="1440"/>
-      </w:pPr>
-      <w:r>
-        <w:t>It appends val to the end of the index column.</w:t>
-      </w:r>
-    </w:p>
-    <w:p>
-      <w:pPr>
-        <w:ind w:left="1440"/>
-      </w:pPr>
-      <w:r>
-        <w:t>Returns number of items loaded</w:t>
-      </w:r>
-    </w:p>
-    <w:p>
-      <w:pPr>
-        <w:ind w:left="1440"/>
-      </w:pPr>
-    </w:p>
-    <w:p>
-      <w:pPr>
-        <w:ind w:left="1440"/>
-        <w:rPr>
-          <w:color w:val="C45911" w:themeColor="accent2" w:themeShade="BF"/>
-        </w:rPr>
-      </w:pPr>
-      <w:r>
-        <w:rPr>
-          <w:color w:val="C45911" w:themeColor="accent2" w:themeShade="BF"/>
-        </w:rPr>
-        <w:t>template&lt;typename T&gt;</w:t>
-      </w:r>
-    </w:p>
-    <w:p>
-      <w:pPr>
-        <w:ind w:left="1440"/>
-        <w:rPr>
-          <w:color w:val="C45911" w:themeColor="accent2" w:themeShade="BF"/>
-        </w:rPr>
-      </w:pPr>
-      <w:r>
-        <w:rPr>
-          <w:color w:val="C45911" w:themeColor="accent2" w:themeShade="BF"/>
-        </w:rPr>
-        <w:t>size_type append_column(const char *name,</w:t>
-      </w:r>
-    </w:p>
-    <w:p>
-      <w:pPr>
-        <w:ind w:left="1440"/>
-        <w:rPr>
-          <w:color w:val="C45911" w:themeColor="accent2" w:themeShade="BF"/>
-        </w:rPr>
-      </w:pPr>
-      <w:r>
-        <w:rPr>
-          <w:color w:val="C45911" w:themeColor="accent2" w:themeShade="BF"/>
-        </w:rPr>
-        <w:t xml:space="preserve">                                           const T &amp;val,</w:t>
-      </w:r>
-    </w:p>
-    <w:p>
-      <w:pPr>
-        <w:ind w:left="1440"/>
-        <w:rPr>
-          <w:color w:val="C45911" w:themeColor="accent2" w:themeShade="BF"/>
-        </w:rPr>
-      </w:pPr>
-      <w:r>
-        <w:rPr>
-          <w:color w:val="C45911" w:themeColor="accent2" w:themeShade="BF"/>
-        </w:rPr>
-        <w:t xml:space="preserve">                                           </w:t>
-      </w:r>
-      <w:r>
-        <w:rPr>
-          <w:color w:val="C45911" w:themeColor="accent2" w:themeShade="BF"/>
-        </w:rPr>
-        <w:t>nan_policy padding = nan_policy::pad_with_nans</w:t>
-      </w:r>
-      <w:r>
-        <w:rPr>
-          <w:color w:val="C45911" w:themeColor="accent2" w:themeShade="BF"/>
-        </w:rPr>
-        <w:t>);</w:t>
-      </w:r>
-    </w:p>
-    <w:p>
-      <w:pPr>
-        <w:ind w:left="1440"/>
-      </w:pPr>
-      <w:r>
-        <w:t>It appends val to the end of the named data column.</w:t>
-      </w:r>
-      <w:r>
-        <w:t xml:space="preserve"> </w:t>
-      </w:r>
-      <w:r>
-        <w:t>If data column doesn't exist, it throws an exception.</w:t>
-      </w:r>
-    </w:p>
-    <w:p>
-      <w:pPr>
-        <w:ind w:left="1440"/>
-      </w:pPr>
-    </w:p>
-    <w:p>
-      <w:pPr>
-        <w:ind w:left="1440"/>
-      </w:pPr>
-      <w:r>
-        <w:t>T: Type of the named data column</w:t>
-      </w:r>
-    </w:p>
-    <w:p>
-      <w:pPr>
-        <w:ind w:left="1440"/>
-      </w:pPr>
-      <w:r>
-        <w:t>name: Name of the column</w:t>
-      </w:r>
-    </w:p>
-    <w:p>
-      <w:pPr>
-        <w:ind w:left="1440"/>
-      </w:pPr>
-      <w:r>
-        <w:t>padding</w:t>
-      </w:r>
-      <w:r>
-        <w:t>: If true, it pads the data column with nan,</w:t>
-      </w:r>
-    </w:p>
-    <w:p>
-      <w:pPr>
-        <w:ind w:left="1440"/>
-      </w:pPr>
-      <w:r>
-        <w:t xml:space="preserve">               if it is shorter than the index column.</w:t>
-      </w:r>
-    </w:p>
-    <w:p>
-      <w:pPr>
-        <w:ind w:left="1440"/>
-      </w:pPr>
-      <w:r>
-        <w:lastRenderedPageBreak/>
-        <w:t>Returns number of items loaded</w:t>
-      </w:r>
-    </w:p>
-    <w:p>
-      <w:pPr>
-        <w:ind w:left="1440"/>
-      </w:pPr>
-    </w:p>
-    <w:p>
-      <w:pPr>
-        <w:ind w:left="1440"/>
-        <w:rPr>
-          <w:color w:val="C45911" w:themeColor="accent2" w:themeShade="BF"/>
-        </w:rPr>
-      </w:pPr>
-      <w:r>
-        <w:rPr>
-          <w:color w:val="C45911" w:themeColor="accent2" w:themeShade="BF"/>
-        </w:rPr>
-        <w:t>template&lt;typename ITR&gt;</w:t>
-      </w:r>
-    </w:p>
-    <w:p>
-      <w:pPr>
-        <w:ind w:left="1440"/>
-        <w:rPr>
-          <w:color w:val="C45911" w:themeColor="accent2" w:themeShade="BF"/>
-        </w:rPr>
-      </w:pPr>
-      <w:r>
-        <w:rPr>
-          <w:color w:val="C45911" w:themeColor="accent2" w:themeShade="BF"/>
-        </w:rPr>
-        <w:t>size_type append_index(</w:t>
-      </w:r>
-      <w:r>
-        <w:rPr>
-          <w:color w:val="C45911" w:themeColor="accent2" w:themeShade="BF"/>
-        </w:rPr>
-        <w:t>Index2D&lt;const ITR &amp;&gt; range</w:t>
-      </w:r>
-      <w:r>
-        <w:rPr>
-          <w:color w:val="C45911" w:themeColor="accent2" w:themeShade="BF"/>
-        </w:rPr>
-        <w:t>);</w:t>
-      </w:r>
-    </w:p>
-    <w:p>
-      <w:pPr>
-        <w:ind w:left="1440"/>
-      </w:pPr>
-      <w:r>
-        <w:t>It appends the range begin to end to the end of the index column</w:t>
-      </w:r>
-    </w:p>
-    <w:p>
-      <w:pPr>
-        <w:ind w:left="1440"/>
-      </w:pPr>
-    </w:p>
-    <w:p>
-      <w:pPr>
-        <w:ind w:left="1440"/>
-      </w:pPr>
-      <w:r>
-        <w:t>ITR: Type of the iterator</w:t>
-      </w:r>
-    </w:p>
-    <w:p>
-      <w:pPr>
-        <w:ind w:left="1440"/>
-      </w:pPr>
-      <w:r>
-        <w:t>range: The begin and end iterators for data</w:t>
-      </w:r>
-    </w:p>
-    <w:p>
-      <w:pPr>
-        <w:ind w:left="1440"/>
-      </w:pPr>
-      <w:r>
-        <w:t>Returns number of items loaded</w:t>
-      </w:r>
-    </w:p>
-    <w:p>
-      <w:pPr>
-        <w:ind w:left="1440"/>
-      </w:pPr>
-    </w:p>
-    <w:p>
-      <w:pPr>
-        <w:ind w:left="1440"/>
-        <w:rPr>
-          <w:color w:val="C45911" w:themeColor="accent2" w:themeShade="BF"/>
-        </w:rPr>
-      </w:pPr>
-      <w:r>
-        <w:rPr>
-          <w:color w:val="C45911" w:themeColor="accent2" w:themeShade="BF"/>
-        </w:rPr>
-        <w:t>template&lt;typename T, typename ITR&gt;</w:t>
-      </w:r>
-    </w:p>
-    <w:p>
-      <w:pPr>
-        <w:ind w:left="1440"/>
-        <w:rPr>
-          <w:color w:val="C45911" w:themeColor="accent2" w:themeShade="BF"/>
-        </w:rPr>
-      </w:pPr>
-      <w:r>
-        <w:rPr>
-          <w:color w:val="C45911" w:themeColor="accent2" w:themeShade="BF"/>
-        </w:rPr>
-        <w:t>size_type append_column(const char *name,</w:t>
-      </w:r>
-    </w:p>
-    <w:p>
-      <w:pPr>
-        <w:ind w:left="1440"/>
-        <w:rPr>
-          <w:color w:val="C45911" w:themeColor="accent2" w:themeShade="BF"/>
-        </w:rPr>
-      </w:pPr>
-      <w:r>
-        <w:rPr>
-          <w:color w:val="C45911" w:themeColor="accent2" w:themeShade="BF"/>
-        </w:rPr>
-        <w:t xml:space="preserve">                                           </w:t>
-      </w:r>
-      <w:r>
-        <w:rPr>
-          <w:color w:val="C45911" w:themeColor="accent2" w:themeShade="BF"/>
-        </w:rPr>
-        <w:t>Index2D&lt;const ITR &amp;&gt; range</w:t>
-      </w:r>
-      <w:r>
-        <w:rPr>
-          <w:color w:val="C45911" w:themeColor="accent2" w:themeShade="BF"/>
-        </w:rPr>
-        <w:t>,</w:t>
-      </w:r>
-    </w:p>
-    <w:p>
-      <w:pPr>
-        <w:ind w:left="1440"/>
-      </w:pPr>
-      <w:r>
-        <w:rPr>
-          <w:color w:val="C45911" w:themeColor="accent2" w:themeShade="BF"/>
-        </w:rPr>
-        <w:t xml:space="preserve">                                           </w:t>
-      </w:r>
-      <w:r>
-        <w:rPr>
-          <w:color w:val="C45911" w:themeColor="accent2" w:themeShade="BF"/>
-        </w:rPr>
-        <w:t>nan_policy padding = nan_policy::pad_with_nans</w:t>
-      </w:r>
-      <w:r>
-        <w:rPr>
-          <w:color w:val="C45911" w:themeColor="accent2" w:themeShade="BF"/>
-        </w:rPr>
-        <w:t>);</w:t>
-      </w:r>
-    </w:p>
-    <w:p>
-      <w:pPr>
-        <w:ind w:left="1440"/>
-      </w:pPr>
-      <w:r>
-        <w:t>It appends the range begin to end to the end of the named data column.</w:t>
-      </w:r>
-      <w:r>
-        <w:t xml:space="preserve"> </w:t>
-      </w:r>
-      <w:r>
-        <w:t>If data column doesn't exist, it throws an exception.</w:t>
-      </w:r>
-    </w:p>
-    <w:p>
-      <w:pPr>
-        <w:ind w:left="1440"/>
-      </w:pPr>
-    </w:p>
-    <w:p>
-      <w:pPr>
-        <w:ind w:left="1440"/>
-      </w:pPr>
-      <w:r>
-        <w:t>T: Type of the named data column</w:t>
-      </w:r>
-    </w:p>
-    <w:p>
-      <w:pPr>
-        <w:ind w:left="1440"/>
-      </w:pPr>
-      <w:r>
-        <w:t>ITR: Type of the iterator</w:t>
-      </w:r>
-    </w:p>
-    <w:p>
-      <w:pPr>
-        <w:ind w:left="1440"/>
-      </w:pPr>
-      <w:r>
-        <w:t>name: Name of the column</w:t>
-      </w:r>
-    </w:p>
-    <w:p>
-      <w:pPr>
-        <w:ind w:left="1440"/>
-      </w:pPr>
-      <w:r>
-        <w:t>range: The begin and end iterators for data</w:t>
-      </w:r>
-    </w:p>
-    <w:p>
-      <w:pPr>
-        <w:ind w:left="1440"/>
-      </w:pPr>
-      <w:r>
-        <w:t>padding</w:t>
-      </w:r>
-      <w:r>
-        <w:t>: If true, it pads the data column with nan,</w:t>
-      </w:r>
-    </w:p>
-    <w:p>
-      <w:pPr>
-        <w:ind w:left="1440"/>
-      </w:pPr>
-      <w:r>
-        <w:t xml:space="preserve">               if it is shorter than the index column.</w:t>
-      </w:r>
-    </w:p>
-    <w:p>
-      <w:pPr>
-        <w:ind w:left="1440"/>
-      </w:pPr>
-      <w:r>
-        <w:t>Returns number of items loaded</w:t>
-      </w:r>
-    </w:p>
-    <w:p>
-      <w:pPr>
-        <w:ind w:left="1440"/>
-      </w:pPr>
-    </w:p>
-    <w:p>
-      <w:pPr>
-        <w:ind w:left="1440"/>
-        <w:rPr>
-          <w:color w:val="C45911" w:themeColor="accent2" w:themeShade="BF"/>
-        </w:rPr>
-      </w:pPr>
-      <w:r>
-        <w:rPr>
-          <w:color w:val="C45911" w:themeColor="accent2" w:themeShade="BF"/>
-        </w:rPr>
-        <w:t>template&lt;typename ... types&gt;</w:t>
-      </w:r>
-    </w:p>
-    <w:p>
-      <w:pPr>
-        <w:ind w:left="1440"/>
-        <w:rPr>
-          <w:color w:val="C45911" w:themeColor="accent2" w:themeShade="BF"/>
-        </w:rPr>
-      </w:pPr>
-      <w:r>
-        <w:rPr>
-          <w:color w:val="C45911" w:themeColor="accent2" w:themeShade="BF"/>
-        </w:rPr>
-        <w:t>void remove_data_by_idx (Index2D&lt;TS&gt; range);</w:t>
-      </w:r>
-    </w:p>
-    <w:p>
-      <w:pPr>
-        <w:ind w:left="1440"/>
-      </w:pPr>
-      <w:r>
-        <w:t>It removes the data rows from index begin to index end.</w:t>
-      </w:r>
-    </w:p>
-    <w:p>
-      <w:pPr>
-        <w:ind w:left="1440"/>
-      </w:pPr>
-      <w:r>
-        <w:t>DataFrame must be sorted by index or behavior is undefined.</w:t>
-      </w:r>
-    </w:p>
-    <w:p>
-      <w:pPr>
-        <w:ind w:left="1440"/>
-      </w:pPr>
-      <w:r>
-        <w:t>This function first calls make_consistent() that may add nan values to</w:t>
-      </w:r>
-    </w:p>
-    <w:p>
-      <w:pPr>
-        <w:ind w:left="1440"/>
-      </w:pPr>
-      <w:r>
-        <w:t>data columns.</w:t>
-      </w:r>
-    </w:p>
-    <w:p>
-      <w:pPr>
-        <w:ind w:left="1440"/>
-      </w:pPr>
-    </w:p>
-    <w:p>
-      <w:pPr>
-        <w:ind w:left="1440"/>
-      </w:pPr>
-      <w:r>
-        <w:t>types: List all the types of all data columns.</w:t>
-      </w:r>
-    </w:p>
-    <w:p>
-      <w:pPr>
-        <w:ind w:left="1440"/>
-      </w:pPr>
-      <w:r>
-        <w:t xml:space="preserve">          A type should be specified in the list only once.</w:t>
-      </w:r>
-    </w:p>
-    <w:p>
-      <w:pPr>
-        <w:ind w:left="1440"/>
-      </w:pPr>
-      <w:r>
-        <w:t>range: The begin and end iterators for index specified with index values</w:t>
-      </w:r>
-    </w:p>
-    <w:p>
-      <w:pPr>
-        <w:ind w:left="1440"/>
-      </w:pPr>
-    </w:p>
-    <w:p>
-      <w:pPr>
-        <w:ind w:left="1440"/>
-        <w:rPr>
-          <w:color w:val="C45911" w:themeColor="accent2" w:themeShade="BF"/>
-        </w:rPr>
-      </w:pPr>
-      <w:r>
-        <w:rPr>
-          <w:color w:val="C45911" w:themeColor="accent2" w:themeShade="BF"/>
-        </w:rPr>
-        <w:t>template&lt;typename ... types&gt;</w:t>
-      </w:r>
-    </w:p>
-    <w:p>
-      <w:pPr>
-        <w:ind w:left="1440"/>
-        <w:rPr>
-          <w:color w:val="C45911" w:themeColor="accent2" w:themeShade="BF"/>
-        </w:rPr>
-      </w:pPr>
-      <w:r>
-        <w:rPr>
-          <w:color w:val="C45911" w:themeColor="accent2" w:themeShade="BF"/>
-        </w:rPr>
-        <w:t>void remove_data_by_loc (Index2D&lt;int&gt; range);</w:t>
-      </w:r>
-    </w:p>
-    <w:p>
-      <w:pPr>
-        <w:ind w:left="1440"/>
-      </w:pPr>
-      <w:r>
-        <w:t>It removes the data rows from location begin to location end</w:t>
-      </w:r>
-    </w:p>
-    <w:p>
-      <w:pPr>
-        <w:ind w:left="1440"/>
-      </w:pPr>
-      <w:r>
-        <w:t>within range.</w:t>
-      </w:r>
-    </w:p>
-    <w:p>
-      <w:pPr>
-        <w:ind w:left="1440"/>
-      </w:pPr>
-      <w:r>
-        <w:t>This function supports Python-like negative indexing. That is why the</w:t>
-      </w:r>
-    </w:p>
-    <w:p>
-      <w:pPr>
-        <w:ind w:left="1440"/>
-      </w:pPr>
-      <w:r>
-        <w:t>range type is int.</w:t>
-      </w:r>
-    </w:p>
-    <w:p>
-      <w:pPr>
-        <w:ind w:left="1440"/>
-      </w:pPr>
-      <w:r>
-        <w:t>This function first calls make_consistent() that may add nan values to</w:t>
-      </w:r>
-    </w:p>
-    <w:p>
-      <w:pPr>
-        <w:ind w:left="1440"/>
-      </w:pPr>
-      <w:r>
-        <w:t>data columns.</w:t>
-      </w:r>
-    </w:p>
-    <w:p>
-      <w:pPr>
-        <w:ind w:left="1440"/>
-      </w:pPr>
-    </w:p>
-    <w:p>
-      <w:pPr>
-        <w:ind w:left="1440"/>
-      </w:pPr>
-      <w:r>
-        <w:t>types: List all the types of all data columns.</w:t>
-      </w:r>
-    </w:p>
-    <w:p>
-      <w:pPr>
-        <w:ind w:left="1440"/>
-      </w:pPr>
-      <w:r>
-        <w:lastRenderedPageBreak/>
-        <w:t xml:space="preserve">          A type should be specified in the list only once.</w:t>
-      </w:r>
-    </w:p>
-    <w:p>
-      <w:pPr>
-        <w:ind w:left="1440"/>
-      </w:pPr>
-      <w:r>
-        <w:t>range: The begin and end iterators for data</w:t>
+        <w:t>all missing values.</w:t>
       </w:r>
     </w:p>
     <w:p/>
@@ -6895,7 +7423,13 @@
         <w:ind w:left="1440"/>
       </w:pPr>
       <w:r>
-        <w:t xml:space="preserve">    //                DataFrame. Otherwise an exception is thrown</w:t>
+        <w:t xml:space="preserve">    </w:t>
+      </w:r>
+      <w:r>
+        <w:t xml:space="preserve">        </w:t>
+      </w:r>
+      <w:r>
+        <w:t xml:space="preserve">                DataFrame. Otherwise an exception is thrown</w:t>
       </w:r>
     </w:p>
     <w:p/>
@@ -10020,8 +10554,6 @@
       <w:pPr>
         <w:ind w:left="1440"/>
       </w:pPr>
-      <w:bookmarkStart w:id="0" w:name="_GoBack"/>
-      <w:bookmarkEnd w:id="0"/>
     </w:p>
     <w:p>
       <w:pPr>
@@ -11722,8 +12254,8 @@
 </file>
 
 <file path=word/numbering.xml><?xml version="1.0" encoding="utf-8"?>
-<w:numbering xmlns:wpc="http://schemas.microsoft.com/office/word/2010/wordprocessingCanvas" xmlns:mc="http://schemas.openxmlformats.org/markup-compatibility/2006" xmlns:o="urn:schemas-microsoft-com:office:office" xmlns:r="http://schemas.openxmlformats.org/officeDocument/2006/relationships" xmlns:m="http://schemas.openxmlformats.org/officeDocument/2006/math" xmlns:v="urn:schemas-microsoft-com:vml" xmlns:wp14="http://schemas.microsoft.com/office/word/2010/wordprocessingDrawing" xmlns:wp="http://schemas.openxmlformats.org/drawingml/2006/wordprocessingDrawing" xmlns:w10="urn:schemas-microsoft-com:office:word" xmlns:w="http://schemas.openxmlformats.org/wordprocessingml/2006/main" xmlns:w14="http://schemas.microsoft.com/office/word/2010/wordml" xmlns:wpg="http://schemas.microsoft.com/office/word/2010/wordprocessingGroup" xmlns:wpi="http://schemas.microsoft.com/office/word/2010/wordprocessingInk" xmlns:wne="http://schemas.microsoft.com/office/word/2006/wordml" xmlns:wps="http://schemas.microsoft.com/office/word/2010/wordprocessingShape" mc:Ignorable="w14 wp14">
-  <w:abstractNum w:abstractNumId="0">
+<w:numbering xmlns:wpc="http://schemas.microsoft.com/office/word/2010/wordprocessingCanvas" xmlns:cx="http://schemas.microsoft.com/office/drawing/2014/chartex" xmlns:cx1="http://schemas.microsoft.com/office/drawing/2015/9/8/chartex" xmlns:cx2="http://schemas.microsoft.com/office/drawing/2015/10/21/chartex" xmlns:cx3="http://schemas.microsoft.com/office/drawing/2016/5/9/chartex" xmlns:cx4="http://schemas.microsoft.com/office/drawing/2016/5/10/chartex" xmlns:cx5="http://schemas.microsoft.com/office/drawing/2016/5/11/chartex" xmlns:cx6="http://schemas.microsoft.com/office/drawing/2016/5/12/chartex" xmlns:cx7="http://schemas.microsoft.com/office/drawing/2016/5/13/chartex" xmlns:cx8="http://schemas.microsoft.com/office/drawing/2016/5/14/chartex" xmlns:mc="http://schemas.openxmlformats.org/markup-compatibility/2006" xmlns:aink="http://schemas.microsoft.com/office/drawing/2016/ink" xmlns:am3d="http://schemas.microsoft.com/office/drawing/2017/model3d" xmlns:o="urn:schemas-microsoft-com:office:office" xmlns:r="http://schemas.openxmlformats.org/officeDocument/2006/relationships" xmlns:m="http://schemas.openxmlformats.org/officeDocument/2006/math" xmlns:v="urn:schemas-microsoft-com:vml" xmlns:wp14="http://schemas.microsoft.com/office/word/2010/wordprocessingDrawing" xmlns:wp="http://schemas.openxmlformats.org/drawingml/2006/wordprocessingDrawing" xmlns:w10="urn:schemas-microsoft-com:office:word" xmlns:w="http://schemas.openxmlformats.org/wordprocessingml/2006/main" xmlns:w14="http://schemas.microsoft.com/office/word/2010/wordml" xmlns:w15="http://schemas.microsoft.com/office/word/2012/wordml" xmlns:w16cid="http://schemas.microsoft.com/office/word/2016/wordml/cid" xmlns:w16se="http://schemas.microsoft.com/office/word/2015/wordml/symex" xmlns:wpg="http://schemas.microsoft.com/office/word/2010/wordprocessingGroup" xmlns:wpi="http://schemas.microsoft.com/office/word/2010/wordprocessingInk" xmlns:wne="http://schemas.microsoft.com/office/word/2006/wordml" xmlns:wps="http://schemas.microsoft.com/office/word/2010/wordprocessingShape" mc:Ignorable="w14 w15 w16se w16cid wp14">
+  <w:abstractNum w:abstractNumId="0" w15:restartNumberingAfterBreak="0">
     <w:nsid w:val="0E132B07"/>
     <w:multiLevelType w:val="hybridMultilevel"/>
     <w:tmpl w:val="BFBAD7EA"/>
@@ -11819,7 +12351,7 @@
 </file>
 
 <file path=word/styles.xml><?xml version="1.0" encoding="utf-8"?>
-<w:styles xmlns:mc="http://schemas.openxmlformats.org/markup-compatibility/2006" xmlns:r="http://schemas.openxmlformats.org/officeDocument/2006/relationships" xmlns:w="http://schemas.openxmlformats.org/wordprocessingml/2006/main" xmlns:w14="http://schemas.microsoft.com/office/word/2010/wordml" mc:Ignorable="w14">
+<w:styles xmlns:mc="http://schemas.openxmlformats.org/markup-compatibility/2006" xmlns:r="http://schemas.openxmlformats.org/officeDocument/2006/relationships" xmlns:w="http://schemas.openxmlformats.org/wordprocessingml/2006/main" xmlns:w14="http://schemas.microsoft.com/office/word/2010/wordml" xmlns:w15="http://schemas.microsoft.com/office/word/2012/wordml" xmlns:w16cid="http://schemas.microsoft.com/office/word/2016/wordml/cid" xmlns:w16se="http://schemas.microsoft.com/office/word/2015/wordml/symex" mc:Ignorable="w14 w15 w16se w16cid">
   <w:docDefaults>
     <w:rPrDefault>
       <w:rPr>
@@ -11831,396 +12363,383 @@
     </w:rPrDefault>
     <w:pPrDefault/>
   </w:docDefaults>
-  <w:latentStyles w:defLockedState="0" w:defUIPriority="99" w:defSemiHidden="1" w:defUnhideWhenUsed="1" w:defQFormat="0" w:count="267">
-    <w:lsdException w:name="Normal" w:semiHidden="0" w:uiPriority="0" w:unhideWhenUsed="0" w:qFormat="1"/>
-    <w:lsdException w:name="heading 1" w:semiHidden="0" w:uiPriority="9" w:unhideWhenUsed="0" w:qFormat="1"/>
-    <w:lsdException w:name="heading 2" w:uiPriority="9" w:qFormat="1"/>
-    <w:lsdException w:name="heading 3" w:uiPriority="9" w:qFormat="1"/>
-    <w:lsdException w:name="heading 4" w:uiPriority="9" w:qFormat="1"/>
-    <w:lsdException w:name="heading 5" w:uiPriority="9" w:qFormat="1"/>
-    <w:lsdException w:name="heading 6" w:uiPriority="9" w:qFormat="1"/>
-    <w:lsdException w:name="heading 7" w:uiPriority="9" w:qFormat="1"/>
-    <w:lsdException w:name="heading 8" w:uiPriority="9" w:qFormat="1"/>
-    <w:lsdException w:name="heading 9" w:uiPriority="9" w:qFormat="1"/>
-    <w:lsdException w:name="toc 1" w:uiPriority="39"/>
-    <w:lsdException w:name="toc 2" w:uiPriority="39"/>
-    <w:lsdException w:name="toc 3" w:uiPriority="39"/>
-    <w:lsdException w:name="toc 4" w:uiPriority="39"/>
-    <w:lsdException w:name="toc 5" w:uiPriority="39"/>
-    <w:lsdException w:name="toc 6" w:uiPriority="39"/>
-    <w:lsdException w:name="toc 7" w:uiPriority="39"/>
-    <w:lsdException w:name="toc 8" w:uiPriority="39"/>
-    <w:lsdException w:name="toc 9" w:uiPriority="39"/>
-    <w:lsdException w:name="caption" w:uiPriority="35" w:qFormat="1"/>
-    <w:lsdException w:name="Title" w:semiHidden="0" w:uiPriority="10" w:unhideWhenUsed="0" w:qFormat="1"/>
-    <w:lsdException w:name="Default Paragraph Font" w:uiPriority="1"/>
-    <w:lsdException w:name="Subtitle" w:semiHidden="0" w:uiPriority="11" w:unhideWhenUsed="0" w:qFormat="1"/>
-    <w:lsdException w:name="Strong" w:semiHidden="0" w:uiPriority="22" w:unhideWhenUsed="0" w:qFormat="1"/>
-    <w:lsdException w:name="Emphasis" w:semiHidden="0" w:uiPriority="20" w:unhideWhenUsed="0" w:qFormat="1"/>
-    <w:lsdException w:name="Table Grid" w:semiHidden="0" w:uiPriority="39" w:unhideWhenUsed="0"/>
-    <w:lsdException w:name="Placeholder Text" w:unhideWhenUsed="0"/>
-    <w:lsdException w:name="No Spacing" w:semiHidden="0" w:uiPriority="1" w:unhideWhenUsed="0" w:qFormat="1"/>
-    <w:lsdException w:name="Light Shading" w:semiHidden="0" w:uiPriority="60" w:unhideWhenUsed="0"/>
-    <w:lsdException w:name="Light List" w:semiHidden="0" w:uiPriority="61" w:unhideWhenUsed="0"/>
-    <w:lsdException w:name="Light Grid" w:semiHidden="0" w:uiPriority="62" w:unhideWhenUsed="0"/>
-    <w:lsdException w:name="Medium Shading 1" w:semiHidden="0" w:uiPriority="63" w:unhideWhenUsed="0"/>
-    <w:lsdException w:name="Medium Shading 2" w:semiHidden="0" w:uiPriority="64" w:unhideWhenUsed="0"/>
-    <w:lsdException w:name="Medium List 1" w:semiHidden="0" w:uiPriority="65" w:unhideWhenUsed="0"/>
-    <w:lsdException w:name="Medium List 2" w:semiHidden="0" w:uiPriority="66" w:unhideWhenUsed="0"/>
-    <w:lsdException w:name="Medium Grid 1" w:semiHidden="0" w:uiPriority="67" w:unhideWhenUsed="0"/>
-    <w:lsdException w:name="Medium Grid 2" w:semiHidden="0" w:uiPriority="68" w:unhideWhenUsed="0"/>
-    <w:lsdException w:name="Medium Grid 3" w:semiHidden="0" w:uiPriority="69" w:unhideWhenUsed="0"/>
-    <w:lsdException w:name="Dark List" w:semiHidden="0" w:uiPriority="70" w:unhideWhenUsed="0"/>
-    <w:lsdException w:name="Colorful Shading" w:semiHidden="0" w:uiPriority="71" w:unhideWhenUsed="0"/>
-    <w:lsdException w:name="Colorful List" w:semiHidden="0" w:uiPriority="72" w:unhideWhenUsed="0"/>
-    <w:lsdException w:name="Colorful Grid" w:semiHidden="0" w:uiPriority="73" w:unhideWhenUsed="0"/>
-    <w:lsdException w:name="Light Shading Accent 1" w:semiHidden="0" w:uiPriority="60" w:unhideWhenUsed="0"/>
-    <w:lsdException w:name="Light List Accent 1" w:semiHidden="0" w:uiPriority="61" w:unhideWhenUsed="0"/>
-    <w:lsdException w:name="Light Grid Accent 1" w:semiHidden="0" w:uiPriority="62" w:unhideWhenUsed="0"/>
-    <w:lsdException w:name="Medium Shading 1 Accent 1" w:semiHidden="0" w:uiPriority="63" w:unhideWhenUsed="0"/>
-    <w:lsdException w:name="Medium Shading 2 Accent 1" w:semiHidden="0" w:uiPriority="64" w:unhideWhenUsed="0"/>
-    <w:lsdException w:name="Medium List 1 Accent 1" w:semiHidden="0" w:uiPriority="65" w:unhideWhenUsed="0"/>
-    <w:lsdException w:name="Revision" w:unhideWhenUsed="0"/>
-    <w:lsdException w:name="List Paragraph" w:semiHidden="0" w:uiPriority="34" w:unhideWhenUsed="0" w:qFormat="1"/>
-    <w:lsdException w:name="Quote" w:semiHidden="0" w:uiPriority="29" w:unhideWhenUsed="0" w:qFormat="1"/>
-    <w:lsdException w:name="Intense Quote" w:semiHidden="0" w:uiPriority="30" w:unhideWhenUsed="0" w:qFormat="1"/>
-    <w:lsdException w:name="Medium List 2 Accent 1" w:semiHidden="0" w:uiPriority="66" w:unhideWhenUsed="0"/>
-    <w:lsdException w:name="Medium Grid 1 Accent 1" w:semiHidden="0" w:uiPriority="67" w:unhideWhenUsed="0"/>
-    <w:lsdException w:name="Medium Grid 2 Accent 1" w:semiHidden="0" w:uiPriority="68" w:unhideWhenUsed="0"/>
-    <w:lsdException w:name="Medium Grid 3 Accent 1" w:semiHidden="0" w:uiPriority="69" w:unhideWhenUsed="0"/>
-    <w:lsdException w:name="Dark List Accent 1" w:semiHidden="0" w:uiPriority="70" w:unhideWhenUsed="0"/>
-    <w:lsdException w:name="Colorful Shading Accent 1" w:semiHidden="0" w:uiPriority="71" w:unhideWhenUsed="0"/>
-    <w:lsdException w:name="Colorful List Accent 1" w:semiHidden="0" w:uiPriority="72" w:unhideWhenUsed="0"/>
-    <w:lsdException w:name="Colorful Grid Accent 1" w:semiHidden="0" w:uiPriority="73" w:unhideWhenUsed="0"/>
-    <w:lsdException w:name="Light Shading Accent 2" w:semiHidden="0" w:uiPriority="60" w:unhideWhenUsed="0"/>
-    <w:lsdException w:name="Light List Accent 2" w:semiHidden="0" w:uiPriority="61" w:unhideWhenUsed="0"/>
-    <w:lsdException w:name="Light Grid Accent 2" w:semiHidden="0" w:uiPriority="62" w:unhideWhenUsed="0"/>
-    <w:lsdException w:name="Medium Shading 1 Accent 2" w:semiHidden="0" w:uiPriority="63" w:unhideWhenUsed="0"/>
-    <w:lsdException w:name="Medium Shading 2 Accent 2" w:semiHidden="0" w:uiPriority="64" w:unhideWhenUsed="0"/>
-    <w:lsdException w:name="Medium List 1 Accent 2" w:semiHidden="0" w:uiPriority="65" w:unhideWhenUsed="0"/>
-    <w:lsdException w:name="Medium List 2 Accent 2" w:semiHidden="0" w:uiPriority="66" w:unhideWhenUsed="0"/>
-    <w:lsdException w:name="Medium Grid 1 Accent 2" w:semiHidden="0" w:uiPriority="67" w:unhideWhenUsed="0"/>
-    <w:lsdException w:name="Medium Grid 2 Accent 2" w:semiHidden="0" w:uiPriority="68" w:unhideWhenUsed="0"/>
-    <w:lsdException w:name="Medium Grid 3 Accent 2" w:semiHidden="0" w:uiPriority="69" w:unhideWhenUsed="0"/>
-    <w:lsdException w:name="Dark List Accent 2" w:semiHidden="0" w:uiPriority="70" w:unhideWhenUsed="0"/>
-    <w:lsdException w:name="Colorful Shading Accent 2" w:semiHidden="0" w:uiPriority="71" w:unhideWhenUsed="0"/>
-    <w:lsdException w:name="Colorful List Accent 2" w:semiHidden="0" w:uiPriority="72" w:unhideWhenUsed="0"/>
-    <w:lsdException w:name="Colorful Grid Accent 2" w:semiHidden="0" w:uiPriority="73" w:unhideWhenUsed="0"/>
-    <w:lsdException w:name="Light Shading Accent 3" w:semiHidden="0" w:uiPriority="60" w:unhideWhenUsed="0"/>
-    <w:lsdException w:name="Light List Accent 3" w:semiHidden="0" w:uiPriority="61" w:unhideWhenUsed="0"/>
-    <w:lsdException w:name="Light Grid Accent 3" w:semiHidden="0" w:uiPriority="62" w:unhideWhenUsed="0"/>
-    <w:lsdException w:name="Medium Shading 1 Accent 3" w:semiHidden="0" w:uiPriority="63" w:unhideWhenUsed="0"/>
-    <w:lsdException w:name="Medium Shading 2 Accent 3" w:semiHidden="0" w:uiPriority="64" w:unhideWhenUsed="0"/>
-    <w:lsdException w:name="Medium List 1 Accent 3" w:semiHidden="0" w:uiPriority="65" w:unhideWhenUsed="0"/>
-    <w:lsdException w:name="Medium List 2 Accent 3" w:semiHidden="0" w:uiPriority="66" w:unhideWhenUsed="0"/>
-    <w:lsdException w:name="Medium Grid 1 Accent 3" w:semiHidden="0" w:uiPriority="67" w:unhideWhenUsed="0"/>
-    <w:lsdException w:name="Medium Grid 2 Accent 3" w:semiHidden="0" w:uiPriority="68" w:unhideWhenUsed="0"/>
-    <w:lsdException w:name="Medium Grid 3 Accent 3" w:semiHidden="0" w:uiPriority="69" w:unhideWhenUsed="0"/>
-    <w:lsdException w:name="Dark List Accent 3" w:semiHidden="0" w:uiPriority="70" w:unhideWhenUsed="0"/>
-    <w:lsdException w:name="Colorful Shading Accent 3" w:semiHidden="0" w:uiPriority="71" w:unhideWhenUsed="0"/>
-    <w:lsdException w:name="Colorful List Accent 3" w:semiHidden="0" w:uiPriority="72" w:unhideWhenUsed="0"/>
-    <w:lsdException w:name="Colorful Grid Accent 3" w:semiHidden="0" w:uiPriority="73" w:unhideWhenUsed="0"/>
-    <w:lsdException w:name="Light Shading Accent 4" w:semiHidden="0" w:uiPriority="60" w:unhideWhenUsed="0"/>
-    <w:lsdException w:name="Light List Accent 4" w:semiHidden="0" w:uiPriority="61" w:unhideWhenUsed="0"/>
-    <w:lsdException w:name="Light Grid Accent 4" w:semiHidden="0" w:uiPriority="62" w:unhideWhenUsed="0"/>
-    <w:lsdException w:name="Medium Shading 1 Accent 4" w:semiHidden="0" w:uiPriority="63" w:unhideWhenUsed="0"/>
-    <w:lsdException w:name="Medium Shading 2 Accent 4" w:semiHidden="0" w:uiPriority="64" w:unhideWhenUsed="0"/>
-    <w:lsdException w:name="Medium List 1 Accent 4" w:semiHidden="0" w:uiPriority="65" w:unhideWhenUsed="0"/>
-    <w:lsdException w:name="Medium List 2 Accent 4" w:semiHidden="0" w:uiPriority="66" w:unhideWhenUsed="0"/>
-    <w:lsdException w:name="Medium Grid 1 Accent 4" w:semiHidden="0" w:uiPriority="67" w:unhideWhenUsed="0"/>
-    <w:lsdException w:name="Medium Grid 2 Accent 4" w:semiHidden="0" w:uiPriority="68" w:unhideWhenUsed="0"/>
-    <w:lsdException w:name="Medium Grid 3 Accent 4" w:semiHidden="0" w:uiPriority="69" w:unhideWhenUsed="0"/>
-    <w:lsdException w:name="Dark List Accent 4" w:semiHidden="0" w:uiPriority="70" w:unhideWhenUsed="0"/>
-    <w:lsdException w:name="Colorful Shading Accent 4" w:semiHidden="0" w:uiPriority="71" w:unhideWhenUsed="0"/>
-    <w:lsdException w:name="Colorful List Accent 4" w:semiHidden="0" w:uiPriority="72" w:unhideWhenUsed="0"/>
-    <w:lsdException w:name="Colorful Grid Accent 4" w:semiHidden="0" w:uiPriority="73" w:unhideWhenUsed="0"/>
-    <w:lsdException w:name="Light Shading Accent 5" w:semiHidden="0" w:uiPriority="60" w:unhideWhenUsed="0"/>
-    <w:lsdException w:name="Light List Accent 5" w:semiHidden="0" w:uiPriority="61" w:unhideWhenUsed="0"/>
-    <w:lsdException w:name="Light Grid Accent 5" w:semiHidden="0" w:uiPriority="62" w:unhideWhenUsed="0"/>
-    <w:lsdException w:name="Medium Shading 1 Accent 5" w:semiHidden="0" w:uiPriority="63" w:unhideWhenUsed="0"/>
-    <w:lsdException w:name="Medium Shading 2 Accent 5" w:semiHidden="0" w:uiPriority="64" w:unhideWhenUsed="0"/>
-    <w:lsdException w:name="Medium List 1 Accent 5" w:semiHidden="0" w:uiPriority="65" w:unhideWhenUsed="0"/>
-    <w:lsdException w:name="Medium List 2 Accent 5" w:semiHidden="0" w:uiPriority="66" w:unhideWhenUsed="0"/>
-    <w:lsdException w:name="Medium Grid 1 Accent 5" w:semiHidden="0" w:uiPriority="67" w:unhideWhenUsed="0"/>
-    <w:lsdException w:name="Medium Grid 2 Accent 5" w:semiHidden="0" w:uiPriority="68" w:unhideWhenUsed="0"/>
-    <w:lsdException w:name="Medium Grid 3 Accent 5" w:semiHidden="0" w:uiPriority="69" w:unhideWhenUsed="0"/>
-    <w:lsdException w:name="Dark List Accent 5" w:semiHidden="0" w:uiPriority="70" w:unhideWhenUsed="0"/>
-    <w:lsdException w:name="Colorful Shading Accent 5" w:semiHidden="0" w:uiPriority="71" w:unhideWhenUsed="0"/>
-    <w:lsdException w:name="Colorful List Accent 5" w:semiHidden="0" w:uiPriority="72" w:unhideWhenUsed="0"/>
-    <w:lsdException w:name="Colorful Grid Accent 5" w:semiHidden="0" w:uiPriority="73" w:unhideWhenUsed="0"/>
-    <w:lsdException w:name="Light Shading Accent 6" w:semiHidden="0" w:uiPriority="60" w:unhideWhenUsed="0"/>
-    <w:lsdException w:name="Light List Accent 6" w:semiHidden="0" w:uiPriority="61" w:unhideWhenUsed="0"/>
-    <w:lsdException w:name="Light Grid Accent 6" w:semiHidden="0" w:uiPriority="62" w:unhideWhenUsed="0"/>
-    <w:lsdException w:name="Medium Shading 1 Accent 6" w:semiHidden="0" w:uiPriority="63" w:unhideWhenUsed="0"/>
-    <w:lsdException w:name="Medium Shading 2 Accent 6" w:semiHidden="0" w:uiPriority="64" w:unhideWhenUsed="0"/>
-    <w:lsdException w:name="Medium List 1 Accent 6" w:semiHidden="0" w:uiPriority="65" w:unhideWhenUsed="0"/>
-    <w:lsdException w:name="Medium List 2 Accent 6" w:semiHidden="0" w:uiPriority="66" w:unhideWhenUsed="0"/>
-    <w:lsdException w:name="Medium Grid 1 Accent 6" w:semiHidden="0" w:uiPriority="67" w:unhideWhenUsed="0"/>
-    <w:lsdException w:name="Medium Grid 2 Accent 6" w:semiHidden="0" w:uiPriority="68" w:unhideWhenUsed="0"/>
-    <w:lsdException w:name="Medium Grid 3 Accent 6" w:semiHidden="0" w:uiPriority="69" w:unhideWhenUsed="0"/>
-    <w:lsdException w:name="Dark List Accent 6" w:semiHidden="0" w:uiPriority="70" w:unhideWhenUsed="0"/>
-    <w:lsdException w:name="Colorful Shading Accent 6" w:semiHidden="0" w:uiPriority="71" w:unhideWhenUsed="0"/>
-    <w:lsdException w:name="Colorful List Accent 6" w:semiHidden="0" w:uiPriority="72" w:unhideWhenUsed="0"/>
-    <w:lsdException w:name="Colorful Grid Accent 6" w:semiHidden="0" w:uiPriority="73" w:unhideWhenUsed="0"/>
-    <w:lsdException w:name="Subtle Emphasis" w:semiHidden="0" w:uiPriority="19" w:unhideWhenUsed="0" w:qFormat="1"/>
-    <w:lsdException w:name="Intense Emphasis" w:semiHidden="0" w:uiPriority="21" w:unhideWhenUsed="0" w:qFormat="1"/>
-    <w:lsdException w:name="Subtle Reference" w:semiHidden="0" w:uiPriority="31" w:unhideWhenUsed="0" w:qFormat="1"/>
-    <w:lsdException w:name="Intense Reference" w:semiHidden="0" w:uiPriority="32" w:unhideWhenUsed="0" w:qFormat="1"/>
-    <w:lsdException w:name="Book Title" w:semiHidden="0" w:uiPriority="33" w:unhideWhenUsed="0" w:qFormat="1"/>
-    <w:lsdException w:name="Bibliography" w:uiPriority="37"/>
-    <w:lsdException w:name="TOC Heading" w:uiPriority="39" w:qFormat="1"/>
-  </w:latentStyles>
-  <w:style w:type="paragraph" w:default="1" w:styleId="Normal">
-    <w:name w:val="Normal"/>
-    <w:qFormat/>
-    <w:rsid w:val="00692EE5"/>
-    <w:rPr>
-      <w:rFonts w:ascii="Times New Roman" w:eastAsia="Times New Roman" w:hAnsi="Times New Roman" w:cs="Times New Roman"/>
-    </w:rPr>
-  </w:style>
-  <w:style w:type="character" w:default="1" w:styleId="DefaultParagraphFont">
-    <w:name w:val="Default Paragraph Font"/>
-    <w:uiPriority w:val="1"/>
-    <w:semiHidden/>
-    <w:unhideWhenUsed/>
-  </w:style>
-  <w:style w:type="table" w:default="1" w:styleId="TableNormal">
-    <w:name w:val="Normal Table"/>
-    <w:uiPriority w:val="99"/>
-    <w:semiHidden/>
-    <w:unhideWhenUsed/>
-    <w:tblPr>
-      <w:tblInd w:w="0" w:type="dxa"/>
-      <w:tblCellMar>
-        <w:top w:w="0" w:type="dxa"/>
-        <w:left w:w="108" w:type="dxa"/>
-        <w:bottom w:w="0" w:type="dxa"/>
-        <w:right w:w="108" w:type="dxa"/>
-      </w:tblCellMar>
-    </w:tblPr>
-  </w:style>
-  <w:style w:type="numbering" w:default="1" w:styleId="NoList">
-    <w:name w:val="No List"/>
-    <w:uiPriority w:val="99"/>
-    <w:semiHidden/>
-    <w:unhideWhenUsed/>
-  </w:style>
-  <w:style w:type="character" w:customStyle="1" w:styleId="pl-k">
-    <w:name w:val="pl-k"/>
-    <w:basedOn w:val="DefaultParagraphFont"/>
-    <w:rsid w:val="000D30BA"/>
-  </w:style>
-  <w:style w:type="character" w:customStyle="1" w:styleId="pl-c1">
-    <w:name w:val="pl-c1"/>
-    <w:basedOn w:val="DefaultParagraphFont"/>
-    <w:rsid w:val="000D30BA"/>
-  </w:style>
-  <w:style w:type="character" w:customStyle="1" w:styleId="pl-s">
-    <w:name w:val="pl-s"/>
-    <w:basedOn w:val="DefaultParagraphFont"/>
-    <w:rsid w:val="00533D3A"/>
-  </w:style>
-  <w:style w:type="character" w:customStyle="1" w:styleId="pl-pds">
-    <w:name w:val="pl-pds"/>
-    <w:basedOn w:val="DefaultParagraphFont"/>
-    <w:rsid w:val="00533D3A"/>
-  </w:style>
-  <w:style w:type="character" w:customStyle="1" w:styleId="pl-smi">
-    <w:name w:val="pl-smi"/>
-    <w:basedOn w:val="DefaultParagraphFont"/>
-    <w:rsid w:val="00012E65"/>
-  </w:style>
-  <w:style w:type="character" w:styleId="Hyperlink">
-    <w:name w:val="Hyperlink"/>
-    <w:basedOn w:val="DefaultParagraphFont"/>
-    <w:uiPriority w:val="99"/>
-    <w:unhideWhenUsed/>
-    <w:rsid w:val="00004BE3"/>
-    <w:rPr>
-      <w:color w:val="0563C1" w:themeColor="hyperlink"/>
-      <w:u w:val="single"/>
-    </w:rPr>
-  </w:style>
-  <w:style w:type="character" w:customStyle="1" w:styleId="UnresolvedMention1">
-    <w:name w:val="Unresolved Mention1"/>
-    <w:basedOn w:val="DefaultParagraphFont"/>
-    <w:uiPriority w:val="99"/>
-    <w:rsid w:val="00004BE3"/>
-    <w:rPr>
-      <w:color w:val="605E5C"/>
-      <w:shd w:val="clear" w:color="auto" w:fill="E1DFDD"/>
-    </w:rPr>
-  </w:style>
-  <w:style w:type="character" w:customStyle="1" w:styleId="pl-en">
-    <w:name w:val="pl-en"/>
-    <w:basedOn w:val="DefaultParagraphFont"/>
-    <w:rsid w:val="00692EE5"/>
-  </w:style>
-  <w:style w:type="paragraph" w:styleId="ListParagraph">
-    <w:name w:val="List Paragraph"/>
-    <w:basedOn w:val="Normal"/>
-    <w:uiPriority w:val="34"/>
-    <w:qFormat/>
-    <w:rsid w:val="00261FD0"/>
-    <w:pPr>
-      <w:ind w:left="720"/>
-      <w:contextualSpacing/>
-    </w:pPr>
-  </w:style>
-</w:styles>
-</file>
-
-<file path=word/stylesWithEffects.xml><?xml version="1.0" encoding="utf-8"?>
-<w:styles xmlns:wpc="http://schemas.microsoft.com/office/word/2010/wordprocessingCanvas" xmlns:mc="http://schemas.openxmlformats.org/markup-compatibility/2006" xmlns:o="urn:schemas-microsoft-com:office:office" xmlns:r="http://schemas.openxmlformats.org/officeDocument/2006/relationships" xmlns:m="http://schemas.openxmlformats.org/officeDocument/2006/math" xmlns:v="urn:schemas-microsoft-com:vml" xmlns:wp14="http://schemas.microsoft.com/office/word/2010/wordprocessingDrawing" xmlns:wp="http://schemas.openxmlformats.org/drawingml/2006/wordprocessingDrawing" xmlns:w10="urn:schemas-microsoft-com:office:word" xmlns:w="http://schemas.openxmlformats.org/wordprocessingml/2006/main" xmlns:w14="http://schemas.microsoft.com/office/word/2010/wordml" xmlns:wpg="http://schemas.microsoft.com/office/word/2010/wordprocessingGroup" xmlns:wpi="http://schemas.microsoft.com/office/word/2010/wordprocessingInk" xmlns:wne="http://schemas.microsoft.com/office/word/2006/wordml" xmlns:wps="http://schemas.microsoft.com/office/word/2010/wordprocessingShape" mc:Ignorable="w14 wp14">
-  <w:docDefaults>
-    <w:rPrDefault>
-      <w:rPr>
-        <w:rFonts w:asciiTheme="minorHAnsi" w:eastAsiaTheme="minorHAnsi" w:hAnsiTheme="minorHAnsi" w:cstheme="minorBidi"/>
-        <w:sz w:val="24"/>
-        <w:szCs w:val="24"/>
-        <w:lang w:val="en-US" w:eastAsia="en-US" w:bidi="ar-SA"/>
-      </w:rPr>
-    </w:rPrDefault>
-    <w:pPrDefault/>
-  </w:docDefaults>
-  <w:latentStyles w:defLockedState="0" w:defUIPriority="99" w:defSemiHidden="1" w:defUnhideWhenUsed="1" w:defQFormat="0" w:count="267">
-    <w:lsdException w:name="Normal" w:semiHidden="0" w:uiPriority="0" w:unhideWhenUsed="0" w:qFormat="1"/>
-    <w:lsdException w:name="heading 1" w:semiHidden="0" w:uiPriority="9" w:unhideWhenUsed="0" w:qFormat="1"/>
-    <w:lsdException w:name="heading 2" w:uiPriority="9" w:qFormat="1"/>
-    <w:lsdException w:name="heading 3" w:uiPriority="9" w:qFormat="1"/>
-    <w:lsdException w:name="heading 4" w:uiPriority="9" w:qFormat="1"/>
-    <w:lsdException w:name="heading 5" w:uiPriority="9" w:qFormat="1"/>
-    <w:lsdException w:name="heading 6" w:uiPriority="9" w:qFormat="1"/>
-    <w:lsdException w:name="heading 7" w:uiPriority="9" w:qFormat="1"/>
-    <w:lsdException w:name="heading 8" w:uiPriority="9" w:qFormat="1"/>
-    <w:lsdException w:name="heading 9" w:uiPriority="9" w:qFormat="1"/>
-    <w:lsdException w:name="toc 1" w:uiPriority="39"/>
-    <w:lsdException w:name="toc 2" w:uiPriority="39"/>
-    <w:lsdException w:name="toc 3" w:uiPriority="39"/>
-    <w:lsdException w:name="toc 4" w:uiPriority="39"/>
-    <w:lsdException w:name="toc 5" w:uiPriority="39"/>
-    <w:lsdException w:name="toc 6" w:uiPriority="39"/>
-    <w:lsdException w:name="toc 7" w:uiPriority="39"/>
-    <w:lsdException w:name="toc 8" w:uiPriority="39"/>
-    <w:lsdException w:name="toc 9" w:uiPriority="39"/>
-    <w:lsdException w:name="caption" w:uiPriority="35" w:qFormat="1"/>
-    <w:lsdException w:name="Title" w:semiHidden="0" w:uiPriority="10" w:unhideWhenUsed="0" w:qFormat="1"/>
-    <w:lsdException w:name="Default Paragraph Font" w:uiPriority="1"/>
-    <w:lsdException w:name="Subtitle" w:semiHidden="0" w:uiPriority="11" w:unhideWhenUsed="0" w:qFormat="1"/>
-    <w:lsdException w:name="Strong" w:semiHidden="0" w:uiPriority="22" w:unhideWhenUsed="0" w:qFormat="1"/>
-    <w:lsdException w:name="Emphasis" w:semiHidden="0" w:uiPriority="20" w:unhideWhenUsed="0" w:qFormat="1"/>
-    <w:lsdException w:name="Table Grid" w:semiHidden="0" w:uiPriority="39" w:unhideWhenUsed="0"/>
-    <w:lsdException w:name="Placeholder Text" w:unhideWhenUsed="0"/>
-    <w:lsdException w:name="No Spacing" w:semiHidden="0" w:uiPriority="1" w:unhideWhenUsed="0" w:qFormat="1"/>
-    <w:lsdException w:name="Light Shading" w:semiHidden="0" w:uiPriority="60" w:unhideWhenUsed="0"/>
-    <w:lsdException w:name="Light List" w:semiHidden="0" w:uiPriority="61" w:unhideWhenUsed="0"/>
-    <w:lsdException w:name="Light Grid" w:semiHidden="0" w:uiPriority="62" w:unhideWhenUsed="0"/>
-    <w:lsdException w:name="Medium Shading 1" w:semiHidden="0" w:uiPriority="63" w:unhideWhenUsed="0"/>
-    <w:lsdException w:name="Medium Shading 2" w:semiHidden="0" w:uiPriority="64" w:unhideWhenUsed="0"/>
-    <w:lsdException w:name="Medium List 1" w:semiHidden="0" w:uiPriority="65" w:unhideWhenUsed="0"/>
-    <w:lsdException w:name="Medium List 2" w:semiHidden="0" w:uiPriority="66" w:unhideWhenUsed="0"/>
-    <w:lsdException w:name="Medium Grid 1" w:semiHidden="0" w:uiPriority="67" w:unhideWhenUsed="0"/>
-    <w:lsdException w:name="Medium Grid 2" w:semiHidden="0" w:uiPriority="68" w:unhideWhenUsed="0"/>
-    <w:lsdException w:name="Medium Grid 3" w:semiHidden="0" w:uiPriority="69" w:unhideWhenUsed="0"/>
-    <w:lsdException w:name="Dark List" w:semiHidden="0" w:uiPriority="70" w:unhideWhenUsed="0"/>
-    <w:lsdException w:name="Colorful Shading" w:semiHidden="0" w:uiPriority="71" w:unhideWhenUsed="0"/>
-    <w:lsdException w:name="Colorful List" w:semiHidden="0" w:uiPriority="72" w:unhideWhenUsed="0"/>
-    <w:lsdException w:name="Colorful Grid" w:semiHidden="0" w:uiPriority="73" w:unhideWhenUsed="0"/>
-    <w:lsdException w:name="Light Shading Accent 1" w:semiHidden="0" w:uiPriority="60" w:unhideWhenUsed="0"/>
-    <w:lsdException w:name="Light List Accent 1" w:semiHidden="0" w:uiPriority="61" w:unhideWhenUsed="0"/>
-    <w:lsdException w:name="Light Grid Accent 1" w:semiHidden="0" w:uiPriority="62" w:unhideWhenUsed="0"/>
-    <w:lsdException w:name="Medium Shading 1 Accent 1" w:semiHidden="0" w:uiPriority="63" w:unhideWhenUsed="0"/>
-    <w:lsdException w:name="Medium Shading 2 Accent 1" w:semiHidden="0" w:uiPriority="64" w:unhideWhenUsed="0"/>
-    <w:lsdException w:name="Medium List 1 Accent 1" w:semiHidden="0" w:uiPriority="65" w:unhideWhenUsed="0"/>
-    <w:lsdException w:name="Revision" w:unhideWhenUsed="0"/>
-    <w:lsdException w:name="List Paragraph" w:semiHidden="0" w:uiPriority="34" w:unhideWhenUsed="0" w:qFormat="1"/>
-    <w:lsdException w:name="Quote" w:semiHidden="0" w:uiPriority="29" w:unhideWhenUsed="0" w:qFormat="1"/>
-    <w:lsdException w:name="Intense Quote" w:semiHidden="0" w:uiPriority="30" w:unhideWhenUsed="0" w:qFormat="1"/>
-    <w:lsdException w:name="Medium List 2 Accent 1" w:semiHidden="0" w:uiPriority="66" w:unhideWhenUsed="0"/>
-    <w:lsdException w:name="Medium Grid 1 Accent 1" w:semiHidden="0" w:uiPriority="67" w:unhideWhenUsed="0"/>
-    <w:lsdException w:name="Medium Grid 2 Accent 1" w:semiHidden="0" w:uiPriority="68" w:unhideWhenUsed="0"/>
-    <w:lsdException w:name="Medium Grid 3 Accent 1" w:semiHidden="0" w:uiPriority="69" w:unhideWhenUsed="0"/>
-    <w:lsdException w:name="Dark List Accent 1" w:semiHidden="0" w:uiPriority="70" w:unhideWhenUsed="0"/>
-    <w:lsdException w:name="Colorful Shading Accent 1" w:semiHidden="0" w:uiPriority="71" w:unhideWhenUsed="0"/>
-    <w:lsdException w:name="Colorful List Accent 1" w:semiHidden="0" w:uiPriority="72" w:unhideWhenUsed="0"/>
-    <w:lsdException w:name="Colorful Grid Accent 1" w:semiHidden="0" w:uiPriority="73" w:unhideWhenUsed="0"/>
-    <w:lsdException w:name="Light Shading Accent 2" w:semiHidden="0" w:uiPriority="60" w:unhideWhenUsed="0"/>
-    <w:lsdException w:name="Light List Accent 2" w:semiHidden="0" w:uiPriority="61" w:unhideWhenUsed="0"/>
-    <w:lsdException w:name="Light Grid Accent 2" w:semiHidden="0" w:uiPriority="62" w:unhideWhenUsed="0"/>
-    <w:lsdException w:name="Medium Shading 1 Accent 2" w:semiHidden="0" w:uiPriority="63" w:unhideWhenUsed="0"/>
-    <w:lsdException w:name="Medium Shading 2 Accent 2" w:semiHidden="0" w:uiPriority="64" w:unhideWhenUsed="0"/>
-    <w:lsdException w:name="Medium List 1 Accent 2" w:semiHidden="0" w:uiPriority="65" w:unhideWhenUsed="0"/>
-    <w:lsdException w:name="Medium List 2 Accent 2" w:semiHidden="0" w:uiPriority="66" w:unhideWhenUsed="0"/>
-    <w:lsdException w:name="Medium Grid 1 Accent 2" w:semiHidden="0" w:uiPriority="67" w:unhideWhenUsed="0"/>
-    <w:lsdException w:name="Medium Grid 2 Accent 2" w:semiHidden="0" w:uiPriority="68" w:unhideWhenUsed="0"/>
-    <w:lsdException w:name="Medium Grid 3 Accent 2" w:semiHidden="0" w:uiPriority="69" w:unhideWhenUsed="0"/>
-    <w:lsdException w:name="Dark List Accent 2" w:semiHidden="0" w:uiPriority="70" w:unhideWhenUsed="0"/>
-    <w:lsdException w:name="Colorful Shading Accent 2" w:semiHidden="0" w:uiPriority="71" w:unhideWhenUsed="0"/>
-    <w:lsdException w:name="Colorful List Accent 2" w:semiHidden="0" w:uiPriority="72" w:unhideWhenUsed="0"/>
-    <w:lsdException w:name="Colorful Grid Accent 2" w:semiHidden="0" w:uiPriority="73" w:unhideWhenUsed="0"/>
-    <w:lsdException w:name="Light Shading Accent 3" w:semiHidden="0" w:uiPriority="60" w:unhideWhenUsed="0"/>
-    <w:lsdException w:name="Light List Accent 3" w:semiHidden="0" w:uiPriority="61" w:unhideWhenUsed="0"/>
-    <w:lsdException w:name="Light Grid Accent 3" w:semiHidden="0" w:uiPriority="62" w:unhideWhenUsed="0"/>
-    <w:lsdException w:name="Medium Shading 1 Accent 3" w:semiHidden="0" w:uiPriority="63" w:unhideWhenUsed="0"/>
-    <w:lsdException w:name="Medium Shading 2 Accent 3" w:semiHidden="0" w:uiPriority="64" w:unhideWhenUsed="0"/>
-    <w:lsdException w:name="Medium List 1 Accent 3" w:semiHidden="0" w:uiPriority="65" w:unhideWhenUsed="0"/>
-    <w:lsdException w:name="Medium List 2 Accent 3" w:semiHidden="0" w:uiPriority="66" w:unhideWhenUsed="0"/>
-    <w:lsdException w:name="Medium Grid 1 Accent 3" w:semiHidden="0" w:uiPriority="67" w:unhideWhenUsed="0"/>
-    <w:lsdException w:name="Medium Grid 2 Accent 3" w:semiHidden="0" w:uiPriority="68" w:unhideWhenUsed="0"/>
-    <w:lsdException w:name="Medium Grid 3 Accent 3" w:semiHidden="0" w:uiPriority="69" w:unhideWhenUsed="0"/>
-    <w:lsdException w:name="Dark List Accent 3" w:semiHidden="0" w:uiPriority="70" w:unhideWhenUsed="0"/>
-    <w:lsdException w:name="Colorful Shading Accent 3" w:semiHidden="0" w:uiPriority="71" w:unhideWhenUsed="0"/>
-    <w:lsdException w:name="Colorful List Accent 3" w:semiHidden="0" w:uiPriority="72" w:unhideWhenUsed="0"/>
-    <w:lsdException w:name="Colorful Grid Accent 3" w:semiHidden="0" w:uiPriority="73" w:unhideWhenUsed="0"/>
-    <w:lsdException w:name="Light Shading Accent 4" w:semiHidden="0" w:uiPriority="60" w:unhideWhenUsed="0"/>
-    <w:lsdException w:name="Light List Accent 4" w:semiHidden="0" w:uiPriority="61" w:unhideWhenUsed="0"/>
-    <w:lsdException w:name="Light Grid Accent 4" w:semiHidden="0" w:uiPriority="62" w:unhideWhenUsed="0"/>
-    <w:lsdException w:name="Medium Shading 1 Accent 4" w:semiHidden="0" w:uiPriority="63" w:unhideWhenUsed="0"/>
-    <w:lsdException w:name="Medium Shading 2 Accent 4" w:semiHidden="0" w:uiPriority="64" w:unhideWhenUsed="0"/>
-    <w:lsdException w:name="Medium List 1 Accent 4" w:semiHidden="0" w:uiPriority="65" w:unhideWhenUsed="0"/>
-    <w:lsdException w:name="Medium List 2 Accent 4" w:semiHidden="0" w:uiPriority="66" w:unhideWhenUsed="0"/>
-    <w:lsdException w:name="Medium Grid 1 Accent 4" w:semiHidden="0" w:uiPriority="67" w:unhideWhenUsed="0"/>
-    <w:lsdException w:name="Medium Grid 2 Accent 4" w:semiHidden="0" w:uiPriority="68" w:unhideWhenUsed="0"/>
-    <w:lsdException w:name="Medium Grid 3 Accent 4" w:semiHidden="0" w:uiPriority="69" w:unhideWhenUsed="0"/>
-    <w:lsdException w:name="Dark List Accent 4" w:semiHidden="0" w:uiPriority="70" w:unhideWhenUsed="0"/>
-    <w:lsdException w:name="Colorful Shading Accent 4" w:semiHidden="0" w:uiPriority="71" w:unhideWhenUsed="0"/>
-    <w:lsdException w:name="Colorful List Accent 4" w:semiHidden="0" w:uiPriority="72" w:unhideWhenUsed="0"/>
-    <w:lsdException w:name="Colorful Grid Accent 4" w:semiHidden="0" w:uiPriority="73" w:unhideWhenUsed="0"/>
-    <w:lsdException w:name="Light Shading Accent 5" w:semiHidden="0" w:uiPriority="60" w:unhideWhenUsed="0"/>
-    <w:lsdException w:name="Light List Accent 5" w:semiHidden="0" w:uiPriority="61" w:unhideWhenUsed="0"/>
-    <w:lsdException w:name="Light Grid Accent 5" w:semiHidden="0" w:uiPriority="62" w:unhideWhenUsed="0"/>
-    <w:lsdException w:name="Medium Shading 1 Accent 5" w:semiHidden="0" w:uiPriority="63" w:unhideWhenUsed="0"/>
-    <w:lsdException w:name="Medium Shading 2 Accent 5" w:semiHidden="0" w:uiPriority="64" w:unhideWhenUsed="0"/>
-    <w:lsdException w:name="Medium List 1 Accent 5" w:semiHidden="0" w:uiPriority="65" w:unhideWhenUsed="0"/>
-    <w:lsdException w:name="Medium List 2 Accent 5" w:semiHidden="0" w:uiPriority="66" w:unhideWhenUsed="0"/>
-    <w:lsdException w:name="Medium Grid 1 Accent 5" w:semiHidden="0" w:uiPriority="67" w:unhideWhenUsed="0"/>
-    <w:lsdException w:name="Medium Grid 2 Accent 5" w:semiHidden="0" w:uiPriority="68" w:unhideWhenUsed="0"/>
-    <w:lsdException w:name="Medium Grid 3 Accent 5" w:semiHidden="0" w:uiPriority="69" w:unhideWhenUsed="0"/>
-    <w:lsdException w:name="Dark List Accent 5" w:semiHidden="0" w:uiPriority="70" w:unhideWhenUsed="0"/>
-    <w:lsdException w:name="Colorful Shading Accent 5" w:semiHidden="0" w:uiPriority="71" w:unhideWhenUsed="0"/>
-    <w:lsdException w:name="Colorful List Accent 5" w:semiHidden="0" w:uiPriority="72" w:unhideWhenUsed="0"/>
-    <w:lsdException w:name="Colorful Grid Accent 5" w:semiHidden="0" w:uiPriority="73" w:unhideWhenUsed="0"/>
-    <w:lsdException w:name="Light Shading Accent 6" w:semiHidden="0" w:uiPriority="60" w:unhideWhenUsed="0"/>
-    <w:lsdException w:name="Light List Accent 6" w:semiHidden="0" w:uiPriority="61" w:unhideWhenUsed="0"/>
-    <w:lsdException w:name="Light Grid Accent 6" w:semiHidden="0" w:uiPriority="62" w:unhideWhenUsed="0"/>
-    <w:lsdException w:name="Medium Shading 1 Accent 6" w:semiHidden="0" w:uiPriority="63" w:unhideWhenUsed="0"/>
-    <w:lsdException w:name="Medium Shading 2 Accent 6" w:semiHidden="0" w:uiPriority="64" w:unhideWhenUsed="0"/>
-    <w:lsdException w:name="Medium List 1 Accent 6" w:semiHidden="0" w:uiPriority="65" w:unhideWhenUsed="0"/>
-    <w:lsdException w:name="Medium List 2 Accent 6" w:semiHidden="0" w:uiPriority="66" w:unhideWhenUsed="0"/>
-    <w:lsdException w:name="Medium Grid 1 Accent 6" w:semiHidden="0" w:uiPriority="67" w:unhideWhenUsed="0"/>
-    <w:lsdException w:name="Medium Grid 2 Accent 6" w:semiHidden="0" w:uiPriority="68" w:unhideWhenUsed="0"/>
-    <w:lsdException w:name="Medium Grid 3 Accent 6" w:semiHidden="0" w:uiPriority="69" w:unhideWhenUsed="0"/>
-    <w:lsdException w:name="Dark List Accent 6" w:semiHidden="0" w:uiPriority="70" w:unhideWhenUsed="0"/>
-    <w:lsdException w:name="Colorful Shading Accent 6" w:semiHidden="0" w:uiPriority="71" w:unhideWhenUsed="0"/>
-    <w:lsdException w:name="Colorful List Accent 6" w:semiHidden="0" w:uiPriority="72" w:unhideWhenUsed="0"/>
-    <w:lsdException w:name="Colorful Grid Accent 6" w:semiHidden="0" w:uiPriority="73" w:unhideWhenUsed="0"/>
-    <w:lsdException w:name="Subtle Emphasis" w:semiHidden="0" w:uiPriority="19" w:unhideWhenUsed="0" w:qFormat="1"/>
-    <w:lsdException w:name="Intense Emphasis" w:semiHidden="0" w:uiPriority="21" w:unhideWhenUsed="0" w:qFormat="1"/>
-    <w:lsdException w:name="Subtle Reference" w:semiHidden="0" w:uiPriority="31" w:unhideWhenUsed="0" w:qFormat="1"/>
-    <w:lsdException w:name="Intense Reference" w:semiHidden="0" w:uiPriority="32" w:unhideWhenUsed="0" w:qFormat="1"/>
-    <w:lsdException w:name="Book Title" w:semiHidden="0" w:uiPriority="33" w:unhideWhenUsed="0" w:qFormat="1"/>
-    <w:lsdException w:name="Bibliography" w:uiPriority="37"/>
-    <w:lsdException w:name="TOC Heading" w:uiPriority="39" w:qFormat="1"/>
+  <w:latentStyles w:defLockedState="0" w:defUIPriority="99" w:defSemiHidden="0" w:defUnhideWhenUsed="0" w:defQFormat="0" w:count="376">
+    <w:lsdException w:name="Normal" w:uiPriority="0" w:qFormat="1"/>
+    <w:lsdException w:name="heading 1" w:uiPriority="9" w:qFormat="1"/>
+    <w:lsdException w:name="heading 2" w:semiHidden="1" w:uiPriority="9" w:unhideWhenUsed="1" w:qFormat="1"/>
+    <w:lsdException w:name="heading 3" w:semiHidden="1" w:uiPriority="9" w:unhideWhenUsed="1" w:qFormat="1"/>
+    <w:lsdException w:name="heading 4" w:semiHidden="1" w:uiPriority="9" w:unhideWhenUsed="1" w:qFormat="1"/>
+    <w:lsdException w:name="heading 5" w:semiHidden="1" w:uiPriority="9" w:unhideWhenUsed="1" w:qFormat="1"/>
+    <w:lsdException w:name="heading 6" w:semiHidden="1" w:uiPriority="9" w:unhideWhenUsed="1" w:qFormat="1"/>
+    <w:lsdException w:name="heading 7" w:semiHidden="1" w:uiPriority="9" w:unhideWhenUsed="1" w:qFormat="1"/>
+    <w:lsdException w:name="heading 8" w:semiHidden="1" w:uiPriority="9" w:unhideWhenUsed="1" w:qFormat="1"/>
+    <w:lsdException w:name="heading 9" w:semiHidden="1" w:uiPriority="9" w:unhideWhenUsed="1" w:qFormat="1"/>
+    <w:lsdException w:name="index 1" w:semiHidden="1" w:unhideWhenUsed="1"/>
+    <w:lsdException w:name="index 2" w:semiHidden="1" w:unhideWhenUsed="1"/>
+    <w:lsdException w:name="index 3" w:semiHidden="1" w:unhideWhenUsed="1"/>
+    <w:lsdException w:name="index 4" w:semiHidden="1" w:unhideWhenUsed="1"/>
+    <w:lsdException w:name="index 5" w:semiHidden="1" w:unhideWhenUsed="1"/>
+    <w:lsdException w:name="index 6" w:semiHidden="1" w:unhideWhenUsed="1"/>
+    <w:lsdException w:name="index 7" w:semiHidden="1" w:unhideWhenUsed="1"/>
+    <w:lsdException w:name="index 8" w:semiHidden="1" w:unhideWhenUsed="1"/>
+    <w:lsdException w:name="index 9" w:semiHidden="1" w:unhideWhenUsed="1"/>
+    <w:lsdException w:name="toc 1" w:semiHidden="1" w:uiPriority="39" w:unhideWhenUsed="1"/>
+    <w:lsdException w:name="toc 2" w:semiHidden="1" w:uiPriority="39" w:unhideWhenUsed="1"/>
+    <w:lsdException w:name="toc 3" w:semiHidden="1" w:uiPriority="39" w:unhideWhenUsed="1"/>
+    <w:lsdException w:name="toc 4" w:semiHidden="1" w:uiPriority="39" w:unhideWhenUsed="1"/>
+    <w:lsdException w:name="toc 5" w:semiHidden="1" w:uiPriority="39" w:unhideWhenUsed="1"/>
+    <w:lsdException w:name="toc 6" w:semiHidden="1" w:uiPriority="39" w:unhideWhenUsed="1"/>
+    <w:lsdException w:name="toc 7" w:semiHidden="1" w:uiPriority="39" w:unhideWhenUsed="1"/>
+    <w:lsdException w:name="toc 8" w:semiHidden="1" w:uiPriority="39" w:unhideWhenUsed="1"/>
+    <w:lsdException w:name="toc 9" w:semiHidden="1" w:uiPriority="39" w:unhideWhenUsed="1"/>
+    <w:lsdException w:name="Normal Indent" w:semiHidden="1" w:unhideWhenUsed="1"/>
+    <w:lsdException w:name="footnote text" w:semiHidden="1" w:unhideWhenUsed="1"/>
+    <w:lsdException w:name="annotation text" w:semiHidden="1" w:unhideWhenUsed="1"/>
+    <w:lsdException w:name="header" w:semiHidden="1" w:unhideWhenUsed="1"/>
+    <w:lsdException w:name="footer" w:semiHidden="1" w:unhideWhenUsed="1"/>
+    <w:lsdException w:name="index heading" w:semiHidden="1" w:unhideWhenUsed="1"/>
+    <w:lsdException w:name="caption" w:semiHidden="1" w:uiPriority="35" w:unhideWhenUsed="1" w:qFormat="1"/>
+    <w:lsdException w:name="table of figures" w:semiHidden="1" w:unhideWhenUsed="1"/>
+    <w:lsdException w:name="envelope address" w:semiHidden="1" w:unhideWhenUsed="1"/>
+    <w:lsdException w:name="envelope return" w:semiHidden="1" w:unhideWhenUsed="1"/>
+    <w:lsdException w:name="footnote reference" w:semiHidden="1" w:unhideWhenUsed="1"/>
+    <w:lsdException w:name="annotation reference" w:semiHidden="1" w:unhideWhenUsed="1"/>
+    <w:lsdException w:name="line number" w:semiHidden="1" w:unhideWhenUsed="1"/>
+    <w:lsdException w:name="page number" w:semiHidden="1" w:unhideWhenUsed="1"/>
+    <w:lsdException w:name="endnote reference" w:semiHidden="1" w:unhideWhenUsed="1"/>
+    <w:lsdException w:name="endnote text" w:semiHidden="1" w:unhideWhenUsed="1"/>
+    <w:lsdException w:name="table of authorities" w:semiHidden="1" w:unhideWhenUsed="1"/>
+    <w:lsdException w:name="macro" w:semiHidden="1" w:unhideWhenUsed="1"/>
+    <w:lsdException w:name="toa heading" w:semiHidden="1" w:unhideWhenUsed="1"/>
+    <w:lsdException w:name="List" w:semiHidden="1" w:unhideWhenUsed="1"/>
+    <w:lsdException w:name="List Bullet" w:semiHidden="1" w:unhideWhenUsed="1"/>
+    <w:lsdException w:name="List Number" w:semiHidden="1" w:unhideWhenUsed="1"/>
+    <w:lsdException w:name="List 2" w:semiHidden="1" w:unhideWhenUsed="1"/>
+    <w:lsdException w:name="List 3" w:semiHidden="1" w:unhideWhenUsed="1"/>
+    <w:lsdException w:name="List 4" w:semiHidden="1" w:unhideWhenUsed="1"/>
+    <w:lsdException w:name="List 5" w:semiHidden="1" w:unhideWhenUsed="1"/>
+    <w:lsdException w:name="List Bullet 2" w:semiHidden="1" w:unhideWhenUsed="1"/>
+    <w:lsdException w:name="List Bullet 3" w:semiHidden="1" w:unhideWhenUsed="1"/>
+    <w:lsdException w:name="List Bullet 4" w:semiHidden="1" w:unhideWhenUsed="1"/>
+    <w:lsdException w:name="List Bullet 5" w:semiHidden="1" w:unhideWhenUsed="1"/>
+    <w:lsdException w:name="List Number 2" w:semiHidden="1" w:unhideWhenUsed="1"/>
+    <w:lsdException w:name="List Number 3" w:semiHidden="1" w:unhideWhenUsed="1"/>
+    <w:lsdException w:name="List Number 4" w:semiHidden="1" w:unhideWhenUsed="1"/>
+    <w:lsdException w:name="List Number 5" w:semiHidden="1" w:unhideWhenUsed="1"/>
+    <w:lsdException w:name="Title" w:uiPriority="10" w:qFormat="1"/>
+    <w:lsdException w:name="Closing" w:semiHidden="1" w:unhideWhenUsed="1"/>
+    <w:lsdException w:name="Signature" w:semiHidden="1" w:unhideWhenUsed="1"/>
+    <w:lsdException w:name="Default Paragraph Font" w:semiHidden="1" w:uiPriority="1" w:unhideWhenUsed="1"/>
+    <w:lsdException w:name="Body Text" w:semiHidden="1" w:unhideWhenUsed="1"/>
+    <w:lsdException w:name="Body Text Indent" w:semiHidden="1" w:unhideWhenUsed="1"/>
+    <w:lsdException w:name="List Continue" w:semiHidden="1" w:unhideWhenUsed="1"/>
+    <w:lsdException w:name="List Continue 2" w:semiHidden="1" w:unhideWhenUsed="1"/>
+    <w:lsdException w:name="List Continue 3" w:semiHidden="1" w:unhideWhenUsed="1"/>
+    <w:lsdException w:name="List Continue 4" w:semiHidden="1" w:unhideWhenUsed="1"/>
+    <w:lsdException w:name="List Continue 5" w:semiHidden="1" w:unhideWhenUsed="1"/>
+    <w:lsdException w:name="Message Header" w:semiHidden="1" w:unhideWhenUsed="1"/>
+    <w:lsdException w:name="Subtitle" w:uiPriority="11" w:qFormat="1"/>
+    <w:lsdException w:name="Salutation" w:semiHidden="1" w:unhideWhenUsed="1"/>
+    <w:lsdException w:name="Date" w:semiHidden="1" w:unhideWhenUsed="1"/>
+    <w:lsdException w:name="Body Text First Indent" w:semiHidden="1" w:unhideWhenUsed="1"/>
+    <w:lsdException w:name="Body Text First Indent 2" w:semiHidden="1" w:unhideWhenUsed="1"/>
+    <w:lsdException w:name="Note Heading" w:semiHidden="1" w:unhideWhenUsed="1"/>
+    <w:lsdException w:name="Body Text 2" w:semiHidden="1" w:unhideWhenUsed="1"/>
+    <w:lsdException w:name="Body Text 3" w:semiHidden="1" w:unhideWhenUsed="1"/>
+    <w:lsdException w:name="Body Text Indent 2" w:semiHidden="1" w:unhideWhenUsed="1"/>
+    <w:lsdException w:name="Body Text Indent 3" w:semiHidden="1" w:unhideWhenUsed="1"/>
+    <w:lsdException w:name="Block Text" w:semiHidden="1" w:unhideWhenUsed="1"/>
+    <w:lsdException w:name="Hyperlink" w:semiHidden="1" w:unhideWhenUsed="1"/>
+    <w:lsdException w:name="FollowedHyperlink" w:semiHidden="1" w:unhideWhenUsed="1"/>
+    <w:lsdException w:name="Strong" w:uiPriority="22" w:qFormat="1"/>
+    <w:lsdException w:name="Emphasis" w:uiPriority="20" w:qFormat="1"/>
+    <w:lsdException w:name="Document Map" w:semiHidden="1" w:unhideWhenUsed="1"/>
+    <w:lsdException w:name="Plain Text" w:semiHidden="1" w:unhideWhenUsed="1"/>
+    <w:lsdException w:name="E-mail Signature" w:semiHidden="1" w:unhideWhenUsed="1"/>
+    <w:lsdException w:name="HTML Top of Form" w:semiHidden="1" w:unhideWhenUsed="1"/>
+    <w:lsdException w:name="HTML Bottom of Form" w:semiHidden="1" w:unhideWhenUsed="1"/>
+    <w:lsdException w:name="Normal (Web)" w:semiHidden="1" w:unhideWhenUsed="1"/>
+    <w:lsdException w:name="HTML Acronym" w:semiHidden="1" w:unhideWhenUsed="1"/>
+    <w:lsdException w:name="HTML Address" w:semiHidden="1" w:unhideWhenUsed="1"/>
+    <w:lsdException w:name="HTML Cite" w:semiHidden="1" w:unhideWhenUsed="1"/>
+    <w:lsdException w:name="HTML Code" w:semiHidden="1" w:unhideWhenUsed="1"/>
+    <w:lsdException w:name="HTML Definition" w:semiHidden="1" w:unhideWhenUsed="1"/>
+    <w:lsdException w:name="HTML Keyboard" w:semiHidden="1" w:unhideWhenUsed="1"/>
+    <w:lsdException w:name="HTML Preformatted" w:semiHidden="1" w:unhideWhenUsed="1"/>
+    <w:lsdException w:name="HTML Sample" w:semiHidden="1" w:unhideWhenUsed="1"/>
+    <w:lsdException w:name="HTML Typewriter" w:semiHidden="1" w:unhideWhenUsed="1"/>
+    <w:lsdException w:name="HTML Variable" w:semiHidden="1" w:unhideWhenUsed="1"/>
+    <w:lsdException w:name="Normal Table" w:semiHidden="1" w:unhideWhenUsed="1"/>
+    <w:lsdException w:name="annotation subject" w:semiHidden="1" w:unhideWhenUsed="1"/>
+    <w:lsdException w:name="No List" w:semiHidden="1" w:unhideWhenUsed="1"/>
+    <w:lsdException w:name="Outline List 1" w:semiHidden="1" w:unhideWhenUsed="1"/>
+    <w:lsdException w:name="Outline List 2" w:semiHidden="1" w:unhideWhenUsed="1"/>
+    <w:lsdException w:name="Outline List 3" w:semiHidden="1" w:unhideWhenUsed="1"/>
+    <w:lsdException w:name="Table Simple 1" w:semiHidden="1" w:unhideWhenUsed="1"/>
+    <w:lsdException w:name="Table Simple 2" w:semiHidden="1" w:unhideWhenUsed="1"/>
+    <w:lsdException w:name="Table Simple 3" w:semiHidden="1" w:unhideWhenUsed="1"/>
+    <w:lsdException w:name="Table Classic 1" w:semiHidden="1" w:unhideWhenUsed="1"/>
+    <w:lsdException w:name="Table Classic 2" w:semiHidden="1" w:unhideWhenUsed="1"/>
+    <w:lsdException w:name="Table Classic 3" w:semiHidden="1" w:unhideWhenUsed="1"/>
+    <w:lsdException w:name="Table Classic 4" w:semiHidden="1" w:unhideWhenUsed="1"/>
+    <w:lsdException w:name="Table Colorful 1" w:semiHidden="1" w:unhideWhenUsed="1"/>
+    <w:lsdException w:name="Table Colorful 2" w:semiHidden="1" w:unhideWhenUsed="1"/>
+    <w:lsdException w:name="Table Colorful 3" w:semiHidden="1" w:unhideWhenUsed="1"/>
+    <w:lsdException w:name="Table Columns 1" w:semiHidden="1" w:unhideWhenUsed="1"/>
+    <w:lsdException w:name="Table Columns 2" w:semiHidden="1" w:unhideWhenUsed="1"/>
+    <w:lsdException w:name="Table Columns 3" w:semiHidden="1" w:unhideWhenUsed="1"/>
+    <w:lsdException w:name="Table Columns 4" w:semiHidden="1" w:unhideWhenUsed="1"/>
+    <w:lsdException w:name="Table Columns 5" w:semiHidden="1" w:unhideWhenUsed="1"/>
+    <w:lsdException w:name="Table Grid 1" w:semiHidden="1" w:unhideWhenUsed="1"/>
+    <w:lsdException w:name="Table Grid 2" w:semiHidden="1" w:unhideWhenUsed="1"/>
+    <w:lsdException w:name="Table Grid 3" w:semiHidden="1" w:unhideWhenUsed="1"/>
+    <w:lsdException w:name="Table Grid 4" w:semiHidden="1" w:unhideWhenUsed="1"/>
+    <w:lsdException w:name="Table Grid 5" w:semiHidden="1" w:unhideWhenUsed="1"/>
+    <w:lsdException w:name="Table Grid 6" w:semiHidden="1" w:unhideWhenUsed="1"/>
+    <w:lsdException w:name="Table Grid 7" w:semiHidden="1" w:unhideWhenUsed="1"/>
+    <w:lsdException w:name="Table Grid 8" w:semiHidden="1" w:unhideWhenUsed="1"/>
+    <w:lsdException w:name="Table List 1" w:semiHidden="1" w:unhideWhenUsed="1"/>
+    <w:lsdException w:name="Table List 2" w:semiHidden="1" w:unhideWhenUsed="1"/>
+    <w:lsdException w:name="Table List 3" w:semiHidden="1" w:unhideWhenUsed="1"/>
+    <w:lsdException w:name="Table List 4" w:semiHidden="1" w:unhideWhenUsed="1"/>
+    <w:lsdException w:name="Table List 5" w:semiHidden="1" w:unhideWhenUsed="1"/>
+    <w:lsdException w:name="Table List 6" w:semiHidden="1" w:unhideWhenUsed="1"/>
+    <w:lsdException w:name="Table List 7" w:semiHidden="1" w:unhideWhenUsed="1"/>
+    <w:lsdException w:name="Table List 8" w:semiHidden="1" w:unhideWhenUsed="1"/>
+    <w:lsdException w:name="Table 3D effects 1" w:semiHidden="1" w:unhideWhenUsed="1"/>
+    <w:lsdException w:name="Table 3D effects 2" w:semiHidden="1" w:unhideWhenUsed="1"/>
+    <w:lsdException w:name="Table 3D effects 3" w:semiHidden="1" w:unhideWhenUsed="1"/>
+    <w:lsdException w:name="Table Contemporary" w:semiHidden="1" w:unhideWhenUsed="1"/>
+    <w:lsdException w:name="Table Elegant" w:semiHidden="1" w:unhideWhenUsed="1"/>
+    <w:lsdException w:name="Table Professional" w:semiHidden="1" w:unhideWhenUsed="1"/>
+    <w:lsdException w:name="Table Subtle 1" w:semiHidden="1" w:unhideWhenUsed="1"/>
+    <w:lsdException w:name="Table Subtle 2" w:semiHidden="1" w:unhideWhenUsed="1"/>
+    <w:lsdException w:name="Table Web 1" w:semiHidden="1" w:unhideWhenUsed="1"/>
+    <w:lsdException w:name="Table Web 2" w:semiHidden="1" w:unhideWhenUsed="1"/>
+    <w:lsdException w:name="Table Web 3" w:semiHidden="1" w:unhideWhenUsed="1"/>
+    <w:lsdException w:name="Balloon Text" w:semiHidden="1" w:unhideWhenUsed="1"/>
+    <w:lsdException w:name="Table Grid" w:semiHidden="1" w:uiPriority="39" w:unhideWhenUsed="1"/>
+    <w:lsdException w:name="Table Theme" w:semiHidden="1" w:unhideWhenUsed="1"/>
+    <w:lsdException w:name="Placeholder Text" w:semiHidden="1"/>
+    <w:lsdException w:name="No Spacing" w:uiPriority="1" w:qFormat="1"/>
+    <w:lsdException w:name="Light Shading" w:uiPriority="60"/>
+    <w:lsdException w:name="Light List" w:uiPriority="61"/>
+    <w:lsdException w:name="Light Grid" w:uiPriority="62"/>
+    <w:lsdException w:name="Medium Shading 1" w:uiPriority="63"/>
+    <w:lsdException w:name="Medium Shading 2" w:uiPriority="64"/>
+    <w:lsdException w:name="Medium List 1" w:uiPriority="65"/>
+    <w:lsdException w:name="Medium List 2" w:uiPriority="66"/>
+    <w:lsdException w:name="Medium Grid 1" w:uiPriority="67"/>
+    <w:lsdException w:name="Medium Grid 2" w:uiPriority="68"/>
+    <w:lsdException w:name="Medium Grid 3" w:uiPriority="69"/>
+    <w:lsdException w:name="Dark List" w:uiPriority="70"/>
+    <w:lsdException w:name="Colorful Shading" w:uiPriority="71"/>
+    <w:lsdException w:name="Colorful List" w:uiPriority="72"/>
+    <w:lsdException w:name="Colorful Grid" w:uiPriority="73"/>
+    <w:lsdException w:name="Light Shading Accent 1" w:uiPriority="60"/>
+    <w:lsdException w:name="Light List Accent 1" w:uiPriority="61"/>
+    <w:lsdException w:name="Light Grid Accent 1" w:uiPriority="62"/>
+    <w:lsdException w:name="Medium Shading 1 Accent 1" w:uiPriority="63"/>
+    <w:lsdException w:name="Medium Shading 2 Accent 1" w:uiPriority="64"/>
+    <w:lsdException w:name="Medium List 1 Accent 1" w:uiPriority="65"/>
+    <w:lsdException w:name="Revision" w:semiHidden="1"/>
+    <w:lsdException w:name="List Paragraph" w:uiPriority="34" w:qFormat="1"/>
+    <w:lsdException w:name="Quote" w:uiPriority="29" w:qFormat="1"/>
+    <w:lsdException w:name="Intense Quote" w:uiPriority="30" w:qFormat="1"/>
+    <w:lsdException w:name="Medium List 2 Accent 1" w:uiPriority="66"/>
+    <w:lsdException w:name="Medium Grid 1 Accent 1" w:uiPriority="67"/>
+    <w:lsdException w:name="Medium Grid 2 Accent 1" w:uiPriority="68"/>
+    <w:lsdException w:name="Medium Grid 3 Accent 1" w:uiPriority="69"/>
+    <w:lsdException w:name="Dark List Accent 1" w:uiPriority="70"/>
+    <w:lsdException w:name="Colorful Shading Accent 1" w:uiPriority="71"/>
+    <w:lsdException w:name="Colorful List Accent 1" w:uiPriority="72"/>
+    <w:lsdException w:name="Colorful Grid Accent 1" w:uiPriority="73"/>
+    <w:lsdException w:name="Light Shading Accent 2" w:uiPriority="60"/>
+    <w:lsdException w:name="Light List Accent 2" w:uiPriority="61"/>
+    <w:lsdException w:name="Light Grid Accent 2" w:uiPriority="62"/>
+    <w:lsdException w:name="Medium Shading 1 Accent 2" w:uiPriority="63"/>
+    <w:lsdException w:name="Medium Shading 2 Accent 2" w:uiPriority="64"/>
+    <w:lsdException w:name="Medium List 1 Accent 2" w:uiPriority="65"/>
+    <w:lsdException w:name="Medium List 2 Accent 2" w:uiPriority="66"/>
+    <w:lsdException w:name="Medium Grid 1 Accent 2" w:uiPriority="67"/>
+    <w:lsdException w:name="Medium Grid 2 Accent 2" w:uiPriority="68"/>
+    <w:lsdException w:name="Medium Grid 3 Accent 2" w:uiPriority="69"/>
+    <w:lsdException w:name="Dark List Accent 2" w:uiPriority="70"/>
+    <w:lsdException w:name="Colorful Shading Accent 2" w:uiPriority="71"/>
+    <w:lsdException w:name="Colorful List Accent 2" w:uiPriority="72"/>
+    <w:lsdException w:name="Colorful Grid Accent 2" w:uiPriority="73"/>
+    <w:lsdException w:name="Light Shading Accent 3" w:uiPriority="60"/>
+    <w:lsdException w:name="Light List Accent 3" w:uiPriority="61"/>
+    <w:lsdException w:name="Light Grid Accent 3" w:uiPriority="62"/>
+    <w:lsdException w:name="Medium Shading 1 Accent 3" w:uiPriority="63"/>
+    <w:lsdException w:name="Medium Shading 2 Accent 3" w:uiPriority="64"/>
+    <w:lsdException w:name="Medium List 1 Accent 3" w:uiPriority="65"/>
+    <w:lsdException w:name="Medium List 2 Accent 3" w:uiPriority="66"/>
+    <w:lsdException w:name="Medium Grid 1 Accent 3" w:uiPriority="67"/>
+    <w:lsdException w:name="Medium Grid 2 Accent 3" w:uiPriority="68"/>
+    <w:lsdException w:name="Medium Grid 3 Accent 3" w:uiPriority="69"/>
+    <w:lsdException w:name="Dark List Accent 3" w:uiPriority="70"/>
+    <w:lsdException w:name="Colorful Shading Accent 3" w:uiPriority="71"/>
+    <w:lsdException w:name="Colorful List Accent 3" w:uiPriority="72"/>
+    <w:lsdException w:name="Colorful Grid Accent 3" w:uiPriority="73"/>
+    <w:lsdException w:name="Light Shading Accent 4" w:uiPriority="60"/>
+    <w:lsdException w:name="Light List Accent 4" w:uiPriority="61"/>
+    <w:lsdException w:name="Light Grid Accent 4" w:uiPriority="62"/>
+    <w:lsdException w:name="Medium Shading 1 Accent 4" w:uiPriority="63"/>
+    <w:lsdException w:name="Medium Shading 2 Accent 4" w:uiPriority="64"/>
+    <w:lsdException w:name="Medium List 1 Accent 4" w:uiPriority="65"/>
+    <w:lsdException w:name="Medium List 2 Accent 4" w:uiPriority="66"/>
+    <w:lsdException w:name="Medium Grid 1 Accent 4" w:uiPriority="67"/>
+    <w:lsdException w:name="Medium Grid 2 Accent 4" w:uiPriority="68"/>
+    <w:lsdException w:name="Medium Grid 3 Accent 4" w:uiPriority="69"/>
+    <w:lsdException w:name="Dark List Accent 4" w:uiPriority="70"/>
+    <w:lsdException w:name="Colorful Shading Accent 4" w:uiPriority="71"/>
+    <w:lsdException w:name="Colorful List Accent 4" w:uiPriority="72"/>
+    <w:lsdException w:name="Colorful Grid Accent 4" w:uiPriority="73"/>
+    <w:lsdException w:name="Light Shading Accent 5" w:uiPriority="60"/>
+    <w:lsdException w:name="Light List Accent 5" w:uiPriority="61"/>
+    <w:lsdException w:name="Light Grid Accent 5" w:uiPriority="62"/>
+    <w:lsdException w:name="Medium Shading 1 Accent 5" w:uiPriority="63"/>
+    <w:lsdException w:name="Medium Shading 2 Accent 5" w:uiPriority="64"/>
+    <w:lsdException w:name="Medium List 1 Accent 5" w:uiPriority="65"/>
+    <w:lsdException w:name="Medium List 2 Accent 5" w:uiPriority="66"/>
+    <w:lsdException w:name="Medium Grid 1 Accent 5" w:uiPriority="67"/>
+    <w:lsdException w:name="Medium Grid 2 Accent 5" w:uiPriority="68"/>
+    <w:lsdException w:name="Medium Grid 3 Accent 5" w:uiPriority="69"/>
+    <w:lsdException w:name="Dark List Accent 5" w:uiPriority="70"/>
+    <w:lsdException w:name="Colorful Shading Accent 5" w:uiPriority="71"/>
+    <w:lsdException w:name="Colorful List Accent 5" w:uiPriority="72"/>
+    <w:lsdException w:name="Colorful Grid Accent 5" w:uiPriority="73"/>
+    <w:lsdException w:name="Light Shading Accent 6" w:uiPriority="60"/>
+    <w:lsdException w:name="Light List Accent 6" w:uiPriority="61"/>
+    <w:lsdException w:name="Light Grid Accent 6" w:uiPriority="62"/>
+    <w:lsdException w:name="Medium Shading 1 Accent 6" w:uiPriority="63"/>
+    <w:lsdException w:name="Medium Shading 2 Accent 6" w:uiPriority="64"/>
+    <w:lsdException w:name="Medium List 1 Accent 6" w:uiPriority="65"/>
+    <w:lsdException w:name="Medium List 2 Accent 6" w:uiPriority="66"/>
+    <w:lsdException w:name="Medium Grid 1 Accent 6" w:uiPriority="67"/>
+    <w:lsdException w:name="Medium Grid 2 Accent 6" w:uiPriority="68"/>
+    <w:lsdException w:name="Medium Grid 3 Accent 6" w:uiPriority="69"/>
+    <w:lsdException w:name="Dark List Accent 6" w:uiPriority="70"/>
+    <w:lsdException w:name="Colorful Shading Accent 6" w:uiPriority="71"/>
+    <w:lsdException w:name="Colorful List Accent 6" w:uiPriority="72"/>
+    <w:lsdException w:name="Colorful Grid Accent 6" w:uiPriority="73"/>
+    <w:lsdException w:name="Subtle Emphasis" w:uiPriority="19" w:qFormat="1"/>
+    <w:lsdException w:name="Intense Emphasis" w:uiPriority="21" w:qFormat="1"/>
+    <w:lsdException w:name="Subtle Reference" w:uiPriority="31" w:qFormat="1"/>
+    <w:lsdException w:name="Intense Reference" w:uiPriority="32" w:qFormat="1"/>
+    <w:lsdException w:name="Book Title" w:uiPriority="33" w:qFormat="1"/>
+    <w:lsdException w:name="Bibliography" w:semiHidden="1" w:uiPriority="37" w:unhideWhenUsed="1"/>
+    <w:lsdException w:name="TOC Heading" w:semiHidden="1" w:uiPriority="39" w:unhideWhenUsed="1" w:qFormat="1"/>
+    <w:lsdException w:name="Plain Table 1" w:uiPriority="41"/>
+    <w:lsdException w:name="Plain Table 2" w:uiPriority="42"/>
+    <w:lsdException w:name="Plain Table 3" w:uiPriority="43"/>
+    <w:lsdException w:name="Plain Table 4" w:uiPriority="44"/>
+    <w:lsdException w:name="Plain Table 5" w:uiPriority="45"/>
+    <w:lsdException w:name="Grid Table Light" w:uiPriority="40"/>
+    <w:lsdException w:name="Grid Table 1 Light" w:uiPriority="46"/>
+    <w:lsdException w:name="Grid Table 2" w:uiPriority="47"/>
+    <w:lsdException w:name="Grid Table 3" w:uiPriority="48"/>
+    <w:lsdException w:name="Grid Table 4" w:uiPriority="49"/>
+    <w:lsdException w:name="Grid Table 5 Dark" w:uiPriority="50"/>
+    <w:lsdException w:name="Grid Table 6 Colorful" w:uiPriority="51"/>
+    <w:lsdException w:name="Grid Table 7 Colorful" w:uiPriority="52"/>
+    <w:lsdException w:name="Grid Table 1 Light Accent 1" w:uiPriority="46"/>
+    <w:lsdException w:name="Grid Table 2 Accent 1" w:uiPriority="47"/>
+    <w:lsdException w:name="Grid Table 3 Accent 1" w:uiPriority="48"/>
+    <w:lsdException w:name="Grid Table 4 Accent 1" w:uiPriority="49"/>
+    <w:lsdException w:name="Grid Table 5 Dark Accent 1" w:uiPriority="50"/>
+    <w:lsdException w:name="Grid Table 6 Colorful Accent 1" w:uiPriority="51"/>
+    <w:lsdException w:name="Grid Table 7 Colorful Accent 1" w:uiPriority="52"/>
+    <w:lsdException w:name="Grid Table 1 Light Accent 2" w:uiPriority="46"/>
+    <w:lsdException w:name="Grid Table 2 Accent 2" w:uiPriority="47"/>
+    <w:lsdException w:name="Grid Table 3 Accent 2" w:uiPriority="48"/>
+    <w:lsdException w:name="Grid Table 4 Accent 2" w:uiPriority="49"/>
+    <w:lsdException w:name="Grid Table 5 Dark Accent 2" w:uiPriority="50"/>
+    <w:lsdException w:name="Grid Table 6 Colorful Accent 2" w:uiPriority="51"/>
+    <w:lsdException w:name="Grid Table 7 Colorful Accent 2" w:uiPriority="52"/>
+    <w:lsdException w:name="Grid Table 1 Light Accent 3" w:uiPriority="46"/>
+    <w:lsdException w:name="Grid Table 2 Accent 3" w:uiPriority="47"/>
+    <w:lsdException w:name="Grid Table 3 Accent 3" w:uiPriority="48"/>
+    <w:lsdException w:name="Grid Table 4 Accent 3" w:uiPriority="49"/>
+    <w:lsdException w:name="Grid Table 5 Dark Accent 3" w:uiPriority="50"/>
+    <w:lsdException w:name="Grid Table 6 Colorful Accent 3" w:uiPriority="51"/>
+    <w:lsdException w:name="Grid Table 7 Colorful Accent 3" w:uiPriority="52"/>
+    <w:lsdException w:name="Grid Table 1 Light Accent 4" w:uiPriority="46"/>
+    <w:lsdException w:name="Grid Table 2 Accent 4" w:uiPriority="47"/>
+    <w:lsdException w:name="Grid Table 3 Accent 4" w:uiPriority="48"/>
+    <w:lsdException w:name="Grid Table 4 Accent 4" w:uiPriority="49"/>
+    <w:lsdException w:name="Grid Table 5 Dark Accent 4" w:uiPriority="50"/>
+    <w:lsdException w:name="Grid Table 6 Colorful Accent 4" w:uiPriority="51"/>
+    <w:lsdException w:name="Grid Table 7 Colorful Accent 4" w:uiPriority="52"/>
+    <w:lsdException w:name="Grid Table 1 Light Accent 5" w:uiPriority="46"/>
+    <w:lsdException w:name="Grid Table 2 Accent 5" w:uiPriority="47"/>
+    <w:lsdException w:name="Grid Table 3 Accent 5" w:uiPriority="48"/>
+    <w:lsdException w:name="Grid Table 4 Accent 5" w:uiPriority="49"/>
+    <w:lsdException w:name="Grid Table 5 Dark Accent 5" w:uiPriority="50"/>
+    <w:lsdException w:name="Grid Table 6 Colorful Accent 5" w:uiPriority="51"/>
+    <w:lsdException w:name="Grid Table 7 Colorful Accent 5" w:uiPriority="52"/>
+    <w:lsdException w:name="Grid Table 1 Light Accent 6" w:uiPriority="46"/>
+    <w:lsdException w:name="Grid Table 2 Accent 6" w:uiPriority="47"/>
+    <w:lsdException w:name="Grid Table 3 Accent 6" w:uiPriority="48"/>
+    <w:lsdException w:name="Grid Table 4 Accent 6" w:uiPriority="49"/>
+    <w:lsdException w:name="Grid Table 5 Dark Accent 6" w:uiPriority="50"/>
+    <w:lsdException w:name="Grid Table 6 Colorful Accent 6" w:uiPriority="51"/>
+    <w:lsdException w:name="Grid Table 7 Colorful Accent 6" w:uiPriority="52"/>
+    <w:lsdException w:name="List Table 1 Light" w:uiPriority="46"/>
+    <w:lsdException w:name="List Table 2" w:uiPriority="47"/>
+    <w:lsdException w:name="List Table 3" w:uiPriority="48"/>
+    <w:lsdException w:name="List Table 4" w:uiPriority="49"/>
+    <w:lsdException w:name="List Table 5 Dark" w:uiPriority="50"/>
+    <w:lsdException w:name="List Table 6 Colorful" w:uiPriority="51"/>
+    <w:lsdException w:name="List Table 7 Colorful" w:uiPriority="52"/>
+    <w:lsdException w:name="List Table 1 Light Accent 1" w:uiPriority="46"/>
+    <w:lsdException w:name="List Table 2 Accent 1" w:uiPriority="47"/>
+    <w:lsdException w:name="List Table 3 Accent 1" w:uiPriority="48"/>
+    <w:lsdException w:name="List Table 4 Accent 1" w:uiPriority="49"/>
+    <w:lsdException w:name="List Table 5 Dark Accent 1" w:uiPriority="50"/>
+    <w:lsdException w:name="List Table 6 Colorful Accent 1" w:uiPriority="51"/>
+    <w:lsdException w:name="List Table 7 Colorful Accent 1" w:uiPriority="52"/>
+    <w:lsdException w:name="List Table 1 Light Accent 2" w:uiPriority="46"/>
+    <w:lsdException w:name="List Table 2 Accent 2" w:uiPriority="47"/>
+    <w:lsdException w:name="List Table 3 Accent 2" w:uiPriority="48"/>
+    <w:lsdException w:name="List Table 4 Accent 2" w:uiPriority="49"/>
+    <w:lsdException w:name="List Table 5 Dark Accent 2" w:uiPriority="50"/>
+    <w:lsdException w:name="List Table 6 Colorful Accent 2" w:uiPriority="51"/>
+    <w:lsdException w:name="List Table 7 Colorful Accent 2" w:uiPriority="52"/>
+    <w:lsdException w:name="List Table 1 Light Accent 3" w:uiPriority="46"/>
+    <w:lsdException w:name="List Table 2 Accent 3" w:uiPriority="47"/>
+    <w:lsdException w:name="List Table 3 Accent 3" w:uiPriority="48"/>
+    <w:lsdException w:name="List Table 4 Accent 3" w:uiPriority="49"/>
+    <w:lsdException w:name="List Table 5 Dark Accent 3" w:uiPriority="50"/>
+    <w:lsdException w:name="List Table 6 Colorful Accent 3" w:uiPriority="51"/>
+    <w:lsdException w:name="List Table 7 Colorful Accent 3" w:uiPriority="52"/>
+    <w:lsdException w:name="List Table 1 Light Accent 4" w:uiPriority="46"/>
+    <w:lsdException w:name="List Table 2 Accent 4" w:uiPriority="47"/>
+    <w:lsdException w:name="List Table 3 Accent 4" w:uiPriority="48"/>
+    <w:lsdException w:name="List Table 4 Accent 4" w:uiPriority="49"/>
+    <w:lsdException w:name="List Table 5 Dark Accent 4" w:uiPriority="50"/>
+    <w:lsdException w:name="List Table 6 Colorful Accent 4" w:uiPriority="51"/>
+    <w:lsdException w:name="List Table 7 Colorful Accent 4" w:uiPriority="52"/>
+    <w:lsdException w:name="List Table 1 Light Accent 5" w:uiPriority="46"/>
+    <w:lsdException w:name="List Table 2 Accent 5" w:uiPriority="47"/>
+    <w:lsdException w:name="List Table 3 Accent 5" w:uiPriority="48"/>
+    <w:lsdException w:name="List Table 4 Accent 5" w:uiPriority="49"/>
+    <w:lsdException w:name="List Table 5 Dark Accent 5" w:uiPriority="50"/>
+    <w:lsdException w:name="List Table 6 Colorful Accent 5" w:uiPriority="51"/>
+    <w:lsdException w:name="List Table 7 Colorful Accent 5" w:uiPriority="52"/>
+    <w:lsdException w:name="List Table 1 Light Accent 6" w:uiPriority="46"/>
+    <w:lsdException w:name="List Table 2 Accent 6" w:uiPriority="47"/>
+    <w:lsdException w:name="List Table 3 Accent 6" w:uiPriority="48"/>
+    <w:lsdException w:name="List Table 4 Accent 6" w:uiPriority="49"/>
+    <w:lsdException w:name="List Table 5 Dark Accent 6" w:uiPriority="50"/>
+    <w:lsdException w:name="List Table 6 Colorful Accent 6" w:uiPriority="51"/>
+    <w:lsdException w:name="List Table 7 Colorful Accent 6" w:uiPriority="52"/>
+    <w:lsdException w:name="Mention" w:semiHidden="1" w:unhideWhenUsed="1"/>
+    <w:lsdException w:name="Smart Hyperlink" w:semiHidden="1" w:unhideWhenUsed="1"/>
+    <w:lsdException w:name="Hashtag" w:semiHidden="1" w:unhideWhenUsed="1"/>
+    <w:lsdException w:name="Unresolved Mention" w:semiHidden="1" w:unhideWhenUsed="1"/>
+    <w:lsdException w:name="Smart Link" w:semiHidden="1" w:unhideWhenUsed="1"/>
   </w:latentStyles>
   <w:style w:type="paragraph" w:default="1" w:styleId="Normal">
     <w:name w:val="Normal"/>
@@ -12577,7 +13096,7 @@
   <a:extraClrSchemeLst/>
   <a:extLst>
     <a:ext uri="{05A4C25C-085E-4340-85A3-A5531E510DB2}">
-      <thm15:themeFamily xmlns:thm15="http://schemas.microsoft.com/office/thememl/2012/main" xmlns="" name="Office Theme" id="{62F939B6-93AF-4DB8-9C6B-D6C7DFDC589F}" vid="{4A3C46E8-61CC-4603-A589-7422A47A8E4A}"/>
+      <thm15:themeFamily xmlns:thm15="http://schemas.microsoft.com/office/thememl/2012/main" name="Office Theme" id="{62F939B6-93AF-4DB8-9C6B-D6C7DFDC589F}" vid="{4A3C46E8-61CC-4603-A589-7422A47A8E4A}"/>
     </a:ext>
   </a:extLst>
 </a:theme>

</xml_diff>

<commit_message>
Added document for single action visit and auto correlation
</commit_message>
<xml_diff>
--- a/docs/DataFrameDoc.docx
+++ b/docs/DataFrameDoc.docx
@@ -821,6 +821,27 @@
                 <w:color w:val="C45911" w:themeColor="accent2" w:themeShade="BF"/>
               </w:rPr>
             </w:pPr>
+            <w:r>
+              <w:rPr>
+                <w:b/>
+                <w:color w:val="C45911" w:themeColor="accent2" w:themeShade="BF"/>
+              </w:rPr>
+              <w:t xml:space="preserve">struct </w:t>
+            </w:r>
+            <w:r>
+              <w:rPr>
+                <w:b/>
+                <w:color w:val="C45911" w:themeColor="accent2" w:themeShade="BF"/>
+              </w:rPr>
+              <w:t>AutoCorrVisitor</w:t>
+            </w:r>
+            <w:r>
+              <w:rPr>
+                <w:b/>
+                <w:color w:val="C45911" w:themeColor="accent2" w:themeShade="BF"/>
+              </w:rPr>
+              <w:t xml:space="preserve"> {  } </w:t>
+            </w:r>
           </w:p>
         </w:tc>
       </w:tr>
@@ -2326,6 +2347,61 @@
           </w:p>
         </w:tc>
       </w:tr>
+      <w:tr>
+        <w:tc>
+          <w:tcPr>
+            <w:tcW w:w="2988" w:type="dxa"/>
+          </w:tcPr>
+          <w:p>
+            <w:pPr>
+              <w:rPr>
+                <w:b/>
+                <w:color w:val="C45911" w:themeColor="accent2" w:themeShade="BF"/>
+              </w:rPr>
+            </w:pPr>
+            <w:r>
+              <w:rPr>
+                <w:b/>
+                <w:color w:val="C45911" w:themeColor="accent2" w:themeShade="BF"/>
+              </w:rPr>
+              <w:t>single_act_visit</w:t>
+            </w:r>
+            <w:r>
+              <w:rPr>
+                <w:b/>
+                <w:color w:val="C45911" w:themeColor="accent2" w:themeShade="BF"/>
+              </w:rPr>
+              <w:t>( )</w:t>
+            </w:r>
+          </w:p>
+        </w:tc>
+        <w:tc>
+          <w:tcPr>
+            <w:tcW w:w="3060" w:type="dxa"/>
+          </w:tcPr>
+          <w:p>
+            <w:pPr>
+              <w:rPr>
+                <w:b/>
+                <w:color w:val="C45911" w:themeColor="accent2" w:themeShade="BF"/>
+              </w:rPr>
+            </w:pPr>
+          </w:p>
+        </w:tc>
+        <w:tc>
+          <w:tcPr>
+            <w:tcW w:w="3528" w:type="dxa"/>
+          </w:tcPr>
+          <w:p>
+            <w:pPr>
+              <w:rPr>
+                <w:b/>
+                <w:color w:val="C45911" w:themeColor="accent2" w:themeShade="BF"/>
+              </w:rPr>
+            </w:pPr>
+          </w:p>
+        </w:tc>
+      </w:tr>
     </w:tbl>
     <w:p>
       <w:pPr>
@@ -2346,8 +2422,6 @@
           <w:sz w:val="36"/>
         </w:rPr>
       </w:pPr>
-      <w:bookmarkStart w:id="0" w:name="_GoBack"/>
-      <w:bookmarkEnd w:id="0"/>
       <w:r>
         <w:rPr>
           <w:rFonts w:ascii="Copperplate" w:hAnsi="Copperplate"/>
@@ -12553,42 +12627,71 @@
         <w:rPr>
           <w:color w:val="C45911" w:themeColor="accent2" w:themeShade="BF"/>
         </w:rPr>
-        <w:t>template&lt;typename ... types&gt;</w:t>
-      </w:r>
-    </w:p>
-    <w:p>
-      <w:pPr>
-        <w:ind w:left="1440"/>
-        <w:rPr>
-          <w:color w:val="C45911" w:themeColor="accent2" w:themeShade="BF"/>
-        </w:rPr>
-      </w:pPr>
-      <w:r>
-        <w:rPr>
-          <w:color w:val="C45911" w:themeColor="accent2" w:themeShade="BF"/>
-        </w:rPr>
-        <w:t>bool is_equal (const DataFrame &amp;rhs) const;</w:t>
-      </w:r>
-    </w:p>
-    <w:p>
-      <w:pPr>
-        <w:ind w:left="1440"/>
-      </w:pPr>
-      <w:r>
-        <w:t>It compares self with rhs. If both have the same indices, same number of columns, same names for each column, and all columns are equal, then it returns true. Otherwise it returns false</w:t>
-      </w:r>
-    </w:p>
-    <w:p>
-      <w:pPr>
-        <w:ind w:left="1440"/>
-      </w:pPr>
-    </w:p>
-    <w:p>
-      <w:pPr>
-        <w:ind w:left="1440"/>
-      </w:pPr>
-      <w:r>
-        <w:t>types: List all the types of all data columns.</w:t>
+        <w:t>template&lt;typename T, typename V&gt;</w:t>
+      </w:r>
+    </w:p>
+    <w:p>
+      <w:pPr>
+        <w:ind w:left="1440"/>
+        <w:rPr>
+          <w:color w:val="C45911" w:themeColor="accent2" w:themeShade="BF"/>
+        </w:rPr>
+      </w:pPr>
+      <w:r>
+        <w:rPr>
+          <w:color w:val="C45911" w:themeColor="accent2" w:themeShade="BF"/>
+        </w:rPr>
+        <w:t>V &amp;</w:t>
+      </w:r>
+      <w:r>
+        <w:t xml:space="preserve"> </w:t>
+      </w:r>
+      <w:r>
+        <w:rPr>
+          <w:color w:val="C45911" w:themeColor="accent2" w:themeShade="BF"/>
+        </w:rPr>
+        <w:t>single_act_visit</w:t>
+      </w:r>
+      <w:r>
+        <w:rPr>
+          <w:color w:val="C45911" w:themeColor="accent2" w:themeShade="BF"/>
+        </w:rPr>
+        <w:t xml:space="preserve"> </w:t>
+      </w:r>
+      <w:r>
+        <w:rPr>
+          <w:color w:val="C45911" w:themeColor="accent2" w:themeShade="BF"/>
+        </w:rPr>
+        <w:t>(const char *name, V &amp;visitor);</w:t>
+      </w:r>
+    </w:p>
+    <w:p>
+      <w:pPr>
+        <w:ind w:left="1440"/>
+      </w:pPr>
+      <w:r>
+        <w:t>This is similar to visit(), but it passes a const reference to the index vector and the named column vector at once the functor visitor. This is convenient for calculations that need the whole data vector, for example auto-correlation.</w:t>
+      </w:r>
+    </w:p>
+    <w:p>
+      <w:pPr>
+        <w:ind w:left="1440"/>
+      </w:pPr>
+    </w:p>
+    <w:p>
+      <w:pPr>
+        <w:ind w:left="1440"/>
+      </w:pPr>
+      <w:r>
+        <w:t>T: Type of the named column</w:t>
+      </w:r>
+    </w:p>
+    <w:p>
+      <w:pPr>
+        <w:ind w:left="1440"/>
+      </w:pPr>
+      <w:r>
+        <w:t>V: Type of the visitor functor</w:t>
       </w:r>
     </w:p>
     <w:p>
@@ -12599,7 +12702,7 @@
         <w:ind w:left="1440"/>
       </w:pPr>
       <w:r>
-        <w:t xml:space="preserve">          A type should be specified in the list only once.</w:t>
+        <w:t>name: Name of the data column</w:t>
       </w:r>
     </w:p>
     <w:p/>
@@ -12614,90 +12717,98 @@
         <w:rPr>
           <w:color w:val="C45911" w:themeColor="accent2" w:themeShade="BF"/>
         </w:rPr>
-        <w:t>template&lt;typename ... types&gt;</w:t>
-      </w:r>
-    </w:p>
-    <w:p>
-      <w:pPr>
-        <w:ind w:left="1440"/>
-        <w:rPr>
-          <w:color w:val="C45911" w:themeColor="accent2" w:themeShade="BF"/>
-        </w:rPr>
-      </w:pPr>
-      <w:r>
-        <w:rPr>
-          <w:color w:val="C45911" w:themeColor="accent2" w:themeShade="BF"/>
-        </w:rPr>
-        <w:t xml:space="preserve">DataFrame </w:t>
-      </w:r>
-      <w:r>
-        <w:rPr>
-          <w:color w:val="C45911" w:themeColor="accent2" w:themeShade="BF"/>
-        </w:rPr>
-        <w:t>&amp;modify_by_idx (DataFrame &amp;rhs,</w:t>
-      </w:r>
-    </w:p>
-    <w:p>
-      <w:pPr>
-        <w:ind w:left="1440"/>
-        <w:rPr>
-          <w:color w:val="C45911" w:themeColor="accent2" w:themeShade="BF"/>
-        </w:rPr>
-      </w:pPr>
-      <w:r>
-        <w:rPr>
-          <w:color w:val="C45911" w:themeColor="accent2" w:themeShade="BF"/>
-        </w:rPr>
-        <w:t xml:space="preserve">                                                 </w:t>
-      </w:r>
-      <w:r>
-        <w:rPr>
-          <w:color w:val="C45911" w:themeColor="accent2" w:themeShade="BF"/>
-        </w:rPr>
-        <w:t>sort_state already_sorted = sort_state::not_sorted)</w:t>
-      </w:r>
-      <w:r>
-        <w:rPr>
-          <w:color w:val="C45911" w:themeColor="accent2" w:themeShade="BF"/>
-        </w:rPr>
-        <w:t>;</w:t>
-      </w:r>
-    </w:p>
-    <w:p>
-      <w:pPr>
-        <w:ind w:left="1440"/>
-      </w:pPr>
-      <w:r>
-        <w:t>It iterates over all indices in rhs and modifies all the data columns in self that correspond to the given index value. If not already_sorted, both rhs and self will be sorted by index. It returns a reference to self</w:t>
-      </w:r>
-    </w:p>
-    <w:p>
-      <w:pPr>
-        <w:ind w:left="1440"/>
-      </w:pPr>
-    </w:p>
-    <w:p>
-      <w:pPr>
-        <w:ind w:left="1440"/>
-      </w:pPr>
-      <w:r>
-        <w:t>types: List all the types of all data columns.</w:t>
-      </w:r>
-    </w:p>
-    <w:p>
-      <w:pPr>
-        <w:ind w:left="1440"/>
-      </w:pPr>
-      <w:r>
-        <w:t xml:space="preserve">          A type should be specified in the list only once.</w:t>
-      </w:r>
-    </w:p>
-    <w:p>
-      <w:pPr>
-        <w:ind w:left="1440"/>
-      </w:pPr>
-      <w:r>
-        <w:t>already_sorted: If the self and rhs are already sorted by index,</w:t>
+        <w:t>template&lt;typename T1, typename T2, typename V&gt;</w:t>
+      </w:r>
+    </w:p>
+    <w:p>
+      <w:pPr>
+        <w:ind w:left="1440"/>
+        <w:rPr>
+          <w:color w:val="C45911" w:themeColor="accent2" w:themeShade="BF"/>
+        </w:rPr>
+      </w:pPr>
+      <w:r>
+        <w:rPr>
+          <w:color w:val="C45911" w:themeColor="accent2" w:themeShade="BF"/>
+        </w:rPr>
+        <w:t>V &amp;</w:t>
+      </w:r>
+      <w:r>
+        <w:t xml:space="preserve"> </w:t>
+      </w:r>
+      <w:r>
+        <w:rPr>
+          <w:color w:val="C45911" w:themeColor="accent2" w:themeShade="BF"/>
+        </w:rPr>
+        <w:t xml:space="preserve">single_act_visit </w:t>
+      </w:r>
+      <w:r>
+        <w:rPr>
+          <w:color w:val="C45911" w:themeColor="accent2" w:themeShade="BF"/>
+        </w:rPr>
+        <w:t>(const char *name1, const char *name2, V &amp;visitor);</w:t>
+      </w:r>
+    </w:p>
+    <w:p>
+      <w:pPr>
+        <w:ind w:left="1440"/>
+      </w:pPr>
+      <w:r>
+        <w:t>This is similar to visit(), but it passes a const reference to the index</w:t>
+      </w:r>
+    </w:p>
+    <w:p>
+      <w:pPr>
+        <w:ind w:left="1440"/>
+      </w:pPr>
+      <w:r>
+        <w:t>vector and the two named column vectors at once the functor visitor. This is convenient for calculations that need the whole data vector.</w:t>
+      </w:r>
+    </w:p>
+    <w:p>
+      <w:pPr>
+        <w:ind w:left="1440"/>
+      </w:pPr>
+      <w:r>
+        <w:t>NOTE: This method could be used to implement a pivot table.</w:t>
+      </w:r>
+    </w:p>
+    <w:p>
+      <w:pPr>
+        <w:ind w:left="1440"/>
+      </w:pPr>
+    </w:p>
+    <w:p>
+      <w:pPr>
+        <w:ind w:left="1440"/>
+      </w:pPr>
+      <w:r>
+        <w:t>T1: Type of the first named column</w:t>
+      </w:r>
+    </w:p>
+    <w:p>
+      <w:pPr>
+        <w:ind w:left="1440"/>
+      </w:pPr>
+      <w:r>
+        <w:t>T2: Type of the second named column</w:t>
+      </w:r>
+    </w:p>
+    <w:p>
+      <w:pPr>
+        <w:ind w:left="1440"/>
+      </w:pPr>
+      <w:r>
+        <w:lastRenderedPageBreak/>
+        <w:t>V: Type of the visitor functor</w:t>
+      </w:r>
+    </w:p>
+    <w:p>
+      <w:pPr>
+        <w:ind w:left="1440"/>
+      </w:pPr>
+      <w:r>
+        <w:t>name1: Name of the first data column</w:t>
       </w:r>
     </w:p>
     <w:p>
@@ -12708,7 +12819,176 @@
         <w:ind w:left="1440"/>
       </w:pPr>
       <w:r>
-        <w:lastRenderedPageBreak/>
+        <w:t>name2: Name of the second data column</w:t>
+      </w:r>
+    </w:p>
+    <w:p/>
+    <w:p>
+      <w:pPr>
+        <w:ind w:left="1440"/>
+        <w:rPr>
+          <w:color w:val="C45911" w:themeColor="accent2" w:themeShade="BF"/>
+        </w:rPr>
+      </w:pPr>
+      <w:r>
+        <w:rPr>
+          <w:color w:val="C45911" w:themeColor="accent2" w:themeShade="BF"/>
+        </w:rPr>
+        <w:t>template&lt;typename ... types&gt;</w:t>
+      </w:r>
+    </w:p>
+    <w:p>
+      <w:pPr>
+        <w:ind w:left="1440"/>
+        <w:rPr>
+          <w:color w:val="C45911" w:themeColor="accent2" w:themeShade="BF"/>
+        </w:rPr>
+      </w:pPr>
+      <w:r>
+        <w:rPr>
+          <w:color w:val="C45911" w:themeColor="accent2" w:themeShade="BF"/>
+        </w:rPr>
+        <w:t>bool is_equal (const DataFrame &amp;rhs) const;</w:t>
+      </w:r>
+    </w:p>
+    <w:p>
+      <w:pPr>
+        <w:ind w:left="1440"/>
+      </w:pPr>
+      <w:r>
+        <w:t>It compares self with rhs. If both have the same indices, same number of columns, same names for each column, and all columns are equal, then it returns true. Otherwise it returns false</w:t>
+      </w:r>
+    </w:p>
+    <w:p>
+      <w:pPr>
+        <w:ind w:left="1440"/>
+      </w:pPr>
+    </w:p>
+    <w:p>
+      <w:pPr>
+        <w:ind w:left="1440"/>
+      </w:pPr>
+      <w:r>
+        <w:t>types: List all the types of all data columns.</w:t>
+      </w:r>
+    </w:p>
+    <w:p>
+      <w:pPr>
+        <w:pBdr>
+          <w:bottom w:val="single" w:sz="6" w:space="1" w:color="auto"/>
+        </w:pBdr>
+        <w:ind w:left="1440"/>
+      </w:pPr>
+      <w:r>
+        <w:t xml:space="preserve">          A type should be specified in the list only once.</w:t>
+      </w:r>
+    </w:p>
+    <w:p/>
+    <w:p>
+      <w:pPr>
+        <w:ind w:left="1440"/>
+        <w:rPr>
+          <w:color w:val="C45911" w:themeColor="accent2" w:themeShade="BF"/>
+        </w:rPr>
+      </w:pPr>
+      <w:r>
+        <w:rPr>
+          <w:color w:val="C45911" w:themeColor="accent2" w:themeShade="BF"/>
+        </w:rPr>
+        <w:t>template&lt;typename ... types&gt;</w:t>
+      </w:r>
+    </w:p>
+    <w:p>
+      <w:pPr>
+        <w:ind w:left="1440"/>
+        <w:rPr>
+          <w:color w:val="C45911" w:themeColor="accent2" w:themeShade="BF"/>
+        </w:rPr>
+      </w:pPr>
+      <w:r>
+        <w:rPr>
+          <w:color w:val="C45911" w:themeColor="accent2" w:themeShade="BF"/>
+        </w:rPr>
+        <w:t xml:space="preserve">DataFrame </w:t>
+      </w:r>
+      <w:r>
+        <w:rPr>
+          <w:color w:val="C45911" w:themeColor="accent2" w:themeShade="BF"/>
+        </w:rPr>
+        <w:t>&amp;modify_by_idx (DataFrame &amp;rhs,</w:t>
+      </w:r>
+    </w:p>
+    <w:p>
+      <w:pPr>
+        <w:ind w:left="1440"/>
+        <w:rPr>
+          <w:color w:val="C45911" w:themeColor="accent2" w:themeShade="BF"/>
+        </w:rPr>
+      </w:pPr>
+      <w:r>
+        <w:rPr>
+          <w:color w:val="C45911" w:themeColor="accent2" w:themeShade="BF"/>
+        </w:rPr>
+        <w:t xml:space="preserve">                                                 </w:t>
+      </w:r>
+      <w:r>
+        <w:rPr>
+          <w:color w:val="C45911" w:themeColor="accent2" w:themeShade="BF"/>
+        </w:rPr>
+        <w:t>sort_state already_sorted = sort_state::not_sorted)</w:t>
+      </w:r>
+      <w:r>
+        <w:rPr>
+          <w:color w:val="C45911" w:themeColor="accent2" w:themeShade="BF"/>
+        </w:rPr>
+        <w:t>;</w:t>
+      </w:r>
+    </w:p>
+    <w:p>
+      <w:pPr>
+        <w:ind w:left="1440"/>
+      </w:pPr>
+      <w:r>
+        <w:t>It iterates over all indices in rhs and modifies all the data columns in self that correspond to the given index value. If not already_sorted, both rhs and self will be sorted by index. It returns a reference to self</w:t>
+      </w:r>
+    </w:p>
+    <w:p>
+      <w:pPr>
+        <w:ind w:left="1440"/>
+      </w:pPr>
+    </w:p>
+    <w:p>
+      <w:pPr>
+        <w:ind w:left="1440"/>
+      </w:pPr>
+      <w:r>
+        <w:t>types: List all the types of all data columns.</w:t>
+      </w:r>
+    </w:p>
+    <w:p>
+      <w:pPr>
+        <w:ind w:left="1440"/>
+      </w:pPr>
+      <w:r>
+        <w:t xml:space="preserve">          A type should be specified in the list only once.</w:t>
+      </w:r>
+    </w:p>
+    <w:p>
+      <w:pPr>
+        <w:ind w:left="1440"/>
+      </w:pPr>
+      <w:r>
+        <w:t>already_sorted: If the self and rhs are already sorted by index,</w:t>
+      </w:r>
+    </w:p>
+    <w:p>
+      <w:pPr>
+        <w:pBdr>
+          <w:bottom w:val="single" w:sz="6" w:space="1" w:color="auto"/>
+        </w:pBdr>
+        <w:ind w:left="1440"/>
+      </w:pPr>
+      <w:r>
         <w:t xml:space="preserve">                          this will save the expensive sort operations</w:t>
       </w:r>
     </w:p>
@@ -14215,21 +14495,97 @@
           <w:color w:val="C45911" w:themeColor="accent2" w:themeShade="BF"/>
           <w:sz w:val="22"/>
         </w:rPr>
-        <w:t>typename = typename std::enable_if&lt;std::is_arithmetic&lt;T&gt;::value, T&gt;::type&gt;</w:t>
-      </w:r>
-    </w:p>
-    <w:p>
-      <w:pPr>
-        <w:ind w:left="1440"/>
-        <w:rPr>
-          <w:color w:val="C45911" w:themeColor="accent2" w:themeShade="BF"/>
-        </w:rPr>
-      </w:pPr>
-      <w:r>
-        <w:rPr>
-          <w:color w:val="C45911" w:themeColor="accent2" w:themeShade="BF"/>
-        </w:rPr>
-        <w:t>struct DotProd</w:t>
+        <w:t xml:space="preserve">typename = typename </w:t>
+      </w:r>
+      <w:proofErr w:type="spellStart"/>
+      <w:r>
+        <w:rPr>
+          <w:color w:val="C45911" w:themeColor="accent2" w:themeShade="BF"/>
+          <w:sz w:val="22"/>
+        </w:rPr>
+        <w:t>std</w:t>
+      </w:r>
+      <w:proofErr w:type="spellEnd"/>
+      <w:r>
+        <w:rPr>
+          <w:color w:val="C45911" w:themeColor="accent2" w:themeShade="BF"/>
+          <w:sz w:val="22"/>
+        </w:rPr>
+        <w:t>::</w:t>
+      </w:r>
+      <w:proofErr w:type="spellStart"/>
+      <w:r>
+        <w:rPr>
+          <w:color w:val="C45911" w:themeColor="accent2" w:themeShade="BF"/>
+          <w:sz w:val="22"/>
+        </w:rPr>
+        <w:t>enable_if</w:t>
+      </w:r>
+      <w:proofErr w:type="spellEnd"/>
+      <w:r>
+        <w:rPr>
+          <w:color w:val="C45911" w:themeColor="accent2" w:themeShade="BF"/>
+          <w:sz w:val="22"/>
+        </w:rPr>
+        <w:t>&lt;</w:t>
+      </w:r>
+      <w:proofErr w:type="spellStart"/>
+      <w:r>
+        <w:rPr>
+          <w:color w:val="C45911" w:themeColor="accent2" w:themeShade="BF"/>
+          <w:sz w:val="22"/>
+        </w:rPr>
+        <w:t>std</w:t>
+      </w:r>
+      <w:proofErr w:type="spellEnd"/>
+      <w:r>
+        <w:rPr>
+          <w:color w:val="C45911" w:themeColor="accent2" w:themeShade="BF"/>
+          <w:sz w:val="22"/>
+        </w:rPr>
+        <w:t>::</w:t>
+      </w:r>
+      <w:proofErr w:type="spellStart"/>
+      <w:r>
+        <w:rPr>
+          <w:color w:val="C45911" w:themeColor="accent2" w:themeShade="BF"/>
+          <w:sz w:val="22"/>
+        </w:rPr>
+        <w:t>is_arithmetic</w:t>
+      </w:r>
+      <w:proofErr w:type="spellEnd"/>
+      <w:r>
+        <w:rPr>
+          <w:color w:val="C45911" w:themeColor="accent2" w:themeShade="BF"/>
+          <w:sz w:val="22"/>
+        </w:rPr>
+        <w:t>&lt;T&gt;::value, T&gt;::type&gt;</w:t>
+      </w:r>
+    </w:p>
+    <w:p>
+      <w:pPr>
+        <w:ind w:left="1440"/>
+        <w:rPr>
+          <w:color w:val="C45911" w:themeColor="accent2" w:themeShade="BF"/>
+        </w:rPr>
+      </w:pPr>
+      <w:r>
+        <w:rPr>
+          <w:color w:val="C45911" w:themeColor="accent2" w:themeShade="BF"/>
+        </w:rPr>
+        <w:t xml:space="preserve">struct </w:t>
+      </w:r>
+      <w:r>
+        <w:rPr>
+          <w:color w:val="C45911" w:themeColor="accent2" w:themeShade="BF"/>
+        </w:rPr>
+        <w:t>Auto</w:t>
+      </w:r>
+      <w:r>
+        <w:rPr>
+          <w:color w:val="C45911" w:themeColor="accent2" w:themeShade="BF"/>
+        </w:rPr>
+        <w:t>Corr</w:t>
       </w:r>
       <w:r>
         <w:rPr>
@@ -14243,7 +14599,24 @@
         <w:ind w:left="1440"/>
       </w:pPr>
       <w:r>
-        <w:t>This functor class calculates the dot-product of two given columns. See this document and datasci_tester.cc for examples.</w:t>
+        <w:t xml:space="preserve">This functor class calculates the </w:t>
+      </w:r>
+      <w:r>
+        <w:t xml:space="preserve">auto </w:t>
+      </w:r>
+      <w:r>
+        <w:t>correlation of given column.</w:t>
+      </w:r>
+      <w:r>
+        <w:t xml:space="preserve"> The result is a vector of auto correlations with lags of 0 up to length of column – 4.</w:t>
+      </w:r>
+    </w:p>
+    <w:p>
+      <w:pPr>
+        <w:ind w:left="1440"/>
+      </w:pPr>
+      <w:r>
+        <w:t>See this document and datasci_tester.cc for examples.</w:t>
       </w:r>
     </w:p>
     <w:p>
@@ -14284,7 +14657,10 @@
         <w:t>T must be an arithmetic-enabled type</w:t>
       </w:r>
     </w:p>
-    <w:p/>
+    <w:p>
+      <w:bookmarkStart w:id="0" w:name="_GoBack"/>
+      <w:bookmarkEnd w:id="0"/>
+    </w:p>
     <w:p>
       <w:pPr>
         <w:ind w:left="1440"/>
@@ -14345,7 +14721,7 @@
         <w:rPr>
           <w:color w:val="C45911" w:themeColor="accent2" w:themeShade="BF"/>
         </w:rPr>
-        <w:t>struct Stats</w:t>
+        <w:t>struct DotProd</w:t>
       </w:r>
       <w:r>
         <w:rPr>
@@ -14359,13 +14735,7 @@
         <w:ind w:left="1440"/>
       </w:pPr>
       <w:r>
-        <w:t>This functor class calculates the following statistics of a given column; mean, variance, standard deviation</w:t>
-      </w:r>
-      <w:r>
-        <w:t>, skew, and kurtosis</w:t>
-      </w:r>
-      <w:r>
-        <w:t>. See this document and datasci_tester.cc for examples.</w:t>
+        <w:t>This functor class calculates the dot-product of two given columns. See this document and datasci_tester.cc for examples.</w:t>
       </w:r>
     </w:p>
     <w:p>
@@ -14467,6 +14837,128 @@
         <w:rPr>
           <w:color w:val="C45911" w:themeColor="accent2" w:themeShade="BF"/>
         </w:rPr>
+        <w:t>struct Stats</w:t>
+      </w:r>
+      <w:r>
+        <w:rPr>
+          <w:color w:val="C45911" w:themeColor="accent2" w:themeShade="BF"/>
+        </w:rPr>
+        <w:t>Visitor;</w:t>
+      </w:r>
+    </w:p>
+    <w:p>
+      <w:pPr>
+        <w:ind w:left="1440"/>
+      </w:pPr>
+      <w:r>
+        <w:t>This functor class calculates the following statistics of a given column; mean, variance, standard deviation</w:t>
+      </w:r>
+      <w:r>
+        <w:t>, skew, and kurtosis</w:t>
+      </w:r>
+      <w:r>
+        <w:t>. See this document and datasci_tester.cc for examples.</w:t>
+      </w:r>
+    </w:p>
+    <w:p>
+      <w:pPr>
+        <w:ind w:left="1440"/>
+      </w:pPr>
+    </w:p>
+    <w:p>
+      <w:pPr>
+        <w:ind w:left="1440"/>
+      </w:pPr>
+      <w:r>
+        <w:t>T: Column/data type</w:t>
+      </w:r>
+    </w:p>
+    <w:p>
+      <w:pPr>
+        <w:ind w:left="1440"/>
+      </w:pPr>
+      <w:r>
+        <w:t>TS_T: Index type</w:t>
+      </w:r>
+    </w:p>
+    <w:p>
+      <w:pPr>
+        <w:pBdr>
+          <w:bottom w:val="single" w:sz="6" w:space="1" w:color="auto"/>
+        </w:pBdr>
+        <w:ind w:left="1440"/>
+        <w:rPr>
+          <w:i/>
+        </w:rPr>
+      </w:pPr>
+      <w:r>
+        <w:rPr>
+          <w:i/>
+        </w:rPr>
+        <w:t>T must be an arithmetic-enabled type</w:t>
+      </w:r>
+    </w:p>
+    <w:p/>
+    <w:p>
+      <w:pPr>
+        <w:ind w:left="1440"/>
+        <w:rPr>
+          <w:color w:val="C45911" w:themeColor="accent2" w:themeShade="BF"/>
+        </w:rPr>
+      </w:pPr>
+      <w:r>
+        <w:rPr>
+          <w:color w:val="C45911" w:themeColor="accent2" w:themeShade="BF"/>
+        </w:rPr>
+        <w:t>template&lt;typename T,</w:t>
+      </w:r>
+    </w:p>
+    <w:p>
+      <w:pPr>
+        <w:ind w:left="1440"/>
+        <w:rPr>
+          <w:color w:val="C45911" w:themeColor="accent2" w:themeShade="BF"/>
+        </w:rPr>
+      </w:pPr>
+      <w:r>
+        <w:rPr>
+          <w:color w:val="C45911" w:themeColor="accent2" w:themeShade="BF"/>
+        </w:rPr>
+        <w:t xml:space="preserve">                typename TS_T = unsigned long,</w:t>
+      </w:r>
+    </w:p>
+    <w:p>
+      <w:pPr>
+        <w:ind w:left="1440"/>
+        <w:rPr>
+          <w:color w:val="C45911" w:themeColor="accent2" w:themeShade="BF"/>
+        </w:rPr>
+      </w:pPr>
+      <w:r>
+        <w:rPr>
+          <w:color w:val="C45911" w:themeColor="accent2" w:themeShade="BF"/>
+        </w:rPr>
+        <w:t xml:space="preserve">                </w:t>
+      </w:r>
+      <w:r>
+        <w:rPr>
+          <w:color w:val="C45911" w:themeColor="accent2" w:themeShade="BF"/>
+          <w:sz w:val="22"/>
+        </w:rPr>
+        <w:t>typename = typename std::enable_if&lt;std::is_arithmetic&lt;T&gt;::value, T&gt;::type&gt;</w:t>
+      </w:r>
+    </w:p>
+    <w:p>
+      <w:pPr>
+        <w:ind w:left="1440"/>
+        <w:rPr>
+          <w:color w:val="C45911" w:themeColor="accent2" w:themeShade="BF"/>
+        </w:rPr>
+      </w:pPr>
+      <w:r>
+        <w:rPr>
+          <w:color w:val="C45911" w:themeColor="accent2" w:themeShade="BF"/>
+        </w:rPr>
         <w:t>struct SLRRegression</w:t>
       </w:r>
       <w:r>
@@ -14512,7 +15004,6 @@
         <w:ind w:left="1440"/>
       </w:pPr>
       <w:r>
-        <w:lastRenderedPageBreak/>
         <w:t>T: Column/data type</w:t>
       </w:r>
     </w:p>

</xml_diff>

<commit_message>
Added docs for return
</commit_message>
<xml_diff>
--- a/docs/DataFrameDoc.docx
+++ b/docs/DataFrameDoc.docx
@@ -897,6 +897,20 @@
                 <w:color w:val="C45911" w:themeColor="accent2" w:themeShade="BF"/>
               </w:rPr>
             </w:pPr>
+            <w:r>
+              <w:rPr>
+                <w:b/>
+                <w:color w:val="C45911" w:themeColor="accent2" w:themeShade="BF"/>
+              </w:rPr>
+              <w:t>struct ReturnVisitor</w:t>
+            </w:r>
+            <w:r>
+              <w:rPr>
+                <w:b/>
+                <w:color w:val="C45911" w:themeColor="accent2" w:themeShade="BF"/>
+              </w:rPr>
+              <w:t xml:space="preserve"> {  }</w:t>
+            </w:r>
           </w:p>
         </w:tc>
       </w:tr>
@@ -987,6 +1001,27 @@
                 <w:color w:val="C45911" w:themeColor="accent2" w:themeShade="BF"/>
               </w:rPr>
             </w:pPr>
+            <w:r>
+              <w:rPr>
+                <w:b/>
+                <w:color w:val="C45911" w:themeColor="accent2" w:themeShade="BF"/>
+              </w:rPr>
+              <w:t>enum c</w:t>
+            </w:r>
+            <w:r>
+              <w:rPr>
+                <w:b/>
+                <w:color w:val="C45911" w:themeColor="accent2" w:themeShade="BF"/>
+              </w:rPr>
+              <w:t>lass return_policy</w:t>
+            </w:r>
+            <w:r>
+              <w:rPr>
+                <w:b/>
+                <w:color w:val="C45911" w:themeColor="accent2" w:themeShade="BF"/>
+              </w:rPr>
+              <w:t xml:space="preserve"> {}</w:t>
+            </w:r>
           </w:p>
         </w:tc>
         <w:tc>
@@ -6839,93 +6874,102 @@
         <w:rPr>
           <w:color w:val="C45911" w:themeColor="accent2" w:themeShade="BF"/>
         </w:rPr>
-        <w:t>template&lt;typename T, typename U&gt;</w:t>
-      </w:r>
-    </w:p>
-    <w:p>
-      <w:pPr>
-        <w:ind w:left="1440"/>
-        <w:rPr>
-          <w:color w:val="C45911" w:themeColor="accent2" w:themeShade="BF"/>
-        </w:rPr>
-      </w:pPr>
-      <w:r>
-        <w:rPr>
-          <w:color w:val="C45911" w:themeColor="accent2" w:themeShade="BF"/>
-        </w:rPr>
-        <w:t>struct type_declare;</w:t>
-      </w:r>
-    </w:p>
-    <w:p>
-      <w:pPr>
-        <w:ind w:left="1440"/>
-        <w:rPr>
-          <w:color w:val="C45911" w:themeColor="accent2" w:themeShade="BF"/>
-        </w:rPr>
-      </w:pPr>
-    </w:p>
-    <w:p>
-      <w:pPr>
-        <w:ind w:left="1440"/>
-        <w:rPr>
-          <w:color w:val="C45911" w:themeColor="accent2" w:themeShade="BF"/>
-        </w:rPr>
-      </w:pPr>
-      <w:r>
-        <w:rPr>
-          <w:color w:val="C45911" w:themeColor="accent2" w:themeShade="BF"/>
-        </w:rPr>
-        <w:t>template&lt;typename U&gt;</w:t>
-      </w:r>
-    </w:p>
-    <w:p>
-      <w:pPr>
-        <w:ind w:left="1440"/>
-        <w:rPr>
-          <w:color w:val="C45911" w:themeColor="accent2" w:themeShade="BF"/>
-        </w:rPr>
-      </w:pPr>
-      <w:r>
-        <w:rPr>
-          <w:color w:val="C45911" w:themeColor="accent2" w:themeShade="BF"/>
-        </w:rPr>
-        <w:t>struct type_declare&lt;HeteroVector, U&gt;  { using type = std::vector&lt;U&gt;; };</w:t>
-      </w:r>
-    </w:p>
-    <w:p>
-      <w:pPr>
-        <w:ind w:left="1440"/>
-        <w:rPr>
-          <w:color w:val="C45911" w:themeColor="accent2" w:themeShade="BF"/>
-        </w:rPr>
-      </w:pPr>
-    </w:p>
-    <w:p>
-      <w:pPr>
-        <w:ind w:left="1440"/>
-        <w:rPr>
-          <w:color w:val="C45911" w:themeColor="accent2" w:themeShade="BF"/>
-        </w:rPr>
-      </w:pPr>
-      <w:r>
-        <w:rPr>
-          <w:color w:val="C45911" w:themeColor="accent2" w:themeShade="BF"/>
-        </w:rPr>
-        <w:t>template&lt;typename U&gt;</w:t>
-      </w:r>
-    </w:p>
-    <w:p>
-      <w:pPr>
-        <w:ind w:left="1440"/>
-        <w:rPr>
-          <w:color w:val="C45911" w:themeColor="accent2" w:themeShade="BF"/>
-        </w:rPr>
-      </w:pPr>
-      <w:r>
-        <w:rPr>
-          <w:color w:val="C45911" w:themeColor="accent2" w:themeShade="BF"/>
-        </w:rPr>
-        <w:t>struct type_declare&lt;HeteroView, U&gt;  { using type = VectorView&lt;U&gt;; };</w:t>
+        <w:t>enum class return_policy : unsigned char  {</w:t>
+      </w:r>
+    </w:p>
+    <w:p>
+      <w:pPr>
+        <w:ind w:left="1440"/>
+        <w:rPr>
+          <w:color w:val="C45911" w:themeColor="accent2" w:themeShade="BF"/>
+        </w:rPr>
+      </w:pPr>
+      <w:r>
+        <w:rPr>
+          <w:color w:val="C45911" w:themeColor="accent2" w:themeShade="BF"/>
+        </w:rPr>
+        <w:t xml:space="preserve">    log = 1,</w:t>
+      </w:r>
+    </w:p>
+    <w:p>
+      <w:pPr>
+        <w:ind w:left="1440"/>
+        <w:rPr>
+          <w:color w:val="C45911" w:themeColor="accent2" w:themeShade="BF"/>
+        </w:rPr>
+      </w:pPr>
+      <w:r>
+        <w:rPr>
+          <w:color w:val="C45911" w:themeColor="accent2" w:themeShade="BF"/>
+        </w:rPr>
+        <w:t xml:space="preserve">    percentage = 2,</w:t>
+      </w:r>
+    </w:p>
+    <w:p>
+      <w:pPr>
+        <w:ind w:left="1440"/>
+        <w:rPr>
+          <w:color w:val="C45911" w:themeColor="accent2" w:themeShade="BF"/>
+        </w:rPr>
+      </w:pPr>
+      <w:r>
+        <w:rPr>
+          <w:color w:val="C45911" w:themeColor="accent2" w:themeShade="BF"/>
+        </w:rPr>
+        <w:t xml:space="preserve">    monetary = 3,</w:t>
+      </w:r>
+    </w:p>
+    <w:p>
+      <w:pPr>
+        <w:ind w:left="1440"/>
+        <w:rPr>
+          <w:color w:val="C45911" w:themeColor="accent2" w:themeShade="BF"/>
+        </w:rPr>
+      </w:pPr>
+      <w:r>
+        <w:rPr>
+          <w:color w:val="C45911" w:themeColor="accent2" w:themeShade="BF"/>
+        </w:rPr>
+        <w:t>};</w:t>
+      </w:r>
+    </w:p>
+    <w:p>
+      <w:pPr>
+        <w:ind w:left="1440"/>
+      </w:pPr>
+      <w:r>
+        <w:t xml:space="preserve">This policy specifies </w:t>
+      </w:r>
+      <w:r>
+        <w:t>the type of return to be calculated</w:t>
+      </w:r>
+    </w:p>
+    <w:p>
+      <w:pPr>
+        <w:ind w:left="1440"/>
+      </w:pPr>
+      <w:r>
+        <w:t>log</w:t>
+      </w:r>
+      <w:r>
+        <w:t xml:space="preserve">: </w:t>
+      </w:r>
+      <w:r>
+        <w:t>log(present / past)</w:t>
+      </w:r>
+    </w:p>
+    <w:p>
+      <w:pPr>
+        <w:ind w:left="1440"/>
+      </w:pPr>
+      <w:r>
+        <w:t>percentage</w:t>
+      </w:r>
+      <w:r>
+        <w:t xml:space="preserve">: </w:t>
+      </w:r>
+      <w:r>
+        <w:t>(present - past) / past)</w:t>
       </w:r>
     </w:p>
     <w:p>
@@ -6937,6 +6981,126 @@
       </w:pPr>
       <w:r>
         <w:lastRenderedPageBreak/>
+        <w:t>monetary</w:t>
+      </w:r>
+      <w:r>
+        <w:t xml:space="preserve">: </w:t>
+      </w:r>
+      <w:r>
+        <w:t>present - past</w:t>
+      </w:r>
+      <w:bookmarkStart w:id="0" w:name="_GoBack"/>
+      <w:bookmarkEnd w:id="0"/>
+    </w:p>
+    <w:p/>
+    <w:p>
+      <w:pPr>
+        <w:ind w:left="1440"/>
+        <w:rPr>
+          <w:color w:val="C45911" w:themeColor="accent2" w:themeShade="BF"/>
+        </w:rPr>
+      </w:pPr>
+      <w:r>
+        <w:rPr>
+          <w:color w:val="C45911" w:themeColor="accent2" w:themeShade="BF"/>
+        </w:rPr>
+        <w:t>template&lt;typename T, typename U&gt;</w:t>
+      </w:r>
+    </w:p>
+    <w:p>
+      <w:pPr>
+        <w:ind w:left="1440"/>
+        <w:rPr>
+          <w:color w:val="C45911" w:themeColor="accent2" w:themeShade="BF"/>
+        </w:rPr>
+      </w:pPr>
+      <w:r>
+        <w:rPr>
+          <w:color w:val="C45911" w:themeColor="accent2" w:themeShade="BF"/>
+        </w:rPr>
+        <w:t>struct type_declare;</w:t>
+      </w:r>
+    </w:p>
+    <w:p>
+      <w:pPr>
+        <w:ind w:left="1440"/>
+        <w:rPr>
+          <w:color w:val="C45911" w:themeColor="accent2" w:themeShade="BF"/>
+        </w:rPr>
+      </w:pPr>
+    </w:p>
+    <w:p>
+      <w:pPr>
+        <w:ind w:left="1440"/>
+        <w:rPr>
+          <w:color w:val="C45911" w:themeColor="accent2" w:themeShade="BF"/>
+        </w:rPr>
+      </w:pPr>
+      <w:r>
+        <w:rPr>
+          <w:color w:val="C45911" w:themeColor="accent2" w:themeShade="BF"/>
+        </w:rPr>
+        <w:t>template&lt;typename U&gt;</w:t>
+      </w:r>
+    </w:p>
+    <w:p>
+      <w:pPr>
+        <w:ind w:left="1440"/>
+        <w:rPr>
+          <w:color w:val="C45911" w:themeColor="accent2" w:themeShade="BF"/>
+        </w:rPr>
+      </w:pPr>
+      <w:r>
+        <w:rPr>
+          <w:color w:val="C45911" w:themeColor="accent2" w:themeShade="BF"/>
+        </w:rPr>
+        <w:t>struct type_declare&lt;HeteroVector, U&gt;  { using type = std::vector&lt;U&gt;; };</w:t>
+      </w:r>
+    </w:p>
+    <w:p>
+      <w:pPr>
+        <w:ind w:left="1440"/>
+        <w:rPr>
+          <w:color w:val="C45911" w:themeColor="accent2" w:themeShade="BF"/>
+        </w:rPr>
+      </w:pPr>
+    </w:p>
+    <w:p>
+      <w:pPr>
+        <w:ind w:left="1440"/>
+        <w:rPr>
+          <w:color w:val="C45911" w:themeColor="accent2" w:themeShade="BF"/>
+        </w:rPr>
+      </w:pPr>
+      <w:r>
+        <w:rPr>
+          <w:color w:val="C45911" w:themeColor="accent2" w:themeShade="BF"/>
+        </w:rPr>
+        <w:t>template&lt;typename U&gt;</w:t>
+      </w:r>
+    </w:p>
+    <w:p>
+      <w:pPr>
+        <w:ind w:left="1440"/>
+        <w:rPr>
+          <w:color w:val="C45911" w:themeColor="accent2" w:themeShade="BF"/>
+        </w:rPr>
+      </w:pPr>
+      <w:r>
+        <w:rPr>
+          <w:color w:val="C45911" w:themeColor="accent2" w:themeShade="BF"/>
+        </w:rPr>
+        <w:t>struct type_declare&lt;HeteroView, U&gt;  { using type = VectorView&lt;U&gt;; };</w:t>
+      </w:r>
+    </w:p>
+    <w:p>
+      <w:pPr>
+        <w:pBdr>
+          <w:bottom w:val="single" w:sz="6" w:space="1" w:color="auto"/>
+        </w:pBdr>
+        <w:ind w:left="1440"/>
+      </w:pPr>
+      <w:r>
         <w:t>This is a spoofy way to declare a type at compile time dynamically. Here it is used in declaring a few different data structures depending whether we are a DataFrame or DataFrameView</w:t>
       </w:r>
     </w:p>
@@ -14495,97 +14659,21 @@
           <w:color w:val="C45911" w:themeColor="accent2" w:themeShade="BF"/>
           <w:sz w:val="22"/>
         </w:rPr>
-        <w:t xml:space="preserve">typename = typename </w:t>
-      </w:r>
-      <w:proofErr w:type="spellStart"/>
-      <w:r>
-        <w:rPr>
-          <w:color w:val="C45911" w:themeColor="accent2" w:themeShade="BF"/>
-          <w:sz w:val="22"/>
-        </w:rPr>
-        <w:t>std</w:t>
-      </w:r>
-      <w:proofErr w:type="spellEnd"/>
-      <w:r>
-        <w:rPr>
-          <w:color w:val="C45911" w:themeColor="accent2" w:themeShade="BF"/>
-          <w:sz w:val="22"/>
-        </w:rPr>
-        <w:t>::</w:t>
-      </w:r>
-      <w:proofErr w:type="spellStart"/>
-      <w:r>
-        <w:rPr>
-          <w:color w:val="C45911" w:themeColor="accent2" w:themeShade="BF"/>
-          <w:sz w:val="22"/>
-        </w:rPr>
-        <w:t>enable_if</w:t>
-      </w:r>
-      <w:proofErr w:type="spellEnd"/>
-      <w:r>
-        <w:rPr>
-          <w:color w:val="C45911" w:themeColor="accent2" w:themeShade="BF"/>
-          <w:sz w:val="22"/>
-        </w:rPr>
-        <w:t>&lt;</w:t>
-      </w:r>
-      <w:proofErr w:type="spellStart"/>
-      <w:r>
-        <w:rPr>
-          <w:color w:val="C45911" w:themeColor="accent2" w:themeShade="BF"/>
-          <w:sz w:val="22"/>
-        </w:rPr>
-        <w:t>std</w:t>
-      </w:r>
-      <w:proofErr w:type="spellEnd"/>
-      <w:r>
-        <w:rPr>
-          <w:color w:val="C45911" w:themeColor="accent2" w:themeShade="BF"/>
-          <w:sz w:val="22"/>
-        </w:rPr>
-        <w:t>::</w:t>
-      </w:r>
-      <w:proofErr w:type="spellStart"/>
-      <w:r>
-        <w:rPr>
-          <w:color w:val="C45911" w:themeColor="accent2" w:themeShade="BF"/>
-          <w:sz w:val="22"/>
-        </w:rPr>
-        <w:t>is_arithmetic</w:t>
-      </w:r>
-      <w:proofErr w:type="spellEnd"/>
-      <w:r>
-        <w:rPr>
-          <w:color w:val="C45911" w:themeColor="accent2" w:themeShade="BF"/>
-          <w:sz w:val="22"/>
-        </w:rPr>
-        <w:t>&lt;T&gt;::value, T&gt;::type&gt;</w:t>
-      </w:r>
-    </w:p>
-    <w:p>
-      <w:pPr>
-        <w:ind w:left="1440"/>
-        <w:rPr>
-          <w:color w:val="C45911" w:themeColor="accent2" w:themeShade="BF"/>
-        </w:rPr>
-      </w:pPr>
-      <w:r>
-        <w:rPr>
-          <w:color w:val="C45911" w:themeColor="accent2" w:themeShade="BF"/>
-        </w:rPr>
-        <w:t xml:space="preserve">struct </w:t>
-      </w:r>
-      <w:r>
-        <w:rPr>
-          <w:color w:val="C45911" w:themeColor="accent2" w:themeShade="BF"/>
-        </w:rPr>
-        <w:t>Auto</w:t>
-      </w:r>
-      <w:r>
-        <w:rPr>
-          <w:color w:val="C45911" w:themeColor="accent2" w:themeShade="BF"/>
-        </w:rPr>
-        <w:t>Corr</w:t>
+        <w:t>typename = typename std::enable_if&lt;std::is_arithmetic&lt;T&gt;::value, T&gt;::type&gt;</w:t>
+      </w:r>
+    </w:p>
+    <w:p>
+      <w:pPr>
+        <w:ind w:left="1440"/>
+        <w:rPr>
+          <w:color w:val="C45911" w:themeColor="accent2" w:themeShade="BF"/>
+        </w:rPr>
+      </w:pPr>
+      <w:r>
+        <w:rPr>
+          <w:color w:val="C45911" w:themeColor="accent2" w:themeShade="BF"/>
+        </w:rPr>
+        <w:t>struct AutoCorr</w:t>
       </w:r>
       <w:r>
         <w:rPr>
@@ -14599,16 +14687,15 @@
         <w:ind w:left="1440"/>
       </w:pPr>
       <w:r>
-        <w:t xml:space="preserve">This functor class calculates the </w:t>
-      </w:r>
-      <w:r>
-        <w:t xml:space="preserve">auto </w:t>
-      </w:r>
-      <w:r>
-        <w:t>correlation of given column.</w:t>
-      </w:r>
-      <w:r>
-        <w:t xml:space="preserve"> The result is a vector of auto correlations with lags of 0 up to length of column – 4.</w:t>
+        <w:t>This is a “single action visitor”, meaning it is passed the whole data vector in one call and you must use the single_action_visit() interface.</w:t>
+      </w:r>
+    </w:p>
+    <w:p>
+      <w:pPr>
+        <w:ind w:left="1440"/>
+      </w:pPr>
+      <w:r>
+        <w:t>This functor class calculates the auto correlation of given column. The result is a vector of auto correlations with lags of 0 up to length of column – 4.</w:t>
       </w:r>
     </w:p>
     <w:p>
@@ -14657,10 +14744,7 @@
         <w:t>T must be an arithmetic-enabled type</w:t>
       </w:r>
     </w:p>
-    <w:p>
-      <w:bookmarkStart w:id="0" w:name="_GoBack"/>
-      <w:bookmarkEnd w:id="0"/>
-    </w:p>
+    <w:p/>
     <w:p>
       <w:pPr>
         <w:ind w:left="1440"/>
@@ -14700,6 +14784,145 @@
         <w:rPr>
           <w:color w:val="C45911" w:themeColor="accent2" w:themeShade="BF"/>
         </w:rPr>
+        <w:t xml:space="preserve">                </w:t>
+      </w:r>
+      <w:r>
+        <w:rPr>
+          <w:color w:val="C45911" w:themeColor="accent2" w:themeShade="BF"/>
+          <w:sz w:val="22"/>
+        </w:rPr>
+        <w:t>typename = typename std::enable_if&lt;std::is_arithmetic&lt;T&gt;::value, T&gt;::type&gt;</w:t>
+      </w:r>
+    </w:p>
+    <w:p>
+      <w:pPr>
+        <w:ind w:left="1440"/>
+        <w:rPr>
+          <w:color w:val="C45911" w:themeColor="accent2" w:themeShade="BF"/>
+        </w:rPr>
+      </w:pPr>
+      <w:r>
+        <w:rPr>
+          <w:color w:val="C45911" w:themeColor="accent2" w:themeShade="BF"/>
+        </w:rPr>
+        <w:t xml:space="preserve">struct </w:t>
+      </w:r>
+      <w:r>
+        <w:rPr>
+          <w:color w:val="C45911" w:themeColor="accent2" w:themeShade="BF"/>
+        </w:rPr>
+        <w:t>ReturnVisitor</w:t>
+      </w:r>
+      <w:r>
+        <w:rPr>
+          <w:color w:val="C45911" w:themeColor="accent2" w:themeShade="BF"/>
+        </w:rPr>
+        <w:t>;</w:t>
+      </w:r>
+    </w:p>
+    <w:p>
+      <w:pPr>
+        <w:ind w:left="1440"/>
+      </w:pPr>
+      <w:r>
+        <w:t>This is a “single action visitor”, meaning it is passed the whole data vector in one call and you must use the single_action_visit() interface.</w:t>
+      </w:r>
+    </w:p>
+    <w:p>
+      <w:pPr>
+        <w:ind w:left="1440"/>
+      </w:pPr>
+      <w:r>
+        <w:t>This functor class calculates the return of a given column, according to the return policy (monetary, percentage, or log). The result is a vector of returns.</w:t>
+      </w:r>
+    </w:p>
+    <w:p>
+      <w:pPr>
+        <w:ind w:left="1440"/>
+      </w:pPr>
+      <w:r>
+        <w:t>See this document and datasci_tester.cc for examples.</w:t>
+      </w:r>
+    </w:p>
+    <w:p>
+      <w:pPr>
+        <w:ind w:left="1440"/>
+      </w:pPr>
+    </w:p>
+    <w:p>
+      <w:pPr>
+        <w:ind w:left="1440"/>
+      </w:pPr>
+      <w:r>
+        <w:t>T: Column/data type</w:t>
+      </w:r>
+    </w:p>
+    <w:p>
+      <w:pPr>
+        <w:ind w:left="1440"/>
+      </w:pPr>
+      <w:r>
+        <w:t>TS_T: Index type</w:t>
+      </w:r>
+    </w:p>
+    <w:p>
+      <w:pPr>
+        <w:pBdr>
+          <w:bottom w:val="single" w:sz="6" w:space="1" w:color="auto"/>
+        </w:pBdr>
+        <w:ind w:left="1440"/>
+        <w:rPr>
+          <w:i/>
+        </w:rPr>
+      </w:pPr>
+      <w:r>
+        <w:rPr>
+          <w:i/>
+        </w:rPr>
+        <w:t>T must be an arithmetic-enabled type</w:t>
+      </w:r>
+    </w:p>
+    <w:p/>
+    <w:p>
+      <w:pPr>
+        <w:ind w:left="1440"/>
+        <w:rPr>
+          <w:color w:val="C45911" w:themeColor="accent2" w:themeShade="BF"/>
+        </w:rPr>
+      </w:pPr>
+      <w:r>
+        <w:rPr>
+          <w:color w:val="C45911" w:themeColor="accent2" w:themeShade="BF"/>
+        </w:rPr>
+        <w:t>template&lt;typename T,</w:t>
+      </w:r>
+    </w:p>
+    <w:p>
+      <w:pPr>
+        <w:ind w:left="1440"/>
+        <w:rPr>
+          <w:color w:val="C45911" w:themeColor="accent2" w:themeShade="BF"/>
+        </w:rPr>
+      </w:pPr>
+      <w:r>
+        <w:rPr>
+          <w:color w:val="C45911" w:themeColor="accent2" w:themeShade="BF"/>
+        </w:rPr>
+        <w:t xml:space="preserve">                typename TS_T = unsigned long,</w:t>
+      </w:r>
+    </w:p>
+    <w:p>
+      <w:pPr>
+        <w:ind w:left="1440"/>
+        <w:rPr>
+          <w:color w:val="C45911" w:themeColor="accent2" w:themeShade="BF"/>
+        </w:rPr>
+      </w:pPr>
+      <w:r>
+        <w:rPr>
+          <w:color w:val="C45911" w:themeColor="accent2" w:themeShade="BF"/>
+        </w:rPr>
+        <w:lastRenderedPageBreak/>
         <w:t xml:space="preserve">                </w:t>
       </w:r>
       <w:r>

</xml_diff>

<commit_message>
Added documentation for kth element and median
</commit_message>
<xml_diff>
--- a/docs/DataFrameDoc.docx
+++ b/docs/DataFrameDoc.docx
@@ -966,6 +966,20 @@
                 <w:color w:val="C45911" w:themeColor="accent2" w:themeShade="BF"/>
               </w:rPr>
             </w:pPr>
+            <w:r>
+              <w:rPr>
+                <w:b/>
+                <w:color w:val="C45911" w:themeColor="accent2" w:themeShade="BF"/>
+              </w:rPr>
+              <w:t>struct KthValueVisitor</w:t>
+            </w:r>
+            <w:r>
+              <w:rPr>
+                <w:b/>
+                <w:color w:val="C45911" w:themeColor="accent2" w:themeShade="BF"/>
+              </w:rPr>
+              <w:t xml:space="preserve"> {  }</w:t>
+            </w:r>
           </w:p>
         </w:tc>
       </w:tr>
@@ -1022,6 +1036,206 @@
               </w:rPr>
               <w:t xml:space="preserve"> {}</w:t>
             </w:r>
+          </w:p>
+        </w:tc>
+        <w:tc>
+          <w:tcPr>
+            <w:tcW w:w="3528" w:type="dxa"/>
+          </w:tcPr>
+          <w:p>
+            <w:pPr>
+              <w:rPr>
+                <w:b/>
+                <w:color w:val="C45911" w:themeColor="accent2" w:themeShade="BF"/>
+              </w:rPr>
+            </w:pPr>
+            <w:r>
+              <w:rPr>
+                <w:b/>
+                <w:color w:val="C45911" w:themeColor="accent2" w:themeShade="BF"/>
+              </w:rPr>
+              <w:t>struct MedianVisitor</w:t>
+            </w:r>
+            <w:r>
+              <w:rPr>
+                <w:b/>
+                <w:color w:val="C45911" w:themeColor="accent2" w:themeShade="BF"/>
+              </w:rPr>
+              <w:t xml:space="preserve"> {</w:t>
+            </w:r>
+            <w:r>
+              <w:rPr>
+                <w:b/>
+                <w:color w:val="C45911" w:themeColor="accent2" w:themeShade="BF"/>
+              </w:rPr>
+              <w:t xml:space="preserve"> </w:t>
+            </w:r>
+            <w:r>
+              <w:rPr>
+                <w:b/>
+                <w:color w:val="C45911" w:themeColor="accent2" w:themeShade="BF"/>
+              </w:rPr>
+              <w:t xml:space="preserve"> }</w:t>
+            </w:r>
+          </w:p>
+        </w:tc>
+      </w:tr>
+      <w:tr>
+        <w:tc>
+          <w:tcPr>
+            <w:tcW w:w="2988" w:type="dxa"/>
+          </w:tcPr>
+          <w:p>
+            <w:pPr>
+              <w:rPr>
+                <w:b/>
+                <w:color w:val="C45911" w:themeColor="accent2" w:themeShade="BF"/>
+              </w:rPr>
+            </w:pPr>
+            <w:r>
+              <w:rPr>
+                <w:b/>
+                <w:color w:val="C45911" w:themeColor="accent2" w:themeShade="BF"/>
+              </w:rPr>
+              <w:t>groupby(  )</w:t>
+            </w:r>
+          </w:p>
+        </w:tc>
+        <w:tc>
+          <w:tcPr>
+            <w:tcW w:w="3060" w:type="dxa"/>
+          </w:tcPr>
+          <w:p>
+            <w:pPr>
+              <w:rPr>
+                <w:b/>
+                <w:color w:val="C45911" w:themeColor="accent2" w:themeShade="BF"/>
+              </w:rPr>
+            </w:pPr>
+          </w:p>
+        </w:tc>
+        <w:tc>
+          <w:tcPr>
+            <w:tcW w:w="3528" w:type="dxa"/>
+          </w:tcPr>
+          <w:p>
+            <w:pPr>
+              <w:rPr>
+                <w:b/>
+                <w:color w:val="C45911" w:themeColor="accent2" w:themeShade="BF"/>
+              </w:rPr>
+            </w:pPr>
+            <w:r>
+              <w:rPr>
+                <w:b/>
+                <w:color w:val="C45911" w:themeColor="accent2" w:themeShade="BF"/>
+              </w:rPr>
+              <w:t>struct MeanVisitor</w:t>
+            </w:r>
+            <w:r>
+              <w:rPr>
+                <w:b/>
+                <w:color w:val="C45911" w:themeColor="accent2" w:themeShade="BF"/>
+              </w:rPr>
+              <w:t xml:space="preserve"> {  }</w:t>
+            </w:r>
+          </w:p>
+        </w:tc>
+      </w:tr>
+      <w:tr>
+        <w:tc>
+          <w:tcPr>
+            <w:tcW w:w="2988" w:type="dxa"/>
+          </w:tcPr>
+          <w:p>
+            <w:pPr>
+              <w:rPr>
+                <w:b/>
+                <w:color w:val="C45911" w:themeColor="accent2" w:themeShade="BF"/>
+              </w:rPr>
+            </w:pPr>
+            <w:r>
+              <w:rPr>
+                <w:b/>
+                <w:color w:val="C45911" w:themeColor="accent2" w:themeShade="BF"/>
+              </w:rPr>
+              <w:t>groupby_async(  )</w:t>
+            </w:r>
+          </w:p>
+        </w:tc>
+        <w:tc>
+          <w:tcPr>
+            <w:tcW w:w="3060" w:type="dxa"/>
+          </w:tcPr>
+          <w:p>
+            <w:pPr>
+              <w:rPr>
+                <w:b/>
+                <w:color w:val="C45911" w:themeColor="accent2" w:themeShade="BF"/>
+              </w:rPr>
+            </w:pPr>
+          </w:p>
+        </w:tc>
+        <w:tc>
+          <w:tcPr>
+            <w:tcW w:w="3528" w:type="dxa"/>
+          </w:tcPr>
+          <w:p>
+            <w:pPr>
+              <w:rPr>
+                <w:b/>
+                <w:color w:val="C45911" w:themeColor="accent2" w:themeShade="BF"/>
+              </w:rPr>
+            </w:pPr>
+            <w:r>
+              <w:rPr>
+                <w:b/>
+                <w:color w:val="C45911" w:themeColor="accent2" w:themeShade="BF"/>
+              </w:rPr>
+              <w:t>struct SumVisitor</w:t>
+            </w:r>
+            <w:r>
+              <w:rPr>
+                <w:b/>
+                <w:color w:val="C45911" w:themeColor="accent2" w:themeShade="BF"/>
+              </w:rPr>
+              <w:t xml:space="preserve"> {  }</w:t>
+            </w:r>
+          </w:p>
+        </w:tc>
+      </w:tr>
+      <w:tr>
+        <w:tc>
+          <w:tcPr>
+            <w:tcW w:w="2988" w:type="dxa"/>
+          </w:tcPr>
+          <w:p>
+            <w:pPr>
+              <w:rPr>
+                <w:b/>
+                <w:color w:val="C45911" w:themeColor="accent2" w:themeShade="BF"/>
+              </w:rPr>
+            </w:pPr>
+            <w:r>
+              <w:rPr>
+                <w:b/>
+                <w:color w:val="C45911" w:themeColor="accent2" w:themeShade="BF"/>
+              </w:rPr>
+              <w:t>is_equal(  )</w:t>
+            </w:r>
+          </w:p>
+        </w:tc>
+        <w:tc>
+          <w:tcPr>
+            <w:tcW w:w="3060" w:type="dxa"/>
+          </w:tcPr>
+          <w:p>
+            <w:pPr>
+              <w:rPr>
+                <w:b/>
+                <w:color w:val="C45911" w:themeColor="accent2" w:themeShade="BF"/>
+              </w:rPr>
+            </w:pPr>
           </w:p>
         </w:tc>
         <w:tc>
@@ -1055,7 +1269,7 @@
                 <w:b/>
                 <w:color w:val="C45911" w:themeColor="accent2" w:themeShade="BF"/>
               </w:rPr>
-              <w:t>groupby(  )</w:t>
+              <w:t>join_by_index(  )</w:t>
             </w:r>
           </w:p>
         </w:tc>
@@ -1103,7 +1317,7 @@
                 <w:b/>
                 <w:color w:val="C45911" w:themeColor="accent2" w:themeShade="BF"/>
               </w:rPr>
-              <w:t>groupby_async(  )</w:t>
+              <w:t>load_column(  )</w:t>
             </w:r>
           </w:p>
         </w:tc>
@@ -1151,7 +1365,7 @@
                 <w:b/>
                 <w:color w:val="C45911" w:themeColor="accent2" w:themeShade="BF"/>
               </w:rPr>
-              <w:t>is_equal(  )</w:t>
+              <w:t>load_data(  )</w:t>
             </w:r>
           </w:p>
         </w:tc>
@@ -1199,7 +1413,7 @@
                 <w:b/>
                 <w:color w:val="C45911" w:themeColor="accent2" w:themeShade="BF"/>
               </w:rPr>
-              <w:t>join_by_index(  )</w:t>
+              <w:t>load_index(  )</w:t>
             </w:r>
           </w:p>
         </w:tc>
@@ -1247,7 +1461,7 @@
                 <w:b/>
                 <w:color w:val="C45911" w:themeColor="accent2" w:themeShade="BF"/>
               </w:rPr>
-              <w:t>load_column(  )</w:t>
+              <w:t>make_consistent(  )</w:t>
             </w:r>
           </w:p>
         </w:tc>
@@ -1295,7 +1509,7 @@
                 <w:b/>
                 <w:color w:val="C45911" w:themeColor="accent2" w:themeShade="BF"/>
               </w:rPr>
-              <w:t>load_data(  )</w:t>
+              <w:t>modify_by_idx(  )</w:t>
             </w:r>
           </w:p>
         </w:tc>
@@ -1343,7 +1557,7 @@
                 <w:b/>
                 <w:color w:val="C45911" w:themeColor="accent2" w:themeShade="BF"/>
               </w:rPr>
-              <w:t>load_index(  )</w:t>
+              <w:t>multi_visit(  )</w:t>
             </w:r>
           </w:p>
         </w:tc>
@@ -1391,7 +1605,7 @@
                 <w:b/>
                 <w:color w:val="C45911" w:themeColor="accent2" w:themeShade="BF"/>
               </w:rPr>
-              <w:t>make_consistent(  )</w:t>
+              <w:t>read(  )</w:t>
             </w:r>
           </w:p>
         </w:tc>
@@ -1439,7 +1653,7 @@
                 <w:b/>
                 <w:color w:val="C45911" w:themeColor="accent2" w:themeShade="BF"/>
               </w:rPr>
-              <w:t>modify_by_idx(  )</w:t>
+              <w:t>read_async(  )</w:t>
             </w:r>
           </w:p>
         </w:tc>
@@ -1487,7 +1701,7 @@
                 <w:b/>
                 <w:color w:val="C45911" w:themeColor="accent2" w:themeShade="BF"/>
               </w:rPr>
-              <w:t>multi_visit(  )</w:t>
+              <w:t>remove_column(  )</w:t>
             </w:r>
           </w:p>
         </w:tc>
@@ -1535,7 +1749,7 @@
                 <w:b/>
                 <w:color w:val="C45911" w:themeColor="accent2" w:themeShade="BF"/>
               </w:rPr>
-              <w:t>read(  )</w:t>
+              <w:t>remove_data_by_idx(  )</w:t>
             </w:r>
           </w:p>
         </w:tc>
@@ -1583,7 +1797,7 @@
                 <w:b/>
                 <w:color w:val="C45911" w:themeColor="accent2" w:themeShade="BF"/>
               </w:rPr>
-              <w:t>read_async(  )</w:t>
+              <w:t>remove_data_by_loc(  )</w:t>
             </w:r>
           </w:p>
         </w:tc>
@@ -1631,7 +1845,7 @@
                 <w:b/>
                 <w:color w:val="C45911" w:themeColor="accent2" w:themeShade="BF"/>
               </w:rPr>
-              <w:t>remove_column(  )</w:t>
+              <w:t>rename_column(  )</w:t>
             </w:r>
           </w:p>
         </w:tc>
@@ -1679,7 +1893,7 @@
                 <w:b/>
                 <w:color w:val="C45911" w:themeColor="accent2" w:themeShade="BF"/>
               </w:rPr>
-              <w:t>remove_data_by_idx(  )</w:t>
+              <w:t>rotate(  )</w:t>
             </w:r>
           </w:p>
         </w:tc>
@@ -1727,7 +1941,7 @@
                 <w:b/>
                 <w:color w:val="C45911" w:themeColor="accent2" w:themeShade="BF"/>
               </w:rPr>
-              <w:t>remove_data_by_loc(  )</w:t>
+              <w:t>self_bucketize(  )</w:t>
             </w:r>
           </w:p>
         </w:tc>
@@ -1775,7 +1989,7 @@
                 <w:b/>
                 <w:color w:val="C45911" w:themeColor="accent2" w:themeShade="BF"/>
               </w:rPr>
-              <w:t>rename_column(  )</w:t>
+              <w:t>self_rotate(  )</w:t>
             </w:r>
           </w:p>
         </w:tc>
@@ -1823,7 +2037,7 @@
                 <w:b/>
                 <w:color w:val="C45911" w:themeColor="accent2" w:themeShade="BF"/>
               </w:rPr>
-              <w:t>rotate(  )</w:t>
+              <w:t>self_shift(  )</w:t>
             </w:r>
           </w:p>
         </w:tc>
@@ -1871,7 +2085,7 @@
                 <w:b/>
                 <w:color w:val="C45911" w:themeColor="accent2" w:themeShade="BF"/>
               </w:rPr>
-              <w:t>self_bucketize(  )</w:t>
+              <w:t>shift(  )</w:t>
             </w:r>
           </w:p>
         </w:tc>
@@ -1919,7 +2133,7 @@
                 <w:b/>
                 <w:color w:val="C45911" w:themeColor="accent2" w:themeShade="BF"/>
               </w:rPr>
-              <w:t>self_rotate(  )</w:t>
+              <w:t>sort(  )</w:t>
             </w:r>
           </w:p>
         </w:tc>
@@ -1967,7 +2181,7 @@
                 <w:b/>
                 <w:color w:val="C45911" w:themeColor="accent2" w:themeShade="BF"/>
               </w:rPr>
-              <w:t>self_shift(  )</w:t>
+              <w:t>sort_async(  )</w:t>
             </w:r>
           </w:p>
         </w:tc>
@@ -2015,7 +2229,7 @@
                 <w:b/>
                 <w:color w:val="C45911" w:themeColor="accent2" w:themeShade="BF"/>
               </w:rPr>
-              <w:t>shift(  )</w:t>
+              <w:t>transpose(  )</w:t>
             </w:r>
           </w:p>
         </w:tc>
@@ -2063,7 +2277,7 @@
                 <w:b/>
                 <w:color w:val="C45911" w:themeColor="accent2" w:themeShade="BF"/>
               </w:rPr>
-              <w:t>sort(  )</w:t>
+              <w:t>value_counts(  )</w:t>
             </w:r>
           </w:p>
         </w:tc>
@@ -2111,7 +2325,7 @@
                 <w:b/>
                 <w:color w:val="C45911" w:themeColor="accent2" w:themeShade="BF"/>
               </w:rPr>
-              <w:t>sort_async(  )</w:t>
+              <w:t>visit(  )</w:t>
             </w:r>
           </w:p>
         </w:tc>
@@ -2159,7 +2373,7 @@
                 <w:b/>
                 <w:color w:val="C45911" w:themeColor="accent2" w:themeShade="BF"/>
               </w:rPr>
-              <w:t>transpose(  )</w:t>
+              <w:t>write(  )</w:t>
             </w:r>
           </w:p>
         </w:tc>
@@ -2207,7 +2421,7 @@
                 <w:b/>
                 <w:color w:val="C45911" w:themeColor="accent2" w:themeShade="BF"/>
               </w:rPr>
-              <w:t>value_counts(  )</w:t>
+              <w:t>write_async(  )</w:t>
             </w:r>
           </w:p>
         </w:tc>
@@ -2255,150 +2469,6 @@
                 <w:b/>
                 <w:color w:val="C45911" w:themeColor="accent2" w:themeShade="BF"/>
               </w:rPr>
-              <w:t>visit(  )</w:t>
-            </w:r>
-          </w:p>
-        </w:tc>
-        <w:tc>
-          <w:tcPr>
-            <w:tcW w:w="3060" w:type="dxa"/>
-          </w:tcPr>
-          <w:p>
-            <w:pPr>
-              <w:rPr>
-                <w:b/>
-                <w:color w:val="C45911" w:themeColor="accent2" w:themeShade="BF"/>
-              </w:rPr>
-            </w:pPr>
-          </w:p>
-        </w:tc>
-        <w:tc>
-          <w:tcPr>
-            <w:tcW w:w="3528" w:type="dxa"/>
-          </w:tcPr>
-          <w:p>
-            <w:pPr>
-              <w:rPr>
-                <w:b/>
-                <w:color w:val="C45911" w:themeColor="accent2" w:themeShade="BF"/>
-              </w:rPr>
-            </w:pPr>
-          </w:p>
-        </w:tc>
-      </w:tr>
-      <w:tr>
-        <w:tc>
-          <w:tcPr>
-            <w:tcW w:w="2988" w:type="dxa"/>
-          </w:tcPr>
-          <w:p>
-            <w:pPr>
-              <w:rPr>
-                <w:b/>
-                <w:color w:val="C45911" w:themeColor="accent2" w:themeShade="BF"/>
-              </w:rPr>
-            </w:pPr>
-            <w:r>
-              <w:rPr>
-                <w:b/>
-                <w:color w:val="C45911" w:themeColor="accent2" w:themeShade="BF"/>
-              </w:rPr>
-              <w:t>write(  )</w:t>
-            </w:r>
-          </w:p>
-        </w:tc>
-        <w:tc>
-          <w:tcPr>
-            <w:tcW w:w="3060" w:type="dxa"/>
-          </w:tcPr>
-          <w:p>
-            <w:pPr>
-              <w:rPr>
-                <w:b/>
-                <w:color w:val="C45911" w:themeColor="accent2" w:themeShade="BF"/>
-              </w:rPr>
-            </w:pPr>
-          </w:p>
-        </w:tc>
-        <w:tc>
-          <w:tcPr>
-            <w:tcW w:w="3528" w:type="dxa"/>
-          </w:tcPr>
-          <w:p>
-            <w:pPr>
-              <w:rPr>
-                <w:b/>
-                <w:color w:val="C45911" w:themeColor="accent2" w:themeShade="BF"/>
-              </w:rPr>
-            </w:pPr>
-          </w:p>
-        </w:tc>
-      </w:tr>
-      <w:tr>
-        <w:tc>
-          <w:tcPr>
-            <w:tcW w:w="2988" w:type="dxa"/>
-          </w:tcPr>
-          <w:p>
-            <w:pPr>
-              <w:rPr>
-                <w:b/>
-                <w:color w:val="C45911" w:themeColor="accent2" w:themeShade="BF"/>
-              </w:rPr>
-            </w:pPr>
-            <w:r>
-              <w:rPr>
-                <w:b/>
-                <w:color w:val="C45911" w:themeColor="accent2" w:themeShade="BF"/>
-              </w:rPr>
-              <w:t>write_async(  )</w:t>
-            </w:r>
-          </w:p>
-        </w:tc>
-        <w:tc>
-          <w:tcPr>
-            <w:tcW w:w="3060" w:type="dxa"/>
-          </w:tcPr>
-          <w:p>
-            <w:pPr>
-              <w:rPr>
-                <w:b/>
-                <w:color w:val="C45911" w:themeColor="accent2" w:themeShade="BF"/>
-              </w:rPr>
-            </w:pPr>
-          </w:p>
-        </w:tc>
-        <w:tc>
-          <w:tcPr>
-            <w:tcW w:w="3528" w:type="dxa"/>
-          </w:tcPr>
-          <w:p>
-            <w:pPr>
-              <w:rPr>
-                <w:b/>
-                <w:color w:val="C45911" w:themeColor="accent2" w:themeShade="BF"/>
-              </w:rPr>
-            </w:pPr>
-          </w:p>
-        </w:tc>
-      </w:tr>
-      <w:tr>
-        <w:tc>
-          <w:tcPr>
-            <w:tcW w:w="2988" w:type="dxa"/>
-          </w:tcPr>
-          <w:p>
-            <w:pPr>
-              <w:rPr>
-                <w:b/>
-                <w:color w:val="C45911" w:themeColor="accent2" w:themeShade="BF"/>
-              </w:rPr>
-            </w:pPr>
-            <w:r>
-              <w:rPr>
-                <w:b/>
-                <w:color w:val="C45911" w:themeColor="accent2" w:themeShade="BF"/>
-              </w:rPr>
               <w:t>single_act_visit</w:t>
             </w:r>
             <w:r>
@@ -2556,84 +2626,153 @@
       <w:r>
         <w:rPr>
           <w:b/>
+          <w:sz w:val="32"/>
+        </w:rPr>
+        <w:t>Views</w:t>
+      </w:r>
+      <w:r>
+        <w:rPr>
+          <w:sz w:val="32"/>
+        </w:rPr>
+        <w:t xml:space="preserve"> </w:t>
+      </w:r>
+      <w:r>
+        <w:t xml:space="preserve">were recently added. This is a very interesting/useful concept that even Pandas doesn’t have it currently. A view is a slice of </w:t>
+      </w:r>
+      <w:r>
+        <w:t>a</w:t>
+      </w:r>
+      <w:r>
+        <w:t xml:space="preserve"> DataFrame that is a reference to the original DataFrame. I</w:t>
+      </w:r>
+      <w:r>
+        <w:t>t</w:t>
+      </w:r>
+      <w:r>
+        <w:t xml:space="preserve"> appears exactly the same as a DataFrame, but if you modify an</w:t>
+      </w:r>
+      <w:r>
+        <w:t>y</w:t>
+      </w:r>
+      <w:r>
+        <w:t xml:space="preserve"> data in the view, the original DataFrame will also be </w:t>
+      </w:r>
+      <w:r>
+        <w:t>modified</w:t>
+      </w:r>
+      <w:r>
+        <w:t>.</w:t>
+      </w:r>
+    </w:p>
+    <w:p>
+      <w:pPr>
+        <w:ind w:left="720"/>
+      </w:pPr>
+      <w:r>
+        <w:t>There are certain things you cannot do in views</w:t>
+      </w:r>
+      <w:r>
+        <w:t>. For example, you cannot add to delete columns, extend the index column, …</w:t>
+      </w:r>
+    </w:p>
+    <w:p>
+      <w:pPr>
+        <w:ind w:left="720"/>
+      </w:pPr>
+      <w:r>
+        <w:t>For more understanding</w:t>
+      </w:r>
+      <w:r>
+        <w:t>,</w:t>
+      </w:r>
+      <w:r>
+        <w:t xml:space="preserve"> </w:t>
+      </w:r>
+      <w:r>
+        <w:t>look at this document below and/or</w:t>
+      </w:r>
+      <w:r>
+        <w:t xml:space="preserve"> the test file</w:t>
+      </w:r>
+      <w:r>
+        <w:t>s.</w:t>
+      </w:r>
+    </w:p>
+    <w:p>
+      <w:pPr>
+        <w:ind w:left="720"/>
+      </w:pPr>
+    </w:p>
+    <w:p>
+      <w:pPr>
+        <w:ind w:left="720"/>
+      </w:pPr>
+      <w:r>
+        <w:rPr>
+          <w:b/>
+          <w:sz w:val="32"/>
+        </w:rPr>
+        <w:t>Visitors</w:t>
+      </w:r>
+      <w:r>
+        <w:rPr>
+          <w:sz w:val="32"/>
+        </w:rPr>
+        <w:t xml:space="preserve"> </w:t>
+      </w:r>
+      <w:r>
+        <w:t>are the way to run statistical algorithms. Most of DataFrame statistical algorithms are in “visitors”. Visitor is the mechanism by which DataFrame passes data points to your algorithm. You can add your own algorithms to a visitor functor and extend DataFrame easily. There are two kinds of visit mechanism in DataFrame:</w:t>
+      </w:r>
+    </w:p>
+    <w:p>
+      <w:pPr>
+        <w:pStyle w:val="ListParagraph"/>
+        <w:numPr>
+          <w:ilvl w:val="0"/>
+          <w:numId w:val="3"/>
+        </w:numPr>
+      </w:pPr>
+      <w:r>
+        <w:t>Regular visit (visit()). In this case DataFrame passes the given column(s) data points one-by-one to the visitor functor. This is convenient for algorithms that can operate per data point, such as correlation, variance etc.</w:t>
+      </w:r>
+    </w:p>
+    <w:p>
+      <w:pPr>
+        <w:pStyle w:val="ListParagraph"/>
+        <w:numPr>
+          <w:ilvl w:val="0"/>
+          <w:numId w:val="3"/>
+        </w:numPr>
+      </w:pPr>
+      <w:r>
+        <w:t>Single-action visit (single_act_visit()). In this case a reference to the given column(s) are passed to the visitor functor at once. This is necessary for algorithms that need the whole data together, such as return, median, etc.</w:t>
+      </w:r>
+    </w:p>
+    <w:p>
+      <w:pPr>
+        <w:ind w:left="720"/>
+      </w:pPr>
+      <w:r>
+        <w:t xml:space="preserve">See </w:t>
+      </w:r>
+      <w:r>
+        <w:t xml:space="preserve">this document and </w:t>
+      </w:r>
+      <w:r>
+        <w:rPr>
+          <w:i/>
           <w:sz w:val="28"/>
         </w:rPr>
-        <w:t>V</w:t>
-      </w:r>
-      <w:r>
-        <w:rPr>
-          <w:b/>
-          <w:sz w:val="28"/>
-        </w:rPr>
-        <w:t>iews</w:t>
-      </w:r>
-      <w:r>
-        <w:rPr>
-          <w:sz w:val="28"/>
-        </w:rPr>
-        <w:t xml:space="preserve"> </w:t>
-      </w:r>
-      <w:r>
-        <w:t xml:space="preserve">were recently added. This is a very interesting/useful concept that even Pandas doesn’t have it currently. A view is a slice of </w:t>
-      </w:r>
-      <w:r>
-        <w:t>a</w:t>
-      </w:r>
-      <w:r>
-        <w:t xml:space="preserve"> DataFrame that is a reference to the original DataFrame. I</w:t>
-      </w:r>
-      <w:r>
-        <w:t>t</w:t>
-      </w:r>
-      <w:r>
-        <w:t xml:space="preserve"> appears exactly the same as a DataFrame, but if you modify an</w:t>
-      </w:r>
-      <w:r>
-        <w:t>y</w:t>
-      </w:r>
-      <w:r>
-        <w:t xml:space="preserve"> data in the view, the original DataFrame will also be </w:t>
-      </w:r>
-      <w:r>
-        <w:t>modified</w:t>
-      </w:r>
-      <w:r>
-        <w:t>.</w:t>
-      </w:r>
-    </w:p>
-    <w:p>
-      <w:pPr>
-        <w:ind w:left="720"/>
-      </w:pPr>
-      <w:r>
-        <w:t>There are certain things you cannot do in views</w:t>
-      </w:r>
-      <w:r>
-        <w:t>. For example, you cannot add to delete columns, extend the index column, …</w:t>
-      </w:r>
-    </w:p>
-    <w:p>
-      <w:pPr>
-        <w:ind w:left="720"/>
-      </w:pPr>
-      <w:r>
-        <w:t>For more understanding</w:t>
-      </w:r>
-      <w:r>
-        <w:t>,</w:t>
-      </w:r>
-      <w:r>
-        <w:t xml:space="preserve"> </w:t>
-      </w:r>
-      <w:r>
-        <w:t>look at this document below and/or</w:t>
-      </w:r>
-      <w:r>
-        <w:t xml:space="preserve"> the test file</w:t>
-      </w:r>
-      <w:r>
-        <w:t>s.</w:t>
-      </w:r>
+        <w:t>dataframe_tester.cc</w:t>
+      </w:r>
+      <w:r>
+        <w:t xml:space="preserve"> for more examples</w:t>
+      </w:r>
+      <w:r>
+        <w:t xml:space="preserve"> and documentation.</w:t>
+      </w:r>
+      <w:bookmarkStart w:id="0" w:name="_GoBack"/>
+      <w:bookmarkEnd w:id="0"/>
     </w:p>
     <w:p/>
     <w:p>
@@ -6989,8 +7128,6 @@
       <w:r>
         <w:t>present - past</w:t>
       </w:r>
-      <w:bookmarkStart w:id="0" w:name="_GoBack"/>
-      <w:bookmarkEnd w:id="0"/>
     </w:p>
     <w:p/>
     <w:p>
@@ -14882,6 +15019,183 @@
         <w:t>T must be an arithmetic-enabled type</w:t>
       </w:r>
     </w:p>
+    <w:p>
+      <w:pPr>
+        <w:tabs>
+          <w:tab w:val="left" w:pos="3834"/>
+        </w:tabs>
+      </w:pPr>
+    </w:p>
+    <w:p>
+      <w:pPr>
+        <w:ind w:left="1440"/>
+        <w:rPr>
+          <w:color w:val="C45911" w:themeColor="accent2" w:themeShade="BF"/>
+        </w:rPr>
+      </w:pPr>
+      <w:r>
+        <w:rPr>
+          <w:color w:val="C45911" w:themeColor="accent2" w:themeShade="BF"/>
+        </w:rPr>
+        <w:t>template&lt;typename T,</w:t>
+      </w:r>
+    </w:p>
+    <w:p>
+      <w:pPr>
+        <w:ind w:left="1440"/>
+        <w:rPr>
+          <w:color w:val="C45911" w:themeColor="accent2" w:themeShade="BF"/>
+        </w:rPr>
+      </w:pPr>
+      <w:r>
+        <w:rPr>
+          <w:color w:val="C45911" w:themeColor="accent2" w:themeShade="BF"/>
+        </w:rPr>
+        <w:t xml:space="preserve">     </w:t>
+      </w:r>
+      <w:r>
+        <w:rPr>
+          <w:color w:val="C45911" w:themeColor="accent2" w:themeShade="BF"/>
+        </w:rPr>
+        <w:t xml:space="preserve">       </w:t>
+      </w:r>
+      <w:r>
+        <w:rPr>
+          <w:color w:val="C45911" w:themeColor="accent2" w:themeShade="BF"/>
+        </w:rPr>
+        <w:t xml:space="preserve">    typename TS_T = unsigned long,</w:t>
+      </w:r>
+    </w:p>
+    <w:p>
+      <w:pPr>
+        <w:ind w:left="1440"/>
+        <w:rPr>
+          <w:color w:val="C45911" w:themeColor="accent2" w:themeShade="BF"/>
+          <w:sz w:val="22"/>
+          <w:szCs w:val="22"/>
+        </w:rPr>
+      </w:pPr>
+      <w:r>
+        <w:rPr>
+          <w:color w:val="C45911" w:themeColor="accent2" w:themeShade="BF"/>
+        </w:rPr>
+        <w:lastRenderedPageBreak/>
+        <w:t xml:space="preserve">    </w:t>
+      </w:r>
+      <w:r>
+        <w:rPr>
+          <w:color w:val="C45911" w:themeColor="accent2" w:themeShade="BF"/>
+        </w:rPr>
+        <w:t xml:space="preserve">       </w:t>
+      </w:r>
+      <w:r>
+        <w:rPr>
+          <w:color w:val="C45911" w:themeColor="accent2" w:themeShade="BF"/>
+        </w:rPr>
+        <w:t xml:space="preserve">     </w:t>
+      </w:r>
+      <w:r>
+        <w:rPr>
+          <w:color w:val="C45911" w:themeColor="accent2" w:themeShade="BF"/>
+          <w:sz w:val="22"/>
+          <w:szCs w:val="22"/>
+        </w:rPr>
+        <w:t>typename =</w:t>
+      </w:r>
+      <w:r>
+        <w:rPr>
+          <w:color w:val="C45911" w:themeColor="accent2" w:themeShade="BF"/>
+          <w:sz w:val="22"/>
+          <w:szCs w:val="22"/>
+        </w:rPr>
+        <w:t xml:space="preserve"> </w:t>
+      </w:r>
+      <w:r>
+        <w:rPr>
+          <w:color w:val="C45911" w:themeColor="accent2" w:themeShade="BF"/>
+          <w:sz w:val="22"/>
+          <w:szCs w:val="22"/>
+        </w:rPr>
+        <w:t>typename std::enable_if&lt;std::is_arithmetic&lt;T&gt;::value, T&gt;::type&gt;</w:t>
+      </w:r>
+    </w:p>
+    <w:p>
+      <w:pPr>
+        <w:ind w:left="1440"/>
+        <w:rPr>
+          <w:color w:val="C45911" w:themeColor="accent2" w:themeShade="BF"/>
+        </w:rPr>
+      </w:pPr>
+      <w:r>
+        <w:rPr>
+          <w:color w:val="C45911" w:themeColor="accent2" w:themeShade="BF"/>
+        </w:rPr>
+        <w:t>struct KthValueVisitor</w:t>
+      </w:r>
+      <w:r>
+        <w:rPr>
+          <w:color w:val="C45911" w:themeColor="accent2" w:themeShade="BF"/>
+        </w:rPr>
+        <w:t>;</w:t>
+      </w:r>
+    </w:p>
+    <w:p>
+      <w:pPr>
+        <w:ind w:left="1440"/>
+      </w:pPr>
+      <w:r>
+        <w:t>This is a “single action visitor”, meaning it is passed the whole data vector in one call and you must use the single_action_visit() interface.</w:t>
+      </w:r>
+    </w:p>
+    <w:p>
+      <w:pPr>
+        <w:ind w:left="1440"/>
+      </w:pPr>
+      <w:r>
+        <w:t xml:space="preserve">This functor class </w:t>
+      </w:r>
+      <w:r>
+        <w:t>finds the Kth element in the given column in linear time.</w:t>
+      </w:r>
+    </w:p>
+    <w:p>
+      <w:pPr>
+        <w:ind w:left="1440"/>
+      </w:pPr>
+    </w:p>
+    <w:p>
+      <w:pPr>
+        <w:ind w:left="1440"/>
+      </w:pPr>
+      <w:r>
+        <w:t>T: Column/data type</w:t>
+      </w:r>
+    </w:p>
+    <w:p>
+      <w:pPr>
+        <w:ind w:left="1440"/>
+      </w:pPr>
+      <w:r>
+        <w:t>TS_T: Index type</w:t>
+      </w:r>
+    </w:p>
+    <w:p>
+      <w:pPr>
+        <w:pBdr>
+          <w:bottom w:val="single" w:sz="6" w:space="1" w:color="auto"/>
+        </w:pBdr>
+        <w:ind w:left="1440"/>
+        <w:rPr>
+          <w:i/>
+        </w:rPr>
+      </w:pPr>
+      <w:r>
+        <w:rPr>
+          <w:i/>
+        </w:rPr>
+        <w:t>T must be an arithmetic-enabled type</w:t>
+      </w:r>
+    </w:p>
     <w:p/>
     <w:p>
       <w:pPr>
@@ -14908,6 +15222,182 @@
         <w:rPr>
           <w:color w:val="C45911" w:themeColor="accent2" w:themeShade="BF"/>
         </w:rPr>
+        <w:t xml:space="preserve">     </w:t>
+      </w:r>
+      <w:r>
+        <w:rPr>
+          <w:color w:val="C45911" w:themeColor="accent2" w:themeShade="BF"/>
+        </w:rPr>
+        <w:t xml:space="preserve">       </w:t>
+      </w:r>
+      <w:r>
+        <w:rPr>
+          <w:color w:val="C45911" w:themeColor="accent2" w:themeShade="BF"/>
+        </w:rPr>
+        <w:t xml:space="preserve">    typename TS_T = unsigned long,</w:t>
+      </w:r>
+    </w:p>
+    <w:p>
+      <w:pPr>
+        <w:ind w:left="1440"/>
+        <w:rPr>
+          <w:color w:val="C45911" w:themeColor="accent2" w:themeShade="BF"/>
+          <w:sz w:val="22"/>
+          <w:szCs w:val="22"/>
+        </w:rPr>
+      </w:pPr>
+      <w:r>
+        <w:rPr>
+          <w:color w:val="C45911" w:themeColor="accent2" w:themeShade="BF"/>
+        </w:rPr>
+        <w:t xml:space="preserve">    </w:t>
+      </w:r>
+      <w:r>
+        <w:rPr>
+          <w:color w:val="C45911" w:themeColor="accent2" w:themeShade="BF"/>
+        </w:rPr>
+        <w:t xml:space="preserve">       </w:t>
+      </w:r>
+      <w:r>
+        <w:rPr>
+          <w:color w:val="C45911" w:themeColor="accent2" w:themeShade="BF"/>
+        </w:rPr>
+        <w:t xml:space="preserve">     </w:t>
+      </w:r>
+      <w:r>
+        <w:rPr>
+          <w:color w:val="C45911" w:themeColor="accent2" w:themeShade="BF"/>
+          <w:sz w:val="22"/>
+          <w:szCs w:val="22"/>
+        </w:rPr>
+        <w:t>typename = typename std::enable_if&lt;std::is_arithmetic&lt;T&gt;::value, T&gt;::type&gt;</w:t>
+      </w:r>
+    </w:p>
+    <w:p>
+      <w:pPr>
+        <w:ind w:left="1440"/>
+        <w:rPr>
+          <w:color w:val="C45911" w:themeColor="accent2" w:themeShade="BF"/>
+        </w:rPr>
+      </w:pPr>
+      <w:r>
+        <w:rPr>
+          <w:color w:val="C45911" w:themeColor="accent2" w:themeShade="BF"/>
+        </w:rPr>
+        <w:t>struct MedianVisitor</w:t>
+      </w:r>
+      <w:r>
+        <w:rPr>
+          <w:color w:val="C45911" w:themeColor="accent2" w:themeShade="BF"/>
+        </w:rPr>
+        <w:t>;</w:t>
+      </w:r>
+    </w:p>
+    <w:p>
+      <w:pPr>
+        <w:ind w:left="1440"/>
+      </w:pPr>
+      <w:r>
+        <w:t>This is a “single action visitor”, meaning it is passed the whole data vector in one call and you must use the single_action_visit() interface.</w:t>
+      </w:r>
+    </w:p>
+    <w:p>
+      <w:pPr>
+        <w:ind w:left="1440"/>
+      </w:pPr>
+      <w:r>
+        <w:t xml:space="preserve">This functor class finds </w:t>
+      </w:r>
+      <w:r>
+        <w:t>the median of the given column, using the above</w:t>
+      </w:r>
+      <w:r>
+        <w:t xml:space="preserve"> Kth element</w:t>
+      </w:r>
+      <w:r>
+        <w:t xml:space="preserve"> visitor.</w:t>
+      </w:r>
+      <w:r>
+        <w:t xml:space="preserve"> </w:t>
+      </w:r>
+      <w:r>
+        <w:t>It computes in linear time</w:t>
+      </w:r>
+      <w:r>
+        <w:t>.</w:t>
+      </w:r>
+    </w:p>
+    <w:p>
+      <w:pPr>
+        <w:ind w:left="1440"/>
+      </w:pPr>
+    </w:p>
+    <w:p>
+      <w:pPr>
+        <w:ind w:left="1440"/>
+      </w:pPr>
+      <w:r>
+        <w:t>T: Column/data type</w:t>
+      </w:r>
+    </w:p>
+    <w:p>
+      <w:pPr>
+        <w:ind w:left="1440"/>
+      </w:pPr>
+      <w:r>
+        <w:t>TS_T: Index type</w:t>
+      </w:r>
+    </w:p>
+    <w:p>
+      <w:pPr>
+        <w:pBdr>
+          <w:bottom w:val="single" w:sz="6" w:space="1" w:color="auto"/>
+        </w:pBdr>
+        <w:ind w:left="1440"/>
+        <w:rPr>
+          <w:i/>
+        </w:rPr>
+      </w:pPr>
+      <w:r>
+        <w:rPr>
+          <w:i/>
+        </w:rPr>
+        <w:t>T must be an arithmetic-enabled type</w:t>
+      </w:r>
+    </w:p>
+    <w:p/>
+    <w:p>
+      <w:pPr>
+        <w:tabs>
+          <w:tab w:val="left" w:pos="3165"/>
+        </w:tabs>
+      </w:pPr>
+    </w:p>
+    <w:p>
+      <w:pPr>
+        <w:ind w:left="1440"/>
+        <w:rPr>
+          <w:color w:val="C45911" w:themeColor="accent2" w:themeShade="BF"/>
+        </w:rPr>
+      </w:pPr>
+      <w:r>
+        <w:rPr>
+          <w:color w:val="C45911" w:themeColor="accent2" w:themeShade="BF"/>
+        </w:rPr>
+        <w:t>template&lt;typename T,</w:t>
+      </w:r>
+    </w:p>
+    <w:p>
+      <w:pPr>
+        <w:ind w:left="1440"/>
+        <w:rPr>
+          <w:color w:val="C45911" w:themeColor="accent2" w:themeShade="BF"/>
+        </w:rPr>
+      </w:pPr>
+      <w:r>
+        <w:rPr>
+          <w:color w:val="C45911" w:themeColor="accent2" w:themeShade="BF"/>
+        </w:rPr>
         <w:t xml:space="preserve">                typename TS_T = unsigned long,</w:t>
       </w:r>
     </w:p>
@@ -14922,7 +15412,6 @@
         <w:rPr>
           <w:color w:val="C45911" w:themeColor="accent2" w:themeShade="BF"/>
         </w:rPr>
-        <w:lastRenderedPageBreak/>
         <w:t xml:space="preserve">                </w:t>
       </w:r>
       <w:r>
@@ -15361,6 +15850,95 @@
     </w:lvl>
   </w:abstractNum>
   <w:abstractNum w:abstractNumId="1" w15:restartNumberingAfterBreak="0">
+    <w:nsid w:val="74273A49"/>
+    <w:multiLevelType w:val="hybridMultilevel"/>
+    <w:tmpl w:val="E50A2FC8"/>
+    <w:lvl w:ilvl="0" w:tplc="F984D51A">
+      <w:start w:val="1"/>
+      <w:numFmt w:val="decimal"/>
+      <w:lvlText w:val="%1)"/>
+      <w:lvlJc w:val="left"/>
+      <w:pPr>
+        <w:ind w:left="1080" w:hanging="360"/>
+      </w:pPr>
+      <w:rPr>
+        <w:rFonts w:hint="default"/>
+      </w:rPr>
+    </w:lvl>
+    <w:lvl w:ilvl="1" w:tplc="04090019" w:tentative="1">
+      <w:start w:val="1"/>
+      <w:numFmt w:val="lowerLetter"/>
+      <w:lvlText w:val="%2."/>
+      <w:lvlJc w:val="left"/>
+      <w:pPr>
+        <w:ind w:left="1800" w:hanging="360"/>
+      </w:pPr>
+    </w:lvl>
+    <w:lvl w:ilvl="2" w:tplc="0409001B" w:tentative="1">
+      <w:start w:val="1"/>
+      <w:numFmt w:val="lowerRoman"/>
+      <w:lvlText w:val="%3."/>
+      <w:lvlJc w:val="right"/>
+      <w:pPr>
+        <w:ind w:left="2520" w:hanging="180"/>
+      </w:pPr>
+    </w:lvl>
+    <w:lvl w:ilvl="3" w:tplc="0409000F" w:tentative="1">
+      <w:start w:val="1"/>
+      <w:numFmt w:val="decimal"/>
+      <w:lvlText w:val="%4."/>
+      <w:lvlJc w:val="left"/>
+      <w:pPr>
+        <w:ind w:left="3240" w:hanging="360"/>
+      </w:pPr>
+    </w:lvl>
+    <w:lvl w:ilvl="4" w:tplc="04090019" w:tentative="1">
+      <w:start w:val="1"/>
+      <w:numFmt w:val="lowerLetter"/>
+      <w:lvlText w:val="%5."/>
+      <w:lvlJc w:val="left"/>
+      <w:pPr>
+        <w:ind w:left="3960" w:hanging="360"/>
+      </w:pPr>
+    </w:lvl>
+    <w:lvl w:ilvl="5" w:tplc="0409001B" w:tentative="1">
+      <w:start w:val="1"/>
+      <w:numFmt w:val="lowerRoman"/>
+      <w:lvlText w:val="%6."/>
+      <w:lvlJc w:val="right"/>
+      <w:pPr>
+        <w:ind w:left="4680" w:hanging="180"/>
+      </w:pPr>
+    </w:lvl>
+    <w:lvl w:ilvl="6" w:tplc="0409000F" w:tentative="1">
+      <w:start w:val="1"/>
+      <w:numFmt w:val="decimal"/>
+      <w:lvlText w:val="%7."/>
+      <w:lvlJc w:val="left"/>
+      <w:pPr>
+        <w:ind w:left="5400" w:hanging="360"/>
+      </w:pPr>
+    </w:lvl>
+    <w:lvl w:ilvl="7" w:tplc="04090019" w:tentative="1">
+      <w:start w:val="1"/>
+      <w:numFmt w:val="lowerLetter"/>
+      <w:lvlText w:val="%8."/>
+      <w:lvlJc w:val="left"/>
+      <w:pPr>
+        <w:ind w:left="6120" w:hanging="360"/>
+      </w:pPr>
+    </w:lvl>
+    <w:lvl w:ilvl="8" w:tplc="0409001B" w:tentative="1">
+      <w:start w:val="1"/>
+      <w:numFmt w:val="lowerRoman"/>
+      <w:lvlText w:val="%9."/>
+      <w:lvlJc w:val="right"/>
+      <w:pPr>
+        <w:ind w:left="6840" w:hanging="180"/>
+      </w:pPr>
+    </w:lvl>
+  </w:abstractNum>
+  <w:abstractNum w:abstractNumId="2" w15:restartNumberingAfterBreak="0">
     <w:nsid w:val="78B74EE0"/>
     <w:multiLevelType w:val="hybridMultilevel"/>
     <w:tmpl w:val="93F24B82"/>
@@ -15476,6 +16054,9 @@
     <w:abstractNumId w:val="0"/>
   </w:num>
   <w:num w:numId="2">
+    <w:abstractNumId w:val="2"/>
+  </w:num>
+  <w:num w:numId="3">
     <w:abstractNumId w:val="1"/>
   </w:num>
 </w:numbering>

</xml_diff>

<commit_message>
Added documentation for tracking error
</commit_message>
<xml_diff>
--- a/docs/DataFrameDoc.docx
+++ b/docs/DataFrameDoc.docx
@@ -1249,6 +1249,20 @@
                 <w:color w:val="C45911" w:themeColor="accent2" w:themeShade="BF"/>
               </w:rPr>
             </w:pPr>
+            <w:r>
+              <w:rPr>
+                <w:b/>
+                <w:color w:val="C45911" w:themeColor="accent2" w:themeShade="BF"/>
+              </w:rPr>
+              <w:t>struct TrackingErrorVisitor</w:t>
+            </w:r>
+            <w:r>
+              <w:rPr>
+                <w:b/>
+                <w:color w:val="C45911" w:themeColor="accent2" w:themeShade="BF"/>
+              </w:rPr>
+              <w:t xml:space="preserve"> {  }</w:t>
+            </w:r>
           </w:p>
         </w:tc>
       </w:tr>
@@ -2771,8 +2785,6 @@
       <w:r>
         <w:t xml:space="preserve"> and documentation.</w:t>
       </w:r>
-      <w:bookmarkStart w:id="0" w:name="_GoBack"/>
-      <w:bookmarkEnd w:id="0"/>
     </w:p>
     <w:p/>
     <w:p>
@@ -14694,21 +14706,38 @@
         <w:rPr>
           <w:color w:val="C45911" w:themeColor="accent2" w:themeShade="BF"/>
         </w:rPr>
-        <w:t>struct Corr</w:t>
-      </w:r>
-      <w:r>
-        <w:rPr>
-          <w:color w:val="C45911" w:themeColor="accent2" w:themeShade="BF"/>
-        </w:rPr>
-        <w:t>Visitor;</w:t>
-      </w:r>
-    </w:p>
-    <w:p>
-      <w:pPr>
-        <w:ind w:left="1440"/>
-      </w:pPr>
-      <w:r>
-        <w:t>This functor class calculates the correlation of two given columns. See this document and datasci_tester.cc for examples.</w:t>
+        <w:t xml:space="preserve">struct </w:t>
+      </w:r>
+      <w:r>
+        <w:rPr>
+          <w:color w:val="C45911" w:themeColor="accent2" w:themeShade="BF"/>
+        </w:rPr>
+        <w:t>TrackingErrorVisitor</w:t>
+      </w:r>
+      <w:r>
+        <w:rPr>
+          <w:color w:val="C45911" w:themeColor="accent2" w:themeShade="BF"/>
+        </w:rPr>
+        <w:t>;</w:t>
+      </w:r>
+    </w:p>
+    <w:p>
+      <w:pPr>
+        <w:ind w:left="1440"/>
+      </w:pPr>
+      <w:r>
+        <w:t xml:space="preserve">This functor class calculates the </w:t>
+      </w:r>
+      <w:r>
+        <w:t xml:space="preserve">tracking error between two columns. Tracking error is the standard deviation of the difference vector.  </w:t>
+      </w:r>
+    </w:p>
+    <w:p>
+      <w:pPr>
+        <w:ind w:left="1440"/>
+      </w:pPr>
+      <w:r>
+        <w:t>See this document and datasci_tester.cc for examples.</w:t>
       </w:r>
     </w:p>
     <w:p>
@@ -14727,6 +14756,9 @@
     <w:p>
       <w:pPr>
         <w:ind w:left="1440"/>
+        <w:rPr>
+          <w:i/>
+        </w:rPr>
       </w:pPr>
       <w:r>
         <w:t>TS_T: Index type</w:t>
@@ -14749,7 +14781,10 @@
         <w:t>T must be an arithmetic-enabled type</w:t>
       </w:r>
     </w:p>
-    <w:p/>
+    <w:p>
+      <w:bookmarkStart w:id="0" w:name="_GoBack"/>
+      <w:bookmarkEnd w:id="0"/>
+    </w:p>
     <w:p>
       <w:pPr>
         <w:ind w:left="1440"/>
@@ -14810,7 +14845,7 @@
         <w:rPr>
           <w:color w:val="C45911" w:themeColor="accent2" w:themeShade="BF"/>
         </w:rPr>
-        <w:t>struct AutoCorr</w:t>
+        <w:t>struct Corr</w:t>
       </w:r>
       <w:r>
         <w:rPr>
@@ -14824,23 +14859,7 @@
         <w:ind w:left="1440"/>
       </w:pPr>
       <w:r>
-        <w:t>This is a “single action visitor”, meaning it is passed the whole data vector in one call and you must use the single_action_visit() interface.</w:t>
-      </w:r>
-    </w:p>
-    <w:p>
-      <w:pPr>
-        <w:ind w:left="1440"/>
-      </w:pPr>
-      <w:r>
-        <w:t>This functor class calculates the auto correlation of given column. The result is a vector of auto correlations with lags of 0 up to length of column – 4.</w:t>
-      </w:r>
-    </w:p>
-    <w:p>
-      <w:pPr>
-        <w:ind w:left="1440"/>
-      </w:pPr>
-      <w:r>
-        <w:t>See this document and datasci_tester.cc for examples.</w:t>
+        <w:t>This functor class calculates the correlation of two given columns. See this document and datasci_tester.cc for examples.</w:t>
       </w:r>
     </w:p>
     <w:p>
@@ -14942,19 +14961,13 @@
         <w:rPr>
           <w:color w:val="C45911" w:themeColor="accent2" w:themeShade="BF"/>
         </w:rPr>
-        <w:t xml:space="preserve">struct </w:t>
-      </w:r>
-      <w:r>
-        <w:rPr>
-          <w:color w:val="C45911" w:themeColor="accent2" w:themeShade="BF"/>
-        </w:rPr>
-        <w:t>ReturnVisitor</w:t>
-      </w:r>
-      <w:r>
-        <w:rPr>
-          <w:color w:val="C45911" w:themeColor="accent2" w:themeShade="BF"/>
-        </w:rPr>
-        <w:t>;</w:t>
+        <w:t>struct AutoCorr</w:t>
+      </w:r>
+      <w:r>
+        <w:rPr>
+          <w:color w:val="C45911" w:themeColor="accent2" w:themeShade="BF"/>
+        </w:rPr>
+        <w:t>Visitor;</w:t>
       </w:r>
     </w:p>
     <w:p>
@@ -14970,7 +14983,7 @@
         <w:ind w:left="1440"/>
       </w:pPr>
       <w:r>
-        <w:t>This functor class calculates the return of a given column, according to the return policy (monetary, percentage, or log). The result is a vector of returns.</w:t>
+        <w:t>This functor class calculates the auto correlation of given column. The result is a vector of auto correlations with lags of 0 up to length of column – 4.</w:t>
       </w:r>
     </w:p>
     <w:p>
@@ -15019,6 +15032,145 @@
         <w:t>T must be an arithmetic-enabled type</w:t>
       </w:r>
     </w:p>
+    <w:p/>
+    <w:p>
+      <w:pPr>
+        <w:ind w:left="1440"/>
+        <w:rPr>
+          <w:color w:val="C45911" w:themeColor="accent2" w:themeShade="BF"/>
+        </w:rPr>
+      </w:pPr>
+      <w:r>
+        <w:rPr>
+          <w:color w:val="C45911" w:themeColor="accent2" w:themeShade="BF"/>
+        </w:rPr>
+        <w:t>template&lt;typename T,</w:t>
+      </w:r>
+    </w:p>
+    <w:p>
+      <w:pPr>
+        <w:ind w:left="1440"/>
+        <w:rPr>
+          <w:color w:val="C45911" w:themeColor="accent2" w:themeShade="BF"/>
+        </w:rPr>
+      </w:pPr>
+      <w:r>
+        <w:rPr>
+          <w:color w:val="C45911" w:themeColor="accent2" w:themeShade="BF"/>
+        </w:rPr>
+        <w:t xml:space="preserve">                typename TS_T = unsigned long,</w:t>
+      </w:r>
+    </w:p>
+    <w:p>
+      <w:pPr>
+        <w:ind w:left="1440"/>
+        <w:rPr>
+          <w:color w:val="C45911" w:themeColor="accent2" w:themeShade="BF"/>
+        </w:rPr>
+      </w:pPr>
+      <w:r>
+        <w:rPr>
+          <w:color w:val="C45911" w:themeColor="accent2" w:themeShade="BF"/>
+        </w:rPr>
+        <w:t xml:space="preserve">                </w:t>
+      </w:r>
+      <w:r>
+        <w:rPr>
+          <w:color w:val="C45911" w:themeColor="accent2" w:themeShade="BF"/>
+          <w:sz w:val="22"/>
+        </w:rPr>
+        <w:t>typename = typename std::enable_if&lt;std::is_arithmetic&lt;T&gt;::value, T&gt;::type&gt;</w:t>
+      </w:r>
+    </w:p>
+    <w:p>
+      <w:pPr>
+        <w:ind w:left="1440"/>
+        <w:rPr>
+          <w:color w:val="C45911" w:themeColor="accent2" w:themeShade="BF"/>
+        </w:rPr>
+      </w:pPr>
+      <w:r>
+        <w:rPr>
+          <w:color w:val="C45911" w:themeColor="accent2" w:themeShade="BF"/>
+        </w:rPr>
+        <w:t xml:space="preserve">struct </w:t>
+      </w:r>
+      <w:r>
+        <w:rPr>
+          <w:color w:val="C45911" w:themeColor="accent2" w:themeShade="BF"/>
+        </w:rPr>
+        <w:t>ReturnVisitor</w:t>
+      </w:r>
+      <w:r>
+        <w:rPr>
+          <w:color w:val="C45911" w:themeColor="accent2" w:themeShade="BF"/>
+        </w:rPr>
+        <w:t>;</w:t>
+      </w:r>
+    </w:p>
+    <w:p>
+      <w:pPr>
+        <w:ind w:left="1440"/>
+      </w:pPr>
+      <w:r>
+        <w:lastRenderedPageBreak/>
+        <w:t>This is a “single action visitor”, meaning it is passed the whole data vector in one call and you must use the single_action_visit() interface.</w:t>
+      </w:r>
+    </w:p>
+    <w:p>
+      <w:pPr>
+        <w:ind w:left="1440"/>
+      </w:pPr>
+      <w:r>
+        <w:t>This functor class calculates the return of a given column, according to the return policy (monetary, percentage, or log). The result is a vector of returns.</w:t>
+      </w:r>
+    </w:p>
+    <w:p>
+      <w:pPr>
+        <w:ind w:left="1440"/>
+      </w:pPr>
+      <w:r>
+        <w:t>See this document and datasci_tester.cc for examples.</w:t>
+      </w:r>
+    </w:p>
+    <w:p>
+      <w:pPr>
+        <w:ind w:left="1440"/>
+      </w:pPr>
+    </w:p>
+    <w:p>
+      <w:pPr>
+        <w:ind w:left="1440"/>
+      </w:pPr>
+      <w:r>
+        <w:t>T: Column/data type</w:t>
+      </w:r>
+    </w:p>
+    <w:p>
+      <w:pPr>
+        <w:ind w:left="1440"/>
+      </w:pPr>
+      <w:r>
+        <w:t>TS_T: Index type</w:t>
+      </w:r>
+    </w:p>
+    <w:p>
+      <w:pPr>
+        <w:pBdr>
+          <w:bottom w:val="single" w:sz="6" w:space="1" w:color="auto"/>
+        </w:pBdr>
+        <w:ind w:left="1440"/>
+        <w:rPr>
+          <w:i/>
+        </w:rPr>
+      </w:pPr>
+      <w:r>
+        <w:rPr>
+          <w:i/>
+        </w:rPr>
+        <w:t>T must be an arithmetic-enabled type</w:t>
+      </w:r>
+    </w:p>
     <w:p>
       <w:pPr>
         <w:tabs>
@@ -15079,7 +15231,6 @@
         <w:rPr>
           <w:color w:val="C45911" w:themeColor="accent2" w:themeShade="BF"/>
         </w:rPr>
-        <w:lastRenderedPageBreak/>
         <w:t xml:space="preserve">    </w:t>
       </w:r>
       <w:r>
@@ -15100,23 +15251,7 @@
           <w:sz w:val="22"/>
           <w:szCs w:val="22"/>
         </w:rPr>
-        <w:t>typename =</w:t>
-      </w:r>
-      <w:r>
-        <w:rPr>
-          <w:color w:val="C45911" w:themeColor="accent2" w:themeShade="BF"/>
-          <w:sz w:val="22"/>
-          <w:szCs w:val="22"/>
-        </w:rPr>
-        <w:t xml:space="preserve"> </w:t>
-      </w:r>
-      <w:r>
-        <w:rPr>
-          <w:color w:val="C45911" w:themeColor="accent2" w:themeShade="BF"/>
-          <w:sz w:val="22"/>
-          <w:szCs w:val="22"/>
-        </w:rPr>
-        <w:t>typename std::enable_if&lt;std::is_arithmetic&lt;T&gt;::value, T&gt;::type&gt;</w:t>
+        <w:t>typename = typename std::enable_if&lt;std::is_arithmetic&lt;T&gt;::value, T&gt;::type&gt;</w:t>
       </w:r>
     </w:p>
     <w:p>
@@ -15152,10 +15287,7 @@
         <w:ind w:left="1440"/>
       </w:pPr>
       <w:r>
-        <w:t xml:space="preserve">This functor class </w:t>
-      </w:r>
-      <w:r>
-        <w:t>finds the Kth element in the given column in linear time.</w:t>
+        <w:t>This functor class finds the Kth element in the given column in linear time.</w:t>
       </w:r>
     </w:p>
     <w:p>
@@ -15306,25 +15438,7 @@
         <w:ind w:left="1440"/>
       </w:pPr>
       <w:r>
-        <w:t xml:space="preserve">This functor class finds </w:t>
-      </w:r>
-      <w:r>
-        <w:t>the median of the given column, using the above</w:t>
-      </w:r>
-      <w:r>
-        <w:t xml:space="preserve"> Kth element</w:t>
-      </w:r>
-      <w:r>
-        <w:t xml:space="preserve"> visitor.</w:t>
-      </w:r>
-      <w:r>
-        <w:t xml:space="preserve"> </w:t>
-      </w:r>
-      <w:r>
-        <w:t>It computes in linear time</w:t>
-      </w:r>
-      <w:r>
-        <w:t>.</w:t>
+        <w:t>This functor class finds the median of the given column, using the above Kth element visitor. It computes in linear time.</w:t>
       </w:r>
     </w:p>
     <w:p>

</xml_diff>

<commit_message>
Added documentation for Beta
</commit_message>
<xml_diff>
--- a/docs/DataFrameDoc.docx
+++ b/docs/DataFrameDoc.docx
@@ -1311,6 +1311,20 @@
                 <w:color w:val="C45911" w:themeColor="accent2" w:themeShade="BF"/>
               </w:rPr>
             </w:pPr>
+            <w:r>
+              <w:rPr>
+                <w:b/>
+                <w:color w:val="C45911" w:themeColor="accent2" w:themeShade="BF"/>
+              </w:rPr>
+              <w:t>struct BetaVisitor</w:t>
+            </w:r>
+            <w:r>
+              <w:rPr>
+                <w:b/>
+                <w:color w:val="C45911" w:themeColor="accent2" w:themeShade="BF"/>
+              </w:rPr>
+              <w:t xml:space="preserve"> {  }</w:t>
+            </w:r>
           </w:p>
         </w:tc>
       </w:tr>
@@ -8134,7 +8148,10 @@
         <w:t>Returns number of items loaded</w:t>
       </w:r>
     </w:p>
-    <w:p/>
+    <w:p>
+      <w:bookmarkStart w:id="0" w:name="_GoBack"/>
+      <w:bookmarkEnd w:id="0"/>
+    </w:p>
     <w:p>
       <w:pPr>
         <w:ind w:left="1440"/>
@@ -8181,6 +8198,8 @@
       <w:pPr>
         <w:ind w:left="1440"/>
         <w:rPr>
+          <w:i/>
+          <w:iCs/>
           <w:color w:val="C45911" w:themeColor="accent2" w:themeShade="BF"/>
         </w:rPr>
       </w:pPr>
@@ -8192,12 +8211,16 @@
       </w:r>
       <w:r>
         <w:rPr>
+          <w:i/>
+          <w:iCs/>
           <w:color w:val="C45911" w:themeColor="accent2" w:themeShade="BF"/>
         </w:rPr>
         <w:t>std::vector</w:t>
       </w:r>
       <w:r>
         <w:rPr>
+          <w:i/>
+          <w:iCs/>
           <w:color w:val="C45911" w:themeColor="accent2" w:themeShade="BF"/>
         </w:rPr>
         <w:t>&lt;T&gt; &amp;&amp;data,</w:t>
@@ -8206,6 +8229,9 @@
     <w:p>
       <w:pPr>
         <w:ind w:left="1440"/>
+        <w:rPr>
+          <w:color w:val="C45911" w:themeColor="accent2" w:themeShade="BF"/>
+        </w:rPr>
       </w:pPr>
       <w:r>
         <w:rPr>
@@ -8229,9 +8255,120 @@
     <w:p>
       <w:pPr>
         <w:ind w:left="1440"/>
-      </w:pPr>
-      <w:r>
-        <w:t>It moves the data to the named column in DataFrame.</w:t>
+        <w:rPr>
+          <w:color w:val="C45911" w:themeColor="accent2" w:themeShade="BF"/>
+        </w:rPr>
+      </w:pPr>
+    </w:p>
+    <w:p>
+      <w:pPr>
+        <w:ind w:left="1440"/>
+        <w:rPr>
+          <w:color w:val="C45911" w:themeColor="accent2" w:themeShade="BF"/>
+        </w:rPr>
+      </w:pPr>
+      <w:r>
+        <w:rPr>
+          <w:color w:val="C45911" w:themeColor="accent2" w:themeShade="BF"/>
+        </w:rPr>
+        <w:t>template&lt;typename T&gt;</w:t>
+      </w:r>
+    </w:p>
+    <w:p>
+      <w:pPr>
+        <w:ind w:left="1440"/>
+        <w:rPr>
+          <w:color w:val="C45911" w:themeColor="accent2" w:themeShade="BF"/>
+        </w:rPr>
+      </w:pPr>
+      <w:r>
+        <w:rPr>
+          <w:color w:val="C45911" w:themeColor="accent2" w:themeShade="BF"/>
+        </w:rPr>
+        <w:t>size_type</w:t>
+      </w:r>
+    </w:p>
+    <w:p>
+      <w:pPr>
+        <w:ind w:left="1440"/>
+        <w:rPr>
+          <w:color w:val="C45911" w:themeColor="accent2" w:themeShade="BF"/>
+        </w:rPr>
+      </w:pPr>
+      <w:r>
+        <w:rPr>
+          <w:color w:val="C45911" w:themeColor="accent2" w:themeShade="BF"/>
+        </w:rPr>
+        <w:t>load_column(const char *name,</w:t>
+      </w:r>
+    </w:p>
+    <w:p>
+      <w:pPr>
+        <w:ind w:left="1440"/>
+        <w:rPr>
+          <w:i/>
+          <w:iCs/>
+          <w:color w:val="C45911" w:themeColor="accent2" w:themeShade="BF"/>
+        </w:rPr>
+      </w:pPr>
+      <w:r>
+        <w:rPr>
+          <w:color w:val="C45911" w:themeColor="accent2" w:themeShade="BF"/>
+        </w:rPr>
+        <w:t xml:space="preserve">                      </w:t>
+      </w:r>
+      <w:r>
+        <w:rPr>
+          <w:i/>
+          <w:iCs/>
+          <w:color w:val="C45911" w:themeColor="accent2" w:themeShade="BF"/>
+        </w:rPr>
+        <w:t xml:space="preserve">const </w:t>
+      </w:r>
+      <w:r>
+        <w:rPr>
+          <w:i/>
+          <w:iCs/>
+          <w:color w:val="C45911" w:themeColor="accent2" w:themeShade="BF"/>
+        </w:rPr>
+        <w:t>std::vector&lt;T&gt; &amp;data,</w:t>
+      </w:r>
+    </w:p>
+    <w:p>
+      <w:pPr>
+        <w:ind w:left="1440"/>
+      </w:pPr>
+      <w:r>
+        <w:rPr>
+          <w:color w:val="C45911" w:themeColor="accent2" w:themeShade="BF"/>
+        </w:rPr>
+        <w:t xml:space="preserve">                      </w:t>
+      </w:r>
+      <w:r>
+        <w:rPr>
+          <w:color w:val="C45911" w:themeColor="accent2" w:themeShade="BF"/>
+        </w:rPr>
+        <w:t>nan_policy padding = nan_policy::pad_with_nans</w:t>
+      </w:r>
+      <w:r>
+        <w:rPr>
+          <w:color w:val="C45911" w:themeColor="accent2" w:themeShade="BF"/>
+        </w:rPr>
+        <w:t>);</w:t>
+      </w:r>
+    </w:p>
+    <w:p>
+      <w:pPr>
+        <w:ind w:left="1440"/>
+      </w:pPr>
+      <w:r>
+        <w:t>It moves</w:t>
+      </w:r>
+      <w:r>
+        <w:t xml:space="preserve"> or copies (depending on the version)</w:t>
+      </w:r>
+      <w:r>
+        <w:t xml:space="preserve"> the data to the named column in DataFrame.</w:t>
       </w:r>
       <w:r>
         <w:t xml:space="preserve"> </w:t>
@@ -8388,6 +8525,7 @@
         <w:rPr>
           <w:color w:val="C45911" w:themeColor="accent2" w:themeShade="BF"/>
         </w:rPr>
+        <w:lastRenderedPageBreak/>
         <w:t xml:space="preserve">                                           </w:t>
       </w:r>
       <w:r>
@@ -8454,7 +8592,6 @@
         <w:ind w:left="1440"/>
       </w:pPr>
       <w:r>
-        <w:lastRenderedPageBreak/>
         <w:t xml:space="preserve">               if it is shorter than the index column.</w:t>
       </w:r>
     </w:p>
@@ -8836,6 +8973,7 @@
         <w:ind w:left="1440"/>
       </w:pPr>
       <w:r>
+        <w:lastRenderedPageBreak/>
         <w:t>It removes the data rows from location begin to location end</w:t>
       </w:r>
     </w:p>
@@ -8889,7 +9027,6 @@
         <w:ind w:left="1440"/>
       </w:pPr>
       <w:r>
-        <w:lastRenderedPageBreak/>
         <w:t>types: List all the types of all data columns.</w:t>
       </w:r>
     </w:p>
@@ -9248,6 +9385,7 @@
         <w:ind w:left="1440"/>
       </w:pPr>
       <w:r>
+        <w:lastRenderedPageBreak/>
         <w:t>This is also called by sort(), before sorting</w:t>
       </w:r>
     </w:p>
@@ -9681,6 +9819,7 @@
         <w:ind w:left="1440"/>
       </w:pPr>
       <w:r>
+        <w:lastRenderedPageBreak/>
         <w:t>2) There is only one column named "counts" of type size_type that</w:t>
       </w:r>
     </w:p>
@@ -9737,7 +9876,6 @@
         <w:ind w:left="1440"/>
       </w:pPr>
       <w:r>
-        <w:lastRenderedPageBreak/>
         <w:t xml:space="preserve"> Of course, if you never call this method in your application,</w:t>
       </w:r>
     </w:p>
@@ -10033,6 +10171,7 @@
         <w:rPr>
           <w:color w:val="C45911" w:themeColor="accent2" w:themeShade="BF"/>
         </w:rPr>
+        <w:lastRenderedPageBreak/>
         <w:t xml:space="preserve">                        </w:t>
       </w:r>
       <w:r>
@@ -10094,7 +10233,6 @@
         <w:ind w:left="1440"/>
       </w:pPr>
       <w:r>
-        <w:lastRenderedPageBreak/>
         <w:t>T: The single type for all data columns</w:t>
       </w:r>
     </w:p>
@@ -10502,7 +10640,6 @@
         <w:rPr>
           <w:color w:val="C45911" w:themeColor="accent2" w:themeShade="BF"/>
         </w:rPr>
-        <w:lastRenderedPageBreak/>
         <w:t>StdDataFrame&lt;TS&gt; shift (size_type periods, shift_policy sp) const;</w:t>
       </w:r>
     </w:p>
@@ -10853,6 +10990,7 @@
         <w:rPr>
           <w:color w:val="C45911" w:themeColor="accent2" w:themeShade="BF"/>
         </w:rPr>
+        <w:lastRenderedPageBreak/>
         <w:t xml:space="preserve">                                                   </w:t>
       </w:r>
       <w:r>
@@ -10933,7 +11071,6 @@
         <w:ind w:left="2160"/>
       </w:pPr>
       <w:r>
-        <w:lastRenderedPageBreak/>
         <w:t>&lt;Column1 name&gt;:&lt;Column1 type&gt;:&lt;Comma delimited list of values&gt;</w:t>
       </w:r>
     </w:p>
@@ -11300,6 +11437,7 @@
         <w:ind w:left="1440"/>
       </w:pPr>
       <w:r>
+        <w:lastRenderedPageBreak/>
         <w:t>row_num: The row number</w:t>
       </w:r>
     </w:p>
@@ -11382,7 +11520,6 @@
         <w:ind w:left="1440"/>
       </w:pPr>
       <w:r>
-        <w:lastRenderedPageBreak/>
         <w:t>order that exists in the column.</w:t>
       </w:r>
     </w:p>
@@ -11745,6 +11882,7 @@
         <w:ind w:left="1440"/>
       </w:pPr>
       <w:r>
+        <w:lastRenderedPageBreak/>
         <w:t>This function supports Python-like negative indexing. That is why the range type is int.</w:t>
       </w:r>
     </w:p>
@@ -12214,7 +12352,6 @@
         <w:ind w:left="1440"/>
       </w:pPr>
       <w:r>
-        <w:lastRenderedPageBreak/>
         <w:t>V: Type of the visitor functor</w:t>
       </w:r>
     </w:p>
@@ -12634,7 +12771,6 @@
         <w:ind w:left="1440"/>
       </w:pPr>
       <w:r>
-        <w:lastRenderedPageBreak/>
         <w:t>name3: Name of the third data column</w:t>
       </w:r>
     </w:p>
@@ -13044,6 +13180,7 @@
         <w:rPr>
           <w:color w:val="C45911" w:themeColor="accent2" w:themeShade="BF"/>
         </w:rPr>
+        <w:lastRenderedPageBreak/>
         <w:t>V &amp;</w:t>
       </w:r>
       <w:r>
@@ -13112,7 +13249,6 @@
         <w:ind w:left="1440"/>
       </w:pPr>
       <w:r>
-        <w:lastRenderedPageBreak/>
         <w:t>V: Type of the visitor functor</w:t>
       </w:r>
     </w:p>
@@ -14587,7 +14723,13 @@
         <w:rPr>
           <w:color w:val="C45911" w:themeColor="accent2" w:themeShade="BF"/>
         </w:rPr>
-        <w:t>struct Std</w:t>
+        <w:t xml:space="preserve">struct </w:t>
+      </w:r>
+      <w:r>
+        <w:rPr>
+          <w:color w:val="C45911" w:themeColor="accent2" w:themeShade="BF"/>
+        </w:rPr>
+        <w:t>Beta</w:t>
       </w:r>
       <w:r>
         <w:rPr>
@@ -14601,7 +14743,32 @@
         <w:ind w:left="1440"/>
       </w:pPr>
       <w:r>
-        <w:t>This functor class calculates the standard deviation of a given column. See this document and datasci_tester.cc for examples.</w:t>
+        <w:lastRenderedPageBreak/>
+        <w:t xml:space="preserve">This functor class calculates the </w:t>
+      </w:r>
+      <w:r>
+        <w:t>beta (i.e. exposure)</w:t>
+      </w:r>
+      <w:r>
+        <w:t xml:space="preserve"> of </w:t>
+      </w:r>
+      <w:r>
+        <w:t>the</w:t>
+      </w:r>
+      <w:r>
+        <w:t xml:space="preserve"> given </w:t>
+      </w:r>
+      <w:r>
+        <w:t xml:space="preserve">first </w:t>
+      </w:r>
+      <w:r>
+        <w:t>column</w:t>
+      </w:r>
+      <w:r>
+        <w:t xml:space="preserve"> to the given second column (benchmark)</w:t>
+      </w:r>
+      <w:r>
+        <w:t>. See this document and datasci_tester.cc for examples.</w:t>
       </w:r>
     </w:p>
     <w:p>
@@ -14620,9 +14787,6 @@
     <w:p>
       <w:pPr>
         <w:ind w:left="1440"/>
-        <w:rPr>
-          <w:i/>
-        </w:rPr>
       </w:pPr>
       <w:r>
         <w:t>TS_T: Index type</w:t>
@@ -14706,38 +14870,21 @@
         <w:rPr>
           <w:color w:val="C45911" w:themeColor="accent2" w:themeShade="BF"/>
         </w:rPr>
-        <w:t xml:space="preserve">struct </w:t>
-      </w:r>
-      <w:r>
-        <w:rPr>
-          <w:color w:val="C45911" w:themeColor="accent2" w:themeShade="BF"/>
-        </w:rPr>
-        <w:t>TrackingErrorVisitor</w:t>
-      </w:r>
-      <w:r>
-        <w:rPr>
-          <w:color w:val="C45911" w:themeColor="accent2" w:themeShade="BF"/>
-        </w:rPr>
-        <w:t>;</w:t>
-      </w:r>
-    </w:p>
-    <w:p>
-      <w:pPr>
-        <w:ind w:left="1440"/>
-      </w:pPr>
-      <w:r>
-        <w:t xml:space="preserve">This functor class calculates the </w:t>
-      </w:r>
-      <w:r>
-        <w:t xml:space="preserve">tracking error between two columns. Tracking error is the standard deviation of the difference vector.  </w:t>
-      </w:r>
-    </w:p>
-    <w:p>
-      <w:pPr>
-        <w:ind w:left="1440"/>
-      </w:pPr>
-      <w:r>
-        <w:t>See this document and datasci_tester.cc for examples.</w:t>
+        <w:t>struct Std</w:t>
+      </w:r>
+      <w:r>
+        <w:rPr>
+          <w:color w:val="C45911" w:themeColor="accent2" w:themeShade="BF"/>
+        </w:rPr>
+        <w:t>Visitor;</w:t>
+      </w:r>
+    </w:p>
+    <w:p>
+      <w:pPr>
+        <w:ind w:left="1440"/>
+      </w:pPr>
+      <w:r>
+        <w:t>This functor class calculates the standard deviation of a given column. See this document and datasci_tester.cc for examples.</w:t>
       </w:r>
     </w:p>
     <w:p>
@@ -14781,10 +14928,7 @@
         <w:t>T must be an arithmetic-enabled type</w:t>
       </w:r>
     </w:p>
-    <w:p>
-      <w:bookmarkStart w:id="0" w:name="_GoBack"/>
-      <w:bookmarkEnd w:id="0"/>
-    </w:p>
+    <w:p/>
     <w:p>
       <w:pPr>
         <w:ind w:left="1440"/>
@@ -14845,21 +14989,35 @@
         <w:rPr>
           <w:color w:val="C45911" w:themeColor="accent2" w:themeShade="BF"/>
         </w:rPr>
-        <w:t>struct Corr</w:t>
-      </w:r>
-      <w:r>
-        <w:rPr>
-          <w:color w:val="C45911" w:themeColor="accent2" w:themeShade="BF"/>
-        </w:rPr>
-        <w:t>Visitor;</w:t>
-      </w:r>
-    </w:p>
-    <w:p>
-      <w:pPr>
-        <w:ind w:left="1440"/>
-      </w:pPr>
-      <w:r>
-        <w:t>This functor class calculates the correlation of two given columns. See this document and datasci_tester.cc for examples.</w:t>
+        <w:t xml:space="preserve">struct </w:t>
+      </w:r>
+      <w:r>
+        <w:rPr>
+          <w:color w:val="C45911" w:themeColor="accent2" w:themeShade="BF"/>
+        </w:rPr>
+        <w:t>TrackingErrorVisitor</w:t>
+      </w:r>
+      <w:r>
+        <w:rPr>
+          <w:color w:val="C45911" w:themeColor="accent2" w:themeShade="BF"/>
+        </w:rPr>
+        <w:t>;</w:t>
+      </w:r>
+    </w:p>
+    <w:p>
+      <w:pPr>
+        <w:ind w:left="1440"/>
+      </w:pPr>
+      <w:r>
+        <w:t xml:space="preserve">This functor class calculates the tracking error between two columns. Tracking error is the standard deviation of the difference vector.  </w:t>
+      </w:r>
+    </w:p>
+    <w:p>
+      <w:pPr>
+        <w:ind w:left="1440"/>
+      </w:pPr>
+      <w:r>
+        <w:t>See this document and datasci_tester.cc for examples.</w:t>
       </w:r>
     </w:p>
     <w:p>
@@ -14878,6 +15036,9 @@
     <w:p>
       <w:pPr>
         <w:ind w:left="1440"/>
+        <w:rPr>
+          <w:i/>
+        </w:rPr>
       </w:pPr>
       <w:r>
         <w:t>TS_T: Index type</w:t>
@@ -14961,7 +15122,7 @@
         <w:rPr>
           <w:color w:val="C45911" w:themeColor="accent2" w:themeShade="BF"/>
         </w:rPr>
-        <w:t>struct AutoCorr</w:t>
+        <w:t>struct Corr</w:t>
       </w:r>
       <w:r>
         <w:rPr>
@@ -14975,23 +15136,7 @@
         <w:ind w:left="1440"/>
       </w:pPr>
       <w:r>
-        <w:t>This is a “single action visitor”, meaning it is passed the whole data vector in one call and you must use the single_action_visit() interface.</w:t>
-      </w:r>
-    </w:p>
-    <w:p>
-      <w:pPr>
-        <w:ind w:left="1440"/>
-      </w:pPr>
-      <w:r>
-        <w:t>This functor class calculates the auto correlation of given column. The result is a vector of auto correlations with lags of 0 up to length of column – 4.</w:t>
-      </w:r>
-    </w:p>
-    <w:p>
-      <w:pPr>
-        <w:ind w:left="1440"/>
-      </w:pPr>
-      <w:r>
-        <w:t>See this document and datasci_tester.cc for examples.</w:t>
+        <w:t>This functor class calculates the correlation of two given columns. See this document and datasci_tester.cc for examples.</w:t>
       </w:r>
     </w:p>
     <w:p>
@@ -15093,19 +15238,13 @@
         <w:rPr>
           <w:color w:val="C45911" w:themeColor="accent2" w:themeShade="BF"/>
         </w:rPr>
-        <w:t xml:space="preserve">struct </w:t>
-      </w:r>
-      <w:r>
-        <w:rPr>
-          <w:color w:val="C45911" w:themeColor="accent2" w:themeShade="BF"/>
-        </w:rPr>
-        <w:t>ReturnVisitor</w:t>
-      </w:r>
-      <w:r>
-        <w:rPr>
-          <w:color w:val="C45911" w:themeColor="accent2" w:themeShade="BF"/>
-        </w:rPr>
-        <w:t>;</w:t>
+        <w:t>struct AutoCorr</w:t>
+      </w:r>
+      <w:r>
+        <w:rPr>
+          <w:color w:val="C45911" w:themeColor="accent2" w:themeShade="BF"/>
+        </w:rPr>
+        <w:t>Visitor;</w:t>
       </w:r>
     </w:p>
     <w:p>
@@ -15122,7 +15261,7 @@
         <w:ind w:left="1440"/>
       </w:pPr>
       <w:r>
-        <w:t>This functor class calculates the return of a given column, according to the return policy (monetary, percentage, or log). The result is a vector of returns.</w:t>
+        <w:t>This functor class calculates the auto correlation of given column. The result is a vector of auto correlations with lags of 0 up to length of column – 4.</w:t>
       </w:r>
     </w:p>
     <w:p>
@@ -15171,6 +15310,144 @@
         <w:t>T must be an arithmetic-enabled type</w:t>
       </w:r>
     </w:p>
+    <w:p/>
+    <w:p>
+      <w:pPr>
+        <w:ind w:left="1440"/>
+        <w:rPr>
+          <w:color w:val="C45911" w:themeColor="accent2" w:themeShade="BF"/>
+        </w:rPr>
+      </w:pPr>
+      <w:r>
+        <w:rPr>
+          <w:color w:val="C45911" w:themeColor="accent2" w:themeShade="BF"/>
+        </w:rPr>
+        <w:t>template&lt;typename T,</w:t>
+      </w:r>
+    </w:p>
+    <w:p>
+      <w:pPr>
+        <w:ind w:left="1440"/>
+        <w:rPr>
+          <w:color w:val="C45911" w:themeColor="accent2" w:themeShade="BF"/>
+        </w:rPr>
+      </w:pPr>
+      <w:r>
+        <w:rPr>
+          <w:color w:val="C45911" w:themeColor="accent2" w:themeShade="BF"/>
+        </w:rPr>
+        <w:t xml:space="preserve">                typename TS_T = unsigned long,</w:t>
+      </w:r>
+    </w:p>
+    <w:p>
+      <w:pPr>
+        <w:ind w:left="1440"/>
+        <w:rPr>
+          <w:color w:val="C45911" w:themeColor="accent2" w:themeShade="BF"/>
+        </w:rPr>
+      </w:pPr>
+      <w:r>
+        <w:rPr>
+          <w:color w:val="C45911" w:themeColor="accent2" w:themeShade="BF"/>
+        </w:rPr>
+        <w:t xml:space="preserve">                </w:t>
+      </w:r>
+      <w:r>
+        <w:rPr>
+          <w:color w:val="C45911" w:themeColor="accent2" w:themeShade="BF"/>
+          <w:sz w:val="22"/>
+        </w:rPr>
+        <w:t>typename = typename std::enable_if&lt;std::is_arithmetic&lt;T&gt;::value, T&gt;::type&gt;</w:t>
+      </w:r>
+    </w:p>
+    <w:p>
+      <w:pPr>
+        <w:ind w:left="1440"/>
+        <w:rPr>
+          <w:color w:val="C45911" w:themeColor="accent2" w:themeShade="BF"/>
+        </w:rPr>
+      </w:pPr>
+      <w:r>
+        <w:rPr>
+          <w:color w:val="C45911" w:themeColor="accent2" w:themeShade="BF"/>
+        </w:rPr>
+        <w:t xml:space="preserve">struct </w:t>
+      </w:r>
+      <w:r>
+        <w:rPr>
+          <w:color w:val="C45911" w:themeColor="accent2" w:themeShade="BF"/>
+        </w:rPr>
+        <w:t>ReturnVisitor</w:t>
+      </w:r>
+      <w:r>
+        <w:rPr>
+          <w:color w:val="C45911" w:themeColor="accent2" w:themeShade="BF"/>
+        </w:rPr>
+        <w:t>;</w:t>
+      </w:r>
+    </w:p>
+    <w:p>
+      <w:pPr>
+        <w:ind w:left="1440"/>
+      </w:pPr>
+      <w:r>
+        <w:t>This is a “single action visitor”, meaning it is passed the whole data vector in one call and you must use the single_action_visit() interface.</w:t>
+      </w:r>
+    </w:p>
+    <w:p>
+      <w:pPr>
+        <w:ind w:left="1440"/>
+      </w:pPr>
+      <w:r>
+        <w:t>This functor class calculates the return of a given column, according to the return policy (monetary, percentage, or log). The result is a vector of returns.</w:t>
+      </w:r>
+    </w:p>
+    <w:p>
+      <w:pPr>
+        <w:ind w:left="1440"/>
+      </w:pPr>
+      <w:r>
+        <w:t>See this document and datasci_tester.cc for examples.</w:t>
+      </w:r>
+    </w:p>
+    <w:p>
+      <w:pPr>
+        <w:ind w:left="1440"/>
+      </w:pPr>
+    </w:p>
+    <w:p>
+      <w:pPr>
+        <w:ind w:left="1440"/>
+      </w:pPr>
+      <w:r>
+        <w:t>T: Column/data type</w:t>
+      </w:r>
+    </w:p>
+    <w:p>
+      <w:pPr>
+        <w:ind w:left="1440"/>
+      </w:pPr>
+      <w:r>
+        <w:t>TS_T: Index type</w:t>
+      </w:r>
+    </w:p>
+    <w:p>
+      <w:pPr>
+        <w:pBdr>
+          <w:bottom w:val="single" w:sz="6" w:space="1" w:color="auto"/>
+        </w:pBdr>
+        <w:ind w:left="1440"/>
+        <w:rPr>
+          <w:i/>
+        </w:rPr>
+      </w:pPr>
+      <w:r>
+        <w:rPr>
+          <w:i/>
+        </w:rPr>
+        <w:t>T must be an arithmetic-enabled type</w:t>
+      </w:r>
+    </w:p>
     <w:p>
       <w:pPr>
         <w:tabs>
@@ -15459,6 +15736,7 @@
         <w:ind w:left="1440"/>
       </w:pPr>
       <w:r>
+        <w:lastRenderedPageBreak/>
         <w:t>TS_T: Index type</w:t>
       </w:r>
     </w:p>

</xml_diff>

<commit_message>
fixed a few things in the docs
</commit_message>
<xml_diff>
--- a/docs/DataFrameDoc.docx
+++ b/docs/DataFrameDoc.docx
@@ -9866,10 +9866,7 @@
         <w:t>is big enough to contain the frequency.</w:t>
       </w:r>
     </w:p>
-    <w:p>
-      <w:bookmarkStart w:id="0" w:name="_GoBack"/>
-      <w:bookmarkEnd w:id="0"/>
-    </w:p>
+    <w:p/>
     <w:p>
       <w:pPr>
         <w:ind w:left="1440"/>
@@ -10438,8 +10435,6 @@
       </w:r>
     </w:p>
     <w:p/>
-    <w:p/>
-    <w:p/>
     <w:p>
       <w:pPr>
         <w:ind w:left="1440"/>
@@ -10669,6 +10664,7 @@
           <w:i/>
           <w:iCs/>
         </w:rPr>
+        <w:lastRenderedPageBreak/>
         <w:t>range</w:t>
       </w:r>
       <w:r>
@@ -11147,71 +11143,71 @@
         <w:rPr>
           <w:color w:val="C45911" w:themeColor="accent2" w:themeShade="BF"/>
         </w:rPr>
+        <w:t xml:space="preserve">                    </w:t>
+      </w:r>
+      <w:r>
+        <w:rPr>
+          <w:color w:val="C45911" w:themeColor="accent2" w:themeShade="BF"/>
+        </w:rPr>
+        <w:t xml:space="preserve">      </w:t>
+      </w:r>
+      <w:r>
+        <w:rPr>
+          <w:color w:val="C45911" w:themeColor="accent2" w:themeShade="BF"/>
+        </w:rPr>
+        <w:t xml:space="preserve">  fill_policy </w:t>
+      </w:r>
+      <w:r>
+        <w:rPr>
+          <w:color w:val="C45911" w:themeColor="accent2" w:themeShade="BF"/>
+        </w:rPr>
+        <w:t>policy</w:t>
+      </w:r>
+      <w:r>
+        <w:rPr>
+          <w:color w:val="C45911" w:themeColor="accent2" w:themeShade="BF"/>
+        </w:rPr>
+        <w:t>,</w:t>
+      </w:r>
+    </w:p>
+    <w:p>
+      <w:pPr>
+        <w:ind w:left="1440"/>
+        <w:rPr>
+          <w:color w:val="C45911" w:themeColor="accent2" w:themeShade="BF"/>
+        </w:rPr>
+      </w:pPr>
+      <w:r>
+        <w:rPr>
+          <w:color w:val="C45911" w:themeColor="accent2" w:themeShade="BF"/>
+        </w:rPr>
+        <w:t xml:space="preserve">                  </w:t>
+      </w:r>
+      <w:r>
+        <w:rPr>
+          <w:color w:val="C45911" w:themeColor="accent2" w:themeShade="BF"/>
+        </w:rPr>
+        <w:t xml:space="preserve">      </w:t>
+      </w:r>
+      <w:r>
+        <w:rPr>
+          <w:color w:val="C45911" w:themeColor="accent2" w:themeShade="BF"/>
+        </w:rPr>
+        <w:t xml:space="preserve">    const std::array&lt;T, N&gt; values = { },</w:t>
+      </w:r>
+    </w:p>
+    <w:p>
+      <w:pPr>
+        <w:ind w:left="1440"/>
+        <w:rPr>
+          <w:color w:val="C45911" w:themeColor="accent2" w:themeShade="BF"/>
+        </w:rPr>
+      </w:pPr>
+      <w:r>
+        <w:rPr>
+          <w:color w:val="C45911" w:themeColor="accent2" w:themeShade="BF"/>
+        </w:rPr>
         <w:lastRenderedPageBreak/>
-        <w:t xml:space="preserve">                    </w:t>
-      </w:r>
-      <w:r>
-        <w:rPr>
-          <w:color w:val="C45911" w:themeColor="accent2" w:themeShade="BF"/>
-        </w:rPr>
-        <w:t xml:space="preserve">      </w:t>
-      </w:r>
-      <w:r>
-        <w:rPr>
-          <w:color w:val="C45911" w:themeColor="accent2" w:themeShade="BF"/>
-        </w:rPr>
-        <w:t xml:space="preserve">  fill_policy </w:t>
-      </w:r>
-      <w:r>
-        <w:rPr>
-          <w:color w:val="C45911" w:themeColor="accent2" w:themeShade="BF"/>
-        </w:rPr>
-        <w:t>policy</w:t>
-      </w:r>
-      <w:r>
-        <w:rPr>
-          <w:color w:val="C45911" w:themeColor="accent2" w:themeShade="BF"/>
-        </w:rPr>
-        <w:t>,</w:t>
-      </w:r>
-    </w:p>
-    <w:p>
-      <w:pPr>
-        <w:ind w:left="1440"/>
-        <w:rPr>
-          <w:color w:val="C45911" w:themeColor="accent2" w:themeShade="BF"/>
-        </w:rPr>
-      </w:pPr>
-      <w:r>
-        <w:rPr>
-          <w:color w:val="C45911" w:themeColor="accent2" w:themeShade="BF"/>
-        </w:rPr>
-        <w:t xml:space="preserve">                  </w:t>
-      </w:r>
-      <w:r>
-        <w:rPr>
-          <w:color w:val="C45911" w:themeColor="accent2" w:themeShade="BF"/>
-        </w:rPr>
-        <w:t xml:space="preserve">      </w:t>
-      </w:r>
-      <w:r>
-        <w:rPr>
-          <w:color w:val="C45911" w:themeColor="accent2" w:themeShade="BF"/>
-        </w:rPr>
-        <w:t xml:space="preserve">    const std::array&lt;T, N&gt; values = { },</w:t>
-      </w:r>
-    </w:p>
-    <w:p>
-      <w:pPr>
-        <w:ind w:left="1440"/>
-        <w:rPr>
-          <w:color w:val="C45911" w:themeColor="accent2" w:themeShade="BF"/>
-        </w:rPr>
-      </w:pPr>
-      <w:r>
-        <w:rPr>
-          <w:color w:val="C45911" w:themeColor="accent2" w:themeShade="BF"/>
-        </w:rPr>
         <w:t xml:space="preserve">                  </w:t>
       </w:r>
       <w:r>
@@ -11394,7 +11390,6 @@
       </w:r>
     </w:p>
     <w:p/>
-    <w:p/>
     <w:p>
       <w:pPr>
         <w:ind w:left="1440"/>
@@ -11574,6 +11569,7 @@
         <w:ind w:left="1440"/>
       </w:pPr>
       <w:r>
+        <w:lastRenderedPageBreak/>
         <w:t>Same as sort() above, but executed asynchronously</w:t>
       </w:r>
     </w:p>
@@ -11813,8 +11809,6 @@
       </w:r>
     </w:p>
     <w:p/>
-    <w:p/>
-    <w:p/>
     <w:p>
       <w:pPr>
         <w:ind w:left="1440"/>
@@ -11960,44 +11954,44 @@
         <w:ind w:left="1440"/>
       </w:pPr>
       <w:r>
+        <w:t>T: Type of the col_name column.</w:t>
+      </w:r>
+    </w:p>
+    <w:p/>
+    <w:p>
+      <w:pPr>
+        <w:ind w:left="1440"/>
+        <w:rPr>
+          <w:color w:val="C45911" w:themeColor="accent2" w:themeShade="BF"/>
+        </w:rPr>
+      </w:pPr>
+      <w:r>
+        <w:rPr>
+          <w:color w:val="C45911" w:themeColor="accent2" w:themeShade="BF"/>
+        </w:rPr>
+        <w:t>template&lt;typename F, typename ... types&gt;</w:t>
+      </w:r>
+    </w:p>
+    <w:p>
+      <w:pPr>
+        <w:ind w:left="1440"/>
+        <w:rPr>
+          <w:color w:val="C45911" w:themeColor="accent2" w:themeShade="BF"/>
+        </w:rPr>
+      </w:pPr>
+      <w:r>
+        <w:rPr>
+          <w:color w:val="C45911" w:themeColor="accent2" w:themeShade="BF"/>
+        </w:rPr>
+        <w:t>DataFrame bucketize (F &amp;&amp;func, const TimeStamp &amp;bucket_interval) const;</w:t>
+      </w:r>
+    </w:p>
+    <w:p>
+      <w:pPr>
+        <w:ind w:left="1440"/>
+      </w:pPr>
+      <w:r>
         <w:lastRenderedPageBreak/>
-        <w:t>T: Type of the col_name column.</w:t>
-      </w:r>
-    </w:p>
-    <w:p/>
-    <w:p>
-      <w:pPr>
-        <w:ind w:left="1440"/>
-        <w:rPr>
-          <w:color w:val="C45911" w:themeColor="accent2" w:themeShade="BF"/>
-        </w:rPr>
-      </w:pPr>
-      <w:r>
-        <w:rPr>
-          <w:color w:val="C45911" w:themeColor="accent2" w:themeShade="BF"/>
-        </w:rPr>
-        <w:t>template&lt;typename F, typename ... types&gt;</w:t>
-      </w:r>
-    </w:p>
-    <w:p>
-      <w:pPr>
-        <w:ind w:left="1440"/>
-        <w:rPr>
-          <w:color w:val="C45911" w:themeColor="accent2" w:themeShade="BF"/>
-        </w:rPr>
-      </w:pPr>
-      <w:r>
-        <w:rPr>
-          <w:color w:val="C45911" w:themeColor="accent2" w:themeShade="BF"/>
-        </w:rPr>
-        <w:t>DataFrame bucketize (F &amp;&amp;func, const TimeStamp &amp;bucket_interval) const;</w:t>
-      </w:r>
-    </w:p>
-    <w:p>
-      <w:pPr>
-        <w:ind w:left="1440"/>
-      </w:pPr>
-      <w:r>
         <w:t>It bucketizes the data and index into bucket_interval's, based on index values and calls the functor for each bucket. The result of each bucket will be stored in a new DataFrame with same shape and returned. Every data bucket is guaranteed to be as wide as bucket_interval. This mean some data items at the end may not be included in the new bucketized DataFrame. The index of each bucket will be the last index in the original DataFrame that is less than bucket_interval away from the previous bucket</w:t>
       </w:r>
     </w:p>
@@ -12136,9 +12130,6 @@
       </w:r>
     </w:p>
     <w:p/>
-    <w:p/>
-    <w:p/>
-    <w:p/>
     <w:p>
       <w:pPr>
         <w:ind w:left="1440"/>
@@ -12296,63 +12287,63 @@
         <w:ind w:left="1440"/>
       </w:pPr>
       <w:r>
+        <w:t>T: The single type for all data columns</w:t>
+      </w:r>
+    </w:p>
+    <w:p>
+      <w:pPr>
+        <w:ind w:left="1440"/>
+      </w:pPr>
+      <w:r>
+        <w:t>V: The type of string vector specifying the new names for new columns</w:t>
+      </w:r>
+    </w:p>
+    <w:p>
+      <w:pPr>
+        <w:ind w:left="1440"/>
+      </w:pPr>
+      <w:r>
+        <w:t xml:space="preserve">     after transpose</w:t>
+      </w:r>
+    </w:p>
+    <w:p>
+      <w:pPr>
+        <w:ind w:left="1440"/>
+      </w:pPr>
+      <w:r>
+        <w:t>indices: A vector on indices for the new transposed DataFrame.</w:t>
+      </w:r>
+    </w:p>
+    <w:p>
+      <w:pPr>
+        <w:ind w:left="1440"/>
+      </w:pPr>
+      <w:r>
+        <w:t xml:space="preserve">              Its length must equal the number of rows in this DataFrame.</w:t>
+      </w:r>
+    </w:p>
+    <w:p>
+      <w:pPr>
+        <w:ind w:left="1440"/>
+      </w:pPr>
+      <w:r>
+        <w:t xml:space="preserve">              Otherwise an exception is thrown</w:t>
+      </w:r>
+    </w:p>
+    <w:p>
+      <w:pPr>
+        <w:ind w:left="1440"/>
+      </w:pPr>
+      <w:r>
+        <w:t>current_col_order: A vector of strings specifying the order of columns</w:t>
+      </w:r>
+    </w:p>
+    <w:p>
+      <w:pPr>
+        <w:ind w:left="1440"/>
+      </w:pPr>
+      <w:r>
         <w:lastRenderedPageBreak/>
-        <w:t>T: The single type for all data columns</w:t>
-      </w:r>
-    </w:p>
-    <w:p>
-      <w:pPr>
-        <w:ind w:left="1440"/>
-      </w:pPr>
-      <w:r>
-        <w:t>V: The type of string vector specifying the new names for new columns</w:t>
-      </w:r>
-    </w:p>
-    <w:p>
-      <w:pPr>
-        <w:ind w:left="1440"/>
-      </w:pPr>
-      <w:r>
-        <w:t xml:space="preserve">     after transpose</w:t>
-      </w:r>
-    </w:p>
-    <w:p>
-      <w:pPr>
-        <w:ind w:left="1440"/>
-      </w:pPr>
-      <w:r>
-        <w:t>indices: A vector on indices for the new transposed DataFrame.</w:t>
-      </w:r>
-    </w:p>
-    <w:p>
-      <w:pPr>
-        <w:ind w:left="1440"/>
-      </w:pPr>
-      <w:r>
-        <w:t xml:space="preserve">              Its length must equal the number of rows in this DataFrame.</w:t>
-      </w:r>
-    </w:p>
-    <w:p>
-      <w:pPr>
-        <w:ind w:left="1440"/>
-      </w:pPr>
-      <w:r>
-        <w:t xml:space="preserve">              Otherwise an exception is thrown</w:t>
-      </w:r>
-    </w:p>
-    <w:p>
-      <w:pPr>
-        <w:ind w:left="1440"/>
-      </w:pPr>
-      <w:r>
-        <w:t>current_col_order: A vector of strings specifying the order of columns</w:t>
-      </w:r>
-    </w:p>
-    <w:p>
-      <w:pPr>
-        <w:ind w:left="1440"/>
-      </w:pPr>
-      <w:r>
         <w:t xml:space="preserve">                               in the original DataFrame.</w:t>
       </w:r>
     </w:p>
@@ -12397,23 +12388,6 @@
         <w:t xml:space="preserve">                DataFrame. Otherwise an exception is thrown</w:t>
       </w:r>
     </w:p>
-    <w:p/>
-    <w:p/>
-    <w:p/>
-    <w:p/>
-    <w:p/>
-    <w:p/>
-    <w:p/>
-    <w:p/>
-    <w:p/>
-    <w:p/>
-    <w:p/>
-    <w:p/>
-    <w:p/>
-    <w:p/>
-    <w:p/>
-    <w:p/>
-    <w:p/>
     <w:p/>
     <w:p>
       <w:pPr>
@@ -12580,7 +12554,6 @@
         <w:ind w:left="1440"/>
       </w:pPr>
       <w:r>
-        <w:lastRenderedPageBreak/>
         <w:t>join_policy: Specifies how to join. For example inner join,</w:t>
       </w:r>
     </w:p>
@@ -12745,15 +12718,6 @@
       </w:r>
     </w:p>
     <w:p/>
-    <w:p/>
-    <w:p/>
-    <w:p/>
-    <w:p/>
-    <w:p/>
-    <w:p/>
-    <w:p/>
-    <w:p/>
-    <w:p/>
     <w:p>
       <w:pPr>
         <w:ind w:left="1440"/>
@@ -12792,6 +12756,7 @@
         <w:ind w:left="1440"/>
       </w:pPr>
       <w:r>
+        <w:lastRenderedPageBreak/>
         <w:t>The index column remains unchanged.</w:t>
       </w:r>
     </w:p>
@@ -13108,14 +13073,6 @@
       </w:r>
     </w:p>
     <w:p/>
-    <w:p/>
-    <w:p/>
-    <w:p/>
-    <w:p/>
-    <w:p/>
-    <w:p/>
-    <w:p/>
-    <w:p/>
     <w:p>
       <w:pPr>
         <w:ind w:left="1440"/>
@@ -13224,6 +13181,7 @@
         <w:rPr>
           <w:color w:val="C45911" w:themeColor="accent2" w:themeShade="BF"/>
         </w:rPr>
+        <w:lastRenderedPageBreak/>
         <w:t>std::future&lt;bool&gt; read_async (const char *file_name</w:t>
       </w:r>
       <w:r>
@@ -13296,7 +13254,6 @@
         <w:rPr>
           <w:color w:val="C45911" w:themeColor="accent2" w:themeShade="BF"/>
         </w:rPr>
-        <w:lastRenderedPageBreak/>
         <w:t>typename type_declare&lt;HETERO, T&gt;::type &amp;</w:t>
       </w:r>
     </w:p>
@@ -13674,6 +13631,7 @@
         <w:ind w:left="1440"/>
       </w:pPr>
       <w:r>
+        <w:lastRenderedPageBreak/>
         <w:t xml:space="preserve">    you need not be worried about these conditions.</w:t>
       </w:r>
     </w:p>
@@ -13715,7 +13673,6 @@
         <w:rPr>
           <w:color w:val="C45911" w:themeColor="accent2" w:themeShade="BF"/>
         </w:rPr>
-        <w:lastRenderedPageBreak/>
         <w:t>DataFrame get_data_by_idx (</w:t>
       </w:r>
       <w:r>
@@ -13925,14 +13882,6 @@
       </w:r>
     </w:p>
     <w:p/>
-    <w:p/>
-    <w:p/>
-    <w:p/>
-    <w:p/>
-    <w:p/>
-    <w:p/>
-    <w:p/>
-    <w:p/>
     <w:p>
       <w:pPr>
         <w:ind w:left="1440"/>
@@ -14113,31 +14062,31 @@
         <w:ind w:left="1440"/>
       </w:pPr>
       <w:r>
+        <w:t>A view is a DataFrame that is a reference to the original DataFrame.</w:t>
+      </w:r>
+    </w:p>
+    <w:p>
+      <w:pPr>
+        <w:ind w:left="1440"/>
+      </w:pPr>
+      <w:r>
+        <w:t>So if you modify anything in the view the original DataFrame will</w:t>
+      </w:r>
+    </w:p>
+    <w:p>
+      <w:pPr>
+        <w:ind w:left="1440"/>
+      </w:pPr>
+      <w:r>
+        <w:t>also be modified.</w:t>
+      </w:r>
+    </w:p>
+    <w:p>
+      <w:pPr>
+        <w:ind w:left="1440"/>
+      </w:pPr>
+      <w:r>
         <w:lastRenderedPageBreak/>
-        <w:t>A view is a DataFrame that is a reference to the original DataFrame.</w:t>
-      </w:r>
-    </w:p>
-    <w:p>
-      <w:pPr>
-        <w:ind w:left="1440"/>
-      </w:pPr>
-      <w:r>
-        <w:t>So if you modify anything in the view the original DataFrame will</w:t>
-      </w:r>
-    </w:p>
-    <w:p>
-      <w:pPr>
-        <w:ind w:left="1440"/>
-      </w:pPr>
-      <w:r>
-        <w:t>also be modified.</w:t>
-      </w:r>
-    </w:p>
-    <w:p>
-      <w:pPr>
-        <w:ind w:left="1440"/>
-      </w:pPr>
-      <w:r>
         <w:t>Note: There are certain operations that you cannot do with a view.</w:t>
       </w:r>
     </w:p>
@@ -14254,20 +14203,6 @@
       </w:r>
     </w:p>
     <w:p/>
-    <w:p/>
-    <w:p/>
-    <w:p/>
-    <w:p/>
-    <w:p/>
-    <w:p/>
-    <w:p/>
-    <w:p/>
-    <w:p/>
-    <w:p/>
-    <w:p/>
-    <w:p/>
-    <w:p/>
-    <w:p/>
     <w:p>
       <w:pPr>
         <w:ind w:left="1440"/>
@@ -14396,7 +14331,6 @@
         <w:ind w:left="1440"/>
       </w:pPr>
       <w:r>
-        <w:lastRenderedPageBreak/>
         <w:t xml:space="preserve">         NOTE: The second member of pair is a _pointer_ to the function or</w:t>
       </w:r>
     </w:p>
@@ -14530,6 +14464,7 @@
         <w:ind w:left="1440"/>
       </w:pPr>
       <w:r>
+        <w:lastRenderedPageBreak/>
         <w:t>NOTE: This method could be used to implement a pivot table.</w:t>
       </w:r>
     </w:p>
@@ -14582,11 +14517,6 @@
       </w:r>
     </w:p>
     <w:p/>
-    <w:p/>
-    <w:p/>
-    <w:p/>
-    <w:p/>
-    <w:p/>
     <w:p>
       <w:pPr>
         <w:ind w:left="1440"/>
@@ -14771,7 +14701,6 @@
         <w:rPr>
           <w:color w:val="C45911" w:themeColor="accent2" w:themeShade="BF"/>
         </w:rPr>
-        <w:lastRenderedPageBreak/>
         <w:t xml:space="preserve">                const char *name2,</w:t>
       </w:r>
     </w:p>
@@ -14920,18 +14849,6 @@
       </w:r>
     </w:p>
     <w:p/>
-    <w:p/>
-    <w:p/>
-    <w:p/>
-    <w:p/>
-    <w:p/>
-    <w:p/>
-    <w:p/>
-    <w:p/>
-    <w:p/>
-    <w:p/>
-    <w:p/>
-    <w:p/>
     <w:p>
       <w:pPr>
         <w:ind w:left="1440"/>
@@ -15047,6 +14964,7 @@
         <w:rPr>
           <w:color w:val="C45911" w:themeColor="accent2" w:themeShade="BF"/>
         </w:rPr>
+        <w:lastRenderedPageBreak/>
         <w:t xml:space="preserve">                const char *name3,</w:t>
       </w:r>
     </w:p>
@@ -15150,7 +15068,6 @@
         <w:ind w:left="1440"/>
       </w:pPr>
       <w:r>
-        <w:lastRenderedPageBreak/>
         <w:t>T5: Type of the fifth named column</w:t>
       </w:r>
     </w:p>
@@ -15295,18 +15212,6 @@
         <w:t>name: Name of the data column</w:t>
       </w:r>
     </w:p>
-    <w:p/>
-    <w:p/>
-    <w:p/>
-    <w:p/>
-    <w:p/>
-    <w:p/>
-    <w:p/>
-    <w:p/>
-    <w:p/>
-    <w:p/>
-    <w:p/>
-    <w:p/>
     <w:p/>
     <w:p>
       <w:pPr>
@@ -16362,103 +16267,98 @@
       </w:r>
     </w:p>
     <w:p/>
-    <w:p/>
-    <w:p/>
-    <w:p/>
-    <w:p/>
-    <w:p/>
-    <w:p>
-      <w:pPr>
-        <w:ind w:left="1440"/>
-        <w:rPr>
-          <w:color w:val="C45911" w:themeColor="accent2" w:themeShade="BF"/>
-        </w:rPr>
-      </w:pPr>
-      <w:r>
-        <w:rPr>
-          <w:color w:val="C45911" w:themeColor="accent2" w:themeShade="BF"/>
-        </w:rPr>
+    <w:p>
+      <w:pPr>
+        <w:ind w:left="1440"/>
+        <w:rPr>
+          <w:color w:val="C45911" w:themeColor="accent2" w:themeShade="BF"/>
+        </w:rPr>
+      </w:pPr>
+      <w:r>
+        <w:rPr>
+          <w:color w:val="C45911" w:themeColor="accent2" w:themeShade="BF"/>
+        </w:rPr>
+        <w:t>template&lt;</w:t>
+      </w:r>
+      <w:r>
+        <w:rPr>
+          <w:color w:val="C45911" w:themeColor="accent2" w:themeShade="BF"/>
+        </w:rPr>
+        <w:t xml:space="preserve">std::size_t N, </w:t>
+      </w:r>
+      <w:r>
+        <w:rPr>
+          <w:color w:val="C45911" w:themeColor="accent2" w:themeShade="BF"/>
+        </w:rPr>
+        <w:t>typename T,</w:t>
+      </w:r>
+      <w:r>
+        <w:rPr>
+          <w:color w:val="C45911" w:themeColor="accent2" w:themeShade="BF"/>
+        </w:rPr>
+        <w:t xml:space="preserve"> </w:t>
+      </w:r>
+      <w:r>
+        <w:rPr>
+          <w:color w:val="C45911" w:themeColor="accent2" w:themeShade="BF"/>
+        </w:rPr>
+        <w:t>typename TS_T = unsigned long</w:t>
+      </w:r>
+      <w:r>
+        <w:rPr>
+          <w:color w:val="C45911" w:themeColor="accent2" w:themeShade="BF"/>
+        </w:rPr>
+        <w:t>&gt;</w:t>
+      </w:r>
+    </w:p>
+    <w:p>
+      <w:pPr>
+        <w:ind w:left="1440"/>
+        <w:rPr>
+          <w:color w:val="C45911" w:themeColor="accent2" w:themeShade="BF"/>
+        </w:rPr>
+      </w:pPr>
+      <w:r>
+        <w:rPr>
+          <w:color w:val="C45911" w:themeColor="accent2" w:themeShade="BF"/>
+        </w:rPr>
+        <w:t xml:space="preserve">struct </w:t>
+      </w:r>
+      <w:r>
+        <w:rPr>
+          <w:color w:val="C45911" w:themeColor="accent2" w:themeShade="BF"/>
+        </w:rPr>
+        <w:t>NLargestVisitor</w:t>
+      </w:r>
+      <w:r>
+        <w:rPr>
+          <w:color w:val="C45911" w:themeColor="accent2" w:themeShade="BF"/>
+        </w:rPr>
+        <w:t>;</w:t>
+      </w:r>
+    </w:p>
+    <w:p>
+      <w:pPr>
+        <w:ind w:left="1440"/>
+      </w:pPr>
+      <w:r>
+        <w:t>This functor class calculates the N largest values of a column. I runs in O(N*M), where N is the number of largest values and M is the total number of all values.</w:t>
+      </w:r>
+    </w:p>
+    <w:p>
+      <w:pPr>
+        <w:ind w:left="1440"/>
+      </w:pPr>
+      <w:r>
+        <w:t>If N is relatively small this better than O(M*logM).</w:t>
+      </w:r>
+    </w:p>
+    <w:p>
+      <w:pPr>
+        <w:ind w:left="1440"/>
+      </w:pPr>
+      <w:r>
         <w:lastRenderedPageBreak/>
-        <w:t>template&lt;</w:t>
-      </w:r>
-      <w:r>
-        <w:rPr>
-          <w:color w:val="C45911" w:themeColor="accent2" w:themeShade="BF"/>
-        </w:rPr>
-        <w:t xml:space="preserve">std::size_t N, </w:t>
-      </w:r>
-      <w:r>
-        <w:rPr>
-          <w:color w:val="C45911" w:themeColor="accent2" w:themeShade="BF"/>
-        </w:rPr>
-        <w:t>typename T,</w:t>
-      </w:r>
-      <w:r>
-        <w:rPr>
-          <w:color w:val="C45911" w:themeColor="accent2" w:themeShade="BF"/>
-        </w:rPr>
-        <w:t xml:space="preserve"> </w:t>
-      </w:r>
-      <w:r>
-        <w:rPr>
-          <w:color w:val="C45911" w:themeColor="accent2" w:themeShade="BF"/>
-        </w:rPr>
-        <w:t>typename TS_T = unsigned long</w:t>
-      </w:r>
-      <w:r>
-        <w:rPr>
-          <w:color w:val="C45911" w:themeColor="accent2" w:themeShade="BF"/>
-        </w:rPr>
-        <w:t>&gt;</w:t>
-      </w:r>
-    </w:p>
-    <w:p>
-      <w:pPr>
-        <w:ind w:left="1440"/>
-        <w:rPr>
-          <w:color w:val="C45911" w:themeColor="accent2" w:themeShade="BF"/>
-        </w:rPr>
-      </w:pPr>
-      <w:r>
-        <w:rPr>
-          <w:color w:val="C45911" w:themeColor="accent2" w:themeShade="BF"/>
-        </w:rPr>
-        <w:t xml:space="preserve">struct </w:t>
-      </w:r>
-      <w:r>
-        <w:rPr>
-          <w:color w:val="C45911" w:themeColor="accent2" w:themeShade="BF"/>
-        </w:rPr>
-        <w:t>NLargestVisitor</w:t>
-      </w:r>
-      <w:r>
-        <w:rPr>
-          <w:color w:val="C45911" w:themeColor="accent2" w:themeShade="BF"/>
-        </w:rPr>
-        <w:t>;</w:t>
-      </w:r>
-    </w:p>
-    <w:p>
-      <w:pPr>
-        <w:ind w:left="1440"/>
-      </w:pPr>
-      <w:r>
-        <w:t>This functor class calculates the N largest values of a column. I runs in O(N*M), where N is the number of largest values and M is the total number of all values.</w:t>
-      </w:r>
-    </w:p>
-    <w:p>
-      <w:pPr>
-        <w:ind w:left="1440"/>
-      </w:pPr>
-      <w:r>
-        <w:t>If N is relatively small this better than O(M*logM).</w:t>
-      </w:r>
-    </w:p>
-    <w:p>
-      <w:pPr>
-        <w:ind w:left="1440"/>
-      </w:pPr>
-      <w:r>
         <w:t>See this document and datasci_tester.cc for examples.</w:t>
       </w:r>
     </w:p>
@@ -16947,82 +16847,81 @@
       </w:r>
     </w:p>
     <w:p/>
-    <w:p/>
-    <w:p>
-      <w:pPr>
-        <w:ind w:left="1440"/>
-        <w:rPr>
-          <w:color w:val="C45911" w:themeColor="accent2" w:themeShade="BF"/>
-        </w:rPr>
-      </w:pPr>
-      <w:r>
-        <w:rPr>
-          <w:color w:val="C45911" w:themeColor="accent2" w:themeShade="BF"/>
-        </w:rPr>
+    <w:p>
+      <w:pPr>
+        <w:ind w:left="1440"/>
+        <w:rPr>
+          <w:color w:val="C45911" w:themeColor="accent2" w:themeShade="BF"/>
+        </w:rPr>
+      </w:pPr>
+      <w:r>
+        <w:rPr>
+          <w:color w:val="C45911" w:themeColor="accent2" w:themeShade="BF"/>
+        </w:rPr>
+        <w:t>template&lt;typename T,</w:t>
+      </w:r>
+    </w:p>
+    <w:p>
+      <w:pPr>
+        <w:ind w:left="1440"/>
+        <w:rPr>
+          <w:color w:val="C45911" w:themeColor="accent2" w:themeShade="BF"/>
+        </w:rPr>
+      </w:pPr>
+      <w:r>
+        <w:rPr>
+          <w:color w:val="C45911" w:themeColor="accent2" w:themeShade="BF"/>
+        </w:rPr>
+        <w:t xml:space="preserve">                typename TS_T = unsigned long,</w:t>
+      </w:r>
+    </w:p>
+    <w:p>
+      <w:pPr>
+        <w:ind w:left="1440"/>
+        <w:rPr>
+          <w:color w:val="C45911" w:themeColor="accent2" w:themeShade="BF"/>
+        </w:rPr>
+      </w:pPr>
+      <w:r>
+        <w:rPr>
+          <w:color w:val="C45911" w:themeColor="accent2" w:themeShade="BF"/>
+        </w:rPr>
+        <w:t xml:space="preserve">                </w:t>
+      </w:r>
+      <w:r>
+        <w:rPr>
+          <w:color w:val="C45911" w:themeColor="accent2" w:themeShade="BF"/>
+          <w:sz w:val="22"/>
+        </w:rPr>
+        <w:t>typename = typename std::enable_if&lt;std::is_arithmetic&lt;T&gt;::value, T&gt;::type&gt;</w:t>
+      </w:r>
+    </w:p>
+    <w:p>
+      <w:pPr>
+        <w:ind w:left="1440"/>
+        <w:rPr>
+          <w:color w:val="C45911" w:themeColor="accent2" w:themeShade="BF"/>
+        </w:rPr>
+      </w:pPr>
+      <w:r>
+        <w:rPr>
+          <w:color w:val="C45911" w:themeColor="accent2" w:themeShade="BF"/>
+        </w:rPr>
+        <w:t>struct Beta</w:t>
+      </w:r>
+      <w:r>
+        <w:rPr>
+          <w:color w:val="C45911" w:themeColor="accent2" w:themeShade="BF"/>
+        </w:rPr>
+        <w:t>Visitor;</w:t>
+      </w:r>
+    </w:p>
+    <w:p>
+      <w:pPr>
+        <w:ind w:left="1440"/>
+      </w:pPr>
+      <w:r>
         <w:lastRenderedPageBreak/>
-        <w:t>template&lt;typename T,</w:t>
-      </w:r>
-    </w:p>
-    <w:p>
-      <w:pPr>
-        <w:ind w:left="1440"/>
-        <w:rPr>
-          <w:color w:val="C45911" w:themeColor="accent2" w:themeShade="BF"/>
-        </w:rPr>
-      </w:pPr>
-      <w:r>
-        <w:rPr>
-          <w:color w:val="C45911" w:themeColor="accent2" w:themeShade="BF"/>
-        </w:rPr>
-        <w:t xml:space="preserve">                typename TS_T = unsigned long,</w:t>
-      </w:r>
-    </w:p>
-    <w:p>
-      <w:pPr>
-        <w:ind w:left="1440"/>
-        <w:rPr>
-          <w:color w:val="C45911" w:themeColor="accent2" w:themeShade="BF"/>
-        </w:rPr>
-      </w:pPr>
-      <w:r>
-        <w:rPr>
-          <w:color w:val="C45911" w:themeColor="accent2" w:themeShade="BF"/>
-        </w:rPr>
-        <w:t xml:space="preserve">                </w:t>
-      </w:r>
-      <w:r>
-        <w:rPr>
-          <w:color w:val="C45911" w:themeColor="accent2" w:themeShade="BF"/>
-          <w:sz w:val="22"/>
-        </w:rPr>
-        <w:t>typename = typename std::enable_if&lt;std::is_arithmetic&lt;T&gt;::value, T&gt;::type&gt;</w:t>
-      </w:r>
-    </w:p>
-    <w:p>
-      <w:pPr>
-        <w:ind w:left="1440"/>
-        <w:rPr>
-          <w:color w:val="C45911" w:themeColor="accent2" w:themeShade="BF"/>
-        </w:rPr>
-      </w:pPr>
-      <w:r>
-        <w:rPr>
-          <w:color w:val="C45911" w:themeColor="accent2" w:themeShade="BF"/>
-        </w:rPr>
-        <w:t>struct Beta</w:t>
-      </w:r>
-      <w:r>
-        <w:rPr>
-          <w:color w:val="C45911" w:themeColor="accent2" w:themeShade="BF"/>
-        </w:rPr>
-        <w:t>Visitor;</w:t>
-      </w:r>
-    </w:p>
-    <w:p>
-      <w:pPr>
-        <w:ind w:left="1440"/>
-      </w:pPr>
-      <w:r>
         <w:t>This functor class calculates the beta (i.e. exposure) of the given first column to the given second column (benchmark). See this document and datasci_tester.cc for examples.</w:t>
       </w:r>
     </w:p>
@@ -17458,70 +17357,70 @@
         <w:rPr>
           <w:color w:val="C45911" w:themeColor="accent2" w:themeShade="BF"/>
         </w:rPr>
+        <w:t>template&lt;typename T,</w:t>
+      </w:r>
+    </w:p>
+    <w:p>
+      <w:pPr>
+        <w:ind w:left="1440"/>
+        <w:rPr>
+          <w:color w:val="C45911" w:themeColor="accent2" w:themeShade="BF"/>
+        </w:rPr>
+      </w:pPr>
+      <w:r>
+        <w:rPr>
+          <w:color w:val="C45911" w:themeColor="accent2" w:themeShade="BF"/>
+        </w:rPr>
+        <w:t xml:space="preserve">                typename TS_T = unsigned long,</w:t>
+      </w:r>
+    </w:p>
+    <w:p>
+      <w:pPr>
+        <w:ind w:left="1440"/>
+        <w:rPr>
+          <w:color w:val="C45911" w:themeColor="accent2" w:themeShade="BF"/>
+        </w:rPr>
+      </w:pPr>
+      <w:r>
+        <w:rPr>
+          <w:color w:val="C45911" w:themeColor="accent2" w:themeShade="BF"/>
+        </w:rPr>
+        <w:t xml:space="preserve">                </w:t>
+      </w:r>
+      <w:r>
+        <w:rPr>
+          <w:color w:val="C45911" w:themeColor="accent2" w:themeShade="BF"/>
+          <w:sz w:val="22"/>
+        </w:rPr>
+        <w:t>typename = typename std::enable_if&lt;std::is_arithmetic&lt;T&gt;::value, T&gt;::type&gt;</w:t>
+      </w:r>
+    </w:p>
+    <w:p>
+      <w:pPr>
+        <w:ind w:left="1440"/>
+        <w:rPr>
+          <w:color w:val="C45911" w:themeColor="accent2" w:themeShade="BF"/>
+        </w:rPr>
+      </w:pPr>
+      <w:r>
+        <w:rPr>
+          <w:color w:val="C45911" w:themeColor="accent2" w:themeShade="BF"/>
+        </w:rPr>
+        <w:t>struct AutoCorr</w:t>
+      </w:r>
+      <w:r>
+        <w:rPr>
+          <w:color w:val="C45911" w:themeColor="accent2" w:themeShade="BF"/>
+        </w:rPr>
+        <w:t>Visitor;</w:t>
+      </w:r>
+    </w:p>
+    <w:p>
+      <w:pPr>
+        <w:ind w:left="1440"/>
+      </w:pPr>
+      <w:r>
         <w:lastRenderedPageBreak/>
-        <w:t>template&lt;typename T,</w:t>
-      </w:r>
-    </w:p>
-    <w:p>
-      <w:pPr>
-        <w:ind w:left="1440"/>
-        <w:rPr>
-          <w:color w:val="C45911" w:themeColor="accent2" w:themeShade="BF"/>
-        </w:rPr>
-      </w:pPr>
-      <w:r>
-        <w:rPr>
-          <w:color w:val="C45911" w:themeColor="accent2" w:themeShade="BF"/>
-        </w:rPr>
-        <w:t xml:space="preserve">                typename TS_T = unsigned long,</w:t>
-      </w:r>
-    </w:p>
-    <w:p>
-      <w:pPr>
-        <w:ind w:left="1440"/>
-        <w:rPr>
-          <w:color w:val="C45911" w:themeColor="accent2" w:themeShade="BF"/>
-        </w:rPr>
-      </w:pPr>
-      <w:r>
-        <w:rPr>
-          <w:color w:val="C45911" w:themeColor="accent2" w:themeShade="BF"/>
-        </w:rPr>
-        <w:t xml:space="preserve">                </w:t>
-      </w:r>
-      <w:r>
-        <w:rPr>
-          <w:color w:val="C45911" w:themeColor="accent2" w:themeShade="BF"/>
-          <w:sz w:val="22"/>
-        </w:rPr>
-        <w:t>typename = typename std::enable_if&lt;std::is_arithmetic&lt;T&gt;::value, T&gt;::type&gt;</w:t>
-      </w:r>
-    </w:p>
-    <w:p>
-      <w:pPr>
-        <w:ind w:left="1440"/>
-        <w:rPr>
-          <w:color w:val="C45911" w:themeColor="accent2" w:themeShade="BF"/>
-        </w:rPr>
-      </w:pPr>
-      <w:r>
-        <w:rPr>
-          <w:color w:val="C45911" w:themeColor="accent2" w:themeShade="BF"/>
-        </w:rPr>
-        <w:t>struct AutoCorr</w:t>
-      </w:r>
-      <w:r>
-        <w:rPr>
-          <w:color w:val="C45911" w:themeColor="accent2" w:themeShade="BF"/>
-        </w:rPr>
-        <w:t>Visitor;</w:t>
-      </w:r>
-    </w:p>
-    <w:p>
-      <w:pPr>
-        <w:ind w:left="1440"/>
-      </w:pPr>
-      <w:r>
         <w:t>This is a “single action visitor”, meaning it is passed the whole data vector in one call and you must use the single_action_visit() interface.</w:t>
       </w:r>
     </w:p>
@@ -17874,25 +17773,21 @@
         <w:t>T must be an arithmetic-enabled type</w:t>
       </w:r>
     </w:p>
-    <w:p/>
-    <w:p/>
-    <w:p/>
-    <w:p/>
-    <w:p/>
-    <w:p/>
-    <w:p/>
-    <w:p>
-      <w:pPr>
-        <w:ind w:left="1440"/>
-        <w:rPr>
-          <w:color w:val="C45911" w:themeColor="accent2" w:themeShade="BF"/>
-        </w:rPr>
-      </w:pPr>
-      <w:r>
-        <w:rPr>
-          <w:color w:val="C45911" w:themeColor="accent2" w:themeShade="BF"/>
-        </w:rPr>
-        <w:lastRenderedPageBreak/>
+    <w:p>
+      <w:bookmarkStart w:id="0" w:name="_GoBack"/>
+      <w:bookmarkEnd w:id="0"/>
+    </w:p>
+    <w:p>
+      <w:pPr>
+        <w:ind w:left="1440"/>
+        <w:rPr>
+          <w:color w:val="C45911" w:themeColor="accent2" w:themeShade="BF"/>
+        </w:rPr>
+      </w:pPr>
+      <w:r>
+        <w:rPr>
+          <w:color w:val="C45911" w:themeColor="accent2" w:themeShade="BF"/>
+        </w:rPr>
         <w:t>template&lt;typename T,</w:t>
       </w:r>
     </w:p>
@@ -18012,6 +17907,7 @@
         <w:ind w:left="1440"/>
       </w:pPr>
       <w:r>
+        <w:lastRenderedPageBreak/>
         <w:t>TS_T: Index type</w:t>
       </w:r>
     </w:p>

</xml_diff>

<commit_message>
Adjusted docs for code cosmetic changes
</commit_message>
<xml_diff>
--- a/docs/DataFrameDoc.docx
+++ b/docs/DataFrameDoc.docx
@@ -5590,7 +5590,27 @@
           <w:szCs w:val="18"/>
           <w:shd w:val="clear" w:color="auto" w:fill="FFFFFF"/>
         </w:rPr>
-        <w:t xml:space="preserve">df.sort&lt;MyDataFrame::TimeStamp, </w:t>
+        <w:t>df.sort&lt;MyDataFrame::</w:t>
+      </w:r>
+      <w:r>
+        <w:rPr>
+          <w:rFonts w:ascii="Consolas" w:hAnsi="Consolas" w:cs="Consolas"/>
+          <w:color w:val="24292E"/>
+          <w:sz w:val="16"/>
+          <w:szCs w:val="18"/>
+          <w:shd w:val="clear" w:color="auto" w:fill="FFFFFF"/>
+        </w:rPr>
+        <w:t>IndexType</w:t>
+      </w:r>
+      <w:r>
+        <w:rPr>
+          <w:rFonts w:ascii="Consolas" w:hAnsi="Consolas" w:cs="Consolas"/>
+          <w:color w:val="24292E"/>
+          <w:sz w:val="16"/>
+          <w:szCs w:val="18"/>
+          <w:shd w:val="clear" w:color="auto" w:fill="FFFFFF"/>
+        </w:rPr>
+        <w:t xml:space="preserve">, </w:t>
       </w:r>
       <w:r>
         <w:rPr>
@@ -7250,54 +7270,19 @@
     </w:p>
     <w:p>
       <w:pPr>
-        <w:ind w:left="1440"/>
-        <w:rPr>
-          <w:color w:val="C45911" w:themeColor="accent2" w:themeShade="BF"/>
-        </w:rPr>
-      </w:pPr>
-      <w:r>
-        <w:rPr>
-          <w:color w:val="C45911" w:themeColor="accent2" w:themeShade="BF"/>
-        </w:rPr>
-        <w:t xml:space="preserve">using size_type = </w:t>
-      </w:r>
-      <w:r>
-        <w:rPr>
-          <w:color w:val="C45911" w:themeColor="accent2" w:themeShade="BF"/>
-        </w:rPr>
-        <w:t>std::vector</w:t>
-      </w:r>
-      <w:r>
-        <w:rPr>
-          <w:color w:val="C45911" w:themeColor="accent2" w:themeShade="BF"/>
-        </w:rPr>
-        <w:t>&lt;DataVec&gt;::size_type;</w:t>
-      </w:r>
-    </w:p>
-    <w:p>
-      <w:pPr>
         <w:pBdr>
           <w:bottom w:val="single" w:sz="6" w:space="1" w:color="auto"/>
         </w:pBdr>
         <w:ind w:left="1440"/>
-      </w:pPr>
-      <w:r>
-        <w:t>size_type is the size type</w:t>
-      </w:r>
-    </w:p>
-    <w:p/>
-    <w:p>
-      <w:pPr>
-        <w:ind w:left="1440"/>
-        <w:rPr>
-          <w:color w:val="C45911" w:themeColor="accent2" w:themeShade="BF"/>
-        </w:rPr>
-      </w:pPr>
-      <w:r>
-        <w:rPr>
-          <w:color w:val="C45911" w:themeColor="accent2" w:themeShade="BF"/>
-        </w:rPr>
-        <w:t>using TimeStamp = TS;</w:t>
+        <w:rPr>
+          <w:color w:val="C45911" w:themeColor="accent2" w:themeShade="BF"/>
+        </w:rPr>
+      </w:pPr>
+      <w:r>
+        <w:rPr>
+          <w:color w:val="C45911" w:themeColor="accent2" w:themeShade="BF"/>
+        </w:rPr>
+        <w:t>using size_type = typename std::vector&lt;DataVec&gt;::size_type;</w:t>
       </w:r>
     </w:p>
     <w:p>
@@ -7308,7 +7293,7 @@
         <w:ind w:left="1440"/>
       </w:pPr>
       <w:r>
-        <w:t>TimeStamp is the type of the index column</w:t>
+        <w:t>size_type is the size type</w:t>
       </w:r>
     </w:p>
     <w:p/>
@@ -7323,19 +7308,31 @@
         <w:rPr>
           <w:color w:val="C45911" w:themeColor="accent2" w:themeShade="BF"/>
         </w:rPr>
-        <w:t xml:space="preserve">using TSVec = </w:t>
-      </w:r>
-      <w:r>
-        <w:rPr>
-          <w:color w:val="C45911" w:themeColor="accent2" w:themeShade="BF"/>
-        </w:rPr>
-        <w:t>std::vector</w:t>
-      </w:r>
-      <w:r>
-        <w:rPr>
-          <w:color w:val="C45911" w:themeColor="accent2" w:themeShade="BF"/>
-        </w:rPr>
-        <w:t>&lt;TS&gt;;</w:t>
+        <w:t xml:space="preserve">using </w:t>
+      </w:r>
+      <w:r>
+        <w:rPr>
+          <w:color w:val="C45911" w:themeColor="accent2" w:themeShade="BF"/>
+        </w:rPr>
+        <w:t>IndexType</w:t>
+      </w:r>
+      <w:r>
+        <w:rPr>
+          <w:color w:val="C45911" w:themeColor="accent2" w:themeShade="BF"/>
+        </w:rPr>
+        <w:t xml:space="preserve"> = </w:t>
+      </w:r>
+      <w:r>
+        <w:rPr>
+          <w:color w:val="C45911" w:themeColor="accent2" w:themeShade="BF"/>
+        </w:rPr>
+        <w:t>I</w:t>
+      </w:r>
+      <w:r>
+        <w:rPr>
+          <w:color w:val="C45911" w:themeColor="accent2" w:themeShade="BF"/>
+        </w:rPr>
+        <w:t>;</w:t>
       </w:r>
     </w:p>
     <w:p>
@@ -7346,7 +7343,13 @@
         <w:ind w:left="1440"/>
       </w:pPr>
       <w:r>
-        <w:t>TSVec is the type of the vector containing the index column</w:t>
+        <w:t>IndexType</w:t>
+      </w:r>
+      <w:r>
+        <w:t xml:space="preserve"> </w:t>
+      </w:r>
+      <w:r>
+        <w:t>is the type of the index column</w:t>
       </w:r>
     </w:p>
     <w:p/>
@@ -7361,49 +7364,43 @@
         <w:rPr>
           <w:color w:val="C45911" w:themeColor="accent2" w:themeShade="BF"/>
         </w:rPr>
-        <w:t>enum class nan_policy : bool  {</w:t>
-      </w:r>
-    </w:p>
-    <w:p>
-      <w:pPr>
-        <w:ind w:left="1440"/>
-        <w:rPr>
-          <w:color w:val="C45911" w:themeColor="accent2" w:themeShade="BF"/>
-        </w:rPr>
-      </w:pPr>
-      <w:r>
-        <w:rPr>
-          <w:color w:val="C45911" w:themeColor="accent2" w:themeShade="BF"/>
-        </w:rPr>
-        <w:t xml:space="preserve">    pad_with_nans = true,</w:t>
-      </w:r>
-    </w:p>
-    <w:p>
-      <w:pPr>
-        <w:ind w:left="1440"/>
-        <w:rPr>
-          <w:color w:val="C45911" w:themeColor="accent2" w:themeShade="BF"/>
-        </w:rPr>
-      </w:pPr>
-      <w:r>
-        <w:rPr>
-          <w:color w:val="C45911" w:themeColor="accent2" w:themeShade="BF"/>
-        </w:rPr>
-        <w:t xml:space="preserve">    dont_pad_with_nans = false</w:t>
-      </w:r>
-    </w:p>
-    <w:p>
-      <w:pPr>
-        <w:ind w:left="1440"/>
-        <w:rPr>
-          <w:color w:val="C45911" w:themeColor="accent2" w:themeShade="BF"/>
-        </w:rPr>
-      </w:pPr>
-      <w:r>
-        <w:rPr>
-          <w:color w:val="C45911" w:themeColor="accent2" w:themeShade="BF"/>
-        </w:rPr>
-        <w:t>};</w:t>
+        <w:t xml:space="preserve">using </w:t>
+      </w:r>
+      <w:r>
+        <w:rPr>
+          <w:color w:val="C45911" w:themeColor="accent2" w:themeShade="BF"/>
+        </w:rPr>
+        <w:t>IndexVecType</w:t>
+      </w:r>
+      <w:r>
+        <w:rPr>
+          <w:color w:val="C45911" w:themeColor="accent2" w:themeShade="BF"/>
+        </w:rPr>
+        <w:t xml:space="preserve"> = </w:t>
+      </w:r>
+      <w:r>
+        <w:rPr>
+          <w:color w:val="C45911" w:themeColor="accent2" w:themeShade="BF"/>
+        </w:rPr>
+        <w:t>std::vector</w:t>
+      </w:r>
+      <w:r>
+        <w:rPr>
+          <w:color w:val="C45911" w:themeColor="accent2" w:themeShade="BF"/>
+        </w:rPr>
+        <w:t>&lt;</w:t>
+      </w:r>
+      <w:r>
+        <w:rPr>
+          <w:color w:val="C45911" w:themeColor="accent2" w:themeShade="BF"/>
+        </w:rPr>
+        <w:t>I</w:t>
+      </w:r>
+      <w:r>
+        <w:rPr>
+          <w:color w:val="C45911" w:themeColor="accent2" w:themeShade="BF"/>
+        </w:rPr>
+        <w:t>&gt;;</w:t>
       </w:r>
     </w:p>
     <w:p>
@@ -7414,7 +7411,10 @@
         <w:ind w:left="1440"/>
       </w:pPr>
       <w:r>
-        <w:t>Enumerated type of Boolean type to specify whether data should be padded with NaN or not</w:t>
+        <w:t>IndexVecType</w:t>
+      </w:r>
+      <w:r>
+        <w:t xml:space="preserve"> is the type of the vector containing the index column</w:t>
       </w:r>
     </w:p>
     <w:p/>
@@ -7429,35 +7429,35 @@
         <w:rPr>
           <w:color w:val="C45911" w:themeColor="accent2" w:themeShade="BF"/>
         </w:rPr>
-        <w:t>enum class sort_state : bool  {</w:t>
-      </w:r>
-    </w:p>
-    <w:p>
-      <w:pPr>
-        <w:ind w:left="1440"/>
-        <w:rPr>
-          <w:color w:val="C45911" w:themeColor="accent2" w:themeShade="BF"/>
-        </w:rPr>
-      </w:pPr>
-      <w:r>
-        <w:rPr>
-          <w:color w:val="C45911" w:themeColor="accent2" w:themeShade="BF"/>
-        </w:rPr>
-        <w:t xml:space="preserve">    sorted = true,</w:t>
-      </w:r>
-    </w:p>
-    <w:p>
-      <w:pPr>
-        <w:ind w:left="1440"/>
-        <w:rPr>
-          <w:color w:val="C45911" w:themeColor="accent2" w:themeShade="BF"/>
-        </w:rPr>
-      </w:pPr>
-      <w:r>
-        <w:rPr>
-          <w:color w:val="C45911" w:themeColor="accent2" w:themeShade="BF"/>
-        </w:rPr>
-        <w:t xml:space="preserve">    not_sorted = false</w:t>
+        <w:t>enum class nan_policy : bool  {</w:t>
+      </w:r>
+    </w:p>
+    <w:p>
+      <w:pPr>
+        <w:ind w:left="1440"/>
+        <w:rPr>
+          <w:color w:val="C45911" w:themeColor="accent2" w:themeShade="BF"/>
+        </w:rPr>
+      </w:pPr>
+      <w:r>
+        <w:rPr>
+          <w:color w:val="C45911" w:themeColor="accent2" w:themeShade="BF"/>
+        </w:rPr>
+        <w:t xml:space="preserve">    pad_with_nans = true,</w:t>
+      </w:r>
+    </w:p>
+    <w:p>
+      <w:pPr>
+        <w:ind w:left="1440"/>
+        <w:rPr>
+          <w:color w:val="C45911" w:themeColor="accent2" w:themeShade="BF"/>
+        </w:rPr>
+      </w:pPr>
+      <w:r>
+        <w:rPr>
+          <w:color w:val="C45911" w:themeColor="accent2" w:themeShade="BF"/>
+        </w:rPr>
+        <w:t xml:space="preserve">    dont_pad_with_nans = false</w:t>
       </w:r>
     </w:p>
     <w:p>
@@ -7482,13 +7482,7 @@
         <w:ind w:left="1440"/>
       </w:pPr>
       <w:r>
-        <w:t>Enumerated type of Boolean type to specify whether data is</w:t>
-      </w:r>
-      <w:r>
-        <w:t xml:space="preserve"> currently</w:t>
-      </w:r>
-      <w:r>
-        <w:t xml:space="preserve"> sorted or not</w:t>
+        <w:t>Enumerated type of Boolean type to specify whether data should be padded with NaN or not</w:t>
       </w:r>
     </w:p>
     <w:p/>
@@ -7503,49 +7497,35 @@
         <w:rPr>
           <w:color w:val="C45911" w:themeColor="accent2" w:themeShade="BF"/>
         </w:rPr>
-        <w:t>template&lt;typename T&gt;</w:t>
-      </w:r>
-    </w:p>
-    <w:p>
-      <w:pPr>
-        <w:ind w:left="1440"/>
-        <w:rPr>
-          <w:color w:val="C45911" w:themeColor="accent2" w:themeShade="BF"/>
-        </w:rPr>
-      </w:pPr>
-      <w:r>
-        <w:rPr>
-          <w:color w:val="C45911" w:themeColor="accent2" w:themeShade="BF"/>
-        </w:rPr>
-        <w:t>struct Index2D  {</w:t>
-      </w:r>
-    </w:p>
-    <w:p>
-      <w:pPr>
-        <w:ind w:left="1440"/>
-        <w:rPr>
-          <w:color w:val="C45911" w:themeColor="accent2" w:themeShade="BF"/>
-        </w:rPr>
-      </w:pPr>
-      <w:r>
-        <w:rPr>
-          <w:color w:val="C45911" w:themeColor="accent2" w:themeShade="BF"/>
-        </w:rPr>
-        <w:t xml:space="preserve">    T   begin {};</w:t>
-      </w:r>
-    </w:p>
-    <w:p>
-      <w:pPr>
-        <w:ind w:left="1440"/>
-        <w:rPr>
-          <w:color w:val="C45911" w:themeColor="accent2" w:themeShade="BF"/>
-        </w:rPr>
-      </w:pPr>
-      <w:r>
-        <w:rPr>
-          <w:color w:val="C45911" w:themeColor="accent2" w:themeShade="BF"/>
-        </w:rPr>
-        <w:t xml:space="preserve">    T   end {};</w:t>
+        <w:t>enum class sort_state : bool  {</w:t>
+      </w:r>
+    </w:p>
+    <w:p>
+      <w:pPr>
+        <w:ind w:left="1440"/>
+        <w:rPr>
+          <w:color w:val="C45911" w:themeColor="accent2" w:themeShade="BF"/>
+        </w:rPr>
+      </w:pPr>
+      <w:r>
+        <w:rPr>
+          <w:color w:val="C45911" w:themeColor="accent2" w:themeShade="BF"/>
+        </w:rPr>
+        <w:t xml:space="preserve">    sorted = true,</w:t>
+      </w:r>
+    </w:p>
+    <w:p>
+      <w:pPr>
+        <w:ind w:left="1440"/>
+        <w:rPr>
+          <w:color w:val="C45911" w:themeColor="accent2" w:themeShade="BF"/>
+        </w:rPr>
+      </w:pPr>
+      <w:r>
+        <w:rPr>
+          <w:color w:val="C45911" w:themeColor="accent2" w:themeShade="BF"/>
+        </w:rPr>
+        <w:t xml:space="preserve">    not_sorted = false</w:t>
       </w:r>
     </w:p>
     <w:p>
@@ -7570,7 +7550,13 @@
         <w:ind w:left="1440"/>
       </w:pPr>
       <w:r>
-        <w:t>It represents a range with begin and end within a continuous memory space</w:t>
+        <w:t>Enumerated type of Boolean type to specify whether data is</w:t>
+      </w:r>
+      <w:r>
+        <w:t xml:space="preserve"> currently</w:t>
+      </w:r>
+      <w:r>
+        <w:t xml:space="preserve"> sorted or not</w:t>
       </w:r>
     </w:p>
     <w:p/>
@@ -7585,135 +7571,49 @@
         <w:rPr>
           <w:color w:val="C45911" w:themeColor="accent2" w:themeShade="BF"/>
         </w:rPr>
-        <w:t>enum class shift_policy : unsigned char  {</w:t>
-      </w:r>
-    </w:p>
-    <w:p>
-      <w:pPr>
-        <w:ind w:left="1440"/>
-        <w:rPr>
-          <w:color w:val="C45911" w:themeColor="accent2" w:themeShade="BF"/>
-        </w:rPr>
-      </w:pPr>
-      <w:r>
-        <w:rPr>
-          <w:color w:val="C45911" w:themeColor="accent2" w:themeShade="BF"/>
-        </w:rPr>
-        <w:t xml:space="preserve">    down = 1,  </w:t>
-      </w:r>
-      <w:r>
-        <w:rPr>
-          <w:color w:val="C45911" w:themeColor="accent2" w:themeShade="BF"/>
-        </w:rPr>
-        <w:t xml:space="preserve">// </w:t>
-      </w:r>
-      <w:r>
-        <w:rPr>
-          <w:color w:val="C45911" w:themeColor="accent2" w:themeShade="BF"/>
-        </w:rPr>
-        <w:t>Shift/rotate the content of all columns down,</w:t>
-      </w:r>
-    </w:p>
-    <w:p>
-      <w:pPr>
-        <w:ind w:left="1440"/>
-        <w:rPr>
-          <w:color w:val="C45911" w:themeColor="accent2" w:themeShade="BF"/>
-        </w:rPr>
-      </w:pPr>
-      <w:r>
-        <w:rPr>
-          <w:color w:val="C45911" w:themeColor="accent2" w:themeShade="BF"/>
-        </w:rPr>
-        <w:t xml:space="preserve">           </w:t>
-      </w:r>
-      <w:r>
-        <w:rPr>
-          <w:color w:val="C45911" w:themeColor="accent2" w:themeShade="BF"/>
-        </w:rPr>
-        <w:t xml:space="preserve">       </w:t>
-      </w:r>
-      <w:r>
-        <w:rPr>
-          <w:color w:val="C45911" w:themeColor="accent2" w:themeShade="BF"/>
-        </w:rPr>
-        <w:t xml:space="preserve">    </w:t>
-      </w:r>
-      <w:r>
-        <w:rPr>
-          <w:color w:val="C45911" w:themeColor="accent2" w:themeShade="BF"/>
-        </w:rPr>
-        <w:t xml:space="preserve">// </w:t>
-      </w:r>
-      <w:r>
-        <w:rPr>
-          <w:color w:val="C45911" w:themeColor="accent2" w:themeShade="BF"/>
-        </w:rPr>
-        <w:t>keep index unchanged</w:t>
-      </w:r>
-    </w:p>
-    <w:p>
-      <w:pPr>
-        <w:ind w:left="1440"/>
-        <w:rPr>
-          <w:color w:val="C45911" w:themeColor="accent2" w:themeShade="BF"/>
-        </w:rPr>
-      </w:pPr>
-      <w:r>
-        <w:rPr>
-          <w:color w:val="C45911" w:themeColor="accent2" w:themeShade="BF"/>
-        </w:rPr>
-        <w:t xml:space="preserve">    up = 2,    </w:t>
-      </w:r>
-      <w:r>
-        <w:rPr>
-          <w:color w:val="C45911" w:themeColor="accent2" w:themeShade="BF"/>
-        </w:rPr>
-        <w:t xml:space="preserve">  </w:t>
-      </w:r>
-      <w:r>
-        <w:rPr>
-          <w:color w:val="C45911" w:themeColor="accent2" w:themeShade="BF"/>
-        </w:rPr>
-        <w:t xml:space="preserve">// </w:t>
-      </w:r>
-      <w:r>
-        <w:rPr>
-          <w:color w:val="C45911" w:themeColor="accent2" w:themeShade="BF"/>
-        </w:rPr>
-        <w:t>Shift/rotate the content of all columns up,</w:t>
-      </w:r>
-    </w:p>
-    <w:p>
-      <w:pPr>
-        <w:ind w:left="1440"/>
-        <w:rPr>
-          <w:color w:val="C45911" w:themeColor="accent2" w:themeShade="BF"/>
-        </w:rPr>
-      </w:pPr>
-      <w:r>
-        <w:rPr>
-          <w:color w:val="C45911" w:themeColor="accent2" w:themeShade="BF"/>
-        </w:rPr>
-        <w:t xml:space="preserve">               </w:t>
-      </w:r>
-      <w:r>
-        <w:rPr>
-          <w:color w:val="C45911" w:themeColor="accent2" w:themeShade="BF"/>
-        </w:rPr>
-        <w:t xml:space="preserve">      </w:t>
-      </w:r>
-      <w:r>
-        <w:rPr>
-          <w:color w:val="C45911" w:themeColor="accent2" w:themeShade="BF"/>
-        </w:rPr>
-        <w:t xml:space="preserve">// </w:t>
-      </w:r>
-      <w:r>
-        <w:rPr>
-          <w:color w:val="C45911" w:themeColor="accent2" w:themeShade="BF"/>
-        </w:rPr>
-        <w:t>keep index unchanged</w:t>
+        <w:t>template&lt;typename T&gt;</w:t>
+      </w:r>
+    </w:p>
+    <w:p>
+      <w:pPr>
+        <w:ind w:left="1440"/>
+        <w:rPr>
+          <w:color w:val="C45911" w:themeColor="accent2" w:themeShade="BF"/>
+        </w:rPr>
+      </w:pPr>
+      <w:r>
+        <w:rPr>
+          <w:color w:val="C45911" w:themeColor="accent2" w:themeShade="BF"/>
+        </w:rPr>
+        <w:t>struct Index2D  {</w:t>
+      </w:r>
+    </w:p>
+    <w:p>
+      <w:pPr>
+        <w:ind w:left="1440"/>
+        <w:rPr>
+          <w:color w:val="C45911" w:themeColor="accent2" w:themeShade="BF"/>
+        </w:rPr>
+      </w:pPr>
+      <w:r>
+        <w:rPr>
+          <w:color w:val="C45911" w:themeColor="accent2" w:themeShade="BF"/>
+        </w:rPr>
+        <w:t xml:space="preserve">    T   begin {};</w:t>
+      </w:r>
+    </w:p>
+    <w:p>
+      <w:pPr>
+        <w:ind w:left="1440"/>
+        <w:rPr>
+          <w:color w:val="C45911" w:themeColor="accent2" w:themeShade="BF"/>
+        </w:rPr>
+      </w:pPr>
+      <w:r>
+        <w:rPr>
+          <w:color w:val="C45911" w:themeColor="accent2" w:themeShade="BF"/>
+        </w:rPr>
+        <w:t xml:space="preserve">    T   end {};</w:t>
       </w:r>
     </w:p>
     <w:p>
@@ -7728,22 +7628,6 @@
           <w:color w:val="C45911" w:themeColor="accent2" w:themeShade="BF"/>
         </w:rPr>
         <w:t>};</w:t>
-      </w:r>
-    </w:p>
-    <w:p>
-      <w:pPr>
-        <w:ind w:left="1440"/>
-      </w:pPr>
-      <w:r>
-        <w:t>This policy is relative to a tabular data structure</w:t>
-      </w:r>
-    </w:p>
-    <w:p>
-      <w:pPr>
-        <w:ind w:left="1440"/>
-      </w:pPr>
-      <w:r>
-        <w:t>There is no right or left shift (like Pandas), because columns in DataFrame</w:t>
       </w:r>
     </w:p>
     <w:p>
@@ -7754,7 +7638,7 @@
         <w:ind w:left="1440"/>
       </w:pPr>
       <w:r>
-        <w:t>have no ordering. They can only be accessed by name</w:t>
+        <w:t>It represents a range with begin and end within a continuous memory space</w:t>
       </w:r>
     </w:p>
     <w:p/>
@@ -7769,64 +7653,85 @@
         <w:rPr>
           <w:color w:val="C45911" w:themeColor="accent2" w:themeShade="BF"/>
         </w:rPr>
-        <w:t>enum class fill_policy : unsigned char  {</w:t>
-      </w:r>
-    </w:p>
-    <w:p>
-      <w:pPr>
-        <w:ind w:left="1440"/>
-        <w:rPr>
-          <w:color w:val="C45911" w:themeColor="accent2" w:themeShade="BF"/>
-        </w:rPr>
-      </w:pPr>
-      <w:r>
-        <w:rPr>
-          <w:color w:val="C45911" w:themeColor="accent2" w:themeShade="BF"/>
-        </w:rPr>
-        <w:t xml:space="preserve">    value = 1,</w:t>
-      </w:r>
-    </w:p>
-    <w:p>
-      <w:pPr>
-        <w:ind w:left="1440"/>
-        <w:rPr>
-          <w:color w:val="C45911" w:themeColor="accent2" w:themeShade="BF"/>
-        </w:rPr>
-      </w:pPr>
-      <w:r>
-        <w:rPr>
-          <w:color w:val="C45911" w:themeColor="accent2" w:themeShade="BF"/>
-        </w:rPr>
-        <w:t xml:space="preserve">    fill_forward = 2,</w:t>
-      </w:r>
-    </w:p>
-    <w:p>
-      <w:pPr>
-        <w:ind w:left="1440"/>
-        <w:rPr>
-          <w:color w:val="C45911" w:themeColor="accent2" w:themeShade="BF"/>
-        </w:rPr>
-      </w:pPr>
-      <w:r>
-        <w:rPr>
-          <w:color w:val="C45911" w:themeColor="accent2" w:themeShade="BF"/>
-        </w:rPr>
-        <w:lastRenderedPageBreak/>
-        <w:t xml:space="preserve">    fill_backward = 3,</w:t>
-      </w:r>
-    </w:p>
-    <w:p>
-      <w:pPr>
-        <w:ind w:left="1440"/>
-        <w:rPr>
-          <w:color w:val="C45911" w:themeColor="accent2" w:themeShade="BF"/>
-        </w:rPr>
-      </w:pPr>
-      <w:r>
-        <w:rPr>
-          <w:color w:val="C45911" w:themeColor="accent2" w:themeShade="BF"/>
-        </w:rPr>
-        <w:t xml:space="preserve">    linear_interpolate = 4,  </w:t>
+        <w:t>enum class shift_policy : unsigned char  {</w:t>
+      </w:r>
+    </w:p>
+    <w:p>
+      <w:pPr>
+        <w:ind w:left="1440"/>
+        <w:rPr>
+          <w:color w:val="C45911" w:themeColor="accent2" w:themeShade="BF"/>
+        </w:rPr>
+      </w:pPr>
+      <w:r>
+        <w:rPr>
+          <w:color w:val="C45911" w:themeColor="accent2" w:themeShade="BF"/>
+        </w:rPr>
+        <w:t xml:space="preserve">    down = 1,  </w:t>
+      </w:r>
+      <w:r>
+        <w:rPr>
+          <w:color w:val="C45911" w:themeColor="accent2" w:themeShade="BF"/>
+        </w:rPr>
+        <w:t xml:space="preserve">// </w:t>
+      </w:r>
+      <w:r>
+        <w:rPr>
+          <w:color w:val="C45911" w:themeColor="accent2" w:themeShade="BF"/>
+        </w:rPr>
+        <w:t>Shift/rotate the content of all columns down,</w:t>
+      </w:r>
+    </w:p>
+    <w:p>
+      <w:pPr>
+        <w:ind w:left="1440"/>
+        <w:rPr>
+          <w:color w:val="C45911" w:themeColor="accent2" w:themeShade="BF"/>
+        </w:rPr>
+      </w:pPr>
+      <w:r>
+        <w:rPr>
+          <w:color w:val="C45911" w:themeColor="accent2" w:themeShade="BF"/>
+        </w:rPr>
+        <w:t xml:space="preserve">           </w:t>
+      </w:r>
+      <w:r>
+        <w:rPr>
+          <w:color w:val="C45911" w:themeColor="accent2" w:themeShade="BF"/>
+        </w:rPr>
+        <w:t xml:space="preserve">       </w:t>
+      </w:r>
+      <w:r>
+        <w:rPr>
+          <w:color w:val="C45911" w:themeColor="accent2" w:themeShade="BF"/>
+        </w:rPr>
+        <w:t xml:space="preserve">    </w:t>
+      </w:r>
+      <w:r>
+        <w:rPr>
+          <w:color w:val="C45911" w:themeColor="accent2" w:themeShade="BF"/>
+        </w:rPr>
+        <w:t xml:space="preserve">// </w:t>
+      </w:r>
+      <w:r>
+        <w:rPr>
+          <w:color w:val="C45911" w:themeColor="accent2" w:themeShade="BF"/>
+        </w:rPr>
+        <w:t>keep index unchanged</w:t>
+      </w:r>
+    </w:p>
+    <w:p>
+      <w:pPr>
+        <w:ind w:left="1440"/>
+        <w:rPr>
+          <w:color w:val="C45911" w:themeColor="accent2" w:themeShade="BF"/>
+        </w:rPr>
+      </w:pPr>
+      <w:r>
+        <w:rPr>
+          <w:color w:val="C45911" w:themeColor="accent2" w:themeShade="BF"/>
+        </w:rPr>
+        <w:t xml:space="preserve">    up = 2,    </w:t>
       </w:r>
       <w:r>
         <w:rPr>
@@ -7844,27 +7749,27 @@
         <w:rPr>
           <w:color w:val="C45911" w:themeColor="accent2" w:themeShade="BF"/>
         </w:rPr>
-        <w:t>Using the index as X coordinate</w:t>
-      </w:r>
-    </w:p>
-    <w:p>
-      <w:pPr>
-        <w:ind w:left="1440"/>
-        <w:rPr>
-          <w:color w:val="C45911" w:themeColor="accent2" w:themeShade="BF"/>
-        </w:rPr>
-      </w:pPr>
-      <w:r>
-        <w:rPr>
-          <w:color w:val="C45911" w:themeColor="accent2" w:themeShade="BF"/>
-        </w:rPr>
-        <w:t xml:space="preserve">    linear_extrapolate = 5   </w:t>
-      </w:r>
-      <w:r>
-        <w:rPr>
-          <w:color w:val="C45911" w:themeColor="accent2" w:themeShade="BF"/>
-        </w:rPr>
-        <w:t xml:space="preserve"> </w:t>
+        <w:t>Shift/rotate the content of all columns up,</w:t>
+      </w:r>
+    </w:p>
+    <w:p>
+      <w:pPr>
+        <w:ind w:left="1440"/>
+        <w:rPr>
+          <w:color w:val="C45911" w:themeColor="accent2" w:themeShade="BF"/>
+        </w:rPr>
+      </w:pPr>
+      <w:r>
+        <w:rPr>
+          <w:color w:val="C45911" w:themeColor="accent2" w:themeShade="BF"/>
+        </w:rPr>
+        <w:t xml:space="preserve">               </w:t>
+      </w:r>
+      <w:r>
+        <w:rPr>
+          <w:color w:val="C45911" w:themeColor="accent2" w:themeShade="BF"/>
+        </w:rPr>
+        <w:t xml:space="preserve">      </w:t>
       </w:r>
       <w:r>
         <w:rPr>
@@ -7876,7 +7781,7 @@
         <w:rPr>
           <w:color w:val="C45911" w:themeColor="accent2" w:themeShade="BF"/>
         </w:rPr>
-        <w:t>Using the index as X coordinate</w:t>
+        <w:t>keep index unchanged</w:t>
       </w:r>
     </w:p>
     <w:p>
@@ -7898,144 +7803,15 @@
         <w:ind w:left="1440"/>
       </w:pPr>
       <w:r>
-        <w:t>This policy determines how to fill missing values in the DataFrame</w:t>
-      </w:r>
-    </w:p>
-    <w:p>
-      <w:pPr>
-        <w:ind w:left="1440"/>
-      </w:pPr>
-      <w:r>
-        <w:rPr>
-          <w:i/>
-          <w:iCs/>
-        </w:rPr>
-        <w:t>value</w:t>
-      </w:r>
-      <w:r>
-        <w:t>: Fill all the missing values, in a given column, with the given value.</w:t>
-      </w:r>
-    </w:p>
-    <w:p>
-      <w:pPr>
-        <w:ind w:left="1440"/>
-      </w:pPr>
-      <w:r>
-        <w:rPr>
-          <w:i/>
-          <w:iCs/>
-        </w:rPr>
-        <w:t>fill_forward</w:t>
-      </w:r>
-      <w:r>
-        <w:t>: Fill the missing values, in a given column, with the last valid</w:t>
-      </w:r>
-    </w:p>
-    <w:p>
-      <w:pPr>
-        <w:ind w:left="1440"/>
-      </w:pPr>
-      <w:r>
-        <w:t xml:space="preserve">                      value before the missing value</w:t>
-      </w:r>
-    </w:p>
-    <w:p>
-      <w:pPr>
-        <w:ind w:left="1440"/>
-      </w:pPr>
-      <w:r>
-        <w:rPr>
-          <w:i/>
-          <w:iCs/>
-        </w:rPr>
-        <w:t>fill_backward</w:t>
-      </w:r>
-      <w:r>
-        <w:t>: Fill the missing values, in a given column, with the first valid</w:t>
-      </w:r>
-    </w:p>
-    <w:p>
-      <w:pPr>
-        <w:ind w:left="1440"/>
-      </w:pPr>
-      <w:r>
-        <w:t xml:space="preserve">                        value after the missing value</w:t>
-      </w:r>
-    </w:p>
-    <w:p>
-      <w:pPr>
-        <w:ind w:left="1440"/>
-      </w:pPr>
-      <w:r>
-        <w:rPr>
-          <w:i/>
-          <w:iCs/>
-        </w:rPr>
-        <w:t>linear_interpolat</w:t>
-      </w:r>
-      <w:r>
-        <w:rPr>
-          <w:i/>
-          <w:iCs/>
-        </w:rPr>
-        <w:t>e</w:t>
-      </w:r>
-      <w:r>
-        <w:t>:</w:t>
-      </w:r>
-    </w:p>
-    <w:p>
-      <w:pPr>
-        <w:ind w:left="1440"/>
-      </w:pPr>
-      <w:r>
-        <w:rPr>
-          <w:i/>
-          <w:iCs/>
-        </w:rPr>
-        <w:t>linear_extrapolat</w:t>
-      </w:r>
-      <w:r>
-        <w:rPr>
-          <w:i/>
-          <w:iCs/>
-        </w:rPr>
-        <w:t>e</w:t>
-      </w:r>
-      <w:r>
-        <w:t>:</w:t>
-      </w:r>
-    </w:p>
-    <w:p>
-      <w:pPr>
-        <w:ind w:left="1440"/>
-      </w:pPr>
-      <w:r>
-        <w:t>Use the index column as X coordinate and the given column as Y coordinate</w:t>
-      </w:r>
-    </w:p>
-    <w:p>
-      <w:pPr>
-        <w:ind w:left="1440"/>
-      </w:pPr>
-      <w:r>
-        <w:t>And do interpolation/extrapolation as follows:</w:t>
-      </w:r>
-    </w:p>
-    <w:p>
-      <w:pPr>
-        <w:ind w:left="1440"/>
-      </w:pPr>
-      <w:r>
-        <w:t xml:space="preserve">                  X - X1</w:t>
-      </w:r>
-    </w:p>
-    <w:p>
-      <w:pPr>
-        <w:ind w:left="1440"/>
-      </w:pPr>
-      <w:r>
-        <w:t>Y = Y1 + ----------- * (Y2 - Y1)</w:t>
+        <w:t>This policy is relative to a tabular data structure</w:t>
+      </w:r>
+    </w:p>
+    <w:p>
+      <w:pPr>
+        <w:ind w:left="1440"/>
+      </w:pPr>
+      <w:r>
+        <w:t>There is no right or left shift (like Pandas), because columns in DataFrame</w:t>
       </w:r>
     </w:p>
     <w:p>
@@ -8046,7 +7822,7 @@
         <w:ind w:left="1440"/>
       </w:pPr>
       <w:r>
-        <w:t xml:space="preserve">                 X2 - X1</w:t>
+        <w:t>have no ordering. They can only be accessed by name</w:t>
       </w:r>
     </w:p>
     <w:p/>
@@ -8061,27 +7837,70 @@
         <w:rPr>
           <w:color w:val="C45911" w:themeColor="accent2" w:themeShade="BF"/>
         </w:rPr>
-        <w:t>enum class drop_policy : unsigned char  {</w:t>
-      </w:r>
-    </w:p>
-    <w:p>
-      <w:pPr>
-        <w:ind w:left="1440"/>
-        <w:rPr>
-          <w:color w:val="C45911" w:themeColor="accent2" w:themeShade="BF"/>
-        </w:rPr>
-      </w:pPr>
-      <w:r>
-        <w:rPr>
-          <w:color w:val="C45911" w:themeColor="accent2" w:themeShade="BF"/>
-        </w:rPr>
-        <w:t xml:space="preserve">    all = 1,  </w:t>
-      </w:r>
-      <w:r>
-        <w:rPr>
-          <w:color w:val="C45911" w:themeColor="accent2" w:themeShade="BF"/>
-        </w:rPr>
-        <w:t xml:space="preserve">            </w:t>
+        <w:t>enum class fill_policy : unsigned char  {</w:t>
+      </w:r>
+    </w:p>
+    <w:p>
+      <w:pPr>
+        <w:ind w:left="1440"/>
+        <w:rPr>
+          <w:color w:val="C45911" w:themeColor="accent2" w:themeShade="BF"/>
+        </w:rPr>
+      </w:pPr>
+      <w:r>
+        <w:rPr>
+          <w:color w:val="C45911" w:themeColor="accent2" w:themeShade="BF"/>
+        </w:rPr>
+        <w:t xml:space="preserve">    value = 1,</w:t>
+      </w:r>
+    </w:p>
+    <w:p>
+      <w:pPr>
+        <w:ind w:left="1440"/>
+        <w:rPr>
+          <w:color w:val="C45911" w:themeColor="accent2" w:themeShade="BF"/>
+        </w:rPr>
+      </w:pPr>
+      <w:r>
+        <w:rPr>
+          <w:color w:val="C45911" w:themeColor="accent2" w:themeShade="BF"/>
+        </w:rPr>
+        <w:t xml:space="preserve">    fill_forward = 2,</w:t>
+      </w:r>
+    </w:p>
+    <w:p>
+      <w:pPr>
+        <w:ind w:left="1440"/>
+        <w:rPr>
+          <w:color w:val="C45911" w:themeColor="accent2" w:themeShade="BF"/>
+        </w:rPr>
+      </w:pPr>
+      <w:r>
+        <w:rPr>
+          <w:color w:val="C45911" w:themeColor="accent2" w:themeShade="BF"/>
+        </w:rPr>
+        <w:lastRenderedPageBreak/>
+        <w:t xml:space="preserve">    fill_backward = 3,</w:t>
+      </w:r>
+    </w:p>
+    <w:p>
+      <w:pPr>
+        <w:ind w:left="1440"/>
+        <w:rPr>
+          <w:color w:val="C45911" w:themeColor="accent2" w:themeShade="BF"/>
+        </w:rPr>
+      </w:pPr>
+      <w:r>
+        <w:rPr>
+          <w:color w:val="C45911" w:themeColor="accent2" w:themeShade="BF"/>
+        </w:rPr>
+        <w:t xml:space="preserve">    linear_interpolate = 4,  </w:t>
+      </w:r>
+      <w:r>
+        <w:rPr>
+          <w:color w:val="C45911" w:themeColor="accent2" w:themeShade="BF"/>
+        </w:rPr>
+        <w:t xml:space="preserve">  </w:t>
       </w:r>
       <w:r>
         <w:rPr>
@@ -8093,27 +7912,27 @@
         <w:rPr>
           <w:color w:val="C45911" w:themeColor="accent2" w:themeShade="BF"/>
         </w:rPr>
-        <w:t>Remove row if all columns are nan</w:t>
-      </w:r>
-    </w:p>
-    <w:p>
-      <w:pPr>
-        <w:ind w:left="1440"/>
-        <w:rPr>
-          <w:color w:val="C45911" w:themeColor="accent2" w:themeShade="BF"/>
-        </w:rPr>
-      </w:pPr>
-      <w:r>
-        <w:rPr>
-          <w:color w:val="C45911" w:themeColor="accent2" w:themeShade="BF"/>
-        </w:rPr>
-        <w:t xml:space="preserve">    any = 2,  </w:t>
-      </w:r>
-      <w:r>
-        <w:rPr>
-          <w:color w:val="C45911" w:themeColor="accent2" w:themeShade="BF"/>
-        </w:rPr>
-        <w:t xml:space="preserve">          </w:t>
+        <w:t>Using the index as X coordinate</w:t>
+      </w:r>
+    </w:p>
+    <w:p>
+      <w:pPr>
+        <w:ind w:left="1440"/>
+        <w:rPr>
+          <w:color w:val="C45911" w:themeColor="accent2" w:themeShade="BF"/>
+        </w:rPr>
+      </w:pPr>
+      <w:r>
+        <w:rPr>
+          <w:color w:val="C45911" w:themeColor="accent2" w:themeShade="BF"/>
+        </w:rPr>
+        <w:t xml:space="preserve">    linear_extrapolate = 5   </w:t>
+      </w:r>
+      <w:r>
+        <w:rPr>
+          <w:color w:val="C45911" w:themeColor="accent2" w:themeShade="BF"/>
+        </w:rPr>
+        <w:t xml:space="preserve"> </w:t>
       </w:r>
       <w:r>
         <w:rPr>
@@ -8125,44 +7944,15 @@
         <w:rPr>
           <w:color w:val="C45911" w:themeColor="accent2" w:themeShade="BF"/>
         </w:rPr>
-        <w:t>Remove row if any column is nan</w:t>
-      </w:r>
-    </w:p>
-    <w:p>
-      <w:pPr>
-        <w:ind w:left="1440"/>
-        <w:rPr>
-          <w:color w:val="C45911" w:themeColor="accent2" w:themeShade="BF"/>
-        </w:rPr>
-      </w:pPr>
-      <w:r>
-        <w:rPr>
-          <w:color w:val="C45911" w:themeColor="accent2" w:themeShade="BF"/>
-        </w:rPr>
-        <w:t xml:space="preserve">    threshold = 3  </w:t>
-      </w:r>
-      <w:r>
-        <w:rPr>
-          <w:color w:val="C45911" w:themeColor="accent2" w:themeShade="BF"/>
-        </w:rPr>
-        <w:t xml:space="preserve">  </w:t>
-      </w:r>
-      <w:r>
-        <w:rPr>
-          <w:color w:val="C45911" w:themeColor="accent2" w:themeShade="BF"/>
-        </w:rPr>
-        <w:t xml:space="preserve">// </w:t>
-      </w:r>
-      <w:r>
-        <w:rPr>
-          <w:color w:val="C45911" w:themeColor="accent2" w:themeShade="BF"/>
-        </w:rPr>
-        <w:t>Remove row if threshold number of columns are nan</w:t>
-      </w:r>
-    </w:p>
-    <w:p>
-      <w:pPr>
-        <w:ind w:left="1440"/>
+        <w:t>Using the index as X coordinate</w:t>
+      </w:r>
+    </w:p>
+    <w:p>
+      <w:pPr>
+        <w:ind w:left="1440"/>
+        <w:rPr>
+          <w:color w:val="C45911" w:themeColor="accent2" w:themeShade="BF"/>
+        </w:rPr>
       </w:pPr>
       <w:r>
         <w:rPr>
@@ -8176,7 +7966,7 @@
         <w:ind w:left="1440"/>
       </w:pPr>
       <w:r>
-        <w:t>This policy specifies what rows to drop/remove based on missing column data</w:t>
+        <w:t>This policy determines how to fill missing values in the DataFrame</w:t>
       </w:r>
     </w:p>
     <w:p>
@@ -8188,10 +7978,10 @@
           <w:i/>
           <w:iCs/>
         </w:rPr>
-        <w:t>all</w:t>
-      </w:r>
-      <w:r>
-        <w:t>: Drop the row if all columns are missing</w:t>
+        <w:t>value</w:t>
+      </w:r>
+      <w:r>
+        <w:t>: Fill all the missing values, in a given column, with the given value.</w:t>
       </w:r>
     </w:p>
     <w:p>
@@ -8203,10 +7993,117 @@
           <w:i/>
           <w:iCs/>
         </w:rPr>
-        <w:t>any</w:t>
-      </w:r>
-      <w:r>
-        <w:t>: Drop the row if any column is missing</w:t>
+        <w:t>fill_forward</w:t>
+      </w:r>
+      <w:r>
+        <w:t>: Fill the missing values, in a given column, with the last valid</w:t>
+      </w:r>
+    </w:p>
+    <w:p>
+      <w:pPr>
+        <w:ind w:left="1440"/>
+      </w:pPr>
+      <w:r>
+        <w:t xml:space="preserve">                      value before the missing value</w:t>
+      </w:r>
+    </w:p>
+    <w:p>
+      <w:pPr>
+        <w:ind w:left="1440"/>
+      </w:pPr>
+      <w:r>
+        <w:rPr>
+          <w:i/>
+          <w:iCs/>
+        </w:rPr>
+        <w:t>fill_backward</w:t>
+      </w:r>
+      <w:r>
+        <w:t>: Fill the missing values, in a given column, with the first valid</w:t>
+      </w:r>
+    </w:p>
+    <w:p>
+      <w:pPr>
+        <w:ind w:left="1440"/>
+      </w:pPr>
+      <w:r>
+        <w:t xml:space="preserve">                        value after the missing value</w:t>
+      </w:r>
+    </w:p>
+    <w:p>
+      <w:pPr>
+        <w:ind w:left="1440"/>
+      </w:pPr>
+      <w:r>
+        <w:rPr>
+          <w:i/>
+          <w:iCs/>
+        </w:rPr>
+        <w:t>linear_interpolat</w:t>
+      </w:r>
+      <w:r>
+        <w:rPr>
+          <w:i/>
+          <w:iCs/>
+        </w:rPr>
+        <w:t>e</w:t>
+      </w:r>
+      <w:r>
+        <w:t>:</w:t>
+      </w:r>
+    </w:p>
+    <w:p>
+      <w:pPr>
+        <w:ind w:left="1440"/>
+      </w:pPr>
+      <w:r>
+        <w:rPr>
+          <w:i/>
+          <w:iCs/>
+        </w:rPr>
+        <w:t>linear_extrapolat</w:t>
+      </w:r>
+      <w:r>
+        <w:rPr>
+          <w:i/>
+          <w:iCs/>
+        </w:rPr>
+        <w:t>e</w:t>
+      </w:r>
+      <w:r>
+        <w:t>:</w:t>
+      </w:r>
+    </w:p>
+    <w:p>
+      <w:pPr>
+        <w:ind w:left="1440"/>
+      </w:pPr>
+      <w:r>
+        <w:t>Use the index column as X coordinate and the given column as Y coordinate</w:t>
+      </w:r>
+    </w:p>
+    <w:p>
+      <w:pPr>
+        <w:ind w:left="1440"/>
+      </w:pPr>
+      <w:r>
+        <w:t>And do interpolation/extrapolation as follows:</w:t>
+      </w:r>
+    </w:p>
+    <w:p>
+      <w:pPr>
+        <w:ind w:left="1440"/>
+      </w:pPr>
+      <w:r>
+        <w:t xml:space="preserve">                  X - X1</w:t>
+      </w:r>
+    </w:p>
+    <w:p>
+      <w:pPr>
+        <w:ind w:left="1440"/>
+      </w:pPr>
+      <w:r>
+        <w:t>Y = Y1 + ----------- * (Y2 - Y1)</w:t>
       </w:r>
     </w:p>
     <w:p>
@@ -8217,108 +8114,167 @@
         <w:ind w:left="1440"/>
       </w:pPr>
       <w:r>
+        <w:t xml:space="preserve">                 X2 - X1</w:t>
+      </w:r>
+    </w:p>
+    <w:p/>
+    <w:p>
+      <w:pPr>
+        <w:ind w:left="1440"/>
+        <w:rPr>
+          <w:color w:val="C45911" w:themeColor="accent2" w:themeShade="BF"/>
+        </w:rPr>
+      </w:pPr>
+      <w:r>
+        <w:rPr>
+          <w:color w:val="C45911" w:themeColor="accent2" w:themeShade="BF"/>
+        </w:rPr>
+        <w:t>enum class drop_policy : unsigned char  {</w:t>
+      </w:r>
+    </w:p>
+    <w:p>
+      <w:pPr>
+        <w:ind w:left="1440"/>
+        <w:rPr>
+          <w:color w:val="C45911" w:themeColor="accent2" w:themeShade="BF"/>
+        </w:rPr>
+      </w:pPr>
+      <w:r>
+        <w:rPr>
+          <w:color w:val="C45911" w:themeColor="accent2" w:themeShade="BF"/>
+        </w:rPr>
+        <w:t xml:space="preserve">    all = 1,  </w:t>
+      </w:r>
+      <w:r>
+        <w:rPr>
+          <w:color w:val="C45911" w:themeColor="accent2" w:themeShade="BF"/>
+        </w:rPr>
+        <w:t xml:space="preserve">            </w:t>
+      </w:r>
+      <w:r>
+        <w:rPr>
+          <w:color w:val="C45911" w:themeColor="accent2" w:themeShade="BF"/>
+        </w:rPr>
+        <w:t xml:space="preserve">// </w:t>
+      </w:r>
+      <w:r>
+        <w:rPr>
+          <w:color w:val="C45911" w:themeColor="accent2" w:themeShade="BF"/>
+        </w:rPr>
+        <w:t>Remove row if all columns are nan</w:t>
+      </w:r>
+    </w:p>
+    <w:p>
+      <w:pPr>
+        <w:ind w:left="1440"/>
+        <w:rPr>
+          <w:color w:val="C45911" w:themeColor="accent2" w:themeShade="BF"/>
+        </w:rPr>
+      </w:pPr>
+      <w:r>
+        <w:rPr>
+          <w:color w:val="C45911" w:themeColor="accent2" w:themeShade="BF"/>
+        </w:rPr>
+        <w:t xml:space="preserve">    any = 2,  </w:t>
+      </w:r>
+      <w:r>
+        <w:rPr>
+          <w:color w:val="C45911" w:themeColor="accent2" w:themeShade="BF"/>
+        </w:rPr>
+        <w:t xml:space="preserve">          </w:t>
+      </w:r>
+      <w:r>
+        <w:rPr>
+          <w:color w:val="C45911" w:themeColor="accent2" w:themeShade="BF"/>
+        </w:rPr>
+        <w:t xml:space="preserve">// </w:t>
+      </w:r>
+      <w:r>
+        <w:rPr>
+          <w:color w:val="C45911" w:themeColor="accent2" w:themeShade="BF"/>
+        </w:rPr>
+        <w:t>Remove row if any column is nan</w:t>
+      </w:r>
+    </w:p>
+    <w:p>
+      <w:pPr>
+        <w:ind w:left="1440"/>
+        <w:rPr>
+          <w:color w:val="C45911" w:themeColor="accent2" w:themeShade="BF"/>
+        </w:rPr>
+      </w:pPr>
+      <w:r>
+        <w:rPr>
+          <w:color w:val="C45911" w:themeColor="accent2" w:themeShade="BF"/>
+        </w:rPr>
+        <w:t xml:space="preserve">    threshold = 3  </w:t>
+      </w:r>
+      <w:r>
+        <w:rPr>
+          <w:color w:val="C45911" w:themeColor="accent2" w:themeShade="BF"/>
+        </w:rPr>
+        <w:t xml:space="preserve">  </w:t>
+      </w:r>
+      <w:r>
+        <w:rPr>
+          <w:color w:val="C45911" w:themeColor="accent2" w:themeShade="BF"/>
+        </w:rPr>
+        <w:t xml:space="preserve">// </w:t>
+      </w:r>
+      <w:r>
+        <w:rPr>
+          <w:color w:val="C45911" w:themeColor="accent2" w:themeShade="BF"/>
+        </w:rPr>
+        <w:t>Remove row if threshold number of columns are nan</w:t>
+      </w:r>
+    </w:p>
+    <w:p>
+      <w:pPr>
+        <w:ind w:left="1440"/>
+      </w:pPr>
+      <w:r>
+        <w:rPr>
+          <w:color w:val="C45911" w:themeColor="accent2" w:themeShade="BF"/>
+        </w:rPr>
+        <w:t>};</w:t>
+      </w:r>
+    </w:p>
+    <w:p>
+      <w:pPr>
+        <w:ind w:left="1440"/>
+      </w:pPr>
+      <w:r>
+        <w:t>This policy specifies what rows to drop/remove based on missing column data</w:t>
+      </w:r>
+    </w:p>
+    <w:p>
+      <w:pPr>
+        <w:ind w:left="1440"/>
+      </w:pPr>
+      <w:r>
         <w:rPr>
           <w:i/>
           <w:iCs/>
         </w:rPr>
-        <w:t>threshold</w:t>
-      </w:r>
-      <w:r>
-        <w:t>: Drop the column if threshold number of columns are missing</w:t>
-      </w:r>
-    </w:p>
-    <w:p/>
-    <w:p>
-      <w:pPr>
-        <w:ind w:left="1440"/>
-        <w:rPr>
-          <w:color w:val="C45911" w:themeColor="accent2" w:themeShade="BF"/>
-        </w:rPr>
-      </w:pPr>
-      <w:r>
-        <w:rPr>
-          <w:color w:val="C45911" w:themeColor="accent2" w:themeShade="BF"/>
-        </w:rPr>
-        <w:t>enum class io_format : unsigned char  {</w:t>
-      </w:r>
-    </w:p>
-    <w:p>
-      <w:pPr>
-        <w:ind w:left="1440"/>
-        <w:rPr>
-          <w:color w:val="C45911" w:themeColor="accent2" w:themeShade="BF"/>
-        </w:rPr>
-      </w:pPr>
-      <w:r>
-        <w:rPr>
-          <w:color w:val="C45911" w:themeColor="accent2" w:themeShade="BF"/>
-        </w:rPr>
-        <w:t xml:space="preserve">    csv = 1,</w:t>
-      </w:r>
-    </w:p>
-    <w:p>
-      <w:pPr>
-        <w:ind w:left="1440"/>
-        <w:rPr>
-          <w:color w:val="C45911" w:themeColor="accent2" w:themeShade="BF"/>
-        </w:rPr>
-      </w:pPr>
-      <w:r>
-        <w:rPr>
-          <w:color w:val="C45911" w:themeColor="accent2" w:themeShade="BF"/>
-        </w:rPr>
-        <w:t>};</w:t>
-      </w:r>
-    </w:p>
-    <w:p>
-      <w:pPr>
-        <w:ind w:left="1440"/>
-      </w:pPr>
-      <w:r>
-        <w:t>This specifies the I/O format for reading and writing to/from files, streams, etc.</w:t>
-      </w:r>
-    </w:p>
-    <w:p>
-      <w:pPr>
-        <w:ind w:left="1440"/>
-      </w:pPr>
-      <w:r>
-        <w:t>Currently only CSV format is supported. The CSV format is as follows:</w:t>
-      </w:r>
-    </w:p>
-    <w:p>
-      <w:pPr>
-        <w:ind w:left="1440"/>
-      </w:pPr>
-      <w:r>
-        <w:t>-- Any empty line or any line started with # will be ignored</w:t>
-      </w:r>
-    </w:p>
-    <w:p>
-      <w:pPr>
-        <w:ind w:left="1440"/>
-      </w:pPr>
-      <w:r>
-        <w:t>-- A data line has the following format</w:t>
-      </w:r>
-      <w:r>
-        <w:t>:</w:t>
-      </w:r>
-    </w:p>
-    <w:p>
-      <w:pPr>
-        <w:ind w:left="1440"/>
-      </w:pPr>
-      <w:r>
-        <w:t xml:space="preserve">    &lt;column name&gt;:&lt;number of data points&gt;:&lt;\&lt;type\&gt;&gt;:data,data,…</w:t>
-      </w:r>
-    </w:p>
-    <w:p>
-      <w:pPr>
-        <w:ind w:left="1440"/>
-      </w:pPr>
-      <w:r>
-        <w:t xml:space="preserve">    An example line would look like this:</w:t>
+        <w:t>all</w:t>
+      </w:r>
+      <w:r>
+        <w:t>: Drop the row if all columns are missing</w:t>
+      </w:r>
+    </w:p>
+    <w:p>
+      <w:pPr>
+        <w:ind w:left="1440"/>
+      </w:pPr>
+      <w:r>
+        <w:rPr>
+          <w:i/>
+          <w:iCs/>
+        </w:rPr>
+        <w:t>any</w:t>
+      </w:r>
+      <w:r>
+        <w:t>: Drop the row if any column is missing</w:t>
       </w:r>
     </w:p>
     <w:p>
@@ -8329,7 +8285,14 @@
         <w:ind w:left="1440"/>
       </w:pPr>
       <w:r>
-        <w:t xml:space="preserve">    price:1001:&lt;double&gt;:23.456,24.56,…</w:t>
+        <w:rPr>
+          <w:i/>
+          <w:iCs/>
+        </w:rPr>
+        <w:t>threshold</w:t>
+      </w:r>
+      <w:r>
+        <w:t>: Drop the column if threshold number of columns are missing</w:t>
       </w:r>
     </w:p>
     <w:p/>
@@ -8344,148 +8307,21 @@
         <w:rPr>
           <w:color w:val="C45911" w:themeColor="accent2" w:themeShade="BF"/>
         </w:rPr>
-        <w:t>enum class time_frequency : unsigned char  {</w:t>
-      </w:r>
-    </w:p>
-    <w:p>
-      <w:pPr>
-        <w:ind w:left="1440"/>
-        <w:rPr>
-          <w:color w:val="C45911" w:themeColor="accent2" w:themeShade="BF"/>
-        </w:rPr>
-      </w:pPr>
-      <w:r>
-        <w:rPr>
-          <w:color w:val="C45911" w:themeColor="accent2" w:themeShade="BF"/>
-        </w:rPr>
-        <w:t xml:space="preserve">    annual = 1,</w:t>
-      </w:r>
-    </w:p>
-    <w:p>
-      <w:pPr>
-        <w:ind w:left="1440"/>
-        <w:rPr>
-          <w:color w:val="C45911" w:themeColor="accent2" w:themeShade="BF"/>
-        </w:rPr>
-      </w:pPr>
-      <w:r>
-        <w:rPr>
-          <w:color w:val="C45911" w:themeColor="accent2" w:themeShade="BF"/>
-        </w:rPr>
-        <w:t xml:space="preserve">    monthly = 2,</w:t>
-      </w:r>
-    </w:p>
-    <w:p>
-      <w:pPr>
-        <w:ind w:left="1440"/>
-        <w:rPr>
-          <w:color w:val="C45911" w:themeColor="accent2" w:themeShade="BF"/>
-        </w:rPr>
-      </w:pPr>
-      <w:r>
-        <w:rPr>
-          <w:color w:val="C45911" w:themeColor="accent2" w:themeShade="BF"/>
-        </w:rPr>
-        <w:t xml:space="preserve">    weekly = 3,</w:t>
-      </w:r>
-    </w:p>
-    <w:p>
-      <w:pPr>
-        <w:ind w:left="1440"/>
-        <w:rPr>
-          <w:color w:val="C45911" w:themeColor="accent2" w:themeShade="BF"/>
-        </w:rPr>
-      </w:pPr>
-      <w:r>
-        <w:rPr>
-          <w:color w:val="C45911" w:themeColor="accent2" w:themeShade="BF"/>
-        </w:rPr>
-        <w:t xml:space="preserve">    daily = 4,</w:t>
-      </w:r>
-    </w:p>
-    <w:p>
-      <w:pPr>
-        <w:ind w:left="1440"/>
-        <w:rPr>
-          <w:color w:val="C45911" w:themeColor="accent2" w:themeShade="BF"/>
-        </w:rPr>
-      </w:pPr>
-      <w:r>
-        <w:rPr>
-          <w:color w:val="C45911" w:themeColor="accent2" w:themeShade="BF"/>
-        </w:rPr>
-        <w:t xml:space="preserve">    hourly = 5,</w:t>
-      </w:r>
-    </w:p>
-    <w:p>
-      <w:pPr>
-        <w:ind w:left="1440"/>
-        <w:rPr>
-          <w:color w:val="C45911" w:themeColor="accent2" w:themeShade="BF"/>
-        </w:rPr>
-      </w:pPr>
-      <w:r>
-        <w:rPr>
-          <w:color w:val="C45911" w:themeColor="accent2" w:themeShade="BF"/>
-        </w:rPr>
-        <w:t xml:space="preserve">    minutely = 6,</w:t>
-      </w:r>
-    </w:p>
-    <w:p>
-      <w:pPr>
-        <w:ind w:left="1440"/>
-        <w:rPr>
-          <w:color w:val="C45911" w:themeColor="accent2" w:themeShade="BF"/>
-        </w:rPr>
-      </w:pPr>
-      <w:r>
-        <w:rPr>
-          <w:color w:val="C45911" w:themeColor="accent2" w:themeShade="BF"/>
-        </w:rPr>
-        <w:lastRenderedPageBreak/>
-        <w:t xml:space="preserve">    secondly = 7,</w:t>
-      </w:r>
-    </w:p>
-    <w:p>
-      <w:pPr>
-        <w:ind w:left="1440"/>
-        <w:rPr>
-          <w:color w:val="C45911" w:themeColor="accent2" w:themeShade="BF"/>
-        </w:rPr>
-      </w:pPr>
-      <w:r>
-        <w:rPr>
-          <w:color w:val="C45911" w:themeColor="accent2" w:themeShade="BF"/>
-        </w:rPr>
-        <w:t xml:space="preserve">    millisecondly = 8,</w:t>
-      </w:r>
-    </w:p>
-    <w:p>
-      <w:pPr>
-        <w:ind w:left="1440"/>
-        <w:rPr>
-          <w:color w:val="C45911" w:themeColor="accent2" w:themeShade="BF"/>
-        </w:rPr>
-      </w:pPr>
-      <w:r>
-        <w:rPr>
-          <w:color w:val="C45911" w:themeColor="accent2" w:themeShade="BF"/>
-        </w:rPr>
-        <w:t xml:space="preserve">    // microsecondly = 9,</w:t>
-      </w:r>
-    </w:p>
-    <w:p>
-      <w:pPr>
-        <w:ind w:left="1440"/>
-        <w:rPr>
-          <w:color w:val="C45911" w:themeColor="accent2" w:themeShade="BF"/>
-        </w:rPr>
-      </w:pPr>
-      <w:r>
-        <w:rPr>
-          <w:color w:val="C45911" w:themeColor="accent2" w:themeShade="BF"/>
-        </w:rPr>
-        <w:t xml:space="preserve">    // nanosecondly = 10</w:t>
+        <w:t>enum class io_format : unsigned char  {</w:t>
+      </w:r>
+    </w:p>
+    <w:p>
+      <w:pPr>
+        <w:ind w:left="1440"/>
+        <w:rPr>
+          <w:color w:val="C45911" w:themeColor="accent2" w:themeShade="BF"/>
+        </w:rPr>
+      </w:pPr>
+      <w:r>
+        <w:rPr>
+          <w:color w:val="C45911" w:themeColor="accent2" w:themeShade="BF"/>
+        </w:rPr>
+        <w:t xml:space="preserve">    csv = 1,</w:t>
       </w:r>
     </w:p>
     <w:p>
@@ -8500,6 +8336,57 @@
           <w:color w:val="C45911" w:themeColor="accent2" w:themeShade="BF"/>
         </w:rPr>
         <w:t>};</w:t>
+      </w:r>
+    </w:p>
+    <w:p>
+      <w:pPr>
+        <w:ind w:left="1440"/>
+      </w:pPr>
+      <w:r>
+        <w:t>This specifies the I/O format for reading and writing to/from files, streams, etc.</w:t>
+      </w:r>
+    </w:p>
+    <w:p>
+      <w:pPr>
+        <w:ind w:left="1440"/>
+      </w:pPr>
+      <w:r>
+        <w:t>Currently only CSV format is supported. The CSV format is as follows:</w:t>
+      </w:r>
+    </w:p>
+    <w:p>
+      <w:pPr>
+        <w:ind w:left="1440"/>
+      </w:pPr>
+      <w:r>
+        <w:t>-- Any empty line or any line started with # will be ignored</w:t>
+      </w:r>
+    </w:p>
+    <w:p>
+      <w:pPr>
+        <w:ind w:left="1440"/>
+      </w:pPr>
+      <w:r>
+        <w:t>-- A data line has the following format</w:t>
+      </w:r>
+      <w:r>
+        <w:t>:</w:t>
+      </w:r>
+    </w:p>
+    <w:p>
+      <w:pPr>
+        <w:ind w:left="1440"/>
+      </w:pPr>
+      <w:r>
+        <w:t xml:space="preserve">    &lt;column name&gt;:&lt;number of data points&gt;:&lt;\&lt;type\&gt;&gt;:data,data,…</w:t>
+      </w:r>
+    </w:p>
+    <w:p>
+      <w:pPr>
+        <w:ind w:left="1440"/>
+      </w:pPr>
+      <w:r>
+        <w:t xml:space="preserve">    An example line would look like this:</w:t>
       </w:r>
     </w:p>
     <w:p>
@@ -8510,7 +8397,7 @@
         <w:ind w:left="1440"/>
       </w:pPr>
       <w:r>
-        <w:t>This enum specifies time frequency for index generation and otherwise. The names are self-explanatory.</w:t>
+        <w:t xml:space="preserve">    price:1001:&lt;double&gt;:23.456,24.56,…</w:t>
       </w:r>
     </w:p>
     <w:p/>
@@ -8525,49 +8412,148 @@
         <w:rPr>
           <w:color w:val="C45911" w:themeColor="accent2" w:themeShade="BF"/>
         </w:rPr>
-        <w:t>enum class return_policy : unsigned char  {</w:t>
-      </w:r>
-    </w:p>
-    <w:p>
-      <w:pPr>
-        <w:ind w:left="1440"/>
-        <w:rPr>
-          <w:color w:val="C45911" w:themeColor="accent2" w:themeShade="BF"/>
-        </w:rPr>
-      </w:pPr>
-      <w:r>
-        <w:rPr>
-          <w:color w:val="C45911" w:themeColor="accent2" w:themeShade="BF"/>
-        </w:rPr>
-        <w:t xml:space="preserve">    log = 1,</w:t>
-      </w:r>
-    </w:p>
-    <w:p>
-      <w:pPr>
-        <w:ind w:left="1440"/>
-        <w:rPr>
-          <w:color w:val="C45911" w:themeColor="accent2" w:themeShade="BF"/>
-        </w:rPr>
-      </w:pPr>
-      <w:r>
-        <w:rPr>
-          <w:color w:val="C45911" w:themeColor="accent2" w:themeShade="BF"/>
-        </w:rPr>
-        <w:t xml:space="preserve">    percentage = 2,</w:t>
-      </w:r>
-    </w:p>
-    <w:p>
-      <w:pPr>
-        <w:ind w:left="1440"/>
-        <w:rPr>
-          <w:color w:val="C45911" w:themeColor="accent2" w:themeShade="BF"/>
-        </w:rPr>
-      </w:pPr>
-      <w:r>
-        <w:rPr>
-          <w:color w:val="C45911" w:themeColor="accent2" w:themeShade="BF"/>
-        </w:rPr>
-        <w:t xml:space="preserve">    monetary = 3,</w:t>
+        <w:t>enum class time_frequency : unsigned char  {</w:t>
+      </w:r>
+    </w:p>
+    <w:p>
+      <w:pPr>
+        <w:ind w:left="1440"/>
+        <w:rPr>
+          <w:color w:val="C45911" w:themeColor="accent2" w:themeShade="BF"/>
+        </w:rPr>
+      </w:pPr>
+      <w:r>
+        <w:rPr>
+          <w:color w:val="C45911" w:themeColor="accent2" w:themeShade="BF"/>
+        </w:rPr>
+        <w:t xml:space="preserve">    annual = 1,</w:t>
+      </w:r>
+    </w:p>
+    <w:p>
+      <w:pPr>
+        <w:ind w:left="1440"/>
+        <w:rPr>
+          <w:color w:val="C45911" w:themeColor="accent2" w:themeShade="BF"/>
+        </w:rPr>
+      </w:pPr>
+      <w:r>
+        <w:rPr>
+          <w:color w:val="C45911" w:themeColor="accent2" w:themeShade="BF"/>
+        </w:rPr>
+        <w:t xml:space="preserve">    monthly = 2,</w:t>
+      </w:r>
+    </w:p>
+    <w:p>
+      <w:pPr>
+        <w:ind w:left="1440"/>
+        <w:rPr>
+          <w:color w:val="C45911" w:themeColor="accent2" w:themeShade="BF"/>
+        </w:rPr>
+      </w:pPr>
+      <w:r>
+        <w:rPr>
+          <w:color w:val="C45911" w:themeColor="accent2" w:themeShade="BF"/>
+        </w:rPr>
+        <w:t xml:space="preserve">    weekly = 3,</w:t>
+      </w:r>
+    </w:p>
+    <w:p>
+      <w:pPr>
+        <w:ind w:left="1440"/>
+        <w:rPr>
+          <w:color w:val="C45911" w:themeColor="accent2" w:themeShade="BF"/>
+        </w:rPr>
+      </w:pPr>
+      <w:r>
+        <w:rPr>
+          <w:color w:val="C45911" w:themeColor="accent2" w:themeShade="BF"/>
+        </w:rPr>
+        <w:t xml:space="preserve">    daily = 4,</w:t>
+      </w:r>
+    </w:p>
+    <w:p>
+      <w:pPr>
+        <w:ind w:left="1440"/>
+        <w:rPr>
+          <w:color w:val="C45911" w:themeColor="accent2" w:themeShade="BF"/>
+        </w:rPr>
+      </w:pPr>
+      <w:r>
+        <w:rPr>
+          <w:color w:val="C45911" w:themeColor="accent2" w:themeShade="BF"/>
+        </w:rPr>
+        <w:t xml:space="preserve">    hourly = 5,</w:t>
+      </w:r>
+    </w:p>
+    <w:p>
+      <w:pPr>
+        <w:ind w:left="1440"/>
+        <w:rPr>
+          <w:color w:val="C45911" w:themeColor="accent2" w:themeShade="BF"/>
+        </w:rPr>
+      </w:pPr>
+      <w:r>
+        <w:rPr>
+          <w:color w:val="C45911" w:themeColor="accent2" w:themeShade="BF"/>
+        </w:rPr>
+        <w:t xml:space="preserve">    minutely = 6,</w:t>
+      </w:r>
+    </w:p>
+    <w:p>
+      <w:pPr>
+        <w:ind w:left="1440"/>
+        <w:rPr>
+          <w:color w:val="C45911" w:themeColor="accent2" w:themeShade="BF"/>
+        </w:rPr>
+      </w:pPr>
+      <w:r>
+        <w:rPr>
+          <w:color w:val="C45911" w:themeColor="accent2" w:themeShade="BF"/>
+        </w:rPr>
+        <w:lastRenderedPageBreak/>
+        <w:t xml:space="preserve">    secondly = 7,</w:t>
+      </w:r>
+    </w:p>
+    <w:p>
+      <w:pPr>
+        <w:ind w:left="1440"/>
+        <w:rPr>
+          <w:color w:val="C45911" w:themeColor="accent2" w:themeShade="BF"/>
+        </w:rPr>
+      </w:pPr>
+      <w:r>
+        <w:rPr>
+          <w:color w:val="C45911" w:themeColor="accent2" w:themeShade="BF"/>
+        </w:rPr>
+        <w:t xml:space="preserve">    millisecondly = 8,</w:t>
+      </w:r>
+    </w:p>
+    <w:p>
+      <w:pPr>
+        <w:ind w:left="1440"/>
+        <w:rPr>
+          <w:color w:val="C45911" w:themeColor="accent2" w:themeShade="BF"/>
+        </w:rPr>
+      </w:pPr>
+      <w:r>
+        <w:rPr>
+          <w:color w:val="C45911" w:themeColor="accent2" w:themeShade="BF"/>
+        </w:rPr>
+        <w:t xml:space="preserve">    // microsecondly = 9,</w:t>
+      </w:r>
+    </w:p>
+    <w:p>
+      <w:pPr>
+        <w:ind w:left="1440"/>
+        <w:rPr>
+          <w:color w:val="C45911" w:themeColor="accent2" w:themeShade="BF"/>
+        </w:rPr>
+      </w:pPr>
+      <w:r>
+        <w:rPr>
+          <w:color w:val="C45911" w:themeColor="accent2" w:themeShade="BF"/>
+        </w:rPr>
+        <w:t xml:space="preserve">    // nanosecondly = 10</w:t>
       </w:r>
     </w:p>
     <w:p>
@@ -8582,53 +8568,6 @@
           <w:color w:val="C45911" w:themeColor="accent2" w:themeShade="BF"/>
         </w:rPr>
         <w:t>};</w:t>
-      </w:r>
-    </w:p>
-    <w:p>
-      <w:pPr>
-        <w:ind w:left="1440"/>
-      </w:pPr>
-      <w:r>
-        <w:t xml:space="preserve">This policy specifies </w:t>
-      </w:r>
-      <w:r>
-        <w:t>the type of return to be calculated</w:t>
-      </w:r>
-    </w:p>
-    <w:p>
-      <w:pPr>
-        <w:ind w:left="1440"/>
-      </w:pPr>
-      <w:r>
-        <w:rPr>
-          <w:i/>
-          <w:iCs/>
-        </w:rPr>
-        <w:t>log</w:t>
-      </w:r>
-      <w:r>
-        <w:t xml:space="preserve">: </w:t>
-      </w:r>
-      <w:r>
-        <w:t>log(present / past)</w:t>
-      </w:r>
-    </w:p>
-    <w:p>
-      <w:pPr>
-        <w:ind w:left="1440"/>
-      </w:pPr>
-      <w:r>
-        <w:rPr>
-          <w:i/>
-          <w:iCs/>
-        </w:rPr>
-        <w:t>percentage</w:t>
-      </w:r>
-      <w:r>
-        <w:t xml:space="preserve">: </w:t>
-      </w:r>
-      <w:r>
-        <w:t>(present - past) / past)</w:t>
       </w:r>
     </w:p>
     <w:p>
@@ -8639,118 +8578,125 @@
         <w:ind w:left="1440"/>
       </w:pPr>
       <w:r>
+        <w:t>This enum specifies time frequency for index generation and otherwise. The names are self-explanatory.</w:t>
+      </w:r>
+    </w:p>
+    <w:p/>
+    <w:p>
+      <w:pPr>
+        <w:ind w:left="1440"/>
+        <w:rPr>
+          <w:color w:val="C45911" w:themeColor="accent2" w:themeShade="BF"/>
+        </w:rPr>
+      </w:pPr>
+      <w:r>
+        <w:rPr>
+          <w:color w:val="C45911" w:themeColor="accent2" w:themeShade="BF"/>
+        </w:rPr>
+        <w:t>enum class return_policy : unsigned char  {</w:t>
+      </w:r>
+    </w:p>
+    <w:p>
+      <w:pPr>
+        <w:ind w:left="1440"/>
+        <w:rPr>
+          <w:color w:val="C45911" w:themeColor="accent2" w:themeShade="BF"/>
+        </w:rPr>
+      </w:pPr>
+      <w:r>
+        <w:rPr>
+          <w:color w:val="C45911" w:themeColor="accent2" w:themeShade="BF"/>
+        </w:rPr>
+        <w:t xml:space="preserve">    log = 1,</w:t>
+      </w:r>
+    </w:p>
+    <w:p>
+      <w:pPr>
+        <w:ind w:left="1440"/>
+        <w:rPr>
+          <w:color w:val="C45911" w:themeColor="accent2" w:themeShade="BF"/>
+        </w:rPr>
+      </w:pPr>
+      <w:r>
+        <w:rPr>
+          <w:color w:val="C45911" w:themeColor="accent2" w:themeShade="BF"/>
+        </w:rPr>
+        <w:t xml:space="preserve">    percentage = 2,</w:t>
+      </w:r>
+    </w:p>
+    <w:p>
+      <w:pPr>
+        <w:ind w:left="1440"/>
+        <w:rPr>
+          <w:color w:val="C45911" w:themeColor="accent2" w:themeShade="BF"/>
+        </w:rPr>
+      </w:pPr>
+      <w:r>
+        <w:rPr>
+          <w:color w:val="C45911" w:themeColor="accent2" w:themeShade="BF"/>
+        </w:rPr>
+        <w:t xml:space="preserve">    monetary = 3,</w:t>
+      </w:r>
+    </w:p>
+    <w:p>
+      <w:pPr>
+        <w:ind w:left="1440"/>
+        <w:rPr>
+          <w:color w:val="C45911" w:themeColor="accent2" w:themeShade="BF"/>
+        </w:rPr>
+      </w:pPr>
+      <w:r>
+        <w:rPr>
+          <w:color w:val="C45911" w:themeColor="accent2" w:themeShade="BF"/>
+        </w:rPr>
+        <w:t>};</w:t>
+      </w:r>
+    </w:p>
+    <w:p>
+      <w:pPr>
+        <w:ind w:left="1440"/>
+      </w:pPr>
+      <w:r>
+        <w:t xml:space="preserve">This policy specifies </w:t>
+      </w:r>
+      <w:r>
+        <w:t>the type of return to be calculated</w:t>
+      </w:r>
+    </w:p>
+    <w:p>
+      <w:pPr>
+        <w:ind w:left="1440"/>
+      </w:pPr>
+      <w:r>
         <w:rPr>
           <w:i/>
           <w:iCs/>
         </w:rPr>
-        <w:t>monetary</w:t>
+        <w:t>log</w:t>
       </w:r>
       <w:r>
         <w:t xml:space="preserve">: </w:t>
       </w:r>
       <w:r>
-        <w:t>present - past</w:t>
-      </w:r>
-    </w:p>
-    <w:p/>
-    <w:p>
-      <w:pPr>
-        <w:ind w:left="1440"/>
-        <w:rPr>
-          <w:color w:val="C45911" w:themeColor="accent2" w:themeShade="BF"/>
-        </w:rPr>
-      </w:pPr>
-      <w:r>
-        <w:rPr>
-          <w:color w:val="C45911" w:themeColor="accent2" w:themeShade="BF"/>
-        </w:rPr>
-        <w:t>template&lt;typename T, typename U&gt;</w:t>
-      </w:r>
-    </w:p>
-    <w:p>
-      <w:pPr>
-        <w:ind w:left="1440"/>
-        <w:rPr>
-          <w:color w:val="C45911" w:themeColor="accent2" w:themeShade="BF"/>
-        </w:rPr>
-      </w:pPr>
-      <w:r>
-        <w:rPr>
-          <w:color w:val="C45911" w:themeColor="accent2" w:themeShade="BF"/>
-        </w:rPr>
-        <w:t>struct type_declare;</w:t>
-      </w:r>
-    </w:p>
-    <w:p>
-      <w:pPr>
-        <w:ind w:left="1440"/>
-        <w:rPr>
-          <w:color w:val="C45911" w:themeColor="accent2" w:themeShade="BF"/>
-        </w:rPr>
-      </w:pPr>
-    </w:p>
-    <w:p>
-      <w:pPr>
-        <w:ind w:left="1440"/>
-        <w:rPr>
-          <w:color w:val="C45911" w:themeColor="accent2" w:themeShade="BF"/>
-        </w:rPr>
-      </w:pPr>
-      <w:r>
-        <w:rPr>
-          <w:color w:val="C45911" w:themeColor="accent2" w:themeShade="BF"/>
-        </w:rPr>
-        <w:t>template&lt;typename U&gt;</w:t>
-      </w:r>
-    </w:p>
-    <w:p>
-      <w:pPr>
-        <w:ind w:left="1440"/>
-        <w:rPr>
-          <w:color w:val="C45911" w:themeColor="accent2" w:themeShade="BF"/>
-        </w:rPr>
-      </w:pPr>
-      <w:r>
-        <w:rPr>
-          <w:color w:val="C45911" w:themeColor="accent2" w:themeShade="BF"/>
-        </w:rPr>
-        <w:t>struct type_declare&lt;HeteroVector, U&gt;  { using type = std::vector&lt;U&gt;; };</w:t>
-      </w:r>
-    </w:p>
-    <w:p>
-      <w:pPr>
-        <w:ind w:left="1440"/>
-        <w:rPr>
-          <w:color w:val="C45911" w:themeColor="accent2" w:themeShade="BF"/>
-        </w:rPr>
-      </w:pPr>
-    </w:p>
-    <w:p>
-      <w:pPr>
-        <w:ind w:left="1440"/>
-        <w:rPr>
-          <w:color w:val="C45911" w:themeColor="accent2" w:themeShade="BF"/>
-        </w:rPr>
-      </w:pPr>
-      <w:r>
-        <w:rPr>
-          <w:color w:val="C45911" w:themeColor="accent2" w:themeShade="BF"/>
-        </w:rPr>
-        <w:t>template&lt;typename U&gt;</w:t>
-      </w:r>
-    </w:p>
-    <w:p>
-      <w:pPr>
-        <w:ind w:left="1440"/>
-        <w:rPr>
-          <w:color w:val="C45911" w:themeColor="accent2" w:themeShade="BF"/>
-        </w:rPr>
-      </w:pPr>
-      <w:r>
-        <w:rPr>
-          <w:color w:val="C45911" w:themeColor="accent2" w:themeShade="BF"/>
-        </w:rPr>
-        <w:t>struct type_declare&lt;HeteroView, U&gt;  { using type = VectorView&lt;U&gt;; };</w:t>
+        <w:t>log(present / past)</w:t>
+      </w:r>
+    </w:p>
+    <w:p>
+      <w:pPr>
+        <w:ind w:left="1440"/>
+      </w:pPr>
+      <w:r>
+        <w:rPr>
+          <w:i/>
+          <w:iCs/>
+        </w:rPr>
+        <w:t>percentage</w:t>
+      </w:r>
+      <w:r>
+        <w:t xml:space="preserve">: </w:t>
+      </w:r>
+      <w:r>
+        <w:t>(present - past) / past)</w:t>
       </w:r>
     </w:p>
     <w:p>
@@ -8761,6 +8707,128 @@
         <w:ind w:left="1440"/>
       </w:pPr>
       <w:r>
+        <w:rPr>
+          <w:i/>
+          <w:iCs/>
+        </w:rPr>
+        <w:t>monetary</w:t>
+      </w:r>
+      <w:r>
+        <w:t xml:space="preserve">: </w:t>
+      </w:r>
+      <w:r>
+        <w:t>present - past</w:t>
+      </w:r>
+    </w:p>
+    <w:p/>
+    <w:p>
+      <w:pPr>
+        <w:ind w:left="1440"/>
+        <w:rPr>
+          <w:color w:val="C45911" w:themeColor="accent2" w:themeShade="BF"/>
+        </w:rPr>
+      </w:pPr>
+      <w:r>
+        <w:rPr>
+          <w:color w:val="C45911" w:themeColor="accent2" w:themeShade="BF"/>
+        </w:rPr>
+        <w:t>template&lt;typename T, typename U&gt;</w:t>
+      </w:r>
+    </w:p>
+    <w:p>
+      <w:pPr>
+        <w:ind w:left="1440"/>
+        <w:rPr>
+          <w:color w:val="C45911" w:themeColor="accent2" w:themeShade="BF"/>
+        </w:rPr>
+      </w:pPr>
+      <w:r>
+        <w:rPr>
+          <w:color w:val="C45911" w:themeColor="accent2" w:themeShade="BF"/>
+        </w:rPr>
+        <w:t>struct type_declare;</w:t>
+      </w:r>
+    </w:p>
+    <w:p>
+      <w:pPr>
+        <w:ind w:left="1440"/>
+        <w:rPr>
+          <w:color w:val="C45911" w:themeColor="accent2" w:themeShade="BF"/>
+        </w:rPr>
+      </w:pPr>
+    </w:p>
+    <w:p>
+      <w:pPr>
+        <w:ind w:left="1440"/>
+        <w:rPr>
+          <w:color w:val="C45911" w:themeColor="accent2" w:themeShade="BF"/>
+        </w:rPr>
+      </w:pPr>
+      <w:r>
+        <w:rPr>
+          <w:color w:val="C45911" w:themeColor="accent2" w:themeShade="BF"/>
+        </w:rPr>
+        <w:t>template&lt;typename U&gt;</w:t>
+      </w:r>
+    </w:p>
+    <w:p>
+      <w:pPr>
+        <w:ind w:left="1440"/>
+        <w:rPr>
+          <w:color w:val="C45911" w:themeColor="accent2" w:themeShade="BF"/>
+        </w:rPr>
+      </w:pPr>
+      <w:r>
+        <w:rPr>
+          <w:color w:val="C45911" w:themeColor="accent2" w:themeShade="BF"/>
+        </w:rPr>
+        <w:t>struct type_declare&lt;HeteroVector, U&gt;  { using type = std::vector&lt;U&gt;; };</w:t>
+      </w:r>
+    </w:p>
+    <w:p>
+      <w:pPr>
+        <w:ind w:left="1440"/>
+        <w:rPr>
+          <w:color w:val="C45911" w:themeColor="accent2" w:themeShade="BF"/>
+        </w:rPr>
+      </w:pPr>
+    </w:p>
+    <w:p>
+      <w:pPr>
+        <w:ind w:left="1440"/>
+        <w:rPr>
+          <w:color w:val="C45911" w:themeColor="accent2" w:themeShade="BF"/>
+        </w:rPr>
+      </w:pPr>
+      <w:r>
+        <w:rPr>
+          <w:color w:val="C45911" w:themeColor="accent2" w:themeShade="BF"/>
+        </w:rPr>
+        <w:t>template&lt;typename U&gt;</w:t>
+      </w:r>
+    </w:p>
+    <w:p>
+      <w:pPr>
+        <w:ind w:left="1440"/>
+        <w:rPr>
+          <w:color w:val="C45911" w:themeColor="accent2" w:themeShade="BF"/>
+        </w:rPr>
+      </w:pPr>
+      <w:r>
+        <w:rPr>
+          <w:color w:val="C45911" w:themeColor="accent2" w:themeShade="BF"/>
+        </w:rPr>
+        <w:t>struct type_declare&lt;HeteroView, U&gt;  { using type = VectorView&lt;U&gt;; };</w:t>
+      </w:r>
+    </w:p>
+    <w:p>
+      <w:pPr>
+        <w:pBdr>
+          <w:bottom w:val="single" w:sz="6" w:space="1" w:color="auto"/>
+        </w:pBdr>
+        <w:ind w:left="1440"/>
+      </w:pPr>
+      <w:r>
         <w:t>This is a spoofy way to declare a type at compile time dynamically. Here it is used in declaring a few different data structures depending whether we are a DataFrame or DataFrameView</w:t>
       </w:r>
     </w:p>
@@ -8776,7 +8844,31 @@
         <w:rPr>
           <w:color w:val="C45911" w:themeColor="accent2" w:themeShade="BF"/>
         </w:rPr>
-        <w:t>template&lt;typename TS, typename HETERO&gt;</w:t>
+        <w:t xml:space="preserve">template&lt;typename </w:t>
+      </w:r>
+      <w:r>
+        <w:rPr>
+          <w:color w:val="C45911" w:themeColor="accent2" w:themeShade="BF"/>
+        </w:rPr>
+        <w:t>I</w:t>
+      </w:r>
+      <w:r>
+        <w:rPr>
+          <w:color w:val="C45911" w:themeColor="accent2" w:themeShade="BF"/>
+        </w:rPr>
+        <w:t xml:space="preserve">, typename </w:t>
+      </w:r>
+      <w:r>
+        <w:rPr>
+          <w:color w:val="C45911" w:themeColor="accent2" w:themeShade="BF"/>
+        </w:rPr>
+        <w:t>H</w:t>
+      </w:r>
+      <w:r>
+        <w:rPr>
+          <w:color w:val="C45911" w:themeColor="accent2" w:themeShade="BF"/>
+        </w:rPr>
+        <w:t>&gt;</w:t>
       </w:r>
     </w:p>
     <w:p>
@@ -8812,65 +8904,119 @@
         <w:rPr>
           <w:color w:val="C45911" w:themeColor="accent2" w:themeShade="BF"/>
         </w:rPr>
-        <w:t>template&lt;typename TS&gt;</w:t>
-      </w:r>
-    </w:p>
-    <w:p>
-      <w:pPr>
-        <w:ind w:left="1440"/>
-        <w:rPr>
-          <w:color w:val="C45911" w:themeColor="accent2" w:themeShade="BF"/>
-        </w:rPr>
-      </w:pPr>
-      <w:r>
-        <w:rPr>
-          <w:color w:val="C45911" w:themeColor="accent2" w:themeShade="BF"/>
-        </w:rPr>
-        <w:t>using StdDataFrame = DataFrame&lt;TS, HeteroVector&gt;;</w:t>
-      </w:r>
-    </w:p>
-    <w:p>
-      <w:pPr>
-        <w:ind w:left="1440"/>
-        <w:rPr>
-          <w:color w:val="C45911" w:themeColor="accent2" w:themeShade="BF"/>
-        </w:rPr>
-      </w:pPr>
-    </w:p>
-    <w:p>
-      <w:pPr>
-        <w:ind w:left="1440"/>
-        <w:rPr>
-          <w:color w:val="C45911" w:themeColor="accent2" w:themeShade="BF"/>
-        </w:rPr>
-      </w:pPr>
-      <w:r>
-        <w:rPr>
-          <w:color w:val="C45911" w:themeColor="accent2" w:themeShade="BF"/>
-        </w:rPr>
-        <w:t>template&lt;typename TS&gt;</w:t>
-      </w:r>
-    </w:p>
-    <w:p>
-      <w:pPr>
-        <w:ind w:left="1440"/>
-        <w:rPr>
-          <w:color w:val="C45911" w:themeColor="accent2" w:themeShade="BF"/>
-        </w:rPr>
-      </w:pPr>
-      <w:r>
-        <w:rPr>
-          <w:color w:val="C45911" w:themeColor="accent2" w:themeShade="BF"/>
-        </w:rPr>
-        <w:t>using DataFrameView = DataFrame&lt;TS, HeteroView&gt;;</w:t>
-      </w:r>
-    </w:p>
-    <w:p>
-      <w:pPr>
-        <w:ind w:left="1440"/>
-      </w:pPr>
-      <w:r>
-        <w:t>DataFrame is a class that has; An index column of type TS (timestamp, although it doesn’t have to be time), and many other columns of different types. The storage used throughout is std::vector.</w:t>
+        <w:t xml:space="preserve">template&lt;typename </w:t>
+      </w:r>
+      <w:r>
+        <w:rPr>
+          <w:color w:val="C45911" w:themeColor="accent2" w:themeShade="BF"/>
+        </w:rPr>
+        <w:t>I</w:t>
+      </w:r>
+      <w:r>
+        <w:rPr>
+          <w:color w:val="C45911" w:themeColor="accent2" w:themeShade="BF"/>
+        </w:rPr>
+        <w:t>&gt;</w:t>
+      </w:r>
+    </w:p>
+    <w:p>
+      <w:pPr>
+        <w:ind w:left="1440"/>
+        <w:rPr>
+          <w:color w:val="C45911" w:themeColor="accent2" w:themeShade="BF"/>
+        </w:rPr>
+      </w:pPr>
+      <w:r>
+        <w:rPr>
+          <w:color w:val="C45911" w:themeColor="accent2" w:themeShade="BF"/>
+        </w:rPr>
+        <w:t>using StdDataFrame = DataFrame&lt;</w:t>
+      </w:r>
+      <w:r>
+        <w:rPr>
+          <w:color w:val="C45911" w:themeColor="accent2" w:themeShade="BF"/>
+        </w:rPr>
+        <w:t>I</w:t>
+      </w:r>
+      <w:r>
+        <w:rPr>
+          <w:color w:val="C45911" w:themeColor="accent2" w:themeShade="BF"/>
+        </w:rPr>
+        <w:t>, HeteroVector&gt;;</w:t>
+      </w:r>
+    </w:p>
+    <w:p>
+      <w:pPr>
+        <w:ind w:left="1440"/>
+        <w:rPr>
+          <w:color w:val="C45911" w:themeColor="accent2" w:themeShade="BF"/>
+        </w:rPr>
+      </w:pPr>
+    </w:p>
+    <w:p>
+      <w:pPr>
+        <w:ind w:left="1440"/>
+        <w:rPr>
+          <w:color w:val="C45911" w:themeColor="accent2" w:themeShade="BF"/>
+        </w:rPr>
+      </w:pPr>
+      <w:r>
+        <w:rPr>
+          <w:color w:val="C45911" w:themeColor="accent2" w:themeShade="BF"/>
+        </w:rPr>
+        <w:t xml:space="preserve">template&lt;typename </w:t>
+      </w:r>
+      <w:r>
+        <w:rPr>
+          <w:color w:val="C45911" w:themeColor="accent2" w:themeShade="BF"/>
+        </w:rPr>
+        <w:t>I</w:t>
+      </w:r>
+      <w:r>
+        <w:rPr>
+          <w:color w:val="C45911" w:themeColor="accent2" w:themeShade="BF"/>
+        </w:rPr>
+        <w:t>&gt;</w:t>
+      </w:r>
+    </w:p>
+    <w:p>
+      <w:pPr>
+        <w:ind w:left="1440"/>
+        <w:rPr>
+          <w:color w:val="C45911" w:themeColor="accent2" w:themeShade="BF"/>
+        </w:rPr>
+      </w:pPr>
+      <w:r>
+        <w:rPr>
+          <w:color w:val="C45911" w:themeColor="accent2" w:themeShade="BF"/>
+        </w:rPr>
+        <w:t>using DataFrameView = DataFrame&lt;</w:t>
+      </w:r>
+      <w:r>
+        <w:rPr>
+          <w:color w:val="C45911" w:themeColor="accent2" w:themeShade="BF"/>
+        </w:rPr>
+        <w:t>I</w:t>
+      </w:r>
+      <w:r>
+        <w:rPr>
+          <w:color w:val="C45911" w:themeColor="accent2" w:themeShade="BF"/>
+        </w:rPr>
+        <w:t>, HeteroView&gt;;</w:t>
+      </w:r>
+    </w:p>
+    <w:p>
+      <w:pPr>
+        <w:ind w:left="1440"/>
+      </w:pPr>
+      <w:r>
+        <w:t xml:space="preserve">DataFrame is a class that has; An index column of type </w:t>
+      </w:r>
+      <w:r>
+        <w:t>I</w:t>
+      </w:r>
+      <w:r>
+        <w:t xml:space="preserve"> (timestamp, although it doesn’t have to be time), and many other columns of different types. The storage used throughout is std::vector.</w:t>
       </w:r>
     </w:p>
     <w:p>
@@ -8976,6 +9122,19 @@
     </w:p>
     <w:p>
       <w:pPr>
+        <w:rPr>
+          <w:iCs/>
+        </w:rPr>
+      </w:pPr>
+      <w:r>
+        <w:rPr>
+          <w:iCs/>
+        </w:rPr>
+        <w:t>In the following methods, “I” stands for the Index type and “H” stands for a Heterogenous vector type:</w:t>
+      </w:r>
+    </w:p>
+    <w:p>
+      <w:pPr>
         <w:ind w:left="1440"/>
         <w:rPr>
           <w:i/>
@@ -9226,7 +9385,14 @@
           <w:i/>
           <w:color w:val="C45911" w:themeColor="accent2" w:themeShade="BF"/>
         </w:rPr>
-        <w:t>TSVec &amp;&amp;indices, Ts … args</w:t>
+        <w:t>IndexVecType</w:t>
+      </w:r>
+      <w:r>
+        <w:rPr>
+          <w:i/>
+          <w:color w:val="C45911" w:themeColor="accent2" w:themeShade="BF"/>
+        </w:rPr>
+        <w:t xml:space="preserve"> &amp;&amp;indices, Ts … args</w:t>
       </w:r>
       <w:r>
         <w:rPr>
@@ -9297,7 +9463,13 @@
         <w:t>indices</w:t>
       </w:r>
       <w:r>
-        <w:t>: A vector of indices (timestamps) of type TimeStamp;</w:t>
+        <w:t xml:space="preserve">: A vector of indices (timestamps) of type </w:t>
+      </w:r>
+      <w:r>
+        <w:t>IndexType</w:t>
+      </w:r>
+      <w:r>
+        <w:t>;</w:t>
       </w:r>
     </w:p>
     <w:p>
@@ -9440,7 +9612,20 @@
         <w:rPr>
           <w:color w:val="C45911" w:themeColor="accent2" w:themeShade="BF"/>
         </w:rPr>
-        <w:t>size_type load_index(TSVec &amp;&amp;idx);</w:t>
+        <w:t>size_type load_index(</w:t>
+      </w:r>
+      <w:r>
+        <w:rPr>
+          <w:i/>
+          <w:color w:val="C45911" w:themeColor="accent2" w:themeShade="BF"/>
+        </w:rPr>
+        <w:t>IndexVecType</w:t>
+      </w:r>
+      <w:r>
+        <w:rPr>
+          <w:color w:val="C45911" w:themeColor="accent2" w:themeShade="BF"/>
+        </w:rPr>
+        <w:t xml:space="preserve"> &amp;&amp;idx);</w:t>
       </w:r>
     </w:p>
     <w:p>
@@ -9482,20 +9667,33 @@
         <w:rPr>
           <w:color w:val="C45911" w:themeColor="accent2" w:themeShade="BF"/>
         </w:rPr>
-        <w:t>static std::vector&lt;TS&gt;</w:t>
-      </w:r>
-    </w:p>
-    <w:p>
-      <w:pPr>
-        <w:ind w:left="1440"/>
-        <w:rPr>
-          <w:color w:val="C45911" w:themeColor="accent2" w:themeShade="BF"/>
-        </w:rPr>
-      </w:pPr>
-      <w:r>
-        <w:rPr>
-          <w:color w:val="C45911" w:themeColor="accent2" w:themeShade="BF"/>
-        </w:rPr>
+        <w:t>static std::vector&lt;</w:t>
+      </w:r>
+      <w:r>
+        <w:rPr>
+          <w:color w:val="C45911" w:themeColor="accent2" w:themeShade="BF"/>
+        </w:rPr>
+        <w:t>I</w:t>
+      </w:r>
+      <w:r>
+        <w:rPr>
+          <w:color w:val="C45911" w:themeColor="accent2" w:themeShade="BF"/>
+        </w:rPr>
+        <w:t>&gt;</w:t>
+      </w:r>
+    </w:p>
+    <w:p>
+      <w:pPr>
+        <w:ind w:left="1440"/>
+        <w:rPr>
+          <w:color w:val="C45911" w:themeColor="accent2" w:themeShade="BF"/>
+        </w:rPr>
+      </w:pPr>
+      <w:r>
+        <w:rPr>
+          <w:color w:val="C45911" w:themeColor="accent2" w:themeShade="BF"/>
+        </w:rPr>
+        <w:lastRenderedPageBreak/>
         <w:t>gen_datetime_index(const char *start_datetime,</w:t>
       </w:r>
     </w:p>
@@ -9536,7 +9734,6 @@
         <w:rPr>
           <w:color w:val="C45911" w:themeColor="accent2" w:themeShade="BF"/>
         </w:rPr>
-        <w:lastRenderedPageBreak/>
         <w:t xml:space="preserve">                 </w:t>
       </w:r>
       <w:r>
@@ -9641,18 +9838,30 @@
         </w:rPr>
       </w:pPr>
       <w:r>
-        <w:t>It returns a vector of TS timestamps.</w:t>
-      </w:r>
-    </w:p>
-    <w:p>
-      <w:pPr>
-        <w:ind w:left="1440"/>
-        <w:rPr>
-          <w:color w:val="C45911" w:themeColor="accent2" w:themeShade="BF"/>
-        </w:rPr>
-      </w:pPr>
-      <w:r>
-        <w:t>Currently TS could be any built-in numeric type or DateTime</w:t>
+        <w:t xml:space="preserve">It returns a vector of </w:t>
+      </w:r>
+      <w:r>
+        <w:t>I</w:t>
+      </w:r>
+      <w:r>
+        <w:t xml:space="preserve"> timestamps.</w:t>
+      </w:r>
+    </w:p>
+    <w:p>
+      <w:pPr>
+        <w:ind w:left="1440"/>
+        <w:rPr>
+          <w:color w:val="C45911" w:themeColor="accent2" w:themeShade="BF"/>
+        </w:rPr>
+      </w:pPr>
+      <w:r>
+        <w:t xml:space="preserve">Currently </w:t>
+      </w:r>
+      <w:r>
+        <w:t>I</w:t>
+      </w:r>
+      <w:r>
+        <w:t xml:space="preserve"> could be any built-in numeric type or DateTime</w:t>
       </w:r>
     </w:p>
     <w:p>
@@ -9743,18 +9952,30 @@
         <w:t xml:space="preserve">   </w:t>
       </w:r>
       <w:r>
-        <w:t xml:space="preserve">         and TS type specific timestamps are generated as follows:</w:t>
-      </w:r>
-    </w:p>
-    <w:p>
-      <w:pPr>
-        <w:ind w:left="1440"/>
-        <w:rPr>
-          <w:color w:val="C45911" w:themeColor="accent2" w:themeShade="BF"/>
-        </w:rPr>
-      </w:pPr>
-      <w:r>
-        <w:t xml:space="preserve">     - TS type of DateTime always generates timestamps of DateTime.</w:t>
+        <w:t xml:space="preserve">         and </w:t>
+      </w:r>
+      <w:r>
+        <w:t>I</w:t>
+      </w:r>
+      <w:r>
+        <w:t xml:space="preserve"> type specific timestamps are generated as follows:</w:t>
+      </w:r>
+    </w:p>
+    <w:p>
+      <w:pPr>
+        <w:ind w:left="1440"/>
+        <w:rPr>
+          <w:color w:val="C45911" w:themeColor="accent2" w:themeShade="BF"/>
+        </w:rPr>
+      </w:pPr>
+      <w:r>
+        <w:t xml:space="preserve">     - </w:t>
+      </w:r>
+      <w:r>
+        <w:t>I</w:t>
+      </w:r>
+      <w:r>
+        <w:t xml:space="preserve"> type of DateTime always generates timestamps of DateTime.</w:t>
       </w:r>
     </w:p>
     <w:p>
@@ -9881,7 +10102,13 @@
         <w:ind w:left="1440"/>
       </w:pPr>
       <w:r>
-        <w:t xml:space="preserve"> NOTE: It is the responsibility of the programmer to make sure TS type</w:t>
+        <w:t xml:space="preserve"> NOTE: It is the responsibility of the programmer to make sure </w:t>
+      </w:r>
+      <w:r>
+        <w:t>I</w:t>
+      </w:r>
+      <w:r>
+        <w:t xml:space="preserve"> type</w:t>
       </w:r>
       <w:r>
         <w:rPr>
@@ -10119,6 +10346,7 @@
         <w:rPr>
           <w:color w:val="C45911" w:themeColor="accent2" w:themeShade="BF"/>
         </w:rPr>
+        <w:lastRenderedPageBreak/>
         <w:t>size_type</w:t>
       </w:r>
     </w:p>
@@ -10149,7 +10377,6 @@
         <w:rPr>
           <w:color w:val="C45911" w:themeColor="accent2" w:themeShade="BF"/>
         </w:rPr>
-        <w:lastRenderedPageBreak/>
         <w:t xml:space="preserve">                      </w:t>
       </w:r>
       <w:r>
@@ -10402,7 +10629,19 @@
         <w:rPr>
           <w:color w:val="C45911" w:themeColor="accent2" w:themeShade="BF"/>
         </w:rPr>
-        <w:t>size_type append_index(const TimeStamp &amp;val);</w:t>
+        <w:t xml:space="preserve">size_type append_index(const </w:t>
+      </w:r>
+      <w:r>
+        <w:rPr>
+          <w:color w:val="C45911" w:themeColor="accent2" w:themeShade="BF"/>
+        </w:rPr>
+        <w:t>IndexType</w:t>
+      </w:r>
+      <w:r>
+        <w:rPr>
+          <w:color w:val="C45911" w:themeColor="accent2" w:themeShade="BF"/>
+        </w:rPr>
+        <w:t xml:space="preserve"> &amp;val);</w:t>
       </w:r>
     </w:p>
     <w:p>
@@ -10689,6 +10928,7 @@
         <w:rPr>
           <w:color w:val="C45911" w:themeColor="accent2" w:themeShade="BF"/>
         </w:rPr>
+        <w:lastRenderedPageBreak/>
         <w:t>template&lt;typename T, typename ITR&gt;</w:t>
       </w:r>
     </w:p>
@@ -10717,7 +10957,6 @@
         <w:rPr>
           <w:color w:val="C45911" w:themeColor="accent2" w:themeShade="BF"/>
         </w:rPr>
-        <w:lastRenderedPageBreak/>
         <w:t xml:space="preserve">                                           </w:t>
       </w:r>
       <w:r>
@@ -10895,7 +11134,19 @@
         <w:rPr>
           <w:color w:val="C45911" w:themeColor="accent2" w:themeShade="BF"/>
         </w:rPr>
-        <w:t>void remove_data_by_idx (Index2D&lt;TS&gt; range);</w:t>
+        <w:t>void remove_data_by_idx (Index2D&lt;</w:t>
+      </w:r>
+      <w:r>
+        <w:rPr>
+          <w:color w:val="C45911" w:themeColor="accent2" w:themeShade="BF"/>
+        </w:rPr>
+        <w:t>I</w:t>
+      </w:r>
+      <w:r>
+        <w:rPr>
+          <w:color w:val="C45911" w:themeColor="accent2" w:themeShade="BF"/>
+        </w:rPr>
+        <w:t>&gt; range);</w:t>
       </w:r>
     </w:p>
     <w:p>
@@ -11223,7 +11474,11 @@
         <w:ind w:left="1440"/>
       </w:pPr>
       <w:r>
-        <w:t>It fills all the "missing values" with the given values, and/or using the given method (See fill_policy above). Missing is determined by being NaN for types that have NaN. For types without NaN (e.g. string), default value is considered missing value.</w:t>
+        <w:t xml:space="preserve">It fills all the "missing values" with the given values, and/or using the given method (See fill_policy above). Missing is determined by being NaN for types </w:t>
+      </w:r>
+      <w:r>
+        <w:lastRenderedPageBreak/>
+        <w:t>that have NaN. For types without NaN (e.g. string), default value is considered missing value.</w:t>
       </w:r>
     </w:p>
     <w:p/>
@@ -11549,40 +11804,19 @@
         <w:ind w:left="1440"/>
       </w:pPr>
       <w:r>
-        <w:t>It iterates over the column named col_name</w:t>
-      </w:r>
-      <w:r>
-        <w:t xml:space="preserve"> </w:t>
-      </w:r>
-      <w:r>
-        <w:t>(or index, if col_name == "INDEX")</w:t>
-      </w:r>
-      <w:r>
-        <w:t xml:space="preserve"> </w:t>
-      </w:r>
-      <w:r>
-        <w:t>and replaces all values in old_value</w:t>
+        <w:t>It iterates over the column named col_name (or index, if col_name == "INDEX") and replaces all values in old_value</w:t>
       </w:r>
       <w:r>
         <w:t>s</w:t>
       </w:r>
       <w:r>
-        <w:t xml:space="preserve"> </w:t>
-      </w:r>
-      <w:r>
-        <w:t>with the corresponding values in new_values up t</w:t>
+        <w:t xml:space="preserve"> with the corresponding values in new_values up t</w:t>
       </w:r>
       <w:r>
         <w:t>o</w:t>
       </w:r>
       <w:r>
-        <w:t xml:space="preserve"> the limit. If limit is</w:t>
-      </w:r>
-      <w:r>
-        <w:t xml:space="preserve"> </w:t>
-      </w:r>
-      <w:r>
-        <w:t>omitted, all values will be replaced.</w:t>
+        <w:t xml:space="preserve"> the limit. If limit is omitted, all values will be replaced.</w:t>
       </w:r>
     </w:p>
     <w:p>
@@ -11606,7 +11840,13 @@
         <w:t>T</w:t>
       </w:r>
       <w:r>
-        <w:t>: Type on column col_name. If this is index it would be the same as TS.</w:t>
+        <w:t xml:space="preserve">: Type on column col_name. If this is index it would be the same as </w:t>
+      </w:r>
+      <w:r>
+        <w:t>I</w:t>
+      </w:r>
+      <w:r>
+        <w:t>.</w:t>
       </w:r>
     </w:p>
     <w:p>
@@ -11666,13 +11906,7 @@
         <w:t>new_array</w:t>
       </w:r>
       <w:r>
-        <w:t>: An array of values to replace the old_values in col_name</w:t>
-      </w:r>
-      <w:r>
-        <w:t xml:space="preserve"> </w:t>
-      </w:r>
-      <w:r>
-        <w:t>column</w:t>
+        <w:t>: An array of values to replace the old_values in col_name column</w:t>
       </w:r>
     </w:p>
     <w:p>
@@ -11693,13 +11927,7 @@
         <w:t>L</w:t>
       </w:r>
       <w:r>
-        <w:t xml:space="preserve">imit of how many items to replace. Default is to </w:t>
-      </w:r>
-      <w:r>
-        <w:t>replace</w:t>
-      </w:r>
-      <w:r>
-        <w:t xml:space="preserve"> all.</w:t>
+        <w:t>imit of how many items to replace. Default is to replace all.</w:t>
       </w:r>
     </w:p>
     <w:p/>
@@ -11805,6 +12033,7 @@
         <w:rPr>
           <w:color w:val="C45911" w:themeColor="accent2" w:themeShade="BF"/>
         </w:rPr>
+        <w:lastRenderedPageBreak/>
         <w:t xml:space="preserve">                </w:t>
       </w:r>
       <w:r>
@@ -11837,17 +12066,10 @@
           <w:b/>
           <w:bCs/>
         </w:rPr>
-        <w:lastRenderedPageBreak/>
         <w:t>NOTE</w:t>
       </w:r>
       <w:r>
-        <w:t>: multiple instances of replace_async() maybe executed for</w:t>
-      </w:r>
-      <w:r>
-        <w:t xml:space="preserve"> </w:t>
-      </w:r>
-      <w:r>
-        <w:t>different columns at the same time with no problem.</w:t>
+        <w:t>: multiple instances of replace_async() maybe executed for different columns at the same time with no problem.</w:t>
       </w:r>
     </w:p>
     <w:p/>
@@ -11939,39 +12161,59 @@
           <w:i/>
           <w:iCs/>
         </w:rPr>
-        <w:t>bool operator() (const TimeStamp &amp;ts, T &amp;value);</w:t>
-      </w:r>
-    </w:p>
-    <w:p>
-      <w:pPr>
-        <w:ind w:left="1440"/>
-      </w:pPr>
-      <w:r>
-        <w:t>A false return from the above operator method stops the iteration</w:t>
-      </w:r>
-    </w:p>
-    <w:p>
-      <w:pPr>
-        <w:ind w:left="1440"/>
-      </w:pPr>
-      <w:r>
-        <w:t>through named column values.</w:t>
-      </w:r>
-    </w:p>
-    <w:p/>
-    <w:p>
-      <w:pPr>
-        <w:ind w:left="1440"/>
-      </w:pPr>
+        <w:t xml:space="preserve">bool operator() (const </w:t>
+      </w:r>
       <w:r>
         <w:rPr>
           <w:i/>
           <w:iCs/>
         </w:rPr>
+        <w:t>IndexType</w:t>
+      </w:r>
+      <w:r>
+        <w:rPr>
+          <w:i/>
+          <w:iCs/>
+        </w:rPr>
+        <w:t xml:space="preserve"> &amp;ts, T &amp;value);</w:t>
+      </w:r>
+    </w:p>
+    <w:p>
+      <w:pPr>
+        <w:ind w:left="1440"/>
+      </w:pPr>
+      <w:r>
+        <w:t>A false return from the above operator method stops the iteration</w:t>
+      </w:r>
+    </w:p>
+    <w:p>
+      <w:pPr>
+        <w:ind w:left="1440"/>
+      </w:pPr>
+      <w:r>
+        <w:t>through named column values.</w:t>
+      </w:r>
+    </w:p>
+    <w:p/>
+    <w:p>
+      <w:pPr>
+        <w:ind w:left="1440"/>
+      </w:pPr>
+      <w:r>
+        <w:rPr>
+          <w:i/>
+          <w:iCs/>
+        </w:rPr>
         <w:t>T</w:t>
       </w:r>
       <w:r>
-        <w:t>: Type on column col_name. If this is index it would be the same as TS.</w:t>
+        <w:t xml:space="preserve">: Type on column col_name. If this is index it would be the same as </w:t>
+      </w:r>
+      <w:r>
+        <w:t>I</w:t>
+      </w:r>
+      <w:r>
+        <w:t>.</w:t>
       </w:r>
     </w:p>
     <w:p>
@@ -12252,6 +12494,7 @@
         <w:rPr>
           <w:color w:val="C45911" w:themeColor="accent2" w:themeShade="BF"/>
         </w:rPr>
+        <w:lastRenderedPageBreak/>
         <w:t>std::future&lt;void&gt; sort_async (const char *by_name = nullptr);</w:t>
       </w:r>
     </w:p>
@@ -12273,8 +12516,6 @@
         </w:pBdr>
         <w:ind w:left="1440"/>
       </w:pPr>
-      <w:bookmarkStart w:id="0" w:name="_GoBack"/>
-      <w:bookmarkEnd w:id="0"/>
     </w:p>
     <w:p>
       <w:pPr>
@@ -12682,19 +12923,28 @@
         <w:rPr>
           <w:color w:val="C45911" w:themeColor="accent2" w:themeShade="BF"/>
         </w:rPr>
-        <w:t>DataFrame bucketize (F &amp;&amp;func, const TimeStamp &amp;bucket_interval) const;</w:t>
-      </w:r>
-    </w:p>
-    <w:p>
-      <w:pPr>
-        <w:ind w:left="1440"/>
-      </w:pPr>
-      <w:r>
-        <w:t xml:space="preserve">It bucketizes the data and index into bucket_interval's, based on index values and calls the functor for each bucket. The result of each bucket will be stored in a new </w:t>
-      </w:r>
+        <w:t xml:space="preserve">DataFrame bucketize (F &amp;&amp;func, const </w:t>
+      </w:r>
+      <w:r>
+        <w:rPr>
+          <w:color w:val="C45911" w:themeColor="accent2" w:themeShade="BF"/>
+        </w:rPr>
+        <w:t>IndexType</w:t>
+      </w:r>
+      <w:r>
+        <w:rPr>
+          <w:color w:val="C45911" w:themeColor="accent2" w:themeShade="BF"/>
+        </w:rPr>
+        <w:t xml:space="preserve"> &amp;bucket_interval) const;</w:t>
+      </w:r>
+    </w:p>
+    <w:p>
+      <w:pPr>
+        <w:ind w:left="1440"/>
+      </w:pPr>
       <w:r>
         <w:lastRenderedPageBreak/>
-        <w:t>DataFrame with same shape and returned. Every data bucket is guaranteed to be as wide as bucket_interval. This mean some data items at the end may not be included in the new bucketized DataFrame. The index of each bucket will be the last index in the original DataFrame that is less than bucket_interval away from the previous bucket</w:t>
+        <w:t>It bucketizes the data and index into bucket_interval's, based on index values and calls the functor for each bucket. The result of each bucket will be stored in a new DataFrame with same shape and returned. Every data bucket is guaranteed to be as wide as bucket_interval. This mean some data items at the end may not be included in the new bucketized DataFrame. The index of each bucket will be the last index in the original DataFrame that is less than bucket_interval away from the previous bucket</w:t>
       </w:r>
     </w:p>
     <w:p>
@@ -12814,7 +13064,19 @@
         <w:rPr>
           <w:color w:val="C45911" w:themeColor="accent2" w:themeShade="BF"/>
         </w:rPr>
-        <w:t>bucketize_async (F &amp;&amp;func, const TimeStamp &amp;bucket_interval) const;</w:t>
+        <w:t xml:space="preserve">bucketize_async (F &amp;&amp;func, const </w:t>
+      </w:r>
+      <w:r>
+        <w:rPr>
+          <w:color w:val="C45911" w:themeColor="accent2" w:themeShade="BF"/>
+        </w:rPr>
+        <w:t>IndexType</w:t>
+      </w:r>
+      <w:r>
+        <w:rPr>
+          <w:color w:val="C45911" w:themeColor="accent2" w:themeShade="BF"/>
+        </w:rPr>
+        <w:t xml:space="preserve"> &amp;bucket_interval) const;</w:t>
       </w:r>
     </w:p>
     <w:p>
@@ -12848,7 +13110,19 @@
         <w:rPr>
           <w:color w:val="C45911" w:themeColor="accent2" w:themeShade="BF"/>
         </w:rPr>
-        <w:t>void self_bucketize (F &amp;&amp;func, const TimeStamp &amp;bucket_interval);</w:t>
+        <w:t xml:space="preserve">void self_bucketize (F &amp;&amp;func, const </w:t>
+      </w:r>
+      <w:r>
+        <w:rPr>
+          <w:color w:val="C45911" w:themeColor="accent2" w:themeShade="BF"/>
+        </w:rPr>
+        <w:t>IndexType</w:t>
+      </w:r>
+      <w:r>
+        <w:rPr>
+          <w:color w:val="C45911" w:themeColor="accent2" w:themeShade="BF"/>
+        </w:rPr>
+        <w:t xml:space="preserve"> &amp;bucket_interval);</w:t>
       </w:r>
     </w:p>
     <w:p>
@@ -12888,7 +13162,19 @@
         <w:rPr>
           <w:color w:val="C45911" w:themeColor="accent2" w:themeShade="BF"/>
         </w:rPr>
-        <w:t>DataFrame transpose(TSVec &amp;&amp;indices,</w:t>
+        <w:t>DataFrame transpose(</w:t>
+      </w:r>
+      <w:r>
+        <w:rPr>
+          <w:color w:val="C45911" w:themeColor="accent2" w:themeShade="BF"/>
+        </w:rPr>
+        <w:t>IndexVecType</w:t>
+      </w:r>
+      <w:r>
+        <w:rPr>
+          <w:color w:val="C45911" w:themeColor="accent2" w:themeShade="BF"/>
+        </w:rPr>
+        <w:t xml:space="preserve"> &amp;&amp;indices,</w:t>
       </w:r>
     </w:p>
     <w:p>
@@ -13039,6 +13325,7 @@
         <w:ind w:left="1440"/>
       </w:pPr>
       <w:r>
+        <w:lastRenderedPageBreak/>
         <w:t xml:space="preserve">                               in the original DataFrame.</w:t>
       </w:r>
     </w:p>
@@ -13055,7 +13342,6 @@
         <w:ind w:left="1440"/>
       </w:pPr>
       <w:r>
-        <w:lastRenderedPageBreak/>
         <w:t xml:space="preserve">                            new transposed DataFrame.</w:t>
       </w:r>
     </w:p>
@@ -13110,7 +13396,19 @@
         <w:rPr>
           <w:color w:val="C45911" w:themeColor="accent2" w:themeShade="BF"/>
         </w:rPr>
-        <w:t>StdDataFrame&lt;TS&gt; join_by_index (const RHS_T &amp;rhs, join_policy mp) const;</w:t>
+        <w:t>StdDataFrame&lt;</w:t>
+      </w:r>
+      <w:r>
+        <w:rPr>
+          <w:color w:val="C45911" w:themeColor="accent2" w:themeShade="BF"/>
+        </w:rPr>
+        <w:t>I</w:t>
+      </w:r>
+      <w:r>
+        <w:rPr>
+          <w:color w:val="C45911" w:themeColor="accent2" w:themeShade="BF"/>
+        </w:rPr>
+        <w:t>&gt; join_by_index (const RHS_T &amp;rhs, join_policy mp) const;</w:t>
       </w:r>
     </w:p>
     <w:p>
@@ -13154,7 +13452,10 @@
         </w:numPr>
       </w:pPr>
       <w:r>
-        <w:t>TS type must be the same between lhs and rhs.</w:t>
+        <w:t>I</w:t>
+      </w:r>
+      <w:r>
+        <w:t xml:space="preserve"> type must be the same between lhs and rhs.</w:t>
       </w:r>
     </w:p>
     <w:p>
@@ -13166,7 +13467,10 @@
         </w:numPr>
       </w:pPr>
       <w:r>
-        <w:t>Ordering (&lt; &gt; != ==) must be well defined for type TS</w:t>
+        <w:t xml:space="preserve">Ordering (&lt; &gt; != ==) must be well defined for type </w:t>
+      </w:r>
+      <w:r>
+        <w:t>I</w:t>
       </w:r>
     </w:p>
     <w:p>
@@ -13388,7 +13692,19 @@
         <w:rPr>
           <w:color w:val="C45911" w:themeColor="accent2" w:themeShade="BF"/>
         </w:rPr>
-        <w:t>StdDataFrame&lt;TS&gt; shift (size_type periods, shift_policy sp) const;</w:t>
+        <w:t>StdDataFrame&lt;</w:t>
+      </w:r>
+      <w:r>
+        <w:rPr>
+          <w:color w:val="C45911" w:themeColor="accent2" w:themeShade="BF"/>
+        </w:rPr>
+        <w:t>I</w:t>
+      </w:r>
+      <w:r>
+        <w:rPr>
+          <w:color w:val="C45911" w:themeColor="accent2" w:themeShade="BF"/>
+        </w:rPr>
+        <w:t>&gt; shift (size_type periods, shift_policy sp) const;</w:t>
       </w:r>
     </w:p>
     <w:p>
@@ -13449,6 +13765,7 @@
         <w:ind w:left="1440"/>
       </w:pPr>
       <w:r>
+        <w:lastRenderedPageBreak/>
         <w:t>The index column remains unchanged.</w:t>
       </w:r>
     </w:p>
@@ -13457,7 +13774,6 @@
         <w:ind w:left="1440"/>
       </w:pPr>
       <w:r>
-        <w:lastRenderedPageBreak/>
         <w:t>If user rotates with periods that is larger than the column length, the behavior is undefined.</w:t>
       </w:r>
     </w:p>
@@ -13517,7 +13833,19 @@
         <w:rPr>
           <w:color w:val="C45911" w:themeColor="accent2" w:themeShade="BF"/>
         </w:rPr>
-        <w:t>StdDataFrame&lt;TS&gt; rotate (size_type periods, shift_policy sp) const;</w:t>
+        <w:t>StdDataFrame&lt;</w:t>
+      </w:r>
+      <w:r>
+        <w:rPr>
+          <w:color w:val="C45911" w:themeColor="accent2" w:themeShade="BF"/>
+        </w:rPr>
+        <w:t>I</w:t>
+      </w:r>
+      <w:r>
+        <w:rPr>
+          <w:color w:val="C45911" w:themeColor="accent2" w:themeShade="BF"/>
+        </w:rPr>
+        <w:t>&gt; rotate (size_type periods, shift_policy sp) const;</w:t>
       </w:r>
     </w:p>
     <w:p>
@@ -13865,6 +14193,7 @@
         <w:rPr>
           <w:color w:val="C45911" w:themeColor="accent2" w:themeShade="BF"/>
         </w:rPr>
+        <w:lastRenderedPageBreak/>
         <w:t>std::future&lt;bool&gt; read_async (const char *file_name</w:t>
       </w:r>
       <w:r>
@@ -13885,7 +14214,6 @@
         <w:rPr>
           <w:color w:val="C45911" w:themeColor="accent2" w:themeShade="BF"/>
         </w:rPr>
-        <w:lastRenderedPageBreak/>
         <w:t xml:space="preserve">                                                  </w:t>
       </w:r>
       <w:r>
@@ -13938,7 +14266,19 @@
         <w:rPr>
           <w:color w:val="C45911" w:themeColor="accent2" w:themeShade="BF"/>
         </w:rPr>
-        <w:t>typename type_declare&lt;HETERO, T&gt;::type &amp;</w:t>
+        <w:t>typename type_declare&lt;</w:t>
+      </w:r>
+      <w:r>
+        <w:rPr>
+          <w:color w:val="C45911" w:themeColor="accent2" w:themeShade="BF"/>
+        </w:rPr>
+        <w:t>H</w:t>
+      </w:r>
+      <w:r>
+        <w:rPr>
+          <w:color w:val="C45911" w:themeColor="accent2" w:themeShade="BF"/>
+        </w:rPr>
+        <w:t>, T&gt;::type &amp;</w:t>
       </w:r>
     </w:p>
     <w:p>
@@ -14016,7 +14356,21 @@
         <w:rPr>
           <w:color w:val="C45911" w:themeColor="accent2" w:themeShade="BF"/>
         </w:rPr>
-        <w:t>typename type_declare&lt;HETERO, T&gt;::type &amp;</w:t>
+        <w:t>typename type_declare&lt;</w:t>
+      </w:r>
+      <w:bookmarkStart w:id="0" w:name="_GoBack"/>
+      <w:bookmarkEnd w:id="0"/>
+      <w:r>
+        <w:rPr>
+          <w:color w:val="C45911" w:themeColor="accent2" w:themeShade="BF"/>
+        </w:rPr>
+        <w:t>H</w:t>
+      </w:r>
+      <w:r>
+        <w:rPr>
+          <w:color w:val="C45911" w:themeColor="accent2" w:themeShade="BF"/>
+        </w:rPr>
+        <w:t>, T&gt;::type &amp;</w:t>
       </w:r>
     </w:p>
     <w:p>
@@ -14312,6 +14666,7 @@
         <w:ind w:left="1440"/>
       </w:pPr>
       <w:r>
+        <w:lastRenderedPageBreak/>
         <w:t xml:space="preserve">    you need not be worried about these conditions.</w:t>
       </w:r>
     </w:p>
@@ -14359,7 +14714,19 @@
         <w:rPr>
           <w:color w:val="C45911" w:themeColor="accent2" w:themeShade="BF"/>
         </w:rPr>
-        <w:t>Index2D&lt;TS&gt; range</w:t>
+        <w:t>Index2D&lt;</w:t>
+      </w:r>
+      <w:r>
+        <w:rPr>
+          <w:color w:val="C45911" w:themeColor="accent2" w:themeShade="BF"/>
+        </w:rPr>
+        <w:t>I</w:t>
+      </w:r>
+      <w:r>
+        <w:rPr>
+          <w:color w:val="C45911" w:themeColor="accent2" w:themeShade="BF"/>
+        </w:rPr>
+        <w:t>&gt; range</w:t>
       </w:r>
       <w:r>
         <w:rPr>
@@ -14452,7 +14819,19 @@
         <w:rPr>
           <w:color w:val="C45911" w:themeColor="accent2" w:themeShade="BF"/>
         </w:rPr>
-        <w:t>View&lt;TS&gt;</w:t>
+        <w:t>View&lt;</w:t>
+      </w:r>
+      <w:r>
+        <w:rPr>
+          <w:color w:val="C45911" w:themeColor="accent2" w:themeShade="BF"/>
+        </w:rPr>
+        <w:t>I</w:t>
+      </w:r>
+      <w:r>
+        <w:rPr>
+          <w:color w:val="C45911" w:themeColor="accent2" w:themeShade="BF"/>
+        </w:rPr>
+        <w:t>&gt;</w:t>
       </w:r>
       <w:r>
         <w:rPr>
@@ -14476,7 +14855,19 @@
         <w:rPr>
           <w:color w:val="C45911" w:themeColor="accent2" w:themeShade="BF"/>
         </w:rPr>
-        <w:t>Index2D&lt;TS&gt; range</w:t>
+        <w:t>Index2D&lt;</w:t>
+      </w:r>
+      <w:r>
+        <w:rPr>
+          <w:color w:val="C45911" w:themeColor="accent2" w:themeShade="BF"/>
+        </w:rPr>
+        <w:t>I</w:t>
+      </w:r>
+      <w:r>
+        <w:rPr>
+          <w:color w:val="C45911" w:themeColor="accent2" w:themeShade="BF"/>
+        </w:rPr>
+        <w:t>&gt; range</w:t>
       </w:r>
       <w:r>
         <w:rPr>
@@ -14696,7 +15087,19 @@
         <w:rPr>
           <w:color w:val="C45911" w:themeColor="accent2" w:themeShade="BF"/>
         </w:rPr>
-        <w:t>View&lt;TS&gt;</w:t>
+        <w:t>View&lt;</w:t>
+      </w:r>
+      <w:r>
+        <w:rPr>
+          <w:color w:val="C45911" w:themeColor="accent2" w:themeShade="BF"/>
+        </w:rPr>
+        <w:t>I</w:t>
+      </w:r>
+      <w:r>
+        <w:rPr>
+          <w:color w:val="C45911" w:themeColor="accent2" w:themeShade="BF"/>
+        </w:rPr>
+        <w:t>&gt;</w:t>
       </w:r>
       <w:r>
         <w:rPr>
@@ -14766,6 +15169,7 @@
         <w:ind w:left="1440"/>
       </w:pPr>
       <w:r>
+        <w:lastRenderedPageBreak/>
         <w:t>Note: There are certain operations that you cannot do with a view.</w:t>
       </w:r>
     </w:p>
@@ -14774,7 +15178,6 @@
         <w:ind w:left="1440"/>
       </w:pPr>
       <w:r>
-        <w:lastRenderedPageBreak/>
         <w:t xml:space="preserve">          For example, you cannot add/delete columns, etc.</w:t>
       </w:r>
     </w:p>
@@ -14818,7 +15221,19 @@
         <w:rPr>
           <w:color w:val="C45911" w:themeColor="accent2" w:themeShade="BF"/>
         </w:rPr>
-        <w:t>const TSVec &amp;get_index () const  { return (</w:t>
+        <w:t xml:space="preserve">const </w:t>
+      </w:r>
+      <w:r>
+        <w:rPr>
+          <w:color w:val="C45911" w:themeColor="accent2" w:themeShade="BF"/>
+        </w:rPr>
+        <w:t>IndexVecType</w:t>
+      </w:r>
+      <w:r>
+        <w:rPr>
+          <w:color w:val="C45911" w:themeColor="accent2" w:themeShade="BF"/>
+        </w:rPr>
+        <w:t xml:space="preserve"> &amp;get_index () const  { return (</w:t>
       </w:r>
       <w:r>
         <w:rPr>
@@ -14853,7 +15268,13 @@
         <w:rPr>
           <w:color w:val="C45911" w:themeColor="accent2" w:themeShade="BF"/>
         </w:rPr>
-        <w:t>TSVec &amp;get_index ()  { return (</w:t>
+        <w:t>I</w:t>
+      </w:r>
+      <w:r>
+        <w:rPr>
+          <w:color w:val="C45911" w:themeColor="accent2" w:themeShade="BF"/>
+        </w:rPr>
+        <w:t>Vec &amp;get_index ()  { return (</w:t>
       </w:r>
       <w:r>
         <w:rPr>
@@ -14921,7 +15342,13 @@
         <w:ind w:left="2160"/>
       </w:pPr>
       <w:r>
-        <w:t>bool (const TimeStamp &amp;i, const char *name,</w:t>
+        <w:t xml:space="preserve">bool (const </w:t>
+      </w:r>
+      <w:r>
+        <w:t>IndexType</w:t>
+      </w:r>
+      <w:r>
+        <w:t xml:space="preserve"> &amp;i, const char *name,</w:t>
       </w:r>
       <w:r>
         <w:t xml:space="preserve"> </w:t>
@@ -14986,7 +15413,13 @@
         <w:ind w:left="1440"/>
       </w:pPr>
       <w:r>
-        <w:t xml:space="preserve">                        &amp;std::function&lt;bool (const TimeStamp &amp;,</w:t>
+        <w:t xml:space="preserve">                        &amp;std::function&lt;bool (const </w:t>
+      </w:r>
+      <w:r>
+        <w:t>IndexType</w:t>
+      </w:r>
+      <w:r>
+        <w:t xml:space="preserve"> &amp;,</w:t>
       </w:r>
       <w:r>
         <w:t xml:space="preserve"> </w:t>
@@ -15138,6 +15571,7 @@
         <w:ind w:left="1440"/>
       </w:pPr>
       <w:r>
+        <w:lastRenderedPageBreak/>
         <w:t>NOTE: This method could be used to implement a pivot table.</w:t>
       </w:r>
     </w:p>
@@ -15628,6 +16062,7 @@
         <w:rPr>
           <w:color w:val="C45911" w:themeColor="accent2" w:themeShade="BF"/>
         </w:rPr>
+        <w:lastRenderedPageBreak/>
         <w:t xml:space="preserve">                const char *name3,</w:t>
       </w:r>
     </w:p>
@@ -15642,7 +16077,6 @@
         <w:rPr>
           <w:color w:val="C45911" w:themeColor="accent2" w:themeShade="BF"/>
         </w:rPr>
-        <w:lastRenderedPageBreak/>
         <w:t xml:space="preserve">                const char *name4,</w:t>
       </w:r>
     </w:p>
@@ -16507,7 +16941,19 @@
         <w:rPr>
           <w:color w:val="C45911" w:themeColor="accent2" w:themeShade="BF"/>
         </w:rPr>
-        <w:t xml:space="preserve">                typename TS_T = unsigned long,</w:t>
+        <w:t xml:space="preserve">                typename </w:t>
+      </w:r>
+      <w:r>
+        <w:rPr>
+          <w:color w:val="C45911" w:themeColor="accent2" w:themeShade="BF"/>
+        </w:rPr>
+        <w:t>I</w:t>
+      </w:r>
+      <w:r>
+        <w:rPr>
+          <w:color w:val="C45911" w:themeColor="accent2" w:themeShade="BF"/>
+        </w:rPr>
+        <w:t xml:space="preserve"> = unsigned long,</w:t>
       </w:r>
     </w:p>
     <w:p>
@@ -16582,7 +17028,7 @@
           <w:i/>
           <w:iCs/>
         </w:rPr>
-        <w:t>TS_T</w:t>
+        <w:t>I</w:t>
       </w:r>
       <w:r>
         <w:t>: Index type</w:t>
@@ -16631,7 +17077,19 @@
         <w:rPr>
           <w:color w:val="C45911" w:themeColor="accent2" w:themeShade="BF"/>
         </w:rPr>
-        <w:t xml:space="preserve">                typename TS_T = unsigned long,</w:t>
+        <w:t xml:space="preserve">                typename </w:t>
+      </w:r>
+      <w:r>
+        <w:rPr>
+          <w:color w:val="C45911" w:themeColor="accent2" w:themeShade="BF"/>
+        </w:rPr>
+        <w:t>I</w:t>
+      </w:r>
+      <w:r>
+        <w:rPr>
+          <w:color w:val="C45911" w:themeColor="accent2" w:themeShade="BF"/>
+        </w:rPr>
+        <w:t xml:space="preserve"> = unsigned long,</w:t>
       </w:r>
     </w:p>
     <w:p>
@@ -16706,7 +17164,7 @@
           <w:i/>
           <w:iCs/>
         </w:rPr>
-        <w:t>TS_T</w:t>
+        <w:t>I</w:t>
       </w:r>
       <w:r>
         <w:t>: Index type</w:t>
@@ -16753,7 +17211,19 @@
         <w:rPr>
           <w:color w:val="C45911" w:themeColor="accent2" w:themeShade="BF"/>
         </w:rPr>
-        <w:t>typename TS_T = unsigned long</w:t>
+        <w:t xml:space="preserve">typename </w:t>
+      </w:r>
+      <w:r>
+        <w:rPr>
+          <w:color w:val="C45911" w:themeColor="accent2" w:themeShade="BF"/>
+        </w:rPr>
+        <w:t>I</w:t>
+      </w:r>
+      <w:r>
+        <w:rPr>
+          <w:color w:val="C45911" w:themeColor="accent2" w:themeShade="BF"/>
+        </w:rPr>
+        <w:t xml:space="preserve"> = unsigned long</w:t>
       </w:r>
       <w:r>
         <w:rPr>
@@ -16822,7 +17292,7 @@
           <w:i/>
           <w:iCs/>
         </w:rPr>
-        <w:t>TS_T</w:t>
+        <w:t>I</w:t>
       </w:r>
       <w:r>
         <w:t>: Index type</w:t>
@@ -16852,7 +17322,19 @@
         <w:rPr>
           <w:color w:val="C45911" w:themeColor="accent2" w:themeShade="BF"/>
         </w:rPr>
-        <w:t>typename TS_T = unsigned long</w:t>
+        <w:t xml:space="preserve">typename </w:t>
+      </w:r>
+      <w:r>
+        <w:rPr>
+          <w:color w:val="C45911" w:themeColor="accent2" w:themeShade="BF"/>
+        </w:rPr>
+        <w:t>I</w:t>
+      </w:r>
+      <w:r>
+        <w:rPr>
+          <w:color w:val="C45911" w:themeColor="accent2" w:themeShade="BF"/>
+        </w:rPr>
+        <w:t xml:space="preserve"> = unsigned long</w:t>
       </w:r>
       <w:r>
         <w:rPr>
@@ -16921,7 +17403,7 @@
           <w:i/>
           <w:iCs/>
         </w:rPr>
-        <w:t>TS_T</w:t>
+        <w:t>I</w:t>
       </w:r>
       <w:r>
         <w:t>: Index type</w:t>
@@ -16963,7 +17445,19 @@
         <w:rPr>
           <w:color w:val="C45911" w:themeColor="accent2" w:themeShade="BF"/>
         </w:rPr>
-        <w:t>typename TS_T = unsigned long</w:t>
+        <w:t xml:space="preserve">typename </w:t>
+      </w:r>
+      <w:r>
+        <w:rPr>
+          <w:color w:val="C45911" w:themeColor="accent2" w:themeShade="BF"/>
+        </w:rPr>
+        <w:t>I</w:t>
+      </w:r>
+      <w:r>
+        <w:rPr>
+          <w:color w:val="C45911" w:themeColor="accent2" w:themeShade="BF"/>
+        </w:rPr>
+        <w:t xml:space="preserve"> = unsigned long</w:t>
       </w:r>
       <w:r>
         <w:rPr>
@@ -17070,7 +17564,7 @@
           <w:i/>
           <w:iCs/>
         </w:rPr>
-        <w:t>TS_T</w:t>
+        <w:t>I</w:t>
       </w:r>
       <w:r>
         <w:t>: Index type</w:t>
@@ -17112,7 +17606,19 @@
         <w:rPr>
           <w:color w:val="C45911" w:themeColor="accent2" w:themeShade="BF"/>
         </w:rPr>
-        <w:t>typename TS_T = unsigned long</w:t>
+        <w:t xml:space="preserve">typename </w:t>
+      </w:r>
+      <w:r>
+        <w:rPr>
+          <w:color w:val="C45911" w:themeColor="accent2" w:themeShade="BF"/>
+        </w:rPr>
+        <w:t>I</w:t>
+      </w:r>
+      <w:r>
+        <w:rPr>
+          <w:color w:val="C45911" w:themeColor="accent2" w:themeShade="BF"/>
+        </w:rPr>
+        <w:t xml:space="preserve"> = unsigned long</w:t>
       </w:r>
       <w:r>
         <w:rPr>
@@ -17230,7 +17736,7 @@
           <w:i/>
           <w:iCs/>
         </w:rPr>
-        <w:t>TS_T</w:t>
+        <w:t>I</w:t>
       </w:r>
       <w:r>
         <w:t>: Index type</w:t>
@@ -17262,7 +17768,19 @@
         <w:rPr>
           <w:color w:val="C45911" w:themeColor="accent2" w:themeShade="BF"/>
         </w:rPr>
-        <w:t xml:space="preserve">                typename TS_T = unsigned long,</w:t>
+        <w:t xml:space="preserve">                typename </w:t>
+      </w:r>
+      <w:r>
+        <w:rPr>
+          <w:color w:val="C45911" w:themeColor="accent2" w:themeShade="BF"/>
+        </w:rPr>
+        <w:t>I</w:t>
+      </w:r>
+      <w:r>
+        <w:rPr>
+          <w:color w:val="C45911" w:themeColor="accent2" w:themeShade="BF"/>
+        </w:rPr>
+        <w:t xml:space="preserve"> = unsigned long,</w:t>
       </w:r>
     </w:p>
     <w:p>
@@ -17351,7 +17869,7 @@
           <w:i/>
           <w:iCs/>
         </w:rPr>
-        <w:t>TS_T</w:t>
+        <w:t>I</w:t>
       </w:r>
       <w:r>
         <w:t>: Index type</w:t>
@@ -17400,7 +17918,19 @@
         <w:rPr>
           <w:color w:val="C45911" w:themeColor="accent2" w:themeShade="BF"/>
         </w:rPr>
-        <w:t xml:space="preserve">                typename TS_T = unsigned long,</w:t>
+        <w:t xml:space="preserve">                typename </w:t>
+      </w:r>
+      <w:r>
+        <w:rPr>
+          <w:color w:val="C45911" w:themeColor="accent2" w:themeShade="BF"/>
+        </w:rPr>
+        <w:t>I</w:t>
+      </w:r>
+      <w:r>
+        <w:rPr>
+          <w:color w:val="C45911" w:themeColor="accent2" w:themeShade="BF"/>
+        </w:rPr>
+        <w:t xml:space="preserve"> = unsigned long,</w:t>
       </w:r>
     </w:p>
     <w:p>
@@ -17484,7 +18014,7 @@
           <w:i/>
           <w:iCs/>
         </w:rPr>
-        <w:t>TS_T</w:t>
+        <w:t>I</w:t>
       </w:r>
       <w:r>
         <w:t>: Index type</w:t>
@@ -17533,7 +18063,19 @@
         <w:rPr>
           <w:color w:val="C45911" w:themeColor="accent2" w:themeShade="BF"/>
         </w:rPr>
-        <w:t xml:space="preserve">                typename TS_T = unsigned long,</w:t>
+        <w:t xml:space="preserve">                typename </w:t>
+      </w:r>
+      <w:r>
+        <w:rPr>
+          <w:color w:val="C45911" w:themeColor="accent2" w:themeShade="BF"/>
+        </w:rPr>
+        <w:t>I</w:t>
+      </w:r>
+      <w:r>
+        <w:rPr>
+          <w:color w:val="C45911" w:themeColor="accent2" w:themeShade="BF"/>
+        </w:rPr>
+        <w:t xml:space="preserve"> = unsigned long,</w:t>
       </w:r>
     </w:p>
     <w:p>
@@ -17615,7 +18157,7 @@
           <w:i/>
           <w:iCs/>
         </w:rPr>
-        <w:t>TS_T</w:t>
+        <w:t>I</w:t>
       </w:r>
       <w:r>
         <w:t>: Index type</w:t>
@@ -17664,7 +18206,19 @@
         <w:rPr>
           <w:color w:val="C45911" w:themeColor="accent2" w:themeShade="BF"/>
         </w:rPr>
-        <w:t xml:space="preserve">                typename TS_T = unsigned long,</w:t>
+        <w:t xml:space="preserve">                typename </w:t>
+      </w:r>
+      <w:r>
+        <w:rPr>
+          <w:color w:val="C45911" w:themeColor="accent2" w:themeShade="BF"/>
+        </w:rPr>
+        <w:t>I</w:t>
+      </w:r>
+      <w:r>
+        <w:rPr>
+          <w:color w:val="C45911" w:themeColor="accent2" w:themeShade="BF"/>
+        </w:rPr>
+        <w:t xml:space="preserve"> = unsigned long,</w:t>
       </w:r>
     </w:p>
     <w:p>
@@ -17737,7 +18291,10 @@
         </w:rPr>
       </w:pPr>
       <w:r>
-        <w:t>TS_T: Index type</w:t>
+        <w:t>I</w:t>
+      </w:r>
+      <w:r>
+        <w:t>: Index type</w:t>
       </w:r>
     </w:p>
     <w:p>
@@ -17783,7 +18340,19 @@
         <w:rPr>
           <w:color w:val="C45911" w:themeColor="accent2" w:themeShade="BF"/>
         </w:rPr>
-        <w:t xml:space="preserve">                typename TS_T = unsigned long,</w:t>
+        <w:t xml:space="preserve">                typename </w:t>
+      </w:r>
+      <w:r>
+        <w:rPr>
+          <w:color w:val="C45911" w:themeColor="accent2" w:themeShade="BF"/>
+        </w:rPr>
+        <w:t>I</w:t>
+      </w:r>
+      <w:r>
+        <w:rPr>
+          <w:color w:val="C45911" w:themeColor="accent2" w:themeShade="BF"/>
+        </w:rPr>
+        <w:t xml:space="preserve"> = unsigned long,</w:t>
       </w:r>
     </w:p>
     <w:p>
@@ -17870,7 +18439,10 @@
         </w:rPr>
       </w:pPr>
       <w:r>
-        <w:t>TS_T: Index type</w:t>
+        <w:t>I</w:t>
+      </w:r>
+      <w:r>
+        <w:t>: Index type</w:t>
       </w:r>
     </w:p>
     <w:p>
@@ -17916,7 +18488,19 @@
         <w:rPr>
           <w:color w:val="C45911" w:themeColor="accent2" w:themeShade="BF"/>
         </w:rPr>
-        <w:t xml:space="preserve">                typename TS_T = unsigned long,</w:t>
+        <w:t xml:space="preserve">                typename </w:t>
+      </w:r>
+      <w:r>
+        <w:rPr>
+          <w:color w:val="C45911" w:themeColor="accent2" w:themeShade="BF"/>
+        </w:rPr>
+        <w:t>I</w:t>
+      </w:r>
+      <w:r>
+        <w:rPr>
+          <w:color w:val="C45911" w:themeColor="accent2" w:themeShade="BF"/>
+        </w:rPr>
+        <w:t xml:space="preserve"> = unsigned long,</w:t>
       </w:r>
     </w:p>
     <w:p>
@@ -17986,7 +18570,10 @@
         <w:ind w:left="1440"/>
       </w:pPr>
       <w:r>
-        <w:t>TS_T: Index type</w:t>
+        <w:t>I</w:t>
+      </w:r>
+      <w:r>
+        <w:t>: Index type</w:t>
       </w:r>
     </w:p>
     <w:p>
@@ -18032,7 +18619,19 @@
         <w:rPr>
           <w:color w:val="C45911" w:themeColor="accent2" w:themeShade="BF"/>
         </w:rPr>
-        <w:t xml:space="preserve">                typename TS_T = unsigned long,</w:t>
+        <w:t xml:space="preserve">                typename </w:t>
+      </w:r>
+      <w:r>
+        <w:rPr>
+          <w:color w:val="C45911" w:themeColor="accent2" w:themeShade="BF"/>
+        </w:rPr>
+        <w:t>I</w:t>
+      </w:r>
+      <w:r>
+        <w:rPr>
+          <w:color w:val="C45911" w:themeColor="accent2" w:themeShade="BF"/>
+        </w:rPr>
+        <w:t xml:space="preserve"> = unsigned long,</w:t>
       </w:r>
     </w:p>
     <w:p>
@@ -18119,7 +18718,10 @@
         <w:ind w:left="1440"/>
       </w:pPr>
       <w:r>
-        <w:t>TS_T: Index type</w:t>
+        <w:t>I</w:t>
+      </w:r>
+      <w:r>
+        <w:t>: Index type</w:t>
       </w:r>
     </w:p>
     <w:p>
@@ -18165,7 +18767,19 @@
         <w:rPr>
           <w:color w:val="C45911" w:themeColor="accent2" w:themeShade="BF"/>
         </w:rPr>
-        <w:t xml:space="preserve">                typename TS_T = unsigned long,</w:t>
+        <w:t xml:space="preserve">                typename </w:t>
+      </w:r>
+      <w:r>
+        <w:rPr>
+          <w:color w:val="C45911" w:themeColor="accent2" w:themeShade="BF"/>
+        </w:rPr>
+        <w:t>I</w:t>
+      </w:r>
+      <w:r>
+        <w:rPr>
+          <w:color w:val="C45911" w:themeColor="accent2" w:themeShade="BF"/>
+        </w:rPr>
+        <w:t xml:space="preserve"> = unsigned long,</w:t>
       </w:r>
     </w:p>
     <w:p>
@@ -18257,7 +18871,10 @@
         <w:ind w:left="1440"/>
       </w:pPr>
       <w:r>
-        <w:t>TS_T: Index type</w:t>
+        <w:t>I</w:t>
+      </w:r>
+      <w:r>
+        <w:t>: Index type</w:t>
       </w:r>
     </w:p>
     <w:p>
@@ -18321,7 +18938,19 @@
         <w:rPr>
           <w:color w:val="C45911" w:themeColor="accent2" w:themeShade="BF"/>
         </w:rPr>
-        <w:t xml:space="preserve">    typename TS_T = unsigned long,</w:t>
+        <w:t xml:space="preserve">    typename </w:t>
+      </w:r>
+      <w:r>
+        <w:rPr>
+          <w:color w:val="C45911" w:themeColor="accent2" w:themeShade="BF"/>
+        </w:rPr>
+        <w:t>I</w:t>
+      </w:r>
+      <w:r>
+        <w:rPr>
+          <w:color w:val="C45911" w:themeColor="accent2" w:themeShade="BF"/>
+        </w:rPr>
+        <w:t xml:space="preserve"> = unsigned long,</w:t>
       </w:r>
     </w:p>
     <w:p>
@@ -18414,7 +19043,10 @@
         <w:ind w:left="1440"/>
       </w:pPr>
       <w:r>
-        <w:t>TS_T: Index type</w:t>
+        <w:t>I</w:t>
+      </w:r>
+      <w:r>
+        <w:t>: Index type</w:t>
       </w:r>
     </w:p>
     <w:p>
@@ -18472,7 +19104,19 @@
         <w:rPr>
           <w:color w:val="C45911" w:themeColor="accent2" w:themeShade="BF"/>
         </w:rPr>
-        <w:t xml:space="preserve">    typename TS_T = unsigned long,</w:t>
+        <w:t xml:space="preserve">    typename </w:t>
+      </w:r>
+      <w:r>
+        <w:rPr>
+          <w:color w:val="C45911" w:themeColor="accent2" w:themeShade="BF"/>
+        </w:rPr>
+        <w:t>I</w:t>
+      </w:r>
+      <w:r>
+        <w:rPr>
+          <w:color w:val="C45911" w:themeColor="accent2" w:themeShade="BF"/>
+        </w:rPr>
+        <w:t xml:space="preserve"> = unsigned long,</w:t>
       </w:r>
     </w:p>
     <w:p>
@@ -18566,7 +19210,10 @@
       </w:pPr>
       <w:r>
         <w:lastRenderedPageBreak/>
-        <w:t>TS_T: Index type</w:t>
+        <w:t>I</w:t>
+      </w:r>
+      <w:r>
+        <w:t>: Index type</w:t>
       </w:r>
     </w:p>
     <w:p>
@@ -18618,7 +19265,19 @@
         <w:rPr>
           <w:color w:val="C45911" w:themeColor="accent2" w:themeShade="BF"/>
         </w:rPr>
-        <w:t xml:space="preserve">                typename TS_T = unsigned long,</w:t>
+        <w:t xml:space="preserve">                typename </w:t>
+      </w:r>
+      <w:r>
+        <w:rPr>
+          <w:color w:val="C45911" w:themeColor="accent2" w:themeShade="BF"/>
+        </w:rPr>
+        <w:t>I</w:t>
+      </w:r>
+      <w:r>
+        <w:rPr>
+          <w:color w:val="C45911" w:themeColor="accent2" w:themeShade="BF"/>
+        </w:rPr>
+        <w:t xml:space="preserve"> = unsigned long,</w:t>
       </w:r>
     </w:p>
     <w:p>
@@ -18688,7 +19347,10 @@
         <w:ind w:left="1440"/>
       </w:pPr>
       <w:r>
-        <w:t>TS_T: Index type</w:t>
+        <w:t>I</w:t>
+      </w:r>
+      <w:r>
+        <w:t>: Index type</w:t>
       </w:r>
     </w:p>
     <w:p>
@@ -18734,7 +19396,19 @@
         <w:rPr>
           <w:color w:val="C45911" w:themeColor="accent2" w:themeShade="BF"/>
         </w:rPr>
-        <w:t xml:space="preserve">                typename TS_T = unsigned long,</w:t>
+        <w:t xml:space="preserve">                typename </w:t>
+      </w:r>
+      <w:r>
+        <w:rPr>
+          <w:color w:val="C45911" w:themeColor="accent2" w:themeShade="BF"/>
+        </w:rPr>
+        <w:t>I</w:t>
+      </w:r>
+      <w:r>
+        <w:rPr>
+          <w:color w:val="C45911" w:themeColor="accent2" w:themeShade="BF"/>
+        </w:rPr>
+        <w:t xml:space="preserve"> = unsigned long,</w:t>
       </w:r>
     </w:p>
     <w:p>
@@ -18810,7 +19484,10 @@
         <w:ind w:left="1440"/>
       </w:pPr>
       <w:r>
-        <w:t>TS_T: Index type</w:t>
+        <w:t>I</w:t>
+      </w:r>
+      <w:r>
+        <w:t>: Index type</w:t>
       </w:r>
     </w:p>
     <w:p>
@@ -18856,7 +19533,19 @@
         <w:rPr>
           <w:color w:val="C45911" w:themeColor="accent2" w:themeShade="BF"/>
         </w:rPr>
-        <w:t xml:space="preserve">                typename TS_T = unsigned long,</w:t>
+        <w:t xml:space="preserve">                typename </w:t>
+      </w:r>
+      <w:r>
+        <w:rPr>
+          <w:color w:val="C45911" w:themeColor="accent2" w:themeShade="BF"/>
+        </w:rPr>
+        <w:t>I</w:t>
+      </w:r>
+      <w:r>
+        <w:rPr>
+          <w:color w:val="C45911" w:themeColor="accent2" w:themeShade="BF"/>
+        </w:rPr>
+        <w:t xml:space="preserve"> = unsigned long,</w:t>
       </w:r>
     </w:p>
     <w:p>
@@ -18947,7 +19636,10 @@
         </w:rPr>
       </w:pPr>
       <w:r>
-        <w:t>TS_T: Index type</w:t>
+        <w:t>I</w:t>
+      </w:r>
+      <w:r>
+        <w:t>: Index type</w:t>
       </w:r>
     </w:p>
     <w:p>
@@ -20185,7 +20877,7 @@
 </file>
 
 <file path=customXml/itemProps1.xml><?xml version="1.0" encoding="utf-8"?>
-<ds:datastoreItem xmlns:ds="http://schemas.openxmlformats.org/officeDocument/2006/customXml" ds:itemID="{7F19EB9B-84A2-1D44-94CC-ED68B8D90AF8}">
+<ds:datastoreItem xmlns:ds="http://schemas.openxmlformats.org/officeDocument/2006/customXml" ds:itemID="{71820FF7-659D-D241-9BCA-28BB9A4C5D12}">
   <ds:schemaRefs>
     <ds:schemaRef ds:uri="http://schemas.openxmlformats.org/officeDocument/2006/bibliography"/>
   </ds:schemaRefs>

</xml_diff>

<commit_message>
Added more visitors especially cumulative ones
</commit_message>
<xml_diff>
--- a/docs/DataFrameDoc.docx
+++ b/docs/DataFrameDoc.docx
@@ -485,6 +485,346 @@
                 <w:sz w:val="22"/>
                 <w:szCs w:val="22"/>
               </w:rPr>
+              <w:t>struct CumMaxVisitor {  }</w:t>
+            </w:r>
+          </w:p>
+        </w:tc>
+      </w:tr>
+      <w:tr>
+        <w:tc>
+          <w:tcPr>
+            <w:tcW w:w="2988" w:type="dxa"/>
+          </w:tcPr>
+          <w:p>
+            <w:pPr>
+              <w:rPr>
+                <w:b/>
+                <w:bCs/>
+                <w:color w:val="C45911" w:themeColor="accent2" w:themeShade="BF"/>
+                <w:sz w:val="22"/>
+                <w:szCs w:val="22"/>
+              </w:rPr>
+            </w:pPr>
+            <w:r>
+              <w:rPr>
+                <w:b/>
+                <w:bCs/>
+                <w:color w:val="C45911" w:themeColor="accent2" w:themeShade="BF"/>
+                <w:sz w:val="22"/>
+                <w:szCs w:val="22"/>
+              </w:rPr>
+              <w:t>drop_missing(  )</w:t>
+            </w:r>
+          </w:p>
+        </w:tc>
+        <w:tc>
+          <w:tcPr>
+            <w:tcW w:w="3060" w:type="dxa"/>
+          </w:tcPr>
+          <w:p>
+            <w:pPr>
+              <w:rPr>
+                <w:b/>
+                <w:bCs/>
+                <w:color w:val="C45911" w:themeColor="accent2" w:themeShade="BF"/>
+                <w:sz w:val="22"/>
+                <w:szCs w:val="22"/>
+              </w:rPr>
+            </w:pPr>
+            <w:r>
+              <w:rPr>
+                <w:b/>
+                <w:bCs/>
+                <w:color w:val="C45911" w:themeColor="accent2" w:themeShade="BF"/>
+                <w:sz w:val="22"/>
+                <w:szCs w:val="22"/>
+              </w:rPr>
+              <w:t>enum class return_policy {</w:t>
+            </w:r>
+            <w:r>
+              <w:rPr>
+                <w:b/>
+                <w:bCs/>
+                <w:color w:val="C45911" w:themeColor="accent2" w:themeShade="BF"/>
+                <w:sz w:val="22"/>
+                <w:szCs w:val="22"/>
+              </w:rPr>
+              <w:t xml:space="preserve">  </w:t>
+            </w:r>
+            <w:r>
+              <w:rPr>
+                <w:b/>
+                <w:bCs/>
+                <w:color w:val="C45911" w:themeColor="accent2" w:themeShade="BF"/>
+                <w:sz w:val="22"/>
+                <w:szCs w:val="22"/>
+              </w:rPr>
+              <w:t>}</w:t>
+            </w:r>
+          </w:p>
+        </w:tc>
+        <w:tc>
+          <w:tcPr>
+            <w:tcW w:w="3528" w:type="dxa"/>
+          </w:tcPr>
+          <w:p>
+            <w:pPr>
+              <w:rPr>
+                <w:b/>
+                <w:bCs/>
+                <w:color w:val="C45911" w:themeColor="accent2" w:themeShade="BF"/>
+                <w:sz w:val="22"/>
+                <w:szCs w:val="22"/>
+              </w:rPr>
+            </w:pPr>
+            <w:r>
+              <w:rPr>
+                <w:b/>
+                <w:bCs/>
+                <w:color w:val="C45911" w:themeColor="accent2" w:themeShade="BF"/>
+                <w:sz w:val="22"/>
+                <w:szCs w:val="22"/>
+              </w:rPr>
+              <w:t>struct CumMinVisitor {  }</w:t>
+            </w:r>
+          </w:p>
+        </w:tc>
+      </w:tr>
+      <w:tr>
+        <w:tc>
+          <w:tcPr>
+            <w:tcW w:w="2988" w:type="dxa"/>
+          </w:tcPr>
+          <w:p>
+            <w:pPr>
+              <w:rPr>
+                <w:b/>
+                <w:bCs/>
+                <w:color w:val="C45911" w:themeColor="accent2" w:themeShade="BF"/>
+                <w:sz w:val="22"/>
+                <w:szCs w:val="22"/>
+              </w:rPr>
+            </w:pPr>
+            <w:r>
+              <w:rPr>
+                <w:b/>
+                <w:bCs/>
+                <w:color w:val="C45911" w:themeColor="accent2" w:themeShade="BF"/>
+                <w:sz w:val="22"/>
+                <w:szCs w:val="22"/>
+              </w:rPr>
+              <w:t>fill_missing(  )</w:t>
+            </w:r>
+          </w:p>
+        </w:tc>
+        <w:tc>
+          <w:tcPr>
+            <w:tcW w:w="3060" w:type="dxa"/>
+          </w:tcPr>
+          <w:p>
+            <w:pPr>
+              <w:rPr>
+                <w:b/>
+                <w:bCs/>
+                <w:color w:val="C45911" w:themeColor="accent2" w:themeShade="BF"/>
+                <w:sz w:val="22"/>
+                <w:szCs w:val="22"/>
+              </w:rPr>
+            </w:pPr>
+            <w:r>
+              <w:rPr>
+                <w:b/>
+                <w:bCs/>
+                <w:color w:val="C45911" w:themeColor="accent2" w:themeShade="BF"/>
+                <w:sz w:val="22"/>
+                <w:szCs w:val="22"/>
+              </w:rPr>
+              <w:t>enum class shift_policy {  }</w:t>
+            </w:r>
+          </w:p>
+        </w:tc>
+        <w:tc>
+          <w:tcPr>
+            <w:tcW w:w="3528" w:type="dxa"/>
+          </w:tcPr>
+          <w:p>
+            <w:pPr>
+              <w:rPr>
+                <w:b/>
+                <w:bCs/>
+                <w:color w:val="C45911" w:themeColor="accent2" w:themeShade="BF"/>
+                <w:sz w:val="22"/>
+                <w:szCs w:val="22"/>
+              </w:rPr>
+            </w:pPr>
+            <w:r>
+              <w:rPr>
+                <w:b/>
+                <w:bCs/>
+                <w:color w:val="C45911" w:themeColor="accent2" w:themeShade="BF"/>
+                <w:sz w:val="22"/>
+                <w:szCs w:val="22"/>
+              </w:rPr>
+              <w:t>struct CumProdVisitor {  }</w:t>
+            </w:r>
+          </w:p>
+        </w:tc>
+      </w:tr>
+      <w:tr>
+        <w:tc>
+          <w:tcPr>
+            <w:tcW w:w="2988" w:type="dxa"/>
+          </w:tcPr>
+          <w:p>
+            <w:pPr>
+              <w:rPr>
+                <w:b/>
+                <w:bCs/>
+                <w:color w:val="C45911" w:themeColor="accent2" w:themeShade="BF"/>
+                <w:sz w:val="22"/>
+                <w:szCs w:val="22"/>
+              </w:rPr>
+            </w:pPr>
+            <w:r>
+              <w:rPr>
+                <w:b/>
+                <w:bCs/>
+                <w:color w:val="C45911" w:themeColor="accent2" w:themeShade="BF"/>
+                <w:sz w:val="22"/>
+                <w:szCs w:val="22"/>
+              </w:rPr>
+              <w:t>gen_datetime_index(  )</w:t>
+            </w:r>
+          </w:p>
+        </w:tc>
+        <w:tc>
+          <w:tcPr>
+            <w:tcW w:w="3060" w:type="dxa"/>
+          </w:tcPr>
+          <w:p>
+            <w:pPr>
+              <w:rPr>
+                <w:b/>
+                <w:bCs/>
+                <w:color w:val="C45911" w:themeColor="accent2" w:themeShade="BF"/>
+                <w:sz w:val="22"/>
+                <w:szCs w:val="22"/>
+              </w:rPr>
+            </w:pPr>
+            <w:r>
+              <w:rPr>
+                <w:b/>
+                <w:bCs/>
+                <w:color w:val="C45911" w:themeColor="accent2" w:themeShade="BF"/>
+                <w:sz w:val="22"/>
+                <w:szCs w:val="22"/>
+              </w:rPr>
+              <w:t>enum class sort_state {  }</w:t>
+            </w:r>
+          </w:p>
+        </w:tc>
+        <w:tc>
+          <w:tcPr>
+            <w:tcW w:w="3528" w:type="dxa"/>
+          </w:tcPr>
+          <w:p>
+            <w:pPr>
+              <w:rPr>
+                <w:b/>
+                <w:bCs/>
+                <w:color w:val="C45911" w:themeColor="accent2" w:themeShade="BF"/>
+                <w:sz w:val="22"/>
+                <w:szCs w:val="22"/>
+              </w:rPr>
+            </w:pPr>
+            <w:r>
+              <w:rPr>
+                <w:b/>
+                <w:bCs/>
+                <w:color w:val="C45911" w:themeColor="accent2" w:themeShade="BF"/>
+                <w:sz w:val="22"/>
+                <w:szCs w:val="22"/>
+              </w:rPr>
+              <w:t>struct CumSumVisitor {  }</w:t>
+            </w:r>
+          </w:p>
+        </w:tc>
+      </w:tr>
+      <w:tr>
+        <w:tc>
+          <w:tcPr>
+            <w:tcW w:w="2988" w:type="dxa"/>
+          </w:tcPr>
+          <w:p>
+            <w:pPr>
+              <w:rPr>
+                <w:b/>
+                <w:bCs/>
+                <w:color w:val="C45911" w:themeColor="accent2" w:themeShade="BF"/>
+                <w:sz w:val="22"/>
+                <w:szCs w:val="22"/>
+              </w:rPr>
+            </w:pPr>
+            <w:r>
+              <w:rPr>
+                <w:b/>
+                <w:bCs/>
+                <w:color w:val="C45911" w:themeColor="accent2" w:themeShade="BF"/>
+                <w:sz w:val="22"/>
+                <w:szCs w:val="22"/>
+              </w:rPr>
+              <w:t>get_col_unique_values(  )</w:t>
+            </w:r>
+          </w:p>
+        </w:tc>
+        <w:tc>
+          <w:tcPr>
+            <w:tcW w:w="3060" w:type="dxa"/>
+          </w:tcPr>
+          <w:p>
+            <w:pPr>
+              <w:rPr>
+                <w:b/>
+                <w:bCs/>
+                <w:color w:val="C45911" w:themeColor="accent2" w:themeShade="BF"/>
+                <w:sz w:val="22"/>
+                <w:szCs w:val="22"/>
+              </w:rPr>
+            </w:pPr>
+            <w:r>
+              <w:rPr>
+                <w:b/>
+                <w:bCs/>
+                <w:color w:val="C45911" w:themeColor="accent2" w:themeShade="BF"/>
+                <w:sz w:val="22"/>
+                <w:szCs w:val="22"/>
+              </w:rPr>
+              <w:t>enum class time_frequency { }</w:t>
+            </w:r>
+          </w:p>
+        </w:tc>
+        <w:tc>
+          <w:tcPr>
+            <w:tcW w:w="3528" w:type="dxa"/>
+          </w:tcPr>
+          <w:p>
+            <w:pPr>
+              <w:rPr>
+                <w:b/>
+                <w:bCs/>
+                <w:color w:val="C45911" w:themeColor="accent2" w:themeShade="BF"/>
+                <w:sz w:val="22"/>
+                <w:szCs w:val="22"/>
+              </w:rPr>
+            </w:pPr>
+            <w:r>
+              <w:rPr>
+                <w:b/>
+                <w:bCs/>
+                <w:color w:val="C45911" w:themeColor="accent2" w:themeShade="BF"/>
+                <w:sz w:val="22"/>
+                <w:szCs w:val="22"/>
+              </w:rPr>
               <w:t>struct DotProdVisitor  {  }</w:t>
             </w:r>
           </w:p>
@@ -513,7 +853,7 @@
                 <w:sz w:val="22"/>
                 <w:szCs w:val="22"/>
               </w:rPr>
-              <w:t>drop_missing(  )</w:t>
+              <w:t>get_column(  )</w:t>
             </w:r>
           </w:p>
         </w:tc>
@@ -539,27 +879,7 @@
                 <w:sz w:val="22"/>
                 <w:szCs w:val="22"/>
               </w:rPr>
-              <w:t>enum class return_policy {</w:t>
-            </w:r>
-            <w:r>
-              <w:rPr>
-                <w:b/>
-                <w:bCs/>
-                <w:color w:val="C45911" w:themeColor="accent2" w:themeShade="BF"/>
-                <w:sz w:val="22"/>
-                <w:szCs w:val="22"/>
-              </w:rPr>
-              <w:t xml:space="preserve">  </w:t>
-            </w:r>
-            <w:r>
-              <w:rPr>
-                <w:b/>
-                <w:bCs/>
-                <w:color w:val="C45911" w:themeColor="accent2" w:themeShade="BF"/>
-                <w:sz w:val="22"/>
-                <w:szCs w:val="22"/>
-              </w:rPr>
-              <w:t>}</w:t>
+              <w:t>struct BadRange {  }</w:t>
             </w:r>
           </w:p>
         </w:tc>
@@ -613,7 +933,7 @@
                 <w:sz w:val="22"/>
                 <w:szCs w:val="22"/>
               </w:rPr>
-              <w:t>fill_missing(  )</w:t>
+              <w:t>get_data_by_idx(  )</w:t>
             </w:r>
           </w:p>
         </w:tc>
@@ -639,7 +959,7 @@
                 <w:sz w:val="22"/>
                 <w:szCs w:val="22"/>
               </w:rPr>
-              <w:t>enum class shift_policy {  }</w:t>
+              <w:t>struct ColNotFound {  }</w:t>
             </w:r>
           </w:p>
         </w:tc>
@@ -693,7 +1013,7 @@
                 <w:sz w:val="22"/>
                 <w:szCs w:val="22"/>
               </w:rPr>
-              <w:t>gen_datetime_index(  )</w:t>
+              <w:t>get_data_by_loc(  )</w:t>
             </w:r>
           </w:p>
         </w:tc>
@@ -719,7 +1039,7 @@
                 <w:sz w:val="22"/>
                 <w:szCs w:val="22"/>
               </w:rPr>
-              <w:t>enum class sort_state {  }</w:t>
+              <w:t>struct DataFrameError {  }</w:t>
             </w:r>
           </w:p>
         </w:tc>
@@ -773,7 +1093,7 @@
                 <w:sz w:val="22"/>
                 <w:szCs w:val="22"/>
               </w:rPr>
-              <w:t>get_col_unique_values(  )</w:t>
+              <w:t>get_index(  )</w:t>
             </w:r>
           </w:p>
         </w:tc>
@@ -799,7 +1119,7 @@
                 <w:sz w:val="22"/>
                 <w:szCs w:val="22"/>
               </w:rPr>
-              <w:t>enum class time_frequency { }</w:t>
+              <w:t>struct InconsistentData {  }</w:t>
             </w:r>
           </w:p>
         </w:tc>
@@ -853,7 +1173,7 @@
                 <w:sz w:val="22"/>
                 <w:szCs w:val="22"/>
               </w:rPr>
-              <w:t>get_column(  )</w:t>
+              <w:t>get_row(  )</w:t>
             </w:r>
           </w:p>
         </w:tc>
@@ -879,7 +1199,7 @@
                 <w:sz w:val="22"/>
                 <w:szCs w:val="22"/>
               </w:rPr>
-              <w:t>struct BadRange {  }</w:t>
+              <w:t>struct Index2D {  }</w:t>
             </w:r>
           </w:p>
         </w:tc>
@@ -933,7 +1253,7 @@
                 <w:sz w:val="22"/>
                 <w:szCs w:val="22"/>
               </w:rPr>
-              <w:t>get_data_by_idx(  )</w:t>
+              <w:t>get_view_by_idx(  )</w:t>
             </w:r>
           </w:p>
         </w:tc>
@@ -959,7 +1279,7 @@
                 <w:sz w:val="22"/>
                 <w:szCs w:val="22"/>
               </w:rPr>
-              <w:t>struct ColNotFound {  }</w:t>
+              <w:t>struct NotFeasible {  }</w:t>
             </w:r>
           </w:p>
         </w:tc>
@@ -1013,7 +1333,7 @@
                 <w:sz w:val="22"/>
                 <w:szCs w:val="22"/>
               </w:rPr>
-              <w:t>get_data_by_loc(  )</w:t>
+              <w:t>get_view_by_loc(  )</w:t>
             </w:r>
           </w:p>
         </w:tc>
@@ -1039,7 +1359,7 @@
                 <w:sz w:val="22"/>
                 <w:szCs w:val="22"/>
               </w:rPr>
-              <w:t>struct DataFrameError {  }</w:t>
+              <w:t>struct NotImplemented {  }</w:t>
             </w:r>
           </w:p>
         </w:tc>
@@ -1093,7 +1413,7 @@
                 <w:sz w:val="22"/>
                 <w:szCs w:val="22"/>
               </w:rPr>
-              <w:t>get_index(  )</w:t>
+              <w:t>groupby(  )</w:t>
             </w:r>
           </w:p>
         </w:tc>
@@ -1105,22 +1425,11 @@
             <w:pPr>
               <w:rPr>
                 <w:b/>
-                <w:bCs/>
                 <w:color w:val="C45911" w:themeColor="accent2" w:themeShade="BF"/>
                 <w:sz w:val="22"/>
                 <w:szCs w:val="22"/>
               </w:rPr>
             </w:pPr>
-            <w:r>
-              <w:rPr>
-                <w:b/>
-                <w:bCs/>
-                <w:color w:val="C45911" w:themeColor="accent2" w:themeShade="BF"/>
-                <w:sz w:val="22"/>
-                <w:szCs w:val="22"/>
-              </w:rPr>
-              <w:t>struct InconsistentData {  }</w:t>
-            </w:r>
           </w:p>
         </w:tc>
         <w:tc>
@@ -1173,7 +1482,7 @@
                 <w:sz w:val="22"/>
                 <w:szCs w:val="22"/>
               </w:rPr>
-              <w:t>get_row(  )</w:t>
+              <w:t>groupby_async(  )</w:t>
             </w:r>
           </w:p>
         </w:tc>
@@ -1185,6 +1494,21 @@
             <w:pPr>
               <w:rPr>
                 <w:b/>
+                <w:color w:val="C45911" w:themeColor="accent2" w:themeShade="BF"/>
+                <w:sz w:val="22"/>
+                <w:szCs w:val="22"/>
+              </w:rPr>
+            </w:pPr>
+          </w:p>
+        </w:tc>
+        <w:tc>
+          <w:tcPr>
+            <w:tcW w:w="3528" w:type="dxa"/>
+          </w:tcPr>
+          <w:p>
+            <w:pPr>
+              <w:rPr>
+                <w:b/>
                 <w:bCs/>
                 <w:color w:val="C45911" w:themeColor="accent2" w:themeShade="BF"/>
                 <w:sz w:val="22"/>
@@ -1199,8 +1523,51 @@
                 <w:sz w:val="22"/>
                 <w:szCs w:val="22"/>
               </w:rPr>
-              <w:t>struct Index2D {  }</w:t>
+              <w:t>struct ProdVisitor {  }</w:t>
             </w:r>
+          </w:p>
+        </w:tc>
+      </w:tr>
+      <w:tr>
+        <w:tc>
+          <w:tcPr>
+            <w:tcW w:w="2988" w:type="dxa"/>
+          </w:tcPr>
+          <w:p>
+            <w:pPr>
+              <w:rPr>
+                <w:b/>
+                <w:bCs/>
+                <w:color w:val="C45911" w:themeColor="accent2" w:themeShade="BF"/>
+                <w:sz w:val="22"/>
+                <w:szCs w:val="22"/>
+              </w:rPr>
+            </w:pPr>
+            <w:r>
+              <w:rPr>
+                <w:b/>
+                <w:bCs/>
+                <w:color w:val="C45911" w:themeColor="accent2" w:themeShade="BF"/>
+                <w:sz w:val="22"/>
+                <w:szCs w:val="22"/>
+              </w:rPr>
+              <w:t>is_equal(  )</w:t>
+            </w:r>
+          </w:p>
+        </w:tc>
+        <w:tc>
+          <w:tcPr>
+            <w:tcW w:w="3060" w:type="dxa"/>
+          </w:tcPr>
+          <w:p>
+            <w:pPr>
+              <w:rPr>
+                <w:b/>
+                <w:color w:val="C45911" w:themeColor="accent2" w:themeShade="BF"/>
+                <w:sz w:val="22"/>
+                <w:szCs w:val="22"/>
+              </w:rPr>
+            </w:pPr>
           </w:p>
         </w:tc>
         <w:tc>
@@ -1253,7 +1620,7 @@
                 <w:sz w:val="22"/>
                 <w:szCs w:val="22"/>
               </w:rPr>
-              <w:t>get_view_by_idx(  )</w:t>
+              <w:t>join_by_index(  )</w:t>
             </w:r>
           </w:p>
         </w:tc>
@@ -1265,22 +1632,11 @@
             <w:pPr>
               <w:rPr>
                 <w:b/>
-                <w:bCs/>
                 <w:color w:val="C45911" w:themeColor="accent2" w:themeShade="BF"/>
                 <w:sz w:val="22"/>
                 <w:szCs w:val="22"/>
               </w:rPr>
             </w:pPr>
-            <w:r>
-              <w:rPr>
-                <w:b/>
-                <w:bCs/>
-                <w:color w:val="C45911" w:themeColor="accent2" w:themeShade="BF"/>
-                <w:sz w:val="22"/>
-                <w:szCs w:val="22"/>
-              </w:rPr>
-              <w:t>struct NotFeasible {  }</w:t>
-            </w:r>
           </w:p>
         </w:tc>
         <w:tc>
@@ -1333,7 +1689,7 @@
                 <w:sz w:val="22"/>
                 <w:szCs w:val="22"/>
               </w:rPr>
-              <w:t>get_view_by_loc(  )</w:t>
+              <w:t>load_column(  )</w:t>
             </w:r>
           </w:p>
         </w:tc>
@@ -1345,22 +1701,11 @@
             <w:pPr>
               <w:rPr>
                 <w:b/>
-                <w:bCs/>
                 <w:color w:val="C45911" w:themeColor="accent2" w:themeShade="BF"/>
                 <w:sz w:val="22"/>
                 <w:szCs w:val="22"/>
               </w:rPr>
             </w:pPr>
-            <w:r>
-              <w:rPr>
-                <w:b/>
-                <w:bCs/>
-                <w:color w:val="C45911" w:themeColor="accent2" w:themeShade="BF"/>
-                <w:sz w:val="22"/>
-                <w:szCs w:val="22"/>
-              </w:rPr>
-              <w:t>struct NotImplemented {  }</w:t>
-            </w:r>
           </w:p>
         </w:tc>
         <w:tc>
@@ -1413,7 +1758,7 @@
                 <w:sz w:val="22"/>
                 <w:szCs w:val="22"/>
               </w:rPr>
-              <w:t>groupby(  )</w:t>
+              <w:t>load_data(  )</w:t>
             </w:r>
           </w:p>
         </w:tc>
@@ -1482,7 +1827,7 @@
                 <w:sz w:val="22"/>
                 <w:szCs w:val="22"/>
               </w:rPr>
-              <w:t>groupby_async(  )</w:t>
+              <w:t>load_index(  )</w:t>
             </w:r>
           </w:p>
         </w:tc>
@@ -1551,307 +1896,6 @@
                 <w:sz w:val="22"/>
                 <w:szCs w:val="22"/>
               </w:rPr>
-              <w:t>is_equal(  )</w:t>
-            </w:r>
-          </w:p>
-        </w:tc>
-        <w:tc>
-          <w:tcPr>
-            <w:tcW w:w="3060" w:type="dxa"/>
-          </w:tcPr>
-          <w:p>
-            <w:pPr>
-              <w:rPr>
-                <w:b/>
-                <w:color w:val="C45911" w:themeColor="accent2" w:themeShade="BF"/>
-                <w:sz w:val="22"/>
-                <w:szCs w:val="22"/>
-              </w:rPr>
-            </w:pPr>
-          </w:p>
-        </w:tc>
-        <w:tc>
-          <w:tcPr>
-            <w:tcW w:w="3528" w:type="dxa"/>
-          </w:tcPr>
-          <w:p>
-            <w:pPr>
-              <w:rPr>
-                <w:b/>
-                <w:bCs/>
-                <w:color w:val="C45911" w:themeColor="accent2" w:themeShade="BF"/>
-                <w:sz w:val="22"/>
-                <w:szCs w:val="22"/>
-              </w:rPr>
-            </w:pPr>
-            <w:r>
-              <w:rPr>
-                <w:b/>
-                <w:bCs/>
-                <w:color w:val="C45911" w:themeColor="accent2" w:themeShade="BF"/>
-                <w:sz w:val="22"/>
-                <w:szCs w:val="22"/>
-              </w:rPr>
-              <w:t>struct TrackingErrorVisitor {  }</w:t>
-            </w:r>
-          </w:p>
-        </w:tc>
-      </w:tr>
-      <w:tr>
-        <w:tc>
-          <w:tcPr>
-            <w:tcW w:w="2988" w:type="dxa"/>
-          </w:tcPr>
-          <w:p>
-            <w:pPr>
-              <w:rPr>
-                <w:b/>
-                <w:bCs/>
-                <w:color w:val="C45911" w:themeColor="accent2" w:themeShade="BF"/>
-                <w:sz w:val="22"/>
-                <w:szCs w:val="22"/>
-              </w:rPr>
-            </w:pPr>
-            <w:r>
-              <w:rPr>
-                <w:b/>
-                <w:bCs/>
-                <w:color w:val="C45911" w:themeColor="accent2" w:themeShade="BF"/>
-                <w:sz w:val="22"/>
-                <w:szCs w:val="22"/>
-              </w:rPr>
-              <w:t>join_by_index(  )</w:t>
-            </w:r>
-          </w:p>
-        </w:tc>
-        <w:tc>
-          <w:tcPr>
-            <w:tcW w:w="3060" w:type="dxa"/>
-          </w:tcPr>
-          <w:p>
-            <w:pPr>
-              <w:rPr>
-                <w:b/>
-                <w:color w:val="C45911" w:themeColor="accent2" w:themeShade="BF"/>
-                <w:sz w:val="22"/>
-                <w:szCs w:val="22"/>
-              </w:rPr>
-            </w:pPr>
-          </w:p>
-        </w:tc>
-        <w:tc>
-          <w:tcPr>
-            <w:tcW w:w="3528" w:type="dxa"/>
-          </w:tcPr>
-          <w:p>
-            <w:pPr>
-              <w:rPr>
-                <w:b/>
-                <w:color w:val="C45911" w:themeColor="accent2" w:themeShade="BF"/>
-                <w:sz w:val="22"/>
-                <w:szCs w:val="22"/>
-              </w:rPr>
-            </w:pPr>
-          </w:p>
-        </w:tc>
-      </w:tr>
-      <w:tr>
-        <w:tc>
-          <w:tcPr>
-            <w:tcW w:w="2988" w:type="dxa"/>
-          </w:tcPr>
-          <w:p>
-            <w:pPr>
-              <w:rPr>
-                <w:b/>
-                <w:bCs/>
-                <w:color w:val="C45911" w:themeColor="accent2" w:themeShade="BF"/>
-                <w:sz w:val="22"/>
-                <w:szCs w:val="22"/>
-              </w:rPr>
-            </w:pPr>
-            <w:r>
-              <w:rPr>
-                <w:b/>
-                <w:bCs/>
-                <w:color w:val="C45911" w:themeColor="accent2" w:themeShade="BF"/>
-                <w:sz w:val="22"/>
-                <w:szCs w:val="22"/>
-              </w:rPr>
-              <w:t>load_column(  )</w:t>
-            </w:r>
-          </w:p>
-        </w:tc>
-        <w:tc>
-          <w:tcPr>
-            <w:tcW w:w="3060" w:type="dxa"/>
-          </w:tcPr>
-          <w:p>
-            <w:pPr>
-              <w:rPr>
-                <w:b/>
-                <w:color w:val="C45911" w:themeColor="accent2" w:themeShade="BF"/>
-                <w:sz w:val="22"/>
-                <w:szCs w:val="22"/>
-              </w:rPr>
-            </w:pPr>
-          </w:p>
-        </w:tc>
-        <w:tc>
-          <w:tcPr>
-            <w:tcW w:w="3528" w:type="dxa"/>
-          </w:tcPr>
-          <w:p>
-            <w:pPr>
-              <w:rPr>
-                <w:b/>
-                <w:color w:val="C45911" w:themeColor="accent2" w:themeShade="BF"/>
-                <w:sz w:val="22"/>
-                <w:szCs w:val="22"/>
-              </w:rPr>
-            </w:pPr>
-          </w:p>
-        </w:tc>
-      </w:tr>
-      <w:tr>
-        <w:tc>
-          <w:tcPr>
-            <w:tcW w:w="2988" w:type="dxa"/>
-          </w:tcPr>
-          <w:p>
-            <w:pPr>
-              <w:rPr>
-                <w:b/>
-                <w:bCs/>
-                <w:color w:val="C45911" w:themeColor="accent2" w:themeShade="BF"/>
-                <w:sz w:val="22"/>
-                <w:szCs w:val="22"/>
-              </w:rPr>
-            </w:pPr>
-            <w:r>
-              <w:rPr>
-                <w:b/>
-                <w:bCs/>
-                <w:color w:val="C45911" w:themeColor="accent2" w:themeShade="BF"/>
-                <w:sz w:val="22"/>
-                <w:szCs w:val="22"/>
-              </w:rPr>
-              <w:t>load_data(  )</w:t>
-            </w:r>
-          </w:p>
-        </w:tc>
-        <w:tc>
-          <w:tcPr>
-            <w:tcW w:w="3060" w:type="dxa"/>
-          </w:tcPr>
-          <w:p>
-            <w:pPr>
-              <w:rPr>
-                <w:b/>
-                <w:color w:val="C45911" w:themeColor="accent2" w:themeShade="BF"/>
-                <w:sz w:val="22"/>
-                <w:szCs w:val="22"/>
-              </w:rPr>
-            </w:pPr>
-          </w:p>
-        </w:tc>
-        <w:tc>
-          <w:tcPr>
-            <w:tcW w:w="3528" w:type="dxa"/>
-          </w:tcPr>
-          <w:p>
-            <w:pPr>
-              <w:rPr>
-                <w:b/>
-                <w:color w:val="C45911" w:themeColor="accent2" w:themeShade="BF"/>
-                <w:sz w:val="22"/>
-                <w:szCs w:val="22"/>
-              </w:rPr>
-            </w:pPr>
-          </w:p>
-        </w:tc>
-      </w:tr>
-      <w:tr>
-        <w:tc>
-          <w:tcPr>
-            <w:tcW w:w="2988" w:type="dxa"/>
-          </w:tcPr>
-          <w:p>
-            <w:pPr>
-              <w:rPr>
-                <w:b/>
-                <w:bCs/>
-                <w:color w:val="C45911" w:themeColor="accent2" w:themeShade="BF"/>
-                <w:sz w:val="22"/>
-                <w:szCs w:val="22"/>
-              </w:rPr>
-            </w:pPr>
-            <w:r>
-              <w:rPr>
-                <w:b/>
-                <w:bCs/>
-                <w:color w:val="C45911" w:themeColor="accent2" w:themeShade="BF"/>
-                <w:sz w:val="22"/>
-                <w:szCs w:val="22"/>
-              </w:rPr>
-              <w:t>load_index(  )</w:t>
-            </w:r>
-          </w:p>
-        </w:tc>
-        <w:tc>
-          <w:tcPr>
-            <w:tcW w:w="3060" w:type="dxa"/>
-          </w:tcPr>
-          <w:p>
-            <w:pPr>
-              <w:rPr>
-                <w:b/>
-                <w:color w:val="C45911" w:themeColor="accent2" w:themeShade="BF"/>
-                <w:sz w:val="22"/>
-                <w:szCs w:val="22"/>
-              </w:rPr>
-            </w:pPr>
-          </w:p>
-        </w:tc>
-        <w:tc>
-          <w:tcPr>
-            <w:tcW w:w="3528" w:type="dxa"/>
-          </w:tcPr>
-          <w:p>
-            <w:pPr>
-              <w:rPr>
-                <w:b/>
-                <w:color w:val="C45911" w:themeColor="accent2" w:themeShade="BF"/>
-                <w:sz w:val="22"/>
-                <w:szCs w:val="22"/>
-              </w:rPr>
-            </w:pPr>
-          </w:p>
-        </w:tc>
-      </w:tr>
-      <w:tr>
-        <w:tc>
-          <w:tcPr>
-            <w:tcW w:w="2988" w:type="dxa"/>
-          </w:tcPr>
-          <w:p>
-            <w:pPr>
-              <w:rPr>
-                <w:b/>
-                <w:bCs/>
-                <w:color w:val="C45911" w:themeColor="accent2" w:themeShade="BF"/>
-                <w:sz w:val="22"/>
-                <w:szCs w:val="22"/>
-              </w:rPr>
-            </w:pPr>
-            <w:r>
-              <w:rPr>
-                <w:b/>
-                <w:bCs/>
-                <w:color w:val="C45911" w:themeColor="accent2" w:themeShade="BF"/>
-                <w:sz w:val="22"/>
-                <w:szCs w:val="22"/>
-              </w:rPr>
               <w:t>make_consistent(  )</w:t>
             </w:r>
           </w:p>
@@ -1879,11 +1923,22 @@
             <w:pPr>
               <w:rPr>
                 <w:b/>
+                <w:bCs/>
                 <w:color w:val="C45911" w:themeColor="accent2" w:themeShade="BF"/>
                 <w:sz w:val="22"/>
                 <w:szCs w:val="22"/>
               </w:rPr>
             </w:pPr>
+            <w:r>
+              <w:rPr>
+                <w:b/>
+                <w:bCs/>
+                <w:color w:val="C45911" w:themeColor="accent2" w:themeShade="BF"/>
+                <w:sz w:val="22"/>
+                <w:szCs w:val="22"/>
+              </w:rPr>
+              <w:t>struct TrackingErrorVisitor {  }</w:t>
+            </w:r>
           </w:p>
         </w:tc>
       </w:tr>
@@ -14358,8 +14413,6 @@
         </w:rPr>
         <w:t>typename type_declare&lt;</w:t>
       </w:r>
-      <w:bookmarkStart w:id="0" w:name="_GoBack"/>
-      <w:bookmarkEnd w:id="0"/>
       <w:r>
         <w:rPr>
           <w:color w:val="C45911" w:themeColor="accent2" w:themeShade="BF"/>
@@ -17201,17 +17254,19 @@
         </w:rPr>
         <w:t>template&lt;typename T,</w:t>
       </w:r>
-      <w:r>
-        <w:rPr>
-          <w:color w:val="C45911" w:themeColor="accent2" w:themeShade="BF"/>
-        </w:rPr>
-        <w:t xml:space="preserve"> </w:t>
-      </w:r>
-      <w:r>
-        <w:rPr>
-          <w:color w:val="C45911" w:themeColor="accent2" w:themeShade="BF"/>
-        </w:rPr>
-        <w:t xml:space="preserve">typename </w:t>
+    </w:p>
+    <w:p>
+      <w:pPr>
+        <w:ind w:left="1440"/>
+        <w:rPr>
+          <w:color w:val="C45911" w:themeColor="accent2" w:themeShade="BF"/>
+        </w:rPr>
+      </w:pPr>
+      <w:r>
+        <w:rPr>
+          <w:color w:val="C45911" w:themeColor="accent2" w:themeShade="BF"/>
+        </w:rPr>
+        <w:t xml:space="preserve">                typename </w:t>
       </w:r>
       <w:r>
         <w:rPr>
@@ -17223,41 +17278,70 @@
         <w:rPr>
           <w:color w:val="C45911" w:themeColor="accent2" w:themeShade="BF"/>
         </w:rPr>
-        <w:t xml:space="preserve"> = unsigned long</w:t>
-      </w:r>
-      <w:r>
-        <w:rPr>
-          <w:color w:val="C45911" w:themeColor="accent2" w:themeShade="BF"/>
-        </w:rPr>
-        <w:t>&gt;</w:t>
-      </w:r>
-    </w:p>
-    <w:p>
-      <w:pPr>
-        <w:ind w:left="1440"/>
-        <w:rPr>
-          <w:color w:val="C45911" w:themeColor="accent2" w:themeShade="BF"/>
-        </w:rPr>
-      </w:pPr>
-      <w:r>
-        <w:rPr>
-          <w:color w:val="C45911" w:themeColor="accent2" w:themeShade="BF"/>
-        </w:rPr>
-        <w:t>struct Max</w:t>
-      </w:r>
-      <w:r>
-        <w:rPr>
-          <w:color w:val="C45911" w:themeColor="accent2" w:themeShade="BF"/>
-        </w:rPr>
-        <w:t>Visitor;</w:t>
-      </w:r>
-    </w:p>
-    <w:p>
-      <w:pPr>
-        <w:ind w:left="1440"/>
-      </w:pPr>
-      <w:r>
-        <w:t>This functor class calculates the maximum of a given column. See this document and datasci_tester.cc for examples.</w:t>
+        <w:t xml:space="preserve"> = unsigned long,</w:t>
+      </w:r>
+    </w:p>
+    <w:p>
+      <w:pPr>
+        <w:ind w:left="1440"/>
+        <w:rPr>
+          <w:color w:val="C45911" w:themeColor="accent2" w:themeShade="BF"/>
+        </w:rPr>
+      </w:pPr>
+      <w:r>
+        <w:rPr>
+          <w:color w:val="C45911" w:themeColor="accent2" w:themeShade="BF"/>
+        </w:rPr>
+        <w:t xml:space="preserve">                </w:t>
+      </w:r>
+      <w:r>
+        <w:rPr>
+          <w:color w:val="C45911" w:themeColor="accent2" w:themeShade="BF"/>
+          <w:sz w:val="22"/>
+        </w:rPr>
+        <w:t>typename = typename std::enable_if&lt;std::is_arithmetic&lt;T&gt;::value, T&gt;::type&gt;</w:t>
+      </w:r>
+    </w:p>
+    <w:p>
+      <w:pPr>
+        <w:ind w:left="1440"/>
+        <w:rPr>
+          <w:color w:val="C45911" w:themeColor="accent2" w:themeShade="BF"/>
+        </w:rPr>
+      </w:pPr>
+      <w:r>
+        <w:rPr>
+          <w:color w:val="C45911" w:themeColor="accent2" w:themeShade="BF"/>
+        </w:rPr>
+        <w:t xml:space="preserve">struct </w:t>
+      </w:r>
+      <w:r>
+        <w:rPr>
+          <w:color w:val="C45911" w:themeColor="accent2" w:themeShade="BF"/>
+        </w:rPr>
+        <w:t>Cum</w:t>
+      </w:r>
+      <w:r>
+        <w:rPr>
+          <w:color w:val="C45911" w:themeColor="accent2" w:themeShade="BF"/>
+        </w:rPr>
+        <w:t>SumVisitor;</w:t>
+      </w:r>
+    </w:p>
+    <w:p>
+      <w:pPr>
+        <w:ind w:left="1440"/>
+      </w:pPr>
+      <w:r>
+        <w:t>This functor class calculates the cumulative sum of a given column. See this document and datasci_tester.cc for examples.</w:t>
+      </w:r>
+    </w:p>
+    <w:p>
+      <w:pPr>
+        <w:ind w:left="1440"/>
+      </w:pPr>
+      <w:r>
+        <w:t>The result is a vector of running sums</w:t>
       </w:r>
     </w:p>
     <w:p>
@@ -17278,6 +17362,21 @@
       </w:r>
       <w:r>
         <w:t>: Column/data type</w:t>
+      </w:r>
+    </w:p>
+    <w:p>
+      <w:pPr>
+        <w:ind w:left="1440"/>
+      </w:pPr>
+      <w:r>
+        <w:rPr>
+          <w:i/>
+          <w:iCs/>
+        </w:rPr>
+        <w:t>I</w:t>
+      </w:r>
+      <w:r>
+        <w:t>: Index type</w:t>
       </w:r>
     </w:p>
     <w:p>
@@ -17286,95 +17385,132 @@
           <w:bottom w:val="single" w:sz="6" w:space="1" w:color="auto"/>
         </w:pBdr>
         <w:ind w:left="1440"/>
+        <w:rPr>
+          <w:i/>
+        </w:rPr>
+      </w:pPr>
+      <w:r>
+        <w:rPr>
+          <w:i/>
+        </w:rPr>
+        <w:t>T must be an arithmetic-enabled type</w:t>
+      </w:r>
+    </w:p>
+    <w:p/>
+    <w:p>
+      <w:pPr>
+        <w:ind w:left="1440"/>
+        <w:rPr>
+          <w:color w:val="C45911" w:themeColor="accent2" w:themeShade="BF"/>
+        </w:rPr>
+      </w:pPr>
+      <w:r>
+        <w:rPr>
+          <w:color w:val="C45911" w:themeColor="accent2" w:themeShade="BF"/>
+        </w:rPr>
+        <w:t>template&lt;typename T,</w:t>
+      </w:r>
+    </w:p>
+    <w:p>
+      <w:pPr>
+        <w:ind w:left="1440"/>
+        <w:rPr>
+          <w:color w:val="C45911" w:themeColor="accent2" w:themeShade="BF"/>
+        </w:rPr>
+      </w:pPr>
+      <w:r>
+        <w:rPr>
+          <w:color w:val="C45911" w:themeColor="accent2" w:themeShade="BF"/>
+        </w:rPr>
+        <w:t xml:space="preserve">                typename </w:t>
+      </w:r>
+      <w:r>
+        <w:rPr>
+          <w:color w:val="C45911" w:themeColor="accent2" w:themeShade="BF"/>
+        </w:rPr>
+        <w:t>I</w:t>
+      </w:r>
+      <w:r>
+        <w:rPr>
+          <w:color w:val="C45911" w:themeColor="accent2" w:themeShade="BF"/>
+        </w:rPr>
+        <w:t xml:space="preserve"> = unsigned long,</w:t>
+      </w:r>
+    </w:p>
+    <w:p>
+      <w:pPr>
+        <w:ind w:left="1440"/>
+        <w:rPr>
+          <w:color w:val="C45911" w:themeColor="accent2" w:themeShade="BF"/>
+        </w:rPr>
+      </w:pPr>
+      <w:r>
+        <w:rPr>
+          <w:color w:val="C45911" w:themeColor="accent2" w:themeShade="BF"/>
+        </w:rPr>
+        <w:t xml:space="preserve">                </w:t>
+      </w:r>
+      <w:r>
+        <w:rPr>
+          <w:color w:val="C45911" w:themeColor="accent2" w:themeShade="BF"/>
+          <w:sz w:val="22"/>
+        </w:rPr>
+        <w:t>typename = typename std::enable_if&lt;std::is_arithmetic&lt;T&gt;::value, T&gt;::type&gt;</w:t>
+      </w:r>
+    </w:p>
+    <w:p>
+      <w:pPr>
+        <w:ind w:left="1440"/>
+        <w:rPr>
+          <w:color w:val="C45911" w:themeColor="accent2" w:themeShade="BF"/>
+        </w:rPr>
+      </w:pPr>
+      <w:r>
+        <w:rPr>
+          <w:color w:val="C45911" w:themeColor="accent2" w:themeShade="BF"/>
+        </w:rPr>
+        <w:t xml:space="preserve">struct </w:t>
+      </w:r>
+      <w:r>
+        <w:rPr>
+          <w:color w:val="C45911" w:themeColor="accent2" w:themeShade="BF"/>
+        </w:rPr>
+        <w:t>Prod</w:t>
+      </w:r>
+      <w:r>
+        <w:rPr>
+          <w:color w:val="C45911" w:themeColor="accent2" w:themeShade="BF"/>
+        </w:rPr>
+        <w:t>Visitor;</w:t>
+      </w:r>
+    </w:p>
+    <w:p>
+      <w:pPr>
+        <w:ind w:left="1440"/>
+      </w:pPr>
+      <w:r>
+        <w:t xml:space="preserve">This functor class calculates the product of a given column. See this document and datasci_tester.cc for examples. </w:t>
+      </w:r>
+    </w:p>
+    <w:p>
+      <w:pPr>
+        <w:ind w:left="1440"/>
+      </w:pPr>
+    </w:p>
+    <w:p>
+      <w:pPr>
+        <w:ind w:left="1440"/>
       </w:pPr>
       <w:r>
         <w:rPr>
           <w:i/>
           <w:iCs/>
         </w:rPr>
-        <w:t>I</w:t>
-      </w:r>
-      <w:r>
-        <w:t>: Index type</w:t>
-      </w:r>
-    </w:p>
-    <w:p/>
-    <w:p>
-      <w:pPr>
-        <w:ind w:left="1440"/>
-        <w:rPr>
-          <w:color w:val="C45911" w:themeColor="accent2" w:themeShade="BF"/>
-        </w:rPr>
-      </w:pPr>
-      <w:r>
-        <w:rPr>
-          <w:color w:val="C45911" w:themeColor="accent2" w:themeShade="BF"/>
-        </w:rPr>
-        <w:t>template&lt;typename T,</w:t>
-      </w:r>
-      <w:r>
-        <w:rPr>
-          <w:color w:val="C45911" w:themeColor="accent2" w:themeShade="BF"/>
-        </w:rPr>
-        <w:t xml:space="preserve"> </w:t>
-      </w:r>
-      <w:r>
-        <w:rPr>
-          <w:color w:val="C45911" w:themeColor="accent2" w:themeShade="BF"/>
-        </w:rPr>
-        <w:t xml:space="preserve">typename </w:t>
-      </w:r>
-      <w:r>
-        <w:rPr>
-          <w:color w:val="C45911" w:themeColor="accent2" w:themeShade="BF"/>
-        </w:rPr>
-        <w:t>I</w:t>
-      </w:r>
-      <w:r>
-        <w:rPr>
-          <w:color w:val="C45911" w:themeColor="accent2" w:themeShade="BF"/>
-        </w:rPr>
-        <w:t xml:space="preserve"> = unsigned long</w:t>
-      </w:r>
-      <w:r>
-        <w:rPr>
-          <w:color w:val="C45911" w:themeColor="accent2" w:themeShade="BF"/>
-        </w:rPr>
-        <w:t>&gt;</w:t>
-      </w:r>
-    </w:p>
-    <w:p>
-      <w:pPr>
-        <w:ind w:left="1440"/>
-        <w:rPr>
-          <w:color w:val="C45911" w:themeColor="accent2" w:themeShade="BF"/>
-        </w:rPr>
-      </w:pPr>
-      <w:r>
-        <w:rPr>
-          <w:color w:val="C45911" w:themeColor="accent2" w:themeShade="BF"/>
-        </w:rPr>
-        <w:t>struct Min</w:t>
-      </w:r>
-      <w:r>
-        <w:rPr>
-          <w:color w:val="C45911" w:themeColor="accent2" w:themeShade="BF"/>
-        </w:rPr>
-        <w:t>Visitor;</w:t>
-      </w:r>
-    </w:p>
-    <w:p>
-      <w:pPr>
-        <w:ind w:left="1440"/>
-      </w:pPr>
-      <w:r>
-        <w:t>This functor class calculates the minimum of a given column. See this document and datasci_tester.cc for examples.</w:t>
-      </w:r>
-    </w:p>
-    <w:p>
-      <w:pPr>
-        <w:ind w:left="1440"/>
-      </w:pPr>
+        <w:t>T</w:t>
+      </w:r>
+      <w:r>
+        <w:t>: Column/data type</w:t>
+      </w:r>
     </w:p>
     <w:p>
       <w:pPr>
@@ -17385,10 +17521,10 @@
           <w:i/>
           <w:iCs/>
         </w:rPr>
-        <w:t>T</w:t>
-      </w:r>
-      <w:r>
-        <w:t>: Column/data type</w:t>
+        <w:t>I</w:t>
+      </w:r>
+      <w:r>
+        <w:t>: Index type</w:t>
       </w:r>
     </w:p>
     <w:p>
@@ -17397,130 +17533,141 @@
           <w:bottom w:val="single" w:sz="6" w:space="1" w:color="auto"/>
         </w:pBdr>
         <w:ind w:left="1440"/>
+        <w:rPr>
+          <w:i/>
+        </w:rPr>
+      </w:pPr>
+      <w:r>
+        <w:rPr>
+          <w:i/>
+        </w:rPr>
+        <w:lastRenderedPageBreak/>
+        <w:t>T must be an arithmetic-enabled type</w:t>
+      </w:r>
+    </w:p>
+    <w:p/>
+    <w:p>
+      <w:pPr>
+        <w:ind w:left="1440"/>
+        <w:rPr>
+          <w:color w:val="C45911" w:themeColor="accent2" w:themeShade="BF"/>
+        </w:rPr>
+      </w:pPr>
+      <w:r>
+        <w:rPr>
+          <w:color w:val="C45911" w:themeColor="accent2" w:themeShade="BF"/>
+        </w:rPr>
+        <w:t>template&lt;typename T,</w:t>
+      </w:r>
+    </w:p>
+    <w:p>
+      <w:pPr>
+        <w:ind w:left="1440"/>
+        <w:rPr>
+          <w:color w:val="C45911" w:themeColor="accent2" w:themeShade="BF"/>
+        </w:rPr>
+      </w:pPr>
+      <w:r>
+        <w:rPr>
+          <w:color w:val="C45911" w:themeColor="accent2" w:themeShade="BF"/>
+        </w:rPr>
+        <w:t xml:space="preserve">                typename </w:t>
+      </w:r>
+      <w:r>
+        <w:rPr>
+          <w:color w:val="C45911" w:themeColor="accent2" w:themeShade="BF"/>
+        </w:rPr>
+        <w:t>I</w:t>
+      </w:r>
+      <w:r>
+        <w:rPr>
+          <w:color w:val="C45911" w:themeColor="accent2" w:themeShade="BF"/>
+        </w:rPr>
+        <w:t xml:space="preserve"> = unsigned long,</w:t>
+      </w:r>
+    </w:p>
+    <w:p>
+      <w:pPr>
+        <w:ind w:left="1440"/>
+        <w:rPr>
+          <w:color w:val="C45911" w:themeColor="accent2" w:themeShade="BF"/>
+        </w:rPr>
+      </w:pPr>
+      <w:r>
+        <w:rPr>
+          <w:color w:val="C45911" w:themeColor="accent2" w:themeShade="BF"/>
+        </w:rPr>
+        <w:t xml:space="preserve">                </w:t>
+      </w:r>
+      <w:r>
+        <w:rPr>
+          <w:color w:val="C45911" w:themeColor="accent2" w:themeShade="BF"/>
+          <w:sz w:val="22"/>
+        </w:rPr>
+        <w:t>typename = typename std::enable_if&lt;std::is_arithmetic&lt;T&gt;::value, T&gt;::type&gt;</w:t>
+      </w:r>
+    </w:p>
+    <w:p>
+      <w:pPr>
+        <w:ind w:left="1440"/>
+        <w:rPr>
+          <w:color w:val="C45911" w:themeColor="accent2" w:themeShade="BF"/>
+        </w:rPr>
+      </w:pPr>
+      <w:r>
+        <w:rPr>
+          <w:color w:val="C45911" w:themeColor="accent2" w:themeShade="BF"/>
+        </w:rPr>
+        <w:t xml:space="preserve">struct </w:t>
+      </w:r>
+      <w:r>
+        <w:rPr>
+          <w:color w:val="C45911" w:themeColor="accent2" w:themeShade="BF"/>
+        </w:rPr>
+        <w:t>CumProd</w:t>
+      </w:r>
+      <w:r>
+        <w:rPr>
+          <w:color w:val="C45911" w:themeColor="accent2" w:themeShade="BF"/>
+        </w:rPr>
+        <w:t>Visitor;</w:t>
+      </w:r>
+    </w:p>
+    <w:p>
+      <w:pPr>
+        <w:ind w:left="1440"/>
+      </w:pPr>
+      <w:r>
+        <w:t>This functor class calculates the cumulative product of a given column. See this document and datasci_tester.cc for examples.</w:t>
+      </w:r>
+    </w:p>
+    <w:p>
+      <w:pPr>
+        <w:ind w:left="1440"/>
+      </w:pPr>
+      <w:r>
+        <w:t>The result is a vector of running products.</w:t>
+      </w:r>
+    </w:p>
+    <w:p>
+      <w:pPr>
+        <w:ind w:left="1440"/>
+      </w:pPr>
+    </w:p>
+    <w:p>
+      <w:pPr>
+        <w:ind w:left="1440"/>
       </w:pPr>
       <w:r>
         <w:rPr>
           <w:i/>
           <w:iCs/>
         </w:rPr>
-        <w:t>I</w:t>
-      </w:r>
-      <w:r>
-        <w:t>: Index type</w:t>
-      </w:r>
-    </w:p>
-    <w:p/>
-    <w:p>
-      <w:pPr>
-        <w:ind w:left="1440"/>
-        <w:rPr>
-          <w:color w:val="C45911" w:themeColor="accent2" w:themeShade="BF"/>
-        </w:rPr>
-      </w:pPr>
-      <w:r>
-        <w:rPr>
-          <w:color w:val="C45911" w:themeColor="accent2" w:themeShade="BF"/>
-        </w:rPr>
-        <w:t>template&lt;</w:t>
-      </w:r>
-      <w:r>
-        <w:rPr>
-          <w:color w:val="C45911" w:themeColor="accent2" w:themeShade="BF"/>
-        </w:rPr>
-        <w:t xml:space="preserve">std::size_t N, </w:t>
-      </w:r>
-      <w:r>
-        <w:rPr>
-          <w:color w:val="C45911" w:themeColor="accent2" w:themeShade="BF"/>
-        </w:rPr>
-        <w:t>typename T,</w:t>
-      </w:r>
-      <w:r>
-        <w:rPr>
-          <w:color w:val="C45911" w:themeColor="accent2" w:themeShade="BF"/>
-        </w:rPr>
-        <w:t xml:space="preserve"> </w:t>
-      </w:r>
-      <w:r>
-        <w:rPr>
-          <w:color w:val="C45911" w:themeColor="accent2" w:themeShade="BF"/>
-        </w:rPr>
-        <w:t xml:space="preserve">typename </w:t>
-      </w:r>
-      <w:r>
-        <w:rPr>
-          <w:color w:val="C45911" w:themeColor="accent2" w:themeShade="BF"/>
-        </w:rPr>
-        <w:t>I</w:t>
-      </w:r>
-      <w:r>
-        <w:rPr>
-          <w:color w:val="C45911" w:themeColor="accent2" w:themeShade="BF"/>
-        </w:rPr>
-        <w:t xml:space="preserve"> = unsigned long</w:t>
-      </w:r>
-      <w:r>
-        <w:rPr>
-          <w:color w:val="C45911" w:themeColor="accent2" w:themeShade="BF"/>
-        </w:rPr>
-        <w:t>&gt;</w:t>
-      </w:r>
-    </w:p>
-    <w:p>
-      <w:pPr>
-        <w:ind w:left="1440"/>
-        <w:rPr>
-          <w:color w:val="C45911" w:themeColor="accent2" w:themeShade="BF"/>
-        </w:rPr>
-      </w:pPr>
-      <w:r>
-        <w:rPr>
-          <w:color w:val="C45911" w:themeColor="accent2" w:themeShade="BF"/>
-        </w:rPr>
-        <w:t xml:space="preserve">struct </w:t>
-      </w:r>
-      <w:r>
-        <w:rPr>
-          <w:color w:val="C45911" w:themeColor="accent2" w:themeShade="BF"/>
-        </w:rPr>
-        <w:t>NLargestVisitor</w:t>
-      </w:r>
-      <w:r>
-        <w:rPr>
-          <w:color w:val="C45911" w:themeColor="accent2" w:themeShade="BF"/>
-        </w:rPr>
-        <w:t>;</w:t>
-      </w:r>
-    </w:p>
-    <w:p>
-      <w:pPr>
-        <w:ind w:left="1440"/>
-      </w:pPr>
-      <w:r>
-        <w:t>This functor class calculates the N largest values of a column. I runs in O(N*M), where N is the number of largest values and M is the total number of all values.</w:t>
-      </w:r>
-    </w:p>
-    <w:p>
-      <w:pPr>
-        <w:ind w:left="1440"/>
-      </w:pPr>
-      <w:r>
-        <w:t>If N is relatively small this better than O(M*logM).</w:t>
-      </w:r>
-    </w:p>
-    <w:p>
-      <w:pPr>
-        <w:ind w:left="1440"/>
-      </w:pPr>
-      <w:r>
-        <w:lastRenderedPageBreak/>
-        <w:t>See this document and datasci_tester.cc for examples.</w:t>
-      </w:r>
-    </w:p>
-    <w:p>
-      <w:pPr>
-        <w:ind w:left="1440"/>
-      </w:pPr>
+        <w:t>T</w:t>
+      </w:r>
+      <w:r>
+        <w:t>: Column/data type</w:t>
+      </w:r>
     </w:p>
     <w:p>
       <w:pPr>
@@ -17531,25 +17678,10 @@
           <w:i/>
           <w:iCs/>
         </w:rPr>
-        <w:t>N</w:t>
-      </w:r>
-      <w:r>
-        <w:t>: Number of largest values</w:t>
-      </w:r>
-    </w:p>
-    <w:p>
-      <w:pPr>
-        <w:ind w:left="1440"/>
-      </w:pPr>
-      <w:r>
-        <w:rPr>
-          <w:i/>
-          <w:iCs/>
-        </w:rPr>
-        <w:t>T</w:t>
-      </w:r>
-      <w:r>
-        <w:t>: Column/data type</w:t>
+        <w:t>I</w:t>
+      </w:r>
+      <w:r>
+        <w:t>: Index type</w:t>
       </w:r>
     </w:p>
     <w:p>
@@ -17558,63 +17690,50 @@
           <w:bottom w:val="single" w:sz="6" w:space="1" w:color="auto"/>
         </w:pBdr>
         <w:ind w:left="1440"/>
-      </w:pPr>
-      <w:r>
         <w:rPr>
           <w:i/>
-          <w:iCs/>
+        </w:rPr>
+      </w:pPr>
+      <w:r>
+        <w:rPr>
+          <w:i/>
+        </w:rPr>
+        <w:t>T must be an arithmetic-enabled type</w:t>
+      </w:r>
+    </w:p>
+    <w:p/>
+    <w:p>
+      <w:pPr>
+        <w:ind w:left="1440"/>
+        <w:rPr>
+          <w:color w:val="C45911" w:themeColor="accent2" w:themeShade="BF"/>
+        </w:rPr>
+      </w:pPr>
+      <w:r>
+        <w:rPr>
+          <w:color w:val="C45911" w:themeColor="accent2" w:themeShade="BF"/>
+        </w:rPr>
+        <w:t>template&lt;typename T,</w:t>
+      </w:r>
+      <w:r>
+        <w:rPr>
+          <w:color w:val="C45911" w:themeColor="accent2" w:themeShade="BF"/>
+        </w:rPr>
+        <w:t xml:space="preserve"> </w:t>
+      </w:r>
+      <w:r>
+        <w:rPr>
+          <w:color w:val="C45911" w:themeColor="accent2" w:themeShade="BF"/>
+        </w:rPr>
+        <w:t xml:space="preserve">typename </w:t>
+      </w:r>
+      <w:r>
+        <w:rPr>
+          <w:color w:val="C45911" w:themeColor="accent2" w:themeShade="BF"/>
         </w:rPr>
         <w:t>I</w:t>
       </w:r>
       <w:r>
-        <w:t>: Index type</w:t>
-      </w:r>
-    </w:p>
-    <w:p/>
-    <w:p>
-      <w:pPr>
-        <w:ind w:left="1440"/>
-        <w:rPr>
-          <w:color w:val="C45911" w:themeColor="accent2" w:themeShade="BF"/>
-        </w:rPr>
-      </w:pPr>
-      <w:r>
-        <w:rPr>
-          <w:color w:val="C45911" w:themeColor="accent2" w:themeShade="BF"/>
-        </w:rPr>
-        <w:t>template&lt;</w:t>
-      </w:r>
-      <w:r>
-        <w:rPr>
-          <w:color w:val="C45911" w:themeColor="accent2" w:themeShade="BF"/>
-        </w:rPr>
-        <w:t xml:space="preserve">std::size_t N, </w:t>
-      </w:r>
-      <w:r>
-        <w:rPr>
-          <w:color w:val="C45911" w:themeColor="accent2" w:themeShade="BF"/>
-        </w:rPr>
-        <w:t>typename T,</w:t>
-      </w:r>
-      <w:r>
-        <w:rPr>
-          <w:color w:val="C45911" w:themeColor="accent2" w:themeShade="BF"/>
-        </w:rPr>
-        <w:t xml:space="preserve"> </w:t>
-      </w:r>
-      <w:r>
-        <w:rPr>
-          <w:color w:val="C45911" w:themeColor="accent2" w:themeShade="BF"/>
-        </w:rPr>
-        <w:t xml:space="preserve">typename </w:t>
-      </w:r>
-      <w:r>
-        <w:rPr>
-          <w:color w:val="C45911" w:themeColor="accent2" w:themeShade="BF"/>
-        </w:rPr>
-        <w:t>I</w:t>
-      </w:r>
-      <w:r>
         <w:rPr>
           <w:color w:val="C45911" w:themeColor="accent2" w:themeShade="BF"/>
         </w:rPr>
@@ -17638,76 +17757,27 @@
         <w:rPr>
           <w:color w:val="C45911" w:themeColor="accent2" w:themeShade="BF"/>
         </w:rPr>
-        <w:t xml:space="preserve">struct </w:t>
-      </w:r>
-      <w:r>
-        <w:rPr>
-          <w:color w:val="C45911" w:themeColor="accent2" w:themeShade="BF"/>
-        </w:rPr>
-        <w:t>N</w:t>
-      </w:r>
-      <w:r>
-        <w:rPr>
-          <w:color w:val="C45911" w:themeColor="accent2" w:themeShade="BF"/>
-        </w:rPr>
-        <w:t>Smallest</w:t>
-      </w:r>
-      <w:r>
-        <w:rPr>
-          <w:color w:val="C45911" w:themeColor="accent2" w:themeShade="BF"/>
-        </w:rPr>
-        <w:t>Visitor</w:t>
-      </w:r>
-      <w:r>
-        <w:rPr>
-          <w:color w:val="C45911" w:themeColor="accent2" w:themeShade="BF"/>
-        </w:rPr>
-        <w:t>;</w:t>
-      </w:r>
-    </w:p>
-    <w:p>
-      <w:pPr>
-        <w:ind w:left="1440"/>
-      </w:pPr>
-      <w:r>
-        <w:t>This functor class calculates the N smallest values of a column. I runs in O(N*M), where N is the number of largest values and M is the total number of all values.</w:t>
-      </w:r>
-    </w:p>
-    <w:p>
-      <w:pPr>
-        <w:ind w:left="1440"/>
-      </w:pPr>
-      <w:r>
-        <w:t>If N is relatively small this is better than O(M*logM).</w:t>
-      </w:r>
-    </w:p>
-    <w:p>
-      <w:pPr>
-        <w:ind w:left="1440"/>
-      </w:pPr>
-      <w:r>
-        <w:t>See this document and datasci_tester.cc for examples.</w:t>
-      </w:r>
-    </w:p>
-    <w:p>
-      <w:pPr>
-        <w:ind w:left="1440"/>
-      </w:pPr>
-    </w:p>
-    <w:p>
-      <w:pPr>
-        <w:ind w:left="1440"/>
-      </w:pPr>
-      <w:r>
-        <w:rPr>
-          <w:i/>
-          <w:iCs/>
-        </w:rPr>
-        <w:t>N</w:t>
-      </w:r>
-      <w:r>
-        <w:t>: Number of largest values</w:t>
-      </w:r>
+        <w:t>struct Max</w:t>
+      </w:r>
+      <w:r>
+        <w:rPr>
+          <w:color w:val="C45911" w:themeColor="accent2" w:themeShade="BF"/>
+        </w:rPr>
+        <w:t>Visitor;</w:t>
+      </w:r>
+    </w:p>
+    <w:p>
+      <w:pPr>
+        <w:ind w:left="1440"/>
+      </w:pPr>
+      <w:r>
+        <w:t>This functor class calculates the maximum of a given column. See this document and datasci_tester.cc for examples.</w:t>
+      </w:r>
+    </w:p>
+    <w:p>
+      <w:pPr>
+        <w:ind w:left="1440"/>
+      </w:pPr>
     </w:p>
     <w:p>
       <w:pPr>
@@ -17756,19 +17826,17 @@
         </w:rPr>
         <w:t>template&lt;typename T,</w:t>
       </w:r>
-    </w:p>
-    <w:p>
-      <w:pPr>
-        <w:ind w:left="1440"/>
-        <w:rPr>
-          <w:color w:val="C45911" w:themeColor="accent2" w:themeShade="BF"/>
-        </w:rPr>
-      </w:pPr>
-      <w:r>
-        <w:rPr>
-          <w:color w:val="C45911" w:themeColor="accent2" w:themeShade="BF"/>
-        </w:rPr>
-        <w:t xml:space="preserve">                typename </w:t>
+      <w:r>
+        <w:rPr>
+          <w:color w:val="C45911" w:themeColor="accent2" w:themeShade="BF"/>
+        </w:rPr>
+        <w:t xml:space="preserve"> </w:t>
+      </w:r>
+      <w:r>
+        <w:rPr>
+          <w:color w:val="C45911" w:themeColor="accent2" w:themeShade="BF"/>
+        </w:rPr>
+        <w:t xml:space="preserve">typename </w:t>
       </w:r>
       <w:r>
         <w:rPr>
@@ -17780,42 +17848,27 @@
         <w:rPr>
           <w:color w:val="C45911" w:themeColor="accent2" w:themeShade="BF"/>
         </w:rPr>
-        <w:t xml:space="preserve"> = unsigned long,</w:t>
-      </w:r>
-    </w:p>
-    <w:p>
-      <w:pPr>
-        <w:ind w:left="1440"/>
-        <w:rPr>
-          <w:color w:val="C45911" w:themeColor="accent2" w:themeShade="BF"/>
-        </w:rPr>
-      </w:pPr>
-      <w:r>
-        <w:rPr>
-          <w:color w:val="C45911" w:themeColor="accent2" w:themeShade="BF"/>
-        </w:rPr>
-        <w:t xml:space="preserve">                </w:t>
-      </w:r>
-      <w:r>
-        <w:rPr>
-          <w:color w:val="C45911" w:themeColor="accent2" w:themeShade="BF"/>
-          <w:sz w:val="22"/>
-        </w:rPr>
-        <w:t>typename = typename std::enable_if&lt;std::is_arithmetic&lt;T&gt;::value, T&gt;::type&gt;</w:t>
-      </w:r>
-    </w:p>
-    <w:p>
-      <w:pPr>
-        <w:ind w:left="1440"/>
-        <w:rPr>
-          <w:color w:val="C45911" w:themeColor="accent2" w:themeShade="BF"/>
-        </w:rPr>
-      </w:pPr>
-      <w:r>
-        <w:rPr>
-          <w:color w:val="C45911" w:themeColor="accent2" w:themeShade="BF"/>
-        </w:rPr>
-        <w:t>struct Cov</w:t>
+        <w:t xml:space="preserve"> = unsigned long</w:t>
+      </w:r>
+      <w:r>
+        <w:rPr>
+          <w:color w:val="C45911" w:themeColor="accent2" w:themeShade="BF"/>
+        </w:rPr>
+        <w:t>&gt;</w:t>
+      </w:r>
+    </w:p>
+    <w:p>
+      <w:pPr>
+        <w:ind w:left="1440"/>
+        <w:rPr>
+          <w:color w:val="C45911" w:themeColor="accent2" w:themeShade="BF"/>
+        </w:rPr>
+      </w:pPr>
+      <w:r>
+        <w:rPr>
+          <w:color w:val="C45911" w:themeColor="accent2" w:themeShade="BF"/>
+        </w:rPr>
+        <w:t>struct CumMax</w:t>
       </w:r>
       <w:r>
         <w:rPr>
@@ -17829,15 +17882,15 @@
         <w:ind w:left="1440"/>
       </w:pPr>
       <w:r>
-        <w:t>This functor class calculates the covariance of two given columns. In addition, it provides the variances of both columns</w:t>
-      </w:r>
-    </w:p>
-    <w:p>
-      <w:pPr>
-        <w:ind w:left="1440"/>
-      </w:pPr>
-      <w:r>
-        <w:t xml:space="preserve">See this document and datasci_tester.cc for examples. </w:t>
+        <w:t>This functor class calculates the cumulative maximum of a given column. See this document and datasci_tester.cc for examples.</w:t>
+      </w:r>
+    </w:p>
+    <w:p>
+      <w:pPr>
+        <w:ind w:left="1440"/>
+      </w:pPr>
+      <w:r>
+        <w:t>The result is a vector of running maximums</w:t>
       </w:r>
     </w:p>
     <w:p>
@@ -17858,21 +17911,6 @@
       </w:r>
       <w:r>
         <w:t>: Column/data type</w:t>
-      </w:r>
-    </w:p>
-    <w:p>
-      <w:pPr>
-        <w:ind w:left="1440"/>
-      </w:pPr>
-      <w:r>
-        <w:rPr>
-          <w:i/>
-          <w:iCs/>
-        </w:rPr>
-        <w:t>I</w:t>
-      </w:r>
-      <w:r>
-        <w:t>: Index type</w:t>
       </w:r>
     </w:p>
     <w:p>
@@ -17881,129 +17919,95 @@
           <w:bottom w:val="single" w:sz="6" w:space="1" w:color="auto"/>
         </w:pBdr>
         <w:ind w:left="1440"/>
-        <w:rPr>
-          <w:i/>
-        </w:rPr>
-      </w:pPr>
-      <w:r>
-        <w:rPr>
-          <w:i/>
-        </w:rPr>
-        <w:t>T must be an arithmetic-enabled type</w:t>
-      </w:r>
-    </w:p>
-    <w:p/>
-    <w:p>
-      <w:pPr>
-        <w:ind w:left="1440"/>
-        <w:rPr>
-          <w:color w:val="C45911" w:themeColor="accent2" w:themeShade="BF"/>
-        </w:rPr>
-      </w:pPr>
-      <w:r>
-        <w:rPr>
-          <w:color w:val="C45911" w:themeColor="accent2" w:themeShade="BF"/>
-        </w:rPr>
-        <w:t>template&lt;typename T,</w:t>
-      </w:r>
-    </w:p>
-    <w:p>
-      <w:pPr>
-        <w:ind w:left="1440"/>
-        <w:rPr>
-          <w:color w:val="C45911" w:themeColor="accent2" w:themeShade="BF"/>
-        </w:rPr>
-      </w:pPr>
-      <w:r>
-        <w:rPr>
-          <w:color w:val="C45911" w:themeColor="accent2" w:themeShade="BF"/>
-        </w:rPr>
-        <w:t xml:space="preserve">                typename </w:t>
-      </w:r>
-      <w:r>
-        <w:rPr>
-          <w:color w:val="C45911" w:themeColor="accent2" w:themeShade="BF"/>
-        </w:rPr>
-        <w:t>I</w:t>
-      </w:r>
-      <w:r>
-        <w:rPr>
-          <w:color w:val="C45911" w:themeColor="accent2" w:themeShade="BF"/>
-        </w:rPr>
-        <w:t xml:space="preserve"> = unsigned long,</w:t>
-      </w:r>
-    </w:p>
-    <w:p>
-      <w:pPr>
-        <w:ind w:left="1440"/>
-        <w:rPr>
-          <w:color w:val="C45911" w:themeColor="accent2" w:themeShade="BF"/>
-        </w:rPr>
-      </w:pPr>
-      <w:r>
-        <w:rPr>
-          <w:color w:val="C45911" w:themeColor="accent2" w:themeShade="BF"/>
-        </w:rPr>
-        <w:t xml:space="preserve">                </w:t>
-      </w:r>
-      <w:r>
-        <w:rPr>
-          <w:color w:val="C45911" w:themeColor="accent2" w:themeShade="BF"/>
-          <w:sz w:val="22"/>
-        </w:rPr>
-        <w:t>typename = typename std::enable_if&lt;std::is_arithmetic&lt;T&gt;::value, T&gt;::type&gt;</w:t>
-      </w:r>
-    </w:p>
-    <w:p>
-      <w:pPr>
-        <w:ind w:left="1440"/>
-        <w:rPr>
-          <w:color w:val="C45911" w:themeColor="accent2" w:themeShade="BF"/>
-        </w:rPr>
-      </w:pPr>
-      <w:r>
-        <w:rPr>
-          <w:color w:val="C45911" w:themeColor="accent2" w:themeShade="BF"/>
-        </w:rPr>
-        <w:t>struct Var</w:t>
-      </w:r>
-      <w:r>
-        <w:rPr>
-          <w:color w:val="C45911" w:themeColor="accent2" w:themeShade="BF"/>
-        </w:rPr>
-        <w:t>Visitor;</w:t>
-      </w:r>
-    </w:p>
-    <w:p>
-      <w:pPr>
-        <w:ind w:left="1440"/>
-      </w:pPr>
-      <w:r>
-        <w:t>This functor class calculates the variance of a given column. See this document and datasci_tester.cc for examples</w:t>
-      </w:r>
-      <w:r>
-        <w:t>.</w:t>
-      </w:r>
-    </w:p>
-    <w:p>
-      <w:pPr>
-        <w:ind w:left="1440"/>
-      </w:pPr>
-    </w:p>
-    <w:p>
-      <w:pPr>
-        <w:ind w:left="1440"/>
       </w:pPr>
       <w:r>
         <w:rPr>
           <w:i/>
           <w:iCs/>
         </w:rPr>
-        <w:t>T</w:t>
-      </w:r>
-      <w:r>
-        <w:t>: Column/data type</w:t>
-      </w:r>
+        <w:t>I</w:t>
+      </w:r>
+      <w:r>
+        <w:t>: Index type</w:t>
+      </w:r>
+    </w:p>
+    <w:p/>
+    <w:p>
+      <w:pPr>
+        <w:ind w:left="1440"/>
+        <w:rPr>
+          <w:color w:val="C45911" w:themeColor="accent2" w:themeShade="BF"/>
+        </w:rPr>
+      </w:pPr>
+      <w:r>
+        <w:rPr>
+          <w:color w:val="C45911" w:themeColor="accent2" w:themeShade="BF"/>
+        </w:rPr>
+        <w:t>template&lt;typename T,</w:t>
+      </w:r>
+      <w:r>
+        <w:rPr>
+          <w:color w:val="C45911" w:themeColor="accent2" w:themeShade="BF"/>
+        </w:rPr>
+        <w:t xml:space="preserve"> </w:t>
+      </w:r>
+      <w:r>
+        <w:rPr>
+          <w:color w:val="C45911" w:themeColor="accent2" w:themeShade="BF"/>
+        </w:rPr>
+        <w:t xml:space="preserve">typename </w:t>
+      </w:r>
+      <w:r>
+        <w:rPr>
+          <w:color w:val="C45911" w:themeColor="accent2" w:themeShade="BF"/>
+        </w:rPr>
+        <w:t>I</w:t>
+      </w:r>
+      <w:r>
+        <w:rPr>
+          <w:color w:val="C45911" w:themeColor="accent2" w:themeShade="BF"/>
+        </w:rPr>
+        <w:t xml:space="preserve"> = unsigned long</w:t>
+      </w:r>
+      <w:r>
+        <w:rPr>
+          <w:color w:val="C45911" w:themeColor="accent2" w:themeShade="BF"/>
+        </w:rPr>
+        <w:t>&gt;</w:t>
+      </w:r>
+    </w:p>
+    <w:p>
+      <w:pPr>
+        <w:ind w:left="1440"/>
+        <w:rPr>
+          <w:color w:val="C45911" w:themeColor="accent2" w:themeShade="BF"/>
+        </w:rPr>
+      </w:pPr>
+      <w:r>
+        <w:rPr>
+          <w:color w:val="C45911" w:themeColor="accent2" w:themeShade="BF"/>
+        </w:rPr>
+        <w:t>struct Min</w:t>
+      </w:r>
+      <w:r>
+        <w:rPr>
+          <w:color w:val="C45911" w:themeColor="accent2" w:themeShade="BF"/>
+        </w:rPr>
+        <w:t>Visitor;</w:t>
+      </w:r>
+    </w:p>
+    <w:p>
+      <w:pPr>
+        <w:ind w:left="1440"/>
+      </w:pPr>
+      <w:r>
+        <w:t>This functor class calculates the minimum of a given column. See this document and datasci_tester.cc for examples.</w:t>
+      </w:r>
+    </w:p>
+    <w:p>
+      <w:pPr>
+        <w:ind w:left="1440"/>
+      </w:pPr>
     </w:p>
     <w:p>
       <w:pPr>
@@ -18014,10 +18018,10 @@
           <w:i/>
           <w:iCs/>
         </w:rPr>
-        <w:t>I</w:t>
-      </w:r>
-      <w:r>
-        <w:t>: Index type</w:t>
+        <w:t>T</w:t>
+      </w:r>
+      <w:r>
+        <w:t>: Column/data type</w:t>
       </w:r>
     </w:p>
     <w:p>
@@ -18026,127 +18030,103 @@
           <w:bottom w:val="single" w:sz="6" w:space="1" w:color="auto"/>
         </w:pBdr>
         <w:ind w:left="1440"/>
-        <w:rPr>
-          <w:i/>
-        </w:rPr>
-      </w:pPr>
-      <w:r>
-        <w:rPr>
-          <w:i/>
-        </w:rPr>
-        <w:t>T must be an arithmetic-enabled type</w:t>
-      </w:r>
-    </w:p>
-    <w:p/>
-    <w:p>
-      <w:pPr>
-        <w:ind w:left="1440"/>
-        <w:rPr>
-          <w:color w:val="C45911" w:themeColor="accent2" w:themeShade="BF"/>
-        </w:rPr>
-      </w:pPr>
-      <w:r>
-        <w:rPr>
-          <w:color w:val="C45911" w:themeColor="accent2" w:themeShade="BF"/>
-        </w:rPr>
-        <w:t>template&lt;typename T,</w:t>
-      </w:r>
-    </w:p>
-    <w:p>
-      <w:pPr>
-        <w:ind w:left="1440"/>
-        <w:rPr>
-          <w:color w:val="C45911" w:themeColor="accent2" w:themeShade="BF"/>
-        </w:rPr>
-      </w:pPr>
-      <w:r>
-        <w:rPr>
-          <w:color w:val="C45911" w:themeColor="accent2" w:themeShade="BF"/>
-        </w:rPr>
-        <w:t xml:space="preserve">                typename </w:t>
-      </w:r>
-      <w:r>
-        <w:rPr>
-          <w:color w:val="C45911" w:themeColor="accent2" w:themeShade="BF"/>
-        </w:rPr>
-        <w:t>I</w:t>
-      </w:r>
-      <w:r>
-        <w:rPr>
-          <w:color w:val="C45911" w:themeColor="accent2" w:themeShade="BF"/>
-        </w:rPr>
-        <w:t xml:space="preserve"> = unsigned long,</w:t>
-      </w:r>
-    </w:p>
-    <w:p>
-      <w:pPr>
-        <w:ind w:left="1440"/>
-        <w:rPr>
-          <w:color w:val="C45911" w:themeColor="accent2" w:themeShade="BF"/>
-        </w:rPr>
-      </w:pPr>
-      <w:r>
-        <w:rPr>
-          <w:color w:val="C45911" w:themeColor="accent2" w:themeShade="BF"/>
-        </w:rPr>
-        <w:t xml:space="preserve">                </w:t>
-      </w:r>
-      <w:r>
-        <w:rPr>
-          <w:color w:val="C45911" w:themeColor="accent2" w:themeShade="BF"/>
-          <w:sz w:val="22"/>
-        </w:rPr>
-        <w:t>typename = typename std::enable_if&lt;std::is_arithmetic&lt;T&gt;::value, T&gt;::type&gt;</w:t>
-      </w:r>
-    </w:p>
-    <w:p>
-      <w:pPr>
-        <w:ind w:left="1440"/>
-        <w:rPr>
-          <w:color w:val="C45911" w:themeColor="accent2" w:themeShade="BF"/>
-        </w:rPr>
-      </w:pPr>
-      <w:r>
-        <w:rPr>
-          <w:color w:val="C45911" w:themeColor="accent2" w:themeShade="BF"/>
-        </w:rPr>
-        <w:t>struct Beta</w:t>
-      </w:r>
-      <w:r>
-        <w:rPr>
-          <w:color w:val="C45911" w:themeColor="accent2" w:themeShade="BF"/>
-        </w:rPr>
-        <w:t>Visitor;</w:t>
-      </w:r>
-    </w:p>
-    <w:p>
-      <w:pPr>
-        <w:ind w:left="1440"/>
-      </w:pPr>
-      <w:r>
-        <w:lastRenderedPageBreak/>
-        <w:t>This functor class calculates the beta (i.e. exposure) of the given first column to the given second column (benchmark). See this document and datasci_tester.cc for examples.</w:t>
-      </w:r>
-    </w:p>
-    <w:p>
-      <w:pPr>
-        <w:ind w:left="1440"/>
-      </w:pPr>
-    </w:p>
-    <w:p>
-      <w:pPr>
-        <w:ind w:left="1440"/>
       </w:pPr>
       <w:r>
         <w:rPr>
           <w:i/>
           <w:iCs/>
         </w:rPr>
-        <w:t>T</w:t>
-      </w:r>
-      <w:r>
-        <w:t>: Column/data type</w:t>
-      </w:r>
+        <w:t>I</w:t>
+      </w:r>
+      <w:r>
+        <w:t>: Index type</w:t>
+      </w:r>
+    </w:p>
+    <w:p/>
+    <w:p>
+      <w:pPr>
+        <w:ind w:left="1440"/>
+        <w:rPr>
+          <w:color w:val="C45911" w:themeColor="accent2" w:themeShade="BF"/>
+        </w:rPr>
+      </w:pPr>
+      <w:r>
+        <w:rPr>
+          <w:color w:val="C45911" w:themeColor="accent2" w:themeShade="BF"/>
+        </w:rPr>
+        <w:t>template&lt;typename T,</w:t>
+      </w:r>
+      <w:r>
+        <w:rPr>
+          <w:color w:val="C45911" w:themeColor="accent2" w:themeShade="BF"/>
+        </w:rPr>
+        <w:t xml:space="preserve"> </w:t>
+      </w:r>
+      <w:r>
+        <w:rPr>
+          <w:color w:val="C45911" w:themeColor="accent2" w:themeShade="BF"/>
+        </w:rPr>
+        <w:t xml:space="preserve">typename </w:t>
+      </w:r>
+      <w:r>
+        <w:rPr>
+          <w:color w:val="C45911" w:themeColor="accent2" w:themeShade="BF"/>
+        </w:rPr>
+        <w:t>I</w:t>
+      </w:r>
+      <w:r>
+        <w:rPr>
+          <w:color w:val="C45911" w:themeColor="accent2" w:themeShade="BF"/>
+        </w:rPr>
+        <w:t xml:space="preserve"> = unsigned long</w:t>
+      </w:r>
+      <w:r>
+        <w:rPr>
+          <w:color w:val="C45911" w:themeColor="accent2" w:themeShade="BF"/>
+        </w:rPr>
+        <w:t>&gt;</w:t>
+      </w:r>
+    </w:p>
+    <w:p>
+      <w:pPr>
+        <w:ind w:left="1440"/>
+        <w:rPr>
+          <w:color w:val="C45911" w:themeColor="accent2" w:themeShade="BF"/>
+        </w:rPr>
+      </w:pPr>
+      <w:r>
+        <w:rPr>
+          <w:color w:val="C45911" w:themeColor="accent2" w:themeShade="BF"/>
+        </w:rPr>
+        <w:t>struct CumMin</w:t>
+      </w:r>
+      <w:r>
+        <w:rPr>
+          <w:color w:val="C45911" w:themeColor="accent2" w:themeShade="BF"/>
+        </w:rPr>
+        <w:t>Visitor;</w:t>
+      </w:r>
+    </w:p>
+    <w:p>
+      <w:pPr>
+        <w:ind w:left="1440"/>
+      </w:pPr>
+      <w:r>
+        <w:t>This functor class calculates the cumulative minimum of a given column. See this document and datasci_tester.cc for examples.</w:t>
+      </w:r>
+    </w:p>
+    <w:p>
+      <w:pPr>
+        <w:ind w:left="1440"/>
+      </w:pPr>
+      <w:r>
+        <w:t>The result is a vector of running minimum</w:t>
+      </w:r>
+    </w:p>
+    <w:p>
+      <w:pPr>
+        <w:ind w:left="1440"/>
+      </w:pPr>
     </w:p>
     <w:p>
       <w:pPr>
@@ -18157,10 +18137,10 @@
           <w:i/>
           <w:iCs/>
         </w:rPr>
-        <w:t>I</w:t>
-      </w:r>
-      <w:r>
-        <w:t>: Index type</w:t>
+        <w:t>T</w:t>
+      </w:r>
+      <w:r>
+        <w:t>: Column/data type</w:t>
       </w:r>
     </w:p>
     <w:p>
@@ -18169,132 +18149,162 @@
           <w:bottom w:val="single" w:sz="6" w:space="1" w:color="auto"/>
         </w:pBdr>
         <w:ind w:left="1440"/>
+      </w:pPr>
+      <w:r>
         <w:rPr>
           <w:i/>
-        </w:rPr>
+          <w:iCs/>
+        </w:rPr>
+        <w:lastRenderedPageBreak/>
+        <w:t>I</w:t>
+      </w:r>
+      <w:r>
+        <w:t>: Index type</w:t>
+      </w:r>
+    </w:p>
+    <w:p>
+      <w:bookmarkStart w:id="0" w:name="_GoBack"/>
+      <w:bookmarkEnd w:id="0"/>
+    </w:p>
+    <w:p>
+      <w:pPr>
+        <w:ind w:left="1440"/>
+        <w:rPr>
+          <w:color w:val="C45911" w:themeColor="accent2" w:themeShade="BF"/>
+        </w:rPr>
+      </w:pPr>
+      <w:r>
+        <w:rPr>
+          <w:color w:val="C45911" w:themeColor="accent2" w:themeShade="BF"/>
+        </w:rPr>
+        <w:t>template&lt;</w:t>
+      </w:r>
+      <w:r>
+        <w:rPr>
+          <w:color w:val="C45911" w:themeColor="accent2" w:themeShade="BF"/>
+        </w:rPr>
+        <w:t xml:space="preserve">std::size_t N, </w:t>
+      </w:r>
+      <w:r>
+        <w:rPr>
+          <w:color w:val="C45911" w:themeColor="accent2" w:themeShade="BF"/>
+        </w:rPr>
+        <w:t>typename T,</w:t>
+      </w:r>
+      <w:r>
+        <w:rPr>
+          <w:color w:val="C45911" w:themeColor="accent2" w:themeShade="BF"/>
+        </w:rPr>
+        <w:t xml:space="preserve"> </w:t>
+      </w:r>
+      <w:r>
+        <w:rPr>
+          <w:color w:val="C45911" w:themeColor="accent2" w:themeShade="BF"/>
+        </w:rPr>
+        <w:t xml:space="preserve">typename </w:t>
+      </w:r>
+      <w:r>
+        <w:rPr>
+          <w:color w:val="C45911" w:themeColor="accent2" w:themeShade="BF"/>
+        </w:rPr>
+        <w:t>I</w:t>
+      </w:r>
+      <w:r>
+        <w:rPr>
+          <w:color w:val="C45911" w:themeColor="accent2" w:themeShade="BF"/>
+        </w:rPr>
+        <w:t xml:space="preserve"> = unsigned long</w:t>
+      </w:r>
+      <w:r>
+        <w:rPr>
+          <w:color w:val="C45911" w:themeColor="accent2" w:themeShade="BF"/>
+        </w:rPr>
+        <w:t>&gt;</w:t>
+      </w:r>
+    </w:p>
+    <w:p>
+      <w:pPr>
+        <w:ind w:left="1440"/>
+        <w:rPr>
+          <w:color w:val="C45911" w:themeColor="accent2" w:themeShade="BF"/>
+        </w:rPr>
+      </w:pPr>
+      <w:r>
+        <w:rPr>
+          <w:color w:val="C45911" w:themeColor="accent2" w:themeShade="BF"/>
+        </w:rPr>
+        <w:t xml:space="preserve">struct </w:t>
+      </w:r>
+      <w:r>
+        <w:rPr>
+          <w:color w:val="C45911" w:themeColor="accent2" w:themeShade="BF"/>
+        </w:rPr>
+        <w:t>NLargestVisitor</w:t>
+      </w:r>
+      <w:r>
+        <w:rPr>
+          <w:color w:val="C45911" w:themeColor="accent2" w:themeShade="BF"/>
+        </w:rPr>
+        <w:t>;</w:t>
+      </w:r>
+    </w:p>
+    <w:p>
+      <w:pPr>
+        <w:ind w:left="1440"/>
+      </w:pPr>
+      <w:r>
+        <w:t>This functor class calculates the N largest values of a column. I runs in O(N*M), where N is the number of largest values and M is the total number of all values.</w:t>
+      </w:r>
+    </w:p>
+    <w:p>
+      <w:pPr>
+        <w:ind w:left="1440"/>
+      </w:pPr>
+      <w:r>
+        <w:t>If N is relatively small this better than O(M*logM).</w:t>
+      </w:r>
+    </w:p>
+    <w:p>
+      <w:pPr>
+        <w:ind w:left="1440"/>
+      </w:pPr>
+      <w:r>
+        <w:t>See this document and datasci_tester.cc for examples.</w:t>
+      </w:r>
+    </w:p>
+    <w:p>
+      <w:pPr>
+        <w:ind w:left="1440"/>
+      </w:pPr>
+    </w:p>
+    <w:p>
+      <w:pPr>
+        <w:ind w:left="1440"/>
       </w:pPr>
       <w:r>
         <w:rPr>
           <w:i/>
-        </w:rPr>
-        <w:t>T must be an arithmetic-enabled type</w:t>
-      </w:r>
-    </w:p>
-    <w:p/>
-    <w:p>
-      <w:pPr>
-        <w:ind w:left="1440"/>
-        <w:rPr>
-          <w:color w:val="C45911" w:themeColor="accent2" w:themeShade="BF"/>
-        </w:rPr>
-      </w:pPr>
-      <w:r>
-        <w:rPr>
-          <w:color w:val="C45911" w:themeColor="accent2" w:themeShade="BF"/>
-        </w:rPr>
-        <w:t>template&lt;typename T,</w:t>
-      </w:r>
-    </w:p>
-    <w:p>
-      <w:pPr>
-        <w:ind w:left="1440"/>
-        <w:rPr>
-          <w:color w:val="C45911" w:themeColor="accent2" w:themeShade="BF"/>
-        </w:rPr>
-      </w:pPr>
-      <w:r>
-        <w:rPr>
-          <w:color w:val="C45911" w:themeColor="accent2" w:themeShade="BF"/>
-        </w:rPr>
-        <w:t xml:space="preserve">                typename </w:t>
-      </w:r>
-      <w:r>
-        <w:rPr>
-          <w:color w:val="C45911" w:themeColor="accent2" w:themeShade="BF"/>
-        </w:rPr>
-        <w:t>I</w:t>
-      </w:r>
-      <w:r>
-        <w:rPr>
-          <w:color w:val="C45911" w:themeColor="accent2" w:themeShade="BF"/>
-        </w:rPr>
-        <w:t xml:space="preserve"> = unsigned long,</w:t>
-      </w:r>
-    </w:p>
-    <w:p>
-      <w:pPr>
-        <w:ind w:left="1440"/>
-        <w:rPr>
-          <w:color w:val="C45911" w:themeColor="accent2" w:themeShade="BF"/>
-        </w:rPr>
-      </w:pPr>
-      <w:r>
-        <w:rPr>
-          <w:color w:val="C45911" w:themeColor="accent2" w:themeShade="BF"/>
-        </w:rPr>
-        <w:t xml:space="preserve">                </w:t>
-      </w:r>
-      <w:r>
-        <w:rPr>
-          <w:color w:val="C45911" w:themeColor="accent2" w:themeShade="BF"/>
-          <w:sz w:val="22"/>
-        </w:rPr>
-        <w:t>typename = typename std::enable_if&lt;std::is_arithmetic&lt;T&gt;::value, T&gt;::type&gt;</w:t>
-      </w:r>
-    </w:p>
-    <w:p>
-      <w:pPr>
-        <w:ind w:left="1440"/>
-        <w:rPr>
-          <w:color w:val="C45911" w:themeColor="accent2" w:themeShade="BF"/>
-        </w:rPr>
-      </w:pPr>
-      <w:r>
-        <w:rPr>
-          <w:color w:val="C45911" w:themeColor="accent2" w:themeShade="BF"/>
-        </w:rPr>
-        <w:t>struct Std</w:t>
-      </w:r>
-      <w:r>
-        <w:rPr>
-          <w:color w:val="C45911" w:themeColor="accent2" w:themeShade="BF"/>
-        </w:rPr>
-        <w:t>Visitor;</w:t>
-      </w:r>
-    </w:p>
-    <w:p>
-      <w:pPr>
-        <w:ind w:left="1440"/>
-      </w:pPr>
-      <w:r>
-        <w:t>This functor class calculates the standard deviation of a given column. See this document and datasci_tester.cc for examples.</w:t>
-      </w:r>
-    </w:p>
-    <w:p>
-      <w:pPr>
-        <w:ind w:left="1440"/>
-      </w:pPr>
-    </w:p>
-    <w:p>
-      <w:pPr>
-        <w:ind w:left="1440"/>
-      </w:pPr>
-      <w:r>
-        <w:t>T: Column/data type</w:t>
-      </w:r>
-    </w:p>
-    <w:p>
-      <w:pPr>
-        <w:ind w:left="1440"/>
+          <w:iCs/>
+        </w:rPr>
+        <w:t>N</w:t>
+      </w:r>
+      <w:r>
+        <w:t>: Number of largest values</w:t>
+      </w:r>
+    </w:p>
+    <w:p>
+      <w:pPr>
+        <w:ind w:left="1440"/>
+      </w:pPr>
+      <w:r>
         <w:rPr>
           <w:i/>
-        </w:rPr>
-      </w:pPr>
-      <w:r>
-        <w:t>I</w:t>
-      </w:r>
-      <w:r>
-        <w:t>: Index type</w:t>
+          <w:iCs/>
+        </w:rPr>
+        <w:t>T</w:t>
+      </w:r>
+      <w:r>
+        <w:t>: Column/data type</w:t>
       </w:r>
     </w:p>
     <w:p>
@@ -18303,146 +18313,170 @@
           <w:bottom w:val="single" w:sz="6" w:space="1" w:color="auto"/>
         </w:pBdr>
         <w:ind w:left="1440"/>
+      </w:pPr>
+      <w:r>
         <w:rPr>
           <w:i/>
-        </w:rPr>
+          <w:iCs/>
+        </w:rPr>
+        <w:t>I</w:t>
+      </w:r>
+      <w:r>
+        <w:t>: Index type</w:t>
+      </w:r>
+    </w:p>
+    <w:p/>
+    <w:p>
+      <w:pPr>
+        <w:ind w:left="1440"/>
+        <w:rPr>
+          <w:color w:val="C45911" w:themeColor="accent2" w:themeShade="BF"/>
+        </w:rPr>
+      </w:pPr>
+      <w:r>
+        <w:rPr>
+          <w:color w:val="C45911" w:themeColor="accent2" w:themeShade="BF"/>
+        </w:rPr>
+        <w:t>template&lt;</w:t>
+      </w:r>
+      <w:r>
+        <w:rPr>
+          <w:color w:val="C45911" w:themeColor="accent2" w:themeShade="BF"/>
+        </w:rPr>
+        <w:t xml:space="preserve">std::size_t N, </w:t>
+      </w:r>
+      <w:r>
+        <w:rPr>
+          <w:color w:val="C45911" w:themeColor="accent2" w:themeShade="BF"/>
+        </w:rPr>
+        <w:t>typename T,</w:t>
+      </w:r>
+      <w:r>
+        <w:rPr>
+          <w:color w:val="C45911" w:themeColor="accent2" w:themeShade="BF"/>
+        </w:rPr>
+        <w:t xml:space="preserve"> </w:t>
+      </w:r>
+      <w:r>
+        <w:rPr>
+          <w:color w:val="C45911" w:themeColor="accent2" w:themeShade="BF"/>
+        </w:rPr>
+        <w:t xml:space="preserve">typename </w:t>
+      </w:r>
+      <w:r>
+        <w:rPr>
+          <w:color w:val="C45911" w:themeColor="accent2" w:themeShade="BF"/>
+        </w:rPr>
+        <w:t>I</w:t>
+      </w:r>
+      <w:r>
+        <w:rPr>
+          <w:color w:val="C45911" w:themeColor="accent2" w:themeShade="BF"/>
+        </w:rPr>
+        <w:t xml:space="preserve"> = unsigned long</w:t>
+      </w:r>
+      <w:r>
+        <w:rPr>
+          <w:color w:val="C45911" w:themeColor="accent2" w:themeShade="BF"/>
+        </w:rPr>
+        <w:t>&gt;</w:t>
+      </w:r>
+    </w:p>
+    <w:p>
+      <w:pPr>
+        <w:ind w:left="1440"/>
+        <w:rPr>
+          <w:color w:val="C45911" w:themeColor="accent2" w:themeShade="BF"/>
+        </w:rPr>
+      </w:pPr>
+      <w:r>
+        <w:rPr>
+          <w:color w:val="C45911" w:themeColor="accent2" w:themeShade="BF"/>
+        </w:rPr>
+        <w:t xml:space="preserve">struct </w:t>
+      </w:r>
+      <w:r>
+        <w:rPr>
+          <w:color w:val="C45911" w:themeColor="accent2" w:themeShade="BF"/>
+        </w:rPr>
+        <w:t>N</w:t>
+      </w:r>
+      <w:r>
+        <w:rPr>
+          <w:color w:val="C45911" w:themeColor="accent2" w:themeShade="BF"/>
+        </w:rPr>
+        <w:t>Smallest</w:t>
+      </w:r>
+      <w:r>
+        <w:rPr>
+          <w:color w:val="C45911" w:themeColor="accent2" w:themeShade="BF"/>
+        </w:rPr>
+        <w:t>Visitor</w:t>
+      </w:r>
+      <w:r>
+        <w:rPr>
+          <w:color w:val="C45911" w:themeColor="accent2" w:themeShade="BF"/>
+        </w:rPr>
+        <w:t>;</w:t>
+      </w:r>
+    </w:p>
+    <w:p>
+      <w:pPr>
+        <w:ind w:left="1440"/>
+      </w:pPr>
+      <w:r>
+        <w:t>This functor class calculates the N smallest values of a column. I runs in O(N*M), where N is the number of largest values and M is the total number of all values.</w:t>
+      </w:r>
+    </w:p>
+    <w:p>
+      <w:pPr>
+        <w:ind w:left="1440"/>
+      </w:pPr>
+      <w:r>
+        <w:t>If N is relatively small this is better than O(M*logM).</w:t>
+      </w:r>
+    </w:p>
+    <w:p>
+      <w:pPr>
+        <w:ind w:left="1440"/>
+      </w:pPr>
+      <w:r>
+        <w:t>See this document and datasci_tester.cc for examples.</w:t>
+      </w:r>
+    </w:p>
+    <w:p>
+      <w:pPr>
+        <w:ind w:left="1440"/>
+      </w:pPr>
+    </w:p>
+    <w:p>
+      <w:pPr>
+        <w:ind w:left="1440"/>
       </w:pPr>
       <w:r>
         <w:rPr>
           <w:i/>
-        </w:rPr>
-        <w:t>T must be an arithmetic-enabled type</w:t>
-      </w:r>
-    </w:p>
-    <w:p/>
-    <w:p>
-      <w:pPr>
-        <w:ind w:left="1440"/>
-        <w:rPr>
-          <w:color w:val="C45911" w:themeColor="accent2" w:themeShade="BF"/>
-        </w:rPr>
-      </w:pPr>
-      <w:r>
-        <w:rPr>
-          <w:color w:val="C45911" w:themeColor="accent2" w:themeShade="BF"/>
-        </w:rPr>
-        <w:t>template&lt;typename T,</w:t>
-      </w:r>
-    </w:p>
-    <w:p>
-      <w:pPr>
-        <w:ind w:left="1440"/>
-        <w:rPr>
-          <w:color w:val="C45911" w:themeColor="accent2" w:themeShade="BF"/>
-        </w:rPr>
-      </w:pPr>
-      <w:r>
-        <w:rPr>
-          <w:color w:val="C45911" w:themeColor="accent2" w:themeShade="BF"/>
-        </w:rPr>
-        <w:t xml:space="preserve">                typename </w:t>
-      </w:r>
-      <w:r>
-        <w:rPr>
-          <w:color w:val="C45911" w:themeColor="accent2" w:themeShade="BF"/>
-        </w:rPr>
-        <w:t>I</w:t>
-      </w:r>
-      <w:r>
-        <w:rPr>
-          <w:color w:val="C45911" w:themeColor="accent2" w:themeShade="BF"/>
-        </w:rPr>
-        <w:t xml:space="preserve"> = unsigned long,</w:t>
-      </w:r>
-    </w:p>
-    <w:p>
-      <w:pPr>
-        <w:ind w:left="1440"/>
-        <w:rPr>
-          <w:color w:val="C45911" w:themeColor="accent2" w:themeShade="BF"/>
-        </w:rPr>
-      </w:pPr>
-      <w:r>
-        <w:rPr>
-          <w:color w:val="C45911" w:themeColor="accent2" w:themeShade="BF"/>
-        </w:rPr>
-        <w:t xml:space="preserve">                </w:t>
-      </w:r>
-      <w:r>
-        <w:rPr>
-          <w:color w:val="C45911" w:themeColor="accent2" w:themeShade="BF"/>
-          <w:sz w:val="22"/>
-        </w:rPr>
-        <w:t>typename = typename std::enable_if&lt;std::is_arithmetic&lt;T&gt;::value, T&gt;::type&gt;</w:t>
-      </w:r>
-    </w:p>
-    <w:p>
-      <w:pPr>
-        <w:ind w:left="1440"/>
-        <w:rPr>
-          <w:color w:val="C45911" w:themeColor="accent2" w:themeShade="BF"/>
-        </w:rPr>
-      </w:pPr>
-      <w:r>
-        <w:rPr>
-          <w:color w:val="C45911" w:themeColor="accent2" w:themeShade="BF"/>
-        </w:rPr>
-        <w:t xml:space="preserve">struct </w:t>
-      </w:r>
-      <w:r>
-        <w:rPr>
-          <w:color w:val="C45911" w:themeColor="accent2" w:themeShade="BF"/>
-        </w:rPr>
-        <w:t>TrackingErrorVisitor</w:t>
-      </w:r>
-      <w:r>
-        <w:rPr>
-          <w:color w:val="C45911" w:themeColor="accent2" w:themeShade="BF"/>
-        </w:rPr>
-        <w:t>;</w:t>
-      </w:r>
-    </w:p>
-    <w:p>
-      <w:pPr>
-        <w:ind w:left="1440"/>
-      </w:pPr>
-      <w:r>
-        <w:t xml:space="preserve">This functor class calculates the tracking error between two columns. Tracking error is the standard deviation of the difference vector.  </w:t>
-      </w:r>
-    </w:p>
-    <w:p>
-      <w:pPr>
-        <w:ind w:left="1440"/>
-      </w:pPr>
-      <w:r>
-        <w:t>See this document and datasci_tester.cc for examples.</w:t>
-      </w:r>
-    </w:p>
-    <w:p>
-      <w:pPr>
-        <w:ind w:left="1440"/>
-      </w:pPr>
-    </w:p>
-    <w:p>
-      <w:pPr>
-        <w:ind w:left="1440"/>
-      </w:pPr>
-      <w:r>
-        <w:t>T: Column/data type</w:t>
-      </w:r>
-    </w:p>
-    <w:p>
-      <w:pPr>
-        <w:ind w:left="1440"/>
+          <w:iCs/>
+        </w:rPr>
+        <w:t>N</w:t>
+      </w:r>
+      <w:r>
+        <w:t>: Number of largest values</w:t>
+      </w:r>
+    </w:p>
+    <w:p>
+      <w:pPr>
+        <w:ind w:left="1440"/>
+      </w:pPr>
+      <w:r>
         <w:rPr>
           <w:i/>
-        </w:rPr>
-      </w:pPr>
-      <w:r>
-        <w:t>I</w:t>
-      </w:r>
-      <w:r>
-        <w:t>: Index type</w:t>
+          <w:iCs/>
+        </w:rPr>
+        <w:t>T</w:t>
+      </w:r>
+      <w:r>
+        <w:t>: Column/data type</w:t>
       </w:r>
     </w:p>
     <w:p>
@@ -18451,125 +18485,145 @@
           <w:bottom w:val="single" w:sz="6" w:space="1" w:color="auto"/>
         </w:pBdr>
         <w:ind w:left="1440"/>
+      </w:pPr>
+      <w:r>
         <w:rPr>
           <w:i/>
-        </w:rPr>
+          <w:iCs/>
+        </w:rPr>
+        <w:t>I</w:t>
+      </w:r>
+      <w:r>
+        <w:t>: Index type</w:t>
+      </w:r>
+    </w:p>
+    <w:p/>
+    <w:p>
+      <w:pPr>
+        <w:ind w:left="1440"/>
+        <w:rPr>
+          <w:color w:val="C45911" w:themeColor="accent2" w:themeShade="BF"/>
+        </w:rPr>
+      </w:pPr>
+      <w:r>
+        <w:rPr>
+          <w:color w:val="C45911" w:themeColor="accent2" w:themeShade="BF"/>
+        </w:rPr>
+        <w:t>template&lt;typename T,</w:t>
+      </w:r>
+    </w:p>
+    <w:p>
+      <w:pPr>
+        <w:ind w:left="1440"/>
+        <w:rPr>
+          <w:color w:val="C45911" w:themeColor="accent2" w:themeShade="BF"/>
+        </w:rPr>
+      </w:pPr>
+      <w:r>
+        <w:rPr>
+          <w:color w:val="C45911" w:themeColor="accent2" w:themeShade="BF"/>
+        </w:rPr>
+        <w:t xml:space="preserve">                typename </w:t>
+      </w:r>
+      <w:r>
+        <w:rPr>
+          <w:color w:val="C45911" w:themeColor="accent2" w:themeShade="BF"/>
+        </w:rPr>
+        <w:t>I</w:t>
+      </w:r>
+      <w:r>
+        <w:rPr>
+          <w:color w:val="C45911" w:themeColor="accent2" w:themeShade="BF"/>
+        </w:rPr>
+        <w:t xml:space="preserve"> = unsigned long,</w:t>
+      </w:r>
+    </w:p>
+    <w:p>
+      <w:pPr>
+        <w:ind w:left="1440"/>
+        <w:rPr>
+          <w:color w:val="C45911" w:themeColor="accent2" w:themeShade="BF"/>
+        </w:rPr>
+      </w:pPr>
+      <w:r>
+        <w:rPr>
+          <w:color w:val="C45911" w:themeColor="accent2" w:themeShade="BF"/>
+        </w:rPr>
+        <w:t xml:space="preserve">                </w:t>
+      </w:r>
+      <w:r>
+        <w:rPr>
+          <w:color w:val="C45911" w:themeColor="accent2" w:themeShade="BF"/>
+          <w:sz w:val="22"/>
+        </w:rPr>
+        <w:t>typename = typename std::enable_if&lt;std::is_arithmetic&lt;T&gt;::value, T&gt;::type&gt;</w:t>
+      </w:r>
+    </w:p>
+    <w:p>
+      <w:pPr>
+        <w:ind w:left="1440"/>
+        <w:rPr>
+          <w:color w:val="C45911" w:themeColor="accent2" w:themeShade="BF"/>
+        </w:rPr>
+      </w:pPr>
+      <w:r>
+        <w:rPr>
+          <w:color w:val="C45911" w:themeColor="accent2" w:themeShade="BF"/>
+        </w:rPr>
+        <w:t>struct Cov</w:t>
+      </w:r>
+      <w:r>
+        <w:rPr>
+          <w:color w:val="C45911" w:themeColor="accent2" w:themeShade="BF"/>
+        </w:rPr>
+        <w:t>Visitor;</w:t>
+      </w:r>
+    </w:p>
+    <w:p>
+      <w:pPr>
+        <w:ind w:left="1440"/>
+      </w:pPr>
+      <w:r>
+        <w:t>This functor class calculates the covariance of two given columns. In addition, it provides the variances of both columns</w:t>
+      </w:r>
+    </w:p>
+    <w:p>
+      <w:pPr>
+        <w:ind w:left="1440"/>
+      </w:pPr>
+      <w:r>
+        <w:t xml:space="preserve">See this document and datasci_tester.cc for examples. </w:t>
+      </w:r>
+    </w:p>
+    <w:p>
+      <w:pPr>
+        <w:ind w:left="1440"/>
+      </w:pPr>
+    </w:p>
+    <w:p>
+      <w:pPr>
+        <w:ind w:left="1440"/>
       </w:pPr>
       <w:r>
         <w:rPr>
           <w:i/>
-        </w:rPr>
-        <w:t>T must be an arithmetic-enabled type</w:t>
-      </w:r>
-    </w:p>
-    <w:p/>
-    <w:p>
-      <w:pPr>
-        <w:ind w:left="1440"/>
-        <w:rPr>
-          <w:color w:val="C45911" w:themeColor="accent2" w:themeShade="BF"/>
-        </w:rPr>
-      </w:pPr>
-      <w:r>
-        <w:rPr>
-          <w:color w:val="C45911" w:themeColor="accent2" w:themeShade="BF"/>
-        </w:rPr>
-        <w:t>template&lt;typename T,</w:t>
-      </w:r>
-    </w:p>
-    <w:p>
-      <w:pPr>
-        <w:ind w:left="1440"/>
-        <w:rPr>
-          <w:color w:val="C45911" w:themeColor="accent2" w:themeShade="BF"/>
-        </w:rPr>
-      </w:pPr>
-      <w:r>
-        <w:rPr>
-          <w:color w:val="C45911" w:themeColor="accent2" w:themeShade="BF"/>
-        </w:rPr>
-        <w:t xml:space="preserve">                typename </w:t>
-      </w:r>
-      <w:r>
-        <w:rPr>
-          <w:color w:val="C45911" w:themeColor="accent2" w:themeShade="BF"/>
-        </w:rPr>
-        <w:t>I</w:t>
-      </w:r>
-      <w:r>
-        <w:rPr>
-          <w:color w:val="C45911" w:themeColor="accent2" w:themeShade="BF"/>
-        </w:rPr>
-        <w:t xml:space="preserve"> = unsigned long,</w:t>
-      </w:r>
-    </w:p>
-    <w:p>
-      <w:pPr>
-        <w:ind w:left="1440"/>
-        <w:rPr>
-          <w:color w:val="C45911" w:themeColor="accent2" w:themeShade="BF"/>
-        </w:rPr>
-      </w:pPr>
-      <w:r>
-        <w:rPr>
-          <w:color w:val="C45911" w:themeColor="accent2" w:themeShade="BF"/>
-        </w:rPr>
-        <w:t xml:space="preserve">                </w:t>
-      </w:r>
-      <w:r>
-        <w:rPr>
-          <w:color w:val="C45911" w:themeColor="accent2" w:themeShade="BF"/>
-          <w:sz w:val="22"/>
-        </w:rPr>
-        <w:t>typename = typename std::enable_if&lt;std::is_arithmetic&lt;T&gt;::value, T&gt;::type&gt;</w:t>
-      </w:r>
-    </w:p>
-    <w:p>
-      <w:pPr>
-        <w:ind w:left="1440"/>
-        <w:rPr>
-          <w:color w:val="C45911" w:themeColor="accent2" w:themeShade="BF"/>
-        </w:rPr>
-      </w:pPr>
-      <w:r>
-        <w:rPr>
-          <w:color w:val="C45911" w:themeColor="accent2" w:themeShade="BF"/>
-        </w:rPr>
-        <w:t>struct Corr</w:t>
-      </w:r>
-      <w:r>
-        <w:rPr>
-          <w:color w:val="C45911" w:themeColor="accent2" w:themeShade="BF"/>
-        </w:rPr>
-        <w:t>Visitor;</w:t>
-      </w:r>
-    </w:p>
-    <w:p>
-      <w:pPr>
-        <w:ind w:left="1440"/>
-      </w:pPr>
-      <w:r>
-        <w:t>This functor class calculates the correlation of two given columns. See this document and datasci_tester.cc for examples.</w:t>
-      </w:r>
-    </w:p>
-    <w:p>
-      <w:pPr>
-        <w:ind w:left="1440"/>
-      </w:pPr>
-    </w:p>
-    <w:p>
-      <w:pPr>
-        <w:ind w:left="1440"/>
-      </w:pPr>
-      <w:r>
-        <w:t>T: Column/data type</w:t>
-      </w:r>
-    </w:p>
-    <w:p>
-      <w:pPr>
-        <w:ind w:left="1440"/>
-      </w:pPr>
-      <w:r>
+          <w:iCs/>
+        </w:rPr>
+        <w:t>T</w:t>
+      </w:r>
+      <w:r>
+        <w:t>: Column/data type</w:t>
+      </w:r>
+    </w:p>
+    <w:p>
+      <w:pPr>
+        <w:ind w:left="1440"/>
+      </w:pPr>
+      <w:r>
+        <w:rPr>
+          <w:i/>
+          <w:iCs/>
+        </w:rPr>
         <w:t>I</w:t>
       </w:r>
       <w:r>
@@ -18666,7 +18720,7 @@
         <w:rPr>
           <w:color w:val="C45911" w:themeColor="accent2" w:themeShade="BF"/>
         </w:rPr>
-        <w:t>struct AutoCorr</w:t>
+        <w:t>struct Var</w:t>
       </w:r>
       <w:r>
         <w:rPr>
@@ -18680,44 +18734,41 @@
         <w:ind w:left="1440"/>
       </w:pPr>
       <w:r>
-        <w:lastRenderedPageBreak/>
-        <w:t>This is a “single action visitor”, meaning it is passed the whole data vector in one call and you must use the single_action_visit() interface.</w:t>
-      </w:r>
-    </w:p>
-    <w:p>
-      <w:pPr>
-        <w:ind w:left="1440"/>
-      </w:pPr>
-      <w:r>
-        <w:t>This functor class calculates the auto correlation of given column. The result is a vector of auto correlations with lags of 0 up to length of column – 4.</w:t>
-      </w:r>
-    </w:p>
-    <w:p>
-      <w:pPr>
-        <w:ind w:left="1440"/>
-      </w:pPr>
-      <w:r>
-        <w:t>See this document and datasci_tester.cc for examples.</w:t>
-      </w:r>
-    </w:p>
-    <w:p>
-      <w:pPr>
-        <w:ind w:left="1440"/>
-      </w:pPr>
-    </w:p>
-    <w:p>
-      <w:pPr>
-        <w:ind w:left="1440"/>
-      </w:pPr>
-      <w:r>
-        <w:t>T: Column/data type</w:t>
-      </w:r>
-    </w:p>
-    <w:p>
-      <w:pPr>
-        <w:ind w:left="1440"/>
-      </w:pPr>
-      <w:r>
+        <w:t>This functor class calculates the variance of a given column. See this document and datasci_tester.cc for examples</w:t>
+      </w:r>
+      <w:r>
+        <w:t>.</w:t>
+      </w:r>
+    </w:p>
+    <w:p>
+      <w:pPr>
+        <w:ind w:left="1440"/>
+      </w:pPr>
+    </w:p>
+    <w:p>
+      <w:pPr>
+        <w:ind w:left="1440"/>
+      </w:pPr>
+      <w:r>
+        <w:rPr>
+          <w:i/>
+          <w:iCs/>
+        </w:rPr>
+        <w:t>T</w:t>
+      </w:r>
+      <w:r>
+        <w:t>: Column/data type</w:t>
+      </w:r>
+    </w:p>
+    <w:p>
+      <w:pPr>
+        <w:ind w:left="1440"/>
+      </w:pPr>
+      <w:r>
+        <w:rPr>
+          <w:i/>
+          <w:iCs/>
+        </w:rPr>
         <w:t>I</w:t>
       </w:r>
       <w:r>
@@ -18814,63 +18865,52 @@
         <w:rPr>
           <w:color w:val="C45911" w:themeColor="accent2" w:themeShade="BF"/>
         </w:rPr>
-        <w:t xml:space="preserve">struct </w:t>
-      </w:r>
-      <w:r>
-        <w:rPr>
-          <w:color w:val="C45911" w:themeColor="accent2" w:themeShade="BF"/>
-        </w:rPr>
-        <w:t>ReturnVisitor</w:t>
-      </w:r>
-      <w:r>
-        <w:rPr>
-          <w:color w:val="C45911" w:themeColor="accent2" w:themeShade="BF"/>
-        </w:rPr>
-        <w:t>;</w:t>
-      </w:r>
-    </w:p>
-    <w:p>
-      <w:pPr>
-        <w:ind w:left="1440"/>
-      </w:pPr>
-      <w:r>
-        <w:t>This is a “single action visitor”, meaning it is passed the whole data vector in one call and you must use the single_action_visit() interface.</w:t>
-      </w:r>
-    </w:p>
-    <w:p>
-      <w:pPr>
-        <w:ind w:left="1440"/>
-      </w:pPr>
-      <w:r>
-        <w:t>This functor class calculates the return of a given column, according to the return policy (monetary, percentage, or log). The result is a vector of returns.</w:t>
-      </w:r>
-    </w:p>
-    <w:p>
-      <w:pPr>
-        <w:ind w:left="1440"/>
-      </w:pPr>
-      <w:r>
-        <w:t>See this document and datasci_tester.cc for examples.</w:t>
-      </w:r>
-    </w:p>
-    <w:p>
-      <w:pPr>
-        <w:ind w:left="1440"/>
-      </w:pPr>
-    </w:p>
-    <w:p>
-      <w:pPr>
-        <w:ind w:left="1440"/>
-      </w:pPr>
-      <w:r>
-        <w:t>T: Column/data type</w:t>
-      </w:r>
-    </w:p>
-    <w:p>
-      <w:pPr>
-        <w:ind w:left="1440"/>
-      </w:pPr>
-      <w:r>
+        <w:t>struct Beta</w:t>
+      </w:r>
+      <w:r>
+        <w:rPr>
+          <w:color w:val="C45911" w:themeColor="accent2" w:themeShade="BF"/>
+        </w:rPr>
+        <w:t>Visitor;</w:t>
+      </w:r>
+    </w:p>
+    <w:p>
+      <w:pPr>
+        <w:ind w:left="1440"/>
+      </w:pPr>
+      <w:r>
+        <w:t>This functor class calculates the beta (i.e. exposure) of the given first column to the given second column (benchmark). See this document and datasci_tester.cc for examples.</w:t>
+      </w:r>
+    </w:p>
+    <w:p>
+      <w:pPr>
+        <w:ind w:left="1440"/>
+      </w:pPr>
+    </w:p>
+    <w:p>
+      <w:pPr>
+        <w:ind w:left="1440"/>
+      </w:pPr>
+      <w:r>
+        <w:rPr>
+          <w:i/>
+          <w:iCs/>
+        </w:rPr>
+        <w:t>T</w:t>
+      </w:r>
+      <w:r>
+        <w:t>: Column/data type</w:t>
+      </w:r>
+    </w:p>
+    <w:p>
+      <w:pPr>
+        <w:ind w:left="1440"/>
+      </w:pPr>
+      <w:r>
+        <w:rPr>
+          <w:i/>
+          <w:iCs/>
+        </w:rPr>
         <w:t>I</w:t>
       </w:r>
       <w:r>
@@ -18894,6 +18934,719 @@
         <w:t>T must be an arithmetic-enabled type</w:t>
       </w:r>
     </w:p>
+    <w:p/>
+    <w:p>
+      <w:pPr>
+        <w:ind w:left="1440"/>
+        <w:rPr>
+          <w:color w:val="C45911" w:themeColor="accent2" w:themeShade="BF"/>
+        </w:rPr>
+      </w:pPr>
+      <w:r>
+        <w:rPr>
+          <w:color w:val="C45911" w:themeColor="accent2" w:themeShade="BF"/>
+        </w:rPr>
+        <w:t>template&lt;typename T,</w:t>
+      </w:r>
+    </w:p>
+    <w:p>
+      <w:pPr>
+        <w:ind w:left="1440"/>
+        <w:rPr>
+          <w:color w:val="C45911" w:themeColor="accent2" w:themeShade="BF"/>
+        </w:rPr>
+      </w:pPr>
+      <w:r>
+        <w:rPr>
+          <w:color w:val="C45911" w:themeColor="accent2" w:themeShade="BF"/>
+        </w:rPr>
+        <w:t xml:space="preserve">                typename </w:t>
+      </w:r>
+      <w:r>
+        <w:rPr>
+          <w:color w:val="C45911" w:themeColor="accent2" w:themeShade="BF"/>
+        </w:rPr>
+        <w:t>I</w:t>
+      </w:r>
+      <w:r>
+        <w:rPr>
+          <w:color w:val="C45911" w:themeColor="accent2" w:themeShade="BF"/>
+        </w:rPr>
+        <w:t xml:space="preserve"> = unsigned long,</w:t>
+      </w:r>
+    </w:p>
+    <w:p>
+      <w:pPr>
+        <w:ind w:left="1440"/>
+        <w:rPr>
+          <w:color w:val="C45911" w:themeColor="accent2" w:themeShade="BF"/>
+        </w:rPr>
+      </w:pPr>
+      <w:r>
+        <w:rPr>
+          <w:color w:val="C45911" w:themeColor="accent2" w:themeShade="BF"/>
+        </w:rPr>
+        <w:t xml:space="preserve">                </w:t>
+      </w:r>
+      <w:r>
+        <w:rPr>
+          <w:color w:val="C45911" w:themeColor="accent2" w:themeShade="BF"/>
+          <w:sz w:val="22"/>
+        </w:rPr>
+        <w:t>typename = typename std::enable_if&lt;std::is_arithmetic&lt;T&gt;::value, T&gt;::type&gt;</w:t>
+      </w:r>
+    </w:p>
+    <w:p>
+      <w:pPr>
+        <w:ind w:left="1440"/>
+        <w:rPr>
+          <w:color w:val="C45911" w:themeColor="accent2" w:themeShade="BF"/>
+        </w:rPr>
+      </w:pPr>
+      <w:r>
+        <w:rPr>
+          <w:color w:val="C45911" w:themeColor="accent2" w:themeShade="BF"/>
+        </w:rPr>
+        <w:t>struct Std</w:t>
+      </w:r>
+      <w:r>
+        <w:rPr>
+          <w:color w:val="C45911" w:themeColor="accent2" w:themeShade="BF"/>
+        </w:rPr>
+        <w:t>Visitor;</w:t>
+      </w:r>
+    </w:p>
+    <w:p>
+      <w:pPr>
+        <w:ind w:left="1440"/>
+      </w:pPr>
+      <w:r>
+        <w:t>This functor class calculates the standard deviation of a given column. See this document and datasci_tester.cc for examples.</w:t>
+      </w:r>
+    </w:p>
+    <w:p>
+      <w:pPr>
+        <w:ind w:left="1440"/>
+      </w:pPr>
+    </w:p>
+    <w:p>
+      <w:pPr>
+        <w:ind w:left="1440"/>
+      </w:pPr>
+      <w:r>
+        <w:t>T: Column/data type</w:t>
+      </w:r>
+    </w:p>
+    <w:p>
+      <w:pPr>
+        <w:ind w:left="1440"/>
+        <w:rPr>
+          <w:i/>
+        </w:rPr>
+      </w:pPr>
+      <w:r>
+        <w:t>I</w:t>
+      </w:r>
+      <w:r>
+        <w:t>: Index type</w:t>
+      </w:r>
+    </w:p>
+    <w:p>
+      <w:pPr>
+        <w:pBdr>
+          <w:bottom w:val="single" w:sz="6" w:space="1" w:color="auto"/>
+        </w:pBdr>
+        <w:ind w:left="1440"/>
+        <w:rPr>
+          <w:i/>
+        </w:rPr>
+      </w:pPr>
+      <w:r>
+        <w:rPr>
+          <w:i/>
+        </w:rPr>
+        <w:t>T must be an arithmetic-enabled type</w:t>
+      </w:r>
+    </w:p>
+    <w:p/>
+    <w:p>
+      <w:pPr>
+        <w:ind w:left="1440"/>
+        <w:rPr>
+          <w:color w:val="C45911" w:themeColor="accent2" w:themeShade="BF"/>
+        </w:rPr>
+      </w:pPr>
+      <w:r>
+        <w:rPr>
+          <w:color w:val="C45911" w:themeColor="accent2" w:themeShade="BF"/>
+        </w:rPr>
+        <w:t>template&lt;typename T,</w:t>
+      </w:r>
+    </w:p>
+    <w:p>
+      <w:pPr>
+        <w:ind w:left="1440"/>
+        <w:rPr>
+          <w:color w:val="C45911" w:themeColor="accent2" w:themeShade="BF"/>
+        </w:rPr>
+      </w:pPr>
+      <w:r>
+        <w:rPr>
+          <w:color w:val="C45911" w:themeColor="accent2" w:themeShade="BF"/>
+        </w:rPr>
+        <w:t xml:space="preserve">                typename </w:t>
+      </w:r>
+      <w:r>
+        <w:rPr>
+          <w:color w:val="C45911" w:themeColor="accent2" w:themeShade="BF"/>
+        </w:rPr>
+        <w:t>I</w:t>
+      </w:r>
+      <w:r>
+        <w:rPr>
+          <w:color w:val="C45911" w:themeColor="accent2" w:themeShade="BF"/>
+        </w:rPr>
+        <w:t xml:space="preserve"> = unsigned long,</w:t>
+      </w:r>
+    </w:p>
+    <w:p>
+      <w:pPr>
+        <w:ind w:left="1440"/>
+        <w:rPr>
+          <w:color w:val="C45911" w:themeColor="accent2" w:themeShade="BF"/>
+        </w:rPr>
+      </w:pPr>
+      <w:r>
+        <w:rPr>
+          <w:color w:val="C45911" w:themeColor="accent2" w:themeShade="BF"/>
+        </w:rPr>
+        <w:t xml:space="preserve">                </w:t>
+      </w:r>
+      <w:r>
+        <w:rPr>
+          <w:color w:val="C45911" w:themeColor="accent2" w:themeShade="BF"/>
+          <w:sz w:val="22"/>
+        </w:rPr>
+        <w:t>typename = typename std::enable_if&lt;std::is_arithmetic&lt;T&gt;::value, T&gt;::type&gt;</w:t>
+      </w:r>
+    </w:p>
+    <w:p>
+      <w:pPr>
+        <w:ind w:left="1440"/>
+        <w:rPr>
+          <w:color w:val="C45911" w:themeColor="accent2" w:themeShade="BF"/>
+        </w:rPr>
+      </w:pPr>
+      <w:r>
+        <w:rPr>
+          <w:color w:val="C45911" w:themeColor="accent2" w:themeShade="BF"/>
+        </w:rPr>
+        <w:t xml:space="preserve">struct </w:t>
+      </w:r>
+      <w:r>
+        <w:rPr>
+          <w:color w:val="C45911" w:themeColor="accent2" w:themeShade="BF"/>
+        </w:rPr>
+        <w:t>TrackingErrorVisitor</w:t>
+      </w:r>
+      <w:r>
+        <w:rPr>
+          <w:color w:val="C45911" w:themeColor="accent2" w:themeShade="BF"/>
+        </w:rPr>
+        <w:t>;</w:t>
+      </w:r>
+    </w:p>
+    <w:p>
+      <w:pPr>
+        <w:ind w:left="1440"/>
+      </w:pPr>
+      <w:r>
+        <w:t xml:space="preserve">This functor class calculates the tracking error between two columns. Tracking error is the standard deviation of the difference vector.  </w:t>
+      </w:r>
+    </w:p>
+    <w:p>
+      <w:pPr>
+        <w:ind w:left="1440"/>
+      </w:pPr>
+      <w:r>
+        <w:t>See this document and datasci_tester.cc for examples.</w:t>
+      </w:r>
+    </w:p>
+    <w:p>
+      <w:pPr>
+        <w:ind w:left="1440"/>
+      </w:pPr>
+    </w:p>
+    <w:p>
+      <w:pPr>
+        <w:ind w:left="1440"/>
+      </w:pPr>
+      <w:r>
+        <w:t>T: Column/data type</w:t>
+      </w:r>
+    </w:p>
+    <w:p>
+      <w:pPr>
+        <w:ind w:left="1440"/>
+        <w:rPr>
+          <w:i/>
+        </w:rPr>
+      </w:pPr>
+      <w:r>
+        <w:t>I</w:t>
+      </w:r>
+      <w:r>
+        <w:t>: Index type</w:t>
+      </w:r>
+    </w:p>
+    <w:p>
+      <w:pPr>
+        <w:pBdr>
+          <w:bottom w:val="single" w:sz="6" w:space="1" w:color="auto"/>
+        </w:pBdr>
+        <w:ind w:left="1440"/>
+        <w:rPr>
+          <w:i/>
+        </w:rPr>
+      </w:pPr>
+      <w:r>
+        <w:rPr>
+          <w:i/>
+        </w:rPr>
+        <w:t>T must be an arithmetic-enabled type</w:t>
+      </w:r>
+    </w:p>
+    <w:p/>
+    <w:p>
+      <w:pPr>
+        <w:ind w:left="1440"/>
+        <w:rPr>
+          <w:color w:val="C45911" w:themeColor="accent2" w:themeShade="BF"/>
+        </w:rPr>
+      </w:pPr>
+      <w:r>
+        <w:rPr>
+          <w:color w:val="C45911" w:themeColor="accent2" w:themeShade="BF"/>
+        </w:rPr>
+        <w:t>template&lt;typename T,</w:t>
+      </w:r>
+    </w:p>
+    <w:p>
+      <w:pPr>
+        <w:ind w:left="1440"/>
+        <w:rPr>
+          <w:color w:val="C45911" w:themeColor="accent2" w:themeShade="BF"/>
+        </w:rPr>
+      </w:pPr>
+      <w:r>
+        <w:rPr>
+          <w:color w:val="C45911" w:themeColor="accent2" w:themeShade="BF"/>
+        </w:rPr>
+        <w:t xml:space="preserve">                typename </w:t>
+      </w:r>
+      <w:r>
+        <w:rPr>
+          <w:color w:val="C45911" w:themeColor="accent2" w:themeShade="BF"/>
+        </w:rPr>
+        <w:t>I</w:t>
+      </w:r>
+      <w:r>
+        <w:rPr>
+          <w:color w:val="C45911" w:themeColor="accent2" w:themeShade="BF"/>
+        </w:rPr>
+        <w:t xml:space="preserve"> = unsigned long,</w:t>
+      </w:r>
+    </w:p>
+    <w:p>
+      <w:pPr>
+        <w:ind w:left="1440"/>
+        <w:rPr>
+          <w:color w:val="C45911" w:themeColor="accent2" w:themeShade="BF"/>
+        </w:rPr>
+      </w:pPr>
+      <w:r>
+        <w:rPr>
+          <w:color w:val="C45911" w:themeColor="accent2" w:themeShade="BF"/>
+        </w:rPr>
+        <w:t xml:space="preserve">                </w:t>
+      </w:r>
+      <w:r>
+        <w:rPr>
+          <w:color w:val="C45911" w:themeColor="accent2" w:themeShade="BF"/>
+          <w:sz w:val="22"/>
+        </w:rPr>
+        <w:t>typename = typename std::enable_if&lt;std::is_arithmetic&lt;T&gt;::value, T&gt;::type&gt;</w:t>
+      </w:r>
+    </w:p>
+    <w:p>
+      <w:pPr>
+        <w:ind w:left="1440"/>
+        <w:rPr>
+          <w:color w:val="C45911" w:themeColor="accent2" w:themeShade="BF"/>
+        </w:rPr>
+      </w:pPr>
+      <w:r>
+        <w:rPr>
+          <w:color w:val="C45911" w:themeColor="accent2" w:themeShade="BF"/>
+        </w:rPr>
+        <w:t>struct Corr</w:t>
+      </w:r>
+      <w:r>
+        <w:rPr>
+          <w:color w:val="C45911" w:themeColor="accent2" w:themeShade="BF"/>
+        </w:rPr>
+        <w:t>Visitor;</w:t>
+      </w:r>
+    </w:p>
+    <w:p>
+      <w:pPr>
+        <w:ind w:left="1440"/>
+      </w:pPr>
+      <w:r>
+        <w:t>This functor class calculates the correlation of two given columns. See this document and datasci_tester.cc for examples.</w:t>
+      </w:r>
+    </w:p>
+    <w:p>
+      <w:pPr>
+        <w:ind w:left="1440"/>
+      </w:pPr>
+    </w:p>
+    <w:p>
+      <w:pPr>
+        <w:ind w:left="1440"/>
+      </w:pPr>
+      <w:r>
+        <w:t>T: Column/data type</w:t>
+      </w:r>
+    </w:p>
+    <w:p>
+      <w:pPr>
+        <w:ind w:left="1440"/>
+      </w:pPr>
+      <w:r>
+        <w:t>I</w:t>
+      </w:r>
+      <w:r>
+        <w:t>: Index type</w:t>
+      </w:r>
+    </w:p>
+    <w:p>
+      <w:pPr>
+        <w:pBdr>
+          <w:bottom w:val="single" w:sz="6" w:space="1" w:color="auto"/>
+        </w:pBdr>
+        <w:ind w:left="1440"/>
+        <w:rPr>
+          <w:i/>
+        </w:rPr>
+      </w:pPr>
+      <w:r>
+        <w:rPr>
+          <w:i/>
+        </w:rPr>
+        <w:t>T must be an arithmetic-enabled type</w:t>
+      </w:r>
+    </w:p>
+    <w:p/>
+    <w:p>
+      <w:pPr>
+        <w:ind w:left="1440"/>
+        <w:rPr>
+          <w:color w:val="C45911" w:themeColor="accent2" w:themeShade="BF"/>
+        </w:rPr>
+      </w:pPr>
+      <w:r>
+        <w:rPr>
+          <w:color w:val="C45911" w:themeColor="accent2" w:themeShade="BF"/>
+        </w:rPr>
+        <w:t>template&lt;typename T,</w:t>
+      </w:r>
+    </w:p>
+    <w:p>
+      <w:pPr>
+        <w:ind w:left="1440"/>
+        <w:rPr>
+          <w:color w:val="C45911" w:themeColor="accent2" w:themeShade="BF"/>
+        </w:rPr>
+      </w:pPr>
+      <w:r>
+        <w:rPr>
+          <w:color w:val="C45911" w:themeColor="accent2" w:themeShade="BF"/>
+        </w:rPr>
+        <w:t xml:space="preserve">                typename </w:t>
+      </w:r>
+      <w:r>
+        <w:rPr>
+          <w:color w:val="C45911" w:themeColor="accent2" w:themeShade="BF"/>
+        </w:rPr>
+        <w:t>I</w:t>
+      </w:r>
+      <w:r>
+        <w:rPr>
+          <w:color w:val="C45911" w:themeColor="accent2" w:themeShade="BF"/>
+        </w:rPr>
+        <w:t xml:space="preserve"> = unsigned long,</w:t>
+      </w:r>
+    </w:p>
+    <w:p>
+      <w:pPr>
+        <w:ind w:left="1440"/>
+        <w:rPr>
+          <w:color w:val="C45911" w:themeColor="accent2" w:themeShade="BF"/>
+        </w:rPr>
+      </w:pPr>
+      <w:r>
+        <w:rPr>
+          <w:color w:val="C45911" w:themeColor="accent2" w:themeShade="BF"/>
+        </w:rPr>
+        <w:t xml:space="preserve">                </w:t>
+      </w:r>
+      <w:r>
+        <w:rPr>
+          <w:color w:val="C45911" w:themeColor="accent2" w:themeShade="BF"/>
+          <w:sz w:val="22"/>
+        </w:rPr>
+        <w:t>typename = typename std::enable_if&lt;std::is_arithmetic&lt;T&gt;::value, T&gt;::type&gt;</w:t>
+      </w:r>
+    </w:p>
+    <w:p>
+      <w:pPr>
+        <w:ind w:left="1440"/>
+        <w:rPr>
+          <w:color w:val="C45911" w:themeColor="accent2" w:themeShade="BF"/>
+        </w:rPr>
+      </w:pPr>
+      <w:r>
+        <w:rPr>
+          <w:color w:val="C45911" w:themeColor="accent2" w:themeShade="BF"/>
+        </w:rPr>
+        <w:t>struct AutoCorr</w:t>
+      </w:r>
+      <w:r>
+        <w:rPr>
+          <w:color w:val="C45911" w:themeColor="accent2" w:themeShade="BF"/>
+        </w:rPr>
+        <w:t>Visitor;</w:t>
+      </w:r>
+    </w:p>
+    <w:p>
+      <w:pPr>
+        <w:ind w:left="1440"/>
+      </w:pPr>
+      <w:r>
+        <w:t>This is a “single action visitor”, meaning it is passed the whole data vector in one call and you must use the single_action_visit() interface.</w:t>
+      </w:r>
+    </w:p>
+    <w:p>
+      <w:pPr>
+        <w:ind w:left="1440"/>
+      </w:pPr>
+      <w:r>
+        <w:t>This functor class calculates the auto correlation of given column. The result is a vector of auto correlations with lags of 0 up to length of column – 4.</w:t>
+      </w:r>
+    </w:p>
+    <w:p>
+      <w:pPr>
+        <w:ind w:left="1440"/>
+      </w:pPr>
+      <w:r>
+        <w:t>See this document and datasci_tester.cc for examples.</w:t>
+      </w:r>
+    </w:p>
+    <w:p>
+      <w:pPr>
+        <w:ind w:left="1440"/>
+      </w:pPr>
+    </w:p>
+    <w:p>
+      <w:pPr>
+        <w:ind w:left="1440"/>
+      </w:pPr>
+      <w:r>
+        <w:t>T: Column/data type</w:t>
+      </w:r>
+    </w:p>
+    <w:p>
+      <w:pPr>
+        <w:ind w:left="1440"/>
+      </w:pPr>
+      <w:r>
+        <w:t>I</w:t>
+      </w:r>
+      <w:r>
+        <w:t>: Index type</w:t>
+      </w:r>
+    </w:p>
+    <w:p>
+      <w:pPr>
+        <w:pBdr>
+          <w:bottom w:val="single" w:sz="6" w:space="1" w:color="auto"/>
+        </w:pBdr>
+        <w:ind w:left="1440"/>
+        <w:rPr>
+          <w:i/>
+        </w:rPr>
+      </w:pPr>
+      <w:r>
+        <w:rPr>
+          <w:i/>
+        </w:rPr>
+        <w:t>T must be an arithmetic-enabled type</w:t>
+      </w:r>
+    </w:p>
+    <w:p/>
+    <w:p>
+      <w:pPr>
+        <w:ind w:left="1440"/>
+        <w:rPr>
+          <w:color w:val="C45911" w:themeColor="accent2" w:themeShade="BF"/>
+        </w:rPr>
+      </w:pPr>
+      <w:r>
+        <w:rPr>
+          <w:color w:val="C45911" w:themeColor="accent2" w:themeShade="BF"/>
+        </w:rPr>
+        <w:t>template&lt;typename T,</w:t>
+      </w:r>
+    </w:p>
+    <w:p>
+      <w:pPr>
+        <w:ind w:left="1440"/>
+        <w:rPr>
+          <w:color w:val="C45911" w:themeColor="accent2" w:themeShade="BF"/>
+        </w:rPr>
+      </w:pPr>
+      <w:r>
+        <w:rPr>
+          <w:color w:val="C45911" w:themeColor="accent2" w:themeShade="BF"/>
+        </w:rPr>
+        <w:t xml:space="preserve">                typename </w:t>
+      </w:r>
+      <w:r>
+        <w:rPr>
+          <w:color w:val="C45911" w:themeColor="accent2" w:themeShade="BF"/>
+        </w:rPr>
+        <w:t>I</w:t>
+      </w:r>
+      <w:r>
+        <w:rPr>
+          <w:color w:val="C45911" w:themeColor="accent2" w:themeShade="BF"/>
+        </w:rPr>
+        <w:t xml:space="preserve"> = unsigned long,</w:t>
+      </w:r>
+    </w:p>
+    <w:p>
+      <w:pPr>
+        <w:ind w:left="1440"/>
+        <w:rPr>
+          <w:color w:val="C45911" w:themeColor="accent2" w:themeShade="BF"/>
+        </w:rPr>
+      </w:pPr>
+      <w:r>
+        <w:rPr>
+          <w:color w:val="C45911" w:themeColor="accent2" w:themeShade="BF"/>
+        </w:rPr>
+        <w:t xml:space="preserve">                </w:t>
+      </w:r>
+      <w:r>
+        <w:rPr>
+          <w:color w:val="C45911" w:themeColor="accent2" w:themeShade="BF"/>
+          <w:sz w:val="22"/>
+        </w:rPr>
+        <w:t>typename = typename std::enable_if&lt;std::is_arithmetic&lt;T&gt;::value, T&gt;::type&gt;</w:t>
+      </w:r>
+    </w:p>
+    <w:p>
+      <w:pPr>
+        <w:ind w:left="1440"/>
+        <w:rPr>
+          <w:color w:val="C45911" w:themeColor="accent2" w:themeShade="BF"/>
+        </w:rPr>
+      </w:pPr>
+      <w:r>
+        <w:rPr>
+          <w:color w:val="C45911" w:themeColor="accent2" w:themeShade="BF"/>
+        </w:rPr>
+        <w:t xml:space="preserve">struct </w:t>
+      </w:r>
+      <w:r>
+        <w:rPr>
+          <w:color w:val="C45911" w:themeColor="accent2" w:themeShade="BF"/>
+        </w:rPr>
+        <w:t>ReturnVisitor</w:t>
+      </w:r>
+      <w:r>
+        <w:rPr>
+          <w:color w:val="C45911" w:themeColor="accent2" w:themeShade="BF"/>
+        </w:rPr>
+        <w:t>;</w:t>
+      </w:r>
+    </w:p>
+    <w:p>
+      <w:pPr>
+        <w:ind w:left="1440"/>
+      </w:pPr>
+      <w:r>
+        <w:t>This is a “single action visitor”, meaning it is passed the whole data vector in one call and you must use the single_action_visit() interface.</w:t>
+      </w:r>
+    </w:p>
+    <w:p>
+      <w:pPr>
+        <w:ind w:left="1440"/>
+      </w:pPr>
+      <w:r>
+        <w:t>This functor class calculates the return of a given column, according to the return policy (monetary, percentage, or log). The result is a vector of returns.</w:t>
+      </w:r>
+    </w:p>
+    <w:p>
+      <w:pPr>
+        <w:ind w:left="1440"/>
+      </w:pPr>
+      <w:r>
+        <w:t>See this document and datasci_tester.cc for examples.</w:t>
+      </w:r>
+    </w:p>
+    <w:p>
+      <w:pPr>
+        <w:ind w:left="1440"/>
+      </w:pPr>
+    </w:p>
+    <w:p>
+      <w:pPr>
+        <w:ind w:left="1440"/>
+      </w:pPr>
+      <w:r>
+        <w:t>T: Column/data type</w:t>
+      </w:r>
+    </w:p>
+    <w:p>
+      <w:pPr>
+        <w:ind w:left="1440"/>
+      </w:pPr>
+      <w:r>
+        <w:t>I</w:t>
+      </w:r>
+      <w:r>
+        <w:t>: Index type</w:t>
+      </w:r>
+    </w:p>
+    <w:p>
+      <w:pPr>
+        <w:pBdr>
+          <w:bottom w:val="single" w:sz="6" w:space="1" w:color="auto"/>
+        </w:pBdr>
+        <w:ind w:left="1440"/>
+        <w:rPr>
+          <w:i/>
+        </w:rPr>
+      </w:pPr>
+      <w:r>
+        <w:rPr>
+          <w:i/>
+        </w:rPr>
+        <w:t>T must be an arithmetic-enabled type</w:t>
+      </w:r>
+    </w:p>
     <w:p>
       <w:pPr>
         <w:tabs>
@@ -19180,6 +19933,7 @@
         <w:ind w:left="1440"/>
       </w:pPr>
       <w:r>
+        <w:lastRenderedPageBreak/>
         <w:t>This is a “single action visitor”, meaning it is passed the whole data vector in one call and you must use the single_action_visit() interface.</w:t>
       </w:r>
     </w:p>
@@ -19209,7 +19963,6 @@
         <w:ind w:left="1440"/>
       </w:pPr>
       <w:r>
-        <w:lastRenderedPageBreak/>
         <w:t>I</w:t>
       </w:r>
       <w:r>
@@ -20877,7 +21630,7 @@
 </file>
 
 <file path=customXml/itemProps1.xml><?xml version="1.0" encoding="utf-8"?>
-<ds:datastoreItem xmlns:ds="http://schemas.openxmlformats.org/officeDocument/2006/customXml" ds:itemID="{71820FF7-659D-D241-9BCA-28BB9A4C5D12}">
+<ds:datastoreItem xmlns:ds="http://schemas.openxmlformats.org/officeDocument/2006/customXml" ds:itemID="{5596D665-88AF-864B-B931-1B1042B85833}">
   <ds:schemaRefs>
     <ds:schemaRef ds:uri="http://schemas.openxmlformats.org/officeDocument/2006/bibliography"/>
   </ds:schemaRefs>

</xml_diff>

<commit_message>
Implemented the mode visitor
</commit_message>
<xml_diff>
--- a/docs/DataFrameDoc.docx
+++ b/docs/DataFrameDoc.docx
@@ -1385,6 +1385,75 @@
                 <w:sz w:val="22"/>
                 <w:szCs w:val="22"/>
               </w:rPr>
+              <w:t>struct ModeVisitor {  }</w:t>
+            </w:r>
+          </w:p>
+        </w:tc>
+      </w:tr>
+      <w:tr>
+        <w:tc>
+          <w:tcPr>
+            <w:tcW w:w="2988" w:type="dxa"/>
+          </w:tcPr>
+          <w:p>
+            <w:pPr>
+              <w:rPr>
+                <w:b/>
+                <w:bCs/>
+                <w:color w:val="C45911" w:themeColor="accent2" w:themeShade="BF"/>
+                <w:sz w:val="22"/>
+                <w:szCs w:val="22"/>
+              </w:rPr>
+            </w:pPr>
+            <w:r>
+              <w:rPr>
+                <w:b/>
+                <w:bCs/>
+                <w:color w:val="C45911" w:themeColor="accent2" w:themeShade="BF"/>
+                <w:sz w:val="22"/>
+                <w:szCs w:val="22"/>
+              </w:rPr>
+              <w:t>groupby(  )</w:t>
+            </w:r>
+          </w:p>
+        </w:tc>
+        <w:tc>
+          <w:tcPr>
+            <w:tcW w:w="3060" w:type="dxa"/>
+          </w:tcPr>
+          <w:p>
+            <w:pPr>
+              <w:rPr>
+                <w:b/>
+                <w:color w:val="C45911" w:themeColor="accent2" w:themeShade="BF"/>
+                <w:sz w:val="22"/>
+                <w:szCs w:val="22"/>
+              </w:rPr>
+            </w:pPr>
+          </w:p>
+        </w:tc>
+        <w:tc>
+          <w:tcPr>
+            <w:tcW w:w="3528" w:type="dxa"/>
+          </w:tcPr>
+          <w:p>
+            <w:pPr>
+              <w:rPr>
+                <w:b/>
+                <w:bCs/>
+                <w:color w:val="C45911" w:themeColor="accent2" w:themeShade="BF"/>
+                <w:sz w:val="22"/>
+                <w:szCs w:val="22"/>
+              </w:rPr>
+            </w:pPr>
+            <w:r>
+              <w:rPr>
+                <w:b/>
+                <w:bCs/>
+                <w:color w:val="C45911" w:themeColor="accent2" w:themeShade="BF"/>
+                <w:sz w:val="22"/>
+                <w:szCs w:val="22"/>
+              </w:rPr>
               <w:t>struct NLargestVisitor {  }</w:t>
             </w:r>
           </w:p>
@@ -1413,7 +1482,7 @@
                 <w:sz w:val="22"/>
                 <w:szCs w:val="22"/>
               </w:rPr>
-              <w:t>groupby(  )</w:t>
+              <w:t>groupby_async(  )</w:t>
             </w:r>
           </w:p>
         </w:tc>
@@ -1482,7 +1551,7 @@
                 <w:sz w:val="22"/>
                 <w:szCs w:val="22"/>
               </w:rPr>
-              <w:t>groupby_async(  )</w:t>
+              <w:t>is_equal(  )</w:t>
             </w:r>
           </w:p>
         </w:tc>
@@ -1551,7 +1620,7 @@
                 <w:sz w:val="22"/>
                 <w:szCs w:val="22"/>
               </w:rPr>
-              <w:t>is_equal(  )</w:t>
+              <w:t>join_by_index(  )</w:t>
             </w:r>
           </w:p>
         </w:tc>
@@ -1620,7 +1689,7 @@
                 <w:sz w:val="22"/>
                 <w:szCs w:val="22"/>
               </w:rPr>
-              <w:t>join_by_index(  )</w:t>
+              <w:t>load_column(  )</w:t>
             </w:r>
           </w:p>
         </w:tc>
@@ -1689,7 +1758,7 @@
                 <w:sz w:val="22"/>
                 <w:szCs w:val="22"/>
               </w:rPr>
-              <w:t>load_column(  )</w:t>
+              <w:t>load_data(  )</w:t>
             </w:r>
           </w:p>
         </w:tc>
@@ -1758,7 +1827,7 @@
                 <w:sz w:val="22"/>
                 <w:szCs w:val="22"/>
               </w:rPr>
-              <w:t>load_data(  )</w:t>
+              <w:t>load_index(  )</w:t>
             </w:r>
           </w:p>
         </w:tc>
@@ -1827,7 +1896,7 @@
                 <w:sz w:val="22"/>
                 <w:szCs w:val="22"/>
               </w:rPr>
-              <w:t>load_index(  )</w:t>
+              <w:t>make_consistent(  )</w:t>
             </w:r>
           </w:p>
         </w:tc>
@@ -1896,75 +1965,6 @@
                 <w:sz w:val="22"/>
                 <w:szCs w:val="22"/>
               </w:rPr>
-              <w:t>make_consistent(  )</w:t>
-            </w:r>
-          </w:p>
-        </w:tc>
-        <w:tc>
-          <w:tcPr>
-            <w:tcW w:w="3060" w:type="dxa"/>
-          </w:tcPr>
-          <w:p>
-            <w:pPr>
-              <w:rPr>
-                <w:b/>
-                <w:color w:val="C45911" w:themeColor="accent2" w:themeShade="BF"/>
-                <w:sz w:val="22"/>
-                <w:szCs w:val="22"/>
-              </w:rPr>
-            </w:pPr>
-          </w:p>
-        </w:tc>
-        <w:tc>
-          <w:tcPr>
-            <w:tcW w:w="3528" w:type="dxa"/>
-          </w:tcPr>
-          <w:p>
-            <w:pPr>
-              <w:rPr>
-                <w:b/>
-                <w:bCs/>
-                <w:color w:val="C45911" w:themeColor="accent2" w:themeShade="BF"/>
-                <w:sz w:val="22"/>
-                <w:szCs w:val="22"/>
-              </w:rPr>
-            </w:pPr>
-            <w:r>
-              <w:rPr>
-                <w:b/>
-                <w:bCs/>
-                <w:color w:val="C45911" w:themeColor="accent2" w:themeShade="BF"/>
-                <w:sz w:val="22"/>
-                <w:szCs w:val="22"/>
-              </w:rPr>
-              <w:t>struct TrackingErrorVisitor {  }</w:t>
-            </w:r>
-          </w:p>
-        </w:tc>
-      </w:tr>
-      <w:tr>
-        <w:tc>
-          <w:tcPr>
-            <w:tcW w:w="2988" w:type="dxa"/>
-          </w:tcPr>
-          <w:p>
-            <w:pPr>
-              <w:rPr>
-                <w:b/>
-                <w:bCs/>
-                <w:color w:val="C45911" w:themeColor="accent2" w:themeShade="BF"/>
-                <w:sz w:val="22"/>
-                <w:szCs w:val="22"/>
-              </w:rPr>
-            </w:pPr>
-            <w:r>
-              <w:rPr>
-                <w:b/>
-                <w:bCs/>
-                <w:color w:val="C45911" w:themeColor="accent2" w:themeShade="BF"/>
-                <w:sz w:val="22"/>
-                <w:szCs w:val="22"/>
-              </w:rPr>
               <w:t>modify_by_idx(  )</w:t>
             </w:r>
           </w:p>
@@ -1992,11 +1992,22 @@
             <w:pPr>
               <w:rPr>
                 <w:b/>
+                <w:bCs/>
                 <w:color w:val="C45911" w:themeColor="accent2" w:themeShade="BF"/>
                 <w:sz w:val="22"/>
                 <w:szCs w:val="22"/>
               </w:rPr>
             </w:pPr>
+            <w:r>
+              <w:rPr>
+                <w:b/>
+                <w:bCs/>
+                <w:color w:val="C45911" w:themeColor="accent2" w:themeShade="BF"/>
+                <w:sz w:val="22"/>
+                <w:szCs w:val="22"/>
+              </w:rPr>
+              <w:t>struct TrackingErrorVisitor {  }</w:t>
+            </w:r>
           </w:p>
         </w:tc>
       </w:tr>
@@ -17333,6 +17344,14 @@
         <w:ind w:left="1440"/>
       </w:pPr>
       <w:r>
+        <w:t>This is a “single action visitor”, meaning it is passed the whole data vector in one call and you must use the single_action_visit() interface.</w:t>
+      </w:r>
+    </w:p>
+    <w:p>
+      <w:pPr>
+        <w:ind w:left="1440"/>
+      </w:pPr>
+      <w:r>
         <w:t>This functor class calculates the cumulative sum of a given column. See this document and datasci_tester.cc for examples.</w:t>
       </w:r>
     </w:p>
@@ -17506,6 +17525,7 @@
           <w:i/>
           <w:iCs/>
         </w:rPr>
+        <w:lastRenderedPageBreak/>
         <w:t>T</w:t>
       </w:r>
       <w:r>
@@ -17541,7 +17561,6 @@
         <w:rPr>
           <w:i/>
         </w:rPr>
-        <w:lastRenderedPageBreak/>
         <w:t>T must be an arithmetic-enabled type</w:t>
       </w:r>
     </w:p>
@@ -17631,6 +17650,14 @@
           <w:color w:val="C45911" w:themeColor="accent2" w:themeShade="BF"/>
         </w:rPr>
         <w:t>Visitor;</w:t>
+      </w:r>
+    </w:p>
+    <w:p>
+      <w:pPr>
+        <w:ind w:left="1440"/>
+      </w:pPr>
+      <w:r>
+        <w:t>This is a “single action visitor”, meaning it is passed the whole data vector in one call and you must use the single_action_visit() interface.</w:t>
       </w:r>
     </w:p>
     <w:p>
@@ -17882,6 +17909,14 @@
         <w:ind w:left="1440"/>
       </w:pPr>
       <w:r>
+        <w:t>This is a “single action visitor”, meaning it is passed the whole data vector in one call and you must use the single_action_visit() interface.</w:t>
+      </w:r>
+    </w:p>
+    <w:p>
+      <w:pPr>
+        <w:ind w:left="1440"/>
+      </w:pPr>
+      <w:r>
         <w:t>This functor class calculates the cumulative maximum of a given column. See this document and datasci_tester.cc for examples.</w:t>
       </w:r>
     </w:p>
@@ -18098,6 +18133,7 @@
         <w:rPr>
           <w:color w:val="C45911" w:themeColor="accent2" w:themeShade="BF"/>
         </w:rPr>
+        <w:lastRenderedPageBreak/>
         <w:t>struct CumMin</w:t>
       </w:r>
       <w:r>
@@ -18105,6 +18141,14 @@
           <w:color w:val="C45911" w:themeColor="accent2" w:themeShade="BF"/>
         </w:rPr>
         <w:t>Visitor;</w:t>
+      </w:r>
+    </w:p>
+    <w:p>
+      <w:pPr>
+        <w:ind w:left="1440"/>
+      </w:pPr>
+      <w:r>
+        <w:t>This is a “single action visitor”, meaning it is passed the whole data vector in one call and you must use the single_action_visit() interface.</w:t>
       </w:r>
     </w:p>
     <w:p>
@@ -18155,17 +18199,13 @@
           <w:i/>
           <w:iCs/>
         </w:rPr>
-        <w:lastRenderedPageBreak/>
         <w:t>I</w:t>
       </w:r>
       <w:r>
         <w:t>: Index type</w:t>
       </w:r>
     </w:p>
-    <w:p>
-      <w:bookmarkStart w:id="0" w:name="_GoBack"/>
-      <w:bookmarkEnd w:id="0"/>
-    </w:p>
+    <w:p/>
     <w:p>
       <w:pPr>
         <w:ind w:left="1440"/>
@@ -18699,6 +18739,7 @@
         <w:rPr>
           <w:color w:val="C45911" w:themeColor="accent2" w:themeShade="BF"/>
         </w:rPr>
+        <w:lastRenderedPageBreak/>
         <w:t xml:space="preserve">                </w:t>
       </w:r>
       <w:r>
@@ -19268,6 +19309,7 @@
         <w:rPr>
           <w:color w:val="C45911" w:themeColor="accent2" w:themeShade="BF"/>
         </w:rPr>
+        <w:lastRenderedPageBreak/>
         <w:t xml:space="preserve">                </w:t>
       </w:r>
       <w:r>
@@ -19796,6 +19838,7 @@
         <w:ind w:left="1440"/>
       </w:pPr>
       <w:r>
+        <w:lastRenderedPageBreak/>
         <w:t>I</w:t>
       </w:r>
       <w:r>
@@ -19933,7 +19976,6 @@
         <w:ind w:left="1440"/>
       </w:pPr>
       <w:r>
-        <w:lastRenderedPageBreak/>
         <w:t>This is a “single action visitor”, meaning it is passed the whole data vector in one call and you must use the single_action_visit() interface.</w:t>
       </w:r>
     </w:p>
@@ -19992,6 +20034,275 @@
           <w:tab w:val="left" w:pos="3165"/>
         </w:tabs>
       </w:pPr>
+      <w:bookmarkStart w:id="0" w:name="_GoBack"/>
+      <w:bookmarkEnd w:id="0"/>
+    </w:p>
+    <w:p>
+      <w:pPr>
+        <w:ind w:left="1440"/>
+        <w:rPr>
+          <w:color w:val="C45911" w:themeColor="accent2" w:themeShade="BF"/>
+        </w:rPr>
+      </w:pPr>
+      <w:r>
+        <w:rPr>
+          <w:color w:val="C45911" w:themeColor="accent2" w:themeShade="BF"/>
+        </w:rPr>
+        <w:t>template&lt;std::size_t N, typename T, typename I = unsigned long&gt;</w:t>
+      </w:r>
+    </w:p>
+    <w:p>
+      <w:pPr>
+        <w:ind w:left="1440"/>
+        <w:rPr>
+          <w:color w:val="C45911" w:themeColor="accent2" w:themeShade="BF"/>
+        </w:rPr>
+      </w:pPr>
+      <w:r>
+        <w:rPr>
+          <w:color w:val="C45911" w:themeColor="accent2" w:themeShade="BF"/>
+        </w:rPr>
+        <w:t>struct  ModeVisito</w:t>
+      </w:r>
+      <w:r>
+        <w:rPr>
+          <w:color w:val="C45911" w:themeColor="accent2" w:themeShade="BF"/>
+        </w:rPr>
+        <w:t>r</w:t>
+      </w:r>
+      <w:r>
+        <w:rPr>
+          <w:color w:val="C45911" w:themeColor="accent2" w:themeShade="BF"/>
+        </w:rPr>
+        <w:t>;</w:t>
+      </w:r>
+    </w:p>
+    <w:p>
+      <w:pPr>
+        <w:ind w:left="1440"/>
+      </w:pPr>
+      <w:r>
+        <w:t>This is a “single action visitor”, meaning it is passed the whole data vector in one call and you must use the single_action_visit() interface.</w:t>
+      </w:r>
+    </w:p>
+    <w:p>
+      <w:pPr>
+        <w:ind w:left="1440"/>
+      </w:pPr>
+      <w:r>
+        <w:t>This functor class finds the N highest mode (N most repeated values) of the given column.</w:t>
+      </w:r>
+    </w:p>
+    <w:p>
+      <w:pPr>
+        <w:ind w:left="1440"/>
+      </w:pPr>
+      <w:r>
+        <w:t>The result is an array of N items each of this type:</w:t>
+      </w:r>
+    </w:p>
+    <w:p>
+      <w:pPr>
+        <w:ind w:left="1440"/>
+        <w:rPr>
+          <w:i/>
+          <w:iCs/>
+        </w:rPr>
+      </w:pPr>
+      <w:r>
+        <w:t xml:space="preserve">    </w:t>
+      </w:r>
+      <w:r>
+        <w:rPr>
+          <w:i/>
+          <w:iCs/>
+        </w:rPr>
+        <w:t>struct  DataItem  {</w:t>
+      </w:r>
+    </w:p>
+    <w:p>
+      <w:pPr>
+        <w:ind w:left="1440"/>
+        <w:rPr>
+          <w:i/>
+          <w:iCs/>
+        </w:rPr>
+      </w:pPr>
+      <w:r>
+        <w:rPr>
+          <w:i/>
+          <w:iCs/>
+        </w:rPr>
+        <w:t xml:space="preserve">        // Value of the column item</w:t>
+      </w:r>
+    </w:p>
+    <w:p>
+      <w:pPr>
+        <w:ind w:left="1440"/>
+        <w:rPr>
+          <w:i/>
+          <w:iCs/>
+        </w:rPr>
+      </w:pPr>
+      <w:r>
+        <w:rPr>
+          <w:i/>
+          <w:iCs/>
+        </w:rPr>
+        <w:t xml:space="preserve">        value_type              value { };</w:t>
+      </w:r>
+    </w:p>
+    <w:p>
+      <w:pPr>
+        <w:ind w:left="1440"/>
+        <w:rPr>
+          <w:i/>
+          <w:iCs/>
+        </w:rPr>
+      </w:pPr>
+      <w:r>
+        <w:rPr>
+          <w:i/>
+          <w:iCs/>
+        </w:rPr>
+        <w:t xml:space="preserve">        // List of indices where value occurred</w:t>
+      </w:r>
+    </w:p>
+    <w:p>
+      <w:pPr>
+        <w:ind w:left="1440"/>
+        <w:rPr>
+          <w:i/>
+          <w:iCs/>
+        </w:rPr>
+      </w:pPr>
+      <w:r>
+        <w:rPr>
+          <w:i/>
+          <w:iCs/>
+        </w:rPr>
+        <w:t xml:space="preserve">        std::vector&lt;index_type&gt; indices { };</w:t>
+      </w:r>
+    </w:p>
+    <w:p>
+      <w:pPr>
+        <w:ind w:left="1440"/>
+        <w:rPr>
+          <w:i/>
+          <w:iCs/>
+        </w:rPr>
+      </w:pPr>
+      <w:r>
+        <w:rPr>
+          <w:i/>
+          <w:iCs/>
+        </w:rPr>
+        <w:t xml:space="preserve">        // Number of times value occurred</w:t>
+      </w:r>
+    </w:p>
+    <w:p>
+      <w:pPr>
+        <w:ind w:left="1440"/>
+        <w:rPr>
+          <w:i/>
+          <w:iCs/>
+        </w:rPr>
+      </w:pPr>
+      <w:r>
+        <w:rPr>
+          <w:i/>
+          <w:iCs/>
+        </w:rPr>
+        <w:t xml:space="preserve">        inline size_type repeat_count() const  { return (indices.size()); }</w:t>
+      </w:r>
+    </w:p>
+    <w:p>
+      <w:pPr>
+        <w:ind w:left="1440"/>
+        <w:rPr>
+          <w:i/>
+          <w:iCs/>
+        </w:rPr>
+      </w:pPr>
+      <w:r>
+        <w:rPr>
+          <w:i/>
+          <w:iCs/>
+        </w:rPr>
+        <w:t xml:space="preserve">        // List of column indices where value occurred</w:t>
+      </w:r>
+    </w:p>
+    <w:p>
+      <w:pPr>
+        <w:ind w:left="1440"/>
+        <w:rPr>
+          <w:i/>
+          <w:iCs/>
+        </w:rPr>
+      </w:pPr>
+      <w:r>
+        <w:rPr>
+          <w:i/>
+          <w:iCs/>
+        </w:rPr>
+        <w:t xml:space="preserve">        std::vector&lt;size_type&gt;  value_indices_in_col {  };</w:t>
+      </w:r>
+    </w:p>
+    <w:p>
+      <w:pPr>
+        <w:ind w:left="1440"/>
+      </w:pPr>
+    </w:p>
+    <w:p>
+      <w:pPr>
+        <w:ind w:left="1440"/>
+      </w:pPr>
+      <w:r>
+        <w:t>N: Number of modes to find</w:t>
+      </w:r>
+    </w:p>
+    <w:p>
+      <w:pPr>
+        <w:ind w:left="1440"/>
+      </w:pPr>
+      <w:r>
+        <w:t>T: Column/data type</w:t>
+      </w:r>
+    </w:p>
+    <w:p>
+      <w:pPr>
+        <w:ind w:left="1440"/>
+      </w:pPr>
+      <w:r>
+        <w:t>I</w:t>
+      </w:r>
+      <w:r>
+        <w:t>: Index type</w:t>
+      </w:r>
+    </w:p>
+    <w:p>
+      <w:pPr>
+        <w:pBdr>
+          <w:bottom w:val="single" w:sz="6" w:space="1" w:color="auto"/>
+        </w:pBdr>
+        <w:ind w:left="1440"/>
+        <w:rPr>
+          <w:i/>
+        </w:rPr>
+      </w:pPr>
+      <w:r>
+        <w:rPr>
+          <w:i/>
+        </w:rPr>
+        <w:t>T must be an arithmetic-enabled type</w:t>
+      </w:r>
+    </w:p>
+    <w:p>
+      <w:pPr>
+        <w:tabs>
+          <w:tab w:val="left" w:pos="3165"/>
+        </w:tabs>
+      </w:pPr>
     </w:p>
     <w:p>
       <w:pPr>
@@ -20100,6 +20411,7 @@
         <w:ind w:left="1440"/>
       </w:pPr>
       <w:r>
+        <w:lastRenderedPageBreak/>
         <w:t>I</w:t>
       </w:r>
       <w:r>
@@ -21630,7 +21942,7 @@
 </file>
 
 <file path=customXml/itemProps1.xml><?xml version="1.0" encoding="utf-8"?>
-<ds:datastoreItem xmlns:ds="http://schemas.openxmlformats.org/officeDocument/2006/customXml" ds:itemID="{5596D665-88AF-864B-B931-1B1042B85833}">
+<ds:datastoreItem xmlns:ds="http://schemas.openxmlformats.org/officeDocument/2006/customXml" ds:itemID="{A780ACDB-51FF-4C4F-91F7-4BB4505EBDC3}">
   <ds:schemaRefs>
     <ds:schemaRef ds:uri="http://schemas.openxmlformats.org/officeDocument/2006/bibliography"/>
   </ds:schemaRefs>

</xml_diff>

<commit_message>
Updated an out of date issue in docs
</commit_message>
<xml_diff>
--- a/docs/DataFrameDoc.docx
+++ b/docs/DataFrameDoc.docx
@@ -4123,6 +4123,7 @@
         </w:rPr>
         <w:t xml:space="preserve">sing </w:t>
       </w:r>
+      <w:proofErr w:type="spellStart"/>
       <w:r>
         <w:rPr>
           <w:rFonts w:ascii="Consolas" w:hAnsi="Consolas" w:cs="Consolas"/>
@@ -4133,6 +4134,7 @@
         </w:rPr>
         <w:t>MyDataFrame</w:t>
       </w:r>
+      <w:proofErr w:type="spellEnd"/>
       <w:r>
         <w:rPr>
           <w:rFonts w:ascii="Consolas" w:hAnsi="Consolas" w:cs="Consolas"/>
@@ -4151,18 +4153,20 @@
           <w:szCs w:val="18"/>
           <w:shd w:val="clear" w:color="auto" w:fill="FFFFFF"/>
         </w:rPr>
-        <w:t xml:space="preserve"> DataFrame&lt;</w:t>
-      </w:r>
-      <w:r>
-        <w:rPr>
-          <w:rFonts w:ascii="Consolas" w:hAnsi="Consolas" w:cs="Consolas"/>
-          <w:color w:val="D73A49"/>
+        <w:t xml:space="preserve"> </w:t>
+      </w:r>
+      <w:proofErr w:type="spellStart"/>
+      <w:r>
+        <w:rPr>
+          <w:rFonts w:ascii="Consolas" w:hAnsi="Consolas" w:cs="Consolas"/>
+          <w:color w:val="24292E"/>
           <w:sz w:val="16"/>
           <w:szCs w:val="18"/>
           <w:shd w:val="clear" w:color="auto" w:fill="FFFFFF"/>
         </w:rPr>
-        <w:t>unsigned</w:t>
-      </w:r>
+        <w:t>StdDataFrame</w:t>
+      </w:r>
+      <w:proofErr w:type="spellEnd"/>
       <w:r>
         <w:rPr>
           <w:rFonts w:ascii="Consolas" w:hAnsi="Consolas" w:cs="Consolas"/>
@@ -4171,7 +4175,7 @@
           <w:szCs w:val="18"/>
           <w:shd w:val="clear" w:color="auto" w:fill="FFFFFF"/>
         </w:rPr>
-        <w:t xml:space="preserve"> </w:t>
+        <w:t>&lt;</w:t>
       </w:r>
       <w:r>
         <w:rPr>
@@ -4181,7 +4185,7 @@
           <w:szCs w:val="18"/>
           <w:shd w:val="clear" w:color="auto" w:fill="FFFFFF"/>
         </w:rPr>
-        <w:t>long</w:t>
+        <w:t>unsigned</w:t>
       </w:r>
       <w:r>
         <w:rPr>
@@ -4191,22 +4195,19 @@
           <w:szCs w:val="18"/>
           <w:shd w:val="clear" w:color="auto" w:fill="FFFFFF"/>
         </w:rPr>
-        <w:t>, std::vector&gt;</w:t>
-      </w:r>
-      <w:r>
-        <w:rPr>
-          <w:rFonts w:ascii="Consolas" w:hAnsi="Consolas" w:cs="Consolas"/>
-          <w:color w:val="24292E"/>
+        <w:t xml:space="preserve"> </w:t>
+      </w:r>
+      <w:r>
+        <w:rPr>
+          <w:rFonts w:ascii="Consolas" w:hAnsi="Consolas" w:cs="Consolas"/>
+          <w:color w:val="D73A49"/>
           <w:sz w:val="16"/>
           <w:szCs w:val="18"/>
           <w:shd w:val="clear" w:color="auto" w:fill="FFFFFF"/>
         </w:rPr>
-        <w:t>;</w:t>
-      </w:r>
-    </w:p>
-    <w:p>
-      <w:pPr>
-        <w:ind w:left="1440"/>
+        <w:t>long</w:t>
+      </w:r>
+      <w:r>
         <w:rPr>
           <w:rFonts w:ascii="Consolas" w:hAnsi="Consolas" w:cs="Consolas"/>
           <w:color w:val="24292E"/>
@@ -4214,7 +4215,32 @@
           <w:szCs w:val="18"/>
           <w:shd w:val="clear" w:color="auto" w:fill="FFFFFF"/>
         </w:rPr>
-      </w:pPr>
+        <w:t>&gt;</w:t>
+      </w:r>
+      <w:r>
+        <w:rPr>
+          <w:rFonts w:ascii="Consolas" w:hAnsi="Consolas" w:cs="Consolas"/>
+          <w:color w:val="24292E"/>
+          <w:sz w:val="16"/>
+          <w:szCs w:val="18"/>
+          <w:shd w:val="clear" w:color="auto" w:fill="FFFFFF"/>
+        </w:rPr>
+        <w:t>;</w:t>
+      </w:r>
+    </w:p>
+    <w:p>
+      <w:pPr>
+        <w:ind w:left="1440"/>
+        <w:rPr>
+          <w:rFonts w:ascii="Consolas" w:hAnsi="Consolas" w:cs="Consolas"/>
+          <w:color w:val="24292E"/>
+          <w:sz w:val="16"/>
+          <w:szCs w:val="18"/>
+          <w:shd w:val="clear" w:color="auto" w:fill="FFFFFF"/>
+        </w:rPr>
+      </w:pPr>
+      <w:bookmarkStart w:id="0" w:name="_GoBack"/>
+      <w:bookmarkEnd w:id="0"/>
     </w:p>
     <w:p>
       <w:pPr>
@@ -12848,13 +12874,7 @@
         <w:t>new_array</w:t>
       </w:r>
       <w:r>
-        <w:t>: An array of values to replace the old_values in col_name</w:t>
-      </w:r>
-      <w:r>
-        <w:t xml:space="preserve"> </w:t>
-      </w:r>
-      <w:r>
-        <w:t>column</w:t>
+        <w:t>: An array of values to replace the old_values in col_name column</w:t>
       </w:r>
     </w:p>
     <w:p>
@@ -12915,12 +12935,7 @@
         <w:t xml:space="preserve"> </w:t>
       </w:r>
       <w:r>
-        <w:t>If any data column is shorter than the in</w:t>
-      </w:r>
-      <w:bookmarkStart w:id="0" w:name="_GoBack"/>
-      <w:bookmarkEnd w:id="0"/>
-      <w:r>
-        <w:t>dex column, it will be padded by nan.</w:t>
+        <w:t>If any data column is shorter than the index column, it will be padded by nan.</w:t>
       </w:r>
     </w:p>
     <w:p>
@@ -23114,7 +23129,7 @@
 </file>
 
 <file path=customXml/itemProps1.xml><?xml version="1.0" encoding="utf-8"?>
-<ds:datastoreItem xmlns:ds="http://schemas.openxmlformats.org/officeDocument/2006/customXml" ds:itemID="{53235668-F4F5-2643-A093-7AFEFE4D8F91}">
+<ds:datastoreItem xmlns:ds="http://schemas.openxmlformats.org/officeDocument/2006/customXml" ds:itemID="{7194161D-31BB-B84B-8110-2096045AE53C}">
   <ds:schemaRefs>
     <ds:schemaRef ds:uri="http://schemas.openxmlformats.org/officeDocument/2006/bibliography"/>
   </ds:schemaRefs>

</xml_diff>

<commit_message>
Added documentation for get_data_by_sel()
</commit_message>
<xml_diff>
--- a/docs/DataFrameDoc.docx
+++ b/docs/DataFrameDoc.docx
@@ -1159,7 +1159,7 @@
                 <w:sz w:val="21"/>
                 <w:szCs w:val="21"/>
               </w:rPr>
-              <w:t>get_index(  )</w:t>
+              <w:t>get_data_by_sel(  )</w:t>
             </w:r>
           </w:p>
         </w:tc>
@@ -1239,7 +1239,7 @@
                 <w:sz w:val="21"/>
                 <w:szCs w:val="21"/>
               </w:rPr>
-              <w:t>get_row(  )</w:t>
+              <w:t>get_index(  )</w:t>
             </w:r>
           </w:p>
         </w:tc>
@@ -1319,7 +1319,7 @@
                 <w:sz w:val="21"/>
                 <w:szCs w:val="21"/>
               </w:rPr>
-              <w:t>get_view_by_idx(  )</w:t>
+              <w:t>get_row(  )</w:t>
             </w:r>
           </w:p>
         </w:tc>
@@ -1399,7 +1399,7 @@
                 <w:sz w:val="21"/>
                 <w:szCs w:val="21"/>
               </w:rPr>
-              <w:t>get_view_by_loc(  )</w:t>
+              <w:t>get_view_by_idx(  )</w:t>
             </w:r>
           </w:p>
         </w:tc>
@@ -1468,7 +1468,7 @@
                 <w:sz w:val="21"/>
                 <w:szCs w:val="21"/>
               </w:rPr>
-              <w:t>groupby(  )</w:t>
+              <w:t>get_view_by_loc(  )</w:t>
             </w:r>
           </w:p>
         </w:tc>
@@ -1537,7 +1537,7 @@
                 <w:sz w:val="21"/>
                 <w:szCs w:val="21"/>
               </w:rPr>
-              <w:t>groupby_async(  )</w:t>
+              <w:t>groupby(  )</w:t>
             </w:r>
           </w:p>
         </w:tc>
@@ -1606,7 +1606,7 @@
                 <w:sz w:val="21"/>
                 <w:szCs w:val="21"/>
               </w:rPr>
-              <w:t>is_equal(  )</w:t>
+              <w:t>groupby_async(  )</w:t>
             </w:r>
           </w:p>
         </w:tc>
@@ -1675,7 +1675,7 @@
                 <w:sz w:val="21"/>
                 <w:szCs w:val="21"/>
               </w:rPr>
-              <w:t>join_by_index(  )</w:t>
+              <w:t>is_equal(  )</w:t>
             </w:r>
           </w:p>
         </w:tc>
@@ -1744,7 +1744,7 @@
                 <w:sz w:val="21"/>
                 <w:szCs w:val="21"/>
               </w:rPr>
-              <w:t>load_column(  )</w:t>
+              <w:t>join_by_index(  )</w:t>
             </w:r>
           </w:p>
         </w:tc>
@@ -1813,7 +1813,7 @@
                 <w:sz w:val="21"/>
                 <w:szCs w:val="21"/>
               </w:rPr>
-              <w:t>load_data(  )</w:t>
+              <w:t>load_column(  )</w:t>
             </w:r>
           </w:p>
         </w:tc>
@@ -1882,7 +1882,7 @@
                 <w:sz w:val="21"/>
                 <w:szCs w:val="21"/>
               </w:rPr>
-              <w:t>load_index(  )</w:t>
+              <w:t>load_data(  )</w:t>
             </w:r>
           </w:p>
         </w:tc>
@@ -1951,7 +1951,7 @@
                 <w:sz w:val="21"/>
                 <w:szCs w:val="21"/>
               </w:rPr>
-              <w:t>make_consistent(  )</w:t>
+              <w:t>load_index(  )</w:t>
             </w:r>
           </w:p>
         </w:tc>
@@ -2020,7 +2020,7 @@
                 <w:sz w:val="21"/>
                 <w:szCs w:val="21"/>
               </w:rPr>
-              <w:t>modify_by_idx(  )</w:t>
+              <w:t>make_consistent(  )</w:t>
             </w:r>
           </w:p>
         </w:tc>
@@ -2078,7 +2078,7 @@
                 <w:sz w:val="21"/>
                 <w:szCs w:val="21"/>
               </w:rPr>
-              <w:t>multi_visit(  )</w:t>
+              <w:t>modify_by_idx(  )</w:t>
             </w:r>
           </w:p>
         </w:tc>
@@ -2136,7 +2136,7 @@
                 <w:sz w:val="21"/>
                 <w:szCs w:val="21"/>
               </w:rPr>
-              <w:t>read(  )</w:t>
+              <w:t>multi_visit(  )</w:t>
             </w:r>
           </w:p>
         </w:tc>
@@ -2194,7 +2194,7 @@
                 <w:sz w:val="21"/>
                 <w:szCs w:val="21"/>
               </w:rPr>
-              <w:t>read_async(  )</w:t>
+              <w:t>read(  )</w:t>
             </w:r>
           </w:p>
         </w:tc>
@@ -2252,7 +2252,7 @@
                 <w:sz w:val="21"/>
                 <w:szCs w:val="21"/>
               </w:rPr>
-              <w:t>remove_column(  )</w:t>
+              <w:t>read_async(  )</w:t>
             </w:r>
           </w:p>
         </w:tc>
@@ -2310,7 +2310,7 @@
                 <w:sz w:val="21"/>
                 <w:szCs w:val="21"/>
               </w:rPr>
-              <w:t>remove_data_by_idx(  )</w:t>
+              <w:t>remove_column(  )</w:t>
             </w:r>
           </w:p>
         </w:tc>
@@ -2368,7 +2368,7 @@
                 <w:sz w:val="21"/>
                 <w:szCs w:val="21"/>
               </w:rPr>
-              <w:t>remove_data_by_loc(  )</w:t>
+              <w:t>remove_data_by_idx(  )</w:t>
             </w:r>
           </w:p>
         </w:tc>
@@ -2426,7 +2426,7 @@
                 <w:sz w:val="21"/>
                 <w:szCs w:val="21"/>
               </w:rPr>
-              <w:t>rename_column(  )</w:t>
+              <w:t>remove_data_by_loc(  )</w:t>
             </w:r>
           </w:p>
         </w:tc>
@@ -2484,7 +2484,7 @@
                 <w:sz w:val="21"/>
                 <w:szCs w:val="21"/>
               </w:rPr>
-              <w:t>replace(  )</w:t>
+              <w:t>rename_column(  )</w:t>
             </w:r>
           </w:p>
         </w:tc>
@@ -2542,7 +2542,7 @@
                 <w:sz w:val="21"/>
                 <w:szCs w:val="21"/>
               </w:rPr>
-              <w:t>replace_index(  )</w:t>
+              <w:t>replace(  )</w:t>
             </w:r>
           </w:p>
         </w:tc>
@@ -2600,7 +2600,7 @@
                 <w:sz w:val="21"/>
                 <w:szCs w:val="21"/>
               </w:rPr>
-              <w:t>rotate(  )</w:t>
+              <w:t>replace_index(  )</w:t>
             </w:r>
           </w:p>
         </w:tc>
@@ -2658,7 +2658,7 @@
                 <w:sz w:val="21"/>
                 <w:szCs w:val="21"/>
               </w:rPr>
-              <w:t>self_bucketize(  )</w:t>
+              <w:t>rotate(  )</w:t>
             </w:r>
           </w:p>
         </w:tc>
@@ -2716,7 +2716,7 @@
                 <w:sz w:val="21"/>
                 <w:szCs w:val="21"/>
               </w:rPr>
-              <w:t>self_rotate(  )</w:t>
+              <w:t>self_bucketize(  )</w:t>
             </w:r>
           </w:p>
         </w:tc>
@@ -2774,7 +2774,7 @@
                 <w:sz w:val="21"/>
                 <w:szCs w:val="21"/>
               </w:rPr>
-              <w:t>self_shift(  )</w:t>
+              <w:t>self_rotate(  )</w:t>
             </w:r>
           </w:p>
         </w:tc>
@@ -2832,7 +2832,7 @@
                 <w:sz w:val="21"/>
                 <w:szCs w:val="21"/>
               </w:rPr>
-              <w:t>shift(  )</w:t>
+              <w:t>self_shift(  )</w:t>
             </w:r>
           </w:p>
         </w:tc>
@@ -2890,7 +2890,7 @@
                 <w:sz w:val="21"/>
                 <w:szCs w:val="21"/>
               </w:rPr>
-              <w:t>single_act_visit( )</w:t>
+              <w:t>shift(  )</w:t>
             </w:r>
           </w:p>
         </w:tc>
@@ -2948,7 +2948,7 @@
                 <w:sz w:val="21"/>
                 <w:szCs w:val="21"/>
               </w:rPr>
-              <w:t>sort(  )</w:t>
+              <w:t>single_act_visit( )</w:t>
             </w:r>
           </w:p>
         </w:tc>
@@ -3006,7 +3006,7 @@
                 <w:sz w:val="21"/>
                 <w:szCs w:val="21"/>
               </w:rPr>
-              <w:t>sort_async(  )</w:t>
+              <w:t>sort(  )</w:t>
             </w:r>
           </w:p>
         </w:tc>
@@ -3064,7 +3064,7 @@
                 <w:sz w:val="21"/>
                 <w:szCs w:val="21"/>
               </w:rPr>
-              <w:t>transpose(  )</w:t>
+              <w:t>sort_async(  )</w:t>
             </w:r>
           </w:p>
         </w:tc>
@@ -3122,7 +3122,7 @@
                 <w:sz w:val="21"/>
                 <w:szCs w:val="21"/>
               </w:rPr>
-              <w:t>value_counts(  )</w:t>
+              <w:t>transpose(  )</w:t>
             </w:r>
           </w:p>
         </w:tc>
@@ -3180,7 +3180,7 @@
                 <w:sz w:val="21"/>
                 <w:szCs w:val="21"/>
               </w:rPr>
-              <w:t>visit(  )</w:t>
+              <w:t>value_counts(  )</w:t>
             </w:r>
           </w:p>
         </w:tc>
@@ -3238,7 +3238,7 @@
                 <w:sz w:val="21"/>
                 <w:szCs w:val="21"/>
               </w:rPr>
-              <w:t>write(  )</w:t>
+              <w:t>visit(  )</w:t>
             </w:r>
           </w:p>
         </w:tc>
@@ -3296,6 +3296,62 @@
                 <w:sz w:val="21"/>
                 <w:szCs w:val="21"/>
               </w:rPr>
+              <w:t>write(  )</w:t>
+            </w:r>
+          </w:p>
+        </w:tc>
+        <w:tc>
+          <w:tcPr>
+            <w:tcW w:w="3060" w:type="dxa"/>
+          </w:tcPr>
+          <w:p>
+            <w:pPr>
+              <w:rPr>
+                <w:b/>
+                <w:color w:val="C45911" w:themeColor="accent2" w:themeShade="BF"/>
+                <w:sz w:val="21"/>
+                <w:szCs w:val="21"/>
+              </w:rPr>
+            </w:pPr>
+          </w:p>
+        </w:tc>
+        <w:tc>
+          <w:tcPr>
+            <w:tcW w:w="3528" w:type="dxa"/>
+          </w:tcPr>
+          <w:p>
+            <w:pPr>
+              <w:rPr>
+                <w:b/>
+                <w:color w:val="C45911" w:themeColor="accent2" w:themeShade="BF"/>
+                <w:sz w:val="21"/>
+                <w:szCs w:val="21"/>
+              </w:rPr>
+            </w:pPr>
+          </w:p>
+        </w:tc>
+      </w:tr>
+      <w:tr>
+        <w:tc>
+          <w:tcPr>
+            <w:tcW w:w="2988" w:type="dxa"/>
+          </w:tcPr>
+          <w:p>
+            <w:pPr>
+              <w:rPr>
+                <w:b/>
+                <w:bCs/>
+                <w:color w:val="C45911" w:themeColor="accent2" w:themeShade="BF"/>
+                <w:sz w:val="21"/>
+                <w:szCs w:val="21"/>
+              </w:rPr>
+            </w:pPr>
+            <w:r>
+              <w:rPr>
+                <w:color w:val="C45911" w:themeColor="accent2" w:themeShade="BF"/>
+                <w:sz w:val="21"/>
+                <w:szCs w:val="21"/>
+              </w:rPr>
               <w:t>write_async(  )</w:t>
             </w:r>
           </w:p>
@@ -3843,7 +3899,11 @@
         <w:t>DataFrame.h</w:t>
       </w:r>
       <w:r>
-        <w:t>. It contains the entire DataFrame object and its interface. There are comprehensive comments for each interface call in that file.</w:t>
+        <w:t xml:space="preserve">. It contains the entire </w:t>
+      </w:r>
+      <w:r>
+        <w:lastRenderedPageBreak/>
+        <w:t>DataFrame object and its interface. There are comprehensive comments for each interface call in that file.</w:t>
       </w:r>
       <w:r>
         <w:t xml:space="preserve"> The rest of the files there will show you how the sausage is made.</w:t>
@@ -4076,6 +4136,7 @@
         <w:ind w:left="1440"/>
         <w:rPr>
           <w:rFonts w:ascii="Consolas" w:hAnsi="Consolas" w:cs="Consolas"/>
+          <w:color w:val="538135" w:themeColor="accent6" w:themeShade="BF"/>
           <w:sz w:val="16"/>
           <w:szCs w:val="18"/>
           <w:shd w:val="clear" w:color="auto" w:fill="FFFFFF"/>
@@ -4084,68 +4145,69 @@
       <w:r>
         <w:rPr>
           <w:rFonts w:ascii="Consolas" w:hAnsi="Consolas" w:cs="Consolas"/>
-          <w:color w:val="538135" w:themeColor="accent6" w:themeShade="BF"/>
+          <w:color w:val="C45911" w:themeColor="accent2" w:themeShade="BF"/>
           <w:sz w:val="16"/>
           <w:szCs w:val="18"/>
           <w:shd w:val="clear" w:color="auto" w:fill="FFFFFF"/>
         </w:rPr>
-        <w:t>// Defines a DataFrame with unsigned long index type that used std::vector</w:t>
-      </w:r>
-    </w:p>
-    <w:p>
-      <w:pPr>
-        <w:ind w:left="1440"/>
-        <w:rPr>
-          <w:rFonts w:ascii="Consolas" w:hAnsi="Consolas" w:cs="Consolas"/>
-          <w:color w:val="24292E"/>
+        <w:t xml:space="preserve">using namespace </w:t>
+      </w:r>
+      <w:r>
+        <w:rPr>
+          <w:rFonts w:ascii="Consolas" w:hAnsi="Consolas" w:cs="Consolas"/>
           <w:sz w:val="16"/>
           <w:szCs w:val="18"/>
           <w:shd w:val="clear" w:color="auto" w:fill="FFFFFF"/>
         </w:rPr>
-      </w:pPr>
-      <w:r>
-        <w:rPr>
-          <w:rFonts w:ascii="Consolas" w:hAnsi="Consolas" w:cs="Consolas"/>
-          <w:color w:val="D73A49"/>
+        <w:t>hmdf</w:t>
+      </w:r>
+      <w:r>
+        <w:rPr>
+          <w:rFonts w:ascii="Consolas" w:hAnsi="Consolas" w:cs="Consolas"/>
+          <w:color w:val="538135" w:themeColor="accent6" w:themeShade="BF"/>
           <w:sz w:val="16"/>
           <w:szCs w:val="18"/>
           <w:shd w:val="clear" w:color="auto" w:fill="FFFFFF"/>
         </w:rPr>
-        <w:t>u</w:t>
-      </w:r>
-      <w:r>
-        <w:rPr>
-          <w:rFonts w:ascii="Consolas" w:hAnsi="Consolas" w:cs="Consolas"/>
-          <w:color w:val="D73A49"/>
+        <w:t>;</w:t>
+      </w:r>
+    </w:p>
+    <w:p>
+      <w:pPr>
+        <w:ind w:left="1440"/>
+        <w:rPr>
+          <w:rFonts w:ascii="Consolas" w:hAnsi="Consolas" w:cs="Consolas"/>
+          <w:color w:val="538135" w:themeColor="accent6" w:themeShade="BF"/>
           <w:sz w:val="16"/>
           <w:szCs w:val="18"/>
           <w:shd w:val="clear" w:color="auto" w:fill="FFFFFF"/>
         </w:rPr>
-        <w:t xml:space="preserve">sing </w:t>
-      </w:r>
-      <w:proofErr w:type="spellStart"/>
-      <w:r>
-        <w:rPr>
-          <w:rFonts w:ascii="Consolas" w:hAnsi="Consolas" w:cs="Consolas"/>
-          <w:color w:val="24292E"/>
+      </w:pPr>
+    </w:p>
+    <w:p>
+      <w:pPr>
+        <w:ind w:left="1440"/>
+        <w:rPr>
+          <w:rFonts w:ascii="Consolas" w:hAnsi="Consolas" w:cs="Consolas"/>
           <w:sz w:val="16"/>
           <w:szCs w:val="18"/>
           <w:shd w:val="clear" w:color="auto" w:fill="FFFFFF"/>
         </w:rPr>
-        <w:t>MyDataFrame</w:t>
-      </w:r>
-      <w:proofErr w:type="spellEnd"/>
-      <w:r>
-        <w:rPr>
-          <w:rFonts w:ascii="Consolas" w:hAnsi="Consolas" w:cs="Consolas"/>
-          <w:color w:val="24292E"/>
+      </w:pPr>
+      <w:r>
+        <w:rPr>
+          <w:rFonts w:ascii="Consolas" w:hAnsi="Consolas" w:cs="Consolas"/>
+          <w:color w:val="538135" w:themeColor="accent6" w:themeShade="BF"/>
           <w:sz w:val="16"/>
           <w:szCs w:val="18"/>
           <w:shd w:val="clear" w:color="auto" w:fill="FFFFFF"/>
         </w:rPr>
-        <w:t xml:space="preserve"> =</w:t>
-      </w:r>
-      <w:r>
+        <w:t>// Defines a DataFrame with unsigned long index type that used std::vector</w:t>
+      </w:r>
+    </w:p>
+    <w:p>
+      <w:pPr>
+        <w:ind w:left="1440"/>
         <w:rPr>
           <w:rFonts w:ascii="Consolas" w:hAnsi="Consolas" w:cs="Consolas"/>
           <w:color w:val="24292E"/>
@@ -4153,39 +4215,36 @@
           <w:szCs w:val="18"/>
           <w:shd w:val="clear" w:color="auto" w:fill="FFFFFF"/>
         </w:rPr>
-        <w:t xml:space="preserve"> </w:t>
-      </w:r>
-      <w:proofErr w:type="spellStart"/>
-      <w:r>
-        <w:rPr>
-          <w:rFonts w:ascii="Consolas" w:hAnsi="Consolas" w:cs="Consolas"/>
-          <w:color w:val="24292E"/>
+      </w:pPr>
+      <w:r>
+        <w:rPr>
+          <w:rFonts w:ascii="Consolas" w:hAnsi="Consolas" w:cs="Consolas"/>
+          <w:color w:val="D73A49"/>
           <w:sz w:val="16"/>
           <w:szCs w:val="18"/>
           <w:shd w:val="clear" w:color="auto" w:fill="FFFFFF"/>
         </w:rPr>
-        <w:t>StdDataFrame</w:t>
-      </w:r>
-      <w:proofErr w:type="spellEnd"/>
-      <w:r>
-        <w:rPr>
-          <w:rFonts w:ascii="Consolas" w:hAnsi="Consolas" w:cs="Consolas"/>
-          <w:color w:val="24292E"/>
+        <w:t>u</w:t>
+      </w:r>
+      <w:r>
+        <w:rPr>
+          <w:rFonts w:ascii="Consolas" w:hAnsi="Consolas" w:cs="Consolas"/>
+          <w:color w:val="D73A49"/>
           <w:sz w:val="16"/>
           <w:szCs w:val="18"/>
           <w:shd w:val="clear" w:color="auto" w:fill="FFFFFF"/>
         </w:rPr>
-        <w:t>&lt;</w:t>
-      </w:r>
-      <w:r>
-        <w:rPr>
-          <w:rFonts w:ascii="Consolas" w:hAnsi="Consolas" w:cs="Consolas"/>
-          <w:color w:val="D73A49"/>
+        <w:t xml:space="preserve">sing </w:t>
+      </w:r>
+      <w:r>
+        <w:rPr>
+          <w:rFonts w:ascii="Consolas" w:hAnsi="Consolas" w:cs="Consolas"/>
+          <w:color w:val="24292E"/>
           <w:sz w:val="16"/>
           <w:szCs w:val="18"/>
           <w:shd w:val="clear" w:color="auto" w:fill="FFFFFF"/>
         </w:rPr>
-        <w:t>unsigned</w:t>
+        <w:t>MyDataFrame</w:t>
       </w:r>
       <w:r>
         <w:rPr>
@@ -4195,17 +4254,17 @@
           <w:szCs w:val="18"/>
           <w:shd w:val="clear" w:color="auto" w:fill="FFFFFF"/>
         </w:rPr>
-        <w:t xml:space="preserve"> </w:t>
-      </w:r>
-      <w:r>
-        <w:rPr>
-          <w:rFonts w:ascii="Consolas" w:hAnsi="Consolas" w:cs="Consolas"/>
-          <w:color w:val="D73A49"/>
+        <w:t xml:space="preserve"> =</w:t>
+      </w:r>
+      <w:r>
+        <w:rPr>
+          <w:rFonts w:ascii="Consolas" w:hAnsi="Consolas" w:cs="Consolas"/>
+          <w:color w:val="24292E"/>
           <w:sz w:val="16"/>
           <w:szCs w:val="18"/>
           <w:shd w:val="clear" w:color="auto" w:fill="FFFFFF"/>
         </w:rPr>
-        <w:t>long</w:t>
+        <w:t xml:space="preserve"> </w:t>
       </w:r>
       <w:r>
         <w:rPr>
@@ -4215,7 +4274,7 @@
           <w:szCs w:val="18"/>
           <w:shd w:val="clear" w:color="auto" w:fill="FFFFFF"/>
         </w:rPr>
-        <w:t>&gt;</w:t>
+        <w:t>StdDataFrame</w:t>
       </w:r>
       <w:r>
         <w:rPr>
@@ -4225,22 +4284,70 @@
           <w:szCs w:val="18"/>
           <w:shd w:val="clear" w:color="auto" w:fill="FFFFFF"/>
         </w:rPr>
-        <w:t>;</w:t>
-      </w:r>
-    </w:p>
-    <w:p>
-      <w:pPr>
-        <w:ind w:left="1440"/>
-        <w:rPr>
-          <w:rFonts w:ascii="Consolas" w:hAnsi="Consolas" w:cs="Consolas"/>
-          <w:color w:val="24292E"/>
+        <w:t>&lt;</w:t>
+      </w:r>
+      <w:r>
+        <w:rPr>
+          <w:rFonts w:ascii="Consolas" w:hAnsi="Consolas" w:cs="Consolas"/>
+          <w:color w:val="D73A49"/>
           <w:sz w:val="16"/>
           <w:szCs w:val="18"/>
           <w:shd w:val="clear" w:color="auto" w:fill="FFFFFF"/>
         </w:rPr>
-      </w:pPr>
-      <w:bookmarkStart w:id="0" w:name="_GoBack"/>
-      <w:bookmarkEnd w:id="0"/>
+        <w:t>unsigned</w:t>
+      </w:r>
+      <w:r>
+        <w:rPr>
+          <w:rFonts w:ascii="Consolas" w:hAnsi="Consolas" w:cs="Consolas"/>
+          <w:color w:val="24292E"/>
+          <w:sz w:val="16"/>
+          <w:szCs w:val="18"/>
+          <w:shd w:val="clear" w:color="auto" w:fill="FFFFFF"/>
+        </w:rPr>
+        <w:t xml:space="preserve"> </w:t>
+      </w:r>
+      <w:r>
+        <w:rPr>
+          <w:rFonts w:ascii="Consolas" w:hAnsi="Consolas" w:cs="Consolas"/>
+          <w:color w:val="D73A49"/>
+          <w:sz w:val="16"/>
+          <w:szCs w:val="18"/>
+          <w:shd w:val="clear" w:color="auto" w:fill="FFFFFF"/>
+        </w:rPr>
+        <w:t>long</w:t>
+      </w:r>
+      <w:r>
+        <w:rPr>
+          <w:rFonts w:ascii="Consolas" w:hAnsi="Consolas" w:cs="Consolas"/>
+          <w:color w:val="24292E"/>
+          <w:sz w:val="16"/>
+          <w:szCs w:val="18"/>
+          <w:shd w:val="clear" w:color="auto" w:fill="FFFFFF"/>
+        </w:rPr>
+        <w:t>&gt;</w:t>
+      </w:r>
+      <w:r>
+        <w:rPr>
+          <w:rFonts w:ascii="Consolas" w:hAnsi="Consolas" w:cs="Consolas"/>
+          <w:color w:val="24292E"/>
+          <w:sz w:val="16"/>
+          <w:szCs w:val="18"/>
+          <w:shd w:val="clear" w:color="auto" w:fill="FFFFFF"/>
+        </w:rPr>
+        <w:t>;</w:t>
+      </w:r>
+    </w:p>
+    <w:p>
+      <w:pPr>
+        <w:ind w:left="1440"/>
+        <w:rPr>
+          <w:rFonts w:ascii="Consolas" w:hAnsi="Consolas" w:cs="Consolas"/>
+          <w:color w:val="24292E"/>
+          <w:sz w:val="16"/>
+          <w:szCs w:val="18"/>
+          <w:shd w:val="clear" w:color="auto" w:fill="FFFFFF"/>
+        </w:rPr>
+      </w:pPr>
     </w:p>
     <w:p>
       <w:pPr>
@@ -7025,6 +7132,7 @@
           <w:sz w:val="16"/>
           <w:szCs w:val="16"/>
         </w:rPr>
+        <w:lastRenderedPageBreak/>
         <w:t xml:space="preserve">       </w:t>
       </w:r>
       <w:r>
@@ -7094,7 +7202,6 @@
           <w:sz w:val="16"/>
           <w:szCs w:val="16"/>
         </w:rPr>
-        <w:lastRenderedPageBreak/>
         <w:t xml:space="preserve">        </w:t>
       </w:r>
       <w:r>
@@ -16129,72 +16236,701 @@
         <w:rPr>
           <w:color w:val="C45911" w:themeColor="accent2" w:themeShade="BF"/>
         </w:rPr>
-        <w:t xml:space="preserve">const </w:t>
-      </w:r>
-      <w:r>
-        <w:rPr>
-          <w:color w:val="C45911" w:themeColor="accent2" w:themeShade="BF"/>
-        </w:rPr>
-        <w:t>IndexVecType</w:t>
-      </w:r>
-      <w:r>
-        <w:rPr>
-          <w:color w:val="C45911" w:themeColor="accent2" w:themeShade="BF"/>
-        </w:rPr>
-        <w:t xml:space="preserve"> &amp;get_index () const  { return (</w:t>
-      </w:r>
-      <w:r>
-        <w:rPr>
-          <w:color w:val="C45911" w:themeColor="accent2" w:themeShade="BF"/>
-        </w:rPr>
-        <w:t>indices</w:t>
-      </w:r>
-      <w:r>
-        <w:rPr>
-          <w:color w:val="C45911" w:themeColor="accent2" w:themeShade="BF"/>
-        </w:rPr>
-        <w:t>_); }</w:t>
-      </w:r>
-    </w:p>
-    <w:p>
-      <w:pPr>
-        <w:ind w:left="1440"/>
-      </w:pPr>
-      <w:r>
-        <w:t>It returns a const reference to the index container</w:t>
+        <w:t>template&lt;typename T, typename F, typename ... Ts&gt;</w:t>
+      </w:r>
+    </w:p>
+    <w:p>
+      <w:pPr>
+        <w:ind w:left="1440"/>
+        <w:rPr>
+          <w:color w:val="C45911" w:themeColor="accent2" w:themeShade="BF"/>
+        </w:rPr>
+      </w:pPr>
+      <w:r>
+        <w:rPr>
+          <w:color w:val="C45911" w:themeColor="accent2" w:themeShade="BF"/>
+        </w:rPr>
+        <w:t>DataFrame</w:t>
+      </w:r>
+      <w:r>
+        <w:rPr>
+          <w:color w:val="C45911" w:themeColor="accent2" w:themeShade="BF"/>
+        </w:rPr>
+        <w:t xml:space="preserve"> </w:t>
+      </w:r>
+      <w:r>
+        <w:rPr>
+          <w:color w:val="C45911" w:themeColor="accent2" w:themeShade="BF"/>
+        </w:rPr>
+        <w:t>get_data_by_sel (const char *name, F &amp;sel_functor) const;</w:t>
+      </w:r>
+    </w:p>
+    <w:p>
+      <w:pPr>
+        <w:ind w:left="1440"/>
+      </w:pPr>
+      <w:r>
+        <w:t xml:space="preserve">This method does </w:t>
+      </w:r>
+      <w:r>
+        <w:t>Boolean</w:t>
+      </w:r>
+      <w:r>
+        <w:t xml:space="preserve"> filtering selection via the sel_functor</w:t>
+      </w:r>
+      <w:r>
+        <w:t xml:space="preserve"> </w:t>
+      </w:r>
+      <w:r>
+        <w:t>(e.g. a functor, function, or lambda). It returns a new DataFrame.</w:t>
+      </w:r>
+      <w:r>
+        <w:t xml:space="preserve"> </w:t>
+      </w:r>
+      <w:r>
+        <w:t>Each element of the named column along with its corresponding index</w:t>
+      </w:r>
+      <w:r>
+        <w:t xml:space="preserve"> </w:t>
+      </w:r>
+      <w:r>
+        <w:t>is passed to the sel_functor. If sel_functor returns true, that index</w:t>
+      </w:r>
+      <w:r>
+        <w:t xml:space="preserve"> </w:t>
+      </w:r>
+      <w:r>
+        <w:t>is selected and all the elements of all column f</w:t>
+      </w:r>
+      <w:bookmarkStart w:id="0" w:name="_GoBack"/>
+      <w:bookmarkEnd w:id="0"/>
+      <w:r>
+        <w:t>or that index will be</w:t>
+      </w:r>
+      <w:r>
+        <w:t xml:space="preserve"> </w:t>
+      </w:r>
+      <w:r>
+        <w:t>included in the returned DataFrame.</w:t>
+      </w:r>
+    </w:p>
+    <w:p>
+      <w:pPr>
+        <w:ind w:left="1440"/>
+      </w:pPr>
+      <w:r>
+        <w:t>The signature of sel_fucntor:</w:t>
+      </w:r>
+    </w:p>
+    <w:p>
+      <w:pPr>
+        <w:ind w:left="1440"/>
+        <w:rPr>
+          <w:i/>
+          <w:iCs/>
+        </w:rPr>
+      </w:pPr>
+      <w:r>
+        <w:t xml:space="preserve">     </w:t>
+      </w:r>
+      <w:r>
+        <w:rPr>
+          <w:i/>
+          <w:iCs/>
+        </w:rPr>
+        <w:t>bool ()(const IndexType &amp;, const T &amp;)</w:t>
       </w:r>
     </w:p>
     <w:p/>
     <w:p>
       <w:pPr>
         <w:ind w:left="1440"/>
-        <w:rPr>
-          <w:color w:val="C45911" w:themeColor="accent2" w:themeShade="BF"/>
-        </w:rPr>
-      </w:pPr>
-      <w:r>
-        <w:rPr>
-          <w:color w:val="C45911" w:themeColor="accent2" w:themeShade="BF"/>
-        </w:rPr>
-        <w:t>I</w:t>
-      </w:r>
-      <w:r>
-        <w:rPr>
-          <w:color w:val="C45911" w:themeColor="accent2" w:themeShade="BF"/>
-        </w:rPr>
-        <w:t>Vec &amp;get_index ()  { return (</w:t>
-      </w:r>
-      <w:r>
-        <w:rPr>
-          <w:color w:val="C45911" w:themeColor="accent2" w:themeShade="BF"/>
-        </w:rPr>
-        <w:t>indices</w:t>
-      </w:r>
-      <w:r>
-        <w:rPr>
-          <w:color w:val="C45911" w:themeColor="accent2" w:themeShade="BF"/>
-        </w:rPr>
-        <w:t>_); }</w:t>
+      </w:pPr>
+      <w:r>
+        <w:rPr>
+          <w:i/>
+          <w:iCs/>
+        </w:rPr>
+        <w:t>T</w:t>
+      </w:r>
+      <w:r>
+        <w:t>: Type of the named column</w:t>
+      </w:r>
+    </w:p>
+    <w:p>
+      <w:pPr>
+        <w:ind w:left="1440"/>
+      </w:pPr>
+      <w:r>
+        <w:rPr>
+          <w:i/>
+          <w:iCs/>
+        </w:rPr>
+        <w:t>F</w:t>
+      </w:r>
+      <w:r>
+        <w:t>: Type of the selecting functor</w:t>
+      </w:r>
+    </w:p>
+    <w:p>
+      <w:pPr>
+        <w:ind w:left="1440"/>
+      </w:pPr>
+      <w:r>
+        <w:rPr>
+          <w:i/>
+          <w:iCs/>
+        </w:rPr>
+        <w:t>Ts</w:t>
+      </w:r>
+      <w:r>
+        <w:t>: The list of types for all columns.</w:t>
+      </w:r>
+      <w:r>
+        <w:t xml:space="preserve"> </w:t>
+      </w:r>
+      <w:r>
+        <w:t>A type should be specified only once</w:t>
+      </w:r>
+    </w:p>
+    <w:p>
+      <w:pPr>
+        <w:ind w:left="1440"/>
+      </w:pPr>
+      <w:r>
+        <w:rPr>
+          <w:i/>
+          <w:iCs/>
+        </w:rPr>
+        <w:t>name</w:t>
+      </w:r>
+      <w:r>
+        <w:t>: Name of the data column</w:t>
+      </w:r>
+    </w:p>
+    <w:p>
+      <w:pPr>
+        <w:ind w:left="1440"/>
+      </w:pPr>
+      <w:r>
+        <w:rPr>
+          <w:i/>
+          <w:iCs/>
+        </w:rPr>
+        <w:t>sel_functor</w:t>
+      </w:r>
+      <w:r>
+        <w:t>: A reference to the selecting functor</w:t>
+      </w:r>
+    </w:p>
+    <w:p>
+      <w:r>
+        <w:t xml:space="preserve">    </w:t>
+      </w:r>
+    </w:p>
+    <w:p>
+      <w:pPr>
+        <w:ind w:left="1440"/>
+        <w:rPr>
+          <w:color w:val="C45911" w:themeColor="accent2" w:themeShade="BF"/>
+        </w:rPr>
+      </w:pPr>
+      <w:r>
+        <w:rPr>
+          <w:color w:val="C45911" w:themeColor="accent2" w:themeShade="BF"/>
+        </w:rPr>
+        <w:t>template&lt;typename T1, typename T2, typename F, typename ... Ts&gt;</w:t>
+      </w:r>
+    </w:p>
+    <w:p>
+      <w:pPr>
+        <w:ind w:left="1440"/>
+        <w:rPr>
+          <w:color w:val="C45911" w:themeColor="accent2" w:themeShade="BF"/>
+        </w:rPr>
+      </w:pPr>
+      <w:r>
+        <w:rPr>
+          <w:color w:val="C45911" w:themeColor="accent2" w:themeShade="BF"/>
+        </w:rPr>
+        <w:t>DataFrame</w:t>
+      </w:r>
+    </w:p>
+    <w:p>
+      <w:pPr>
+        <w:ind w:left="1440"/>
+        <w:rPr>
+          <w:color w:val="C45911" w:themeColor="accent2" w:themeShade="BF"/>
+        </w:rPr>
+      </w:pPr>
+      <w:r>
+        <w:rPr>
+          <w:color w:val="C45911" w:themeColor="accent2" w:themeShade="BF"/>
+        </w:rPr>
+        <w:t>get_data_by_sel (const char *name1,</w:t>
+      </w:r>
+      <w:r>
+        <w:rPr>
+          <w:color w:val="C45911" w:themeColor="accent2" w:themeShade="BF"/>
+        </w:rPr>
+        <w:t xml:space="preserve"> </w:t>
+      </w:r>
+      <w:r>
+        <w:rPr>
+          <w:color w:val="C45911" w:themeColor="accent2" w:themeShade="BF"/>
+        </w:rPr>
+        <w:t>const char *name2,</w:t>
+      </w:r>
+      <w:r>
+        <w:rPr>
+          <w:color w:val="C45911" w:themeColor="accent2" w:themeShade="BF"/>
+        </w:rPr>
+        <w:t xml:space="preserve"> </w:t>
+      </w:r>
+      <w:r>
+        <w:rPr>
+          <w:color w:val="C45911" w:themeColor="accent2" w:themeShade="BF"/>
+        </w:rPr>
+        <w:t>F &amp;sel_functor) const;</w:t>
+      </w:r>
+    </w:p>
+    <w:p>
+      <w:pPr>
+        <w:ind w:left="1440"/>
+      </w:pPr>
+      <w:r>
+        <w:t>This does the same function as above get_data_be_sel() but operating</w:t>
+      </w:r>
+      <w:r>
+        <w:t xml:space="preserve"> </w:t>
+      </w:r>
+      <w:r>
+        <w:t xml:space="preserve">on </w:t>
+      </w:r>
+      <w:r>
+        <w:t>two</w:t>
+      </w:r>
+      <w:r>
+        <w:t xml:space="preserve"> columns.</w:t>
+      </w:r>
+    </w:p>
+    <w:p>
+      <w:pPr>
+        <w:ind w:left="1440"/>
+      </w:pPr>
+      <w:r>
+        <w:t>The signature of sel_fucntor:</w:t>
+      </w:r>
+    </w:p>
+    <w:p>
+      <w:pPr>
+        <w:ind w:left="1440"/>
+        <w:rPr>
+          <w:i/>
+          <w:iCs/>
+        </w:rPr>
+      </w:pPr>
+      <w:r>
+        <w:t xml:space="preserve">    </w:t>
+      </w:r>
+      <w:r>
+        <w:t xml:space="preserve"> </w:t>
+      </w:r>
+      <w:r>
+        <w:rPr>
+          <w:i/>
+          <w:iCs/>
+        </w:rPr>
+        <w:t>bool ()(const IndexType &amp;, const T1 &amp;, const T2 &amp;)</w:t>
+      </w:r>
+    </w:p>
+    <w:p>
+      <w:pPr>
+        <w:ind w:left="1440"/>
+      </w:pPr>
+    </w:p>
+    <w:p>
+      <w:pPr>
+        <w:ind w:left="1440"/>
+      </w:pPr>
+      <w:r>
+        <w:rPr>
+          <w:i/>
+          <w:iCs/>
+        </w:rPr>
+        <w:t>T1</w:t>
+      </w:r>
+      <w:r>
+        <w:t>: Type of the first named column</w:t>
+      </w:r>
+    </w:p>
+    <w:p>
+      <w:pPr>
+        <w:ind w:left="1440"/>
+      </w:pPr>
+      <w:r>
+        <w:rPr>
+          <w:i/>
+          <w:iCs/>
+        </w:rPr>
+        <w:t>T2</w:t>
+      </w:r>
+      <w:r>
+        <w:t>: Type of the second named column</w:t>
+      </w:r>
+    </w:p>
+    <w:p>
+      <w:pPr>
+        <w:ind w:left="1440"/>
+      </w:pPr>
+      <w:r>
+        <w:rPr>
+          <w:i/>
+          <w:iCs/>
+        </w:rPr>
+        <w:t>F</w:t>
+      </w:r>
+      <w:r>
+        <w:t>: Type of the selecting functor</w:t>
+      </w:r>
+    </w:p>
+    <w:p>
+      <w:pPr>
+        <w:ind w:left="1440"/>
+      </w:pPr>
+      <w:r>
+        <w:rPr>
+          <w:i/>
+          <w:iCs/>
+        </w:rPr>
+        <w:t>Ts</w:t>
+      </w:r>
+      <w:r>
+        <w:t>: The list of types for all columns.</w:t>
+      </w:r>
+      <w:r>
+        <w:t xml:space="preserve"> </w:t>
+      </w:r>
+      <w:r>
+        <w:t>A type should be specified only once</w:t>
+      </w:r>
+    </w:p>
+    <w:p>
+      <w:pPr>
+        <w:ind w:left="1440"/>
+      </w:pPr>
+      <w:r>
+        <w:rPr>
+          <w:i/>
+          <w:iCs/>
+        </w:rPr>
+        <w:t>name1</w:t>
+      </w:r>
+      <w:r>
+        <w:t>: Name of the first data column</w:t>
+      </w:r>
+    </w:p>
+    <w:p>
+      <w:pPr>
+        <w:ind w:left="1440"/>
+      </w:pPr>
+      <w:r>
+        <w:rPr>
+          <w:i/>
+          <w:iCs/>
+        </w:rPr>
+        <w:t>name2</w:t>
+      </w:r>
+      <w:r>
+        <w:t>: Name of the second data column</w:t>
+      </w:r>
+    </w:p>
+    <w:p>
+      <w:pPr>
+        <w:ind w:left="1440"/>
+      </w:pPr>
+      <w:r>
+        <w:rPr>
+          <w:i/>
+          <w:iCs/>
+        </w:rPr>
+        <w:t>sel_functor</w:t>
+      </w:r>
+      <w:r>
+        <w:t>: A reference to the selecting functor</w:t>
+      </w:r>
+    </w:p>
+    <w:p/>
+    <w:p>
+      <w:pPr>
+        <w:ind w:left="1440"/>
+        <w:rPr>
+          <w:color w:val="C45911" w:themeColor="accent2" w:themeShade="BF"/>
+        </w:rPr>
+      </w:pPr>
+      <w:r>
+        <w:rPr>
+          <w:color w:val="C45911" w:themeColor="accent2" w:themeShade="BF"/>
+        </w:rPr>
+        <w:t>template&lt;typename T1, typename T2, typename T3, typename F,</w:t>
+      </w:r>
+    </w:p>
+    <w:p>
+      <w:pPr>
+        <w:ind w:left="1440"/>
+        <w:rPr>
+          <w:color w:val="C45911" w:themeColor="accent2" w:themeShade="BF"/>
+        </w:rPr>
+      </w:pPr>
+      <w:r>
+        <w:rPr>
+          <w:color w:val="C45911" w:themeColor="accent2" w:themeShade="BF"/>
+        </w:rPr>
+        <w:t xml:space="preserve">                </w:t>
+      </w:r>
+      <w:r>
+        <w:rPr>
+          <w:color w:val="C45911" w:themeColor="accent2" w:themeShade="BF"/>
+        </w:rPr>
+        <w:t>typename ... Ts&gt;</w:t>
+      </w:r>
+    </w:p>
+    <w:p>
+      <w:pPr>
+        <w:ind w:left="1440"/>
+        <w:rPr>
+          <w:color w:val="C45911" w:themeColor="accent2" w:themeShade="BF"/>
+        </w:rPr>
+      </w:pPr>
+      <w:r>
+        <w:rPr>
+          <w:color w:val="C45911" w:themeColor="accent2" w:themeShade="BF"/>
+        </w:rPr>
+        <w:t>DataFrame</w:t>
+      </w:r>
+    </w:p>
+    <w:p>
+      <w:pPr>
+        <w:ind w:left="1440"/>
+        <w:rPr>
+          <w:color w:val="C45911" w:themeColor="accent2" w:themeShade="BF"/>
+        </w:rPr>
+      </w:pPr>
+      <w:r>
+        <w:rPr>
+          <w:color w:val="C45911" w:themeColor="accent2" w:themeShade="BF"/>
+        </w:rPr>
+        <w:t>get_data_by_sel (const char *name1,</w:t>
+      </w:r>
+      <w:r>
+        <w:rPr>
+          <w:color w:val="C45911" w:themeColor="accent2" w:themeShade="BF"/>
+        </w:rPr>
+        <w:t xml:space="preserve"> </w:t>
+      </w:r>
+      <w:r>
+        <w:rPr>
+          <w:color w:val="C45911" w:themeColor="accent2" w:themeShade="BF"/>
+        </w:rPr>
+        <w:t>const char *name2,</w:t>
+      </w:r>
+      <w:r>
+        <w:rPr>
+          <w:color w:val="C45911" w:themeColor="accent2" w:themeShade="BF"/>
+        </w:rPr>
+        <w:t xml:space="preserve"> </w:t>
+      </w:r>
+      <w:r>
+        <w:rPr>
+          <w:color w:val="C45911" w:themeColor="accent2" w:themeShade="BF"/>
+        </w:rPr>
+        <w:t>const char *name3,</w:t>
+      </w:r>
+    </w:p>
+    <w:p>
+      <w:pPr>
+        <w:ind w:left="1440"/>
+        <w:rPr>
+          <w:color w:val="C45911" w:themeColor="accent2" w:themeShade="BF"/>
+        </w:rPr>
+      </w:pPr>
+      <w:r>
+        <w:rPr>
+          <w:color w:val="C45911" w:themeColor="accent2" w:themeShade="BF"/>
+        </w:rPr>
+        <w:t xml:space="preserve">                  </w:t>
+      </w:r>
+      <w:r>
+        <w:rPr>
+          <w:color w:val="C45911" w:themeColor="accent2" w:themeShade="BF"/>
+        </w:rPr>
+        <w:t xml:space="preserve">       </w:t>
+      </w:r>
+      <w:r>
+        <w:rPr>
+          <w:color w:val="C45911" w:themeColor="accent2" w:themeShade="BF"/>
+        </w:rPr>
+        <w:t xml:space="preserve">   F &amp;sel_functor) const;</w:t>
+      </w:r>
+    </w:p>
+    <w:p>
+      <w:pPr>
+        <w:ind w:left="1440"/>
+      </w:pPr>
+      <w:r>
+        <w:t>This does the same function as above get_data_be_sel() but operating on three columns.</w:t>
+      </w:r>
+    </w:p>
+    <w:p>
+      <w:pPr>
+        <w:ind w:left="1440"/>
+      </w:pPr>
+      <w:r>
+        <w:t>The signature of sel_fucntor:</w:t>
+      </w:r>
+    </w:p>
+    <w:p>
+      <w:pPr>
+        <w:ind w:left="1440"/>
+        <w:rPr>
+          <w:i/>
+          <w:iCs/>
+        </w:rPr>
+      </w:pPr>
+      <w:r>
+        <w:t xml:space="preserve">     </w:t>
+      </w:r>
+      <w:r>
+        <w:rPr>
+          <w:i/>
+          <w:iCs/>
+        </w:rPr>
+        <w:t>bool ()(const IndexType &amp;, const T1 &amp;, const T2 &amp;, const T3 &amp;)</w:t>
+      </w:r>
+    </w:p>
+    <w:p>
+      <w:pPr>
+        <w:ind w:left="1440"/>
+      </w:pPr>
+    </w:p>
+    <w:p>
+      <w:pPr>
+        <w:ind w:left="1440"/>
+      </w:pPr>
+      <w:r>
+        <w:rPr>
+          <w:i/>
+          <w:iCs/>
+        </w:rPr>
+        <w:t>T1</w:t>
+      </w:r>
+      <w:r>
+        <w:t>: Type of the first named column</w:t>
+      </w:r>
+    </w:p>
+    <w:p>
+      <w:pPr>
+        <w:ind w:left="1440"/>
+      </w:pPr>
+      <w:r>
+        <w:rPr>
+          <w:i/>
+          <w:iCs/>
+        </w:rPr>
+        <w:t>T2</w:t>
+      </w:r>
+      <w:r>
+        <w:t>: Type of the second named column</w:t>
+      </w:r>
+    </w:p>
+    <w:p>
+      <w:pPr>
+        <w:ind w:left="1440"/>
+      </w:pPr>
+      <w:r>
+        <w:rPr>
+          <w:i/>
+          <w:iCs/>
+        </w:rPr>
+        <w:t>T3</w:t>
+      </w:r>
+      <w:r>
+        <w:t>: Type of the third named column</w:t>
+      </w:r>
+    </w:p>
+    <w:p>
+      <w:pPr>
+        <w:ind w:left="1440"/>
+      </w:pPr>
+      <w:r>
+        <w:rPr>
+          <w:i/>
+          <w:iCs/>
+        </w:rPr>
+        <w:t>F</w:t>
+      </w:r>
+      <w:r>
+        <w:t>: Type of the selecting functor</w:t>
+      </w:r>
+    </w:p>
+    <w:p>
+      <w:pPr>
+        <w:ind w:left="1440"/>
+      </w:pPr>
+      <w:r>
+        <w:rPr>
+          <w:i/>
+          <w:iCs/>
+        </w:rPr>
+        <w:t>Ts</w:t>
+      </w:r>
+      <w:r>
+        <w:t>: The list of types for all columns. A type should be specified only once</w:t>
+      </w:r>
+    </w:p>
+    <w:p>
+      <w:pPr>
+        <w:ind w:left="1440"/>
+      </w:pPr>
+      <w:r>
+        <w:rPr>
+          <w:i/>
+          <w:iCs/>
+        </w:rPr>
+        <w:t>name1</w:t>
+      </w:r>
+      <w:r>
+        <w:t>: Name of the first data column</w:t>
+      </w:r>
+    </w:p>
+    <w:p>
+      <w:pPr>
+        <w:ind w:left="1440"/>
+      </w:pPr>
+      <w:r>
+        <w:rPr>
+          <w:i/>
+          <w:iCs/>
+        </w:rPr>
+        <w:t>name2</w:t>
+      </w:r>
+      <w:r>
+        <w:t>: Name of the second data column</w:t>
+      </w:r>
+    </w:p>
+    <w:p>
+      <w:pPr>
+        <w:ind w:left="1440"/>
+      </w:pPr>
+      <w:r>
+        <w:rPr>
+          <w:i/>
+          <w:iCs/>
+        </w:rPr>
+        <w:t>name3</w:t>
+      </w:r>
+      <w:r>
+        <w:t>: Name of the third data column</w:t>
       </w:r>
     </w:p>
     <w:p>
@@ -16205,7 +16941,14 @@
         <w:ind w:left="1440"/>
       </w:pPr>
       <w:r>
-        <w:t>It returns a reference to the index container</w:t>
+        <w:rPr>
+          <w:i/>
+          <w:iCs/>
+        </w:rPr>
+        <w:t>sel_functor</w:t>
+      </w:r>
+      <w:r>
+        <w:t>: A reference to the selecting functor</w:t>
       </w:r>
     </w:p>
     <w:p/>
@@ -16220,151 +16963,73 @@
         <w:rPr>
           <w:color w:val="C45911" w:themeColor="accent2" w:themeShade="BF"/>
         </w:rPr>
-        <w:t>template&lt;typename ... Ts&gt;</w:t>
-      </w:r>
-    </w:p>
-    <w:p>
-      <w:pPr>
-        <w:ind w:left="1440"/>
-        <w:rPr>
-          <w:color w:val="C45911" w:themeColor="accent2" w:themeShade="BF"/>
-        </w:rPr>
-      </w:pPr>
-      <w:r>
-        <w:rPr>
-          <w:color w:val="C45911" w:themeColor="accent2" w:themeShade="BF"/>
-        </w:rPr>
-        <w:t>void multi_visit (Ts ... args);</w:t>
-      </w:r>
-    </w:p>
-    <w:p>
-      <w:pPr>
-        <w:ind w:left="1440"/>
-      </w:pPr>
-      <w:r>
+        <w:t xml:space="preserve">const </w:t>
+      </w:r>
+      <w:r>
+        <w:rPr>
+          <w:color w:val="C45911" w:themeColor="accent2" w:themeShade="BF"/>
+        </w:rPr>
+        <w:t>IndexVecType</w:t>
+      </w:r>
+      <w:r>
+        <w:rPr>
+          <w:color w:val="C45911" w:themeColor="accent2" w:themeShade="BF"/>
+        </w:rPr>
+        <w:t xml:space="preserve"> &amp;get_index () const  { return (</w:t>
+      </w:r>
+      <w:r>
+        <w:rPr>
+          <w:color w:val="C45911" w:themeColor="accent2" w:themeShade="BF"/>
+        </w:rPr>
+        <w:t>indices</w:t>
+      </w:r>
+      <w:r>
+        <w:rPr>
+          <w:color w:val="C45911" w:themeColor="accent2" w:themeShade="BF"/>
+        </w:rPr>
+        <w:t>_); }</w:t>
+      </w:r>
+    </w:p>
+    <w:p>
+      <w:pPr>
+        <w:ind w:left="1440"/>
+      </w:pPr>
+      <w:r>
+        <w:t>It returns a const reference to the index container</w:t>
+      </w:r>
+    </w:p>
+    <w:p/>
+    <w:p>
+      <w:pPr>
+        <w:ind w:left="1440"/>
+        <w:rPr>
+          <w:color w:val="C45911" w:themeColor="accent2" w:themeShade="BF"/>
+        </w:rPr>
+      </w:pPr>
+      <w:r>
+        <w:rPr>
+          <w:color w:val="C45911" w:themeColor="accent2" w:themeShade="BF"/>
+        </w:rPr>
         <w:lastRenderedPageBreak/>
-        <w:t>This is the most generalized visit function. It visits multiple columns with the corresponding function objects sequentially. Each function object is passed every single value of the given column along with its name and the corresponding index value. All functions objects must have this signature</w:t>
-      </w:r>
-    </w:p>
-    <w:p>
-      <w:pPr>
-        <w:ind w:left="2160"/>
-      </w:pPr>
-      <w:r>
-        <w:t xml:space="preserve">bool (const </w:t>
-      </w:r>
-      <w:r>
-        <w:t>IndexType</w:t>
-      </w:r>
-      <w:r>
-        <w:t xml:space="preserve"> &amp;i, const char *name,</w:t>
-      </w:r>
-      <w:r>
-        <w:t xml:space="preserve"> </w:t>
-      </w:r>
-      <w:r>
-        <w:t>T &amp;col_value)</w:t>
-      </w:r>
-    </w:p>
-    <w:p>
-      <w:pPr>
-        <w:ind w:left="1440"/>
-      </w:pPr>
-      <w:r>
-        <w:t xml:space="preserve">If the function object returns false, </w:t>
-      </w:r>
-      <w:r>
-        <w:t>the DataFrame will stop iterating at that point on that column.</w:t>
-      </w:r>
-      <w:r>
-        <w:t>.</w:t>
-      </w:r>
-    </w:p>
-    <w:p>
-      <w:pPr>
-        <w:ind w:left="1440"/>
-      </w:pPr>
-      <w:r>
-        <w:t>NOTE: This method could be used to implement a pivot table.</w:t>
-      </w:r>
-    </w:p>
-    <w:p>
-      <w:pPr>
-        <w:ind w:left="1440"/>
-      </w:pPr>
-    </w:p>
-    <w:p>
-      <w:pPr>
-        <w:ind w:left="1440"/>
-      </w:pPr>
-      <w:r>
-        <w:rPr>
-          <w:i/>
-          <w:iCs/>
-        </w:rPr>
-        <w:t>Ts</w:t>
-      </w:r>
-      <w:r>
-        <w:t>: The list of types for columns in args</w:t>
-      </w:r>
-    </w:p>
-    <w:p>
-      <w:pPr>
-        <w:ind w:left="1440"/>
-      </w:pPr>
-      <w:r>
-        <w:rPr>
-          <w:i/>
-          <w:iCs/>
-        </w:rPr>
-        <w:t>args</w:t>
-      </w:r>
-      <w:r>
-        <w:t>: A variable list of arguments consisting of</w:t>
-      </w:r>
-    </w:p>
-    <w:p>
-      <w:pPr>
-        <w:ind w:left="1440"/>
-      </w:pPr>
-      <w:r>
-        <w:t xml:space="preserve">         std::pair(&lt;const char *name,</w:t>
-      </w:r>
-    </w:p>
-    <w:p>
-      <w:pPr>
-        <w:ind w:left="1440"/>
-      </w:pPr>
-      <w:r>
-        <w:t xml:space="preserve">                        &amp;std::function&lt;bool (const </w:t>
-      </w:r>
-      <w:r>
-        <w:t>IndexType</w:t>
-      </w:r>
-      <w:r>
-        <w:t xml:space="preserve"> &amp;,</w:t>
-      </w:r>
-      <w:r>
-        <w:t xml:space="preserve"> </w:t>
-      </w:r>
-      <w:r>
-        <w:t>const char *, T &amp;)&gt;).</w:t>
-      </w:r>
-    </w:p>
-    <w:p>
-      <w:pPr>
-        <w:ind w:left="1440"/>
-      </w:pPr>
-      <w:r>
-        <w:t xml:space="preserve">         Each pair represents a column name and the functor to run on it.</w:t>
-      </w:r>
-    </w:p>
-    <w:p>
-      <w:pPr>
-        <w:ind w:left="1440"/>
-      </w:pPr>
-      <w:r>
-        <w:t xml:space="preserve">         NOTE: The second member of pair is a _pointer_ to the function or</w:t>
+        <w:t>I</w:t>
+      </w:r>
+      <w:r>
+        <w:rPr>
+          <w:color w:val="C45911" w:themeColor="accent2" w:themeShade="BF"/>
+        </w:rPr>
+        <w:t>Vec &amp;get_index ()  { return (</w:t>
+      </w:r>
+      <w:r>
+        <w:rPr>
+          <w:color w:val="C45911" w:themeColor="accent2" w:themeShade="BF"/>
+        </w:rPr>
+        <w:t>indices</w:t>
+      </w:r>
+      <w:r>
+        <w:rPr>
+          <w:color w:val="C45911" w:themeColor="accent2" w:themeShade="BF"/>
+        </w:rPr>
+        <w:t>_); }</w:t>
       </w:r>
     </w:p>
     <w:p>
@@ -16375,7 +17040,7 @@
         <w:ind w:left="1440"/>
       </w:pPr>
       <w:r>
-        <w:t xml:space="preserve">                      functor object</w:t>
+        <w:t>It returns a reference to the index container</w:t>
       </w:r>
     </w:p>
     <w:p/>
@@ -16390,29 +17055,63 @@
         <w:rPr>
           <w:color w:val="C45911" w:themeColor="accent2" w:themeShade="BF"/>
         </w:rPr>
-        <w:t>template&lt;typename T, typename V&gt;</w:t>
-      </w:r>
-    </w:p>
-    <w:p>
-      <w:pPr>
-        <w:ind w:left="1440"/>
-        <w:rPr>
-          <w:color w:val="C45911" w:themeColor="accent2" w:themeShade="BF"/>
-        </w:rPr>
-      </w:pPr>
-      <w:r>
-        <w:rPr>
-          <w:color w:val="C45911" w:themeColor="accent2" w:themeShade="BF"/>
-        </w:rPr>
-        <w:t>V &amp;visit (const char *name, V &amp;visitor);</w:t>
-      </w:r>
-    </w:p>
-    <w:p>
-      <w:pPr>
-        <w:ind w:left="1440"/>
-      </w:pPr>
-      <w:r>
-        <w:t>It passes the values of each index and each named column to the functor visitor sequentially from beginning to end</w:t>
+        <w:t>template&lt;typename ... Ts&gt;</w:t>
+      </w:r>
+    </w:p>
+    <w:p>
+      <w:pPr>
+        <w:ind w:left="1440"/>
+        <w:rPr>
+          <w:color w:val="C45911" w:themeColor="accent2" w:themeShade="BF"/>
+        </w:rPr>
+      </w:pPr>
+      <w:r>
+        <w:rPr>
+          <w:color w:val="C45911" w:themeColor="accent2" w:themeShade="BF"/>
+        </w:rPr>
+        <w:t>void multi_visit (Ts ... args);</w:t>
+      </w:r>
+    </w:p>
+    <w:p>
+      <w:pPr>
+        <w:ind w:left="1440"/>
+      </w:pPr>
+      <w:r>
+        <w:t>This is the most generalized visit function. It visits multiple columns with the corresponding function objects sequentially. Each function object is passed every single value of the given column along with its name and the corresponding index value. All functions objects must have this signature</w:t>
+      </w:r>
+    </w:p>
+    <w:p>
+      <w:pPr>
+        <w:ind w:left="2160"/>
+      </w:pPr>
+      <w:r>
+        <w:t xml:space="preserve">bool (const </w:t>
+      </w:r>
+      <w:r>
+        <w:t>IndexType</w:t>
+      </w:r>
+      <w:r>
+        <w:t xml:space="preserve"> &amp;i, const char *name,</w:t>
+      </w:r>
+      <w:r>
+        <w:t xml:space="preserve"> </w:t>
+      </w:r>
+      <w:r>
+        <w:t>T &amp;col_value)</w:t>
+      </w:r>
+    </w:p>
+    <w:p>
+      <w:pPr>
+        <w:ind w:left="1440"/>
+      </w:pPr>
+      <w:r>
+        <w:t xml:space="preserve">If the function object returns false, </w:t>
+      </w:r>
+      <w:r>
+        <w:t>the DataFrame will stop iterating at that point on that column.</w:t>
+      </w:r>
+      <w:r>
+        <w:t>.</w:t>
       </w:r>
     </w:p>
     <w:p>
@@ -16437,945 +17136,69 @@
           <w:i/>
           <w:iCs/>
         </w:rPr>
-        <w:t>T</w:t>
-      </w:r>
-      <w:r>
-        <w:t>: Type of the named column</w:t>
-      </w:r>
-    </w:p>
-    <w:p>
-      <w:pPr>
-        <w:ind w:left="1440"/>
-      </w:pPr>
-      <w:r>
-        <w:rPr>
-          <w:i/>
-          <w:iCs/>
-        </w:rPr>
-        <w:t>V</w:t>
-      </w:r>
-      <w:r>
-        <w:t>: Type of the visitor functor</w:t>
-      </w:r>
-    </w:p>
-    <w:p>
-      <w:pPr>
-        <w:ind w:left="1440"/>
-      </w:pPr>
-      <w:r>
-        <w:rPr>
-          <w:i/>
-          <w:iCs/>
-        </w:rPr>
-        <w:t>name</w:t>
-      </w:r>
-      <w:r>
-        <w:t>: Name of the data column</w:t>
-      </w:r>
-    </w:p>
-    <w:p/>
-    <w:p>
-      <w:pPr>
-        <w:ind w:left="1440"/>
-        <w:rPr>
-          <w:color w:val="C45911" w:themeColor="accent2" w:themeShade="BF"/>
-        </w:rPr>
-      </w:pPr>
-      <w:r>
-        <w:rPr>
-          <w:color w:val="C45911" w:themeColor="accent2" w:themeShade="BF"/>
-        </w:rPr>
-        <w:t>template&lt;typename T1, typename T2, typename V&gt;</w:t>
-      </w:r>
-    </w:p>
-    <w:p>
-      <w:pPr>
-        <w:ind w:left="1440"/>
-        <w:rPr>
-          <w:color w:val="C45911" w:themeColor="accent2" w:themeShade="BF"/>
-        </w:rPr>
-      </w:pPr>
-      <w:r>
-        <w:rPr>
-          <w:color w:val="C45911" w:themeColor="accent2" w:themeShade="BF"/>
-        </w:rPr>
-        <w:t>V &amp;visit (const char *name1, const char *name2, V &amp;visitor);</w:t>
-      </w:r>
-    </w:p>
-    <w:p>
-      <w:pPr>
-        <w:ind w:left="1440"/>
-      </w:pPr>
-      <w:r>
-        <w:t>It passes the values of each index and the two named columns to the functor visitor sequentially from beginning to end</w:t>
-      </w:r>
-    </w:p>
-    <w:p>
-      <w:pPr>
-        <w:ind w:left="1440"/>
-      </w:pPr>
-      <w:r>
-        <w:t>NOTE: This method could be used to implement a pivot table.</w:t>
-      </w:r>
-    </w:p>
-    <w:p>
-      <w:pPr>
-        <w:ind w:left="1440"/>
-      </w:pPr>
-    </w:p>
-    <w:p>
-      <w:pPr>
-        <w:ind w:left="1440"/>
-      </w:pPr>
-      <w:r>
-        <w:rPr>
-          <w:i/>
-          <w:iCs/>
-        </w:rPr>
-        <w:t>T1</w:t>
-      </w:r>
-      <w:r>
-        <w:t>: Type of the first named column</w:t>
-      </w:r>
-    </w:p>
-    <w:p>
-      <w:pPr>
-        <w:ind w:left="1440"/>
-      </w:pPr>
-      <w:r>
-        <w:rPr>
-          <w:i/>
-          <w:iCs/>
-        </w:rPr>
-        <w:t>T2</w:t>
-      </w:r>
-      <w:r>
-        <w:t>: Type of the second named column</w:t>
-      </w:r>
-    </w:p>
-    <w:p>
-      <w:pPr>
-        <w:ind w:left="1440"/>
-      </w:pPr>
-      <w:r>
-        <w:rPr>
-          <w:i/>
-          <w:iCs/>
-        </w:rPr>
-        <w:t>V</w:t>
-      </w:r>
-      <w:r>
-        <w:t>: Type of the visitor functor</w:t>
-      </w:r>
-    </w:p>
-    <w:p>
-      <w:pPr>
-        <w:ind w:left="1440"/>
-      </w:pPr>
-      <w:r>
-        <w:rPr>
-          <w:i/>
-          <w:iCs/>
-        </w:rPr>
-        <w:t>name1</w:t>
-      </w:r>
-      <w:r>
-        <w:t>: Name of the first data column</w:t>
-      </w:r>
-    </w:p>
-    <w:p>
-      <w:pPr>
-        <w:ind w:left="1440"/>
-      </w:pPr>
-      <w:r>
-        <w:rPr>
-          <w:i/>
-          <w:iCs/>
-        </w:rPr>
-        <w:t>name2</w:t>
-      </w:r>
-      <w:r>
-        <w:t>: Name of the second data column</w:t>
-      </w:r>
-    </w:p>
-    <w:p/>
-    <w:p>
-      <w:pPr>
-        <w:ind w:left="1440"/>
-        <w:rPr>
-          <w:color w:val="C45911" w:themeColor="accent2" w:themeShade="BF"/>
-        </w:rPr>
-      </w:pPr>
-      <w:r>
-        <w:rPr>
-          <w:color w:val="C45911" w:themeColor="accent2" w:themeShade="BF"/>
-        </w:rPr>
-        <w:t>template&lt;typename T1, typename T2, typename T3, typename V&gt;</w:t>
-      </w:r>
-    </w:p>
-    <w:p>
-      <w:pPr>
-        <w:ind w:left="1440"/>
-        <w:rPr>
-          <w:color w:val="C45911" w:themeColor="accent2" w:themeShade="BF"/>
-        </w:rPr>
-      </w:pPr>
-      <w:r>
-        <w:rPr>
-          <w:color w:val="C45911" w:themeColor="accent2" w:themeShade="BF"/>
-        </w:rPr>
-        <w:t>V &amp;visit (const char *name1,</w:t>
-      </w:r>
-      <w:r>
-        <w:rPr>
-          <w:color w:val="C45911" w:themeColor="accent2" w:themeShade="BF"/>
-        </w:rPr>
+        <w:t>Ts</w:t>
+      </w:r>
+      <w:r>
+        <w:t>: The list of types for columns in args</w:t>
+      </w:r>
+    </w:p>
+    <w:p>
+      <w:pPr>
+        <w:ind w:left="1440"/>
+      </w:pPr>
+      <w:r>
+        <w:rPr>
+          <w:i/>
+          <w:iCs/>
+        </w:rPr>
+        <w:t>args</w:t>
+      </w:r>
+      <w:r>
+        <w:t>: A variable list of arguments consisting of</w:t>
+      </w:r>
+    </w:p>
+    <w:p>
+      <w:pPr>
+        <w:ind w:left="1440"/>
+      </w:pPr>
+      <w:r>
+        <w:t xml:space="preserve">         std::pair(&lt;const char *name,</w:t>
+      </w:r>
+    </w:p>
+    <w:p>
+      <w:pPr>
+        <w:ind w:left="1440"/>
+      </w:pPr>
+      <w:r>
+        <w:t xml:space="preserve">                        &amp;std::function&lt;bool (const </w:t>
+      </w:r>
+      <w:r>
+        <w:t>IndexType</w:t>
+      </w:r>
+      <w:r>
+        <w:t xml:space="preserve"> &amp;,</w:t>
+      </w:r>
+      <w:r>
         <w:t xml:space="preserve"> </w:t>
       </w:r>
       <w:r>
-        <w:rPr>
-          <w:color w:val="C45911" w:themeColor="accent2" w:themeShade="BF"/>
-        </w:rPr>
-        <w:t>const char *name2,</w:t>
-      </w:r>
-      <w:r>
-        <w:rPr>
-          <w:color w:val="C45911" w:themeColor="accent2" w:themeShade="BF"/>
-        </w:rPr>
-        <w:t xml:space="preserve"> </w:t>
-      </w:r>
-      <w:r>
-        <w:rPr>
-          <w:color w:val="C45911" w:themeColor="accent2" w:themeShade="BF"/>
-        </w:rPr>
-        <w:t>const char *name3,</w:t>
-      </w:r>
-      <w:r>
-        <w:rPr>
-          <w:color w:val="C45911" w:themeColor="accent2" w:themeShade="BF"/>
-        </w:rPr>
-        <w:t xml:space="preserve"> </w:t>
-      </w:r>
-      <w:r>
-        <w:rPr>
-          <w:color w:val="C45911" w:themeColor="accent2" w:themeShade="BF"/>
-        </w:rPr>
-        <w:t>V &amp;visitor);</w:t>
-      </w:r>
-    </w:p>
-    <w:p>
-      <w:pPr>
-        <w:ind w:left="1440"/>
-      </w:pPr>
-      <w:r>
-        <w:t>It passes the values of each index and the three named columns to the functor visitor sequentially from beginning to end</w:t>
-      </w:r>
-    </w:p>
-    <w:p>
-      <w:pPr>
-        <w:ind w:left="1440"/>
-      </w:pPr>
-      <w:r>
-        <w:t>NOTE: This method could be used to implement a pivot table.</w:t>
-      </w:r>
-    </w:p>
-    <w:p>
-      <w:pPr>
-        <w:ind w:left="1440"/>
-      </w:pPr>
-    </w:p>
-    <w:p>
-      <w:pPr>
-        <w:ind w:left="1440"/>
-      </w:pPr>
-      <w:r>
-        <w:rPr>
-          <w:i/>
-          <w:iCs/>
-        </w:rPr>
-        <w:t>T1</w:t>
-      </w:r>
-      <w:r>
-        <w:t>: Type of the first named column</w:t>
-      </w:r>
-    </w:p>
-    <w:p>
-      <w:pPr>
-        <w:ind w:left="1440"/>
-      </w:pPr>
-      <w:r>
-        <w:rPr>
-          <w:i/>
-          <w:iCs/>
-        </w:rPr>
-        <w:lastRenderedPageBreak/>
-        <w:t>T2</w:t>
-      </w:r>
-      <w:r>
-        <w:t>: Type of the second named column</w:t>
-      </w:r>
-    </w:p>
-    <w:p>
-      <w:pPr>
-        <w:ind w:left="1440"/>
-      </w:pPr>
-      <w:r>
-        <w:rPr>
-          <w:i/>
-          <w:iCs/>
-        </w:rPr>
-        <w:t>T3</w:t>
-      </w:r>
-      <w:r>
-        <w:t>: Type of the third named column</w:t>
-      </w:r>
-    </w:p>
-    <w:p>
-      <w:pPr>
-        <w:ind w:left="1440"/>
-      </w:pPr>
-      <w:r>
-        <w:rPr>
-          <w:i/>
-          <w:iCs/>
-        </w:rPr>
-        <w:t>V</w:t>
-      </w:r>
-      <w:r>
-        <w:t>: Type of the visitor functor</w:t>
-      </w:r>
-    </w:p>
-    <w:p>
-      <w:pPr>
-        <w:ind w:left="1440"/>
-      </w:pPr>
-      <w:r>
-        <w:rPr>
-          <w:i/>
-          <w:iCs/>
-        </w:rPr>
-        <w:t>name1</w:t>
-      </w:r>
-      <w:r>
-        <w:t>: Name of the first data column</w:t>
-      </w:r>
-    </w:p>
-    <w:p>
-      <w:pPr>
-        <w:ind w:left="1440"/>
-      </w:pPr>
-      <w:r>
-        <w:rPr>
-          <w:i/>
-          <w:iCs/>
-        </w:rPr>
-        <w:t>name2</w:t>
-      </w:r>
-      <w:r>
-        <w:t>: Name of the second data column</w:t>
-      </w:r>
-    </w:p>
-    <w:p>
-      <w:pPr>
-        <w:ind w:left="1440"/>
-      </w:pPr>
-      <w:r>
-        <w:rPr>
-          <w:i/>
-          <w:iCs/>
-        </w:rPr>
-        <w:t>name3</w:t>
-      </w:r>
-      <w:r>
-        <w:t>: Name of the third data column</w:t>
-      </w:r>
-    </w:p>
-    <w:p/>
-    <w:p>
-      <w:pPr>
-        <w:ind w:left="1440"/>
-        <w:rPr>
-          <w:color w:val="C45911" w:themeColor="accent2" w:themeShade="BF"/>
-        </w:rPr>
-      </w:pPr>
-      <w:r>
-        <w:rPr>
-          <w:color w:val="C45911" w:themeColor="accent2" w:themeShade="BF"/>
-        </w:rPr>
-        <w:t>template&lt;typename T1, typename T2, typename T3, typename T4, typename V&gt;</w:t>
-      </w:r>
-    </w:p>
-    <w:p>
-      <w:pPr>
-        <w:ind w:left="1440"/>
-        <w:rPr>
-          <w:color w:val="C45911" w:themeColor="accent2" w:themeShade="BF"/>
-        </w:rPr>
-      </w:pPr>
-      <w:r>
-        <w:rPr>
-          <w:color w:val="C45911" w:themeColor="accent2" w:themeShade="BF"/>
-        </w:rPr>
-        <w:t>V &amp;visit (const char *name1,</w:t>
-      </w:r>
-    </w:p>
-    <w:p>
-      <w:pPr>
-        <w:ind w:left="1440"/>
-        <w:rPr>
-          <w:color w:val="C45911" w:themeColor="accent2" w:themeShade="BF"/>
-        </w:rPr>
-      </w:pPr>
-      <w:r>
-        <w:rPr>
-          <w:color w:val="C45911" w:themeColor="accent2" w:themeShade="BF"/>
-        </w:rPr>
-        <w:t xml:space="preserve">                const char *name2,</w:t>
-      </w:r>
-    </w:p>
-    <w:p>
-      <w:pPr>
-        <w:ind w:left="1440"/>
-        <w:rPr>
-          <w:color w:val="C45911" w:themeColor="accent2" w:themeShade="BF"/>
-        </w:rPr>
-      </w:pPr>
-      <w:r>
-        <w:rPr>
-          <w:color w:val="C45911" w:themeColor="accent2" w:themeShade="BF"/>
-        </w:rPr>
-        <w:t xml:space="preserve">                const char *name3,</w:t>
-      </w:r>
-    </w:p>
-    <w:p>
-      <w:pPr>
-        <w:ind w:left="1440"/>
-        <w:rPr>
-          <w:color w:val="C45911" w:themeColor="accent2" w:themeShade="BF"/>
-        </w:rPr>
-      </w:pPr>
-      <w:r>
-        <w:rPr>
-          <w:color w:val="C45911" w:themeColor="accent2" w:themeShade="BF"/>
-        </w:rPr>
-        <w:t xml:space="preserve">                const char *name4,</w:t>
-      </w:r>
-    </w:p>
-    <w:p>
-      <w:pPr>
-        <w:ind w:left="1440"/>
-        <w:rPr>
-          <w:color w:val="C45911" w:themeColor="accent2" w:themeShade="BF"/>
-        </w:rPr>
-      </w:pPr>
-      <w:r>
-        <w:rPr>
-          <w:color w:val="C45911" w:themeColor="accent2" w:themeShade="BF"/>
-        </w:rPr>
-        <w:t xml:space="preserve">                V &amp;visitor);</w:t>
-      </w:r>
-    </w:p>
-    <w:p>
-      <w:pPr>
-        <w:ind w:left="1440"/>
-      </w:pPr>
-      <w:r>
-        <w:t>It passes the values of each index and the four named columns to the functor visitor sequentially from beginning to end</w:t>
-      </w:r>
-    </w:p>
-    <w:p>
-      <w:pPr>
-        <w:ind w:left="1440"/>
-      </w:pPr>
-      <w:r>
-        <w:t>NOTE: This method could be used to implement a pivot table.</w:t>
-      </w:r>
-    </w:p>
-    <w:p>
-      <w:pPr>
-        <w:ind w:left="1440"/>
-      </w:pPr>
-    </w:p>
-    <w:p>
-      <w:pPr>
-        <w:ind w:left="1440"/>
-      </w:pPr>
-      <w:r>
-        <w:rPr>
-          <w:i/>
-          <w:iCs/>
-        </w:rPr>
-        <w:t>T1</w:t>
-      </w:r>
-      <w:r>
-        <w:t>: Type of the first named column</w:t>
-      </w:r>
-    </w:p>
-    <w:p>
-      <w:pPr>
-        <w:ind w:left="1440"/>
-      </w:pPr>
-      <w:r>
-        <w:rPr>
-          <w:i/>
-          <w:iCs/>
-        </w:rPr>
-        <w:t>T2</w:t>
-      </w:r>
-      <w:r>
-        <w:t>: Type of the second named column</w:t>
-      </w:r>
-    </w:p>
-    <w:p>
-      <w:pPr>
-        <w:ind w:left="1440"/>
-      </w:pPr>
-      <w:r>
-        <w:rPr>
-          <w:i/>
-          <w:iCs/>
-        </w:rPr>
-        <w:t>T3</w:t>
-      </w:r>
-      <w:r>
-        <w:t>: Type of the third named column</w:t>
-      </w:r>
-    </w:p>
-    <w:p>
-      <w:pPr>
-        <w:ind w:left="1440"/>
-      </w:pPr>
-      <w:r>
-        <w:t>T4: Type of the forth named column</w:t>
-      </w:r>
-    </w:p>
-    <w:p>
-      <w:pPr>
-        <w:ind w:left="1440"/>
-      </w:pPr>
-      <w:r>
-        <w:rPr>
-          <w:i/>
-          <w:iCs/>
-        </w:rPr>
-        <w:t>V</w:t>
-      </w:r>
-      <w:r>
-        <w:t>: Type of the visitor functor</w:t>
-      </w:r>
-    </w:p>
-    <w:p>
-      <w:pPr>
-        <w:ind w:left="1440"/>
-      </w:pPr>
-      <w:r>
-        <w:rPr>
-          <w:i/>
-          <w:iCs/>
-        </w:rPr>
-        <w:t>name1</w:t>
-      </w:r>
-      <w:r>
-        <w:t>: Name of the first data column</w:t>
-      </w:r>
-    </w:p>
-    <w:p>
-      <w:pPr>
-        <w:ind w:left="1440"/>
-      </w:pPr>
-      <w:r>
-        <w:rPr>
-          <w:i/>
-          <w:iCs/>
-        </w:rPr>
-        <w:t>name2</w:t>
-      </w:r>
-      <w:r>
-        <w:t>: Name of the second data column</w:t>
-      </w:r>
-    </w:p>
-    <w:p>
-      <w:pPr>
-        <w:ind w:left="1440"/>
-      </w:pPr>
-      <w:r>
-        <w:rPr>
-          <w:i/>
-          <w:iCs/>
-        </w:rPr>
-        <w:t>name3</w:t>
-      </w:r>
-      <w:r>
-        <w:t>: Name of the third data column</w:t>
-      </w:r>
-    </w:p>
-    <w:p>
-      <w:pPr>
-        <w:ind w:left="1440"/>
-      </w:pPr>
-      <w:r>
-        <w:rPr>
-          <w:i/>
-          <w:iCs/>
-        </w:rPr>
-        <w:t>name4</w:t>
-      </w:r>
-      <w:r>
-        <w:t xml:space="preserve">: Name of the </w:t>
-      </w:r>
-      <w:r>
-        <w:t>fourth</w:t>
-      </w:r>
-      <w:r>
-        <w:t xml:space="preserve"> data column</w:t>
-      </w:r>
-    </w:p>
-    <w:p/>
-    <w:p>
-      <w:pPr>
-        <w:ind w:left="1440"/>
-        <w:rPr>
-          <w:color w:val="C45911" w:themeColor="accent2" w:themeShade="BF"/>
-        </w:rPr>
-      </w:pPr>
-      <w:r>
-        <w:rPr>
-          <w:color w:val="C45911" w:themeColor="accent2" w:themeShade="BF"/>
-        </w:rPr>
-        <w:t>template&lt;typename T1,</w:t>
-      </w:r>
-      <w:r>
-        <w:rPr>
-          <w:color w:val="C45911" w:themeColor="accent2" w:themeShade="BF"/>
-        </w:rPr>
-        <w:t xml:space="preserve"> </w:t>
-      </w:r>
-      <w:r>
-        <w:rPr>
-          <w:color w:val="C45911" w:themeColor="accent2" w:themeShade="BF"/>
-        </w:rPr>
-        <w:t>typename T2,</w:t>
-      </w:r>
-      <w:r>
-        <w:rPr>
-          <w:color w:val="C45911" w:themeColor="accent2" w:themeShade="BF"/>
-        </w:rPr>
-        <w:t xml:space="preserve"> </w:t>
-      </w:r>
-      <w:r>
-        <w:rPr>
-          <w:color w:val="C45911" w:themeColor="accent2" w:themeShade="BF"/>
-        </w:rPr>
-        <w:t>typename T3,</w:t>
-      </w:r>
-      <w:r>
-        <w:rPr>
-          <w:color w:val="C45911" w:themeColor="accent2" w:themeShade="BF"/>
-        </w:rPr>
-        <w:t xml:space="preserve"> </w:t>
-      </w:r>
-      <w:r>
-        <w:rPr>
-          <w:color w:val="C45911" w:themeColor="accent2" w:themeShade="BF"/>
-        </w:rPr>
-        <w:t>typename T4,</w:t>
-      </w:r>
-      <w:r>
-        <w:rPr>
-          <w:color w:val="C45911" w:themeColor="accent2" w:themeShade="BF"/>
-        </w:rPr>
-        <w:t xml:space="preserve"> </w:t>
-      </w:r>
-      <w:r>
-        <w:rPr>
-          <w:color w:val="C45911" w:themeColor="accent2" w:themeShade="BF"/>
-        </w:rPr>
-        <w:t>typename T5,</w:t>
-      </w:r>
-    </w:p>
-    <w:p>
-      <w:pPr>
-        <w:ind w:left="1440"/>
-        <w:rPr>
-          <w:color w:val="C45911" w:themeColor="accent2" w:themeShade="BF"/>
-        </w:rPr>
-      </w:pPr>
-      <w:r>
-        <w:rPr>
-          <w:color w:val="C45911" w:themeColor="accent2" w:themeShade="BF"/>
-        </w:rPr>
-        <w:t xml:space="preserve">                typename V&gt;</w:t>
-      </w:r>
-    </w:p>
-    <w:p>
-      <w:pPr>
-        <w:ind w:left="1440"/>
-        <w:rPr>
-          <w:color w:val="C45911" w:themeColor="accent2" w:themeShade="BF"/>
-        </w:rPr>
-      </w:pPr>
-      <w:r>
-        <w:rPr>
-          <w:color w:val="C45911" w:themeColor="accent2" w:themeShade="BF"/>
-        </w:rPr>
-        <w:t>V &amp;visit (const char *name1,</w:t>
-      </w:r>
-    </w:p>
-    <w:p>
-      <w:pPr>
-        <w:ind w:left="1440"/>
-        <w:rPr>
-          <w:color w:val="C45911" w:themeColor="accent2" w:themeShade="BF"/>
-        </w:rPr>
-      </w:pPr>
-      <w:r>
-        <w:rPr>
-          <w:color w:val="C45911" w:themeColor="accent2" w:themeShade="BF"/>
-        </w:rPr>
-        <w:t xml:space="preserve">                const char *name2,</w:t>
-      </w:r>
-    </w:p>
-    <w:p>
-      <w:pPr>
-        <w:ind w:left="1440"/>
-        <w:rPr>
-          <w:color w:val="C45911" w:themeColor="accent2" w:themeShade="BF"/>
-        </w:rPr>
-      </w:pPr>
-      <w:r>
-        <w:rPr>
-          <w:color w:val="C45911" w:themeColor="accent2" w:themeShade="BF"/>
-        </w:rPr>
-        <w:t xml:space="preserve">                const char *name3,</w:t>
-      </w:r>
-    </w:p>
-    <w:p>
-      <w:pPr>
-        <w:ind w:left="1440"/>
-        <w:rPr>
-          <w:color w:val="C45911" w:themeColor="accent2" w:themeShade="BF"/>
-        </w:rPr>
-      </w:pPr>
-      <w:r>
-        <w:rPr>
-          <w:color w:val="C45911" w:themeColor="accent2" w:themeShade="BF"/>
-        </w:rPr>
-        <w:t xml:space="preserve">                const char *name4,</w:t>
-      </w:r>
-    </w:p>
-    <w:p>
-      <w:pPr>
-        <w:ind w:left="1440"/>
-        <w:rPr>
-          <w:color w:val="C45911" w:themeColor="accent2" w:themeShade="BF"/>
-        </w:rPr>
-      </w:pPr>
-      <w:r>
-        <w:rPr>
-          <w:color w:val="C45911" w:themeColor="accent2" w:themeShade="BF"/>
-        </w:rPr>
-        <w:t xml:space="preserve">                const char *name5,</w:t>
-      </w:r>
-    </w:p>
-    <w:p>
-      <w:pPr>
-        <w:ind w:left="1440"/>
-        <w:rPr>
-          <w:color w:val="C45911" w:themeColor="accent2" w:themeShade="BF"/>
-        </w:rPr>
-      </w:pPr>
-      <w:r>
-        <w:rPr>
-          <w:color w:val="C45911" w:themeColor="accent2" w:themeShade="BF"/>
-        </w:rPr>
-        <w:t xml:space="preserve">                V &amp;visitor);</w:t>
-      </w:r>
-    </w:p>
-    <w:p>
-      <w:pPr>
-        <w:ind w:left="1440"/>
-      </w:pPr>
-      <w:r>
-        <w:t>It passes the values of each index and the five named columns to the functor visitor sequentially from beginning to end</w:t>
-      </w:r>
-    </w:p>
-    <w:p>
-      <w:pPr>
-        <w:ind w:left="1440"/>
-      </w:pPr>
-      <w:r>
-        <w:t>NOTE: This method could be used to implement a pivot table.</w:t>
-      </w:r>
-    </w:p>
-    <w:p>
-      <w:pPr>
-        <w:ind w:left="1440"/>
-      </w:pPr>
-    </w:p>
-    <w:p>
-      <w:pPr>
-        <w:ind w:left="1440"/>
-      </w:pPr>
-      <w:r>
-        <w:rPr>
-          <w:i/>
-          <w:iCs/>
-        </w:rPr>
-        <w:t>T1</w:t>
-      </w:r>
-      <w:r>
-        <w:t>: Type of the first named column</w:t>
-      </w:r>
-    </w:p>
-    <w:p>
-      <w:pPr>
-        <w:ind w:left="1440"/>
-      </w:pPr>
-      <w:r>
-        <w:rPr>
-          <w:i/>
-          <w:iCs/>
-        </w:rPr>
-        <w:t>T2</w:t>
-      </w:r>
-      <w:r>
-        <w:t>: Type of the second named column</w:t>
-      </w:r>
-    </w:p>
-    <w:p>
-      <w:pPr>
-        <w:ind w:left="1440"/>
-      </w:pPr>
-      <w:r>
-        <w:rPr>
-          <w:i/>
-          <w:iCs/>
-        </w:rPr>
-        <w:t>T3</w:t>
-      </w:r>
-      <w:r>
-        <w:t>: Type of the third named column</w:t>
-      </w:r>
-    </w:p>
-    <w:p>
-      <w:pPr>
-        <w:ind w:left="1440"/>
-      </w:pPr>
-      <w:r>
-        <w:rPr>
-          <w:i/>
-          <w:iCs/>
-        </w:rPr>
-        <w:t>T4</w:t>
-      </w:r>
-      <w:r>
-        <w:t xml:space="preserve">: Type of the </w:t>
-      </w:r>
-      <w:r>
-        <w:t>fourth</w:t>
-      </w:r>
-      <w:r>
-        <w:t xml:space="preserve"> named column</w:t>
-      </w:r>
-    </w:p>
-    <w:p>
-      <w:pPr>
-        <w:ind w:left="1440"/>
-      </w:pPr>
-      <w:r>
-        <w:rPr>
-          <w:i/>
-          <w:iCs/>
-        </w:rPr>
-        <w:t>T5</w:t>
-      </w:r>
-      <w:r>
-        <w:t>: Type of the fifth named column</w:t>
-      </w:r>
-    </w:p>
-    <w:p>
-      <w:pPr>
-        <w:ind w:left="1440"/>
-      </w:pPr>
-      <w:r>
-        <w:t>V</w:t>
-      </w:r>
-      <w:r>
-        <w:rPr>
-          <w:i/>
-          <w:iCs/>
-        </w:rPr>
-        <w:t>:</w:t>
-      </w:r>
-      <w:r>
-        <w:t xml:space="preserve"> Type of the visitor functor</w:t>
-      </w:r>
-    </w:p>
-    <w:p>
-      <w:pPr>
-        <w:ind w:left="1440"/>
-      </w:pPr>
-      <w:r>
-        <w:rPr>
-          <w:i/>
-          <w:iCs/>
-        </w:rPr>
-        <w:t>name1</w:t>
-      </w:r>
-      <w:r>
-        <w:t>: Name of the first data column</w:t>
-      </w:r>
-    </w:p>
-    <w:p>
-      <w:pPr>
-        <w:ind w:left="1440"/>
-      </w:pPr>
-      <w:r>
-        <w:rPr>
-          <w:i/>
-          <w:iCs/>
-        </w:rPr>
-        <w:lastRenderedPageBreak/>
-        <w:t>name2</w:t>
-      </w:r>
-      <w:r>
-        <w:t>: Name of the second data column</w:t>
-      </w:r>
-    </w:p>
-    <w:p>
-      <w:pPr>
-        <w:ind w:left="1440"/>
-      </w:pPr>
-      <w:r>
-        <w:rPr>
-          <w:i/>
-          <w:iCs/>
-        </w:rPr>
-        <w:t>name3</w:t>
-      </w:r>
-      <w:r>
-        <w:t>: Name of the third data column</w:t>
-      </w:r>
-    </w:p>
-    <w:p>
-      <w:pPr>
-        <w:ind w:left="1440"/>
-      </w:pPr>
-      <w:r>
-        <w:rPr>
-          <w:i/>
-          <w:iCs/>
-        </w:rPr>
-        <w:t>name4</w:t>
-      </w:r>
-      <w:r>
-        <w:t xml:space="preserve">: Name of the </w:t>
-      </w:r>
-      <w:r>
-        <w:t>fourth</w:t>
-      </w:r>
-      <w:r>
-        <w:t xml:space="preserve"> data column</w:t>
+        <w:t>const char *, T &amp;)&gt;).</w:t>
+      </w:r>
+    </w:p>
+    <w:p>
+      <w:pPr>
+        <w:ind w:left="1440"/>
+      </w:pPr>
+      <w:r>
+        <w:t xml:space="preserve">         Each pair represents a column name and the functor to run on it.</w:t>
+      </w:r>
+    </w:p>
+    <w:p>
+      <w:pPr>
+        <w:ind w:left="1440"/>
+      </w:pPr>
+      <w:r>
+        <w:t xml:space="preserve">         NOTE: The second member of pair is a _pointer_ to the function or</w:t>
       </w:r>
     </w:p>
     <w:p>
@@ -17386,14 +17209,7 @@
         <w:ind w:left="1440"/>
       </w:pPr>
       <w:r>
-        <w:rPr>
-          <w:i/>
-          <w:iCs/>
-        </w:rPr>
-        <w:t>name5</w:t>
-      </w:r>
-      <w:r>
-        <w:t>: Name of the fifth data column</w:t>
+        <w:t xml:space="preserve">                      functor object</w:t>
       </w:r>
     </w:p>
     <w:p/>
@@ -17422,16 +17238,239 @@
         <w:rPr>
           <w:color w:val="C45911" w:themeColor="accent2" w:themeShade="BF"/>
         </w:rPr>
-        <w:t>V &amp;</w:t>
-      </w:r>
-      <w:r>
+        <w:t>V &amp;visit (const char *name, V &amp;visitor);</w:t>
+      </w:r>
+    </w:p>
+    <w:p>
+      <w:pPr>
+        <w:ind w:left="1440"/>
+      </w:pPr>
+      <w:r>
+        <w:t>It passes the values of each index and each named column to the functor visitor sequentially from beginning to end</w:t>
+      </w:r>
+    </w:p>
+    <w:p>
+      <w:pPr>
+        <w:ind w:left="1440"/>
+      </w:pPr>
+      <w:r>
+        <w:t>NOTE: This method could be used to implement a pivot table.</w:t>
+      </w:r>
+    </w:p>
+    <w:p>
+      <w:pPr>
+        <w:ind w:left="1440"/>
+      </w:pPr>
+    </w:p>
+    <w:p>
+      <w:pPr>
+        <w:ind w:left="1440"/>
+      </w:pPr>
+      <w:r>
+        <w:rPr>
+          <w:i/>
+          <w:iCs/>
+        </w:rPr>
+        <w:t>T</w:t>
+      </w:r>
+      <w:r>
+        <w:t>: Type of the named column</w:t>
+      </w:r>
+    </w:p>
+    <w:p>
+      <w:pPr>
+        <w:ind w:left="1440"/>
+      </w:pPr>
+      <w:r>
+        <w:rPr>
+          <w:i/>
+          <w:iCs/>
+        </w:rPr>
+        <w:t>V</w:t>
+      </w:r>
+      <w:r>
+        <w:t>: Type of the visitor functor</w:t>
+      </w:r>
+    </w:p>
+    <w:p>
+      <w:pPr>
+        <w:ind w:left="1440"/>
+      </w:pPr>
+      <w:r>
+        <w:rPr>
+          <w:i/>
+          <w:iCs/>
+        </w:rPr>
+        <w:t>name</w:t>
+      </w:r>
+      <w:r>
+        <w:t>: Name of the data column</w:t>
+      </w:r>
+    </w:p>
+    <w:p/>
+    <w:p>
+      <w:pPr>
+        <w:ind w:left="1440"/>
+        <w:rPr>
+          <w:color w:val="C45911" w:themeColor="accent2" w:themeShade="BF"/>
+        </w:rPr>
+      </w:pPr>
+      <w:r>
+        <w:rPr>
+          <w:color w:val="C45911" w:themeColor="accent2" w:themeShade="BF"/>
+        </w:rPr>
+        <w:t>template&lt;typename T1, typename T2, typename V&gt;</w:t>
+      </w:r>
+    </w:p>
+    <w:p>
+      <w:pPr>
+        <w:ind w:left="1440"/>
+        <w:rPr>
+          <w:color w:val="C45911" w:themeColor="accent2" w:themeShade="BF"/>
+        </w:rPr>
+      </w:pPr>
+      <w:r>
+        <w:rPr>
+          <w:color w:val="C45911" w:themeColor="accent2" w:themeShade="BF"/>
+        </w:rPr>
+        <w:t>V &amp;visit (const char *name1, const char *name2, V &amp;visitor);</w:t>
+      </w:r>
+    </w:p>
+    <w:p>
+      <w:pPr>
+        <w:ind w:left="1440"/>
+      </w:pPr>
+      <w:r>
+        <w:t>It passes the values of each index and the two named columns to the functor visitor sequentially from beginning to end</w:t>
+      </w:r>
+    </w:p>
+    <w:p>
+      <w:pPr>
+        <w:ind w:left="1440"/>
+      </w:pPr>
+      <w:r>
+        <w:t>NOTE: This method could be used to implement a pivot table.</w:t>
+      </w:r>
+    </w:p>
+    <w:p>
+      <w:pPr>
+        <w:ind w:left="1440"/>
+      </w:pPr>
+    </w:p>
+    <w:p>
+      <w:pPr>
+        <w:ind w:left="1440"/>
+      </w:pPr>
+      <w:r>
+        <w:rPr>
+          <w:i/>
+          <w:iCs/>
+        </w:rPr>
+        <w:t>T1</w:t>
+      </w:r>
+      <w:r>
+        <w:t>: Type of the first named column</w:t>
+      </w:r>
+    </w:p>
+    <w:p>
+      <w:pPr>
+        <w:ind w:left="1440"/>
+      </w:pPr>
+      <w:r>
+        <w:rPr>
+          <w:i/>
+          <w:iCs/>
+        </w:rPr>
+        <w:t>T2</w:t>
+      </w:r>
+      <w:r>
+        <w:t>: Type of the second named column</w:t>
+      </w:r>
+    </w:p>
+    <w:p>
+      <w:pPr>
+        <w:ind w:left="1440"/>
+      </w:pPr>
+      <w:r>
+        <w:rPr>
+          <w:i/>
+          <w:iCs/>
+        </w:rPr>
+        <w:t>V</w:t>
+      </w:r>
+      <w:r>
+        <w:t>: Type of the visitor functor</w:t>
+      </w:r>
+    </w:p>
+    <w:p>
+      <w:pPr>
+        <w:ind w:left="1440"/>
+      </w:pPr>
+      <w:r>
+        <w:rPr>
+          <w:i/>
+          <w:iCs/>
+        </w:rPr>
+        <w:t>name1</w:t>
+      </w:r>
+      <w:r>
+        <w:t>: Name of the first data column</w:t>
+      </w:r>
+    </w:p>
+    <w:p>
+      <w:pPr>
+        <w:ind w:left="1440"/>
+      </w:pPr>
+      <w:r>
+        <w:rPr>
+          <w:i/>
+          <w:iCs/>
+        </w:rPr>
+        <w:t>name2</w:t>
+      </w:r>
+      <w:r>
+        <w:t>: Name of the second data column</w:t>
+      </w:r>
+    </w:p>
+    <w:p/>
+    <w:p>
+      <w:pPr>
+        <w:ind w:left="1440"/>
+        <w:rPr>
+          <w:color w:val="C45911" w:themeColor="accent2" w:themeShade="BF"/>
+        </w:rPr>
+      </w:pPr>
+      <w:r>
+        <w:rPr>
+          <w:color w:val="C45911" w:themeColor="accent2" w:themeShade="BF"/>
+        </w:rPr>
+        <w:t>template&lt;typename T1, typename T2, typename T3, typename V&gt;</w:t>
+      </w:r>
+    </w:p>
+    <w:p>
+      <w:pPr>
+        <w:ind w:left="1440"/>
+        <w:rPr>
+          <w:color w:val="C45911" w:themeColor="accent2" w:themeShade="BF"/>
+        </w:rPr>
+      </w:pPr>
+      <w:r>
+        <w:rPr>
+          <w:color w:val="C45911" w:themeColor="accent2" w:themeShade="BF"/>
+        </w:rPr>
+        <w:t>V &amp;visit (const char *name1,</w:t>
+      </w:r>
+      <w:r>
+        <w:rPr>
+          <w:color w:val="C45911" w:themeColor="accent2" w:themeShade="BF"/>
+        </w:rPr>
         <w:t xml:space="preserve"> </w:t>
       </w:r>
       <w:r>
         <w:rPr>
           <w:color w:val="C45911" w:themeColor="accent2" w:themeShade="BF"/>
         </w:rPr>
-        <w:t>single_act_visit</w:t>
+        <w:t>const char *name2,</w:t>
       </w:r>
       <w:r>
         <w:rPr>
@@ -17443,35 +17482,86 @@
         <w:rPr>
           <w:color w:val="C45911" w:themeColor="accent2" w:themeShade="BF"/>
         </w:rPr>
-        <w:t>(const char *name, V &amp;visitor);</w:t>
-      </w:r>
-    </w:p>
-    <w:p>
-      <w:pPr>
-        <w:ind w:left="1440"/>
-      </w:pPr>
-      <w:r>
-        <w:t>This is similar to visit(), but it passes a const reference to the index vector and the named column vector at once the functor visitor. This is convenient for calculations that need the whole data vector, for example auto-correlation.</w:t>
-      </w:r>
-    </w:p>
-    <w:p>
-      <w:pPr>
-        <w:ind w:left="1440"/>
-      </w:pPr>
-    </w:p>
-    <w:p>
-      <w:pPr>
-        <w:ind w:left="1440"/>
-      </w:pPr>
-      <w:r>
-        <w:rPr>
-          <w:i/>
-          <w:iCs/>
-        </w:rPr>
-        <w:t>T</w:t>
-      </w:r>
-      <w:r>
-        <w:t>: Type of the named column</w:t>
+        <w:t>const char *name3,</w:t>
+      </w:r>
+      <w:r>
+        <w:rPr>
+          <w:color w:val="C45911" w:themeColor="accent2" w:themeShade="BF"/>
+        </w:rPr>
+        <w:t xml:space="preserve"> </w:t>
+      </w:r>
+      <w:r>
+        <w:rPr>
+          <w:color w:val="C45911" w:themeColor="accent2" w:themeShade="BF"/>
+        </w:rPr>
+        <w:t>V &amp;visitor);</w:t>
+      </w:r>
+    </w:p>
+    <w:p>
+      <w:pPr>
+        <w:ind w:left="1440"/>
+      </w:pPr>
+      <w:r>
+        <w:lastRenderedPageBreak/>
+        <w:t>It passes the values of each index and the three named columns to the functor visitor sequentially from beginning to end</w:t>
+      </w:r>
+    </w:p>
+    <w:p>
+      <w:pPr>
+        <w:ind w:left="1440"/>
+      </w:pPr>
+      <w:r>
+        <w:t>NOTE: This method could be used to implement a pivot table.</w:t>
+      </w:r>
+    </w:p>
+    <w:p>
+      <w:pPr>
+        <w:ind w:left="1440"/>
+      </w:pPr>
+    </w:p>
+    <w:p>
+      <w:pPr>
+        <w:ind w:left="1440"/>
+      </w:pPr>
+      <w:r>
+        <w:rPr>
+          <w:i/>
+          <w:iCs/>
+        </w:rPr>
+        <w:t>T1</w:t>
+      </w:r>
+      <w:r>
+        <w:t>: Type of the first named column</w:t>
+      </w:r>
+    </w:p>
+    <w:p>
+      <w:pPr>
+        <w:ind w:left="1440"/>
+      </w:pPr>
+      <w:r>
+        <w:rPr>
+          <w:i/>
+          <w:iCs/>
+        </w:rPr>
+        <w:t>T2</w:t>
+      </w:r>
+      <w:r>
+        <w:t>: Type of the second named column</w:t>
+      </w:r>
+    </w:p>
+    <w:p>
+      <w:pPr>
+        <w:ind w:left="1440"/>
+      </w:pPr>
+      <w:r>
+        <w:rPr>
+          <w:i/>
+          <w:iCs/>
+        </w:rPr>
+        <w:t>T3</w:t>
+      </w:r>
+      <w:r>
+        <w:t>: Type of the third named column</w:t>
       </w:r>
     </w:p>
     <w:p>
@@ -17498,10 +17588,40 @@
           <w:i/>
           <w:iCs/>
         </w:rPr>
-        <w:t>name</w:t>
-      </w:r>
-      <w:r>
-        <w:t>: Name of the data column</w:t>
+        <w:t>name1</w:t>
+      </w:r>
+      <w:r>
+        <w:t>: Name of the first data column</w:t>
+      </w:r>
+    </w:p>
+    <w:p>
+      <w:pPr>
+        <w:ind w:left="1440"/>
+      </w:pPr>
+      <w:r>
+        <w:rPr>
+          <w:i/>
+          <w:iCs/>
+        </w:rPr>
+        <w:t>name2</w:t>
+      </w:r>
+      <w:r>
+        <w:t>: Name of the second data column</w:t>
+      </w:r>
+    </w:p>
+    <w:p>
+      <w:pPr>
+        <w:ind w:left="1440"/>
+      </w:pPr>
+      <w:r>
+        <w:rPr>
+          <w:i/>
+          <w:iCs/>
+        </w:rPr>
+        <w:t>name3</w:t>
+      </w:r>
+      <w:r>
+        <w:t>: Name of the third data column</w:t>
       </w:r>
     </w:p>
     <w:p/>
@@ -17516,52 +17636,401 @@
         <w:rPr>
           <w:color w:val="C45911" w:themeColor="accent2" w:themeShade="BF"/>
         </w:rPr>
-        <w:t>template&lt;typename T1, typename T2, typename V&gt;</w:t>
-      </w:r>
-    </w:p>
-    <w:p>
-      <w:pPr>
-        <w:ind w:left="1440"/>
-        <w:rPr>
-          <w:color w:val="C45911" w:themeColor="accent2" w:themeShade="BF"/>
-        </w:rPr>
-      </w:pPr>
-      <w:r>
-        <w:rPr>
-          <w:color w:val="C45911" w:themeColor="accent2" w:themeShade="BF"/>
-        </w:rPr>
-        <w:t>V &amp;</w:t>
-      </w:r>
-      <w:r>
+        <w:t>template&lt;typename T1, typename T2, typename T3, typename T4, typename V&gt;</w:t>
+      </w:r>
+    </w:p>
+    <w:p>
+      <w:pPr>
+        <w:ind w:left="1440"/>
+        <w:rPr>
+          <w:color w:val="C45911" w:themeColor="accent2" w:themeShade="BF"/>
+        </w:rPr>
+      </w:pPr>
+      <w:r>
+        <w:rPr>
+          <w:color w:val="C45911" w:themeColor="accent2" w:themeShade="BF"/>
+        </w:rPr>
+        <w:t>V &amp;visit (const char *name1,</w:t>
+      </w:r>
+    </w:p>
+    <w:p>
+      <w:pPr>
+        <w:ind w:left="1440"/>
+        <w:rPr>
+          <w:color w:val="C45911" w:themeColor="accent2" w:themeShade="BF"/>
+        </w:rPr>
+      </w:pPr>
+      <w:r>
+        <w:rPr>
+          <w:color w:val="C45911" w:themeColor="accent2" w:themeShade="BF"/>
+        </w:rPr>
+        <w:t xml:space="preserve">                const char *name2,</w:t>
+      </w:r>
+    </w:p>
+    <w:p>
+      <w:pPr>
+        <w:ind w:left="1440"/>
+        <w:rPr>
+          <w:color w:val="C45911" w:themeColor="accent2" w:themeShade="BF"/>
+        </w:rPr>
+      </w:pPr>
+      <w:r>
+        <w:rPr>
+          <w:color w:val="C45911" w:themeColor="accent2" w:themeShade="BF"/>
+        </w:rPr>
+        <w:t xml:space="preserve">                const char *name3,</w:t>
+      </w:r>
+    </w:p>
+    <w:p>
+      <w:pPr>
+        <w:ind w:left="1440"/>
+        <w:rPr>
+          <w:color w:val="C45911" w:themeColor="accent2" w:themeShade="BF"/>
+        </w:rPr>
+      </w:pPr>
+      <w:r>
+        <w:rPr>
+          <w:color w:val="C45911" w:themeColor="accent2" w:themeShade="BF"/>
+        </w:rPr>
+        <w:t xml:space="preserve">                const char *name4,</w:t>
+      </w:r>
+    </w:p>
+    <w:p>
+      <w:pPr>
+        <w:ind w:left="1440"/>
+        <w:rPr>
+          <w:color w:val="C45911" w:themeColor="accent2" w:themeShade="BF"/>
+        </w:rPr>
+      </w:pPr>
+      <w:r>
+        <w:rPr>
+          <w:color w:val="C45911" w:themeColor="accent2" w:themeShade="BF"/>
+        </w:rPr>
+        <w:t xml:space="preserve">                V &amp;visitor);</w:t>
+      </w:r>
+    </w:p>
+    <w:p>
+      <w:pPr>
+        <w:ind w:left="1440"/>
+      </w:pPr>
+      <w:r>
+        <w:t>It passes the values of each index and the four named columns to the functor visitor sequentially from beginning to end</w:t>
+      </w:r>
+    </w:p>
+    <w:p>
+      <w:pPr>
+        <w:ind w:left="1440"/>
+      </w:pPr>
+      <w:r>
+        <w:t>NOTE: This method could be used to implement a pivot table.</w:t>
+      </w:r>
+    </w:p>
+    <w:p>
+      <w:pPr>
+        <w:ind w:left="1440"/>
+      </w:pPr>
+    </w:p>
+    <w:p>
+      <w:pPr>
+        <w:ind w:left="1440"/>
+      </w:pPr>
+      <w:r>
+        <w:rPr>
+          <w:i/>
+          <w:iCs/>
+        </w:rPr>
+        <w:t>T1</w:t>
+      </w:r>
+      <w:r>
+        <w:t>: Type of the first named column</w:t>
+      </w:r>
+    </w:p>
+    <w:p>
+      <w:pPr>
+        <w:ind w:left="1440"/>
+      </w:pPr>
+      <w:r>
+        <w:rPr>
+          <w:i/>
+          <w:iCs/>
+        </w:rPr>
+        <w:t>T2</w:t>
+      </w:r>
+      <w:r>
+        <w:t>: Type of the second named column</w:t>
+      </w:r>
+    </w:p>
+    <w:p>
+      <w:pPr>
+        <w:ind w:left="1440"/>
+      </w:pPr>
+      <w:r>
+        <w:rPr>
+          <w:i/>
+          <w:iCs/>
+        </w:rPr>
+        <w:t>T3</w:t>
+      </w:r>
+      <w:r>
+        <w:t>: Type of the third named column</w:t>
+      </w:r>
+    </w:p>
+    <w:p>
+      <w:pPr>
+        <w:ind w:left="1440"/>
+      </w:pPr>
+      <w:r>
+        <w:t>T4: Type of the forth named column</w:t>
+      </w:r>
+    </w:p>
+    <w:p>
+      <w:pPr>
+        <w:ind w:left="1440"/>
+      </w:pPr>
+      <w:r>
+        <w:rPr>
+          <w:i/>
+          <w:iCs/>
+        </w:rPr>
+        <w:t>V</w:t>
+      </w:r>
+      <w:r>
+        <w:t>: Type of the visitor functor</w:t>
+      </w:r>
+    </w:p>
+    <w:p>
+      <w:pPr>
+        <w:ind w:left="1440"/>
+      </w:pPr>
+      <w:r>
+        <w:rPr>
+          <w:i/>
+          <w:iCs/>
+        </w:rPr>
+        <w:t>name1</w:t>
+      </w:r>
+      <w:r>
+        <w:t>: Name of the first data column</w:t>
+      </w:r>
+    </w:p>
+    <w:p>
+      <w:pPr>
+        <w:ind w:left="1440"/>
+      </w:pPr>
+      <w:r>
+        <w:rPr>
+          <w:i/>
+          <w:iCs/>
+        </w:rPr>
+        <w:t>name2</w:t>
+      </w:r>
+      <w:r>
+        <w:t>: Name of the second data column</w:t>
+      </w:r>
+    </w:p>
+    <w:p>
+      <w:pPr>
+        <w:ind w:left="1440"/>
+      </w:pPr>
+      <w:r>
+        <w:rPr>
+          <w:i/>
+          <w:iCs/>
+        </w:rPr>
+        <w:t>name3</w:t>
+      </w:r>
+      <w:r>
+        <w:t>: Name of the third data column</w:t>
+      </w:r>
+    </w:p>
+    <w:p>
+      <w:pPr>
+        <w:ind w:left="1440"/>
+      </w:pPr>
+      <w:r>
+        <w:rPr>
+          <w:i/>
+          <w:iCs/>
+        </w:rPr>
+        <w:t>name4</w:t>
+      </w:r>
+      <w:r>
+        <w:t xml:space="preserve">: Name of the </w:t>
+      </w:r>
+      <w:r>
+        <w:t>fourth</w:t>
+      </w:r>
+      <w:r>
+        <w:t xml:space="preserve"> data column</w:t>
+      </w:r>
+    </w:p>
+    <w:p/>
+    <w:p>
+      <w:pPr>
+        <w:ind w:left="1440"/>
+        <w:rPr>
+          <w:color w:val="C45911" w:themeColor="accent2" w:themeShade="BF"/>
+        </w:rPr>
+      </w:pPr>
+      <w:r>
+        <w:rPr>
+          <w:color w:val="C45911" w:themeColor="accent2" w:themeShade="BF"/>
+        </w:rPr>
+        <w:t>template&lt;typename T1,</w:t>
+      </w:r>
+      <w:r>
+        <w:rPr>
+          <w:color w:val="C45911" w:themeColor="accent2" w:themeShade="BF"/>
+        </w:rPr>
         <w:t xml:space="preserve"> </w:t>
       </w:r>
       <w:r>
         <w:rPr>
           <w:color w:val="C45911" w:themeColor="accent2" w:themeShade="BF"/>
         </w:rPr>
-        <w:t xml:space="preserve">single_act_visit </w:t>
-      </w:r>
-      <w:r>
-        <w:rPr>
-          <w:color w:val="C45911" w:themeColor="accent2" w:themeShade="BF"/>
-        </w:rPr>
-        <w:t>(const char *name1, const char *name2, V &amp;visitor);</w:t>
-      </w:r>
-    </w:p>
-    <w:p>
-      <w:pPr>
-        <w:ind w:left="1440"/>
-      </w:pPr>
-      <w:r>
-        <w:t>This is similar to visit(), but it passes a const reference to the index</w:t>
-      </w:r>
-    </w:p>
-    <w:p>
-      <w:pPr>
-        <w:ind w:left="1440"/>
-      </w:pPr>
-      <w:r>
-        <w:t>vector and the two named column vectors at once the functor visitor. This is convenient for calculations that need the whole data vector.</w:t>
+        <w:t>typename T2,</w:t>
+      </w:r>
+      <w:r>
+        <w:rPr>
+          <w:color w:val="C45911" w:themeColor="accent2" w:themeShade="BF"/>
+        </w:rPr>
+        <w:t xml:space="preserve"> </w:t>
+      </w:r>
+      <w:r>
+        <w:rPr>
+          <w:color w:val="C45911" w:themeColor="accent2" w:themeShade="BF"/>
+        </w:rPr>
+        <w:t>typename T3,</w:t>
+      </w:r>
+      <w:r>
+        <w:rPr>
+          <w:color w:val="C45911" w:themeColor="accent2" w:themeShade="BF"/>
+        </w:rPr>
+        <w:t xml:space="preserve"> </w:t>
+      </w:r>
+      <w:r>
+        <w:rPr>
+          <w:color w:val="C45911" w:themeColor="accent2" w:themeShade="BF"/>
+        </w:rPr>
+        <w:t>typename T4,</w:t>
+      </w:r>
+      <w:r>
+        <w:rPr>
+          <w:color w:val="C45911" w:themeColor="accent2" w:themeShade="BF"/>
+        </w:rPr>
+        <w:t xml:space="preserve"> </w:t>
+      </w:r>
+      <w:r>
+        <w:rPr>
+          <w:color w:val="C45911" w:themeColor="accent2" w:themeShade="BF"/>
+        </w:rPr>
+        <w:t>typename T5,</w:t>
+      </w:r>
+    </w:p>
+    <w:p>
+      <w:pPr>
+        <w:ind w:left="1440"/>
+        <w:rPr>
+          <w:color w:val="C45911" w:themeColor="accent2" w:themeShade="BF"/>
+        </w:rPr>
+      </w:pPr>
+      <w:r>
+        <w:rPr>
+          <w:color w:val="C45911" w:themeColor="accent2" w:themeShade="BF"/>
+        </w:rPr>
+        <w:t xml:space="preserve">                typename V&gt;</w:t>
+      </w:r>
+    </w:p>
+    <w:p>
+      <w:pPr>
+        <w:ind w:left="1440"/>
+        <w:rPr>
+          <w:color w:val="C45911" w:themeColor="accent2" w:themeShade="BF"/>
+        </w:rPr>
+      </w:pPr>
+      <w:r>
+        <w:rPr>
+          <w:color w:val="C45911" w:themeColor="accent2" w:themeShade="BF"/>
+        </w:rPr>
+        <w:t>V &amp;visit (const char *name1,</w:t>
+      </w:r>
+    </w:p>
+    <w:p>
+      <w:pPr>
+        <w:ind w:left="1440"/>
+        <w:rPr>
+          <w:color w:val="C45911" w:themeColor="accent2" w:themeShade="BF"/>
+        </w:rPr>
+      </w:pPr>
+      <w:r>
+        <w:rPr>
+          <w:color w:val="C45911" w:themeColor="accent2" w:themeShade="BF"/>
+        </w:rPr>
+        <w:t xml:space="preserve">                const char *name2,</w:t>
+      </w:r>
+    </w:p>
+    <w:p>
+      <w:pPr>
+        <w:ind w:left="1440"/>
+        <w:rPr>
+          <w:color w:val="C45911" w:themeColor="accent2" w:themeShade="BF"/>
+        </w:rPr>
+      </w:pPr>
+      <w:r>
+        <w:rPr>
+          <w:color w:val="C45911" w:themeColor="accent2" w:themeShade="BF"/>
+        </w:rPr>
+        <w:t xml:space="preserve">                const char *name3,</w:t>
+      </w:r>
+    </w:p>
+    <w:p>
+      <w:pPr>
+        <w:ind w:left="1440"/>
+        <w:rPr>
+          <w:color w:val="C45911" w:themeColor="accent2" w:themeShade="BF"/>
+        </w:rPr>
+      </w:pPr>
+      <w:r>
+        <w:rPr>
+          <w:color w:val="C45911" w:themeColor="accent2" w:themeShade="BF"/>
+        </w:rPr>
+        <w:t xml:space="preserve">                const char *name4,</w:t>
+      </w:r>
+    </w:p>
+    <w:p>
+      <w:pPr>
+        <w:ind w:left="1440"/>
+        <w:rPr>
+          <w:color w:val="C45911" w:themeColor="accent2" w:themeShade="BF"/>
+        </w:rPr>
+      </w:pPr>
+      <w:r>
+        <w:rPr>
+          <w:color w:val="C45911" w:themeColor="accent2" w:themeShade="BF"/>
+        </w:rPr>
+        <w:t xml:space="preserve">                const char *name5,</w:t>
+      </w:r>
+    </w:p>
+    <w:p>
+      <w:pPr>
+        <w:ind w:left="1440"/>
+        <w:rPr>
+          <w:color w:val="C45911" w:themeColor="accent2" w:themeShade="BF"/>
+        </w:rPr>
+      </w:pPr>
+      <w:r>
+        <w:rPr>
+          <w:color w:val="C45911" w:themeColor="accent2" w:themeShade="BF"/>
+        </w:rPr>
+        <w:t xml:space="preserve">                V &amp;visitor);</w:t>
+      </w:r>
+    </w:p>
+    <w:p>
+      <w:pPr>
+        <w:ind w:left="1440"/>
+      </w:pPr>
+      <w:r>
+        <w:t>It passes the values of each index and the five named columns to the functor visitor sequentially from beginning to end</w:t>
       </w:r>
     </w:p>
     <w:p>
@@ -17616,10 +18085,65 @@
           <w:i/>
           <w:iCs/>
         </w:rPr>
+        <w:lastRenderedPageBreak/>
+        <w:t>T3</w:t>
+      </w:r>
+      <w:r>
+        <w:t>: Type of the third named column</w:t>
+      </w:r>
+    </w:p>
+    <w:p>
+      <w:pPr>
+        <w:ind w:left="1440"/>
+      </w:pPr>
+      <w:r>
+        <w:rPr>
+          <w:i/>
+          <w:iCs/>
+        </w:rPr>
+        <w:t>T4</w:t>
+      </w:r>
+      <w:r>
+        <w:t xml:space="preserve">: Type of the </w:t>
+      </w:r>
+      <w:r>
+        <w:t>fourth</w:t>
+      </w:r>
+      <w:r>
+        <w:t xml:space="preserve"> named column</w:t>
+      </w:r>
+    </w:p>
+    <w:p>
+      <w:pPr>
+        <w:ind w:left="1440"/>
+      </w:pPr>
+      <w:r>
+        <w:rPr>
+          <w:i/>
+          <w:iCs/>
+        </w:rPr>
+        <w:t>T5</w:t>
+      </w:r>
+      <w:r>
+        <w:t>: Type of the fifth named column</w:t>
+      </w:r>
+    </w:p>
+    <w:p>
+      <w:pPr>
+        <w:ind w:left="1440"/>
+      </w:pPr>
+      <w:r>
         <w:t>V</w:t>
       </w:r>
       <w:r>
-        <w:t>: Type of the visitor functor</w:t>
+        <w:rPr>
+          <w:i/>
+          <w:iCs/>
+        </w:rPr>
+        <w:t>:</w:t>
+      </w:r>
+      <w:r>
+        <w:t xml:space="preserve"> Type of the visitor functor</w:t>
       </w:r>
     </w:p>
     <w:p>
@@ -17635,6 +18159,57 @@
       </w:r>
       <w:r>
         <w:t>: Name of the first data column</w:t>
+      </w:r>
+    </w:p>
+    <w:p>
+      <w:pPr>
+        <w:ind w:left="1440"/>
+      </w:pPr>
+      <w:r>
+        <w:rPr>
+          <w:i/>
+          <w:iCs/>
+        </w:rPr>
+        <w:t>name2</w:t>
+      </w:r>
+      <w:r>
+        <w:t>: Name of the second data column</w:t>
+      </w:r>
+    </w:p>
+    <w:p>
+      <w:pPr>
+        <w:ind w:left="1440"/>
+      </w:pPr>
+      <w:r>
+        <w:rPr>
+          <w:i/>
+          <w:iCs/>
+        </w:rPr>
+        <w:t>name3</w:t>
+      </w:r>
+      <w:r>
+        <w:t>: Name of the third data column</w:t>
+      </w:r>
+    </w:p>
+    <w:p>
+      <w:pPr>
+        <w:ind w:left="1440"/>
+      </w:pPr>
+      <w:r>
+        <w:rPr>
+          <w:i/>
+          <w:iCs/>
+        </w:rPr>
+        <w:t>name4</w:t>
+      </w:r>
+      <w:r>
+        <w:t xml:space="preserve">: Name of the </w:t>
+      </w:r>
+      <w:r>
+        <w:t>fourth</w:t>
+      </w:r>
+      <w:r>
+        <w:t xml:space="preserve"> data column</w:t>
       </w:r>
     </w:p>
     <w:p>
@@ -17649,10 +18224,10 @@
           <w:i/>
           <w:iCs/>
         </w:rPr>
-        <w:t>name2</w:t>
-      </w:r>
-      <w:r>
-        <w:t>: Name of the second data column</w:t>
+        <w:t>name5</w:t>
+      </w:r>
+      <w:r>
+        <w:t>: Name of the fifth data column</w:t>
       </w:r>
     </w:p>
     <w:p/>
@@ -17667,49 +18242,233 @@
         <w:rPr>
           <w:color w:val="C45911" w:themeColor="accent2" w:themeShade="BF"/>
         </w:rPr>
-        <w:t>template&lt;typename ... types&gt;</w:t>
-      </w:r>
-    </w:p>
-    <w:p>
-      <w:pPr>
-        <w:ind w:left="1440"/>
-        <w:rPr>
-          <w:color w:val="C45911" w:themeColor="accent2" w:themeShade="BF"/>
-        </w:rPr>
-      </w:pPr>
-      <w:r>
-        <w:rPr>
-          <w:color w:val="C45911" w:themeColor="accent2" w:themeShade="BF"/>
-        </w:rPr>
-        <w:t>bool is_equal (const DataFrame &amp;rhs) const;</w:t>
-      </w:r>
-    </w:p>
-    <w:p>
-      <w:pPr>
-        <w:ind w:left="1440"/>
-      </w:pPr>
-      <w:r>
-        <w:t>It compares self with rhs. If both have the same indices, same number of columns, same names for each column, and all columns are equal, then it returns true. Otherwise it returns false</w:t>
-      </w:r>
-    </w:p>
-    <w:p>
-      <w:pPr>
-        <w:ind w:left="1440"/>
-      </w:pPr>
-    </w:p>
-    <w:p>
-      <w:pPr>
-        <w:ind w:left="1440"/>
-      </w:pPr>
-      <w:r>
-        <w:rPr>
-          <w:i/>
-          <w:iCs/>
-        </w:rPr>
-        <w:t>types</w:t>
-      </w:r>
-      <w:r>
-        <w:t>: List all the types of all data columns.</w:t>
+        <w:t>template&lt;typename T, typename V&gt;</w:t>
+      </w:r>
+    </w:p>
+    <w:p>
+      <w:pPr>
+        <w:ind w:left="1440"/>
+        <w:rPr>
+          <w:color w:val="C45911" w:themeColor="accent2" w:themeShade="BF"/>
+        </w:rPr>
+      </w:pPr>
+      <w:r>
+        <w:rPr>
+          <w:color w:val="C45911" w:themeColor="accent2" w:themeShade="BF"/>
+        </w:rPr>
+        <w:t>V &amp;</w:t>
+      </w:r>
+      <w:r>
+        <w:t xml:space="preserve"> </w:t>
+      </w:r>
+      <w:r>
+        <w:rPr>
+          <w:color w:val="C45911" w:themeColor="accent2" w:themeShade="BF"/>
+        </w:rPr>
+        <w:t>single_act_visit</w:t>
+      </w:r>
+      <w:r>
+        <w:rPr>
+          <w:color w:val="C45911" w:themeColor="accent2" w:themeShade="BF"/>
+        </w:rPr>
+        <w:t xml:space="preserve"> </w:t>
+      </w:r>
+      <w:r>
+        <w:rPr>
+          <w:color w:val="C45911" w:themeColor="accent2" w:themeShade="BF"/>
+        </w:rPr>
+        <w:t>(const char *name, V &amp;visitor);</w:t>
+      </w:r>
+    </w:p>
+    <w:p>
+      <w:pPr>
+        <w:ind w:left="1440"/>
+      </w:pPr>
+      <w:r>
+        <w:t>This is similar to visit(), but it passes a const reference to the index vector and the named column vector at once the functor visitor. This is convenient for calculations that need the whole data vector, for example auto-correlation.</w:t>
+      </w:r>
+    </w:p>
+    <w:p>
+      <w:pPr>
+        <w:ind w:left="1440"/>
+      </w:pPr>
+    </w:p>
+    <w:p>
+      <w:pPr>
+        <w:ind w:left="1440"/>
+      </w:pPr>
+      <w:r>
+        <w:rPr>
+          <w:i/>
+          <w:iCs/>
+        </w:rPr>
+        <w:t>T</w:t>
+      </w:r>
+      <w:r>
+        <w:t>: Type of the named column</w:t>
+      </w:r>
+    </w:p>
+    <w:p>
+      <w:pPr>
+        <w:ind w:left="1440"/>
+      </w:pPr>
+      <w:r>
+        <w:rPr>
+          <w:i/>
+          <w:iCs/>
+        </w:rPr>
+        <w:t>V</w:t>
+      </w:r>
+      <w:r>
+        <w:t>: Type of the visitor functor</w:t>
+      </w:r>
+    </w:p>
+    <w:p>
+      <w:pPr>
+        <w:ind w:left="1440"/>
+      </w:pPr>
+      <w:r>
+        <w:rPr>
+          <w:i/>
+          <w:iCs/>
+        </w:rPr>
+        <w:t>name</w:t>
+      </w:r>
+      <w:r>
+        <w:t>: Name of the data column</w:t>
+      </w:r>
+    </w:p>
+    <w:p/>
+    <w:p>
+      <w:pPr>
+        <w:ind w:left="1440"/>
+        <w:rPr>
+          <w:color w:val="C45911" w:themeColor="accent2" w:themeShade="BF"/>
+        </w:rPr>
+      </w:pPr>
+      <w:r>
+        <w:rPr>
+          <w:color w:val="C45911" w:themeColor="accent2" w:themeShade="BF"/>
+        </w:rPr>
+        <w:t>template&lt;typename T1, typename T2, typename V&gt;</w:t>
+      </w:r>
+    </w:p>
+    <w:p>
+      <w:pPr>
+        <w:ind w:left="1440"/>
+        <w:rPr>
+          <w:color w:val="C45911" w:themeColor="accent2" w:themeShade="BF"/>
+        </w:rPr>
+      </w:pPr>
+      <w:r>
+        <w:rPr>
+          <w:color w:val="C45911" w:themeColor="accent2" w:themeShade="BF"/>
+        </w:rPr>
+        <w:t>V &amp;</w:t>
+      </w:r>
+      <w:r>
+        <w:t xml:space="preserve"> </w:t>
+      </w:r>
+      <w:r>
+        <w:rPr>
+          <w:color w:val="C45911" w:themeColor="accent2" w:themeShade="BF"/>
+        </w:rPr>
+        <w:t xml:space="preserve">single_act_visit </w:t>
+      </w:r>
+      <w:r>
+        <w:rPr>
+          <w:color w:val="C45911" w:themeColor="accent2" w:themeShade="BF"/>
+        </w:rPr>
+        <w:t>(const char *name1, const char *name2, V &amp;visitor);</w:t>
+      </w:r>
+    </w:p>
+    <w:p>
+      <w:pPr>
+        <w:ind w:left="1440"/>
+      </w:pPr>
+      <w:r>
+        <w:t>This is similar to visit(), but it passes a const reference to the index</w:t>
+      </w:r>
+    </w:p>
+    <w:p>
+      <w:pPr>
+        <w:ind w:left="1440"/>
+      </w:pPr>
+      <w:r>
+        <w:t>vector and the two named column vectors at once the functor visitor. This is convenient for calculations that need the whole data vector.</w:t>
+      </w:r>
+    </w:p>
+    <w:p>
+      <w:pPr>
+        <w:ind w:left="1440"/>
+      </w:pPr>
+      <w:r>
+        <w:t>NOTE: This method could be used to implement a pivot table.</w:t>
+      </w:r>
+    </w:p>
+    <w:p>
+      <w:pPr>
+        <w:ind w:left="1440"/>
+      </w:pPr>
+    </w:p>
+    <w:p>
+      <w:pPr>
+        <w:ind w:left="1440"/>
+      </w:pPr>
+      <w:r>
+        <w:rPr>
+          <w:i/>
+          <w:iCs/>
+        </w:rPr>
+        <w:t>T1</w:t>
+      </w:r>
+      <w:r>
+        <w:t>: Type of the first named column</w:t>
+      </w:r>
+    </w:p>
+    <w:p>
+      <w:pPr>
+        <w:ind w:left="1440"/>
+      </w:pPr>
+      <w:r>
+        <w:rPr>
+          <w:i/>
+          <w:iCs/>
+        </w:rPr>
+        <w:t>T2</w:t>
+      </w:r>
+      <w:r>
+        <w:t>: Type of the second named column</w:t>
+      </w:r>
+    </w:p>
+    <w:p>
+      <w:pPr>
+        <w:ind w:left="1440"/>
+      </w:pPr>
+      <w:r>
+        <w:rPr>
+          <w:i/>
+          <w:iCs/>
+        </w:rPr>
+        <w:t>V</w:t>
+      </w:r>
+      <w:r>
+        <w:t>: Type of the visitor functor</w:t>
+      </w:r>
+    </w:p>
+    <w:p>
+      <w:pPr>
+        <w:ind w:left="1440"/>
+      </w:pPr>
+      <w:r>
+        <w:rPr>
+          <w:i/>
+          <w:iCs/>
+        </w:rPr>
+        <w:t>name1</w:t>
+      </w:r>
+      <w:r>
+        <w:t>: Name of the first data column</w:t>
       </w:r>
     </w:p>
     <w:p>
@@ -17720,6 +18479,81 @@
         <w:ind w:left="1440"/>
       </w:pPr>
       <w:r>
+        <w:rPr>
+          <w:i/>
+          <w:iCs/>
+        </w:rPr>
+        <w:t>name2</w:t>
+      </w:r>
+      <w:r>
+        <w:t>: Name of the second data column</w:t>
+      </w:r>
+    </w:p>
+    <w:p/>
+    <w:p>
+      <w:pPr>
+        <w:ind w:left="1440"/>
+        <w:rPr>
+          <w:color w:val="C45911" w:themeColor="accent2" w:themeShade="BF"/>
+        </w:rPr>
+      </w:pPr>
+      <w:r>
+        <w:rPr>
+          <w:color w:val="C45911" w:themeColor="accent2" w:themeShade="BF"/>
+        </w:rPr>
+        <w:t>template&lt;typename ... types&gt;</w:t>
+      </w:r>
+    </w:p>
+    <w:p>
+      <w:pPr>
+        <w:ind w:left="1440"/>
+        <w:rPr>
+          <w:color w:val="C45911" w:themeColor="accent2" w:themeShade="BF"/>
+        </w:rPr>
+      </w:pPr>
+      <w:r>
+        <w:rPr>
+          <w:color w:val="C45911" w:themeColor="accent2" w:themeShade="BF"/>
+        </w:rPr>
+        <w:t>bool is_equal (const DataFrame &amp;rhs) const;</w:t>
+      </w:r>
+    </w:p>
+    <w:p>
+      <w:pPr>
+        <w:ind w:left="1440"/>
+      </w:pPr>
+      <w:r>
+        <w:t>It compares self with rhs. If both have the same indices, same number of columns, same names for each column, and all columns are equal, then it returns true. Otherwise it returns false</w:t>
+      </w:r>
+    </w:p>
+    <w:p>
+      <w:pPr>
+        <w:ind w:left="1440"/>
+      </w:pPr>
+    </w:p>
+    <w:p>
+      <w:pPr>
+        <w:ind w:left="1440"/>
+      </w:pPr>
+      <w:r>
+        <w:rPr>
+          <w:i/>
+          <w:iCs/>
+        </w:rPr>
+        <w:t>types</w:t>
+      </w:r>
+      <w:r>
+        <w:t>: List all the types of all data columns.</w:t>
+      </w:r>
+    </w:p>
+    <w:p>
+      <w:pPr>
+        <w:pBdr>
+          <w:bottom w:val="single" w:sz="6" w:space="1" w:color="auto"/>
+        </w:pBdr>
+        <w:ind w:left="1440"/>
+      </w:pPr>
+      <w:r>
         <w:t xml:space="preserve">          A type should be specified in the list only once.</w:t>
       </w:r>
     </w:p>
@@ -17789,6 +18623,7 @@
         <w:ind w:left="1440"/>
       </w:pPr>
       <w:r>
+        <w:lastRenderedPageBreak/>
         <w:t>It iterates over all indices in rhs and modifies all the data columns in self that correspond to the given index value. If not already_sorted, both rhs and self will be sorted by index. It returns a reference to self</w:t>
       </w:r>
     </w:p>
@@ -17829,7 +18664,6 @@
           <w:i/>
           <w:iCs/>
         </w:rPr>
-        <w:lastRenderedPageBreak/>
         <w:t>already_sorted</w:t>
       </w:r>
       <w:r>
@@ -23129,7 +23963,7 @@
 </file>
 
 <file path=customXml/itemProps1.xml><?xml version="1.0" encoding="utf-8"?>
-<ds:datastoreItem xmlns:ds="http://schemas.openxmlformats.org/officeDocument/2006/customXml" ds:itemID="{7194161D-31BB-B84B-8110-2096045AE53C}">
+<ds:datastoreItem xmlns:ds="http://schemas.openxmlformats.org/officeDocument/2006/customXml" ds:itemID="{D66D8F77-B4D3-8245-A943-6ECAA4BC7A68}">
   <ds:schemaRefs>
     <ds:schemaRef ds:uri="http://schemas.openxmlformats.org/officeDocument/2006/bibliography"/>
   </ds:schemaRefs>

</xml_diff>

<commit_message>
Added documentation for views in get data by selection
</commit_message>
<xml_diff>
--- a/docs/DataFrameDoc.docx
+++ b/docs/DataFrameDoc.docx
@@ -1537,7 +1537,7 @@
                 <w:sz w:val="21"/>
                 <w:szCs w:val="21"/>
               </w:rPr>
-              <w:t>groupby(  )</w:t>
+              <w:t>get_view_by_sel(  )</w:t>
             </w:r>
           </w:p>
         </w:tc>
@@ -1606,7 +1606,7 @@
                 <w:sz w:val="21"/>
                 <w:szCs w:val="21"/>
               </w:rPr>
-              <w:t>groupby_async(  )</w:t>
+              <w:t>groupby(  )</w:t>
             </w:r>
           </w:p>
         </w:tc>
@@ -1675,7 +1675,7 @@
                 <w:sz w:val="21"/>
                 <w:szCs w:val="21"/>
               </w:rPr>
-              <w:t>is_equal(  )</w:t>
+              <w:t>groupby_async(  )</w:t>
             </w:r>
           </w:p>
         </w:tc>
@@ -1744,7 +1744,7 @@
                 <w:sz w:val="21"/>
                 <w:szCs w:val="21"/>
               </w:rPr>
-              <w:t>join_by_index(  )</w:t>
+              <w:t>is_equal(  )</w:t>
             </w:r>
           </w:p>
         </w:tc>
@@ -1813,7 +1813,7 @@
                 <w:sz w:val="21"/>
                 <w:szCs w:val="21"/>
               </w:rPr>
-              <w:t>load_column(  )</w:t>
+              <w:t>join_by_index(  )</w:t>
             </w:r>
           </w:p>
         </w:tc>
@@ -1882,7 +1882,7 @@
                 <w:sz w:val="21"/>
                 <w:szCs w:val="21"/>
               </w:rPr>
-              <w:t>load_data(  )</w:t>
+              <w:t>load_column(  )</w:t>
             </w:r>
           </w:p>
         </w:tc>
@@ -1951,7 +1951,7 @@
                 <w:sz w:val="21"/>
                 <w:szCs w:val="21"/>
               </w:rPr>
-              <w:t>load_index(  )</w:t>
+              <w:t>load_data(  )</w:t>
             </w:r>
           </w:p>
         </w:tc>
@@ -2020,7 +2020,7 @@
                 <w:sz w:val="21"/>
                 <w:szCs w:val="21"/>
               </w:rPr>
-              <w:t>make_consistent(  )</w:t>
+              <w:t>load_index(  )</w:t>
             </w:r>
           </w:p>
         </w:tc>
@@ -2078,7 +2078,7 @@
                 <w:sz w:val="21"/>
                 <w:szCs w:val="21"/>
               </w:rPr>
-              <w:t>modify_by_idx(  )</w:t>
+              <w:t>make_consistent(  )</w:t>
             </w:r>
           </w:p>
         </w:tc>
@@ -2136,7 +2136,7 @@
                 <w:sz w:val="21"/>
                 <w:szCs w:val="21"/>
               </w:rPr>
-              <w:t>multi_visit(  )</w:t>
+              <w:t>modify_by_idx(  )</w:t>
             </w:r>
           </w:p>
         </w:tc>
@@ -2194,7 +2194,7 @@
                 <w:sz w:val="21"/>
                 <w:szCs w:val="21"/>
               </w:rPr>
-              <w:t>read(  )</w:t>
+              <w:t>multi_visit(  )</w:t>
             </w:r>
           </w:p>
         </w:tc>
@@ -2252,7 +2252,7 @@
                 <w:sz w:val="21"/>
                 <w:szCs w:val="21"/>
               </w:rPr>
-              <w:t>read_async(  )</w:t>
+              <w:t>read(  )</w:t>
             </w:r>
           </w:p>
         </w:tc>
@@ -2310,7 +2310,7 @@
                 <w:sz w:val="21"/>
                 <w:szCs w:val="21"/>
               </w:rPr>
-              <w:t>remove_column(  )</w:t>
+              <w:t>read_async(  )</w:t>
             </w:r>
           </w:p>
         </w:tc>
@@ -2368,7 +2368,7 @@
                 <w:sz w:val="21"/>
                 <w:szCs w:val="21"/>
               </w:rPr>
-              <w:t>remove_data_by_idx(  )</w:t>
+              <w:t>remove_column(  )</w:t>
             </w:r>
           </w:p>
         </w:tc>
@@ -2426,7 +2426,7 @@
                 <w:sz w:val="21"/>
                 <w:szCs w:val="21"/>
               </w:rPr>
-              <w:t>remove_data_by_loc(  )</w:t>
+              <w:t>remove_data_by_idx(  )</w:t>
             </w:r>
           </w:p>
         </w:tc>
@@ -2484,7 +2484,7 @@
                 <w:sz w:val="21"/>
                 <w:szCs w:val="21"/>
               </w:rPr>
-              <w:t>rename_column(  )</w:t>
+              <w:t>remove_data_by_loc(  )</w:t>
             </w:r>
           </w:p>
         </w:tc>
@@ -2542,7 +2542,7 @@
                 <w:sz w:val="21"/>
                 <w:szCs w:val="21"/>
               </w:rPr>
-              <w:t>replace(  )</w:t>
+              <w:t>rename_column(  )</w:t>
             </w:r>
           </w:p>
         </w:tc>
@@ -2600,7 +2600,7 @@
                 <w:sz w:val="21"/>
                 <w:szCs w:val="21"/>
               </w:rPr>
-              <w:t>replace_index(  )</w:t>
+              <w:t>replace(  )</w:t>
             </w:r>
           </w:p>
         </w:tc>
@@ -2658,7 +2658,7 @@
                 <w:sz w:val="21"/>
                 <w:szCs w:val="21"/>
               </w:rPr>
-              <w:t>rotate(  )</w:t>
+              <w:t>replace_index(  )</w:t>
             </w:r>
           </w:p>
         </w:tc>
@@ -2716,7 +2716,7 @@
                 <w:sz w:val="21"/>
                 <w:szCs w:val="21"/>
               </w:rPr>
-              <w:t>self_bucketize(  )</w:t>
+              <w:t>rotate(  )</w:t>
             </w:r>
           </w:p>
         </w:tc>
@@ -2774,7 +2774,7 @@
                 <w:sz w:val="21"/>
                 <w:szCs w:val="21"/>
               </w:rPr>
-              <w:t>self_rotate(  )</w:t>
+              <w:t>self_bucketize(  )</w:t>
             </w:r>
           </w:p>
         </w:tc>
@@ -2832,7 +2832,7 @@
                 <w:sz w:val="21"/>
                 <w:szCs w:val="21"/>
               </w:rPr>
-              <w:t>self_shift(  )</w:t>
+              <w:t>self_rotate(  )</w:t>
             </w:r>
           </w:p>
         </w:tc>
@@ -2890,7 +2890,7 @@
                 <w:sz w:val="21"/>
                 <w:szCs w:val="21"/>
               </w:rPr>
-              <w:t>shift(  )</w:t>
+              <w:t>self_shift(  )</w:t>
             </w:r>
           </w:p>
         </w:tc>
@@ -2948,7 +2948,7 @@
                 <w:sz w:val="21"/>
                 <w:szCs w:val="21"/>
               </w:rPr>
-              <w:t>single_act_visit( )</w:t>
+              <w:t>shift(  )</w:t>
             </w:r>
           </w:p>
         </w:tc>
@@ -3006,7 +3006,7 @@
                 <w:sz w:val="21"/>
                 <w:szCs w:val="21"/>
               </w:rPr>
-              <w:t>sort(  )</w:t>
+              <w:t>single_act_visit( )</w:t>
             </w:r>
           </w:p>
         </w:tc>
@@ -3064,7 +3064,7 @@
                 <w:sz w:val="21"/>
                 <w:szCs w:val="21"/>
               </w:rPr>
-              <w:t>sort_async(  )</w:t>
+              <w:t>sort(  )</w:t>
             </w:r>
           </w:p>
         </w:tc>
@@ -3122,7 +3122,7 @@
                 <w:sz w:val="21"/>
                 <w:szCs w:val="21"/>
               </w:rPr>
-              <w:t>transpose(  )</w:t>
+              <w:t>sort_async(  )</w:t>
             </w:r>
           </w:p>
         </w:tc>
@@ -3180,7 +3180,7 @@
                 <w:sz w:val="21"/>
                 <w:szCs w:val="21"/>
               </w:rPr>
-              <w:t>value_counts(  )</w:t>
+              <w:t>transpose(  )</w:t>
             </w:r>
           </w:p>
         </w:tc>
@@ -3238,7 +3238,7 @@
                 <w:sz w:val="21"/>
                 <w:szCs w:val="21"/>
               </w:rPr>
-              <w:t>visit(  )</w:t>
+              <w:t>value_counts(  )</w:t>
             </w:r>
           </w:p>
         </w:tc>
@@ -3296,7 +3296,7 @@
                 <w:sz w:val="21"/>
                 <w:szCs w:val="21"/>
               </w:rPr>
-              <w:t>write(  )</w:t>
+              <w:t>visit(  )</w:t>
             </w:r>
           </w:p>
         </w:tc>
@@ -3348,6 +3348,66 @@
             </w:pPr>
             <w:r>
               <w:rPr>
+                <w:b/>
+                <w:bCs/>
+                <w:color w:val="C45911" w:themeColor="accent2" w:themeShade="BF"/>
+                <w:sz w:val="21"/>
+                <w:szCs w:val="21"/>
+              </w:rPr>
+              <w:t>write(  )</w:t>
+            </w:r>
+          </w:p>
+        </w:tc>
+        <w:tc>
+          <w:tcPr>
+            <w:tcW w:w="3060" w:type="dxa"/>
+          </w:tcPr>
+          <w:p>
+            <w:pPr>
+              <w:rPr>
+                <w:b/>
+                <w:color w:val="C45911" w:themeColor="accent2" w:themeShade="BF"/>
+                <w:sz w:val="21"/>
+                <w:szCs w:val="21"/>
+              </w:rPr>
+            </w:pPr>
+          </w:p>
+        </w:tc>
+        <w:tc>
+          <w:tcPr>
+            <w:tcW w:w="3528" w:type="dxa"/>
+          </w:tcPr>
+          <w:p>
+            <w:pPr>
+              <w:rPr>
+                <w:b/>
+                <w:color w:val="C45911" w:themeColor="accent2" w:themeShade="BF"/>
+                <w:sz w:val="21"/>
+                <w:szCs w:val="21"/>
+              </w:rPr>
+            </w:pPr>
+          </w:p>
+        </w:tc>
+      </w:tr>
+      <w:tr>
+        <w:tc>
+          <w:tcPr>
+            <w:tcW w:w="2988" w:type="dxa"/>
+          </w:tcPr>
+          <w:p>
+            <w:pPr>
+              <w:rPr>
+                <w:b/>
+                <w:bCs/>
+                <w:color w:val="C45911" w:themeColor="accent2" w:themeShade="BF"/>
+                <w:sz w:val="21"/>
+                <w:szCs w:val="21"/>
+              </w:rPr>
+            </w:pPr>
+            <w:r>
+              <w:rPr>
+                <w:b/>
+                <w:bCs/>
                 <w:color w:val="C45911" w:themeColor="accent2" w:themeShade="BF"/>
                 <w:sz w:val="21"/>
                 <w:szCs w:val="21"/>
@@ -14803,24 +14863,48 @@
     <w:p>
       <w:pPr>
         <w:ind w:left="2160"/>
-      </w:pPr>
-      <w:r>
+        <w:rPr>
+          <w:i/>
+          <w:iCs/>
+        </w:rPr>
+      </w:pPr>
+      <w:r>
+        <w:rPr>
+          <w:i/>
+          <w:iCs/>
+        </w:rPr>
         <w:t>INDEX:&lt;Comma delimited list of values&gt;</w:t>
       </w:r>
     </w:p>
     <w:p>
       <w:pPr>
         <w:ind w:left="2160"/>
-      </w:pPr>
-      <w:r>
+        <w:rPr>
+          <w:i/>
+          <w:iCs/>
+        </w:rPr>
+      </w:pPr>
+      <w:r>
+        <w:rPr>
+          <w:i/>
+          <w:iCs/>
+        </w:rPr>
         <w:t>&lt;Column1 name&gt;:&lt;Column1 type&gt;:&lt;Comma delimited list of values&gt;</w:t>
       </w:r>
     </w:p>
     <w:p>
       <w:pPr>
         <w:ind w:left="2160"/>
-      </w:pPr>
-      <w:r>
+        <w:rPr>
+          <w:i/>
+          <w:iCs/>
+        </w:rPr>
+      </w:pPr>
+      <w:r>
+        <w:rPr>
+          <w:i/>
+          <w:iCs/>
+        </w:rPr>
         <w:t>&lt;Column2 name&gt;:&lt;Column2 type&gt;:&lt;Comma delimited list of values&gt;</w:t>
       </w:r>
     </w:p>
@@ -15044,24 +15128,48 @@
     <w:p>
       <w:pPr>
         <w:ind w:left="2160"/>
-      </w:pPr>
-      <w:r>
+        <w:rPr>
+          <w:i/>
+          <w:iCs/>
+        </w:rPr>
+      </w:pPr>
+      <w:r>
+        <w:rPr>
+          <w:i/>
+          <w:iCs/>
+        </w:rPr>
         <w:t>INDEX:&lt;Comma delimited list of values&gt;</w:t>
       </w:r>
     </w:p>
     <w:p>
       <w:pPr>
         <w:ind w:left="2160"/>
-      </w:pPr>
-      <w:r>
+        <w:rPr>
+          <w:i/>
+          <w:iCs/>
+        </w:rPr>
+      </w:pPr>
+      <w:r>
+        <w:rPr>
+          <w:i/>
+          <w:iCs/>
+        </w:rPr>
         <w:t>&lt;Column1 name&gt;:&lt;Column1 type&gt;:&lt;Comma delimited list of values&gt;</w:t>
       </w:r>
     </w:p>
     <w:p>
       <w:pPr>
         <w:ind w:left="2160"/>
-      </w:pPr>
-      <w:r>
+        <w:rPr>
+          <w:i/>
+          <w:iCs/>
+        </w:rPr>
+      </w:pPr>
+      <w:r>
+        <w:rPr>
+          <w:i/>
+          <w:iCs/>
+        </w:rPr>
         <w:t>&lt;Column2 name&gt;:&lt;Column2 type&gt;:&lt;Comma delimited list of values&gt;</w:t>
       </w:r>
     </w:p>
@@ -15731,7 +15839,13 @@
         <w:t>types</w:t>
       </w:r>
       <w:r>
-        <w:t>: List all the types of all data columns.</w:t>
+        <w:t xml:space="preserve">: </w:t>
+      </w:r>
+      <w:r>
+        <w:t>List</w:t>
+      </w:r>
+      <w:r>
+        <w:t xml:space="preserve"> all the types of all data columns.</w:t>
       </w:r>
     </w:p>
     <w:p>
@@ -16270,48 +16384,832 @@
         <w:ind w:left="1440"/>
       </w:pPr>
       <w:r>
-        <w:t xml:space="preserve">This method does </w:t>
-      </w:r>
-      <w:r>
-        <w:t>Boolean</w:t>
-      </w:r>
-      <w:r>
-        <w:t xml:space="preserve"> filtering selection via the sel_functor</w:t>
-      </w:r>
-      <w:r>
+        <w:t>This method does Boolean filtering selection via the sel_functor (e.g. a functor, function, or lambda). It returns a new DataFrame. Each element of the named column along with its corresponding index is passed to the sel_functor. If sel_functor returns true, that index is selected and all the elements of all column for that index will be included in the returned DataFrame.</w:t>
+      </w:r>
+    </w:p>
+    <w:p>
+      <w:pPr>
+        <w:ind w:left="1440"/>
+      </w:pPr>
+      <w:r>
+        <w:t>The signature of sel_fucntor:</w:t>
+      </w:r>
+    </w:p>
+    <w:p>
+      <w:pPr>
+        <w:ind w:left="1440"/>
+        <w:rPr>
+          <w:i/>
+          <w:iCs/>
+        </w:rPr>
+      </w:pPr>
+      <w:r>
+        <w:t xml:space="preserve">     </w:t>
+      </w:r>
+      <w:r>
+        <w:rPr>
+          <w:i/>
+          <w:iCs/>
+        </w:rPr>
+        <w:t>bool ()(const IndexType &amp;, const T &amp;)</w:t>
+      </w:r>
+    </w:p>
+    <w:p>
+      <w:pPr>
+        <w:ind w:left="1440"/>
+      </w:pPr>
+      <w:r>
+        <w:lastRenderedPageBreak/>
+        <w:t xml:space="preserve">    </w:t>
+      </w:r>
+    </w:p>
+    <w:p>
+      <w:pPr>
+        <w:ind w:left="1440"/>
+      </w:pPr>
+      <w:r>
+        <w:t>NOTE: If the selection logic results in empty column(s), the result</w:t>
+      </w:r>
+    </w:p>
+    <w:p>
+      <w:pPr>
+        <w:ind w:left="1440"/>
+      </w:pPr>
+      <w:r>
+        <w:t xml:space="preserve">             empty columns will _not_ be padded with NaN's. You can always</w:t>
+      </w:r>
+    </w:p>
+    <w:p>
+      <w:pPr>
+        <w:ind w:left="1440"/>
+      </w:pPr>
+      <w:r>
+        <w:t xml:space="preserve">             call make_consistent() on the original or result DataFrame to make</w:t>
+      </w:r>
+    </w:p>
+    <w:p>
+      <w:pPr>
+        <w:ind w:left="1440"/>
+      </w:pPr>
+      <w:r>
+        <w:t xml:space="preserve">             all columns into consistent length</w:t>
+      </w:r>
+    </w:p>
+    <w:p>
+      <w:pPr>
+        <w:ind w:left="1440"/>
+      </w:pPr>
+    </w:p>
+    <w:p>
+      <w:pPr>
+        <w:ind w:left="1440"/>
+      </w:pPr>
+      <w:r>
+        <w:rPr>
+          <w:i/>
+          <w:iCs/>
+        </w:rPr>
+        <w:t>T</w:t>
+      </w:r>
+      <w:r>
+        <w:t>: Type of the named column</w:t>
+      </w:r>
+    </w:p>
+    <w:p>
+      <w:pPr>
+        <w:ind w:left="1440"/>
+      </w:pPr>
+      <w:r>
+        <w:rPr>
+          <w:i/>
+          <w:iCs/>
+        </w:rPr>
+        <w:t>F</w:t>
+      </w:r>
+      <w:r>
+        <w:t>: Type of the selecting functor</w:t>
+      </w:r>
+    </w:p>
+    <w:p>
+      <w:pPr>
+        <w:ind w:left="1440"/>
+      </w:pPr>
+      <w:r>
+        <w:rPr>
+          <w:i/>
+          <w:iCs/>
+        </w:rPr>
+        <w:t>Ts</w:t>
+      </w:r>
+      <w:r>
+        <w:t>: The list of types for all columns. A type should be specified only once</w:t>
+      </w:r>
+    </w:p>
+    <w:p>
+      <w:pPr>
+        <w:ind w:left="1440"/>
+      </w:pPr>
+      <w:r>
+        <w:rPr>
+          <w:i/>
+          <w:iCs/>
+        </w:rPr>
+        <w:t>name</w:t>
+      </w:r>
+      <w:r>
+        <w:t>: Name of the data column</w:t>
+      </w:r>
+    </w:p>
+    <w:p>
+      <w:pPr>
+        <w:ind w:left="1440"/>
+      </w:pPr>
+      <w:r>
+        <w:rPr>
+          <w:i/>
+          <w:iCs/>
+        </w:rPr>
+        <w:t>sel_functor</w:t>
+      </w:r>
+      <w:r>
+        <w:t>: A reference to the selecting functor</w:t>
+      </w:r>
+    </w:p>
+    <w:p>
+      <w:r>
+        <w:t xml:space="preserve">    </w:t>
+      </w:r>
+    </w:p>
+    <w:p>
+      <w:pPr>
+        <w:ind w:left="1440"/>
+        <w:rPr>
+          <w:color w:val="C45911" w:themeColor="accent2" w:themeShade="BF"/>
+        </w:rPr>
+      </w:pPr>
+      <w:r>
+        <w:rPr>
+          <w:color w:val="C45911" w:themeColor="accent2" w:themeShade="BF"/>
+        </w:rPr>
+        <w:t>template&lt;typename T, typename F, typename ... Ts&gt;</w:t>
+      </w:r>
+    </w:p>
+    <w:p>
+      <w:pPr>
+        <w:ind w:left="1440"/>
+        <w:rPr>
+          <w:color w:val="C45911" w:themeColor="accent2" w:themeShade="BF"/>
+        </w:rPr>
+      </w:pPr>
+      <w:r>
+        <w:rPr>
+          <w:color w:val="C45911" w:themeColor="accent2" w:themeShade="BF"/>
+        </w:rPr>
+        <w:t>DataFramePtrView&lt;IndexType&gt;</w:t>
+      </w:r>
+    </w:p>
+    <w:p>
+      <w:pPr>
+        <w:ind w:left="1440"/>
+        <w:rPr>
+          <w:color w:val="C45911" w:themeColor="accent2" w:themeShade="BF"/>
+        </w:rPr>
+      </w:pPr>
+      <w:r>
+        <w:rPr>
+          <w:color w:val="C45911" w:themeColor="accent2" w:themeShade="BF"/>
+        </w:rPr>
+        <w:t>get_view_by_sel (const char *name, F &amp;sel_functor);</w:t>
+      </w:r>
+    </w:p>
+    <w:p>
+      <w:pPr>
+        <w:ind w:left="1440"/>
+      </w:pPr>
+      <w:r>
+        <w:t>This is identical with above get_data_by_sel(), but:</w:t>
+      </w:r>
+    </w:p>
+    <w:p>
+      <w:pPr>
+        <w:ind w:left="1440"/>
+      </w:pPr>
+      <w:r>
+        <w:t>1) The result is a view</w:t>
+      </w:r>
+    </w:p>
+    <w:p>
+      <w:pPr>
+        <w:ind w:left="1440"/>
+      </w:pPr>
+      <w:r>
+        <w:t>2) Since the result is a view, you cannot call make_consistent() on the result.</w:t>
+      </w:r>
+    </w:p>
+    <w:p>
+      <w:pPr>
+        <w:ind w:left="1440"/>
+      </w:pPr>
+    </w:p>
+    <w:p>
+      <w:pPr>
+        <w:ind w:left="1440"/>
+      </w:pPr>
+      <w:r>
+        <w:rPr>
+          <w:i/>
+          <w:iCs/>
+        </w:rPr>
+        <w:t>T</w:t>
+      </w:r>
+      <w:r>
+        <w:t>: Type of the named column</w:t>
+      </w:r>
+    </w:p>
+    <w:p>
+      <w:pPr>
+        <w:ind w:left="1440"/>
+      </w:pPr>
+      <w:r>
+        <w:rPr>
+          <w:i/>
+          <w:iCs/>
+        </w:rPr>
+        <w:t>F</w:t>
+      </w:r>
+      <w:r>
+        <w:t>: Type of the selecting functor</w:t>
+      </w:r>
+    </w:p>
+    <w:p>
+      <w:pPr>
+        <w:ind w:left="1440"/>
+      </w:pPr>
+      <w:r>
+        <w:rPr>
+          <w:i/>
+          <w:iCs/>
+        </w:rPr>
+        <w:t>Ts</w:t>
+      </w:r>
+      <w:r>
+        <w:t>: The list of types for all columns. A type should be specified only once</w:t>
+      </w:r>
+    </w:p>
+    <w:p>
+      <w:pPr>
+        <w:ind w:left="1440"/>
+      </w:pPr>
+      <w:r>
+        <w:rPr>
+          <w:i/>
+          <w:iCs/>
+        </w:rPr>
+        <w:t>name</w:t>
+      </w:r>
+      <w:r>
+        <w:t>: Name of the data column</w:t>
+      </w:r>
+    </w:p>
+    <w:p>
+      <w:pPr>
+        <w:ind w:left="1440"/>
+      </w:pPr>
+      <w:r>
+        <w:rPr>
+          <w:i/>
+          <w:iCs/>
+        </w:rPr>
+        <w:t>sel_functor</w:t>
+      </w:r>
+      <w:r>
+        <w:t>: A reference to the selecting functor</w:t>
+      </w:r>
+    </w:p>
+    <w:p/>
+    <w:p>
+      <w:pPr>
+        <w:ind w:left="1440"/>
+        <w:rPr>
+          <w:color w:val="C45911" w:themeColor="accent2" w:themeShade="BF"/>
+        </w:rPr>
+      </w:pPr>
+      <w:r>
+        <w:rPr>
+          <w:color w:val="C45911" w:themeColor="accent2" w:themeShade="BF"/>
+        </w:rPr>
+        <w:t>template&lt;typename T1, typename T2, typename F, typename ... Ts&gt;</w:t>
+      </w:r>
+    </w:p>
+    <w:p>
+      <w:pPr>
+        <w:ind w:left="1440"/>
+        <w:rPr>
+          <w:color w:val="C45911" w:themeColor="accent2" w:themeShade="BF"/>
+        </w:rPr>
+      </w:pPr>
+      <w:r>
+        <w:rPr>
+          <w:color w:val="C45911" w:themeColor="accent2" w:themeShade="BF"/>
+        </w:rPr>
+        <w:t>DataFrame</w:t>
+      </w:r>
+    </w:p>
+    <w:p>
+      <w:pPr>
+        <w:ind w:left="1440"/>
+        <w:rPr>
+          <w:color w:val="C45911" w:themeColor="accent2" w:themeShade="BF"/>
+        </w:rPr>
+      </w:pPr>
+      <w:r>
+        <w:rPr>
+          <w:color w:val="C45911" w:themeColor="accent2" w:themeShade="BF"/>
+        </w:rPr>
+        <w:t>get_data_by_sel (const char *name1,</w:t>
+      </w:r>
+      <w:r>
+        <w:rPr>
+          <w:color w:val="C45911" w:themeColor="accent2" w:themeShade="BF"/>
+        </w:rPr>
         <w:t xml:space="preserve"> </w:t>
       </w:r>
       <w:r>
-        <w:t>(e.g. a functor, function, or lambda). It returns a new DataFrame.</w:t>
-      </w:r>
-      <w:r>
+        <w:rPr>
+          <w:color w:val="C45911" w:themeColor="accent2" w:themeShade="BF"/>
+        </w:rPr>
+        <w:t>const char *name2,</w:t>
+      </w:r>
+      <w:r>
+        <w:rPr>
+          <w:color w:val="C45911" w:themeColor="accent2" w:themeShade="BF"/>
+        </w:rPr>
         <w:t xml:space="preserve"> </w:t>
       </w:r>
       <w:r>
-        <w:t>Each element of the named column along with its corresponding index</w:t>
+        <w:rPr>
+          <w:color w:val="C45911" w:themeColor="accent2" w:themeShade="BF"/>
+        </w:rPr>
+        <w:t>F &amp;sel_functor) const;</w:t>
+      </w:r>
+    </w:p>
+    <w:p>
+      <w:pPr>
+        <w:ind w:left="1440"/>
+      </w:pPr>
+      <w:r>
+        <w:t xml:space="preserve">This does the same function as above get_data_be_sel() but operating on </w:t>
+      </w:r>
+      <w:r>
+        <w:t>two</w:t>
+      </w:r>
+      <w:r>
+        <w:t xml:space="preserve"> columns.</w:t>
+      </w:r>
+    </w:p>
+    <w:p>
+      <w:pPr>
+        <w:ind w:left="1440"/>
+      </w:pPr>
+      <w:r>
+        <w:t>The signature of sel_fucntor:</w:t>
+      </w:r>
+    </w:p>
+    <w:p>
+      <w:pPr>
+        <w:ind w:left="1440"/>
+        <w:rPr>
+          <w:i/>
+          <w:iCs/>
+        </w:rPr>
+      </w:pPr>
+      <w:r>
+        <w:t xml:space="preserve">     </w:t>
+      </w:r>
+      <w:r>
+        <w:rPr>
+          <w:i/>
+          <w:iCs/>
+        </w:rPr>
+        <w:t>bool ()(const IndexType &amp;, const T1 &amp;, const T2 &amp;)</w:t>
+      </w:r>
+    </w:p>
+    <w:p>
+      <w:pPr>
+        <w:ind w:left="1440"/>
+      </w:pPr>
+    </w:p>
+    <w:p>
+      <w:pPr>
+        <w:ind w:left="1440"/>
+      </w:pPr>
+      <w:r>
+        <w:rPr>
+          <w:i/>
+          <w:iCs/>
+        </w:rPr>
+        <w:t>T1</w:t>
+      </w:r>
+      <w:r>
+        <w:t>: Type of the first named column</w:t>
+      </w:r>
+    </w:p>
+    <w:p>
+      <w:pPr>
+        <w:ind w:left="1440"/>
+      </w:pPr>
+      <w:r>
+        <w:rPr>
+          <w:i/>
+          <w:iCs/>
+        </w:rPr>
+        <w:t>T2</w:t>
+      </w:r>
+      <w:r>
+        <w:t>: Type of the second named column</w:t>
+      </w:r>
+    </w:p>
+    <w:p>
+      <w:pPr>
+        <w:ind w:left="1440"/>
+      </w:pPr>
+      <w:r>
+        <w:rPr>
+          <w:i/>
+          <w:iCs/>
+        </w:rPr>
+        <w:t>F</w:t>
+      </w:r>
+      <w:r>
+        <w:t>: Type of the selecting functor</w:t>
+      </w:r>
+    </w:p>
+    <w:p>
+      <w:pPr>
+        <w:ind w:left="1440"/>
+      </w:pPr>
+      <w:r>
+        <w:rPr>
+          <w:i/>
+          <w:iCs/>
+        </w:rPr>
+        <w:t>Ts</w:t>
+      </w:r>
+      <w:r>
+        <w:t>: The list of types for all columns. A type should be specified only once</w:t>
+      </w:r>
+    </w:p>
+    <w:p>
+      <w:pPr>
+        <w:ind w:left="1440"/>
+      </w:pPr>
+      <w:r>
+        <w:rPr>
+          <w:i/>
+          <w:iCs/>
+        </w:rPr>
+        <w:t>name1</w:t>
+      </w:r>
+      <w:r>
+        <w:t>: Name of the first data column</w:t>
+      </w:r>
+    </w:p>
+    <w:p>
+      <w:pPr>
+        <w:ind w:left="1440"/>
+      </w:pPr>
+      <w:r>
+        <w:rPr>
+          <w:i/>
+          <w:iCs/>
+        </w:rPr>
+        <w:t>name2</w:t>
+      </w:r>
+      <w:r>
+        <w:t>: Name of the second data column</w:t>
+      </w:r>
+    </w:p>
+    <w:p>
+      <w:pPr>
+        <w:ind w:left="1440"/>
+      </w:pPr>
+      <w:r>
+        <w:rPr>
+          <w:i/>
+          <w:iCs/>
+        </w:rPr>
+        <w:t>sel_functor</w:t>
+      </w:r>
+      <w:r>
+        <w:t>: A reference to the selecting functor</w:t>
+      </w:r>
+    </w:p>
+    <w:p/>
+    <w:p>
+      <w:pPr>
+        <w:ind w:left="1440"/>
+        <w:rPr>
+          <w:color w:val="C45911" w:themeColor="accent2" w:themeShade="BF"/>
+        </w:rPr>
+      </w:pPr>
+      <w:r>
+        <w:rPr>
+          <w:color w:val="C45911" w:themeColor="accent2" w:themeShade="BF"/>
+        </w:rPr>
+        <w:t>template&lt;typename T1, typename T2, typename F, typename ... Ts&gt;</w:t>
+      </w:r>
+    </w:p>
+    <w:p>
+      <w:pPr>
+        <w:ind w:left="1440"/>
+        <w:rPr>
+          <w:color w:val="C45911" w:themeColor="accent2" w:themeShade="BF"/>
+        </w:rPr>
+      </w:pPr>
+      <w:r>
+        <w:rPr>
+          <w:color w:val="C45911" w:themeColor="accent2" w:themeShade="BF"/>
+        </w:rPr>
+        <w:t>DataFramePtrView&lt;IndexType&gt;</w:t>
+      </w:r>
+    </w:p>
+    <w:p>
+      <w:pPr>
+        <w:ind w:left="1440"/>
+        <w:rPr>
+          <w:color w:val="C45911" w:themeColor="accent2" w:themeShade="BF"/>
+        </w:rPr>
+      </w:pPr>
+      <w:r>
+        <w:rPr>
+          <w:color w:val="C45911" w:themeColor="accent2" w:themeShade="BF"/>
+        </w:rPr>
+        <w:t>get_view_by_sel (const char *name1, const char *name2, F &amp;sel_functor);</w:t>
+      </w:r>
+    </w:p>
+    <w:p>
+      <w:pPr>
+        <w:ind w:left="1440"/>
+      </w:pPr>
+      <w:r>
+        <w:t xml:space="preserve">This </w:t>
+      </w:r>
+      <w:r>
+        <w:t>is identical with above get_data_by_sel(), but:</w:t>
+      </w:r>
+    </w:p>
+    <w:p>
+      <w:pPr>
+        <w:ind w:left="1440"/>
+      </w:pPr>
+      <w:r>
+        <w:t>1) The result is a view</w:t>
+      </w:r>
+    </w:p>
+    <w:p>
+      <w:pPr>
+        <w:ind w:left="1440"/>
+      </w:pPr>
+      <w:r>
+        <w:lastRenderedPageBreak/>
+        <w:t>2) Since the result is a view, you cannot call make_consistent() on</w:t>
       </w:r>
       <w:r>
         <w:t xml:space="preserve"> </w:t>
       </w:r>
       <w:r>
-        <w:t>is passed to the sel_functor. If sel_functor returns true, that index</w:t>
-      </w:r>
-      <w:r>
+        <w:t>the result.</w:t>
+      </w:r>
+    </w:p>
+    <w:p>
+      <w:pPr>
+        <w:ind w:left="1440"/>
+      </w:pPr>
+    </w:p>
+    <w:p>
+      <w:pPr>
+        <w:ind w:left="1440"/>
+      </w:pPr>
+      <w:r>
+        <w:rPr>
+          <w:i/>
+          <w:iCs/>
+        </w:rPr>
+        <w:t>T1</w:t>
+      </w:r>
+      <w:r>
+        <w:t>: Type of the first named column</w:t>
+      </w:r>
+    </w:p>
+    <w:p>
+      <w:pPr>
+        <w:ind w:left="1440"/>
+      </w:pPr>
+      <w:r>
+        <w:rPr>
+          <w:i/>
+          <w:iCs/>
+        </w:rPr>
+        <w:t>T2</w:t>
+      </w:r>
+      <w:r>
+        <w:t>: Type of the second named column</w:t>
+      </w:r>
+    </w:p>
+    <w:p>
+      <w:pPr>
+        <w:ind w:left="1440"/>
+      </w:pPr>
+      <w:r>
+        <w:rPr>
+          <w:i/>
+          <w:iCs/>
+        </w:rPr>
+        <w:t>F</w:t>
+      </w:r>
+      <w:r>
+        <w:t>: Type of the selecting functor</w:t>
+      </w:r>
+    </w:p>
+    <w:p>
+      <w:pPr>
+        <w:ind w:left="1440"/>
+      </w:pPr>
+      <w:r>
+        <w:rPr>
+          <w:i/>
+          <w:iCs/>
+        </w:rPr>
+        <w:t>Ts</w:t>
+      </w:r>
+      <w:r>
+        <w:t>: The list of types for all columns. A type should be specified only once</w:t>
+      </w:r>
+    </w:p>
+    <w:p>
+      <w:pPr>
+        <w:ind w:left="1440"/>
+      </w:pPr>
+      <w:r>
+        <w:rPr>
+          <w:i/>
+          <w:iCs/>
+        </w:rPr>
+        <w:t>name1</w:t>
+      </w:r>
+      <w:r>
+        <w:t>: Name of the first data column</w:t>
+      </w:r>
+    </w:p>
+    <w:p>
+      <w:pPr>
+        <w:ind w:left="1440"/>
+      </w:pPr>
+      <w:r>
+        <w:rPr>
+          <w:i/>
+          <w:iCs/>
+        </w:rPr>
+        <w:t>name2</w:t>
+      </w:r>
+      <w:r>
+        <w:t>: Name of the second data column</w:t>
+      </w:r>
+    </w:p>
+    <w:p>
+      <w:pPr>
+        <w:ind w:left="1440"/>
+      </w:pPr>
+      <w:r>
+        <w:rPr>
+          <w:i/>
+          <w:iCs/>
+        </w:rPr>
+        <w:t>sel_functor</w:t>
+      </w:r>
+      <w:r>
+        <w:t>: A reference to the selecting functor</w:t>
+      </w:r>
+    </w:p>
+    <w:p/>
+    <w:p>
+      <w:pPr>
+        <w:ind w:left="1440"/>
+        <w:rPr>
+          <w:color w:val="C45911" w:themeColor="accent2" w:themeShade="BF"/>
+        </w:rPr>
+      </w:pPr>
+      <w:r>
+        <w:rPr>
+          <w:color w:val="C45911" w:themeColor="accent2" w:themeShade="BF"/>
+        </w:rPr>
+        <w:t>template&lt;typename T1, typename T2, typename T3, typename F,</w:t>
+      </w:r>
+    </w:p>
+    <w:p>
+      <w:pPr>
+        <w:ind w:left="1440"/>
+        <w:rPr>
+          <w:color w:val="C45911" w:themeColor="accent2" w:themeShade="BF"/>
+        </w:rPr>
+      </w:pPr>
+      <w:r>
+        <w:rPr>
+          <w:color w:val="C45911" w:themeColor="accent2" w:themeShade="BF"/>
+        </w:rPr>
+        <w:t xml:space="preserve">                </w:t>
+      </w:r>
+      <w:r>
+        <w:rPr>
+          <w:color w:val="C45911" w:themeColor="accent2" w:themeShade="BF"/>
+        </w:rPr>
+        <w:t>typename ... Ts&gt;</w:t>
+      </w:r>
+    </w:p>
+    <w:p>
+      <w:pPr>
+        <w:ind w:left="1440"/>
+        <w:rPr>
+          <w:color w:val="C45911" w:themeColor="accent2" w:themeShade="BF"/>
+        </w:rPr>
+      </w:pPr>
+      <w:r>
+        <w:rPr>
+          <w:color w:val="C45911" w:themeColor="accent2" w:themeShade="BF"/>
+        </w:rPr>
+        <w:t>DataFrame</w:t>
+      </w:r>
+    </w:p>
+    <w:p>
+      <w:pPr>
+        <w:ind w:left="1440"/>
+        <w:rPr>
+          <w:color w:val="C45911" w:themeColor="accent2" w:themeShade="BF"/>
+        </w:rPr>
+      </w:pPr>
+      <w:r>
+        <w:rPr>
+          <w:color w:val="C45911" w:themeColor="accent2" w:themeShade="BF"/>
+        </w:rPr>
+        <w:t>get_data_by_sel (const char *name1,</w:t>
+      </w:r>
+      <w:r>
+        <w:rPr>
+          <w:color w:val="C45911" w:themeColor="accent2" w:themeShade="BF"/>
+        </w:rPr>
         <w:t xml:space="preserve"> </w:t>
       </w:r>
       <w:r>
-        <w:t>is selected and all the elements of all column f</w:t>
-      </w:r>
-      <w:bookmarkStart w:id="0" w:name="_GoBack"/>
-      <w:bookmarkEnd w:id="0"/>
-      <w:r>
-        <w:t>or that index will be</w:t>
-      </w:r>
-      <w:r>
+        <w:rPr>
+          <w:color w:val="C45911" w:themeColor="accent2" w:themeShade="BF"/>
+        </w:rPr>
+        <w:t>const char *name2,</w:t>
+      </w:r>
+      <w:r>
+        <w:rPr>
+          <w:color w:val="C45911" w:themeColor="accent2" w:themeShade="BF"/>
+        </w:rPr>
         <w:t xml:space="preserve"> </w:t>
       </w:r>
       <w:r>
-        <w:t>included in the returned DataFrame.</w:t>
+        <w:rPr>
+          <w:color w:val="C45911" w:themeColor="accent2" w:themeShade="BF"/>
+        </w:rPr>
+        <w:t>const char *name3,</w:t>
+      </w:r>
+    </w:p>
+    <w:p>
+      <w:pPr>
+        <w:ind w:left="1440"/>
+        <w:rPr>
+          <w:color w:val="C45911" w:themeColor="accent2" w:themeShade="BF"/>
+        </w:rPr>
+      </w:pPr>
+      <w:r>
+        <w:rPr>
+          <w:color w:val="C45911" w:themeColor="accent2" w:themeShade="BF"/>
+        </w:rPr>
+        <w:t xml:space="preserve">                  </w:t>
+      </w:r>
+      <w:r>
+        <w:rPr>
+          <w:color w:val="C45911" w:themeColor="accent2" w:themeShade="BF"/>
+        </w:rPr>
+        <w:t xml:space="preserve">       </w:t>
+      </w:r>
+      <w:r>
+        <w:rPr>
+          <w:color w:val="C45911" w:themeColor="accent2" w:themeShade="BF"/>
+        </w:rPr>
+        <w:t xml:space="preserve">   F &amp;sel_functor) const;</w:t>
+      </w:r>
+    </w:p>
+    <w:p>
+      <w:pPr>
+        <w:ind w:left="1440"/>
+      </w:pPr>
+      <w:r>
+        <w:t>This does the same function as above get_data_be_sel() but operating on three columns.</w:t>
       </w:r>
     </w:p>
     <w:p>
@@ -16338,23 +17236,349 @@
           <w:i/>
           <w:iCs/>
         </w:rPr>
-        <w:t>bool ()(const IndexType &amp;, const T &amp;)</w:t>
+        <w:t>bool ()(const IndexType &amp;, const T1 &amp;, const T2 &amp;, const T3 &amp;)</w:t>
+      </w:r>
+    </w:p>
+    <w:p>
+      <w:pPr>
+        <w:ind w:left="1440"/>
+      </w:pPr>
+    </w:p>
+    <w:p>
+      <w:pPr>
+        <w:ind w:left="1440"/>
+      </w:pPr>
+      <w:r>
+        <w:rPr>
+          <w:i/>
+          <w:iCs/>
+        </w:rPr>
+        <w:t>T1</w:t>
+      </w:r>
+      <w:r>
+        <w:t>: Type of the first named column</w:t>
+      </w:r>
+    </w:p>
+    <w:p>
+      <w:pPr>
+        <w:ind w:left="1440"/>
+      </w:pPr>
+      <w:r>
+        <w:rPr>
+          <w:i/>
+          <w:iCs/>
+        </w:rPr>
+        <w:t>T2</w:t>
+      </w:r>
+      <w:r>
+        <w:t>: Type of the second named column</w:t>
+      </w:r>
+    </w:p>
+    <w:p>
+      <w:pPr>
+        <w:ind w:left="1440"/>
+      </w:pPr>
+      <w:r>
+        <w:rPr>
+          <w:i/>
+          <w:iCs/>
+        </w:rPr>
+        <w:t>T3</w:t>
+      </w:r>
+      <w:r>
+        <w:t>: Type of the third named column</w:t>
+      </w:r>
+    </w:p>
+    <w:p>
+      <w:pPr>
+        <w:ind w:left="1440"/>
+      </w:pPr>
+      <w:r>
+        <w:rPr>
+          <w:i/>
+          <w:iCs/>
+        </w:rPr>
+        <w:t>F</w:t>
+      </w:r>
+      <w:r>
+        <w:t>: Type of the selecting functor</w:t>
+      </w:r>
+    </w:p>
+    <w:p>
+      <w:pPr>
+        <w:ind w:left="1440"/>
+      </w:pPr>
+      <w:r>
+        <w:rPr>
+          <w:i/>
+          <w:iCs/>
+        </w:rPr>
+        <w:t>Ts</w:t>
+      </w:r>
+      <w:r>
+        <w:t>: The list of types for all columns. A type should be specified only once</w:t>
+      </w:r>
+    </w:p>
+    <w:p>
+      <w:pPr>
+        <w:ind w:left="1440"/>
+      </w:pPr>
+      <w:r>
+        <w:rPr>
+          <w:i/>
+          <w:iCs/>
+        </w:rPr>
+        <w:t>name1</w:t>
+      </w:r>
+      <w:r>
+        <w:t>: Name of the first data column</w:t>
+      </w:r>
+    </w:p>
+    <w:p>
+      <w:pPr>
+        <w:ind w:left="1440"/>
+      </w:pPr>
+      <w:r>
+        <w:rPr>
+          <w:i/>
+          <w:iCs/>
+        </w:rPr>
+        <w:t>name2</w:t>
+      </w:r>
+      <w:r>
+        <w:t>: Name of the second data column</w:t>
+      </w:r>
+    </w:p>
+    <w:p>
+      <w:pPr>
+        <w:ind w:left="1440"/>
+      </w:pPr>
+      <w:r>
+        <w:rPr>
+          <w:i/>
+          <w:iCs/>
+        </w:rPr>
+        <w:t>name3</w:t>
+      </w:r>
+      <w:r>
+        <w:t>: Name of the third data column</w:t>
+      </w:r>
+    </w:p>
+    <w:p>
+      <w:pPr>
+        <w:ind w:left="1440"/>
+      </w:pPr>
+      <w:r>
+        <w:rPr>
+          <w:i/>
+          <w:iCs/>
+        </w:rPr>
+        <w:t>sel_functor</w:t>
+      </w:r>
+      <w:r>
+        <w:t>: A reference to the selecting functor</w:t>
       </w:r>
     </w:p>
     <w:p/>
     <w:p>
       <w:pPr>
         <w:ind w:left="1440"/>
-      </w:pPr>
-      <w:r>
-        <w:rPr>
-          <w:i/>
-          <w:iCs/>
-        </w:rPr>
-        <w:t>T</w:t>
-      </w:r>
-      <w:r>
-        <w:t>: Type of the named column</w:t>
+        <w:rPr>
+          <w:color w:val="C45911" w:themeColor="accent2" w:themeShade="BF"/>
+        </w:rPr>
+      </w:pPr>
+      <w:r>
+        <w:rPr>
+          <w:color w:val="C45911" w:themeColor="accent2" w:themeShade="BF"/>
+        </w:rPr>
+        <w:t>template&lt;typename T1, typename T2, typename T3, typename F,</w:t>
+      </w:r>
+    </w:p>
+    <w:p>
+      <w:pPr>
+        <w:ind w:left="1440"/>
+        <w:rPr>
+          <w:color w:val="C45911" w:themeColor="accent2" w:themeShade="BF"/>
+        </w:rPr>
+      </w:pPr>
+      <w:r>
+        <w:rPr>
+          <w:color w:val="C45911" w:themeColor="accent2" w:themeShade="BF"/>
+        </w:rPr>
+        <w:t xml:space="preserve">         </w:t>
+      </w:r>
+      <w:r>
+        <w:rPr>
+          <w:color w:val="C45911" w:themeColor="accent2" w:themeShade="BF"/>
+        </w:rPr>
+        <w:t xml:space="preserve">   </w:t>
+      </w:r>
+      <w:r>
+        <w:rPr>
+          <w:color w:val="C45911" w:themeColor="accent2" w:themeShade="BF"/>
+        </w:rPr>
+        <w:t xml:space="preserve">    typename ... Ts&gt;</w:t>
+      </w:r>
+    </w:p>
+    <w:p>
+      <w:pPr>
+        <w:ind w:left="1440"/>
+        <w:rPr>
+          <w:color w:val="C45911" w:themeColor="accent2" w:themeShade="BF"/>
+        </w:rPr>
+      </w:pPr>
+      <w:r>
+        <w:rPr>
+          <w:color w:val="C45911" w:themeColor="accent2" w:themeShade="BF"/>
+        </w:rPr>
+        <w:t>DataFramePtrView&lt;IndexType&gt;</w:t>
+      </w:r>
+    </w:p>
+    <w:p>
+      <w:pPr>
+        <w:ind w:left="1440"/>
+        <w:rPr>
+          <w:color w:val="C45911" w:themeColor="accent2" w:themeShade="BF"/>
+        </w:rPr>
+      </w:pPr>
+      <w:r>
+        <w:rPr>
+          <w:color w:val="C45911" w:themeColor="accent2" w:themeShade="BF"/>
+        </w:rPr>
+        <w:t>get_view_by_sel (const char *name1,</w:t>
+      </w:r>
+      <w:r>
+        <w:rPr>
+          <w:color w:val="C45911" w:themeColor="accent2" w:themeShade="BF"/>
+        </w:rPr>
+        <w:t xml:space="preserve"> </w:t>
+      </w:r>
+      <w:r>
+        <w:rPr>
+          <w:color w:val="C45911" w:themeColor="accent2" w:themeShade="BF"/>
+        </w:rPr>
+        <w:t>const char *name2,</w:t>
+      </w:r>
+      <w:r>
+        <w:rPr>
+          <w:color w:val="C45911" w:themeColor="accent2" w:themeShade="BF"/>
+        </w:rPr>
+        <w:t xml:space="preserve"> </w:t>
+      </w:r>
+      <w:r>
+        <w:rPr>
+          <w:color w:val="C45911" w:themeColor="accent2" w:themeShade="BF"/>
+        </w:rPr>
+        <w:t>const char *name3,</w:t>
+      </w:r>
+    </w:p>
+    <w:p>
+      <w:pPr>
+        <w:ind w:left="1440"/>
+        <w:rPr>
+          <w:color w:val="C45911" w:themeColor="accent2" w:themeShade="BF"/>
+        </w:rPr>
+      </w:pPr>
+      <w:r>
+        <w:rPr>
+          <w:color w:val="C45911" w:themeColor="accent2" w:themeShade="BF"/>
+        </w:rPr>
+        <w:t xml:space="preserve">                </w:t>
+      </w:r>
+      <w:r>
+        <w:rPr>
+          <w:color w:val="C45911" w:themeColor="accent2" w:themeShade="BF"/>
+        </w:rPr>
+        <w:t xml:space="preserve">         </w:t>
+      </w:r>
+      <w:r>
+        <w:rPr>
+          <w:color w:val="C45911" w:themeColor="accent2" w:themeShade="BF"/>
+        </w:rPr>
+        <w:t xml:space="preserve">     F &amp;sel_functor);</w:t>
+      </w:r>
+    </w:p>
+    <w:p>
+      <w:pPr>
+        <w:ind w:left="1440"/>
+      </w:pPr>
+      <w:r>
+        <w:t xml:space="preserve">This </w:t>
+      </w:r>
+      <w:r>
+        <w:t>is identical with above get_data_by_sel(), but:</w:t>
+      </w:r>
+    </w:p>
+    <w:p>
+      <w:pPr>
+        <w:ind w:left="1440"/>
+      </w:pPr>
+      <w:r>
+        <w:t>1) The result is a view</w:t>
+      </w:r>
+    </w:p>
+    <w:p>
+      <w:pPr>
+        <w:ind w:left="1440"/>
+      </w:pPr>
+      <w:r>
+        <w:t>2) Since the result is a view, you cannot call make_consistent() on</w:t>
+      </w:r>
+      <w:r>
+        <w:t xml:space="preserve"> </w:t>
+      </w:r>
+      <w:r>
+        <w:t>the result.</w:t>
+      </w:r>
+    </w:p>
+    <w:p>
+      <w:pPr>
+        <w:ind w:left="1440"/>
+      </w:pPr>
+    </w:p>
+    <w:p>
+      <w:pPr>
+        <w:ind w:left="1440"/>
+      </w:pPr>
+      <w:r>
+        <w:rPr>
+          <w:i/>
+          <w:iCs/>
+        </w:rPr>
+        <w:t>T1</w:t>
+      </w:r>
+      <w:r>
+        <w:t>: Type of the first named column</w:t>
+      </w:r>
+    </w:p>
+    <w:p>
+      <w:pPr>
+        <w:ind w:left="1440"/>
+      </w:pPr>
+      <w:r>
+        <w:rPr>
+          <w:i/>
+          <w:iCs/>
+        </w:rPr>
+        <w:t>T2</w:t>
+      </w:r>
+      <w:r>
+        <w:t>: Type of the second named column</w:t>
+      </w:r>
+    </w:p>
+    <w:p>
+      <w:pPr>
+        <w:ind w:left="1440"/>
+      </w:pPr>
+      <w:r>
+        <w:rPr>
+          <w:i/>
+          <w:iCs/>
+        </w:rPr>
+        <w:t>T3</w:t>
+      </w:r>
+      <w:r>
+        <w:t>: Type of the third named column</w:t>
       </w:r>
     </w:p>
     <w:p>
@@ -16384,235 +17608,7 @@
         <w:t>Ts</w:t>
       </w:r>
       <w:r>
-        <w:t>: The list of types for all columns.</w:t>
-      </w:r>
-      <w:r>
-        <w:t xml:space="preserve"> </w:t>
-      </w:r>
-      <w:r>
-        <w:t>A type should be specified only once</w:t>
-      </w:r>
-    </w:p>
-    <w:p>
-      <w:pPr>
-        <w:ind w:left="1440"/>
-      </w:pPr>
-      <w:r>
-        <w:rPr>
-          <w:i/>
-          <w:iCs/>
-        </w:rPr>
-        <w:t>name</w:t>
-      </w:r>
-      <w:r>
-        <w:t>: Name of the data column</w:t>
-      </w:r>
-    </w:p>
-    <w:p>
-      <w:pPr>
-        <w:ind w:left="1440"/>
-      </w:pPr>
-      <w:r>
-        <w:rPr>
-          <w:i/>
-          <w:iCs/>
-        </w:rPr>
-        <w:t>sel_functor</w:t>
-      </w:r>
-      <w:r>
-        <w:t>: A reference to the selecting functor</w:t>
-      </w:r>
-    </w:p>
-    <w:p>
-      <w:r>
-        <w:t xml:space="preserve">    </w:t>
-      </w:r>
-    </w:p>
-    <w:p>
-      <w:pPr>
-        <w:ind w:left="1440"/>
-        <w:rPr>
-          <w:color w:val="C45911" w:themeColor="accent2" w:themeShade="BF"/>
-        </w:rPr>
-      </w:pPr>
-      <w:r>
-        <w:rPr>
-          <w:color w:val="C45911" w:themeColor="accent2" w:themeShade="BF"/>
-        </w:rPr>
-        <w:t>template&lt;typename T1, typename T2, typename F, typename ... Ts&gt;</w:t>
-      </w:r>
-    </w:p>
-    <w:p>
-      <w:pPr>
-        <w:ind w:left="1440"/>
-        <w:rPr>
-          <w:color w:val="C45911" w:themeColor="accent2" w:themeShade="BF"/>
-        </w:rPr>
-      </w:pPr>
-      <w:r>
-        <w:rPr>
-          <w:color w:val="C45911" w:themeColor="accent2" w:themeShade="BF"/>
-        </w:rPr>
-        <w:t>DataFrame</w:t>
-      </w:r>
-    </w:p>
-    <w:p>
-      <w:pPr>
-        <w:ind w:left="1440"/>
-        <w:rPr>
-          <w:color w:val="C45911" w:themeColor="accent2" w:themeShade="BF"/>
-        </w:rPr>
-      </w:pPr>
-      <w:r>
-        <w:rPr>
-          <w:color w:val="C45911" w:themeColor="accent2" w:themeShade="BF"/>
-        </w:rPr>
-        <w:t>get_data_by_sel (const char *name1,</w:t>
-      </w:r>
-      <w:r>
-        <w:rPr>
-          <w:color w:val="C45911" w:themeColor="accent2" w:themeShade="BF"/>
-        </w:rPr>
-        <w:t xml:space="preserve"> </w:t>
-      </w:r>
-      <w:r>
-        <w:rPr>
-          <w:color w:val="C45911" w:themeColor="accent2" w:themeShade="BF"/>
-        </w:rPr>
-        <w:t>const char *name2,</w:t>
-      </w:r>
-      <w:r>
-        <w:rPr>
-          <w:color w:val="C45911" w:themeColor="accent2" w:themeShade="BF"/>
-        </w:rPr>
-        <w:t xml:space="preserve"> </w:t>
-      </w:r>
-      <w:r>
-        <w:rPr>
-          <w:color w:val="C45911" w:themeColor="accent2" w:themeShade="BF"/>
-        </w:rPr>
-        <w:t>F &amp;sel_functor) const;</w:t>
-      </w:r>
-    </w:p>
-    <w:p>
-      <w:pPr>
-        <w:ind w:left="1440"/>
-      </w:pPr>
-      <w:r>
-        <w:t>This does the same function as above get_data_be_sel() but operating</w:t>
-      </w:r>
-      <w:r>
-        <w:t xml:space="preserve"> </w:t>
-      </w:r>
-      <w:r>
-        <w:t xml:space="preserve">on </w:t>
-      </w:r>
-      <w:r>
-        <w:t>two</w:t>
-      </w:r>
-      <w:r>
-        <w:t xml:space="preserve"> columns.</w:t>
-      </w:r>
-    </w:p>
-    <w:p>
-      <w:pPr>
-        <w:ind w:left="1440"/>
-      </w:pPr>
-      <w:r>
-        <w:t>The signature of sel_fucntor:</w:t>
-      </w:r>
-    </w:p>
-    <w:p>
-      <w:pPr>
-        <w:ind w:left="1440"/>
-        <w:rPr>
-          <w:i/>
-          <w:iCs/>
-        </w:rPr>
-      </w:pPr>
-      <w:r>
-        <w:t xml:space="preserve">    </w:t>
-      </w:r>
-      <w:r>
-        <w:t xml:space="preserve"> </w:t>
-      </w:r>
-      <w:r>
-        <w:rPr>
-          <w:i/>
-          <w:iCs/>
-        </w:rPr>
-        <w:t>bool ()(const IndexType &amp;, const T1 &amp;, const T2 &amp;)</w:t>
-      </w:r>
-    </w:p>
-    <w:p>
-      <w:pPr>
-        <w:ind w:left="1440"/>
-      </w:pPr>
-    </w:p>
-    <w:p>
-      <w:pPr>
-        <w:ind w:left="1440"/>
-      </w:pPr>
-      <w:r>
-        <w:rPr>
-          <w:i/>
-          <w:iCs/>
-        </w:rPr>
-        <w:t>T1</w:t>
-      </w:r>
-      <w:r>
-        <w:t>: Type of the first named column</w:t>
-      </w:r>
-    </w:p>
-    <w:p>
-      <w:pPr>
-        <w:ind w:left="1440"/>
-      </w:pPr>
-      <w:r>
-        <w:rPr>
-          <w:i/>
-          <w:iCs/>
-        </w:rPr>
-        <w:t>T2</w:t>
-      </w:r>
-      <w:r>
-        <w:t>: Type of the second named column</w:t>
-      </w:r>
-    </w:p>
-    <w:p>
-      <w:pPr>
-        <w:ind w:left="1440"/>
-      </w:pPr>
-      <w:r>
-        <w:rPr>
-          <w:i/>
-          <w:iCs/>
-        </w:rPr>
-        <w:t>F</w:t>
-      </w:r>
-      <w:r>
-        <w:t>: Type of the selecting functor</w:t>
-      </w:r>
-    </w:p>
-    <w:p>
-      <w:pPr>
-        <w:ind w:left="1440"/>
-      </w:pPr>
-      <w:r>
-        <w:rPr>
-          <w:i/>
-          <w:iCs/>
-        </w:rPr>
-        <w:t>Ts</w:t>
-      </w:r>
-      <w:r>
-        <w:t>: The list of types for all columns.</w:t>
-      </w:r>
-      <w:r>
-        <w:t xml:space="preserve"> </w:t>
-      </w:r>
-      <w:r>
-        <w:t>A type should be specified only once</w:t>
+        <w:t>: The list of types for all columns. A type should be specified only once</w:t>
       </w:r>
     </w:p>
     <w:p>
@@ -16654,279 +17650,7 @@
           <w:i/>
           <w:iCs/>
         </w:rPr>
-        <w:t>sel_functor</w:t>
-      </w:r>
-      <w:r>
-        <w:t>: A reference to the selecting functor</w:t>
-      </w:r>
-    </w:p>
-    <w:p/>
-    <w:p>
-      <w:pPr>
-        <w:ind w:left="1440"/>
-        <w:rPr>
-          <w:color w:val="C45911" w:themeColor="accent2" w:themeShade="BF"/>
-        </w:rPr>
-      </w:pPr>
-      <w:r>
-        <w:rPr>
-          <w:color w:val="C45911" w:themeColor="accent2" w:themeShade="BF"/>
-        </w:rPr>
-        <w:t>template&lt;typename T1, typename T2, typename T3, typename F,</w:t>
-      </w:r>
-    </w:p>
-    <w:p>
-      <w:pPr>
-        <w:ind w:left="1440"/>
-        <w:rPr>
-          <w:color w:val="C45911" w:themeColor="accent2" w:themeShade="BF"/>
-        </w:rPr>
-      </w:pPr>
-      <w:r>
-        <w:rPr>
-          <w:color w:val="C45911" w:themeColor="accent2" w:themeShade="BF"/>
-        </w:rPr>
-        <w:t xml:space="preserve">                </w:t>
-      </w:r>
-      <w:r>
-        <w:rPr>
-          <w:color w:val="C45911" w:themeColor="accent2" w:themeShade="BF"/>
-        </w:rPr>
-        <w:t>typename ... Ts&gt;</w:t>
-      </w:r>
-    </w:p>
-    <w:p>
-      <w:pPr>
-        <w:ind w:left="1440"/>
-        <w:rPr>
-          <w:color w:val="C45911" w:themeColor="accent2" w:themeShade="BF"/>
-        </w:rPr>
-      </w:pPr>
-      <w:r>
-        <w:rPr>
-          <w:color w:val="C45911" w:themeColor="accent2" w:themeShade="BF"/>
-        </w:rPr>
-        <w:t>DataFrame</w:t>
-      </w:r>
-    </w:p>
-    <w:p>
-      <w:pPr>
-        <w:ind w:left="1440"/>
-        <w:rPr>
-          <w:color w:val="C45911" w:themeColor="accent2" w:themeShade="BF"/>
-        </w:rPr>
-      </w:pPr>
-      <w:r>
-        <w:rPr>
-          <w:color w:val="C45911" w:themeColor="accent2" w:themeShade="BF"/>
-        </w:rPr>
-        <w:t>get_data_by_sel (const char *name1,</w:t>
-      </w:r>
-      <w:r>
-        <w:rPr>
-          <w:color w:val="C45911" w:themeColor="accent2" w:themeShade="BF"/>
-        </w:rPr>
-        <w:t xml:space="preserve"> </w:t>
-      </w:r>
-      <w:r>
-        <w:rPr>
-          <w:color w:val="C45911" w:themeColor="accent2" w:themeShade="BF"/>
-        </w:rPr>
-        <w:t>const char *name2,</w:t>
-      </w:r>
-      <w:r>
-        <w:rPr>
-          <w:color w:val="C45911" w:themeColor="accent2" w:themeShade="BF"/>
-        </w:rPr>
-        <w:t xml:space="preserve"> </w:t>
-      </w:r>
-      <w:r>
-        <w:rPr>
-          <w:color w:val="C45911" w:themeColor="accent2" w:themeShade="BF"/>
-        </w:rPr>
-        <w:t>const char *name3,</w:t>
-      </w:r>
-    </w:p>
-    <w:p>
-      <w:pPr>
-        <w:ind w:left="1440"/>
-        <w:rPr>
-          <w:color w:val="C45911" w:themeColor="accent2" w:themeShade="BF"/>
-        </w:rPr>
-      </w:pPr>
-      <w:r>
-        <w:rPr>
-          <w:color w:val="C45911" w:themeColor="accent2" w:themeShade="BF"/>
-        </w:rPr>
-        <w:t xml:space="preserve">                  </w:t>
-      </w:r>
-      <w:r>
-        <w:rPr>
-          <w:color w:val="C45911" w:themeColor="accent2" w:themeShade="BF"/>
-        </w:rPr>
-        <w:t xml:space="preserve">       </w:t>
-      </w:r>
-      <w:r>
-        <w:rPr>
-          <w:color w:val="C45911" w:themeColor="accent2" w:themeShade="BF"/>
-        </w:rPr>
-        <w:t xml:space="preserve">   F &amp;sel_functor) const;</w:t>
-      </w:r>
-    </w:p>
-    <w:p>
-      <w:pPr>
-        <w:ind w:left="1440"/>
-      </w:pPr>
-      <w:r>
-        <w:t>This does the same function as above get_data_be_sel() but operating on three columns.</w:t>
-      </w:r>
-    </w:p>
-    <w:p>
-      <w:pPr>
-        <w:ind w:left="1440"/>
-      </w:pPr>
-      <w:r>
-        <w:t>The signature of sel_fucntor:</w:t>
-      </w:r>
-    </w:p>
-    <w:p>
-      <w:pPr>
-        <w:ind w:left="1440"/>
-        <w:rPr>
-          <w:i/>
-          <w:iCs/>
-        </w:rPr>
-      </w:pPr>
-      <w:r>
-        <w:t xml:space="preserve">     </w:t>
-      </w:r>
-      <w:r>
-        <w:rPr>
-          <w:i/>
-          <w:iCs/>
-        </w:rPr>
-        <w:t>bool ()(const IndexType &amp;, const T1 &amp;, const T2 &amp;, const T3 &amp;)</w:t>
-      </w:r>
-    </w:p>
-    <w:p>
-      <w:pPr>
-        <w:ind w:left="1440"/>
-      </w:pPr>
-    </w:p>
-    <w:p>
-      <w:pPr>
-        <w:ind w:left="1440"/>
-      </w:pPr>
-      <w:r>
-        <w:rPr>
-          <w:i/>
-          <w:iCs/>
-        </w:rPr>
-        <w:t>T1</w:t>
-      </w:r>
-      <w:r>
-        <w:t>: Type of the first named column</w:t>
-      </w:r>
-    </w:p>
-    <w:p>
-      <w:pPr>
-        <w:ind w:left="1440"/>
-      </w:pPr>
-      <w:r>
-        <w:rPr>
-          <w:i/>
-          <w:iCs/>
-        </w:rPr>
-        <w:t>T2</w:t>
-      </w:r>
-      <w:r>
-        <w:t>: Type of the second named column</w:t>
-      </w:r>
-    </w:p>
-    <w:p>
-      <w:pPr>
-        <w:ind w:left="1440"/>
-      </w:pPr>
-      <w:r>
-        <w:rPr>
-          <w:i/>
-          <w:iCs/>
-        </w:rPr>
-        <w:t>T3</w:t>
-      </w:r>
-      <w:r>
-        <w:t>: Type of the third named column</w:t>
-      </w:r>
-    </w:p>
-    <w:p>
-      <w:pPr>
-        <w:ind w:left="1440"/>
-      </w:pPr>
-      <w:r>
-        <w:rPr>
-          <w:i/>
-          <w:iCs/>
-        </w:rPr>
-        <w:t>F</w:t>
-      </w:r>
-      <w:r>
-        <w:t>: Type of the selecting functor</w:t>
-      </w:r>
-    </w:p>
-    <w:p>
-      <w:pPr>
-        <w:ind w:left="1440"/>
-      </w:pPr>
-      <w:r>
-        <w:rPr>
-          <w:i/>
-          <w:iCs/>
-        </w:rPr>
-        <w:t>Ts</w:t>
-      </w:r>
-      <w:r>
-        <w:t>: The list of types for all columns. A type should be specified only once</w:t>
-      </w:r>
-    </w:p>
-    <w:p>
-      <w:pPr>
-        <w:ind w:left="1440"/>
-      </w:pPr>
-      <w:r>
-        <w:rPr>
-          <w:i/>
-          <w:iCs/>
-        </w:rPr>
-        <w:t>name1</w:t>
-      </w:r>
-      <w:r>
-        <w:t>: Name of the first data column</w:t>
-      </w:r>
-    </w:p>
-    <w:p>
-      <w:pPr>
-        <w:ind w:left="1440"/>
-      </w:pPr>
-      <w:r>
-        <w:rPr>
-          <w:i/>
-          <w:iCs/>
-        </w:rPr>
-        <w:t>name2</w:t>
-      </w:r>
-      <w:r>
-        <w:t>: Name of the second data column</w:t>
-      </w:r>
-    </w:p>
-    <w:p>
-      <w:pPr>
-        <w:ind w:left="1440"/>
-      </w:pPr>
-      <w:r>
-        <w:rPr>
-          <w:i/>
-          <w:iCs/>
-        </w:rPr>
+        <w:lastRenderedPageBreak/>
         <w:t>name3</w:t>
       </w:r>
       <w:r>
@@ -17010,7 +17734,6 @@
         <w:rPr>
           <w:color w:val="C45911" w:themeColor="accent2" w:themeShade="BF"/>
         </w:rPr>
-        <w:lastRenderedPageBreak/>
         <w:t>I</w:t>
       </w:r>
       <w:r>
@@ -17083,20 +17806,44 @@
     <w:p>
       <w:pPr>
         <w:ind w:left="2160"/>
-      </w:pPr>
-      <w:r>
+        <w:rPr>
+          <w:i/>
+          <w:iCs/>
+        </w:rPr>
+      </w:pPr>
+      <w:r>
+        <w:rPr>
+          <w:i/>
+          <w:iCs/>
+        </w:rPr>
         <w:t xml:space="preserve">bool (const </w:t>
       </w:r>
       <w:r>
+        <w:rPr>
+          <w:i/>
+          <w:iCs/>
+        </w:rPr>
         <w:t>IndexType</w:t>
       </w:r>
       <w:r>
+        <w:rPr>
+          <w:i/>
+          <w:iCs/>
+        </w:rPr>
         <w:t xml:space="preserve"> &amp;i, const char *name,</w:t>
       </w:r>
       <w:r>
+        <w:rPr>
+          <w:i/>
+          <w:iCs/>
+        </w:rPr>
         <w:t xml:space="preserve"> </w:t>
       </w:r>
       <w:r>
+        <w:rPr>
+          <w:i/>
+          <w:iCs/>
+        </w:rPr>
         <w:t>T &amp;col_value)</w:t>
       </w:r>
     </w:p>
@@ -17113,6 +17860,8 @@
       <w:r>
         <w:t>.</w:t>
       </w:r>
+      <w:bookmarkStart w:id="0" w:name="_GoBack"/>
+      <w:bookmarkEnd w:id="0"/>
     </w:p>
     <w:p>
       <w:pPr>
@@ -17160,29 +17909,63 @@
     <w:p>
       <w:pPr>
         <w:ind w:left="1440"/>
-      </w:pPr>
-      <w:r>
-        <w:t xml:space="preserve">         std::pair(&lt;const char *name,</w:t>
-      </w:r>
-    </w:p>
-    <w:p>
-      <w:pPr>
-        <w:ind w:left="1440"/>
-      </w:pPr>
-      <w:r>
+        <w:rPr>
+          <w:i/>
+          <w:iCs/>
+        </w:rPr>
+      </w:pPr>
+      <w:r>
+        <w:t xml:space="preserve">         </w:t>
+      </w:r>
+      <w:r>
+        <w:rPr>
+          <w:i/>
+          <w:iCs/>
+        </w:rPr>
+        <w:t>std::pair(&lt;const char *name,</w:t>
+      </w:r>
+    </w:p>
+    <w:p>
+      <w:pPr>
+        <w:ind w:left="1440"/>
+      </w:pPr>
+      <w:r>
+        <w:rPr>
+          <w:i/>
+          <w:iCs/>
+        </w:rPr>
         <w:t xml:space="preserve">                        &amp;std::function&lt;bool (const </w:t>
       </w:r>
       <w:r>
+        <w:rPr>
+          <w:i/>
+          <w:iCs/>
+        </w:rPr>
         <w:t>IndexType</w:t>
       </w:r>
       <w:r>
+        <w:rPr>
+          <w:i/>
+          <w:iCs/>
+        </w:rPr>
         <w:t xml:space="preserve"> &amp;,</w:t>
       </w:r>
       <w:r>
+        <w:rPr>
+          <w:i/>
+          <w:iCs/>
+        </w:rPr>
         <w:t xml:space="preserve"> </w:t>
       </w:r>
       <w:r>
-        <w:t>const char *, T &amp;)&gt;).</w:t>
+        <w:rPr>
+          <w:i/>
+          <w:iCs/>
+        </w:rPr>
+        <w:t>const char *, T &amp;)&gt;)</w:t>
+      </w:r>
+      <w:r>
+        <w:t>.</w:t>
       </w:r>
     </w:p>
     <w:p>
@@ -17396,6 +18179,7 @@
           <w:i/>
           <w:iCs/>
         </w:rPr>
+        <w:lastRenderedPageBreak/>
         <w:t>V</w:t>
       </w:r>
       <w:r>
@@ -17502,8 +18286,535 @@
         <w:ind w:left="1440"/>
       </w:pPr>
       <w:r>
+        <w:t>It passes the values of each index and the three named columns to the functor visitor sequentially from beginning to end</w:t>
+      </w:r>
+    </w:p>
+    <w:p>
+      <w:pPr>
+        <w:ind w:left="1440"/>
+      </w:pPr>
+      <w:r>
+        <w:t>NOTE: This method could be used to implement a pivot table.</w:t>
+      </w:r>
+    </w:p>
+    <w:p>
+      <w:pPr>
+        <w:ind w:left="1440"/>
+      </w:pPr>
+    </w:p>
+    <w:p>
+      <w:pPr>
+        <w:ind w:left="1440"/>
+      </w:pPr>
+      <w:r>
+        <w:rPr>
+          <w:i/>
+          <w:iCs/>
+        </w:rPr>
+        <w:t>T1</w:t>
+      </w:r>
+      <w:r>
+        <w:t>: Type of the first named column</w:t>
+      </w:r>
+    </w:p>
+    <w:p>
+      <w:pPr>
+        <w:ind w:left="1440"/>
+      </w:pPr>
+      <w:r>
+        <w:rPr>
+          <w:i/>
+          <w:iCs/>
+        </w:rPr>
+        <w:t>T2</w:t>
+      </w:r>
+      <w:r>
+        <w:t>: Type of the second named column</w:t>
+      </w:r>
+    </w:p>
+    <w:p>
+      <w:pPr>
+        <w:ind w:left="1440"/>
+      </w:pPr>
+      <w:r>
+        <w:rPr>
+          <w:i/>
+          <w:iCs/>
+        </w:rPr>
+        <w:t>T3</w:t>
+      </w:r>
+      <w:r>
+        <w:t>: Type of the third named column</w:t>
+      </w:r>
+    </w:p>
+    <w:p>
+      <w:pPr>
+        <w:ind w:left="1440"/>
+      </w:pPr>
+      <w:r>
+        <w:rPr>
+          <w:i/>
+          <w:iCs/>
+        </w:rPr>
+        <w:t>V</w:t>
+      </w:r>
+      <w:r>
+        <w:t>: Type of the visitor functor</w:t>
+      </w:r>
+    </w:p>
+    <w:p>
+      <w:pPr>
+        <w:ind w:left="1440"/>
+      </w:pPr>
+      <w:r>
+        <w:rPr>
+          <w:i/>
+          <w:iCs/>
+        </w:rPr>
+        <w:t>name1</w:t>
+      </w:r>
+      <w:r>
+        <w:t>: Name of the first data column</w:t>
+      </w:r>
+    </w:p>
+    <w:p>
+      <w:pPr>
+        <w:ind w:left="1440"/>
+      </w:pPr>
+      <w:r>
+        <w:rPr>
+          <w:i/>
+          <w:iCs/>
+        </w:rPr>
+        <w:t>name2</w:t>
+      </w:r>
+      <w:r>
+        <w:t>: Name of the second data column</w:t>
+      </w:r>
+    </w:p>
+    <w:p>
+      <w:pPr>
+        <w:ind w:left="1440"/>
+      </w:pPr>
+      <w:r>
+        <w:rPr>
+          <w:i/>
+          <w:iCs/>
+        </w:rPr>
+        <w:t>name3</w:t>
+      </w:r>
+      <w:r>
+        <w:t>: Name of the third data column</w:t>
+      </w:r>
+    </w:p>
+    <w:p/>
+    <w:p>
+      <w:pPr>
+        <w:ind w:left="1440"/>
+        <w:rPr>
+          <w:color w:val="C45911" w:themeColor="accent2" w:themeShade="BF"/>
+        </w:rPr>
+      </w:pPr>
+      <w:r>
+        <w:rPr>
+          <w:color w:val="C45911" w:themeColor="accent2" w:themeShade="BF"/>
+        </w:rPr>
+        <w:t>template&lt;typename T1, typename T2, typename T3, typename T4, typename V&gt;</w:t>
+      </w:r>
+    </w:p>
+    <w:p>
+      <w:pPr>
+        <w:ind w:left="1440"/>
+        <w:rPr>
+          <w:color w:val="C45911" w:themeColor="accent2" w:themeShade="BF"/>
+        </w:rPr>
+      </w:pPr>
+      <w:r>
+        <w:rPr>
+          <w:color w:val="C45911" w:themeColor="accent2" w:themeShade="BF"/>
+        </w:rPr>
+        <w:t>V &amp;visit (const char *name1,</w:t>
+      </w:r>
+    </w:p>
+    <w:p>
+      <w:pPr>
+        <w:ind w:left="1440"/>
+        <w:rPr>
+          <w:color w:val="C45911" w:themeColor="accent2" w:themeShade="BF"/>
+        </w:rPr>
+      </w:pPr>
+      <w:r>
+        <w:rPr>
+          <w:color w:val="C45911" w:themeColor="accent2" w:themeShade="BF"/>
+        </w:rPr>
+        <w:t xml:space="preserve">                const char *name2,</w:t>
+      </w:r>
+    </w:p>
+    <w:p>
+      <w:pPr>
+        <w:ind w:left="1440"/>
+        <w:rPr>
+          <w:color w:val="C45911" w:themeColor="accent2" w:themeShade="BF"/>
+        </w:rPr>
+      </w:pPr>
+      <w:r>
+        <w:rPr>
+          <w:color w:val="C45911" w:themeColor="accent2" w:themeShade="BF"/>
+        </w:rPr>
+        <w:t xml:space="preserve">                const char *name3,</w:t>
+      </w:r>
+    </w:p>
+    <w:p>
+      <w:pPr>
+        <w:ind w:left="1440"/>
+        <w:rPr>
+          <w:color w:val="C45911" w:themeColor="accent2" w:themeShade="BF"/>
+        </w:rPr>
+      </w:pPr>
+      <w:r>
+        <w:rPr>
+          <w:color w:val="C45911" w:themeColor="accent2" w:themeShade="BF"/>
+        </w:rPr>
+        <w:t xml:space="preserve">                const char *name4,</w:t>
+      </w:r>
+    </w:p>
+    <w:p>
+      <w:pPr>
+        <w:ind w:left="1440"/>
+        <w:rPr>
+          <w:color w:val="C45911" w:themeColor="accent2" w:themeShade="BF"/>
+        </w:rPr>
+      </w:pPr>
+      <w:r>
+        <w:rPr>
+          <w:color w:val="C45911" w:themeColor="accent2" w:themeShade="BF"/>
+        </w:rPr>
+        <w:t xml:space="preserve">                V &amp;visitor);</w:t>
+      </w:r>
+    </w:p>
+    <w:p>
+      <w:pPr>
+        <w:ind w:left="1440"/>
+      </w:pPr>
+      <w:r>
+        <w:t>It passes the values of each index and the four named columns to the functor visitor sequentially from beginning to end</w:t>
+      </w:r>
+    </w:p>
+    <w:p>
+      <w:pPr>
+        <w:ind w:left="1440"/>
+      </w:pPr>
+      <w:r>
+        <w:t>NOTE: This method could be used to implement a pivot table.</w:t>
+      </w:r>
+    </w:p>
+    <w:p>
+      <w:pPr>
+        <w:ind w:left="1440"/>
+      </w:pPr>
+    </w:p>
+    <w:p>
+      <w:pPr>
+        <w:ind w:left="1440"/>
+      </w:pPr>
+      <w:r>
+        <w:rPr>
+          <w:i/>
+          <w:iCs/>
+        </w:rPr>
+        <w:t>T1</w:t>
+      </w:r>
+      <w:r>
+        <w:t>: Type of the first named column</w:t>
+      </w:r>
+    </w:p>
+    <w:p>
+      <w:pPr>
+        <w:ind w:left="1440"/>
+      </w:pPr>
+      <w:r>
+        <w:rPr>
+          <w:i/>
+          <w:iCs/>
+        </w:rPr>
+        <w:t>T2</w:t>
+      </w:r>
+      <w:r>
+        <w:t>: Type of the second named column</w:t>
+      </w:r>
+    </w:p>
+    <w:p>
+      <w:pPr>
+        <w:ind w:left="1440"/>
+      </w:pPr>
+      <w:r>
+        <w:rPr>
+          <w:i/>
+          <w:iCs/>
+        </w:rPr>
+        <w:t>T3</w:t>
+      </w:r>
+      <w:r>
+        <w:t>: Type of the third named column</w:t>
+      </w:r>
+    </w:p>
+    <w:p>
+      <w:pPr>
+        <w:ind w:left="1440"/>
+      </w:pPr>
+      <w:r>
+        <w:t>T4: Type of the forth named column</w:t>
+      </w:r>
+    </w:p>
+    <w:p>
+      <w:pPr>
+        <w:ind w:left="1440"/>
+      </w:pPr>
+      <w:r>
+        <w:rPr>
+          <w:i/>
+          <w:iCs/>
+        </w:rPr>
+        <w:t>V</w:t>
+      </w:r>
+      <w:r>
+        <w:t>: Type of the visitor functor</w:t>
+      </w:r>
+    </w:p>
+    <w:p>
+      <w:pPr>
+        <w:ind w:left="1440"/>
+      </w:pPr>
+      <w:r>
+        <w:rPr>
+          <w:i/>
+          <w:iCs/>
+        </w:rPr>
+        <w:t>name1</w:t>
+      </w:r>
+      <w:r>
+        <w:t>: Name of the first data column</w:t>
+      </w:r>
+    </w:p>
+    <w:p>
+      <w:pPr>
+        <w:ind w:left="1440"/>
+      </w:pPr>
+      <w:r>
+        <w:rPr>
+          <w:i/>
+          <w:iCs/>
+        </w:rPr>
+        <w:t>name2</w:t>
+      </w:r>
+      <w:r>
+        <w:t>: Name of the second data column</w:t>
+      </w:r>
+    </w:p>
+    <w:p>
+      <w:pPr>
+        <w:ind w:left="1440"/>
+      </w:pPr>
+      <w:r>
+        <w:rPr>
+          <w:i/>
+          <w:iCs/>
+        </w:rPr>
+        <w:t>name3</w:t>
+      </w:r>
+      <w:r>
+        <w:t>: Name of the third data column</w:t>
+      </w:r>
+    </w:p>
+    <w:p>
+      <w:pPr>
+        <w:ind w:left="1440"/>
+      </w:pPr>
+      <w:r>
+        <w:rPr>
+          <w:i/>
+          <w:iCs/>
+        </w:rPr>
+        <w:t>name4</w:t>
+      </w:r>
+      <w:r>
+        <w:t xml:space="preserve">: Name of the </w:t>
+      </w:r>
+      <w:r>
+        <w:t>fourth</w:t>
+      </w:r>
+      <w:r>
+        <w:t xml:space="preserve"> data column</w:t>
+      </w:r>
+    </w:p>
+    <w:p/>
+    <w:p>
+      <w:pPr>
+        <w:ind w:left="1440"/>
+        <w:rPr>
+          <w:color w:val="C45911" w:themeColor="accent2" w:themeShade="BF"/>
+        </w:rPr>
+      </w:pPr>
+      <w:r>
+        <w:rPr>
+          <w:color w:val="C45911" w:themeColor="accent2" w:themeShade="BF"/>
+        </w:rPr>
+        <w:t>template&lt;typename T1,</w:t>
+      </w:r>
+      <w:r>
+        <w:rPr>
+          <w:color w:val="C45911" w:themeColor="accent2" w:themeShade="BF"/>
+        </w:rPr>
+        <w:t xml:space="preserve"> </w:t>
+      </w:r>
+      <w:r>
+        <w:rPr>
+          <w:color w:val="C45911" w:themeColor="accent2" w:themeShade="BF"/>
+        </w:rPr>
+        <w:t>typename T2,</w:t>
+      </w:r>
+      <w:r>
+        <w:rPr>
+          <w:color w:val="C45911" w:themeColor="accent2" w:themeShade="BF"/>
+        </w:rPr>
+        <w:t xml:space="preserve"> </w:t>
+      </w:r>
+      <w:r>
+        <w:rPr>
+          <w:color w:val="C45911" w:themeColor="accent2" w:themeShade="BF"/>
+        </w:rPr>
+        <w:t>typename T3,</w:t>
+      </w:r>
+      <w:r>
+        <w:rPr>
+          <w:color w:val="C45911" w:themeColor="accent2" w:themeShade="BF"/>
+        </w:rPr>
+        <w:t xml:space="preserve"> </w:t>
+      </w:r>
+      <w:r>
+        <w:rPr>
+          <w:color w:val="C45911" w:themeColor="accent2" w:themeShade="BF"/>
+        </w:rPr>
+        <w:t>typename T4,</w:t>
+      </w:r>
+      <w:r>
+        <w:rPr>
+          <w:color w:val="C45911" w:themeColor="accent2" w:themeShade="BF"/>
+        </w:rPr>
+        <w:t xml:space="preserve"> </w:t>
+      </w:r>
+      <w:r>
+        <w:rPr>
+          <w:color w:val="C45911" w:themeColor="accent2" w:themeShade="BF"/>
+        </w:rPr>
+        <w:t>typename T5,</w:t>
+      </w:r>
+    </w:p>
+    <w:p>
+      <w:pPr>
+        <w:ind w:left="1440"/>
+        <w:rPr>
+          <w:color w:val="C45911" w:themeColor="accent2" w:themeShade="BF"/>
+        </w:rPr>
+      </w:pPr>
+      <w:r>
+        <w:rPr>
+          <w:color w:val="C45911" w:themeColor="accent2" w:themeShade="BF"/>
+        </w:rPr>
+        <w:t xml:space="preserve">                typename V&gt;</w:t>
+      </w:r>
+    </w:p>
+    <w:p>
+      <w:pPr>
+        <w:ind w:left="1440"/>
+        <w:rPr>
+          <w:color w:val="C45911" w:themeColor="accent2" w:themeShade="BF"/>
+        </w:rPr>
+      </w:pPr>
+      <w:r>
+        <w:rPr>
+          <w:color w:val="C45911" w:themeColor="accent2" w:themeShade="BF"/>
+        </w:rPr>
+        <w:t>V &amp;visit (const char *name1,</w:t>
+      </w:r>
+    </w:p>
+    <w:p>
+      <w:pPr>
+        <w:ind w:left="1440"/>
+        <w:rPr>
+          <w:color w:val="C45911" w:themeColor="accent2" w:themeShade="BF"/>
+        </w:rPr>
+      </w:pPr>
+      <w:r>
+        <w:rPr>
+          <w:color w:val="C45911" w:themeColor="accent2" w:themeShade="BF"/>
+        </w:rPr>
+        <w:t xml:space="preserve">                const char *name2,</w:t>
+      </w:r>
+    </w:p>
+    <w:p>
+      <w:pPr>
+        <w:ind w:left="1440"/>
+        <w:rPr>
+          <w:color w:val="C45911" w:themeColor="accent2" w:themeShade="BF"/>
+        </w:rPr>
+      </w:pPr>
+      <w:r>
+        <w:rPr>
+          <w:color w:val="C45911" w:themeColor="accent2" w:themeShade="BF"/>
+        </w:rPr>
+        <w:t xml:space="preserve">                const char *name3,</w:t>
+      </w:r>
+    </w:p>
+    <w:p>
+      <w:pPr>
+        <w:ind w:left="1440"/>
+        <w:rPr>
+          <w:color w:val="C45911" w:themeColor="accent2" w:themeShade="BF"/>
+        </w:rPr>
+      </w:pPr>
+      <w:r>
+        <w:rPr>
+          <w:color w:val="C45911" w:themeColor="accent2" w:themeShade="BF"/>
+        </w:rPr>
+        <w:t xml:space="preserve">                const char *name4,</w:t>
+      </w:r>
+    </w:p>
+    <w:p>
+      <w:pPr>
+        <w:ind w:left="1440"/>
+        <w:rPr>
+          <w:color w:val="C45911" w:themeColor="accent2" w:themeShade="BF"/>
+        </w:rPr>
+      </w:pPr>
+      <w:r>
+        <w:rPr>
+          <w:color w:val="C45911" w:themeColor="accent2" w:themeShade="BF"/>
+        </w:rPr>
+        <w:t xml:space="preserve">                const char *name5,</w:t>
+      </w:r>
+    </w:p>
+    <w:p>
+      <w:pPr>
+        <w:ind w:left="1440"/>
+        <w:rPr>
+          <w:color w:val="C45911" w:themeColor="accent2" w:themeShade="BF"/>
+        </w:rPr>
+      </w:pPr>
+      <w:r>
+        <w:rPr>
+          <w:color w:val="C45911" w:themeColor="accent2" w:themeShade="BF"/>
+        </w:rPr>
+        <w:t xml:space="preserve">                V &amp;visitor);</w:t>
+      </w:r>
+    </w:p>
+    <w:p>
+      <w:pPr>
+        <w:ind w:left="1440"/>
+      </w:pPr>
+      <w:r>
         <w:lastRenderedPageBreak/>
-        <w:t>It passes the values of each index and the three named columns to the functor visitor sequentially from beginning to end</w:t>
+        <w:t>It passes the values of each index and the five named columns to the functor visitor sequentially from beginning to end</w:t>
       </w:r>
     </w:p>
     <w:p>
@@ -17558,534 +18869,6 @@
           <w:i/>
           <w:iCs/>
         </w:rPr>
-        <w:t>T3</w:t>
-      </w:r>
-      <w:r>
-        <w:t>: Type of the third named column</w:t>
-      </w:r>
-    </w:p>
-    <w:p>
-      <w:pPr>
-        <w:ind w:left="1440"/>
-      </w:pPr>
-      <w:r>
-        <w:rPr>
-          <w:i/>
-          <w:iCs/>
-        </w:rPr>
-        <w:t>V</w:t>
-      </w:r>
-      <w:r>
-        <w:t>: Type of the visitor functor</w:t>
-      </w:r>
-    </w:p>
-    <w:p>
-      <w:pPr>
-        <w:ind w:left="1440"/>
-      </w:pPr>
-      <w:r>
-        <w:rPr>
-          <w:i/>
-          <w:iCs/>
-        </w:rPr>
-        <w:t>name1</w:t>
-      </w:r>
-      <w:r>
-        <w:t>: Name of the first data column</w:t>
-      </w:r>
-    </w:p>
-    <w:p>
-      <w:pPr>
-        <w:ind w:left="1440"/>
-      </w:pPr>
-      <w:r>
-        <w:rPr>
-          <w:i/>
-          <w:iCs/>
-        </w:rPr>
-        <w:t>name2</w:t>
-      </w:r>
-      <w:r>
-        <w:t>: Name of the second data column</w:t>
-      </w:r>
-    </w:p>
-    <w:p>
-      <w:pPr>
-        <w:ind w:left="1440"/>
-      </w:pPr>
-      <w:r>
-        <w:rPr>
-          <w:i/>
-          <w:iCs/>
-        </w:rPr>
-        <w:t>name3</w:t>
-      </w:r>
-      <w:r>
-        <w:t>: Name of the third data column</w:t>
-      </w:r>
-    </w:p>
-    <w:p/>
-    <w:p>
-      <w:pPr>
-        <w:ind w:left="1440"/>
-        <w:rPr>
-          <w:color w:val="C45911" w:themeColor="accent2" w:themeShade="BF"/>
-        </w:rPr>
-      </w:pPr>
-      <w:r>
-        <w:rPr>
-          <w:color w:val="C45911" w:themeColor="accent2" w:themeShade="BF"/>
-        </w:rPr>
-        <w:t>template&lt;typename T1, typename T2, typename T3, typename T4, typename V&gt;</w:t>
-      </w:r>
-    </w:p>
-    <w:p>
-      <w:pPr>
-        <w:ind w:left="1440"/>
-        <w:rPr>
-          <w:color w:val="C45911" w:themeColor="accent2" w:themeShade="BF"/>
-        </w:rPr>
-      </w:pPr>
-      <w:r>
-        <w:rPr>
-          <w:color w:val="C45911" w:themeColor="accent2" w:themeShade="BF"/>
-        </w:rPr>
-        <w:t>V &amp;visit (const char *name1,</w:t>
-      </w:r>
-    </w:p>
-    <w:p>
-      <w:pPr>
-        <w:ind w:left="1440"/>
-        <w:rPr>
-          <w:color w:val="C45911" w:themeColor="accent2" w:themeShade="BF"/>
-        </w:rPr>
-      </w:pPr>
-      <w:r>
-        <w:rPr>
-          <w:color w:val="C45911" w:themeColor="accent2" w:themeShade="BF"/>
-        </w:rPr>
-        <w:t xml:space="preserve">                const char *name2,</w:t>
-      </w:r>
-    </w:p>
-    <w:p>
-      <w:pPr>
-        <w:ind w:left="1440"/>
-        <w:rPr>
-          <w:color w:val="C45911" w:themeColor="accent2" w:themeShade="BF"/>
-        </w:rPr>
-      </w:pPr>
-      <w:r>
-        <w:rPr>
-          <w:color w:val="C45911" w:themeColor="accent2" w:themeShade="BF"/>
-        </w:rPr>
-        <w:t xml:space="preserve">                const char *name3,</w:t>
-      </w:r>
-    </w:p>
-    <w:p>
-      <w:pPr>
-        <w:ind w:left="1440"/>
-        <w:rPr>
-          <w:color w:val="C45911" w:themeColor="accent2" w:themeShade="BF"/>
-        </w:rPr>
-      </w:pPr>
-      <w:r>
-        <w:rPr>
-          <w:color w:val="C45911" w:themeColor="accent2" w:themeShade="BF"/>
-        </w:rPr>
-        <w:t xml:space="preserve">                const char *name4,</w:t>
-      </w:r>
-    </w:p>
-    <w:p>
-      <w:pPr>
-        <w:ind w:left="1440"/>
-        <w:rPr>
-          <w:color w:val="C45911" w:themeColor="accent2" w:themeShade="BF"/>
-        </w:rPr>
-      </w:pPr>
-      <w:r>
-        <w:rPr>
-          <w:color w:val="C45911" w:themeColor="accent2" w:themeShade="BF"/>
-        </w:rPr>
-        <w:t xml:space="preserve">                V &amp;visitor);</w:t>
-      </w:r>
-    </w:p>
-    <w:p>
-      <w:pPr>
-        <w:ind w:left="1440"/>
-      </w:pPr>
-      <w:r>
-        <w:t>It passes the values of each index and the four named columns to the functor visitor sequentially from beginning to end</w:t>
-      </w:r>
-    </w:p>
-    <w:p>
-      <w:pPr>
-        <w:ind w:left="1440"/>
-      </w:pPr>
-      <w:r>
-        <w:t>NOTE: This method could be used to implement a pivot table.</w:t>
-      </w:r>
-    </w:p>
-    <w:p>
-      <w:pPr>
-        <w:ind w:left="1440"/>
-      </w:pPr>
-    </w:p>
-    <w:p>
-      <w:pPr>
-        <w:ind w:left="1440"/>
-      </w:pPr>
-      <w:r>
-        <w:rPr>
-          <w:i/>
-          <w:iCs/>
-        </w:rPr>
-        <w:t>T1</w:t>
-      </w:r>
-      <w:r>
-        <w:t>: Type of the first named column</w:t>
-      </w:r>
-    </w:p>
-    <w:p>
-      <w:pPr>
-        <w:ind w:left="1440"/>
-      </w:pPr>
-      <w:r>
-        <w:rPr>
-          <w:i/>
-          <w:iCs/>
-        </w:rPr>
-        <w:t>T2</w:t>
-      </w:r>
-      <w:r>
-        <w:t>: Type of the second named column</w:t>
-      </w:r>
-    </w:p>
-    <w:p>
-      <w:pPr>
-        <w:ind w:left="1440"/>
-      </w:pPr>
-      <w:r>
-        <w:rPr>
-          <w:i/>
-          <w:iCs/>
-        </w:rPr>
-        <w:t>T3</w:t>
-      </w:r>
-      <w:r>
-        <w:t>: Type of the third named column</w:t>
-      </w:r>
-    </w:p>
-    <w:p>
-      <w:pPr>
-        <w:ind w:left="1440"/>
-      </w:pPr>
-      <w:r>
-        <w:t>T4: Type of the forth named column</w:t>
-      </w:r>
-    </w:p>
-    <w:p>
-      <w:pPr>
-        <w:ind w:left="1440"/>
-      </w:pPr>
-      <w:r>
-        <w:rPr>
-          <w:i/>
-          <w:iCs/>
-        </w:rPr>
-        <w:t>V</w:t>
-      </w:r>
-      <w:r>
-        <w:t>: Type of the visitor functor</w:t>
-      </w:r>
-    </w:p>
-    <w:p>
-      <w:pPr>
-        <w:ind w:left="1440"/>
-      </w:pPr>
-      <w:r>
-        <w:rPr>
-          <w:i/>
-          <w:iCs/>
-        </w:rPr>
-        <w:t>name1</w:t>
-      </w:r>
-      <w:r>
-        <w:t>: Name of the first data column</w:t>
-      </w:r>
-    </w:p>
-    <w:p>
-      <w:pPr>
-        <w:ind w:left="1440"/>
-      </w:pPr>
-      <w:r>
-        <w:rPr>
-          <w:i/>
-          <w:iCs/>
-        </w:rPr>
-        <w:t>name2</w:t>
-      </w:r>
-      <w:r>
-        <w:t>: Name of the second data column</w:t>
-      </w:r>
-    </w:p>
-    <w:p>
-      <w:pPr>
-        <w:ind w:left="1440"/>
-      </w:pPr>
-      <w:r>
-        <w:rPr>
-          <w:i/>
-          <w:iCs/>
-        </w:rPr>
-        <w:t>name3</w:t>
-      </w:r>
-      <w:r>
-        <w:t>: Name of the third data column</w:t>
-      </w:r>
-    </w:p>
-    <w:p>
-      <w:pPr>
-        <w:ind w:left="1440"/>
-      </w:pPr>
-      <w:r>
-        <w:rPr>
-          <w:i/>
-          <w:iCs/>
-        </w:rPr>
-        <w:t>name4</w:t>
-      </w:r>
-      <w:r>
-        <w:t xml:space="preserve">: Name of the </w:t>
-      </w:r>
-      <w:r>
-        <w:t>fourth</w:t>
-      </w:r>
-      <w:r>
-        <w:t xml:space="preserve"> data column</w:t>
-      </w:r>
-    </w:p>
-    <w:p/>
-    <w:p>
-      <w:pPr>
-        <w:ind w:left="1440"/>
-        <w:rPr>
-          <w:color w:val="C45911" w:themeColor="accent2" w:themeShade="BF"/>
-        </w:rPr>
-      </w:pPr>
-      <w:r>
-        <w:rPr>
-          <w:color w:val="C45911" w:themeColor="accent2" w:themeShade="BF"/>
-        </w:rPr>
-        <w:t>template&lt;typename T1,</w:t>
-      </w:r>
-      <w:r>
-        <w:rPr>
-          <w:color w:val="C45911" w:themeColor="accent2" w:themeShade="BF"/>
-        </w:rPr>
-        <w:t xml:space="preserve"> </w:t>
-      </w:r>
-      <w:r>
-        <w:rPr>
-          <w:color w:val="C45911" w:themeColor="accent2" w:themeShade="BF"/>
-        </w:rPr>
-        <w:t>typename T2,</w:t>
-      </w:r>
-      <w:r>
-        <w:rPr>
-          <w:color w:val="C45911" w:themeColor="accent2" w:themeShade="BF"/>
-        </w:rPr>
-        <w:t xml:space="preserve"> </w:t>
-      </w:r>
-      <w:r>
-        <w:rPr>
-          <w:color w:val="C45911" w:themeColor="accent2" w:themeShade="BF"/>
-        </w:rPr>
-        <w:t>typename T3,</w:t>
-      </w:r>
-      <w:r>
-        <w:rPr>
-          <w:color w:val="C45911" w:themeColor="accent2" w:themeShade="BF"/>
-        </w:rPr>
-        <w:t xml:space="preserve"> </w:t>
-      </w:r>
-      <w:r>
-        <w:rPr>
-          <w:color w:val="C45911" w:themeColor="accent2" w:themeShade="BF"/>
-        </w:rPr>
-        <w:t>typename T4,</w:t>
-      </w:r>
-      <w:r>
-        <w:rPr>
-          <w:color w:val="C45911" w:themeColor="accent2" w:themeShade="BF"/>
-        </w:rPr>
-        <w:t xml:space="preserve"> </w:t>
-      </w:r>
-      <w:r>
-        <w:rPr>
-          <w:color w:val="C45911" w:themeColor="accent2" w:themeShade="BF"/>
-        </w:rPr>
-        <w:t>typename T5,</w:t>
-      </w:r>
-    </w:p>
-    <w:p>
-      <w:pPr>
-        <w:ind w:left="1440"/>
-        <w:rPr>
-          <w:color w:val="C45911" w:themeColor="accent2" w:themeShade="BF"/>
-        </w:rPr>
-      </w:pPr>
-      <w:r>
-        <w:rPr>
-          <w:color w:val="C45911" w:themeColor="accent2" w:themeShade="BF"/>
-        </w:rPr>
-        <w:t xml:space="preserve">                typename V&gt;</w:t>
-      </w:r>
-    </w:p>
-    <w:p>
-      <w:pPr>
-        <w:ind w:left="1440"/>
-        <w:rPr>
-          <w:color w:val="C45911" w:themeColor="accent2" w:themeShade="BF"/>
-        </w:rPr>
-      </w:pPr>
-      <w:r>
-        <w:rPr>
-          <w:color w:val="C45911" w:themeColor="accent2" w:themeShade="BF"/>
-        </w:rPr>
-        <w:t>V &amp;visit (const char *name1,</w:t>
-      </w:r>
-    </w:p>
-    <w:p>
-      <w:pPr>
-        <w:ind w:left="1440"/>
-        <w:rPr>
-          <w:color w:val="C45911" w:themeColor="accent2" w:themeShade="BF"/>
-        </w:rPr>
-      </w:pPr>
-      <w:r>
-        <w:rPr>
-          <w:color w:val="C45911" w:themeColor="accent2" w:themeShade="BF"/>
-        </w:rPr>
-        <w:t xml:space="preserve">                const char *name2,</w:t>
-      </w:r>
-    </w:p>
-    <w:p>
-      <w:pPr>
-        <w:ind w:left="1440"/>
-        <w:rPr>
-          <w:color w:val="C45911" w:themeColor="accent2" w:themeShade="BF"/>
-        </w:rPr>
-      </w:pPr>
-      <w:r>
-        <w:rPr>
-          <w:color w:val="C45911" w:themeColor="accent2" w:themeShade="BF"/>
-        </w:rPr>
-        <w:t xml:space="preserve">                const char *name3,</w:t>
-      </w:r>
-    </w:p>
-    <w:p>
-      <w:pPr>
-        <w:ind w:left="1440"/>
-        <w:rPr>
-          <w:color w:val="C45911" w:themeColor="accent2" w:themeShade="BF"/>
-        </w:rPr>
-      </w:pPr>
-      <w:r>
-        <w:rPr>
-          <w:color w:val="C45911" w:themeColor="accent2" w:themeShade="BF"/>
-        </w:rPr>
-        <w:t xml:space="preserve">                const char *name4,</w:t>
-      </w:r>
-    </w:p>
-    <w:p>
-      <w:pPr>
-        <w:ind w:left="1440"/>
-        <w:rPr>
-          <w:color w:val="C45911" w:themeColor="accent2" w:themeShade="BF"/>
-        </w:rPr>
-      </w:pPr>
-      <w:r>
-        <w:rPr>
-          <w:color w:val="C45911" w:themeColor="accent2" w:themeShade="BF"/>
-        </w:rPr>
-        <w:t xml:space="preserve">                const char *name5,</w:t>
-      </w:r>
-    </w:p>
-    <w:p>
-      <w:pPr>
-        <w:ind w:left="1440"/>
-        <w:rPr>
-          <w:color w:val="C45911" w:themeColor="accent2" w:themeShade="BF"/>
-        </w:rPr>
-      </w:pPr>
-      <w:r>
-        <w:rPr>
-          <w:color w:val="C45911" w:themeColor="accent2" w:themeShade="BF"/>
-        </w:rPr>
-        <w:t xml:space="preserve">                V &amp;visitor);</w:t>
-      </w:r>
-    </w:p>
-    <w:p>
-      <w:pPr>
-        <w:ind w:left="1440"/>
-      </w:pPr>
-      <w:r>
-        <w:t>It passes the values of each index and the five named columns to the functor visitor sequentially from beginning to end</w:t>
-      </w:r>
-    </w:p>
-    <w:p>
-      <w:pPr>
-        <w:ind w:left="1440"/>
-      </w:pPr>
-      <w:r>
-        <w:t>NOTE: This method could be used to implement a pivot table.</w:t>
-      </w:r>
-    </w:p>
-    <w:p>
-      <w:pPr>
-        <w:ind w:left="1440"/>
-      </w:pPr>
-    </w:p>
-    <w:p>
-      <w:pPr>
-        <w:ind w:left="1440"/>
-      </w:pPr>
-      <w:r>
-        <w:rPr>
-          <w:i/>
-          <w:iCs/>
-        </w:rPr>
-        <w:t>T1</w:t>
-      </w:r>
-      <w:r>
-        <w:t>: Type of the first named column</w:t>
-      </w:r>
-    </w:p>
-    <w:p>
-      <w:pPr>
-        <w:ind w:left="1440"/>
-      </w:pPr>
-      <w:r>
-        <w:rPr>
-          <w:i/>
-          <w:iCs/>
-        </w:rPr>
-        <w:t>T2</w:t>
-      </w:r>
-      <w:r>
-        <w:t>: Type of the second named column</w:t>
-      </w:r>
-    </w:p>
-    <w:p>
-      <w:pPr>
-        <w:ind w:left="1440"/>
-      </w:pPr>
-      <w:r>
-        <w:rPr>
-          <w:i/>
-          <w:iCs/>
-        </w:rPr>
-        <w:lastRenderedPageBreak/>
         <w:t>T3</w:t>
       </w:r>
       <w:r>
@@ -18554,6 +19337,7 @@
         <w:ind w:left="1440"/>
       </w:pPr>
       <w:r>
+        <w:lastRenderedPageBreak/>
         <w:t xml:space="preserve">          A type should be specified in the list only once.</w:t>
       </w:r>
     </w:p>
@@ -18623,7 +19407,6 @@
         <w:ind w:left="1440"/>
       </w:pPr>
       <w:r>
-        <w:lastRenderedPageBreak/>
         <w:t>It iterates over all indices in rhs and modifies all the data columns in self that correspond to the given index value. If not already_sorted, both rhs and self will be sorted by index. It returns a reference to self</w:t>
       </w:r>
     </w:p>
@@ -23963,7 +24746,7 @@
 </file>
 
 <file path=customXml/itemProps1.xml><?xml version="1.0" encoding="utf-8"?>
-<ds:datastoreItem xmlns:ds="http://schemas.openxmlformats.org/officeDocument/2006/customXml" ds:itemID="{D66D8F77-B4D3-8245-A943-6ECAA4BC7A68}">
+<ds:datastoreItem xmlns:ds="http://schemas.openxmlformats.org/officeDocument/2006/customXml" ds:itemID="{8BA6B17C-2C90-1A47-A7EC-D29D94A50886}">
   <ds:schemaRefs>
     <ds:schemaRef ds:uri="http://schemas.openxmlformats.org/officeDocument/2006/bibliography"/>
   </ds:schemaRefs>

</xml_diff>

<commit_message>
Updated the documentation accordingly
</commit_message>
<xml_diff>
--- a/docs/DataFrameDoc.docx
+++ b/docs/DataFrameDoc.docx
@@ -3903,7 +3903,23 @@
         <w:t>mechanism</w:t>
       </w:r>
       <w:r>
-        <w:t xml:space="preserve"> to run statistical algorithms. Most of DataFrame statistical algorithms are in “visitors”. Visitor is the mechanism by which DataFrame passes data points to your algorithm. You can add your own algorithms to a visitor functor and extend DataFrame easily. There are two kinds of visit mechanism</w:t>
+        <w:t xml:space="preserve"> to run statistical algorithms. Most of DataFrame statistical algorithms are in “visitors”. </w:t>
+      </w:r>
+      <w:r>
+        <w:rPr>
+          <w:color w:val="806000" w:themeColor="accent4" w:themeShade="80"/>
+          <w:u w:val="single"/>
+        </w:rPr>
+        <w:t>Visitor is the mechanism by which DataFrame passes data points to your algorithm. You can add your own algorithms to a visitor functor and extend DataFrame easily.</w:t>
+      </w:r>
+      <w:r>
+        <w:t xml:space="preserve"> There are two kinds of visit</w:t>
+      </w:r>
+      <w:r>
+        <w:t>ation</w:t>
+      </w:r>
+      <w:r>
+        <w:t xml:space="preserve"> mechanism</w:t>
       </w:r>
       <w:r>
         <w:t>s</w:t>
@@ -4047,6 +4063,13 @@
         <w:t xml:space="preserve"> and HeteroView.cc</w:t>
       </w:r>
       <w:r>
+        <w:rPr>
+          <w:iCs/>
+          <w:sz w:val="28"/>
+        </w:rPr>
+        <w:t xml:space="preserve"> and a few others</w:t>
+      </w:r>
+      <w:r>
         <w:t>.</w:t>
       </w:r>
       <w:r>
@@ -4166,6 +4189,56 @@
         <w:t xml:space="preserve"> The rest of the files there will show you how the sausage is made.</w:t>
       </w:r>
     </w:p>
+    <w:p>
+      <w:pPr>
+        <w:ind w:left="720"/>
+        <w:rPr>
+          <w:iCs/>
+        </w:rPr>
+      </w:pPr>
+      <w:r>
+        <w:rPr>
+          <w:iCs/>
+          <w:sz w:val="28"/>
+        </w:rPr>
+        <w:t>Include directory also con</w:t>
+      </w:r>
+      <w:r>
+        <w:rPr>
+          <w:iCs/>
+          <w:sz w:val="28"/>
+        </w:rPr>
+        <w:t xml:space="preserve">tains subdirectories that contain mostly internal DataFrame implementation. The </w:t>
+      </w:r>
+      <w:r>
+        <w:rPr>
+          <w:i/>
+          <w:sz w:val="28"/>
+        </w:rPr>
+        <w:t>DateTime.h</w:t>
+      </w:r>
+      <w:r>
+        <w:rPr>
+          <w:iCs/>
+          <w:sz w:val="28"/>
+        </w:rPr>
+        <w:t xml:space="preserve"> is located in the </w:t>
+      </w:r>
+      <w:r>
+        <w:rPr>
+          <w:i/>
+          <w:sz w:val="28"/>
+        </w:rPr>
+        <w:t>Utils</w:t>
+      </w:r>
+      <w:r>
+        <w:rPr>
+          <w:iCs/>
+          <w:sz w:val="28"/>
+        </w:rPr>
+        <w:t xml:space="preserve"> subdirectory</w:t>
+      </w:r>
+    </w:p>
     <w:p/>
     <w:p>
       <w:pPr>
@@ -4197,14 +4270,40 @@
         <w:t>s, as explained above</w:t>
       </w:r>
       <w:r>
-        <w:t>, make-files, and test program source file</w:t>
-      </w:r>
-      <w:r>
-        <w:t>s</w:t>
-      </w:r>
-      <w:r>
-        <w:t xml:space="preserve">. </w:t>
-      </w:r>
+        <w:t xml:space="preserve"> and</w:t>
+      </w:r>
+      <w:r>
+        <w:t xml:space="preserve"> make-files.</w:t>
+      </w:r>
+    </w:p>
+    <w:p>
+      <w:pPr>
+        <w:ind w:left="720"/>
+      </w:pPr>
+    </w:p>
+    <w:p>
+      <w:pPr>
+        <w:ind w:left="720"/>
+      </w:pPr>
+      <w:r>
+        <w:rPr>
+          <w:i/>
+          <w:iCs/>
+        </w:rPr>
+        <w:t>test</w:t>
+      </w:r>
+      <w:r>
+        <w:rPr>
+          <w:i/>
+          <w:iCs/>
+        </w:rPr>
+        <w:t xml:space="preserve"> </w:t>
+      </w:r>
+      <w:r>
+        <w:t xml:space="preserve">directory contains all the test source files, mocked data files, and test output files. </w:t>
+      </w:r>
+      <w:bookmarkStart w:id="0" w:name="_GoBack"/>
+      <w:bookmarkEnd w:id="0"/>
       <w:r>
         <w:t xml:space="preserve">The </w:t>
       </w:r>
@@ -12643,13 +12742,7 @@
         <w:ind w:left="1440"/>
       </w:pPr>
       <w:r>
-        <w:t>This does the same function as above remove_data_by_sel() but operating</w:t>
-      </w:r>
-      <w:r>
-        <w:t xml:space="preserve"> </w:t>
-      </w:r>
-      <w:r>
-        <w:t>on three columns.</w:t>
+        <w:t>This does the same function as above remove_data_by_sel() but operating on three columns.</w:t>
       </w:r>
     </w:p>
     <w:p>
@@ -12752,13 +12845,7 @@
         <w:t>Ts</w:t>
       </w:r>
       <w:r>
-        <w:t>: The list of types for all columns.</w:t>
-      </w:r>
-      <w:r>
-        <w:t xml:space="preserve"> </w:t>
-      </w:r>
-      <w:r>
-        <w:t>A type should be specified only once</w:t>
+        <w:t>: The list of types for all columns. A type should be specified only once</w:t>
       </w:r>
     </w:p>
     <w:p>
@@ -12824,10 +12911,7 @@
         <w:t>: A reference to the selecting functor</w:t>
       </w:r>
     </w:p>
-    <w:p>
-      <w:bookmarkStart w:id="0" w:name="_GoBack"/>
-      <w:bookmarkEnd w:id="0"/>
-    </w:p>
+    <w:p/>
     <w:p>
       <w:pPr>
         <w:ind w:left="1440"/>
@@ -25705,7 +25789,7 @@
 </file>
 
 <file path=customXml/itemProps1.xml><?xml version="1.0" encoding="utf-8"?>
-<ds:datastoreItem xmlns:ds="http://schemas.openxmlformats.org/officeDocument/2006/customXml" ds:itemID="{A0F6A809-D3EB-554F-9B30-9A43C7BF9A76}">
+<ds:datastoreItem xmlns:ds="http://schemas.openxmlformats.org/officeDocument/2006/customXml" ds:itemID="{F2E164A5-84D5-994A-BED9-821ECD0BF6A6}">
   <ds:schemaRefs>
     <ds:schemaRef ds:uri="http://schemas.openxmlformats.org/officeDocument/2006/bibliography"/>
   </ds:schemaRefs>

</xml_diff>

<commit_message>
Implemented SimpleRollAdopter{} for visitors
</commit_message>
<xml_diff>
--- a/docs/DataFrameDoc.docx
+++ b/docs/DataFrameDoc.docx
@@ -1727,6 +1727,106 @@
                 <w:sz w:val="18"/>
                 <w:szCs w:val="18"/>
               </w:rPr>
+              <w:t xml:space="preserve">struct </w:t>
+            </w:r>
+            <w:r>
+              <w:rPr>
+                <w:b/>
+                <w:bCs/>
+                <w:color w:val="C45911" w:themeColor="accent2" w:themeShade="BF"/>
+                <w:sz w:val="18"/>
+                <w:szCs w:val="18"/>
+              </w:rPr>
+              <w:t>SimpleRollAdopter</w:t>
+            </w:r>
+            <w:r>
+              <w:rPr>
+                <w:b/>
+                <w:bCs/>
+                <w:color w:val="C45911" w:themeColor="accent2" w:themeShade="BF"/>
+                <w:sz w:val="18"/>
+                <w:szCs w:val="18"/>
+              </w:rPr>
+              <w:t xml:space="preserve">. </w:t>
+            </w:r>
+            <w:r>
+              <w:rPr>
+                <w:b/>
+                <w:bCs/>
+                <w:color w:val="C45911" w:themeColor="accent2" w:themeShade="BF"/>
+                <w:sz w:val="18"/>
+                <w:szCs w:val="18"/>
+              </w:rPr>
+              <w:t>{  }</w:t>
+            </w:r>
+          </w:p>
+        </w:tc>
+      </w:tr>
+      <w:tr>
+        <w:tc>
+          <w:tcPr>
+            <w:tcW w:w="2988" w:type="dxa"/>
+          </w:tcPr>
+          <w:p>
+            <w:pPr>
+              <w:rPr>
+                <w:b/>
+                <w:bCs/>
+                <w:color w:val="C45911" w:themeColor="accent2" w:themeShade="BF"/>
+                <w:sz w:val="18"/>
+                <w:szCs w:val="18"/>
+              </w:rPr>
+            </w:pPr>
+            <w:r>
+              <w:rPr>
+                <w:b/>
+                <w:bCs/>
+                <w:color w:val="C45911" w:themeColor="accent2" w:themeShade="BF"/>
+                <w:sz w:val="18"/>
+                <w:szCs w:val="18"/>
+              </w:rPr>
+              <w:t>is_equal(  )</w:t>
+            </w:r>
+          </w:p>
+        </w:tc>
+        <w:tc>
+          <w:tcPr>
+            <w:tcW w:w="3060" w:type="dxa"/>
+          </w:tcPr>
+          <w:p>
+            <w:pPr>
+              <w:rPr>
+                <w:b/>
+                <w:bCs/>
+                <w:color w:val="C45911" w:themeColor="accent2" w:themeShade="BF"/>
+                <w:sz w:val="18"/>
+                <w:szCs w:val="18"/>
+              </w:rPr>
+            </w:pPr>
+          </w:p>
+        </w:tc>
+        <w:tc>
+          <w:tcPr>
+            <w:tcW w:w="3528" w:type="dxa"/>
+          </w:tcPr>
+          <w:p>
+            <w:pPr>
+              <w:rPr>
+                <w:b/>
+                <w:bCs/>
+                <w:color w:val="C45911" w:themeColor="accent2" w:themeShade="BF"/>
+                <w:sz w:val="18"/>
+                <w:szCs w:val="18"/>
+              </w:rPr>
+            </w:pPr>
+            <w:r>
+              <w:rPr>
+                <w:b/>
+                <w:bCs/>
+                <w:color w:val="C45911" w:themeColor="accent2" w:themeShade="BF"/>
+                <w:sz w:val="18"/>
+                <w:szCs w:val="18"/>
+              </w:rPr>
               <w:t>struct SLRegressionVisitor  {  }</w:t>
             </w:r>
           </w:p>
@@ -1755,7 +1855,7 @@
                 <w:sz w:val="18"/>
                 <w:szCs w:val="18"/>
               </w:rPr>
-              <w:t>is_equal(  )</w:t>
+              <w:t>join_by_index(  )</w:t>
             </w:r>
           </w:p>
         </w:tc>
@@ -1825,7 +1925,7 @@
                 <w:sz w:val="18"/>
                 <w:szCs w:val="18"/>
               </w:rPr>
-              <w:t>join_by_index(  )</w:t>
+              <w:t>load_column( 3 )</w:t>
             </w:r>
           </w:p>
         </w:tc>
@@ -1895,7 +1995,7 @@
                 <w:sz w:val="18"/>
                 <w:szCs w:val="18"/>
               </w:rPr>
-              <w:t>load_column( 3 )</w:t>
+              <w:t>load_data(  )</w:t>
             </w:r>
           </w:p>
         </w:tc>
@@ -1965,76 +2065,6 @@
                 <w:sz w:val="18"/>
                 <w:szCs w:val="18"/>
               </w:rPr>
-              <w:t>load_data(  )</w:t>
-            </w:r>
-          </w:p>
-        </w:tc>
-        <w:tc>
-          <w:tcPr>
-            <w:tcW w:w="3060" w:type="dxa"/>
-          </w:tcPr>
-          <w:p>
-            <w:pPr>
-              <w:rPr>
-                <w:b/>
-                <w:bCs/>
-                <w:color w:val="C45911" w:themeColor="accent2" w:themeShade="BF"/>
-                <w:sz w:val="18"/>
-                <w:szCs w:val="18"/>
-              </w:rPr>
-            </w:pPr>
-          </w:p>
-        </w:tc>
-        <w:tc>
-          <w:tcPr>
-            <w:tcW w:w="3528" w:type="dxa"/>
-          </w:tcPr>
-          <w:p>
-            <w:pPr>
-              <w:rPr>
-                <w:b/>
-                <w:bCs/>
-                <w:color w:val="C45911" w:themeColor="accent2" w:themeShade="BF"/>
-                <w:sz w:val="18"/>
-                <w:szCs w:val="18"/>
-              </w:rPr>
-            </w:pPr>
-            <w:r>
-              <w:rPr>
-                <w:b/>
-                <w:bCs/>
-                <w:color w:val="C45911" w:themeColor="accent2" w:themeShade="BF"/>
-                <w:sz w:val="18"/>
-                <w:szCs w:val="18"/>
-              </w:rPr>
-              <w:t>struct TrackingErrorVisitor {  }</w:t>
-            </w:r>
-          </w:p>
-        </w:tc>
-      </w:tr>
-      <w:tr>
-        <w:tc>
-          <w:tcPr>
-            <w:tcW w:w="2988" w:type="dxa"/>
-          </w:tcPr>
-          <w:p>
-            <w:pPr>
-              <w:rPr>
-                <w:b/>
-                <w:bCs/>
-                <w:color w:val="C45911" w:themeColor="accent2" w:themeShade="BF"/>
-                <w:sz w:val="18"/>
-                <w:szCs w:val="18"/>
-              </w:rPr>
-            </w:pPr>
-            <w:r>
-              <w:rPr>
-                <w:b/>
-                <w:bCs/>
-                <w:color w:val="C45911" w:themeColor="accent2" w:themeShade="BF"/>
-                <w:sz w:val="18"/>
-                <w:szCs w:val="18"/>
-              </w:rPr>
               <w:t>load_index( 2 )</w:t>
             </w:r>
           </w:p>
@@ -2069,6 +2099,16 @@
                 <w:szCs w:val="18"/>
               </w:rPr>
             </w:pPr>
+            <w:r>
+              <w:rPr>
+                <w:b/>
+                <w:bCs/>
+                <w:color w:val="C45911" w:themeColor="accent2" w:themeShade="BF"/>
+                <w:sz w:val="18"/>
+                <w:szCs w:val="18"/>
+              </w:rPr>
+              <w:t>struct TrackingErrorVisitor {  }</w:t>
+            </w:r>
           </w:p>
         </w:tc>
       </w:tr>
@@ -13087,8 +13127,6 @@
         </w:rPr>
         <w:t xml:space="preserve"> </w:t>
       </w:r>
-      <w:bookmarkStart w:id="0" w:name="_GoBack"/>
-      <w:bookmarkEnd w:id="0"/>
       <w:r>
         <w:rPr>
           <w:color w:val="C45911" w:themeColor="accent2" w:themeShade="BF"/>
@@ -13101,19 +13139,7 @@
         <w:ind w:left="1440"/>
       </w:pPr>
       <w:r>
-        <w:t xml:space="preserve">It </w:t>
-      </w:r>
-      <w:r>
-        <w:t>randomly</w:t>
-      </w:r>
-      <w:r>
-        <w:t xml:space="preserve"> shuffles the named column(s) non-</w:t>
-      </w:r>
-      <w:r>
-        <w:t>deterministically</w:t>
-      </w:r>
-      <w:r>
-        <w:t>.</w:t>
+        <w:t>It randomly shuffles the named column(s) non-deterministically.</w:t>
       </w:r>
     </w:p>
     <w:p/>
@@ -13130,13 +13156,7 @@
         <w:ind w:left="1440"/>
       </w:pPr>
       <w:r>
-        <w:t xml:space="preserve">    </w:t>
-      </w:r>
-      <w:r>
-        <w:t xml:space="preserve">           </w:t>
-      </w:r>
-      <w:r>
-        <w:t xml:space="preserve">                  index column. Otherwise, index is not shuffled.</w:t>
+        <w:t xml:space="preserve">                                 index column. Otherwise, index is not shuffled.</w:t>
       </w:r>
     </w:p>
     <w:p>
@@ -13152,13 +13172,8 @@
         <w:ind w:left="1440"/>
       </w:pPr>
       <w:r>
-        <w:t xml:space="preserve">Ts: List of types of named </w:t>
-      </w:r>
-      <w:proofErr w:type="spellStart"/>
-      <w:r>
-        <w:t>columns.</w:t>
-      </w:r>
-      <w:proofErr w:type="spellEnd"/>
+        <w:t>Ts: List of types of named columns.</w:t>
+      </w:r>
     </w:p>
     <w:p>
       <w:pPr>
@@ -13168,10 +13183,7 @@
         <w:ind w:left="1440"/>
       </w:pPr>
       <w:r>
-        <w:t xml:space="preserve">      </w:t>
-      </w:r>
-      <w:r>
-        <w:t>A type should be specified in the list only once.</w:t>
+        <w:t xml:space="preserve">      A type should be specified in the list only once.</w:t>
       </w:r>
     </w:p>
     <w:p/>
@@ -21136,6 +21148,132 @@
       <w:r>
         <w:t>.</w:t>
       </w:r>
+      <w:r>
+        <w:t xml:space="preserve"> Also see </w:t>
+      </w:r>
+      <w:r>
+        <w:rPr>
+          <w:i/>
+          <w:iCs/>
+          <w:sz w:val="28"/>
+          <w:szCs w:val="28"/>
+        </w:rPr>
+        <w:t>test/data_frame_tester.cc</w:t>
+      </w:r>
+      <w:r>
+        <w:t xml:space="preserve"> for example usage.</w:t>
+      </w:r>
+    </w:p>
+    <w:p>
+      <w:pPr>
+        <w:ind w:left="720"/>
+      </w:pPr>
+      <w:r>
+        <w:t>There are some common interfaces in most of the visitors. For example the following interfaces are common between most</w:t>
+      </w:r>
+      <w:r>
+        <w:t xml:space="preserve"> (but not all) </w:t>
+      </w:r>
+      <w:r>
+        <w:t>visitors:</w:t>
+      </w:r>
+    </w:p>
+    <w:p>
+      <w:pPr>
+        <w:ind w:left="720"/>
+      </w:pPr>
+      <w:r>
+        <w:rPr>
+          <w:i/>
+          <w:iCs/>
+        </w:rPr>
+        <w:t>get_result()</w:t>
+      </w:r>
+      <w:r>
+        <w:tab/>
+      </w:r>
+      <w:r>
+        <w:t>--</w:t>
+      </w:r>
+      <w:r>
+        <w:t xml:space="preserve"> It returns the result of the visitor/algo.</w:t>
+      </w:r>
+    </w:p>
+    <w:p>
+      <w:pPr>
+        <w:ind w:left="720"/>
+      </w:pPr>
+      <w:r>
+        <w:rPr>
+          <w:i/>
+          <w:iCs/>
+        </w:rPr>
+        <w:t>pre()</w:t>
+      </w:r>
+      <w:r>
+        <w:tab/>
+      </w:r>
+      <w:r>
+        <w:tab/>
+      </w:r>
+      <w:r>
+        <w:t>--</w:t>
+      </w:r>
+      <w:r>
+        <w:t xml:space="preserve"> It is called by DataFrame each time before starting to pass the data to</w:t>
+      </w:r>
+    </w:p>
+    <w:p>
+      <w:pPr>
+        <w:ind w:left="1440" w:firstLine="720"/>
+      </w:pPr>
+      <w:r>
+        <w:t xml:space="preserve">   </w:t>
+      </w:r>
+      <w:r>
+        <w:t xml:space="preserve"> </w:t>
+      </w:r>
+      <w:r>
+        <w:t>the visitor. pre() is the place to initialize the process</w:t>
+      </w:r>
+    </w:p>
+    <w:p>
+      <w:pPr>
+        <w:ind w:left="720"/>
+      </w:pPr>
+      <w:r>
+        <w:rPr>
+          <w:i/>
+          <w:iCs/>
+        </w:rPr>
+        <w:t>post()</w:t>
+      </w:r>
+      <w:r>
+        <w:tab/>
+      </w:r>
+      <w:r>
+        <w:tab/>
+      </w:r>
+      <w:r>
+        <w:t>--</w:t>
+      </w:r>
+      <w:r>
+        <w:t xml:space="preserve"> It is called by DataFrame each time it is done with passing data to</w:t>
+      </w:r>
+    </w:p>
+    <w:p>
+      <w:pPr>
+        <w:ind w:left="1440" w:firstLine="720"/>
+      </w:pPr>
+      <w:r>
+        <w:t xml:space="preserve">   </w:t>
+      </w:r>
+      <w:r>
+        <w:t xml:space="preserve"> </w:t>
+      </w:r>
+      <w:r>
+        <w:t xml:space="preserve">the visitor.      </w:t>
+      </w:r>
     </w:p>
     <w:p>
       <w:pPr>
@@ -21687,7 +21825,6 @@
           <w:i/>
           <w:iCs/>
         </w:rPr>
-        <w:lastRenderedPageBreak/>
         <w:t>T</w:t>
       </w:r>
       <w:r>
@@ -22184,6 +22321,7 @@
         <w:rPr>
           <w:color w:val="C45911" w:themeColor="accent2" w:themeShade="BF"/>
         </w:rPr>
+        <w:lastRenderedPageBreak/>
         <w:t>struct Min</w:t>
       </w:r>
       <w:r>
@@ -22295,7 +22433,6 @@
         <w:rPr>
           <w:color w:val="C45911" w:themeColor="accent2" w:themeShade="BF"/>
         </w:rPr>
-        <w:lastRenderedPageBreak/>
         <w:t>struct CumMin</w:t>
       </w:r>
       <w:r>
@@ -22794,6 +22931,7 @@
         <w:ind w:left="1440"/>
       </w:pPr>
       <w:r>
+        <w:lastRenderedPageBreak/>
         <w:t xml:space="preserve">See this document and datasci_tester.cc for examples. </w:t>
       </w:r>
     </w:p>
@@ -22901,7 +23039,6 @@
         <w:rPr>
           <w:color w:val="C45911" w:themeColor="accent2" w:themeShade="BF"/>
         </w:rPr>
-        <w:lastRenderedPageBreak/>
         <w:t xml:space="preserve">                </w:t>
       </w:r>
       <w:r>
@@ -23372,6 +23509,7 @@
         <w:ind w:left="1440"/>
       </w:pPr>
       <w:r>
+        <w:lastRenderedPageBreak/>
         <w:t>See this document and datasci_tester.cc for examples.</w:t>
       </w:r>
     </w:p>
@@ -23471,7 +23609,6 @@
         <w:rPr>
           <w:color w:val="C45911" w:themeColor="accent2" w:themeShade="BF"/>
         </w:rPr>
-        <w:lastRenderedPageBreak/>
         <w:t xml:space="preserve">                </w:t>
       </w:r>
       <w:r>
@@ -23883,6 +24020,7 @@
         <w:rPr>
           <w:color w:val="C45911" w:themeColor="accent2" w:themeShade="BF"/>
         </w:rPr>
+        <w:lastRenderedPageBreak/>
         <w:t xml:space="preserve">     </w:t>
       </w:r>
       <w:r>
@@ -24000,7 +24138,6 @@
         <w:ind w:left="1440"/>
       </w:pPr>
       <w:r>
-        <w:lastRenderedPageBreak/>
         <w:t>I</w:t>
       </w:r>
       <w:r>
@@ -24475,6 +24612,7 @@
         <w:rPr>
           <w:color w:val="C45911" w:themeColor="accent2" w:themeShade="BF"/>
         </w:rPr>
+        <w:lastRenderedPageBreak/>
         <w:t>template&lt;typename T,</w:t>
       </w:r>
     </w:p>
@@ -24571,7 +24709,6 @@
         <w:ind w:left="1440"/>
       </w:pPr>
       <w:r>
-        <w:lastRenderedPageBreak/>
         <w:t>I</w:t>
       </w:r>
       <w:r>
@@ -24596,6 +24733,138 @@
       </w:r>
     </w:p>
     <w:p/>
+    <w:p>
+      <w:pPr>
+        <w:ind w:left="1440"/>
+        <w:rPr>
+          <w:color w:val="C45911" w:themeColor="accent2" w:themeShade="BF"/>
+        </w:rPr>
+      </w:pPr>
+      <w:r>
+        <w:rPr>
+          <w:color w:val="C45911" w:themeColor="accent2" w:themeShade="BF"/>
+        </w:rPr>
+        <w:t>template&lt;typename F, typename T, typename I = unsigned long&gt;</w:t>
+      </w:r>
+    </w:p>
+    <w:p>
+      <w:pPr>
+        <w:ind w:left="1440"/>
+        <w:rPr>
+          <w:color w:val="C45911" w:themeColor="accent2" w:themeShade="BF"/>
+        </w:rPr>
+      </w:pPr>
+      <w:r>
+        <w:rPr>
+          <w:color w:val="C45911" w:themeColor="accent2" w:themeShade="BF"/>
+        </w:rPr>
+        <w:t>struct SimpleRollAdopter</w:t>
+      </w:r>
+      <w:r>
+        <w:rPr>
+          <w:color w:val="C45911" w:themeColor="accent2" w:themeShade="BF"/>
+        </w:rPr>
+        <w:t>;</w:t>
+      </w:r>
+    </w:p>
+    <w:p>
+      <w:pPr>
+        <w:ind w:left="1440"/>
+      </w:pPr>
+      <w:r>
+        <w:t xml:space="preserve">This functor applies functor </w:t>
+      </w:r>
+      <w:r>
+        <w:rPr>
+          <w:i/>
+          <w:iCs/>
+        </w:rPr>
+        <w:t>F</w:t>
+      </w:r>
+      <w:r>
+        <w:t xml:space="preserve"> to the data in a rolling progression. The roll count is given to the constructor of </w:t>
+      </w:r>
+      <w:r>
+        <w:rPr>
+          <w:i/>
+          <w:iCs/>
+        </w:rPr>
+        <w:t>SimpleRollAdoptor</w:t>
+      </w:r>
+      <w:r>
+        <w:t>.</w:t>
+      </w:r>
+      <w:r>
+        <w:t xml:space="preserve"> The result is a vector of </w:t>
+      </w:r>
+      <w:r>
+        <w:rPr>
+          <w:i/>
+          <w:iCs/>
+        </w:rPr>
+        <w:t>F</w:t>
+      </w:r>
+      <w:r>
+        <w:t xml:space="preserve"> results for roll count.</w:t>
+      </w:r>
+    </w:p>
+    <w:p>
+      <w:pPr>
+        <w:ind w:left="1440"/>
+      </w:pPr>
+    </w:p>
+    <w:p>
+      <w:pPr>
+        <w:ind w:left="1440"/>
+      </w:pPr>
+      <w:r>
+        <w:rPr>
+          <w:i/>
+          <w:iCs/>
+        </w:rPr>
+        <w:t>F</w:t>
+      </w:r>
+      <w:r>
+        <w:t>: Functor type</w:t>
+      </w:r>
+    </w:p>
+    <w:p>
+      <w:pPr>
+        <w:ind w:left="1440"/>
+      </w:pPr>
+      <w:r>
+        <w:rPr>
+          <w:i/>
+          <w:iCs/>
+        </w:rPr>
+        <w:t>T</w:t>
+      </w:r>
+      <w:r>
+        <w:t>: Column/data type</w:t>
+      </w:r>
+    </w:p>
+    <w:p>
+      <w:pPr>
+        <w:pBdr>
+          <w:bottom w:val="single" w:sz="6" w:space="1" w:color="auto"/>
+        </w:pBdr>
+        <w:ind w:left="1440"/>
+      </w:pPr>
+      <w:r>
+        <w:rPr>
+          <w:i/>
+          <w:iCs/>
+        </w:rPr>
+        <w:t>I</w:t>
+      </w:r>
+      <w:r>
+        <w:t>: Index type</w:t>
+      </w:r>
+    </w:p>
+    <w:p>
+      <w:bookmarkStart w:id="0" w:name="_GoBack"/>
+      <w:bookmarkEnd w:id="0"/>
+    </w:p>
     <w:p>
       <w:pPr>
         <w:ind w:left="1440"/>
@@ -26102,7 +26371,7 @@
 </file>
 
 <file path=customXml/itemProps1.xml><?xml version="1.0" encoding="utf-8"?>
-<ds:datastoreItem xmlns:ds="http://schemas.openxmlformats.org/officeDocument/2006/customXml" ds:itemID="{1C1BB0B0-5B5B-4242-AB5C-9D6D1D71354E}">
+<ds:datastoreItem xmlns:ds="http://schemas.openxmlformats.org/officeDocument/2006/customXml" ds:itemID="{D7A04A57-6AEF-6E48-B776-AA744BE1D220}">
   <ds:schemaRefs>
     <ds:schemaRef ds:uri="http://schemas.openxmlformats.org/officeDocument/2006/bibliography"/>
   </ds:schemaRefs>

</xml_diff>

<commit_message>
Made skipping nan in visitors optional
</commit_message>
<xml_diff>
--- a/docs/DataFrameDoc.docx
+++ b/docs/DataFrameDoc.docx
@@ -21360,7 +21360,18 @@
         <w:ind w:left="1440"/>
       </w:pPr>
       <w:r>
-        <w:t xml:space="preserve">This functor class calculates the mean of a given column. See this document and datasci_tester.cc for examples. </w:t>
+        <w:t>This functor class calculates the mean of a given column.</w:t>
+      </w:r>
+      <w:r>
+        <w:t xml:space="preserve"> The constructor takes a single optional Boolean argument to whether skip NaN values. The default is True. </w:t>
+      </w:r>
+    </w:p>
+    <w:p>
+      <w:pPr>
+        <w:ind w:left="1440"/>
+      </w:pPr>
+      <w:r>
+        <w:t xml:space="preserve">See this document and datasci_tester.cc for examples. </w:t>
       </w:r>
     </w:p>
     <w:p>
@@ -21496,7 +21507,18 @@
         <w:ind w:left="1440"/>
       </w:pPr>
       <w:r>
-        <w:t xml:space="preserve">This functor class calculates the sum of a given column. See this document and datasci_tester.cc for examples. </w:t>
+        <w:t>This functor class calculates the sum of a given column.</w:t>
+      </w:r>
+      <w:r>
+        <w:t xml:space="preserve"> The constructor takes a single optional Boolean argument to whether skip NaN values. The default is True.</w:t>
+      </w:r>
+    </w:p>
+    <w:p>
+      <w:pPr>
+        <w:ind w:left="1440"/>
+      </w:pPr>
+      <w:r>
+        <w:t xml:space="preserve">See this document and datasci_tester.cc for examples. </w:t>
       </w:r>
     </w:p>
     <w:p>
@@ -21652,7 +21674,19 @@
         <w:ind w:left="1440"/>
       </w:pPr>
       <w:r>
-        <w:t>This functor class calculates the cumulative sum of a given column. See this document and datasci_tester.cc for examples.</w:t>
+        <w:t>This functor class calculates the cumulative sum of a given column.</w:t>
+      </w:r>
+      <w:r>
+        <w:t xml:space="preserve"> The constructor takes a single optional Boolean argument to whether skip NaN values. The default is True.</w:t>
+      </w:r>
+    </w:p>
+    <w:p>
+      <w:pPr>
+        <w:ind w:left="1440"/>
+      </w:pPr>
+      <w:r>
+        <w:lastRenderedPageBreak/>
+        <w:t>See this document and datasci_tester.cc for examples.</w:t>
       </w:r>
     </w:p>
     <w:p>
@@ -21808,7 +21842,18 @@
         <w:ind w:left="1440"/>
       </w:pPr>
       <w:r>
-        <w:t xml:space="preserve">This functor class calculates the product of a given column. See this document and datasci_tester.cc for examples. </w:t>
+        <w:t>This functor class calculates the product of a given column.</w:t>
+      </w:r>
+      <w:r>
+        <w:t xml:space="preserve"> The constructor takes a single optional Boolean argument to whether skip NaN values. The default is True.</w:t>
+      </w:r>
+    </w:p>
+    <w:p>
+      <w:pPr>
+        <w:ind w:left="1440"/>
+      </w:pPr>
+      <w:r>
+        <w:t xml:space="preserve">See this document and datasci_tester.cc for examples. </w:t>
       </w:r>
     </w:p>
     <w:p>
@@ -21964,7 +22009,18 @@
         <w:ind w:left="1440"/>
       </w:pPr>
       <w:r>
-        <w:t>This functor class calculates the cumulative product of a given column. See this document and datasci_tester.cc for examples.</w:t>
+        <w:t>This functor class calculates the cumulative product of a given column.</w:t>
+      </w:r>
+      <w:r>
+        <w:t xml:space="preserve"> The constructor takes a single optional Boolean argument to whether skip NaN values. The default is True.</w:t>
+      </w:r>
+    </w:p>
+    <w:p>
+      <w:pPr>
+        <w:ind w:left="1440"/>
+      </w:pPr>
+      <w:r>
+        <w:t>See this document and datasci_tester.cc for examples.</w:t>
       </w:r>
     </w:p>
     <w:p>
@@ -22097,7 +22153,18 @@
         <w:ind w:left="1440"/>
       </w:pPr>
       <w:r>
-        <w:t>This functor class calculates the maximum of a given column. See this document and datasci_tester.cc for examples.</w:t>
+        <w:t>This functor class calculates the maximum of a given column.</w:t>
+      </w:r>
+      <w:r>
+        <w:t xml:space="preserve"> The constructor takes a single optional Boolean argument to whether skip NaN values. The default is True.</w:t>
+      </w:r>
+    </w:p>
+    <w:p>
+      <w:pPr>
+        <w:ind w:left="1440"/>
+      </w:pPr>
+      <w:r>
+        <w:t>See this document and datasci_tester.cc for examples.</w:t>
       </w:r>
     </w:p>
     <w:p>
@@ -22150,6 +22217,7 @@
         <w:rPr>
           <w:color w:val="C45911" w:themeColor="accent2" w:themeShade="BF"/>
         </w:rPr>
+        <w:lastRenderedPageBreak/>
         <w:t>template&lt;typename T,</w:t>
       </w:r>
       <w:r>
@@ -22216,7 +22284,18 @@
         <w:ind w:left="1440"/>
       </w:pPr>
       <w:r>
-        <w:t>This functor class calculates the cumulative maximum of a given column. See this document and datasci_tester.cc for examples.</w:t>
+        <w:t>This functor class calculates the cumulative maximum of a given column.</w:t>
+      </w:r>
+      <w:r>
+        <w:t xml:space="preserve"> The constructor takes a single optional Boolean argument to whether skip NaN values. The default is True.</w:t>
+      </w:r>
+    </w:p>
+    <w:p>
+      <w:pPr>
+        <w:ind w:left="1440"/>
+      </w:pPr>
+      <w:r>
+        <w:t>See this document and datasci_tester.cc for examples.</w:t>
       </w:r>
     </w:p>
     <w:p>
@@ -22321,7 +22400,6 @@
         <w:rPr>
           <w:color w:val="C45911" w:themeColor="accent2" w:themeShade="BF"/>
         </w:rPr>
-        <w:lastRenderedPageBreak/>
         <w:t>struct Min</w:t>
       </w:r>
       <w:r>
@@ -22336,7 +22414,18 @@
         <w:ind w:left="1440"/>
       </w:pPr>
       <w:r>
-        <w:t>This functor class calculates the minimum of a given column. See this document and datasci_tester.cc for examples.</w:t>
+        <w:t>This functor class calculates the minimum of a given column.</w:t>
+      </w:r>
+      <w:r>
+        <w:t xml:space="preserve"> The constructor takes a single optional Boolean argument to whether skip NaN values. The default is True.</w:t>
+      </w:r>
+    </w:p>
+    <w:p>
+      <w:pPr>
+        <w:ind w:left="1440"/>
+      </w:pPr>
+      <w:r>
+        <w:t>See this document and datasci_tester.cc for examples.</w:t>
       </w:r>
     </w:p>
     <w:p>
@@ -22455,7 +22544,18 @@
         <w:ind w:left="1440"/>
       </w:pPr>
       <w:r>
-        <w:t>This functor class calculates the cumulative minimum of a given column. See this document and datasci_tester.cc for examples.</w:t>
+        <w:t>This functor class calculates the cumulative minimum of a given column.</w:t>
+      </w:r>
+      <w:r>
+        <w:t xml:space="preserve"> The constructor takes a single optional Boolean argument to whether skip NaN values. The default is True.</w:t>
+      </w:r>
+    </w:p>
+    <w:p>
+      <w:pPr>
+        <w:ind w:left="1440"/>
+      </w:pPr>
+      <w:r>
+        <w:t>See this document and datasci_tester.cc for examples.</w:t>
       </w:r>
     </w:p>
     <w:p>
@@ -22602,6 +22702,9 @@
       <w:r>
         <w:t>If N is relatively small this better than O(M*logM).</w:t>
       </w:r>
+      <w:r>
+        <w:t xml:space="preserve"> The constructor takes a single optional Boolean argument to whether skip NaN values. The default is True.</w:t>
+      </w:r>
     </w:p>
     <w:p>
       <w:pPr>
@@ -22658,6 +22761,7 @@
           <w:i/>
           <w:iCs/>
         </w:rPr>
+        <w:lastRenderedPageBreak/>
         <w:t>I</w:t>
       </w:r>
       <w:r>
@@ -22773,6 +22877,9 @@
       </w:pPr>
       <w:r>
         <w:t>If N is relatively small this is better than O(M*logM).</w:t>
+      </w:r>
+      <w:r>
+        <w:t xml:space="preserve"> The constructor takes a single optional Boolean argument to whether skip NaN values. The default is True.</w:t>
       </w:r>
     </w:p>
     <w:p>
@@ -22925,13 +23032,38 @@
       <w:r>
         <w:t>This functor class calculates the covariance of two given columns. In addition, it provides the variances of both columns</w:t>
       </w:r>
-    </w:p>
-    <w:p>
-      <w:pPr>
-        <w:ind w:left="1440"/>
-      </w:pPr>
-      <w:r>
-        <w:lastRenderedPageBreak/>
+      <w:r>
+        <w:t xml:space="preserve">. </w:t>
+      </w:r>
+    </w:p>
+    <w:p>
+      <w:pPr>
+        <w:ind w:left="2160"/>
+        <w:rPr>
+          <w:i/>
+          <w:iCs/>
+        </w:rPr>
+      </w:pPr>
+      <w:r>
+        <w:rPr>
+          <w:i/>
+          <w:iCs/>
+        </w:rPr>
+        <w:t>explicit CovVisitor (bool bias = true, bool skipnan = true)</w:t>
+      </w:r>
+      <w:r>
+        <w:rPr>
+          <w:i/>
+          <w:iCs/>
+        </w:rPr>
+        <w:t>;</w:t>
+      </w:r>
+    </w:p>
+    <w:p>
+      <w:pPr>
+        <w:ind w:left="1440"/>
+      </w:pPr>
+      <w:r>
         <w:t xml:space="preserve">See this document and datasci_tester.cc for examples. </w:t>
       </w:r>
     </w:p>
@@ -23074,7 +23206,31 @@
         <w:ind w:left="1440"/>
       </w:pPr>
       <w:r>
-        <w:t>This functor class calculates the variance of a given column. See this document and datasci_tester.cc for examples</w:t>
+        <w:t>This functor class calculates the variance of a given column.</w:t>
+      </w:r>
+    </w:p>
+    <w:p>
+      <w:pPr>
+        <w:ind w:left="2160"/>
+        <w:rPr>
+          <w:i/>
+          <w:iCs/>
+        </w:rPr>
+      </w:pPr>
+      <w:r>
+        <w:rPr>
+          <w:i/>
+          <w:iCs/>
+        </w:rPr>
+        <w:t>explicit VarVisitor (bool bias = true);</w:t>
+      </w:r>
+    </w:p>
+    <w:p>
+      <w:pPr>
+        <w:ind w:left="1440"/>
+      </w:pPr>
+      <w:r>
+        <w:t>See this document and datasci_tester.cc for examples</w:t>
       </w:r>
       <w:r>
         <w:t>.</w:t>
@@ -23219,7 +23375,32 @@
         <w:ind w:left="1440"/>
       </w:pPr>
       <w:r>
-        <w:t>This functor class calculates the beta (i.e. exposure) of the given first column to the given second column (benchmark). See this document and datasci_tester.cc for examples.</w:t>
+        <w:t>This functor class calculates the beta (i.e. exposure) of the given first column to the given second column (benchmark).</w:t>
+      </w:r>
+    </w:p>
+    <w:p>
+      <w:pPr>
+        <w:ind w:left="2160"/>
+        <w:rPr>
+          <w:i/>
+          <w:iCs/>
+        </w:rPr>
+      </w:pPr>
+      <w:r>
+        <w:rPr>
+          <w:i/>
+          <w:iCs/>
+        </w:rPr>
+        <w:lastRenderedPageBreak/>
+        <w:t>explicit BetaVisitor (bool bias = true);</w:t>
+      </w:r>
+    </w:p>
+    <w:p>
+      <w:pPr>
+        <w:ind w:left="1440"/>
+      </w:pPr>
+      <w:r>
+        <w:t>See this document and datasci_tester.cc for examples.</w:t>
       </w:r>
     </w:p>
     <w:p>
@@ -23361,7 +23542,31 @@
         <w:ind w:left="1440"/>
       </w:pPr>
       <w:r>
-        <w:t>This functor class calculates the standard deviation of a given column. See this document and datasci_tester.cc for examples.</w:t>
+        <w:t>This functor class calculates the standard deviation of a given column.</w:t>
+      </w:r>
+    </w:p>
+    <w:p>
+      <w:pPr>
+        <w:ind w:left="2160"/>
+        <w:rPr>
+          <w:i/>
+          <w:iCs/>
+        </w:rPr>
+      </w:pPr>
+      <w:r>
+        <w:rPr>
+          <w:i/>
+          <w:iCs/>
+        </w:rPr>
+        <w:t>explicit StdVisitor (bool bias = true);</w:t>
+      </w:r>
+    </w:p>
+    <w:p>
+      <w:pPr>
+        <w:ind w:left="1440"/>
+      </w:pPr>
+      <w:r>
+        <w:t>See this document and datasci_tester.cc for examples.</w:t>
       </w:r>
     </w:p>
     <w:p>
@@ -23501,15 +23706,30 @@
         <w:ind w:left="1440"/>
       </w:pPr>
       <w:r>
-        <w:t xml:space="preserve">This functor class calculates the tracking error between two columns. Tracking error is the standard deviation of the difference vector.  </w:t>
-      </w:r>
-    </w:p>
-    <w:p>
-      <w:pPr>
-        <w:ind w:left="1440"/>
-      </w:pPr>
-      <w:r>
-        <w:lastRenderedPageBreak/>
+        <w:t>This functor class calculates the tracking error between two columns. Tracking error is the standard deviation of the difference vector.</w:t>
+      </w:r>
+    </w:p>
+    <w:p>
+      <w:pPr>
+        <w:ind w:left="2160"/>
+        <w:rPr>
+          <w:i/>
+          <w:iCs/>
+        </w:rPr>
+      </w:pPr>
+      <w:r>
+        <w:rPr>
+          <w:i/>
+          <w:iCs/>
+        </w:rPr>
+        <w:t>explicit TrackingErrorVisitor (bool bias = true);</w:t>
+      </w:r>
+    </w:p>
+    <w:p>
+      <w:pPr>
+        <w:ind w:left="1440"/>
+      </w:pPr>
+      <w:r>
         <w:t>See this document and datasci_tester.cc for examples.</w:t>
       </w:r>
     </w:p>
@@ -23644,7 +23864,31 @@
         <w:ind w:left="1440"/>
       </w:pPr>
       <w:r>
-        <w:t>This functor class calculates the correlation of two given columns. See this document and datasci_tester.cc for examples.</w:t>
+        <w:t>This functor class calculates the correlation of two given columns.</w:t>
+      </w:r>
+    </w:p>
+    <w:p>
+      <w:pPr>
+        <w:ind w:left="2160"/>
+        <w:rPr>
+          <w:i/>
+          <w:iCs/>
+        </w:rPr>
+      </w:pPr>
+      <w:r>
+        <w:rPr>
+          <w:i/>
+          <w:iCs/>
+        </w:rPr>
+        <w:t>explicit CorrVisitor (bool bias = true);</w:t>
+      </w:r>
+    </w:p>
+    <w:p>
+      <w:pPr>
+        <w:ind w:left="1440"/>
+      </w:pPr>
+      <w:r>
+        <w:t>See this document and datasci_tester.cc for examples.</w:t>
       </w:r>
     </w:p>
     <w:p>
@@ -23740,6 +23984,7 @@
         <w:rPr>
           <w:color w:val="C45911" w:themeColor="accent2" w:themeShade="BF"/>
         </w:rPr>
+        <w:lastRenderedPageBreak/>
         <w:t xml:space="preserve">                </w:t>
       </w:r>
       <w:r>
@@ -23941,6 +24186,22 @@
     </w:p>
     <w:p>
       <w:pPr>
+        <w:ind w:left="2160"/>
+        <w:rPr>
+          <w:i/>
+          <w:iCs/>
+        </w:rPr>
+      </w:pPr>
+      <w:r>
+        <w:rPr>
+          <w:i/>
+          <w:iCs/>
+        </w:rPr>
+        <w:t>explicit ReturnVisitor (return_policy rp);</w:t>
+      </w:r>
+    </w:p>
+    <w:p>
+      <w:pPr>
         <w:ind w:left="1440"/>
       </w:pPr>
       <w:r>
@@ -24020,7 +24281,6 @@
         <w:rPr>
           <w:color w:val="C45911" w:themeColor="accent2" w:themeShade="BF"/>
         </w:rPr>
-        <w:lastRenderedPageBreak/>
         <w:t xml:space="preserve">     </w:t>
       </w:r>
       <w:r>
@@ -24117,7 +24377,35 @@
         <w:ind w:left="1440"/>
       </w:pPr>
       <w:r>
-        <w:t>This functor class finds the Kth element in the given column in linear time.</w:t>
+        <w:t>This functor class</w:t>
+      </w:r>
+      <w:bookmarkStart w:id="0" w:name="_GoBack"/>
+      <w:bookmarkEnd w:id="0"/>
+      <w:r>
+        <w:t xml:space="preserve"> finds the Kth element in the given column in linear time.</w:t>
+      </w:r>
+    </w:p>
+    <w:p>
+      <w:pPr>
+        <w:ind w:left="2160"/>
+        <w:rPr>
+          <w:i/>
+          <w:iCs/>
+        </w:rPr>
+      </w:pPr>
+      <w:r>
+        <w:rPr>
+          <w:i/>
+          <w:iCs/>
+        </w:rPr>
+        <w:t>explicit KthValueVisitor (size_type ke, bool skipnan = true)</w:t>
+      </w:r>
+      <w:r>
+        <w:rPr>
+          <w:i/>
+          <w:iCs/>
+        </w:rPr>
+        <w:t>;</w:t>
       </w:r>
     </w:p>
     <w:p>
@@ -24283,6 +24571,7 @@
         <w:ind w:left="1440"/>
       </w:pPr>
       <w:r>
+        <w:lastRenderedPageBreak/>
         <w:t>This functor class finds the median of the given column, using the above Kth element visitor. It computes in linear time.</w:t>
       </w:r>
     </w:p>
@@ -24612,7 +24901,6 @@
         <w:rPr>
           <w:color w:val="C45911" w:themeColor="accent2" w:themeShade="BF"/>
         </w:rPr>
-        <w:lastRenderedPageBreak/>
         <w:t>template&lt;typename T,</w:t>
       </w:r>
     </w:p>
@@ -24822,6 +25110,7 @@
           <w:i/>
           <w:iCs/>
         </w:rPr>
+        <w:lastRenderedPageBreak/>
         <w:t>F</w:t>
       </w:r>
       <w:r>
@@ -24861,10 +25150,7 @@
         <w:t>: Index type</w:t>
       </w:r>
     </w:p>
-    <w:p>
-      <w:bookmarkStart w:id="0" w:name="_GoBack"/>
-      <w:bookmarkEnd w:id="0"/>
-    </w:p>
+    <w:p/>
     <w:p>
       <w:pPr>
         <w:ind w:left="1440"/>
@@ -26371,7 +26657,7 @@
 </file>
 
 <file path=customXml/itemProps1.xml><?xml version="1.0" encoding="utf-8"?>
-<ds:datastoreItem xmlns:ds="http://schemas.openxmlformats.org/officeDocument/2006/customXml" ds:itemID="{D7A04A57-6AEF-6E48-B776-AA744BE1D220}">
+<ds:datastoreItem xmlns:ds="http://schemas.openxmlformats.org/officeDocument/2006/customXml" ds:itemID="{611F5008-5457-C74D-9878-3FEE00A92C13}">
   <ds:schemaRefs>
     <ds:schemaRef ds:uri="http://schemas.openxmlformats.org/officeDocument/2006/bibliography"/>
   </ds:schemaRefs>

</xml_diff>

<commit_message>
Updated the docs accordingly
</commit_message>
<xml_diff>
--- a/docs/DataFrameDoc.docx
+++ b/docs/DataFrameDoc.docx
@@ -1747,7 +1747,7 @@
                 <w:sz w:val="18"/>
                 <w:szCs w:val="18"/>
               </w:rPr>
-              <w:t xml:space="preserve">. </w:t>
+              <w:t xml:space="preserve"> </w:t>
             </w:r>
             <w:r>
               <w:rPr>
@@ -4287,187 +4287,198 @@
       <w:r>
         <w:rPr>
           <w:i/>
+          <w:sz w:val="32"/>
+          <w:szCs w:val="28"/>
+        </w:rPr>
+        <w:t>include</w:t>
+      </w:r>
+      <w:r>
+        <w:rPr>
+          <w:sz w:val="32"/>
+          <w:szCs w:val="28"/>
+        </w:rPr>
+        <w:t xml:space="preserve"> </w:t>
+      </w:r>
+      <w:r>
+        <w:t>directory contain</w:t>
+      </w:r>
+      <w:r>
+        <w:t>s</w:t>
+      </w:r>
+      <w:r>
+        <w:t xml:space="preserve"> most of the code. It includes </w:t>
+      </w:r>
+      <w:r>
+        <w:rPr>
+          <w:i/>
           <w:sz w:val="28"/>
         </w:rPr>
-        <w:t>include</w:t>
-      </w:r>
-      <w:r>
-        <w:rPr>
+        <w:t>.h</w:t>
+      </w:r>
+      <w:r>
+        <w:t xml:space="preserve"> and </w:t>
+      </w:r>
+      <w:r>
+        <w:rPr>
+          <w:i/>
           <w:sz w:val="28"/>
         </w:rPr>
+        <w:t>.tcc</w:t>
+      </w:r>
+      <w:r>
+        <w:rPr>
+          <w:sz w:val="28"/>
+        </w:rPr>
         <w:t xml:space="preserve"> </w:t>
       </w:r>
       <w:r>
-        <w:t>directory contain</w:t>
-      </w:r>
-      <w:r>
-        <w:t>s</w:t>
-      </w:r>
-      <w:r>
-        <w:t xml:space="preserve"> most of the code. It includes </w:t>
+        <w:t>files. The lat</w:t>
+      </w:r>
+      <w:r>
+        <w:t>t</w:t>
+      </w:r>
+      <w:r>
+        <w:t>er are C++ template code files</w:t>
+      </w:r>
+      <w:r>
+        <w:t xml:space="preserve"> (they are mostly located in the </w:t>
+      </w:r>
+      <w:r>
+        <w:rPr>
+          <w:i/>
+          <w:iCs/>
+        </w:rPr>
+        <w:t>Internals</w:t>
+      </w:r>
+      <w:r>
+        <w:t xml:space="preserve"> subdirectory)</w:t>
+      </w:r>
+      <w:r>
+        <w:t xml:space="preserve">. </w:t>
+      </w:r>
+      <w:r>
+        <w:t xml:space="preserve">The main header file is </w:t>
       </w:r>
       <w:r>
         <w:rPr>
           <w:i/>
           <w:sz w:val="28"/>
         </w:rPr>
-        <w:t>.h</w:t>
-      </w:r>
-      <w:r>
-        <w:t xml:space="preserve"> and </w:t>
-      </w:r>
-      <w:r>
-        <w:rPr>
-          <w:i/>
+        <w:t>DataFrame.h</w:t>
+      </w:r>
+      <w:r>
+        <w:t xml:space="preserve">. It contains the entire DataFrame object and its interface. </w:t>
+      </w:r>
+      <w:r>
+        <w:lastRenderedPageBreak/>
+        <w:t>There are comprehensive comments for each interface call in that file.</w:t>
+      </w:r>
+      <w:r>
+        <w:t xml:space="preserve"> The rest of the files there will show you how the sausage is made.</w:t>
+      </w:r>
+    </w:p>
+    <w:p>
+      <w:pPr>
+        <w:ind w:left="720"/>
+        <w:rPr>
+          <w:iCs/>
+        </w:rPr>
+      </w:pPr>
+      <w:r>
+        <w:rPr>
+          <w:iCs/>
+        </w:rPr>
+        <w:t>Include directory also contains subdirectories that contain mostly internal DataFrame implementation.</w:t>
+      </w:r>
+    </w:p>
+    <w:p>
+      <w:pPr>
+        <w:ind w:left="720"/>
+        <w:rPr>
+          <w:iCs/>
+        </w:rPr>
+      </w:pPr>
+      <w:r>
+        <w:rPr>
+          <w:iCs/>
+        </w:rPr>
+        <w:t>One exception, t</w:t>
+      </w:r>
+      <w:r>
+        <w:rPr>
+          <w:iCs/>
+        </w:rPr>
+        <w:t xml:space="preserve">he </w:t>
+      </w:r>
+      <w:r>
+        <w:rPr>
+          <w:i/>
+        </w:rPr>
+        <w:t>DateTime.h</w:t>
+      </w:r>
+      <w:r>
+        <w:rPr>
+          <w:iCs/>
+        </w:rPr>
+        <w:t xml:space="preserve"> is located in the </w:t>
+      </w:r>
+      <w:r>
+        <w:rPr>
+          <w:i/>
+        </w:rPr>
+        <w:t>Utils</w:t>
+      </w:r>
+      <w:r>
+        <w:rPr>
+          <w:iCs/>
+        </w:rPr>
+        <w:t xml:space="preserve"> subdirectory</w:t>
+      </w:r>
+    </w:p>
+    <w:p/>
+    <w:p>
+      <w:pPr>
+        <w:ind w:left="720"/>
+      </w:pPr>
+      <w:r>
+        <w:rPr>
+          <w:i/>
+          <w:sz w:val="32"/>
+          <w:szCs w:val="28"/>
+        </w:rPr>
+        <w:t>src</w:t>
+      </w:r>
+      <w:r>
+        <w:rPr>
           <w:sz w:val="28"/>
-        </w:rPr>
-        <w:t>.tcc</w:t>
-      </w:r>
-      <w:r>
-        <w:rPr>
+          <w:szCs w:val="28"/>
+        </w:rPr>
+        <w:t xml:space="preserve"> </w:t>
+      </w:r>
+      <w:r>
+        <w:t xml:space="preserve">directory </w:t>
+      </w:r>
+      <w:r>
+        <w:t>contains Linux-only make files and a few subdirectories that contain various source codes.</w:t>
+      </w:r>
+    </w:p>
+    <w:p>
+      <w:pPr>
+        <w:ind w:left="720"/>
+      </w:pPr>
+    </w:p>
+    <w:p>
+      <w:pPr>
+        <w:ind w:left="720"/>
+      </w:pPr>
+      <w:r>
+        <w:rPr>
+          <w:i/>
+          <w:iCs/>
           <w:sz w:val="28"/>
-        </w:rPr>
-        <w:t xml:space="preserve"> </w:t>
-      </w:r>
-      <w:r>
-        <w:t>files. The lat</w:t>
-      </w:r>
-      <w:r>
-        <w:t>t</w:t>
-      </w:r>
-      <w:r>
-        <w:t xml:space="preserve">er are C++ template code files. </w:t>
-      </w:r>
-      <w:r>
-        <w:t xml:space="preserve">The main header file is </w:t>
-      </w:r>
-      <w:r>
-        <w:rPr>
-          <w:i/>
-          <w:sz w:val="28"/>
-        </w:rPr>
-        <w:t>DataFrame.h</w:t>
-      </w:r>
-      <w:r>
-        <w:t xml:space="preserve">. It contains the entire </w:t>
-      </w:r>
-      <w:r>
-        <w:lastRenderedPageBreak/>
-        <w:t>DataFrame object and its interface. There are comprehensive comments for each interface call in that file.</w:t>
-      </w:r>
-      <w:r>
-        <w:t xml:space="preserve"> The rest of the files there will show you how the sausage is made.</w:t>
-      </w:r>
-    </w:p>
-    <w:p>
-      <w:pPr>
-        <w:ind w:left="720"/>
-        <w:rPr>
-          <w:iCs/>
-        </w:rPr>
-      </w:pPr>
-      <w:r>
-        <w:rPr>
-          <w:iCs/>
-          <w:sz w:val="28"/>
-        </w:rPr>
-        <w:t>Include directory also con</w:t>
-      </w:r>
-      <w:r>
-        <w:rPr>
-          <w:iCs/>
-          <w:sz w:val="28"/>
-        </w:rPr>
-        <w:t xml:space="preserve">tains subdirectories that contain mostly internal DataFrame implementation. The </w:t>
-      </w:r>
-      <w:r>
-        <w:rPr>
-          <w:i/>
-          <w:sz w:val="28"/>
-        </w:rPr>
-        <w:t>DateTime.h</w:t>
-      </w:r>
-      <w:r>
-        <w:rPr>
-          <w:iCs/>
-          <w:sz w:val="28"/>
-        </w:rPr>
-        <w:t xml:space="preserve"> is located in the </w:t>
-      </w:r>
-      <w:r>
-        <w:rPr>
-          <w:i/>
-          <w:sz w:val="28"/>
-        </w:rPr>
-        <w:t>Utils</w:t>
-      </w:r>
-      <w:r>
-        <w:rPr>
-          <w:iCs/>
-          <w:sz w:val="28"/>
-        </w:rPr>
-        <w:t xml:space="preserve"> subdirectory</w:t>
-      </w:r>
-    </w:p>
-    <w:p/>
-    <w:p>
-      <w:pPr>
-        <w:ind w:left="720"/>
-      </w:pPr>
-      <w:r>
-        <w:rPr>
-          <w:i/>
-          <w:sz w:val="28"/>
-        </w:rPr>
-        <w:t>src</w:t>
-      </w:r>
-      <w:r>
-        <w:t xml:space="preserve"> directory </w:t>
-      </w:r>
-      <w:r>
-        <w:t>has</w:t>
-      </w:r>
-      <w:r>
-        <w:t xml:space="preserve"> </w:t>
-      </w:r>
-      <w:r>
-        <w:t>a few</w:t>
-      </w:r>
-      <w:r>
-        <w:t xml:space="preserve"> source file</w:t>
-      </w:r>
-      <w:r>
-        <w:t>s, as explained above</w:t>
-      </w:r>
-      <w:r>
-        <w:t xml:space="preserve"> and</w:t>
-      </w:r>
-      <w:r>
-        <w:t xml:space="preserve"> make-files.</w:t>
-      </w:r>
-    </w:p>
-    <w:p>
-      <w:pPr>
-        <w:ind w:left="720"/>
-      </w:pPr>
-    </w:p>
-    <w:p>
-      <w:pPr>
-        <w:ind w:left="720"/>
-      </w:pPr>
-      <w:r>
-        <w:rPr>
-          <w:i/>
-          <w:iCs/>
-        </w:rPr>
-        <w:t>test</w:t>
-      </w:r>
-      <w:r>
-        <w:rPr>
-          <w:i/>
-          <w:iCs/>
-        </w:rPr>
-        <w:t xml:space="preserve"> </w:t>
+          <w:szCs w:val="28"/>
+        </w:rPr>
+        <w:t xml:space="preserve">test </w:t>
       </w:r>
       <w:r>
         <w:t xml:space="preserve">directory contains all the test source files, mocked data files, and test output files. </w:t>
@@ -25034,7 +25045,21 @@
         <w:rPr>
           <w:color w:val="C45911" w:themeColor="accent2" w:themeShade="BF"/>
         </w:rPr>
-        <w:t>struct SimpleRollAdopter</w:t>
+        <w:t>struct Simple</w:t>
+      </w:r>
+      <w:bookmarkStart w:id="0" w:name="_GoBack"/>
+      <w:r>
+        <w:rPr>
+          <w:color w:val="C45911" w:themeColor="accent2" w:themeShade="BF"/>
+        </w:rPr>
+        <w:t>RollAd</w:t>
+      </w:r>
+      <w:bookmarkEnd w:id="0"/>
+      <w:r>
+        <w:rPr>
+          <w:color w:val="C45911" w:themeColor="accent2" w:themeShade="BF"/>
+        </w:rPr>
+        <w:t>opter</w:t>
       </w:r>
       <w:r>
         <w:rPr>
@@ -25083,8 +25108,6 @@
       <w:r>
         <w:t xml:space="preserve"> results for roll count.</w:t>
       </w:r>
-      <w:bookmarkStart w:id="0" w:name="_GoBack"/>
-      <w:bookmarkEnd w:id="0"/>
     </w:p>
     <w:p>
       <w:pPr>
@@ -26676,7 +26699,7 @@
 </file>
 
 <file path=customXml/itemProps1.xml><?xml version="1.0" encoding="utf-8"?>
-<ds:datastoreItem xmlns:ds="http://schemas.openxmlformats.org/officeDocument/2006/customXml" ds:itemID="{962C67C2-2432-BF4E-B14E-3AB9C1D8DB3B}">
+<ds:datastoreItem xmlns:ds="http://schemas.openxmlformats.org/officeDocument/2006/customXml" ds:itemID="{1AD7D091-6579-D34F-9FA8-AFA520421299}">
   <ds:schemaRefs>
     <ds:schemaRef ds:uri="http://schemas.openxmlformats.org/officeDocument/2006/bibliography"/>
   </ds:schemaRefs>

</xml_diff>

<commit_message>
Added docs and tweaks
</commit_message>
<xml_diff>
--- a/docs/DataFrameDoc.docx
+++ b/docs/DataFrameDoc.docx
@@ -308,7 +308,27 @@
                 <w:sz w:val="18"/>
                 <w:szCs w:val="18"/>
               </w:rPr>
-              <w:t>enum class io_format {  }</w:t>
+              <w:t xml:space="preserve">enum class </w:t>
+            </w:r>
+            <w:r>
+              <w:rPr>
+                <w:b/>
+                <w:bCs/>
+                <w:color w:val="C45911" w:themeColor="accent2" w:themeShade="BF"/>
+                <w:sz w:val="18"/>
+                <w:szCs w:val="18"/>
+              </w:rPr>
+              <w:t>int_dist_policy</w:t>
+            </w:r>
+            <w:r>
+              <w:rPr>
+                <w:b/>
+                <w:bCs/>
+                <w:color w:val="C45911" w:themeColor="accent2" w:themeShade="BF"/>
+                <w:sz w:val="18"/>
+                <w:szCs w:val="18"/>
+              </w:rPr>
+              <w:t xml:space="preserve"> {  }</w:t>
             </w:r>
           </w:p>
         </w:tc>
@@ -391,7 +411,7 @@
                 <w:sz w:val="18"/>
                 <w:szCs w:val="18"/>
               </w:rPr>
-              <w:t>enum class join_policy {  }</w:t>
+              <w:t>enum class io_format {  }</w:t>
             </w:r>
           </w:p>
         </w:tc>
@@ -471,7 +491,7 @@
                 <w:sz w:val="18"/>
                 <w:szCs w:val="18"/>
               </w:rPr>
-              <w:t>enum class nan_policy {  }</w:t>
+              <w:t>enum class join_policy {  }</w:t>
             </w:r>
           </w:p>
         </w:tc>
@@ -551,7 +571,7 @@
                 <w:sz w:val="18"/>
                 <w:szCs w:val="18"/>
               </w:rPr>
-              <w:t>enum class return_policy {  }</w:t>
+              <w:t>enum class nan_policy {  }</w:t>
             </w:r>
           </w:p>
         </w:tc>
@@ -631,7 +651,27 @@
                 <w:sz w:val="18"/>
                 <w:szCs w:val="18"/>
               </w:rPr>
-              <w:t>enum class shift_policy {  }</w:t>
+              <w:t xml:space="preserve">enum class </w:t>
+            </w:r>
+            <w:r>
+              <w:rPr>
+                <w:b/>
+                <w:bCs/>
+                <w:color w:val="C45911" w:themeColor="accent2" w:themeShade="BF"/>
+                <w:sz w:val="18"/>
+                <w:szCs w:val="18"/>
+              </w:rPr>
+              <w:t>random</w:t>
+            </w:r>
+            <w:r>
+              <w:rPr>
+                <w:b/>
+                <w:bCs/>
+                <w:color w:val="C45911" w:themeColor="accent2" w:themeShade="BF"/>
+                <w:sz w:val="18"/>
+                <w:szCs w:val="18"/>
+              </w:rPr>
+              <w:t>_policy {  }</w:t>
             </w:r>
           </w:p>
         </w:tc>
@@ -711,7 +751,7 @@
                 <w:sz w:val="18"/>
                 <w:szCs w:val="18"/>
               </w:rPr>
-              <w:t>enum class sort_state {  }</w:t>
+              <w:t>enum class return_policy {  }</w:t>
             </w:r>
           </w:p>
         </w:tc>
@@ -791,7 +831,7 @@
                 <w:sz w:val="18"/>
                 <w:szCs w:val="18"/>
               </w:rPr>
-              <w:t>enum class time_frequency { }</w:t>
+              <w:t>enum class shift_policy {  }</w:t>
             </w:r>
           </w:p>
         </w:tc>
@@ -871,7 +911,7 @@
                 <w:sz w:val="18"/>
                 <w:szCs w:val="18"/>
               </w:rPr>
-              <w:t>struct BadRange {  }</w:t>
+              <w:t>enum class sort_state {  }</w:t>
             </w:r>
           </w:p>
         </w:tc>
@@ -951,7 +991,7 @@
                 <w:sz w:val="18"/>
                 <w:szCs w:val="18"/>
               </w:rPr>
-              <w:t>struct ColNotFound {  }</w:t>
+              <w:t>enum class time_frequency { }</w:t>
             </w:r>
           </w:p>
         </w:tc>
@@ -1031,7 +1071,7 @@
                 <w:sz w:val="18"/>
                 <w:szCs w:val="18"/>
               </w:rPr>
-              <w:t>struct DataFrameError {  }</w:t>
+              <w:t>struct BadRange {  }</w:t>
             </w:r>
           </w:p>
         </w:tc>
@@ -1111,7 +1151,7 @@
                 <w:sz w:val="18"/>
                 <w:szCs w:val="18"/>
               </w:rPr>
-              <w:t>struct InconsistentData {  }</w:t>
+              <w:t>struct ColNotFound {  }</w:t>
             </w:r>
           </w:p>
         </w:tc>
@@ -1165,7 +1205,27 @@
                 <w:sz w:val="18"/>
                 <w:szCs w:val="18"/>
               </w:rPr>
-              <w:t>get_data_by_sel( 3 )</w:t>
+              <w:t>get_data_by_</w:t>
+            </w:r>
+            <w:r>
+              <w:rPr>
+                <w:b/>
+                <w:bCs/>
+                <w:color w:val="C45911" w:themeColor="accent2" w:themeShade="BF"/>
+                <w:sz w:val="18"/>
+                <w:szCs w:val="18"/>
+              </w:rPr>
+              <w:t>rand</w:t>
+            </w:r>
+            <w:r>
+              <w:rPr>
+                <w:b/>
+                <w:bCs/>
+                <w:color w:val="C45911" w:themeColor="accent2" w:themeShade="BF"/>
+                <w:sz w:val="18"/>
+                <w:szCs w:val="18"/>
+              </w:rPr>
+              <w:t>(  )</w:t>
             </w:r>
           </w:p>
         </w:tc>
@@ -1191,7 +1251,7 @@
                 <w:sz w:val="18"/>
                 <w:szCs w:val="18"/>
               </w:rPr>
-              <w:t>struct Index2D {  }</w:t>
+              <w:t>struct DataFrameError {  }</w:t>
             </w:r>
           </w:p>
         </w:tc>
@@ -1245,7 +1305,7 @@
                 <w:sz w:val="18"/>
                 <w:szCs w:val="18"/>
               </w:rPr>
-              <w:t>get_index( 2 )</w:t>
+              <w:t>get_data_by_sel( 3 )</w:t>
             </w:r>
           </w:p>
         </w:tc>
@@ -1271,7 +1331,7 @@
                 <w:sz w:val="18"/>
                 <w:szCs w:val="18"/>
               </w:rPr>
-              <w:t>struct NotFeasible {  }</w:t>
+              <w:t>struct InconsistentData {  }</w:t>
             </w:r>
           </w:p>
         </w:tc>
@@ -1325,7 +1385,7 @@
                 <w:sz w:val="18"/>
                 <w:szCs w:val="18"/>
               </w:rPr>
-              <w:t>get_row(  )</w:t>
+              <w:t>get_index( 2 )</w:t>
             </w:r>
           </w:p>
         </w:tc>
@@ -1351,7 +1411,7 @@
                 <w:sz w:val="18"/>
                 <w:szCs w:val="18"/>
               </w:rPr>
-              <w:t>struct NotImplemented {  }</w:t>
+              <w:t>struct Index2D {  }</w:t>
             </w:r>
           </w:p>
         </w:tc>
@@ -1405,7 +1465,7 @@
                 <w:sz w:val="18"/>
                 <w:szCs w:val="18"/>
               </w:rPr>
-              <w:t>get_view_by_idx(  )</w:t>
+              <w:t>get_row(  )</w:t>
             </w:r>
           </w:p>
         </w:tc>
@@ -1423,6 +1483,16 @@
                 <w:szCs w:val="18"/>
               </w:rPr>
             </w:pPr>
+            <w:r>
+              <w:rPr>
+                <w:b/>
+                <w:bCs/>
+                <w:color w:val="C45911" w:themeColor="accent2" w:themeShade="BF"/>
+                <w:sz w:val="18"/>
+                <w:szCs w:val="18"/>
+              </w:rPr>
+              <w:t>struct NotFeasible {  }</w:t>
+            </w:r>
           </w:p>
         </w:tc>
         <w:tc>
@@ -1475,7 +1545,7 @@
                 <w:sz w:val="18"/>
                 <w:szCs w:val="18"/>
               </w:rPr>
-              <w:t>get_view_by_loc(  )</w:t>
+              <w:t>get_view_by_idx(  )</w:t>
             </w:r>
           </w:p>
         </w:tc>
@@ -1493,6 +1563,16 @@
                 <w:szCs w:val="18"/>
               </w:rPr>
             </w:pPr>
+            <w:r>
+              <w:rPr>
+                <w:b/>
+                <w:bCs/>
+                <w:color w:val="C45911" w:themeColor="accent2" w:themeShade="BF"/>
+                <w:sz w:val="18"/>
+                <w:szCs w:val="18"/>
+              </w:rPr>
+              <w:t>struct NotImplemented {  }</w:t>
+            </w:r>
           </w:p>
         </w:tc>
         <w:tc>
@@ -1545,7 +1625,7 @@
                 <w:sz w:val="18"/>
                 <w:szCs w:val="18"/>
               </w:rPr>
-              <w:t>get_view_by_sel( 3 )</w:t>
+              <w:t>get_view_by_loc(  )</w:t>
             </w:r>
           </w:p>
         </w:tc>
@@ -1615,7 +1695,27 @@
                 <w:sz w:val="18"/>
                 <w:szCs w:val="18"/>
               </w:rPr>
-              <w:t>groupby(  )</w:t>
+              <w:t>get_view_by_</w:t>
+            </w:r>
+            <w:r>
+              <w:rPr>
+                <w:b/>
+                <w:bCs/>
+                <w:color w:val="C45911" w:themeColor="accent2" w:themeShade="BF"/>
+                <w:sz w:val="18"/>
+                <w:szCs w:val="18"/>
+              </w:rPr>
+              <w:t>rand</w:t>
+            </w:r>
+            <w:r>
+              <w:rPr>
+                <w:b/>
+                <w:bCs/>
+                <w:color w:val="C45911" w:themeColor="accent2" w:themeShade="BF"/>
+                <w:sz w:val="18"/>
+                <w:szCs w:val="18"/>
+              </w:rPr>
+              <w:t>(  )</w:t>
             </w:r>
           </w:p>
         </w:tc>
@@ -1685,7 +1785,7 @@
                 <w:sz w:val="18"/>
                 <w:szCs w:val="18"/>
               </w:rPr>
-              <w:t>groupby_async(  )</w:t>
+              <w:t>get_view_by_sel( 3 )</w:t>
             </w:r>
           </w:p>
         </w:tc>
@@ -1785,7 +1885,7 @@
                 <w:sz w:val="18"/>
                 <w:szCs w:val="18"/>
               </w:rPr>
-              <w:t>is_equal(  )</w:t>
+              <w:t>groupby(  )</w:t>
             </w:r>
           </w:p>
         </w:tc>
@@ -1855,7 +1955,7 @@
                 <w:sz w:val="18"/>
                 <w:szCs w:val="18"/>
               </w:rPr>
-              <w:t>join_by_index(  )</w:t>
+              <w:t>groupby_async(  )</w:t>
             </w:r>
           </w:p>
         </w:tc>
@@ -1925,7 +2025,7 @@
                 <w:sz w:val="18"/>
                 <w:szCs w:val="18"/>
               </w:rPr>
-              <w:t>load_column( 3 )</w:t>
+              <w:t>is_equal(  )</w:t>
             </w:r>
           </w:p>
         </w:tc>
@@ -1995,7 +2095,7 @@
                 <w:sz w:val="18"/>
                 <w:szCs w:val="18"/>
               </w:rPr>
-              <w:t>load_data(  )</w:t>
+              <w:t>join_by_index(  )</w:t>
             </w:r>
           </w:p>
         </w:tc>
@@ -2065,7 +2165,7 @@
                 <w:sz w:val="18"/>
                 <w:szCs w:val="18"/>
               </w:rPr>
-              <w:t>load_index( 2 )</w:t>
+              <w:t>load_column( 3 )</w:t>
             </w:r>
           </w:p>
         </w:tc>
@@ -2135,7 +2235,7 @@
                 <w:sz w:val="18"/>
                 <w:szCs w:val="18"/>
               </w:rPr>
-              <w:t>make_consistent(  )</w:t>
+              <w:t>load_data(  )</w:t>
             </w:r>
           </w:p>
         </w:tc>
@@ -2195,7 +2295,7 @@
                 <w:sz w:val="18"/>
                 <w:szCs w:val="18"/>
               </w:rPr>
-              <w:t>modify_by_idx(  )</w:t>
+              <w:t>load_index( 2 )</w:t>
             </w:r>
           </w:p>
         </w:tc>
@@ -2255,7 +2355,7 @@
                 <w:sz w:val="18"/>
                 <w:szCs w:val="18"/>
               </w:rPr>
-              <w:t>multi_visit(  )</w:t>
+              <w:t>make_consistent(  )</w:t>
             </w:r>
           </w:p>
         </w:tc>
@@ -2315,7 +2415,7 @@
                 <w:sz w:val="18"/>
                 <w:szCs w:val="18"/>
               </w:rPr>
-              <w:t>read(  )</w:t>
+              <w:t>modify_by_idx(  )</w:t>
             </w:r>
           </w:p>
         </w:tc>
@@ -2375,7 +2475,7 @@
                 <w:sz w:val="18"/>
                 <w:szCs w:val="18"/>
               </w:rPr>
-              <w:t>read_async(  )</w:t>
+              <w:t>multi_visit(  )</w:t>
             </w:r>
           </w:p>
         </w:tc>
@@ -2435,7 +2535,7 @@
                 <w:sz w:val="18"/>
                 <w:szCs w:val="18"/>
               </w:rPr>
-              <w:t>remove_column(  )</w:t>
+              <w:t>read(  )</w:t>
             </w:r>
           </w:p>
         </w:tc>
@@ -2495,7 +2595,7 @@
                 <w:sz w:val="18"/>
                 <w:szCs w:val="18"/>
               </w:rPr>
-              <w:t>remove_data_by_idx(  )</w:t>
+              <w:t>read_async(  )</w:t>
             </w:r>
           </w:p>
         </w:tc>
@@ -2555,7 +2655,7 @@
                 <w:sz w:val="18"/>
                 <w:szCs w:val="18"/>
               </w:rPr>
-              <w:t>remove_data_by_loc(  )</w:t>
+              <w:t>remove_column(  )</w:t>
             </w:r>
           </w:p>
         </w:tc>
@@ -2615,7 +2715,7 @@
                 <w:sz w:val="18"/>
                 <w:szCs w:val="18"/>
               </w:rPr>
-              <w:t>remove_data_by_sel( 3 )</w:t>
+              <w:t>remove_data_by_idx(  )</w:t>
             </w:r>
           </w:p>
         </w:tc>
@@ -2675,7 +2775,7 @@
                 <w:sz w:val="18"/>
                 <w:szCs w:val="18"/>
               </w:rPr>
-              <w:t>rename_column(  )</w:t>
+              <w:t>remove_data_by_loc(  )</w:t>
             </w:r>
           </w:p>
         </w:tc>
@@ -2735,7 +2835,7 @@
                 <w:sz w:val="18"/>
                 <w:szCs w:val="18"/>
               </w:rPr>
-              <w:t>replace( 2 )</w:t>
+              <w:t>remove_data_by_sel( 3 )</w:t>
             </w:r>
           </w:p>
         </w:tc>
@@ -2795,7 +2895,7 @@
                 <w:sz w:val="18"/>
                 <w:szCs w:val="18"/>
               </w:rPr>
-              <w:t>replace_async( 2 )</w:t>
+              <w:t>rename_column(  )</w:t>
             </w:r>
           </w:p>
         </w:tc>
@@ -2855,7 +2955,7 @@
                 <w:sz w:val="18"/>
                 <w:szCs w:val="18"/>
               </w:rPr>
-              <w:t>replace_index(  )</w:t>
+              <w:t>replace( 2 )</w:t>
             </w:r>
           </w:p>
         </w:tc>
@@ -2915,7 +3015,7 @@
                 <w:sz w:val="18"/>
                 <w:szCs w:val="18"/>
               </w:rPr>
-              <w:t>rotate(  )</w:t>
+              <w:t>replace_async( 2 )</w:t>
             </w:r>
           </w:p>
         </w:tc>
@@ -2975,7 +3075,7 @@
                 <w:sz w:val="18"/>
                 <w:szCs w:val="18"/>
               </w:rPr>
-              <w:t>self_bucketize(  )</w:t>
+              <w:t>replace_index(  )</w:t>
             </w:r>
           </w:p>
         </w:tc>
@@ -3035,7 +3135,7 @@
                 <w:sz w:val="18"/>
                 <w:szCs w:val="18"/>
               </w:rPr>
-              <w:t>self_rotate(  )</w:t>
+              <w:t>rotate(  )</w:t>
             </w:r>
           </w:p>
         </w:tc>
@@ -3095,7 +3195,7 @@
                 <w:sz w:val="18"/>
                 <w:szCs w:val="18"/>
               </w:rPr>
-              <w:t>self_shift(  )</w:t>
+              <w:t>self_bucketize(  )</w:t>
             </w:r>
           </w:p>
         </w:tc>
@@ -3155,7 +3255,7 @@
                 <w:sz w:val="18"/>
                 <w:szCs w:val="18"/>
               </w:rPr>
-              <w:t>shape(  )</w:t>
+              <w:t>self_rotate(  )</w:t>
             </w:r>
           </w:p>
         </w:tc>
@@ -3215,7 +3315,7 @@
                 <w:sz w:val="18"/>
                 <w:szCs w:val="18"/>
               </w:rPr>
-              <w:t>shift(  )</w:t>
+              <w:t>self_shift(  )</w:t>
             </w:r>
           </w:p>
         </w:tc>
@@ -3275,7 +3375,7 @@
                 <w:sz w:val="18"/>
                 <w:szCs w:val="18"/>
               </w:rPr>
-              <w:t>shuffle(  )</w:t>
+              <w:t>shape(  )</w:t>
             </w:r>
           </w:p>
         </w:tc>
@@ -3335,7 +3435,7 @@
                 <w:sz w:val="18"/>
                 <w:szCs w:val="18"/>
               </w:rPr>
-              <w:t>single_act_visit( 2 )</w:t>
+              <w:t>shift(  )</w:t>
             </w:r>
           </w:p>
         </w:tc>
@@ -3395,7 +3495,7 @@
                 <w:sz w:val="18"/>
                 <w:szCs w:val="18"/>
               </w:rPr>
-              <w:t>sort(  )</w:t>
+              <w:t>shuffle(  )</w:t>
             </w:r>
           </w:p>
         </w:tc>
@@ -3455,7 +3555,7 @@
                 <w:sz w:val="18"/>
                 <w:szCs w:val="18"/>
               </w:rPr>
-              <w:t>sort_async(  )</w:t>
+              <w:t>single_act_visit( 2 )</w:t>
             </w:r>
           </w:p>
         </w:tc>
@@ -3515,7 +3615,7 @@
                 <w:sz w:val="18"/>
                 <w:szCs w:val="18"/>
               </w:rPr>
-              <w:t>transpose(  )</w:t>
+              <w:t>sort(  )</w:t>
             </w:r>
           </w:p>
         </w:tc>
@@ -3575,7 +3675,7 @@
                 <w:sz w:val="18"/>
                 <w:szCs w:val="18"/>
               </w:rPr>
-              <w:t>value_counts(  )</w:t>
+              <w:t>sort_async(  )</w:t>
             </w:r>
           </w:p>
         </w:tc>
@@ -3635,7 +3735,7 @@
                 <w:sz w:val="18"/>
                 <w:szCs w:val="18"/>
               </w:rPr>
-              <w:t>visit( 5 )</w:t>
+              <w:t>transpose(  )</w:t>
             </w:r>
           </w:p>
         </w:tc>
@@ -3695,7 +3795,7 @@
                 <w:sz w:val="18"/>
                 <w:szCs w:val="18"/>
               </w:rPr>
-              <w:t>write(  )</w:t>
+              <w:t>value_counts(  )</w:t>
             </w:r>
           </w:p>
         </w:tc>
@@ -3755,6 +3855,126 @@
                 <w:sz w:val="18"/>
                 <w:szCs w:val="18"/>
               </w:rPr>
+              <w:t>visit( 5 )</w:t>
+            </w:r>
+          </w:p>
+        </w:tc>
+        <w:tc>
+          <w:tcPr>
+            <w:tcW w:w="3060" w:type="dxa"/>
+          </w:tcPr>
+          <w:p>
+            <w:pPr>
+              <w:rPr>
+                <w:b/>
+                <w:bCs/>
+                <w:color w:val="C45911" w:themeColor="accent2" w:themeShade="BF"/>
+                <w:sz w:val="18"/>
+                <w:szCs w:val="18"/>
+              </w:rPr>
+            </w:pPr>
+          </w:p>
+        </w:tc>
+        <w:tc>
+          <w:tcPr>
+            <w:tcW w:w="3528" w:type="dxa"/>
+          </w:tcPr>
+          <w:p>
+            <w:pPr>
+              <w:rPr>
+                <w:b/>
+                <w:bCs/>
+                <w:color w:val="C45911" w:themeColor="accent2" w:themeShade="BF"/>
+                <w:sz w:val="18"/>
+                <w:szCs w:val="18"/>
+              </w:rPr>
+            </w:pPr>
+          </w:p>
+        </w:tc>
+      </w:tr>
+      <w:tr>
+        <w:tc>
+          <w:tcPr>
+            <w:tcW w:w="2988" w:type="dxa"/>
+          </w:tcPr>
+          <w:p>
+            <w:pPr>
+              <w:rPr>
+                <w:b/>
+                <w:bCs/>
+                <w:color w:val="C45911" w:themeColor="accent2" w:themeShade="BF"/>
+                <w:sz w:val="18"/>
+                <w:szCs w:val="18"/>
+              </w:rPr>
+            </w:pPr>
+            <w:r>
+              <w:rPr>
+                <w:b/>
+                <w:bCs/>
+                <w:color w:val="C45911" w:themeColor="accent2" w:themeShade="BF"/>
+                <w:sz w:val="18"/>
+                <w:szCs w:val="18"/>
+              </w:rPr>
+              <w:t>write(  )</w:t>
+            </w:r>
+          </w:p>
+        </w:tc>
+        <w:tc>
+          <w:tcPr>
+            <w:tcW w:w="3060" w:type="dxa"/>
+          </w:tcPr>
+          <w:p>
+            <w:pPr>
+              <w:rPr>
+                <w:b/>
+                <w:bCs/>
+                <w:color w:val="C45911" w:themeColor="accent2" w:themeShade="BF"/>
+                <w:sz w:val="18"/>
+                <w:szCs w:val="18"/>
+              </w:rPr>
+            </w:pPr>
+          </w:p>
+        </w:tc>
+        <w:tc>
+          <w:tcPr>
+            <w:tcW w:w="3528" w:type="dxa"/>
+          </w:tcPr>
+          <w:p>
+            <w:pPr>
+              <w:rPr>
+                <w:b/>
+                <w:bCs/>
+                <w:color w:val="C45911" w:themeColor="accent2" w:themeShade="BF"/>
+                <w:sz w:val="18"/>
+                <w:szCs w:val="18"/>
+              </w:rPr>
+            </w:pPr>
+          </w:p>
+        </w:tc>
+      </w:tr>
+      <w:tr>
+        <w:tc>
+          <w:tcPr>
+            <w:tcW w:w="2988" w:type="dxa"/>
+          </w:tcPr>
+          <w:p>
+            <w:pPr>
+              <w:rPr>
+                <w:b/>
+                <w:bCs/>
+                <w:color w:val="C45911" w:themeColor="accent2" w:themeShade="BF"/>
+                <w:sz w:val="18"/>
+                <w:szCs w:val="18"/>
+              </w:rPr>
+            </w:pPr>
+            <w:r>
+              <w:rPr>
+                <w:b/>
+                <w:bCs/>
+                <w:color w:val="C45911" w:themeColor="accent2" w:themeShade="BF"/>
+                <w:sz w:val="18"/>
+                <w:szCs w:val="18"/>
+              </w:rPr>
               <w:t>write_async(  )</w:t>
             </w:r>
           </w:p>
@@ -4357,7 +4577,11 @@
         <w:t xml:space="preserve">. </w:t>
       </w:r>
       <w:r>
-        <w:t xml:space="preserve">The main header file is </w:t>
+        <w:t xml:space="preserve">The main </w:t>
+      </w:r>
+      <w:r>
+        <w:lastRenderedPageBreak/>
+        <w:t xml:space="preserve">header file is </w:t>
       </w:r>
       <w:r>
         <w:rPr>
@@ -4367,11 +4591,7 @@
         <w:t>DataFrame.h</w:t>
       </w:r>
       <w:r>
-        <w:t xml:space="preserve">. It contains the entire DataFrame object and its interface. </w:t>
-      </w:r>
-      <w:r>
-        <w:lastRenderedPageBreak/>
-        <w:t>There are comprehensive comments for each interface call in that file.</w:t>
+        <w:t>. It contains the entire DataFrame object and its interface. There are comprehensive comments for each interface call in that file.</w:t>
       </w:r>
       <w:r>
         <w:t xml:space="preserve"> The rest of the files there will show you how the sausage is made.</w:t>
@@ -9568,93 +9788,166 @@
         <w:rPr>
           <w:color w:val="C45911" w:themeColor="accent2" w:themeShade="BF"/>
         </w:rPr>
-        <w:t>template&lt;typename T, typename U&gt;</w:t>
-      </w:r>
-    </w:p>
-    <w:p>
-      <w:pPr>
-        <w:ind w:left="1440"/>
-        <w:rPr>
-          <w:color w:val="C45911" w:themeColor="accent2" w:themeShade="BF"/>
-        </w:rPr>
-      </w:pPr>
-      <w:r>
-        <w:rPr>
-          <w:color w:val="C45911" w:themeColor="accent2" w:themeShade="BF"/>
-        </w:rPr>
-        <w:t>struct type_declare;</w:t>
-      </w:r>
-    </w:p>
-    <w:p>
-      <w:pPr>
-        <w:ind w:left="1440"/>
-        <w:rPr>
-          <w:color w:val="C45911" w:themeColor="accent2" w:themeShade="BF"/>
-        </w:rPr>
-      </w:pPr>
-    </w:p>
-    <w:p>
-      <w:pPr>
-        <w:ind w:left="1440"/>
-        <w:rPr>
-          <w:color w:val="C45911" w:themeColor="accent2" w:themeShade="BF"/>
-        </w:rPr>
-      </w:pPr>
-      <w:r>
-        <w:rPr>
-          <w:color w:val="C45911" w:themeColor="accent2" w:themeShade="BF"/>
-        </w:rPr>
-        <w:t>template&lt;typename U&gt;</w:t>
-      </w:r>
-    </w:p>
-    <w:p>
-      <w:pPr>
-        <w:ind w:left="1440"/>
-        <w:rPr>
-          <w:color w:val="C45911" w:themeColor="accent2" w:themeShade="BF"/>
-        </w:rPr>
-      </w:pPr>
-      <w:r>
-        <w:rPr>
-          <w:color w:val="C45911" w:themeColor="accent2" w:themeShade="BF"/>
-        </w:rPr>
-        <w:t>struct type_declare&lt;HeteroVector, U&gt;  { using type = std::vector&lt;U&gt;; };</w:t>
-      </w:r>
-    </w:p>
-    <w:p>
-      <w:pPr>
-        <w:ind w:left="1440"/>
-        <w:rPr>
-          <w:color w:val="C45911" w:themeColor="accent2" w:themeShade="BF"/>
-        </w:rPr>
-      </w:pPr>
-    </w:p>
-    <w:p>
-      <w:pPr>
-        <w:ind w:left="1440"/>
-        <w:rPr>
-          <w:color w:val="C45911" w:themeColor="accent2" w:themeShade="BF"/>
-        </w:rPr>
-      </w:pPr>
-      <w:r>
-        <w:rPr>
-          <w:color w:val="C45911" w:themeColor="accent2" w:themeShade="BF"/>
-        </w:rPr>
-        <w:t>template&lt;typename U&gt;</w:t>
-      </w:r>
-    </w:p>
-    <w:p>
-      <w:pPr>
-        <w:ind w:left="1440"/>
-        <w:rPr>
-          <w:color w:val="C45911" w:themeColor="accent2" w:themeShade="BF"/>
-        </w:rPr>
-      </w:pPr>
-      <w:r>
-        <w:rPr>
-          <w:color w:val="C45911" w:themeColor="accent2" w:themeShade="BF"/>
-        </w:rPr>
-        <w:t>struct type_declare&lt;HeteroView, U&gt;  { using type = VectorView&lt;U&gt;; };</w:t>
+        <w:t>enum class random_policy : unsigned char  {</w:t>
+      </w:r>
+    </w:p>
+    <w:p>
+      <w:pPr>
+        <w:ind w:left="1440"/>
+        <w:rPr>
+          <w:color w:val="C45911" w:themeColor="accent2" w:themeShade="BF"/>
+        </w:rPr>
+      </w:pPr>
+      <w:r>
+        <w:rPr>
+          <w:color w:val="C45911" w:themeColor="accent2" w:themeShade="BF"/>
+        </w:rPr>
+        <w:t xml:space="preserve">    num_rows_with_seed = 1,</w:t>
+      </w:r>
+      <w:r>
+        <w:rPr>
+          <w:color w:val="C45911" w:themeColor="accent2" w:themeShade="BF"/>
+        </w:rPr>
+        <w:tab/>
+      </w:r>
+      <w:r>
+        <w:rPr>
+          <w:color w:val="C45911" w:themeColor="accent2" w:themeShade="BF"/>
+        </w:rPr>
+        <w:t>// Number of rows with specifying a seed</w:t>
+      </w:r>
+    </w:p>
+    <w:p>
+      <w:pPr>
+        <w:ind w:left="1440"/>
+        <w:rPr>
+          <w:color w:val="C45911" w:themeColor="accent2" w:themeShade="BF"/>
+        </w:rPr>
+      </w:pPr>
+      <w:r>
+        <w:rPr>
+          <w:color w:val="C45911" w:themeColor="accent2" w:themeShade="BF"/>
+        </w:rPr>
+        <w:t xml:space="preserve">    num_rows_no_seed = 2,</w:t>
+      </w:r>
+      <w:r>
+        <w:rPr>
+          <w:color w:val="C45911" w:themeColor="accent2" w:themeShade="BF"/>
+        </w:rPr>
+        <w:tab/>
+      </w:r>
+      <w:r>
+        <w:rPr>
+          <w:color w:val="C45911" w:themeColor="accent2" w:themeShade="BF"/>
+        </w:rPr>
+        <w:t>// Number of rows with no seed specification</w:t>
+      </w:r>
+    </w:p>
+    <w:p>
+      <w:pPr>
+        <w:ind w:left="1440"/>
+        <w:rPr>
+          <w:color w:val="C45911" w:themeColor="accent2" w:themeShade="BF"/>
+        </w:rPr>
+      </w:pPr>
+      <w:r>
+        <w:rPr>
+          <w:color w:val="C45911" w:themeColor="accent2" w:themeShade="BF"/>
+        </w:rPr>
+        <w:t xml:space="preserve">    frac_rows_with_seed = 3,</w:t>
+      </w:r>
+      <w:r>
+        <w:rPr>
+          <w:color w:val="C45911" w:themeColor="accent2" w:themeShade="BF"/>
+        </w:rPr>
+        <w:tab/>
+      </w:r>
+      <w:r>
+        <w:rPr>
+          <w:color w:val="C45911" w:themeColor="accent2" w:themeShade="BF"/>
+        </w:rPr>
+        <w:t>// Fraction of rows with specifying a seed</w:t>
+      </w:r>
+    </w:p>
+    <w:p>
+      <w:pPr>
+        <w:ind w:left="1440"/>
+        <w:rPr>
+          <w:color w:val="C45911" w:themeColor="accent2" w:themeShade="BF"/>
+        </w:rPr>
+      </w:pPr>
+      <w:r>
+        <w:rPr>
+          <w:color w:val="C45911" w:themeColor="accent2" w:themeShade="BF"/>
+        </w:rPr>
+        <w:t xml:space="preserve">    frac_rows_no_seed = 4,</w:t>
+      </w:r>
+      <w:r>
+        <w:rPr>
+          <w:color w:val="C45911" w:themeColor="accent2" w:themeShade="BF"/>
+        </w:rPr>
+        <w:tab/>
+      </w:r>
+      <w:r>
+        <w:rPr>
+          <w:color w:val="C45911" w:themeColor="accent2" w:themeShade="BF"/>
+        </w:rPr>
+        <w:t>// Fraction of rows with no seed specification</w:t>
+      </w:r>
+    </w:p>
+    <w:p>
+      <w:pPr>
+        <w:ind w:left="1440"/>
+      </w:pPr>
+      <w:r>
+        <w:rPr>
+          <w:color w:val="C45911" w:themeColor="accent2" w:themeShade="BF"/>
+        </w:rPr>
+        <w:t>};</w:t>
+      </w:r>
+    </w:p>
+    <w:p>
+      <w:pPr>
+        <w:ind w:left="1440"/>
+      </w:pPr>
+      <w:r>
+        <w:t>Specification for calling get_[data|view]_by_rand()</w:t>
+      </w:r>
+    </w:p>
+    <w:p>
+      <w:pPr>
+        <w:ind w:left="1440"/>
+      </w:pPr>
+      <w:r>
+        <w:t xml:space="preserve">Number of rows means the n </w:t>
+      </w:r>
+      <w:r>
+        <w:t>parameter</w:t>
+      </w:r>
+      <w:r>
+        <w:t xml:space="preserve"> is an positive integer specifying</w:t>
+      </w:r>
+    </w:p>
+    <w:p>
+      <w:pPr>
+        <w:ind w:left="1440"/>
+      </w:pPr>
+      <w:r>
+        <w:t>the number of rows to select</w:t>
+      </w:r>
+    </w:p>
+    <w:p>
+      <w:pPr>
+        <w:ind w:left="1440"/>
+      </w:pPr>
+      <w:r>
+        <w:t xml:space="preserve">Fraction of rows means the n </w:t>
+      </w:r>
+      <w:r>
+        <w:t>parameter</w:t>
+      </w:r>
+      <w:r>
+        <w:t xml:space="preserve"> is a positive real number [0:1]</w:t>
       </w:r>
     </w:p>
     <w:p>
@@ -9665,7 +9958,7 @@
         <w:ind w:left="1440"/>
       </w:pPr>
       <w:r>
-        <w:t>This is a spoofy way to declare a type at compile time dynamically. Here it is used in declaring a few different data structures depending whether we are a DataFrame or DataFrameView</w:t>
+        <w:t>specifying a fraction of rows to select</w:t>
       </w:r>
     </w:p>
     <w:p/>
@@ -9680,201 +9973,88 @@
         <w:rPr>
           <w:color w:val="C45911" w:themeColor="accent2" w:themeShade="BF"/>
         </w:rPr>
-        <w:t xml:space="preserve">template&lt;typename </w:t>
-      </w:r>
-      <w:r>
-        <w:rPr>
-          <w:color w:val="C45911" w:themeColor="accent2" w:themeShade="BF"/>
-        </w:rPr>
-        <w:t>I</w:t>
-      </w:r>
-      <w:r>
-        <w:rPr>
-          <w:color w:val="C45911" w:themeColor="accent2" w:themeShade="BF"/>
-        </w:rPr>
-        <w:t xml:space="preserve">, typename </w:t>
-      </w:r>
-      <w:r>
-        <w:rPr>
-          <w:color w:val="C45911" w:themeColor="accent2" w:themeShade="BF"/>
-        </w:rPr>
-        <w:t>H</w:t>
-      </w:r>
-      <w:r>
-        <w:rPr>
-          <w:color w:val="C45911" w:themeColor="accent2" w:themeShade="BF"/>
-        </w:rPr>
-        <w:t>&gt;</w:t>
-      </w:r>
-    </w:p>
-    <w:p>
-      <w:pPr>
-        <w:ind w:left="1440"/>
-        <w:rPr>
-          <w:color w:val="C45911" w:themeColor="accent2" w:themeShade="BF"/>
-        </w:rPr>
-      </w:pPr>
-      <w:r>
-        <w:rPr>
-          <w:color w:val="C45911" w:themeColor="accent2" w:themeShade="BF"/>
-        </w:rPr>
-        <w:t>class DataFrame;</w:t>
-      </w:r>
-    </w:p>
-    <w:p>
-      <w:pPr>
-        <w:ind w:left="1440"/>
-        <w:rPr>
-          <w:color w:val="C45911" w:themeColor="accent2" w:themeShade="BF"/>
-        </w:rPr>
-      </w:pPr>
-    </w:p>
-    <w:p>
-      <w:pPr>
-        <w:ind w:left="1440"/>
-        <w:rPr>
-          <w:color w:val="C45911" w:themeColor="accent2" w:themeShade="BF"/>
-        </w:rPr>
-      </w:pPr>
-      <w:r>
-        <w:rPr>
-          <w:color w:val="C45911" w:themeColor="accent2" w:themeShade="BF"/>
-        </w:rPr>
-        <w:t xml:space="preserve">template&lt;typename </w:t>
-      </w:r>
-      <w:r>
-        <w:rPr>
-          <w:color w:val="C45911" w:themeColor="accent2" w:themeShade="BF"/>
-        </w:rPr>
-        <w:t>I</w:t>
-      </w:r>
-      <w:r>
-        <w:rPr>
-          <w:color w:val="C45911" w:themeColor="accent2" w:themeShade="BF"/>
-        </w:rPr>
-        <w:t>&gt;</w:t>
-      </w:r>
-    </w:p>
-    <w:p>
-      <w:pPr>
-        <w:ind w:left="1440"/>
-        <w:rPr>
-          <w:color w:val="C45911" w:themeColor="accent2" w:themeShade="BF"/>
-        </w:rPr>
-      </w:pPr>
-      <w:r>
-        <w:rPr>
-          <w:color w:val="C45911" w:themeColor="accent2" w:themeShade="BF"/>
-        </w:rPr>
-        <w:t>using StdDataFrame = DataFrame&lt;</w:t>
-      </w:r>
-      <w:r>
-        <w:rPr>
-          <w:color w:val="C45911" w:themeColor="accent2" w:themeShade="BF"/>
-        </w:rPr>
-        <w:t>I</w:t>
-      </w:r>
-      <w:r>
-        <w:rPr>
-          <w:color w:val="C45911" w:themeColor="accent2" w:themeShade="BF"/>
-        </w:rPr>
-        <w:t>, HeteroVector&gt;;</w:t>
-      </w:r>
-    </w:p>
-    <w:p>
-      <w:pPr>
-        <w:ind w:left="1440"/>
-        <w:rPr>
-          <w:color w:val="C45911" w:themeColor="accent2" w:themeShade="BF"/>
-        </w:rPr>
-      </w:pPr>
-    </w:p>
-    <w:p>
-      <w:pPr>
-        <w:ind w:left="1440"/>
-        <w:rPr>
-          <w:color w:val="C45911" w:themeColor="accent2" w:themeShade="BF"/>
-        </w:rPr>
-      </w:pPr>
-      <w:r>
-        <w:rPr>
-          <w:color w:val="C45911" w:themeColor="accent2" w:themeShade="BF"/>
-        </w:rPr>
-        <w:t xml:space="preserve">template&lt;typename </w:t>
-      </w:r>
-      <w:r>
-        <w:rPr>
-          <w:color w:val="C45911" w:themeColor="accent2" w:themeShade="BF"/>
-        </w:rPr>
-        <w:t>I</w:t>
-      </w:r>
-      <w:r>
-        <w:rPr>
-          <w:color w:val="C45911" w:themeColor="accent2" w:themeShade="BF"/>
-        </w:rPr>
-        <w:t>&gt;</w:t>
-      </w:r>
-    </w:p>
-    <w:p>
-      <w:pPr>
-        <w:ind w:left="1440"/>
-        <w:rPr>
-          <w:color w:val="C45911" w:themeColor="accent2" w:themeShade="BF"/>
-        </w:rPr>
-      </w:pPr>
-      <w:r>
-        <w:rPr>
-          <w:color w:val="C45911" w:themeColor="accent2" w:themeShade="BF"/>
-        </w:rPr>
-        <w:t>using DataFrameView = DataFrame&lt;</w:t>
-      </w:r>
-      <w:r>
-        <w:rPr>
-          <w:color w:val="C45911" w:themeColor="accent2" w:themeShade="BF"/>
-        </w:rPr>
-        <w:t>I</w:t>
-      </w:r>
-      <w:r>
-        <w:rPr>
-          <w:color w:val="C45911" w:themeColor="accent2" w:themeShade="BF"/>
-        </w:rPr>
-        <w:t>, HeteroView&gt;;</w:t>
-      </w:r>
-    </w:p>
-    <w:p>
-      <w:pPr>
-        <w:ind w:left="1440"/>
-      </w:pPr>
-      <w:r>
-        <w:t xml:space="preserve">DataFrame is a class that has; An index column of type </w:t>
-      </w:r>
-      <w:r>
-        <w:t>I</w:t>
-      </w:r>
-      <w:r>
-        <w:t xml:space="preserve"> (timestamp, although it doesn’t have to be time), and many other columns of different types. The storage used throughout is std::vector.</w:t>
-      </w:r>
-    </w:p>
-    <w:p>
-      <w:pPr>
-        <w:ind w:left="1440"/>
-      </w:pPr>
-      <w:r>
-        <w:t>DataFrames could be instantiated in two different modes:</w:t>
-      </w:r>
-    </w:p>
-    <w:p>
-      <w:pPr>
-        <w:ind w:left="1440"/>
-      </w:pPr>
-      <w:r>
-        <w:rPr>
-          <w:i/>
-        </w:rPr>
-        <w:t>StdDataFrame</w:t>
-      </w:r>
-      <w:r>
-        <w:t xml:space="preserve"> is the standard fully functional data-frame.</w:t>
+        <w:t>enum class int_dist_policy : unsigned char  {</w:t>
+      </w:r>
+    </w:p>
+    <w:p>
+      <w:pPr>
+        <w:ind w:left="1440"/>
+        <w:rPr>
+          <w:color w:val="C45911" w:themeColor="accent2" w:themeShade="BF"/>
+        </w:rPr>
+      </w:pPr>
+      <w:r>
+        <w:rPr>
+          <w:color w:val="C45911" w:themeColor="accent2" w:themeShade="BF"/>
+        </w:rPr>
+        <w:t xml:space="preserve">    uniform_distribution = 1,</w:t>
+      </w:r>
+    </w:p>
+    <w:p>
+      <w:pPr>
+        <w:ind w:left="1440"/>
+        <w:rPr>
+          <w:color w:val="C45911" w:themeColor="accent2" w:themeShade="BF"/>
+        </w:rPr>
+      </w:pPr>
+      <w:r>
+        <w:rPr>
+          <w:color w:val="C45911" w:themeColor="accent2" w:themeShade="BF"/>
+        </w:rPr>
+        <w:t xml:space="preserve">    binomial_distribution = 2,</w:t>
+      </w:r>
+    </w:p>
+    <w:p>
+      <w:pPr>
+        <w:ind w:left="1440"/>
+        <w:rPr>
+          <w:color w:val="C45911" w:themeColor="accent2" w:themeShade="BF"/>
+        </w:rPr>
+      </w:pPr>
+      <w:r>
+        <w:rPr>
+          <w:color w:val="C45911" w:themeColor="accent2" w:themeShade="BF"/>
+        </w:rPr>
+        <w:t xml:space="preserve">    negative_binomial_distribution = 3,</w:t>
+      </w:r>
+    </w:p>
+    <w:p>
+      <w:pPr>
+        <w:ind w:left="1440"/>
+        <w:rPr>
+          <w:color w:val="C45911" w:themeColor="accent2" w:themeShade="BF"/>
+        </w:rPr>
+      </w:pPr>
+      <w:r>
+        <w:rPr>
+          <w:color w:val="C45911" w:themeColor="accent2" w:themeShade="BF"/>
+        </w:rPr>
+        <w:t xml:space="preserve">    geometric_distribution = 4,</w:t>
+      </w:r>
+    </w:p>
+    <w:p>
+      <w:pPr>
+        <w:ind w:left="1440"/>
+        <w:rPr>
+          <w:color w:val="C45911" w:themeColor="accent2" w:themeShade="BF"/>
+        </w:rPr>
+      </w:pPr>
+      <w:r>
+        <w:rPr>
+          <w:color w:val="C45911" w:themeColor="accent2" w:themeShade="BF"/>
+        </w:rPr>
+        <w:t xml:space="preserve">    poisson_distribution = 5,</w:t>
+      </w:r>
+    </w:p>
+    <w:p>
+      <w:pPr>
+        <w:ind w:left="1440"/>
+      </w:pPr>
+      <w:r>
+        <w:rPr>
+          <w:color w:val="C45911" w:themeColor="accent2" w:themeShade="BF"/>
+        </w:rPr>
+        <w:t>};</w:t>
       </w:r>
     </w:p>
     <w:p>
@@ -9885,6 +10065,339 @@
         <w:ind w:left="1440"/>
       </w:pPr>
       <w:r>
+        <w:t>Random integer distributions</w:t>
+      </w:r>
+    </w:p>
+    <w:p/>
+    <w:p>
+      <w:pPr>
+        <w:ind w:left="1440"/>
+        <w:rPr>
+          <w:color w:val="C45911" w:themeColor="accent2" w:themeShade="BF"/>
+        </w:rPr>
+      </w:pPr>
+      <w:r>
+        <w:rPr>
+          <w:color w:val="C45911" w:themeColor="accent2" w:themeShade="BF"/>
+        </w:rPr>
+        <w:t>template&lt;typename T, typename U&gt;</w:t>
+      </w:r>
+    </w:p>
+    <w:p>
+      <w:pPr>
+        <w:ind w:left="1440"/>
+        <w:rPr>
+          <w:color w:val="C45911" w:themeColor="accent2" w:themeShade="BF"/>
+        </w:rPr>
+      </w:pPr>
+      <w:r>
+        <w:rPr>
+          <w:color w:val="C45911" w:themeColor="accent2" w:themeShade="BF"/>
+        </w:rPr>
+        <w:t>struct type_declare;</w:t>
+      </w:r>
+    </w:p>
+    <w:p>
+      <w:pPr>
+        <w:ind w:left="1440"/>
+        <w:rPr>
+          <w:color w:val="C45911" w:themeColor="accent2" w:themeShade="BF"/>
+        </w:rPr>
+      </w:pPr>
+    </w:p>
+    <w:p>
+      <w:pPr>
+        <w:ind w:left="1440"/>
+        <w:rPr>
+          <w:color w:val="C45911" w:themeColor="accent2" w:themeShade="BF"/>
+        </w:rPr>
+      </w:pPr>
+      <w:r>
+        <w:rPr>
+          <w:color w:val="C45911" w:themeColor="accent2" w:themeShade="BF"/>
+        </w:rPr>
+        <w:t>template&lt;typename U&gt;</w:t>
+      </w:r>
+    </w:p>
+    <w:p>
+      <w:pPr>
+        <w:ind w:left="1440"/>
+        <w:rPr>
+          <w:color w:val="C45911" w:themeColor="accent2" w:themeShade="BF"/>
+        </w:rPr>
+      </w:pPr>
+      <w:r>
+        <w:rPr>
+          <w:color w:val="C45911" w:themeColor="accent2" w:themeShade="BF"/>
+        </w:rPr>
+        <w:t>struct type_declare&lt;HeteroVector, U&gt;  { using type = std::vector&lt;U&gt;; };</w:t>
+      </w:r>
+    </w:p>
+    <w:p>
+      <w:pPr>
+        <w:ind w:left="1440"/>
+        <w:rPr>
+          <w:color w:val="C45911" w:themeColor="accent2" w:themeShade="BF"/>
+        </w:rPr>
+      </w:pPr>
+    </w:p>
+    <w:p>
+      <w:pPr>
+        <w:ind w:left="1440"/>
+        <w:rPr>
+          <w:color w:val="C45911" w:themeColor="accent2" w:themeShade="BF"/>
+        </w:rPr>
+      </w:pPr>
+      <w:r>
+        <w:rPr>
+          <w:color w:val="C45911" w:themeColor="accent2" w:themeShade="BF"/>
+        </w:rPr>
+        <w:t>template&lt;typename U&gt;</w:t>
+      </w:r>
+    </w:p>
+    <w:p>
+      <w:pPr>
+        <w:ind w:left="1440"/>
+        <w:rPr>
+          <w:color w:val="C45911" w:themeColor="accent2" w:themeShade="BF"/>
+        </w:rPr>
+      </w:pPr>
+      <w:r>
+        <w:rPr>
+          <w:color w:val="C45911" w:themeColor="accent2" w:themeShade="BF"/>
+        </w:rPr>
+        <w:lastRenderedPageBreak/>
+        <w:t>struct type_declare&lt;HeteroView, U&gt;  { using type = VectorView&lt;U&gt;; };</w:t>
+      </w:r>
+    </w:p>
+    <w:p>
+      <w:pPr>
+        <w:pBdr>
+          <w:bottom w:val="single" w:sz="6" w:space="1" w:color="auto"/>
+        </w:pBdr>
+        <w:ind w:left="1440"/>
+      </w:pPr>
+      <w:r>
+        <w:t>This is a spoofy way to declare a type at compile time dynamically. Here it is used in declaring a few different data structures depending whether we are a DataFrame or DataFrameView</w:t>
+      </w:r>
+    </w:p>
+    <w:p/>
+    <w:p>
+      <w:pPr>
+        <w:ind w:left="1440"/>
+        <w:rPr>
+          <w:color w:val="C45911" w:themeColor="accent2" w:themeShade="BF"/>
+        </w:rPr>
+      </w:pPr>
+      <w:r>
+        <w:rPr>
+          <w:color w:val="C45911" w:themeColor="accent2" w:themeShade="BF"/>
+        </w:rPr>
+        <w:t xml:space="preserve">template&lt;typename </w:t>
+      </w:r>
+      <w:r>
+        <w:rPr>
+          <w:color w:val="C45911" w:themeColor="accent2" w:themeShade="BF"/>
+        </w:rPr>
+        <w:t>I</w:t>
+      </w:r>
+      <w:r>
+        <w:rPr>
+          <w:color w:val="C45911" w:themeColor="accent2" w:themeShade="BF"/>
+        </w:rPr>
+        <w:t xml:space="preserve">, typename </w:t>
+      </w:r>
+      <w:r>
+        <w:rPr>
+          <w:color w:val="C45911" w:themeColor="accent2" w:themeShade="BF"/>
+        </w:rPr>
+        <w:t>H</w:t>
+      </w:r>
+      <w:r>
+        <w:rPr>
+          <w:color w:val="C45911" w:themeColor="accent2" w:themeShade="BF"/>
+        </w:rPr>
+        <w:t>&gt;</w:t>
+      </w:r>
+    </w:p>
+    <w:p>
+      <w:pPr>
+        <w:ind w:left="1440"/>
+        <w:rPr>
+          <w:color w:val="C45911" w:themeColor="accent2" w:themeShade="BF"/>
+        </w:rPr>
+      </w:pPr>
+      <w:r>
+        <w:rPr>
+          <w:color w:val="C45911" w:themeColor="accent2" w:themeShade="BF"/>
+        </w:rPr>
+        <w:t>class DataFrame;</w:t>
+      </w:r>
+    </w:p>
+    <w:p>
+      <w:pPr>
+        <w:ind w:left="1440"/>
+        <w:rPr>
+          <w:color w:val="C45911" w:themeColor="accent2" w:themeShade="BF"/>
+        </w:rPr>
+      </w:pPr>
+    </w:p>
+    <w:p>
+      <w:pPr>
+        <w:ind w:left="1440"/>
+        <w:rPr>
+          <w:color w:val="C45911" w:themeColor="accent2" w:themeShade="BF"/>
+        </w:rPr>
+      </w:pPr>
+      <w:r>
+        <w:rPr>
+          <w:color w:val="C45911" w:themeColor="accent2" w:themeShade="BF"/>
+        </w:rPr>
+        <w:t xml:space="preserve">template&lt;typename </w:t>
+      </w:r>
+      <w:r>
+        <w:rPr>
+          <w:color w:val="C45911" w:themeColor="accent2" w:themeShade="BF"/>
+        </w:rPr>
+        <w:t>I</w:t>
+      </w:r>
+      <w:r>
+        <w:rPr>
+          <w:color w:val="C45911" w:themeColor="accent2" w:themeShade="BF"/>
+        </w:rPr>
+        <w:t>&gt;</w:t>
+      </w:r>
+    </w:p>
+    <w:p>
+      <w:pPr>
+        <w:ind w:left="1440"/>
+        <w:rPr>
+          <w:color w:val="C45911" w:themeColor="accent2" w:themeShade="BF"/>
+        </w:rPr>
+      </w:pPr>
+      <w:r>
+        <w:rPr>
+          <w:color w:val="C45911" w:themeColor="accent2" w:themeShade="BF"/>
+        </w:rPr>
+        <w:t>using StdDataFrame = DataFrame&lt;</w:t>
+      </w:r>
+      <w:r>
+        <w:rPr>
+          <w:color w:val="C45911" w:themeColor="accent2" w:themeShade="BF"/>
+        </w:rPr>
+        <w:t>I</w:t>
+      </w:r>
+      <w:r>
+        <w:rPr>
+          <w:color w:val="C45911" w:themeColor="accent2" w:themeShade="BF"/>
+        </w:rPr>
+        <w:t>, HeteroVector&gt;;</w:t>
+      </w:r>
+    </w:p>
+    <w:p>
+      <w:pPr>
+        <w:ind w:left="1440"/>
+        <w:rPr>
+          <w:color w:val="C45911" w:themeColor="accent2" w:themeShade="BF"/>
+        </w:rPr>
+      </w:pPr>
+    </w:p>
+    <w:p>
+      <w:pPr>
+        <w:ind w:left="1440"/>
+        <w:rPr>
+          <w:color w:val="C45911" w:themeColor="accent2" w:themeShade="BF"/>
+        </w:rPr>
+      </w:pPr>
+      <w:r>
+        <w:rPr>
+          <w:color w:val="C45911" w:themeColor="accent2" w:themeShade="BF"/>
+        </w:rPr>
+        <w:t xml:space="preserve">template&lt;typename </w:t>
+      </w:r>
+      <w:r>
+        <w:rPr>
+          <w:color w:val="C45911" w:themeColor="accent2" w:themeShade="BF"/>
+        </w:rPr>
+        <w:t>I</w:t>
+      </w:r>
+      <w:r>
+        <w:rPr>
+          <w:color w:val="C45911" w:themeColor="accent2" w:themeShade="BF"/>
+        </w:rPr>
+        <w:t>&gt;</w:t>
+      </w:r>
+    </w:p>
+    <w:p>
+      <w:pPr>
+        <w:ind w:left="1440"/>
+        <w:rPr>
+          <w:color w:val="C45911" w:themeColor="accent2" w:themeShade="BF"/>
+        </w:rPr>
+      </w:pPr>
+      <w:r>
+        <w:rPr>
+          <w:color w:val="C45911" w:themeColor="accent2" w:themeShade="BF"/>
+        </w:rPr>
+        <w:t>using DataFrameView = DataFrame&lt;</w:t>
+      </w:r>
+      <w:r>
+        <w:rPr>
+          <w:color w:val="C45911" w:themeColor="accent2" w:themeShade="BF"/>
+        </w:rPr>
+        <w:t>I</w:t>
+      </w:r>
+      <w:r>
+        <w:rPr>
+          <w:color w:val="C45911" w:themeColor="accent2" w:themeShade="BF"/>
+        </w:rPr>
+        <w:t>, HeteroView&gt;;</w:t>
+      </w:r>
+    </w:p>
+    <w:p>
+      <w:pPr>
+        <w:ind w:left="1440"/>
+      </w:pPr>
+      <w:r>
+        <w:t xml:space="preserve">DataFrame is a class that has; An index column of type </w:t>
+      </w:r>
+      <w:r>
+        <w:t>I</w:t>
+      </w:r>
+      <w:r>
+        <w:t xml:space="preserve"> (timestamp, although it doesn’t have to be time), and many other columns of different types. The storage used throughout is std::vector.</w:t>
+      </w:r>
+    </w:p>
+    <w:p>
+      <w:pPr>
+        <w:ind w:left="1440"/>
+      </w:pPr>
+      <w:r>
+        <w:t>DataFrames could be instantiated in two different modes:</w:t>
+      </w:r>
+    </w:p>
+    <w:p>
+      <w:pPr>
+        <w:ind w:left="1440"/>
+      </w:pPr>
+      <w:r>
+        <w:rPr>
+          <w:i/>
+        </w:rPr>
+        <w:t>StdDataFrame</w:t>
+      </w:r>
+      <w:r>
+        <w:t xml:space="preserve"> is the standard fully functional data-frame.</w:t>
+      </w:r>
+    </w:p>
+    <w:p>
+      <w:pPr>
+        <w:pBdr>
+          <w:bottom w:val="single" w:sz="6" w:space="1" w:color="auto"/>
+        </w:pBdr>
+        <w:ind w:left="1440"/>
+      </w:pPr>
+      <w:r>
         <w:rPr>
           <w:i/>
         </w:rPr>
@@ -9909,11 +10422,7 @@
         <w:t>DataFrameView</w:t>
       </w:r>
       <w:r>
-        <w:t xml:space="preserve">. But some functionalities such as adding/removing columns etc. are not allowable on </w:t>
-      </w:r>
-      <w:r>
-        <w:lastRenderedPageBreak/>
-        <w:t xml:space="preserve">views. If you change any of the data in a </w:t>
+        <w:t xml:space="preserve">. But some functionalities such as adding/removing columns etc. are not allowable on views. If you change any of the data in a </w:t>
       </w:r>
       <w:r>
         <w:rPr>
@@ -19060,72 +19569,304 @@
         <w:rPr>
           <w:color w:val="C45911" w:themeColor="accent2" w:themeShade="BF"/>
         </w:rPr>
-        <w:t xml:space="preserve">const </w:t>
-      </w:r>
-      <w:r>
-        <w:rPr>
-          <w:color w:val="C45911" w:themeColor="accent2" w:themeShade="BF"/>
-        </w:rPr>
-        <w:t>IndexVecType</w:t>
-      </w:r>
-      <w:r>
-        <w:rPr>
-          <w:color w:val="C45911" w:themeColor="accent2" w:themeShade="BF"/>
-        </w:rPr>
-        <w:t xml:space="preserve"> &amp;get_index () const  { return (</w:t>
-      </w:r>
-      <w:r>
-        <w:rPr>
-          <w:color w:val="C45911" w:themeColor="accent2" w:themeShade="BF"/>
-        </w:rPr>
-        <w:t>indices</w:t>
-      </w:r>
-      <w:r>
-        <w:rPr>
-          <w:color w:val="C45911" w:themeColor="accent2" w:themeShade="BF"/>
-        </w:rPr>
-        <w:t>_); }</w:t>
-      </w:r>
-    </w:p>
-    <w:p>
-      <w:pPr>
-        <w:ind w:left="1440"/>
-      </w:pPr>
-      <w:r>
-        <w:t>It returns a const reference to the index container</w:t>
+        <w:t>template&lt;typename ... Ts&gt;</w:t>
+      </w:r>
+    </w:p>
+    <w:p>
+      <w:pPr>
+        <w:ind w:left="1440"/>
+        <w:rPr>
+          <w:color w:val="C45911" w:themeColor="accent2" w:themeShade="BF"/>
+        </w:rPr>
+      </w:pPr>
+      <w:r>
+        <w:rPr>
+          <w:color w:val="C45911" w:themeColor="accent2" w:themeShade="BF"/>
+        </w:rPr>
+        <w:t>DataFrame</w:t>
+      </w:r>
+    </w:p>
+    <w:p>
+      <w:pPr>
+        <w:ind w:left="1440"/>
+      </w:pPr>
+      <w:r>
+        <w:rPr>
+          <w:color w:val="C45911" w:themeColor="accent2" w:themeShade="BF"/>
+        </w:rPr>
+        <w:t>get_data_by_rand (random_policy spec, double n, size_type seed = 0) const;</w:t>
+      </w:r>
+    </w:p>
+    <w:p>
+      <w:pPr>
+        <w:ind w:left="1440"/>
+      </w:pPr>
+      <w:r>
+        <w:t>It returns a DataFrame (including the index and data columns)</w:t>
+      </w:r>
+      <w:r>
+        <w:t xml:space="preserve"> </w:t>
+      </w:r>
+      <w:r>
+        <w:t>containing the data from uniform random selection.</w:t>
+      </w:r>
+      <w:r>
+        <w:t xml:space="preserve"> </w:t>
+      </w:r>
+      <w:r>
+        <w:t>random_policy determines the behavior of method.</w:t>
+      </w:r>
+    </w:p>
+    <w:p>
+      <w:pPr>
+        <w:ind w:left="1440"/>
+      </w:pPr>
+      <w:r>
+        <w:rPr>
+          <w:b/>
+          <w:bCs/>
+        </w:rPr>
+        <w:t>Note</w:t>
+      </w:r>
+      <w:r>
+        <w:t>: The actual number of rows returned might be smaller than</w:t>
+      </w:r>
+      <w:r>
+        <w:t xml:space="preserve"> </w:t>
+      </w:r>
+      <w:r>
+        <w:t>requested. That is because the random process might produce</w:t>
+      </w:r>
+      <w:r>
+        <w:t xml:space="preserve"> </w:t>
+      </w:r>
+      <w:r>
+        <w:t>the same number more than once.</w:t>
       </w:r>
     </w:p>
     <w:p/>
     <w:p>
       <w:pPr>
         <w:ind w:left="1440"/>
-        <w:rPr>
-          <w:color w:val="C45911" w:themeColor="accent2" w:themeShade="BF"/>
-        </w:rPr>
-      </w:pPr>
-      <w:r>
-        <w:rPr>
-          <w:color w:val="C45911" w:themeColor="accent2" w:themeShade="BF"/>
-        </w:rPr>
-        <w:t>IndexVecType</w:t>
-      </w:r>
-      <w:r>
-        <w:rPr>
-          <w:color w:val="C45911" w:themeColor="accent2" w:themeShade="BF"/>
-        </w:rPr>
-        <w:t xml:space="preserve"> &amp;get_index ()  { return (</w:t>
-      </w:r>
-      <w:r>
-        <w:rPr>
-          <w:color w:val="C45911" w:themeColor="accent2" w:themeShade="BF"/>
-        </w:rPr>
-        <w:t>indices</w:t>
-      </w:r>
-      <w:r>
-        <w:rPr>
-          <w:color w:val="C45911" w:themeColor="accent2" w:themeShade="BF"/>
-        </w:rPr>
-        <w:t>_); }</w:t>
+      </w:pPr>
+      <w:r>
+        <w:rPr>
+          <w:i/>
+          <w:iCs/>
+        </w:rPr>
+        <w:t>Ts</w:t>
+      </w:r>
+      <w:r>
+        <w:t>: List all the types of all data columns.</w:t>
+      </w:r>
+      <w:r>
+        <w:t xml:space="preserve"> </w:t>
+      </w:r>
+      <w:r>
+        <w:t>A type should be specified in the list only once.</w:t>
+      </w:r>
+    </w:p>
+    <w:p>
+      <w:pPr>
+        <w:ind w:left="1440"/>
+      </w:pPr>
+      <w:r>
+        <w:rPr>
+          <w:i/>
+          <w:iCs/>
+        </w:rPr>
+        <w:lastRenderedPageBreak/>
+        <w:t>random_policy</w:t>
+      </w:r>
+      <w:r>
+        <w:t>: Please see random_policy in DataFrameTypes.h. It</w:t>
+      </w:r>
+      <w:r>
+        <w:t xml:space="preserve"> </w:t>
+      </w:r>
+      <w:r>
+        <w:t>specifies how this function should proceed.</w:t>
+      </w:r>
+    </w:p>
+    <w:p>
+      <w:pPr>
+        <w:ind w:left="1440"/>
+      </w:pPr>
+      <w:r>
+        <w:rPr>
+          <w:i/>
+          <w:iCs/>
+        </w:rPr>
+        <w:t>n</w:t>
+      </w:r>
+      <w:r>
+        <w:t>: Depending on the random policy, it is either the number of rows to</w:t>
+      </w:r>
+      <w:r>
+        <w:t xml:space="preserve"> </w:t>
+      </w:r>
+      <w:r>
+        <w:t>sample or a fraction of rows to sample. In case of fraction, for</w:t>
+      </w:r>
+      <w:r>
+        <w:t xml:space="preserve"> </w:t>
+      </w:r>
+      <w:r>
+        <w:t>example 0.4 means 40% of rows.</w:t>
+      </w:r>
+    </w:p>
+    <w:p>
+      <w:pPr>
+        <w:ind w:left="1440"/>
+      </w:pPr>
+      <w:r>
+        <w:rPr>
+          <w:i/>
+          <w:iCs/>
+        </w:rPr>
+        <w:t>seed</w:t>
+      </w:r>
+      <w:r>
+        <w:t>: depending on the random policy, user could specify a seed. The</w:t>
+      </w:r>
+      <w:r>
+        <w:t xml:space="preserve"> </w:t>
+      </w:r>
+      <w:r>
+        <w:t>same seed should always produce the same random selection.</w:t>
+      </w:r>
+    </w:p>
+    <w:p/>
+    <w:p>
+      <w:pPr>
+        <w:ind w:left="1440"/>
+        <w:rPr>
+          <w:color w:val="C45911" w:themeColor="accent2" w:themeShade="BF"/>
+        </w:rPr>
+      </w:pPr>
+      <w:r>
+        <w:rPr>
+          <w:color w:val="C45911" w:themeColor="accent2" w:themeShade="BF"/>
+        </w:rPr>
+        <w:t>template&lt;typename ... Ts&gt;</w:t>
+      </w:r>
+    </w:p>
+    <w:p>
+      <w:pPr>
+        <w:ind w:left="1440"/>
+        <w:rPr>
+          <w:color w:val="C45911" w:themeColor="accent2" w:themeShade="BF"/>
+        </w:rPr>
+      </w:pPr>
+      <w:r>
+        <w:rPr>
+          <w:color w:val="C45911" w:themeColor="accent2" w:themeShade="BF"/>
+        </w:rPr>
+        <w:t>DataFramePtrView&lt;IndexType&gt;</w:t>
+      </w:r>
+    </w:p>
+    <w:p>
+      <w:pPr>
+        <w:ind w:left="1440"/>
+      </w:pPr>
+      <w:r>
+        <w:rPr>
+          <w:color w:val="C45911" w:themeColor="accent2" w:themeShade="BF"/>
+        </w:rPr>
+        <w:t>get_view_by_rand (random_policy spec, double n, size_type seed = 0) const;</w:t>
+      </w:r>
+    </w:p>
+    <w:p>
+      <w:pPr>
+        <w:ind w:left="1440"/>
+      </w:pPr>
+      <w:r>
+        <w:t>It behaves like get_data_by_rand(), but it returns a DataFrameView.</w:t>
+      </w:r>
+      <w:r>
+        <w:t xml:space="preserve"> </w:t>
+      </w:r>
+      <w:r>
+        <w:t>A view is a DataFrame that is a reference to the original DataFrame.</w:t>
+      </w:r>
+      <w:r>
+        <w:t xml:space="preserve"> </w:t>
+      </w:r>
+      <w:r>
+        <w:t>So if you modify anything in the view the original DataFrame will</w:t>
+      </w:r>
+      <w:r>
+        <w:t xml:space="preserve"> </w:t>
+      </w:r>
+      <w:r>
+        <w:t>also be modified.</w:t>
+      </w:r>
+    </w:p>
+    <w:p>
+      <w:pPr>
+        <w:ind w:left="1440"/>
+      </w:pPr>
+      <w:r>
+        <w:rPr>
+          <w:b/>
+          <w:bCs/>
+        </w:rPr>
+        <w:t>Note</w:t>
+      </w:r>
+      <w:r>
+        <w:t>: There are certain operations that you cannot do with a view.</w:t>
+      </w:r>
+      <w:r>
+        <w:t xml:space="preserve"> </w:t>
+      </w:r>
+      <w:r>
+        <w:t>For example, you cannot add/delete columns, etc.</w:t>
+      </w:r>
+    </w:p>
+    <w:p/>
+    <w:p>
+      <w:pPr>
+        <w:ind w:left="1440"/>
+      </w:pPr>
+      <w:r>
+        <w:rPr>
+          <w:i/>
+          <w:iCs/>
+        </w:rPr>
+        <w:t>Ts</w:t>
+      </w:r>
+      <w:r>
+        <w:t>: List all the types of all data columns. A type should be specified in the list only once.</w:t>
+      </w:r>
+    </w:p>
+    <w:p>
+      <w:pPr>
+        <w:ind w:left="1440"/>
+      </w:pPr>
+      <w:r>
+        <w:rPr>
+          <w:i/>
+          <w:iCs/>
+        </w:rPr>
+        <w:t>random_policy</w:t>
+      </w:r>
+      <w:r>
+        <w:t>: Please see random_policy in DataFrameTypes.h. It specifies how this function should proceed.</w:t>
+      </w:r>
+    </w:p>
+    <w:p>
+      <w:pPr>
+        <w:ind w:left="1440"/>
+      </w:pPr>
+      <w:r>
+        <w:rPr>
+          <w:i/>
+          <w:iCs/>
+        </w:rPr>
+        <w:t>n</w:t>
+      </w:r>
+      <w:r>
+        <w:t>: Depending on the random policy, it is either the number of rows to sample or a fraction of rows to sample. In case of fraction, for example 0.4 means 40% of rows.</w:t>
       </w:r>
     </w:p>
     <w:p>
@@ -19136,7 +19877,64 @@
         <w:ind w:left="1440"/>
       </w:pPr>
       <w:r>
-        <w:t>It returns a reference to the index container</w:t>
+        <w:rPr>
+          <w:i/>
+          <w:iCs/>
+        </w:rPr>
+        <w:t>seed</w:t>
+      </w:r>
+      <w:r>
+        <w:t>: depending on the random policy, user could specify a seed. The same seed should always produce the same random selection.</w:t>
+      </w:r>
+    </w:p>
+    <w:p>
+      <w:bookmarkStart w:id="0" w:name="_GoBack"/>
+      <w:bookmarkEnd w:id="0"/>
+    </w:p>
+    <w:p>
+      <w:pPr>
+        <w:ind w:left="1440"/>
+        <w:rPr>
+          <w:color w:val="C45911" w:themeColor="accent2" w:themeShade="BF"/>
+        </w:rPr>
+      </w:pPr>
+      <w:r>
+        <w:rPr>
+          <w:color w:val="C45911" w:themeColor="accent2" w:themeShade="BF"/>
+        </w:rPr>
+        <w:t xml:space="preserve">const </w:t>
+      </w:r>
+      <w:r>
+        <w:rPr>
+          <w:color w:val="C45911" w:themeColor="accent2" w:themeShade="BF"/>
+        </w:rPr>
+        <w:t>IndexVecType</w:t>
+      </w:r>
+      <w:r>
+        <w:rPr>
+          <w:color w:val="C45911" w:themeColor="accent2" w:themeShade="BF"/>
+        </w:rPr>
+        <w:t xml:space="preserve"> &amp;get_index () const  { return (</w:t>
+      </w:r>
+      <w:r>
+        <w:rPr>
+          <w:color w:val="C45911" w:themeColor="accent2" w:themeShade="BF"/>
+        </w:rPr>
+        <w:t>indices</w:t>
+      </w:r>
+      <w:r>
+        <w:rPr>
+          <w:color w:val="C45911" w:themeColor="accent2" w:themeShade="BF"/>
+        </w:rPr>
+        <w:t>_); }</w:t>
+      </w:r>
+    </w:p>
+    <w:p>
+      <w:pPr>
+        <w:ind w:left="1440"/>
+      </w:pPr>
+      <w:r>
+        <w:t>It returns a const reference to the index container</w:t>
       </w:r>
     </w:p>
     <w:p/>
@@ -19151,209 +19949,25 @@
         <w:rPr>
           <w:color w:val="C45911" w:themeColor="accent2" w:themeShade="BF"/>
         </w:rPr>
-        <w:t>template&lt;typename ... Ts&gt;</w:t>
-      </w:r>
-    </w:p>
-    <w:p>
-      <w:pPr>
-        <w:ind w:left="1440"/>
-        <w:rPr>
-          <w:color w:val="C45911" w:themeColor="accent2" w:themeShade="BF"/>
-        </w:rPr>
-      </w:pPr>
-      <w:r>
-        <w:rPr>
-          <w:color w:val="C45911" w:themeColor="accent2" w:themeShade="BF"/>
-        </w:rPr>
-        <w:t>void multi_visit (Ts ... args);</w:t>
-      </w:r>
-    </w:p>
-    <w:p>
-      <w:pPr>
-        <w:ind w:left="1440"/>
-      </w:pPr>
-      <w:r>
-        <w:t>This is the most generalized visit function. It visits multiple columns with the corresponding function objects sequentially. Each function object is passed every single value of the given column along with its name and the corresponding index value. All functions objects must have this signature</w:t>
-      </w:r>
-    </w:p>
-    <w:p>
-      <w:pPr>
-        <w:ind w:left="2160"/>
-        <w:rPr>
-          <w:i/>
-          <w:iCs/>
-        </w:rPr>
-      </w:pPr>
-      <w:r>
-        <w:rPr>
-          <w:i/>
-          <w:iCs/>
-        </w:rPr>
-        <w:lastRenderedPageBreak/>
-        <w:t xml:space="preserve">bool (const </w:t>
-      </w:r>
-      <w:r>
-        <w:rPr>
-          <w:i/>
-          <w:iCs/>
-        </w:rPr>
-        <w:t>IndexType</w:t>
-      </w:r>
-      <w:r>
-        <w:rPr>
-          <w:i/>
-          <w:iCs/>
-        </w:rPr>
-        <w:t xml:space="preserve"> &amp;i, const char *name,</w:t>
-      </w:r>
-      <w:r>
-        <w:rPr>
-          <w:i/>
-          <w:iCs/>
-        </w:rPr>
-        <w:t xml:space="preserve"> </w:t>
-      </w:r>
-      <w:r>
-        <w:rPr>
-          <w:i/>
-          <w:iCs/>
-        </w:rPr>
-        <w:t>T &amp;col_value)</w:t>
-      </w:r>
-    </w:p>
-    <w:p>
-      <w:pPr>
-        <w:ind w:left="1440"/>
-      </w:pPr>
-      <w:r>
-        <w:t xml:space="preserve">If the function object returns false, </w:t>
-      </w:r>
-      <w:r>
-        <w:t>the DataFrame will stop iterating at that point on that column.</w:t>
-      </w:r>
-      <w:r>
-        <w:t>.</w:t>
-      </w:r>
-    </w:p>
-    <w:p>
-      <w:pPr>
-        <w:ind w:left="1440"/>
-      </w:pPr>
-      <w:r>
-        <w:t>NOTE: This method could be used to implement a pivot table.</w:t>
-      </w:r>
-    </w:p>
-    <w:p>
-      <w:pPr>
-        <w:ind w:left="1440"/>
-      </w:pPr>
-    </w:p>
-    <w:p>
-      <w:pPr>
-        <w:ind w:left="1440"/>
-      </w:pPr>
-      <w:r>
-        <w:rPr>
-          <w:i/>
-          <w:iCs/>
-        </w:rPr>
-        <w:t>Ts</w:t>
-      </w:r>
-      <w:r>
-        <w:t>: The list of types for columns in args</w:t>
-      </w:r>
-    </w:p>
-    <w:p>
-      <w:pPr>
-        <w:ind w:left="1440"/>
-      </w:pPr>
-      <w:r>
-        <w:rPr>
-          <w:i/>
-          <w:iCs/>
-        </w:rPr>
-        <w:t>args</w:t>
-      </w:r>
-      <w:r>
-        <w:t>: A variable list of arguments consisting of</w:t>
-      </w:r>
-    </w:p>
-    <w:p>
-      <w:pPr>
-        <w:ind w:left="1440"/>
-        <w:rPr>
-          <w:i/>
-          <w:iCs/>
-        </w:rPr>
-      </w:pPr>
-      <w:r>
-        <w:t xml:space="preserve">         </w:t>
-      </w:r>
-      <w:r>
-        <w:rPr>
-          <w:i/>
-          <w:iCs/>
-        </w:rPr>
-        <w:t>std::pair(&lt;const char *name,</w:t>
-      </w:r>
-    </w:p>
-    <w:p>
-      <w:pPr>
-        <w:ind w:left="1440"/>
-      </w:pPr>
-      <w:r>
-        <w:rPr>
-          <w:i/>
-          <w:iCs/>
-        </w:rPr>
-        <w:t xml:space="preserve">                        &amp;std::function&lt;bool (const </w:t>
-      </w:r>
-      <w:r>
-        <w:rPr>
-          <w:i/>
-          <w:iCs/>
-        </w:rPr>
-        <w:t>IndexType</w:t>
-      </w:r>
-      <w:r>
-        <w:rPr>
-          <w:i/>
-          <w:iCs/>
-        </w:rPr>
-        <w:t xml:space="preserve"> &amp;,</w:t>
-      </w:r>
-      <w:r>
-        <w:rPr>
-          <w:i/>
-          <w:iCs/>
-        </w:rPr>
-        <w:t xml:space="preserve"> </w:t>
-      </w:r>
-      <w:r>
-        <w:rPr>
-          <w:i/>
-          <w:iCs/>
-        </w:rPr>
-        <w:t>const char *, T &amp;)&gt;)</w:t>
-      </w:r>
-      <w:r>
-        <w:t>.</w:t>
-      </w:r>
-    </w:p>
-    <w:p>
-      <w:pPr>
-        <w:ind w:left="1440"/>
-      </w:pPr>
-      <w:r>
-        <w:t xml:space="preserve">         Each pair represents a column name and the functor to run on it.</w:t>
-      </w:r>
-    </w:p>
-    <w:p>
-      <w:pPr>
-        <w:ind w:left="1440"/>
-      </w:pPr>
-      <w:r>
-        <w:t xml:space="preserve">         NOTE: The second member of pair is a _pointer_ to the function or</w:t>
+        <w:t>IndexVecType</w:t>
+      </w:r>
+      <w:r>
+        <w:rPr>
+          <w:color w:val="C45911" w:themeColor="accent2" w:themeShade="BF"/>
+        </w:rPr>
+        <w:t xml:space="preserve"> &amp;get_index ()  { return (</w:t>
+      </w:r>
+      <w:r>
+        <w:rPr>
+          <w:color w:val="C45911" w:themeColor="accent2" w:themeShade="BF"/>
+        </w:rPr>
+        <w:t>indices</w:t>
+      </w:r>
+      <w:r>
+        <w:rPr>
+          <w:color w:val="C45911" w:themeColor="accent2" w:themeShade="BF"/>
+        </w:rPr>
+        <w:t>_); }</w:t>
       </w:r>
     </w:p>
     <w:p>
@@ -19364,7 +19978,7 @@
         <w:ind w:left="1440"/>
       </w:pPr>
       <w:r>
-        <w:t xml:space="preserve">                      functor object</w:t>
+        <w:t>It returns a reference to the index container</w:t>
       </w:r>
     </w:p>
     <w:p/>
@@ -19379,29 +19993,87 @@
         <w:rPr>
           <w:color w:val="C45911" w:themeColor="accent2" w:themeShade="BF"/>
         </w:rPr>
-        <w:t>template&lt;typename T, typename V&gt;</w:t>
-      </w:r>
-    </w:p>
-    <w:p>
-      <w:pPr>
-        <w:ind w:left="1440"/>
-        <w:rPr>
-          <w:color w:val="C45911" w:themeColor="accent2" w:themeShade="BF"/>
-        </w:rPr>
-      </w:pPr>
-      <w:r>
-        <w:rPr>
-          <w:color w:val="C45911" w:themeColor="accent2" w:themeShade="BF"/>
-        </w:rPr>
-        <w:t>V &amp;visit (const char *name, V &amp;visitor);</w:t>
-      </w:r>
-    </w:p>
-    <w:p>
-      <w:pPr>
-        <w:ind w:left="1440"/>
-      </w:pPr>
-      <w:r>
-        <w:t>It passes the values of each index and each named column to the functor visitor sequentially from beginning to end</w:t>
+        <w:t>template&lt;typename ... Ts&gt;</w:t>
+      </w:r>
+    </w:p>
+    <w:p>
+      <w:pPr>
+        <w:ind w:left="1440"/>
+        <w:rPr>
+          <w:color w:val="C45911" w:themeColor="accent2" w:themeShade="BF"/>
+        </w:rPr>
+      </w:pPr>
+      <w:r>
+        <w:rPr>
+          <w:color w:val="C45911" w:themeColor="accent2" w:themeShade="BF"/>
+        </w:rPr>
+        <w:t>void multi_visit (Ts ... args);</w:t>
+      </w:r>
+    </w:p>
+    <w:p>
+      <w:pPr>
+        <w:ind w:left="1440"/>
+      </w:pPr>
+      <w:r>
+        <w:t>This is the most generalized visit function. It visits multiple columns with the corresponding function objects sequentially. Each function object is passed every single value of the given column along with its name and the corresponding index value. All functions objects must have this signature</w:t>
+      </w:r>
+    </w:p>
+    <w:p>
+      <w:pPr>
+        <w:ind w:left="2160"/>
+        <w:rPr>
+          <w:i/>
+          <w:iCs/>
+        </w:rPr>
+      </w:pPr>
+      <w:r>
+        <w:rPr>
+          <w:i/>
+          <w:iCs/>
+        </w:rPr>
+        <w:t xml:space="preserve">bool (const </w:t>
+      </w:r>
+      <w:r>
+        <w:rPr>
+          <w:i/>
+          <w:iCs/>
+        </w:rPr>
+        <w:t>IndexType</w:t>
+      </w:r>
+      <w:r>
+        <w:rPr>
+          <w:i/>
+          <w:iCs/>
+        </w:rPr>
+        <w:t xml:space="preserve"> &amp;i, const char *name,</w:t>
+      </w:r>
+      <w:r>
+        <w:rPr>
+          <w:i/>
+          <w:iCs/>
+        </w:rPr>
+        <w:t xml:space="preserve"> </w:t>
+      </w:r>
+      <w:r>
+        <w:rPr>
+          <w:i/>
+          <w:iCs/>
+        </w:rPr>
+        <w:t>T &amp;col_value)</w:t>
+      </w:r>
+    </w:p>
+    <w:p>
+      <w:pPr>
+        <w:ind w:left="1440"/>
+      </w:pPr>
+      <w:r>
+        <w:t xml:space="preserve">If the function object returns false, </w:t>
+      </w:r>
+      <w:r>
+        <w:t>the DataFrame will stop iterating at that point on that column.</w:t>
+      </w:r>
+      <w:r>
+        <w:t>.</w:t>
       </w:r>
     </w:p>
     <w:p>
@@ -19426,944 +20098,104 @@
           <w:i/>
           <w:iCs/>
         </w:rPr>
-        <w:t>T</w:t>
-      </w:r>
-      <w:r>
-        <w:t>: Type of the named column</w:t>
-      </w:r>
-    </w:p>
-    <w:p>
-      <w:pPr>
-        <w:ind w:left="1440"/>
-      </w:pPr>
-      <w:r>
-        <w:rPr>
-          <w:i/>
-          <w:iCs/>
-        </w:rPr>
-        <w:t>V</w:t>
-      </w:r>
-      <w:r>
-        <w:t>: Type of the visitor functor</w:t>
-      </w:r>
-    </w:p>
-    <w:p>
-      <w:pPr>
-        <w:ind w:left="1440"/>
-      </w:pPr>
-      <w:r>
-        <w:rPr>
-          <w:i/>
-          <w:iCs/>
-        </w:rPr>
-        <w:t>name</w:t>
-      </w:r>
-      <w:r>
-        <w:t>: Name of the data column</w:t>
-      </w:r>
-    </w:p>
-    <w:p/>
-    <w:p>
-      <w:pPr>
-        <w:ind w:left="1440"/>
-        <w:rPr>
-          <w:color w:val="C45911" w:themeColor="accent2" w:themeShade="BF"/>
-        </w:rPr>
-      </w:pPr>
-      <w:r>
-        <w:rPr>
-          <w:color w:val="C45911" w:themeColor="accent2" w:themeShade="BF"/>
-        </w:rPr>
-        <w:t>template&lt;typename T1, typename T2, typename V&gt;</w:t>
-      </w:r>
-    </w:p>
-    <w:p>
-      <w:pPr>
-        <w:ind w:left="1440"/>
-        <w:rPr>
-          <w:color w:val="C45911" w:themeColor="accent2" w:themeShade="BF"/>
-        </w:rPr>
-      </w:pPr>
-      <w:r>
-        <w:rPr>
-          <w:color w:val="C45911" w:themeColor="accent2" w:themeShade="BF"/>
-        </w:rPr>
-        <w:t>V &amp;visit (const char *name1, const char *name2, V &amp;visitor);</w:t>
-      </w:r>
-    </w:p>
-    <w:p>
-      <w:pPr>
-        <w:ind w:left="1440"/>
-      </w:pPr>
-      <w:r>
-        <w:t>It passes the values of each index and the two named columns to the functor visitor sequentially from beginning to end</w:t>
-      </w:r>
-    </w:p>
-    <w:p>
-      <w:pPr>
-        <w:ind w:left="1440"/>
-      </w:pPr>
-      <w:r>
-        <w:t>NOTE: This method could be used to implement a pivot table.</w:t>
-      </w:r>
-    </w:p>
-    <w:p>
-      <w:pPr>
-        <w:ind w:left="1440"/>
-      </w:pPr>
-    </w:p>
-    <w:p>
-      <w:pPr>
-        <w:ind w:left="1440"/>
-      </w:pPr>
-      <w:r>
-        <w:rPr>
-          <w:i/>
-          <w:iCs/>
-        </w:rPr>
-        <w:t>T1</w:t>
-      </w:r>
-      <w:r>
-        <w:t>: Type of the first named column</w:t>
-      </w:r>
-    </w:p>
-    <w:p>
-      <w:pPr>
-        <w:ind w:left="1440"/>
-      </w:pPr>
-      <w:r>
-        <w:rPr>
-          <w:i/>
-          <w:iCs/>
-        </w:rPr>
-        <w:t>T2</w:t>
-      </w:r>
-      <w:r>
-        <w:t>: Type of the second named column</w:t>
-      </w:r>
-    </w:p>
-    <w:p>
-      <w:pPr>
-        <w:ind w:left="1440"/>
-      </w:pPr>
-      <w:r>
-        <w:rPr>
-          <w:i/>
-          <w:iCs/>
-        </w:rPr>
-        <w:t>V</w:t>
-      </w:r>
-      <w:r>
-        <w:t>: Type of the visitor functor</w:t>
-      </w:r>
-    </w:p>
-    <w:p>
-      <w:pPr>
-        <w:ind w:left="1440"/>
-      </w:pPr>
-      <w:r>
-        <w:rPr>
-          <w:i/>
-          <w:iCs/>
-        </w:rPr>
-        <w:t>name1</w:t>
-      </w:r>
-      <w:r>
-        <w:t>: Name of the first data column</w:t>
-      </w:r>
-    </w:p>
-    <w:p>
-      <w:pPr>
-        <w:ind w:left="1440"/>
-      </w:pPr>
-      <w:r>
-        <w:rPr>
-          <w:i/>
-          <w:iCs/>
-        </w:rPr>
-        <w:t>name2</w:t>
-      </w:r>
-      <w:r>
-        <w:t>: Name of the second data column</w:t>
-      </w:r>
-    </w:p>
-    <w:p/>
-    <w:p>
-      <w:pPr>
-        <w:ind w:left="1440"/>
-        <w:rPr>
-          <w:color w:val="C45911" w:themeColor="accent2" w:themeShade="BF"/>
-        </w:rPr>
-      </w:pPr>
-      <w:r>
-        <w:rPr>
-          <w:color w:val="C45911" w:themeColor="accent2" w:themeShade="BF"/>
-        </w:rPr>
-        <w:t>template&lt;typename T1, typename T2, typename T3, typename V&gt;</w:t>
-      </w:r>
-    </w:p>
-    <w:p>
-      <w:pPr>
-        <w:ind w:left="1440"/>
-        <w:rPr>
-          <w:color w:val="C45911" w:themeColor="accent2" w:themeShade="BF"/>
-        </w:rPr>
-      </w:pPr>
-      <w:r>
-        <w:rPr>
-          <w:color w:val="C45911" w:themeColor="accent2" w:themeShade="BF"/>
-        </w:rPr>
-        <w:t>V &amp;visit (const char *name1,</w:t>
-      </w:r>
-      <w:r>
-        <w:rPr>
-          <w:color w:val="C45911" w:themeColor="accent2" w:themeShade="BF"/>
+        <w:t>Ts</w:t>
+      </w:r>
+      <w:r>
+        <w:t>: The list of types for columns in args</w:t>
+      </w:r>
+    </w:p>
+    <w:p>
+      <w:pPr>
+        <w:ind w:left="1440"/>
+      </w:pPr>
+      <w:r>
+        <w:rPr>
+          <w:i/>
+          <w:iCs/>
+        </w:rPr>
+        <w:t>args</w:t>
+      </w:r>
+      <w:r>
+        <w:t>: A variable list of arguments consisting of</w:t>
+      </w:r>
+    </w:p>
+    <w:p>
+      <w:pPr>
+        <w:ind w:left="1440"/>
+        <w:rPr>
+          <w:i/>
+          <w:iCs/>
+        </w:rPr>
+      </w:pPr>
+      <w:r>
+        <w:lastRenderedPageBreak/>
+        <w:t xml:space="preserve">         </w:t>
+      </w:r>
+      <w:r>
+        <w:rPr>
+          <w:i/>
+          <w:iCs/>
+        </w:rPr>
+        <w:t>std::pair(&lt;const char *name,</w:t>
+      </w:r>
+    </w:p>
+    <w:p>
+      <w:pPr>
+        <w:ind w:left="1440"/>
+      </w:pPr>
+      <w:r>
+        <w:rPr>
+          <w:i/>
+          <w:iCs/>
+        </w:rPr>
+        <w:t xml:space="preserve">                        &amp;std::function&lt;bool (const </w:t>
+      </w:r>
+      <w:r>
+        <w:rPr>
+          <w:i/>
+          <w:iCs/>
+        </w:rPr>
+        <w:t>IndexType</w:t>
+      </w:r>
+      <w:r>
+        <w:rPr>
+          <w:i/>
+          <w:iCs/>
+        </w:rPr>
+        <w:t xml:space="preserve"> &amp;,</w:t>
+      </w:r>
+      <w:r>
+        <w:rPr>
+          <w:i/>
+          <w:iCs/>
         </w:rPr>
         <w:t xml:space="preserve"> </w:t>
       </w:r>
       <w:r>
         <w:rPr>
-          <w:color w:val="C45911" w:themeColor="accent2" w:themeShade="BF"/>
-        </w:rPr>
-        <w:t>const char *name2,</w:t>
-      </w:r>
-      <w:r>
-        <w:rPr>
-          <w:color w:val="C45911" w:themeColor="accent2" w:themeShade="BF"/>
-        </w:rPr>
-        <w:t xml:space="preserve"> </w:t>
-      </w:r>
-      <w:r>
-        <w:rPr>
-          <w:color w:val="C45911" w:themeColor="accent2" w:themeShade="BF"/>
-        </w:rPr>
-        <w:t>const char *name3,</w:t>
-      </w:r>
-      <w:r>
-        <w:rPr>
-          <w:color w:val="C45911" w:themeColor="accent2" w:themeShade="BF"/>
-        </w:rPr>
-        <w:t xml:space="preserve"> </w:t>
-      </w:r>
-      <w:r>
-        <w:rPr>
-          <w:color w:val="C45911" w:themeColor="accent2" w:themeShade="BF"/>
-        </w:rPr>
-        <w:t>V &amp;visitor);</w:t>
-      </w:r>
-    </w:p>
-    <w:p>
-      <w:pPr>
-        <w:ind w:left="1440"/>
-      </w:pPr>
-      <w:r>
-        <w:t>It passes the values of each index and the three named columns to the functor visitor sequentially from beginning to end</w:t>
-      </w:r>
-    </w:p>
-    <w:p>
-      <w:pPr>
-        <w:ind w:left="1440"/>
-      </w:pPr>
-      <w:r>
-        <w:t>NOTE: This method could be used to implement a pivot table.</w:t>
-      </w:r>
-    </w:p>
-    <w:p>
-      <w:pPr>
-        <w:ind w:left="1440"/>
-      </w:pPr>
-    </w:p>
-    <w:p>
-      <w:pPr>
-        <w:ind w:left="1440"/>
-      </w:pPr>
-      <w:r>
-        <w:rPr>
-          <w:i/>
-          <w:iCs/>
-        </w:rPr>
-        <w:t>T1</w:t>
-      </w:r>
-      <w:r>
-        <w:t>: Type of the first named column</w:t>
-      </w:r>
-    </w:p>
-    <w:p>
-      <w:pPr>
-        <w:ind w:left="1440"/>
-      </w:pPr>
-      <w:r>
-        <w:rPr>
-          <w:i/>
-          <w:iCs/>
-        </w:rPr>
-        <w:t>T2</w:t>
-      </w:r>
-      <w:r>
-        <w:t>: Type of the second named column</w:t>
-      </w:r>
-    </w:p>
-    <w:p>
-      <w:pPr>
-        <w:ind w:left="1440"/>
-      </w:pPr>
-      <w:r>
-        <w:rPr>
-          <w:i/>
-          <w:iCs/>
-        </w:rPr>
-        <w:t>T3</w:t>
-      </w:r>
-      <w:r>
-        <w:t>: Type of the third named column</w:t>
-      </w:r>
-    </w:p>
-    <w:p>
-      <w:pPr>
-        <w:ind w:left="1440"/>
-      </w:pPr>
-      <w:r>
-        <w:rPr>
-          <w:i/>
-          <w:iCs/>
-        </w:rPr>
-        <w:t>V</w:t>
-      </w:r>
-      <w:r>
-        <w:t>: Type of the visitor functor</w:t>
-      </w:r>
-    </w:p>
-    <w:p>
-      <w:pPr>
-        <w:ind w:left="1440"/>
-      </w:pPr>
-      <w:r>
-        <w:rPr>
-          <w:i/>
-          <w:iCs/>
-        </w:rPr>
-        <w:t>name1</w:t>
-      </w:r>
-      <w:r>
-        <w:t>: Name of the first data column</w:t>
-      </w:r>
-    </w:p>
-    <w:p>
-      <w:pPr>
-        <w:ind w:left="1440"/>
-      </w:pPr>
-      <w:r>
-        <w:rPr>
-          <w:i/>
-          <w:iCs/>
-        </w:rPr>
-        <w:lastRenderedPageBreak/>
-        <w:t>name2</w:t>
-      </w:r>
-      <w:r>
-        <w:t>: Name of the second data column</w:t>
-      </w:r>
-    </w:p>
-    <w:p>
-      <w:pPr>
-        <w:ind w:left="1440"/>
-      </w:pPr>
-      <w:r>
-        <w:rPr>
-          <w:i/>
-          <w:iCs/>
-        </w:rPr>
-        <w:t>name3</w:t>
-      </w:r>
-      <w:r>
-        <w:t>: Name of the third data column</w:t>
-      </w:r>
-    </w:p>
-    <w:p/>
-    <w:p>
-      <w:pPr>
-        <w:ind w:left="1440"/>
-        <w:rPr>
-          <w:color w:val="C45911" w:themeColor="accent2" w:themeShade="BF"/>
-        </w:rPr>
-      </w:pPr>
-      <w:r>
-        <w:rPr>
-          <w:color w:val="C45911" w:themeColor="accent2" w:themeShade="BF"/>
-        </w:rPr>
-        <w:t>template&lt;typename T1, typename T2, typename T3, typename T4, typename V&gt;</w:t>
-      </w:r>
-    </w:p>
-    <w:p>
-      <w:pPr>
-        <w:ind w:left="1440"/>
-        <w:rPr>
-          <w:color w:val="C45911" w:themeColor="accent2" w:themeShade="BF"/>
-        </w:rPr>
-      </w:pPr>
-      <w:r>
-        <w:rPr>
-          <w:color w:val="C45911" w:themeColor="accent2" w:themeShade="BF"/>
-        </w:rPr>
-        <w:t>V &amp;visit (const char *name1,</w:t>
-      </w:r>
-    </w:p>
-    <w:p>
-      <w:pPr>
-        <w:ind w:left="1440"/>
-        <w:rPr>
-          <w:color w:val="C45911" w:themeColor="accent2" w:themeShade="BF"/>
-        </w:rPr>
-      </w:pPr>
-      <w:r>
-        <w:rPr>
-          <w:color w:val="C45911" w:themeColor="accent2" w:themeShade="BF"/>
-        </w:rPr>
-        <w:t xml:space="preserve">                const char *name2,</w:t>
-      </w:r>
-    </w:p>
-    <w:p>
-      <w:pPr>
-        <w:ind w:left="1440"/>
-        <w:rPr>
-          <w:color w:val="C45911" w:themeColor="accent2" w:themeShade="BF"/>
-        </w:rPr>
-      </w:pPr>
-      <w:r>
-        <w:rPr>
-          <w:color w:val="C45911" w:themeColor="accent2" w:themeShade="BF"/>
-        </w:rPr>
-        <w:t xml:space="preserve">                const char *name3,</w:t>
-      </w:r>
-    </w:p>
-    <w:p>
-      <w:pPr>
-        <w:ind w:left="1440"/>
-        <w:rPr>
-          <w:color w:val="C45911" w:themeColor="accent2" w:themeShade="BF"/>
-        </w:rPr>
-      </w:pPr>
-      <w:r>
-        <w:rPr>
-          <w:color w:val="C45911" w:themeColor="accent2" w:themeShade="BF"/>
-        </w:rPr>
-        <w:t xml:space="preserve">                const char *name4,</w:t>
-      </w:r>
-    </w:p>
-    <w:p>
-      <w:pPr>
-        <w:ind w:left="1440"/>
-        <w:rPr>
-          <w:color w:val="C45911" w:themeColor="accent2" w:themeShade="BF"/>
-        </w:rPr>
-      </w:pPr>
-      <w:r>
-        <w:rPr>
-          <w:color w:val="C45911" w:themeColor="accent2" w:themeShade="BF"/>
-        </w:rPr>
-        <w:t xml:space="preserve">                V &amp;visitor);</w:t>
-      </w:r>
-    </w:p>
-    <w:p>
-      <w:pPr>
-        <w:ind w:left="1440"/>
-      </w:pPr>
-      <w:r>
-        <w:t>It passes the values of each index and the four named columns to the functor visitor sequentially from beginning to end</w:t>
-      </w:r>
-    </w:p>
-    <w:p>
-      <w:pPr>
-        <w:ind w:left="1440"/>
-      </w:pPr>
-      <w:r>
-        <w:t>NOTE: This method could be used to implement a pivot table.</w:t>
-      </w:r>
-    </w:p>
-    <w:p>
-      <w:pPr>
-        <w:ind w:left="1440"/>
-      </w:pPr>
-    </w:p>
-    <w:p>
-      <w:pPr>
-        <w:ind w:left="1440"/>
-      </w:pPr>
-      <w:r>
-        <w:rPr>
-          <w:i/>
-          <w:iCs/>
-        </w:rPr>
-        <w:t>T1</w:t>
-      </w:r>
-      <w:r>
-        <w:t>: Type of the first named column</w:t>
-      </w:r>
-    </w:p>
-    <w:p>
-      <w:pPr>
-        <w:ind w:left="1440"/>
-      </w:pPr>
-      <w:r>
-        <w:rPr>
-          <w:i/>
-          <w:iCs/>
-        </w:rPr>
-        <w:t>T2</w:t>
-      </w:r>
-      <w:r>
-        <w:t>: Type of the second named column</w:t>
-      </w:r>
-    </w:p>
-    <w:p>
-      <w:pPr>
-        <w:ind w:left="1440"/>
-      </w:pPr>
-      <w:r>
-        <w:rPr>
-          <w:i/>
-          <w:iCs/>
-        </w:rPr>
-        <w:t>T3</w:t>
-      </w:r>
-      <w:r>
-        <w:t>: Type of the third named column</w:t>
-      </w:r>
-    </w:p>
-    <w:p>
-      <w:pPr>
-        <w:ind w:left="1440"/>
-      </w:pPr>
-      <w:r>
-        <w:t>T4: Type of the forth named column</w:t>
-      </w:r>
-    </w:p>
-    <w:p>
-      <w:pPr>
-        <w:ind w:left="1440"/>
-      </w:pPr>
-      <w:r>
-        <w:rPr>
-          <w:i/>
-          <w:iCs/>
-        </w:rPr>
-        <w:t>V</w:t>
-      </w:r>
-      <w:r>
-        <w:t>: Type of the visitor functor</w:t>
-      </w:r>
-    </w:p>
-    <w:p>
-      <w:pPr>
-        <w:ind w:left="1440"/>
-      </w:pPr>
-      <w:r>
-        <w:rPr>
-          <w:i/>
-          <w:iCs/>
-        </w:rPr>
-        <w:t>name1</w:t>
-      </w:r>
-      <w:r>
-        <w:t>: Name of the first data column</w:t>
-      </w:r>
-    </w:p>
-    <w:p>
-      <w:pPr>
-        <w:ind w:left="1440"/>
-      </w:pPr>
-      <w:r>
-        <w:rPr>
-          <w:i/>
-          <w:iCs/>
-        </w:rPr>
-        <w:t>name2</w:t>
-      </w:r>
-      <w:r>
-        <w:t>: Name of the second data column</w:t>
-      </w:r>
-    </w:p>
-    <w:p>
-      <w:pPr>
-        <w:ind w:left="1440"/>
-      </w:pPr>
-      <w:r>
-        <w:rPr>
-          <w:i/>
-          <w:iCs/>
-        </w:rPr>
-        <w:t>name3</w:t>
-      </w:r>
-      <w:r>
-        <w:t>: Name of the third data column</w:t>
-      </w:r>
-    </w:p>
-    <w:p>
-      <w:pPr>
-        <w:ind w:left="1440"/>
-      </w:pPr>
-      <w:r>
-        <w:rPr>
-          <w:i/>
-          <w:iCs/>
-        </w:rPr>
-        <w:t>name4</w:t>
-      </w:r>
-      <w:r>
-        <w:t xml:space="preserve">: Name of the </w:t>
-      </w:r>
-      <w:r>
-        <w:t>fourth</w:t>
-      </w:r>
-      <w:r>
-        <w:t xml:space="preserve"> data column</w:t>
-      </w:r>
-    </w:p>
-    <w:p/>
-    <w:p>
-      <w:pPr>
-        <w:ind w:left="1440"/>
-        <w:rPr>
-          <w:color w:val="C45911" w:themeColor="accent2" w:themeShade="BF"/>
-        </w:rPr>
-      </w:pPr>
-      <w:r>
-        <w:rPr>
-          <w:color w:val="C45911" w:themeColor="accent2" w:themeShade="BF"/>
-        </w:rPr>
-        <w:t>template&lt;typename T1,</w:t>
-      </w:r>
-      <w:r>
-        <w:rPr>
-          <w:color w:val="C45911" w:themeColor="accent2" w:themeShade="BF"/>
-        </w:rPr>
-        <w:t xml:space="preserve"> </w:t>
-      </w:r>
-      <w:r>
-        <w:rPr>
-          <w:color w:val="C45911" w:themeColor="accent2" w:themeShade="BF"/>
-        </w:rPr>
-        <w:t>typename T2,</w:t>
-      </w:r>
-      <w:r>
-        <w:rPr>
-          <w:color w:val="C45911" w:themeColor="accent2" w:themeShade="BF"/>
-        </w:rPr>
-        <w:t xml:space="preserve"> </w:t>
-      </w:r>
-      <w:r>
-        <w:rPr>
-          <w:color w:val="C45911" w:themeColor="accent2" w:themeShade="BF"/>
-        </w:rPr>
-        <w:t>typename T3,</w:t>
-      </w:r>
-      <w:r>
-        <w:rPr>
-          <w:color w:val="C45911" w:themeColor="accent2" w:themeShade="BF"/>
-        </w:rPr>
-        <w:t xml:space="preserve"> </w:t>
-      </w:r>
-      <w:r>
-        <w:rPr>
-          <w:color w:val="C45911" w:themeColor="accent2" w:themeShade="BF"/>
-        </w:rPr>
-        <w:t>typename T4,</w:t>
-      </w:r>
-      <w:r>
-        <w:rPr>
-          <w:color w:val="C45911" w:themeColor="accent2" w:themeShade="BF"/>
-        </w:rPr>
-        <w:t xml:space="preserve"> </w:t>
-      </w:r>
-      <w:r>
-        <w:rPr>
-          <w:color w:val="C45911" w:themeColor="accent2" w:themeShade="BF"/>
-        </w:rPr>
-        <w:t>typename T5,</w:t>
-      </w:r>
-    </w:p>
-    <w:p>
-      <w:pPr>
-        <w:ind w:left="1440"/>
-        <w:rPr>
-          <w:color w:val="C45911" w:themeColor="accent2" w:themeShade="BF"/>
-        </w:rPr>
-      </w:pPr>
-      <w:r>
-        <w:rPr>
-          <w:color w:val="C45911" w:themeColor="accent2" w:themeShade="BF"/>
-        </w:rPr>
-        <w:t xml:space="preserve">                typename V&gt;</w:t>
-      </w:r>
-    </w:p>
-    <w:p>
-      <w:pPr>
-        <w:ind w:left="1440"/>
-        <w:rPr>
-          <w:color w:val="C45911" w:themeColor="accent2" w:themeShade="BF"/>
-        </w:rPr>
-      </w:pPr>
-      <w:r>
-        <w:rPr>
-          <w:color w:val="C45911" w:themeColor="accent2" w:themeShade="BF"/>
-        </w:rPr>
-        <w:t>V &amp;visit (const char *name1,</w:t>
-      </w:r>
-    </w:p>
-    <w:p>
-      <w:pPr>
-        <w:ind w:left="1440"/>
-        <w:rPr>
-          <w:color w:val="C45911" w:themeColor="accent2" w:themeShade="BF"/>
-        </w:rPr>
-      </w:pPr>
-      <w:r>
-        <w:rPr>
-          <w:color w:val="C45911" w:themeColor="accent2" w:themeShade="BF"/>
-        </w:rPr>
-        <w:t xml:space="preserve">                const char *name2,</w:t>
-      </w:r>
-    </w:p>
-    <w:p>
-      <w:pPr>
-        <w:ind w:left="1440"/>
-        <w:rPr>
-          <w:color w:val="C45911" w:themeColor="accent2" w:themeShade="BF"/>
-        </w:rPr>
-      </w:pPr>
-      <w:r>
-        <w:rPr>
-          <w:color w:val="C45911" w:themeColor="accent2" w:themeShade="BF"/>
-        </w:rPr>
-        <w:t xml:space="preserve">                const char *name3,</w:t>
-      </w:r>
-    </w:p>
-    <w:p>
-      <w:pPr>
-        <w:ind w:left="1440"/>
-        <w:rPr>
-          <w:color w:val="C45911" w:themeColor="accent2" w:themeShade="BF"/>
-        </w:rPr>
-      </w:pPr>
-      <w:r>
-        <w:rPr>
-          <w:color w:val="C45911" w:themeColor="accent2" w:themeShade="BF"/>
-        </w:rPr>
-        <w:t xml:space="preserve">                const char *name4,</w:t>
-      </w:r>
-    </w:p>
-    <w:p>
-      <w:pPr>
-        <w:ind w:left="1440"/>
-        <w:rPr>
-          <w:color w:val="C45911" w:themeColor="accent2" w:themeShade="BF"/>
-        </w:rPr>
-      </w:pPr>
-      <w:r>
-        <w:rPr>
-          <w:color w:val="C45911" w:themeColor="accent2" w:themeShade="BF"/>
-        </w:rPr>
-        <w:t xml:space="preserve">                const char *name5,</w:t>
-      </w:r>
-    </w:p>
-    <w:p>
-      <w:pPr>
-        <w:ind w:left="1440"/>
-        <w:rPr>
-          <w:color w:val="C45911" w:themeColor="accent2" w:themeShade="BF"/>
-        </w:rPr>
-      </w:pPr>
-      <w:r>
-        <w:rPr>
-          <w:color w:val="C45911" w:themeColor="accent2" w:themeShade="BF"/>
-        </w:rPr>
-        <w:t xml:space="preserve">                V &amp;visitor);</w:t>
-      </w:r>
-    </w:p>
-    <w:p>
-      <w:pPr>
-        <w:ind w:left="1440"/>
-      </w:pPr>
-      <w:r>
-        <w:t>It passes the values of each index and the five named columns to the functor visitor sequentially from beginning to end</w:t>
-      </w:r>
-    </w:p>
-    <w:p>
-      <w:pPr>
-        <w:ind w:left="1440"/>
-      </w:pPr>
-      <w:r>
-        <w:t>NOTE: This method could be used to implement a pivot table.</w:t>
-      </w:r>
-    </w:p>
-    <w:p>
-      <w:pPr>
-        <w:ind w:left="1440"/>
-      </w:pPr>
-    </w:p>
-    <w:p>
-      <w:pPr>
-        <w:ind w:left="1440"/>
-      </w:pPr>
-      <w:r>
-        <w:rPr>
-          <w:i/>
-          <w:iCs/>
-        </w:rPr>
-        <w:t>T1</w:t>
-      </w:r>
-      <w:r>
-        <w:t>: Type of the first named column</w:t>
-      </w:r>
-    </w:p>
-    <w:p>
-      <w:pPr>
-        <w:ind w:left="1440"/>
-      </w:pPr>
-      <w:r>
-        <w:rPr>
-          <w:i/>
-          <w:iCs/>
-        </w:rPr>
-        <w:t>T2</w:t>
-      </w:r>
-      <w:r>
-        <w:t>: Type of the second named column</w:t>
-      </w:r>
-    </w:p>
-    <w:p>
-      <w:pPr>
-        <w:ind w:left="1440"/>
-      </w:pPr>
-      <w:r>
-        <w:rPr>
-          <w:i/>
-          <w:iCs/>
-        </w:rPr>
-        <w:t>T3</w:t>
-      </w:r>
-      <w:r>
-        <w:t>: Type of the third named column</w:t>
-      </w:r>
-    </w:p>
-    <w:p>
-      <w:pPr>
-        <w:ind w:left="1440"/>
-      </w:pPr>
-      <w:r>
-        <w:rPr>
-          <w:i/>
-          <w:iCs/>
-        </w:rPr>
-        <w:t>T4</w:t>
-      </w:r>
-      <w:r>
-        <w:t xml:space="preserve">: Type of the </w:t>
-      </w:r>
-      <w:r>
-        <w:t>fourth</w:t>
-      </w:r>
-      <w:r>
-        <w:t xml:space="preserve"> named column</w:t>
-      </w:r>
-    </w:p>
-    <w:p>
-      <w:pPr>
-        <w:ind w:left="1440"/>
-      </w:pPr>
-      <w:r>
-        <w:rPr>
-          <w:i/>
-          <w:iCs/>
-        </w:rPr>
-        <w:t>T5</w:t>
-      </w:r>
-      <w:r>
-        <w:t>: Type of the fifth named column</w:t>
-      </w:r>
-    </w:p>
-    <w:p>
-      <w:pPr>
-        <w:ind w:left="1440"/>
-      </w:pPr>
-      <w:r>
-        <w:t>V</w:t>
-      </w:r>
-      <w:r>
-        <w:rPr>
-          <w:i/>
-          <w:iCs/>
-        </w:rPr>
-        <w:t>:</w:t>
-      </w:r>
-      <w:r>
-        <w:t xml:space="preserve"> Type of the visitor functor</w:t>
-      </w:r>
-    </w:p>
-    <w:p>
-      <w:pPr>
-        <w:ind w:left="1440"/>
-      </w:pPr>
-      <w:r>
-        <w:rPr>
-          <w:i/>
-          <w:iCs/>
-        </w:rPr>
-        <w:t>name1</w:t>
-      </w:r>
-      <w:r>
-        <w:t>: Name of the first data column</w:t>
-      </w:r>
-    </w:p>
-    <w:p>
-      <w:pPr>
-        <w:ind w:left="1440"/>
-      </w:pPr>
-      <w:r>
-        <w:rPr>
-          <w:i/>
-          <w:iCs/>
-        </w:rPr>
-        <w:t>name2</w:t>
-      </w:r>
-      <w:r>
-        <w:t>: Name of the second data column</w:t>
-      </w:r>
-    </w:p>
-    <w:p>
-      <w:pPr>
-        <w:ind w:left="1440"/>
-      </w:pPr>
-      <w:r>
-        <w:rPr>
-          <w:i/>
-          <w:iCs/>
-        </w:rPr>
-        <w:t>name3</w:t>
-      </w:r>
-      <w:r>
-        <w:t>: Name of the third data column</w:t>
-      </w:r>
-    </w:p>
-    <w:p>
-      <w:pPr>
-        <w:ind w:left="1440"/>
-      </w:pPr>
-      <w:r>
-        <w:rPr>
-          <w:i/>
-          <w:iCs/>
-        </w:rPr>
-        <w:t>name4</w:t>
-      </w:r>
-      <w:r>
-        <w:t xml:space="preserve">: Name of the </w:t>
-      </w:r>
-      <w:r>
-        <w:t>fourth</w:t>
-      </w:r>
-      <w:r>
-        <w:t xml:space="preserve"> data column</w:t>
+          <w:i/>
+          <w:iCs/>
+        </w:rPr>
+        <w:t>const char *, T &amp;)&gt;)</w:t>
+      </w:r>
+      <w:r>
+        <w:t>.</w:t>
+      </w:r>
+    </w:p>
+    <w:p>
+      <w:pPr>
+        <w:ind w:left="1440"/>
+      </w:pPr>
+      <w:r>
+        <w:t xml:space="preserve">         Each pair represents a column name and the functor to run on it.</w:t>
+      </w:r>
+    </w:p>
+    <w:p>
+      <w:pPr>
+        <w:ind w:left="1440"/>
+      </w:pPr>
+      <w:r>
+        <w:t xml:space="preserve">         NOTE: The second member of pair is a _pointer_ to the function or</w:t>
       </w:r>
     </w:p>
     <w:p>
@@ -20374,6 +20206,1016 @@
         <w:ind w:left="1440"/>
       </w:pPr>
       <w:r>
+        <w:t xml:space="preserve">                      functor object</w:t>
+      </w:r>
+    </w:p>
+    <w:p/>
+    <w:p>
+      <w:pPr>
+        <w:ind w:left="1440"/>
+        <w:rPr>
+          <w:color w:val="C45911" w:themeColor="accent2" w:themeShade="BF"/>
+        </w:rPr>
+      </w:pPr>
+      <w:r>
+        <w:rPr>
+          <w:color w:val="C45911" w:themeColor="accent2" w:themeShade="BF"/>
+        </w:rPr>
+        <w:t>template&lt;typename T, typename V&gt;</w:t>
+      </w:r>
+    </w:p>
+    <w:p>
+      <w:pPr>
+        <w:ind w:left="1440"/>
+        <w:rPr>
+          <w:color w:val="C45911" w:themeColor="accent2" w:themeShade="BF"/>
+        </w:rPr>
+      </w:pPr>
+      <w:r>
+        <w:rPr>
+          <w:color w:val="C45911" w:themeColor="accent2" w:themeShade="BF"/>
+        </w:rPr>
+        <w:t>V &amp;visit (const char *name, V &amp;visitor);</w:t>
+      </w:r>
+    </w:p>
+    <w:p>
+      <w:pPr>
+        <w:ind w:left="1440"/>
+      </w:pPr>
+      <w:r>
+        <w:t>It passes the values of each index and each named column to the functor visitor sequentially from beginning to end</w:t>
+      </w:r>
+    </w:p>
+    <w:p>
+      <w:pPr>
+        <w:ind w:left="1440"/>
+      </w:pPr>
+      <w:r>
+        <w:t>NOTE: This method could be used to implement a pivot table.</w:t>
+      </w:r>
+    </w:p>
+    <w:p>
+      <w:pPr>
+        <w:ind w:left="1440"/>
+      </w:pPr>
+    </w:p>
+    <w:p>
+      <w:pPr>
+        <w:ind w:left="1440"/>
+      </w:pPr>
+      <w:r>
+        <w:rPr>
+          <w:i/>
+          <w:iCs/>
+        </w:rPr>
+        <w:t>T</w:t>
+      </w:r>
+      <w:r>
+        <w:t>: Type of the named column</w:t>
+      </w:r>
+    </w:p>
+    <w:p>
+      <w:pPr>
+        <w:ind w:left="1440"/>
+      </w:pPr>
+      <w:r>
+        <w:rPr>
+          <w:i/>
+          <w:iCs/>
+        </w:rPr>
+        <w:t>V</w:t>
+      </w:r>
+      <w:r>
+        <w:t>: Type of the visitor functor</w:t>
+      </w:r>
+    </w:p>
+    <w:p>
+      <w:pPr>
+        <w:ind w:left="1440"/>
+      </w:pPr>
+      <w:r>
+        <w:rPr>
+          <w:i/>
+          <w:iCs/>
+        </w:rPr>
+        <w:t>name</w:t>
+      </w:r>
+      <w:r>
+        <w:t>: Name of the data column</w:t>
+      </w:r>
+    </w:p>
+    <w:p/>
+    <w:p>
+      <w:pPr>
+        <w:ind w:left="1440"/>
+        <w:rPr>
+          <w:color w:val="C45911" w:themeColor="accent2" w:themeShade="BF"/>
+        </w:rPr>
+      </w:pPr>
+      <w:r>
+        <w:rPr>
+          <w:color w:val="C45911" w:themeColor="accent2" w:themeShade="BF"/>
+        </w:rPr>
+        <w:t>template&lt;typename T1, typename T2, typename V&gt;</w:t>
+      </w:r>
+    </w:p>
+    <w:p>
+      <w:pPr>
+        <w:ind w:left="1440"/>
+        <w:rPr>
+          <w:color w:val="C45911" w:themeColor="accent2" w:themeShade="BF"/>
+        </w:rPr>
+      </w:pPr>
+      <w:r>
+        <w:rPr>
+          <w:color w:val="C45911" w:themeColor="accent2" w:themeShade="BF"/>
+        </w:rPr>
+        <w:t>V &amp;visit (const char *name1, const char *name2, V &amp;visitor);</w:t>
+      </w:r>
+    </w:p>
+    <w:p>
+      <w:pPr>
+        <w:ind w:left="1440"/>
+      </w:pPr>
+      <w:r>
+        <w:t>It passes the values of each index and the two named columns to the functor visitor sequentially from beginning to end</w:t>
+      </w:r>
+    </w:p>
+    <w:p>
+      <w:pPr>
+        <w:ind w:left="1440"/>
+      </w:pPr>
+      <w:r>
+        <w:t>NOTE: This method could be used to implement a pivot table.</w:t>
+      </w:r>
+    </w:p>
+    <w:p>
+      <w:pPr>
+        <w:ind w:left="1440"/>
+      </w:pPr>
+    </w:p>
+    <w:p>
+      <w:pPr>
+        <w:ind w:left="1440"/>
+      </w:pPr>
+      <w:r>
+        <w:rPr>
+          <w:i/>
+          <w:iCs/>
+        </w:rPr>
+        <w:t>T1</w:t>
+      </w:r>
+      <w:r>
+        <w:t>: Type of the first named column</w:t>
+      </w:r>
+    </w:p>
+    <w:p>
+      <w:pPr>
+        <w:ind w:left="1440"/>
+      </w:pPr>
+      <w:r>
+        <w:rPr>
+          <w:i/>
+          <w:iCs/>
+        </w:rPr>
+        <w:t>T2</w:t>
+      </w:r>
+      <w:r>
+        <w:t>: Type of the second named column</w:t>
+      </w:r>
+    </w:p>
+    <w:p>
+      <w:pPr>
+        <w:ind w:left="1440"/>
+      </w:pPr>
+      <w:r>
+        <w:rPr>
+          <w:i/>
+          <w:iCs/>
+        </w:rPr>
+        <w:t>V</w:t>
+      </w:r>
+      <w:r>
+        <w:t>: Type of the visitor functor</w:t>
+      </w:r>
+    </w:p>
+    <w:p>
+      <w:pPr>
+        <w:ind w:left="1440"/>
+      </w:pPr>
+      <w:r>
+        <w:rPr>
+          <w:i/>
+          <w:iCs/>
+        </w:rPr>
+        <w:t>name1</w:t>
+      </w:r>
+      <w:r>
+        <w:t>: Name of the first data column</w:t>
+      </w:r>
+    </w:p>
+    <w:p>
+      <w:pPr>
+        <w:ind w:left="1440"/>
+      </w:pPr>
+      <w:r>
+        <w:rPr>
+          <w:i/>
+          <w:iCs/>
+        </w:rPr>
+        <w:t>name2</w:t>
+      </w:r>
+      <w:r>
+        <w:t>: Name of the second data column</w:t>
+      </w:r>
+    </w:p>
+    <w:p/>
+    <w:p>
+      <w:pPr>
+        <w:ind w:left="1440"/>
+        <w:rPr>
+          <w:color w:val="C45911" w:themeColor="accent2" w:themeShade="BF"/>
+        </w:rPr>
+      </w:pPr>
+      <w:r>
+        <w:rPr>
+          <w:color w:val="C45911" w:themeColor="accent2" w:themeShade="BF"/>
+        </w:rPr>
+        <w:t>template&lt;typename T1, typename T2, typename T3, typename V&gt;</w:t>
+      </w:r>
+    </w:p>
+    <w:p>
+      <w:pPr>
+        <w:ind w:left="1440"/>
+        <w:rPr>
+          <w:color w:val="C45911" w:themeColor="accent2" w:themeShade="BF"/>
+        </w:rPr>
+      </w:pPr>
+      <w:r>
+        <w:rPr>
+          <w:color w:val="C45911" w:themeColor="accent2" w:themeShade="BF"/>
+        </w:rPr>
+        <w:t>V &amp;visit (const char *name1,</w:t>
+      </w:r>
+      <w:r>
+        <w:rPr>
+          <w:color w:val="C45911" w:themeColor="accent2" w:themeShade="BF"/>
+        </w:rPr>
+        <w:t xml:space="preserve"> </w:t>
+      </w:r>
+      <w:r>
+        <w:rPr>
+          <w:color w:val="C45911" w:themeColor="accent2" w:themeShade="BF"/>
+        </w:rPr>
+        <w:t>const char *name2,</w:t>
+      </w:r>
+      <w:r>
+        <w:rPr>
+          <w:color w:val="C45911" w:themeColor="accent2" w:themeShade="BF"/>
+        </w:rPr>
+        <w:t xml:space="preserve"> </w:t>
+      </w:r>
+      <w:r>
+        <w:rPr>
+          <w:color w:val="C45911" w:themeColor="accent2" w:themeShade="BF"/>
+        </w:rPr>
+        <w:t>const char *name3,</w:t>
+      </w:r>
+      <w:r>
+        <w:rPr>
+          <w:color w:val="C45911" w:themeColor="accent2" w:themeShade="BF"/>
+        </w:rPr>
+        <w:t xml:space="preserve"> </w:t>
+      </w:r>
+      <w:r>
+        <w:rPr>
+          <w:color w:val="C45911" w:themeColor="accent2" w:themeShade="BF"/>
+        </w:rPr>
+        <w:t>V &amp;visitor);</w:t>
+      </w:r>
+    </w:p>
+    <w:p>
+      <w:pPr>
+        <w:ind w:left="1440"/>
+      </w:pPr>
+      <w:r>
+        <w:t>It passes the values of each index and the three named columns to the functor visitor sequentially from beginning to end</w:t>
+      </w:r>
+    </w:p>
+    <w:p>
+      <w:pPr>
+        <w:ind w:left="1440"/>
+      </w:pPr>
+      <w:r>
+        <w:t>NOTE: This method could be used to implement a pivot table.</w:t>
+      </w:r>
+    </w:p>
+    <w:p>
+      <w:pPr>
+        <w:ind w:left="1440"/>
+      </w:pPr>
+    </w:p>
+    <w:p>
+      <w:pPr>
+        <w:ind w:left="1440"/>
+      </w:pPr>
+      <w:r>
+        <w:rPr>
+          <w:i/>
+          <w:iCs/>
+        </w:rPr>
+        <w:t>T1</w:t>
+      </w:r>
+      <w:r>
+        <w:t>: Type of the first named column</w:t>
+      </w:r>
+    </w:p>
+    <w:p>
+      <w:pPr>
+        <w:ind w:left="1440"/>
+      </w:pPr>
+      <w:r>
+        <w:rPr>
+          <w:i/>
+          <w:iCs/>
+        </w:rPr>
+        <w:t>T2</w:t>
+      </w:r>
+      <w:r>
+        <w:t>: Type of the second named column</w:t>
+      </w:r>
+    </w:p>
+    <w:p>
+      <w:pPr>
+        <w:ind w:left="1440"/>
+      </w:pPr>
+      <w:r>
+        <w:rPr>
+          <w:i/>
+          <w:iCs/>
+        </w:rPr>
+        <w:t>T3</w:t>
+      </w:r>
+      <w:r>
+        <w:t>: Type of the third named column</w:t>
+      </w:r>
+    </w:p>
+    <w:p>
+      <w:pPr>
+        <w:ind w:left="1440"/>
+      </w:pPr>
+      <w:r>
+        <w:rPr>
+          <w:i/>
+          <w:iCs/>
+        </w:rPr>
+        <w:t>V</w:t>
+      </w:r>
+      <w:r>
+        <w:t>: Type of the visitor functor</w:t>
+      </w:r>
+    </w:p>
+    <w:p>
+      <w:pPr>
+        <w:ind w:left="1440"/>
+      </w:pPr>
+      <w:r>
+        <w:rPr>
+          <w:i/>
+          <w:iCs/>
+        </w:rPr>
+        <w:t>name1</w:t>
+      </w:r>
+      <w:r>
+        <w:t>: Name of the first data column</w:t>
+      </w:r>
+    </w:p>
+    <w:p>
+      <w:pPr>
+        <w:ind w:left="1440"/>
+      </w:pPr>
+      <w:r>
+        <w:rPr>
+          <w:i/>
+          <w:iCs/>
+        </w:rPr>
+        <w:t>name2</w:t>
+      </w:r>
+      <w:r>
+        <w:t>: Name of the second data column</w:t>
+      </w:r>
+    </w:p>
+    <w:p>
+      <w:pPr>
+        <w:ind w:left="1440"/>
+      </w:pPr>
+      <w:r>
+        <w:rPr>
+          <w:i/>
+          <w:iCs/>
+        </w:rPr>
+        <w:t>name3</w:t>
+      </w:r>
+      <w:r>
+        <w:t>: Name of the third data column</w:t>
+      </w:r>
+    </w:p>
+    <w:p/>
+    <w:p>
+      <w:pPr>
+        <w:ind w:left="1440"/>
+        <w:rPr>
+          <w:color w:val="C45911" w:themeColor="accent2" w:themeShade="BF"/>
+        </w:rPr>
+      </w:pPr>
+      <w:r>
+        <w:rPr>
+          <w:color w:val="C45911" w:themeColor="accent2" w:themeShade="BF"/>
+        </w:rPr>
+        <w:t>template&lt;typename T1, typename T2, typename T3, typename T4, typename V&gt;</w:t>
+      </w:r>
+    </w:p>
+    <w:p>
+      <w:pPr>
+        <w:ind w:left="1440"/>
+        <w:rPr>
+          <w:color w:val="C45911" w:themeColor="accent2" w:themeShade="BF"/>
+        </w:rPr>
+      </w:pPr>
+      <w:r>
+        <w:rPr>
+          <w:color w:val="C45911" w:themeColor="accent2" w:themeShade="BF"/>
+        </w:rPr>
+        <w:t>V &amp;visit (const char *name1,</w:t>
+      </w:r>
+    </w:p>
+    <w:p>
+      <w:pPr>
+        <w:ind w:left="1440"/>
+        <w:rPr>
+          <w:color w:val="C45911" w:themeColor="accent2" w:themeShade="BF"/>
+        </w:rPr>
+      </w:pPr>
+      <w:r>
+        <w:rPr>
+          <w:color w:val="C45911" w:themeColor="accent2" w:themeShade="BF"/>
+        </w:rPr>
+        <w:t xml:space="preserve">                const char *name2,</w:t>
+      </w:r>
+    </w:p>
+    <w:p>
+      <w:pPr>
+        <w:ind w:left="1440"/>
+        <w:rPr>
+          <w:color w:val="C45911" w:themeColor="accent2" w:themeShade="BF"/>
+        </w:rPr>
+      </w:pPr>
+      <w:r>
+        <w:rPr>
+          <w:color w:val="C45911" w:themeColor="accent2" w:themeShade="BF"/>
+        </w:rPr>
+        <w:t xml:space="preserve">                const char *name3,</w:t>
+      </w:r>
+    </w:p>
+    <w:p>
+      <w:pPr>
+        <w:ind w:left="1440"/>
+        <w:rPr>
+          <w:color w:val="C45911" w:themeColor="accent2" w:themeShade="BF"/>
+        </w:rPr>
+      </w:pPr>
+      <w:r>
+        <w:rPr>
+          <w:color w:val="C45911" w:themeColor="accent2" w:themeShade="BF"/>
+        </w:rPr>
+        <w:lastRenderedPageBreak/>
+        <w:t xml:space="preserve">                const char *name4,</w:t>
+      </w:r>
+    </w:p>
+    <w:p>
+      <w:pPr>
+        <w:ind w:left="1440"/>
+        <w:rPr>
+          <w:color w:val="C45911" w:themeColor="accent2" w:themeShade="BF"/>
+        </w:rPr>
+      </w:pPr>
+      <w:r>
+        <w:rPr>
+          <w:color w:val="C45911" w:themeColor="accent2" w:themeShade="BF"/>
+        </w:rPr>
+        <w:t xml:space="preserve">                V &amp;visitor);</w:t>
+      </w:r>
+    </w:p>
+    <w:p>
+      <w:pPr>
+        <w:ind w:left="1440"/>
+      </w:pPr>
+      <w:r>
+        <w:t>It passes the values of each index and the four named columns to the functor visitor sequentially from beginning to end</w:t>
+      </w:r>
+    </w:p>
+    <w:p>
+      <w:pPr>
+        <w:ind w:left="1440"/>
+      </w:pPr>
+      <w:r>
+        <w:t>NOTE: This method could be used to implement a pivot table.</w:t>
+      </w:r>
+    </w:p>
+    <w:p>
+      <w:pPr>
+        <w:ind w:left="1440"/>
+      </w:pPr>
+    </w:p>
+    <w:p>
+      <w:pPr>
+        <w:ind w:left="1440"/>
+      </w:pPr>
+      <w:r>
+        <w:rPr>
+          <w:i/>
+          <w:iCs/>
+        </w:rPr>
+        <w:t>T1</w:t>
+      </w:r>
+      <w:r>
+        <w:t>: Type of the first named column</w:t>
+      </w:r>
+    </w:p>
+    <w:p>
+      <w:pPr>
+        <w:ind w:left="1440"/>
+      </w:pPr>
+      <w:r>
+        <w:rPr>
+          <w:i/>
+          <w:iCs/>
+        </w:rPr>
+        <w:t>T2</w:t>
+      </w:r>
+      <w:r>
+        <w:t>: Type of the second named column</w:t>
+      </w:r>
+    </w:p>
+    <w:p>
+      <w:pPr>
+        <w:ind w:left="1440"/>
+      </w:pPr>
+      <w:r>
+        <w:rPr>
+          <w:i/>
+          <w:iCs/>
+        </w:rPr>
+        <w:t>T3</w:t>
+      </w:r>
+      <w:r>
+        <w:t>: Type of the third named column</w:t>
+      </w:r>
+    </w:p>
+    <w:p>
+      <w:pPr>
+        <w:ind w:left="1440"/>
+      </w:pPr>
+      <w:r>
+        <w:t>T4: Type of the forth named column</w:t>
+      </w:r>
+    </w:p>
+    <w:p>
+      <w:pPr>
+        <w:ind w:left="1440"/>
+      </w:pPr>
+      <w:r>
+        <w:rPr>
+          <w:i/>
+          <w:iCs/>
+        </w:rPr>
+        <w:t>V</w:t>
+      </w:r>
+      <w:r>
+        <w:t>: Type of the visitor functor</w:t>
+      </w:r>
+    </w:p>
+    <w:p>
+      <w:pPr>
+        <w:ind w:left="1440"/>
+      </w:pPr>
+      <w:r>
+        <w:rPr>
+          <w:i/>
+          <w:iCs/>
+        </w:rPr>
+        <w:t>name1</w:t>
+      </w:r>
+      <w:r>
+        <w:t>: Name of the first data column</w:t>
+      </w:r>
+    </w:p>
+    <w:p>
+      <w:pPr>
+        <w:ind w:left="1440"/>
+      </w:pPr>
+      <w:r>
+        <w:rPr>
+          <w:i/>
+          <w:iCs/>
+        </w:rPr>
+        <w:t>name2</w:t>
+      </w:r>
+      <w:r>
+        <w:t>: Name of the second data column</w:t>
+      </w:r>
+    </w:p>
+    <w:p>
+      <w:pPr>
+        <w:ind w:left="1440"/>
+      </w:pPr>
+      <w:r>
+        <w:rPr>
+          <w:i/>
+          <w:iCs/>
+        </w:rPr>
+        <w:t>name3</w:t>
+      </w:r>
+      <w:r>
+        <w:t>: Name of the third data column</w:t>
+      </w:r>
+    </w:p>
+    <w:p>
+      <w:pPr>
+        <w:ind w:left="1440"/>
+      </w:pPr>
+      <w:r>
+        <w:rPr>
+          <w:i/>
+          <w:iCs/>
+        </w:rPr>
+        <w:t>name4</w:t>
+      </w:r>
+      <w:r>
+        <w:t xml:space="preserve">: Name of the </w:t>
+      </w:r>
+      <w:r>
+        <w:t>fourth</w:t>
+      </w:r>
+      <w:r>
+        <w:t xml:space="preserve"> data column</w:t>
+      </w:r>
+    </w:p>
+    <w:p/>
+    <w:p>
+      <w:pPr>
+        <w:ind w:left="1440"/>
+        <w:rPr>
+          <w:color w:val="C45911" w:themeColor="accent2" w:themeShade="BF"/>
+        </w:rPr>
+      </w:pPr>
+      <w:r>
+        <w:rPr>
+          <w:color w:val="C45911" w:themeColor="accent2" w:themeShade="BF"/>
+        </w:rPr>
+        <w:t>template&lt;typename T1,</w:t>
+      </w:r>
+      <w:r>
+        <w:rPr>
+          <w:color w:val="C45911" w:themeColor="accent2" w:themeShade="BF"/>
+        </w:rPr>
+        <w:t xml:space="preserve"> </w:t>
+      </w:r>
+      <w:r>
+        <w:rPr>
+          <w:color w:val="C45911" w:themeColor="accent2" w:themeShade="BF"/>
+        </w:rPr>
+        <w:t>typename T2,</w:t>
+      </w:r>
+      <w:r>
+        <w:rPr>
+          <w:color w:val="C45911" w:themeColor="accent2" w:themeShade="BF"/>
+        </w:rPr>
+        <w:t xml:space="preserve"> </w:t>
+      </w:r>
+      <w:r>
+        <w:rPr>
+          <w:color w:val="C45911" w:themeColor="accent2" w:themeShade="BF"/>
+        </w:rPr>
+        <w:t>typename T3,</w:t>
+      </w:r>
+      <w:r>
+        <w:rPr>
+          <w:color w:val="C45911" w:themeColor="accent2" w:themeShade="BF"/>
+        </w:rPr>
+        <w:t xml:space="preserve"> </w:t>
+      </w:r>
+      <w:r>
+        <w:rPr>
+          <w:color w:val="C45911" w:themeColor="accent2" w:themeShade="BF"/>
+        </w:rPr>
+        <w:t>typename T4,</w:t>
+      </w:r>
+      <w:r>
+        <w:rPr>
+          <w:color w:val="C45911" w:themeColor="accent2" w:themeShade="BF"/>
+        </w:rPr>
+        <w:t xml:space="preserve"> </w:t>
+      </w:r>
+      <w:r>
+        <w:rPr>
+          <w:color w:val="C45911" w:themeColor="accent2" w:themeShade="BF"/>
+        </w:rPr>
+        <w:t>typename T5,</w:t>
+      </w:r>
+    </w:p>
+    <w:p>
+      <w:pPr>
+        <w:ind w:left="1440"/>
+        <w:rPr>
+          <w:color w:val="C45911" w:themeColor="accent2" w:themeShade="BF"/>
+        </w:rPr>
+      </w:pPr>
+      <w:r>
+        <w:rPr>
+          <w:color w:val="C45911" w:themeColor="accent2" w:themeShade="BF"/>
+        </w:rPr>
+        <w:t xml:space="preserve">                typename V&gt;</w:t>
+      </w:r>
+    </w:p>
+    <w:p>
+      <w:pPr>
+        <w:ind w:left="1440"/>
+        <w:rPr>
+          <w:color w:val="C45911" w:themeColor="accent2" w:themeShade="BF"/>
+        </w:rPr>
+      </w:pPr>
+      <w:r>
+        <w:rPr>
+          <w:color w:val="C45911" w:themeColor="accent2" w:themeShade="BF"/>
+        </w:rPr>
+        <w:t>V &amp;visit (const char *name1,</w:t>
+      </w:r>
+    </w:p>
+    <w:p>
+      <w:pPr>
+        <w:ind w:left="1440"/>
+        <w:rPr>
+          <w:color w:val="C45911" w:themeColor="accent2" w:themeShade="BF"/>
+        </w:rPr>
+      </w:pPr>
+      <w:r>
+        <w:rPr>
+          <w:color w:val="C45911" w:themeColor="accent2" w:themeShade="BF"/>
+        </w:rPr>
+        <w:t xml:space="preserve">                const char *name2,</w:t>
+      </w:r>
+    </w:p>
+    <w:p>
+      <w:pPr>
+        <w:ind w:left="1440"/>
+        <w:rPr>
+          <w:color w:val="C45911" w:themeColor="accent2" w:themeShade="BF"/>
+        </w:rPr>
+      </w:pPr>
+      <w:r>
+        <w:rPr>
+          <w:color w:val="C45911" w:themeColor="accent2" w:themeShade="BF"/>
+        </w:rPr>
+        <w:t xml:space="preserve">                const char *name3,</w:t>
+      </w:r>
+    </w:p>
+    <w:p>
+      <w:pPr>
+        <w:ind w:left="1440"/>
+        <w:rPr>
+          <w:color w:val="C45911" w:themeColor="accent2" w:themeShade="BF"/>
+        </w:rPr>
+      </w:pPr>
+      <w:r>
+        <w:rPr>
+          <w:color w:val="C45911" w:themeColor="accent2" w:themeShade="BF"/>
+        </w:rPr>
+        <w:t xml:space="preserve">                const char *name4,</w:t>
+      </w:r>
+    </w:p>
+    <w:p>
+      <w:pPr>
+        <w:ind w:left="1440"/>
+        <w:rPr>
+          <w:color w:val="C45911" w:themeColor="accent2" w:themeShade="BF"/>
+        </w:rPr>
+      </w:pPr>
+      <w:r>
+        <w:rPr>
+          <w:color w:val="C45911" w:themeColor="accent2" w:themeShade="BF"/>
+        </w:rPr>
+        <w:t xml:space="preserve">                const char *name5,</w:t>
+      </w:r>
+    </w:p>
+    <w:p>
+      <w:pPr>
+        <w:ind w:left="1440"/>
+        <w:rPr>
+          <w:color w:val="C45911" w:themeColor="accent2" w:themeShade="BF"/>
+        </w:rPr>
+      </w:pPr>
+      <w:r>
+        <w:rPr>
+          <w:color w:val="C45911" w:themeColor="accent2" w:themeShade="BF"/>
+        </w:rPr>
+        <w:t xml:space="preserve">                V &amp;visitor);</w:t>
+      </w:r>
+    </w:p>
+    <w:p>
+      <w:pPr>
+        <w:ind w:left="1440"/>
+      </w:pPr>
+      <w:r>
+        <w:t>It passes the values of each index and the five named columns to the functor visitor sequentially from beginning to end</w:t>
+      </w:r>
+    </w:p>
+    <w:p>
+      <w:pPr>
+        <w:ind w:left="1440"/>
+      </w:pPr>
+      <w:r>
+        <w:t>NOTE: This method could be used to implement a pivot table.</w:t>
+      </w:r>
+    </w:p>
+    <w:p>
+      <w:pPr>
+        <w:ind w:left="1440"/>
+      </w:pPr>
+    </w:p>
+    <w:p>
+      <w:pPr>
+        <w:ind w:left="1440"/>
+      </w:pPr>
+      <w:r>
+        <w:rPr>
+          <w:i/>
+          <w:iCs/>
+        </w:rPr>
+        <w:t>T1</w:t>
+      </w:r>
+      <w:r>
+        <w:t>: Type of the first named column</w:t>
+      </w:r>
+    </w:p>
+    <w:p>
+      <w:pPr>
+        <w:ind w:left="1440"/>
+      </w:pPr>
+      <w:r>
+        <w:rPr>
+          <w:i/>
+          <w:iCs/>
+        </w:rPr>
+        <w:t>T2</w:t>
+      </w:r>
+      <w:r>
+        <w:t>: Type of the second named column</w:t>
+      </w:r>
+    </w:p>
+    <w:p>
+      <w:pPr>
+        <w:ind w:left="1440"/>
+      </w:pPr>
+      <w:r>
+        <w:rPr>
+          <w:i/>
+          <w:iCs/>
+        </w:rPr>
+        <w:t>T3</w:t>
+      </w:r>
+      <w:r>
+        <w:t>: Type of the third named column</w:t>
+      </w:r>
+    </w:p>
+    <w:p>
+      <w:pPr>
+        <w:ind w:left="1440"/>
+      </w:pPr>
+      <w:r>
+        <w:rPr>
+          <w:i/>
+          <w:iCs/>
+        </w:rPr>
+        <w:t>T4</w:t>
+      </w:r>
+      <w:r>
+        <w:t xml:space="preserve">: Type of the </w:t>
+      </w:r>
+      <w:r>
+        <w:t>fourth</w:t>
+      </w:r>
+      <w:r>
+        <w:t xml:space="preserve"> named column</w:t>
+      </w:r>
+    </w:p>
+    <w:p>
+      <w:pPr>
+        <w:ind w:left="1440"/>
+      </w:pPr>
+      <w:r>
+        <w:rPr>
+          <w:i/>
+          <w:iCs/>
+        </w:rPr>
+        <w:t>T5</w:t>
+      </w:r>
+      <w:r>
+        <w:t>: Type of the fifth named column</w:t>
+      </w:r>
+    </w:p>
+    <w:p>
+      <w:pPr>
+        <w:ind w:left="1440"/>
+      </w:pPr>
+      <w:r>
+        <w:t>V</w:t>
+      </w:r>
+      <w:r>
+        <w:rPr>
+          <w:i/>
+          <w:iCs/>
+        </w:rPr>
+        <w:t>:</w:t>
+      </w:r>
+      <w:r>
+        <w:t xml:space="preserve"> Type of the visitor functor</w:t>
+      </w:r>
+    </w:p>
+    <w:p>
+      <w:pPr>
+        <w:ind w:left="1440"/>
+      </w:pPr>
+      <w:r>
+        <w:rPr>
+          <w:i/>
+          <w:iCs/>
+        </w:rPr>
+        <w:t>name1</w:t>
+      </w:r>
+      <w:r>
+        <w:t>: Name of the first data column</w:t>
+      </w:r>
+    </w:p>
+    <w:p>
+      <w:pPr>
+        <w:ind w:left="1440"/>
+      </w:pPr>
+      <w:r>
+        <w:rPr>
+          <w:i/>
+          <w:iCs/>
+        </w:rPr>
+        <w:t>name2</w:t>
+      </w:r>
+      <w:r>
+        <w:t>: Name of the second data column</w:t>
+      </w:r>
+    </w:p>
+    <w:p>
+      <w:pPr>
+        <w:ind w:left="1440"/>
+      </w:pPr>
+      <w:r>
+        <w:rPr>
+          <w:i/>
+          <w:iCs/>
+        </w:rPr>
+        <w:t>name3</w:t>
+      </w:r>
+      <w:r>
+        <w:t>: Name of the third data column</w:t>
+      </w:r>
+    </w:p>
+    <w:p>
+      <w:pPr>
+        <w:ind w:left="1440"/>
+      </w:pPr>
+      <w:r>
+        <w:rPr>
+          <w:i/>
+          <w:iCs/>
+        </w:rPr>
+        <w:t>name4</w:t>
+      </w:r>
+      <w:r>
+        <w:t xml:space="preserve">: Name of the </w:t>
+      </w:r>
+      <w:r>
+        <w:t>fourth</w:t>
+      </w:r>
+      <w:r>
+        <w:t xml:space="preserve"> data column</w:t>
+      </w:r>
+    </w:p>
+    <w:p>
+      <w:pPr>
+        <w:pBdr>
+          <w:bottom w:val="single" w:sz="6" w:space="1" w:color="auto"/>
+        </w:pBdr>
+        <w:ind w:left="1440"/>
+      </w:pPr>
+      <w:r>
         <w:rPr>
           <w:i/>
           <w:iCs/>
@@ -20453,6 +21295,7 @@
           <w:i/>
           <w:iCs/>
         </w:rPr>
+        <w:lastRenderedPageBreak/>
         <w:t>T</w:t>
       </w:r>
       <w:r>
@@ -20863,7 +21706,6 @@
           <w:color w:val="2F5496" w:themeColor="accent1" w:themeShade="BF"/>
           <w:sz w:val="36"/>
         </w:rPr>
-        <w:lastRenderedPageBreak/>
         <w:br w:type="page"/>
       </w:r>
     </w:p>
@@ -25045,21 +25887,7 @@
         <w:rPr>
           <w:color w:val="C45911" w:themeColor="accent2" w:themeShade="BF"/>
         </w:rPr>
-        <w:t>struct Simple</w:t>
-      </w:r>
-      <w:bookmarkStart w:id="0" w:name="_GoBack"/>
-      <w:r>
-        <w:rPr>
-          <w:color w:val="C45911" w:themeColor="accent2" w:themeShade="BF"/>
-        </w:rPr>
-        <w:t>RollAd</w:t>
-      </w:r>
-      <w:bookmarkEnd w:id="0"/>
-      <w:r>
-        <w:rPr>
-          <w:color w:val="C45911" w:themeColor="accent2" w:themeShade="BF"/>
-        </w:rPr>
-        <w:t>opter</w:t>
+        <w:t>struct SimpleRollAdopter</w:t>
       </w:r>
       <w:r>
         <w:rPr>
@@ -26699,7 +27527,7 @@
 </file>
 
 <file path=customXml/itemProps1.xml><?xml version="1.0" encoding="utf-8"?>
-<ds:datastoreItem xmlns:ds="http://schemas.openxmlformats.org/officeDocument/2006/customXml" ds:itemID="{1AD7D091-6579-D34F-9FA8-AFA520421299}">
+<ds:datastoreItem xmlns:ds="http://schemas.openxmlformats.org/officeDocument/2006/customXml" ds:itemID="{BE2924C2-AF38-BE47-BEFB-B6676FC3F222}">
   <ds:schemaRefs>
     <ds:schemaRef ds:uri="http://schemas.openxmlformats.org/officeDocument/2006/bibliography"/>
   </ds:schemaRefs>

</xml_diff>

<commit_message>
fixed an error in docs
</commit_message>
<xml_diff>
--- a/docs/DataFrameDoc.docx
+++ b/docs/DataFrameDoc.docx
@@ -11172,7 +11172,15 @@
         <w:rPr>
           <w:color w:val="70AD47" w:themeColor="accent6"/>
         </w:rPr>
-        <w:t xml:space="preserve">    // so each generation will be different.</w:t>
+        <w:t xml:space="preserve">    // so each generation will be differ</w:t>
+      </w:r>
+      <w:bookmarkStart w:id="0" w:name="_GoBack"/>
+      <w:bookmarkEnd w:id="0"/>
+      <w:r>
+        <w:rPr>
+          <w:color w:val="70AD47" w:themeColor="accent6"/>
+        </w:rPr>
+        <w:t>ent.</w:t>
       </w:r>
     </w:p>
     <w:p>
@@ -11242,7 +11250,7 @@
       </w:r>
       <w:r>
         <w:rPr>
-          <w:color w:val="2E74B5" w:themeColor="accent5" w:themeShade="BF"/>
+          <w:color w:val="70AD47" w:themeColor="accent6"/>
         </w:rPr>
         <w:t>// The p distribution parameter (probability of generating true)</w:t>
       </w:r>
@@ -11289,20 +11297,14 @@
       <w:pPr>
         <w:ind w:left="1440"/>
         <w:rPr>
-          <w:color w:val="C45911" w:themeColor="accent2" w:themeShade="BF"/>
-        </w:rPr>
-      </w:pPr>
-      <w:r>
-        <w:rPr>
-          <w:color w:val="C45911" w:themeColor="accent2" w:themeShade="BF"/>
-        </w:rPr>
-        <w:t xml:space="preserve">    </w:t>
-      </w:r>
-      <w:r>
-        <w:rPr>
-          <w:color w:val="2E74B5" w:themeColor="accent5" w:themeShade="BF"/>
-        </w:rPr>
-        <w:t>// The t or k distribution parameter (number of trials)</w:t>
+          <w:color w:val="70AD47" w:themeColor="accent6"/>
+        </w:rPr>
+      </w:pPr>
+      <w:r>
+        <w:rPr>
+          <w:color w:val="70AD47" w:themeColor="accent6"/>
+        </w:rPr>
+        <w:t xml:space="preserve">    // The t or k distribution parameter (number of trials)</w:t>
       </w:r>
     </w:p>
     <w:p>
@@ -15540,10 +15542,7 @@
         <w:t xml:space="preserve">: </w:t>
       </w:r>
       <w:r>
-        <w:t>The list of types for all columns. A type should be specified only once</w:t>
-      </w:r>
-      <w:r>
-        <w:t>.</w:t>
+        <w:t>The list of types for all columns. A type should be specified only once.</w:t>
       </w:r>
     </w:p>
     <w:p/>
@@ -29199,8 +29198,6 @@
             </w:r>
           </w:p>
         </w:tc>
-        <w:bookmarkStart w:id="0" w:name="_GoBack"/>
-        <w:bookmarkEnd w:id="0"/>
       </w:tr>
     </w:tbl>
     <w:p>
@@ -34121,7 +34118,7 @@
 </file>
 
 <file path=customXml/itemProps1.xml><?xml version="1.0" encoding="utf-8"?>
-<ds:datastoreItem xmlns:ds="http://schemas.openxmlformats.org/officeDocument/2006/customXml" ds:itemID="{4069A217-C4EB-F641-B7AE-0E37A74F9419}">
+<ds:datastoreItem xmlns:ds="http://schemas.openxmlformats.org/officeDocument/2006/customXml" ds:itemID="{4016A6A7-03D9-A84C-A650-80C2B8A1D964}">
   <ds:schemaRefs>
     <ds:schemaRef ds:uri="http://schemas.openxmlformats.org/officeDocument/2006/bibliography"/>
   </ds:schemaRefs>

</xml_diff>

<commit_message>
Finished implementing writing in json
</commit_message>
<xml_diff>
--- a/docs/DataFrameDoc.docx
+++ b/docs/DataFrameDoc.docx
@@ -10423,6 +10423,9 @@
     </w:p>
     <w:p>
       <w:pPr>
+        <w:tabs>
+          <w:tab w:val="left" w:pos="2947"/>
+        </w:tabs>
         <w:ind w:left="1440"/>
         <w:rPr>
           <w:color w:val="C45911" w:themeColor="accent2" w:themeShade="BF"/>
@@ -10433,6 +10436,111 @@
           <w:color w:val="C45911" w:themeColor="accent2" w:themeShade="BF"/>
         </w:rPr>
         <w:t xml:space="preserve">    csv = 1,</w:t>
+      </w:r>
+      <w:r>
+        <w:rPr>
+          <w:color w:val="C45911" w:themeColor="accent2" w:themeShade="BF"/>
+        </w:rPr>
+        <w:tab/>
+      </w:r>
+    </w:p>
+    <w:p>
+      <w:pPr>
+        <w:tabs>
+          <w:tab w:val="left" w:pos="2947"/>
+        </w:tabs>
+        <w:ind w:left="1440"/>
+        <w:rPr>
+          <w:color w:val="C45911" w:themeColor="accent2" w:themeShade="BF"/>
+        </w:rPr>
+      </w:pPr>
+      <w:r>
+        <w:rPr>
+          <w:color w:val="C45911" w:themeColor="accent2" w:themeShade="BF"/>
+        </w:rPr>
+        <w:t xml:space="preserve">    json = 2,</w:t>
+      </w:r>
+    </w:p>
+    <w:p>
+      <w:pPr>
+        <w:tabs>
+          <w:tab w:val="left" w:pos="2947"/>
+        </w:tabs>
+        <w:ind w:left="1440"/>
+        <w:rPr>
+          <w:color w:val="A8D08D" w:themeColor="accent6" w:themeTint="99"/>
+        </w:rPr>
+      </w:pPr>
+      <w:r>
+        <w:rPr>
+          <w:color w:val="C45911" w:themeColor="accent2" w:themeShade="BF"/>
+        </w:rPr>
+        <w:t xml:space="preserve">    hdf5 = 3,</w:t>
+      </w:r>
+      <w:r>
+        <w:rPr>
+          <w:color w:val="C45911" w:themeColor="accent2" w:themeShade="BF"/>
+        </w:rPr>
+        <w:tab/>
+      </w:r>
+      <w:r>
+        <w:rPr>
+          <w:color w:val="70AD47" w:themeColor="accent6"/>
+        </w:rPr>
+        <w:t>//</w:t>
+      </w:r>
+      <w:r>
+        <w:rPr>
+          <w:color w:val="A5A5A5" w:themeColor="accent3"/>
+        </w:rPr>
+        <w:t xml:space="preserve"> </w:t>
+      </w:r>
+      <w:r>
+        <w:rPr>
+          <w:color w:val="70AD47" w:themeColor="accent6"/>
+        </w:rPr>
+        <w:t>Not Implemented</w:t>
+      </w:r>
+    </w:p>
+    <w:p>
+      <w:pPr>
+        <w:tabs>
+          <w:tab w:val="left" w:pos="2947"/>
+        </w:tabs>
+        <w:ind w:left="1440"/>
+        <w:rPr>
+          <w:color w:val="A5A5A5" w:themeColor="accent3"/>
+        </w:rPr>
+      </w:pPr>
+      <w:r>
+        <w:rPr>
+          <w:color w:val="C45911" w:themeColor="accent2" w:themeShade="BF"/>
+        </w:rPr>
+        <w:t xml:space="preserve">    binary = 4,</w:t>
+      </w:r>
+      <w:r>
+        <w:rPr>
+          <w:color w:val="C45911" w:themeColor="accent2" w:themeShade="BF"/>
+        </w:rPr>
+        <w:tab/>
+      </w:r>
+      <w:r>
+        <w:rPr>
+          <w:color w:val="70AD47" w:themeColor="accent6"/>
+        </w:rPr>
+        <w:t>//</w:t>
+      </w:r>
+      <w:r>
+        <w:rPr>
+          <w:color w:val="A5A5A5" w:themeColor="accent3"/>
+        </w:rPr>
+        <w:t xml:space="preserve"> </w:t>
+      </w:r>
+      <w:r>
+        <w:rPr>
+          <w:color w:val="70AD47" w:themeColor="accent6"/>
+        </w:rPr>
+        <w:t>Not Implemented</w:t>
       </w:r>
     </w:p>
     <w:p>
@@ -10579,6 +10687,7 @@
         <w:rPr>
           <w:color w:val="C45911" w:themeColor="accent2" w:themeShade="BF"/>
         </w:rPr>
+        <w:lastRenderedPageBreak/>
         <w:t xml:space="preserve">    daily = 4,</w:t>
       </w:r>
     </w:p>
@@ -10621,7 +10730,6 @@
         <w:rPr>
           <w:color w:val="C45911" w:themeColor="accent2" w:themeShade="BF"/>
         </w:rPr>
-        <w:lastRenderedPageBreak/>
         <w:t xml:space="preserve">    secondly = 7,</w:t>
       </w:r>
     </w:p>
@@ -11172,29 +11280,106 @@
         <w:rPr>
           <w:color w:val="70AD47" w:themeColor="accent6"/>
         </w:rPr>
-        <w:t xml:space="preserve">    // so each generation will be differ</w:t>
-      </w:r>
-      <w:bookmarkStart w:id="0" w:name="_GoBack"/>
-      <w:bookmarkEnd w:id="0"/>
+        <w:t xml:space="preserve">    // so each generation will be different.</w:t>
+      </w:r>
+    </w:p>
+    <w:p>
+      <w:pPr>
+        <w:ind w:left="1440"/>
+        <w:rPr>
+          <w:color w:val="C45911" w:themeColor="accent2" w:themeShade="BF"/>
+        </w:rPr>
+      </w:pPr>
+      <w:r>
+        <w:rPr>
+          <w:color w:val="C45911" w:themeColor="accent2" w:themeShade="BF"/>
+        </w:rPr>
+        <w:t xml:space="preserve">    unsigned int</w:t>
+      </w:r>
+      <w:r>
+        <w:rPr>
+          <w:color w:val="C45911" w:themeColor="accent2" w:themeShade="BF"/>
+        </w:rPr>
+        <w:tab/>
+      </w:r>
+      <w:r>
+        <w:rPr>
+          <w:color w:val="C45911" w:themeColor="accent2" w:themeShade="BF"/>
+        </w:rPr>
+        <w:tab/>
+      </w:r>
+      <w:r>
+        <w:rPr>
+          <w:color w:val="C45911" w:themeColor="accent2" w:themeShade="BF"/>
+        </w:rPr>
+        <w:t>seed { (unsigned int)</w:t>
+      </w:r>
+      <w:r>
+        <w:rPr>
+          <w:color w:val="C45911" w:themeColor="accent2" w:themeShade="BF"/>
+        </w:rPr>
+        <w:t xml:space="preserve"> </w:t>
+      </w:r>
+      <w:r>
+        <w:rPr>
+          <w:color w:val="C45911" w:themeColor="accent2" w:themeShade="BF"/>
+        </w:rPr>
+        <w:t xml:space="preserve"> -1 };</w:t>
+      </w:r>
+    </w:p>
+    <w:p>
+      <w:pPr>
+        <w:ind w:left="1440"/>
+        <w:rPr>
+          <w:color w:val="C45911" w:themeColor="accent2" w:themeShade="BF"/>
+        </w:rPr>
+      </w:pPr>
+    </w:p>
+    <w:p>
+      <w:pPr>
+        <w:ind w:left="1440"/>
+        <w:rPr>
+          <w:color w:val="C45911" w:themeColor="accent2" w:themeShade="BF"/>
+        </w:rPr>
+      </w:pPr>
+      <w:r>
+        <w:rPr>
+          <w:color w:val="C45911" w:themeColor="accent2" w:themeShade="BF"/>
+        </w:rPr>
+        <w:t xml:space="preserve">    </w:t>
+      </w:r>
       <w:r>
         <w:rPr>
           <w:color w:val="70AD47" w:themeColor="accent6"/>
         </w:rPr>
-        <w:t>ent.</w:t>
-      </w:r>
-    </w:p>
-    <w:p>
-      <w:pPr>
-        <w:ind w:left="1440"/>
-        <w:rPr>
-          <w:color w:val="C45911" w:themeColor="accent2" w:themeShade="BF"/>
-        </w:rPr>
-      </w:pPr>
-      <w:r>
-        <w:rPr>
-          <w:color w:val="C45911" w:themeColor="accent2" w:themeShade="BF"/>
-        </w:rPr>
-        <w:t xml:space="preserve">    unsigned int</w:t>
+        <w:t>// The p distribution parameter (probability of generating true)</w:t>
+      </w:r>
+    </w:p>
+    <w:p>
+      <w:pPr>
+        <w:ind w:left="1440"/>
+        <w:rPr>
+          <w:color w:val="C45911" w:themeColor="accent2" w:themeShade="BF"/>
+        </w:rPr>
+      </w:pPr>
+      <w:r>
+        <w:rPr>
+          <w:color w:val="C45911" w:themeColor="accent2" w:themeShade="BF"/>
+        </w:rPr>
+        <w:lastRenderedPageBreak/>
+        <w:t xml:space="preserve">    </w:t>
+      </w:r>
+      <w:r>
+        <w:rPr>
+          <w:color w:val="C45911" w:themeColor="accent2" w:themeShade="BF"/>
+        </w:rPr>
+        <w:t>d</w:t>
+      </w:r>
+      <w:r>
+        <w:rPr>
+          <w:color w:val="C45911" w:themeColor="accent2" w:themeShade="BF"/>
+        </w:rPr>
+        <w:t>ouble</w:t>
       </w:r>
       <w:r>
         <w:rPr>
@@ -11206,145 +11391,60 @@
         <w:rPr>
           <w:color w:val="C45911" w:themeColor="accent2" w:themeShade="BF"/>
         </w:rPr>
+        <w:t>prob_true { 0.5 };</w:t>
+      </w:r>
+    </w:p>
+    <w:p>
+      <w:pPr>
+        <w:ind w:left="1440"/>
+        <w:rPr>
+          <w:color w:val="70AD47" w:themeColor="accent6"/>
+        </w:rPr>
+      </w:pPr>
+      <w:r>
+        <w:rPr>
+          <w:color w:val="70AD47" w:themeColor="accent6"/>
+        </w:rPr>
+        <w:t xml:space="preserve">    // The t or k distribution parameter (number of trials)</w:t>
+      </w:r>
+    </w:p>
+    <w:p>
+      <w:pPr>
+        <w:ind w:left="1440"/>
+        <w:rPr>
+          <w:color w:val="C45911" w:themeColor="accent2" w:themeShade="BF"/>
+        </w:rPr>
+      </w:pPr>
+      <w:r>
+        <w:rPr>
+          <w:color w:val="C45911" w:themeColor="accent2" w:themeShade="BF"/>
+        </w:rPr>
+        <w:t xml:space="preserve">    std::size_t</w:t>
+      </w:r>
+      <w:r>
+        <w:rPr>
+          <w:color w:val="C45911" w:themeColor="accent2" w:themeShade="BF"/>
+        </w:rPr>
         <w:tab/>
       </w:r>
       <w:r>
         <w:rPr>
           <w:color w:val="C45911" w:themeColor="accent2" w:themeShade="BF"/>
         </w:rPr>
-        <w:t>seed { (unsigned int)</w:t>
-      </w:r>
-      <w:r>
-        <w:rPr>
-          <w:color w:val="C45911" w:themeColor="accent2" w:themeShade="BF"/>
-        </w:rPr>
-        <w:t xml:space="preserve"> </w:t>
-      </w:r>
-      <w:r>
-        <w:rPr>
-          <w:color w:val="C45911" w:themeColor="accent2" w:themeShade="BF"/>
-        </w:rPr>
-        <w:t xml:space="preserve"> -1 };</w:t>
-      </w:r>
-    </w:p>
-    <w:p>
-      <w:pPr>
-        <w:ind w:left="1440"/>
-        <w:rPr>
-          <w:color w:val="C45911" w:themeColor="accent2" w:themeShade="BF"/>
-        </w:rPr>
-      </w:pPr>
-    </w:p>
-    <w:p>
-      <w:pPr>
-        <w:ind w:left="1440"/>
-        <w:rPr>
-          <w:color w:val="C45911" w:themeColor="accent2" w:themeShade="BF"/>
-        </w:rPr>
-      </w:pPr>
-      <w:r>
-        <w:rPr>
-          <w:color w:val="C45911" w:themeColor="accent2" w:themeShade="BF"/>
-        </w:rPr>
-        <w:t xml:space="preserve">    </w:t>
-      </w:r>
-      <w:r>
+        <w:t>t_dist { 1 };</w:t>
+      </w:r>
+    </w:p>
+    <w:p>
+      <w:pPr>
+        <w:ind w:left="1440"/>
         <w:rPr>
           <w:color w:val="70AD47" w:themeColor="accent6"/>
         </w:rPr>
-        <w:t>// The p distribution parameter (probability of generating true)</w:t>
-      </w:r>
-    </w:p>
-    <w:p>
-      <w:pPr>
-        <w:ind w:left="1440"/>
-        <w:rPr>
-          <w:color w:val="C45911" w:themeColor="accent2" w:themeShade="BF"/>
-        </w:rPr>
-      </w:pPr>
-      <w:r>
-        <w:rPr>
-          <w:color w:val="C45911" w:themeColor="accent2" w:themeShade="BF"/>
-        </w:rPr>
-        <w:t xml:space="preserve">    </w:t>
-      </w:r>
-      <w:r>
-        <w:rPr>
-          <w:color w:val="C45911" w:themeColor="accent2" w:themeShade="BF"/>
-        </w:rPr>
-        <w:t>d</w:t>
-      </w:r>
-      <w:r>
-        <w:rPr>
-          <w:color w:val="C45911" w:themeColor="accent2" w:themeShade="BF"/>
-        </w:rPr>
-        <w:t>ouble</w:t>
-      </w:r>
-      <w:r>
-        <w:rPr>
-          <w:color w:val="C45911" w:themeColor="accent2" w:themeShade="BF"/>
-        </w:rPr>
-        <w:tab/>
-      </w:r>
-      <w:r>
-        <w:rPr>
-          <w:color w:val="C45911" w:themeColor="accent2" w:themeShade="BF"/>
-        </w:rPr>
-        <w:t>prob_true { 0.5 };</w:t>
-      </w:r>
-    </w:p>
-    <w:p>
-      <w:pPr>
-        <w:ind w:left="1440"/>
-        <w:rPr>
-          <w:color w:val="70AD47" w:themeColor="accent6"/>
-        </w:rPr>
-      </w:pPr>
-      <w:r>
-        <w:rPr>
-          <w:color w:val="70AD47" w:themeColor="accent6"/>
-        </w:rPr>
-        <w:t xml:space="preserve">    // The t or k distribution parameter (number of trials)</w:t>
-      </w:r>
-    </w:p>
-    <w:p>
-      <w:pPr>
-        <w:ind w:left="1440"/>
-        <w:rPr>
-          <w:color w:val="C45911" w:themeColor="accent2" w:themeShade="BF"/>
-        </w:rPr>
-      </w:pPr>
-      <w:r>
-        <w:rPr>
-          <w:color w:val="C45911" w:themeColor="accent2" w:themeShade="BF"/>
-        </w:rPr>
-        <w:t xml:space="preserve">    std::size_t</w:t>
-      </w:r>
-      <w:r>
-        <w:rPr>
-          <w:color w:val="C45911" w:themeColor="accent2" w:themeShade="BF"/>
-        </w:rPr>
-        <w:tab/>
-      </w:r>
-      <w:r>
-        <w:rPr>
-          <w:color w:val="C45911" w:themeColor="accent2" w:themeShade="BF"/>
-        </w:rPr>
-        <w:t>t_dist { 1 };</w:t>
-      </w:r>
-    </w:p>
-    <w:p>
-      <w:pPr>
-        <w:ind w:left="1440"/>
-        <w:rPr>
-          <w:color w:val="70AD47" w:themeColor="accent6"/>
-        </w:rPr>
-      </w:pPr>
-      <w:r>
-        <w:rPr>
-          <w:color w:val="C45911" w:themeColor="accent2" w:themeShade="BF"/>
-        </w:rPr>
-        <w:lastRenderedPageBreak/>
+      </w:pPr>
+      <w:r>
+        <w:rPr>
+          <w:color w:val="C45911" w:themeColor="accent2" w:themeShade="BF"/>
+        </w:rPr>
         <w:t xml:space="preserve">    </w:t>
       </w:r>
       <w:r>
@@ -12148,6 +12248,7 @@
         <w:rPr>
           <w:color w:val="C45911" w:themeColor="accent2" w:themeShade="BF"/>
         </w:rPr>
+        <w:lastRenderedPageBreak/>
         <w:t>using DataFrameView = DataFrame&lt;</w:t>
       </w:r>
       <w:r>
@@ -12168,7 +12269,6 @@
         <w:ind w:left="1440"/>
       </w:pPr>
       <w:r>
-        <w:lastRenderedPageBreak/>
         <w:t xml:space="preserve">DataFrame is a class that has; An index column of type </w:t>
       </w:r>
       <w:r>
@@ -18746,7 +18846,29 @@
         <w:t>&lt;Column2 name&gt;:&lt;Column2 type&gt;:&lt;Comma delimited list of values&gt;</w:t>
       </w:r>
     </w:p>
-    <w:p/>
+    <w:p>
+      <w:pPr>
+        <w:rPr>
+          <w:i/>
+          <w:iCs/>
+        </w:rPr>
+      </w:pPr>
+      <w:bookmarkStart w:id="0" w:name="_GoBack"/>
+      <w:bookmarkEnd w:id="0"/>
+    </w:p>
+    <w:p>
+      <w:pPr>
+        <w:ind w:left="1440"/>
+      </w:pPr>
+      <w:r>
+        <w:t>More recently, there is also a json format added.</w:t>
+      </w:r>
+    </w:p>
+    <w:p>
+      <w:pPr>
+        <w:ind w:left="1440"/>
+      </w:pPr>
+    </w:p>
     <w:p>
       <w:pPr>
         <w:ind w:left="1440"/>
@@ -19086,7 +19208,6 @@
         <w:rPr>
           <w:color w:val="C45911" w:themeColor="accent2" w:themeShade="BF"/>
         </w:rPr>
-        <w:lastRenderedPageBreak/>
         <w:t>read_async (const char *file_name</w:t>
       </w:r>
       <w:r>
@@ -19611,6 +19732,7 @@
         <w:ind w:left="1440"/>
       </w:pPr>
       <w:r>
+        <w:lastRenderedPageBreak/>
         <w:t>For this method to compile and work, 3 conditions must be met:</w:t>
       </w:r>
     </w:p>
@@ -19627,7 +19749,6 @@
         <w:ind w:left="1440"/>
       </w:pPr>
       <w:r>
-        <w:lastRenderedPageBreak/>
         <w:t xml:space="preserve">     must enable and specialize std::hash.</w:t>
       </w:r>
     </w:p>
@@ -20211,6 +20332,7 @@
         <w:ind w:left="1440"/>
       </w:pPr>
       <w:r>
+        <w:lastRenderedPageBreak/>
         <w:t>A view is a DataFrame that is a reference to the original DataFrame.</w:t>
       </w:r>
     </w:p>
@@ -20227,7 +20349,6 @@
         <w:ind w:left="1440"/>
       </w:pPr>
       <w:r>
-        <w:lastRenderedPageBreak/>
         <w:t>also be modified.</w:t>
       </w:r>
     </w:p>
@@ -20700,6 +20821,7 @@
         <w:ind w:left="1440"/>
       </w:pPr>
       <w:r>
+        <w:lastRenderedPageBreak/>
         <w:t xml:space="preserve">This does the same function as above get_data_be_sel() but operating on </w:t>
       </w:r>
       <w:r>
@@ -20714,133 +20836,598 @@
         <w:ind w:left="1440"/>
       </w:pPr>
       <w:r>
+        <w:t>The signature of sel_fucntor:</w:t>
+      </w:r>
+    </w:p>
+    <w:p>
+      <w:pPr>
+        <w:ind w:left="1440"/>
+        <w:rPr>
+          <w:i/>
+          <w:iCs/>
+        </w:rPr>
+      </w:pPr>
+      <w:r>
+        <w:t xml:space="preserve">     </w:t>
+      </w:r>
+      <w:r>
+        <w:rPr>
+          <w:i/>
+          <w:iCs/>
+        </w:rPr>
+        <w:t>bool ()(const IndexType &amp;, const T1 &amp;, const T2 &amp;)</w:t>
+      </w:r>
+    </w:p>
+    <w:p>
+      <w:pPr>
+        <w:ind w:left="1440"/>
+      </w:pPr>
+    </w:p>
+    <w:p>
+      <w:pPr>
+        <w:ind w:left="1440"/>
+      </w:pPr>
+      <w:r>
+        <w:rPr>
+          <w:i/>
+          <w:iCs/>
+        </w:rPr>
+        <w:t>T1</w:t>
+      </w:r>
+      <w:r>
+        <w:t>: Type of the first named column</w:t>
+      </w:r>
+    </w:p>
+    <w:p>
+      <w:pPr>
+        <w:ind w:left="1440"/>
+      </w:pPr>
+      <w:r>
+        <w:rPr>
+          <w:i/>
+          <w:iCs/>
+        </w:rPr>
+        <w:t>T2</w:t>
+      </w:r>
+      <w:r>
+        <w:t>: Type of the second named column</w:t>
+      </w:r>
+    </w:p>
+    <w:p>
+      <w:pPr>
+        <w:ind w:left="1440"/>
+      </w:pPr>
+      <w:r>
+        <w:rPr>
+          <w:i/>
+          <w:iCs/>
+        </w:rPr>
+        <w:t>F</w:t>
+      </w:r>
+      <w:r>
+        <w:t>: Type of the selecting functor</w:t>
+      </w:r>
+    </w:p>
+    <w:p>
+      <w:pPr>
+        <w:ind w:left="1440"/>
+      </w:pPr>
+      <w:r>
+        <w:rPr>
+          <w:i/>
+          <w:iCs/>
+        </w:rPr>
+        <w:t>Ts</w:t>
+      </w:r>
+      <w:r>
+        <w:t>: The list of types for all columns. A type should be specified only once</w:t>
+      </w:r>
+    </w:p>
+    <w:p>
+      <w:pPr>
+        <w:ind w:left="1440"/>
+      </w:pPr>
+      <w:r>
+        <w:rPr>
+          <w:i/>
+          <w:iCs/>
+        </w:rPr>
+        <w:t>name1</w:t>
+      </w:r>
+      <w:r>
+        <w:t>: Name of the first data column</w:t>
+      </w:r>
+    </w:p>
+    <w:p>
+      <w:pPr>
+        <w:ind w:left="1440"/>
+      </w:pPr>
+      <w:r>
+        <w:rPr>
+          <w:i/>
+          <w:iCs/>
+        </w:rPr>
+        <w:t>name2</w:t>
+      </w:r>
+      <w:r>
+        <w:t>: Name of the second data column</w:t>
+      </w:r>
+    </w:p>
+    <w:p>
+      <w:pPr>
+        <w:ind w:left="1440"/>
+      </w:pPr>
+      <w:r>
+        <w:rPr>
+          <w:i/>
+          <w:iCs/>
+        </w:rPr>
+        <w:t>sel_functor</w:t>
+      </w:r>
+      <w:r>
+        <w:t>: A reference to the selecting functor</w:t>
+      </w:r>
+    </w:p>
+    <w:p/>
+    <w:p>
+      <w:pPr>
+        <w:ind w:left="1440"/>
+        <w:rPr>
+          <w:color w:val="C45911" w:themeColor="accent2" w:themeShade="BF"/>
+        </w:rPr>
+      </w:pPr>
+      <w:r>
+        <w:rPr>
+          <w:color w:val="C45911" w:themeColor="accent2" w:themeShade="BF"/>
+        </w:rPr>
+        <w:t>template&lt;typename T1, typename T2, typename F, typename ... Ts&gt;</w:t>
+      </w:r>
+    </w:p>
+    <w:p>
+      <w:pPr>
+        <w:ind w:left="1440"/>
+        <w:rPr>
+          <w:color w:val="C45911" w:themeColor="accent2" w:themeShade="BF"/>
+        </w:rPr>
+      </w:pPr>
+      <w:r>
+        <w:rPr>
+          <w:color w:val="C45911" w:themeColor="accent2" w:themeShade="BF"/>
+        </w:rPr>
+        <w:t>DataFramePtrView&lt;IndexType&gt;</w:t>
+      </w:r>
+    </w:p>
+    <w:p>
+      <w:pPr>
+        <w:ind w:left="1440"/>
+        <w:rPr>
+          <w:color w:val="C45911" w:themeColor="accent2" w:themeShade="BF"/>
+        </w:rPr>
+      </w:pPr>
+      <w:r>
+        <w:rPr>
+          <w:color w:val="C45911" w:themeColor="accent2" w:themeShade="BF"/>
+        </w:rPr>
+        <w:t>get_view_by_sel (const char *name1, const char *name2, F &amp;sel_functor);</w:t>
+      </w:r>
+    </w:p>
+    <w:p>
+      <w:pPr>
+        <w:ind w:left="1440"/>
+      </w:pPr>
+      <w:r>
+        <w:t>This is identical with above get_data_by_sel(), but:</w:t>
+      </w:r>
+    </w:p>
+    <w:p>
+      <w:pPr>
+        <w:ind w:left="1440"/>
+      </w:pPr>
+      <w:r>
+        <w:t>1) The result is a view</w:t>
+      </w:r>
+    </w:p>
+    <w:p>
+      <w:pPr>
+        <w:ind w:left="1440"/>
+      </w:pPr>
+      <w:r>
+        <w:t>2) Since the result is a view, you cannot call make_consistent() on the result.</w:t>
+      </w:r>
+    </w:p>
+    <w:p>
+      <w:pPr>
+        <w:ind w:left="1440"/>
+      </w:pPr>
+    </w:p>
+    <w:p>
+      <w:pPr>
+        <w:ind w:left="1440"/>
+      </w:pPr>
+      <w:r>
+        <w:rPr>
+          <w:i/>
+          <w:iCs/>
+        </w:rPr>
+        <w:t>T1</w:t>
+      </w:r>
+      <w:r>
+        <w:t>: Type of the first named column</w:t>
+      </w:r>
+    </w:p>
+    <w:p>
+      <w:pPr>
+        <w:ind w:left="1440"/>
+      </w:pPr>
+      <w:r>
+        <w:rPr>
+          <w:i/>
+          <w:iCs/>
+        </w:rPr>
+        <w:t>T2</w:t>
+      </w:r>
+      <w:r>
+        <w:t>: Type of the second named column</w:t>
+      </w:r>
+    </w:p>
+    <w:p>
+      <w:pPr>
+        <w:ind w:left="1440"/>
+      </w:pPr>
+      <w:r>
+        <w:rPr>
+          <w:i/>
+          <w:iCs/>
+        </w:rPr>
+        <w:t>F</w:t>
+      </w:r>
+      <w:r>
+        <w:t>: Type of the selecting functor</w:t>
+      </w:r>
+    </w:p>
+    <w:p>
+      <w:pPr>
+        <w:ind w:left="1440"/>
+      </w:pPr>
+      <w:r>
+        <w:rPr>
+          <w:i/>
+          <w:iCs/>
+        </w:rPr>
+        <w:t>Ts</w:t>
+      </w:r>
+      <w:r>
+        <w:t>: The list of types for all columns. A type should be specified only once</w:t>
+      </w:r>
+    </w:p>
+    <w:p>
+      <w:pPr>
+        <w:ind w:left="1440"/>
+      </w:pPr>
+      <w:r>
+        <w:rPr>
+          <w:i/>
+          <w:iCs/>
+        </w:rPr>
+        <w:t>name1</w:t>
+      </w:r>
+      <w:r>
+        <w:t>: Name of the first data column</w:t>
+      </w:r>
+    </w:p>
+    <w:p>
+      <w:pPr>
+        <w:ind w:left="1440"/>
+      </w:pPr>
+      <w:r>
+        <w:rPr>
+          <w:i/>
+          <w:iCs/>
+        </w:rPr>
+        <w:t>name2</w:t>
+      </w:r>
+      <w:r>
+        <w:t>: Name of the second data column</w:t>
+      </w:r>
+    </w:p>
+    <w:p>
+      <w:pPr>
+        <w:ind w:left="1440"/>
+      </w:pPr>
+      <w:r>
+        <w:rPr>
+          <w:i/>
+          <w:iCs/>
+        </w:rPr>
+        <w:t>sel_functor</w:t>
+      </w:r>
+      <w:r>
+        <w:t>: A reference to the selecting functor</w:t>
+      </w:r>
+    </w:p>
+    <w:p/>
+    <w:p>
+      <w:pPr>
+        <w:ind w:left="1440"/>
+        <w:rPr>
+          <w:color w:val="C45911" w:themeColor="accent2" w:themeShade="BF"/>
+        </w:rPr>
+      </w:pPr>
+      <w:r>
+        <w:rPr>
+          <w:color w:val="C45911" w:themeColor="accent2" w:themeShade="BF"/>
+        </w:rPr>
+        <w:t>template&lt;typename T1, typename T2, typename T3, typename F,</w:t>
+      </w:r>
+    </w:p>
+    <w:p>
+      <w:pPr>
+        <w:ind w:left="1440"/>
+        <w:rPr>
+          <w:color w:val="C45911" w:themeColor="accent2" w:themeShade="BF"/>
+        </w:rPr>
+      </w:pPr>
+      <w:r>
+        <w:rPr>
+          <w:color w:val="C45911" w:themeColor="accent2" w:themeShade="BF"/>
+        </w:rPr>
+        <w:t xml:space="preserve">                </w:t>
+      </w:r>
+      <w:r>
+        <w:rPr>
+          <w:color w:val="C45911" w:themeColor="accent2" w:themeShade="BF"/>
+        </w:rPr>
+        <w:t>typename ... Ts&gt;</w:t>
+      </w:r>
+    </w:p>
+    <w:p>
+      <w:pPr>
+        <w:ind w:left="1440"/>
+        <w:rPr>
+          <w:color w:val="C45911" w:themeColor="accent2" w:themeShade="BF"/>
+        </w:rPr>
+      </w:pPr>
+      <w:r>
+        <w:rPr>
+          <w:color w:val="C45911" w:themeColor="accent2" w:themeShade="BF"/>
+        </w:rPr>
+        <w:t>DataFrame</w:t>
+      </w:r>
+    </w:p>
+    <w:p>
+      <w:pPr>
+        <w:ind w:left="1440"/>
+        <w:rPr>
+          <w:color w:val="C45911" w:themeColor="accent2" w:themeShade="BF"/>
+        </w:rPr>
+      </w:pPr>
+      <w:r>
+        <w:rPr>
+          <w:color w:val="C45911" w:themeColor="accent2" w:themeShade="BF"/>
+        </w:rPr>
+        <w:t>get_data_by_sel (const char *name1,</w:t>
+      </w:r>
+      <w:r>
+        <w:rPr>
+          <w:color w:val="C45911" w:themeColor="accent2" w:themeShade="BF"/>
+        </w:rPr>
+        <w:t xml:space="preserve"> </w:t>
+      </w:r>
+      <w:r>
+        <w:rPr>
+          <w:color w:val="C45911" w:themeColor="accent2" w:themeShade="BF"/>
+        </w:rPr>
+        <w:t>const char *name2,</w:t>
+      </w:r>
+      <w:r>
+        <w:rPr>
+          <w:color w:val="C45911" w:themeColor="accent2" w:themeShade="BF"/>
+        </w:rPr>
+        <w:t xml:space="preserve"> </w:t>
+      </w:r>
+      <w:r>
+        <w:rPr>
+          <w:color w:val="C45911" w:themeColor="accent2" w:themeShade="BF"/>
+        </w:rPr>
+        <w:t>const char *name3,</w:t>
+      </w:r>
+    </w:p>
+    <w:p>
+      <w:pPr>
+        <w:ind w:left="1440"/>
+        <w:rPr>
+          <w:color w:val="C45911" w:themeColor="accent2" w:themeShade="BF"/>
+        </w:rPr>
+      </w:pPr>
+      <w:r>
+        <w:rPr>
+          <w:color w:val="C45911" w:themeColor="accent2" w:themeShade="BF"/>
+        </w:rPr>
+        <w:t xml:space="preserve">                  </w:t>
+      </w:r>
+      <w:r>
+        <w:rPr>
+          <w:color w:val="C45911" w:themeColor="accent2" w:themeShade="BF"/>
+        </w:rPr>
+        <w:t xml:space="preserve">       </w:t>
+      </w:r>
+      <w:r>
+        <w:rPr>
+          <w:color w:val="C45911" w:themeColor="accent2" w:themeShade="BF"/>
+        </w:rPr>
+        <w:t xml:space="preserve">   F &amp;sel_functor) const;</w:t>
+      </w:r>
+    </w:p>
+    <w:p>
+      <w:pPr>
+        <w:ind w:left="1440"/>
+      </w:pPr>
+      <w:r>
+        <w:t>This does the same function as above get_data_be_sel() but operating on three columns.</w:t>
+      </w:r>
+    </w:p>
+    <w:p>
+      <w:pPr>
+        <w:ind w:left="1440"/>
+      </w:pPr>
+      <w:r>
+        <w:t>The signature of sel_fucntor:</w:t>
+      </w:r>
+    </w:p>
+    <w:p>
+      <w:pPr>
+        <w:ind w:left="1440"/>
+        <w:rPr>
+          <w:i/>
+          <w:iCs/>
+        </w:rPr>
+      </w:pPr>
+      <w:r>
+        <w:t xml:space="preserve">     </w:t>
+      </w:r>
+      <w:r>
+        <w:rPr>
+          <w:i/>
+          <w:iCs/>
+        </w:rPr>
+        <w:t>bool ()(const IndexType &amp;, const T1 &amp;, const T2 &amp;, const T3 &amp;)</w:t>
+      </w:r>
+    </w:p>
+    <w:p>
+      <w:pPr>
+        <w:ind w:left="1440"/>
+      </w:pPr>
+    </w:p>
+    <w:p>
+      <w:pPr>
+        <w:ind w:left="1440"/>
+      </w:pPr>
+      <w:r>
+        <w:rPr>
+          <w:i/>
+          <w:iCs/>
+        </w:rPr>
+        <w:t>T1</w:t>
+      </w:r>
+      <w:r>
+        <w:t>: Type of the first named column</w:t>
+      </w:r>
+    </w:p>
+    <w:p>
+      <w:pPr>
+        <w:ind w:left="1440"/>
+      </w:pPr>
+      <w:r>
+        <w:rPr>
+          <w:i/>
+          <w:iCs/>
+        </w:rPr>
+        <w:t>T2</w:t>
+      </w:r>
+      <w:r>
+        <w:t>: Type of the second named column</w:t>
+      </w:r>
+    </w:p>
+    <w:p>
+      <w:pPr>
+        <w:ind w:left="1440"/>
+      </w:pPr>
+      <w:r>
+        <w:rPr>
+          <w:i/>
+          <w:iCs/>
+        </w:rPr>
+        <w:t>T3</w:t>
+      </w:r>
+      <w:r>
+        <w:t>: Type of the third named column</w:t>
+      </w:r>
+    </w:p>
+    <w:p>
+      <w:pPr>
+        <w:ind w:left="1440"/>
+      </w:pPr>
+      <w:r>
+        <w:rPr>
+          <w:i/>
+          <w:iCs/>
+        </w:rPr>
+        <w:t>F</w:t>
+      </w:r>
+      <w:r>
+        <w:t>: Type of the selecting functor</w:t>
+      </w:r>
+    </w:p>
+    <w:p>
+      <w:pPr>
+        <w:ind w:left="1440"/>
+      </w:pPr>
+      <w:r>
+        <w:rPr>
+          <w:i/>
+          <w:iCs/>
+        </w:rPr>
+        <w:t>Ts</w:t>
+      </w:r>
+      <w:r>
+        <w:t>: The list of types for all columns. A type should be specified only once</w:t>
+      </w:r>
+    </w:p>
+    <w:p>
+      <w:pPr>
+        <w:ind w:left="1440"/>
+      </w:pPr>
+      <w:r>
+        <w:rPr>
+          <w:i/>
+          <w:iCs/>
+        </w:rPr>
+        <w:t>name1</w:t>
+      </w:r>
+      <w:r>
+        <w:t>: Name of the first data column</w:t>
+      </w:r>
+    </w:p>
+    <w:p>
+      <w:pPr>
+        <w:ind w:left="1440"/>
+      </w:pPr>
+      <w:r>
+        <w:rPr>
+          <w:i/>
+          <w:iCs/>
+        </w:rPr>
+        <w:t>name2</w:t>
+      </w:r>
+      <w:r>
+        <w:t>: Name of the second data column</w:t>
+      </w:r>
+    </w:p>
+    <w:p>
+      <w:pPr>
+        <w:ind w:left="1440"/>
+      </w:pPr>
+      <w:r>
+        <w:rPr>
+          <w:i/>
+          <w:iCs/>
+        </w:rPr>
+        <w:t>name3</w:t>
+      </w:r>
+      <w:r>
+        <w:t>: Name of the third data column</w:t>
+      </w:r>
+    </w:p>
+    <w:p>
+      <w:pPr>
+        <w:ind w:left="1440"/>
+      </w:pPr>
+      <w:r>
+        <w:rPr>
+          <w:i/>
+          <w:iCs/>
+        </w:rPr>
         <w:lastRenderedPageBreak/>
-        <w:t>The signature of sel_fucntor:</w:t>
-      </w:r>
-    </w:p>
-    <w:p>
-      <w:pPr>
-        <w:ind w:left="1440"/>
-        <w:rPr>
-          <w:i/>
-          <w:iCs/>
-        </w:rPr>
-      </w:pPr>
-      <w:r>
-        <w:t xml:space="preserve">     </w:t>
-      </w:r>
-      <w:r>
-        <w:rPr>
-          <w:i/>
-          <w:iCs/>
-        </w:rPr>
-        <w:t>bool ()(const IndexType &amp;, const T1 &amp;, const T2 &amp;)</w:t>
-      </w:r>
-    </w:p>
-    <w:p>
-      <w:pPr>
-        <w:ind w:left="1440"/>
-      </w:pPr>
-    </w:p>
-    <w:p>
-      <w:pPr>
-        <w:ind w:left="1440"/>
-      </w:pPr>
-      <w:r>
-        <w:rPr>
-          <w:i/>
-          <w:iCs/>
-        </w:rPr>
-        <w:t>T1</w:t>
-      </w:r>
-      <w:r>
-        <w:t>: Type of the first named column</w:t>
-      </w:r>
-    </w:p>
-    <w:p>
-      <w:pPr>
-        <w:ind w:left="1440"/>
-      </w:pPr>
-      <w:r>
-        <w:rPr>
-          <w:i/>
-          <w:iCs/>
-        </w:rPr>
-        <w:t>T2</w:t>
-      </w:r>
-      <w:r>
-        <w:t>: Type of the second named column</w:t>
-      </w:r>
-    </w:p>
-    <w:p>
-      <w:pPr>
-        <w:ind w:left="1440"/>
-      </w:pPr>
-      <w:r>
-        <w:rPr>
-          <w:i/>
-          <w:iCs/>
-        </w:rPr>
-        <w:t>F</w:t>
-      </w:r>
-      <w:r>
-        <w:t>: Type of the selecting functor</w:t>
-      </w:r>
-    </w:p>
-    <w:p>
-      <w:pPr>
-        <w:ind w:left="1440"/>
-      </w:pPr>
-      <w:r>
-        <w:rPr>
-          <w:i/>
-          <w:iCs/>
-        </w:rPr>
-        <w:t>Ts</w:t>
-      </w:r>
-      <w:r>
-        <w:t>: The list of types for all columns. A type should be specified only once</w:t>
-      </w:r>
-    </w:p>
-    <w:p>
-      <w:pPr>
-        <w:ind w:left="1440"/>
-      </w:pPr>
-      <w:r>
-        <w:rPr>
-          <w:i/>
-          <w:iCs/>
-        </w:rPr>
-        <w:t>name1</w:t>
-      </w:r>
-      <w:r>
-        <w:t>: Name of the first data column</w:t>
-      </w:r>
-    </w:p>
-    <w:p>
-      <w:pPr>
-        <w:ind w:left="1440"/>
-      </w:pPr>
-      <w:r>
-        <w:rPr>
-          <w:i/>
-          <w:iCs/>
-        </w:rPr>
-        <w:t>name2</w:t>
-      </w:r>
-      <w:r>
-        <w:t>: Name of the second data column</w:t>
-      </w:r>
-    </w:p>
-    <w:p>
-      <w:pPr>
-        <w:ind w:left="1440"/>
-      </w:pPr>
-      <w:r>
-        <w:rPr>
-          <w:i/>
-          <w:iCs/>
-        </w:rPr>
         <w:t>sel_functor</w:t>
       </w:r>
       <w:r>
@@ -20859,472 +21446,6 @@
         <w:rPr>
           <w:color w:val="C45911" w:themeColor="accent2" w:themeShade="BF"/>
         </w:rPr>
-        <w:t>template&lt;typename T1, typename T2, typename F, typename ... Ts&gt;</w:t>
-      </w:r>
-    </w:p>
-    <w:p>
-      <w:pPr>
-        <w:ind w:left="1440"/>
-        <w:rPr>
-          <w:color w:val="C45911" w:themeColor="accent2" w:themeShade="BF"/>
-        </w:rPr>
-      </w:pPr>
-      <w:r>
-        <w:rPr>
-          <w:color w:val="C45911" w:themeColor="accent2" w:themeShade="BF"/>
-        </w:rPr>
-        <w:t>DataFramePtrView&lt;IndexType&gt;</w:t>
-      </w:r>
-    </w:p>
-    <w:p>
-      <w:pPr>
-        <w:ind w:left="1440"/>
-        <w:rPr>
-          <w:color w:val="C45911" w:themeColor="accent2" w:themeShade="BF"/>
-        </w:rPr>
-      </w:pPr>
-      <w:r>
-        <w:rPr>
-          <w:color w:val="C45911" w:themeColor="accent2" w:themeShade="BF"/>
-        </w:rPr>
-        <w:t>get_view_by_sel (const char *name1, const char *name2, F &amp;sel_functor);</w:t>
-      </w:r>
-    </w:p>
-    <w:p>
-      <w:pPr>
-        <w:ind w:left="1440"/>
-      </w:pPr>
-      <w:r>
-        <w:t>This is identical with above get_data_by_sel(), but:</w:t>
-      </w:r>
-    </w:p>
-    <w:p>
-      <w:pPr>
-        <w:ind w:left="1440"/>
-      </w:pPr>
-      <w:r>
-        <w:t>1) The result is a view</w:t>
-      </w:r>
-    </w:p>
-    <w:p>
-      <w:pPr>
-        <w:ind w:left="1440"/>
-      </w:pPr>
-      <w:r>
-        <w:t>2) Since the result is a view, you cannot call make_consistent() on the result.</w:t>
-      </w:r>
-    </w:p>
-    <w:p>
-      <w:pPr>
-        <w:ind w:left="1440"/>
-      </w:pPr>
-    </w:p>
-    <w:p>
-      <w:pPr>
-        <w:ind w:left="1440"/>
-      </w:pPr>
-      <w:r>
-        <w:rPr>
-          <w:i/>
-          <w:iCs/>
-        </w:rPr>
-        <w:t>T1</w:t>
-      </w:r>
-      <w:r>
-        <w:t>: Type of the first named column</w:t>
-      </w:r>
-    </w:p>
-    <w:p>
-      <w:pPr>
-        <w:ind w:left="1440"/>
-      </w:pPr>
-      <w:r>
-        <w:rPr>
-          <w:i/>
-          <w:iCs/>
-        </w:rPr>
-        <w:t>T2</w:t>
-      </w:r>
-      <w:r>
-        <w:t>: Type of the second named column</w:t>
-      </w:r>
-    </w:p>
-    <w:p>
-      <w:pPr>
-        <w:ind w:left="1440"/>
-      </w:pPr>
-      <w:r>
-        <w:rPr>
-          <w:i/>
-          <w:iCs/>
-        </w:rPr>
-        <w:t>F</w:t>
-      </w:r>
-      <w:r>
-        <w:t>: Type of the selecting functor</w:t>
-      </w:r>
-    </w:p>
-    <w:p>
-      <w:pPr>
-        <w:ind w:left="1440"/>
-      </w:pPr>
-      <w:r>
-        <w:rPr>
-          <w:i/>
-          <w:iCs/>
-        </w:rPr>
-        <w:t>Ts</w:t>
-      </w:r>
-      <w:r>
-        <w:t>: The list of types for all columns. A type should be specified only once</w:t>
-      </w:r>
-    </w:p>
-    <w:p>
-      <w:pPr>
-        <w:ind w:left="1440"/>
-      </w:pPr>
-      <w:r>
-        <w:rPr>
-          <w:i/>
-          <w:iCs/>
-        </w:rPr>
-        <w:t>name1</w:t>
-      </w:r>
-      <w:r>
-        <w:t>: Name of the first data column</w:t>
-      </w:r>
-    </w:p>
-    <w:p>
-      <w:pPr>
-        <w:ind w:left="1440"/>
-      </w:pPr>
-      <w:r>
-        <w:rPr>
-          <w:i/>
-          <w:iCs/>
-        </w:rPr>
-        <w:t>name2</w:t>
-      </w:r>
-      <w:r>
-        <w:t>: Name of the second data column</w:t>
-      </w:r>
-    </w:p>
-    <w:p>
-      <w:pPr>
-        <w:ind w:left="1440"/>
-      </w:pPr>
-      <w:r>
-        <w:rPr>
-          <w:i/>
-          <w:iCs/>
-        </w:rPr>
-        <w:t>sel_functor</w:t>
-      </w:r>
-      <w:r>
-        <w:t>: A reference to the selecting functor</w:t>
-      </w:r>
-    </w:p>
-    <w:p/>
-    <w:p>
-      <w:pPr>
-        <w:ind w:left="1440"/>
-        <w:rPr>
-          <w:color w:val="C45911" w:themeColor="accent2" w:themeShade="BF"/>
-        </w:rPr>
-      </w:pPr>
-      <w:r>
-        <w:rPr>
-          <w:color w:val="C45911" w:themeColor="accent2" w:themeShade="BF"/>
-        </w:rPr>
-        <w:t>template&lt;typename T1, typename T2, typename T3, typename F,</w:t>
-      </w:r>
-    </w:p>
-    <w:p>
-      <w:pPr>
-        <w:ind w:left="1440"/>
-        <w:rPr>
-          <w:color w:val="C45911" w:themeColor="accent2" w:themeShade="BF"/>
-        </w:rPr>
-      </w:pPr>
-      <w:r>
-        <w:rPr>
-          <w:color w:val="C45911" w:themeColor="accent2" w:themeShade="BF"/>
-        </w:rPr>
-        <w:t xml:space="preserve">                </w:t>
-      </w:r>
-      <w:r>
-        <w:rPr>
-          <w:color w:val="C45911" w:themeColor="accent2" w:themeShade="BF"/>
-        </w:rPr>
-        <w:t>typename ... Ts&gt;</w:t>
-      </w:r>
-    </w:p>
-    <w:p>
-      <w:pPr>
-        <w:ind w:left="1440"/>
-        <w:rPr>
-          <w:color w:val="C45911" w:themeColor="accent2" w:themeShade="BF"/>
-        </w:rPr>
-      </w:pPr>
-      <w:r>
-        <w:rPr>
-          <w:color w:val="C45911" w:themeColor="accent2" w:themeShade="BF"/>
-        </w:rPr>
-        <w:t>DataFrame</w:t>
-      </w:r>
-    </w:p>
-    <w:p>
-      <w:pPr>
-        <w:ind w:left="1440"/>
-        <w:rPr>
-          <w:color w:val="C45911" w:themeColor="accent2" w:themeShade="BF"/>
-        </w:rPr>
-      </w:pPr>
-      <w:r>
-        <w:rPr>
-          <w:color w:val="C45911" w:themeColor="accent2" w:themeShade="BF"/>
-        </w:rPr>
-        <w:t>get_data_by_sel (const char *name1,</w:t>
-      </w:r>
-      <w:r>
-        <w:rPr>
-          <w:color w:val="C45911" w:themeColor="accent2" w:themeShade="BF"/>
-        </w:rPr>
-        <w:t xml:space="preserve"> </w:t>
-      </w:r>
-      <w:r>
-        <w:rPr>
-          <w:color w:val="C45911" w:themeColor="accent2" w:themeShade="BF"/>
-        </w:rPr>
-        <w:t>const char *name2,</w:t>
-      </w:r>
-      <w:r>
-        <w:rPr>
-          <w:color w:val="C45911" w:themeColor="accent2" w:themeShade="BF"/>
-        </w:rPr>
-        <w:t xml:space="preserve"> </w:t>
-      </w:r>
-      <w:r>
-        <w:rPr>
-          <w:color w:val="C45911" w:themeColor="accent2" w:themeShade="BF"/>
-        </w:rPr>
-        <w:t>const char *name3,</w:t>
-      </w:r>
-    </w:p>
-    <w:p>
-      <w:pPr>
-        <w:ind w:left="1440"/>
-        <w:rPr>
-          <w:color w:val="C45911" w:themeColor="accent2" w:themeShade="BF"/>
-        </w:rPr>
-      </w:pPr>
-      <w:r>
-        <w:rPr>
-          <w:color w:val="C45911" w:themeColor="accent2" w:themeShade="BF"/>
-        </w:rPr>
-        <w:t xml:space="preserve">                  </w:t>
-      </w:r>
-      <w:r>
-        <w:rPr>
-          <w:color w:val="C45911" w:themeColor="accent2" w:themeShade="BF"/>
-        </w:rPr>
-        <w:t xml:space="preserve">       </w:t>
-      </w:r>
-      <w:r>
-        <w:rPr>
-          <w:color w:val="C45911" w:themeColor="accent2" w:themeShade="BF"/>
-        </w:rPr>
-        <w:t xml:space="preserve">   F &amp;sel_functor) const;</w:t>
-      </w:r>
-    </w:p>
-    <w:p>
-      <w:pPr>
-        <w:ind w:left="1440"/>
-      </w:pPr>
-      <w:r>
-        <w:t>This does the same function as above get_data_be_sel() but operating on three columns.</w:t>
-      </w:r>
-    </w:p>
-    <w:p>
-      <w:pPr>
-        <w:ind w:left="1440"/>
-      </w:pPr>
-      <w:r>
-        <w:t>The signature of sel_fucntor:</w:t>
-      </w:r>
-    </w:p>
-    <w:p>
-      <w:pPr>
-        <w:ind w:left="1440"/>
-        <w:rPr>
-          <w:i/>
-          <w:iCs/>
-        </w:rPr>
-      </w:pPr>
-      <w:r>
-        <w:t xml:space="preserve">     </w:t>
-      </w:r>
-      <w:r>
-        <w:rPr>
-          <w:i/>
-          <w:iCs/>
-        </w:rPr>
-        <w:t>bool ()(const IndexType &amp;, const T1 &amp;, const T2 &amp;, const T3 &amp;)</w:t>
-      </w:r>
-    </w:p>
-    <w:p>
-      <w:pPr>
-        <w:ind w:left="1440"/>
-      </w:pPr>
-    </w:p>
-    <w:p>
-      <w:pPr>
-        <w:ind w:left="1440"/>
-      </w:pPr>
-      <w:r>
-        <w:rPr>
-          <w:i/>
-          <w:iCs/>
-        </w:rPr>
-        <w:t>T1</w:t>
-      </w:r>
-      <w:r>
-        <w:t>: Type of the first named column</w:t>
-      </w:r>
-    </w:p>
-    <w:p>
-      <w:pPr>
-        <w:ind w:left="1440"/>
-      </w:pPr>
-      <w:r>
-        <w:rPr>
-          <w:i/>
-          <w:iCs/>
-        </w:rPr>
-        <w:t>T2</w:t>
-      </w:r>
-      <w:r>
-        <w:t>: Type of the second named column</w:t>
-      </w:r>
-    </w:p>
-    <w:p>
-      <w:pPr>
-        <w:ind w:left="1440"/>
-      </w:pPr>
-      <w:r>
-        <w:rPr>
-          <w:i/>
-          <w:iCs/>
-        </w:rPr>
-        <w:t>T3</w:t>
-      </w:r>
-      <w:r>
-        <w:t>: Type of the third named column</w:t>
-      </w:r>
-    </w:p>
-    <w:p>
-      <w:pPr>
-        <w:ind w:left="1440"/>
-      </w:pPr>
-      <w:r>
-        <w:rPr>
-          <w:i/>
-          <w:iCs/>
-        </w:rPr>
-        <w:t>F</w:t>
-      </w:r>
-      <w:r>
-        <w:t>: Type of the selecting functor</w:t>
-      </w:r>
-    </w:p>
-    <w:p>
-      <w:pPr>
-        <w:ind w:left="1440"/>
-      </w:pPr>
-      <w:r>
-        <w:rPr>
-          <w:i/>
-          <w:iCs/>
-        </w:rPr>
-        <w:t>Ts</w:t>
-      </w:r>
-      <w:r>
-        <w:t>: The list of types for all columns. A type should be specified only once</w:t>
-      </w:r>
-    </w:p>
-    <w:p>
-      <w:pPr>
-        <w:ind w:left="1440"/>
-      </w:pPr>
-      <w:r>
-        <w:rPr>
-          <w:i/>
-          <w:iCs/>
-        </w:rPr>
-        <w:t>name1</w:t>
-      </w:r>
-      <w:r>
-        <w:t>: Name of the first data column</w:t>
-      </w:r>
-    </w:p>
-    <w:p>
-      <w:pPr>
-        <w:ind w:left="1440"/>
-      </w:pPr>
-      <w:r>
-        <w:rPr>
-          <w:i/>
-          <w:iCs/>
-        </w:rPr>
-        <w:t>name2</w:t>
-      </w:r>
-      <w:r>
-        <w:t>: Name of the second data column</w:t>
-      </w:r>
-    </w:p>
-    <w:p>
-      <w:pPr>
-        <w:ind w:left="1440"/>
-      </w:pPr>
-      <w:r>
-        <w:rPr>
-          <w:i/>
-          <w:iCs/>
-        </w:rPr>
-        <w:t>name3</w:t>
-      </w:r>
-      <w:r>
-        <w:t>: Name of the third data column</w:t>
-      </w:r>
-    </w:p>
-    <w:p>
-      <w:pPr>
-        <w:ind w:left="1440"/>
-      </w:pPr>
-      <w:r>
-        <w:rPr>
-          <w:i/>
-          <w:iCs/>
-        </w:rPr>
-        <w:t>sel_functor</w:t>
-      </w:r>
-      <w:r>
-        <w:t>: A reference to the selecting functor</w:t>
-      </w:r>
-    </w:p>
-    <w:p/>
-    <w:p>
-      <w:pPr>
-        <w:ind w:left="1440"/>
-        <w:rPr>
-          <w:color w:val="C45911" w:themeColor="accent2" w:themeShade="BF"/>
-        </w:rPr>
-      </w:pPr>
-      <w:r>
-        <w:rPr>
-          <w:color w:val="C45911" w:themeColor="accent2" w:themeShade="BF"/>
-        </w:rPr>
-        <w:lastRenderedPageBreak/>
         <w:t>template&lt;typename T1, typename T2, typename T3, typename F,</w:t>
       </w:r>
     </w:p>
@@ -21866,6 +21987,7 @@
           <w:b/>
           <w:bCs/>
         </w:rPr>
+        <w:lastRenderedPageBreak/>
         <w:t>Note</w:t>
       </w:r>
       <w:r>
@@ -21881,7 +22003,6 @@
           <w:b/>
           <w:bCs/>
         </w:rPr>
-        <w:lastRenderedPageBreak/>
         <w:t>Note</w:t>
       </w:r>
       <w:r>
@@ -22444,6 +22565,7 @@
           <w:i/>
           <w:iCs/>
         </w:rPr>
+        <w:lastRenderedPageBreak/>
         <w:t>name</w:t>
       </w:r>
       <w:r>
@@ -22462,118 +22584,549 @@
         <w:rPr>
           <w:color w:val="C45911" w:themeColor="accent2" w:themeShade="BF"/>
         </w:rPr>
+        <w:t>template&lt;typename T1, typename T2, typename V&gt;</w:t>
+      </w:r>
+    </w:p>
+    <w:p>
+      <w:pPr>
+        <w:ind w:left="1440"/>
+        <w:rPr>
+          <w:color w:val="C45911" w:themeColor="accent2" w:themeShade="BF"/>
+        </w:rPr>
+      </w:pPr>
+      <w:r>
+        <w:rPr>
+          <w:color w:val="C45911" w:themeColor="accent2" w:themeShade="BF"/>
+        </w:rPr>
+        <w:t>V &amp;visit (const char *name1, const char *name2, V &amp;visitor);</w:t>
+      </w:r>
+    </w:p>
+    <w:p>
+      <w:pPr>
+        <w:ind w:left="1440"/>
+      </w:pPr>
+      <w:r>
+        <w:t>It passes the values of each index and the two named columns to the functor visitor sequentially from beginning to end</w:t>
+      </w:r>
+    </w:p>
+    <w:p>
+      <w:pPr>
+        <w:ind w:left="1440"/>
+      </w:pPr>
+      <w:r>
+        <w:t>NOTE: This method could be used to implement a pivot table.</w:t>
+      </w:r>
+    </w:p>
+    <w:p>
+      <w:pPr>
+        <w:ind w:left="1440"/>
+      </w:pPr>
+    </w:p>
+    <w:p>
+      <w:pPr>
+        <w:ind w:left="1440"/>
+      </w:pPr>
+      <w:r>
+        <w:rPr>
+          <w:i/>
+          <w:iCs/>
+        </w:rPr>
+        <w:t>T1</w:t>
+      </w:r>
+      <w:r>
+        <w:t>: Type of the first named column</w:t>
+      </w:r>
+    </w:p>
+    <w:p>
+      <w:pPr>
+        <w:ind w:left="1440"/>
+      </w:pPr>
+      <w:r>
+        <w:rPr>
+          <w:i/>
+          <w:iCs/>
+        </w:rPr>
+        <w:t>T2</w:t>
+      </w:r>
+      <w:r>
+        <w:t>: Type of the second named column</w:t>
+      </w:r>
+    </w:p>
+    <w:p>
+      <w:pPr>
+        <w:ind w:left="1440"/>
+      </w:pPr>
+      <w:r>
+        <w:rPr>
+          <w:i/>
+          <w:iCs/>
+        </w:rPr>
+        <w:t>V</w:t>
+      </w:r>
+      <w:r>
+        <w:t>: Type of the visitor functor</w:t>
+      </w:r>
+    </w:p>
+    <w:p>
+      <w:pPr>
+        <w:ind w:left="1440"/>
+      </w:pPr>
+      <w:r>
+        <w:rPr>
+          <w:i/>
+          <w:iCs/>
+        </w:rPr>
+        <w:t>name1</w:t>
+      </w:r>
+      <w:r>
+        <w:t>: Name of the first data column</w:t>
+      </w:r>
+    </w:p>
+    <w:p>
+      <w:pPr>
+        <w:ind w:left="1440"/>
+      </w:pPr>
+      <w:r>
+        <w:rPr>
+          <w:i/>
+          <w:iCs/>
+        </w:rPr>
+        <w:t>name2</w:t>
+      </w:r>
+      <w:r>
+        <w:t>: Name of the second data column</w:t>
+      </w:r>
+    </w:p>
+    <w:p/>
+    <w:p>
+      <w:pPr>
+        <w:ind w:left="1440"/>
+        <w:rPr>
+          <w:color w:val="C45911" w:themeColor="accent2" w:themeShade="BF"/>
+        </w:rPr>
+      </w:pPr>
+      <w:r>
+        <w:rPr>
+          <w:color w:val="C45911" w:themeColor="accent2" w:themeShade="BF"/>
+        </w:rPr>
+        <w:t>template&lt;typename T1, typename T2, typename T3, typename V&gt;</w:t>
+      </w:r>
+    </w:p>
+    <w:p>
+      <w:pPr>
+        <w:ind w:left="1440"/>
+        <w:rPr>
+          <w:color w:val="C45911" w:themeColor="accent2" w:themeShade="BF"/>
+        </w:rPr>
+      </w:pPr>
+      <w:r>
+        <w:rPr>
+          <w:color w:val="C45911" w:themeColor="accent2" w:themeShade="BF"/>
+        </w:rPr>
+        <w:t>V &amp;visit (const char *name1,</w:t>
+      </w:r>
+      <w:r>
+        <w:rPr>
+          <w:color w:val="C45911" w:themeColor="accent2" w:themeShade="BF"/>
+        </w:rPr>
+        <w:t xml:space="preserve"> </w:t>
+      </w:r>
+      <w:r>
+        <w:rPr>
+          <w:color w:val="C45911" w:themeColor="accent2" w:themeShade="BF"/>
+        </w:rPr>
+        <w:t>const char *name2,</w:t>
+      </w:r>
+      <w:r>
+        <w:rPr>
+          <w:color w:val="C45911" w:themeColor="accent2" w:themeShade="BF"/>
+        </w:rPr>
+        <w:t xml:space="preserve"> </w:t>
+      </w:r>
+      <w:r>
+        <w:rPr>
+          <w:color w:val="C45911" w:themeColor="accent2" w:themeShade="BF"/>
+        </w:rPr>
+        <w:t>const char *name3,</w:t>
+      </w:r>
+      <w:r>
+        <w:rPr>
+          <w:color w:val="C45911" w:themeColor="accent2" w:themeShade="BF"/>
+        </w:rPr>
+        <w:t xml:space="preserve"> </w:t>
+      </w:r>
+      <w:r>
+        <w:rPr>
+          <w:color w:val="C45911" w:themeColor="accent2" w:themeShade="BF"/>
+        </w:rPr>
+        <w:t>V &amp;visitor);</w:t>
+      </w:r>
+    </w:p>
+    <w:p>
+      <w:pPr>
+        <w:ind w:left="1440"/>
+      </w:pPr>
+      <w:r>
+        <w:t>It passes the values of each index and the three named columns to the functor visitor sequentially from beginning to end</w:t>
+      </w:r>
+    </w:p>
+    <w:p>
+      <w:pPr>
+        <w:ind w:left="1440"/>
+      </w:pPr>
+      <w:r>
+        <w:t>NOTE: This method could be used to implement a pivot table.</w:t>
+      </w:r>
+    </w:p>
+    <w:p>
+      <w:pPr>
+        <w:ind w:left="1440"/>
+      </w:pPr>
+    </w:p>
+    <w:p>
+      <w:pPr>
+        <w:ind w:left="1440"/>
+      </w:pPr>
+      <w:r>
+        <w:rPr>
+          <w:i/>
+          <w:iCs/>
+        </w:rPr>
+        <w:t>T1</w:t>
+      </w:r>
+      <w:r>
+        <w:t>: Type of the first named column</w:t>
+      </w:r>
+    </w:p>
+    <w:p>
+      <w:pPr>
+        <w:ind w:left="1440"/>
+      </w:pPr>
+      <w:r>
+        <w:rPr>
+          <w:i/>
+          <w:iCs/>
+        </w:rPr>
+        <w:t>T2</w:t>
+      </w:r>
+      <w:r>
+        <w:t>: Type of the second named column</w:t>
+      </w:r>
+    </w:p>
+    <w:p>
+      <w:pPr>
+        <w:ind w:left="1440"/>
+      </w:pPr>
+      <w:r>
+        <w:rPr>
+          <w:i/>
+          <w:iCs/>
+        </w:rPr>
+        <w:t>T3</w:t>
+      </w:r>
+      <w:r>
+        <w:t>: Type of the third named column</w:t>
+      </w:r>
+    </w:p>
+    <w:p>
+      <w:pPr>
+        <w:ind w:left="1440"/>
+      </w:pPr>
+      <w:r>
+        <w:rPr>
+          <w:i/>
+          <w:iCs/>
+        </w:rPr>
+        <w:t>V</w:t>
+      </w:r>
+      <w:r>
+        <w:t>: Type of the visitor functor</w:t>
+      </w:r>
+    </w:p>
+    <w:p>
+      <w:pPr>
+        <w:ind w:left="1440"/>
+      </w:pPr>
+      <w:r>
+        <w:rPr>
+          <w:i/>
+          <w:iCs/>
+        </w:rPr>
+        <w:t>name1</w:t>
+      </w:r>
+      <w:r>
+        <w:t>: Name of the first data column</w:t>
+      </w:r>
+    </w:p>
+    <w:p>
+      <w:pPr>
+        <w:ind w:left="1440"/>
+      </w:pPr>
+      <w:r>
+        <w:rPr>
+          <w:i/>
+          <w:iCs/>
+        </w:rPr>
+        <w:t>name2</w:t>
+      </w:r>
+      <w:r>
+        <w:t>: Name of the second data column</w:t>
+      </w:r>
+    </w:p>
+    <w:p>
+      <w:pPr>
+        <w:ind w:left="1440"/>
+      </w:pPr>
+      <w:r>
+        <w:rPr>
+          <w:i/>
+          <w:iCs/>
+        </w:rPr>
+        <w:t>name3</w:t>
+      </w:r>
+      <w:r>
+        <w:t>: Name of the third data column</w:t>
+      </w:r>
+    </w:p>
+    <w:p/>
+    <w:p>
+      <w:pPr>
+        <w:ind w:left="1440"/>
+        <w:rPr>
+          <w:color w:val="C45911" w:themeColor="accent2" w:themeShade="BF"/>
+        </w:rPr>
+      </w:pPr>
+      <w:r>
+        <w:rPr>
+          <w:color w:val="C45911" w:themeColor="accent2" w:themeShade="BF"/>
+        </w:rPr>
+        <w:t>template&lt;typename T1, typename T2, typename T3, typename T4, typename V&gt;</w:t>
+      </w:r>
+    </w:p>
+    <w:p>
+      <w:pPr>
+        <w:ind w:left="1440"/>
+        <w:rPr>
+          <w:color w:val="C45911" w:themeColor="accent2" w:themeShade="BF"/>
+        </w:rPr>
+      </w:pPr>
+      <w:r>
+        <w:rPr>
+          <w:color w:val="C45911" w:themeColor="accent2" w:themeShade="BF"/>
+        </w:rPr>
+        <w:t>V &amp;visit (const char *name1,</w:t>
+      </w:r>
+    </w:p>
+    <w:p>
+      <w:pPr>
+        <w:ind w:left="1440"/>
+        <w:rPr>
+          <w:color w:val="C45911" w:themeColor="accent2" w:themeShade="BF"/>
+        </w:rPr>
+      </w:pPr>
+      <w:r>
+        <w:rPr>
+          <w:color w:val="C45911" w:themeColor="accent2" w:themeShade="BF"/>
+        </w:rPr>
+        <w:t xml:space="preserve">                const char *name2,</w:t>
+      </w:r>
+    </w:p>
+    <w:p>
+      <w:pPr>
+        <w:ind w:left="1440"/>
+        <w:rPr>
+          <w:color w:val="C45911" w:themeColor="accent2" w:themeShade="BF"/>
+        </w:rPr>
+      </w:pPr>
+      <w:r>
+        <w:rPr>
+          <w:color w:val="C45911" w:themeColor="accent2" w:themeShade="BF"/>
+        </w:rPr>
+        <w:t xml:space="preserve">                const char *name3,</w:t>
+      </w:r>
+    </w:p>
+    <w:p>
+      <w:pPr>
+        <w:ind w:left="1440"/>
+        <w:rPr>
+          <w:color w:val="C45911" w:themeColor="accent2" w:themeShade="BF"/>
+        </w:rPr>
+      </w:pPr>
+      <w:r>
+        <w:rPr>
+          <w:color w:val="C45911" w:themeColor="accent2" w:themeShade="BF"/>
+        </w:rPr>
+        <w:t xml:space="preserve">                const char *name4,</w:t>
+      </w:r>
+    </w:p>
+    <w:p>
+      <w:pPr>
+        <w:ind w:left="1440"/>
+        <w:rPr>
+          <w:color w:val="C45911" w:themeColor="accent2" w:themeShade="BF"/>
+        </w:rPr>
+      </w:pPr>
+      <w:r>
+        <w:rPr>
+          <w:color w:val="C45911" w:themeColor="accent2" w:themeShade="BF"/>
+        </w:rPr>
+        <w:t xml:space="preserve">                V &amp;visitor);</w:t>
+      </w:r>
+    </w:p>
+    <w:p>
+      <w:pPr>
+        <w:ind w:left="1440"/>
+      </w:pPr>
+      <w:r>
+        <w:t>It passes the values of each index and the four named columns to the functor visitor sequentially from beginning to end</w:t>
+      </w:r>
+    </w:p>
+    <w:p>
+      <w:pPr>
+        <w:ind w:left="1440"/>
+      </w:pPr>
+      <w:r>
+        <w:t>NOTE: This method could be used to implement a pivot table.</w:t>
+      </w:r>
+    </w:p>
+    <w:p>
+      <w:pPr>
+        <w:ind w:left="1440"/>
+      </w:pPr>
+    </w:p>
+    <w:p>
+      <w:pPr>
+        <w:ind w:left="1440"/>
+      </w:pPr>
+      <w:r>
+        <w:rPr>
+          <w:i/>
+          <w:iCs/>
+        </w:rPr>
+        <w:t>T1</w:t>
+      </w:r>
+      <w:r>
+        <w:t>: Type of the first named column</w:t>
+      </w:r>
+    </w:p>
+    <w:p>
+      <w:pPr>
+        <w:ind w:left="1440"/>
+      </w:pPr>
+      <w:r>
+        <w:rPr>
+          <w:i/>
+          <w:iCs/>
+        </w:rPr>
+        <w:t>T2</w:t>
+      </w:r>
+      <w:r>
+        <w:t>: Type of the second named column</w:t>
+      </w:r>
+    </w:p>
+    <w:p>
+      <w:pPr>
+        <w:ind w:left="1440"/>
+      </w:pPr>
+      <w:r>
+        <w:rPr>
+          <w:i/>
+          <w:iCs/>
+        </w:rPr>
+        <w:t>T3</w:t>
+      </w:r>
+      <w:r>
+        <w:t>: Type of the third named column</w:t>
+      </w:r>
+    </w:p>
+    <w:p>
+      <w:pPr>
+        <w:ind w:left="1440"/>
+      </w:pPr>
+      <w:r>
+        <w:t>T4: Type of the forth named column</w:t>
+      </w:r>
+    </w:p>
+    <w:p>
+      <w:pPr>
+        <w:ind w:left="1440"/>
+      </w:pPr>
+      <w:r>
+        <w:rPr>
+          <w:i/>
+          <w:iCs/>
+        </w:rPr>
+        <w:t>V</w:t>
+      </w:r>
+      <w:r>
+        <w:t>: Type of the visitor functor</w:t>
+      </w:r>
+    </w:p>
+    <w:p>
+      <w:pPr>
+        <w:ind w:left="1440"/>
+      </w:pPr>
+      <w:r>
+        <w:rPr>
+          <w:i/>
+          <w:iCs/>
+        </w:rPr>
+        <w:t>name1</w:t>
+      </w:r>
+      <w:r>
+        <w:t>: Name of the first data column</w:t>
+      </w:r>
+    </w:p>
+    <w:p>
+      <w:pPr>
+        <w:ind w:left="1440"/>
+      </w:pPr>
+      <w:r>
+        <w:rPr>
+          <w:i/>
+          <w:iCs/>
+        </w:rPr>
+        <w:t>name2</w:t>
+      </w:r>
+      <w:r>
+        <w:t>: Name of the second data column</w:t>
+      </w:r>
+    </w:p>
+    <w:p>
+      <w:pPr>
+        <w:ind w:left="1440"/>
+      </w:pPr>
+      <w:r>
+        <w:rPr>
+          <w:i/>
+          <w:iCs/>
+        </w:rPr>
+        <w:t>name3</w:t>
+      </w:r>
+      <w:r>
+        <w:t>: Name of the third data column</w:t>
+      </w:r>
+    </w:p>
+    <w:p>
+      <w:pPr>
+        <w:ind w:left="1440"/>
+      </w:pPr>
+      <w:r>
+        <w:rPr>
+          <w:i/>
+          <w:iCs/>
+        </w:rPr>
         <w:lastRenderedPageBreak/>
-        <w:t>template&lt;typename T1, typename T2, typename V&gt;</w:t>
-      </w:r>
-    </w:p>
-    <w:p>
-      <w:pPr>
-        <w:ind w:left="1440"/>
-        <w:rPr>
-          <w:color w:val="C45911" w:themeColor="accent2" w:themeShade="BF"/>
-        </w:rPr>
-      </w:pPr>
-      <w:r>
-        <w:rPr>
-          <w:color w:val="C45911" w:themeColor="accent2" w:themeShade="BF"/>
-        </w:rPr>
-        <w:t>V &amp;visit (const char *name1, const char *name2, V &amp;visitor);</w:t>
-      </w:r>
-    </w:p>
-    <w:p>
-      <w:pPr>
-        <w:ind w:left="1440"/>
-      </w:pPr>
-      <w:r>
-        <w:t>It passes the values of each index and the two named columns to the functor visitor sequentially from beginning to end</w:t>
-      </w:r>
-    </w:p>
-    <w:p>
-      <w:pPr>
-        <w:ind w:left="1440"/>
-      </w:pPr>
-      <w:r>
-        <w:t>NOTE: This method could be used to implement a pivot table.</w:t>
-      </w:r>
-    </w:p>
-    <w:p>
-      <w:pPr>
-        <w:ind w:left="1440"/>
-      </w:pPr>
-    </w:p>
-    <w:p>
-      <w:pPr>
-        <w:ind w:left="1440"/>
-      </w:pPr>
-      <w:r>
-        <w:rPr>
-          <w:i/>
-          <w:iCs/>
-        </w:rPr>
-        <w:t>T1</w:t>
-      </w:r>
-      <w:r>
-        <w:t>: Type of the first named column</w:t>
-      </w:r>
-    </w:p>
-    <w:p>
-      <w:pPr>
-        <w:ind w:left="1440"/>
-      </w:pPr>
-      <w:r>
-        <w:rPr>
-          <w:i/>
-          <w:iCs/>
-        </w:rPr>
-        <w:t>T2</w:t>
-      </w:r>
-      <w:r>
-        <w:t>: Type of the second named column</w:t>
-      </w:r>
-    </w:p>
-    <w:p>
-      <w:pPr>
-        <w:ind w:left="1440"/>
-      </w:pPr>
-      <w:r>
-        <w:rPr>
-          <w:i/>
-          <w:iCs/>
-        </w:rPr>
-        <w:t>V</w:t>
-      </w:r>
-      <w:r>
-        <w:t>: Type of the visitor functor</w:t>
-      </w:r>
-    </w:p>
-    <w:p>
-      <w:pPr>
-        <w:ind w:left="1440"/>
-      </w:pPr>
-      <w:r>
-        <w:rPr>
-          <w:i/>
-          <w:iCs/>
-        </w:rPr>
-        <w:t>name1</w:t>
-      </w:r>
-      <w:r>
-        <w:t>: Name of the first data column</w:t>
-      </w:r>
-    </w:p>
-    <w:p>
-      <w:pPr>
-        <w:ind w:left="1440"/>
-      </w:pPr>
-      <w:r>
-        <w:rPr>
-          <w:i/>
-          <w:iCs/>
-        </w:rPr>
-        <w:t>name2</w:t>
-      </w:r>
-      <w:r>
-        <w:t>: Name of the second data column</w:t>
+        <w:t>name4</w:t>
+      </w:r>
+      <w:r>
+        <w:t xml:space="preserve">: Name of the </w:t>
+      </w:r>
+      <w:r>
+        <w:t>fourth</w:t>
+      </w:r>
+      <w:r>
+        <w:t xml:space="preserve"> data column</w:t>
       </w:r>
     </w:p>
     <w:p/>
@@ -22588,438 +23141,6 @@
         <w:rPr>
           <w:color w:val="C45911" w:themeColor="accent2" w:themeShade="BF"/>
         </w:rPr>
-        <w:t>template&lt;typename T1, typename T2, typename T3, typename V&gt;</w:t>
-      </w:r>
-    </w:p>
-    <w:p>
-      <w:pPr>
-        <w:ind w:left="1440"/>
-        <w:rPr>
-          <w:color w:val="C45911" w:themeColor="accent2" w:themeShade="BF"/>
-        </w:rPr>
-      </w:pPr>
-      <w:r>
-        <w:rPr>
-          <w:color w:val="C45911" w:themeColor="accent2" w:themeShade="BF"/>
-        </w:rPr>
-        <w:t>V &amp;visit (const char *name1,</w:t>
-      </w:r>
-      <w:r>
-        <w:rPr>
-          <w:color w:val="C45911" w:themeColor="accent2" w:themeShade="BF"/>
-        </w:rPr>
-        <w:t xml:space="preserve"> </w:t>
-      </w:r>
-      <w:r>
-        <w:rPr>
-          <w:color w:val="C45911" w:themeColor="accent2" w:themeShade="BF"/>
-        </w:rPr>
-        <w:t>const char *name2,</w:t>
-      </w:r>
-      <w:r>
-        <w:rPr>
-          <w:color w:val="C45911" w:themeColor="accent2" w:themeShade="BF"/>
-        </w:rPr>
-        <w:t xml:space="preserve"> </w:t>
-      </w:r>
-      <w:r>
-        <w:rPr>
-          <w:color w:val="C45911" w:themeColor="accent2" w:themeShade="BF"/>
-        </w:rPr>
-        <w:t>const char *name3,</w:t>
-      </w:r>
-      <w:r>
-        <w:rPr>
-          <w:color w:val="C45911" w:themeColor="accent2" w:themeShade="BF"/>
-        </w:rPr>
-        <w:t xml:space="preserve"> </w:t>
-      </w:r>
-      <w:r>
-        <w:rPr>
-          <w:color w:val="C45911" w:themeColor="accent2" w:themeShade="BF"/>
-        </w:rPr>
-        <w:t>V &amp;visitor);</w:t>
-      </w:r>
-    </w:p>
-    <w:p>
-      <w:pPr>
-        <w:ind w:left="1440"/>
-      </w:pPr>
-      <w:r>
-        <w:t>It passes the values of each index and the three named columns to the functor visitor sequentially from beginning to end</w:t>
-      </w:r>
-    </w:p>
-    <w:p>
-      <w:pPr>
-        <w:ind w:left="1440"/>
-      </w:pPr>
-      <w:r>
-        <w:t>NOTE: This method could be used to implement a pivot table.</w:t>
-      </w:r>
-    </w:p>
-    <w:p>
-      <w:pPr>
-        <w:ind w:left="1440"/>
-      </w:pPr>
-    </w:p>
-    <w:p>
-      <w:pPr>
-        <w:ind w:left="1440"/>
-      </w:pPr>
-      <w:r>
-        <w:rPr>
-          <w:i/>
-          <w:iCs/>
-        </w:rPr>
-        <w:t>T1</w:t>
-      </w:r>
-      <w:r>
-        <w:t>: Type of the first named column</w:t>
-      </w:r>
-    </w:p>
-    <w:p>
-      <w:pPr>
-        <w:ind w:left="1440"/>
-      </w:pPr>
-      <w:r>
-        <w:rPr>
-          <w:i/>
-          <w:iCs/>
-        </w:rPr>
-        <w:t>T2</w:t>
-      </w:r>
-      <w:r>
-        <w:t>: Type of the second named column</w:t>
-      </w:r>
-    </w:p>
-    <w:p>
-      <w:pPr>
-        <w:ind w:left="1440"/>
-      </w:pPr>
-      <w:r>
-        <w:rPr>
-          <w:i/>
-          <w:iCs/>
-        </w:rPr>
-        <w:t>T3</w:t>
-      </w:r>
-      <w:r>
-        <w:t>: Type of the third named column</w:t>
-      </w:r>
-    </w:p>
-    <w:p>
-      <w:pPr>
-        <w:ind w:left="1440"/>
-      </w:pPr>
-      <w:r>
-        <w:rPr>
-          <w:i/>
-          <w:iCs/>
-        </w:rPr>
-        <w:t>V</w:t>
-      </w:r>
-      <w:r>
-        <w:t>: Type of the visitor functor</w:t>
-      </w:r>
-    </w:p>
-    <w:p>
-      <w:pPr>
-        <w:ind w:left="1440"/>
-      </w:pPr>
-      <w:r>
-        <w:rPr>
-          <w:i/>
-          <w:iCs/>
-        </w:rPr>
-        <w:t>name1</w:t>
-      </w:r>
-      <w:r>
-        <w:t>: Name of the first data column</w:t>
-      </w:r>
-    </w:p>
-    <w:p>
-      <w:pPr>
-        <w:ind w:left="1440"/>
-      </w:pPr>
-      <w:r>
-        <w:rPr>
-          <w:i/>
-          <w:iCs/>
-        </w:rPr>
-        <w:t>name2</w:t>
-      </w:r>
-      <w:r>
-        <w:t>: Name of the second data column</w:t>
-      </w:r>
-    </w:p>
-    <w:p>
-      <w:pPr>
-        <w:ind w:left="1440"/>
-      </w:pPr>
-      <w:r>
-        <w:rPr>
-          <w:i/>
-          <w:iCs/>
-        </w:rPr>
-        <w:t>name3</w:t>
-      </w:r>
-      <w:r>
-        <w:t>: Name of the third data column</w:t>
-      </w:r>
-    </w:p>
-    <w:p/>
-    <w:p>
-      <w:pPr>
-        <w:ind w:left="1440"/>
-        <w:rPr>
-          <w:color w:val="C45911" w:themeColor="accent2" w:themeShade="BF"/>
-        </w:rPr>
-      </w:pPr>
-      <w:r>
-        <w:rPr>
-          <w:color w:val="C45911" w:themeColor="accent2" w:themeShade="BF"/>
-        </w:rPr>
-        <w:t>template&lt;typename T1, typename T2, typename T3, typename T4, typename V&gt;</w:t>
-      </w:r>
-    </w:p>
-    <w:p>
-      <w:pPr>
-        <w:ind w:left="1440"/>
-        <w:rPr>
-          <w:color w:val="C45911" w:themeColor="accent2" w:themeShade="BF"/>
-        </w:rPr>
-      </w:pPr>
-      <w:r>
-        <w:rPr>
-          <w:color w:val="C45911" w:themeColor="accent2" w:themeShade="BF"/>
-        </w:rPr>
-        <w:t>V &amp;visit (const char *name1,</w:t>
-      </w:r>
-    </w:p>
-    <w:p>
-      <w:pPr>
-        <w:ind w:left="1440"/>
-        <w:rPr>
-          <w:color w:val="C45911" w:themeColor="accent2" w:themeShade="BF"/>
-        </w:rPr>
-      </w:pPr>
-      <w:r>
-        <w:rPr>
-          <w:color w:val="C45911" w:themeColor="accent2" w:themeShade="BF"/>
-        </w:rPr>
-        <w:t xml:space="preserve">                const char *name2,</w:t>
-      </w:r>
-    </w:p>
-    <w:p>
-      <w:pPr>
-        <w:ind w:left="1440"/>
-        <w:rPr>
-          <w:color w:val="C45911" w:themeColor="accent2" w:themeShade="BF"/>
-        </w:rPr>
-      </w:pPr>
-      <w:r>
-        <w:rPr>
-          <w:color w:val="C45911" w:themeColor="accent2" w:themeShade="BF"/>
-        </w:rPr>
-        <w:t xml:space="preserve">                const char *name3,</w:t>
-      </w:r>
-    </w:p>
-    <w:p>
-      <w:pPr>
-        <w:ind w:left="1440"/>
-        <w:rPr>
-          <w:color w:val="C45911" w:themeColor="accent2" w:themeShade="BF"/>
-        </w:rPr>
-      </w:pPr>
-      <w:r>
-        <w:rPr>
-          <w:color w:val="C45911" w:themeColor="accent2" w:themeShade="BF"/>
-        </w:rPr>
-        <w:t xml:space="preserve">                const char *name4,</w:t>
-      </w:r>
-    </w:p>
-    <w:p>
-      <w:pPr>
-        <w:ind w:left="1440"/>
-        <w:rPr>
-          <w:color w:val="C45911" w:themeColor="accent2" w:themeShade="BF"/>
-        </w:rPr>
-      </w:pPr>
-      <w:r>
-        <w:rPr>
-          <w:color w:val="C45911" w:themeColor="accent2" w:themeShade="BF"/>
-        </w:rPr>
-        <w:t xml:space="preserve">                V &amp;visitor);</w:t>
-      </w:r>
-    </w:p>
-    <w:p>
-      <w:pPr>
-        <w:ind w:left="1440"/>
-      </w:pPr>
-      <w:r>
-        <w:t>It passes the values of each index and the four named columns to the functor visitor sequentially from beginning to end</w:t>
-      </w:r>
-    </w:p>
-    <w:p>
-      <w:pPr>
-        <w:ind w:left="1440"/>
-      </w:pPr>
-      <w:r>
-        <w:t>NOTE: This method could be used to implement a pivot table.</w:t>
-      </w:r>
-    </w:p>
-    <w:p>
-      <w:pPr>
-        <w:ind w:left="1440"/>
-      </w:pPr>
-    </w:p>
-    <w:p>
-      <w:pPr>
-        <w:ind w:left="1440"/>
-      </w:pPr>
-      <w:r>
-        <w:rPr>
-          <w:i/>
-          <w:iCs/>
-        </w:rPr>
-        <w:t>T1</w:t>
-      </w:r>
-      <w:r>
-        <w:t>: Type of the first named column</w:t>
-      </w:r>
-    </w:p>
-    <w:p>
-      <w:pPr>
-        <w:ind w:left="1440"/>
-      </w:pPr>
-      <w:r>
-        <w:rPr>
-          <w:i/>
-          <w:iCs/>
-        </w:rPr>
-        <w:t>T2</w:t>
-      </w:r>
-      <w:r>
-        <w:t>: Type of the second named column</w:t>
-      </w:r>
-    </w:p>
-    <w:p>
-      <w:pPr>
-        <w:ind w:left="1440"/>
-      </w:pPr>
-      <w:r>
-        <w:rPr>
-          <w:i/>
-          <w:iCs/>
-        </w:rPr>
-        <w:t>T3</w:t>
-      </w:r>
-      <w:r>
-        <w:t>: Type of the third named column</w:t>
-      </w:r>
-    </w:p>
-    <w:p>
-      <w:pPr>
-        <w:ind w:left="1440"/>
-      </w:pPr>
-      <w:r>
-        <w:t>T4: Type of the forth named column</w:t>
-      </w:r>
-    </w:p>
-    <w:p>
-      <w:pPr>
-        <w:ind w:left="1440"/>
-      </w:pPr>
-      <w:r>
-        <w:rPr>
-          <w:i/>
-          <w:iCs/>
-        </w:rPr>
-        <w:t>V</w:t>
-      </w:r>
-      <w:r>
-        <w:t>: Type of the visitor functor</w:t>
-      </w:r>
-    </w:p>
-    <w:p>
-      <w:pPr>
-        <w:ind w:left="1440"/>
-      </w:pPr>
-      <w:r>
-        <w:rPr>
-          <w:i/>
-          <w:iCs/>
-        </w:rPr>
-        <w:t>name1</w:t>
-      </w:r>
-      <w:r>
-        <w:t>: Name of the first data column</w:t>
-      </w:r>
-    </w:p>
-    <w:p>
-      <w:pPr>
-        <w:ind w:left="1440"/>
-      </w:pPr>
-      <w:r>
-        <w:rPr>
-          <w:i/>
-          <w:iCs/>
-        </w:rPr>
-        <w:t>name2</w:t>
-      </w:r>
-      <w:r>
-        <w:t>: Name of the second data column</w:t>
-      </w:r>
-    </w:p>
-    <w:p>
-      <w:pPr>
-        <w:ind w:left="1440"/>
-      </w:pPr>
-      <w:r>
-        <w:rPr>
-          <w:i/>
-          <w:iCs/>
-        </w:rPr>
-        <w:t>name3</w:t>
-      </w:r>
-      <w:r>
-        <w:t>: Name of the third data column</w:t>
-      </w:r>
-    </w:p>
-    <w:p>
-      <w:pPr>
-        <w:ind w:left="1440"/>
-      </w:pPr>
-      <w:r>
-        <w:rPr>
-          <w:i/>
-          <w:iCs/>
-        </w:rPr>
-        <w:t>name4</w:t>
-      </w:r>
-      <w:r>
-        <w:t xml:space="preserve">: Name of the </w:t>
-      </w:r>
-      <w:r>
-        <w:t>fourth</w:t>
-      </w:r>
-      <w:r>
-        <w:t xml:space="preserve"> data column</w:t>
-      </w:r>
-    </w:p>
-    <w:p/>
-    <w:p>
-      <w:pPr>
-        <w:ind w:left="1440"/>
-        <w:rPr>
-          <w:color w:val="C45911" w:themeColor="accent2" w:themeShade="BF"/>
-        </w:rPr>
-      </w:pPr>
-      <w:r>
-        <w:rPr>
-          <w:color w:val="C45911" w:themeColor="accent2" w:themeShade="BF"/>
-        </w:rPr>
-        <w:lastRenderedPageBreak/>
         <w:t>template&lt;typename T1,</w:t>
       </w:r>
       <w:r>
@@ -23606,6 +23727,7 @@
           <w:i/>
           <w:iCs/>
         </w:rPr>
+        <w:lastRenderedPageBreak/>
         <w:t>name1</w:t>
       </w:r>
       <w:r>
@@ -34118,7 +34240,7 @@
 </file>
 
 <file path=customXml/itemProps1.xml><?xml version="1.0" encoding="utf-8"?>
-<ds:datastoreItem xmlns:ds="http://schemas.openxmlformats.org/officeDocument/2006/customXml" ds:itemID="{4016A6A7-03D9-A84C-A650-80C2B8A1D964}">
+<ds:datastoreItem xmlns:ds="http://schemas.openxmlformats.org/officeDocument/2006/customXml" ds:itemID="{F209678D-5CCA-6648-A1C8-714939F2C6EF}">
   <ds:schemaRefs>
     <ds:schemaRef ds:uri="http://schemas.openxmlformats.org/officeDocument/2006/bibliography"/>
   </ds:schemaRefs>

</xml_diff>

<commit_message>
Updated docs/comments for json format
</commit_message>
<xml_diff>
--- a/docs/DataFrameDoc.docx
+++ b/docs/DataFrameDoc.docx
@@ -18781,7 +18781,21 @@
         <w:rPr>
           <w:color w:val="C45911" w:themeColor="accent2" w:themeShade="BF"/>
         </w:rPr>
-        <w:t>io_format iof = io_format::csv</w:t>
+        <w:t xml:space="preserve">io_format iof = </w:t>
+      </w:r>
+      <w:proofErr w:type="spellStart"/>
+      <w:r>
+        <w:rPr>
+          <w:color w:val="C45911" w:themeColor="accent2" w:themeShade="BF"/>
+        </w:rPr>
+        <w:t>io_format</w:t>
+      </w:r>
+      <w:proofErr w:type="spellEnd"/>
+      <w:r>
+        <w:rPr>
+          <w:color w:val="C45911" w:themeColor="accent2" w:themeShade="BF"/>
+        </w:rPr>
+        <w:t>::csv</w:t>
       </w:r>
       <w:r>
         <w:rPr>
@@ -18795,7 +18809,18 @@
         <w:ind w:left="1440"/>
       </w:pPr>
       <w:r>
-        <w:t>It outputs the content of DataFrame into the stream o as text in the following format:</w:t>
+        <w:t>It outputs the content of DataFrame into the stream o</w:t>
+      </w:r>
+      <w:r>
+        <w:t>. Currently two formats (i.e. csv, json) are supported specified by the iof parameter.</w:t>
+      </w:r>
+    </w:p>
+    <w:p>
+      <w:pPr>
+        <w:ind w:left="1440"/>
+      </w:pPr>
+      <w:r>
+        <w:t>The csv file format must be:</w:t>
       </w:r>
     </w:p>
     <w:p>
@@ -18804,14 +18829,18 @@
         <w:rPr>
           <w:i/>
           <w:iCs/>
-        </w:rPr>
-      </w:pPr>
-      <w:r>
-        <w:rPr>
-          <w:i/>
-          <w:iCs/>
-        </w:rPr>
-        <w:t>INDEX:&lt;Comma delimited list of values&gt;</w:t>
+          <w:sz w:val="18"/>
+          <w:szCs w:val="18"/>
+        </w:rPr>
+      </w:pPr>
+      <w:r>
+        <w:rPr>
+          <w:i/>
+          <w:iCs/>
+          <w:sz w:val="18"/>
+          <w:szCs w:val="18"/>
+        </w:rPr>
+        <w:t>INDEX:&lt;Number of data points&gt;:&lt;Comma delimited list of values&gt;</w:t>
       </w:r>
     </w:p>
     <w:p>
@@ -18820,14 +18849,18 @@
         <w:rPr>
           <w:i/>
           <w:iCs/>
-        </w:rPr>
-      </w:pPr>
-      <w:r>
-        <w:rPr>
-          <w:i/>
-          <w:iCs/>
-        </w:rPr>
-        <w:t>&lt;Column1 name&gt;:&lt;Column1 type&gt;:&lt;Comma delimited list of values&gt;</w:t>
+          <w:sz w:val="18"/>
+          <w:szCs w:val="18"/>
+        </w:rPr>
+      </w:pPr>
+      <w:r>
+        <w:rPr>
+          <w:i/>
+          <w:iCs/>
+          <w:sz w:val="18"/>
+          <w:szCs w:val="18"/>
+        </w:rPr>
+        <w:t>&lt;Column1 name&gt;:&lt;Number of data points&gt;:&lt;Column1 type&gt;:&lt;Comma delimited list of values&gt;</w:t>
       </w:r>
     </w:p>
     <w:p>
@@ -18836,32 +18869,295 @@
         <w:rPr>
           <w:i/>
           <w:iCs/>
-        </w:rPr>
-      </w:pPr>
-      <w:r>
-        <w:rPr>
-          <w:i/>
-          <w:iCs/>
-        </w:rPr>
-        <w:t>&lt;Column2 name&gt;:&lt;Column2 type&gt;:&lt;Comma delimited list of values&gt;</w:t>
-      </w:r>
-    </w:p>
-    <w:p>
-      <w:pPr>
-        <w:rPr>
-          <w:i/>
-          <w:iCs/>
-        </w:rPr>
-      </w:pPr>
-      <w:bookmarkStart w:id="0" w:name="_GoBack"/>
-      <w:bookmarkEnd w:id="0"/>
-    </w:p>
-    <w:p>
-      <w:pPr>
-        <w:ind w:left="1440"/>
-      </w:pPr>
-      <w:r>
-        <w:t>More recently, there is also a json format added.</w:t>
+          <w:sz w:val="18"/>
+          <w:szCs w:val="18"/>
+        </w:rPr>
+      </w:pPr>
+      <w:r>
+        <w:rPr>
+          <w:i/>
+          <w:iCs/>
+          <w:sz w:val="18"/>
+          <w:szCs w:val="18"/>
+        </w:rPr>
+        <w:t>&lt;Column2 name&gt;:&lt;Number of data points&gt;:&lt;Column2 type&gt;:&lt;Comma delimited list of values&gt;</w:t>
+      </w:r>
+    </w:p>
+    <w:p>
+      <w:pPr>
+        <w:ind w:left="2160"/>
+        <w:rPr>
+          <w:i/>
+          <w:iCs/>
+          <w:sz w:val="18"/>
+          <w:szCs w:val="18"/>
+        </w:rPr>
+      </w:pPr>
+      <w:r>
+        <w:rPr>
+          <w:i/>
+          <w:iCs/>
+          <w:sz w:val="18"/>
+          <w:szCs w:val="18"/>
+        </w:rPr>
+        <w:t>.</w:t>
+      </w:r>
+    </w:p>
+    <w:p>
+      <w:pPr>
+        <w:ind w:left="2160"/>
+        <w:rPr>
+          <w:i/>
+          <w:iCs/>
+          <w:sz w:val="18"/>
+          <w:szCs w:val="18"/>
+        </w:rPr>
+      </w:pPr>
+      <w:r>
+        <w:rPr>
+          <w:i/>
+          <w:iCs/>
+          <w:sz w:val="18"/>
+          <w:szCs w:val="18"/>
+        </w:rPr>
+        <w:t>.</w:t>
+      </w:r>
+    </w:p>
+    <w:p>
+      <w:pPr>
+        <w:ind w:left="2160"/>
+        <w:rPr>
+          <w:i/>
+          <w:iCs/>
+          <w:sz w:val="18"/>
+          <w:szCs w:val="18"/>
+        </w:rPr>
+      </w:pPr>
+      <w:r>
+        <w:rPr>
+          <w:i/>
+          <w:iCs/>
+          <w:sz w:val="18"/>
+          <w:szCs w:val="18"/>
+        </w:rPr>
+        <w:t>.</w:t>
+      </w:r>
+    </w:p>
+    <w:p>
+      <w:pPr>
+        <w:ind w:left="1440"/>
+      </w:pPr>
+      <w:r>
+        <w:t>All empty lines or lines starting with # will be skipped.</w:t>
+      </w:r>
+    </w:p>
+    <w:p>
+      <w:pPr>
+        <w:ind w:left="1440"/>
+      </w:pPr>
+    </w:p>
+    <w:p>
+      <w:pPr>
+        <w:ind w:left="1440"/>
+      </w:pPr>
+      <w:r>
+        <w:t>The JSON file format looks like this:</w:t>
+      </w:r>
+    </w:p>
+    <w:p>
+      <w:pPr>
+        <w:ind w:left="2160"/>
+        <w:rPr>
+          <w:i/>
+          <w:iCs/>
+          <w:sz w:val="18"/>
+          <w:szCs w:val="18"/>
+        </w:rPr>
+      </w:pPr>
+      <w:r>
+        <w:rPr>
+          <w:i/>
+          <w:iCs/>
+          <w:sz w:val="18"/>
+          <w:szCs w:val="18"/>
+        </w:rPr>
+        <w:t>{</w:t>
+      </w:r>
+    </w:p>
+    <w:p>
+      <w:pPr>
+        <w:ind w:left="2160"/>
+        <w:rPr>
+          <w:i/>
+          <w:iCs/>
+          <w:sz w:val="18"/>
+          <w:szCs w:val="18"/>
+        </w:rPr>
+      </w:pPr>
+      <w:r>
+        <w:rPr>
+          <w:i/>
+          <w:iCs/>
+          <w:sz w:val="18"/>
+          <w:szCs w:val="18"/>
+        </w:rPr>
+        <w:t>"INDEX":{"N":3,"T":"ulong","D":[123450,123451,123452]},</w:t>
+      </w:r>
+    </w:p>
+    <w:p>
+      <w:pPr>
+        <w:ind w:left="2160"/>
+        <w:rPr>
+          <w:i/>
+          <w:iCs/>
+          <w:sz w:val="18"/>
+          <w:szCs w:val="18"/>
+        </w:rPr>
+      </w:pPr>
+      <w:r>
+        <w:rPr>
+          <w:i/>
+          <w:iCs/>
+          <w:sz w:val="18"/>
+          <w:szCs w:val="18"/>
+        </w:rPr>
+        <w:t>"col_3":{"N":3,"T":"double","D":[15.2,16.34,17.764]},</w:t>
+      </w:r>
+    </w:p>
+    <w:p>
+      <w:pPr>
+        <w:ind w:left="2160"/>
+        <w:rPr>
+          <w:i/>
+          <w:iCs/>
+          <w:sz w:val="18"/>
+          <w:szCs w:val="18"/>
+        </w:rPr>
+      </w:pPr>
+      <w:r>
+        <w:rPr>
+          <w:i/>
+          <w:iCs/>
+          <w:sz w:val="18"/>
+          <w:szCs w:val="18"/>
+        </w:rPr>
+        <w:t>"col_4":{"N":3,"T":"int","D":[22,23,24]},</w:t>
+      </w:r>
+    </w:p>
+    <w:p>
+      <w:pPr>
+        <w:ind w:left="2160"/>
+        <w:rPr>
+          <w:i/>
+          <w:iCs/>
+          <w:sz w:val="18"/>
+          <w:szCs w:val="18"/>
+        </w:rPr>
+      </w:pPr>
+      <w:r>
+        <w:rPr>
+          <w:i/>
+          <w:iCs/>
+          <w:sz w:val="18"/>
+          <w:szCs w:val="18"/>
+        </w:rPr>
+        <w:t>"col_str":{"N":3,"T":"string","D":["11","22","33"]},</w:t>
+      </w:r>
+    </w:p>
+    <w:p>
+      <w:pPr>
+        <w:ind w:left="2160"/>
+        <w:rPr>
+          <w:i/>
+          <w:iCs/>
+          <w:sz w:val="18"/>
+          <w:szCs w:val="18"/>
+        </w:rPr>
+      </w:pPr>
+      <w:r>
+        <w:rPr>
+          <w:i/>
+          <w:iCs/>
+          <w:sz w:val="18"/>
+          <w:szCs w:val="18"/>
+        </w:rPr>
+        <w:t>"col_2":{"N":3,"T":"double","D":[8,9.001,10]},</w:t>
+      </w:r>
+    </w:p>
+    <w:p>
+      <w:pPr>
+        <w:ind w:left="2160"/>
+        <w:rPr>
+          <w:i/>
+          <w:iCs/>
+          <w:sz w:val="18"/>
+          <w:szCs w:val="18"/>
+        </w:rPr>
+      </w:pPr>
+      <w:r>
+        <w:rPr>
+          <w:i/>
+          <w:iCs/>
+          <w:sz w:val="18"/>
+          <w:szCs w:val="18"/>
+        </w:rPr>
+        <w:t>"col_1":{"N":3,"T":"double","D":[1,2,3.456]}</w:t>
+      </w:r>
+    </w:p>
+    <w:p>
+      <w:pPr>
+        <w:ind w:left="2160"/>
+      </w:pPr>
+      <w:r>
+        <w:rPr>
+          <w:i/>
+          <w:iCs/>
+          <w:sz w:val="18"/>
+          <w:szCs w:val="18"/>
+        </w:rPr>
+        <w:t>}</w:t>
+      </w:r>
+    </w:p>
+    <w:p>
+      <w:pPr>
+        <w:ind w:left="1440"/>
+      </w:pPr>
+      <w:r>
+        <w:t xml:space="preserve">Please note DataFrame json does not follow json spec 100%. In json, there is </w:t>
+      </w:r>
+      <w:proofErr w:type="spellStart"/>
+      <w:r>
+        <w:t>not</w:t>
+      </w:r>
+      <w:proofErr w:type="spellEnd"/>
+      <w:r>
+        <w:t xml:space="preserve"> particular order in dictionary fields. But in DataFrame json:</w:t>
+      </w:r>
+    </w:p>
+    <w:p>
+      <w:pPr>
+        <w:pStyle w:val="ListParagraph"/>
+        <w:numPr>
+          <w:ilvl w:val="0"/>
+          <w:numId w:val="4"/>
+        </w:numPr>
+        <w:ind w:left="1800"/>
+      </w:pPr>
+      <w:r>
+        <w:t>Column “INDEX” must be the first column</w:t>
+      </w:r>
+    </w:p>
+    <w:p>
+      <w:pPr>
+        <w:pStyle w:val="ListParagraph"/>
+        <w:numPr>
+          <w:ilvl w:val="0"/>
+          <w:numId w:val="4"/>
+        </w:numPr>
+        <w:ind w:left="1800"/>
+      </w:pPr>
+      <w:r>
+        <w:t>Fields in column dictionaries must be in N, T, D order</w:t>
       </w:r>
     </w:p>
     <w:p>
@@ -19024,6 +19320,7 @@
         <w:rPr>
           <w:color w:val="C45911" w:themeColor="accent2" w:themeShade="BF"/>
         </w:rPr>
+        <w:lastRenderedPageBreak/>
         <w:t xml:space="preserve">                      </w:t>
       </w:r>
       <w:r>
@@ -19062,7 +19359,7 @@
         <w:rPr>
           <w:color w:val="C45911" w:themeColor="accent2" w:themeShade="BF"/>
         </w:rPr>
-        <w:t>bool read (const char *file_name</w:t>
+        <w:t>bool read(const char *file_name</w:t>
       </w:r>
       <w:r>
         <w:rPr>
@@ -19088,7 +19385,24 @@
         <w:ind w:left="1440"/>
       </w:pPr>
       <w:r>
-        <w:t>It inputs the contents of a text file into itself (i.e. DataFrame). The format of the file must be:</w:t>
+        <w:t>It inputs the contents of a text file into itself (i.e. DataFrame).</w:t>
+      </w:r>
+      <w:r>
+        <w:t xml:space="preserve"> Currently two formats (i.e. csv, json) are supported specified by the iof parameter.</w:t>
+      </w:r>
+    </w:p>
+    <w:p>
+      <w:pPr>
+        <w:ind w:left="1440"/>
+      </w:pPr>
+      <w:r>
+        <w:t xml:space="preserve">The </w:t>
+      </w:r>
+      <w:r>
+        <w:t xml:space="preserve">csv file </w:t>
+      </w:r>
+      <w:r>
+        <w:t>format must be:</w:t>
       </w:r>
     </w:p>
     <w:p>
@@ -19097,14 +19411,36 @@
         <w:rPr>
           <w:i/>
           <w:iCs/>
-        </w:rPr>
-      </w:pPr>
-      <w:r>
-        <w:rPr>
-          <w:i/>
-          <w:iCs/>
-        </w:rPr>
-        <w:t>INDEX:&lt;Comma delimited list of values&gt;</w:t>
+          <w:sz w:val="18"/>
+          <w:szCs w:val="18"/>
+        </w:rPr>
+      </w:pPr>
+      <w:r>
+        <w:rPr>
+          <w:i/>
+          <w:iCs/>
+          <w:sz w:val="18"/>
+          <w:szCs w:val="18"/>
+        </w:rPr>
+        <w:t>INDEX:</w:t>
+      </w:r>
+      <w:r>
+        <w:rPr>
+          <w:i/>
+          <w:iCs/>
+          <w:sz w:val="18"/>
+          <w:szCs w:val="18"/>
+        </w:rPr>
+        <w:t>&lt;Number of data points&gt;:</w:t>
+      </w:r>
+      <w:r>
+        <w:rPr>
+          <w:i/>
+          <w:iCs/>
+          <w:sz w:val="18"/>
+          <w:szCs w:val="18"/>
+        </w:rPr>
+        <w:t>&lt;Comma delimited list of values&gt;</w:t>
       </w:r>
     </w:p>
     <w:p>
@@ -19113,14 +19449,36 @@
         <w:rPr>
           <w:i/>
           <w:iCs/>
-        </w:rPr>
-      </w:pPr>
-      <w:r>
-        <w:rPr>
-          <w:i/>
-          <w:iCs/>
-        </w:rPr>
-        <w:t>&lt;Column1 name&gt;:&lt;Column1 type&gt;:&lt;Comma delimited list of values&gt;</w:t>
+          <w:sz w:val="18"/>
+          <w:szCs w:val="18"/>
+        </w:rPr>
+      </w:pPr>
+      <w:r>
+        <w:rPr>
+          <w:i/>
+          <w:iCs/>
+          <w:sz w:val="18"/>
+          <w:szCs w:val="18"/>
+        </w:rPr>
+        <w:t>&lt;Column1 name&gt;</w:t>
+      </w:r>
+      <w:r>
+        <w:rPr>
+          <w:i/>
+          <w:iCs/>
+          <w:sz w:val="18"/>
+          <w:szCs w:val="18"/>
+        </w:rPr>
+        <w:t>:&lt;Number of data points&gt;</w:t>
+      </w:r>
+      <w:r>
+        <w:rPr>
+          <w:i/>
+          <w:iCs/>
+          <w:sz w:val="18"/>
+          <w:szCs w:val="18"/>
+        </w:rPr>
+        <w:t>:&lt;Column1 type&gt;:&lt;Comma delimited list of values&gt;</w:t>
       </w:r>
     </w:p>
     <w:p>
@@ -19129,27 +19487,319 @@
         <w:rPr>
           <w:i/>
           <w:iCs/>
-        </w:rPr>
-      </w:pPr>
-      <w:r>
-        <w:rPr>
-          <w:i/>
-          <w:iCs/>
-        </w:rPr>
-        <w:t>&lt;Column2 name&gt;:&lt;Column2 type&gt;:&lt;Comma delimited list of values&gt;</w:t>
-      </w:r>
-    </w:p>
-    <w:p>
-      <w:pPr>
-        <w:ind w:left="1440"/>
-      </w:pPr>
-      <w:r>
-        <w:t>All empty lines or lines starting with # will be skipped.</w:t>
-      </w:r>
-    </w:p>
-    <w:p>
-      <w:pPr>
-        <w:ind w:left="1440"/>
+          <w:sz w:val="18"/>
+          <w:szCs w:val="18"/>
+        </w:rPr>
+      </w:pPr>
+      <w:r>
+        <w:rPr>
+          <w:i/>
+          <w:iCs/>
+          <w:sz w:val="18"/>
+          <w:szCs w:val="18"/>
+        </w:rPr>
+        <w:t>&lt;Column2 name&gt;</w:t>
+      </w:r>
+      <w:r>
+        <w:rPr>
+          <w:i/>
+          <w:iCs/>
+          <w:sz w:val="18"/>
+          <w:szCs w:val="18"/>
+        </w:rPr>
+        <w:t>:&lt;Number of data points&gt;</w:t>
+      </w:r>
+      <w:r>
+        <w:rPr>
+          <w:i/>
+          <w:iCs/>
+          <w:sz w:val="18"/>
+          <w:szCs w:val="18"/>
+        </w:rPr>
+        <w:t>:&lt;Column2 type&gt;:&lt;Comma delimited list of values&gt;</w:t>
+      </w:r>
+    </w:p>
+    <w:p>
+      <w:pPr>
+        <w:ind w:left="2160"/>
+        <w:rPr>
+          <w:i/>
+          <w:iCs/>
+          <w:sz w:val="18"/>
+          <w:szCs w:val="18"/>
+        </w:rPr>
+      </w:pPr>
+      <w:r>
+        <w:rPr>
+          <w:i/>
+          <w:iCs/>
+          <w:sz w:val="18"/>
+          <w:szCs w:val="18"/>
+        </w:rPr>
+        <w:t>.</w:t>
+      </w:r>
+    </w:p>
+    <w:p>
+      <w:pPr>
+        <w:ind w:left="2160"/>
+        <w:rPr>
+          <w:i/>
+          <w:iCs/>
+          <w:sz w:val="18"/>
+          <w:szCs w:val="18"/>
+        </w:rPr>
+      </w:pPr>
+      <w:r>
+        <w:rPr>
+          <w:i/>
+          <w:iCs/>
+          <w:sz w:val="18"/>
+          <w:szCs w:val="18"/>
+        </w:rPr>
+        <w:t>.</w:t>
+      </w:r>
+    </w:p>
+    <w:p>
+      <w:pPr>
+        <w:ind w:left="2160"/>
+        <w:rPr>
+          <w:i/>
+          <w:iCs/>
+          <w:sz w:val="18"/>
+          <w:szCs w:val="18"/>
+        </w:rPr>
+      </w:pPr>
+      <w:r>
+        <w:rPr>
+          <w:i/>
+          <w:iCs/>
+          <w:sz w:val="18"/>
+          <w:szCs w:val="18"/>
+        </w:rPr>
+        <w:t>.</w:t>
+      </w:r>
+    </w:p>
+    <w:p>
+      <w:pPr>
+        <w:ind w:left="1440"/>
+      </w:pPr>
+      <w:r>
+        <w:t xml:space="preserve">All empty lines or lines starting </w:t>
+      </w:r>
+      <w:bookmarkStart w:id="0" w:name="_GoBack"/>
+      <w:bookmarkEnd w:id="0"/>
+      <w:r>
+        <w:t>with # will be skipped.</w:t>
+      </w:r>
+    </w:p>
+    <w:p>
+      <w:pPr>
+        <w:ind w:left="1440"/>
+      </w:pPr>
+    </w:p>
+    <w:p>
+      <w:pPr>
+        <w:ind w:left="1440"/>
+      </w:pPr>
+      <w:r>
+        <w:t>The JSON file format looks like this:</w:t>
+      </w:r>
+    </w:p>
+    <w:p>
+      <w:pPr>
+        <w:ind w:left="2160"/>
+        <w:rPr>
+          <w:i/>
+          <w:iCs/>
+          <w:sz w:val="18"/>
+          <w:szCs w:val="18"/>
+        </w:rPr>
+      </w:pPr>
+      <w:r>
+        <w:rPr>
+          <w:i/>
+          <w:iCs/>
+          <w:sz w:val="18"/>
+          <w:szCs w:val="18"/>
+        </w:rPr>
+        <w:t>{</w:t>
+      </w:r>
+    </w:p>
+    <w:p>
+      <w:pPr>
+        <w:ind w:left="2160"/>
+        <w:rPr>
+          <w:i/>
+          <w:iCs/>
+          <w:sz w:val="18"/>
+          <w:szCs w:val="18"/>
+        </w:rPr>
+      </w:pPr>
+      <w:r>
+        <w:rPr>
+          <w:i/>
+          <w:iCs/>
+          <w:sz w:val="18"/>
+          <w:szCs w:val="18"/>
+        </w:rPr>
+        <w:t>"INDEX":{"N":3,"T":"ulong","D":[123450,123451,123452]},</w:t>
+      </w:r>
+    </w:p>
+    <w:p>
+      <w:pPr>
+        <w:ind w:left="2160"/>
+        <w:rPr>
+          <w:i/>
+          <w:iCs/>
+          <w:sz w:val="18"/>
+          <w:szCs w:val="18"/>
+        </w:rPr>
+      </w:pPr>
+      <w:r>
+        <w:rPr>
+          <w:i/>
+          <w:iCs/>
+          <w:sz w:val="18"/>
+          <w:szCs w:val="18"/>
+        </w:rPr>
+        <w:t>"col_3":{"N":3,"T":"double","D":[15.2,16.34,17.764]},</w:t>
+      </w:r>
+    </w:p>
+    <w:p>
+      <w:pPr>
+        <w:ind w:left="2160"/>
+        <w:rPr>
+          <w:i/>
+          <w:iCs/>
+          <w:sz w:val="18"/>
+          <w:szCs w:val="18"/>
+        </w:rPr>
+      </w:pPr>
+      <w:r>
+        <w:rPr>
+          <w:i/>
+          <w:iCs/>
+          <w:sz w:val="18"/>
+          <w:szCs w:val="18"/>
+        </w:rPr>
+        <w:t>"col_4":{"N":3,"T":"int","D":[22,23,24]},</w:t>
+      </w:r>
+    </w:p>
+    <w:p>
+      <w:pPr>
+        <w:ind w:left="2160"/>
+        <w:rPr>
+          <w:i/>
+          <w:iCs/>
+          <w:sz w:val="18"/>
+          <w:szCs w:val="18"/>
+        </w:rPr>
+      </w:pPr>
+      <w:r>
+        <w:rPr>
+          <w:i/>
+          <w:iCs/>
+          <w:sz w:val="18"/>
+          <w:szCs w:val="18"/>
+        </w:rPr>
+        <w:t>"col_str":{"N":3,"T":"string","D":["11","22","33"]},</w:t>
+      </w:r>
+    </w:p>
+    <w:p>
+      <w:pPr>
+        <w:ind w:left="2160"/>
+        <w:rPr>
+          <w:i/>
+          <w:iCs/>
+          <w:sz w:val="18"/>
+          <w:szCs w:val="18"/>
+        </w:rPr>
+      </w:pPr>
+      <w:r>
+        <w:rPr>
+          <w:i/>
+          <w:iCs/>
+          <w:sz w:val="18"/>
+          <w:szCs w:val="18"/>
+        </w:rPr>
+        <w:t>"col_2":{"N":3,"T":"double","D":[8,9.001,10]},</w:t>
+      </w:r>
+    </w:p>
+    <w:p>
+      <w:pPr>
+        <w:ind w:left="2160"/>
+        <w:rPr>
+          <w:i/>
+          <w:iCs/>
+          <w:sz w:val="18"/>
+          <w:szCs w:val="18"/>
+        </w:rPr>
+      </w:pPr>
+      <w:r>
+        <w:rPr>
+          <w:i/>
+          <w:iCs/>
+          <w:sz w:val="18"/>
+          <w:szCs w:val="18"/>
+        </w:rPr>
+        <w:t>"col_1":{"N":3,"T":"double","D":[1,2,3.456]}</w:t>
+      </w:r>
+    </w:p>
+    <w:p>
+      <w:pPr>
+        <w:ind w:left="2160"/>
+      </w:pPr>
+      <w:r>
+        <w:rPr>
+          <w:i/>
+          <w:iCs/>
+          <w:sz w:val="18"/>
+          <w:szCs w:val="18"/>
+        </w:rPr>
+        <w:t>}</w:t>
+      </w:r>
+    </w:p>
+    <w:p>
+      <w:pPr>
+        <w:ind w:left="1440"/>
+      </w:pPr>
+      <w:r>
+        <w:t>Please note DataFrame json does not follow json spec 100%. In json, there is not particular order in dictionary fields. But in DataFrame json:</w:t>
+      </w:r>
+    </w:p>
+    <w:p>
+      <w:pPr>
+        <w:pStyle w:val="ListParagraph"/>
+        <w:numPr>
+          <w:ilvl w:val="0"/>
+          <w:numId w:val="4"/>
+        </w:numPr>
+        <w:ind w:left="1800"/>
+      </w:pPr>
+      <w:r>
+        <w:t>Column “INDEX” must be the first column</w:t>
+      </w:r>
+    </w:p>
+    <w:p>
+      <w:pPr>
+        <w:pStyle w:val="ListParagraph"/>
+        <w:numPr>
+          <w:ilvl w:val="0"/>
+          <w:numId w:val="4"/>
+        </w:numPr>
+        <w:ind w:left="1800"/>
+      </w:pPr>
+      <w:r>
+        <w:t>Fields in column dictionaries must be in N, T, D order</w:t>
+      </w:r>
+    </w:p>
+    <w:p>
+      <w:pPr>
+        <w:ind w:left="360"/>
+        <w:rPr>
+          <w:i/>
+          <w:iCs/>
+        </w:rPr>
       </w:pPr>
     </w:p>
     <w:p>
@@ -19399,6 +20049,7 @@
         <w:rPr>
           <w:color w:val="C45911" w:themeColor="accent2" w:themeShade="BF"/>
         </w:rPr>
+        <w:lastRenderedPageBreak/>
         <w:t>template&lt;typename T&gt;</w:t>
       </w:r>
     </w:p>
@@ -19732,7 +20383,6 @@
         <w:ind w:left="1440"/>
       </w:pPr>
       <w:r>
-        <w:lastRenderedPageBreak/>
         <w:t>For this method to compile and work, 3 conditions must be met:</w:t>
       </w:r>
     </w:p>
@@ -19938,6 +20588,7 @@
         <w:rPr>
           <w:color w:val="C45911" w:themeColor="accent2" w:themeShade="BF"/>
         </w:rPr>
+        <w:lastRenderedPageBreak/>
         <w:t xml:space="preserve">template&lt;typename ... </w:t>
       </w:r>
       <w:r>
@@ -20332,7 +20983,6 @@
         <w:ind w:left="1440"/>
       </w:pPr>
       <w:r>
-        <w:lastRenderedPageBreak/>
         <w:t>A view is a DataFrame that is a reference to the original DataFrame.</w:t>
       </w:r>
     </w:p>
@@ -20491,6 +21141,7 @@
         <w:ind w:left="1440"/>
       </w:pPr>
       <w:r>
+        <w:lastRenderedPageBreak/>
         <w:t>NOTE: If the selection logic results in empty column(s), the result</w:t>
       </w:r>
     </w:p>
@@ -20821,7 +21472,6 @@
         <w:ind w:left="1440"/>
       </w:pPr>
       <w:r>
-        <w:lastRenderedPageBreak/>
         <w:t xml:space="preserve">This does the same function as above get_data_be_sel() but operating on </w:t>
       </w:r>
       <w:r>
@@ -21427,7 +22077,6 @@
           <w:i/>
           <w:iCs/>
         </w:rPr>
-        <w:lastRenderedPageBreak/>
         <w:t>sel_functor</w:t>
       </w:r>
       <w:r>
@@ -21714,6 +22363,7 @@
           <w:i/>
           <w:iCs/>
         </w:rPr>
+        <w:lastRenderedPageBreak/>
         <w:t>sel_functor</w:t>
       </w:r>
       <w:r>
@@ -21987,7 +22637,6 @@
           <w:b/>
           <w:bCs/>
         </w:rPr>
-        <w:lastRenderedPageBreak/>
         <w:t>Note</w:t>
       </w:r>
       <w:r>
@@ -22247,6 +22896,7 @@
         <w:rPr>
           <w:color w:val="C45911" w:themeColor="accent2" w:themeShade="BF"/>
         </w:rPr>
+        <w:lastRenderedPageBreak/>
         <w:t>template&lt;typename ... Ts&gt;</w:t>
       </w:r>
     </w:p>
@@ -22565,842 +23215,841 @@
           <w:i/>
           <w:iCs/>
         </w:rPr>
+        <w:t>name</w:t>
+      </w:r>
+      <w:r>
+        <w:t>: Name of the data column</w:t>
+      </w:r>
+    </w:p>
+    <w:p/>
+    <w:p>
+      <w:pPr>
+        <w:ind w:left="1440"/>
+        <w:rPr>
+          <w:color w:val="C45911" w:themeColor="accent2" w:themeShade="BF"/>
+        </w:rPr>
+      </w:pPr>
+      <w:r>
+        <w:rPr>
+          <w:color w:val="C45911" w:themeColor="accent2" w:themeShade="BF"/>
+        </w:rPr>
+        <w:t>template&lt;typename T1, typename T2, typename V&gt;</w:t>
+      </w:r>
+    </w:p>
+    <w:p>
+      <w:pPr>
+        <w:ind w:left="1440"/>
+        <w:rPr>
+          <w:color w:val="C45911" w:themeColor="accent2" w:themeShade="BF"/>
+        </w:rPr>
+      </w:pPr>
+      <w:r>
+        <w:rPr>
+          <w:color w:val="C45911" w:themeColor="accent2" w:themeShade="BF"/>
+        </w:rPr>
+        <w:t>V &amp;visit (const char *name1, const char *name2, V &amp;visitor);</w:t>
+      </w:r>
+    </w:p>
+    <w:p>
+      <w:pPr>
+        <w:ind w:left="1440"/>
+      </w:pPr>
+      <w:r>
+        <w:t>It passes the values of each index and the two named columns to the functor visitor sequentially from beginning to end</w:t>
+      </w:r>
+    </w:p>
+    <w:p>
+      <w:pPr>
+        <w:ind w:left="1440"/>
+      </w:pPr>
+      <w:r>
+        <w:t>NOTE: This method could be used to implement a pivot table.</w:t>
+      </w:r>
+    </w:p>
+    <w:p>
+      <w:pPr>
+        <w:ind w:left="1440"/>
+      </w:pPr>
+    </w:p>
+    <w:p>
+      <w:pPr>
+        <w:ind w:left="1440"/>
+      </w:pPr>
+      <w:r>
+        <w:rPr>
+          <w:i/>
+          <w:iCs/>
+        </w:rPr>
+        <w:t>T1</w:t>
+      </w:r>
+      <w:r>
+        <w:t>: Type of the first named column</w:t>
+      </w:r>
+    </w:p>
+    <w:p>
+      <w:pPr>
+        <w:ind w:left="1440"/>
+      </w:pPr>
+      <w:r>
+        <w:rPr>
+          <w:i/>
+          <w:iCs/>
+        </w:rPr>
+        <w:t>T2</w:t>
+      </w:r>
+      <w:r>
+        <w:t>: Type of the second named column</w:t>
+      </w:r>
+    </w:p>
+    <w:p>
+      <w:pPr>
+        <w:ind w:left="1440"/>
+      </w:pPr>
+      <w:r>
+        <w:rPr>
+          <w:i/>
+          <w:iCs/>
+        </w:rPr>
+        <w:t>V</w:t>
+      </w:r>
+      <w:r>
+        <w:t>: Type of the visitor functor</w:t>
+      </w:r>
+    </w:p>
+    <w:p>
+      <w:pPr>
+        <w:ind w:left="1440"/>
+      </w:pPr>
+      <w:r>
+        <w:rPr>
+          <w:i/>
+          <w:iCs/>
+        </w:rPr>
+        <w:t>name1</w:t>
+      </w:r>
+      <w:r>
+        <w:t>: Name of the first data column</w:t>
+      </w:r>
+    </w:p>
+    <w:p>
+      <w:pPr>
+        <w:ind w:left="1440"/>
+      </w:pPr>
+      <w:r>
+        <w:rPr>
+          <w:i/>
+          <w:iCs/>
+        </w:rPr>
+        <w:t>name2</w:t>
+      </w:r>
+      <w:r>
+        <w:t>: Name of the second data column</w:t>
+      </w:r>
+    </w:p>
+    <w:p/>
+    <w:p>
+      <w:pPr>
+        <w:ind w:left="1440"/>
+        <w:rPr>
+          <w:color w:val="C45911" w:themeColor="accent2" w:themeShade="BF"/>
+        </w:rPr>
+      </w:pPr>
+      <w:r>
+        <w:rPr>
+          <w:color w:val="C45911" w:themeColor="accent2" w:themeShade="BF"/>
+        </w:rPr>
+        <w:t>template&lt;typename T1, typename T2, typename T3, typename V&gt;</w:t>
+      </w:r>
+    </w:p>
+    <w:p>
+      <w:pPr>
+        <w:ind w:left="1440"/>
+        <w:rPr>
+          <w:color w:val="C45911" w:themeColor="accent2" w:themeShade="BF"/>
+        </w:rPr>
+      </w:pPr>
+      <w:r>
+        <w:rPr>
+          <w:color w:val="C45911" w:themeColor="accent2" w:themeShade="BF"/>
+        </w:rPr>
+        <w:t>V &amp;visit (const char *name1,</w:t>
+      </w:r>
+      <w:r>
+        <w:rPr>
+          <w:color w:val="C45911" w:themeColor="accent2" w:themeShade="BF"/>
+        </w:rPr>
+        <w:t xml:space="preserve"> </w:t>
+      </w:r>
+      <w:r>
+        <w:rPr>
+          <w:color w:val="C45911" w:themeColor="accent2" w:themeShade="BF"/>
+        </w:rPr>
+        <w:t>const char *name2,</w:t>
+      </w:r>
+      <w:r>
+        <w:rPr>
+          <w:color w:val="C45911" w:themeColor="accent2" w:themeShade="BF"/>
+        </w:rPr>
+        <w:t xml:space="preserve"> </w:t>
+      </w:r>
+      <w:r>
+        <w:rPr>
+          <w:color w:val="C45911" w:themeColor="accent2" w:themeShade="BF"/>
+        </w:rPr>
+        <w:t>const char *name3,</w:t>
+      </w:r>
+      <w:r>
+        <w:rPr>
+          <w:color w:val="C45911" w:themeColor="accent2" w:themeShade="BF"/>
+        </w:rPr>
+        <w:t xml:space="preserve"> </w:t>
+      </w:r>
+      <w:r>
+        <w:rPr>
+          <w:color w:val="C45911" w:themeColor="accent2" w:themeShade="BF"/>
+        </w:rPr>
+        <w:t>V &amp;visitor);</w:t>
+      </w:r>
+    </w:p>
+    <w:p>
+      <w:pPr>
+        <w:ind w:left="1440"/>
+      </w:pPr>
+      <w:r>
+        <w:t>It passes the values of each index and the three named columns to the functor visitor sequentially from beginning to end</w:t>
+      </w:r>
+    </w:p>
+    <w:p>
+      <w:pPr>
+        <w:ind w:left="1440"/>
+      </w:pPr>
+      <w:r>
+        <w:t>NOTE: This method could be used to implement a pivot table.</w:t>
+      </w:r>
+    </w:p>
+    <w:p>
+      <w:pPr>
+        <w:ind w:left="1440"/>
+      </w:pPr>
+    </w:p>
+    <w:p>
+      <w:pPr>
+        <w:ind w:left="1440"/>
+      </w:pPr>
+      <w:r>
+        <w:rPr>
+          <w:i/>
+          <w:iCs/>
+        </w:rPr>
+        <w:t>T1</w:t>
+      </w:r>
+      <w:r>
+        <w:t>: Type of the first named column</w:t>
+      </w:r>
+    </w:p>
+    <w:p>
+      <w:pPr>
+        <w:ind w:left="1440"/>
+      </w:pPr>
+      <w:r>
+        <w:rPr>
+          <w:i/>
+          <w:iCs/>
+        </w:rPr>
+        <w:t>T2</w:t>
+      </w:r>
+      <w:r>
+        <w:t>: Type of the second named column</w:t>
+      </w:r>
+    </w:p>
+    <w:p>
+      <w:pPr>
+        <w:ind w:left="1440"/>
+      </w:pPr>
+      <w:r>
+        <w:rPr>
+          <w:i/>
+          <w:iCs/>
+        </w:rPr>
+        <w:t>T3</w:t>
+      </w:r>
+      <w:r>
+        <w:t>: Type of the third named column</w:t>
+      </w:r>
+    </w:p>
+    <w:p>
+      <w:pPr>
+        <w:ind w:left="1440"/>
+      </w:pPr>
+      <w:r>
+        <w:rPr>
+          <w:i/>
+          <w:iCs/>
+        </w:rPr>
+        <w:t>V</w:t>
+      </w:r>
+      <w:r>
+        <w:t>: Type of the visitor functor</w:t>
+      </w:r>
+    </w:p>
+    <w:p>
+      <w:pPr>
+        <w:ind w:left="1440"/>
+      </w:pPr>
+      <w:r>
+        <w:rPr>
+          <w:i/>
+          <w:iCs/>
+        </w:rPr>
+        <w:t>name1</w:t>
+      </w:r>
+      <w:r>
+        <w:t>: Name of the first data column</w:t>
+      </w:r>
+    </w:p>
+    <w:p>
+      <w:pPr>
+        <w:ind w:left="1440"/>
+      </w:pPr>
+      <w:r>
+        <w:rPr>
+          <w:i/>
+          <w:iCs/>
+        </w:rPr>
+        <w:t>name2</w:t>
+      </w:r>
+      <w:r>
+        <w:t>: Name of the second data column</w:t>
+      </w:r>
+    </w:p>
+    <w:p>
+      <w:pPr>
+        <w:ind w:left="1440"/>
+      </w:pPr>
+      <w:r>
+        <w:rPr>
+          <w:i/>
+          <w:iCs/>
+        </w:rPr>
+        <w:t>name3</w:t>
+      </w:r>
+      <w:r>
+        <w:t>: Name of the third data column</w:t>
+      </w:r>
+    </w:p>
+    <w:p/>
+    <w:p>
+      <w:pPr>
+        <w:ind w:left="1440"/>
+        <w:rPr>
+          <w:color w:val="C45911" w:themeColor="accent2" w:themeShade="BF"/>
+        </w:rPr>
+      </w:pPr>
+      <w:r>
+        <w:rPr>
+          <w:color w:val="C45911" w:themeColor="accent2" w:themeShade="BF"/>
+        </w:rPr>
+        <w:t>template&lt;typename T1, typename T2, typename T3, typename T4, typename V&gt;</w:t>
+      </w:r>
+    </w:p>
+    <w:p>
+      <w:pPr>
+        <w:ind w:left="1440"/>
+        <w:rPr>
+          <w:color w:val="C45911" w:themeColor="accent2" w:themeShade="BF"/>
+        </w:rPr>
+      </w:pPr>
+      <w:r>
+        <w:rPr>
+          <w:color w:val="C45911" w:themeColor="accent2" w:themeShade="BF"/>
+        </w:rPr>
+        <w:t>V &amp;visit (const char *name1,</w:t>
+      </w:r>
+    </w:p>
+    <w:p>
+      <w:pPr>
+        <w:ind w:left="1440"/>
+        <w:rPr>
+          <w:color w:val="C45911" w:themeColor="accent2" w:themeShade="BF"/>
+        </w:rPr>
+      </w:pPr>
+      <w:r>
+        <w:rPr>
+          <w:color w:val="C45911" w:themeColor="accent2" w:themeShade="BF"/>
+        </w:rPr>
+        <w:t xml:space="preserve">                const char *name2,</w:t>
+      </w:r>
+    </w:p>
+    <w:p>
+      <w:pPr>
+        <w:ind w:left="1440"/>
+        <w:rPr>
+          <w:color w:val="C45911" w:themeColor="accent2" w:themeShade="BF"/>
+        </w:rPr>
+      </w:pPr>
+      <w:r>
+        <w:rPr>
+          <w:color w:val="C45911" w:themeColor="accent2" w:themeShade="BF"/>
+        </w:rPr>
+        <w:t xml:space="preserve">                const char *name3,</w:t>
+      </w:r>
+    </w:p>
+    <w:p>
+      <w:pPr>
+        <w:ind w:left="1440"/>
+        <w:rPr>
+          <w:color w:val="C45911" w:themeColor="accent2" w:themeShade="BF"/>
+        </w:rPr>
+      </w:pPr>
+      <w:r>
+        <w:rPr>
+          <w:color w:val="C45911" w:themeColor="accent2" w:themeShade="BF"/>
+        </w:rPr>
+        <w:t xml:space="preserve">                const char *name4,</w:t>
+      </w:r>
+    </w:p>
+    <w:p>
+      <w:pPr>
+        <w:ind w:left="1440"/>
+        <w:rPr>
+          <w:color w:val="C45911" w:themeColor="accent2" w:themeShade="BF"/>
+        </w:rPr>
+      </w:pPr>
+      <w:r>
+        <w:rPr>
+          <w:color w:val="C45911" w:themeColor="accent2" w:themeShade="BF"/>
+        </w:rPr>
+        <w:t xml:space="preserve">                V &amp;visitor);</w:t>
+      </w:r>
+    </w:p>
+    <w:p>
+      <w:pPr>
+        <w:ind w:left="1440"/>
+      </w:pPr>
+      <w:r>
+        <w:t>It passes the values of each index and the four named columns to the functor visitor sequentially from beginning to end</w:t>
+      </w:r>
+    </w:p>
+    <w:p>
+      <w:pPr>
+        <w:ind w:left="1440"/>
+      </w:pPr>
+      <w:r>
+        <w:t>NOTE: This method could be used to implement a pivot table.</w:t>
+      </w:r>
+    </w:p>
+    <w:p>
+      <w:pPr>
+        <w:ind w:left="1440"/>
+      </w:pPr>
+    </w:p>
+    <w:p>
+      <w:pPr>
+        <w:ind w:left="1440"/>
+      </w:pPr>
+      <w:r>
+        <w:rPr>
+          <w:i/>
+          <w:iCs/>
+        </w:rPr>
+        <w:t>T1</w:t>
+      </w:r>
+      <w:r>
+        <w:t>: Type of the first named column</w:t>
+      </w:r>
+    </w:p>
+    <w:p>
+      <w:pPr>
+        <w:ind w:left="1440"/>
+      </w:pPr>
+      <w:r>
+        <w:rPr>
+          <w:i/>
+          <w:iCs/>
+        </w:rPr>
+        <w:t>T2</w:t>
+      </w:r>
+      <w:r>
+        <w:t>: Type of the second named column</w:t>
+      </w:r>
+    </w:p>
+    <w:p>
+      <w:pPr>
+        <w:ind w:left="1440"/>
+      </w:pPr>
+      <w:r>
+        <w:rPr>
+          <w:i/>
+          <w:iCs/>
+        </w:rPr>
+        <w:t>T3</w:t>
+      </w:r>
+      <w:r>
+        <w:t>: Type of the third named column</w:t>
+      </w:r>
+    </w:p>
+    <w:p>
+      <w:pPr>
+        <w:ind w:left="1440"/>
+      </w:pPr>
+      <w:r>
+        <w:t>T4: Type of the forth named column</w:t>
+      </w:r>
+    </w:p>
+    <w:p>
+      <w:pPr>
+        <w:ind w:left="1440"/>
+      </w:pPr>
+      <w:r>
+        <w:rPr>
+          <w:i/>
+          <w:iCs/>
+        </w:rPr>
+        <w:t>V</w:t>
+      </w:r>
+      <w:r>
+        <w:t>: Type of the visitor functor</w:t>
+      </w:r>
+    </w:p>
+    <w:p>
+      <w:pPr>
+        <w:ind w:left="1440"/>
+      </w:pPr>
+      <w:r>
+        <w:rPr>
+          <w:i/>
+          <w:iCs/>
+        </w:rPr>
+        <w:t>name1</w:t>
+      </w:r>
+      <w:r>
+        <w:t>: Name of the first data column</w:t>
+      </w:r>
+    </w:p>
+    <w:p>
+      <w:pPr>
+        <w:ind w:left="1440"/>
+      </w:pPr>
+      <w:r>
+        <w:rPr>
+          <w:i/>
+          <w:iCs/>
+        </w:rPr>
+        <w:t>name2</w:t>
+      </w:r>
+      <w:r>
+        <w:t>: Name of the second data column</w:t>
+      </w:r>
+    </w:p>
+    <w:p>
+      <w:pPr>
+        <w:ind w:left="1440"/>
+      </w:pPr>
+      <w:r>
+        <w:rPr>
+          <w:i/>
+          <w:iCs/>
+        </w:rPr>
+        <w:t>name3</w:t>
+      </w:r>
+      <w:r>
+        <w:t>: Name of the third data column</w:t>
+      </w:r>
+    </w:p>
+    <w:p>
+      <w:pPr>
+        <w:ind w:left="1440"/>
+      </w:pPr>
+      <w:r>
+        <w:rPr>
+          <w:i/>
+          <w:iCs/>
+        </w:rPr>
+        <w:t>name4</w:t>
+      </w:r>
+      <w:r>
+        <w:t xml:space="preserve">: Name of the </w:t>
+      </w:r>
+      <w:r>
+        <w:t>fourth</w:t>
+      </w:r>
+      <w:r>
+        <w:t xml:space="preserve"> data column</w:t>
+      </w:r>
+    </w:p>
+    <w:p/>
+    <w:p>
+      <w:pPr>
+        <w:ind w:left="1440"/>
+        <w:rPr>
+          <w:color w:val="C45911" w:themeColor="accent2" w:themeShade="BF"/>
+        </w:rPr>
+      </w:pPr>
+      <w:r>
+        <w:rPr>
+          <w:color w:val="C45911" w:themeColor="accent2" w:themeShade="BF"/>
+        </w:rPr>
+        <w:t>template&lt;typename T1,</w:t>
+      </w:r>
+      <w:r>
+        <w:rPr>
+          <w:color w:val="C45911" w:themeColor="accent2" w:themeShade="BF"/>
+        </w:rPr>
+        <w:t xml:space="preserve"> </w:t>
+      </w:r>
+      <w:r>
+        <w:rPr>
+          <w:color w:val="C45911" w:themeColor="accent2" w:themeShade="BF"/>
+        </w:rPr>
+        <w:t>typename T2,</w:t>
+      </w:r>
+      <w:r>
+        <w:rPr>
+          <w:color w:val="C45911" w:themeColor="accent2" w:themeShade="BF"/>
+        </w:rPr>
+        <w:t xml:space="preserve"> </w:t>
+      </w:r>
+      <w:r>
+        <w:rPr>
+          <w:color w:val="C45911" w:themeColor="accent2" w:themeShade="BF"/>
+        </w:rPr>
+        <w:t>typename T3,</w:t>
+      </w:r>
+      <w:r>
+        <w:rPr>
+          <w:color w:val="C45911" w:themeColor="accent2" w:themeShade="BF"/>
+        </w:rPr>
+        <w:t xml:space="preserve"> </w:t>
+      </w:r>
+      <w:r>
+        <w:rPr>
+          <w:color w:val="C45911" w:themeColor="accent2" w:themeShade="BF"/>
+        </w:rPr>
+        <w:t>typename T4,</w:t>
+      </w:r>
+      <w:r>
+        <w:rPr>
+          <w:color w:val="C45911" w:themeColor="accent2" w:themeShade="BF"/>
+        </w:rPr>
+        <w:t xml:space="preserve"> </w:t>
+      </w:r>
+      <w:r>
+        <w:rPr>
+          <w:color w:val="C45911" w:themeColor="accent2" w:themeShade="BF"/>
+        </w:rPr>
+        <w:t>typename T5,</w:t>
+      </w:r>
+    </w:p>
+    <w:p>
+      <w:pPr>
+        <w:ind w:left="1440"/>
+        <w:rPr>
+          <w:color w:val="C45911" w:themeColor="accent2" w:themeShade="BF"/>
+        </w:rPr>
+      </w:pPr>
+      <w:r>
+        <w:rPr>
+          <w:color w:val="C45911" w:themeColor="accent2" w:themeShade="BF"/>
+        </w:rPr>
+        <w:t xml:space="preserve">                typename V&gt;</w:t>
+      </w:r>
+    </w:p>
+    <w:p>
+      <w:pPr>
+        <w:ind w:left="1440"/>
+        <w:rPr>
+          <w:color w:val="C45911" w:themeColor="accent2" w:themeShade="BF"/>
+        </w:rPr>
+      </w:pPr>
+      <w:r>
+        <w:rPr>
+          <w:color w:val="C45911" w:themeColor="accent2" w:themeShade="BF"/>
+        </w:rPr>
+        <w:t>V &amp;visit (const char *name1,</w:t>
+      </w:r>
+    </w:p>
+    <w:p>
+      <w:pPr>
+        <w:ind w:left="1440"/>
+        <w:rPr>
+          <w:color w:val="C45911" w:themeColor="accent2" w:themeShade="BF"/>
+        </w:rPr>
+      </w:pPr>
+      <w:r>
+        <w:rPr>
+          <w:color w:val="C45911" w:themeColor="accent2" w:themeShade="BF"/>
+        </w:rPr>
+        <w:t xml:space="preserve">                const char *name2,</w:t>
+      </w:r>
+    </w:p>
+    <w:p>
+      <w:pPr>
+        <w:ind w:left="1440"/>
+        <w:rPr>
+          <w:color w:val="C45911" w:themeColor="accent2" w:themeShade="BF"/>
+        </w:rPr>
+      </w:pPr>
+      <w:r>
+        <w:rPr>
+          <w:color w:val="C45911" w:themeColor="accent2" w:themeShade="BF"/>
+        </w:rPr>
+        <w:t xml:space="preserve">                const char *name3,</w:t>
+      </w:r>
+    </w:p>
+    <w:p>
+      <w:pPr>
+        <w:ind w:left="1440"/>
+        <w:rPr>
+          <w:color w:val="C45911" w:themeColor="accent2" w:themeShade="BF"/>
+        </w:rPr>
+      </w:pPr>
+      <w:r>
+        <w:rPr>
+          <w:color w:val="C45911" w:themeColor="accent2" w:themeShade="BF"/>
+        </w:rPr>
+        <w:t xml:space="preserve">                const char *name4,</w:t>
+      </w:r>
+    </w:p>
+    <w:p>
+      <w:pPr>
+        <w:ind w:left="1440"/>
+        <w:rPr>
+          <w:color w:val="C45911" w:themeColor="accent2" w:themeShade="BF"/>
+        </w:rPr>
+      </w:pPr>
+      <w:r>
+        <w:rPr>
+          <w:color w:val="C45911" w:themeColor="accent2" w:themeShade="BF"/>
+        </w:rPr>
+        <w:t xml:space="preserve">                const char *name5,</w:t>
+      </w:r>
+    </w:p>
+    <w:p>
+      <w:pPr>
+        <w:ind w:left="1440"/>
+        <w:rPr>
+          <w:color w:val="C45911" w:themeColor="accent2" w:themeShade="BF"/>
+        </w:rPr>
+      </w:pPr>
+      <w:r>
+        <w:rPr>
+          <w:color w:val="C45911" w:themeColor="accent2" w:themeShade="BF"/>
+        </w:rPr>
+        <w:t xml:space="preserve">                V &amp;visitor);</w:t>
+      </w:r>
+    </w:p>
+    <w:p>
+      <w:pPr>
+        <w:ind w:left="1440"/>
+      </w:pPr>
+      <w:r>
+        <w:t>It passes the values of each index and the five named columns to the functor visitor sequentially from beginning to end</w:t>
+      </w:r>
+    </w:p>
+    <w:p>
+      <w:pPr>
+        <w:ind w:left="1440"/>
+      </w:pPr>
+      <w:r>
+        <w:t>NOTE: This method could be used to implement a pivot table.</w:t>
+      </w:r>
+    </w:p>
+    <w:p>
+      <w:pPr>
+        <w:ind w:left="1440"/>
+      </w:pPr>
+    </w:p>
+    <w:p>
+      <w:pPr>
+        <w:ind w:left="1440"/>
+      </w:pPr>
+      <w:r>
+        <w:rPr>
+          <w:i/>
+          <w:iCs/>
+        </w:rPr>
+        <w:t>T1</w:t>
+      </w:r>
+      <w:r>
+        <w:t>: Type of the first named column</w:t>
+      </w:r>
+    </w:p>
+    <w:p>
+      <w:pPr>
+        <w:ind w:left="1440"/>
+      </w:pPr>
+      <w:r>
+        <w:rPr>
+          <w:i/>
+          <w:iCs/>
+        </w:rPr>
+        <w:t>T2</w:t>
+      </w:r>
+      <w:r>
+        <w:t>: Type of the second named column</w:t>
+      </w:r>
+    </w:p>
+    <w:p>
+      <w:pPr>
+        <w:ind w:left="1440"/>
+      </w:pPr>
+      <w:r>
+        <w:rPr>
+          <w:i/>
+          <w:iCs/>
+        </w:rPr>
+        <w:t>T3</w:t>
+      </w:r>
+      <w:r>
+        <w:t>: Type of the third named column</w:t>
+      </w:r>
+    </w:p>
+    <w:p>
+      <w:pPr>
+        <w:ind w:left="1440"/>
+      </w:pPr>
+      <w:r>
+        <w:rPr>
+          <w:i/>
+          <w:iCs/>
+        </w:rPr>
+        <w:t>T4</w:t>
+      </w:r>
+      <w:r>
+        <w:t xml:space="preserve">: Type of the </w:t>
+      </w:r>
+      <w:r>
+        <w:t>fourth</w:t>
+      </w:r>
+      <w:r>
+        <w:t xml:space="preserve"> named column</w:t>
+      </w:r>
+    </w:p>
+    <w:p>
+      <w:pPr>
+        <w:ind w:left="1440"/>
+      </w:pPr>
+      <w:r>
+        <w:rPr>
+          <w:i/>
+          <w:iCs/>
+        </w:rPr>
+        <w:t>T5</w:t>
+      </w:r>
+      <w:r>
+        <w:t>: Type of the fifth named column</w:t>
+      </w:r>
+    </w:p>
+    <w:p>
+      <w:pPr>
+        <w:ind w:left="1440"/>
+      </w:pPr>
+      <w:r>
+        <w:rPr>
+          <w:i/>
+          <w:iCs/>
+        </w:rPr>
         <w:lastRenderedPageBreak/>
-        <w:t>name</w:t>
-      </w:r>
-      <w:r>
-        <w:t>: Name of the data column</w:t>
-      </w:r>
-    </w:p>
-    <w:p/>
-    <w:p>
-      <w:pPr>
-        <w:ind w:left="1440"/>
-        <w:rPr>
-          <w:color w:val="C45911" w:themeColor="accent2" w:themeShade="BF"/>
-        </w:rPr>
-      </w:pPr>
-      <w:r>
-        <w:rPr>
-          <w:color w:val="C45911" w:themeColor="accent2" w:themeShade="BF"/>
-        </w:rPr>
-        <w:t>template&lt;typename T1, typename T2, typename V&gt;</w:t>
-      </w:r>
-    </w:p>
-    <w:p>
-      <w:pPr>
-        <w:ind w:left="1440"/>
-        <w:rPr>
-          <w:color w:val="C45911" w:themeColor="accent2" w:themeShade="BF"/>
-        </w:rPr>
-      </w:pPr>
-      <w:r>
-        <w:rPr>
-          <w:color w:val="C45911" w:themeColor="accent2" w:themeShade="BF"/>
-        </w:rPr>
-        <w:t>V &amp;visit (const char *name1, const char *name2, V &amp;visitor);</w:t>
-      </w:r>
-    </w:p>
-    <w:p>
-      <w:pPr>
-        <w:ind w:left="1440"/>
-      </w:pPr>
-      <w:r>
-        <w:t>It passes the values of each index and the two named columns to the functor visitor sequentially from beginning to end</w:t>
-      </w:r>
-    </w:p>
-    <w:p>
-      <w:pPr>
-        <w:ind w:left="1440"/>
-      </w:pPr>
-      <w:r>
-        <w:t>NOTE: This method could be used to implement a pivot table.</w:t>
-      </w:r>
-    </w:p>
-    <w:p>
-      <w:pPr>
-        <w:ind w:left="1440"/>
-      </w:pPr>
-    </w:p>
-    <w:p>
-      <w:pPr>
-        <w:ind w:left="1440"/>
-      </w:pPr>
-      <w:r>
-        <w:rPr>
-          <w:i/>
-          <w:iCs/>
-        </w:rPr>
-        <w:t>T1</w:t>
-      </w:r>
-      <w:r>
-        <w:t>: Type of the first named column</w:t>
-      </w:r>
-    </w:p>
-    <w:p>
-      <w:pPr>
-        <w:ind w:left="1440"/>
-      </w:pPr>
-      <w:r>
-        <w:rPr>
-          <w:i/>
-          <w:iCs/>
-        </w:rPr>
-        <w:t>T2</w:t>
-      </w:r>
-      <w:r>
-        <w:t>: Type of the second named column</w:t>
-      </w:r>
-    </w:p>
-    <w:p>
-      <w:pPr>
-        <w:ind w:left="1440"/>
-      </w:pPr>
-      <w:r>
-        <w:rPr>
-          <w:i/>
-          <w:iCs/>
-        </w:rPr>
-        <w:t>V</w:t>
-      </w:r>
-      <w:r>
-        <w:t>: Type of the visitor functor</w:t>
-      </w:r>
-    </w:p>
-    <w:p>
-      <w:pPr>
-        <w:ind w:left="1440"/>
-      </w:pPr>
-      <w:r>
-        <w:rPr>
-          <w:i/>
-          <w:iCs/>
-        </w:rPr>
-        <w:t>name1</w:t>
-      </w:r>
-      <w:r>
-        <w:t>: Name of the first data column</w:t>
-      </w:r>
-    </w:p>
-    <w:p>
-      <w:pPr>
-        <w:ind w:left="1440"/>
-      </w:pPr>
-      <w:r>
-        <w:rPr>
-          <w:i/>
-          <w:iCs/>
-        </w:rPr>
-        <w:t>name2</w:t>
-      </w:r>
-      <w:r>
-        <w:t>: Name of the second data column</w:t>
-      </w:r>
-    </w:p>
-    <w:p/>
-    <w:p>
-      <w:pPr>
-        <w:ind w:left="1440"/>
-        <w:rPr>
-          <w:color w:val="C45911" w:themeColor="accent2" w:themeShade="BF"/>
-        </w:rPr>
-      </w:pPr>
-      <w:r>
-        <w:rPr>
-          <w:color w:val="C45911" w:themeColor="accent2" w:themeShade="BF"/>
-        </w:rPr>
-        <w:t>template&lt;typename T1, typename T2, typename T3, typename V&gt;</w:t>
-      </w:r>
-    </w:p>
-    <w:p>
-      <w:pPr>
-        <w:ind w:left="1440"/>
-        <w:rPr>
-          <w:color w:val="C45911" w:themeColor="accent2" w:themeShade="BF"/>
-        </w:rPr>
-      </w:pPr>
-      <w:r>
-        <w:rPr>
-          <w:color w:val="C45911" w:themeColor="accent2" w:themeShade="BF"/>
-        </w:rPr>
-        <w:t>V &amp;visit (const char *name1,</w:t>
-      </w:r>
-      <w:r>
-        <w:rPr>
-          <w:color w:val="C45911" w:themeColor="accent2" w:themeShade="BF"/>
-        </w:rPr>
-        <w:t xml:space="preserve"> </w:t>
-      </w:r>
-      <w:r>
-        <w:rPr>
-          <w:color w:val="C45911" w:themeColor="accent2" w:themeShade="BF"/>
-        </w:rPr>
-        <w:t>const char *name2,</w:t>
-      </w:r>
-      <w:r>
-        <w:rPr>
-          <w:color w:val="C45911" w:themeColor="accent2" w:themeShade="BF"/>
-        </w:rPr>
-        <w:t xml:space="preserve"> </w:t>
-      </w:r>
-      <w:r>
-        <w:rPr>
-          <w:color w:val="C45911" w:themeColor="accent2" w:themeShade="BF"/>
-        </w:rPr>
-        <w:t>const char *name3,</w:t>
-      </w:r>
-      <w:r>
-        <w:rPr>
-          <w:color w:val="C45911" w:themeColor="accent2" w:themeShade="BF"/>
-        </w:rPr>
-        <w:t xml:space="preserve"> </w:t>
-      </w:r>
-      <w:r>
-        <w:rPr>
-          <w:color w:val="C45911" w:themeColor="accent2" w:themeShade="BF"/>
-        </w:rPr>
-        <w:t>V &amp;visitor);</w:t>
-      </w:r>
-    </w:p>
-    <w:p>
-      <w:pPr>
-        <w:ind w:left="1440"/>
-      </w:pPr>
-      <w:r>
-        <w:t>It passes the values of each index and the three named columns to the functor visitor sequentially from beginning to end</w:t>
-      </w:r>
-    </w:p>
-    <w:p>
-      <w:pPr>
-        <w:ind w:left="1440"/>
-      </w:pPr>
-      <w:r>
-        <w:t>NOTE: This method could be used to implement a pivot table.</w:t>
-      </w:r>
-    </w:p>
-    <w:p>
-      <w:pPr>
-        <w:ind w:left="1440"/>
-      </w:pPr>
-    </w:p>
-    <w:p>
-      <w:pPr>
-        <w:ind w:left="1440"/>
-      </w:pPr>
-      <w:r>
-        <w:rPr>
-          <w:i/>
-          <w:iCs/>
-        </w:rPr>
-        <w:t>T1</w:t>
-      </w:r>
-      <w:r>
-        <w:t>: Type of the first named column</w:t>
-      </w:r>
-    </w:p>
-    <w:p>
-      <w:pPr>
-        <w:ind w:left="1440"/>
-      </w:pPr>
-      <w:r>
-        <w:rPr>
-          <w:i/>
-          <w:iCs/>
-        </w:rPr>
-        <w:t>T2</w:t>
-      </w:r>
-      <w:r>
-        <w:t>: Type of the second named column</w:t>
-      </w:r>
-    </w:p>
-    <w:p>
-      <w:pPr>
-        <w:ind w:left="1440"/>
-      </w:pPr>
-      <w:r>
-        <w:rPr>
-          <w:i/>
-          <w:iCs/>
-        </w:rPr>
-        <w:t>T3</w:t>
-      </w:r>
-      <w:r>
-        <w:t>: Type of the third named column</w:t>
-      </w:r>
-    </w:p>
-    <w:p>
-      <w:pPr>
-        <w:ind w:left="1440"/>
-      </w:pPr>
-      <w:r>
-        <w:rPr>
-          <w:i/>
-          <w:iCs/>
-        </w:rPr>
-        <w:t>V</w:t>
-      </w:r>
-      <w:r>
-        <w:t>: Type of the visitor functor</w:t>
-      </w:r>
-    </w:p>
-    <w:p>
-      <w:pPr>
-        <w:ind w:left="1440"/>
-      </w:pPr>
-      <w:r>
-        <w:rPr>
-          <w:i/>
-          <w:iCs/>
-        </w:rPr>
-        <w:t>name1</w:t>
-      </w:r>
-      <w:r>
-        <w:t>: Name of the first data column</w:t>
-      </w:r>
-    </w:p>
-    <w:p>
-      <w:pPr>
-        <w:ind w:left="1440"/>
-      </w:pPr>
-      <w:r>
-        <w:rPr>
-          <w:i/>
-          <w:iCs/>
-        </w:rPr>
-        <w:t>name2</w:t>
-      </w:r>
-      <w:r>
-        <w:t>: Name of the second data column</w:t>
-      </w:r>
-    </w:p>
-    <w:p>
-      <w:pPr>
-        <w:ind w:left="1440"/>
-      </w:pPr>
-      <w:r>
-        <w:rPr>
-          <w:i/>
-          <w:iCs/>
-        </w:rPr>
-        <w:t>name3</w:t>
-      </w:r>
-      <w:r>
-        <w:t>: Name of the third data column</w:t>
-      </w:r>
-    </w:p>
-    <w:p/>
-    <w:p>
-      <w:pPr>
-        <w:ind w:left="1440"/>
-        <w:rPr>
-          <w:color w:val="C45911" w:themeColor="accent2" w:themeShade="BF"/>
-        </w:rPr>
-      </w:pPr>
-      <w:r>
-        <w:rPr>
-          <w:color w:val="C45911" w:themeColor="accent2" w:themeShade="BF"/>
-        </w:rPr>
-        <w:t>template&lt;typename T1, typename T2, typename T3, typename T4, typename V&gt;</w:t>
-      </w:r>
-    </w:p>
-    <w:p>
-      <w:pPr>
-        <w:ind w:left="1440"/>
-        <w:rPr>
-          <w:color w:val="C45911" w:themeColor="accent2" w:themeShade="BF"/>
-        </w:rPr>
-      </w:pPr>
-      <w:r>
-        <w:rPr>
-          <w:color w:val="C45911" w:themeColor="accent2" w:themeShade="BF"/>
-        </w:rPr>
-        <w:t>V &amp;visit (const char *name1,</w:t>
-      </w:r>
-    </w:p>
-    <w:p>
-      <w:pPr>
-        <w:ind w:left="1440"/>
-        <w:rPr>
-          <w:color w:val="C45911" w:themeColor="accent2" w:themeShade="BF"/>
-        </w:rPr>
-      </w:pPr>
-      <w:r>
-        <w:rPr>
-          <w:color w:val="C45911" w:themeColor="accent2" w:themeShade="BF"/>
-        </w:rPr>
-        <w:t xml:space="preserve">                const char *name2,</w:t>
-      </w:r>
-    </w:p>
-    <w:p>
-      <w:pPr>
-        <w:ind w:left="1440"/>
-        <w:rPr>
-          <w:color w:val="C45911" w:themeColor="accent2" w:themeShade="BF"/>
-        </w:rPr>
-      </w:pPr>
-      <w:r>
-        <w:rPr>
-          <w:color w:val="C45911" w:themeColor="accent2" w:themeShade="BF"/>
-        </w:rPr>
-        <w:t xml:space="preserve">                const char *name3,</w:t>
-      </w:r>
-    </w:p>
-    <w:p>
-      <w:pPr>
-        <w:ind w:left="1440"/>
-        <w:rPr>
-          <w:color w:val="C45911" w:themeColor="accent2" w:themeShade="BF"/>
-        </w:rPr>
-      </w:pPr>
-      <w:r>
-        <w:rPr>
-          <w:color w:val="C45911" w:themeColor="accent2" w:themeShade="BF"/>
-        </w:rPr>
-        <w:t xml:space="preserve">                const char *name4,</w:t>
-      </w:r>
-    </w:p>
-    <w:p>
-      <w:pPr>
-        <w:ind w:left="1440"/>
-        <w:rPr>
-          <w:color w:val="C45911" w:themeColor="accent2" w:themeShade="BF"/>
-        </w:rPr>
-      </w:pPr>
-      <w:r>
-        <w:rPr>
-          <w:color w:val="C45911" w:themeColor="accent2" w:themeShade="BF"/>
-        </w:rPr>
-        <w:t xml:space="preserve">                V &amp;visitor);</w:t>
-      </w:r>
-    </w:p>
-    <w:p>
-      <w:pPr>
-        <w:ind w:left="1440"/>
-      </w:pPr>
-      <w:r>
-        <w:t>It passes the values of each index and the four named columns to the functor visitor sequentially from beginning to end</w:t>
-      </w:r>
-    </w:p>
-    <w:p>
-      <w:pPr>
-        <w:ind w:left="1440"/>
-      </w:pPr>
-      <w:r>
-        <w:t>NOTE: This method could be used to implement a pivot table.</w:t>
-      </w:r>
-    </w:p>
-    <w:p>
-      <w:pPr>
-        <w:ind w:left="1440"/>
-      </w:pPr>
-    </w:p>
-    <w:p>
-      <w:pPr>
-        <w:ind w:left="1440"/>
-      </w:pPr>
-      <w:r>
-        <w:rPr>
-          <w:i/>
-          <w:iCs/>
-        </w:rPr>
-        <w:t>T1</w:t>
-      </w:r>
-      <w:r>
-        <w:t>: Type of the first named column</w:t>
-      </w:r>
-    </w:p>
-    <w:p>
-      <w:pPr>
-        <w:ind w:left="1440"/>
-      </w:pPr>
-      <w:r>
-        <w:rPr>
-          <w:i/>
-          <w:iCs/>
-        </w:rPr>
-        <w:t>T2</w:t>
-      </w:r>
-      <w:r>
-        <w:t>: Type of the second named column</w:t>
-      </w:r>
-    </w:p>
-    <w:p>
-      <w:pPr>
-        <w:ind w:left="1440"/>
-      </w:pPr>
-      <w:r>
-        <w:rPr>
-          <w:i/>
-          <w:iCs/>
-        </w:rPr>
-        <w:t>T3</w:t>
-      </w:r>
-      <w:r>
-        <w:t>: Type of the third named column</w:t>
-      </w:r>
-    </w:p>
-    <w:p>
-      <w:pPr>
-        <w:ind w:left="1440"/>
-      </w:pPr>
-      <w:r>
-        <w:t>T4: Type of the forth named column</w:t>
-      </w:r>
-    </w:p>
-    <w:p>
-      <w:pPr>
-        <w:ind w:left="1440"/>
-      </w:pPr>
-      <w:r>
-        <w:rPr>
-          <w:i/>
-          <w:iCs/>
-        </w:rPr>
-        <w:t>V</w:t>
-      </w:r>
-      <w:r>
-        <w:t>: Type of the visitor functor</w:t>
-      </w:r>
-    </w:p>
-    <w:p>
-      <w:pPr>
-        <w:ind w:left="1440"/>
-      </w:pPr>
-      <w:r>
-        <w:rPr>
-          <w:i/>
-          <w:iCs/>
-        </w:rPr>
-        <w:t>name1</w:t>
-      </w:r>
-      <w:r>
-        <w:t>: Name of the first data column</w:t>
-      </w:r>
-    </w:p>
-    <w:p>
-      <w:pPr>
-        <w:ind w:left="1440"/>
-      </w:pPr>
-      <w:r>
-        <w:rPr>
-          <w:i/>
-          <w:iCs/>
-        </w:rPr>
-        <w:t>name2</w:t>
-      </w:r>
-      <w:r>
-        <w:t>: Name of the second data column</w:t>
-      </w:r>
-    </w:p>
-    <w:p>
-      <w:pPr>
-        <w:ind w:left="1440"/>
-      </w:pPr>
-      <w:r>
-        <w:rPr>
-          <w:i/>
-          <w:iCs/>
-        </w:rPr>
-        <w:t>name3</w:t>
-      </w:r>
-      <w:r>
-        <w:t>: Name of the third data column</w:t>
-      </w:r>
-    </w:p>
-    <w:p>
-      <w:pPr>
-        <w:ind w:left="1440"/>
-      </w:pPr>
-      <w:r>
-        <w:rPr>
-          <w:i/>
-          <w:iCs/>
-        </w:rPr>
-        <w:lastRenderedPageBreak/>
-        <w:t>name4</w:t>
-      </w:r>
-      <w:r>
-        <w:t xml:space="preserve">: Name of the </w:t>
-      </w:r>
-      <w:r>
-        <w:t>fourth</w:t>
-      </w:r>
-      <w:r>
-        <w:t xml:space="preserve"> data column</w:t>
-      </w:r>
-    </w:p>
-    <w:p/>
-    <w:p>
-      <w:pPr>
-        <w:ind w:left="1440"/>
-        <w:rPr>
-          <w:color w:val="C45911" w:themeColor="accent2" w:themeShade="BF"/>
-        </w:rPr>
-      </w:pPr>
-      <w:r>
-        <w:rPr>
-          <w:color w:val="C45911" w:themeColor="accent2" w:themeShade="BF"/>
-        </w:rPr>
-        <w:t>template&lt;typename T1,</w:t>
-      </w:r>
-      <w:r>
-        <w:rPr>
-          <w:color w:val="C45911" w:themeColor="accent2" w:themeShade="BF"/>
-        </w:rPr>
-        <w:t xml:space="preserve"> </w:t>
-      </w:r>
-      <w:r>
-        <w:rPr>
-          <w:color w:val="C45911" w:themeColor="accent2" w:themeShade="BF"/>
-        </w:rPr>
-        <w:t>typename T2,</w:t>
-      </w:r>
-      <w:r>
-        <w:rPr>
-          <w:color w:val="C45911" w:themeColor="accent2" w:themeShade="BF"/>
-        </w:rPr>
-        <w:t xml:space="preserve"> </w:t>
-      </w:r>
-      <w:r>
-        <w:rPr>
-          <w:color w:val="C45911" w:themeColor="accent2" w:themeShade="BF"/>
-        </w:rPr>
-        <w:t>typename T3,</w:t>
-      </w:r>
-      <w:r>
-        <w:rPr>
-          <w:color w:val="C45911" w:themeColor="accent2" w:themeShade="BF"/>
-        </w:rPr>
-        <w:t xml:space="preserve"> </w:t>
-      </w:r>
-      <w:r>
-        <w:rPr>
-          <w:color w:val="C45911" w:themeColor="accent2" w:themeShade="BF"/>
-        </w:rPr>
-        <w:t>typename T4,</w:t>
-      </w:r>
-      <w:r>
-        <w:rPr>
-          <w:color w:val="C45911" w:themeColor="accent2" w:themeShade="BF"/>
-        </w:rPr>
-        <w:t xml:space="preserve"> </w:t>
-      </w:r>
-      <w:r>
-        <w:rPr>
-          <w:color w:val="C45911" w:themeColor="accent2" w:themeShade="BF"/>
-        </w:rPr>
-        <w:t>typename T5,</w:t>
-      </w:r>
-    </w:p>
-    <w:p>
-      <w:pPr>
-        <w:ind w:left="1440"/>
-        <w:rPr>
-          <w:color w:val="C45911" w:themeColor="accent2" w:themeShade="BF"/>
-        </w:rPr>
-      </w:pPr>
-      <w:r>
-        <w:rPr>
-          <w:color w:val="C45911" w:themeColor="accent2" w:themeShade="BF"/>
-        </w:rPr>
-        <w:t xml:space="preserve">                typename V&gt;</w:t>
-      </w:r>
-    </w:p>
-    <w:p>
-      <w:pPr>
-        <w:ind w:left="1440"/>
-        <w:rPr>
-          <w:color w:val="C45911" w:themeColor="accent2" w:themeShade="BF"/>
-        </w:rPr>
-      </w:pPr>
-      <w:r>
-        <w:rPr>
-          <w:color w:val="C45911" w:themeColor="accent2" w:themeShade="BF"/>
-        </w:rPr>
-        <w:t>V &amp;visit (const char *name1,</w:t>
-      </w:r>
-    </w:p>
-    <w:p>
-      <w:pPr>
-        <w:ind w:left="1440"/>
-        <w:rPr>
-          <w:color w:val="C45911" w:themeColor="accent2" w:themeShade="BF"/>
-        </w:rPr>
-      </w:pPr>
-      <w:r>
-        <w:rPr>
-          <w:color w:val="C45911" w:themeColor="accent2" w:themeShade="BF"/>
-        </w:rPr>
-        <w:t xml:space="preserve">                const char *name2,</w:t>
-      </w:r>
-    </w:p>
-    <w:p>
-      <w:pPr>
-        <w:ind w:left="1440"/>
-        <w:rPr>
-          <w:color w:val="C45911" w:themeColor="accent2" w:themeShade="BF"/>
-        </w:rPr>
-      </w:pPr>
-      <w:r>
-        <w:rPr>
-          <w:color w:val="C45911" w:themeColor="accent2" w:themeShade="BF"/>
-        </w:rPr>
-        <w:t xml:space="preserve">                const char *name3,</w:t>
-      </w:r>
-    </w:p>
-    <w:p>
-      <w:pPr>
-        <w:ind w:left="1440"/>
-        <w:rPr>
-          <w:color w:val="C45911" w:themeColor="accent2" w:themeShade="BF"/>
-        </w:rPr>
-      </w:pPr>
-      <w:r>
-        <w:rPr>
-          <w:color w:val="C45911" w:themeColor="accent2" w:themeShade="BF"/>
-        </w:rPr>
-        <w:t xml:space="preserve">                const char *name4,</w:t>
-      </w:r>
-    </w:p>
-    <w:p>
-      <w:pPr>
-        <w:ind w:left="1440"/>
-        <w:rPr>
-          <w:color w:val="C45911" w:themeColor="accent2" w:themeShade="BF"/>
-        </w:rPr>
-      </w:pPr>
-      <w:r>
-        <w:rPr>
-          <w:color w:val="C45911" w:themeColor="accent2" w:themeShade="BF"/>
-        </w:rPr>
-        <w:t xml:space="preserve">                const char *name5,</w:t>
-      </w:r>
-    </w:p>
-    <w:p>
-      <w:pPr>
-        <w:ind w:left="1440"/>
-        <w:rPr>
-          <w:color w:val="C45911" w:themeColor="accent2" w:themeShade="BF"/>
-        </w:rPr>
-      </w:pPr>
-      <w:r>
-        <w:rPr>
-          <w:color w:val="C45911" w:themeColor="accent2" w:themeShade="BF"/>
-        </w:rPr>
-        <w:t xml:space="preserve">                V &amp;visitor);</w:t>
-      </w:r>
-    </w:p>
-    <w:p>
-      <w:pPr>
-        <w:ind w:left="1440"/>
-      </w:pPr>
-      <w:r>
-        <w:t>It passes the values of each index and the five named columns to the functor visitor sequentially from beginning to end</w:t>
-      </w:r>
-    </w:p>
-    <w:p>
-      <w:pPr>
-        <w:ind w:left="1440"/>
-      </w:pPr>
-      <w:r>
-        <w:t>NOTE: This method could be used to implement a pivot table.</w:t>
-      </w:r>
-    </w:p>
-    <w:p>
-      <w:pPr>
-        <w:ind w:left="1440"/>
-      </w:pPr>
-    </w:p>
-    <w:p>
-      <w:pPr>
-        <w:ind w:left="1440"/>
-      </w:pPr>
-      <w:r>
-        <w:rPr>
-          <w:i/>
-          <w:iCs/>
-        </w:rPr>
-        <w:t>T1</w:t>
-      </w:r>
-      <w:r>
-        <w:t>: Type of the first named column</w:t>
-      </w:r>
-    </w:p>
-    <w:p>
-      <w:pPr>
-        <w:ind w:left="1440"/>
-      </w:pPr>
-      <w:r>
-        <w:rPr>
-          <w:i/>
-          <w:iCs/>
-        </w:rPr>
-        <w:t>T2</w:t>
-      </w:r>
-      <w:r>
-        <w:t>: Type of the second named column</w:t>
-      </w:r>
-    </w:p>
-    <w:p>
-      <w:pPr>
-        <w:ind w:left="1440"/>
-      </w:pPr>
-      <w:r>
-        <w:rPr>
-          <w:i/>
-          <w:iCs/>
-        </w:rPr>
-        <w:t>T3</w:t>
-      </w:r>
-      <w:r>
-        <w:t>: Type of the third named column</w:t>
-      </w:r>
-    </w:p>
-    <w:p>
-      <w:pPr>
-        <w:ind w:left="1440"/>
-      </w:pPr>
-      <w:r>
-        <w:rPr>
-          <w:i/>
-          <w:iCs/>
-        </w:rPr>
-        <w:t>T4</w:t>
-      </w:r>
-      <w:r>
-        <w:t xml:space="preserve">: Type of the </w:t>
-      </w:r>
-      <w:r>
-        <w:t>fourth</w:t>
-      </w:r>
-      <w:r>
-        <w:t xml:space="preserve"> named column</w:t>
-      </w:r>
-    </w:p>
-    <w:p>
-      <w:pPr>
-        <w:ind w:left="1440"/>
-      </w:pPr>
-      <w:r>
-        <w:rPr>
-          <w:i/>
-          <w:iCs/>
-        </w:rPr>
-        <w:t>T5</w:t>
-      </w:r>
-      <w:r>
-        <w:t>: Type of the fifth named column</w:t>
-      </w:r>
-    </w:p>
-    <w:p>
-      <w:pPr>
-        <w:ind w:left="1440"/>
-      </w:pPr>
-      <w:r>
-        <w:rPr>
-          <w:i/>
-          <w:iCs/>
-        </w:rPr>
         <w:t>V</w:t>
       </w:r>
       <w:r>
@@ -23727,7 +24376,6 @@
           <w:i/>
           <w:iCs/>
         </w:rPr>
-        <w:lastRenderedPageBreak/>
         <w:t>name1</w:t>
       </w:r>
       <w:r>
@@ -23933,6 +24581,7 @@
           <w:i/>
           <w:iCs/>
         </w:rPr>
+        <w:lastRenderedPageBreak/>
         <w:t>Ts</w:t>
       </w:r>
       <w:r>
@@ -32999,16 +33648,16 @@
 <file path=word/numbering.xml><?xml version="1.0" encoding="utf-8"?>
 <w:numbering xmlns:wpc="http://schemas.microsoft.com/office/word/2010/wordprocessingCanvas" xmlns:cx="http://schemas.microsoft.com/office/drawing/2014/chartex" xmlns:cx1="http://schemas.microsoft.com/office/drawing/2015/9/8/chartex" xmlns:cx2="http://schemas.microsoft.com/office/drawing/2015/10/21/chartex" xmlns:cx3="http://schemas.microsoft.com/office/drawing/2016/5/9/chartex" xmlns:cx4="http://schemas.microsoft.com/office/drawing/2016/5/10/chartex" xmlns:cx5="http://schemas.microsoft.com/office/drawing/2016/5/11/chartex" xmlns:cx6="http://schemas.microsoft.com/office/drawing/2016/5/12/chartex" xmlns:cx7="http://schemas.microsoft.com/office/drawing/2016/5/13/chartex" xmlns:cx8="http://schemas.microsoft.com/office/drawing/2016/5/14/chartex" xmlns:mc="http://schemas.openxmlformats.org/markup-compatibility/2006" xmlns:aink="http://schemas.microsoft.com/office/drawing/2016/ink" xmlns:am3d="http://schemas.microsoft.com/office/drawing/2017/model3d" xmlns:o="urn:schemas-microsoft-com:office:office" xmlns:r="http://schemas.openxmlformats.org/officeDocument/2006/relationships" xmlns:m="http://schemas.openxmlformats.org/officeDocument/2006/math" xmlns:v="urn:schemas-microsoft-com:vml" xmlns:wp14="http://schemas.microsoft.com/office/word/2010/wordprocessingDrawing" xmlns:wp="http://schemas.openxmlformats.org/drawingml/2006/wordprocessingDrawing" xmlns:w10="urn:schemas-microsoft-com:office:word" xmlns:w="http://schemas.openxmlformats.org/wordprocessingml/2006/main" xmlns:w14="http://schemas.microsoft.com/office/word/2010/wordml" xmlns:w15="http://schemas.microsoft.com/office/word/2012/wordml" xmlns:w16cid="http://schemas.microsoft.com/office/word/2016/wordml/cid" xmlns:w16se="http://schemas.microsoft.com/office/word/2015/wordml/symex" xmlns:wpg="http://schemas.microsoft.com/office/word/2010/wordprocessingGroup" xmlns:wpi="http://schemas.microsoft.com/office/word/2010/wordprocessingInk" xmlns:wne="http://schemas.microsoft.com/office/word/2006/wordml" xmlns:wps="http://schemas.microsoft.com/office/word/2010/wordprocessingShape" mc:Ignorable="w14 w15 w16se w16cid wp14">
   <w:abstractNum w:abstractNumId="0" w15:restartNumberingAfterBreak="0">
-    <w:nsid w:val="0E132B07"/>
+    <w:nsid w:val="0D9A725C"/>
     <w:multiLevelType w:val="hybridMultilevel"/>
-    <w:tmpl w:val="BFBAD7EA"/>
-    <w:lvl w:ilvl="0" w:tplc="B9A6C360">
+    <w:tmpl w:val="2F46DBE2"/>
+    <w:lvl w:ilvl="0" w:tplc="A724A1A8">
       <w:start w:val="1"/>
       <w:numFmt w:val="decimal"/>
       <w:lvlText w:val="%1)"/>
       <w:lvlJc w:val="left"/>
       <w:pPr>
-        <w:ind w:left="1800" w:hanging="360"/>
+        <w:ind w:left="2880" w:hanging="360"/>
       </w:pPr>
       <w:rPr>
         <w:rFonts w:hint="default"/>
@@ -33020,7 +33669,7 @@
       <w:lvlText w:val="%2."/>
       <w:lvlJc w:val="left"/>
       <w:pPr>
-        <w:ind w:left="2520" w:hanging="360"/>
+        <w:ind w:left="3600" w:hanging="360"/>
       </w:pPr>
     </w:lvl>
     <w:lvl w:ilvl="2" w:tplc="0409001B" w:tentative="1">
@@ -33029,7 +33678,7 @@
       <w:lvlText w:val="%3."/>
       <w:lvlJc w:val="right"/>
       <w:pPr>
-        <w:ind w:left="3240" w:hanging="180"/>
+        <w:ind w:left="4320" w:hanging="180"/>
       </w:pPr>
     </w:lvl>
     <w:lvl w:ilvl="3" w:tplc="0409000F" w:tentative="1">
@@ -33038,7 +33687,7 @@
       <w:lvlText w:val="%4."/>
       <w:lvlJc w:val="left"/>
       <w:pPr>
-        <w:ind w:left="3960" w:hanging="360"/>
+        <w:ind w:left="5040" w:hanging="360"/>
       </w:pPr>
     </w:lvl>
     <w:lvl w:ilvl="4" w:tplc="04090019" w:tentative="1">
@@ -33047,7 +33696,7 @@
       <w:lvlText w:val="%5."/>
       <w:lvlJc w:val="left"/>
       <w:pPr>
-        <w:ind w:left="4680" w:hanging="360"/>
+        <w:ind w:left="5760" w:hanging="360"/>
       </w:pPr>
     </w:lvl>
     <w:lvl w:ilvl="5" w:tplc="0409001B" w:tentative="1">
@@ -33056,7 +33705,7 @@
       <w:lvlText w:val="%6."/>
       <w:lvlJc w:val="right"/>
       <w:pPr>
-        <w:ind w:left="5400" w:hanging="180"/>
+        <w:ind w:left="6480" w:hanging="180"/>
       </w:pPr>
     </w:lvl>
     <w:lvl w:ilvl="6" w:tplc="0409000F" w:tentative="1">
@@ -33065,7 +33714,7 @@
       <w:lvlText w:val="%7."/>
       <w:lvlJc w:val="left"/>
       <w:pPr>
-        <w:ind w:left="6120" w:hanging="360"/>
+        <w:ind w:left="7200" w:hanging="360"/>
       </w:pPr>
     </w:lvl>
     <w:lvl w:ilvl="7" w:tplc="04090019" w:tentative="1">
@@ -33074,7 +33723,7 @@
       <w:lvlText w:val="%8."/>
       <w:lvlJc w:val="left"/>
       <w:pPr>
-        <w:ind w:left="6840" w:hanging="360"/>
+        <w:ind w:left="7920" w:hanging="360"/>
       </w:pPr>
     </w:lvl>
     <w:lvl w:ilvl="8" w:tplc="0409001B" w:tentative="1">
@@ -33083,21 +33732,21 @@
       <w:lvlText w:val="%9."/>
       <w:lvlJc w:val="right"/>
       <w:pPr>
-        <w:ind w:left="7560" w:hanging="180"/>
+        <w:ind w:left="8640" w:hanging="180"/>
       </w:pPr>
     </w:lvl>
   </w:abstractNum>
   <w:abstractNum w:abstractNumId="1" w15:restartNumberingAfterBreak="0">
-    <w:nsid w:val="74273A49"/>
+    <w:nsid w:val="0E132B07"/>
     <w:multiLevelType w:val="hybridMultilevel"/>
-    <w:tmpl w:val="E50A2FC8"/>
-    <w:lvl w:ilvl="0" w:tplc="F984D51A">
+    <w:tmpl w:val="BFBAD7EA"/>
+    <w:lvl w:ilvl="0" w:tplc="B9A6C360">
       <w:start w:val="1"/>
       <w:numFmt w:val="decimal"/>
       <w:lvlText w:val="%1)"/>
       <w:lvlJc w:val="left"/>
       <w:pPr>
-        <w:ind w:left="1080" w:hanging="360"/>
+        <w:ind w:left="1800" w:hanging="360"/>
       </w:pPr>
       <w:rPr>
         <w:rFonts w:hint="default"/>
@@ -33109,7 +33758,7 @@
       <w:lvlText w:val="%2."/>
       <w:lvlJc w:val="left"/>
       <w:pPr>
-        <w:ind w:left="1800" w:hanging="360"/>
+        <w:ind w:left="2520" w:hanging="360"/>
       </w:pPr>
     </w:lvl>
     <w:lvl w:ilvl="2" w:tplc="0409001B" w:tentative="1">
@@ -33118,7 +33767,7 @@
       <w:lvlText w:val="%3."/>
       <w:lvlJc w:val="right"/>
       <w:pPr>
-        <w:ind w:left="2520" w:hanging="180"/>
+        <w:ind w:left="3240" w:hanging="180"/>
       </w:pPr>
     </w:lvl>
     <w:lvl w:ilvl="3" w:tplc="0409000F" w:tentative="1">
@@ -33127,7 +33776,7 @@
       <w:lvlText w:val="%4."/>
       <w:lvlJc w:val="left"/>
       <w:pPr>
-        <w:ind w:left="3240" w:hanging="360"/>
+        <w:ind w:left="3960" w:hanging="360"/>
       </w:pPr>
     </w:lvl>
     <w:lvl w:ilvl="4" w:tplc="04090019" w:tentative="1">
@@ -33136,7 +33785,7 @@
       <w:lvlText w:val="%5."/>
       <w:lvlJc w:val="left"/>
       <w:pPr>
-        <w:ind w:left="3960" w:hanging="360"/>
+        <w:ind w:left="4680" w:hanging="360"/>
       </w:pPr>
     </w:lvl>
     <w:lvl w:ilvl="5" w:tplc="0409001B" w:tentative="1">
@@ -33145,7 +33794,7 @@
       <w:lvlText w:val="%6."/>
       <w:lvlJc w:val="right"/>
       <w:pPr>
-        <w:ind w:left="4680" w:hanging="180"/>
+        <w:ind w:left="5400" w:hanging="180"/>
       </w:pPr>
     </w:lvl>
     <w:lvl w:ilvl="6" w:tplc="0409000F" w:tentative="1">
@@ -33154,7 +33803,7 @@
       <w:lvlText w:val="%7."/>
       <w:lvlJc w:val="left"/>
       <w:pPr>
-        <w:ind w:left="5400" w:hanging="360"/>
+        <w:ind w:left="6120" w:hanging="360"/>
       </w:pPr>
     </w:lvl>
     <w:lvl w:ilvl="7" w:tplc="04090019" w:tentative="1">
@@ -33163,7 +33812,7 @@
       <w:lvlText w:val="%8."/>
       <w:lvlJc w:val="left"/>
       <w:pPr>
-        <w:ind w:left="6120" w:hanging="360"/>
+        <w:ind w:left="6840" w:hanging="360"/>
       </w:pPr>
     </w:lvl>
     <w:lvl w:ilvl="8" w:tplc="0409001B" w:tentative="1">
@@ -33172,11 +33821,100 @@
       <w:lvlText w:val="%9."/>
       <w:lvlJc w:val="right"/>
       <w:pPr>
-        <w:ind w:left="6840" w:hanging="180"/>
+        <w:ind w:left="7560" w:hanging="180"/>
       </w:pPr>
     </w:lvl>
   </w:abstractNum>
   <w:abstractNum w:abstractNumId="2" w15:restartNumberingAfterBreak="0">
+    <w:nsid w:val="74273A49"/>
+    <w:multiLevelType w:val="hybridMultilevel"/>
+    <w:tmpl w:val="E50A2FC8"/>
+    <w:lvl w:ilvl="0" w:tplc="F984D51A">
+      <w:start w:val="1"/>
+      <w:numFmt w:val="decimal"/>
+      <w:lvlText w:val="%1)"/>
+      <w:lvlJc w:val="left"/>
+      <w:pPr>
+        <w:ind w:left="1080" w:hanging="360"/>
+      </w:pPr>
+      <w:rPr>
+        <w:rFonts w:hint="default"/>
+      </w:rPr>
+    </w:lvl>
+    <w:lvl w:ilvl="1" w:tplc="04090019" w:tentative="1">
+      <w:start w:val="1"/>
+      <w:numFmt w:val="lowerLetter"/>
+      <w:lvlText w:val="%2."/>
+      <w:lvlJc w:val="left"/>
+      <w:pPr>
+        <w:ind w:left="1800" w:hanging="360"/>
+      </w:pPr>
+    </w:lvl>
+    <w:lvl w:ilvl="2" w:tplc="0409001B" w:tentative="1">
+      <w:start w:val="1"/>
+      <w:numFmt w:val="lowerRoman"/>
+      <w:lvlText w:val="%3."/>
+      <w:lvlJc w:val="right"/>
+      <w:pPr>
+        <w:ind w:left="2520" w:hanging="180"/>
+      </w:pPr>
+    </w:lvl>
+    <w:lvl w:ilvl="3" w:tplc="0409000F" w:tentative="1">
+      <w:start w:val="1"/>
+      <w:numFmt w:val="decimal"/>
+      <w:lvlText w:val="%4."/>
+      <w:lvlJc w:val="left"/>
+      <w:pPr>
+        <w:ind w:left="3240" w:hanging="360"/>
+      </w:pPr>
+    </w:lvl>
+    <w:lvl w:ilvl="4" w:tplc="04090019" w:tentative="1">
+      <w:start w:val="1"/>
+      <w:numFmt w:val="lowerLetter"/>
+      <w:lvlText w:val="%5."/>
+      <w:lvlJc w:val="left"/>
+      <w:pPr>
+        <w:ind w:left="3960" w:hanging="360"/>
+      </w:pPr>
+    </w:lvl>
+    <w:lvl w:ilvl="5" w:tplc="0409001B" w:tentative="1">
+      <w:start w:val="1"/>
+      <w:numFmt w:val="lowerRoman"/>
+      <w:lvlText w:val="%6."/>
+      <w:lvlJc w:val="right"/>
+      <w:pPr>
+        <w:ind w:left="4680" w:hanging="180"/>
+      </w:pPr>
+    </w:lvl>
+    <w:lvl w:ilvl="6" w:tplc="0409000F" w:tentative="1">
+      <w:start w:val="1"/>
+      <w:numFmt w:val="decimal"/>
+      <w:lvlText w:val="%7."/>
+      <w:lvlJc w:val="left"/>
+      <w:pPr>
+        <w:ind w:left="5400" w:hanging="360"/>
+      </w:pPr>
+    </w:lvl>
+    <w:lvl w:ilvl="7" w:tplc="04090019" w:tentative="1">
+      <w:start w:val="1"/>
+      <w:numFmt w:val="lowerLetter"/>
+      <w:lvlText w:val="%8."/>
+      <w:lvlJc w:val="left"/>
+      <w:pPr>
+        <w:ind w:left="6120" w:hanging="360"/>
+      </w:pPr>
+    </w:lvl>
+    <w:lvl w:ilvl="8" w:tplc="0409001B" w:tentative="1">
+      <w:start w:val="1"/>
+      <w:numFmt w:val="lowerRoman"/>
+      <w:lvlText w:val="%9."/>
+      <w:lvlJc w:val="right"/>
+      <w:pPr>
+        <w:ind w:left="6840" w:hanging="180"/>
+      </w:pPr>
+    </w:lvl>
+  </w:abstractNum>
+  <w:abstractNum w:abstractNumId="3" w15:restartNumberingAfterBreak="0">
     <w:nsid w:val="78B74EE0"/>
     <w:multiLevelType w:val="hybridMultilevel"/>
     <w:tmpl w:val="93F24B82"/>
@@ -33289,13 +34027,16 @@
     </w:lvl>
   </w:abstractNum>
   <w:num w:numId="1">
-    <w:abstractNumId w:val="0"/>
+    <w:abstractNumId w:val="1"/>
   </w:num>
   <w:num w:numId="2">
+    <w:abstractNumId w:val="3"/>
+  </w:num>
+  <w:num w:numId="3">
     <w:abstractNumId w:val="2"/>
   </w:num>
-  <w:num w:numId="3">
-    <w:abstractNumId w:val="1"/>
+  <w:num w:numId="4">
+    <w:abstractNumId w:val="0"/>
   </w:num>
 </w:numbering>
 </file>
@@ -34240,7 +34981,7 @@
 </file>
 
 <file path=customXml/itemProps1.xml><?xml version="1.0" encoding="utf-8"?>
-<ds:datastoreItem xmlns:ds="http://schemas.openxmlformats.org/officeDocument/2006/customXml" ds:itemID="{F209678D-5CCA-6648-A1C8-714939F2C6EF}">
+<ds:datastoreItem xmlns:ds="http://schemas.openxmlformats.org/officeDocument/2006/customXml" ds:itemID="{EF0EA7D4-17A5-EE43-8592-85BEF20D134B}">
   <ds:schemaRefs>
     <ds:schemaRef ds:uri="http://schemas.openxmlformats.org/officeDocument/2006/bibliography"/>
   </ds:schemaRefs>

</xml_diff>

<commit_message>
Implemented get_data_by_idx() with values
</commit_message>
<xml_diff>
--- a/docs/DataFrameDoc.docx
+++ b/docs/DataFrameDoc.docx
@@ -118,7 +118,6 @@
                 <w:szCs w:val="16"/>
               </w:rPr>
             </w:pPr>
-            <w:proofErr w:type="spellStart"/>
             <w:r>
               <w:rPr>
                 <w:b/>
@@ -129,7 +128,6 @@
               </w:rPr>
               <w:t>Functors</w:t>
             </w:r>
-            <w:proofErr w:type="spellEnd"/>
           </w:p>
         </w:tc>
         <w:tc>
@@ -1809,7 +1807,27 @@
                 <w:sz w:val="16"/>
                 <w:szCs w:val="16"/>
               </w:rPr>
-              <w:t>get_data_by_idx(  )</w:t>
+              <w:t>get_data_by_idx( </w:t>
+            </w:r>
+            <w:r>
+              <w:rPr>
+                <w:b/>
+                <w:bCs/>
+                <w:color w:val="C45911"/>
+                <w:sz w:val="16"/>
+                <w:szCs w:val="16"/>
+              </w:rPr>
+              <w:t>2</w:t>
+            </w:r>
+            <w:r>
+              <w:rPr>
+                <w:b/>
+                <w:bCs/>
+                <w:color w:val="C45911"/>
+                <w:sz w:val="16"/>
+                <w:szCs w:val="16"/>
+              </w:rPr>
+              <w:t xml:space="preserve"> )</w:t>
             </w:r>
           </w:p>
         </w:tc>
@@ -2705,7 +2723,29 @@
                 <w:sz w:val="16"/>
                 <w:szCs w:val="16"/>
               </w:rPr>
-              <w:t>get_view_by_idx(  )</w:t>
+              <w:t>get_view_by_idx( </w:t>
+            </w:r>
+            <w:r>
+              <w:rPr>
+                <w:b/>
+                <w:bCs/>
+                <w:color w:val="C45911"/>
+                <w:sz w:val="16"/>
+                <w:szCs w:val="16"/>
+              </w:rPr>
+              <w:t>2</w:t>
+            </w:r>
+            <w:bookmarkStart w:id="0" w:name="_GoBack"/>
+            <w:bookmarkEnd w:id="0"/>
+            <w:r>
+              <w:rPr>
+                <w:b/>
+                <w:bCs/>
+                <w:color w:val="C45911"/>
+                <w:sz w:val="16"/>
+                <w:szCs w:val="16"/>
+              </w:rPr>
+              <w:t xml:space="preserve"> )</w:t>
             </w:r>
           </w:p>
         </w:tc>
@@ -20946,25 +20986,7 @@
         <w:divId w:val="1751154599"/>
       </w:pPr>
       <w:r>
-        <w:t>It returns a DataFrame (including the index and data columns)</w:t>
-      </w:r>
-      <w:r>
-        <w:t xml:space="preserve"> </w:t>
-      </w:r>
-      <w:r>
-        <w:t>containing the data from locations, specified in locations vector.</w:t>
-      </w:r>
-      <w:r>
-        <w:t xml:space="preserve"> </w:t>
-      </w:r>
-      <w:r>
-        <w:t>This function supports Python-like negative indexing. That is why the</w:t>
-      </w:r>
-      <w:r>
-        <w:t xml:space="preserve"> </w:t>
-      </w:r>
-      <w:r>
-        <w:t>locations vector type is long.</w:t>
+        <w:t>It returns a DataFrame (including the index and data columns) containing the data from locations, specified in locations vector. This function supports Python-like negative indexing. That is why the locations vector type is long.</w:t>
       </w:r>
     </w:p>
     <w:p>
@@ -20972,13 +20994,7 @@
         <w:divId w:val="1751154599"/>
       </w:pPr>
       <w:r>
-        <w:t xml:space="preserve">NOTE: The negative </w:t>
-      </w:r>
-      <w:r>
-        <w:t>indexing</w:t>
-      </w:r>
-      <w:r>
-        <w:t xml:space="preserve"> is relative to the "index" column, which</w:t>
+        <w:t>NOTE: The negative indexing is relative to the "index" column, which</w:t>
       </w:r>
     </w:p>
     <w:p>
@@ -20986,10 +21002,7 @@
         <w:divId w:val="1751154599"/>
       </w:pPr>
       <w:r>
-        <w:t xml:space="preserve">              </w:t>
-      </w:r>
-      <w:r>
-        <w:t>may not be the size as all other column.</w:t>
+        <w:t xml:space="preserve">              may not be the size as all other column.</w:t>
       </w:r>
     </w:p>
     <w:p>
@@ -21017,13 +21030,7 @@
         <w:t>Ts</w:t>
       </w:r>
       <w:r>
-        <w:t>: List all the types of all data columns.</w:t>
-      </w:r>
-      <w:r>
-        <w:t xml:space="preserve"> </w:t>
-      </w:r>
-      <w:r>
-        <w:t>A type should be specified in the list only once.</w:t>
+        <w:t>: List all the types of all data columns. A type should be specified in the list only once.</w:t>
       </w:r>
     </w:p>
     <w:p>
@@ -21082,23 +21089,7 @@
           <w:bCs/>
           <w:color w:val="C45911"/>
         </w:rPr>
-        <w:t>get_view_by_loc (Index2D&lt;</w:t>
-      </w:r>
-      <w:r>
-        <w:rPr>
-          <w:b/>
-          <w:bCs/>
-          <w:color w:val="C45911"/>
-        </w:rPr>
-        <w:t>long</w:t>
-      </w:r>
-      <w:r>
-        <w:rPr>
-          <w:b/>
-          <w:bCs/>
-          <w:color w:val="C45911"/>
-        </w:rPr>
-        <w:t>&gt; range) const;</w:t>
+        <w:t>get_view_by_loc (Index2D&lt;long&gt; range) const;</w:t>
       </w:r>
     </w:p>
     <w:p>
@@ -21234,13 +21225,7 @@
         <w:divId w:val="1510557863"/>
       </w:pPr>
       <w:r>
-        <w:t>It behaves like get_data_by_loc(locations), but it returns a</w:t>
-      </w:r>
-      <w:r>
-        <w:t xml:space="preserve"> </w:t>
-      </w:r>
-      <w:r>
-        <w:t>DataFramePtrView.</w:t>
+        <w:t>It behaves like get_data_by_loc(locations), but it returns a DataFramePtrView.</w:t>
       </w:r>
     </w:p>
     <w:p>
@@ -21248,19 +21233,7 @@
         <w:divId w:val="1510557863"/>
       </w:pPr>
       <w:r>
-        <w:t>A view is a DataFrame that is a reference to the original DataFrame.</w:t>
-      </w:r>
-      <w:r>
-        <w:t xml:space="preserve"> </w:t>
-      </w:r>
-      <w:r>
-        <w:t>So if you modify anything in the view the original DataFrame will</w:t>
-      </w:r>
-      <w:r>
-        <w:t xml:space="preserve"> </w:t>
-      </w:r>
-      <w:r>
-        <w:t>also be modified.</w:t>
+        <w:t>A view is a DataFrame that is a reference to the original DataFrame. So if you modify anything in the view the original DataFrame will also be modified.</w:t>
       </w:r>
     </w:p>
     <w:p>
@@ -21276,10 +21249,7 @@
         <w:divId w:val="1510557863"/>
       </w:pPr>
       <w:r>
-        <w:t xml:space="preserve">           </w:t>
-      </w:r>
-      <w:r>
-        <w:t>For example, you cannot add/delete columns, etc.</w:t>
+        <w:t xml:space="preserve">           For example, you cannot add/delete columns, etc.</w:t>
       </w:r>
     </w:p>
     <w:p>
@@ -21299,20 +21269,13 @@
         <w:t>Ts</w:t>
       </w:r>
       <w:r>
-        <w:t>: List all the types of all data columns.</w:t>
-      </w:r>
-      <w:r>
-        <w:t xml:space="preserve"> </w:t>
-      </w:r>
-      <w:r>
-        <w:t>A type should be specified in the list only once.</w:t>
+        <w:t>: List all the types of all data columns. A type should be specified in the list only once.</w:t>
       </w:r>
     </w:p>
     <w:p>
       <w:pPr>
         <w:divId w:val="1510557863"/>
       </w:pPr>
-      <w:bookmarkStart w:id="0" w:name="_GoBack"/>
       <w:r>
         <w:rPr>
           <w:i/>
@@ -21321,7 +21284,6 @@
         <w:lastRenderedPageBreak/>
         <w:t>locations</w:t>
       </w:r>
-      <w:bookmarkEnd w:id="0"/>
       <w:r>
         <w:t>: List of indices into the index column to copy data</w:t>
       </w:r>

</xml_diff>

<commit_message>
Wrote docs for z-score
</commit_message>
<xml_diff>
--- a/docs/DataFrameDoc.docx
+++ b/docs/DataFrameDoc.docx
@@ -3093,8 +3093,6 @@
               </w:rPr>
               <w:t> </w:t>
             </w:r>
-            <w:bookmarkStart w:id="0" w:name="_GoBack"/>
-            <w:bookmarkEnd w:id="0"/>
           </w:p>
         </w:tc>
         <w:tc>
@@ -3275,7 +3273,27 @@
                 <w:sz w:val="16"/>
                 <w:szCs w:val="16"/>
               </w:rPr>
-              <w:t>struct SimpleRollAdopter {  }</w:t>
+              <w:t xml:space="preserve">struct </w:t>
+            </w:r>
+            <w:r>
+              <w:rPr>
+                <w:b/>
+                <w:bCs/>
+                <w:color w:val="C45911"/>
+                <w:sz w:val="16"/>
+                <w:szCs w:val="16"/>
+              </w:rPr>
+              <w:t>SampleZScoreVisitor</w:t>
+            </w:r>
+            <w:r>
+              <w:rPr>
+                <w:b/>
+                <w:bCs/>
+                <w:color w:val="C45911"/>
+                <w:sz w:val="16"/>
+                <w:szCs w:val="16"/>
+              </w:rPr>
+              <w:t xml:space="preserve"> {  }</w:t>
             </w:r>
           </w:p>
         </w:tc>
@@ -3421,7 +3439,7 @@
                 <w:sz w:val="16"/>
                 <w:szCs w:val="16"/>
               </w:rPr>
-              <w:t>struct SLRegressionVisitor  {  }</w:t>
+              <w:t>struct SimpleRollAdopter {  }</w:t>
             </w:r>
           </w:p>
         </w:tc>
@@ -3567,7 +3585,7 @@
                 <w:sz w:val="16"/>
                 <w:szCs w:val="16"/>
               </w:rPr>
-              <w:t>struct StatsVisitor  {  }</w:t>
+              <w:t>struct SLRegressionVisitor  {  }</w:t>
             </w:r>
           </w:p>
         </w:tc>
@@ -3713,7 +3731,7 @@
                 <w:sz w:val="16"/>
                 <w:szCs w:val="16"/>
               </w:rPr>
-              <w:t>struct StdVisitor   {  }</w:t>
+              <w:t>struct StatsVisitor  {  }</w:t>
             </w:r>
           </w:p>
         </w:tc>
@@ -3859,7 +3877,7 @@
                 <w:sz w:val="16"/>
                 <w:szCs w:val="16"/>
               </w:rPr>
-              <w:t>struct SumVisitor {  }</w:t>
+              <w:t>struct StdVisitor   {  }</w:t>
             </w:r>
           </w:p>
         </w:tc>
@@ -4005,7 +4023,7 @@
                 <w:sz w:val="16"/>
                 <w:szCs w:val="16"/>
               </w:rPr>
-              <w:t>struct TrackingErrorVisitor {  }</w:t>
+              <w:t>struct SumVisitor {  }</w:t>
             </w:r>
           </w:p>
         </w:tc>
@@ -4151,7 +4169,7 @@
                 <w:sz w:val="16"/>
                 <w:szCs w:val="16"/>
               </w:rPr>
-              <w:t xml:space="preserve">struct ZScoreVisitor {  } </w:t>
+              <w:t>struct TrackingErrorVisitor {  }</w:t>
             </w:r>
           </w:p>
         </w:tc>
@@ -4297,37 +4315,7 @@
                 <w:sz w:val="16"/>
                 <w:szCs w:val="16"/>
               </w:rPr>
-              <w:t xml:space="preserve">struct </w:t>
-            </w:r>
-            <w:r>
-              <w:rPr>
-                <w:b/>
-                <w:bCs/>
-                <w:color w:val="C45911"/>
-                <w:sz w:val="16"/>
-                <w:szCs w:val="16"/>
-              </w:rPr>
-              <w:t>Sample</w:t>
-            </w:r>
-            <w:r>
-              <w:rPr>
-                <w:b/>
-                <w:bCs/>
-                <w:color w:val="C45911"/>
-                <w:sz w:val="16"/>
-                <w:szCs w:val="16"/>
-              </w:rPr>
-              <w:t xml:space="preserve">ZScoreVisitor {  </w:t>
-            </w:r>
-            <w:r>
-              <w:rPr>
-                <w:b/>
-                <w:bCs/>
-                <w:color w:val="C45911"/>
-                <w:sz w:val="16"/>
-                <w:szCs w:val="16"/>
-              </w:rPr>
-              <w:t>}</w:t>
+              <w:t xml:space="preserve">struct ZScoreVisitor {  } </w:t>
             </w:r>
           </w:p>
         </w:tc>
@@ -27343,7 +27331,13 @@
         <w:t>T</w:t>
       </w:r>
       <w:r>
-        <w:t>: Column/data type</w:t>
+        <w:t>: Column</w:t>
+      </w:r>
+      <w:r>
+        <w:t xml:space="preserve"> </w:t>
+      </w:r>
+      <w:r>
+        <w:t>data type</w:t>
       </w:r>
     </w:p>
     <w:p>
@@ -27486,7 +27480,13 @@
         <w:t>T</w:t>
       </w:r>
       <w:r>
-        <w:t>: Column/data type</w:t>
+        <w:t>: Column</w:t>
+      </w:r>
+      <w:r>
+        <w:t xml:space="preserve"> </w:t>
+      </w:r>
+      <w:r>
+        <w:t>data type</w:t>
       </w:r>
     </w:p>
     <w:p>
@@ -27646,7 +27646,13 @@
         <w:t>T</w:t>
       </w:r>
       <w:r>
-        <w:t>: Column/data type</w:t>
+        <w:t>: Column</w:t>
+      </w:r>
+      <w:r>
+        <w:t xml:space="preserve"> </w:t>
+      </w:r>
+      <w:r>
+        <w:t>data type</w:t>
       </w:r>
     </w:p>
     <w:p>
@@ -27789,7 +27795,13 @@
         <w:t>T</w:t>
       </w:r>
       <w:r>
-        <w:t>: Column/data type</w:t>
+        <w:t>: Column</w:t>
+      </w:r>
+      <w:r>
+        <w:t xml:space="preserve"> </w:t>
+      </w:r>
+      <w:r>
+        <w:t>data type</w:t>
       </w:r>
     </w:p>
     <w:p>
@@ -27948,7 +27960,13 @@
         <w:t>T</w:t>
       </w:r>
       <w:r>
-        <w:t>: Column/data type</w:t>
+        <w:t>: Column</w:t>
+      </w:r>
+      <w:r>
+        <w:t xml:space="preserve"> </w:t>
+      </w:r>
+      <w:r>
+        <w:t>data type</w:t>
       </w:r>
     </w:p>
     <w:p>
@@ -28046,7 +28064,13 @@
         <w:t>T</w:t>
       </w:r>
       <w:r>
-        <w:t>: Column/data type</w:t>
+        <w:t>: Column</w:t>
+      </w:r>
+      <w:r>
+        <w:t xml:space="preserve"> </w:t>
+      </w:r>
+      <w:r>
+        <w:t>data type</w:t>
       </w:r>
     </w:p>
     <w:p>
@@ -28147,7 +28171,13 @@
         <w:t>T</w:t>
       </w:r>
       <w:r>
-        <w:t>: Column/data type</w:t>
+        <w:t>: Column</w:t>
+      </w:r>
+      <w:r>
+        <w:t xml:space="preserve"> </w:t>
+      </w:r>
+      <w:r>
+        <w:t>data type</w:t>
       </w:r>
     </w:p>
     <w:p>
@@ -28232,7 +28262,13 @@
         <w:t>T</w:t>
       </w:r>
       <w:r>
-        <w:t>: Column/data type</w:t>
+        <w:t>: Column</w:t>
+      </w:r>
+      <w:r>
+        <w:t xml:space="preserve"> </w:t>
+      </w:r>
+      <w:r>
+        <w:t>data type</w:t>
       </w:r>
     </w:p>
     <w:p>
@@ -28333,7 +28369,13 @@
         <w:t>T</w:t>
       </w:r>
       <w:r>
-        <w:t>: Column/data type</w:t>
+        <w:t>: Column</w:t>
+      </w:r>
+      <w:r>
+        <w:t xml:space="preserve"> </w:t>
+      </w:r>
+      <w:r>
+        <w:t>data type</w:t>
       </w:r>
     </w:p>
     <w:p>
@@ -28442,7 +28484,13 @@
         <w:t>T</w:t>
       </w:r>
       <w:r>
-        <w:t>: Column/data type</w:t>
+        <w:t>: Column</w:t>
+      </w:r>
+      <w:r>
+        <w:t xml:space="preserve"> </w:t>
+      </w:r>
+      <w:r>
+        <w:t>data type</w:t>
       </w:r>
     </w:p>
     <w:p>
@@ -28550,7 +28598,13 @@
         <w:t>T</w:t>
       </w:r>
       <w:r>
-        <w:t>: Column/data type</w:t>
+        <w:t>: Column</w:t>
+      </w:r>
+      <w:r>
+        <w:t xml:space="preserve"> </w:t>
+      </w:r>
+      <w:r>
+        <w:t>data type</w:t>
       </w:r>
     </w:p>
     <w:p>
@@ -28693,7 +28747,13 @@
         <w:t>T</w:t>
       </w:r>
       <w:r>
-        <w:t>: Column/data type</w:t>
+        <w:t>: Column</w:t>
+      </w:r>
+      <w:r>
+        <w:t xml:space="preserve"> </w:t>
+      </w:r>
+      <w:r>
+        <w:t>data type</w:t>
       </w:r>
     </w:p>
     <w:p>
@@ -28848,7 +28908,13 @@
         <w:t>T</w:t>
       </w:r>
       <w:r>
-        <w:t>: Column/data type</w:t>
+        <w:t>: Column</w:t>
+      </w:r>
+      <w:r>
+        <w:t xml:space="preserve"> </w:t>
+      </w:r>
+      <w:r>
+        <w:t>data type</w:t>
       </w:r>
     </w:p>
     <w:p>
@@ -29004,7 +29070,13 @@
         <w:t>T</w:t>
       </w:r>
       <w:r>
-        <w:t>: Column/data type</w:t>
+        <w:t>: Column</w:t>
+      </w:r>
+      <w:r>
+        <w:t xml:space="preserve"> </w:t>
+      </w:r>
+      <w:r>
+        <w:t>data type</w:t>
       </w:r>
     </w:p>
     <w:p>
@@ -29152,15 +29224,35 @@
         <w:ind w:left="1440"/>
       </w:pPr>
       <w:r>
-        <w:t>T: Column/data type</w:t>
-      </w:r>
-    </w:p>
-    <w:p>
-      <w:pPr>
-        <w:ind w:left="1440"/>
-      </w:pPr>
-      <w:r>
-        <w:t>I: Index type</w:t>
+        <w:rPr>
+          <w:i/>
+          <w:iCs/>
+        </w:rPr>
+        <w:t>T</w:t>
+      </w:r>
+      <w:r>
+        <w:t>: Column</w:t>
+      </w:r>
+      <w:r>
+        <w:t xml:space="preserve"> </w:t>
+      </w:r>
+      <w:r>
+        <w:t>data type</w:t>
+      </w:r>
+    </w:p>
+    <w:p>
+      <w:pPr>
+        <w:ind w:left="1440"/>
+      </w:pPr>
+      <w:r>
+        <w:rPr>
+          <w:i/>
+          <w:iCs/>
+        </w:rPr>
+        <w:t>I</w:t>
+      </w:r>
+      <w:r>
+        <w:t>: Index type</w:t>
       </w:r>
     </w:p>
     <w:p>
@@ -29293,15 +29385,35 @@
         <w:ind w:left="1440"/>
       </w:pPr>
       <w:r>
-        <w:t>T: Column/data type</w:t>
-      </w:r>
-    </w:p>
-    <w:p>
-      <w:pPr>
-        <w:ind w:left="1440"/>
-      </w:pPr>
-      <w:r>
-        <w:t>I: Index type</w:t>
+        <w:rPr>
+          <w:i/>
+          <w:iCs/>
+        </w:rPr>
+        <w:t>T</w:t>
+      </w:r>
+      <w:r>
+        <w:t>: Column</w:t>
+      </w:r>
+      <w:r>
+        <w:t xml:space="preserve"> </w:t>
+      </w:r>
+      <w:r>
+        <w:t>data type</w:t>
+      </w:r>
+    </w:p>
+    <w:p>
+      <w:pPr>
+        <w:ind w:left="1440"/>
+      </w:pPr>
+      <w:r>
+        <w:rPr>
+          <w:i/>
+          <w:iCs/>
+        </w:rPr>
+        <w:t>I</w:t>
+      </w:r>
+      <w:r>
+        <w:t>: Index type</w:t>
       </w:r>
     </w:p>
     <w:p>
@@ -29434,15 +29546,35 @@
         <w:ind w:left="1440"/>
       </w:pPr>
       <w:r>
-        <w:t>T: Column/data type</w:t>
-      </w:r>
-    </w:p>
-    <w:p>
-      <w:pPr>
-        <w:ind w:left="1440"/>
-      </w:pPr>
-      <w:r>
-        <w:t>I: Index type</w:t>
+        <w:rPr>
+          <w:i/>
+          <w:iCs/>
+        </w:rPr>
+        <w:t>T</w:t>
+      </w:r>
+      <w:r>
+        <w:t>: Column</w:t>
+      </w:r>
+      <w:r>
+        <w:t xml:space="preserve"> </w:t>
+      </w:r>
+      <w:r>
+        <w:t>data type</w:t>
+      </w:r>
+    </w:p>
+    <w:p>
+      <w:pPr>
+        <w:ind w:left="1440"/>
+      </w:pPr>
+      <w:r>
+        <w:rPr>
+          <w:i/>
+          <w:iCs/>
+        </w:rPr>
+        <w:t>I</w:t>
+      </w:r>
+      <w:r>
+        <w:t>: Index type</w:t>
       </w:r>
     </w:p>
     <w:p>
@@ -29572,15 +29704,35 @@
         <w:ind w:left="1440"/>
       </w:pPr>
       <w:r>
-        <w:t>T: Column/data type</w:t>
-      </w:r>
-    </w:p>
-    <w:p>
-      <w:pPr>
-        <w:ind w:left="1440"/>
-      </w:pPr>
-      <w:r>
-        <w:t>I: Index type</w:t>
+        <w:rPr>
+          <w:i/>
+          <w:iCs/>
+        </w:rPr>
+        <w:t>T</w:t>
+      </w:r>
+      <w:r>
+        <w:t>: Column</w:t>
+      </w:r>
+      <w:r>
+        <w:t xml:space="preserve"> </w:t>
+      </w:r>
+      <w:r>
+        <w:t>data type</w:t>
+      </w:r>
+    </w:p>
+    <w:p>
+      <w:pPr>
+        <w:ind w:left="1440"/>
+      </w:pPr>
+      <w:r>
+        <w:rPr>
+          <w:i/>
+          <w:iCs/>
+        </w:rPr>
+        <w:t>I</w:t>
+      </w:r>
+      <w:r>
+        <w:t>: Index type</w:t>
       </w:r>
     </w:p>
     <w:p>
@@ -29721,15 +29873,35 @@
         <w:ind w:left="1440"/>
       </w:pPr>
       <w:r>
-        <w:t>T: Column/data type</w:t>
-      </w:r>
-    </w:p>
-    <w:p>
-      <w:pPr>
-        <w:ind w:left="1440"/>
-      </w:pPr>
-      <w:r>
-        <w:t>I: Index type</w:t>
+        <w:rPr>
+          <w:i/>
+          <w:iCs/>
+        </w:rPr>
+        <w:t>T</w:t>
+      </w:r>
+      <w:r>
+        <w:t>: Column</w:t>
+      </w:r>
+      <w:r>
+        <w:t xml:space="preserve"> </w:t>
+      </w:r>
+      <w:r>
+        <w:t>data type</w:t>
+      </w:r>
+    </w:p>
+    <w:p>
+      <w:pPr>
+        <w:ind w:left="1440"/>
+      </w:pPr>
+      <w:r>
+        <w:rPr>
+          <w:i/>
+          <w:iCs/>
+        </w:rPr>
+        <w:t>I</w:t>
+      </w:r>
+      <w:r>
+        <w:t>: Index type</w:t>
       </w:r>
     </w:p>
     <w:p>
@@ -29862,15 +30034,35 @@
         <w:ind w:left="1440"/>
       </w:pPr>
       <w:r>
-        <w:t>T: Column/data type</w:t>
-      </w:r>
-    </w:p>
-    <w:p>
-      <w:pPr>
-        <w:ind w:left="1440"/>
-      </w:pPr>
-      <w:r>
-        <w:t>I: Index type</w:t>
+        <w:rPr>
+          <w:i/>
+          <w:iCs/>
+        </w:rPr>
+        <w:t>T</w:t>
+      </w:r>
+      <w:r>
+        <w:t>: Column</w:t>
+      </w:r>
+      <w:r>
+        <w:t xml:space="preserve"> </w:t>
+      </w:r>
+      <w:r>
+        <w:t>data type</w:t>
+      </w:r>
+    </w:p>
+    <w:p>
+      <w:pPr>
+        <w:ind w:left="1440"/>
+      </w:pPr>
+      <w:r>
+        <w:rPr>
+          <w:i/>
+          <w:iCs/>
+        </w:rPr>
+        <w:t>I</w:t>
+      </w:r>
+      <w:r>
+        <w:t>: Index type</w:t>
       </w:r>
     </w:p>
     <w:p>
@@ -29992,15 +30184,35 @@
         <w:ind w:left="1440"/>
       </w:pPr>
       <w:r>
-        <w:t>T: Column/data type</w:t>
-      </w:r>
-    </w:p>
-    <w:p>
-      <w:pPr>
-        <w:ind w:left="1440"/>
-      </w:pPr>
-      <w:r>
-        <w:t>I: Index type</w:t>
+        <w:rPr>
+          <w:i/>
+          <w:iCs/>
+        </w:rPr>
+        <w:t>T</w:t>
+      </w:r>
+      <w:r>
+        <w:t>: Column</w:t>
+      </w:r>
+      <w:r>
+        <w:t xml:space="preserve"> </w:t>
+      </w:r>
+      <w:r>
+        <w:t>data type</w:t>
+      </w:r>
+    </w:p>
+    <w:p>
+      <w:pPr>
+        <w:ind w:left="1440"/>
+      </w:pPr>
+      <w:r>
+        <w:rPr>
+          <w:i/>
+          <w:iCs/>
+        </w:rPr>
+        <w:t>I</w:t>
+      </w:r>
+      <w:r>
+        <w:t>: Index type</w:t>
       </w:r>
     </w:p>
     <w:p>
@@ -30250,7 +30462,13 @@
         <w:t>T</w:t>
       </w:r>
       <w:r>
-        <w:t>: Column/data type</w:t>
+        <w:t>: Column</w:t>
+      </w:r>
+      <w:r>
+        <w:t xml:space="preserve"> </w:t>
+      </w:r>
+      <w:r>
+        <w:t>data type</w:t>
       </w:r>
     </w:p>
     <w:p>
@@ -30280,11 +30498,7 @@
         <w:t>T must be an arithmetic-enabled type</w:t>
       </w:r>
     </w:p>
-    <w:p>
-      <w:r>
-        <w:t> </w:t>
-      </w:r>
-    </w:p>
+    <w:p/>
     <w:p>
       <w:pPr>
         <w:ind w:left="1440"/>
@@ -30354,15 +30568,42 @@
           <w:bCs/>
           <w:color w:val="C45911"/>
         </w:rPr>
-        <w:t>struct DotProdVisitor;</w:t>
-      </w:r>
-    </w:p>
-    <w:p>
-      <w:pPr>
-        <w:ind w:left="1440"/>
-      </w:pPr>
-      <w:r>
-        <w:t>This functor class calculates the dot-product of two given columns. See this document and datasci_tester.cc for examples.</w:t>
+        <w:t xml:space="preserve">struct </w:t>
+      </w:r>
+      <w:r>
+        <w:rPr>
+          <w:b/>
+          <w:bCs/>
+          <w:color w:val="C45911"/>
+        </w:rPr>
+        <w:t>ZScore</w:t>
+      </w:r>
+      <w:r>
+        <w:rPr>
+          <w:b/>
+          <w:bCs/>
+          <w:color w:val="C45911"/>
+        </w:rPr>
+        <w:t>Visitor;</w:t>
+      </w:r>
+    </w:p>
+    <w:p>
+      <w:pPr>
+        <w:ind w:left="1440"/>
+      </w:pPr>
+      <w:r>
+        <w:t>This is a “single action visitor”, meaning it is passed the whole data vector in one call and you must use the single_action_visit() interface.</w:t>
+      </w:r>
+    </w:p>
+    <w:p>
+      <w:pPr>
+        <w:ind w:left="1440"/>
+      </w:pPr>
+      <w:r>
+        <w:t xml:space="preserve">This functor class </w:t>
+      </w:r>
+      <w:r>
+        <w:t xml:space="preserve">calculates the z-score each value in a given column against the same column as the population. Its result is a vector of z-scores. </w:t>
       </w:r>
     </w:p>
     <w:p>
@@ -30385,7 +30626,13 @@
         <w:t>T</w:t>
       </w:r>
       <w:r>
-        <w:t>: Column/data type</w:t>
+        <w:t>: Column</w:t>
+      </w:r>
+      <w:r>
+        <w:t xml:space="preserve"> </w:t>
+      </w:r>
+      <w:r>
+        <w:t>data type</w:t>
       </w:r>
     </w:p>
     <w:p>
@@ -30405,7 +30652,7 @@
     </w:p>
     <w:p>
       <w:pPr>
-        <w:divId w:val="945771963"/>
+        <w:ind w:left="1440"/>
       </w:pPr>
       <w:r>
         <w:rPr>
@@ -30415,161 +30662,23 @@
         <w:t>T must be an arithmetic-enabled type</w:t>
       </w:r>
     </w:p>
-    <w:p>
-      <w:r>
-        <w:t> </w:t>
-      </w:r>
-    </w:p>
-    <w:p>
-      <w:pPr>
-        <w:ind w:left="1440"/>
-      </w:pPr>
-      <w:r>
-        <w:rPr>
-          <w:b/>
-          <w:bCs/>
-          <w:color w:val="C45911"/>
-        </w:rPr>
-        <w:t>template&lt;typename F, typename T, typename I = unsigned long&gt;</w:t>
-      </w:r>
-    </w:p>
-    <w:p>
-      <w:pPr>
-        <w:ind w:left="1440"/>
-      </w:pPr>
-      <w:r>
-        <w:rPr>
-          <w:b/>
-          <w:bCs/>
-          <w:color w:val="C45911"/>
-        </w:rPr>
-        <w:t>struct SimpleRollAdopter;</w:t>
-      </w:r>
-    </w:p>
-    <w:p>
-      <w:pPr>
-        <w:ind w:left="1440"/>
-      </w:pPr>
-      <w:r>
+    <w:p/>
+    <w:p>
+      <w:pPr>
+        <w:ind w:left="1440"/>
+        <w:rPr>
+          <w:b/>
+          <w:bCs/>
+          <w:color w:val="C45911"/>
+        </w:rPr>
+      </w:pPr>
+      <w:r>
+        <w:rPr>
+          <w:b/>
+          <w:bCs/>
+          <w:color w:val="C45911"/>
+        </w:rPr>
         <w:lastRenderedPageBreak/>
-        <w:t xml:space="preserve">This functor applies functor </w:t>
-      </w:r>
-      <w:r>
-        <w:rPr>
-          <w:i/>
-          <w:iCs/>
-        </w:rPr>
-        <w:t>F</w:t>
-      </w:r>
-      <w:r>
-        <w:t xml:space="preserve"> to the data in a rolling progression. The roll count is given to the constructor of </w:t>
-      </w:r>
-      <w:r>
-        <w:rPr>
-          <w:i/>
-          <w:iCs/>
-        </w:rPr>
-        <w:t>SimpleRollAdoptor</w:t>
-      </w:r>
-      <w:r>
-        <w:t xml:space="preserve">. The result is a vector of </w:t>
-      </w:r>
-      <w:r>
-        <w:rPr>
-          <w:i/>
-          <w:iCs/>
-        </w:rPr>
-        <w:t>F</w:t>
-      </w:r>
-      <w:r>
-        <w:t xml:space="preserve"> results for roll count.</w:t>
-      </w:r>
-    </w:p>
-    <w:p>
-      <w:pPr>
-        <w:ind w:left="2160"/>
-      </w:pPr>
-      <w:r>
-        <w:rPr>
-          <w:i/>
-          <w:iCs/>
-        </w:rPr>
-        <w:t>inline SimpleRollAdopter(F &amp;&amp;functor, size_t roll_count)</w:t>
-      </w:r>
-    </w:p>
-    <w:p>
-      <w:pPr>
-        <w:ind w:left="1440"/>
-      </w:pPr>
-      <w:r>
-        <w:t> </w:t>
-      </w:r>
-    </w:p>
-    <w:p>
-      <w:pPr>
-        <w:ind w:left="1440"/>
-      </w:pPr>
-      <w:r>
-        <w:rPr>
-          <w:i/>
-          <w:iCs/>
-        </w:rPr>
-        <w:t>F</w:t>
-      </w:r>
-      <w:r>
-        <w:t>: Functor type</w:t>
-      </w:r>
-    </w:p>
-    <w:p>
-      <w:pPr>
-        <w:ind w:left="1440"/>
-      </w:pPr>
-      <w:r>
-        <w:rPr>
-          <w:i/>
-          <w:iCs/>
-        </w:rPr>
-        <w:t>T</w:t>
-      </w:r>
-      <w:r>
-        <w:t>: Column/data type</w:t>
-      </w:r>
-    </w:p>
-    <w:p>
-      <w:pPr>
-        <w:divId w:val="2106992932"/>
-      </w:pPr>
-      <w:r>
-        <w:rPr>
-          <w:i/>
-          <w:iCs/>
-        </w:rPr>
-        <w:t>I</w:t>
-      </w:r>
-      <w:r>
-        <w:t>: Index type</w:t>
-      </w:r>
-    </w:p>
-    <w:p>
-      <w:r>
-        <w:t> </w:t>
-      </w:r>
-    </w:p>
-    <w:p>
-      <w:pPr>
-        <w:ind w:left="1440"/>
-        <w:rPr>
-          <w:b/>
-          <w:bCs/>
-          <w:color w:val="C45911"/>
-        </w:rPr>
-      </w:pPr>
-      <w:r>
-        <w:rPr>
-          <w:b/>
-          <w:bCs/>
-          <w:color w:val="C45911"/>
-        </w:rPr>
         <w:t>template&lt;typename T,</w:t>
       </w:r>
     </w:p>
@@ -30624,15 +30733,42 @@
           <w:bCs/>
           <w:color w:val="C45911"/>
         </w:rPr>
-        <w:t>struct StatsVisitor;</w:t>
-      </w:r>
-    </w:p>
-    <w:p>
-      <w:pPr>
-        <w:ind w:left="1440"/>
-      </w:pPr>
-      <w:r>
-        <w:t>This functor class calculates the following statistics of a given column; mean, variance, standard deviation, skew, and kurtosis. See this document and datasci_tester.cc for examples.</w:t>
+        <w:t xml:space="preserve">struct </w:t>
+      </w:r>
+      <w:r>
+        <w:rPr>
+          <w:b/>
+          <w:bCs/>
+          <w:color w:val="C45911"/>
+        </w:rPr>
+        <w:t>Sample</w:t>
+      </w:r>
+      <w:r>
+        <w:rPr>
+          <w:b/>
+          <w:bCs/>
+          <w:color w:val="C45911"/>
+        </w:rPr>
+        <w:t>ZScoreVisitor;</w:t>
+      </w:r>
+    </w:p>
+    <w:p>
+      <w:pPr>
+        <w:ind w:left="1440"/>
+      </w:pPr>
+      <w:r>
+        <w:t>This is a “single action visitor”, meaning it is passed the whole data vector in one call and you must use the single_action_visit() interface.</w:t>
+      </w:r>
+    </w:p>
+    <w:p>
+      <w:pPr>
+        <w:ind w:left="1440"/>
+      </w:pPr>
+      <w:r>
+        <w:t xml:space="preserve">This functor class calculates the z-score </w:t>
+      </w:r>
+      <w:r>
+        <w:t>of a sample against its population. It requires two columns. The first column is taken as population and the seconds column as sample. Its result a single value.</w:t>
       </w:r>
     </w:p>
     <w:p>
@@ -30655,7 +30791,13 @@
         <w:t>T</w:t>
       </w:r>
       <w:r>
-        <w:t>: Column/data type</w:t>
+        <w:t>: Column</w:t>
+      </w:r>
+      <w:r>
+        <w:t xml:space="preserve">s </w:t>
+      </w:r>
+      <w:r>
+        <w:t>data type</w:t>
       </w:r>
     </w:p>
     <w:p>
@@ -30675,7 +30817,14 @@
     </w:p>
     <w:p>
       <w:pPr>
-        <w:divId w:val="1562859705"/>
+        <w:pBdr>
+          <w:bottom w:val="single" w:sz="6" w:space="1" w:color="auto"/>
+        </w:pBdr>
+        <w:ind w:left="1440"/>
+        <w:rPr>
+          <w:i/>
+          <w:iCs/>
+        </w:rPr>
       </w:pPr>
       <w:r>
         <w:rPr>
@@ -30685,11 +30834,7 @@
         <w:t>T must be an arithmetic-enabled type</w:t>
       </w:r>
     </w:p>
-    <w:p>
-      <w:r>
-        <w:t> </w:t>
-      </w:r>
-    </w:p>
+    <w:p/>
     <w:p>
       <w:pPr>
         <w:ind w:left="1440"/>
@@ -30759,6 +30904,429 @@
           <w:bCs/>
           <w:color w:val="C45911"/>
         </w:rPr>
+        <w:t>struct DotProdVisitor;</w:t>
+      </w:r>
+    </w:p>
+    <w:p>
+      <w:pPr>
+        <w:ind w:left="1440"/>
+      </w:pPr>
+      <w:r>
+        <w:t>This functor class calculates the dot-product of two given columns. See this document and datasci_tester.cc for examples.</w:t>
+      </w:r>
+    </w:p>
+    <w:p>
+      <w:pPr>
+        <w:ind w:left="1440"/>
+      </w:pPr>
+      <w:r>
+        <w:t> </w:t>
+      </w:r>
+    </w:p>
+    <w:p>
+      <w:pPr>
+        <w:ind w:left="1440"/>
+      </w:pPr>
+      <w:r>
+        <w:rPr>
+          <w:i/>
+          <w:iCs/>
+        </w:rPr>
+        <w:t>T</w:t>
+      </w:r>
+      <w:r>
+        <w:t>: Column</w:t>
+      </w:r>
+      <w:r>
+        <w:t xml:space="preserve"> </w:t>
+      </w:r>
+      <w:r>
+        <w:t>data type</w:t>
+      </w:r>
+    </w:p>
+    <w:p>
+      <w:pPr>
+        <w:ind w:left="1440"/>
+      </w:pPr>
+      <w:r>
+        <w:rPr>
+          <w:i/>
+          <w:iCs/>
+        </w:rPr>
+        <w:t>I</w:t>
+      </w:r>
+      <w:r>
+        <w:t>: Index type</w:t>
+      </w:r>
+    </w:p>
+    <w:p>
+      <w:pPr>
+        <w:divId w:val="945771963"/>
+      </w:pPr>
+      <w:r>
+        <w:rPr>
+          <w:i/>
+          <w:iCs/>
+        </w:rPr>
+        <w:t>T must be an arithmetic-enabled type</w:t>
+      </w:r>
+    </w:p>
+    <w:p>
+      <w:r>
+        <w:t> </w:t>
+      </w:r>
+    </w:p>
+    <w:p>
+      <w:pPr>
+        <w:ind w:left="1440"/>
+      </w:pPr>
+      <w:r>
+        <w:rPr>
+          <w:b/>
+          <w:bCs/>
+          <w:color w:val="C45911"/>
+        </w:rPr>
+        <w:t>template&lt;typename F, typename T, typename I = unsigned long&gt;</w:t>
+      </w:r>
+    </w:p>
+    <w:p>
+      <w:pPr>
+        <w:ind w:left="1440"/>
+      </w:pPr>
+      <w:r>
+        <w:rPr>
+          <w:b/>
+          <w:bCs/>
+          <w:color w:val="C45911"/>
+        </w:rPr>
+        <w:t>struct SimpleRollAdopter;</w:t>
+      </w:r>
+    </w:p>
+    <w:p>
+      <w:pPr>
+        <w:ind w:left="1440"/>
+      </w:pPr>
+      <w:r>
+        <w:t xml:space="preserve">This functor applies functor </w:t>
+      </w:r>
+      <w:r>
+        <w:rPr>
+          <w:i/>
+          <w:iCs/>
+        </w:rPr>
+        <w:t>F</w:t>
+      </w:r>
+      <w:r>
+        <w:t xml:space="preserve"> to the data in a rolling progression. The roll count is given to the constructor of </w:t>
+      </w:r>
+      <w:r>
+        <w:rPr>
+          <w:i/>
+          <w:iCs/>
+        </w:rPr>
+        <w:t>SimpleRollAdoptor</w:t>
+      </w:r>
+      <w:r>
+        <w:t xml:space="preserve">. The result is a vector of </w:t>
+      </w:r>
+      <w:r>
+        <w:rPr>
+          <w:i/>
+          <w:iCs/>
+        </w:rPr>
+        <w:t>F</w:t>
+      </w:r>
+      <w:r>
+        <w:t xml:space="preserve"> results for roll count.</w:t>
+      </w:r>
+    </w:p>
+    <w:p>
+      <w:pPr>
+        <w:ind w:left="2160"/>
+      </w:pPr>
+      <w:r>
+        <w:rPr>
+          <w:i/>
+          <w:iCs/>
+        </w:rPr>
+        <w:t>inline SimpleRollAdopter(F &amp;&amp;functor, size_t roll_count)</w:t>
+      </w:r>
+    </w:p>
+    <w:p>
+      <w:pPr>
+        <w:ind w:left="1440"/>
+      </w:pPr>
+      <w:r>
+        <w:t> </w:t>
+      </w:r>
+    </w:p>
+    <w:p>
+      <w:pPr>
+        <w:ind w:left="1440"/>
+      </w:pPr>
+      <w:r>
+        <w:rPr>
+          <w:i/>
+          <w:iCs/>
+        </w:rPr>
+        <w:t>F</w:t>
+      </w:r>
+      <w:r>
+        <w:t>: Functor type</w:t>
+      </w:r>
+    </w:p>
+    <w:p>
+      <w:pPr>
+        <w:ind w:left="1440"/>
+      </w:pPr>
+      <w:r>
+        <w:rPr>
+          <w:i/>
+          <w:iCs/>
+        </w:rPr>
+        <w:t>T</w:t>
+      </w:r>
+      <w:r>
+        <w:t>: Column</w:t>
+      </w:r>
+      <w:r>
+        <w:t xml:space="preserve"> </w:t>
+      </w:r>
+      <w:r>
+        <w:t>data type</w:t>
+      </w:r>
+    </w:p>
+    <w:p>
+      <w:pPr>
+        <w:divId w:val="2106992932"/>
+      </w:pPr>
+      <w:r>
+        <w:rPr>
+          <w:i/>
+          <w:iCs/>
+        </w:rPr>
+        <w:t>I</w:t>
+      </w:r>
+      <w:r>
+        <w:t>: Index type</w:t>
+      </w:r>
+    </w:p>
+    <w:p>
+      <w:r>
+        <w:t> </w:t>
+      </w:r>
+    </w:p>
+    <w:p>
+      <w:pPr>
+        <w:ind w:left="1440"/>
+        <w:rPr>
+          <w:b/>
+          <w:bCs/>
+          <w:color w:val="C45911"/>
+        </w:rPr>
+      </w:pPr>
+      <w:r>
+        <w:rPr>
+          <w:b/>
+          <w:bCs/>
+          <w:color w:val="C45911"/>
+        </w:rPr>
+        <w:t>template&lt;typename T,</w:t>
+      </w:r>
+    </w:p>
+    <w:p>
+      <w:pPr>
+        <w:ind w:left="1440"/>
+        <w:rPr>
+          <w:b/>
+          <w:bCs/>
+          <w:color w:val="C45911"/>
+        </w:rPr>
+      </w:pPr>
+      <w:r>
+        <w:rPr>
+          <w:b/>
+          <w:bCs/>
+          <w:color w:val="C45911"/>
+        </w:rPr>
+        <w:t xml:space="preserve">    typename I = unsigned long,</w:t>
+      </w:r>
+    </w:p>
+    <w:p>
+      <w:pPr>
+        <w:ind w:left="1440"/>
+      </w:pPr>
+      <w:r>
+        <w:rPr>
+          <w:b/>
+          <w:bCs/>
+          <w:color w:val="C45911"/>
+        </w:rPr>
+        <w:t xml:space="preserve">    typename </w:t>
+      </w:r>
+      <w:r>
+        <w:rPr>
+          <w:b/>
+          <w:bCs/>
+          <w:color w:val="C45911"/>
+          <w:sz w:val="22"/>
+          <w:szCs w:val="22"/>
+        </w:rPr>
+        <w:t>= typename std::enable_if&lt;std::is_arithmetic&lt;T&gt;::value, T&gt;::type&gt;</w:t>
+      </w:r>
+    </w:p>
+    <w:p>
+      <w:pPr>
+        <w:ind w:left="1440"/>
+      </w:pPr>
+      <w:r>
+        <w:rPr>
+          <w:b/>
+          <w:bCs/>
+          <w:color w:val="C45911"/>
+        </w:rPr>
+        <w:t>struct StatsVisitor;</w:t>
+      </w:r>
+    </w:p>
+    <w:p>
+      <w:pPr>
+        <w:ind w:left="1440"/>
+      </w:pPr>
+      <w:r>
+        <w:t>This functor class calculates the following statistics of a given column; mean, variance, standard deviation, skew, and kurtosis. See this document and datasci_tester.cc for examples.</w:t>
+      </w:r>
+    </w:p>
+    <w:p>
+      <w:pPr>
+        <w:ind w:left="1440"/>
+      </w:pPr>
+      <w:r>
+        <w:t> </w:t>
+      </w:r>
+    </w:p>
+    <w:p>
+      <w:pPr>
+        <w:ind w:left="1440"/>
+      </w:pPr>
+      <w:r>
+        <w:rPr>
+          <w:i/>
+          <w:iCs/>
+        </w:rPr>
+        <w:t>T</w:t>
+      </w:r>
+      <w:r>
+        <w:t>: Column</w:t>
+      </w:r>
+      <w:r>
+        <w:t xml:space="preserve"> </w:t>
+      </w:r>
+      <w:r>
+        <w:t>data type</w:t>
+      </w:r>
+    </w:p>
+    <w:p>
+      <w:pPr>
+        <w:ind w:left="1440"/>
+      </w:pPr>
+      <w:r>
+        <w:rPr>
+          <w:i/>
+          <w:iCs/>
+        </w:rPr>
+        <w:t>I</w:t>
+      </w:r>
+      <w:r>
+        <w:t>: Index type</w:t>
+      </w:r>
+    </w:p>
+    <w:p>
+      <w:pPr>
+        <w:divId w:val="1562859705"/>
+      </w:pPr>
+      <w:r>
+        <w:rPr>
+          <w:i/>
+          <w:iCs/>
+        </w:rPr>
+        <w:lastRenderedPageBreak/>
+        <w:t>T must be an arithmetic-enabled type</w:t>
+      </w:r>
+    </w:p>
+    <w:p>
+      <w:r>
+        <w:t> </w:t>
+      </w:r>
+    </w:p>
+    <w:p>
+      <w:pPr>
+        <w:ind w:left="1440"/>
+        <w:rPr>
+          <w:b/>
+          <w:bCs/>
+          <w:color w:val="C45911"/>
+        </w:rPr>
+      </w:pPr>
+      <w:r>
+        <w:rPr>
+          <w:b/>
+          <w:bCs/>
+          <w:color w:val="C45911"/>
+        </w:rPr>
+        <w:t>template&lt;typename T,</w:t>
+      </w:r>
+    </w:p>
+    <w:p>
+      <w:pPr>
+        <w:ind w:left="1440"/>
+        <w:rPr>
+          <w:b/>
+          <w:bCs/>
+          <w:color w:val="C45911"/>
+        </w:rPr>
+      </w:pPr>
+      <w:r>
+        <w:rPr>
+          <w:b/>
+          <w:bCs/>
+          <w:color w:val="C45911"/>
+        </w:rPr>
+        <w:t xml:space="preserve">    typename I = unsigned long,</w:t>
+      </w:r>
+    </w:p>
+    <w:p>
+      <w:pPr>
+        <w:ind w:left="1440"/>
+      </w:pPr>
+      <w:r>
+        <w:rPr>
+          <w:b/>
+          <w:bCs/>
+          <w:color w:val="C45911"/>
+        </w:rPr>
+        <w:t xml:space="preserve">    typename </w:t>
+      </w:r>
+      <w:r>
+        <w:rPr>
+          <w:b/>
+          <w:bCs/>
+          <w:color w:val="C45911"/>
+          <w:sz w:val="22"/>
+          <w:szCs w:val="22"/>
+        </w:rPr>
+        <w:t>= typename std::enable_if&lt;std::is_arithmetic&lt;T&gt;::value, T&gt;::type&gt;</w:t>
+      </w:r>
+    </w:p>
+    <w:p>
+      <w:pPr>
+        <w:ind w:left="1440"/>
+      </w:pPr>
+      <w:r>
+        <w:rPr>
+          <w:b/>
+          <w:bCs/>
+          <w:color w:val="C45911"/>
+        </w:rPr>
         <w:t>struct SLRRegressionVisitor;</w:t>
       </w:r>
     </w:p>
@@ -30790,7 +31358,15 @@
         <w:t>T</w:t>
       </w:r>
       <w:r>
-        <w:t>: Column/data type</w:t>
+        <w:t>: Column</w:t>
+      </w:r>
+      <w:r>
+        <w:t xml:space="preserve"> </w:t>
+      </w:r>
+      <w:bookmarkStart w:id="0" w:name="_GoBack"/>
+      <w:bookmarkEnd w:id="0"/>
+      <w:r>
+        <w:t>data type</w:t>
       </w:r>
     </w:p>
     <w:p>

</xml_diff>

<commit_message>
Starting on k-means calculations
</commit_message>
<xml_diff>
--- a/docs/DataFrameDoc.docx
+++ b/docs/DataFrameDoc.docx
@@ -4819,6 +4819,7 @@
                 <w:szCs w:val="16"/>
               </w:rPr>
             </w:pPr>
+            <w:bookmarkStart w:id="0" w:name="_GoBack"/>
             <w:r>
               <w:rPr>
                 <w:b/>
@@ -4828,6 +4829,153 @@
                 <w:szCs w:val="16"/>
               </w:rPr>
               <w:t>read(  )</w:t>
+            </w:r>
+          </w:p>
+        </w:tc>
+        <w:tc>
+          <w:tcPr>
+            <w:tcW w:w="2700" w:type="dxa"/>
+            <w:tcBorders>
+              <w:top w:val="nil"/>
+              <w:left w:val="nil"/>
+              <w:bottom w:val="single" w:sz="8" w:space="0" w:color="auto"/>
+              <w:right w:val="single" w:sz="8" w:space="0" w:color="auto"/>
+            </w:tcBorders>
+            <w:tcMar>
+              <w:top w:w="0" w:type="dxa"/>
+              <w:left w:w="108" w:type="dxa"/>
+              <w:bottom w:w="0" w:type="dxa"/>
+              <w:right w:w="108" w:type="dxa"/>
+            </w:tcMar>
+            <w:hideMark/>
+          </w:tcPr>
+          <w:p>
+            <w:pPr>
+              <w:rPr>
+                <w:sz w:val="16"/>
+                <w:szCs w:val="16"/>
+              </w:rPr>
+            </w:pPr>
+            <w:r>
+              <w:rPr>
+                <w:b/>
+                <w:bCs/>
+                <w:color w:val="C45911"/>
+                <w:sz w:val="16"/>
+                <w:szCs w:val="16"/>
+              </w:rPr>
+              <w:t> </w:t>
+            </w:r>
+          </w:p>
+        </w:tc>
+        <w:tc>
+          <w:tcPr>
+            <w:tcW w:w="2790" w:type="dxa"/>
+            <w:tcBorders>
+              <w:top w:val="nil"/>
+              <w:left w:val="nil"/>
+              <w:bottom w:val="single" w:sz="8" w:space="0" w:color="auto"/>
+              <w:right w:val="single" w:sz="8" w:space="0" w:color="auto"/>
+            </w:tcBorders>
+            <w:tcMar>
+              <w:top w:w="0" w:type="dxa"/>
+              <w:left w:w="108" w:type="dxa"/>
+              <w:bottom w:w="0" w:type="dxa"/>
+              <w:right w:w="108" w:type="dxa"/>
+            </w:tcMar>
+            <w:hideMark/>
+          </w:tcPr>
+          <w:p>
+            <w:pPr>
+              <w:rPr>
+                <w:sz w:val="16"/>
+                <w:szCs w:val="16"/>
+              </w:rPr>
+            </w:pPr>
+            <w:r>
+              <w:rPr>
+                <w:b/>
+                <w:bCs/>
+                <w:color w:val="C45911"/>
+                <w:sz w:val="16"/>
+                <w:szCs w:val="16"/>
+              </w:rPr>
+              <w:t> </w:t>
+            </w:r>
+          </w:p>
+        </w:tc>
+        <w:tc>
+          <w:tcPr>
+            <w:tcW w:w="2610" w:type="dxa"/>
+            <w:tcBorders>
+              <w:top w:val="nil"/>
+              <w:left w:val="nil"/>
+              <w:bottom w:val="single" w:sz="8" w:space="0" w:color="auto"/>
+              <w:right w:val="single" w:sz="8" w:space="0" w:color="auto"/>
+            </w:tcBorders>
+            <w:tcMar>
+              <w:top w:w="0" w:type="dxa"/>
+              <w:left w:w="108" w:type="dxa"/>
+              <w:bottom w:w="0" w:type="dxa"/>
+              <w:right w:w="108" w:type="dxa"/>
+            </w:tcMar>
+            <w:hideMark/>
+          </w:tcPr>
+          <w:p>
+            <w:pPr>
+              <w:rPr>
+                <w:sz w:val="16"/>
+                <w:szCs w:val="16"/>
+              </w:rPr>
+            </w:pPr>
+            <w:r>
+              <w:rPr>
+                <w:b/>
+                <w:bCs/>
+                <w:color w:val="C45911"/>
+                <w:sz w:val="16"/>
+                <w:szCs w:val="16"/>
+              </w:rPr>
+              <w:t> </w:t>
+            </w:r>
+          </w:p>
+        </w:tc>
+      </w:tr>
+      <w:bookmarkEnd w:id="0"/>
+      <w:tr>
+        <w:tc>
+          <w:tcPr>
+            <w:tcW w:w="2340" w:type="dxa"/>
+            <w:tcBorders>
+              <w:top w:val="nil"/>
+              <w:left w:val="single" w:sz="8" w:space="0" w:color="auto"/>
+              <w:bottom w:val="single" w:sz="8" w:space="0" w:color="auto"/>
+              <w:right w:val="single" w:sz="8" w:space="0" w:color="auto"/>
+            </w:tcBorders>
+            <w:tcMar>
+              <w:top w:w="0" w:type="dxa"/>
+              <w:left w:w="108" w:type="dxa"/>
+              <w:bottom w:w="0" w:type="dxa"/>
+              <w:right w:w="108" w:type="dxa"/>
+            </w:tcMar>
+            <w:hideMark/>
+          </w:tcPr>
+          <w:p>
+            <w:pPr>
+              <w:rPr>
+                <w:sz w:val="16"/>
+                <w:szCs w:val="16"/>
+              </w:rPr>
+            </w:pPr>
+            <w:r>
+              <w:rPr>
+                <w:b/>
+                <w:bCs/>
+                <w:color w:val="C45911"/>
+                <w:sz w:val="16"/>
+                <w:szCs w:val="16"/>
+              </w:rPr>
+              <w:t>read_async(  )</w:t>
             </w:r>
           </w:p>
         </w:tc>
@@ -4973,7 +5121,7 @@
                 <w:sz w:val="16"/>
                 <w:szCs w:val="16"/>
               </w:rPr>
-              <w:t>read_async(  )</w:t>
+              <w:t>remove_column(  )</w:t>
             </w:r>
           </w:p>
         </w:tc>
@@ -5119,7 +5267,7 @@
                 <w:sz w:val="16"/>
                 <w:szCs w:val="16"/>
               </w:rPr>
-              <w:t>remove_column(  )</w:t>
+              <w:t>remove_data_by_idx(  )</w:t>
             </w:r>
           </w:p>
         </w:tc>
@@ -5265,7 +5413,7 @@
                 <w:sz w:val="16"/>
                 <w:szCs w:val="16"/>
               </w:rPr>
-              <w:t>remove_data_by_idx(  )</w:t>
+              <w:t>remove_data_by_loc(  )</w:t>
             </w:r>
           </w:p>
         </w:tc>
@@ -5411,7 +5559,7 @@
                 <w:sz w:val="16"/>
                 <w:szCs w:val="16"/>
               </w:rPr>
-              <w:t>remove_data_by_loc(  )</w:t>
+              <w:t>remove_data_by_sel( 3 )</w:t>
             </w:r>
           </w:p>
         </w:tc>
@@ -5557,7 +5705,27 @@
                 <w:sz w:val="16"/>
                 <w:szCs w:val="16"/>
               </w:rPr>
-              <w:t>remove_data_by_sel( 3 )</w:t>
+              <w:t>rename_</w:t>
+            </w:r>
+            <w:r>
+              <w:rPr>
+                <w:b/>
+                <w:bCs/>
+                <w:color w:val="C45911"/>
+                <w:sz w:val="16"/>
+                <w:szCs w:val="16"/>
+              </w:rPr>
+              <w:t>lock</w:t>
+            </w:r>
+            <w:r>
+              <w:rPr>
+                <w:b/>
+                <w:bCs/>
+                <w:color w:val="C45911"/>
+                <w:sz w:val="16"/>
+                <w:szCs w:val="16"/>
+              </w:rPr>
+              <w:t>(  )</w:t>
             </w:r>
           </w:p>
         </w:tc>
@@ -7017,7 +7185,17 @@
                 <w:sz w:val="16"/>
                 <w:szCs w:val="16"/>
               </w:rPr>
-              <w:t>shift(  )</w:t>
+              <w:t>set_lock</w:t>
+            </w:r>
+            <w:r>
+              <w:rPr>
+                <w:b/>
+                <w:bCs/>
+                <w:color w:val="C45911"/>
+                <w:sz w:val="16"/>
+                <w:szCs w:val="16"/>
+              </w:rPr>
+              <w:t>(  )</w:t>
             </w:r>
           </w:p>
         </w:tc>
@@ -7163,7 +7341,7 @@
                 <w:sz w:val="16"/>
                 <w:szCs w:val="16"/>
               </w:rPr>
-              <w:t>shrink_to_fit(  )</w:t>
+              <w:t>shift(  )</w:t>
             </w:r>
           </w:p>
         </w:tc>
@@ -7309,7 +7487,7 @@
                 <w:sz w:val="16"/>
                 <w:szCs w:val="16"/>
               </w:rPr>
-              <w:t>shuffle(  )</w:t>
+              <w:t>shrink_to_fit(  )</w:t>
             </w:r>
           </w:p>
         </w:tc>
@@ -7455,7 +7633,7 @@
                 <w:sz w:val="16"/>
                 <w:szCs w:val="16"/>
               </w:rPr>
-              <w:t>single_act_visit( 2 )</w:t>
+              <w:t>shuffle(  )</w:t>
             </w:r>
           </w:p>
         </w:tc>
@@ -7601,7 +7779,7 @@
                 <w:sz w:val="16"/>
                 <w:szCs w:val="16"/>
               </w:rPr>
-              <w:t>sort(  )</w:t>
+              <w:t>single_act_visit( 2 )</w:t>
             </w:r>
           </w:p>
         </w:tc>
@@ -7747,7 +7925,7 @@
                 <w:sz w:val="16"/>
                 <w:szCs w:val="16"/>
               </w:rPr>
-              <w:t>sort_async(  )</w:t>
+              <w:t>sort(  )</w:t>
             </w:r>
           </w:p>
         </w:tc>
@@ -7893,7 +8071,7 @@
                 <w:sz w:val="16"/>
                 <w:szCs w:val="16"/>
               </w:rPr>
-              <w:t>transpose(  )</w:t>
+              <w:t>sort_async(  )</w:t>
             </w:r>
           </w:p>
         </w:tc>
@@ -8039,7 +8217,7 @@
                 <w:sz w:val="16"/>
                 <w:szCs w:val="16"/>
               </w:rPr>
-              <w:t>value_counts(  )</w:t>
+              <w:t>transpose(  )</w:t>
             </w:r>
           </w:p>
         </w:tc>
@@ -8185,7 +8363,7 @@
                 <w:sz w:val="16"/>
                 <w:szCs w:val="16"/>
               </w:rPr>
-              <w:t>visit( 5 )</w:t>
+              <w:t>value_counts(  )</w:t>
             </w:r>
           </w:p>
         </w:tc>
@@ -8303,7 +8481,7 @@
           <w:tcPr>
             <w:tcW w:w="2340" w:type="dxa"/>
             <w:tcBorders>
-              <w:top w:val="nil"/>
+              <w:top w:val="single" w:sz="8" w:space="0" w:color="auto"/>
               <w:left w:val="single" w:sz="8" w:space="0" w:color="auto"/>
               <w:bottom w:val="single" w:sz="8" w:space="0" w:color="auto"/>
               <w:right w:val="single" w:sz="8" w:space="0" w:color="auto"/>
@@ -8331,7 +8509,7 @@
                 <w:sz w:val="16"/>
                 <w:szCs w:val="16"/>
               </w:rPr>
-              <w:t>write(  )</w:t>
+              <w:t>visit( 5 )</w:t>
             </w:r>
           </w:p>
         </w:tc>
@@ -8339,7 +8517,7 @@
           <w:tcPr>
             <w:tcW w:w="2700" w:type="dxa"/>
             <w:tcBorders>
-              <w:top w:val="nil"/>
+              <w:top w:val="single" w:sz="8" w:space="0" w:color="auto"/>
               <w:left w:val="nil"/>
               <w:bottom w:val="single" w:sz="8" w:space="0" w:color="auto"/>
               <w:right w:val="single" w:sz="8" w:space="0" w:color="auto"/>
@@ -8375,7 +8553,7 @@
           <w:tcPr>
             <w:tcW w:w="2790" w:type="dxa"/>
             <w:tcBorders>
-              <w:top w:val="nil"/>
+              <w:top w:val="single" w:sz="8" w:space="0" w:color="auto"/>
               <w:left w:val="nil"/>
               <w:bottom w:val="single" w:sz="8" w:space="0" w:color="auto"/>
               <w:right w:val="single" w:sz="8" w:space="0" w:color="auto"/>
@@ -8411,7 +8589,7 @@
           <w:tcPr>
             <w:tcW w:w="2610" w:type="dxa"/>
             <w:tcBorders>
-              <w:top w:val="nil"/>
+              <w:top w:val="single" w:sz="8" w:space="0" w:color="auto"/>
               <w:left w:val="nil"/>
               <w:bottom w:val="single" w:sz="8" w:space="0" w:color="auto"/>
               <w:right w:val="single" w:sz="8" w:space="0" w:color="auto"/>
@@ -8449,7 +8627,7 @@
           <w:tcPr>
             <w:tcW w:w="2340" w:type="dxa"/>
             <w:tcBorders>
-              <w:top w:val="nil"/>
+              <w:top w:val="single" w:sz="8" w:space="0" w:color="auto"/>
               <w:left w:val="single" w:sz="8" w:space="0" w:color="auto"/>
               <w:bottom w:val="single" w:sz="8" w:space="0" w:color="auto"/>
               <w:right w:val="single" w:sz="8" w:space="0" w:color="auto"/>
@@ -8460,7 +8638,6 @@
               <w:bottom w:w="0" w:type="dxa"/>
               <w:right w:w="108" w:type="dxa"/>
             </w:tcMar>
-            <w:hideMark/>
           </w:tcPr>
           <w:p>
             <w:pPr>
@@ -8477,7 +8654,7 @@
                 <w:sz w:val="16"/>
                 <w:szCs w:val="16"/>
               </w:rPr>
-              <w:t>write_async(  )</w:t>
+              <w:t>write(  )</w:t>
             </w:r>
           </w:p>
         </w:tc>
@@ -8485,7 +8662,7 @@
           <w:tcPr>
             <w:tcW w:w="2700" w:type="dxa"/>
             <w:tcBorders>
-              <w:top w:val="nil"/>
+              <w:top w:val="single" w:sz="8" w:space="0" w:color="auto"/>
               <w:left w:val="nil"/>
               <w:bottom w:val="single" w:sz="8" w:space="0" w:color="auto"/>
               <w:right w:val="single" w:sz="8" w:space="0" w:color="auto"/>
@@ -8496,32 +8673,24 @@
               <w:bottom w:w="0" w:type="dxa"/>
               <w:right w:w="108" w:type="dxa"/>
             </w:tcMar>
-            <w:hideMark/>
           </w:tcPr>
           <w:p>
             <w:pPr>
               <w:rPr>
-                <w:sz w:val="16"/>
-                <w:szCs w:val="16"/>
-              </w:rPr>
-            </w:pPr>
-            <w:r>
-              <w:rPr>
                 <w:b/>
                 <w:bCs/>
                 <w:color w:val="C45911"/>
                 <w:sz w:val="16"/>
                 <w:szCs w:val="16"/>
               </w:rPr>
-              <w:t> </w:t>
-            </w:r>
+            </w:pPr>
           </w:p>
         </w:tc>
         <w:tc>
           <w:tcPr>
             <w:tcW w:w="2790" w:type="dxa"/>
             <w:tcBorders>
-              <w:top w:val="nil"/>
+              <w:top w:val="single" w:sz="8" w:space="0" w:color="auto"/>
               <w:left w:val="nil"/>
               <w:bottom w:val="single" w:sz="8" w:space="0" w:color="auto"/>
               <w:right w:val="single" w:sz="8" w:space="0" w:color="auto"/>
@@ -8532,32 +8701,24 @@
               <w:bottom w:w="0" w:type="dxa"/>
               <w:right w:w="108" w:type="dxa"/>
             </w:tcMar>
-            <w:hideMark/>
           </w:tcPr>
           <w:p>
             <w:pPr>
               <w:rPr>
-                <w:sz w:val="16"/>
-                <w:szCs w:val="16"/>
-              </w:rPr>
-            </w:pPr>
-            <w:r>
-              <w:rPr>
                 <w:b/>
                 <w:bCs/>
                 <w:color w:val="C45911"/>
                 <w:sz w:val="16"/>
                 <w:szCs w:val="16"/>
               </w:rPr>
-              <w:t> </w:t>
-            </w:r>
+            </w:pPr>
           </w:p>
         </w:tc>
         <w:tc>
           <w:tcPr>
             <w:tcW w:w="2610" w:type="dxa"/>
             <w:tcBorders>
-              <w:top w:val="nil"/>
+              <w:top w:val="single" w:sz="8" w:space="0" w:color="auto"/>
               <w:left w:val="nil"/>
               <w:bottom w:val="single" w:sz="8" w:space="0" w:color="auto"/>
               <w:right w:val="single" w:sz="8" w:space="0" w:color="auto"/>
@@ -8568,25 +8729,138 @@
               <w:bottom w:w="0" w:type="dxa"/>
               <w:right w:w="108" w:type="dxa"/>
             </w:tcMar>
-            <w:hideMark/>
           </w:tcPr>
           <w:p>
             <w:pPr>
               <w:rPr>
-                <w:sz w:val="16"/>
-                <w:szCs w:val="16"/>
-              </w:rPr>
-            </w:pPr>
-            <w:r>
-              <w:rPr>
                 <w:b/>
                 <w:bCs/>
                 <w:color w:val="C45911"/>
                 <w:sz w:val="16"/>
                 <w:szCs w:val="16"/>
               </w:rPr>
-              <w:t> </w:t>
+            </w:pPr>
+          </w:p>
+        </w:tc>
+      </w:tr>
+      <w:tr>
+        <w:tc>
+          <w:tcPr>
+            <w:tcW w:w="2340" w:type="dxa"/>
+            <w:tcBorders>
+              <w:top w:val="single" w:sz="8" w:space="0" w:color="auto"/>
+              <w:left w:val="single" w:sz="8" w:space="0" w:color="auto"/>
+              <w:bottom w:val="single" w:sz="8" w:space="0" w:color="auto"/>
+              <w:right w:val="single" w:sz="8" w:space="0" w:color="auto"/>
+            </w:tcBorders>
+            <w:tcMar>
+              <w:top w:w="0" w:type="dxa"/>
+              <w:left w:w="108" w:type="dxa"/>
+              <w:bottom w:w="0" w:type="dxa"/>
+              <w:right w:w="108" w:type="dxa"/>
+            </w:tcMar>
+          </w:tcPr>
+          <w:p>
+            <w:pPr>
+              <w:rPr>
+                <w:sz w:val="16"/>
+                <w:szCs w:val="16"/>
+              </w:rPr>
+            </w:pPr>
+            <w:r>
+              <w:rPr>
+                <w:b/>
+                <w:bCs/>
+                <w:color w:val="C45911"/>
+                <w:sz w:val="16"/>
+                <w:szCs w:val="16"/>
+              </w:rPr>
+              <w:t>write_async(  )</w:t>
             </w:r>
+          </w:p>
+        </w:tc>
+        <w:tc>
+          <w:tcPr>
+            <w:tcW w:w="2700" w:type="dxa"/>
+            <w:tcBorders>
+              <w:top w:val="single" w:sz="8" w:space="0" w:color="auto"/>
+              <w:left w:val="nil"/>
+              <w:bottom w:val="single" w:sz="8" w:space="0" w:color="auto"/>
+              <w:right w:val="single" w:sz="8" w:space="0" w:color="auto"/>
+            </w:tcBorders>
+            <w:tcMar>
+              <w:top w:w="0" w:type="dxa"/>
+              <w:left w:w="108" w:type="dxa"/>
+              <w:bottom w:w="0" w:type="dxa"/>
+              <w:right w:w="108" w:type="dxa"/>
+            </w:tcMar>
+          </w:tcPr>
+          <w:p>
+            <w:pPr>
+              <w:rPr>
+                <w:b/>
+                <w:bCs/>
+                <w:color w:val="C45911"/>
+                <w:sz w:val="16"/>
+                <w:szCs w:val="16"/>
+              </w:rPr>
+            </w:pPr>
+          </w:p>
+        </w:tc>
+        <w:tc>
+          <w:tcPr>
+            <w:tcW w:w="2790" w:type="dxa"/>
+            <w:tcBorders>
+              <w:top w:val="single" w:sz="8" w:space="0" w:color="auto"/>
+              <w:left w:val="nil"/>
+              <w:bottom w:val="single" w:sz="8" w:space="0" w:color="auto"/>
+              <w:right w:val="single" w:sz="8" w:space="0" w:color="auto"/>
+            </w:tcBorders>
+            <w:tcMar>
+              <w:top w:w="0" w:type="dxa"/>
+              <w:left w:w="108" w:type="dxa"/>
+              <w:bottom w:w="0" w:type="dxa"/>
+              <w:right w:w="108" w:type="dxa"/>
+            </w:tcMar>
+          </w:tcPr>
+          <w:p>
+            <w:pPr>
+              <w:rPr>
+                <w:b/>
+                <w:bCs/>
+                <w:color w:val="C45911"/>
+                <w:sz w:val="16"/>
+                <w:szCs w:val="16"/>
+              </w:rPr>
+            </w:pPr>
+          </w:p>
+        </w:tc>
+        <w:tc>
+          <w:tcPr>
+            <w:tcW w:w="2610" w:type="dxa"/>
+            <w:tcBorders>
+              <w:top w:val="single" w:sz="8" w:space="0" w:color="auto"/>
+              <w:left w:val="nil"/>
+              <w:bottom w:val="single" w:sz="8" w:space="0" w:color="auto"/>
+              <w:right w:val="single" w:sz="8" w:space="0" w:color="auto"/>
+            </w:tcBorders>
+            <w:tcMar>
+              <w:top w:w="0" w:type="dxa"/>
+              <w:left w:w="108" w:type="dxa"/>
+              <w:bottom w:w="0" w:type="dxa"/>
+              <w:right w:w="108" w:type="dxa"/>
+            </w:tcMar>
+          </w:tcPr>
+          <w:p>
+            <w:pPr>
+              <w:rPr>
+                <w:b/>
+                <w:bCs/>
+                <w:color w:val="C45911"/>
+                <w:sz w:val="16"/>
+                <w:szCs w:val="16"/>
+              </w:rPr>
+            </w:pPr>
           </w:p>
         </w:tc>
       </w:tr>
@@ -16359,19 +16633,7 @@
         <w:ind w:left="1440"/>
       </w:pPr>
       <w:r>
-        <w:t>DataFrame has unprotected static data. If you are using DataFrame in a</w:t>
-      </w:r>
-      <w:r>
-        <w:t xml:space="preserve"> </w:t>
-      </w:r>
-      <w:r>
-        <w:t>multi-threaded program, you must provide a SpinLock. DataFrame will use</w:t>
-      </w:r>
-      <w:r>
-        <w:t xml:space="preserve"> </w:t>
-      </w:r>
-      <w:r>
-        <w:t>your SpinLock to protect its static data.</w:t>
+        <w:t>DataFrame has unprotected static data. If you are using DataFrame in a multi-threaded program, you must provide a SpinLock. DataFrame will use your SpinLock to protect its static data.</w:t>
       </w:r>
     </w:p>
     <w:p>
@@ -16408,10 +16670,7 @@
         <w:t>lock</w:t>
       </w:r>
       <w:r>
-        <w:t xml:space="preserve">: </w:t>
-      </w:r>
-      <w:r>
-        <w:t xml:space="preserve">A pointer to </w:t>
+        <w:t xml:space="preserve">: A pointer to </w:t>
       </w:r>
       <w:r>
         <w:rPr>
@@ -16428,30 +16687,7 @@
           <w:i/>
           <w:iCs/>
         </w:rPr>
-        <w:t>Utils</w:t>
-      </w:r>
-      <w:bookmarkStart w:id="0" w:name="_GoBack"/>
-      <w:bookmarkEnd w:id="0"/>
-      <w:r>
-        <w:rPr>
-          <w:i/>
-          <w:iCs/>
-        </w:rPr>
-        <w:t>/</w:t>
-      </w:r>
-      <w:r>
-        <w:rPr>
-          <w:i/>
-          <w:iCs/>
-        </w:rPr>
-        <w:t>ThreadGranularity</w:t>
-      </w:r>
-      <w:r>
-        <w:rPr>
-          <w:i/>
-          <w:iCs/>
-        </w:rPr>
-        <w:t>.h</w:t>
+        <w:t>Utils/ThreadGranularity.h</w:t>
       </w:r>
       <w:r>
         <w:t xml:space="preserve"> file</w:t>
@@ -37412,7 +37648,7 @@
     </w:rPrDefault>
     <w:pPrDefault/>
   </w:docDefaults>
-  <w:latentStyles w:defLockedState="0" w:defUIPriority="99" w:defSemiHidden="0" w:defUnhideWhenUsed="0" w:defQFormat="0" w:count="377">
+  <w:latentStyles w:defLockedState="0" w:defUIPriority="99" w:defSemiHidden="0" w:defUnhideWhenUsed="0" w:defQFormat="0" w:count="376">
     <w:lsdException w:name="Normal" w:uiPriority="0" w:qFormat="1"/>
     <w:lsdException w:name="heading 1" w:uiPriority="9" w:qFormat="1"/>
     <w:lsdException w:name="heading 2" w:uiPriority="9" w:qFormat="1"/>
@@ -37789,7 +38025,6 @@
     <w:lsdException w:name="Hashtag" w:semiHidden="1" w:unhideWhenUsed="1"/>
     <w:lsdException w:name="Unresolved Mention" w:semiHidden="1" w:unhideWhenUsed="1"/>
     <w:lsdException w:name="Smart Link" w:semiHidden="1" w:unhideWhenUsed="1"/>
-    <w:lsdException w:name="Smart Link Error" w:semiHidden="1" w:unhideWhenUsed="1"/>
   </w:latentStyles>
   <w:style w:type="paragraph" w:default="1" w:styleId="Normal">
     <w:name w:val="Normal"/>

</xml_diff>

<commit_message>
Wrote more tests for k means. Wrote docs for k means
</commit_message>
<xml_diff>
--- a/docs/DataFrameDoc.docx
+++ b/docs/DataFrameDoc.docx
@@ -1721,19 +1721,42 @@
           <w:p>
             <w:pPr>
               <w:rPr>
-                <w:sz w:val="16"/>
-                <w:szCs w:val="16"/>
-              </w:rPr>
-            </w:pPr>
-            <w:r>
-              <w:rPr>
                 <w:b/>
                 <w:bCs/>
                 <w:color w:val="C45911"/>
                 <w:sz w:val="16"/>
                 <w:szCs w:val="16"/>
               </w:rPr>
-              <w:t>struct KthValueVisitor {  }</w:t>
+            </w:pPr>
+            <w:r>
+              <w:rPr>
+                <w:b/>
+                <w:bCs/>
+                <w:color w:val="C45911"/>
+                <w:sz w:val="16"/>
+                <w:szCs w:val="16"/>
+              </w:rPr>
+              <w:t xml:space="preserve">struct </w:t>
+            </w:r>
+            <w:r>
+              <w:rPr>
+                <w:b/>
+                <w:bCs/>
+                <w:color w:val="C45911"/>
+                <w:sz w:val="16"/>
+                <w:szCs w:val="16"/>
+              </w:rPr>
+              <w:t>KMeansVisitor</w:t>
+            </w:r>
+            <w:r>
+              <w:rPr>
+                <w:b/>
+                <w:bCs/>
+                <w:color w:val="C45911"/>
+                <w:sz w:val="16"/>
+                <w:szCs w:val="16"/>
+              </w:rPr>
+              <w:t xml:space="preserve"> {  }</w:t>
             </w:r>
           </w:p>
         </w:tc>
@@ -1899,7 +1922,7 @@
                 <w:sz w:val="16"/>
                 <w:szCs w:val="16"/>
               </w:rPr>
-              <w:t>struct MaxVisitor {  }</w:t>
+              <w:t>struct KthValueVisitor {  }</w:t>
             </w:r>
           </w:p>
         </w:tc>
@@ -2065,7 +2088,7 @@
                 <w:sz w:val="16"/>
                 <w:szCs w:val="16"/>
               </w:rPr>
-              <w:t>struct MeanVisitor {  }</w:t>
+              <w:t>struct MaxVisitor {  }</w:t>
             </w:r>
           </w:p>
         </w:tc>
@@ -2211,7 +2234,7 @@
                 <w:sz w:val="16"/>
                 <w:szCs w:val="16"/>
               </w:rPr>
-              <w:t>struct MedianVisitor {  }</w:t>
+              <w:t>struct MeanVisitor {  }</w:t>
             </w:r>
           </w:p>
         </w:tc>
@@ -2357,7 +2380,7 @@
                 <w:sz w:val="16"/>
                 <w:szCs w:val="16"/>
               </w:rPr>
-              <w:t>struct MinVisitor {  }</w:t>
+              <w:t>struct MedianVisitor {  }</w:t>
             </w:r>
           </w:p>
         </w:tc>
@@ -2503,7 +2526,7 @@
                 <w:sz w:val="16"/>
                 <w:szCs w:val="16"/>
               </w:rPr>
-              <w:t>struct ModeVisitor {  }</w:t>
+              <w:t>struct MinVisitor {  }</w:t>
             </w:r>
           </w:p>
         </w:tc>
@@ -2649,7 +2672,7 @@
                 <w:sz w:val="16"/>
                 <w:szCs w:val="16"/>
               </w:rPr>
-              <w:t>struct NLargestVisitor {  }</w:t>
+              <w:t>struct ModeVisitor {  }</w:t>
             </w:r>
           </w:p>
         </w:tc>
@@ -2815,7 +2838,7 @@
                 <w:sz w:val="16"/>
                 <w:szCs w:val="16"/>
               </w:rPr>
-              <w:t>struct NSmallestVisitor {  }</w:t>
+              <w:t>struct NLargestVisitor {  }</w:t>
             </w:r>
           </w:p>
         </w:tc>
@@ -2981,7 +3004,7 @@
                 <w:sz w:val="16"/>
                 <w:szCs w:val="16"/>
               </w:rPr>
-              <w:t>struct ProdVisitor {  }</w:t>
+              <w:t>struct NSmallestVisitor {  }</w:t>
             </w:r>
           </w:p>
         </w:tc>
@@ -3127,7 +3150,7 @@
                 <w:sz w:val="16"/>
                 <w:szCs w:val="16"/>
               </w:rPr>
-              <w:t>struct ReturnVisitor {  }</w:t>
+              <w:t>struct ProdVisitor {  }</w:t>
             </w:r>
           </w:p>
         </w:tc>
@@ -3273,27 +3296,7 @@
                 <w:sz w:val="16"/>
                 <w:szCs w:val="16"/>
               </w:rPr>
-              <w:t xml:space="preserve">struct </w:t>
-            </w:r>
-            <w:r>
-              <w:rPr>
-                <w:b/>
-                <w:bCs/>
-                <w:color w:val="C45911"/>
-                <w:sz w:val="16"/>
-                <w:szCs w:val="16"/>
-              </w:rPr>
-              <w:t>SampleZScoreVisitor</w:t>
-            </w:r>
-            <w:r>
-              <w:rPr>
-                <w:b/>
-                <w:bCs/>
-                <w:color w:val="C45911"/>
-                <w:sz w:val="16"/>
-                <w:szCs w:val="16"/>
-              </w:rPr>
-              <w:t xml:space="preserve"> {  }</w:t>
+              <w:t>struct ReturnVisitor {  }</w:t>
             </w:r>
           </w:p>
         </w:tc>
@@ -3439,7 +3442,27 @@
                 <w:sz w:val="16"/>
                 <w:szCs w:val="16"/>
               </w:rPr>
-              <w:t>struct SimpleRollAdopter {  }</w:t>
+              <w:t xml:space="preserve">struct </w:t>
+            </w:r>
+            <w:r>
+              <w:rPr>
+                <w:b/>
+                <w:bCs/>
+                <w:color w:val="C45911"/>
+                <w:sz w:val="16"/>
+                <w:szCs w:val="16"/>
+              </w:rPr>
+              <w:t>SampleZScoreVisitor</w:t>
+            </w:r>
+            <w:r>
+              <w:rPr>
+                <w:b/>
+                <w:bCs/>
+                <w:color w:val="C45911"/>
+                <w:sz w:val="16"/>
+                <w:szCs w:val="16"/>
+              </w:rPr>
+              <w:t xml:space="preserve"> {  }</w:t>
             </w:r>
           </w:p>
         </w:tc>
@@ -3585,7 +3608,7 @@
                 <w:sz w:val="16"/>
                 <w:szCs w:val="16"/>
               </w:rPr>
-              <w:t>struct SLRegressionVisitor  {  }</w:t>
+              <w:t>struct SimpleRollAdopter {  }</w:t>
             </w:r>
           </w:p>
         </w:tc>
@@ -3731,7 +3754,7 @@
                 <w:sz w:val="16"/>
                 <w:szCs w:val="16"/>
               </w:rPr>
-              <w:t>struct StatsVisitor  {  }</w:t>
+              <w:t>struct SLRegressionVisitor  {  }</w:t>
             </w:r>
           </w:p>
         </w:tc>
@@ -3877,7 +3900,7 @@
                 <w:sz w:val="16"/>
                 <w:szCs w:val="16"/>
               </w:rPr>
-              <w:t>struct StdVisitor   {  }</w:t>
+              <w:t>struct StatsVisitor  {  }</w:t>
             </w:r>
           </w:p>
         </w:tc>
@@ -4023,7 +4046,7 @@
                 <w:sz w:val="16"/>
                 <w:szCs w:val="16"/>
               </w:rPr>
-              <w:t>struct SumVisitor {  }</w:t>
+              <w:t>struct StdVisitor   {  }</w:t>
             </w:r>
           </w:p>
         </w:tc>
@@ -4169,7 +4192,7 @@
                 <w:sz w:val="16"/>
                 <w:szCs w:val="16"/>
               </w:rPr>
-              <w:t>struct TrackingErrorVisitor {  }</w:t>
+              <w:t>struct SumVisitor {  }</w:t>
             </w:r>
           </w:p>
         </w:tc>
@@ -4315,7 +4338,7 @@
                 <w:sz w:val="16"/>
                 <w:szCs w:val="16"/>
               </w:rPr>
-              <w:t xml:space="preserve">struct ZScoreVisitor {  } </w:t>
+              <w:t>struct TrackingErrorVisitor {  }</w:t>
             </w:r>
           </w:p>
         </w:tc>
@@ -4461,7 +4484,7 @@
                 <w:sz w:val="16"/>
                 <w:szCs w:val="16"/>
               </w:rPr>
-              <w:t> </w:t>
+              <w:t xml:space="preserve">struct ZScoreVisitor {  } </w:t>
             </w:r>
           </w:p>
         </w:tc>
@@ -4819,7 +4842,6 @@
                 <w:szCs w:val="16"/>
               </w:rPr>
             </w:pPr>
-            <w:bookmarkStart w:id="0" w:name="_GoBack"/>
             <w:r>
               <w:rPr>
                 <w:b/>
@@ -4829,153 +4851,6 @@
                 <w:szCs w:val="16"/>
               </w:rPr>
               <w:t>read(  )</w:t>
-            </w:r>
-          </w:p>
-        </w:tc>
-        <w:tc>
-          <w:tcPr>
-            <w:tcW w:w="2700" w:type="dxa"/>
-            <w:tcBorders>
-              <w:top w:val="nil"/>
-              <w:left w:val="nil"/>
-              <w:bottom w:val="single" w:sz="8" w:space="0" w:color="auto"/>
-              <w:right w:val="single" w:sz="8" w:space="0" w:color="auto"/>
-            </w:tcBorders>
-            <w:tcMar>
-              <w:top w:w="0" w:type="dxa"/>
-              <w:left w:w="108" w:type="dxa"/>
-              <w:bottom w:w="0" w:type="dxa"/>
-              <w:right w:w="108" w:type="dxa"/>
-            </w:tcMar>
-            <w:hideMark/>
-          </w:tcPr>
-          <w:p>
-            <w:pPr>
-              <w:rPr>
-                <w:sz w:val="16"/>
-                <w:szCs w:val="16"/>
-              </w:rPr>
-            </w:pPr>
-            <w:r>
-              <w:rPr>
-                <w:b/>
-                <w:bCs/>
-                <w:color w:val="C45911"/>
-                <w:sz w:val="16"/>
-                <w:szCs w:val="16"/>
-              </w:rPr>
-              <w:t> </w:t>
-            </w:r>
-          </w:p>
-        </w:tc>
-        <w:tc>
-          <w:tcPr>
-            <w:tcW w:w="2790" w:type="dxa"/>
-            <w:tcBorders>
-              <w:top w:val="nil"/>
-              <w:left w:val="nil"/>
-              <w:bottom w:val="single" w:sz="8" w:space="0" w:color="auto"/>
-              <w:right w:val="single" w:sz="8" w:space="0" w:color="auto"/>
-            </w:tcBorders>
-            <w:tcMar>
-              <w:top w:w="0" w:type="dxa"/>
-              <w:left w:w="108" w:type="dxa"/>
-              <w:bottom w:w="0" w:type="dxa"/>
-              <w:right w:w="108" w:type="dxa"/>
-            </w:tcMar>
-            <w:hideMark/>
-          </w:tcPr>
-          <w:p>
-            <w:pPr>
-              <w:rPr>
-                <w:sz w:val="16"/>
-                <w:szCs w:val="16"/>
-              </w:rPr>
-            </w:pPr>
-            <w:r>
-              <w:rPr>
-                <w:b/>
-                <w:bCs/>
-                <w:color w:val="C45911"/>
-                <w:sz w:val="16"/>
-                <w:szCs w:val="16"/>
-              </w:rPr>
-              <w:t> </w:t>
-            </w:r>
-          </w:p>
-        </w:tc>
-        <w:tc>
-          <w:tcPr>
-            <w:tcW w:w="2610" w:type="dxa"/>
-            <w:tcBorders>
-              <w:top w:val="nil"/>
-              <w:left w:val="nil"/>
-              <w:bottom w:val="single" w:sz="8" w:space="0" w:color="auto"/>
-              <w:right w:val="single" w:sz="8" w:space="0" w:color="auto"/>
-            </w:tcBorders>
-            <w:tcMar>
-              <w:top w:w="0" w:type="dxa"/>
-              <w:left w:w="108" w:type="dxa"/>
-              <w:bottom w:w="0" w:type="dxa"/>
-              <w:right w:w="108" w:type="dxa"/>
-            </w:tcMar>
-            <w:hideMark/>
-          </w:tcPr>
-          <w:p>
-            <w:pPr>
-              <w:rPr>
-                <w:sz w:val="16"/>
-                <w:szCs w:val="16"/>
-              </w:rPr>
-            </w:pPr>
-            <w:r>
-              <w:rPr>
-                <w:b/>
-                <w:bCs/>
-                <w:color w:val="C45911"/>
-                <w:sz w:val="16"/>
-                <w:szCs w:val="16"/>
-              </w:rPr>
-              <w:t> </w:t>
-            </w:r>
-          </w:p>
-        </w:tc>
-      </w:tr>
-      <w:bookmarkEnd w:id="0"/>
-      <w:tr>
-        <w:tc>
-          <w:tcPr>
-            <w:tcW w:w="2340" w:type="dxa"/>
-            <w:tcBorders>
-              <w:top w:val="nil"/>
-              <w:left w:val="single" w:sz="8" w:space="0" w:color="auto"/>
-              <w:bottom w:val="single" w:sz="8" w:space="0" w:color="auto"/>
-              <w:right w:val="single" w:sz="8" w:space="0" w:color="auto"/>
-            </w:tcBorders>
-            <w:tcMar>
-              <w:top w:w="0" w:type="dxa"/>
-              <w:left w:w="108" w:type="dxa"/>
-              <w:bottom w:w="0" w:type="dxa"/>
-              <w:right w:w="108" w:type="dxa"/>
-            </w:tcMar>
-            <w:hideMark/>
-          </w:tcPr>
-          <w:p>
-            <w:pPr>
-              <w:rPr>
-                <w:sz w:val="16"/>
-                <w:szCs w:val="16"/>
-              </w:rPr>
-            </w:pPr>
-            <w:r>
-              <w:rPr>
-                <w:b/>
-                <w:bCs/>
-                <w:color w:val="C45911"/>
-                <w:sz w:val="16"/>
-                <w:szCs w:val="16"/>
-              </w:rPr>
-              <w:t>read_async(  )</w:t>
             </w:r>
           </w:p>
         </w:tc>
@@ -5121,7 +4996,7 @@
                 <w:sz w:val="16"/>
                 <w:szCs w:val="16"/>
               </w:rPr>
-              <w:t>remove_column(  )</w:t>
+              <w:t>read_async(  )</w:t>
             </w:r>
           </w:p>
         </w:tc>
@@ -5267,7 +5142,7 @@
                 <w:sz w:val="16"/>
                 <w:szCs w:val="16"/>
               </w:rPr>
-              <w:t>remove_data_by_idx(  )</w:t>
+              <w:t>remove_column(  )</w:t>
             </w:r>
           </w:p>
         </w:tc>
@@ -5413,7 +5288,7 @@
                 <w:sz w:val="16"/>
                 <w:szCs w:val="16"/>
               </w:rPr>
-              <w:t>remove_data_by_loc(  )</w:t>
+              <w:t>remove_data_by_idx(  )</w:t>
             </w:r>
           </w:p>
         </w:tc>
@@ -5559,7 +5434,7 @@
                 <w:sz w:val="16"/>
                 <w:szCs w:val="16"/>
               </w:rPr>
-              <w:t>remove_data_by_sel( 3 )</w:t>
+              <w:t>remove_data_by_loc(  )</w:t>
             </w:r>
           </w:p>
         </w:tc>
@@ -5705,27 +5580,7 @@
                 <w:sz w:val="16"/>
                 <w:szCs w:val="16"/>
               </w:rPr>
-              <w:t>rename_</w:t>
-            </w:r>
-            <w:r>
-              <w:rPr>
-                <w:b/>
-                <w:bCs/>
-                <w:color w:val="C45911"/>
-                <w:sz w:val="16"/>
-                <w:szCs w:val="16"/>
-              </w:rPr>
-              <w:t>lock</w:t>
-            </w:r>
-            <w:r>
-              <w:rPr>
-                <w:b/>
-                <w:bCs/>
-                <w:color w:val="C45911"/>
-                <w:sz w:val="16"/>
-                <w:szCs w:val="16"/>
-              </w:rPr>
-              <w:t>(  )</w:t>
+              <w:t>remove_data_by_sel( 3 )</w:t>
             </w:r>
           </w:p>
         </w:tc>
@@ -5871,7 +5726,27 @@
                 <w:sz w:val="16"/>
                 <w:szCs w:val="16"/>
               </w:rPr>
-              <w:t>rename_column(  )</w:t>
+              <w:t>rename_</w:t>
+            </w:r>
+            <w:r>
+              <w:rPr>
+                <w:b/>
+                <w:bCs/>
+                <w:color w:val="C45911"/>
+                <w:sz w:val="16"/>
+                <w:szCs w:val="16"/>
+              </w:rPr>
+              <w:t>lock</w:t>
+            </w:r>
+            <w:r>
+              <w:rPr>
+                <w:b/>
+                <w:bCs/>
+                <w:color w:val="C45911"/>
+                <w:sz w:val="16"/>
+                <w:szCs w:val="16"/>
+              </w:rPr>
+              <w:t>(  )</w:t>
             </w:r>
           </w:p>
         </w:tc>
@@ -6017,7 +5892,7 @@
                 <w:sz w:val="16"/>
                 <w:szCs w:val="16"/>
               </w:rPr>
-              <w:t>replace( 2 )</w:t>
+              <w:t>rename_column(  )</w:t>
             </w:r>
           </w:p>
         </w:tc>
@@ -6163,7 +6038,7 @@
                 <w:sz w:val="16"/>
                 <w:szCs w:val="16"/>
               </w:rPr>
-              <w:t>replace_async( 2 )</w:t>
+              <w:t>replace( 2 )</w:t>
             </w:r>
           </w:p>
         </w:tc>
@@ -6309,7 +6184,7 @@
                 <w:sz w:val="16"/>
                 <w:szCs w:val="16"/>
               </w:rPr>
-              <w:t>replace_index(  )</w:t>
+              <w:t>replace_async( 2 )</w:t>
             </w:r>
           </w:p>
         </w:tc>
@@ -6455,7 +6330,7 @@
                 <w:sz w:val="16"/>
                 <w:szCs w:val="16"/>
               </w:rPr>
-              <w:t>rotate(  )</w:t>
+              <w:t>replace_index(  )</w:t>
             </w:r>
           </w:p>
         </w:tc>
@@ -6601,7 +6476,7 @@
                 <w:sz w:val="16"/>
                 <w:szCs w:val="16"/>
               </w:rPr>
-              <w:t>self_bucketize(  )</w:t>
+              <w:t>rotate(  )</w:t>
             </w:r>
           </w:p>
         </w:tc>
@@ -6747,7 +6622,7 @@
                 <w:sz w:val="16"/>
                 <w:szCs w:val="16"/>
               </w:rPr>
-              <w:t>self_rotate(  )</w:t>
+              <w:t>self_bucketize(  )</w:t>
             </w:r>
           </w:p>
         </w:tc>
@@ -6893,7 +6768,7 @@
                 <w:sz w:val="16"/>
                 <w:szCs w:val="16"/>
               </w:rPr>
-              <w:t>self_shift(  )</w:t>
+              <w:t>self_rotate(  )</w:t>
             </w:r>
           </w:p>
         </w:tc>
@@ -7039,7 +6914,7 @@
                 <w:sz w:val="16"/>
                 <w:szCs w:val="16"/>
               </w:rPr>
-              <w:t>shape(  )</w:t>
+              <w:t>self_shift(  )</w:t>
             </w:r>
           </w:p>
         </w:tc>
@@ -7185,17 +7060,7 @@
                 <w:sz w:val="16"/>
                 <w:szCs w:val="16"/>
               </w:rPr>
-              <w:t>set_lock</w:t>
-            </w:r>
-            <w:r>
-              <w:rPr>
-                <w:b/>
-                <w:bCs/>
-                <w:color w:val="C45911"/>
-                <w:sz w:val="16"/>
-                <w:szCs w:val="16"/>
-              </w:rPr>
-              <w:t>(  )</w:t>
+              <w:t>shape(  )</w:t>
             </w:r>
           </w:p>
         </w:tc>
@@ -7341,7 +7206,17 @@
                 <w:sz w:val="16"/>
                 <w:szCs w:val="16"/>
               </w:rPr>
-              <w:t>shift(  )</w:t>
+              <w:t>set_lock</w:t>
+            </w:r>
+            <w:r>
+              <w:rPr>
+                <w:b/>
+                <w:bCs/>
+                <w:color w:val="C45911"/>
+                <w:sz w:val="16"/>
+                <w:szCs w:val="16"/>
+              </w:rPr>
+              <w:t>(  )</w:t>
             </w:r>
           </w:p>
         </w:tc>
@@ -7487,7 +7362,7 @@
                 <w:sz w:val="16"/>
                 <w:szCs w:val="16"/>
               </w:rPr>
-              <w:t>shrink_to_fit(  )</w:t>
+              <w:t>shift(  )</w:t>
             </w:r>
           </w:p>
         </w:tc>
@@ -7633,7 +7508,7 @@
                 <w:sz w:val="16"/>
                 <w:szCs w:val="16"/>
               </w:rPr>
-              <w:t>shuffle(  )</w:t>
+              <w:t>shrink_to_fit(  )</w:t>
             </w:r>
           </w:p>
         </w:tc>
@@ -7779,7 +7654,7 @@
                 <w:sz w:val="16"/>
                 <w:szCs w:val="16"/>
               </w:rPr>
-              <w:t>single_act_visit( 2 )</w:t>
+              <w:t>shuffle(  )</w:t>
             </w:r>
           </w:p>
         </w:tc>
@@ -7925,7 +7800,7 @@
                 <w:sz w:val="16"/>
                 <w:szCs w:val="16"/>
               </w:rPr>
-              <w:t>sort(  )</w:t>
+              <w:t>single_act_visit( 2 )</w:t>
             </w:r>
           </w:p>
         </w:tc>
@@ -8071,7 +7946,7 @@
                 <w:sz w:val="16"/>
                 <w:szCs w:val="16"/>
               </w:rPr>
-              <w:t>sort_async(  )</w:t>
+              <w:t>sort(  )</w:t>
             </w:r>
           </w:p>
         </w:tc>
@@ -8217,7 +8092,7 @@
                 <w:sz w:val="16"/>
                 <w:szCs w:val="16"/>
               </w:rPr>
-              <w:t>transpose(  )</w:t>
+              <w:t>sort_async(  )</w:t>
             </w:r>
           </w:p>
         </w:tc>
@@ -8363,6 +8238,152 @@
                 <w:sz w:val="16"/>
                 <w:szCs w:val="16"/>
               </w:rPr>
+              <w:t>transpose(  )</w:t>
+            </w:r>
+          </w:p>
+        </w:tc>
+        <w:tc>
+          <w:tcPr>
+            <w:tcW w:w="2700" w:type="dxa"/>
+            <w:tcBorders>
+              <w:top w:val="nil"/>
+              <w:left w:val="nil"/>
+              <w:bottom w:val="single" w:sz="8" w:space="0" w:color="auto"/>
+              <w:right w:val="single" w:sz="8" w:space="0" w:color="auto"/>
+            </w:tcBorders>
+            <w:tcMar>
+              <w:top w:w="0" w:type="dxa"/>
+              <w:left w:w="108" w:type="dxa"/>
+              <w:bottom w:w="0" w:type="dxa"/>
+              <w:right w:w="108" w:type="dxa"/>
+            </w:tcMar>
+            <w:hideMark/>
+          </w:tcPr>
+          <w:p>
+            <w:pPr>
+              <w:rPr>
+                <w:sz w:val="16"/>
+                <w:szCs w:val="16"/>
+              </w:rPr>
+            </w:pPr>
+            <w:r>
+              <w:rPr>
+                <w:b/>
+                <w:bCs/>
+                <w:color w:val="C45911"/>
+                <w:sz w:val="16"/>
+                <w:szCs w:val="16"/>
+              </w:rPr>
+              <w:t> </w:t>
+            </w:r>
+          </w:p>
+        </w:tc>
+        <w:tc>
+          <w:tcPr>
+            <w:tcW w:w="2790" w:type="dxa"/>
+            <w:tcBorders>
+              <w:top w:val="nil"/>
+              <w:left w:val="nil"/>
+              <w:bottom w:val="single" w:sz="8" w:space="0" w:color="auto"/>
+              <w:right w:val="single" w:sz="8" w:space="0" w:color="auto"/>
+            </w:tcBorders>
+            <w:tcMar>
+              <w:top w:w="0" w:type="dxa"/>
+              <w:left w:w="108" w:type="dxa"/>
+              <w:bottom w:w="0" w:type="dxa"/>
+              <w:right w:w="108" w:type="dxa"/>
+            </w:tcMar>
+            <w:hideMark/>
+          </w:tcPr>
+          <w:p>
+            <w:pPr>
+              <w:rPr>
+                <w:sz w:val="16"/>
+                <w:szCs w:val="16"/>
+              </w:rPr>
+            </w:pPr>
+            <w:r>
+              <w:rPr>
+                <w:b/>
+                <w:bCs/>
+                <w:color w:val="C45911"/>
+                <w:sz w:val="16"/>
+                <w:szCs w:val="16"/>
+              </w:rPr>
+              <w:t> </w:t>
+            </w:r>
+          </w:p>
+        </w:tc>
+        <w:tc>
+          <w:tcPr>
+            <w:tcW w:w="2610" w:type="dxa"/>
+            <w:tcBorders>
+              <w:top w:val="nil"/>
+              <w:left w:val="nil"/>
+              <w:bottom w:val="single" w:sz="8" w:space="0" w:color="auto"/>
+              <w:right w:val="single" w:sz="8" w:space="0" w:color="auto"/>
+            </w:tcBorders>
+            <w:tcMar>
+              <w:top w:w="0" w:type="dxa"/>
+              <w:left w:w="108" w:type="dxa"/>
+              <w:bottom w:w="0" w:type="dxa"/>
+              <w:right w:w="108" w:type="dxa"/>
+            </w:tcMar>
+            <w:hideMark/>
+          </w:tcPr>
+          <w:p>
+            <w:pPr>
+              <w:rPr>
+                <w:sz w:val="16"/>
+                <w:szCs w:val="16"/>
+              </w:rPr>
+            </w:pPr>
+            <w:r>
+              <w:rPr>
+                <w:b/>
+                <w:bCs/>
+                <w:color w:val="C45911"/>
+                <w:sz w:val="16"/>
+                <w:szCs w:val="16"/>
+              </w:rPr>
+              <w:t> </w:t>
+            </w:r>
+          </w:p>
+        </w:tc>
+      </w:tr>
+      <w:tr>
+        <w:tc>
+          <w:tcPr>
+            <w:tcW w:w="2340" w:type="dxa"/>
+            <w:tcBorders>
+              <w:top w:val="nil"/>
+              <w:left w:val="single" w:sz="8" w:space="0" w:color="auto"/>
+              <w:bottom w:val="single" w:sz="8" w:space="0" w:color="auto"/>
+              <w:right w:val="single" w:sz="8" w:space="0" w:color="auto"/>
+            </w:tcBorders>
+            <w:tcMar>
+              <w:top w:w="0" w:type="dxa"/>
+              <w:left w:w="108" w:type="dxa"/>
+              <w:bottom w:w="0" w:type="dxa"/>
+              <w:right w:w="108" w:type="dxa"/>
+            </w:tcMar>
+            <w:hideMark/>
+          </w:tcPr>
+          <w:p>
+            <w:pPr>
+              <w:rPr>
+                <w:sz w:val="16"/>
+                <w:szCs w:val="16"/>
+              </w:rPr>
+            </w:pPr>
+            <w:r>
+              <w:rPr>
+                <w:b/>
+                <w:bCs/>
+                <w:color w:val="C45911"/>
+                <w:sz w:val="16"/>
+                <w:szCs w:val="16"/>
+              </w:rPr>
               <w:t>value_counts(  )</w:t>
             </w:r>
           </w:p>
@@ -9509,7 +9530,7 @@
       <w:r>
         <w:t xml:space="preserve">Please see README file. Thanks to </w:t>
       </w:r>
-      <w:hyperlink r:id="rId4" w:history="1">
+      <w:hyperlink r:id="rId5" w:history="1">
         <w:r>
           <w:rPr>
             <w:rStyle w:val="Hyperlink"/>
@@ -32144,61 +32165,76 @@
           <w:bCs/>
           <w:color w:val="C45911"/>
         </w:rPr>
-        <w:t>template&lt;typename T,</w:t>
-      </w:r>
-    </w:p>
-    <w:p>
-      <w:pPr>
-        <w:ind w:left="1440"/>
-        <w:rPr>
-          <w:b/>
-          <w:bCs/>
-          <w:color w:val="C45911"/>
-        </w:rPr>
-      </w:pPr>
-      <w:r>
-        <w:rPr>
-          <w:b/>
-          <w:bCs/>
-          <w:color w:val="C45911"/>
-        </w:rPr>
-        <w:t xml:space="preserve">    typename I = unsigned long,</w:t>
-      </w:r>
-    </w:p>
-    <w:p>
-      <w:pPr>
-        <w:ind w:left="1440"/>
-      </w:pPr>
-      <w:r>
-        <w:rPr>
-          <w:b/>
-          <w:bCs/>
-          <w:color w:val="C45911"/>
-        </w:rPr>
-        <w:t xml:space="preserve">    typename </w:t>
-      </w:r>
-      <w:r>
-        <w:rPr>
-          <w:b/>
-          <w:bCs/>
-          <w:color w:val="C45911"/>
-          <w:sz w:val="22"/>
-          <w:szCs w:val="22"/>
-        </w:rPr>
-        <w:t>= typename std::enable_if&lt;std::is_arithmetic&lt;T&gt;::value, T&gt;::type&gt;</w:t>
-      </w:r>
-    </w:p>
-    <w:p>
-      <w:pPr>
-        <w:ind w:left="1440"/>
-      </w:pPr>
-      <w:r>
-        <w:rPr>
-          <w:b/>
-          <w:bCs/>
-          <w:color w:val="C45911"/>
-        </w:rPr>
-        <w:t>struct KthValueVisitor;</w:t>
+        <w:t>template&lt;</w:t>
+      </w:r>
+      <w:r>
+        <w:rPr>
+          <w:b/>
+          <w:bCs/>
+          <w:color w:val="C45911"/>
+        </w:rPr>
+        <w:t xml:space="preserve">size_t K, </w:t>
+      </w:r>
+      <w:r>
+        <w:rPr>
+          <w:b/>
+          <w:bCs/>
+          <w:color w:val="C45911"/>
+        </w:rPr>
+        <w:t>typename T,</w:t>
+      </w:r>
+      <w:r>
+        <w:rPr>
+          <w:b/>
+          <w:bCs/>
+          <w:color w:val="C45911"/>
+        </w:rPr>
+        <w:t xml:space="preserve"> </w:t>
+      </w:r>
+      <w:r>
+        <w:rPr>
+          <w:b/>
+          <w:bCs/>
+          <w:color w:val="C45911"/>
+        </w:rPr>
+        <w:t>typename I = unsigned long</w:t>
+      </w:r>
+      <w:r>
+        <w:rPr>
+          <w:b/>
+          <w:bCs/>
+          <w:color w:val="C45911"/>
+        </w:rPr>
+        <w:t>&gt;</w:t>
+      </w:r>
+    </w:p>
+    <w:p>
+      <w:pPr>
+        <w:ind w:left="1440"/>
+      </w:pPr>
+      <w:r>
+        <w:rPr>
+          <w:b/>
+          <w:bCs/>
+          <w:color w:val="C45911"/>
+        </w:rPr>
+        <w:t>struct K</w:t>
+      </w:r>
+      <w:r>
+        <w:rPr>
+          <w:b/>
+          <w:bCs/>
+          <w:color w:val="C45911"/>
+        </w:rPr>
+        <w:t>Means</w:t>
+      </w:r>
+      <w:r>
+        <w:rPr>
+          <w:b/>
+          <w:bCs/>
+          <w:color w:val="C45911"/>
+        </w:rPr>
+        <w:t>Visitor;</w:t>
       </w:r>
     </w:p>
     <w:p>
@@ -32214,27 +32250,214 @@
         <w:ind w:left="1440"/>
       </w:pPr>
       <w:r>
-        <w:t>This functor class finds the Kth element in the given column in linear time.</w:t>
-      </w:r>
-    </w:p>
-    <w:p>
-      <w:pPr>
-        <w:ind w:left="2160"/>
-      </w:pPr>
-      <w:r>
-        <w:rPr>
-          <w:i/>
-          <w:iCs/>
-        </w:rPr>
-        <w:t>explicit KthValueVisitor (size_type ke, bool skipnan = true);</w:t>
-      </w:r>
-    </w:p>
-    <w:p>
-      <w:pPr>
-        <w:ind w:left="1440"/>
-      </w:pPr>
-      <w:r>
-        <w:t> </w:t>
+        <w:t xml:space="preserve">This functor class finds the K </w:t>
+      </w:r>
+      <w:r>
+        <w:t>means in the data and the clusters around those</w:t>
+      </w:r>
+      <w:r>
+        <w:t>.</w:t>
+      </w:r>
+    </w:p>
+    <w:p>
+      <w:pPr>
+        <w:ind w:left="1440"/>
+      </w:pPr>
+      <w:r>
+        <w:t>The constructor take two parameters</w:t>
+      </w:r>
+    </w:p>
+    <w:p>
+      <w:pPr>
+        <w:pStyle w:val="ListParagraph"/>
+        <w:numPr>
+          <w:ilvl w:val="0"/>
+          <w:numId w:val="1"/>
+        </w:numPr>
+      </w:pPr>
+      <w:r>
+        <w:t>Number of iterations</w:t>
+      </w:r>
+    </w:p>
+    <w:p>
+      <w:pPr>
+        <w:pStyle w:val="ListParagraph"/>
+        <w:numPr>
+          <w:ilvl w:val="0"/>
+          <w:numId w:val="1"/>
+        </w:numPr>
+      </w:pPr>
+      <w:r>
+        <w:t>A function to calculate distance between to data points of type T with a default value</w:t>
+      </w:r>
+    </w:p>
+    <w:p>
+      <w:pPr>
+        <w:ind w:left="1800"/>
+        <w:rPr>
+          <w:i/>
+          <w:iCs/>
+        </w:rPr>
+      </w:pPr>
+      <w:r>
+        <w:rPr>
+          <w:i/>
+          <w:iCs/>
+        </w:rPr>
+        <w:t>KMeansVisitor(size_type num_of_iter,</w:t>
+      </w:r>
+    </w:p>
+    <w:p>
+      <w:pPr>
+        <w:ind w:left="1800"/>
+        <w:rPr>
+          <w:i/>
+          <w:iCs/>
+        </w:rPr>
+      </w:pPr>
+      <w:r>
+        <w:rPr>
+          <w:i/>
+          <w:iCs/>
+        </w:rPr>
+        <w:t xml:space="preserve">        </w:t>
+      </w:r>
+      <w:r>
+        <w:rPr>
+          <w:i/>
+          <w:iCs/>
+        </w:rPr>
+        <w:t xml:space="preserve">                 </w:t>
+      </w:r>
+      <w:r>
+        <w:rPr>
+          <w:i/>
+          <w:iCs/>
+        </w:rPr>
+        <w:t>distance_func f =</w:t>
+      </w:r>
+    </w:p>
+    <w:p>
+      <w:pPr>
+        <w:ind w:left="1800"/>
+        <w:rPr>
+          <w:i/>
+          <w:iCs/>
+        </w:rPr>
+      </w:pPr>
+      <w:r>
+        <w:rPr>
+          <w:i/>
+          <w:iCs/>
+        </w:rPr>
+        <w:t xml:space="preserve">            </w:t>
+      </w:r>
+      <w:r>
+        <w:rPr>
+          <w:i/>
+          <w:iCs/>
+        </w:rPr>
+        <w:t xml:space="preserve">                 </w:t>
+      </w:r>
+      <w:r>
+        <w:rPr>
+          <w:i/>
+          <w:iCs/>
+        </w:rPr>
+        <w:t>[](const value_type &amp;x, const value_type &amp;y)</w:t>
+      </w:r>
+      <w:bookmarkStart w:id="0" w:name="_GoBack"/>
+      <w:bookmarkEnd w:id="0"/>
+      <w:r>
+        <w:rPr>
+          <w:i/>
+          <w:iCs/>
+        </w:rPr>
+        <w:t xml:space="preserve"> -&gt; double {</w:t>
+      </w:r>
+    </w:p>
+    <w:p>
+      <w:pPr>
+        <w:ind w:left="1800"/>
+        <w:rPr>
+          <w:i/>
+          <w:iCs/>
+        </w:rPr>
+      </w:pPr>
+      <w:r>
+        <w:rPr>
+          <w:i/>
+          <w:iCs/>
+        </w:rPr>
+        <w:t xml:space="preserve">               </w:t>
+      </w:r>
+      <w:r>
+        <w:rPr>
+          <w:i/>
+          <w:iCs/>
+        </w:rPr>
+        <w:t xml:space="preserve">                 </w:t>
+      </w:r>
+      <w:r>
+        <w:rPr>
+          <w:i/>
+          <w:iCs/>
+        </w:rPr>
+        <w:t xml:space="preserve"> return ((x - y) * (x - y));</w:t>
+      </w:r>
+    </w:p>
+    <w:p>
+      <w:pPr>
+        <w:ind w:left="1800"/>
+      </w:pPr>
+      <w:r>
+        <w:rPr>
+          <w:i/>
+          <w:iCs/>
+        </w:rPr>
+        <w:t xml:space="preserve">           </w:t>
+      </w:r>
+      <w:r>
+        <w:rPr>
+          <w:i/>
+          <w:iCs/>
+        </w:rPr>
+        <w:t xml:space="preserve">                 </w:t>
+      </w:r>
+      <w:r>
+        <w:rPr>
+          <w:i/>
+          <w:iCs/>
+        </w:rPr>
+        <w:t xml:space="preserve"> })</w:t>
+      </w:r>
+    </w:p>
+    <w:p>
+      <w:pPr>
+        <w:ind w:left="1440"/>
+      </w:pPr>
+      <w:r>
+        <w:t>The result type is an array of K vectors. Each vector holds a cluster. The first element in each vector is the mean for that cluster.</w:t>
+      </w:r>
+    </w:p>
+    <w:p/>
+    <w:p>
+      <w:pPr>
+        <w:ind w:left="1440"/>
+        <w:rPr>
+          <w:i/>
+          <w:iCs/>
+        </w:rPr>
+      </w:pPr>
+      <w:r>
+        <w:rPr>
+          <w:i/>
+          <w:iCs/>
+        </w:rPr>
+        <w:t xml:space="preserve">K: </w:t>
+      </w:r>
+      <w:r>
+        <w:t>Number of means to find</w:t>
       </w:r>
     </w:p>
     <w:p>
@@ -32249,728 +32472,7 @@
         <w:t>T</w:t>
       </w:r>
       <w:r>
-        <w:t>: Column</w:t>
-      </w:r>
-      <w:r>
-        <w:t xml:space="preserve"> </w:t>
-      </w:r>
-      <w:r>
-        <w:t>data type</w:t>
-      </w:r>
-    </w:p>
-    <w:p>
-      <w:pPr>
-        <w:ind w:left="1440"/>
-      </w:pPr>
-      <w:r>
-        <w:rPr>
-          <w:i/>
-          <w:iCs/>
-        </w:rPr>
-        <w:t>I</w:t>
-      </w:r>
-      <w:r>
-        <w:t>: Index type</w:t>
-      </w:r>
-    </w:p>
-    <w:p>
-      <w:pPr>
-        <w:divId w:val="1105613671"/>
-      </w:pPr>
-      <w:r>
-        <w:rPr>
-          <w:i/>
-          <w:iCs/>
-        </w:rPr>
-        <w:t>T must be an arithmetic-enabled type</w:t>
-      </w:r>
-    </w:p>
-    <w:p>
-      <w:r>
-        <w:t> </w:t>
-      </w:r>
-    </w:p>
-    <w:p>
-      <w:pPr>
-        <w:ind w:left="1440"/>
-        <w:rPr>
-          <w:b/>
-          <w:bCs/>
-          <w:color w:val="C45911"/>
-        </w:rPr>
-      </w:pPr>
-      <w:r>
-        <w:rPr>
-          <w:b/>
-          <w:bCs/>
-          <w:color w:val="C45911"/>
-        </w:rPr>
-        <w:t>template&lt;typename T,</w:t>
-      </w:r>
-    </w:p>
-    <w:p>
-      <w:pPr>
-        <w:ind w:left="1440"/>
-        <w:rPr>
-          <w:b/>
-          <w:bCs/>
-          <w:color w:val="C45911"/>
-        </w:rPr>
-      </w:pPr>
-      <w:r>
-        <w:rPr>
-          <w:b/>
-          <w:bCs/>
-          <w:color w:val="C45911"/>
-        </w:rPr>
-        <w:t xml:space="preserve">    typename I = unsigned long,</w:t>
-      </w:r>
-    </w:p>
-    <w:p>
-      <w:pPr>
-        <w:ind w:left="1440"/>
-      </w:pPr>
-      <w:r>
-        <w:rPr>
-          <w:b/>
-          <w:bCs/>
-          <w:color w:val="C45911"/>
-        </w:rPr>
-        <w:t xml:space="preserve">    typename </w:t>
-      </w:r>
-      <w:r>
-        <w:rPr>
-          <w:b/>
-          <w:bCs/>
-          <w:color w:val="C45911"/>
-          <w:sz w:val="22"/>
-          <w:szCs w:val="22"/>
-        </w:rPr>
-        <w:t>= typename std::enable_if&lt;std::is_arithmetic&lt;T&gt;::value, T&gt;::type&gt;</w:t>
-      </w:r>
-    </w:p>
-    <w:p>
-      <w:pPr>
-        <w:ind w:left="1440"/>
-      </w:pPr>
-      <w:r>
-        <w:rPr>
-          <w:b/>
-          <w:bCs/>
-          <w:color w:val="C45911"/>
-        </w:rPr>
-        <w:lastRenderedPageBreak/>
-        <w:t>struct MedianVisitor;</w:t>
-      </w:r>
-    </w:p>
-    <w:p>
-      <w:pPr>
-        <w:ind w:left="1440"/>
-      </w:pPr>
-      <w:r>
-        <w:t>This is a “single action visitor”, meaning it is passed the whole data vector in one call and you must use the single_action_visit() interface.</w:t>
-      </w:r>
-    </w:p>
-    <w:p>
-      <w:pPr>
-        <w:ind w:left="1440"/>
-      </w:pPr>
-      <w:r>
-        <w:t>This functor class finds the median of the given column, using the above Kth element visitor. It computes in linear time.</w:t>
-      </w:r>
-    </w:p>
-    <w:p>
-      <w:pPr>
-        <w:ind w:left="1440"/>
-      </w:pPr>
-      <w:r>
-        <w:t> </w:t>
-      </w:r>
-    </w:p>
-    <w:p>
-      <w:pPr>
-        <w:ind w:left="1440"/>
-      </w:pPr>
-      <w:r>
-        <w:rPr>
-          <w:i/>
-          <w:iCs/>
-        </w:rPr>
-        <w:t>T</w:t>
-      </w:r>
-      <w:r>
-        <w:t>: Column</w:t>
-      </w:r>
-      <w:r>
-        <w:t xml:space="preserve"> </w:t>
-      </w:r>
-      <w:r>
-        <w:t>data type</w:t>
-      </w:r>
-    </w:p>
-    <w:p>
-      <w:pPr>
-        <w:ind w:left="1440"/>
-      </w:pPr>
-      <w:r>
-        <w:rPr>
-          <w:i/>
-          <w:iCs/>
-        </w:rPr>
-        <w:t>I</w:t>
-      </w:r>
-      <w:r>
-        <w:t>: Index type</w:t>
-      </w:r>
-    </w:p>
-    <w:p>
-      <w:pPr>
-        <w:divId w:val="962346835"/>
-      </w:pPr>
-      <w:r>
-        <w:rPr>
-          <w:i/>
-          <w:iCs/>
-        </w:rPr>
-        <w:t>T must be an arithmetic-enabled type</w:t>
-      </w:r>
-    </w:p>
-    <w:p>
-      <w:r>
-        <w:t> </w:t>
-      </w:r>
-    </w:p>
-    <w:p>
-      <w:pPr>
-        <w:ind w:left="1440"/>
-      </w:pPr>
-      <w:r>
-        <w:rPr>
-          <w:b/>
-          <w:bCs/>
-          <w:color w:val="C45911"/>
-        </w:rPr>
-        <w:t>template&lt;std::size_t N, typename T, typename I = unsigned long&gt;</w:t>
-      </w:r>
-    </w:p>
-    <w:p>
-      <w:pPr>
-        <w:ind w:left="1440"/>
-      </w:pPr>
-      <w:r>
-        <w:rPr>
-          <w:b/>
-          <w:bCs/>
-          <w:color w:val="C45911"/>
-        </w:rPr>
-        <w:t>struct  ModeVisitor;</w:t>
-      </w:r>
-    </w:p>
-    <w:p>
-      <w:pPr>
-        <w:ind w:left="1440"/>
-      </w:pPr>
-      <w:r>
-        <w:t>This is a “single action visitor”, meaning it is passed the whole data vector in one call and you must use the single_action_visit() interface.</w:t>
-      </w:r>
-    </w:p>
-    <w:p>
-      <w:pPr>
-        <w:ind w:left="1440"/>
-      </w:pPr>
-      <w:r>
-        <w:t>This functor class finds the N highest mode (N most repeated values) of the given column.</w:t>
-      </w:r>
-    </w:p>
-    <w:p>
-      <w:pPr>
-        <w:ind w:left="1440"/>
-      </w:pPr>
-      <w:r>
-        <w:t>The result is an array of N items each of this type:</w:t>
-      </w:r>
-    </w:p>
-    <w:p>
-      <w:pPr>
-        <w:ind w:left="1440"/>
-      </w:pPr>
-      <w:r>
-        <w:rPr>
-          <w:i/>
-          <w:iCs/>
-        </w:rPr>
-        <w:t>    struct  DataItem  {</w:t>
-      </w:r>
-    </w:p>
-    <w:p>
-      <w:pPr>
-        <w:ind w:left="1440"/>
-      </w:pPr>
-      <w:r>
-        <w:rPr>
-          <w:i/>
-          <w:iCs/>
-        </w:rPr>
-        <w:t xml:space="preserve">        </w:t>
-      </w:r>
-      <w:r>
-        <w:rPr>
-          <w:i/>
-          <w:iCs/>
-          <w:color w:val="70AD47"/>
-        </w:rPr>
-        <w:t>// Value of the column item</w:t>
-      </w:r>
-    </w:p>
-    <w:p>
-      <w:pPr>
-        <w:ind w:left="1440"/>
-      </w:pPr>
-      <w:r>
-        <w:rPr>
-          <w:i/>
-          <w:iCs/>
-        </w:rPr>
-        <w:t>        value_type                                   value { };</w:t>
-      </w:r>
-    </w:p>
-    <w:p>
-      <w:pPr>
-        <w:ind w:left="1440"/>
-      </w:pPr>
-      <w:r>
-        <w:rPr>
-          <w:i/>
-          <w:iCs/>
-        </w:rPr>
-        <w:t xml:space="preserve">        </w:t>
-      </w:r>
-      <w:r>
-        <w:rPr>
-          <w:i/>
-          <w:iCs/>
-          <w:color w:val="70AD47"/>
-        </w:rPr>
-        <w:t>// List of indices where value occurred</w:t>
-      </w:r>
-    </w:p>
-    <w:p>
-      <w:pPr>
-        <w:ind w:left="1440"/>
-      </w:pPr>
-      <w:r>
-        <w:rPr>
-          <w:i/>
-          <w:iCs/>
-        </w:rPr>
-        <w:t>        std::vector&lt;index_type&gt;            indices { };</w:t>
-      </w:r>
-    </w:p>
-    <w:p>
-      <w:pPr>
-        <w:ind w:left="1440"/>
-      </w:pPr>
-      <w:r>
-        <w:rPr>
-          <w:i/>
-          <w:iCs/>
-          <w:color w:val="70AD47"/>
-        </w:rPr>
-        <w:t>        // Number of times value occurred</w:t>
-      </w:r>
-    </w:p>
-    <w:p>
-      <w:pPr>
-        <w:ind w:left="1440"/>
-      </w:pPr>
-      <w:r>
-        <w:rPr>
-          <w:i/>
-          <w:iCs/>
-        </w:rPr>
-        <w:t>        inline size_type repeat_count() const  { return (indices.size()); }</w:t>
-      </w:r>
-    </w:p>
-    <w:p>
-      <w:pPr>
-        <w:ind w:left="1440"/>
-      </w:pPr>
-      <w:r>
-        <w:rPr>
-          <w:i/>
-          <w:iCs/>
-        </w:rPr>
-        <w:t xml:space="preserve">        </w:t>
-      </w:r>
-      <w:r>
-        <w:rPr>
-          <w:i/>
-          <w:iCs/>
-          <w:color w:val="70AD47"/>
-        </w:rPr>
-        <w:t>// List of column indices where value occurred</w:t>
-      </w:r>
-    </w:p>
-    <w:p>
-      <w:pPr>
-        <w:ind w:left="1440"/>
-      </w:pPr>
-      <w:r>
-        <w:rPr>
-          <w:i/>
-          <w:iCs/>
-        </w:rPr>
-        <w:t>        std::vector&lt;size_type&gt;               value_indices_in_col {  };</w:t>
-      </w:r>
-    </w:p>
-    <w:p>
-      <w:pPr>
-        <w:ind w:left="1440"/>
-      </w:pPr>
-      <w:r>
-        <w:rPr>
-          <w:i/>
-          <w:iCs/>
-        </w:rPr>
-        <w:t>    };</w:t>
-      </w:r>
-    </w:p>
-    <w:p>
-      <w:pPr>
-        <w:ind w:left="1440"/>
-      </w:pPr>
-      <w:r>
-        <w:t> </w:t>
-      </w:r>
-    </w:p>
-    <w:p>
-      <w:pPr>
-        <w:ind w:left="1440"/>
-      </w:pPr>
-      <w:r>
-        <w:rPr>
-          <w:i/>
-          <w:iCs/>
-        </w:rPr>
-        <w:t>N</w:t>
-      </w:r>
-      <w:r>
-        <w:t>: Number of modes to find</w:t>
-      </w:r>
-    </w:p>
-    <w:p>
-      <w:pPr>
-        <w:ind w:left="1440"/>
-      </w:pPr>
-      <w:r>
-        <w:rPr>
-          <w:i/>
-          <w:iCs/>
-        </w:rPr>
-        <w:t>T</w:t>
-      </w:r>
-      <w:r>
-        <w:t>: Column</w:t>
-      </w:r>
-      <w:r>
-        <w:t xml:space="preserve"> </w:t>
-      </w:r>
-      <w:r>
-        <w:t>data type</w:t>
-      </w:r>
-    </w:p>
-    <w:p>
-      <w:pPr>
-        <w:ind w:left="1440"/>
-      </w:pPr>
-      <w:r>
-        <w:rPr>
-          <w:i/>
-          <w:iCs/>
-        </w:rPr>
-        <w:t>I</w:t>
-      </w:r>
-      <w:r>
-        <w:t>: Index type</w:t>
-      </w:r>
-    </w:p>
-    <w:p>
-      <w:pPr>
-        <w:divId w:val="1703632440"/>
-      </w:pPr>
-      <w:r>
-        <w:rPr>
-          <w:i/>
-          <w:iCs/>
-        </w:rPr>
-        <w:t>T must be an arithmetic-enabled type</w:t>
-      </w:r>
-    </w:p>
-    <w:p/>
-    <w:p>
-      <w:pPr>
-        <w:ind w:left="1440"/>
-        <w:rPr>
-          <w:b/>
-          <w:bCs/>
-          <w:color w:val="C45911"/>
-        </w:rPr>
-      </w:pPr>
-      <w:r>
-        <w:rPr>
-          <w:b/>
-          <w:bCs/>
-          <w:color w:val="C45911"/>
-        </w:rPr>
-        <w:t>template&lt;typename T,</w:t>
-      </w:r>
-    </w:p>
-    <w:p>
-      <w:pPr>
-        <w:ind w:left="1440"/>
-        <w:rPr>
-          <w:b/>
-          <w:bCs/>
-          <w:color w:val="C45911"/>
-        </w:rPr>
-      </w:pPr>
-      <w:r>
-        <w:rPr>
-          <w:b/>
-          <w:bCs/>
-          <w:color w:val="C45911"/>
-        </w:rPr>
-        <w:t xml:space="preserve">    typename I = unsigned long,</w:t>
-      </w:r>
-    </w:p>
-    <w:p>
-      <w:pPr>
-        <w:ind w:left="1440"/>
-      </w:pPr>
-      <w:r>
-        <w:rPr>
-          <w:b/>
-          <w:bCs/>
-          <w:color w:val="C45911"/>
-        </w:rPr>
-        <w:t xml:space="preserve">    typename </w:t>
-      </w:r>
-      <w:r>
-        <w:rPr>
-          <w:b/>
-          <w:bCs/>
-          <w:color w:val="C45911"/>
-          <w:sz w:val="22"/>
-          <w:szCs w:val="22"/>
-        </w:rPr>
-        <w:t>= typename std::enable_if&lt;std::is_arithmetic&lt;T&gt;::value, T&gt;::type&gt;</w:t>
-      </w:r>
-    </w:p>
-    <w:p>
-      <w:pPr>
-        <w:ind w:left="1440"/>
-      </w:pPr>
-      <w:r>
-        <w:rPr>
-          <w:b/>
-          <w:bCs/>
-          <w:color w:val="C45911"/>
-        </w:rPr>
-        <w:t>struct ZScoreVisitor;</w:t>
-      </w:r>
-    </w:p>
-    <w:p>
-      <w:pPr>
-        <w:ind w:left="1440"/>
-      </w:pPr>
-      <w:r>
-        <w:t>This is a “single action visitor”, meaning it is passed the whole data vector in one call and you must use the single_action_visit() interface.</w:t>
-      </w:r>
-    </w:p>
-    <w:p>
-      <w:pPr>
-        <w:ind w:left="1440"/>
-      </w:pPr>
-      <w:r>
-        <w:t xml:space="preserve">This functor class calculates the z-score each value in a given column against the same column as the population. Its result is a vector of z-scores. </w:t>
-      </w:r>
-    </w:p>
-    <w:p>
-      <w:pPr>
-        <w:ind w:left="1440"/>
-      </w:pPr>
-      <w:r>
-        <w:t> </w:t>
-      </w:r>
-    </w:p>
-    <w:p>
-      <w:pPr>
-        <w:ind w:left="1440"/>
-      </w:pPr>
-      <w:r>
-        <w:rPr>
-          <w:i/>
-          <w:iCs/>
-        </w:rPr>
-        <w:t>T</w:t>
-      </w:r>
-      <w:r>
         <w:t>: Column data type</w:t>
-      </w:r>
-    </w:p>
-    <w:p>
-      <w:pPr>
-        <w:ind w:left="1440"/>
-      </w:pPr>
-      <w:r>
-        <w:rPr>
-          <w:i/>
-          <w:iCs/>
-        </w:rPr>
-        <w:t>I</w:t>
-      </w:r>
-      <w:r>
-        <w:t>: Index type</w:t>
-      </w:r>
-    </w:p>
-    <w:p>
-      <w:pPr>
-        <w:ind w:left="1440"/>
-      </w:pPr>
-      <w:r>
-        <w:rPr>
-          <w:i/>
-          <w:iCs/>
-        </w:rPr>
-        <w:t>T must be an arithmetic-enabled type</w:t>
-      </w:r>
-    </w:p>
-    <w:p/>
-    <w:p>
-      <w:pPr>
-        <w:ind w:left="1440"/>
-        <w:rPr>
-          <w:b/>
-          <w:bCs/>
-          <w:color w:val="C45911"/>
-        </w:rPr>
-      </w:pPr>
-      <w:r>
-        <w:rPr>
-          <w:b/>
-          <w:bCs/>
-          <w:color w:val="C45911"/>
-        </w:rPr>
-        <w:lastRenderedPageBreak/>
-        <w:t>template&lt;typename T,</w:t>
-      </w:r>
-    </w:p>
-    <w:p>
-      <w:pPr>
-        <w:ind w:left="1440"/>
-        <w:rPr>
-          <w:b/>
-          <w:bCs/>
-          <w:color w:val="C45911"/>
-        </w:rPr>
-      </w:pPr>
-      <w:r>
-        <w:rPr>
-          <w:b/>
-          <w:bCs/>
-          <w:color w:val="C45911"/>
-        </w:rPr>
-        <w:t xml:space="preserve">    typename I = unsigned long,</w:t>
-      </w:r>
-    </w:p>
-    <w:p>
-      <w:pPr>
-        <w:ind w:left="1440"/>
-      </w:pPr>
-      <w:r>
-        <w:rPr>
-          <w:b/>
-          <w:bCs/>
-          <w:color w:val="C45911"/>
-        </w:rPr>
-        <w:t xml:space="preserve">    typename </w:t>
-      </w:r>
-      <w:r>
-        <w:rPr>
-          <w:b/>
-          <w:bCs/>
-          <w:color w:val="C45911"/>
-          <w:sz w:val="22"/>
-          <w:szCs w:val="22"/>
-        </w:rPr>
-        <w:t>= typename std::enable_if&lt;std::is_arithmetic&lt;T&gt;::value, T&gt;::type&gt;</w:t>
-      </w:r>
-    </w:p>
-    <w:p>
-      <w:pPr>
-        <w:ind w:left="1440"/>
-      </w:pPr>
-      <w:r>
-        <w:rPr>
-          <w:b/>
-          <w:bCs/>
-          <w:color w:val="C45911"/>
-        </w:rPr>
-        <w:t>struct SampleZScoreVisitor;</w:t>
-      </w:r>
-    </w:p>
-    <w:p>
-      <w:pPr>
-        <w:ind w:left="1440"/>
-      </w:pPr>
-      <w:r>
-        <w:t>This is a “single action visitor”, meaning it is passed the whole data vector in one call and you must use the single_action_visit() interface.</w:t>
-      </w:r>
-    </w:p>
-    <w:p>
-      <w:pPr>
-        <w:ind w:left="1440"/>
-      </w:pPr>
-      <w:r>
-        <w:t>This functor class calculates the z-score of a sample against its population. It requires two columns. The first column is taken as population and the seconds column as sample. Its result a single value.</w:t>
-      </w:r>
-    </w:p>
-    <w:p>
-      <w:pPr>
-        <w:ind w:left="1440"/>
-      </w:pPr>
-      <w:r>
-        <w:t> </w:t>
-      </w:r>
-    </w:p>
-    <w:p>
-      <w:pPr>
-        <w:ind w:left="1440"/>
-      </w:pPr>
-      <w:r>
-        <w:rPr>
-          <w:i/>
-          <w:iCs/>
-        </w:rPr>
-        <w:t>T</w:t>
-      </w:r>
-      <w:r>
-        <w:t>: Columns data type</w:t>
-      </w:r>
-    </w:p>
-    <w:p>
-      <w:pPr>
-        <w:ind w:left="1440"/>
-      </w:pPr>
-      <w:r>
-        <w:rPr>
-          <w:i/>
-          <w:iCs/>
-        </w:rPr>
-        <w:t>I</w:t>
-      </w:r>
-      <w:r>
-        <w:t>: Index type</w:t>
       </w:r>
     </w:p>
     <w:p>
@@ -32979,17 +32481,16 @@
           <w:bottom w:val="single" w:sz="6" w:space="1" w:color="auto"/>
         </w:pBdr>
         <w:ind w:left="1440"/>
-        <w:rPr>
-          <w:i/>
-          <w:iCs/>
-        </w:rPr>
-      </w:pPr>
-      <w:r>
-        <w:rPr>
-          <w:i/>
-          <w:iCs/>
-        </w:rPr>
-        <w:t>T must be an arithmetic-enabled type</w:t>
+      </w:pPr>
+      <w:r>
+        <w:rPr>
+          <w:i/>
+          <w:iCs/>
+        </w:rPr>
+        <w:t>I</w:t>
+      </w:r>
+      <w:r>
+        <w:t>: Index type</w:t>
       </w:r>
     </w:p>
     <w:p/>
@@ -33062,15 +32563,35 @@
           <w:bCs/>
           <w:color w:val="C45911"/>
         </w:rPr>
-        <w:t>struct DotProdVisitor;</w:t>
-      </w:r>
-    </w:p>
-    <w:p>
-      <w:pPr>
-        <w:ind w:left="1440"/>
-      </w:pPr>
-      <w:r>
-        <w:t>This functor class calculates the dot-product of two given columns. See this document and datasci_tester.cc for examples.</w:t>
+        <w:t>struct KthValueVisitor;</w:t>
+      </w:r>
+    </w:p>
+    <w:p>
+      <w:pPr>
+        <w:ind w:left="1440"/>
+      </w:pPr>
+      <w:r>
+        <w:t>This is a “single action visitor”, meaning it is passed the whole data vector in one call and you must use the single_action_visit() interface.</w:t>
+      </w:r>
+    </w:p>
+    <w:p>
+      <w:pPr>
+        <w:ind w:left="1440"/>
+      </w:pPr>
+      <w:r>
+        <w:t>This functor class finds the Kth element in the given column in linear time.</w:t>
+      </w:r>
+    </w:p>
+    <w:p>
+      <w:pPr>
+        <w:ind w:left="2160"/>
+      </w:pPr>
+      <w:r>
+        <w:rPr>
+          <w:i/>
+          <w:iCs/>
+        </w:rPr>
+        <w:t>explicit KthValueVisitor (size_type ke, bool skipnan = true);</w:t>
       </w:r>
     </w:p>
     <w:p>
@@ -33119,7 +32640,7 @@
     </w:p>
     <w:p>
       <w:pPr>
-        <w:divId w:val="945771963"/>
+        <w:divId w:val="1105613671"/>
       </w:pPr>
       <w:r>
         <w:rPr>
@@ -33127,146 +32648,6 @@
           <w:iCs/>
         </w:rPr>
         <w:t>T must be an arithmetic-enabled type</w:t>
-      </w:r>
-    </w:p>
-    <w:p>
-      <w:r>
-        <w:t> </w:t>
-      </w:r>
-    </w:p>
-    <w:p>
-      <w:pPr>
-        <w:ind w:left="1440"/>
-      </w:pPr>
-      <w:r>
-        <w:rPr>
-          <w:b/>
-          <w:bCs/>
-          <w:color w:val="C45911"/>
-        </w:rPr>
-        <w:t>template&lt;typename F, typename T, typename I = unsigned long&gt;</w:t>
-      </w:r>
-    </w:p>
-    <w:p>
-      <w:pPr>
-        <w:ind w:left="1440"/>
-      </w:pPr>
-      <w:r>
-        <w:rPr>
-          <w:b/>
-          <w:bCs/>
-          <w:color w:val="C45911"/>
-        </w:rPr>
-        <w:t>struct SimpleRollAdopter;</w:t>
-      </w:r>
-    </w:p>
-    <w:p>
-      <w:pPr>
-        <w:ind w:left="1440"/>
-      </w:pPr>
-      <w:r>
-        <w:t xml:space="preserve">This functor applies functor </w:t>
-      </w:r>
-      <w:r>
-        <w:rPr>
-          <w:i/>
-          <w:iCs/>
-        </w:rPr>
-        <w:t>F</w:t>
-      </w:r>
-      <w:r>
-        <w:t xml:space="preserve"> to the data in a rolling progression. The roll count is given to the constructor of </w:t>
-      </w:r>
-      <w:r>
-        <w:rPr>
-          <w:i/>
-          <w:iCs/>
-        </w:rPr>
-        <w:t>SimpleRollAdoptor</w:t>
-      </w:r>
-      <w:r>
-        <w:t xml:space="preserve">. The result is a vector of </w:t>
-      </w:r>
-      <w:r>
-        <w:rPr>
-          <w:i/>
-          <w:iCs/>
-        </w:rPr>
-        <w:t>F</w:t>
-      </w:r>
-      <w:r>
-        <w:t xml:space="preserve"> results for roll count.</w:t>
-      </w:r>
-    </w:p>
-    <w:p>
-      <w:pPr>
-        <w:ind w:left="2160"/>
-      </w:pPr>
-      <w:r>
-        <w:rPr>
-          <w:i/>
-          <w:iCs/>
-        </w:rPr>
-        <w:t>inline SimpleRollAdopter(F &amp;&amp;functor, size_t roll_count)</w:t>
-      </w:r>
-    </w:p>
-    <w:p>
-      <w:pPr>
-        <w:ind w:left="1440"/>
-      </w:pPr>
-      <w:r>
-        <w:t> </w:t>
-      </w:r>
-    </w:p>
-    <w:p>
-      <w:pPr>
-        <w:ind w:left="1440"/>
-      </w:pPr>
-      <w:r>
-        <w:rPr>
-          <w:i/>
-          <w:iCs/>
-        </w:rPr>
-        <w:t>F</w:t>
-      </w:r>
-      <w:r>
-        <w:t>: Functor type</w:t>
-      </w:r>
-    </w:p>
-    <w:p>
-      <w:pPr>
-        <w:ind w:left="1440"/>
-      </w:pPr>
-      <w:r>
-        <w:rPr>
-          <w:i/>
-          <w:iCs/>
-        </w:rPr>
-        <w:t>T</w:t>
-      </w:r>
-      <w:r>
-        <w:t>: Column</w:t>
-      </w:r>
-      <w:r>
-        <w:t xml:space="preserve"> </w:t>
-      </w:r>
-      <w:r>
-        <w:t>data type</w:t>
-      </w:r>
-    </w:p>
-    <w:p>
-      <w:pPr>
-        <w:divId w:val="2106992932"/>
-      </w:pPr>
-      <w:r>
-        <w:rPr>
-          <w:i/>
-          <w:iCs/>
-        </w:rPr>
-        <w:t>I</w:t>
-      </w:r>
-      <w:r>
-        <w:t>: Index type</w:t>
       </w:r>
     </w:p>
     <w:p>
@@ -33343,6 +32724,990 @@
           <w:bCs/>
           <w:color w:val="C45911"/>
         </w:rPr>
+        <w:t>struct MedianVisitor;</w:t>
+      </w:r>
+    </w:p>
+    <w:p>
+      <w:pPr>
+        <w:ind w:left="1440"/>
+      </w:pPr>
+      <w:r>
+        <w:t>This is a “single action visitor”, meaning it is passed the whole data vector in one call and you must use the single_action_visit() interface.</w:t>
+      </w:r>
+    </w:p>
+    <w:p>
+      <w:pPr>
+        <w:ind w:left="1440"/>
+      </w:pPr>
+      <w:r>
+        <w:t>This functor class finds the median of the given column, using the above Kth element visitor. It computes in linear time.</w:t>
+      </w:r>
+    </w:p>
+    <w:p>
+      <w:pPr>
+        <w:ind w:left="1440"/>
+      </w:pPr>
+      <w:r>
+        <w:t> </w:t>
+      </w:r>
+    </w:p>
+    <w:p>
+      <w:pPr>
+        <w:ind w:left="1440"/>
+      </w:pPr>
+      <w:r>
+        <w:rPr>
+          <w:i/>
+          <w:iCs/>
+        </w:rPr>
+        <w:t>T</w:t>
+      </w:r>
+      <w:r>
+        <w:t>: Column</w:t>
+      </w:r>
+      <w:r>
+        <w:t xml:space="preserve"> </w:t>
+      </w:r>
+      <w:r>
+        <w:t>data type</w:t>
+      </w:r>
+    </w:p>
+    <w:p>
+      <w:pPr>
+        <w:ind w:left="1440"/>
+      </w:pPr>
+      <w:r>
+        <w:rPr>
+          <w:i/>
+          <w:iCs/>
+        </w:rPr>
+        <w:t>I</w:t>
+      </w:r>
+      <w:r>
+        <w:t>: Index type</w:t>
+      </w:r>
+    </w:p>
+    <w:p>
+      <w:pPr>
+        <w:divId w:val="962346835"/>
+      </w:pPr>
+      <w:r>
+        <w:rPr>
+          <w:i/>
+          <w:iCs/>
+        </w:rPr>
+        <w:t>T must be an arithmetic-enabled type</w:t>
+      </w:r>
+    </w:p>
+    <w:p>
+      <w:r>
+        <w:t> </w:t>
+      </w:r>
+    </w:p>
+    <w:p>
+      <w:pPr>
+        <w:ind w:left="1440"/>
+      </w:pPr>
+      <w:r>
+        <w:rPr>
+          <w:b/>
+          <w:bCs/>
+          <w:color w:val="C45911"/>
+        </w:rPr>
+        <w:t>template&lt;std::size_t N, typename T, typename I = unsigned long&gt;</w:t>
+      </w:r>
+    </w:p>
+    <w:p>
+      <w:pPr>
+        <w:ind w:left="1440"/>
+      </w:pPr>
+      <w:r>
+        <w:rPr>
+          <w:b/>
+          <w:bCs/>
+          <w:color w:val="C45911"/>
+        </w:rPr>
+        <w:t>struct  ModeVisitor;</w:t>
+      </w:r>
+    </w:p>
+    <w:p>
+      <w:pPr>
+        <w:ind w:left="1440"/>
+      </w:pPr>
+      <w:r>
+        <w:t>This is a “single action visitor”, meaning it is passed the whole data vector in one call and you must use the single_action_visit() interface.</w:t>
+      </w:r>
+    </w:p>
+    <w:p>
+      <w:pPr>
+        <w:ind w:left="1440"/>
+      </w:pPr>
+      <w:r>
+        <w:t>This functor class finds the N highest mode (N most repeated values) of the given column.</w:t>
+      </w:r>
+    </w:p>
+    <w:p>
+      <w:pPr>
+        <w:ind w:left="1440"/>
+      </w:pPr>
+      <w:r>
+        <w:t>The result is an array of N items each of this type:</w:t>
+      </w:r>
+    </w:p>
+    <w:p>
+      <w:pPr>
+        <w:ind w:left="1440"/>
+      </w:pPr>
+      <w:r>
+        <w:rPr>
+          <w:i/>
+          <w:iCs/>
+        </w:rPr>
+        <w:t>    struct  DataItem  {</w:t>
+      </w:r>
+    </w:p>
+    <w:p>
+      <w:pPr>
+        <w:ind w:left="1440"/>
+      </w:pPr>
+      <w:r>
+        <w:rPr>
+          <w:i/>
+          <w:iCs/>
+        </w:rPr>
+        <w:t xml:space="preserve">        </w:t>
+      </w:r>
+      <w:r>
+        <w:rPr>
+          <w:i/>
+          <w:iCs/>
+          <w:color w:val="70AD47"/>
+        </w:rPr>
+        <w:t>// Value of the column item</w:t>
+      </w:r>
+    </w:p>
+    <w:p>
+      <w:pPr>
+        <w:ind w:left="1440"/>
+      </w:pPr>
+      <w:r>
+        <w:rPr>
+          <w:i/>
+          <w:iCs/>
+        </w:rPr>
+        <w:t>        value_type                                   value { };</w:t>
+      </w:r>
+    </w:p>
+    <w:p>
+      <w:pPr>
+        <w:ind w:left="1440"/>
+      </w:pPr>
+      <w:r>
+        <w:rPr>
+          <w:i/>
+          <w:iCs/>
+        </w:rPr>
+        <w:t xml:space="preserve">        </w:t>
+      </w:r>
+      <w:r>
+        <w:rPr>
+          <w:i/>
+          <w:iCs/>
+          <w:color w:val="70AD47"/>
+        </w:rPr>
+        <w:t>// List of indices where value occurred</w:t>
+      </w:r>
+    </w:p>
+    <w:p>
+      <w:pPr>
+        <w:ind w:left="1440"/>
+      </w:pPr>
+      <w:r>
+        <w:rPr>
+          <w:i/>
+          <w:iCs/>
+        </w:rPr>
+        <w:t>        std::vector&lt;index_type&gt;            indices { };</w:t>
+      </w:r>
+    </w:p>
+    <w:p>
+      <w:pPr>
+        <w:ind w:left="1440"/>
+      </w:pPr>
+      <w:r>
+        <w:rPr>
+          <w:i/>
+          <w:iCs/>
+          <w:color w:val="70AD47"/>
+        </w:rPr>
+        <w:t>        // Number of times value occurred</w:t>
+      </w:r>
+    </w:p>
+    <w:p>
+      <w:pPr>
+        <w:ind w:left="1440"/>
+      </w:pPr>
+      <w:r>
+        <w:rPr>
+          <w:i/>
+          <w:iCs/>
+        </w:rPr>
+        <w:t>        inline size_type repeat_count() const  { return (indices.size()); }</w:t>
+      </w:r>
+    </w:p>
+    <w:p>
+      <w:pPr>
+        <w:ind w:left="1440"/>
+      </w:pPr>
+      <w:r>
+        <w:rPr>
+          <w:i/>
+          <w:iCs/>
+        </w:rPr>
+        <w:t xml:space="preserve">        </w:t>
+      </w:r>
+      <w:r>
+        <w:rPr>
+          <w:i/>
+          <w:iCs/>
+          <w:color w:val="70AD47"/>
+        </w:rPr>
+        <w:t>// List of column indices where value occurred</w:t>
+      </w:r>
+    </w:p>
+    <w:p>
+      <w:pPr>
+        <w:ind w:left="1440"/>
+      </w:pPr>
+      <w:r>
+        <w:rPr>
+          <w:i/>
+          <w:iCs/>
+        </w:rPr>
+        <w:lastRenderedPageBreak/>
+        <w:t>        std::vector&lt;size_type&gt;               value_indices_in_col {  };</w:t>
+      </w:r>
+    </w:p>
+    <w:p>
+      <w:pPr>
+        <w:ind w:left="1440"/>
+      </w:pPr>
+      <w:r>
+        <w:rPr>
+          <w:i/>
+          <w:iCs/>
+        </w:rPr>
+        <w:t>    };</w:t>
+      </w:r>
+    </w:p>
+    <w:p>
+      <w:pPr>
+        <w:ind w:left="1440"/>
+      </w:pPr>
+      <w:r>
+        <w:t> </w:t>
+      </w:r>
+    </w:p>
+    <w:p>
+      <w:pPr>
+        <w:ind w:left="1440"/>
+      </w:pPr>
+      <w:r>
+        <w:rPr>
+          <w:i/>
+          <w:iCs/>
+        </w:rPr>
+        <w:t>N</w:t>
+      </w:r>
+      <w:r>
+        <w:t>: Number of modes to find</w:t>
+      </w:r>
+    </w:p>
+    <w:p>
+      <w:pPr>
+        <w:ind w:left="1440"/>
+      </w:pPr>
+      <w:r>
+        <w:rPr>
+          <w:i/>
+          <w:iCs/>
+        </w:rPr>
+        <w:t>T</w:t>
+      </w:r>
+      <w:r>
+        <w:t>: Column</w:t>
+      </w:r>
+      <w:r>
+        <w:t xml:space="preserve"> </w:t>
+      </w:r>
+      <w:r>
+        <w:t>data type</w:t>
+      </w:r>
+    </w:p>
+    <w:p>
+      <w:pPr>
+        <w:ind w:left="1440"/>
+      </w:pPr>
+      <w:r>
+        <w:rPr>
+          <w:i/>
+          <w:iCs/>
+        </w:rPr>
+        <w:t>I</w:t>
+      </w:r>
+      <w:r>
+        <w:t>: Index type</w:t>
+      </w:r>
+    </w:p>
+    <w:p>
+      <w:pPr>
+        <w:divId w:val="1703632440"/>
+      </w:pPr>
+      <w:r>
+        <w:rPr>
+          <w:i/>
+          <w:iCs/>
+        </w:rPr>
+        <w:t>T must be an arithmetic-enabled type</w:t>
+      </w:r>
+    </w:p>
+    <w:p/>
+    <w:p>
+      <w:pPr>
+        <w:ind w:left="1440"/>
+        <w:rPr>
+          <w:b/>
+          <w:bCs/>
+          <w:color w:val="C45911"/>
+        </w:rPr>
+      </w:pPr>
+      <w:r>
+        <w:rPr>
+          <w:b/>
+          <w:bCs/>
+          <w:color w:val="C45911"/>
+        </w:rPr>
+        <w:t>template&lt;typename T,</w:t>
+      </w:r>
+    </w:p>
+    <w:p>
+      <w:pPr>
+        <w:ind w:left="1440"/>
+        <w:rPr>
+          <w:b/>
+          <w:bCs/>
+          <w:color w:val="C45911"/>
+        </w:rPr>
+      </w:pPr>
+      <w:r>
+        <w:rPr>
+          <w:b/>
+          <w:bCs/>
+          <w:color w:val="C45911"/>
+        </w:rPr>
+        <w:t xml:space="preserve">    typename I = unsigned long,</w:t>
+      </w:r>
+    </w:p>
+    <w:p>
+      <w:pPr>
+        <w:ind w:left="1440"/>
+      </w:pPr>
+      <w:r>
+        <w:rPr>
+          <w:b/>
+          <w:bCs/>
+          <w:color w:val="C45911"/>
+        </w:rPr>
+        <w:t xml:space="preserve">    typename </w:t>
+      </w:r>
+      <w:r>
+        <w:rPr>
+          <w:b/>
+          <w:bCs/>
+          <w:color w:val="C45911"/>
+          <w:sz w:val="22"/>
+          <w:szCs w:val="22"/>
+        </w:rPr>
+        <w:t>= typename std::enable_if&lt;std::is_arithmetic&lt;T&gt;::value, T&gt;::type&gt;</w:t>
+      </w:r>
+    </w:p>
+    <w:p>
+      <w:pPr>
+        <w:ind w:left="1440"/>
+      </w:pPr>
+      <w:r>
+        <w:rPr>
+          <w:b/>
+          <w:bCs/>
+          <w:color w:val="C45911"/>
+        </w:rPr>
+        <w:t>struct ZScoreVisitor;</w:t>
+      </w:r>
+    </w:p>
+    <w:p>
+      <w:pPr>
+        <w:ind w:left="1440"/>
+      </w:pPr>
+      <w:r>
+        <w:t>This is a “single action visitor”, meaning it is passed the whole data vector in one call and you must use the single_action_visit() interface.</w:t>
+      </w:r>
+    </w:p>
+    <w:p>
+      <w:pPr>
+        <w:ind w:left="1440"/>
+      </w:pPr>
+      <w:r>
+        <w:t xml:space="preserve">This functor class calculates the z-score each value in a given column against the same column as the population. Its result is a vector of z-scores. </w:t>
+      </w:r>
+    </w:p>
+    <w:p>
+      <w:pPr>
+        <w:ind w:left="1440"/>
+      </w:pPr>
+      <w:r>
+        <w:t> </w:t>
+      </w:r>
+    </w:p>
+    <w:p>
+      <w:pPr>
+        <w:ind w:left="1440"/>
+      </w:pPr>
+      <w:r>
+        <w:rPr>
+          <w:i/>
+          <w:iCs/>
+        </w:rPr>
+        <w:t>T</w:t>
+      </w:r>
+      <w:r>
+        <w:t>: Column data type</w:t>
+      </w:r>
+    </w:p>
+    <w:p>
+      <w:pPr>
+        <w:ind w:left="1440"/>
+      </w:pPr>
+      <w:r>
+        <w:rPr>
+          <w:i/>
+          <w:iCs/>
+        </w:rPr>
+        <w:t>I</w:t>
+      </w:r>
+      <w:r>
+        <w:t>: Index type</w:t>
+      </w:r>
+    </w:p>
+    <w:p>
+      <w:pPr>
+        <w:ind w:left="1440"/>
+      </w:pPr>
+      <w:r>
+        <w:rPr>
+          <w:i/>
+          <w:iCs/>
+        </w:rPr>
+        <w:t>T must be an arithmetic-enabled type</w:t>
+      </w:r>
+    </w:p>
+    <w:p/>
+    <w:p>
+      <w:pPr>
+        <w:ind w:left="1440"/>
+        <w:rPr>
+          <w:b/>
+          <w:bCs/>
+          <w:color w:val="C45911"/>
+        </w:rPr>
+      </w:pPr>
+      <w:r>
+        <w:rPr>
+          <w:b/>
+          <w:bCs/>
+          <w:color w:val="C45911"/>
+        </w:rPr>
+        <w:t>template&lt;typename T,</w:t>
+      </w:r>
+    </w:p>
+    <w:p>
+      <w:pPr>
+        <w:ind w:left="1440"/>
+        <w:rPr>
+          <w:b/>
+          <w:bCs/>
+          <w:color w:val="C45911"/>
+        </w:rPr>
+      </w:pPr>
+      <w:r>
+        <w:rPr>
+          <w:b/>
+          <w:bCs/>
+          <w:color w:val="C45911"/>
+        </w:rPr>
+        <w:t xml:space="preserve">    typename I = unsigned long,</w:t>
+      </w:r>
+    </w:p>
+    <w:p>
+      <w:pPr>
+        <w:ind w:left="1440"/>
+      </w:pPr>
+      <w:r>
+        <w:rPr>
+          <w:b/>
+          <w:bCs/>
+          <w:color w:val="C45911"/>
+        </w:rPr>
+        <w:t xml:space="preserve">    typename </w:t>
+      </w:r>
+      <w:r>
+        <w:rPr>
+          <w:b/>
+          <w:bCs/>
+          <w:color w:val="C45911"/>
+          <w:sz w:val="22"/>
+          <w:szCs w:val="22"/>
+        </w:rPr>
+        <w:t>= typename std::enable_if&lt;std::is_arithmetic&lt;T&gt;::value, T&gt;::type&gt;</w:t>
+      </w:r>
+    </w:p>
+    <w:p>
+      <w:pPr>
+        <w:ind w:left="1440"/>
+      </w:pPr>
+      <w:r>
+        <w:rPr>
+          <w:b/>
+          <w:bCs/>
+          <w:color w:val="C45911"/>
+        </w:rPr>
+        <w:t>struct SampleZScoreVisitor;</w:t>
+      </w:r>
+    </w:p>
+    <w:p>
+      <w:pPr>
+        <w:ind w:left="1440"/>
+      </w:pPr>
+      <w:r>
+        <w:t>This is a “single action visitor”, meaning it is passed the whole data vector in one call and you must use the single_action_visit() interface.</w:t>
+      </w:r>
+    </w:p>
+    <w:p>
+      <w:pPr>
+        <w:ind w:left="1440"/>
+      </w:pPr>
+      <w:r>
+        <w:t>This functor class calculates the z-score of a sample against its population. It requires two columns. The first column is taken as population and the seconds column as sample. Its result a single value.</w:t>
+      </w:r>
+    </w:p>
+    <w:p>
+      <w:pPr>
+        <w:ind w:left="1440"/>
+      </w:pPr>
+      <w:r>
+        <w:t> </w:t>
+      </w:r>
+    </w:p>
+    <w:p>
+      <w:pPr>
+        <w:ind w:left="1440"/>
+      </w:pPr>
+      <w:r>
+        <w:rPr>
+          <w:i/>
+          <w:iCs/>
+        </w:rPr>
+        <w:t>T</w:t>
+      </w:r>
+      <w:r>
+        <w:t>: Columns data type</w:t>
+      </w:r>
+    </w:p>
+    <w:p>
+      <w:pPr>
+        <w:ind w:left="1440"/>
+      </w:pPr>
+      <w:r>
+        <w:rPr>
+          <w:i/>
+          <w:iCs/>
+        </w:rPr>
+        <w:t>I</w:t>
+      </w:r>
+      <w:r>
+        <w:t>: Index type</w:t>
+      </w:r>
+    </w:p>
+    <w:p>
+      <w:pPr>
+        <w:pBdr>
+          <w:bottom w:val="single" w:sz="6" w:space="1" w:color="auto"/>
+        </w:pBdr>
+        <w:ind w:left="1440"/>
+        <w:rPr>
+          <w:i/>
+          <w:iCs/>
+        </w:rPr>
+      </w:pPr>
+      <w:r>
+        <w:rPr>
+          <w:i/>
+          <w:iCs/>
+        </w:rPr>
+        <w:t>T must be an arithmetic-enabled type</w:t>
+      </w:r>
+    </w:p>
+    <w:p/>
+    <w:p>
+      <w:pPr>
+        <w:ind w:left="1440"/>
+        <w:rPr>
+          <w:b/>
+          <w:bCs/>
+          <w:color w:val="C45911"/>
+        </w:rPr>
+      </w:pPr>
+      <w:r>
+        <w:rPr>
+          <w:b/>
+          <w:bCs/>
+          <w:color w:val="C45911"/>
+        </w:rPr>
+        <w:t>template&lt;typename T,</w:t>
+      </w:r>
+    </w:p>
+    <w:p>
+      <w:pPr>
+        <w:ind w:left="1440"/>
+        <w:rPr>
+          <w:b/>
+          <w:bCs/>
+          <w:color w:val="C45911"/>
+        </w:rPr>
+      </w:pPr>
+      <w:r>
+        <w:rPr>
+          <w:b/>
+          <w:bCs/>
+          <w:color w:val="C45911"/>
+        </w:rPr>
+        <w:t xml:space="preserve">    typename I = unsigned long,</w:t>
+      </w:r>
+    </w:p>
+    <w:p>
+      <w:pPr>
+        <w:ind w:left="1440"/>
+      </w:pPr>
+      <w:r>
+        <w:rPr>
+          <w:b/>
+          <w:bCs/>
+          <w:color w:val="C45911"/>
+        </w:rPr>
+        <w:t xml:space="preserve">    typename </w:t>
+      </w:r>
+      <w:r>
+        <w:rPr>
+          <w:b/>
+          <w:bCs/>
+          <w:color w:val="C45911"/>
+          <w:sz w:val="22"/>
+          <w:szCs w:val="22"/>
+        </w:rPr>
+        <w:t>= typename std::enable_if&lt;std::is_arithmetic&lt;T&gt;::value, T&gt;::type&gt;</w:t>
+      </w:r>
+    </w:p>
+    <w:p>
+      <w:pPr>
+        <w:ind w:left="1440"/>
+      </w:pPr>
+      <w:r>
+        <w:rPr>
+          <w:b/>
+          <w:bCs/>
+          <w:color w:val="C45911"/>
+        </w:rPr>
+        <w:t>struct DotProdVisitor;</w:t>
+      </w:r>
+    </w:p>
+    <w:p>
+      <w:pPr>
+        <w:ind w:left="1440"/>
+      </w:pPr>
+      <w:r>
+        <w:t>This functor class calculates the dot-product of two given columns. See this document and datasci_tester.cc for examples.</w:t>
+      </w:r>
+    </w:p>
+    <w:p>
+      <w:pPr>
+        <w:ind w:left="1440"/>
+      </w:pPr>
+      <w:r>
+        <w:t> </w:t>
+      </w:r>
+    </w:p>
+    <w:p>
+      <w:pPr>
+        <w:ind w:left="1440"/>
+      </w:pPr>
+      <w:r>
+        <w:rPr>
+          <w:i/>
+          <w:iCs/>
+        </w:rPr>
+        <w:t>T</w:t>
+      </w:r>
+      <w:r>
+        <w:t>: Column</w:t>
+      </w:r>
+      <w:r>
+        <w:t xml:space="preserve"> </w:t>
+      </w:r>
+      <w:r>
+        <w:t>data type</w:t>
+      </w:r>
+    </w:p>
+    <w:p>
+      <w:pPr>
+        <w:ind w:left="1440"/>
+      </w:pPr>
+      <w:r>
+        <w:rPr>
+          <w:i/>
+          <w:iCs/>
+        </w:rPr>
+        <w:t>I</w:t>
+      </w:r>
+      <w:r>
+        <w:t>: Index type</w:t>
+      </w:r>
+    </w:p>
+    <w:p>
+      <w:pPr>
+        <w:divId w:val="945771963"/>
+      </w:pPr>
+      <w:r>
+        <w:rPr>
+          <w:i/>
+          <w:iCs/>
+        </w:rPr>
+        <w:t>T must be an arithmetic-enabled type</w:t>
+      </w:r>
+    </w:p>
+    <w:p>
+      <w:r>
+        <w:t> </w:t>
+      </w:r>
+    </w:p>
+    <w:p>
+      <w:pPr>
+        <w:ind w:left="1440"/>
+      </w:pPr>
+      <w:r>
+        <w:rPr>
+          <w:b/>
+          <w:bCs/>
+          <w:color w:val="C45911"/>
+        </w:rPr>
+        <w:lastRenderedPageBreak/>
+        <w:t>template&lt;typename F, typename T, typename I = unsigned long&gt;</w:t>
+      </w:r>
+    </w:p>
+    <w:p>
+      <w:pPr>
+        <w:ind w:left="1440"/>
+      </w:pPr>
+      <w:r>
+        <w:rPr>
+          <w:b/>
+          <w:bCs/>
+          <w:color w:val="C45911"/>
+        </w:rPr>
+        <w:t>struct SimpleRollAdopter;</w:t>
+      </w:r>
+    </w:p>
+    <w:p>
+      <w:pPr>
+        <w:ind w:left="1440"/>
+      </w:pPr>
+      <w:r>
+        <w:t xml:space="preserve">This functor applies functor </w:t>
+      </w:r>
+      <w:r>
+        <w:rPr>
+          <w:i/>
+          <w:iCs/>
+        </w:rPr>
+        <w:t>F</w:t>
+      </w:r>
+      <w:r>
+        <w:t xml:space="preserve"> to the data in a rolling progression. The roll count is given to the constructor of </w:t>
+      </w:r>
+      <w:r>
+        <w:rPr>
+          <w:i/>
+          <w:iCs/>
+        </w:rPr>
+        <w:t>SimpleRollAdoptor</w:t>
+      </w:r>
+      <w:r>
+        <w:t xml:space="preserve">. The result is a vector of </w:t>
+      </w:r>
+      <w:r>
+        <w:rPr>
+          <w:i/>
+          <w:iCs/>
+        </w:rPr>
+        <w:t>F</w:t>
+      </w:r>
+      <w:r>
+        <w:t xml:space="preserve"> results for roll count.</w:t>
+      </w:r>
+    </w:p>
+    <w:p>
+      <w:pPr>
+        <w:ind w:left="2160"/>
+      </w:pPr>
+      <w:r>
+        <w:rPr>
+          <w:i/>
+          <w:iCs/>
+        </w:rPr>
+        <w:t>inline SimpleRollAdopter(F &amp;&amp;functor, size_t roll_count)</w:t>
+      </w:r>
+    </w:p>
+    <w:p>
+      <w:pPr>
+        <w:ind w:left="1440"/>
+      </w:pPr>
+      <w:r>
+        <w:t> </w:t>
+      </w:r>
+    </w:p>
+    <w:p>
+      <w:pPr>
+        <w:ind w:left="1440"/>
+      </w:pPr>
+      <w:r>
+        <w:rPr>
+          <w:i/>
+          <w:iCs/>
+        </w:rPr>
+        <w:t>F</w:t>
+      </w:r>
+      <w:r>
+        <w:t>: Functor type</w:t>
+      </w:r>
+    </w:p>
+    <w:p>
+      <w:pPr>
+        <w:ind w:left="1440"/>
+      </w:pPr>
+      <w:r>
+        <w:rPr>
+          <w:i/>
+          <w:iCs/>
+        </w:rPr>
+        <w:t>T</w:t>
+      </w:r>
+      <w:r>
+        <w:t>: Column</w:t>
+      </w:r>
+      <w:r>
+        <w:t xml:space="preserve"> </w:t>
+      </w:r>
+      <w:r>
+        <w:t>data type</w:t>
+      </w:r>
+    </w:p>
+    <w:p>
+      <w:pPr>
+        <w:divId w:val="2106992932"/>
+      </w:pPr>
+      <w:r>
+        <w:rPr>
+          <w:i/>
+          <w:iCs/>
+        </w:rPr>
+        <w:t>I</w:t>
+      </w:r>
+      <w:r>
+        <w:t>: Index type</w:t>
+      </w:r>
+    </w:p>
+    <w:p>
+      <w:r>
+        <w:t> </w:t>
+      </w:r>
+    </w:p>
+    <w:p>
+      <w:pPr>
+        <w:ind w:left="1440"/>
+        <w:rPr>
+          <w:b/>
+          <w:bCs/>
+          <w:color w:val="C45911"/>
+        </w:rPr>
+      </w:pPr>
+      <w:r>
+        <w:rPr>
+          <w:b/>
+          <w:bCs/>
+          <w:color w:val="C45911"/>
+        </w:rPr>
+        <w:t>template&lt;typename T,</w:t>
+      </w:r>
+    </w:p>
+    <w:p>
+      <w:pPr>
+        <w:ind w:left="1440"/>
+        <w:rPr>
+          <w:b/>
+          <w:bCs/>
+          <w:color w:val="C45911"/>
+        </w:rPr>
+      </w:pPr>
+      <w:r>
+        <w:rPr>
+          <w:b/>
+          <w:bCs/>
+          <w:color w:val="C45911"/>
+        </w:rPr>
+        <w:t xml:space="preserve">    typename I = unsigned long,</w:t>
+      </w:r>
+    </w:p>
+    <w:p>
+      <w:pPr>
+        <w:ind w:left="1440"/>
+      </w:pPr>
+      <w:r>
+        <w:rPr>
+          <w:b/>
+          <w:bCs/>
+          <w:color w:val="C45911"/>
+        </w:rPr>
+        <w:t xml:space="preserve">    typename </w:t>
+      </w:r>
+      <w:r>
+        <w:rPr>
+          <w:b/>
+          <w:bCs/>
+          <w:color w:val="C45911"/>
+          <w:sz w:val="22"/>
+          <w:szCs w:val="22"/>
+        </w:rPr>
+        <w:t>= typename std::enable_if&lt;std::is_arithmetic&lt;T&gt;::value, T&gt;::type&gt;</w:t>
+      </w:r>
+    </w:p>
+    <w:p>
+      <w:pPr>
+        <w:ind w:left="1440"/>
+      </w:pPr>
+      <w:r>
+        <w:rPr>
+          <w:b/>
+          <w:bCs/>
+          <w:color w:val="C45911"/>
+        </w:rPr>
         <w:t>struct StatsVisitor;</w:t>
       </w:r>
     </w:p>
@@ -33407,7 +33772,6 @@
           <w:i/>
           <w:iCs/>
         </w:rPr>
-        <w:lastRenderedPageBreak/>
         <w:t>T must be an arithmetic-enabled type</w:t>
       </w:r>
     </w:p>
@@ -36300,7 +36664,7 @@
       <w:r>
         <w:t xml:space="preserve">see </w:t>
       </w:r>
-      <w:hyperlink r:id="rId5" w:history="1">
+      <w:hyperlink r:id="rId6" w:history="1">
         <w:r>
           <w:rPr>
             <w:rStyle w:val="Hyperlink"/>
@@ -36463,7 +36827,7 @@
       <w:r>
         <w:t xml:space="preserve">see </w:t>
       </w:r>
-      <w:hyperlink r:id="rId6" w:history="1">
+      <w:hyperlink r:id="rId7" w:history="1">
         <w:r>
           <w:rPr>
             <w:rStyle w:val="Hyperlink"/>
@@ -36631,7 +36995,7 @@
       <w:r>
         <w:t xml:space="preserve">see </w:t>
       </w:r>
-      <w:hyperlink r:id="rId7" w:history="1">
+      <w:hyperlink r:id="rId8" w:history="1">
         <w:r>
           <w:rPr>
             <w:rStyle w:val="Hyperlink"/>
@@ -36794,7 +37158,7 @@
       <w:r>
         <w:t xml:space="preserve">see </w:t>
       </w:r>
-      <w:hyperlink r:id="rId8" w:history="1">
+      <w:hyperlink r:id="rId9" w:history="1">
         <w:r>
           <w:rPr>
             <w:rStyle w:val="Hyperlink"/>
@@ -36983,7 +37347,7 @@
       <w:r>
         <w:t xml:space="preserve">see </w:t>
       </w:r>
-      <w:hyperlink r:id="rId9" w:history="1">
+      <w:hyperlink r:id="rId10" w:history="1">
         <w:r>
           <w:rPr>
             <w:rStyle w:val="Hyperlink"/>
@@ -37173,7 +37537,7 @@
       <w:r>
         <w:t xml:space="preserve">see </w:t>
       </w:r>
-      <w:hyperlink r:id="rId10" w:history="1">
+      <w:hyperlink r:id="rId11" w:history="1">
         <w:r>
           <w:rPr>
             <w:rStyle w:val="Hyperlink"/>
@@ -37328,7 +37692,7 @@
       <w:r>
         <w:t xml:space="preserve">see </w:t>
       </w:r>
-      <w:hyperlink r:id="rId11" w:history="1">
+      <w:hyperlink r:id="rId12" w:history="1">
         <w:r>
           <w:rPr>
             <w:rStyle w:val="Hyperlink"/>
@@ -37491,7 +37855,7 @@
       <w:r>
         <w:t xml:space="preserve">see </w:t>
       </w:r>
-      <w:hyperlink r:id="rId12" w:history="1">
+      <w:hyperlink r:id="rId13" w:history="1">
         <w:r>
           <w:rPr>
             <w:rStyle w:val="Hyperlink"/>
@@ -37635,6 +37999,103 @@
     </w:sectPr>
   </w:body>
 </w:document>
+</file>
+
+<file path=word/numbering.xml><?xml version="1.0" encoding="utf-8"?>
+<w:numbering xmlns:wpc="http://schemas.microsoft.com/office/word/2010/wordprocessingCanvas" xmlns:cx="http://schemas.microsoft.com/office/drawing/2014/chartex" xmlns:cx1="http://schemas.microsoft.com/office/drawing/2015/9/8/chartex" xmlns:cx2="http://schemas.microsoft.com/office/drawing/2015/10/21/chartex" xmlns:cx3="http://schemas.microsoft.com/office/drawing/2016/5/9/chartex" xmlns:cx4="http://schemas.microsoft.com/office/drawing/2016/5/10/chartex" xmlns:cx5="http://schemas.microsoft.com/office/drawing/2016/5/11/chartex" xmlns:cx6="http://schemas.microsoft.com/office/drawing/2016/5/12/chartex" xmlns:cx7="http://schemas.microsoft.com/office/drawing/2016/5/13/chartex" xmlns:cx8="http://schemas.microsoft.com/office/drawing/2016/5/14/chartex" xmlns:mc="http://schemas.openxmlformats.org/markup-compatibility/2006" xmlns:aink="http://schemas.microsoft.com/office/drawing/2016/ink" xmlns:am3d="http://schemas.microsoft.com/office/drawing/2017/model3d" xmlns:o="urn:schemas-microsoft-com:office:office" xmlns:r="http://schemas.openxmlformats.org/officeDocument/2006/relationships" xmlns:m="http://schemas.openxmlformats.org/officeDocument/2006/math" xmlns:v="urn:schemas-microsoft-com:vml" xmlns:wp14="http://schemas.microsoft.com/office/word/2010/wordprocessingDrawing" xmlns:wp="http://schemas.openxmlformats.org/drawingml/2006/wordprocessingDrawing" xmlns:w10="urn:schemas-microsoft-com:office:word" xmlns:w="http://schemas.openxmlformats.org/wordprocessingml/2006/main" xmlns:w14="http://schemas.microsoft.com/office/word/2010/wordml" xmlns:w15="http://schemas.microsoft.com/office/word/2012/wordml" xmlns:w16cid="http://schemas.microsoft.com/office/word/2016/wordml/cid" xmlns:w16se="http://schemas.microsoft.com/office/word/2015/wordml/symex" xmlns:wpg="http://schemas.microsoft.com/office/word/2010/wordprocessingGroup" xmlns:wpi="http://schemas.microsoft.com/office/word/2010/wordprocessingInk" xmlns:wne="http://schemas.microsoft.com/office/word/2006/wordml" xmlns:wps="http://schemas.microsoft.com/office/word/2010/wordprocessingShape" mc:Ignorable="w14 w15 w16se w16cid wp14">
+  <w:abstractNum w:abstractNumId="0" w15:restartNumberingAfterBreak="0">
+    <w:nsid w:val="6C647504"/>
+    <w:multiLevelType w:val="hybridMultilevel"/>
+    <w:tmpl w:val="3DB473AC"/>
+    <w:lvl w:ilvl="0" w:tplc="91DAD8B6">
+      <w:start w:val="1"/>
+      <w:numFmt w:val="decimal"/>
+      <w:lvlText w:val="%1."/>
+      <w:lvlJc w:val="left"/>
+      <w:pPr>
+        <w:ind w:left="1800" w:hanging="360"/>
+      </w:pPr>
+      <w:rPr>
+        <w:rFonts w:hint="default"/>
+      </w:rPr>
+    </w:lvl>
+    <w:lvl w:ilvl="1" w:tplc="04090019" w:tentative="1">
+      <w:start w:val="1"/>
+      <w:numFmt w:val="lowerLetter"/>
+      <w:lvlText w:val="%2."/>
+      <w:lvlJc w:val="left"/>
+      <w:pPr>
+        <w:ind w:left="2520" w:hanging="360"/>
+      </w:pPr>
+    </w:lvl>
+    <w:lvl w:ilvl="2" w:tplc="0409001B" w:tentative="1">
+      <w:start w:val="1"/>
+      <w:numFmt w:val="lowerRoman"/>
+      <w:lvlText w:val="%3."/>
+      <w:lvlJc w:val="right"/>
+      <w:pPr>
+        <w:ind w:left="3240" w:hanging="180"/>
+      </w:pPr>
+    </w:lvl>
+    <w:lvl w:ilvl="3" w:tplc="0409000F" w:tentative="1">
+      <w:start w:val="1"/>
+      <w:numFmt w:val="decimal"/>
+      <w:lvlText w:val="%4."/>
+      <w:lvlJc w:val="left"/>
+      <w:pPr>
+        <w:ind w:left="3960" w:hanging="360"/>
+      </w:pPr>
+    </w:lvl>
+    <w:lvl w:ilvl="4" w:tplc="04090019" w:tentative="1">
+      <w:start w:val="1"/>
+      <w:numFmt w:val="lowerLetter"/>
+      <w:lvlText w:val="%5."/>
+      <w:lvlJc w:val="left"/>
+      <w:pPr>
+        <w:ind w:left="4680" w:hanging="360"/>
+      </w:pPr>
+    </w:lvl>
+    <w:lvl w:ilvl="5" w:tplc="0409001B" w:tentative="1">
+      <w:start w:val="1"/>
+      <w:numFmt w:val="lowerRoman"/>
+      <w:lvlText w:val="%6."/>
+      <w:lvlJc w:val="right"/>
+      <w:pPr>
+        <w:ind w:left="5400" w:hanging="180"/>
+      </w:pPr>
+    </w:lvl>
+    <w:lvl w:ilvl="6" w:tplc="0409000F" w:tentative="1">
+      <w:start w:val="1"/>
+      <w:numFmt w:val="decimal"/>
+      <w:lvlText w:val="%7."/>
+      <w:lvlJc w:val="left"/>
+      <w:pPr>
+        <w:ind w:left="6120" w:hanging="360"/>
+      </w:pPr>
+    </w:lvl>
+    <w:lvl w:ilvl="7" w:tplc="04090019" w:tentative="1">
+      <w:start w:val="1"/>
+      <w:numFmt w:val="lowerLetter"/>
+      <w:lvlText w:val="%8."/>
+      <w:lvlJc w:val="left"/>
+      <w:pPr>
+        <w:ind w:left="6840" w:hanging="360"/>
+      </w:pPr>
+    </w:lvl>
+    <w:lvl w:ilvl="8" w:tplc="0409001B" w:tentative="1">
+      <w:start w:val="1"/>
+      <w:numFmt w:val="lowerRoman"/>
+      <w:lvlText w:val="%9."/>
+      <w:lvlJc w:val="right"/>
+      <w:pPr>
+        <w:ind w:left="7560" w:hanging="180"/>
+      </w:pPr>
+    </w:lvl>
+  </w:abstractNum>
+  <w:num w:numId="1">
+    <w:abstractNumId w:val="0"/>
+  </w:num>
+</w:numbering>
 </file>
 
 <file path=word/styles.xml><?xml version="1.0" encoding="utf-8"?>

</xml_diff>

<commit_message>
Added documentation for affinity propagation
</commit_message>
<xml_diff>
--- a/docs/DataFrameDoc.docx
+++ b/docs/DataFrameDoc.docx
@@ -273,7 +273,27 @@
                 <w:sz w:val="16"/>
                 <w:szCs w:val="16"/>
               </w:rPr>
-              <w:t>struct AutoCorrVisitor {  }</w:t>
+              <w:t xml:space="preserve">struct </w:t>
+            </w:r>
+            <w:r>
+              <w:rPr>
+                <w:b/>
+                <w:bCs/>
+                <w:color w:val="C45911"/>
+                <w:sz w:val="16"/>
+                <w:szCs w:val="16"/>
+              </w:rPr>
+              <w:t>AffinityPropVisitor</w:t>
+            </w:r>
+            <w:r>
+              <w:rPr>
+                <w:b/>
+                <w:bCs/>
+                <w:color w:val="C45911"/>
+                <w:sz w:val="16"/>
+                <w:szCs w:val="16"/>
+              </w:rPr>
+              <w:t xml:space="preserve"> {  }</w:t>
             </w:r>
           </w:p>
         </w:tc>
@@ -419,7 +439,7 @@
                 <w:sz w:val="16"/>
                 <w:szCs w:val="16"/>
               </w:rPr>
-              <w:t>struct BetaVisitor {  }</w:t>
+              <w:t>struct AutoCorrVisitor {  }</w:t>
             </w:r>
           </w:p>
         </w:tc>
@@ -565,7 +585,7 @@
                 <w:sz w:val="16"/>
                 <w:szCs w:val="16"/>
               </w:rPr>
-              <w:t>struct CorrVisitor  {  }</w:t>
+              <w:t>struct BetaVisitor {  }</w:t>
             </w:r>
           </w:p>
         </w:tc>
@@ -711,7 +731,7 @@
                 <w:sz w:val="16"/>
                 <w:szCs w:val="16"/>
               </w:rPr>
-              <w:t>struct CovVisitor {  }</w:t>
+              <w:t>struct CorrVisitor  {  }</w:t>
             </w:r>
           </w:p>
         </w:tc>
@@ -857,7 +877,7 @@
                 <w:sz w:val="16"/>
                 <w:szCs w:val="16"/>
               </w:rPr>
-              <w:t>struct CumMaxVisitor {  }</w:t>
+              <w:t>struct CovVisitor {  }</w:t>
             </w:r>
           </w:p>
         </w:tc>
@@ -1003,7 +1023,7 @@
                 <w:sz w:val="16"/>
                 <w:szCs w:val="16"/>
               </w:rPr>
-              <w:t>struct CumMinVisitor {  }</w:t>
+              <w:t>struct CumMaxVisitor {  }</w:t>
             </w:r>
           </w:p>
         </w:tc>
@@ -1149,7 +1169,7 @@
                 <w:sz w:val="16"/>
                 <w:szCs w:val="16"/>
               </w:rPr>
-              <w:t>struct CumProdVisitor {  }</w:t>
+              <w:t>struct CumMinVisitor {  }</w:t>
             </w:r>
           </w:p>
         </w:tc>
@@ -1295,7 +1315,7 @@
                 <w:sz w:val="16"/>
                 <w:szCs w:val="16"/>
               </w:rPr>
-              <w:t>struct CumSumVisitor {  }</w:t>
+              <w:t>struct CumProdVisitor {  }</w:t>
             </w:r>
           </w:p>
         </w:tc>
@@ -1441,7 +1461,7 @@
                 <w:sz w:val="16"/>
                 <w:szCs w:val="16"/>
               </w:rPr>
-              <w:t>struct DotProdVisitor  {  }</w:t>
+              <w:t>struct CumSumVisitor {  }</w:t>
             </w:r>
           </w:p>
         </w:tc>
@@ -1587,7 +1607,7 @@
                 <w:sz w:val="16"/>
                 <w:szCs w:val="16"/>
               </w:rPr>
-              <w:t>struct GroupbySum {  }</w:t>
+              <w:t>struct DotProdVisitor  {  }</w:t>
             </w:r>
           </w:p>
         </w:tc>
@@ -1721,42 +1741,19 @@
           <w:p>
             <w:pPr>
               <w:rPr>
+                <w:sz w:val="16"/>
+                <w:szCs w:val="16"/>
+              </w:rPr>
+            </w:pPr>
+            <w:r>
+              <w:rPr>
                 <w:b/>
                 <w:bCs/>
                 <w:color w:val="C45911"/>
                 <w:sz w:val="16"/>
                 <w:szCs w:val="16"/>
               </w:rPr>
-            </w:pPr>
-            <w:r>
-              <w:rPr>
-                <w:b/>
-                <w:bCs/>
-                <w:color w:val="C45911"/>
-                <w:sz w:val="16"/>
-                <w:szCs w:val="16"/>
-              </w:rPr>
-              <w:t xml:space="preserve">struct </w:t>
-            </w:r>
-            <w:r>
-              <w:rPr>
-                <w:b/>
-                <w:bCs/>
-                <w:color w:val="C45911"/>
-                <w:sz w:val="16"/>
-                <w:szCs w:val="16"/>
-              </w:rPr>
-              <w:t>KMeansVisitor</w:t>
-            </w:r>
-            <w:r>
-              <w:rPr>
-                <w:b/>
-                <w:bCs/>
-                <w:color w:val="C45911"/>
-                <w:sz w:val="16"/>
-                <w:szCs w:val="16"/>
-              </w:rPr>
-              <w:t xml:space="preserve"> {  }</w:t>
+              <w:t>struct GroupbySum {  }</w:t>
             </w:r>
           </w:p>
         </w:tc>
@@ -1910,19 +1907,42 @@
           <w:p>
             <w:pPr>
               <w:rPr>
-                <w:sz w:val="16"/>
-                <w:szCs w:val="16"/>
-              </w:rPr>
-            </w:pPr>
-            <w:r>
-              <w:rPr>
                 <w:b/>
                 <w:bCs/>
                 <w:color w:val="C45911"/>
                 <w:sz w:val="16"/>
                 <w:szCs w:val="16"/>
               </w:rPr>
-              <w:t>struct KthValueVisitor {  }</w:t>
+            </w:pPr>
+            <w:r>
+              <w:rPr>
+                <w:b/>
+                <w:bCs/>
+                <w:color w:val="C45911"/>
+                <w:sz w:val="16"/>
+                <w:szCs w:val="16"/>
+              </w:rPr>
+              <w:t xml:space="preserve">struct </w:t>
+            </w:r>
+            <w:r>
+              <w:rPr>
+                <w:b/>
+                <w:bCs/>
+                <w:color w:val="C45911"/>
+                <w:sz w:val="16"/>
+                <w:szCs w:val="16"/>
+              </w:rPr>
+              <w:t>KMeansVisitor</w:t>
+            </w:r>
+            <w:r>
+              <w:rPr>
+                <w:b/>
+                <w:bCs/>
+                <w:color w:val="C45911"/>
+                <w:sz w:val="16"/>
+                <w:szCs w:val="16"/>
+              </w:rPr>
+              <w:t xml:space="preserve"> {  }</w:t>
             </w:r>
           </w:p>
         </w:tc>
@@ -2088,7 +2108,7 @@
                 <w:sz w:val="16"/>
                 <w:szCs w:val="16"/>
               </w:rPr>
-              <w:t>struct MaxVisitor {  }</w:t>
+              <w:t>struct KthValueVisitor {  }</w:t>
             </w:r>
           </w:p>
         </w:tc>
@@ -2234,7 +2254,7 @@
                 <w:sz w:val="16"/>
                 <w:szCs w:val="16"/>
               </w:rPr>
-              <w:t>struct MeanVisitor {  }</w:t>
+              <w:t>struct MaxVisitor {  }</w:t>
             </w:r>
           </w:p>
         </w:tc>
@@ -2380,7 +2400,7 @@
                 <w:sz w:val="16"/>
                 <w:szCs w:val="16"/>
               </w:rPr>
-              <w:t>struct MedianVisitor {  }</w:t>
+              <w:t>struct MeanVisitor {  }</w:t>
             </w:r>
           </w:p>
         </w:tc>
@@ -2526,7 +2546,7 @@
                 <w:sz w:val="16"/>
                 <w:szCs w:val="16"/>
               </w:rPr>
-              <w:t>struct MinVisitor {  }</w:t>
+              <w:t>struct MedianVisitor {  }</w:t>
             </w:r>
           </w:p>
         </w:tc>
@@ -2672,7 +2692,7 @@
                 <w:sz w:val="16"/>
                 <w:szCs w:val="16"/>
               </w:rPr>
-              <w:t>struct ModeVisitor {  }</w:t>
+              <w:t>struct MinVisitor {  }</w:t>
             </w:r>
           </w:p>
         </w:tc>
@@ -2838,7 +2858,7 @@
                 <w:sz w:val="16"/>
                 <w:szCs w:val="16"/>
               </w:rPr>
-              <w:t>struct NLargestVisitor {  }</w:t>
+              <w:t>struct ModeVisitor {  }</w:t>
             </w:r>
           </w:p>
         </w:tc>
@@ -3004,7 +3024,7 @@
                 <w:sz w:val="16"/>
                 <w:szCs w:val="16"/>
               </w:rPr>
-              <w:t>struct NSmallestVisitor {  }</w:t>
+              <w:t>struct NLargestVisitor {  }</w:t>
             </w:r>
           </w:p>
         </w:tc>
@@ -3150,7 +3170,7 @@
                 <w:sz w:val="16"/>
                 <w:szCs w:val="16"/>
               </w:rPr>
-              <w:t>struct ProdVisitor {  }</w:t>
+              <w:t>struct NSmallestVisitor {  }</w:t>
             </w:r>
           </w:p>
         </w:tc>
@@ -3296,7 +3316,7 @@
                 <w:sz w:val="16"/>
                 <w:szCs w:val="16"/>
               </w:rPr>
-              <w:t>struct ReturnVisitor {  }</w:t>
+              <w:t>struct ProdVisitor {  }</w:t>
             </w:r>
           </w:p>
         </w:tc>
@@ -3442,27 +3462,7 @@
                 <w:sz w:val="16"/>
                 <w:szCs w:val="16"/>
               </w:rPr>
-              <w:t xml:space="preserve">struct </w:t>
-            </w:r>
-            <w:r>
-              <w:rPr>
-                <w:b/>
-                <w:bCs/>
-                <w:color w:val="C45911"/>
-                <w:sz w:val="16"/>
-                <w:szCs w:val="16"/>
-              </w:rPr>
-              <w:t>SampleZScoreVisitor</w:t>
-            </w:r>
-            <w:r>
-              <w:rPr>
-                <w:b/>
-                <w:bCs/>
-                <w:color w:val="C45911"/>
-                <w:sz w:val="16"/>
-                <w:szCs w:val="16"/>
-              </w:rPr>
-              <w:t xml:space="preserve"> {  }</w:t>
+              <w:t>struct ReturnVisitor {  }</w:t>
             </w:r>
           </w:p>
         </w:tc>
@@ -3608,7 +3608,27 @@
                 <w:sz w:val="16"/>
                 <w:szCs w:val="16"/>
               </w:rPr>
-              <w:t>struct SimpleRollAdopter {  }</w:t>
+              <w:t xml:space="preserve">struct </w:t>
+            </w:r>
+            <w:r>
+              <w:rPr>
+                <w:b/>
+                <w:bCs/>
+                <w:color w:val="C45911"/>
+                <w:sz w:val="16"/>
+                <w:szCs w:val="16"/>
+              </w:rPr>
+              <w:t>SampleZScoreVisitor</w:t>
+            </w:r>
+            <w:r>
+              <w:rPr>
+                <w:b/>
+                <w:bCs/>
+                <w:color w:val="C45911"/>
+                <w:sz w:val="16"/>
+                <w:szCs w:val="16"/>
+              </w:rPr>
+              <w:t xml:space="preserve"> {  }</w:t>
             </w:r>
           </w:p>
         </w:tc>
@@ -3754,7 +3774,7 @@
                 <w:sz w:val="16"/>
                 <w:szCs w:val="16"/>
               </w:rPr>
-              <w:t>struct SLRegressionVisitor  {  }</w:t>
+              <w:t>struct SimpleRollAdopter {  }</w:t>
             </w:r>
           </w:p>
         </w:tc>
@@ -3900,7 +3920,7 @@
                 <w:sz w:val="16"/>
                 <w:szCs w:val="16"/>
               </w:rPr>
-              <w:t>struct StatsVisitor  {  }</w:t>
+              <w:t>struct SLRegressionVisitor  {  }</w:t>
             </w:r>
           </w:p>
         </w:tc>
@@ -4046,7 +4066,7 @@
                 <w:sz w:val="16"/>
                 <w:szCs w:val="16"/>
               </w:rPr>
-              <w:t>struct StdVisitor   {  }</w:t>
+              <w:t>struct StatsVisitor  {  }</w:t>
             </w:r>
           </w:p>
         </w:tc>
@@ -4192,7 +4212,7 @@
                 <w:sz w:val="16"/>
                 <w:szCs w:val="16"/>
               </w:rPr>
-              <w:t>struct SumVisitor {  }</w:t>
+              <w:t>struct StdVisitor   {  }</w:t>
             </w:r>
           </w:p>
         </w:tc>
@@ -4338,7 +4358,7 @@
                 <w:sz w:val="16"/>
                 <w:szCs w:val="16"/>
               </w:rPr>
-              <w:t>struct TrackingErrorVisitor {  }</w:t>
+              <w:t>struct SumVisitor {  }</w:t>
             </w:r>
           </w:p>
         </w:tc>
@@ -4484,7 +4504,7 @@
                 <w:sz w:val="16"/>
                 <w:szCs w:val="16"/>
               </w:rPr>
-              <w:t xml:space="preserve">struct ZScoreVisitor {  } </w:t>
+              <w:t>struct TrackingErrorVisitor {  }</w:t>
             </w:r>
           </w:p>
         </w:tc>
@@ -4630,7 +4650,7 @@
                 <w:sz w:val="16"/>
                 <w:szCs w:val="16"/>
               </w:rPr>
-              <w:t> </w:t>
+              <w:t xml:space="preserve">struct ZScoreVisitor {  } </w:t>
             </w:r>
           </w:p>
         </w:tc>
@@ -32165,76 +32185,20 @@
           <w:bCs/>
           <w:color w:val="C45911"/>
         </w:rPr>
-        <w:t>template&lt;</w:t>
-      </w:r>
-      <w:r>
-        <w:rPr>
-          <w:b/>
-          <w:bCs/>
-          <w:color w:val="C45911"/>
-        </w:rPr>
-        <w:t xml:space="preserve">size_t K, </w:t>
-      </w:r>
-      <w:r>
-        <w:rPr>
-          <w:b/>
-          <w:bCs/>
-          <w:color w:val="C45911"/>
-        </w:rPr>
-        <w:t>typename T,</w:t>
-      </w:r>
-      <w:r>
-        <w:rPr>
-          <w:b/>
-          <w:bCs/>
-          <w:color w:val="C45911"/>
-        </w:rPr>
-        <w:t xml:space="preserve"> </w:t>
-      </w:r>
-      <w:r>
-        <w:rPr>
-          <w:b/>
-          <w:bCs/>
-          <w:color w:val="C45911"/>
-        </w:rPr>
-        <w:t>typename I = unsigned long</w:t>
-      </w:r>
-      <w:r>
-        <w:rPr>
-          <w:b/>
-          <w:bCs/>
-          <w:color w:val="C45911"/>
-        </w:rPr>
-        <w:t>&gt;</w:t>
-      </w:r>
-    </w:p>
-    <w:p>
-      <w:pPr>
-        <w:ind w:left="1440"/>
-      </w:pPr>
-      <w:r>
-        <w:rPr>
-          <w:b/>
-          <w:bCs/>
-          <w:color w:val="C45911"/>
-        </w:rPr>
-        <w:t>struct K</w:t>
-      </w:r>
-      <w:r>
-        <w:rPr>
-          <w:b/>
-          <w:bCs/>
-          <w:color w:val="C45911"/>
-        </w:rPr>
-        <w:t>Means</w:t>
-      </w:r>
-      <w:r>
-        <w:rPr>
-          <w:b/>
-          <w:bCs/>
-          <w:color w:val="C45911"/>
-        </w:rPr>
-        <w:t>Visitor;</w:t>
+        <w:t>template&lt;size_t K, typename T, typename I = unsigned long&gt;</w:t>
+      </w:r>
+    </w:p>
+    <w:p>
+      <w:pPr>
+        <w:ind w:left="1440"/>
+      </w:pPr>
+      <w:r>
+        <w:rPr>
+          <w:b/>
+          <w:bCs/>
+          <w:color w:val="C45911"/>
+        </w:rPr>
+        <w:t>struct KMeansVisitor;</w:t>
       </w:r>
     </w:p>
     <w:p>
@@ -32253,18 +32217,30 @@
         <w:t xml:space="preserve">This functor class finds the K </w:t>
       </w:r>
       <w:r>
-        <w:t>means in the data and the clusters around those</w:t>
+        <w:t>means in the data</w:t>
       </w:r>
       <w:r>
         <w:t>.</w:t>
       </w:r>
-    </w:p>
-    <w:p>
-      <w:pPr>
-        <w:ind w:left="1440"/>
-      </w:pPr>
-      <w:r>
-        <w:t>The constructor take two parameters</w:t>
+      <w:r>
+        <w:t xml:space="preserve"> It could also cluster the data round the means</w:t>
+      </w:r>
+      <w:r>
+        <w:t>.</w:t>
+      </w:r>
+    </w:p>
+    <w:p>
+      <w:pPr>
+        <w:ind w:left="1440"/>
+      </w:pPr>
+      <w:r>
+        <w:t>The constructor take</w:t>
+      </w:r>
+      <w:r>
+        <w:t>s</w:t>
+      </w:r>
+      <w:r>
+        <w:t xml:space="preserve"> two parameters</w:t>
       </w:r>
     </w:p>
     <w:p>
@@ -32364,16 +32340,7 @@
           <w:i/>
           <w:iCs/>
         </w:rPr>
-        <w:t>[](const value_type &amp;x, const value_type &amp;y)</w:t>
-      </w:r>
-      <w:bookmarkStart w:id="0" w:name="_GoBack"/>
-      <w:bookmarkEnd w:id="0"/>
-      <w:r>
-        <w:rPr>
-          <w:i/>
-          <w:iCs/>
-        </w:rPr>
-        <w:t xml:space="preserve"> -&gt; double {</w:t>
+        <w:t>[](const value_type &amp;x, const value_type &amp;y) -&gt; double {</w:t>
       </w:r>
     </w:p>
     <w:p>
@@ -32437,7 +32404,28 @@
         <w:ind w:left="1440"/>
       </w:pPr>
       <w:r>
-        <w:t>The result type is an array of K vectors. Each vector holds a cluster. The first element in each vector is the mean for that cluster.</w:t>
+        <w:t xml:space="preserve">The result type is an array of K </w:t>
+      </w:r>
+      <w:r>
+        <w:t>means of type T</w:t>
+      </w:r>
+      <w:r>
+        <w:t>.</w:t>
+      </w:r>
+    </w:p>
+    <w:p>
+      <w:pPr>
+        <w:ind w:left="1440"/>
+      </w:pPr>
+      <w:r>
+        <w:lastRenderedPageBreak/>
+        <w:t>There is also a get_clusters() method that returns an array of K VectorPtrView’s which contain the data clustered around the K</w:t>
+      </w:r>
+      <w:r>
+        <w:t>-M</w:t>
+      </w:r>
+      <w:r>
+        <w:t>eans. The first element in each VectorPtrView is the mean and the reset are the data points belonging to that cluster.</w:t>
       </w:r>
     </w:p>
     <w:p/>
@@ -32509,61 +32497,36 @@
           <w:bCs/>
           <w:color w:val="C45911"/>
         </w:rPr>
-        <w:t>template&lt;typename T,</w:t>
-      </w:r>
-    </w:p>
-    <w:p>
-      <w:pPr>
-        <w:ind w:left="1440"/>
-        <w:rPr>
-          <w:b/>
-          <w:bCs/>
-          <w:color w:val="C45911"/>
-        </w:rPr>
-      </w:pPr>
-      <w:r>
-        <w:rPr>
-          <w:b/>
-          <w:bCs/>
-          <w:color w:val="C45911"/>
-        </w:rPr>
-        <w:t xml:space="preserve">    typename I = unsigned long,</w:t>
-      </w:r>
-    </w:p>
-    <w:p>
-      <w:pPr>
-        <w:ind w:left="1440"/>
-      </w:pPr>
-      <w:r>
-        <w:rPr>
-          <w:b/>
-          <w:bCs/>
-          <w:color w:val="C45911"/>
-        </w:rPr>
-        <w:t xml:space="preserve">    typename </w:t>
-      </w:r>
-      <w:r>
-        <w:rPr>
-          <w:b/>
-          <w:bCs/>
-          <w:color w:val="C45911"/>
-          <w:sz w:val="22"/>
-          <w:szCs w:val="22"/>
-        </w:rPr>
-        <w:t>= typename std::enable_if&lt;std::is_arithmetic&lt;T&gt;::value, T&gt;::type&gt;</w:t>
-      </w:r>
-    </w:p>
-    <w:p>
-      <w:pPr>
-        <w:ind w:left="1440"/>
-      </w:pPr>
-      <w:r>
-        <w:rPr>
-          <w:b/>
-          <w:bCs/>
-          <w:color w:val="C45911"/>
-        </w:rPr>
-        <w:t>struct KthValueVisitor;</w:t>
+        <w:t>template&lt;typename T, typename I = unsigned long&gt;</w:t>
+      </w:r>
+    </w:p>
+    <w:p>
+      <w:pPr>
+        <w:ind w:left="1440"/>
+      </w:pPr>
+      <w:r>
+        <w:rPr>
+          <w:b/>
+          <w:bCs/>
+          <w:color w:val="C45911"/>
+        </w:rPr>
+        <w:t xml:space="preserve">struct </w:t>
+      </w:r>
+      <w:r>
+        <w:rPr>
+          <w:b/>
+          <w:bCs/>
+          <w:color w:val="C45911"/>
+        </w:rPr>
+        <w:t>AffinityPropVisitor</w:t>
+      </w:r>
+      <w:r>
+        <w:rPr>
+          <w:b/>
+          <w:bCs/>
+          <w:color w:val="C45911"/>
+        </w:rPr>
+        <w:t>;</w:t>
       </w:r>
     </w:p>
     <w:p>
@@ -32579,28 +32542,248 @@
         <w:ind w:left="1440"/>
       </w:pPr>
       <w:r>
-        <w:t>This functor class finds the Kth element in the given column in linear time.</w:t>
-      </w:r>
-    </w:p>
-    <w:p>
-      <w:pPr>
-        <w:ind w:left="2160"/>
-      </w:pPr>
-      <w:r>
-        <w:rPr>
-          <w:i/>
-          <w:iCs/>
-        </w:rPr>
-        <w:t>explicit KthValueVisitor (size_type ke, bool skipnan = true);</w:t>
-      </w:r>
-    </w:p>
-    <w:p>
-      <w:pPr>
-        <w:ind w:left="1440"/>
-      </w:pPr>
-      <w:r>
-        <w:t> </w:t>
-      </w:r>
+        <w:t xml:space="preserve">This functor class finds </w:t>
+      </w:r>
+      <w:r>
+        <w:t>clusters in data using Affinity Propagation algorithm</w:t>
+      </w:r>
+      <w:r>
+        <w:t>.</w:t>
+      </w:r>
+    </w:p>
+    <w:p>
+      <w:pPr>
+        <w:ind w:left="1440"/>
+      </w:pPr>
+      <w:r>
+        <w:t>The constructor take</w:t>
+      </w:r>
+      <w:r>
+        <w:t>s</w:t>
+      </w:r>
+      <w:r>
+        <w:t xml:space="preserve"> </w:t>
+      </w:r>
+      <w:r>
+        <w:t>three</w:t>
+      </w:r>
+      <w:r>
+        <w:t xml:space="preserve"> parameters</w:t>
+      </w:r>
+    </w:p>
+    <w:p>
+      <w:pPr>
+        <w:pStyle w:val="ListParagraph"/>
+        <w:numPr>
+          <w:ilvl w:val="0"/>
+          <w:numId w:val="2"/>
+        </w:numPr>
+      </w:pPr>
+      <w:r>
+        <w:t>Number of iterations</w:t>
+      </w:r>
+    </w:p>
+    <w:p>
+      <w:pPr>
+        <w:pStyle w:val="ListParagraph"/>
+        <w:numPr>
+          <w:ilvl w:val="0"/>
+          <w:numId w:val="2"/>
+        </w:numPr>
+      </w:pPr>
+      <w:r>
+        <w:t>A function to calculate distance between to data points of type T with a default value</w:t>
+      </w:r>
+    </w:p>
+    <w:p>
+      <w:pPr>
+        <w:ind w:left="1800"/>
+        <w:rPr>
+          <w:i/>
+          <w:iCs/>
+        </w:rPr>
+      </w:pPr>
+      <w:r>
+        <w:rPr>
+          <w:i/>
+          <w:iCs/>
+        </w:rPr>
+        <w:t>KMeansVisitor(size_type num_of_iter,</w:t>
+      </w:r>
+    </w:p>
+    <w:p>
+      <w:pPr>
+        <w:ind w:left="1800"/>
+        <w:rPr>
+          <w:i/>
+          <w:iCs/>
+        </w:rPr>
+      </w:pPr>
+      <w:r>
+        <w:rPr>
+          <w:i/>
+          <w:iCs/>
+        </w:rPr>
+        <w:t xml:space="preserve">        </w:t>
+      </w:r>
+      <w:r>
+        <w:rPr>
+          <w:i/>
+          <w:iCs/>
+        </w:rPr>
+        <w:t xml:space="preserve">                 </w:t>
+      </w:r>
+      <w:r>
+        <w:rPr>
+          <w:i/>
+          <w:iCs/>
+        </w:rPr>
+        <w:t>distance_func f =</w:t>
+      </w:r>
+    </w:p>
+    <w:p>
+      <w:pPr>
+        <w:ind w:left="1800"/>
+        <w:rPr>
+          <w:i/>
+          <w:iCs/>
+        </w:rPr>
+      </w:pPr>
+      <w:r>
+        <w:rPr>
+          <w:i/>
+          <w:iCs/>
+        </w:rPr>
+        <w:t xml:space="preserve">            </w:t>
+      </w:r>
+      <w:r>
+        <w:rPr>
+          <w:i/>
+          <w:iCs/>
+        </w:rPr>
+        <w:t xml:space="preserve">                 </w:t>
+      </w:r>
+      <w:r>
+        <w:rPr>
+          <w:i/>
+          <w:iCs/>
+        </w:rPr>
+        <w:t>[](const value_type &amp;x, const value_type &amp;y) -&gt; double {</w:t>
+      </w:r>
+    </w:p>
+    <w:p>
+      <w:pPr>
+        <w:ind w:left="1800"/>
+        <w:rPr>
+          <w:i/>
+          <w:iCs/>
+        </w:rPr>
+      </w:pPr>
+      <w:r>
+        <w:rPr>
+          <w:i/>
+          <w:iCs/>
+        </w:rPr>
+        <w:t xml:space="preserve">               </w:t>
+      </w:r>
+      <w:r>
+        <w:rPr>
+          <w:i/>
+          <w:iCs/>
+        </w:rPr>
+        <w:t xml:space="preserve">                 </w:t>
+      </w:r>
+      <w:r>
+        <w:rPr>
+          <w:i/>
+          <w:iCs/>
+        </w:rPr>
+        <w:t xml:space="preserve"> return ((x - y) * (x - y));</w:t>
+      </w:r>
+    </w:p>
+    <w:p>
+      <w:pPr>
+        <w:ind w:left="1800"/>
+        <w:rPr>
+          <w:i/>
+          <w:iCs/>
+        </w:rPr>
+      </w:pPr>
+      <w:r>
+        <w:rPr>
+          <w:i/>
+          <w:iCs/>
+        </w:rPr>
+        <w:t xml:space="preserve">           </w:t>
+      </w:r>
+      <w:r>
+        <w:rPr>
+          <w:i/>
+          <w:iCs/>
+        </w:rPr>
+        <w:t xml:space="preserve">                 </w:t>
+      </w:r>
+      <w:r>
+        <w:rPr>
+          <w:i/>
+          <w:iCs/>
+        </w:rPr>
+        <w:t xml:space="preserve"> })</w:t>
+      </w:r>
+    </w:p>
+    <w:p>
+      <w:pPr>
+        <w:pStyle w:val="ListParagraph"/>
+        <w:numPr>
+          <w:ilvl w:val="0"/>
+          <w:numId w:val="2"/>
+        </w:numPr>
+      </w:pPr>
+      <w:r>
+        <w:t>Damping factor used in the algorithm. The default is 0.9</w:t>
+      </w:r>
+      <w:r>
+        <w:t>. (1 – damping factor) prevents numerical oscillations.</w:t>
+      </w:r>
+    </w:p>
+    <w:p>
+      <w:pPr>
+        <w:ind w:left="1440"/>
+      </w:pPr>
+      <w:r>
+        <w:t xml:space="preserve">The result type is </w:t>
+      </w:r>
+      <w:r>
+        <w:t>VectorPtrView of type T containing the centers of clusters.</w:t>
+      </w:r>
+    </w:p>
+    <w:p>
+      <w:pPr>
+        <w:ind w:left="1440"/>
+      </w:pPr>
+      <w:r>
+        <w:t xml:space="preserve">There is also a get_clusters() method that returns an </w:t>
+      </w:r>
+      <w:r>
+        <w:t>vector</w:t>
+      </w:r>
+      <w:r>
+        <w:t xml:space="preserve"> of VectorPtrView’s which contain the data clustered around the </w:t>
+      </w:r>
+      <w:r>
+        <w:t>centers</w:t>
+      </w:r>
+      <w:r>
+        <w:t>.</w:t>
+      </w:r>
+    </w:p>
+    <w:p>
+      <w:pPr>
+        <w:rPr>
+          <w:i/>
+          <w:iCs/>
+        </w:rPr>
+      </w:pPr>
     </w:p>
     <w:p>
       <w:pPr>
@@ -32614,727 +32797,7 @@
         <w:t>T</w:t>
       </w:r>
       <w:r>
-        <w:t>: Column</w:t>
-      </w:r>
-      <w:r>
-        <w:t xml:space="preserve"> </w:t>
-      </w:r>
-      <w:r>
-        <w:t>data type</w:t>
-      </w:r>
-    </w:p>
-    <w:p>
-      <w:pPr>
-        <w:ind w:left="1440"/>
-      </w:pPr>
-      <w:r>
-        <w:rPr>
-          <w:i/>
-          <w:iCs/>
-        </w:rPr>
-        <w:t>I</w:t>
-      </w:r>
-      <w:r>
-        <w:t>: Index type</w:t>
-      </w:r>
-    </w:p>
-    <w:p>
-      <w:pPr>
-        <w:divId w:val="1105613671"/>
-      </w:pPr>
-      <w:r>
-        <w:rPr>
-          <w:i/>
-          <w:iCs/>
-        </w:rPr>
-        <w:t>T must be an arithmetic-enabled type</w:t>
-      </w:r>
-    </w:p>
-    <w:p>
-      <w:r>
-        <w:t> </w:t>
-      </w:r>
-    </w:p>
-    <w:p>
-      <w:pPr>
-        <w:ind w:left="1440"/>
-        <w:rPr>
-          <w:b/>
-          <w:bCs/>
-          <w:color w:val="C45911"/>
-        </w:rPr>
-      </w:pPr>
-      <w:r>
-        <w:rPr>
-          <w:b/>
-          <w:bCs/>
-          <w:color w:val="C45911"/>
-        </w:rPr>
-        <w:t>template&lt;typename T,</w:t>
-      </w:r>
-    </w:p>
-    <w:p>
-      <w:pPr>
-        <w:ind w:left="1440"/>
-        <w:rPr>
-          <w:b/>
-          <w:bCs/>
-          <w:color w:val="C45911"/>
-        </w:rPr>
-      </w:pPr>
-      <w:r>
-        <w:rPr>
-          <w:b/>
-          <w:bCs/>
-          <w:color w:val="C45911"/>
-        </w:rPr>
-        <w:t xml:space="preserve">    typename I = unsigned long,</w:t>
-      </w:r>
-    </w:p>
-    <w:p>
-      <w:pPr>
-        <w:ind w:left="1440"/>
-      </w:pPr>
-      <w:r>
-        <w:rPr>
-          <w:b/>
-          <w:bCs/>
-          <w:color w:val="C45911"/>
-        </w:rPr>
-        <w:t xml:space="preserve">    typename </w:t>
-      </w:r>
-      <w:r>
-        <w:rPr>
-          <w:b/>
-          <w:bCs/>
-          <w:color w:val="C45911"/>
-          <w:sz w:val="22"/>
-          <w:szCs w:val="22"/>
-        </w:rPr>
-        <w:t>= typename std::enable_if&lt;std::is_arithmetic&lt;T&gt;::value, T&gt;::type&gt;</w:t>
-      </w:r>
-    </w:p>
-    <w:p>
-      <w:pPr>
-        <w:ind w:left="1440"/>
-      </w:pPr>
-      <w:r>
-        <w:rPr>
-          <w:b/>
-          <w:bCs/>
-          <w:color w:val="C45911"/>
-        </w:rPr>
-        <w:t>struct MedianVisitor;</w:t>
-      </w:r>
-    </w:p>
-    <w:p>
-      <w:pPr>
-        <w:ind w:left="1440"/>
-      </w:pPr>
-      <w:r>
-        <w:t>This is a “single action visitor”, meaning it is passed the whole data vector in one call and you must use the single_action_visit() interface.</w:t>
-      </w:r>
-    </w:p>
-    <w:p>
-      <w:pPr>
-        <w:ind w:left="1440"/>
-      </w:pPr>
-      <w:r>
-        <w:t>This functor class finds the median of the given column, using the above Kth element visitor. It computes in linear time.</w:t>
-      </w:r>
-    </w:p>
-    <w:p>
-      <w:pPr>
-        <w:ind w:left="1440"/>
-      </w:pPr>
-      <w:r>
-        <w:t> </w:t>
-      </w:r>
-    </w:p>
-    <w:p>
-      <w:pPr>
-        <w:ind w:left="1440"/>
-      </w:pPr>
-      <w:r>
-        <w:rPr>
-          <w:i/>
-          <w:iCs/>
-        </w:rPr>
-        <w:t>T</w:t>
-      </w:r>
-      <w:r>
-        <w:t>: Column</w:t>
-      </w:r>
-      <w:r>
-        <w:t xml:space="preserve"> </w:t>
-      </w:r>
-      <w:r>
-        <w:t>data type</w:t>
-      </w:r>
-    </w:p>
-    <w:p>
-      <w:pPr>
-        <w:ind w:left="1440"/>
-      </w:pPr>
-      <w:r>
-        <w:rPr>
-          <w:i/>
-          <w:iCs/>
-        </w:rPr>
-        <w:t>I</w:t>
-      </w:r>
-      <w:r>
-        <w:t>: Index type</w:t>
-      </w:r>
-    </w:p>
-    <w:p>
-      <w:pPr>
-        <w:divId w:val="962346835"/>
-      </w:pPr>
-      <w:r>
-        <w:rPr>
-          <w:i/>
-          <w:iCs/>
-        </w:rPr>
-        <w:t>T must be an arithmetic-enabled type</w:t>
-      </w:r>
-    </w:p>
-    <w:p>
-      <w:r>
-        <w:t> </w:t>
-      </w:r>
-    </w:p>
-    <w:p>
-      <w:pPr>
-        <w:ind w:left="1440"/>
-      </w:pPr>
-      <w:r>
-        <w:rPr>
-          <w:b/>
-          <w:bCs/>
-          <w:color w:val="C45911"/>
-        </w:rPr>
-        <w:t>template&lt;std::size_t N, typename T, typename I = unsigned long&gt;</w:t>
-      </w:r>
-    </w:p>
-    <w:p>
-      <w:pPr>
-        <w:ind w:left="1440"/>
-      </w:pPr>
-      <w:r>
-        <w:rPr>
-          <w:b/>
-          <w:bCs/>
-          <w:color w:val="C45911"/>
-        </w:rPr>
-        <w:t>struct  ModeVisitor;</w:t>
-      </w:r>
-    </w:p>
-    <w:p>
-      <w:pPr>
-        <w:ind w:left="1440"/>
-      </w:pPr>
-      <w:r>
-        <w:t>This is a “single action visitor”, meaning it is passed the whole data vector in one call and you must use the single_action_visit() interface.</w:t>
-      </w:r>
-    </w:p>
-    <w:p>
-      <w:pPr>
-        <w:ind w:left="1440"/>
-      </w:pPr>
-      <w:r>
-        <w:t>This functor class finds the N highest mode (N most repeated values) of the given column.</w:t>
-      </w:r>
-    </w:p>
-    <w:p>
-      <w:pPr>
-        <w:ind w:left="1440"/>
-      </w:pPr>
-      <w:r>
-        <w:t>The result is an array of N items each of this type:</w:t>
-      </w:r>
-    </w:p>
-    <w:p>
-      <w:pPr>
-        <w:ind w:left="1440"/>
-      </w:pPr>
-      <w:r>
-        <w:rPr>
-          <w:i/>
-          <w:iCs/>
-        </w:rPr>
-        <w:t>    struct  DataItem  {</w:t>
-      </w:r>
-    </w:p>
-    <w:p>
-      <w:pPr>
-        <w:ind w:left="1440"/>
-      </w:pPr>
-      <w:r>
-        <w:rPr>
-          <w:i/>
-          <w:iCs/>
-        </w:rPr>
-        <w:t xml:space="preserve">        </w:t>
-      </w:r>
-      <w:r>
-        <w:rPr>
-          <w:i/>
-          <w:iCs/>
-          <w:color w:val="70AD47"/>
-        </w:rPr>
-        <w:t>// Value of the column item</w:t>
-      </w:r>
-    </w:p>
-    <w:p>
-      <w:pPr>
-        <w:ind w:left="1440"/>
-      </w:pPr>
-      <w:r>
-        <w:rPr>
-          <w:i/>
-          <w:iCs/>
-        </w:rPr>
-        <w:t>        value_type                                   value { };</w:t>
-      </w:r>
-    </w:p>
-    <w:p>
-      <w:pPr>
-        <w:ind w:left="1440"/>
-      </w:pPr>
-      <w:r>
-        <w:rPr>
-          <w:i/>
-          <w:iCs/>
-        </w:rPr>
-        <w:t xml:space="preserve">        </w:t>
-      </w:r>
-      <w:r>
-        <w:rPr>
-          <w:i/>
-          <w:iCs/>
-          <w:color w:val="70AD47"/>
-        </w:rPr>
-        <w:t>// List of indices where value occurred</w:t>
-      </w:r>
-    </w:p>
-    <w:p>
-      <w:pPr>
-        <w:ind w:left="1440"/>
-      </w:pPr>
-      <w:r>
-        <w:rPr>
-          <w:i/>
-          <w:iCs/>
-        </w:rPr>
-        <w:t>        std::vector&lt;index_type&gt;            indices { };</w:t>
-      </w:r>
-    </w:p>
-    <w:p>
-      <w:pPr>
-        <w:ind w:left="1440"/>
-      </w:pPr>
-      <w:r>
-        <w:rPr>
-          <w:i/>
-          <w:iCs/>
-          <w:color w:val="70AD47"/>
-        </w:rPr>
-        <w:t>        // Number of times value occurred</w:t>
-      </w:r>
-    </w:p>
-    <w:p>
-      <w:pPr>
-        <w:ind w:left="1440"/>
-      </w:pPr>
-      <w:r>
-        <w:rPr>
-          <w:i/>
-          <w:iCs/>
-        </w:rPr>
-        <w:t>        inline size_type repeat_count() const  { return (indices.size()); }</w:t>
-      </w:r>
-    </w:p>
-    <w:p>
-      <w:pPr>
-        <w:ind w:left="1440"/>
-      </w:pPr>
-      <w:r>
-        <w:rPr>
-          <w:i/>
-          <w:iCs/>
-        </w:rPr>
-        <w:t xml:space="preserve">        </w:t>
-      </w:r>
-      <w:r>
-        <w:rPr>
-          <w:i/>
-          <w:iCs/>
-          <w:color w:val="70AD47"/>
-        </w:rPr>
-        <w:t>// List of column indices where value occurred</w:t>
-      </w:r>
-    </w:p>
-    <w:p>
-      <w:pPr>
-        <w:ind w:left="1440"/>
-      </w:pPr>
-      <w:r>
-        <w:rPr>
-          <w:i/>
-          <w:iCs/>
-        </w:rPr>
-        <w:lastRenderedPageBreak/>
-        <w:t>        std::vector&lt;size_type&gt;               value_indices_in_col {  };</w:t>
-      </w:r>
-    </w:p>
-    <w:p>
-      <w:pPr>
-        <w:ind w:left="1440"/>
-      </w:pPr>
-      <w:r>
-        <w:rPr>
-          <w:i/>
-          <w:iCs/>
-        </w:rPr>
-        <w:t>    };</w:t>
-      </w:r>
-    </w:p>
-    <w:p>
-      <w:pPr>
-        <w:ind w:left="1440"/>
-      </w:pPr>
-      <w:r>
-        <w:t> </w:t>
-      </w:r>
-    </w:p>
-    <w:p>
-      <w:pPr>
-        <w:ind w:left="1440"/>
-      </w:pPr>
-      <w:r>
-        <w:rPr>
-          <w:i/>
-          <w:iCs/>
-        </w:rPr>
-        <w:t>N</w:t>
-      </w:r>
-      <w:r>
-        <w:t>: Number of modes to find</w:t>
-      </w:r>
-    </w:p>
-    <w:p>
-      <w:pPr>
-        <w:ind w:left="1440"/>
-      </w:pPr>
-      <w:r>
-        <w:rPr>
-          <w:i/>
-          <w:iCs/>
-        </w:rPr>
-        <w:t>T</w:t>
-      </w:r>
-      <w:r>
-        <w:t>: Column</w:t>
-      </w:r>
-      <w:r>
-        <w:t xml:space="preserve"> </w:t>
-      </w:r>
-      <w:r>
-        <w:t>data type</w:t>
-      </w:r>
-    </w:p>
-    <w:p>
-      <w:pPr>
-        <w:ind w:left="1440"/>
-      </w:pPr>
-      <w:r>
-        <w:rPr>
-          <w:i/>
-          <w:iCs/>
-        </w:rPr>
-        <w:t>I</w:t>
-      </w:r>
-      <w:r>
-        <w:t>: Index type</w:t>
-      </w:r>
-    </w:p>
-    <w:p>
-      <w:pPr>
-        <w:divId w:val="1703632440"/>
-      </w:pPr>
-      <w:r>
-        <w:rPr>
-          <w:i/>
-          <w:iCs/>
-        </w:rPr>
-        <w:t>T must be an arithmetic-enabled type</w:t>
-      </w:r>
-    </w:p>
-    <w:p/>
-    <w:p>
-      <w:pPr>
-        <w:ind w:left="1440"/>
-        <w:rPr>
-          <w:b/>
-          <w:bCs/>
-          <w:color w:val="C45911"/>
-        </w:rPr>
-      </w:pPr>
-      <w:r>
-        <w:rPr>
-          <w:b/>
-          <w:bCs/>
-          <w:color w:val="C45911"/>
-        </w:rPr>
-        <w:t>template&lt;typename T,</w:t>
-      </w:r>
-    </w:p>
-    <w:p>
-      <w:pPr>
-        <w:ind w:left="1440"/>
-        <w:rPr>
-          <w:b/>
-          <w:bCs/>
-          <w:color w:val="C45911"/>
-        </w:rPr>
-      </w:pPr>
-      <w:r>
-        <w:rPr>
-          <w:b/>
-          <w:bCs/>
-          <w:color w:val="C45911"/>
-        </w:rPr>
-        <w:t xml:space="preserve">    typename I = unsigned long,</w:t>
-      </w:r>
-    </w:p>
-    <w:p>
-      <w:pPr>
-        <w:ind w:left="1440"/>
-      </w:pPr>
-      <w:r>
-        <w:rPr>
-          <w:b/>
-          <w:bCs/>
-          <w:color w:val="C45911"/>
-        </w:rPr>
-        <w:t xml:space="preserve">    typename </w:t>
-      </w:r>
-      <w:r>
-        <w:rPr>
-          <w:b/>
-          <w:bCs/>
-          <w:color w:val="C45911"/>
-          <w:sz w:val="22"/>
-          <w:szCs w:val="22"/>
-        </w:rPr>
-        <w:t>= typename std::enable_if&lt;std::is_arithmetic&lt;T&gt;::value, T&gt;::type&gt;</w:t>
-      </w:r>
-    </w:p>
-    <w:p>
-      <w:pPr>
-        <w:ind w:left="1440"/>
-      </w:pPr>
-      <w:r>
-        <w:rPr>
-          <w:b/>
-          <w:bCs/>
-          <w:color w:val="C45911"/>
-        </w:rPr>
-        <w:t>struct ZScoreVisitor;</w:t>
-      </w:r>
-    </w:p>
-    <w:p>
-      <w:pPr>
-        <w:ind w:left="1440"/>
-      </w:pPr>
-      <w:r>
-        <w:t>This is a “single action visitor”, meaning it is passed the whole data vector in one call and you must use the single_action_visit() interface.</w:t>
-      </w:r>
-    </w:p>
-    <w:p>
-      <w:pPr>
-        <w:ind w:left="1440"/>
-      </w:pPr>
-      <w:r>
-        <w:t xml:space="preserve">This functor class calculates the z-score each value in a given column against the same column as the population. Its result is a vector of z-scores. </w:t>
-      </w:r>
-    </w:p>
-    <w:p>
-      <w:pPr>
-        <w:ind w:left="1440"/>
-      </w:pPr>
-      <w:r>
-        <w:t> </w:t>
-      </w:r>
-    </w:p>
-    <w:p>
-      <w:pPr>
-        <w:ind w:left="1440"/>
-      </w:pPr>
-      <w:r>
-        <w:rPr>
-          <w:i/>
-          <w:iCs/>
-        </w:rPr>
-        <w:t>T</w:t>
-      </w:r>
-      <w:r>
         <w:t>: Column data type</w:t>
-      </w:r>
-    </w:p>
-    <w:p>
-      <w:pPr>
-        <w:ind w:left="1440"/>
-      </w:pPr>
-      <w:r>
-        <w:rPr>
-          <w:i/>
-          <w:iCs/>
-        </w:rPr>
-        <w:t>I</w:t>
-      </w:r>
-      <w:r>
-        <w:t>: Index type</w:t>
-      </w:r>
-    </w:p>
-    <w:p>
-      <w:pPr>
-        <w:ind w:left="1440"/>
-      </w:pPr>
-      <w:r>
-        <w:rPr>
-          <w:i/>
-          <w:iCs/>
-        </w:rPr>
-        <w:t>T must be an arithmetic-enabled type</w:t>
-      </w:r>
-    </w:p>
-    <w:p/>
-    <w:p>
-      <w:pPr>
-        <w:ind w:left="1440"/>
-        <w:rPr>
-          <w:b/>
-          <w:bCs/>
-          <w:color w:val="C45911"/>
-        </w:rPr>
-      </w:pPr>
-      <w:r>
-        <w:rPr>
-          <w:b/>
-          <w:bCs/>
-          <w:color w:val="C45911"/>
-        </w:rPr>
-        <w:t>template&lt;typename T,</w:t>
-      </w:r>
-    </w:p>
-    <w:p>
-      <w:pPr>
-        <w:ind w:left="1440"/>
-        <w:rPr>
-          <w:b/>
-          <w:bCs/>
-          <w:color w:val="C45911"/>
-        </w:rPr>
-      </w:pPr>
-      <w:r>
-        <w:rPr>
-          <w:b/>
-          <w:bCs/>
-          <w:color w:val="C45911"/>
-        </w:rPr>
-        <w:t xml:space="preserve">    typename I = unsigned long,</w:t>
-      </w:r>
-    </w:p>
-    <w:p>
-      <w:pPr>
-        <w:ind w:left="1440"/>
-      </w:pPr>
-      <w:r>
-        <w:rPr>
-          <w:b/>
-          <w:bCs/>
-          <w:color w:val="C45911"/>
-        </w:rPr>
-        <w:t xml:space="preserve">    typename </w:t>
-      </w:r>
-      <w:r>
-        <w:rPr>
-          <w:b/>
-          <w:bCs/>
-          <w:color w:val="C45911"/>
-          <w:sz w:val="22"/>
-          <w:szCs w:val="22"/>
-        </w:rPr>
-        <w:t>= typename std::enable_if&lt;std::is_arithmetic&lt;T&gt;::value, T&gt;::type&gt;</w:t>
-      </w:r>
-    </w:p>
-    <w:p>
-      <w:pPr>
-        <w:ind w:left="1440"/>
-      </w:pPr>
-      <w:r>
-        <w:rPr>
-          <w:b/>
-          <w:bCs/>
-          <w:color w:val="C45911"/>
-        </w:rPr>
-        <w:t>struct SampleZScoreVisitor;</w:t>
-      </w:r>
-    </w:p>
-    <w:p>
-      <w:pPr>
-        <w:ind w:left="1440"/>
-      </w:pPr>
-      <w:r>
-        <w:t>This is a “single action visitor”, meaning it is passed the whole data vector in one call and you must use the single_action_visit() interface.</w:t>
-      </w:r>
-    </w:p>
-    <w:p>
-      <w:pPr>
-        <w:ind w:left="1440"/>
-      </w:pPr>
-      <w:r>
-        <w:t>This functor class calculates the z-score of a sample against its population. It requires two columns. The first column is taken as population and the seconds column as sample. Its result a single value.</w:t>
-      </w:r>
-    </w:p>
-    <w:p>
-      <w:pPr>
-        <w:ind w:left="1440"/>
-      </w:pPr>
-      <w:r>
-        <w:t> </w:t>
-      </w:r>
-    </w:p>
-    <w:p>
-      <w:pPr>
-        <w:ind w:left="1440"/>
-      </w:pPr>
-      <w:r>
-        <w:rPr>
-          <w:i/>
-          <w:iCs/>
-        </w:rPr>
-        <w:t>T</w:t>
-      </w:r>
-      <w:r>
-        <w:t>: Columns data type</w:t>
-      </w:r>
-    </w:p>
-    <w:p>
-      <w:pPr>
-        <w:ind w:left="1440"/>
-      </w:pPr>
-      <w:r>
-        <w:rPr>
-          <w:i/>
-          <w:iCs/>
-        </w:rPr>
-        <w:t>I</w:t>
-      </w:r>
-      <w:r>
-        <w:t>: Index type</w:t>
       </w:r>
     </w:p>
     <w:p>
@@ -33343,20 +32806,22 @@
           <w:bottom w:val="single" w:sz="6" w:space="1" w:color="auto"/>
         </w:pBdr>
         <w:ind w:left="1440"/>
-        <w:rPr>
-          <w:i/>
-          <w:iCs/>
-        </w:rPr>
-      </w:pPr>
-      <w:r>
-        <w:rPr>
-          <w:i/>
-          <w:iCs/>
-        </w:rPr>
-        <w:t>T must be an arithmetic-enabled type</w:t>
-      </w:r>
-    </w:p>
-    <w:p/>
+      </w:pPr>
+      <w:r>
+        <w:rPr>
+          <w:i/>
+          <w:iCs/>
+        </w:rPr>
+        <w:t>I</w:t>
+      </w:r>
+      <w:r>
+        <w:t>: Index type</w:t>
+      </w:r>
+    </w:p>
+    <w:p>
+      <w:bookmarkStart w:id="0" w:name="_GoBack"/>
+      <w:bookmarkEnd w:id="0"/>
+    </w:p>
     <w:p>
       <w:pPr>
         <w:ind w:left="1440"/>
@@ -33426,15 +32891,35 @@
           <w:bCs/>
           <w:color w:val="C45911"/>
         </w:rPr>
-        <w:t>struct DotProdVisitor;</w:t>
-      </w:r>
-    </w:p>
-    <w:p>
-      <w:pPr>
-        <w:ind w:left="1440"/>
-      </w:pPr>
-      <w:r>
-        <w:t>This functor class calculates the dot-product of two given columns. See this document and datasci_tester.cc for examples.</w:t>
+        <w:t>struct KthValueVisitor;</w:t>
+      </w:r>
+    </w:p>
+    <w:p>
+      <w:pPr>
+        <w:ind w:left="1440"/>
+      </w:pPr>
+      <w:r>
+        <w:t>This is a “single action visitor”, meaning it is passed the whole data vector in one call and you must use the single_action_visit() interface.</w:t>
+      </w:r>
+    </w:p>
+    <w:p>
+      <w:pPr>
+        <w:ind w:left="1440"/>
+      </w:pPr>
+      <w:r>
+        <w:t>This functor class finds the Kth element in the given column in linear time.</w:t>
+      </w:r>
+    </w:p>
+    <w:p>
+      <w:pPr>
+        <w:ind w:left="2160"/>
+      </w:pPr>
+      <w:r>
+        <w:rPr>
+          <w:i/>
+          <w:iCs/>
+        </w:rPr>
+        <w:t>explicit KthValueVisitor (size_type ke, bool skipnan = true);</w:t>
       </w:r>
     </w:p>
     <w:p>
@@ -33483,7 +32968,7 @@
     </w:p>
     <w:p>
       <w:pPr>
-        <w:divId w:val="945771963"/>
+        <w:divId w:val="1105613671"/>
       </w:pPr>
       <w:r>
         <w:rPr>
@@ -33501,6 +32986,29 @@
     <w:p>
       <w:pPr>
         <w:ind w:left="1440"/>
+        <w:rPr>
+          <w:b/>
+          <w:bCs/>
+          <w:color w:val="C45911"/>
+        </w:rPr>
+      </w:pPr>
+      <w:r>
+        <w:rPr>
+          <w:b/>
+          <w:bCs/>
+          <w:color w:val="C45911"/>
+        </w:rPr>
+        <w:t>template&lt;typename T,</w:t>
+      </w:r>
+    </w:p>
+    <w:p>
+      <w:pPr>
+        <w:ind w:left="1440"/>
+        <w:rPr>
+          <w:b/>
+          <w:bCs/>
+          <w:color w:val="C45911"/>
+        </w:rPr>
       </w:pPr>
       <w:r>
         <w:rPr>
@@ -33509,169 +33017,6 @@
           <w:color w:val="C45911"/>
         </w:rPr>
         <w:lastRenderedPageBreak/>
-        <w:t>template&lt;typename F, typename T, typename I = unsigned long&gt;</w:t>
-      </w:r>
-    </w:p>
-    <w:p>
-      <w:pPr>
-        <w:ind w:left="1440"/>
-      </w:pPr>
-      <w:r>
-        <w:rPr>
-          <w:b/>
-          <w:bCs/>
-          <w:color w:val="C45911"/>
-        </w:rPr>
-        <w:t>struct SimpleRollAdopter;</w:t>
-      </w:r>
-    </w:p>
-    <w:p>
-      <w:pPr>
-        <w:ind w:left="1440"/>
-      </w:pPr>
-      <w:r>
-        <w:t xml:space="preserve">This functor applies functor </w:t>
-      </w:r>
-      <w:r>
-        <w:rPr>
-          <w:i/>
-          <w:iCs/>
-        </w:rPr>
-        <w:t>F</w:t>
-      </w:r>
-      <w:r>
-        <w:t xml:space="preserve"> to the data in a rolling progression. The roll count is given to the constructor of </w:t>
-      </w:r>
-      <w:r>
-        <w:rPr>
-          <w:i/>
-          <w:iCs/>
-        </w:rPr>
-        <w:t>SimpleRollAdoptor</w:t>
-      </w:r>
-      <w:r>
-        <w:t xml:space="preserve">. The result is a vector of </w:t>
-      </w:r>
-      <w:r>
-        <w:rPr>
-          <w:i/>
-          <w:iCs/>
-        </w:rPr>
-        <w:t>F</w:t>
-      </w:r>
-      <w:r>
-        <w:t xml:space="preserve"> results for roll count.</w:t>
-      </w:r>
-    </w:p>
-    <w:p>
-      <w:pPr>
-        <w:ind w:left="2160"/>
-      </w:pPr>
-      <w:r>
-        <w:rPr>
-          <w:i/>
-          <w:iCs/>
-        </w:rPr>
-        <w:t>inline SimpleRollAdopter(F &amp;&amp;functor, size_t roll_count)</w:t>
-      </w:r>
-    </w:p>
-    <w:p>
-      <w:pPr>
-        <w:ind w:left="1440"/>
-      </w:pPr>
-      <w:r>
-        <w:t> </w:t>
-      </w:r>
-    </w:p>
-    <w:p>
-      <w:pPr>
-        <w:ind w:left="1440"/>
-      </w:pPr>
-      <w:r>
-        <w:rPr>
-          <w:i/>
-          <w:iCs/>
-        </w:rPr>
-        <w:t>F</w:t>
-      </w:r>
-      <w:r>
-        <w:t>: Functor type</w:t>
-      </w:r>
-    </w:p>
-    <w:p>
-      <w:pPr>
-        <w:ind w:left="1440"/>
-      </w:pPr>
-      <w:r>
-        <w:rPr>
-          <w:i/>
-          <w:iCs/>
-        </w:rPr>
-        <w:t>T</w:t>
-      </w:r>
-      <w:r>
-        <w:t>: Column</w:t>
-      </w:r>
-      <w:r>
-        <w:t xml:space="preserve"> </w:t>
-      </w:r>
-      <w:r>
-        <w:t>data type</w:t>
-      </w:r>
-    </w:p>
-    <w:p>
-      <w:pPr>
-        <w:divId w:val="2106992932"/>
-      </w:pPr>
-      <w:r>
-        <w:rPr>
-          <w:i/>
-          <w:iCs/>
-        </w:rPr>
-        <w:t>I</w:t>
-      </w:r>
-      <w:r>
-        <w:t>: Index type</w:t>
-      </w:r>
-    </w:p>
-    <w:p>
-      <w:r>
-        <w:t> </w:t>
-      </w:r>
-    </w:p>
-    <w:p>
-      <w:pPr>
-        <w:ind w:left="1440"/>
-        <w:rPr>
-          <w:b/>
-          <w:bCs/>
-          <w:color w:val="C45911"/>
-        </w:rPr>
-      </w:pPr>
-      <w:r>
-        <w:rPr>
-          <w:b/>
-          <w:bCs/>
-          <w:color w:val="C45911"/>
-        </w:rPr>
-        <w:t>template&lt;typename T,</w:t>
-      </w:r>
-    </w:p>
-    <w:p>
-      <w:pPr>
-        <w:ind w:left="1440"/>
-        <w:rPr>
-          <w:b/>
-          <w:bCs/>
-          <w:color w:val="C45911"/>
-        </w:rPr>
-      </w:pPr>
-      <w:r>
-        <w:rPr>
-          <w:b/>
-          <w:bCs/>
-          <w:color w:val="C45911"/>
-        </w:rPr>
         <w:t xml:space="preserve">    typename I = unsigned long,</w:t>
       </w:r>
     </w:p>
@@ -33708,6 +33053,989 @@
           <w:bCs/>
           <w:color w:val="C45911"/>
         </w:rPr>
+        <w:t>struct MedianVisitor;</w:t>
+      </w:r>
+    </w:p>
+    <w:p>
+      <w:pPr>
+        <w:ind w:left="1440"/>
+      </w:pPr>
+      <w:r>
+        <w:t>This is a “single action visitor”, meaning it is passed the whole data vector in one call and you must use the single_action_visit() interface.</w:t>
+      </w:r>
+    </w:p>
+    <w:p>
+      <w:pPr>
+        <w:ind w:left="1440"/>
+      </w:pPr>
+      <w:r>
+        <w:t>This functor class finds the median of the given column, using the above Kth element visitor. It computes in linear time.</w:t>
+      </w:r>
+    </w:p>
+    <w:p>
+      <w:pPr>
+        <w:ind w:left="1440"/>
+      </w:pPr>
+      <w:r>
+        <w:t> </w:t>
+      </w:r>
+    </w:p>
+    <w:p>
+      <w:pPr>
+        <w:ind w:left="1440"/>
+      </w:pPr>
+      <w:r>
+        <w:rPr>
+          <w:i/>
+          <w:iCs/>
+        </w:rPr>
+        <w:t>T</w:t>
+      </w:r>
+      <w:r>
+        <w:t>: Column</w:t>
+      </w:r>
+      <w:r>
+        <w:t xml:space="preserve"> </w:t>
+      </w:r>
+      <w:r>
+        <w:t>data type</w:t>
+      </w:r>
+    </w:p>
+    <w:p>
+      <w:pPr>
+        <w:ind w:left="1440"/>
+      </w:pPr>
+      <w:r>
+        <w:rPr>
+          <w:i/>
+          <w:iCs/>
+        </w:rPr>
+        <w:t>I</w:t>
+      </w:r>
+      <w:r>
+        <w:t>: Index type</w:t>
+      </w:r>
+    </w:p>
+    <w:p>
+      <w:pPr>
+        <w:divId w:val="962346835"/>
+      </w:pPr>
+      <w:r>
+        <w:rPr>
+          <w:i/>
+          <w:iCs/>
+        </w:rPr>
+        <w:t>T must be an arithmetic-enabled type</w:t>
+      </w:r>
+    </w:p>
+    <w:p>
+      <w:r>
+        <w:t> </w:t>
+      </w:r>
+    </w:p>
+    <w:p>
+      <w:pPr>
+        <w:ind w:left="1440"/>
+      </w:pPr>
+      <w:r>
+        <w:rPr>
+          <w:b/>
+          <w:bCs/>
+          <w:color w:val="C45911"/>
+        </w:rPr>
+        <w:t>template&lt;std::size_t N, typename T, typename I = unsigned long&gt;</w:t>
+      </w:r>
+    </w:p>
+    <w:p>
+      <w:pPr>
+        <w:ind w:left="1440"/>
+      </w:pPr>
+      <w:r>
+        <w:rPr>
+          <w:b/>
+          <w:bCs/>
+          <w:color w:val="C45911"/>
+        </w:rPr>
+        <w:t>struct  ModeVisitor;</w:t>
+      </w:r>
+    </w:p>
+    <w:p>
+      <w:pPr>
+        <w:ind w:left="1440"/>
+      </w:pPr>
+      <w:r>
+        <w:t>This is a “single action visitor”, meaning it is passed the whole data vector in one call and you must use the single_action_visit() interface.</w:t>
+      </w:r>
+    </w:p>
+    <w:p>
+      <w:pPr>
+        <w:ind w:left="1440"/>
+      </w:pPr>
+      <w:r>
+        <w:t>This functor class finds the N highest mode (N most repeated values) of the given column.</w:t>
+      </w:r>
+    </w:p>
+    <w:p>
+      <w:pPr>
+        <w:ind w:left="1440"/>
+      </w:pPr>
+      <w:r>
+        <w:t>The result is an array of N items each of this type:</w:t>
+      </w:r>
+    </w:p>
+    <w:p>
+      <w:pPr>
+        <w:ind w:left="1440"/>
+      </w:pPr>
+      <w:r>
+        <w:rPr>
+          <w:i/>
+          <w:iCs/>
+        </w:rPr>
+        <w:t>    struct  DataItem  {</w:t>
+      </w:r>
+    </w:p>
+    <w:p>
+      <w:pPr>
+        <w:ind w:left="1440"/>
+      </w:pPr>
+      <w:r>
+        <w:rPr>
+          <w:i/>
+          <w:iCs/>
+        </w:rPr>
+        <w:t xml:space="preserve">        </w:t>
+      </w:r>
+      <w:r>
+        <w:rPr>
+          <w:i/>
+          <w:iCs/>
+          <w:color w:val="70AD47"/>
+        </w:rPr>
+        <w:t>// Value of the column item</w:t>
+      </w:r>
+    </w:p>
+    <w:p>
+      <w:pPr>
+        <w:ind w:left="1440"/>
+      </w:pPr>
+      <w:r>
+        <w:rPr>
+          <w:i/>
+          <w:iCs/>
+        </w:rPr>
+        <w:t>        value_type                                   value { };</w:t>
+      </w:r>
+    </w:p>
+    <w:p>
+      <w:pPr>
+        <w:ind w:left="1440"/>
+      </w:pPr>
+      <w:r>
+        <w:rPr>
+          <w:i/>
+          <w:iCs/>
+        </w:rPr>
+        <w:t xml:space="preserve">        </w:t>
+      </w:r>
+      <w:r>
+        <w:rPr>
+          <w:i/>
+          <w:iCs/>
+          <w:color w:val="70AD47"/>
+        </w:rPr>
+        <w:t>// List of indices where value occurred</w:t>
+      </w:r>
+    </w:p>
+    <w:p>
+      <w:pPr>
+        <w:ind w:left="1440"/>
+      </w:pPr>
+      <w:r>
+        <w:rPr>
+          <w:i/>
+          <w:iCs/>
+        </w:rPr>
+        <w:t>        std::vector&lt;index_type&gt;            indices { };</w:t>
+      </w:r>
+    </w:p>
+    <w:p>
+      <w:pPr>
+        <w:ind w:left="1440"/>
+      </w:pPr>
+      <w:r>
+        <w:rPr>
+          <w:i/>
+          <w:iCs/>
+          <w:color w:val="70AD47"/>
+        </w:rPr>
+        <w:t>        // Number of times value occurred</w:t>
+      </w:r>
+    </w:p>
+    <w:p>
+      <w:pPr>
+        <w:ind w:left="1440"/>
+      </w:pPr>
+      <w:r>
+        <w:rPr>
+          <w:i/>
+          <w:iCs/>
+        </w:rPr>
+        <w:t>        inline size_type repeat_count() const  { return (indices.size()); }</w:t>
+      </w:r>
+    </w:p>
+    <w:p>
+      <w:pPr>
+        <w:ind w:left="1440"/>
+      </w:pPr>
+      <w:r>
+        <w:rPr>
+          <w:i/>
+          <w:iCs/>
+        </w:rPr>
+        <w:t xml:space="preserve">        </w:t>
+      </w:r>
+      <w:r>
+        <w:rPr>
+          <w:i/>
+          <w:iCs/>
+          <w:color w:val="70AD47"/>
+        </w:rPr>
+        <w:t>// List of column indices where value occurred</w:t>
+      </w:r>
+    </w:p>
+    <w:p>
+      <w:pPr>
+        <w:ind w:left="1440"/>
+      </w:pPr>
+      <w:r>
+        <w:rPr>
+          <w:i/>
+          <w:iCs/>
+        </w:rPr>
+        <w:t>        std::vector&lt;size_type&gt;               value_indices_in_col {  };</w:t>
+      </w:r>
+    </w:p>
+    <w:p>
+      <w:pPr>
+        <w:ind w:left="1440"/>
+      </w:pPr>
+      <w:r>
+        <w:rPr>
+          <w:i/>
+          <w:iCs/>
+        </w:rPr>
+        <w:t>    };</w:t>
+      </w:r>
+    </w:p>
+    <w:p>
+      <w:pPr>
+        <w:ind w:left="1440"/>
+      </w:pPr>
+      <w:r>
+        <w:t> </w:t>
+      </w:r>
+    </w:p>
+    <w:p>
+      <w:pPr>
+        <w:ind w:left="1440"/>
+      </w:pPr>
+      <w:r>
+        <w:rPr>
+          <w:i/>
+          <w:iCs/>
+        </w:rPr>
+        <w:t>N</w:t>
+      </w:r>
+      <w:r>
+        <w:t>: Number of modes to find</w:t>
+      </w:r>
+    </w:p>
+    <w:p>
+      <w:pPr>
+        <w:ind w:left="1440"/>
+      </w:pPr>
+      <w:r>
+        <w:rPr>
+          <w:i/>
+          <w:iCs/>
+        </w:rPr>
+        <w:t>T</w:t>
+      </w:r>
+      <w:r>
+        <w:t>: Column</w:t>
+      </w:r>
+      <w:r>
+        <w:t xml:space="preserve"> </w:t>
+      </w:r>
+      <w:r>
+        <w:t>data type</w:t>
+      </w:r>
+    </w:p>
+    <w:p>
+      <w:pPr>
+        <w:ind w:left="1440"/>
+      </w:pPr>
+      <w:r>
+        <w:rPr>
+          <w:i/>
+          <w:iCs/>
+        </w:rPr>
+        <w:t>I</w:t>
+      </w:r>
+      <w:r>
+        <w:t>: Index type</w:t>
+      </w:r>
+    </w:p>
+    <w:p>
+      <w:pPr>
+        <w:divId w:val="1703632440"/>
+      </w:pPr>
+      <w:r>
+        <w:rPr>
+          <w:i/>
+          <w:iCs/>
+        </w:rPr>
+        <w:t>T must be an arithmetic-enabled type</w:t>
+      </w:r>
+    </w:p>
+    <w:p/>
+    <w:p>
+      <w:pPr>
+        <w:ind w:left="1440"/>
+        <w:rPr>
+          <w:b/>
+          <w:bCs/>
+          <w:color w:val="C45911"/>
+        </w:rPr>
+      </w:pPr>
+      <w:r>
+        <w:rPr>
+          <w:b/>
+          <w:bCs/>
+          <w:color w:val="C45911"/>
+        </w:rPr>
+        <w:t>template&lt;typename T,</w:t>
+      </w:r>
+    </w:p>
+    <w:p>
+      <w:pPr>
+        <w:ind w:left="1440"/>
+        <w:rPr>
+          <w:b/>
+          <w:bCs/>
+          <w:color w:val="C45911"/>
+        </w:rPr>
+      </w:pPr>
+      <w:r>
+        <w:rPr>
+          <w:b/>
+          <w:bCs/>
+          <w:color w:val="C45911"/>
+        </w:rPr>
+        <w:t xml:space="preserve">    typename I = unsigned long,</w:t>
+      </w:r>
+    </w:p>
+    <w:p>
+      <w:pPr>
+        <w:ind w:left="1440"/>
+      </w:pPr>
+      <w:r>
+        <w:rPr>
+          <w:b/>
+          <w:bCs/>
+          <w:color w:val="C45911"/>
+        </w:rPr>
+        <w:t xml:space="preserve">    typename </w:t>
+      </w:r>
+      <w:r>
+        <w:rPr>
+          <w:b/>
+          <w:bCs/>
+          <w:color w:val="C45911"/>
+          <w:sz w:val="22"/>
+          <w:szCs w:val="22"/>
+        </w:rPr>
+        <w:t>= typename std::enable_if&lt;std::is_arithmetic&lt;T&gt;::value, T&gt;::type&gt;</w:t>
+      </w:r>
+    </w:p>
+    <w:p>
+      <w:pPr>
+        <w:ind w:left="1440"/>
+      </w:pPr>
+      <w:r>
+        <w:rPr>
+          <w:b/>
+          <w:bCs/>
+          <w:color w:val="C45911"/>
+        </w:rPr>
+        <w:t>struct ZScoreVisitor;</w:t>
+      </w:r>
+    </w:p>
+    <w:p>
+      <w:pPr>
+        <w:ind w:left="1440"/>
+      </w:pPr>
+      <w:r>
+        <w:t>This is a “single action visitor”, meaning it is passed the whole data vector in one call and you must use the single_action_visit() interface.</w:t>
+      </w:r>
+    </w:p>
+    <w:p>
+      <w:pPr>
+        <w:ind w:left="1440"/>
+      </w:pPr>
+      <w:r>
+        <w:t xml:space="preserve">This functor class calculates the z-score each value in a given column against the same column as the population. Its result is a vector of z-scores. </w:t>
+      </w:r>
+    </w:p>
+    <w:p>
+      <w:pPr>
+        <w:ind w:left="1440"/>
+      </w:pPr>
+      <w:r>
+        <w:t> </w:t>
+      </w:r>
+    </w:p>
+    <w:p>
+      <w:pPr>
+        <w:ind w:left="1440"/>
+      </w:pPr>
+      <w:r>
+        <w:rPr>
+          <w:i/>
+          <w:iCs/>
+        </w:rPr>
+        <w:t>T</w:t>
+      </w:r>
+      <w:r>
+        <w:t>: Column data type</w:t>
+      </w:r>
+    </w:p>
+    <w:p>
+      <w:pPr>
+        <w:ind w:left="1440"/>
+      </w:pPr>
+      <w:r>
+        <w:rPr>
+          <w:i/>
+          <w:iCs/>
+        </w:rPr>
+        <w:t>I</w:t>
+      </w:r>
+      <w:r>
+        <w:t>: Index type</w:t>
+      </w:r>
+    </w:p>
+    <w:p>
+      <w:pPr>
+        <w:ind w:left="1440"/>
+      </w:pPr>
+      <w:r>
+        <w:rPr>
+          <w:i/>
+          <w:iCs/>
+        </w:rPr>
+        <w:lastRenderedPageBreak/>
+        <w:t>T must be an arithmetic-enabled type</w:t>
+      </w:r>
+    </w:p>
+    <w:p/>
+    <w:p>
+      <w:pPr>
+        <w:ind w:left="1440"/>
+        <w:rPr>
+          <w:b/>
+          <w:bCs/>
+          <w:color w:val="C45911"/>
+        </w:rPr>
+      </w:pPr>
+      <w:r>
+        <w:rPr>
+          <w:b/>
+          <w:bCs/>
+          <w:color w:val="C45911"/>
+        </w:rPr>
+        <w:t>template&lt;typename T,</w:t>
+      </w:r>
+    </w:p>
+    <w:p>
+      <w:pPr>
+        <w:ind w:left="1440"/>
+        <w:rPr>
+          <w:b/>
+          <w:bCs/>
+          <w:color w:val="C45911"/>
+        </w:rPr>
+      </w:pPr>
+      <w:r>
+        <w:rPr>
+          <w:b/>
+          <w:bCs/>
+          <w:color w:val="C45911"/>
+        </w:rPr>
+        <w:t xml:space="preserve">    typename I = unsigned long,</w:t>
+      </w:r>
+    </w:p>
+    <w:p>
+      <w:pPr>
+        <w:ind w:left="1440"/>
+      </w:pPr>
+      <w:r>
+        <w:rPr>
+          <w:b/>
+          <w:bCs/>
+          <w:color w:val="C45911"/>
+        </w:rPr>
+        <w:t xml:space="preserve">    typename </w:t>
+      </w:r>
+      <w:r>
+        <w:rPr>
+          <w:b/>
+          <w:bCs/>
+          <w:color w:val="C45911"/>
+          <w:sz w:val="22"/>
+          <w:szCs w:val="22"/>
+        </w:rPr>
+        <w:t>= typename std::enable_if&lt;std::is_arithmetic&lt;T&gt;::value, T&gt;::type&gt;</w:t>
+      </w:r>
+    </w:p>
+    <w:p>
+      <w:pPr>
+        <w:ind w:left="1440"/>
+      </w:pPr>
+      <w:r>
+        <w:rPr>
+          <w:b/>
+          <w:bCs/>
+          <w:color w:val="C45911"/>
+        </w:rPr>
+        <w:t>struct SampleZScoreVisitor;</w:t>
+      </w:r>
+    </w:p>
+    <w:p>
+      <w:pPr>
+        <w:ind w:left="1440"/>
+      </w:pPr>
+      <w:r>
+        <w:t>This is a “single action visitor”, meaning it is passed the whole data vector in one call and you must use the single_action_visit() interface.</w:t>
+      </w:r>
+    </w:p>
+    <w:p>
+      <w:pPr>
+        <w:ind w:left="1440"/>
+      </w:pPr>
+      <w:r>
+        <w:t>This functor class calculates the z-score of a sample against its population. It requires two columns. The first column is taken as population and the seconds column as sample. Its result a single value.</w:t>
+      </w:r>
+    </w:p>
+    <w:p>
+      <w:pPr>
+        <w:ind w:left="1440"/>
+      </w:pPr>
+      <w:r>
+        <w:t> </w:t>
+      </w:r>
+    </w:p>
+    <w:p>
+      <w:pPr>
+        <w:ind w:left="1440"/>
+      </w:pPr>
+      <w:r>
+        <w:rPr>
+          <w:i/>
+          <w:iCs/>
+        </w:rPr>
+        <w:t>T</w:t>
+      </w:r>
+      <w:r>
+        <w:t>: Columns data type</w:t>
+      </w:r>
+    </w:p>
+    <w:p>
+      <w:pPr>
+        <w:ind w:left="1440"/>
+      </w:pPr>
+      <w:r>
+        <w:rPr>
+          <w:i/>
+          <w:iCs/>
+        </w:rPr>
+        <w:t>I</w:t>
+      </w:r>
+      <w:r>
+        <w:t>: Index type</w:t>
+      </w:r>
+    </w:p>
+    <w:p>
+      <w:pPr>
+        <w:pBdr>
+          <w:bottom w:val="single" w:sz="6" w:space="1" w:color="auto"/>
+        </w:pBdr>
+        <w:ind w:left="1440"/>
+        <w:rPr>
+          <w:i/>
+          <w:iCs/>
+        </w:rPr>
+      </w:pPr>
+      <w:r>
+        <w:rPr>
+          <w:i/>
+          <w:iCs/>
+        </w:rPr>
+        <w:t>T must be an arithmetic-enabled type</w:t>
+      </w:r>
+    </w:p>
+    <w:p/>
+    <w:p>
+      <w:pPr>
+        <w:ind w:left="1440"/>
+        <w:rPr>
+          <w:b/>
+          <w:bCs/>
+          <w:color w:val="C45911"/>
+        </w:rPr>
+      </w:pPr>
+      <w:r>
+        <w:rPr>
+          <w:b/>
+          <w:bCs/>
+          <w:color w:val="C45911"/>
+        </w:rPr>
+        <w:t>template&lt;typename T,</w:t>
+      </w:r>
+    </w:p>
+    <w:p>
+      <w:pPr>
+        <w:ind w:left="1440"/>
+        <w:rPr>
+          <w:b/>
+          <w:bCs/>
+          <w:color w:val="C45911"/>
+        </w:rPr>
+      </w:pPr>
+      <w:r>
+        <w:rPr>
+          <w:b/>
+          <w:bCs/>
+          <w:color w:val="C45911"/>
+        </w:rPr>
+        <w:t xml:space="preserve">    typename I = unsigned long,</w:t>
+      </w:r>
+    </w:p>
+    <w:p>
+      <w:pPr>
+        <w:ind w:left="1440"/>
+      </w:pPr>
+      <w:r>
+        <w:rPr>
+          <w:b/>
+          <w:bCs/>
+          <w:color w:val="C45911"/>
+        </w:rPr>
+        <w:t xml:space="preserve">    typename </w:t>
+      </w:r>
+      <w:r>
+        <w:rPr>
+          <w:b/>
+          <w:bCs/>
+          <w:color w:val="C45911"/>
+          <w:sz w:val="22"/>
+          <w:szCs w:val="22"/>
+        </w:rPr>
+        <w:t>= typename std::enable_if&lt;std::is_arithmetic&lt;T&gt;::value, T&gt;::type&gt;</w:t>
+      </w:r>
+    </w:p>
+    <w:p>
+      <w:pPr>
+        <w:ind w:left="1440"/>
+      </w:pPr>
+      <w:r>
+        <w:rPr>
+          <w:b/>
+          <w:bCs/>
+          <w:color w:val="C45911"/>
+        </w:rPr>
+        <w:t>struct DotProdVisitor;</w:t>
+      </w:r>
+    </w:p>
+    <w:p>
+      <w:pPr>
+        <w:ind w:left="1440"/>
+      </w:pPr>
+      <w:r>
+        <w:t>This functor class calculates the dot-product of two given columns. See this document and datasci_tester.cc for examples.</w:t>
+      </w:r>
+    </w:p>
+    <w:p>
+      <w:pPr>
+        <w:ind w:left="1440"/>
+      </w:pPr>
+      <w:r>
+        <w:t> </w:t>
+      </w:r>
+    </w:p>
+    <w:p>
+      <w:pPr>
+        <w:ind w:left="1440"/>
+      </w:pPr>
+      <w:r>
+        <w:rPr>
+          <w:i/>
+          <w:iCs/>
+        </w:rPr>
+        <w:t>T</w:t>
+      </w:r>
+      <w:r>
+        <w:t>: Column</w:t>
+      </w:r>
+      <w:r>
+        <w:t xml:space="preserve"> </w:t>
+      </w:r>
+      <w:r>
+        <w:t>data type</w:t>
+      </w:r>
+    </w:p>
+    <w:p>
+      <w:pPr>
+        <w:ind w:left="1440"/>
+      </w:pPr>
+      <w:r>
+        <w:rPr>
+          <w:i/>
+          <w:iCs/>
+        </w:rPr>
+        <w:t>I</w:t>
+      </w:r>
+      <w:r>
+        <w:t>: Index type</w:t>
+      </w:r>
+    </w:p>
+    <w:p>
+      <w:pPr>
+        <w:divId w:val="945771963"/>
+      </w:pPr>
+      <w:r>
+        <w:rPr>
+          <w:i/>
+          <w:iCs/>
+        </w:rPr>
+        <w:t>T must be an arithmetic-enabled type</w:t>
+      </w:r>
+    </w:p>
+    <w:p>
+      <w:r>
+        <w:t> </w:t>
+      </w:r>
+    </w:p>
+    <w:p>
+      <w:pPr>
+        <w:ind w:left="1440"/>
+      </w:pPr>
+      <w:r>
+        <w:rPr>
+          <w:b/>
+          <w:bCs/>
+          <w:color w:val="C45911"/>
+        </w:rPr>
+        <w:t>template&lt;typename F, typename T, typename I = unsigned long&gt;</w:t>
+      </w:r>
+    </w:p>
+    <w:p>
+      <w:pPr>
+        <w:ind w:left="1440"/>
+      </w:pPr>
+      <w:r>
+        <w:rPr>
+          <w:b/>
+          <w:bCs/>
+          <w:color w:val="C45911"/>
+        </w:rPr>
+        <w:t>struct SimpleRollAdopter;</w:t>
+      </w:r>
+    </w:p>
+    <w:p>
+      <w:pPr>
+        <w:ind w:left="1440"/>
+      </w:pPr>
+      <w:r>
+        <w:t xml:space="preserve">This functor applies functor </w:t>
+      </w:r>
+      <w:r>
+        <w:rPr>
+          <w:i/>
+          <w:iCs/>
+        </w:rPr>
+        <w:t>F</w:t>
+      </w:r>
+      <w:r>
+        <w:t xml:space="preserve"> to the data in a rolling progression. The roll count is given to the constructor of </w:t>
+      </w:r>
+      <w:r>
+        <w:rPr>
+          <w:i/>
+          <w:iCs/>
+        </w:rPr>
+        <w:t>SimpleRollAdoptor</w:t>
+      </w:r>
+      <w:r>
+        <w:t xml:space="preserve">. The result is a vector of </w:t>
+      </w:r>
+      <w:r>
+        <w:rPr>
+          <w:i/>
+          <w:iCs/>
+        </w:rPr>
+        <w:t>F</w:t>
+      </w:r>
+      <w:r>
+        <w:t xml:space="preserve"> results for roll count.</w:t>
+      </w:r>
+    </w:p>
+    <w:p>
+      <w:pPr>
+        <w:ind w:left="2160"/>
+      </w:pPr>
+      <w:r>
+        <w:rPr>
+          <w:i/>
+          <w:iCs/>
+        </w:rPr>
+        <w:t>inline SimpleRollAdopter(F &amp;&amp;functor, size_t roll_count)</w:t>
+      </w:r>
+    </w:p>
+    <w:p>
+      <w:pPr>
+        <w:ind w:left="1440"/>
+      </w:pPr>
+      <w:r>
+        <w:t> </w:t>
+      </w:r>
+    </w:p>
+    <w:p>
+      <w:pPr>
+        <w:ind w:left="1440"/>
+      </w:pPr>
+      <w:r>
+        <w:rPr>
+          <w:i/>
+          <w:iCs/>
+        </w:rPr>
+        <w:t>F</w:t>
+      </w:r>
+      <w:r>
+        <w:t>: Functor type</w:t>
+      </w:r>
+    </w:p>
+    <w:p>
+      <w:pPr>
+        <w:ind w:left="1440"/>
+      </w:pPr>
+      <w:r>
+        <w:rPr>
+          <w:i/>
+          <w:iCs/>
+        </w:rPr>
+        <w:t>T</w:t>
+      </w:r>
+      <w:r>
+        <w:t>: Column</w:t>
+      </w:r>
+      <w:r>
+        <w:t xml:space="preserve"> </w:t>
+      </w:r>
+      <w:r>
+        <w:t>data type</w:t>
+      </w:r>
+    </w:p>
+    <w:p>
+      <w:pPr>
+        <w:divId w:val="2106992932"/>
+      </w:pPr>
+      <w:r>
+        <w:rPr>
+          <w:i/>
+          <w:iCs/>
+        </w:rPr>
+        <w:t>I</w:t>
+      </w:r>
+      <w:r>
+        <w:t>: Index type</w:t>
+      </w:r>
+    </w:p>
+    <w:p>
+      <w:r>
+        <w:t> </w:t>
+      </w:r>
+    </w:p>
+    <w:p>
+      <w:pPr>
+        <w:ind w:left="1440"/>
+        <w:rPr>
+          <w:b/>
+          <w:bCs/>
+          <w:color w:val="C45911"/>
+        </w:rPr>
+      </w:pPr>
+      <w:r>
+        <w:rPr>
+          <w:b/>
+          <w:bCs/>
+          <w:color w:val="C45911"/>
+        </w:rPr>
+        <w:t>template&lt;typename T,</w:t>
+      </w:r>
+    </w:p>
+    <w:p>
+      <w:pPr>
+        <w:ind w:left="1440"/>
+        <w:rPr>
+          <w:b/>
+          <w:bCs/>
+          <w:color w:val="C45911"/>
+        </w:rPr>
+      </w:pPr>
+      <w:r>
+        <w:rPr>
+          <w:b/>
+          <w:bCs/>
+          <w:color w:val="C45911"/>
+        </w:rPr>
+        <w:t xml:space="preserve">    typename I = unsigned long,</w:t>
+      </w:r>
+    </w:p>
+    <w:p>
+      <w:pPr>
+        <w:ind w:left="1440"/>
+      </w:pPr>
+      <w:r>
+        <w:rPr>
+          <w:b/>
+          <w:bCs/>
+          <w:color w:val="C45911"/>
+        </w:rPr>
+        <w:t xml:space="preserve">    typename </w:t>
+      </w:r>
+      <w:r>
+        <w:rPr>
+          <w:b/>
+          <w:bCs/>
+          <w:color w:val="C45911"/>
+          <w:sz w:val="22"/>
+          <w:szCs w:val="22"/>
+        </w:rPr>
+        <w:t>= typename std::enable_if&lt;std::is_arithmetic&lt;T&gt;::value, T&gt;::type&gt;</w:t>
+      </w:r>
+    </w:p>
+    <w:p>
+      <w:pPr>
+        <w:ind w:left="1440"/>
+      </w:pPr>
+      <w:r>
+        <w:rPr>
+          <w:b/>
+          <w:bCs/>
+          <w:color w:val="C45911"/>
+        </w:rPr>
         <w:t>struct StatsVisitor;</w:t>
       </w:r>
     </w:p>
@@ -33736,6 +34064,7 @@
           <w:i/>
           <w:iCs/>
         </w:rPr>
+        <w:lastRenderedPageBreak/>
         <w:t>T</w:t>
       </w:r>
       <w:r>
@@ -38004,10 +38333,10 @@
 <file path=word/numbering.xml><?xml version="1.0" encoding="utf-8"?>
 <w:numbering xmlns:wpc="http://schemas.microsoft.com/office/word/2010/wordprocessingCanvas" xmlns:cx="http://schemas.microsoft.com/office/drawing/2014/chartex" xmlns:cx1="http://schemas.microsoft.com/office/drawing/2015/9/8/chartex" xmlns:cx2="http://schemas.microsoft.com/office/drawing/2015/10/21/chartex" xmlns:cx3="http://schemas.microsoft.com/office/drawing/2016/5/9/chartex" xmlns:cx4="http://schemas.microsoft.com/office/drawing/2016/5/10/chartex" xmlns:cx5="http://schemas.microsoft.com/office/drawing/2016/5/11/chartex" xmlns:cx6="http://schemas.microsoft.com/office/drawing/2016/5/12/chartex" xmlns:cx7="http://schemas.microsoft.com/office/drawing/2016/5/13/chartex" xmlns:cx8="http://schemas.microsoft.com/office/drawing/2016/5/14/chartex" xmlns:mc="http://schemas.openxmlformats.org/markup-compatibility/2006" xmlns:aink="http://schemas.microsoft.com/office/drawing/2016/ink" xmlns:am3d="http://schemas.microsoft.com/office/drawing/2017/model3d" xmlns:o="urn:schemas-microsoft-com:office:office" xmlns:r="http://schemas.openxmlformats.org/officeDocument/2006/relationships" xmlns:m="http://schemas.openxmlformats.org/officeDocument/2006/math" xmlns:v="urn:schemas-microsoft-com:vml" xmlns:wp14="http://schemas.microsoft.com/office/word/2010/wordprocessingDrawing" xmlns:wp="http://schemas.openxmlformats.org/drawingml/2006/wordprocessingDrawing" xmlns:w10="urn:schemas-microsoft-com:office:word" xmlns:w="http://schemas.openxmlformats.org/wordprocessingml/2006/main" xmlns:w14="http://schemas.microsoft.com/office/word/2010/wordml" xmlns:w15="http://schemas.microsoft.com/office/word/2012/wordml" xmlns:w16cid="http://schemas.microsoft.com/office/word/2016/wordml/cid" xmlns:w16se="http://schemas.microsoft.com/office/word/2015/wordml/symex" xmlns:wpg="http://schemas.microsoft.com/office/word/2010/wordprocessingGroup" xmlns:wpi="http://schemas.microsoft.com/office/word/2010/wordprocessingInk" xmlns:wne="http://schemas.microsoft.com/office/word/2006/wordml" xmlns:wps="http://schemas.microsoft.com/office/word/2010/wordprocessingShape" mc:Ignorable="w14 w15 w16se w16cid wp14">
   <w:abstractNum w:abstractNumId="0" w15:restartNumberingAfterBreak="0">
-    <w:nsid w:val="6C647504"/>
+    <w:nsid w:val="2F2563CF"/>
     <w:multiLevelType w:val="hybridMultilevel"/>
-    <w:tmpl w:val="3DB473AC"/>
-    <w:lvl w:ilvl="0" w:tplc="91DAD8B6">
+    <w:tmpl w:val="6DF00C56"/>
+    <w:lvl w:ilvl="0" w:tplc="0409000F">
       <w:start w:val="1"/>
       <w:numFmt w:val="decimal"/>
       <w:lvlText w:val="%1."/>
@@ -38092,7 +38421,99 @@
       </w:pPr>
     </w:lvl>
   </w:abstractNum>
+  <w:abstractNum w:abstractNumId="1" w15:restartNumberingAfterBreak="0">
+    <w:nsid w:val="6C647504"/>
+    <w:multiLevelType w:val="hybridMultilevel"/>
+    <w:tmpl w:val="3DB473AC"/>
+    <w:lvl w:ilvl="0" w:tplc="91DAD8B6">
+      <w:start w:val="1"/>
+      <w:numFmt w:val="decimal"/>
+      <w:lvlText w:val="%1."/>
+      <w:lvlJc w:val="left"/>
+      <w:pPr>
+        <w:ind w:left="1800" w:hanging="360"/>
+      </w:pPr>
+      <w:rPr>
+        <w:rFonts w:hint="default"/>
+      </w:rPr>
+    </w:lvl>
+    <w:lvl w:ilvl="1" w:tplc="04090019" w:tentative="1">
+      <w:start w:val="1"/>
+      <w:numFmt w:val="lowerLetter"/>
+      <w:lvlText w:val="%2."/>
+      <w:lvlJc w:val="left"/>
+      <w:pPr>
+        <w:ind w:left="2520" w:hanging="360"/>
+      </w:pPr>
+    </w:lvl>
+    <w:lvl w:ilvl="2" w:tplc="0409001B" w:tentative="1">
+      <w:start w:val="1"/>
+      <w:numFmt w:val="lowerRoman"/>
+      <w:lvlText w:val="%3."/>
+      <w:lvlJc w:val="right"/>
+      <w:pPr>
+        <w:ind w:left="3240" w:hanging="180"/>
+      </w:pPr>
+    </w:lvl>
+    <w:lvl w:ilvl="3" w:tplc="0409000F" w:tentative="1">
+      <w:start w:val="1"/>
+      <w:numFmt w:val="decimal"/>
+      <w:lvlText w:val="%4."/>
+      <w:lvlJc w:val="left"/>
+      <w:pPr>
+        <w:ind w:left="3960" w:hanging="360"/>
+      </w:pPr>
+    </w:lvl>
+    <w:lvl w:ilvl="4" w:tplc="04090019" w:tentative="1">
+      <w:start w:val="1"/>
+      <w:numFmt w:val="lowerLetter"/>
+      <w:lvlText w:val="%5."/>
+      <w:lvlJc w:val="left"/>
+      <w:pPr>
+        <w:ind w:left="4680" w:hanging="360"/>
+      </w:pPr>
+    </w:lvl>
+    <w:lvl w:ilvl="5" w:tplc="0409001B" w:tentative="1">
+      <w:start w:val="1"/>
+      <w:numFmt w:val="lowerRoman"/>
+      <w:lvlText w:val="%6."/>
+      <w:lvlJc w:val="right"/>
+      <w:pPr>
+        <w:ind w:left="5400" w:hanging="180"/>
+      </w:pPr>
+    </w:lvl>
+    <w:lvl w:ilvl="6" w:tplc="0409000F" w:tentative="1">
+      <w:start w:val="1"/>
+      <w:numFmt w:val="decimal"/>
+      <w:lvlText w:val="%7."/>
+      <w:lvlJc w:val="left"/>
+      <w:pPr>
+        <w:ind w:left="6120" w:hanging="360"/>
+      </w:pPr>
+    </w:lvl>
+    <w:lvl w:ilvl="7" w:tplc="04090019" w:tentative="1">
+      <w:start w:val="1"/>
+      <w:numFmt w:val="lowerLetter"/>
+      <w:lvlText w:val="%8."/>
+      <w:lvlJc w:val="left"/>
+      <w:pPr>
+        <w:ind w:left="6840" w:hanging="360"/>
+      </w:pPr>
+    </w:lvl>
+    <w:lvl w:ilvl="8" w:tplc="0409001B" w:tentative="1">
+      <w:start w:val="1"/>
+      <w:numFmt w:val="lowerRoman"/>
+      <w:lvlText w:val="%9."/>
+      <w:lvlJc w:val="right"/>
+      <w:pPr>
+        <w:ind w:left="7560" w:hanging="180"/>
+      </w:pPr>
+    </w:lvl>
+  </w:abstractNum>
   <w:num w:numId="1">
+    <w:abstractNumId w:val="1"/>
+  </w:num>
+  <w:num w:numId="2">
     <w:abstractNumId w:val="0"/>
   </w:num>
 </w:numbering>

</xml_diff>

<commit_message>
Added exponencial moving stats adoptor for visitors
</commit_message>
<xml_diff>
--- a/docs/DataFrameDoc.docx
+++ b/docs/DataFrameDoc.docx
@@ -9387,6 +9387,7 @@
       <w:pPr>
         <w:ind w:left="720"/>
       </w:pPr>
+      <w:bookmarkStart w:id="0" w:name="_GoBack"/>
       <w:r>
         <w:rPr>
           <w:b/>
@@ -9396,6 +9397,7 @@
         </w:rPr>
         <w:t>Visitors</w:t>
       </w:r>
+      <w:bookmarkEnd w:id="0"/>
       <w:r>
         <w:rPr>
           <w:sz w:val="32"/>
@@ -9469,17 +9471,65 @@
           <w:sz w:val="28"/>
           <w:szCs w:val="28"/>
         </w:rPr>
-        <w:t>DataFrameVisitors.h</w:t>
-      </w:r>
-      <w:r>
-        <w:t>,</w:t>
-      </w:r>
-      <w:r>
-        <w:rPr>
+        <w:t>DataFrame</w:t>
+      </w:r>
+      <w:r>
+        <w:rPr>
+          <w:i/>
+          <w:iCs/>
           <w:sz w:val="28"/>
           <w:szCs w:val="28"/>
         </w:rPr>
+        <w:t>Stats</w:t>
+      </w:r>
+      <w:r>
+        <w:rPr>
+          <w:i/>
+          <w:iCs/>
+          <w:sz w:val="28"/>
+          <w:szCs w:val="28"/>
+        </w:rPr>
+        <w:t>Visitors.h</w:t>
+      </w:r>
+      <w:r>
+        <w:t>,</w:t>
+      </w:r>
+      <w:r>
+        <w:rPr>
+          <w:sz w:val="28"/>
+          <w:szCs w:val="28"/>
+        </w:rPr>
         <w:t xml:space="preserve"> </w:t>
+      </w:r>
+      <w:r>
+        <w:rPr>
+          <w:i/>
+          <w:iCs/>
+          <w:sz w:val="28"/>
+          <w:szCs w:val="28"/>
+        </w:rPr>
+        <w:t>DataFrame</w:t>
+      </w:r>
+      <w:r>
+        <w:rPr>
+          <w:i/>
+          <w:iCs/>
+          <w:sz w:val="28"/>
+          <w:szCs w:val="28"/>
+        </w:rPr>
+        <w:t>ML</w:t>
+      </w:r>
+      <w:r>
+        <w:rPr>
+          <w:i/>
+          <w:iCs/>
+          <w:sz w:val="28"/>
+          <w:szCs w:val="28"/>
+        </w:rPr>
+        <w:t>Visitors.h</w:t>
+      </w:r>
+      <w:r>
+        <w:t xml:space="preserve">, </w:t>
       </w:r>
       <w:r>
         <w:t xml:space="preserve">and </w:t>
@@ -11867,7 +11917,27 @@
           <w:szCs w:val="18"/>
           <w:shd w:val="clear" w:color="auto" w:fill="FFFFFF"/>
         </w:rPr>
-        <w:t>DataFrameVisitors.h file</w:t>
+        <w:t>DataFrame</w:t>
+      </w:r>
+      <w:r>
+        <w:rPr>
+          <w:rFonts w:ascii="Consolas" w:hAnsi="Consolas" w:cs="Consolas"/>
+          <w:color w:val="538135"/>
+          <w:sz w:val="18"/>
+          <w:szCs w:val="18"/>
+          <w:shd w:val="clear" w:color="auto" w:fill="FFFFFF"/>
+        </w:rPr>
+        <w:t>Stats</w:t>
+      </w:r>
+      <w:r>
+        <w:rPr>
+          <w:rFonts w:ascii="Consolas" w:hAnsi="Consolas" w:cs="Consolas"/>
+          <w:color w:val="538135"/>
+          <w:sz w:val="18"/>
+          <w:szCs w:val="18"/>
+          <w:shd w:val="clear" w:color="auto" w:fill="FFFFFF"/>
+        </w:rPr>
+        <w:t>Visitors.h file</w:t>
       </w:r>
     </w:p>
     <w:p>
@@ -26358,8 +26428,6 @@
       <w:r>
         <w:t> </w:t>
       </w:r>
-      <w:bookmarkStart w:id="0" w:name="_GoBack"/>
-      <w:bookmarkEnd w:id="0"/>
     </w:p>
     <w:p>
       <w:pPr>
@@ -26456,69 +26524,39 @@
         <w:ind w:left="1440"/>
       </w:pPr>
       <w:r>
-        <w:t xml:space="preserve">         </w:t>
-      </w:r>
-      <w:r>
-        <w:t xml:space="preserve">  </w:t>
-      </w:r>
-      <w:r>
-        <w:t xml:space="preserve">  memory by OS is unknown to any container object.</w:t>
-      </w:r>
-    </w:p>
-    <w:p>
-      <w:pPr>
-        <w:ind w:left="1440"/>
-      </w:pPr>
-      <w:r>
-        <w:t xml:space="preserve">        </w:t>
-      </w:r>
-      <w:r>
-        <w:t xml:space="preserve">  </w:t>
-      </w:r>
-      <w:r>
-        <w:t xml:space="preserve">   In other words, the actual memory used might be and probably is</w:t>
-      </w:r>
-    </w:p>
-    <w:p>
-      <w:pPr>
-        <w:ind w:left="1440"/>
-      </w:pPr>
-      <w:r>
-        <w:t xml:space="preserve">      </w:t>
-      </w:r>
-      <w:r>
-        <w:t xml:space="preserve">  </w:t>
-      </w:r>
-      <w:r>
-        <w:t xml:space="preserve">     larger than numbers returned by this call.</w:t>
-      </w:r>
-    </w:p>
-    <w:p>
-      <w:pPr>
-        <w:ind w:left="1440"/>
-      </w:pPr>
-      <w:r>
-        <w:t xml:space="preserve">         </w:t>
-      </w:r>
-      <w:r>
-        <w:t xml:space="preserve">  </w:t>
-      </w:r>
-      <w:r>
-        <w:t xml:space="preserve">  Also if a type (T) allocates dynamic memory, it is not included</w:t>
-      </w:r>
-    </w:p>
-    <w:p>
-      <w:pPr>
-        <w:ind w:left="1440"/>
-      </w:pPr>
-      <w:r>
-        <w:t xml:space="preserve">          </w:t>
-      </w:r>
-      <w:r>
-        <w:t xml:space="preserve">  </w:t>
-      </w:r>
-      <w:r>
-        <w:t xml:space="preserve"> in the result</w:t>
+        <w:t xml:space="preserve">             memory by OS is unknown to any container object.</w:t>
+      </w:r>
+    </w:p>
+    <w:p>
+      <w:pPr>
+        <w:ind w:left="1440"/>
+      </w:pPr>
+      <w:r>
+        <w:t xml:space="preserve">             In other words, the actual memory used might be and probably is</w:t>
+      </w:r>
+    </w:p>
+    <w:p>
+      <w:pPr>
+        <w:ind w:left="1440"/>
+      </w:pPr>
+      <w:r>
+        <w:t xml:space="preserve">             larger than numbers returned by this call.</w:t>
+      </w:r>
+    </w:p>
+    <w:p>
+      <w:pPr>
+        <w:ind w:left="1440"/>
+      </w:pPr>
+      <w:r>
+        <w:t xml:space="preserve">             Also if a type (T) allocates dynamic memory, it is not included</w:t>
+      </w:r>
+    </w:p>
+    <w:p>
+      <w:pPr>
+        <w:ind w:left="1440"/>
+      </w:pPr>
+      <w:r>
+        <w:t xml:space="preserve">             in the result</w:t>
       </w:r>
     </w:p>
     <w:p>
@@ -32034,7 +32072,73 @@
           <w:sz w:val="28"/>
           <w:szCs w:val="28"/>
         </w:rPr>
-        <w:t>include/DataFrameVisitors.h</w:t>
+        <w:t>include/DataFrame</w:t>
+      </w:r>
+      <w:r>
+        <w:rPr>
+          <w:i/>
+          <w:iCs/>
+          <w:sz w:val="28"/>
+          <w:szCs w:val="28"/>
+        </w:rPr>
+        <w:t>Stats</w:t>
+      </w:r>
+      <w:r>
+        <w:rPr>
+          <w:i/>
+          <w:iCs/>
+          <w:sz w:val="28"/>
+          <w:szCs w:val="28"/>
+        </w:rPr>
+        <w:t>Visitors.h</w:t>
+      </w:r>
+      <w:r>
+        <w:rPr>
+          <w:i/>
+          <w:iCs/>
+          <w:sz w:val="28"/>
+          <w:szCs w:val="28"/>
+        </w:rPr>
+        <w:t xml:space="preserve"> </w:t>
+      </w:r>
+      <w:r>
+        <w:t>and</w:t>
+      </w:r>
+      <w:r>
+        <w:rPr>
+          <w:i/>
+          <w:iCs/>
+          <w:sz w:val="28"/>
+          <w:szCs w:val="28"/>
+        </w:rPr>
+        <w:t xml:space="preserve"> </w:t>
+      </w:r>
+      <w:r>
+        <w:rPr>
+          <w:i/>
+          <w:iCs/>
+          <w:sz w:val="28"/>
+          <w:szCs w:val="28"/>
+        </w:rPr>
+        <w:t>include/DataFrame</w:t>
+      </w:r>
+      <w:r>
+        <w:rPr>
+          <w:i/>
+          <w:iCs/>
+          <w:sz w:val="28"/>
+          <w:szCs w:val="28"/>
+        </w:rPr>
+        <w:t>ML</w:t>
+      </w:r>
+      <w:r>
+        <w:rPr>
+          <w:i/>
+          <w:iCs/>
+          <w:sz w:val="28"/>
+          <w:szCs w:val="28"/>
+        </w:rPr>
+        <w:t>Visitors.h</w:t>
       </w:r>
       <w:r>
         <w:t xml:space="preserve">. Also see </w:t>

</xml_diff>

<commit_message>
more code for exponential adopter
</commit_message>
<xml_diff>
--- a/docs/DataFrameDoc.docx
+++ b/docs/DataFrameDoc.docx
@@ -83,9 +83,6 @@
             </w:pPr>
             <w:r>
               <w:rPr>
-                <w:b/>
-                <w:bCs/>
-                <w:color w:val="4472C4"/>
                 <w:sz w:val="16"/>
                 <w:szCs w:val="16"/>
               </w:rPr>
@@ -546,10 +543,30 @@
                 <w:b/>
                 <w:bCs/>
                 <w:color w:val="C45911"/>
-                <w:sz w:val="16"/>
-                <w:szCs w:val="16"/>
-              </w:rPr>
-              <w:t>enum class int_dist_policy { }</w:t>
+                <w:sz w:val="15"/>
+                <w:szCs w:val="15"/>
+              </w:rPr>
+              <w:t xml:space="preserve">enum class </w:t>
+            </w:r>
+            <w:r>
+              <w:rPr>
+                <w:b/>
+                <w:bCs/>
+                <w:color w:val="C45911"/>
+                <w:sz w:val="15"/>
+                <w:szCs w:val="15"/>
+              </w:rPr>
+              <w:t>exponential_decay_spec</w:t>
+            </w:r>
+            <w:r>
+              <w:rPr>
+                <w:b/>
+                <w:bCs/>
+                <w:color w:val="C45911"/>
+                <w:sz w:val="15"/>
+                <w:szCs w:val="15"/>
+              </w:rPr>
+              <w:t xml:space="preserve"> { }</w:t>
             </w:r>
           </w:p>
         </w:tc>
@@ -695,7 +712,7 @@
                 <w:sz w:val="16"/>
                 <w:szCs w:val="16"/>
               </w:rPr>
-              <w:t>enum class io_format {  }</w:t>
+              <w:t>enum class int_dist_policy { }</w:t>
             </w:r>
           </w:p>
         </w:tc>
@@ -841,7 +858,7 @@
                 <w:sz w:val="16"/>
                 <w:szCs w:val="16"/>
               </w:rPr>
-              <w:t>enum class join_policy {  }</w:t>
+              <w:t>enum class io_format {  }</w:t>
             </w:r>
           </w:p>
         </w:tc>
@@ -987,7 +1004,7 @@
                 <w:sz w:val="16"/>
                 <w:szCs w:val="16"/>
               </w:rPr>
-              <w:t>enum class nan_policy {  }</w:t>
+              <w:t>enum class join_policy {  }</w:t>
             </w:r>
           </w:p>
         </w:tc>
@@ -1133,7 +1150,7 @@
                 <w:sz w:val="16"/>
                 <w:szCs w:val="16"/>
               </w:rPr>
-              <w:t>enum class random_policy { }</w:t>
+              <w:t>enum class nan_policy {  }</w:t>
             </w:r>
           </w:p>
         </w:tc>
@@ -1279,7 +1296,7 @@
                 <w:sz w:val="16"/>
                 <w:szCs w:val="16"/>
               </w:rPr>
-              <w:t>enum class return_policy {  }</w:t>
+              <w:t>enum class random_policy { }</w:t>
             </w:r>
           </w:p>
         </w:tc>
@@ -1425,7 +1442,7 @@
                 <w:sz w:val="16"/>
                 <w:szCs w:val="16"/>
               </w:rPr>
-              <w:t>enum class shift_policy {  }</w:t>
+              <w:t>enum class return_policy {  }</w:t>
             </w:r>
           </w:p>
         </w:tc>
@@ -1571,27 +1588,7 @@
                 <w:sz w:val="16"/>
                 <w:szCs w:val="16"/>
               </w:rPr>
-              <w:t>enum class sort_</w:t>
-            </w:r>
-            <w:r>
-              <w:rPr>
-                <w:b/>
-                <w:bCs/>
-                <w:color w:val="C45911"/>
-                <w:sz w:val="16"/>
-                <w:szCs w:val="16"/>
-              </w:rPr>
-              <w:t>spec</w:t>
-            </w:r>
-            <w:r>
-              <w:rPr>
-                <w:b/>
-                <w:bCs/>
-                <w:color w:val="C45911"/>
-                <w:sz w:val="16"/>
-                <w:szCs w:val="16"/>
-              </w:rPr>
-              <w:t xml:space="preserve"> {  }</w:t>
+              <w:t>enum class shift_policy {  }</w:t>
             </w:r>
           </w:p>
         </w:tc>
@@ -1737,7 +1734,27 @@
                 <w:sz w:val="16"/>
                 <w:szCs w:val="16"/>
               </w:rPr>
-              <w:t>enum class sort_state {  }</w:t>
+              <w:t>enum class sort_</w:t>
+            </w:r>
+            <w:r>
+              <w:rPr>
+                <w:b/>
+                <w:bCs/>
+                <w:color w:val="C45911"/>
+                <w:sz w:val="16"/>
+                <w:szCs w:val="16"/>
+              </w:rPr>
+              <w:t>spec</w:t>
+            </w:r>
+            <w:r>
+              <w:rPr>
+                <w:b/>
+                <w:bCs/>
+                <w:color w:val="C45911"/>
+                <w:sz w:val="16"/>
+                <w:szCs w:val="16"/>
+              </w:rPr>
+              <w:t xml:space="preserve"> {  }</w:t>
             </w:r>
           </w:p>
         </w:tc>
@@ -1773,7 +1790,27 @@
                 <w:sz w:val="16"/>
                 <w:szCs w:val="16"/>
               </w:rPr>
-              <w:t>struct GroupbySum {  }</w:t>
+              <w:t xml:space="preserve">struct </w:t>
+            </w:r>
+            <w:r>
+              <w:rPr>
+                <w:b/>
+                <w:bCs/>
+                <w:color w:val="C45911"/>
+                <w:sz w:val="16"/>
+                <w:szCs w:val="16"/>
+              </w:rPr>
+              <w:t>ExponentialRollAdopter</w:t>
+            </w:r>
+            <w:r>
+              <w:rPr>
+                <w:b/>
+                <w:bCs/>
+                <w:color w:val="C45911"/>
+                <w:sz w:val="16"/>
+                <w:szCs w:val="16"/>
+              </w:rPr>
+              <w:t xml:space="preserve"> {  }</w:t>
             </w:r>
           </w:p>
         </w:tc>
@@ -1903,7 +1940,7 @@
                 <w:sz w:val="16"/>
                 <w:szCs w:val="16"/>
               </w:rPr>
-              <w:t>enum class time_frequency {  }</w:t>
+              <w:t>enum class sort_state {  }</w:t>
             </w:r>
           </w:p>
         </w:tc>
@@ -1927,42 +1964,19 @@
           <w:p>
             <w:pPr>
               <w:rPr>
+                <w:sz w:val="16"/>
+                <w:szCs w:val="16"/>
+              </w:rPr>
+            </w:pPr>
+            <w:r>
+              <w:rPr>
                 <w:b/>
                 <w:bCs/>
                 <w:color w:val="C45911"/>
                 <w:sz w:val="16"/>
                 <w:szCs w:val="16"/>
               </w:rPr>
-            </w:pPr>
-            <w:r>
-              <w:rPr>
-                <w:b/>
-                <w:bCs/>
-                <w:color w:val="C45911"/>
-                <w:sz w:val="16"/>
-                <w:szCs w:val="16"/>
-              </w:rPr>
-              <w:t xml:space="preserve">struct </w:t>
-            </w:r>
-            <w:r>
-              <w:rPr>
-                <w:b/>
-                <w:bCs/>
-                <w:color w:val="C45911"/>
-                <w:sz w:val="16"/>
-                <w:szCs w:val="16"/>
-              </w:rPr>
-              <w:t>KMeansVisitor</w:t>
-            </w:r>
-            <w:r>
-              <w:rPr>
-                <w:b/>
-                <w:bCs/>
-                <w:color w:val="C45911"/>
-                <w:sz w:val="16"/>
-                <w:szCs w:val="16"/>
-              </w:rPr>
-              <w:t xml:space="preserve"> {  }</w:t>
+              <w:t>struct GroupbySum {  }</w:t>
             </w:r>
           </w:p>
         </w:tc>
@@ -2092,7 +2106,7 @@
                 <w:sz w:val="16"/>
                 <w:szCs w:val="16"/>
               </w:rPr>
-              <w:t>struct BadRange {  }</w:t>
+              <w:t>enum class time_frequency {  }</w:t>
             </w:r>
           </w:p>
         </w:tc>
@@ -2116,19 +2130,42 @@
           <w:p>
             <w:pPr>
               <w:rPr>
-                <w:sz w:val="16"/>
-                <w:szCs w:val="16"/>
-              </w:rPr>
-            </w:pPr>
-            <w:r>
-              <w:rPr>
                 <w:b/>
                 <w:bCs/>
                 <w:color w:val="C45911"/>
                 <w:sz w:val="16"/>
                 <w:szCs w:val="16"/>
               </w:rPr>
-              <w:t>struct KthValueVisitor {  }</w:t>
+            </w:pPr>
+            <w:r>
+              <w:rPr>
+                <w:b/>
+                <w:bCs/>
+                <w:color w:val="C45911"/>
+                <w:sz w:val="16"/>
+                <w:szCs w:val="16"/>
+              </w:rPr>
+              <w:t xml:space="preserve">struct </w:t>
+            </w:r>
+            <w:r>
+              <w:rPr>
+                <w:b/>
+                <w:bCs/>
+                <w:color w:val="C45911"/>
+                <w:sz w:val="16"/>
+                <w:szCs w:val="16"/>
+              </w:rPr>
+              <w:t>KMeansVisitor</w:t>
+            </w:r>
+            <w:r>
+              <w:rPr>
+                <w:b/>
+                <w:bCs/>
+                <w:color w:val="C45911"/>
+                <w:sz w:val="16"/>
+                <w:szCs w:val="16"/>
+              </w:rPr>
+              <w:t xml:space="preserve"> {  }</w:t>
             </w:r>
           </w:p>
         </w:tc>
@@ -2238,7 +2275,7 @@
                 <w:sz w:val="16"/>
                 <w:szCs w:val="16"/>
               </w:rPr>
-              <w:t>struct ColNotFound {  }</w:t>
+              <w:t>struct BadRange {  }</w:t>
             </w:r>
           </w:p>
         </w:tc>
@@ -2274,7 +2311,7 @@
                 <w:sz w:val="16"/>
                 <w:szCs w:val="16"/>
               </w:rPr>
-              <w:t>struct MaxVisitor {  }</w:t>
+              <w:t>struct KthValueVisitor {  }</w:t>
             </w:r>
           </w:p>
         </w:tc>
@@ -2384,7 +2421,7 @@
                 <w:sz w:val="16"/>
                 <w:szCs w:val="16"/>
               </w:rPr>
-              <w:t>struct DataFrameError {  }</w:t>
+              <w:t>struct ColNotFound {  }</w:t>
             </w:r>
           </w:p>
         </w:tc>
@@ -2420,7 +2457,7 @@
                 <w:sz w:val="16"/>
                 <w:szCs w:val="16"/>
               </w:rPr>
-              <w:t>struct MeanVisitor {  }</w:t>
+              <w:t>struct MaxVisitor {  }</w:t>
             </w:r>
           </w:p>
         </w:tc>
@@ -2530,7 +2567,7 @@
                 <w:sz w:val="16"/>
                 <w:szCs w:val="16"/>
               </w:rPr>
-              <w:t>struct InconsistentData {  }</w:t>
+              <w:t>struct DataFrameError {  }</w:t>
             </w:r>
           </w:p>
         </w:tc>
@@ -2566,7 +2603,7 @@
                 <w:sz w:val="16"/>
                 <w:szCs w:val="16"/>
               </w:rPr>
-              <w:t>struct MedianVisitor {  }</w:t>
+              <w:t>struct MeanVisitor {  }</w:t>
             </w:r>
           </w:p>
         </w:tc>
@@ -2696,7 +2733,7 @@
                 <w:sz w:val="16"/>
                 <w:szCs w:val="16"/>
               </w:rPr>
-              <w:t>struct Index2D {  }</w:t>
+              <w:t>struct InconsistentData {  }</w:t>
             </w:r>
           </w:p>
         </w:tc>
@@ -2732,7 +2769,7 @@
                 <w:sz w:val="16"/>
                 <w:szCs w:val="16"/>
               </w:rPr>
-              <w:t>struct MinVisitor {  }</w:t>
+              <w:t>struct MedianVisitor {  }</w:t>
             </w:r>
           </w:p>
         </w:tc>
@@ -2842,27 +2879,7 @@
                 <w:sz w:val="16"/>
                 <w:szCs w:val="16"/>
               </w:rPr>
-              <w:t xml:space="preserve">struct </w:t>
-            </w:r>
-            <w:r>
-              <w:rPr>
-                <w:b/>
-                <w:bCs/>
-                <w:color w:val="C45911"/>
-                <w:sz w:val="16"/>
-                <w:szCs w:val="16"/>
-              </w:rPr>
-              <w:t>MemUsage</w:t>
-            </w:r>
-            <w:r>
-              <w:rPr>
-                <w:b/>
-                <w:bCs/>
-                <w:color w:val="C45911"/>
-                <w:sz w:val="16"/>
-                <w:szCs w:val="16"/>
-              </w:rPr>
-              <w:t xml:space="preserve"> {  }</w:t>
+              <w:t>struct Index2D {  }</w:t>
             </w:r>
           </w:p>
         </w:tc>
@@ -2898,7 +2915,7 @@
                 <w:sz w:val="16"/>
                 <w:szCs w:val="16"/>
               </w:rPr>
-              <w:t>struct ModeVisitor {  }</w:t>
+              <w:t>struct MinVisitor {  }</w:t>
             </w:r>
           </w:p>
         </w:tc>
@@ -3028,7 +3045,27 @@
                 <w:sz w:val="16"/>
                 <w:szCs w:val="16"/>
               </w:rPr>
-              <w:t>struct NotFeasible {  }</w:t>
+              <w:t xml:space="preserve">struct </w:t>
+            </w:r>
+            <w:r>
+              <w:rPr>
+                <w:b/>
+                <w:bCs/>
+                <w:color w:val="C45911"/>
+                <w:sz w:val="16"/>
+                <w:szCs w:val="16"/>
+              </w:rPr>
+              <w:t>MemUsage</w:t>
+            </w:r>
+            <w:r>
+              <w:rPr>
+                <w:b/>
+                <w:bCs/>
+                <w:color w:val="C45911"/>
+                <w:sz w:val="16"/>
+                <w:szCs w:val="16"/>
+              </w:rPr>
+              <w:t xml:space="preserve"> {  }</w:t>
             </w:r>
           </w:p>
         </w:tc>
@@ -3064,7 +3101,7 @@
                 <w:sz w:val="16"/>
                 <w:szCs w:val="16"/>
               </w:rPr>
-              <w:t>struct NLargestVisitor {  }</w:t>
+              <w:t>struct ModeVisitor {  }</w:t>
             </w:r>
           </w:p>
         </w:tc>
@@ -3194,7 +3231,7 @@
                 <w:sz w:val="16"/>
                 <w:szCs w:val="16"/>
               </w:rPr>
-              <w:t>struct NotImplemented {  }</w:t>
+              <w:t>struct NotFeasible {  }</w:t>
             </w:r>
           </w:p>
         </w:tc>
@@ -3230,7 +3267,7 @@
                 <w:sz w:val="16"/>
                 <w:szCs w:val="16"/>
               </w:rPr>
-              <w:t>struct NSmallestVisitor {  }</w:t>
+              <w:t>struct NLargestVisitor {  }</w:t>
             </w:r>
           </w:p>
         </w:tc>
@@ -3340,7 +3377,7 @@
                 <w:sz w:val="16"/>
                 <w:szCs w:val="16"/>
               </w:rPr>
-              <w:t> </w:t>
+              <w:t>struct NotImplemented {  }</w:t>
             </w:r>
           </w:p>
         </w:tc>
@@ -3376,7 +3413,7 @@
                 <w:sz w:val="16"/>
                 <w:szCs w:val="16"/>
               </w:rPr>
-              <w:t>struct ProdVisitor {  }</w:t>
+              <w:t>struct NSmallestVisitor {  }</w:t>
             </w:r>
           </w:p>
         </w:tc>
@@ -3522,7 +3559,7 @@
                 <w:sz w:val="16"/>
                 <w:szCs w:val="16"/>
               </w:rPr>
-              <w:t>struct ReturnVisitor {  }</w:t>
+              <w:t>struct ProdVisitor {  }</w:t>
             </w:r>
           </w:p>
         </w:tc>
@@ -3668,27 +3705,7 @@
                 <w:sz w:val="16"/>
                 <w:szCs w:val="16"/>
               </w:rPr>
-              <w:t xml:space="preserve">struct </w:t>
-            </w:r>
-            <w:r>
-              <w:rPr>
-                <w:b/>
-                <w:bCs/>
-                <w:color w:val="C45911"/>
-                <w:sz w:val="16"/>
-                <w:szCs w:val="16"/>
-              </w:rPr>
-              <w:t>SampleZScoreVisitor</w:t>
-            </w:r>
-            <w:r>
-              <w:rPr>
-                <w:b/>
-                <w:bCs/>
-                <w:color w:val="C45911"/>
-                <w:sz w:val="16"/>
-                <w:szCs w:val="16"/>
-              </w:rPr>
-              <w:t xml:space="preserve"> {  }</w:t>
+              <w:t>struct ReturnVisitor {  }</w:t>
             </w:r>
           </w:p>
         </w:tc>
@@ -3834,7 +3851,27 @@
                 <w:sz w:val="16"/>
                 <w:szCs w:val="16"/>
               </w:rPr>
-              <w:t>struct SimpleRollAdopter {  }</w:t>
+              <w:t xml:space="preserve">struct </w:t>
+            </w:r>
+            <w:r>
+              <w:rPr>
+                <w:b/>
+                <w:bCs/>
+                <w:color w:val="C45911"/>
+                <w:sz w:val="16"/>
+                <w:szCs w:val="16"/>
+              </w:rPr>
+              <w:t>SampleZScoreVisitor</w:t>
+            </w:r>
+            <w:r>
+              <w:rPr>
+                <w:b/>
+                <w:bCs/>
+                <w:color w:val="C45911"/>
+                <w:sz w:val="16"/>
+                <w:szCs w:val="16"/>
+              </w:rPr>
+              <w:t xml:space="preserve"> {  }</w:t>
             </w:r>
           </w:p>
         </w:tc>
@@ -3980,7 +4017,7 @@
                 <w:sz w:val="16"/>
                 <w:szCs w:val="16"/>
               </w:rPr>
-              <w:t>struct SLRegressionVisitor  {  }</w:t>
+              <w:t>struct SimpleRollAdopter {  }</w:t>
             </w:r>
           </w:p>
         </w:tc>
@@ -4146,7 +4183,7 @@
                 <w:sz w:val="16"/>
                 <w:szCs w:val="16"/>
               </w:rPr>
-              <w:t>struct StatsVisitor  {  }</w:t>
+              <w:t>struct SLRegressionVisitor  {  }</w:t>
             </w:r>
           </w:p>
         </w:tc>
@@ -4292,7 +4329,7 @@
                 <w:sz w:val="16"/>
                 <w:szCs w:val="16"/>
               </w:rPr>
-              <w:t>struct StdVisitor   {  }</w:t>
+              <w:t>struct StatsVisitor  {  }</w:t>
             </w:r>
           </w:p>
         </w:tc>
@@ -4438,7 +4475,7 @@
                 <w:sz w:val="16"/>
                 <w:szCs w:val="16"/>
               </w:rPr>
-              <w:t>struct SumVisitor {  }</w:t>
+              <w:t>struct StdVisitor   {  }</w:t>
             </w:r>
           </w:p>
         </w:tc>
@@ -4584,7 +4621,7 @@
                 <w:sz w:val="16"/>
                 <w:szCs w:val="16"/>
               </w:rPr>
-              <w:t>struct TrackingErrorVisitor {  }</w:t>
+              <w:t>struct SumVisitor {  }</w:t>
             </w:r>
           </w:p>
         </w:tc>
@@ -4730,7 +4767,7 @@
                 <w:sz w:val="16"/>
                 <w:szCs w:val="16"/>
               </w:rPr>
-              <w:t xml:space="preserve">struct ZScoreVisitor {  } </w:t>
+              <w:t>struct TrackingErrorVisitor {  }</w:t>
             </w:r>
           </w:p>
         </w:tc>
@@ -4876,7 +4913,7 @@
                 <w:sz w:val="16"/>
                 <w:szCs w:val="16"/>
               </w:rPr>
-              <w:t> </w:t>
+              <w:t xml:space="preserve">struct ZScoreVisitor {  } </w:t>
             </w:r>
           </w:p>
         </w:tc>
@@ -9387,7 +9424,6 @@
       <w:pPr>
         <w:ind w:left="720"/>
       </w:pPr>
-      <w:bookmarkStart w:id="0" w:name="_GoBack"/>
       <w:r>
         <w:rPr>
           <w:b/>
@@ -9397,7 +9433,6 @@
         </w:rPr>
         <w:t>Visitors</w:t>
       </w:r>
-      <w:bookmarkEnd w:id="0"/>
       <w:r>
         <w:rPr>
           <w:sz w:val="32"/>
@@ -9508,25 +9543,7 @@
           <w:sz w:val="28"/>
           <w:szCs w:val="28"/>
         </w:rPr>
-        <w:t>DataFrame</w:t>
-      </w:r>
-      <w:r>
-        <w:rPr>
-          <w:i/>
-          <w:iCs/>
-          <w:sz w:val="28"/>
-          <w:szCs w:val="28"/>
-        </w:rPr>
-        <w:t>ML</w:t>
-      </w:r>
-      <w:r>
-        <w:rPr>
-          <w:i/>
-          <w:iCs/>
-          <w:sz w:val="28"/>
-          <w:szCs w:val="28"/>
-        </w:rPr>
-        <w:t>Visitors.h</w:t>
+        <w:t>DataFrameMLVisitors.h</w:t>
       </w:r>
       <w:r>
         <w:t xml:space="preserve">, </w:t>
@@ -15620,6 +15637,271 @@
     <w:p>
       <w:pPr>
         <w:ind w:left="1440"/>
+        <w:rPr>
+          <w:b/>
+          <w:bCs/>
+          <w:color w:val="C45911"/>
+        </w:rPr>
+      </w:pPr>
+      <w:r>
+        <w:rPr>
+          <w:b/>
+          <w:bCs/>
+          <w:color w:val="C45911"/>
+        </w:rPr>
+        <w:t>enum class exponential_decay_spec : unsigned char  {</w:t>
+      </w:r>
+    </w:p>
+    <w:p>
+      <w:pPr>
+        <w:ind w:left="1440"/>
+        <w:rPr>
+          <w:b/>
+          <w:bCs/>
+          <w:color w:val="C45911"/>
+        </w:rPr>
+      </w:pPr>
+      <w:r>
+        <w:rPr>
+          <w:b/>
+          <w:bCs/>
+          <w:color w:val="C45911"/>
+        </w:rPr>
+        <w:t xml:space="preserve">    center_of_gravity = 1,</w:t>
+      </w:r>
+      <w:r>
+        <w:rPr>
+          <w:b/>
+          <w:bCs/>
+          <w:color w:val="C45911"/>
+        </w:rPr>
+        <w:tab/>
+      </w:r>
+      <w:r>
+        <w:rPr>
+          <w:b/>
+          <w:bCs/>
+          <w:color w:val="70AD47" w:themeColor="accent6"/>
+        </w:rPr>
+        <w:t>// decay = 1 / (1 + value), for value &gt;= 0</w:t>
+      </w:r>
+    </w:p>
+    <w:p>
+      <w:pPr>
+        <w:ind w:left="1440"/>
+        <w:rPr>
+          <w:b/>
+          <w:bCs/>
+          <w:color w:val="C45911"/>
+        </w:rPr>
+      </w:pPr>
+      <w:r>
+        <w:rPr>
+          <w:b/>
+          <w:bCs/>
+          <w:color w:val="C45911"/>
+        </w:rPr>
+        <w:t xml:space="preserve">    span = 2, </w:t>
+      </w:r>
+      <w:r>
+        <w:rPr>
+          <w:b/>
+          <w:bCs/>
+          <w:color w:val="C45911"/>
+        </w:rPr>
+        <w:tab/>
+      </w:r>
+      <w:r>
+        <w:rPr>
+          <w:b/>
+          <w:bCs/>
+          <w:color w:val="C45911"/>
+        </w:rPr>
+        <w:tab/>
+      </w:r>
+      <w:r>
+        <w:rPr>
+          <w:b/>
+          <w:bCs/>
+          <w:color w:val="C45911"/>
+        </w:rPr>
+        <w:tab/>
+      </w:r>
+      <w:r>
+        <w:rPr>
+          <w:b/>
+          <w:bCs/>
+          <w:color w:val="70AD47" w:themeColor="accent6"/>
+        </w:rPr>
+        <w:t>// decay = 2 / (1 + value), for value &gt;= 1</w:t>
+      </w:r>
+    </w:p>
+    <w:p>
+      <w:pPr>
+        <w:ind w:left="1440"/>
+        <w:rPr>
+          <w:b/>
+          <w:bCs/>
+          <w:color w:val="C45911"/>
+        </w:rPr>
+      </w:pPr>
+      <w:r>
+        <w:rPr>
+          <w:b/>
+          <w:bCs/>
+          <w:color w:val="C45911"/>
+        </w:rPr>
+        <w:t xml:space="preserve">    halflife = 3,</w:t>
+      </w:r>
+      <w:r>
+        <w:rPr>
+          <w:b/>
+          <w:bCs/>
+          <w:color w:val="C45911"/>
+        </w:rPr>
+        <w:tab/>
+      </w:r>
+      <w:r>
+        <w:rPr>
+          <w:b/>
+          <w:bCs/>
+          <w:color w:val="C45911"/>
+        </w:rPr>
+        <w:tab/>
+      </w:r>
+      <w:r>
+        <w:rPr>
+          <w:b/>
+          <w:bCs/>
+          <w:color w:val="C45911"/>
+        </w:rPr>
+        <w:tab/>
+      </w:r>
+      <w:r>
+        <w:rPr>
+          <w:b/>
+          <w:bCs/>
+          <w:color w:val="70AD47" w:themeColor="accent6"/>
+        </w:rPr>
+        <w:t>// decay = 1 − exp(log(0.5) / value), for value &gt; 0</w:t>
+      </w:r>
+    </w:p>
+    <w:p>
+      <w:pPr>
+        <w:ind w:left="1440"/>
+        <w:rPr>
+          <w:b/>
+          <w:bCs/>
+          <w:color w:val="C45911"/>
+        </w:rPr>
+      </w:pPr>
+      <w:r>
+        <w:rPr>
+          <w:b/>
+          <w:bCs/>
+          <w:color w:val="C45911"/>
+        </w:rPr>
+        <w:t xml:space="preserve">    fixed = 4,</w:t>
+      </w:r>
+      <w:r>
+        <w:rPr>
+          <w:b/>
+          <w:bCs/>
+          <w:color w:val="C45911"/>
+        </w:rPr>
+        <w:tab/>
+      </w:r>
+      <w:r>
+        <w:rPr>
+          <w:b/>
+          <w:bCs/>
+          <w:color w:val="C45911"/>
+        </w:rPr>
+        <w:tab/>
+      </w:r>
+      <w:r>
+        <w:rPr>
+          <w:b/>
+          <w:bCs/>
+          <w:color w:val="C45911"/>
+        </w:rPr>
+        <w:tab/>
+      </w:r>
+      <w:r>
+        <w:rPr>
+          <w:b/>
+          <w:bCs/>
+          <w:color w:val="70AD47" w:themeColor="accent6"/>
+        </w:rPr>
+        <w:t>// d</w:t>
+      </w:r>
+      <w:r>
+        <w:rPr>
+          <w:b/>
+          <w:bCs/>
+          <w:color w:val="70AD47" w:themeColor="accent6"/>
+        </w:rPr>
+        <w:t>e</w:t>
+      </w:r>
+      <w:r>
+        <w:rPr>
+          <w:b/>
+          <w:bCs/>
+          <w:color w:val="70AD47" w:themeColor="accent6"/>
+        </w:rPr>
+        <w:t>cay = value,</w:t>
+      </w:r>
+      <w:r>
+        <w:rPr>
+          <w:b/>
+          <w:bCs/>
+          <w:color w:val="70AD47" w:themeColor="accent6"/>
+        </w:rPr>
+        <w:t xml:space="preserve"> </w:t>
+      </w:r>
+      <w:r>
+        <w:rPr>
+          <w:b/>
+          <w:bCs/>
+          <w:color w:val="70AD47" w:themeColor="accent6"/>
+        </w:rPr>
+        <w:t>for 0 &lt; value &lt;= 1</w:t>
+      </w:r>
+    </w:p>
+    <w:p>
+      <w:pPr>
+        <w:ind w:left="1440"/>
+      </w:pPr>
+      <w:r>
+        <w:rPr>
+          <w:b/>
+          <w:bCs/>
+          <w:color w:val="C45911"/>
+        </w:rPr>
+        <w:t>};</w:t>
+      </w:r>
+    </w:p>
+    <w:p>
+      <w:pPr>
+        <w:pBdr>
+          <w:bottom w:val="single" w:sz="6" w:space="1" w:color="auto"/>
+        </w:pBdr>
+        <w:ind w:left="1440"/>
+      </w:pPr>
+      <w:r>
+        <w:t xml:space="preserve">This spec determines how an exponentially moving stat decays. It is used as a parameter to the </w:t>
+      </w:r>
+      <w:r>
+        <w:t>ExponentialRollAdopter</w:t>
+      </w:r>
+      <w:r>
+        <w:t xml:space="preserve"> adopter constructor. Based on this spec, the value parameter is converted to decay.</w:t>
+      </w:r>
+    </w:p>
+    <w:p/>
+    <w:p>
+      <w:pPr>
+        <w:ind w:left="1440"/>
       </w:pPr>
       <w:r>
         <w:rPr>
@@ -15666,6 +15948,7 @@
           <w:bCs/>
           <w:color w:val="C45911"/>
         </w:rPr>
+        <w:lastRenderedPageBreak/>
         <w:t xml:space="preserve">    hdf5 = 3,      </w:t>
       </w:r>
       <w:r>
@@ -15805,7 +16088,6 @@
           <w:b/>
           <w:bCs/>
         </w:rPr>
-        <w:lastRenderedPageBreak/>
         <w:t> </w:t>
       </w:r>
     </w:p>
@@ -16336,6 +16618,7 @@
         <w:divId w:val="253784614"/>
       </w:pPr>
       <w:r>
+        <w:lastRenderedPageBreak/>
         <w:t>specifying a fraction of rows to select</w:t>
       </w:r>
     </w:p>
@@ -16474,34 +16757,504 @@
           <w:bCs/>
           <w:color w:val="70AD47"/>
         </w:rPr>
+        <w:t>    // same random numbers each time. -1 means do not use a seed,</w:t>
+      </w:r>
+    </w:p>
+    <w:p>
+      <w:pPr>
+        <w:ind w:left="1440"/>
+      </w:pPr>
+      <w:r>
+        <w:rPr>
+          <w:b/>
+          <w:bCs/>
+          <w:color w:val="70AD47"/>
+        </w:rPr>
+        <w:t>    // so each generation will be different.</w:t>
+      </w:r>
+    </w:p>
+    <w:p>
+      <w:pPr>
+        <w:ind w:left="1440"/>
+      </w:pPr>
+      <w:r>
+        <w:rPr>
+          <w:b/>
+          <w:bCs/>
+          <w:color w:val="C45911"/>
+        </w:rPr>
+        <w:t>    unsigned int                       seed { (unsigned int)  -1 };</w:t>
+      </w:r>
+    </w:p>
+    <w:p>
+      <w:pPr>
+        <w:ind w:left="1440"/>
+      </w:pPr>
+      <w:r>
+        <w:rPr>
+          <w:b/>
+          <w:bCs/>
+          <w:color w:val="C45911"/>
+        </w:rPr>
+        <w:t> </w:t>
+      </w:r>
+    </w:p>
+    <w:p>
+      <w:pPr>
+        <w:ind w:left="1440"/>
+      </w:pPr>
+      <w:r>
+        <w:rPr>
+          <w:b/>
+          <w:bCs/>
+          <w:color w:val="C45911"/>
+        </w:rPr>
+        <w:t xml:space="preserve">    </w:t>
+      </w:r>
+      <w:r>
+        <w:rPr>
+          <w:b/>
+          <w:bCs/>
+          <w:color w:val="70AD47"/>
+        </w:rPr>
+        <w:t>// The p distribution parameter (probability of generating true)</w:t>
+      </w:r>
+    </w:p>
+    <w:p>
+      <w:pPr>
+        <w:ind w:left="1440"/>
+      </w:pPr>
+      <w:r>
+        <w:rPr>
+          <w:b/>
+          <w:bCs/>
+          <w:color w:val="C45911"/>
+        </w:rPr>
+        <w:t>    double        prob_true { 0.5 };</w:t>
+      </w:r>
+    </w:p>
+    <w:p>
+      <w:pPr>
+        <w:ind w:left="1440"/>
+      </w:pPr>
+      <w:r>
+        <w:rPr>
+          <w:b/>
+          <w:bCs/>
+          <w:color w:val="70AD47"/>
+        </w:rPr>
+        <w:t>    // The t or k distribution parameter (number of trials)</w:t>
+      </w:r>
+    </w:p>
+    <w:p>
+      <w:pPr>
+        <w:ind w:left="1440"/>
+      </w:pPr>
+      <w:r>
+        <w:rPr>
+          <w:b/>
+          <w:bCs/>
+          <w:color w:val="C45911"/>
+        </w:rPr>
+        <w:t>    std::size_t   t_dist { 1 };</w:t>
+      </w:r>
+    </w:p>
+    <w:p>
+      <w:pPr>
+        <w:ind w:left="1440"/>
+      </w:pPr>
+      <w:r>
+        <w:rPr>
+          <w:b/>
+          <w:bCs/>
+          <w:color w:val="C45911"/>
+        </w:rPr>
+        <w:t xml:space="preserve">    </w:t>
+      </w:r>
+      <w:r>
+        <w:rPr>
+          <w:b/>
+          <w:bCs/>
+          <w:color w:val="70AD47"/>
+        </w:rPr>
+        <w:t>// The μ distribution parameter (the mean of the distribution)</w:t>
+      </w:r>
+    </w:p>
+    <w:p>
+      <w:pPr>
+        <w:ind w:left="1440"/>
+      </w:pPr>
+      <w:r>
+        <w:rPr>
+          <w:b/>
+          <w:bCs/>
+          <w:color w:val="C45911"/>
+        </w:rPr>
+        <w:t>    double        mean { 1.0 };</w:t>
+      </w:r>
+    </w:p>
+    <w:p>
+      <w:pPr>
+        <w:ind w:left="1440"/>
+      </w:pPr>
+      <w:r>
+        <w:rPr>
+          <w:b/>
+          <w:bCs/>
+          <w:color w:val="C45911"/>
+        </w:rPr>
+        <w:t xml:space="preserve">    </w:t>
+      </w:r>
+      <w:r>
+        <w:rPr>
+          <w:b/>
+          <w:bCs/>
+          <w:color w:val="70AD47"/>
+        </w:rPr>
+        <w:t>// the σ distribution parameter (standard deviation)</w:t>
+      </w:r>
+    </w:p>
+    <w:p>
+      <w:pPr>
+        <w:ind w:left="1440"/>
+      </w:pPr>
+      <w:r>
+        <w:rPr>
+          <w:b/>
+          <w:bCs/>
+          <w:color w:val="C45911"/>
+        </w:rPr>
+        <w:t>    double        std { 0 };</w:t>
+      </w:r>
+    </w:p>
+    <w:p>
+      <w:pPr>
+        <w:ind w:left="1440"/>
+      </w:pPr>
+      <w:r>
+        <w:rPr>
+          <w:b/>
+          <w:bCs/>
+          <w:color w:val="C45911"/>
+        </w:rPr>
+        <w:t xml:space="preserve">    </w:t>
+      </w:r>
+      <w:r>
+        <w:rPr>
+          <w:b/>
+          <w:bCs/>
+          <w:color w:val="70AD47"/>
+        </w:rPr>
+        <w:t>// The λ distribution parameter (the rate parameter)</w:t>
+      </w:r>
+    </w:p>
+    <w:p>
+      <w:pPr>
+        <w:ind w:left="1440"/>
+      </w:pPr>
+      <w:r>
+        <w:rPr>
+          <w:b/>
+          <w:bCs/>
+          <w:color w:val="C45911"/>
+        </w:rPr>
+        <w:t>    double        lambda { 1.0 };</w:t>
+      </w:r>
+    </w:p>
+    <w:p>
+      <w:pPr>
+        <w:ind w:left="1440"/>
+      </w:pPr>
+      <w:r>
+        <w:rPr>
+          <w:b/>
+          <w:bCs/>
+          <w:color w:val="C45911"/>
+        </w:rPr>
+        <w:t xml:space="preserve">    </w:t>
+      </w:r>
+      <w:r>
+        <w:rPr>
+          <w:b/>
+          <w:bCs/>
+          <w:color w:val="70AD47"/>
+        </w:rPr>
+        <w:t>// The α distribution parameter (shape, location)</w:t>
+      </w:r>
+    </w:p>
+    <w:p>
+      <w:pPr>
+        <w:ind w:left="1440"/>
+      </w:pPr>
+      <w:r>
+        <w:rPr>
+          <w:b/>
+          <w:bCs/>
+          <w:color w:val="C45911"/>
+        </w:rPr>
+        <w:t>    double        alpha { 1.0 };</w:t>
+      </w:r>
+    </w:p>
+    <w:p>
+      <w:pPr>
+        <w:ind w:left="1440"/>
+      </w:pPr>
+      <w:r>
+        <w:rPr>
+          <w:b/>
+          <w:bCs/>
+          <w:color w:val="2E74B5"/>
+        </w:rPr>
+        <w:t xml:space="preserve">    </w:t>
+      </w:r>
+      <w:r>
+        <w:rPr>
+          <w:b/>
+          <w:bCs/>
+          <w:color w:val="70AD47"/>
+        </w:rPr>
+        <w:t>// The β distribution parameter (scale)</w:t>
+      </w:r>
+    </w:p>
+    <w:p>
+      <w:pPr>
+        <w:ind w:left="1440"/>
+      </w:pPr>
+      <w:r>
+        <w:rPr>
+          <w:b/>
+          <w:bCs/>
+          <w:color w:val="C45911"/>
+        </w:rPr>
+        <w:t>    double        beta { 1.0 };</w:t>
+      </w:r>
+    </w:p>
+    <w:p>
+      <w:pPr>
+        <w:ind w:left="1440"/>
+      </w:pPr>
+      <w:r>
+        <w:rPr>
+          <w:b/>
+          <w:bCs/>
+          <w:color w:val="C45911"/>
+        </w:rPr>
+        <w:t xml:space="preserve">    </w:t>
+      </w:r>
+      <w:r>
+        <w:rPr>
+          <w:b/>
+          <w:bCs/>
+          <w:color w:val="70AD47"/>
+        </w:rPr>
+        <w:t>// The m distribution parameter (log-scale)</w:t>
+      </w:r>
+    </w:p>
+    <w:p>
+      <w:pPr>
+        <w:ind w:left="1440"/>
+      </w:pPr>
+      <w:r>
+        <w:rPr>
+          <w:b/>
+          <w:bCs/>
+          <w:color w:val="C45911"/>
+        </w:rPr>
+        <w:t>    double        m { 0 };</w:t>
+      </w:r>
+    </w:p>
+    <w:p>
+      <w:pPr>
+        <w:ind w:left="1440"/>
+      </w:pPr>
+      <w:r>
+        <w:rPr>
+          <w:b/>
+          <w:bCs/>
+          <w:color w:val="C45911"/>
+        </w:rPr>
+        <w:t xml:space="preserve">    </w:t>
+      </w:r>
+      <w:r>
+        <w:rPr>
+          <w:b/>
+          <w:bCs/>
+          <w:color w:val="70AD47"/>
+        </w:rPr>
+        <w:t>// The s distribution parameter (shape)</w:t>
+      </w:r>
+    </w:p>
+    <w:p>
+      <w:pPr>
+        <w:ind w:left="1440"/>
+      </w:pPr>
+      <w:r>
+        <w:rPr>
+          <w:b/>
+          <w:bCs/>
+          <w:color w:val="C45911"/>
+        </w:rPr>
+        <w:t>    double        s { 1.0 };</w:t>
+      </w:r>
+    </w:p>
+    <w:p>
+      <w:pPr>
+        <w:ind w:left="1440"/>
+      </w:pPr>
+      <w:r>
+        <w:rPr>
+          <w:b/>
+          <w:bCs/>
+          <w:color w:val="C45911"/>
+        </w:rPr>
+        <w:t xml:space="preserve">    </w:t>
+      </w:r>
+      <w:r>
+        <w:rPr>
+          <w:b/>
+          <w:bCs/>
+          <w:color w:val="70AD47"/>
+        </w:rPr>
+        <w:t>// The n distribution parameter (degrees of freedom)</w:t>
+      </w:r>
+    </w:p>
+    <w:p>
+      <w:pPr>
+        <w:ind w:left="1440"/>
+      </w:pPr>
+      <w:r>
+        <w:rPr>
+          <w:b/>
+          <w:bCs/>
+          <w:color w:val="C45911"/>
+        </w:rPr>
+        <w:t>    double        n { 1.0 };</w:t>
+      </w:r>
+    </w:p>
+    <w:p>
+      <w:pPr>
+        <w:ind w:left="1440"/>
+      </w:pPr>
+      <w:r>
+        <w:rPr>
+          <w:b/>
+          <w:bCs/>
+          <w:color w:val="C45911"/>
+        </w:rPr>
+        <w:t xml:space="preserve">    </w:t>
+      </w:r>
+      <w:r>
+        <w:rPr>
+          <w:b/>
+          <w:bCs/>
+          <w:color w:val="70AD47"/>
+        </w:rPr>
+        <w:t>// degrees of freedom for fisher_f_distribution</w:t>
+      </w:r>
+    </w:p>
+    <w:p>
+      <w:pPr>
+        <w:ind w:left="1440"/>
+      </w:pPr>
+      <w:r>
+        <w:rPr>
+          <w:b/>
+          <w:bCs/>
+          <w:color w:val="C45911"/>
+        </w:rPr>
+        <w:t>    double        n2 { 1.0 };</w:t>
+      </w:r>
+    </w:p>
+    <w:p>
+      <w:pPr>
+        <w:ind w:left="1440"/>
+      </w:pPr>
+      <w:r>
+        <w:rPr>
+          <w:b/>
+          <w:bCs/>
+          <w:color w:val="C45911"/>
+        </w:rPr>
+        <w:t>};</w:t>
+      </w:r>
+    </w:p>
+    <w:p>
+      <w:pPr>
+        <w:divId w:val="1365133014"/>
+      </w:pPr>
+      <w:r>
+        <w:t>This structure is used as a list of parameters for the stand-alone random number generators. Note, not all parameters are applicable to all generators. Please refer to each generator documentation in this document for list of applicable parameters.</w:t>
+      </w:r>
+    </w:p>
+    <w:p>
+      <w:r>
+        <w:t> </w:t>
+      </w:r>
+    </w:p>
+    <w:p>
+      <w:pPr>
+        <w:ind w:left="1440"/>
+      </w:pPr>
+      <w:r>
+        <w:rPr>
+          <w:b/>
+          <w:bCs/>
+          <w:color w:val="C45911"/>
+        </w:rPr>
+        <w:t>template&lt;typename T, typename U&gt;</w:t>
+      </w:r>
+    </w:p>
+    <w:p>
+      <w:pPr>
+        <w:ind w:left="1440"/>
+      </w:pPr>
+      <w:r>
+        <w:rPr>
+          <w:b/>
+          <w:bCs/>
+          <w:color w:val="C45911"/>
+        </w:rPr>
+        <w:t>struct type_declare;</w:t>
+      </w:r>
+    </w:p>
+    <w:p>
+      <w:pPr>
+        <w:ind w:left="1440"/>
+      </w:pPr>
+      <w:r>
+        <w:rPr>
+          <w:b/>
+          <w:bCs/>
+          <w:color w:val="C45911"/>
+        </w:rPr>
+        <w:t> </w:t>
+      </w:r>
+    </w:p>
+    <w:p>
+      <w:pPr>
+        <w:ind w:left="1440"/>
+      </w:pPr>
+      <w:r>
+        <w:rPr>
+          <w:b/>
+          <w:bCs/>
+          <w:color w:val="C45911"/>
+        </w:rPr>
+        <w:t>template&lt;typename U&gt;</w:t>
+      </w:r>
+    </w:p>
+    <w:p>
+      <w:pPr>
+        <w:ind w:left="1440"/>
+      </w:pPr>
+      <w:r>
+        <w:rPr>
+          <w:b/>
+          <w:bCs/>
+          <w:color w:val="C45911"/>
+        </w:rPr>
         <w:lastRenderedPageBreak/>
-        <w:t>    // same random numbers each time. -1 means do not use a seed,</w:t>
-      </w:r>
-    </w:p>
-    <w:p>
-      <w:pPr>
-        <w:ind w:left="1440"/>
-      </w:pPr>
-      <w:r>
-        <w:rPr>
-          <w:b/>
-          <w:bCs/>
-          <w:color w:val="70AD47"/>
-        </w:rPr>
-        <w:t>    // so each generation will be different.</w:t>
-      </w:r>
-    </w:p>
-    <w:p>
-      <w:pPr>
-        <w:ind w:left="1440"/>
-      </w:pPr>
-      <w:r>
-        <w:rPr>
-          <w:b/>
-          <w:bCs/>
-          <w:color w:val="C45911"/>
-        </w:rPr>
-        <w:t>    unsigned int                       seed { (unsigned int)  -1 };</w:t>
+        <w:t>struct type_declare&lt;HeteroVector, U&gt;  { using type = std::vector&lt;U&gt;; };</w:t>
       </w:r>
     </w:p>
     <w:p>
@@ -16527,381 +17280,28 @@
           <w:bCs/>
           <w:color w:val="C45911"/>
         </w:rPr>
-        <w:t xml:space="preserve">    </w:t>
-      </w:r>
-      <w:r>
-        <w:rPr>
-          <w:b/>
-          <w:bCs/>
-          <w:color w:val="70AD47"/>
-        </w:rPr>
-        <w:t>// The p distribution parameter (probability of generating true)</w:t>
-      </w:r>
-    </w:p>
-    <w:p>
-      <w:pPr>
-        <w:ind w:left="1440"/>
-      </w:pPr>
-      <w:r>
-        <w:rPr>
-          <w:b/>
-          <w:bCs/>
-          <w:color w:val="C45911"/>
-        </w:rPr>
-        <w:t>    double        prob_true { 0.5 };</w:t>
-      </w:r>
-    </w:p>
-    <w:p>
-      <w:pPr>
-        <w:ind w:left="1440"/>
-      </w:pPr>
-      <w:r>
-        <w:rPr>
-          <w:b/>
-          <w:bCs/>
-          <w:color w:val="70AD47"/>
-        </w:rPr>
-        <w:t>    // The t or k distribution parameter (number of trials)</w:t>
-      </w:r>
-    </w:p>
-    <w:p>
-      <w:pPr>
-        <w:ind w:left="1440"/>
-      </w:pPr>
-      <w:r>
-        <w:rPr>
-          <w:b/>
-          <w:bCs/>
-          <w:color w:val="C45911"/>
-        </w:rPr>
-        <w:t>    std::size_t   t_dist { 1 };</w:t>
-      </w:r>
-    </w:p>
-    <w:p>
-      <w:pPr>
-        <w:ind w:left="1440"/>
-      </w:pPr>
-      <w:r>
-        <w:rPr>
-          <w:b/>
-          <w:bCs/>
-          <w:color w:val="C45911"/>
-        </w:rPr>
-        <w:t xml:space="preserve">    </w:t>
-      </w:r>
-      <w:r>
-        <w:rPr>
-          <w:b/>
-          <w:bCs/>
-          <w:color w:val="70AD47"/>
-        </w:rPr>
-        <w:t>// The μ distribution parameter (the mean of the distribution)</w:t>
-      </w:r>
-    </w:p>
-    <w:p>
-      <w:pPr>
-        <w:ind w:left="1440"/>
-      </w:pPr>
-      <w:r>
-        <w:rPr>
-          <w:b/>
-          <w:bCs/>
-          <w:color w:val="C45911"/>
-        </w:rPr>
-        <w:t>    double        mean { 1.0 };</w:t>
-      </w:r>
-    </w:p>
-    <w:p>
-      <w:pPr>
-        <w:ind w:left="1440"/>
-      </w:pPr>
-      <w:r>
-        <w:rPr>
-          <w:b/>
-          <w:bCs/>
-          <w:color w:val="C45911"/>
-        </w:rPr>
-        <w:t xml:space="preserve">    </w:t>
-      </w:r>
-      <w:r>
-        <w:rPr>
-          <w:b/>
-          <w:bCs/>
-          <w:color w:val="70AD47"/>
-        </w:rPr>
-        <w:t>// the σ distribution parameter (standard deviation)</w:t>
-      </w:r>
-    </w:p>
-    <w:p>
-      <w:pPr>
-        <w:ind w:left="1440"/>
-      </w:pPr>
-      <w:r>
-        <w:rPr>
-          <w:b/>
-          <w:bCs/>
-          <w:color w:val="C45911"/>
-        </w:rPr>
-        <w:t>    double        std { 0 };</w:t>
-      </w:r>
-    </w:p>
-    <w:p>
-      <w:pPr>
-        <w:ind w:left="1440"/>
-      </w:pPr>
-      <w:r>
-        <w:rPr>
-          <w:b/>
-          <w:bCs/>
-          <w:color w:val="C45911"/>
-        </w:rPr>
-        <w:t xml:space="preserve">    </w:t>
-      </w:r>
-      <w:r>
-        <w:rPr>
-          <w:b/>
-          <w:bCs/>
-          <w:color w:val="70AD47"/>
-        </w:rPr>
-        <w:t>// The λ distribution parameter (the rate parameter)</w:t>
-      </w:r>
-    </w:p>
-    <w:p>
-      <w:pPr>
-        <w:ind w:left="1440"/>
-      </w:pPr>
-      <w:r>
-        <w:rPr>
-          <w:b/>
-          <w:bCs/>
-          <w:color w:val="C45911"/>
-        </w:rPr>
-        <w:t>    double        lambda { 1.0 };</w:t>
-      </w:r>
-    </w:p>
-    <w:p>
-      <w:pPr>
-        <w:ind w:left="1440"/>
-      </w:pPr>
-      <w:r>
-        <w:rPr>
-          <w:b/>
-          <w:bCs/>
-          <w:color w:val="C45911"/>
-        </w:rPr>
-        <w:t xml:space="preserve">    </w:t>
-      </w:r>
-      <w:r>
-        <w:rPr>
-          <w:b/>
-          <w:bCs/>
-          <w:color w:val="70AD47"/>
-        </w:rPr>
-        <w:t>// The α distribution parameter (shape, location)</w:t>
-      </w:r>
-    </w:p>
-    <w:p>
-      <w:pPr>
-        <w:ind w:left="1440"/>
-      </w:pPr>
-      <w:r>
-        <w:rPr>
-          <w:b/>
-          <w:bCs/>
-          <w:color w:val="C45911"/>
-        </w:rPr>
-        <w:t>    double        alpha { 1.0 };</w:t>
-      </w:r>
-    </w:p>
-    <w:p>
-      <w:pPr>
-        <w:ind w:left="1440"/>
-      </w:pPr>
-      <w:r>
-        <w:rPr>
-          <w:b/>
-          <w:bCs/>
-          <w:color w:val="2E74B5"/>
-        </w:rPr>
-        <w:t xml:space="preserve">    </w:t>
-      </w:r>
-      <w:r>
-        <w:rPr>
-          <w:b/>
-          <w:bCs/>
-          <w:color w:val="70AD47"/>
-        </w:rPr>
-        <w:t>// The β distribution parameter (scale)</w:t>
-      </w:r>
-    </w:p>
-    <w:p>
-      <w:pPr>
-        <w:ind w:left="1440"/>
-      </w:pPr>
-      <w:r>
-        <w:rPr>
-          <w:b/>
-          <w:bCs/>
-          <w:color w:val="C45911"/>
-        </w:rPr>
-        <w:t>    double        beta { 1.0 };</w:t>
-      </w:r>
-    </w:p>
-    <w:p>
-      <w:pPr>
-        <w:ind w:left="1440"/>
-      </w:pPr>
-      <w:r>
-        <w:rPr>
-          <w:b/>
-          <w:bCs/>
-          <w:color w:val="C45911"/>
-        </w:rPr>
-        <w:t xml:space="preserve">    </w:t>
-      </w:r>
-      <w:r>
-        <w:rPr>
-          <w:b/>
-          <w:bCs/>
-          <w:color w:val="70AD47"/>
-        </w:rPr>
-        <w:t>// The m distribution parameter (log-scale)</w:t>
-      </w:r>
-    </w:p>
-    <w:p>
-      <w:pPr>
-        <w:ind w:left="1440"/>
-      </w:pPr>
-      <w:r>
-        <w:rPr>
-          <w:b/>
-          <w:bCs/>
-          <w:color w:val="C45911"/>
-        </w:rPr>
-        <w:t>    double        m { 0 };</w:t>
-      </w:r>
-    </w:p>
-    <w:p>
-      <w:pPr>
-        <w:ind w:left="1440"/>
-      </w:pPr>
-      <w:r>
-        <w:rPr>
-          <w:b/>
-          <w:bCs/>
-          <w:color w:val="C45911"/>
-        </w:rPr>
-        <w:t xml:space="preserve">    </w:t>
-      </w:r>
-      <w:r>
-        <w:rPr>
-          <w:b/>
-          <w:bCs/>
-          <w:color w:val="70AD47"/>
-        </w:rPr>
-        <w:t>// The s distribution parameter (shape)</w:t>
-      </w:r>
-    </w:p>
-    <w:p>
-      <w:pPr>
-        <w:ind w:left="1440"/>
-      </w:pPr>
-      <w:r>
-        <w:rPr>
-          <w:b/>
-          <w:bCs/>
-          <w:color w:val="C45911"/>
-        </w:rPr>
-        <w:t>    double        s { 1.0 };</w:t>
-      </w:r>
-    </w:p>
-    <w:p>
-      <w:pPr>
-        <w:ind w:left="1440"/>
-      </w:pPr>
-      <w:r>
-        <w:rPr>
-          <w:b/>
-          <w:bCs/>
-          <w:color w:val="C45911"/>
-        </w:rPr>
-        <w:t xml:space="preserve">    </w:t>
-      </w:r>
-      <w:r>
-        <w:rPr>
-          <w:b/>
-          <w:bCs/>
-          <w:color w:val="70AD47"/>
-        </w:rPr>
-        <w:t>// The n distribution parameter (degrees of freedom)</w:t>
-      </w:r>
-    </w:p>
-    <w:p>
-      <w:pPr>
-        <w:ind w:left="1440"/>
-      </w:pPr>
-      <w:r>
-        <w:rPr>
-          <w:b/>
-          <w:bCs/>
-          <w:color w:val="C45911"/>
-        </w:rPr>
-        <w:t>    double        n { 1.0 };</w:t>
-      </w:r>
-    </w:p>
-    <w:p>
-      <w:pPr>
-        <w:ind w:left="1440"/>
-      </w:pPr>
-      <w:r>
-        <w:rPr>
-          <w:b/>
-          <w:bCs/>
-          <w:color w:val="C45911"/>
-        </w:rPr>
-        <w:t xml:space="preserve">    </w:t>
-      </w:r>
-      <w:r>
-        <w:rPr>
-          <w:b/>
-          <w:bCs/>
-          <w:color w:val="70AD47"/>
-        </w:rPr>
-        <w:t>// degrees of freedom for fisher_f_distribution</w:t>
-      </w:r>
-    </w:p>
-    <w:p>
-      <w:pPr>
-        <w:ind w:left="1440"/>
-      </w:pPr>
-      <w:r>
-        <w:rPr>
-          <w:b/>
-          <w:bCs/>
-          <w:color w:val="C45911"/>
-        </w:rPr>
-        <w:t>    double        n2 { 1.0 };</w:t>
-      </w:r>
-    </w:p>
-    <w:p>
-      <w:pPr>
-        <w:ind w:left="1440"/>
-      </w:pPr>
-      <w:r>
-        <w:rPr>
-          <w:b/>
-          <w:bCs/>
-          <w:color w:val="C45911"/>
-        </w:rPr>
-        <w:t>};</w:t>
-      </w:r>
-    </w:p>
-    <w:p>
-      <w:pPr>
-        <w:divId w:val="1365133014"/>
-      </w:pPr>
-      <w:r>
-        <w:t>This structure is used as a list of parameters for the stand-alone random number generators. Note, not all parameters are applicable to all generators. Please refer to each generator documentation in this document for list of applicable parameters.</w:t>
+        <w:t>template&lt;typename U&gt;</w:t>
+      </w:r>
+    </w:p>
+    <w:p>
+      <w:pPr>
+        <w:ind w:left="1440"/>
+      </w:pPr>
+      <w:r>
+        <w:rPr>
+          <w:b/>
+          <w:bCs/>
+          <w:color w:val="C45911"/>
+        </w:rPr>
+        <w:t>struct type_declare&lt;HeteroView, U&gt;  { using type = VectorView&lt;U&gt;; };</w:t>
+      </w:r>
+    </w:p>
+    <w:p>
+      <w:pPr>
+        <w:divId w:val="500968721"/>
+      </w:pPr>
+      <w:r>
+        <w:t>This is a spoofy way to declare a type at compile time dynamically. Here it is used in declaring a few different data structures depending whether we are a DataFrame or DataFrameView</w:t>
       </w:r>
     </w:p>
     <w:p>
@@ -16912,123 +17312,6 @@
     <w:p>
       <w:pPr>
         <w:ind w:left="1440"/>
-      </w:pPr>
-      <w:r>
-        <w:rPr>
-          <w:b/>
-          <w:bCs/>
-          <w:color w:val="C45911"/>
-        </w:rPr>
-        <w:t>template&lt;typename T, typename U&gt;</w:t>
-      </w:r>
-    </w:p>
-    <w:p>
-      <w:pPr>
-        <w:ind w:left="1440"/>
-      </w:pPr>
-      <w:r>
-        <w:rPr>
-          <w:b/>
-          <w:bCs/>
-          <w:color w:val="C45911"/>
-        </w:rPr>
-        <w:t>struct type_declare;</w:t>
-      </w:r>
-    </w:p>
-    <w:p>
-      <w:pPr>
-        <w:ind w:left="1440"/>
-      </w:pPr>
-      <w:r>
-        <w:rPr>
-          <w:b/>
-          <w:bCs/>
-          <w:color w:val="C45911"/>
-        </w:rPr>
-        <w:t> </w:t>
-      </w:r>
-    </w:p>
-    <w:p>
-      <w:pPr>
-        <w:ind w:left="1440"/>
-      </w:pPr>
-      <w:r>
-        <w:rPr>
-          <w:b/>
-          <w:bCs/>
-          <w:color w:val="C45911"/>
-        </w:rPr>
-        <w:t>template&lt;typename U&gt;</w:t>
-      </w:r>
-    </w:p>
-    <w:p>
-      <w:pPr>
-        <w:ind w:left="1440"/>
-      </w:pPr>
-      <w:r>
-        <w:rPr>
-          <w:b/>
-          <w:bCs/>
-          <w:color w:val="C45911"/>
-        </w:rPr>
-        <w:t>struct type_declare&lt;HeteroVector, U&gt;  { using type = std::vector&lt;U&gt;; };</w:t>
-      </w:r>
-    </w:p>
-    <w:p>
-      <w:pPr>
-        <w:ind w:left="1440"/>
-      </w:pPr>
-      <w:r>
-        <w:rPr>
-          <w:b/>
-          <w:bCs/>
-          <w:color w:val="C45911"/>
-        </w:rPr>
-        <w:t> </w:t>
-      </w:r>
-    </w:p>
-    <w:p>
-      <w:pPr>
-        <w:ind w:left="1440"/>
-      </w:pPr>
-      <w:r>
-        <w:rPr>
-          <w:b/>
-          <w:bCs/>
-          <w:color w:val="C45911"/>
-        </w:rPr>
-        <w:t>template&lt;typename U&gt;</w:t>
-      </w:r>
-    </w:p>
-    <w:p>
-      <w:pPr>
-        <w:ind w:left="1440"/>
-      </w:pPr>
-      <w:r>
-        <w:rPr>
-          <w:b/>
-          <w:bCs/>
-          <w:color w:val="C45911"/>
-        </w:rPr>
-        <w:t>struct type_declare&lt;HeteroView, U&gt;  { using type = VectorView&lt;U&gt;; };</w:t>
-      </w:r>
-    </w:p>
-    <w:p>
-      <w:pPr>
-        <w:divId w:val="500968721"/>
-      </w:pPr>
-      <w:r>
-        <w:t>This is a spoofy way to declare a type at compile time dynamically. Here it is used in declaring a few different data structures depending whether we are a DataFrame or DataFrameView</w:t>
-      </w:r>
-    </w:p>
-    <w:p>
-      <w:r>
-        <w:t> </w:t>
-      </w:r>
-    </w:p>
-    <w:p>
-      <w:pPr>
-        <w:ind w:left="1440"/>
         <w:rPr>
           <w:b/>
           <w:bCs/>
@@ -17069,7 +17352,6 @@
           <w:bCs/>
           <w:color w:val="C45911"/>
         </w:rPr>
-        <w:lastRenderedPageBreak/>
         <w:t xml:space="preserve">    size_t  column_used_memory { 0 };</w:t>
       </w:r>
     </w:p>
@@ -32111,34 +32393,7 @@
           <w:sz w:val="28"/>
           <w:szCs w:val="28"/>
         </w:rPr>
-        <w:t xml:space="preserve"> </w:t>
-      </w:r>
-      <w:r>
-        <w:rPr>
-          <w:i/>
-          <w:iCs/>
-          <w:sz w:val="28"/>
-          <w:szCs w:val="28"/>
-        </w:rPr>
-        <w:t>include/DataFrame</w:t>
-      </w:r>
-      <w:r>
-        <w:rPr>
-          <w:i/>
-          <w:iCs/>
-          <w:sz w:val="28"/>
-          <w:szCs w:val="28"/>
-        </w:rPr>
-        <w:t>ML</w:t>
-      </w:r>
-      <w:r>
-        <w:rPr>
-          <w:i/>
-          <w:iCs/>
-          <w:sz w:val="28"/>
-          <w:szCs w:val="28"/>
-        </w:rPr>
-        <w:t>Visitors.h</w:t>
+        <w:t xml:space="preserve"> include/DataFrameMLVisitors.h</w:t>
       </w:r>
       <w:r>
         <w:t xml:space="preserve">. Also see </w:t>
@@ -36652,8 +36907,44 @@
         <w:t>SimpleRollAdoptor</w:t>
       </w:r>
       <w:r>
-        <w:t xml:space="preserve">. The result is a vector of </w:t>
-      </w:r>
+        <w:t>.</w:t>
+      </w:r>
+    </w:p>
+    <w:p>
+      <w:pPr>
+        <w:ind w:left="1440"/>
+      </w:pPr>
+      <w:r>
+        <w:t xml:space="preserve">The result is a vector of </w:t>
+      </w:r>
+      <w:r>
+        <w:t>values with same number of items as the given column. The first roll_count items, in the result, will be NAN.</w:t>
+      </w:r>
+    </w:p>
+    <w:p>
+      <w:pPr>
+        <w:ind w:left="2160"/>
+      </w:pPr>
+      <w:r>
+        <w:rPr>
+          <w:i/>
+          <w:iCs/>
+        </w:rPr>
+        <w:t>inline SimpleRollAdopter(F &amp;&amp;functor, size_t roll_count)</w:t>
+      </w:r>
+    </w:p>
+    <w:p>
+      <w:pPr>
+        <w:ind w:left="1440"/>
+      </w:pPr>
+      <w:r>
+        <w:t> </w:t>
+      </w:r>
+    </w:p>
+    <w:p>
+      <w:pPr>
+        <w:ind w:left="1440"/>
+      </w:pPr>
       <w:r>
         <w:rPr>
           <w:i/>
@@ -36662,141 +36953,356 @@
         <w:t>F</w:t>
       </w:r>
       <w:r>
-        <w:t xml:space="preserve"> results for roll count.</w:t>
+        <w:t>: Functor type</w:t>
+      </w:r>
+    </w:p>
+    <w:p>
+      <w:pPr>
+        <w:ind w:left="1440"/>
+      </w:pPr>
+      <w:r>
+        <w:rPr>
+          <w:i/>
+          <w:iCs/>
+        </w:rPr>
+        <w:t>T</w:t>
+      </w:r>
+      <w:r>
+        <w:t>: Column</w:t>
+      </w:r>
+      <w:r>
+        <w:t xml:space="preserve"> </w:t>
+      </w:r>
+      <w:r>
+        <w:t>data type</w:t>
+      </w:r>
+    </w:p>
+    <w:p>
+      <w:pPr>
+        <w:divId w:val="2106992932"/>
+      </w:pPr>
+      <w:r>
+        <w:rPr>
+          <w:i/>
+          <w:iCs/>
+        </w:rPr>
+        <w:t>I</w:t>
+      </w:r>
+      <w:r>
+        <w:t>: Index type</w:t>
+      </w:r>
+    </w:p>
+    <w:p>
+      <w:r>
+        <w:t> </w:t>
+      </w:r>
+    </w:p>
+    <w:p>
+      <w:pPr>
+        <w:ind w:left="1440"/>
+        <w:rPr>
+          <w:b/>
+          <w:bCs/>
+          <w:color w:val="C45911"/>
+        </w:rPr>
+      </w:pPr>
+      <w:r>
+        <w:rPr>
+          <w:b/>
+          <w:bCs/>
+          <w:color w:val="C45911"/>
+        </w:rPr>
+        <w:t>template&lt;typename F, typename T, typename I = unsigned long&gt;</w:t>
+      </w:r>
+    </w:p>
+    <w:p>
+      <w:pPr>
+        <w:ind w:left="1440"/>
+      </w:pPr>
+      <w:r>
+        <w:rPr>
+          <w:b/>
+          <w:bCs/>
+          <w:color w:val="C45911"/>
+        </w:rPr>
+        <w:t>struct  ExponentialRollAdopter</w:t>
+      </w:r>
+      <w:r>
+        <w:rPr>
+          <w:b/>
+          <w:bCs/>
+          <w:color w:val="C45911"/>
+        </w:rPr>
+        <w:t>;</w:t>
+      </w:r>
+    </w:p>
+    <w:p>
+      <w:pPr>
+        <w:ind w:left="1440"/>
+      </w:pPr>
+      <w:r>
+        <w:t xml:space="preserve">This functor applies functor </w:t>
+      </w:r>
+      <w:r>
+        <w:rPr>
+          <w:i/>
+          <w:iCs/>
+        </w:rPr>
+        <w:t>F</w:t>
+      </w:r>
+      <w:r>
+        <w:t xml:space="preserve"> to the data in a</w:t>
+      </w:r>
+      <w:r>
+        <w:t>n exponentially decaying</w:t>
+      </w:r>
+      <w:r>
+        <w:t xml:space="preserve"> rolling progression. The roll count is given to the constructor of </w:t>
+      </w:r>
+      <w:r>
+        <w:rPr>
+          <w:i/>
+          <w:iCs/>
+        </w:rPr>
+        <w:t>ExponentialRollAdopter</w:t>
+      </w:r>
+      <w:r>
+        <w:t>.</w:t>
+      </w:r>
+      <w:r>
+        <w:t xml:space="preserve"> The other parameters to the constructor determine </w:t>
+      </w:r>
+      <w:r>
+        <w:t>how</w:t>
+      </w:r>
+      <w:r>
+        <w:t xml:space="preserve"> the decay is calculated. Please see the </w:t>
+      </w:r>
+      <w:r>
+        <w:rPr>
+          <w:i/>
+          <w:iCs/>
+        </w:rPr>
+        <w:t>exponential_decay_spec</w:t>
+      </w:r>
+      <w:r>
+        <w:t xml:space="preserve"> type above.</w:t>
+      </w:r>
+    </w:p>
+    <w:p>
+      <w:pPr>
+        <w:ind w:left="1440"/>
+      </w:pPr>
+      <w:bookmarkStart w:id="0" w:name="_GoBack"/>
+      <w:bookmarkEnd w:id="0"/>
+      <w:r>
+        <w:lastRenderedPageBreak/>
+        <w:t>The result is a vector of values with same number of items as the given column. The first roll_count items, in the result, will be NAN.</w:t>
       </w:r>
     </w:p>
     <w:p>
       <w:pPr>
         <w:ind w:left="2160"/>
-      </w:pPr>
-      <w:r>
-        <w:rPr>
-          <w:i/>
-          <w:iCs/>
-        </w:rPr>
-        <w:t>inline SimpleRollAdopter(F &amp;&amp;functor, size_t roll_count)</w:t>
-      </w:r>
-    </w:p>
-    <w:p>
-      <w:pPr>
-        <w:ind w:left="1440"/>
-      </w:pPr>
-      <w:r>
-        <w:t> </w:t>
-      </w:r>
-    </w:p>
-    <w:p>
-      <w:pPr>
-        <w:ind w:left="1440"/>
-      </w:pPr>
-      <w:r>
-        <w:rPr>
-          <w:i/>
-          <w:iCs/>
-        </w:rPr>
-        <w:t>F</w:t>
-      </w:r>
-      <w:r>
-        <w:t>: Functor type</w:t>
-      </w:r>
-    </w:p>
-    <w:p>
-      <w:pPr>
-        <w:ind w:left="1440"/>
-      </w:pPr>
-      <w:r>
-        <w:rPr>
-          <w:i/>
-          <w:iCs/>
-        </w:rPr>
-        <w:t>T</w:t>
-      </w:r>
-      <w:r>
-        <w:t>: Column</w:t>
-      </w:r>
-      <w:r>
-        <w:t xml:space="preserve"> </w:t>
-      </w:r>
-      <w:r>
-        <w:t>data type</w:t>
-      </w:r>
-    </w:p>
-    <w:p>
-      <w:pPr>
-        <w:divId w:val="2106992932"/>
-      </w:pPr>
-      <w:r>
-        <w:rPr>
-          <w:i/>
-          <w:iCs/>
-        </w:rPr>
-        <w:t>I</w:t>
-      </w:r>
-      <w:r>
-        <w:t>: Index type</w:t>
-      </w:r>
-    </w:p>
-    <w:p>
-      <w:r>
-        <w:t> </w:t>
-      </w:r>
-    </w:p>
-    <w:p>
-      <w:pPr>
-        <w:ind w:left="1440"/>
-        <w:rPr>
-          <w:b/>
-          <w:bCs/>
-          <w:color w:val="C45911"/>
-        </w:rPr>
-      </w:pPr>
-      <w:r>
-        <w:rPr>
-          <w:b/>
-          <w:bCs/>
-          <w:color w:val="C45911"/>
-        </w:rPr>
-        <w:t>template&lt;typename T,</w:t>
-      </w:r>
-    </w:p>
-    <w:p>
-      <w:pPr>
-        <w:ind w:left="1440"/>
-        <w:rPr>
-          <w:b/>
-          <w:bCs/>
-          <w:color w:val="C45911"/>
-        </w:rPr>
-      </w:pPr>
-      <w:r>
-        <w:rPr>
-          <w:b/>
-          <w:bCs/>
-          <w:color w:val="C45911"/>
-        </w:rPr>
-        <w:t xml:space="preserve">    typename I = unsigned long,</w:t>
-      </w:r>
-    </w:p>
-    <w:p>
-      <w:pPr>
-        <w:ind w:left="1440"/>
-      </w:pPr>
-      <w:r>
-        <w:rPr>
-          <w:b/>
-          <w:bCs/>
-          <w:color w:val="C45911"/>
-        </w:rPr>
-        <w:t xml:space="preserve">    typename </w:t>
-      </w:r>
-      <w:r>
-        <w:rPr>
-          <w:b/>
-          <w:bCs/>
-          <w:color w:val="C45911"/>
+        <w:rPr>
+          <w:i/>
+          <w:iCs/>
+        </w:rPr>
+      </w:pPr>
+      <w:r>
+        <w:rPr>
+          <w:i/>
+          <w:iCs/>
           <w:sz w:val="22"/>
           <w:szCs w:val="22"/>
         </w:rPr>
+        <w:t>inline ExponentialRollAdopter(F &amp;&amp;functor,</w:t>
+      </w:r>
+      <w:r>
+        <w:rPr>
+          <w:i/>
+          <w:iCs/>
+          <w:sz w:val="22"/>
+          <w:szCs w:val="22"/>
+        </w:rPr>
+        <w:t xml:space="preserve"> </w:t>
+      </w:r>
+      <w:r>
+        <w:rPr>
+          <w:i/>
+          <w:iCs/>
+          <w:sz w:val="22"/>
+          <w:szCs w:val="22"/>
+        </w:rPr>
+        <w:t>size_t r</w:t>
+      </w:r>
+      <w:r>
+        <w:rPr>
+          <w:i/>
+          <w:iCs/>
+          <w:sz w:val="22"/>
+          <w:szCs w:val="22"/>
+        </w:rPr>
+        <w:t>oll</w:t>
+      </w:r>
+      <w:r>
+        <w:rPr>
+          <w:i/>
+          <w:iCs/>
+          <w:sz w:val="22"/>
+          <w:szCs w:val="22"/>
+        </w:rPr>
+        <w:t>_count,</w:t>
+      </w:r>
+      <w:r>
+        <w:rPr>
+          <w:i/>
+          <w:iCs/>
+          <w:sz w:val="22"/>
+          <w:szCs w:val="22"/>
+        </w:rPr>
+        <w:t xml:space="preserve"> </w:t>
+      </w:r>
+      <w:r>
+        <w:rPr>
+          <w:i/>
+          <w:iCs/>
+          <w:sz w:val="22"/>
+          <w:szCs w:val="22"/>
+        </w:rPr>
+        <w:t>exponential_decay_spec eds,</w:t>
+      </w:r>
+      <w:r>
+        <w:rPr>
+          <w:i/>
+          <w:iCs/>
+          <w:sz w:val="22"/>
+          <w:szCs w:val="22"/>
+        </w:rPr>
+        <w:t xml:space="preserve"> </w:t>
+      </w:r>
+      <w:r>
+        <w:rPr>
+          <w:i/>
+          <w:iCs/>
+          <w:sz w:val="22"/>
+          <w:szCs w:val="22"/>
+        </w:rPr>
+        <w:t>double value)</w:t>
+      </w:r>
+    </w:p>
+    <w:p>
+      <w:pPr>
+        <w:ind w:left="1440"/>
+      </w:pPr>
+      <w:r>
+        <w:t> </w:t>
+      </w:r>
+    </w:p>
+    <w:p>
+      <w:pPr>
+        <w:ind w:left="1440"/>
+      </w:pPr>
+      <w:r>
+        <w:rPr>
+          <w:i/>
+          <w:iCs/>
+        </w:rPr>
+        <w:t>F</w:t>
+      </w:r>
+      <w:r>
+        <w:t>: Functor type</w:t>
+      </w:r>
+    </w:p>
+    <w:p>
+      <w:pPr>
+        <w:ind w:left="1440"/>
+      </w:pPr>
+      <w:r>
+        <w:rPr>
+          <w:i/>
+          <w:iCs/>
+        </w:rPr>
+        <w:t>T</w:t>
+      </w:r>
+      <w:r>
+        <w:t>: Column data type</w:t>
+      </w:r>
+    </w:p>
+    <w:p>
+      <w:pPr>
+        <w:pBdr>
+          <w:bottom w:val="single" w:sz="6" w:space="1" w:color="auto"/>
+        </w:pBdr>
+        <w:ind w:left="1440"/>
+      </w:pPr>
+      <w:r>
+        <w:rPr>
+          <w:i/>
+          <w:iCs/>
+        </w:rPr>
+        <w:t>I</w:t>
+      </w:r>
+      <w:r>
+        <w:t>: Index type</w:t>
+      </w:r>
+    </w:p>
+    <w:p/>
+    <w:p>
+      <w:pPr>
+        <w:ind w:left="1440"/>
+        <w:rPr>
+          <w:b/>
+          <w:bCs/>
+          <w:color w:val="C45911"/>
+        </w:rPr>
+      </w:pPr>
+      <w:r>
+        <w:rPr>
+          <w:b/>
+          <w:bCs/>
+          <w:color w:val="C45911"/>
+        </w:rPr>
+        <w:t>template&lt;typename T,</w:t>
+      </w:r>
+    </w:p>
+    <w:p>
+      <w:pPr>
+        <w:ind w:left="1440"/>
+        <w:rPr>
+          <w:b/>
+          <w:bCs/>
+          <w:color w:val="C45911"/>
+        </w:rPr>
+      </w:pPr>
+      <w:r>
+        <w:rPr>
+          <w:b/>
+          <w:bCs/>
+          <w:color w:val="C45911"/>
+        </w:rPr>
+        <w:t xml:space="preserve">    typename I = unsigned long,</w:t>
+      </w:r>
+    </w:p>
+    <w:p>
+      <w:pPr>
+        <w:ind w:left="1440"/>
+      </w:pPr>
+      <w:r>
+        <w:rPr>
+          <w:b/>
+          <w:bCs/>
+          <w:color w:val="C45911"/>
+        </w:rPr>
+        <w:t xml:space="preserve">    typename </w:t>
+      </w:r>
+      <w:r>
+        <w:rPr>
+          <w:b/>
+          <w:bCs/>
+          <w:color w:val="C45911"/>
+          <w:sz w:val="22"/>
+          <w:szCs w:val="22"/>
+        </w:rPr>
         <w:t>= typename std::enable_if&lt;std::is_arithmetic&lt;T&gt;::value, T&gt;::type&gt;</w:t>
       </w:r>
     </w:p>
@@ -36838,7 +37344,6 @@
           <w:i/>
           <w:iCs/>
         </w:rPr>
-        <w:lastRenderedPageBreak/>
         <w:t>T</w:t>
       </w:r>
       <w:r>

</xml_diff>

<commit_message>
Revised ExponentialRollAdopter to be more effcient
</commit_message>
<xml_diff>
--- a/docs/DataFrameDoc.docx
+++ b/docs/DataFrameDoc.docx
@@ -15833,23 +15833,7 @@
           <w:bCs/>
           <w:color w:val="70AD47" w:themeColor="accent6"/>
         </w:rPr>
-        <w:t>// d</w:t>
-      </w:r>
-      <w:r>
-        <w:rPr>
-          <w:b/>
-          <w:bCs/>
-          <w:color w:val="70AD47" w:themeColor="accent6"/>
-        </w:rPr>
-        <w:t>e</w:t>
-      </w:r>
-      <w:r>
-        <w:rPr>
-          <w:b/>
-          <w:bCs/>
-          <w:color w:val="70AD47" w:themeColor="accent6"/>
-        </w:rPr>
-        <w:t>cay = value,</w:t>
+        <w:t>// decay = value,</w:t>
       </w:r>
       <w:r>
         <w:rPr>
@@ -37093,11 +37077,175 @@
       <w:pPr>
         <w:ind w:left="1440"/>
       </w:pPr>
+      <w:r>
+        <w:lastRenderedPageBreak/>
+        <w:t>The result is a vector of values with same number of items as the given column. The first roll_count items, in the result, will be NAN.</w:t>
+      </w:r>
+    </w:p>
+    <w:p>
+      <w:pPr>
+        <w:ind w:left="1440"/>
+        <w:rPr>
+          <w:i/>
+          <w:iCs/>
+        </w:rPr>
+      </w:pPr>
+      <w:r>
+        <w:t xml:space="preserve">The formula used is: </w:t>
+      </w:r>
+      <w:r>
+        <w:rPr>
+          <w:i/>
+          <w:iCs/>
+        </w:rPr>
+        <w:t>(decay * X</w:t>
+      </w:r>
+      <w:r>
+        <w:rPr>
+          <w:i/>
+          <w:iCs/>
+          <w:sz w:val="21"/>
+          <w:szCs w:val="21"/>
+        </w:rPr>
+        <w:t>t</w:t>
+      </w:r>
+      <w:r>
+        <w:rPr>
+          <w:i/>
+          <w:iCs/>
+        </w:rPr>
+        <w:t xml:space="preserve">) + ((1 − decay) * </w:t>
+      </w:r>
+      <w:r>
+        <w:rPr>
+          <w:i/>
+          <w:iCs/>
+        </w:rPr>
+        <w:t>Y</w:t>
+      </w:r>
+      <w:r>
+        <w:rPr>
+          <w:i/>
+          <w:iCs/>
+          <w:sz w:val="21"/>
+          <w:szCs w:val="21"/>
+        </w:rPr>
+        <w:t>t-</w:t>
+      </w:r>
+      <w:r>
+        <w:rPr>
+          <w:i/>
+          <w:iCs/>
+          <w:sz w:val="20"/>
+          <w:szCs w:val="20"/>
+        </w:rPr>
+        <w:t>1</w:t>
+      </w:r>
+      <w:r>
+        <w:rPr>
+          <w:i/>
+          <w:iCs/>
+        </w:rPr>
+        <w:t>)</w:t>
+      </w:r>
+    </w:p>
+    <w:p>
+      <w:pPr>
+        <w:ind w:left="1440"/>
+      </w:pPr>
+      <w:r>
+        <w:t>Where</w:t>
+      </w:r>
+    </w:p>
+    <w:p>
+      <w:pPr>
+        <w:ind w:left="1440"/>
+        <w:rPr>
+          <w:i/>
+          <w:iCs/>
+          <w:sz w:val="21"/>
+          <w:szCs w:val="21"/>
+        </w:rPr>
+      </w:pPr>
+      <w:r>
+        <w:rPr>
+          <w:i/>
+          <w:iCs/>
+        </w:rPr>
+        <w:t>X</w:t>
+      </w:r>
+      <w:r>
+        <w:rPr>
+          <w:i/>
+          <w:iCs/>
+          <w:sz w:val="21"/>
+          <w:szCs w:val="21"/>
+        </w:rPr>
+        <w:t>t</w:t>
+      </w:r>
+      <w:r>
+        <w:rPr>
+          <w:i/>
+          <w:iCs/>
+          <w:sz w:val="21"/>
+          <w:szCs w:val="21"/>
+        </w:rPr>
+        <w:t xml:space="preserve">    </w:t>
+      </w:r>
       <w:bookmarkStart w:id="0" w:name="_GoBack"/>
       <w:bookmarkEnd w:id="0"/>
       <w:r>
-        <w:lastRenderedPageBreak/>
-        <w:t>The result is a vector of values with same number of items as the given column. The first roll_count items, in the result, will be NAN.</w:t>
+        <w:rPr>
+          <w:sz w:val="21"/>
+          <w:szCs w:val="21"/>
+        </w:rPr>
+        <w:t>is current value</w:t>
+      </w:r>
+    </w:p>
+    <w:p>
+      <w:pPr>
+        <w:ind w:left="1440"/>
+      </w:pPr>
+      <w:r>
+        <w:rPr>
+          <w:i/>
+          <w:iCs/>
+        </w:rPr>
+        <w:t>Y</w:t>
+      </w:r>
+      <w:r>
+        <w:rPr>
+          <w:i/>
+          <w:iCs/>
+          <w:sz w:val="21"/>
+          <w:szCs w:val="21"/>
+        </w:rPr>
+        <w:t>t-</w:t>
+      </w:r>
+      <w:r>
+        <w:rPr>
+          <w:i/>
+          <w:iCs/>
+          <w:sz w:val="20"/>
+          <w:szCs w:val="20"/>
+        </w:rPr>
+        <w:t>1</w:t>
+      </w:r>
+      <w:r>
+        <w:rPr>
+          <w:i/>
+          <w:iCs/>
+          <w:sz w:val="20"/>
+          <w:szCs w:val="20"/>
+        </w:rPr>
+        <w:t xml:space="preserve"> </w:t>
+      </w:r>
+      <w:r>
+        <w:rPr>
+          <w:sz w:val="21"/>
+          <w:szCs w:val="21"/>
+        </w:rPr>
+        <w:t>is last calculated stats</w:t>
       </w:r>
     </w:p>
     <w:p>
@@ -37115,7 +37263,7 @@
           <w:sz w:val="22"/>
           <w:szCs w:val="22"/>
         </w:rPr>
-        <w:t>inline ExponentialRollAdopter(F &amp;&amp;functor,</w:t>
+        <w:t>inline ExponentialRollAdopter(F &amp;&amp;functor, size_t r</w:t>
       </w:r>
       <w:r>
         <w:rPr>
@@ -37124,7 +37272,7 @@
           <w:sz w:val="22"/>
           <w:szCs w:val="22"/>
         </w:rPr>
-        <w:t xml:space="preserve"> </w:t>
+        <w:t>oll</w:t>
       </w:r>
       <w:r>
         <w:rPr>
@@ -37133,61 +37281,7 @@
           <w:sz w:val="22"/>
           <w:szCs w:val="22"/>
         </w:rPr>
-        <w:t>size_t r</w:t>
-      </w:r>
-      <w:r>
-        <w:rPr>
-          <w:i/>
-          <w:iCs/>
-          <w:sz w:val="22"/>
-          <w:szCs w:val="22"/>
-        </w:rPr>
-        <w:t>oll</w:t>
-      </w:r>
-      <w:r>
-        <w:rPr>
-          <w:i/>
-          <w:iCs/>
-          <w:sz w:val="22"/>
-          <w:szCs w:val="22"/>
-        </w:rPr>
-        <w:t>_count,</w:t>
-      </w:r>
-      <w:r>
-        <w:rPr>
-          <w:i/>
-          <w:iCs/>
-          <w:sz w:val="22"/>
-          <w:szCs w:val="22"/>
-        </w:rPr>
-        <w:t xml:space="preserve"> </w:t>
-      </w:r>
-      <w:r>
-        <w:rPr>
-          <w:i/>
-          <w:iCs/>
-          <w:sz w:val="22"/>
-          <w:szCs w:val="22"/>
-        </w:rPr>
-        <w:t>exponential_decay_spec eds,</w:t>
-      </w:r>
-      <w:r>
-        <w:rPr>
-          <w:i/>
-          <w:iCs/>
-          <w:sz w:val="22"/>
-          <w:szCs w:val="22"/>
-        </w:rPr>
-        <w:t xml:space="preserve"> </w:t>
-      </w:r>
-      <w:r>
-        <w:rPr>
-          <w:i/>
-          <w:iCs/>
-          <w:sz w:val="22"/>
-          <w:szCs w:val="22"/>
-        </w:rPr>
-        <w:t>double value)</w:t>
+        <w:t>_count, exponential_decay_spec eds, double value)</w:t>
       </w:r>
     </w:p>
     <w:p>

</xml_diff>

<commit_message>
Added docs and tests for geometric mean
</commit_message>
<xml_diff>
--- a/docs/DataFrameDoc.docx
+++ b/docs/DataFrameDoc.docx
@@ -1976,7 +1976,37 @@
                 <w:sz w:val="16"/>
                 <w:szCs w:val="16"/>
               </w:rPr>
-              <w:t>struct GroupbySum {  }</w:t>
+              <w:t xml:space="preserve">struct </w:t>
+            </w:r>
+            <w:r>
+              <w:rPr>
+                <w:b/>
+                <w:bCs/>
+                <w:color w:val="C45911"/>
+                <w:sz w:val="16"/>
+                <w:szCs w:val="16"/>
+              </w:rPr>
+              <w:t>GeometricMeanVisitor</w:t>
+            </w:r>
+            <w:r>
+              <w:rPr>
+                <w:b/>
+                <w:bCs/>
+                <w:color w:val="C45911"/>
+                <w:sz w:val="16"/>
+                <w:szCs w:val="16"/>
+              </w:rPr>
+              <w:t xml:space="preserve"> </w:t>
+            </w:r>
+            <w:r>
+              <w:rPr>
+                <w:b/>
+                <w:bCs/>
+                <w:color w:val="C45911"/>
+                <w:sz w:val="16"/>
+                <w:szCs w:val="16"/>
+              </w:rPr>
+              <w:t>{  }</w:t>
             </w:r>
           </w:p>
         </w:tc>
@@ -2130,42 +2160,19 @@
           <w:p>
             <w:pPr>
               <w:rPr>
+                <w:sz w:val="16"/>
+                <w:szCs w:val="16"/>
+              </w:rPr>
+            </w:pPr>
+            <w:r>
+              <w:rPr>
                 <w:b/>
                 <w:bCs/>
                 <w:color w:val="C45911"/>
                 <w:sz w:val="16"/>
                 <w:szCs w:val="16"/>
               </w:rPr>
-            </w:pPr>
-            <w:r>
-              <w:rPr>
-                <w:b/>
-                <w:bCs/>
-                <w:color w:val="C45911"/>
-                <w:sz w:val="16"/>
-                <w:szCs w:val="16"/>
-              </w:rPr>
-              <w:t xml:space="preserve">struct </w:t>
-            </w:r>
-            <w:r>
-              <w:rPr>
-                <w:b/>
-                <w:bCs/>
-                <w:color w:val="C45911"/>
-                <w:sz w:val="16"/>
-                <w:szCs w:val="16"/>
-              </w:rPr>
-              <w:t>KMeansVisitor</w:t>
-            </w:r>
-            <w:r>
-              <w:rPr>
-                <w:b/>
-                <w:bCs/>
-                <w:color w:val="C45911"/>
-                <w:sz w:val="16"/>
-                <w:szCs w:val="16"/>
-              </w:rPr>
-              <w:t xml:space="preserve"> {  }</w:t>
+              <w:t>struct GroupbySum {  }</w:t>
             </w:r>
           </w:p>
         </w:tc>
@@ -2299,19 +2306,42 @@
           <w:p>
             <w:pPr>
               <w:rPr>
-                <w:sz w:val="16"/>
-                <w:szCs w:val="16"/>
-              </w:rPr>
-            </w:pPr>
-            <w:r>
-              <w:rPr>
                 <w:b/>
                 <w:bCs/>
                 <w:color w:val="C45911"/>
                 <w:sz w:val="16"/>
                 <w:szCs w:val="16"/>
               </w:rPr>
-              <w:t>struct KthValueVisitor {  }</w:t>
+            </w:pPr>
+            <w:r>
+              <w:rPr>
+                <w:b/>
+                <w:bCs/>
+                <w:color w:val="C45911"/>
+                <w:sz w:val="16"/>
+                <w:szCs w:val="16"/>
+              </w:rPr>
+              <w:t xml:space="preserve">struct </w:t>
+            </w:r>
+            <w:r>
+              <w:rPr>
+                <w:b/>
+                <w:bCs/>
+                <w:color w:val="C45911"/>
+                <w:sz w:val="16"/>
+                <w:szCs w:val="16"/>
+              </w:rPr>
+              <w:t>KMeansVisitor</w:t>
+            </w:r>
+            <w:r>
+              <w:rPr>
+                <w:b/>
+                <w:bCs/>
+                <w:color w:val="C45911"/>
+                <w:sz w:val="16"/>
+                <w:szCs w:val="16"/>
+              </w:rPr>
+              <w:t xml:space="preserve"> {  }</w:t>
             </w:r>
           </w:p>
         </w:tc>
@@ -2457,7 +2487,7 @@
                 <w:sz w:val="16"/>
                 <w:szCs w:val="16"/>
               </w:rPr>
-              <w:t>struct MaxVisitor {  }</w:t>
+              <w:t>struct KthValueVisitor {  }</w:t>
             </w:r>
           </w:p>
         </w:tc>
@@ -2603,7 +2633,7 @@
                 <w:sz w:val="16"/>
                 <w:szCs w:val="16"/>
               </w:rPr>
-              <w:t>struct MeanVisitor {  }</w:t>
+              <w:t>struct MaxVisitor {  }</w:t>
             </w:r>
           </w:p>
         </w:tc>
@@ -2769,7 +2799,7 @@
                 <w:sz w:val="16"/>
                 <w:szCs w:val="16"/>
               </w:rPr>
-              <w:t>struct MedianVisitor {  }</w:t>
+              <w:t>struct MeanVisitor {  }</w:t>
             </w:r>
           </w:p>
         </w:tc>
@@ -2915,7 +2945,7 @@
                 <w:sz w:val="16"/>
                 <w:szCs w:val="16"/>
               </w:rPr>
-              <w:t>struct MinVisitor {  }</w:t>
+              <w:t>struct MedianVisitor {  }</w:t>
             </w:r>
           </w:p>
         </w:tc>
@@ -3101,7 +3131,7 @@
                 <w:sz w:val="16"/>
                 <w:szCs w:val="16"/>
               </w:rPr>
-              <w:t>struct ModeVisitor {  }</w:t>
+              <w:t>struct MinVisitor {  }</w:t>
             </w:r>
           </w:p>
         </w:tc>
@@ -3267,7 +3297,7 @@
                 <w:sz w:val="16"/>
                 <w:szCs w:val="16"/>
               </w:rPr>
-              <w:t>struct NLargestVisitor {  }</w:t>
+              <w:t>struct ModeVisitor {  }</w:t>
             </w:r>
           </w:p>
         </w:tc>
@@ -3413,7 +3443,7 @@
                 <w:sz w:val="16"/>
                 <w:szCs w:val="16"/>
               </w:rPr>
-              <w:t>struct NSmallestVisitor {  }</w:t>
+              <w:t>struct NLargestVisitor {  }</w:t>
             </w:r>
           </w:p>
         </w:tc>
@@ -3559,7 +3589,7 @@
                 <w:sz w:val="16"/>
                 <w:szCs w:val="16"/>
               </w:rPr>
-              <w:t>struct ProdVisitor {  }</w:t>
+              <w:t>struct NSmallestVisitor {  }</w:t>
             </w:r>
           </w:p>
         </w:tc>
@@ -3705,7 +3735,7 @@
                 <w:sz w:val="16"/>
                 <w:szCs w:val="16"/>
               </w:rPr>
-              <w:t>struct ReturnVisitor {  }</w:t>
+              <w:t>struct ProdVisitor {  }</w:t>
             </w:r>
           </w:p>
         </w:tc>
@@ -3851,27 +3881,7 @@
                 <w:sz w:val="16"/>
                 <w:szCs w:val="16"/>
               </w:rPr>
-              <w:t xml:space="preserve">struct </w:t>
-            </w:r>
-            <w:r>
-              <w:rPr>
-                <w:b/>
-                <w:bCs/>
-                <w:color w:val="C45911"/>
-                <w:sz w:val="16"/>
-                <w:szCs w:val="16"/>
-              </w:rPr>
-              <w:t>SampleZScoreVisitor</w:t>
-            </w:r>
-            <w:r>
-              <w:rPr>
-                <w:b/>
-                <w:bCs/>
-                <w:color w:val="C45911"/>
-                <w:sz w:val="16"/>
-                <w:szCs w:val="16"/>
-              </w:rPr>
-              <w:t xml:space="preserve"> {  }</w:t>
+              <w:t>struct ReturnVisitor {  }</w:t>
             </w:r>
           </w:p>
         </w:tc>
@@ -4017,7 +4027,27 @@
                 <w:sz w:val="16"/>
                 <w:szCs w:val="16"/>
               </w:rPr>
-              <w:t>struct SimpleRollAdopter {  }</w:t>
+              <w:t xml:space="preserve">struct </w:t>
+            </w:r>
+            <w:r>
+              <w:rPr>
+                <w:b/>
+                <w:bCs/>
+                <w:color w:val="C45911"/>
+                <w:sz w:val="16"/>
+                <w:szCs w:val="16"/>
+              </w:rPr>
+              <w:t>SampleZScoreVisitor</w:t>
+            </w:r>
+            <w:r>
+              <w:rPr>
+                <w:b/>
+                <w:bCs/>
+                <w:color w:val="C45911"/>
+                <w:sz w:val="16"/>
+                <w:szCs w:val="16"/>
+              </w:rPr>
+              <w:t xml:space="preserve"> {  }</w:t>
             </w:r>
           </w:p>
         </w:tc>
@@ -4183,7 +4213,7 @@
                 <w:sz w:val="16"/>
                 <w:szCs w:val="16"/>
               </w:rPr>
-              <w:t>struct SLRegressionVisitor  {  }</w:t>
+              <w:t>struct SimpleRollAdopter {  }</w:t>
             </w:r>
           </w:p>
         </w:tc>
@@ -4329,7 +4359,7 @@
                 <w:sz w:val="16"/>
                 <w:szCs w:val="16"/>
               </w:rPr>
-              <w:t>struct StatsVisitor  {  }</w:t>
+              <w:t>struct SLRegressionVisitor  {  }</w:t>
             </w:r>
           </w:p>
         </w:tc>
@@ -4475,7 +4505,7 @@
                 <w:sz w:val="16"/>
                 <w:szCs w:val="16"/>
               </w:rPr>
-              <w:t>struct StdVisitor   {  }</w:t>
+              <w:t>struct StatsVisitor  {  }</w:t>
             </w:r>
           </w:p>
         </w:tc>
@@ -4621,7 +4651,7 @@
                 <w:sz w:val="16"/>
                 <w:szCs w:val="16"/>
               </w:rPr>
-              <w:t>struct SumVisitor {  }</w:t>
+              <w:t>struct StdVisitor   {  }</w:t>
             </w:r>
           </w:p>
         </w:tc>
@@ -4767,7 +4797,7 @@
                 <w:sz w:val="16"/>
                 <w:szCs w:val="16"/>
               </w:rPr>
-              <w:t>struct TrackingErrorVisitor {  }</w:t>
+              <w:t>struct SumVisitor {  }</w:t>
             </w:r>
           </w:p>
         </w:tc>
@@ -4913,7 +4943,7 @@
                 <w:sz w:val="16"/>
                 <w:szCs w:val="16"/>
               </w:rPr>
-              <w:t xml:space="preserve">struct ZScoreVisitor {  } </w:t>
+              <w:t>struct TrackingErrorVisitor {  }</w:t>
             </w:r>
           </w:p>
         </w:tc>
@@ -5059,7 +5089,7 @@
                 <w:sz w:val="16"/>
                 <w:szCs w:val="16"/>
               </w:rPr>
-              <w:t> </w:t>
+              <w:t xml:space="preserve">struct ZScoreVisitor {  } </w:t>
             </w:r>
           </w:p>
         </w:tc>
@@ -32706,15 +32736,37 @@
           <w:bCs/>
           <w:color w:val="C45911"/>
         </w:rPr>
-        <w:t>struct SumVisitor;</w:t>
-      </w:r>
-    </w:p>
-    <w:p>
-      <w:pPr>
-        <w:ind w:left="1440"/>
-      </w:pPr>
-      <w:r>
-        <w:t>This functor class calculates the sum of a given column. The constructor takes a single optional Boolean argument to whether skip NaN values. The default is True.</w:t>
+        <w:t xml:space="preserve">struct </w:t>
+      </w:r>
+      <w:r>
+        <w:rPr>
+          <w:b/>
+          <w:bCs/>
+          <w:color w:val="C45911"/>
+        </w:rPr>
+        <w:t>GeometricMeanVisitor</w:t>
+      </w:r>
+      <w:r>
+        <w:rPr>
+          <w:b/>
+          <w:bCs/>
+          <w:color w:val="C45911"/>
+        </w:rPr>
+        <w:t>;</w:t>
+      </w:r>
+    </w:p>
+    <w:p>
+      <w:pPr>
+        <w:ind w:left="1440"/>
+      </w:pPr>
+      <w:r>
+        <w:t xml:space="preserve">This functor class calculates the </w:t>
+      </w:r>
+      <w:r>
+        <w:t xml:space="preserve">geometric </w:t>
+      </w:r>
+      <w:r>
+        <w:t xml:space="preserve">mean of a given column. The constructor takes a single optional Boolean argument to whether skip NaN values. The default is True. </w:t>
       </w:r>
     </w:p>
     <w:p>
@@ -32745,13 +32797,7 @@
         <w:t>T</w:t>
       </w:r>
       <w:r>
-        <w:t>: Column</w:t>
-      </w:r>
-      <w:r>
-        <w:t xml:space="preserve"> </w:t>
-      </w:r>
-      <w:r>
-        <w:t>data type</w:t>
+        <w:t>: Column data type</w:t>
       </w:r>
     </w:p>
     <w:p>
@@ -32771,7 +32817,14 @@
     </w:p>
     <w:p>
       <w:pPr>
-        <w:divId w:val="1920211719"/>
+        <w:pBdr>
+          <w:bottom w:val="single" w:sz="6" w:space="1" w:color="auto"/>
+        </w:pBdr>
+        <w:ind w:left="1440"/>
+        <w:rPr>
+          <w:i/>
+          <w:iCs/>
+        </w:rPr>
       </w:pPr>
       <w:r>
         <w:rPr>
@@ -32782,9 +32835,8 @@
       </w:r>
     </w:p>
     <w:p>
-      <w:r>
-        <w:t> </w:t>
-      </w:r>
+      <w:bookmarkStart w:id="0" w:name="_GoBack"/>
+      <w:bookmarkEnd w:id="0"/>
     </w:p>
     <w:p>
       <w:pPr>
@@ -32855,15 +32907,15 @@
           <w:bCs/>
           <w:color w:val="C45911"/>
         </w:rPr>
-        <w:t>struct CumSumVisitor;</w:t>
-      </w:r>
-    </w:p>
-    <w:p>
-      <w:pPr>
-        <w:ind w:left="1440"/>
-      </w:pPr>
-      <w:r>
-        <w:t>This is a “single action visitor”, meaning it is passed the whole data vector in one call and you must use the single_action_visit() interface.</w:t>
+        <w:t>struct SumVisitor;</w:t>
+      </w:r>
+    </w:p>
+    <w:p>
+      <w:pPr>
+        <w:ind w:left="1440"/>
+      </w:pPr>
+      <w:r>
+        <w:t>This functor class calculates the sum of a given column. The constructor takes a single optional Boolean argument to whether skip NaN values. The default is True.</w:t>
       </w:r>
     </w:p>
     <w:p>
@@ -32872,23 +32924,7 @@
       </w:pPr>
       <w:r>
         <w:lastRenderedPageBreak/>
-        <w:t>This functor class calculates the cumulative sum of a given column. The constructor takes a single optional Boolean argument to whether skip NaN values. The default is True.</w:t>
-      </w:r>
-    </w:p>
-    <w:p>
-      <w:pPr>
-        <w:ind w:left="1440"/>
-      </w:pPr>
-      <w:r>
-        <w:t>See this document and datasci_tester.cc for examples.</w:t>
-      </w:r>
-    </w:p>
-    <w:p>
-      <w:pPr>
-        <w:ind w:left="1440"/>
-      </w:pPr>
-      <w:r>
-        <w:t>The result is a vector of running sums</w:t>
+        <w:t xml:space="preserve">See this document and datasci_tester.cc for examples. </w:t>
       </w:r>
     </w:p>
     <w:p>
@@ -32937,7 +32973,7 @@
     </w:p>
     <w:p>
       <w:pPr>
-        <w:divId w:val="1938173222"/>
+        <w:divId w:val="1920211719"/>
       </w:pPr>
       <w:r>
         <w:rPr>
@@ -33021,23 +33057,39 @@
           <w:bCs/>
           <w:color w:val="C45911"/>
         </w:rPr>
-        <w:t>struct ProdVisitor;</w:t>
-      </w:r>
-    </w:p>
-    <w:p>
-      <w:pPr>
-        <w:ind w:left="1440"/>
-      </w:pPr>
-      <w:r>
-        <w:t>This functor class calculates the product of a given column. The constructor takes a single optional Boolean argument to whether skip NaN values. The default is True.</w:t>
-      </w:r>
-    </w:p>
-    <w:p>
-      <w:pPr>
-        <w:ind w:left="1440"/>
-      </w:pPr>
-      <w:r>
-        <w:t xml:space="preserve">See this document and datasci_tester.cc for examples. </w:t>
+        <w:t>struct CumSumVisitor;</w:t>
+      </w:r>
+    </w:p>
+    <w:p>
+      <w:pPr>
+        <w:ind w:left="1440"/>
+      </w:pPr>
+      <w:r>
+        <w:t>This is a “single action visitor”, meaning it is passed the whole data vector in one call and you must use the single_action_visit() interface.</w:t>
+      </w:r>
+    </w:p>
+    <w:p>
+      <w:pPr>
+        <w:ind w:left="1440"/>
+      </w:pPr>
+      <w:r>
+        <w:t>This functor class calculates the cumulative sum of a given column. The constructor takes a single optional Boolean argument to whether skip NaN values. The default is True.</w:t>
+      </w:r>
+    </w:p>
+    <w:p>
+      <w:pPr>
+        <w:ind w:left="1440"/>
+      </w:pPr>
+      <w:r>
+        <w:t>See this document and datasci_tester.cc for examples.</w:t>
+      </w:r>
+    </w:p>
+    <w:p>
+      <w:pPr>
+        <w:ind w:left="1440"/>
+      </w:pPr>
+      <w:r>
+        <w:t>The result is a vector of running sums</w:t>
       </w:r>
     </w:p>
     <w:p>
@@ -33086,7 +33138,7 @@
     </w:p>
     <w:p>
       <w:pPr>
-        <w:divId w:val="826163548"/>
+        <w:divId w:val="1938173222"/>
       </w:pPr>
       <w:r>
         <w:rPr>
@@ -33170,6 +33222,155 @@
           <w:bCs/>
           <w:color w:val="C45911"/>
         </w:rPr>
+        <w:t>struct ProdVisitor;</w:t>
+      </w:r>
+    </w:p>
+    <w:p>
+      <w:pPr>
+        <w:ind w:left="1440"/>
+      </w:pPr>
+      <w:r>
+        <w:t>This functor class calculates the product of a given column. The constructor takes a single optional Boolean argument to whether skip NaN values. The default is True.</w:t>
+      </w:r>
+    </w:p>
+    <w:p>
+      <w:pPr>
+        <w:ind w:left="1440"/>
+      </w:pPr>
+      <w:r>
+        <w:t xml:space="preserve">See this document and datasci_tester.cc for examples. </w:t>
+      </w:r>
+    </w:p>
+    <w:p>
+      <w:pPr>
+        <w:ind w:left="1440"/>
+      </w:pPr>
+      <w:r>
+        <w:t> </w:t>
+      </w:r>
+    </w:p>
+    <w:p>
+      <w:pPr>
+        <w:ind w:left="1440"/>
+      </w:pPr>
+      <w:r>
+        <w:rPr>
+          <w:i/>
+          <w:iCs/>
+        </w:rPr>
+        <w:t>T</w:t>
+      </w:r>
+      <w:r>
+        <w:t>: Column</w:t>
+      </w:r>
+      <w:r>
+        <w:t xml:space="preserve"> </w:t>
+      </w:r>
+      <w:r>
+        <w:t>data type</w:t>
+      </w:r>
+    </w:p>
+    <w:p>
+      <w:pPr>
+        <w:ind w:left="1440"/>
+      </w:pPr>
+      <w:r>
+        <w:rPr>
+          <w:i/>
+          <w:iCs/>
+        </w:rPr>
+        <w:t>I</w:t>
+      </w:r>
+      <w:r>
+        <w:t>: Index type</w:t>
+      </w:r>
+    </w:p>
+    <w:p>
+      <w:pPr>
+        <w:divId w:val="826163548"/>
+      </w:pPr>
+      <w:r>
+        <w:rPr>
+          <w:i/>
+          <w:iCs/>
+        </w:rPr>
+        <w:t>T must be an arithmetic-enabled type</w:t>
+      </w:r>
+    </w:p>
+    <w:p>
+      <w:r>
+        <w:t> </w:t>
+      </w:r>
+    </w:p>
+    <w:p>
+      <w:pPr>
+        <w:ind w:left="1440"/>
+        <w:rPr>
+          <w:b/>
+          <w:bCs/>
+          <w:color w:val="C45911"/>
+        </w:rPr>
+      </w:pPr>
+      <w:r>
+        <w:rPr>
+          <w:b/>
+          <w:bCs/>
+          <w:color w:val="C45911"/>
+        </w:rPr>
+        <w:t>template&lt;typename T,</w:t>
+      </w:r>
+    </w:p>
+    <w:p>
+      <w:pPr>
+        <w:ind w:left="1440"/>
+        <w:rPr>
+          <w:b/>
+          <w:bCs/>
+          <w:color w:val="C45911"/>
+        </w:rPr>
+      </w:pPr>
+      <w:r>
+        <w:rPr>
+          <w:b/>
+          <w:bCs/>
+          <w:color w:val="C45911"/>
+        </w:rPr>
+        <w:t xml:space="preserve">    typename I = unsigned long,</w:t>
+      </w:r>
+    </w:p>
+    <w:p>
+      <w:pPr>
+        <w:ind w:left="1440"/>
+      </w:pPr>
+      <w:r>
+        <w:rPr>
+          <w:b/>
+          <w:bCs/>
+          <w:color w:val="C45911"/>
+        </w:rPr>
+        <w:t xml:space="preserve">    typename </w:t>
+      </w:r>
+      <w:r>
+        <w:rPr>
+          <w:b/>
+          <w:bCs/>
+          <w:color w:val="C45911"/>
+          <w:sz w:val="22"/>
+          <w:szCs w:val="22"/>
+        </w:rPr>
+        <w:t>= typename std::enable_if&lt;std::is_arithmetic&lt;T&gt;::value, T&gt;::type&gt;</w:t>
+      </w:r>
+    </w:p>
+    <w:p>
+      <w:pPr>
+        <w:ind w:left="1440"/>
+      </w:pPr>
+      <w:r>
+        <w:rPr>
+          <w:b/>
+          <w:bCs/>
+          <w:color w:val="C45911"/>
+        </w:rPr>
         <w:t>struct CumProdVisitor;</w:t>
       </w:r>
     </w:p>
@@ -33203,514 +33404,6 @@
       </w:pPr>
       <w:r>
         <w:t>The result is a vector of running products.</w:t>
-      </w:r>
-    </w:p>
-    <w:p>
-      <w:pPr>
-        <w:ind w:left="1440"/>
-      </w:pPr>
-      <w:r>
-        <w:t> </w:t>
-      </w:r>
-    </w:p>
-    <w:p>
-      <w:pPr>
-        <w:ind w:left="1440"/>
-      </w:pPr>
-      <w:r>
-        <w:rPr>
-          <w:i/>
-          <w:iCs/>
-        </w:rPr>
-        <w:t>T</w:t>
-      </w:r>
-      <w:r>
-        <w:t>: Column</w:t>
-      </w:r>
-      <w:r>
-        <w:t xml:space="preserve"> </w:t>
-      </w:r>
-      <w:r>
-        <w:t>data type</w:t>
-      </w:r>
-    </w:p>
-    <w:p>
-      <w:pPr>
-        <w:ind w:left="1440"/>
-      </w:pPr>
-      <w:r>
-        <w:rPr>
-          <w:i/>
-          <w:iCs/>
-        </w:rPr>
-        <w:t>I</w:t>
-      </w:r>
-      <w:r>
-        <w:t>: Index type</w:t>
-      </w:r>
-    </w:p>
-    <w:p>
-      <w:pPr>
-        <w:divId w:val="1960575067"/>
-      </w:pPr>
-      <w:r>
-        <w:rPr>
-          <w:i/>
-          <w:iCs/>
-        </w:rPr>
-        <w:t>T must be an arithmetic-enabled type</w:t>
-      </w:r>
-    </w:p>
-    <w:p>
-      <w:r>
-        <w:t> </w:t>
-      </w:r>
-    </w:p>
-    <w:p>
-      <w:pPr>
-        <w:ind w:left="1440"/>
-      </w:pPr>
-      <w:r>
-        <w:rPr>
-          <w:b/>
-          <w:bCs/>
-          <w:color w:val="C45911"/>
-        </w:rPr>
-        <w:t>template&lt;typename T, typename I = unsigned long&gt;</w:t>
-      </w:r>
-    </w:p>
-    <w:p>
-      <w:pPr>
-        <w:ind w:left="1440"/>
-      </w:pPr>
-      <w:r>
-        <w:rPr>
-          <w:b/>
-          <w:bCs/>
-          <w:color w:val="C45911"/>
-        </w:rPr>
-        <w:t>struct MaxVisitor;</w:t>
-      </w:r>
-    </w:p>
-    <w:p>
-      <w:pPr>
-        <w:ind w:left="1440"/>
-      </w:pPr>
-      <w:r>
-        <w:t>This functor class calculates the maximum of a given column. The constructor takes a single optional Boolean argument to whether skip NaN values. The default is True.</w:t>
-      </w:r>
-    </w:p>
-    <w:p>
-      <w:pPr>
-        <w:ind w:left="1440"/>
-      </w:pPr>
-      <w:r>
-        <w:t>See this document and datasci_tester.cc for examples.</w:t>
-      </w:r>
-    </w:p>
-    <w:p>
-      <w:pPr>
-        <w:ind w:left="1440"/>
-      </w:pPr>
-      <w:r>
-        <w:t> </w:t>
-      </w:r>
-    </w:p>
-    <w:p>
-      <w:pPr>
-        <w:ind w:left="1440"/>
-      </w:pPr>
-      <w:r>
-        <w:rPr>
-          <w:i/>
-          <w:iCs/>
-        </w:rPr>
-        <w:lastRenderedPageBreak/>
-        <w:t>T</w:t>
-      </w:r>
-      <w:r>
-        <w:t>: Column</w:t>
-      </w:r>
-      <w:r>
-        <w:t xml:space="preserve"> </w:t>
-      </w:r>
-      <w:r>
-        <w:t>data type</w:t>
-      </w:r>
-    </w:p>
-    <w:p>
-      <w:pPr>
-        <w:divId w:val="591666072"/>
-      </w:pPr>
-      <w:r>
-        <w:rPr>
-          <w:i/>
-          <w:iCs/>
-        </w:rPr>
-        <w:t>I</w:t>
-      </w:r>
-      <w:r>
-        <w:t>: Index type</w:t>
-      </w:r>
-    </w:p>
-    <w:p>
-      <w:r>
-        <w:t> </w:t>
-      </w:r>
-    </w:p>
-    <w:p>
-      <w:pPr>
-        <w:ind w:left="1440"/>
-      </w:pPr>
-      <w:r>
-        <w:rPr>
-          <w:b/>
-          <w:bCs/>
-          <w:color w:val="C45911"/>
-        </w:rPr>
-        <w:t>template&lt;typename T, typename I = unsigned long&gt;</w:t>
-      </w:r>
-    </w:p>
-    <w:p>
-      <w:pPr>
-        <w:ind w:left="1440"/>
-      </w:pPr>
-      <w:r>
-        <w:rPr>
-          <w:b/>
-          <w:bCs/>
-          <w:color w:val="C45911"/>
-        </w:rPr>
-        <w:t>struct CumMaxVisitor;</w:t>
-      </w:r>
-    </w:p>
-    <w:p>
-      <w:pPr>
-        <w:ind w:left="1440"/>
-      </w:pPr>
-      <w:r>
-        <w:t>This is a “single action visitor”, meaning it is passed the whole data vector in one call and you must use the single_action_visit() interface.</w:t>
-      </w:r>
-    </w:p>
-    <w:p>
-      <w:pPr>
-        <w:ind w:left="1440"/>
-      </w:pPr>
-      <w:r>
-        <w:t>This functor class calculates the cumulative maximum of a given column. The constructor takes a single optional Boolean argument to whether skip NaN values. The default is True.</w:t>
-      </w:r>
-    </w:p>
-    <w:p>
-      <w:pPr>
-        <w:ind w:left="1440"/>
-      </w:pPr>
-      <w:r>
-        <w:t>See this document and datasci_tester.cc for examples.</w:t>
-      </w:r>
-    </w:p>
-    <w:p>
-      <w:pPr>
-        <w:ind w:left="1440"/>
-      </w:pPr>
-      <w:r>
-        <w:t>The result is a vector of running maximums</w:t>
-      </w:r>
-    </w:p>
-    <w:p>
-      <w:pPr>
-        <w:ind w:left="1440"/>
-      </w:pPr>
-      <w:r>
-        <w:t> </w:t>
-      </w:r>
-    </w:p>
-    <w:p>
-      <w:pPr>
-        <w:ind w:left="1440"/>
-      </w:pPr>
-      <w:r>
-        <w:rPr>
-          <w:i/>
-          <w:iCs/>
-        </w:rPr>
-        <w:t>T</w:t>
-      </w:r>
-      <w:r>
-        <w:t>: Column</w:t>
-      </w:r>
-      <w:r>
-        <w:t xml:space="preserve"> </w:t>
-      </w:r>
-      <w:r>
-        <w:t>data type</w:t>
-      </w:r>
-    </w:p>
-    <w:p>
-      <w:pPr>
-        <w:divId w:val="849180520"/>
-      </w:pPr>
-      <w:r>
-        <w:rPr>
-          <w:i/>
-          <w:iCs/>
-        </w:rPr>
-        <w:t>I</w:t>
-      </w:r>
-      <w:r>
-        <w:t>: Index type</w:t>
-      </w:r>
-    </w:p>
-    <w:p>
-      <w:r>
-        <w:t> </w:t>
-      </w:r>
-    </w:p>
-    <w:p>
-      <w:pPr>
-        <w:ind w:left="1440"/>
-      </w:pPr>
-      <w:r>
-        <w:rPr>
-          <w:b/>
-          <w:bCs/>
-          <w:color w:val="C45911"/>
-        </w:rPr>
-        <w:t>template&lt;typename T, typename I = unsigned long&gt;</w:t>
-      </w:r>
-    </w:p>
-    <w:p>
-      <w:pPr>
-        <w:ind w:left="1440"/>
-      </w:pPr>
-      <w:r>
-        <w:rPr>
-          <w:b/>
-          <w:bCs/>
-          <w:color w:val="C45911"/>
-        </w:rPr>
-        <w:t>struct MinVisitor;</w:t>
-      </w:r>
-    </w:p>
-    <w:p>
-      <w:pPr>
-        <w:ind w:left="1440"/>
-      </w:pPr>
-      <w:r>
-        <w:t>This functor class calculates the minimum of a given column. The constructor takes a single optional Boolean argument to whether skip NaN values. The default is True.</w:t>
-      </w:r>
-    </w:p>
-    <w:p>
-      <w:pPr>
-        <w:ind w:left="1440"/>
-      </w:pPr>
-      <w:r>
-        <w:t>See this document and datasci_tester.cc for examples.</w:t>
-      </w:r>
-    </w:p>
-    <w:p>
-      <w:pPr>
-        <w:ind w:left="1440"/>
-      </w:pPr>
-      <w:r>
-        <w:t> </w:t>
-      </w:r>
-    </w:p>
-    <w:p>
-      <w:pPr>
-        <w:ind w:left="1440"/>
-      </w:pPr>
-      <w:r>
-        <w:rPr>
-          <w:i/>
-          <w:iCs/>
-        </w:rPr>
-        <w:t>T</w:t>
-      </w:r>
-      <w:r>
-        <w:t>: Column</w:t>
-      </w:r>
-      <w:r>
-        <w:t xml:space="preserve"> </w:t>
-      </w:r>
-      <w:r>
-        <w:t>data type</w:t>
-      </w:r>
-    </w:p>
-    <w:p>
-      <w:pPr>
-        <w:divId w:val="1919434114"/>
-      </w:pPr>
-      <w:r>
-        <w:rPr>
-          <w:i/>
-          <w:iCs/>
-        </w:rPr>
-        <w:t>I</w:t>
-      </w:r>
-      <w:r>
-        <w:t>: Index type</w:t>
-      </w:r>
-    </w:p>
-    <w:p>
-      <w:r>
-        <w:t> </w:t>
-      </w:r>
-    </w:p>
-    <w:p>
-      <w:pPr>
-        <w:ind w:left="1440"/>
-      </w:pPr>
-      <w:r>
-        <w:rPr>
-          <w:b/>
-          <w:bCs/>
-          <w:color w:val="C45911"/>
-        </w:rPr>
-        <w:t>template&lt;typename T, typename I = unsigned long&gt;</w:t>
-      </w:r>
-    </w:p>
-    <w:p>
-      <w:pPr>
-        <w:ind w:left="1440"/>
-      </w:pPr>
-      <w:r>
-        <w:rPr>
-          <w:b/>
-          <w:bCs/>
-          <w:color w:val="C45911"/>
-        </w:rPr>
-        <w:t>struct CumMinVisitor;</w:t>
-      </w:r>
-    </w:p>
-    <w:p>
-      <w:pPr>
-        <w:ind w:left="1440"/>
-      </w:pPr>
-      <w:r>
-        <w:t>This is a “single action visitor”, meaning it is passed the whole data vector in one call and you must use the single_action_visit() interface.</w:t>
-      </w:r>
-    </w:p>
-    <w:p>
-      <w:pPr>
-        <w:ind w:left="1440"/>
-      </w:pPr>
-      <w:r>
-        <w:t>This functor class calculates the cumulative minimum of a given column. The constructor takes a single optional Boolean argument to whether skip NaN values. The default is True.</w:t>
-      </w:r>
-    </w:p>
-    <w:p>
-      <w:pPr>
-        <w:ind w:left="1440"/>
-      </w:pPr>
-      <w:r>
-        <w:t>See this document and datasci_tester.cc for examples.</w:t>
-      </w:r>
-    </w:p>
-    <w:p>
-      <w:pPr>
-        <w:ind w:left="1440"/>
-      </w:pPr>
-      <w:r>
-        <w:t>The result is a vector of running minimum</w:t>
-      </w:r>
-    </w:p>
-    <w:p>
-      <w:pPr>
-        <w:ind w:left="1440"/>
-      </w:pPr>
-      <w:r>
-        <w:t> </w:t>
-      </w:r>
-    </w:p>
-    <w:p>
-      <w:pPr>
-        <w:ind w:left="1440"/>
-      </w:pPr>
-      <w:r>
-        <w:rPr>
-          <w:i/>
-          <w:iCs/>
-        </w:rPr>
-        <w:t>T</w:t>
-      </w:r>
-      <w:r>
-        <w:t>: Column</w:t>
-      </w:r>
-      <w:r>
-        <w:t xml:space="preserve"> </w:t>
-      </w:r>
-      <w:r>
-        <w:t>data type</w:t>
-      </w:r>
-    </w:p>
-    <w:p>
-      <w:pPr>
-        <w:divId w:val="1192185803"/>
-      </w:pPr>
-      <w:r>
-        <w:rPr>
-          <w:i/>
-          <w:iCs/>
-        </w:rPr>
-        <w:t>I</w:t>
-      </w:r>
-      <w:r>
-        <w:t>: Index type</w:t>
-      </w:r>
-    </w:p>
-    <w:p>
-      <w:r>
-        <w:t> </w:t>
-      </w:r>
-    </w:p>
-    <w:p>
-      <w:pPr>
-        <w:ind w:left="1440"/>
-      </w:pPr>
-      <w:r>
-        <w:rPr>
-          <w:b/>
-          <w:bCs/>
-          <w:color w:val="C45911"/>
-        </w:rPr>
-        <w:t>template&lt;std::size_t N, typename T, typename I = unsigned long&gt;</w:t>
-      </w:r>
-    </w:p>
-    <w:p>
-      <w:pPr>
-        <w:ind w:left="1440"/>
-      </w:pPr>
-      <w:r>
-        <w:rPr>
-          <w:b/>
-          <w:bCs/>
-          <w:color w:val="C45911"/>
-        </w:rPr>
-        <w:t>struct NLargestVisitor;</w:t>
-      </w:r>
-    </w:p>
-    <w:p>
-      <w:pPr>
-        <w:ind w:left="1440"/>
-      </w:pPr>
-      <w:r>
-        <w:t>This functor class calculates the N largest values of a column. I runs in O(N*M), where N is the number of largest values and M is the total number of all values.</w:t>
-      </w:r>
-    </w:p>
-    <w:p>
-      <w:pPr>
-        <w:ind w:left="1440"/>
-      </w:pPr>
-      <w:r>
-        <w:t>If N is relatively small this better than O(M*logM). The constructor takes a single optional Boolean argument to whether skip NaN values. The default is True.</w:t>
-      </w:r>
-    </w:p>
-    <w:p>
-      <w:pPr>
-        <w:ind w:left="1440"/>
-      </w:pPr>
-      <w:r>
-        <w:t>See this document and datasci_tester.cc for examples.</w:t>
       </w:r>
     </w:p>
     <w:p>
@@ -33731,6 +33424,514 @@
           <w:i/>
           <w:iCs/>
         </w:rPr>
+        <w:t>T</w:t>
+      </w:r>
+      <w:r>
+        <w:t>: Column</w:t>
+      </w:r>
+      <w:r>
+        <w:t xml:space="preserve"> </w:t>
+      </w:r>
+      <w:r>
+        <w:t>data type</w:t>
+      </w:r>
+    </w:p>
+    <w:p>
+      <w:pPr>
+        <w:ind w:left="1440"/>
+      </w:pPr>
+      <w:r>
+        <w:rPr>
+          <w:i/>
+          <w:iCs/>
+        </w:rPr>
+        <w:t>I</w:t>
+      </w:r>
+      <w:r>
+        <w:t>: Index type</w:t>
+      </w:r>
+    </w:p>
+    <w:p>
+      <w:pPr>
+        <w:divId w:val="1960575067"/>
+      </w:pPr>
+      <w:r>
+        <w:rPr>
+          <w:i/>
+          <w:iCs/>
+        </w:rPr>
+        <w:t>T must be an arithmetic-enabled type</w:t>
+      </w:r>
+    </w:p>
+    <w:p>
+      <w:r>
+        <w:t> </w:t>
+      </w:r>
+    </w:p>
+    <w:p>
+      <w:pPr>
+        <w:ind w:left="1440"/>
+      </w:pPr>
+      <w:r>
+        <w:rPr>
+          <w:b/>
+          <w:bCs/>
+          <w:color w:val="C45911"/>
+        </w:rPr>
+        <w:t>template&lt;typename T, typename I = unsigned long&gt;</w:t>
+      </w:r>
+    </w:p>
+    <w:p>
+      <w:pPr>
+        <w:ind w:left="1440"/>
+      </w:pPr>
+      <w:r>
+        <w:rPr>
+          <w:b/>
+          <w:bCs/>
+          <w:color w:val="C45911"/>
+        </w:rPr>
+        <w:t>struct MaxVisitor;</w:t>
+      </w:r>
+    </w:p>
+    <w:p>
+      <w:pPr>
+        <w:ind w:left="1440"/>
+      </w:pPr>
+      <w:r>
+        <w:t>This functor class calculates the maximum of a given column. The constructor takes a single optional Boolean argument to whether skip NaN values. The default is True.</w:t>
+      </w:r>
+    </w:p>
+    <w:p>
+      <w:pPr>
+        <w:ind w:left="1440"/>
+      </w:pPr>
+      <w:r>
+        <w:t>See this document and datasci_tester.cc for examples.</w:t>
+      </w:r>
+    </w:p>
+    <w:p>
+      <w:pPr>
+        <w:ind w:left="1440"/>
+      </w:pPr>
+      <w:r>
+        <w:t> </w:t>
+      </w:r>
+    </w:p>
+    <w:p>
+      <w:pPr>
+        <w:ind w:left="1440"/>
+      </w:pPr>
+      <w:r>
+        <w:rPr>
+          <w:i/>
+          <w:iCs/>
+        </w:rPr>
+        <w:t>T</w:t>
+      </w:r>
+      <w:r>
+        <w:t>: Column</w:t>
+      </w:r>
+      <w:r>
+        <w:t xml:space="preserve"> </w:t>
+      </w:r>
+      <w:r>
+        <w:t>data type</w:t>
+      </w:r>
+    </w:p>
+    <w:p>
+      <w:pPr>
+        <w:divId w:val="591666072"/>
+      </w:pPr>
+      <w:r>
+        <w:rPr>
+          <w:i/>
+          <w:iCs/>
+        </w:rPr>
+        <w:t>I</w:t>
+      </w:r>
+      <w:r>
+        <w:t>: Index type</w:t>
+      </w:r>
+    </w:p>
+    <w:p>
+      <w:r>
+        <w:t> </w:t>
+      </w:r>
+    </w:p>
+    <w:p>
+      <w:pPr>
+        <w:ind w:left="1440"/>
+      </w:pPr>
+      <w:r>
+        <w:rPr>
+          <w:b/>
+          <w:bCs/>
+          <w:color w:val="C45911"/>
+        </w:rPr>
+        <w:t>template&lt;typename T, typename I = unsigned long&gt;</w:t>
+      </w:r>
+    </w:p>
+    <w:p>
+      <w:pPr>
+        <w:ind w:left="1440"/>
+      </w:pPr>
+      <w:r>
+        <w:rPr>
+          <w:b/>
+          <w:bCs/>
+          <w:color w:val="C45911"/>
+        </w:rPr>
+        <w:t>struct CumMaxVisitor;</w:t>
+      </w:r>
+    </w:p>
+    <w:p>
+      <w:pPr>
+        <w:ind w:left="1440"/>
+      </w:pPr>
+      <w:r>
+        <w:t>This is a “single action visitor”, meaning it is passed the whole data vector in one call and you must use the single_action_visit() interface.</w:t>
+      </w:r>
+    </w:p>
+    <w:p>
+      <w:pPr>
+        <w:ind w:left="1440"/>
+      </w:pPr>
+      <w:r>
+        <w:t>This functor class calculates the cumulative maximum of a given column. The constructor takes a single optional Boolean argument to whether skip NaN values. The default is True.</w:t>
+      </w:r>
+    </w:p>
+    <w:p>
+      <w:pPr>
+        <w:ind w:left="1440"/>
+      </w:pPr>
+      <w:r>
+        <w:t>See this document and datasci_tester.cc for examples.</w:t>
+      </w:r>
+    </w:p>
+    <w:p>
+      <w:pPr>
+        <w:ind w:left="1440"/>
+      </w:pPr>
+      <w:r>
+        <w:t>The result is a vector of running maximums</w:t>
+      </w:r>
+    </w:p>
+    <w:p>
+      <w:pPr>
+        <w:ind w:left="1440"/>
+      </w:pPr>
+      <w:r>
+        <w:t> </w:t>
+      </w:r>
+    </w:p>
+    <w:p>
+      <w:pPr>
+        <w:ind w:left="1440"/>
+      </w:pPr>
+      <w:r>
+        <w:rPr>
+          <w:i/>
+          <w:iCs/>
+        </w:rPr>
+        <w:t>T</w:t>
+      </w:r>
+      <w:r>
+        <w:t>: Column</w:t>
+      </w:r>
+      <w:r>
+        <w:t xml:space="preserve"> </w:t>
+      </w:r>
+      <w:r>
+        <w:t>data type</w:t>
+      </w:r>
+    </w:p>
+    <w:p>
+      <w:pPr>
+        <w:divId w:val="849180520"/>
+      </w:pPr>
+      <w:r>
+        <w:rPr>
+          <w:i/>
+          <w:iCs/>
+        </w:rPr>
+        <w:t>I</w:t>
+      </w:r>
+      <w:r>
+        <w:t>: Index type</w:t>
+      </w:r>
+    </w:p>
+    <w:p>
+      <w:r>
+        <w:t> </w:t>
+      </w:r>
+    </w:p>
+    <w:p>
+      <w:pPr>
+        <w:ind w:left="1440"/>
+      </w:pPr>
+      <w:r>
+        <w:rPr>
+          <w:b/>
+          <w:bCs/>
+          <w:color w:val="C45911"/>
+        </w:rPr>
+        <w:t>template&lt;typename T, typename I = unsigned long&gt;</w:t>
+      </w:r>
+    </w:p>
+    <w:p>
+      <w:pPr>
+        <w:ind w:left="1440"/>
+      </w:pPr>
+      <w:r>
+        <w:rPr>
+          <w:b/>
+          <w:bCs/>
+          <w:color w:val="C45911"/>
+        </w:rPr>
+        <w:t>struct MinVisitor;</w:t>
+      </w:r>
+    </w:p>
+    <w:p>
+      <w:pPr>
+        <w:ind w:left="1440"/>
+      </w:pPr>
+      <w:r>
+        <w:t>This functor class calculates the minimum of a given column. The constructor takes a single optional Boolean argument to whether skip NaN values. The default is True.</w:t>
+      </w:r>
+    </w:p>
+    <w:p>
+      <w:pPr>
+        <w:ind w:left="1440"/>
+      </w:pPr>
+      <w:r>
+        <w:t>See this document and datasci_tester.cc for examples.</w:t>
+      </w:r>
+    </w:p>
+    <w:p>
+      <w:pPr>
+        <w:ind w:left="1440"/>
+      </w:pPr>
+      <w:r>
+        <w:t> </w:t>
+      </w:r>
+    </w:p>
+    <w:p>
+      <w:pPr>
+        <w:ind w:left="1440"/>
+      </w:pPr>
+      <w:r>
+        <w:rPr>
+          <w:i/>
+          <w:iCs/>
+        </w:rPr>
+        <w:t>T</w:t>
+      </w:r>
+      <w:r>
+        <w:t>: Column</w:t>
+      </w:r>
+      <w:r>
+        <w:t xml:space="preserve"> </w:t>
+      </w:r>
+      <w:r>
+        <w:t>data type</w:t>
+      </w:r>
+    </w:p>
+    <w:p>
+      <w:pPr>
+        <w:divId w:val="1919434114"/>
+      </w:pPr>
+      <w:r>
+        <w:rPr>
+          <w:i/>
+          <w:iCs/>
+        </w:rPr>
+        <w:t>I</w:t>
+      </w:r>
+      <w:r>
+        <w:t>: Index type</w:t>
+      </w:r>
+    </w:p>
+    <w:p>
+      <w:r>
+        <w:t> </w:t>
+      </w:r>
+    </w:p>
+    <w:p>
+      <w:pPr>
+        <w:ind w:left="1440"/>
+      </w:pPr>
+      <w:r>
+        <w:rPr>
+          <w:b/>
+          <w:bCs/>
+          <w:color w:val="C45911"/>
+        </w:rPr>
+        <w:t>template&lt;typename T, typename I = unsigned long&gt;</w:t>
+      </w:r>
+    </w:p>
+    <w:p>
+      <w:pPr>
+        <w:ind w:left="1440"/>
+      </w:pPr>
+      <w:r>
+        <w:rPr>
+          <w:b/>
+          <w:bCs/>
+          <w:color w:val="C45911"/>
+        </w:rPr>
+        <w:t>struct CumMinVisitor;</w:t>
+      </w:r>
+    </w:p>
+    <w:p>
+      <w:pPr>
+        <w:ind w:left="1440"/>
+      </w:pPr>
+      <w:r>
+        <w:t>This is a “single action visitor”, meaning it is passed the whole data vector in one call and you must use the single_action_visit() interface.</w:t>
+      </w:r>
+    </w:p>
+    <w:p>
+      <w:pPr>
+        <w:ind w:left="1440"/>
+      </w:pPr>
+      <w:r>
+        <w:t>This functor class calculates the cumulative minimum of a given column. The constructor takes a single optional Boolean argument to whether skip NaN values. The default is True.</w:t>
+      </w:r>
+    </w:p>
+    <w:p>
+      <w:pPr>
+        <w:ind w:left="1440"/>
+      </w:pPr>
+      <w:r>
+        <w:t>See this document and datasci_tester.cc for examples.</w:t>
+      </w:r>
+    </w:p>
+    <w:p>
+      <w:pPr>
+        <w:ind w:left="1440"/>
+      </w:pPr>
+      <w:r>
+        <w:lastRenderedPageBreak/>
+        <w:t>The result is a vector of running minimum</w:t>
+      </w:r>
+    </w:p>
+    <w:p>
+      <w:pPr>
+        <w:ind w:left="1440"/>
+      </w:pPr>
+      <w:r>
+        <w:t> </w:t>
+      </w:r>
+    </w:p>
+    <w:p>
+      <w:pPr>
+        <w:ind w:left="1440"/>
+      </w:pPr>
+      <w:r>
+        <w:rPr>
+          <w:i/>
+          <w:iCs/>
+        </w:rPr>
+        <w:t>T</w:t>
+      </w:r>
+      <w:r>
+        <w:t>: Column</w:t>
+      </w:r>
+      <w:r>
+        <w:t xml:space="preserve"> </w:t>
+      </w:r>
+      <w:r>
+        <w:t>data type</w:t>
+      </w:r>
+    </w:p>
+    <w:p>
+      <w:pPr>
+        <w:divId w:val="1192185803"/>
+      </w:pPr>
+      <w:r>
+        <w:rPr>
+          <w:i/>
+          <w:iCs/>
+        </w:rPr>
+        <w:t>I</w:t>
+      </w:r>
+      <w:r>
+        <w:t>: Index type</w:t>
+      </w:r>
+    </w:p>
+    <w:p>
+      <w:r>
+        <w:t> </w:t>
+      </w:r>
+    </w:p>
+    <w:p>
+      <w:pPr>
+        <w:ind w:left="1440"/>
+      </w:pPr>
+      <w:r>
+        <w:rPr>
+          <w:b/>
+          <w:bCs/>
+          <w:color w:val="C45911"/>
+        </w:rPr>
+        <w:t>template&lt;std::size_t N, typename T, typename I = unsigned long&gt;</w:t>
+      </w:r>
+    </w:p>
+    <w:p>
+      <w:pPr>
+        <w:ind w:left="1440"/>
+      </w:pPr>
+      <w:r>
+        <w:rPr>
+          <w:b/>
+          <w:bCs/>
+          <w:color w:val="C45911"/>
+        </w:rPr>
+        <w:t>struct NLargestVisitor;</w:t>
+      </w:r>
+    </w:p>
+    <w:p>
+      <w:pPr>
+        <w:ind w:left="1440"/>
+      </w:pPr>
+      <w:r>
+        <w:t>This functor class calculates the N largest values of a column. I runs in O(N*M), where N is the number of largest values and M is the total number of all values.</w:t>
+      </w:r>
+    </w:p>
+    <w:p>
+      <w:pPr>
+        <w:ind w:left="1440"/>
+      </w:pPr>
+      <w:r>
+        <w:t>If N is relatively small this better than O(M*logM). The constructor takes a single optional Boolean argument to whether skip NaN values. The default is True.</w:t>
+      </w:r>
+    </w:p>
+    <w:p>
+      <w:pPr>
+        <w:ind w:left="1440"/>
+      </w:pPr>
+      <w:r>
+        <w:t>See this document and datasci_tester.cc for examples.</w:t>
+      </w:r>
+    </w:p>
+    <w:p>
+      <w:pPr>
+        <w:ind w:left="1440"/>
+      </w:pPr>
+      <w:r>
+        <w:t> </w:t>
+      </w:r>
+    </w:p>
+    <w:p>
+      <w:pPr>
+        <w:ind w:left="1440"/>
+      </w:pPr>
+      <w:r>
+        <w:rPr>
+          <w:i/>
+          <w:iCs/>
+        </w:rPr>
         <w:t>N</w:t>
       </w:r>
       <w:r>
@@ -34122,6 +34323,7 @@
           <w:bCs/>
           <w:color w:val="C45911"/>
         </w:rPr>
+        <w:lastRenderedPageBreak/>
         <w:t>struct VarVisitor;</w:t>
       </w:r>
     </w:p>
@@ -34283,7 +34485,6 @@
           <w:bCs/>
           <w:color w:val="C45911"/>
         </w:rPr>
-        <w:lastRenderedPageBreak/>
         <w:t>struct BetaVisitor;</w:t>
       </w:r>
     </w:p>
@@ -34695,6 +34896,7 @@
     </w:p>
     <w:p>
       <w:r>
+        <w:lastRenderedPageBreak/>
         <w:t> </w:t>
       </w:r>
     </w:p>
@@ -34856,7 +35058,6 @@
     </w:p>
     <w:p>
       <w:r>
-        <w:lastRenderedPageBreak/>
         <w:t> </w:t>
       </w:r>
     </w:p>
@@ -35230,6 +35431,7 @@
         <w:ind w:left="1440"/>
       </w:pPr>
       <w:r>
+        <w:lastRenderedPageBreak/>
         <w:t xml:space="preserve">This functor class finds the K </w:t>
       </w:r>
       <w:r>
@@ -35434,7 +35636,6 @@
         <w:ind w:left="1440"/>
       </w:pPr>
       <w:r>
-        <w:lastRenderedPageBreak/>
         <w:t>There is also a get_clusters() method that returns an array of K VectorPtrView’s which contain the data clustered around the K</w:t>
       </w:r>
       <w:r>
@@ -35881,6 +36082,7 @@
           <w:bCs/>
           <w:color w:val="C45911"/>
         </w:rPr>
+        <w:lastRenderedPageBreak/>
         <w:t xml:space="preserve">    typename </w:t>
       </w:r>
       <w:r>
@@ -36029,7 +36231,6 @@
           <w:bCs/>
           <w:color w:val="C45911"/>
         </w:rPr>
-        <w:lastRenderedPageBreak/>
         <w:t xml:space="preserve">    typename I = unsigned long,</w:t>
       </w:r>
     </w:p>
@@ -36548,7 +36749,6 @@
           <w:i/>
           <w:iCs/>
         </w:rPr>
-        <w:lastRenderedPageBreak/>
         <w:t>T must be an arithmetic-enabled type</w:t>
       </w:r>
     </w:p>
@@ -36922,6 +37122,7 @@
         <w:ind w:left="1440"/>
       </w:pPr>
       <w:r>
+        <w:lastRenderedPageBreak/>
         <w:t> </w:t>
       </w:r>
     </w:p>
@@ -37078,7 +37279,6 @@
         <w:ind w:left="1440"/>
       </w:pPr>
       <w:r>
-        <w:lastRenderedPageBreak/>
         <w:t>The result is a vector of values with same number of items as the given column. The first roll_count items, in the result, will be NAN.</w:t>
       </w:r>
     </w:p>
@@ -37192,8 +37392,6 @@
         </w:rPr>
         <w:t xml:space="preserve">    </w:t>
       </w:r>
-      <w:bookmarkStart w:id="0" w:name="_GoBack"/>
-      <w:bookmarkEnd w:id="0"/>
       <w:r>
         <w:rPr>
           <w:sz w:val="21"/>

</xml_diff>

<commit_message>
Added harmonic mean visitor
</commit_message>
<xml_diff>
--- a/docs/DataFrameDoc.docx
+++ b/docs/DataFrameDoc.docx
@@ -2331,7 +2331,7 @@
                 <w:sz w:val="16"/>
                 <w:szCs w:val="16"/>
               </w:rPr>
-              <w:t>KMeansVisitor</w:t>
+              <w:t>HarmonicMeanVisitor</w:t>
             </w:r>
             <w:r>
               <w:rPr>
@@ -2341,7 +2341,17 @@
                 <w:sz w:val="16"/>
                 <w:szCs w:val="16"/>
               </w:rPr>
-              <w:t xml:space="preserve"> {  }</w:t>
+              <w:t xml:space="preserve"> </w:t>
+            </w:r>
+            <w:r>
+              <w:rPr>
+                <w:b/>
+                <w:bCs/>
+                <w:color w:val="C45911"/>
+                <w:sz w:val="16"/>
+                <w:szCs w:val="16"/>
+              </w:rPr>
+              <w:t>{  }</w:t>
             </w:r>
           </w:p>
         </w:tc>
@@ -2475,19 +2485,42 @@
           <w:p>
             <w:pPr>
               <w:rPr>
-                <w:sz w:val="16"/>
-                <w:szCs w:val="16"/>
-              </w:rPr>
-            </w:pPr>
-            <w:r>
-              <w:rPr>
                 <w:b/>
                 <w:bCs/>
                 <w:color w:val="C45911"/>
                 <w:sz w:val="16"/>
                 <w:szCs w:val="16"/>
               </w:rPr>
-              <w:t>struct KthValueVisitor {  }</w:t>
+            </w:pPr>
+            <w:r>
+              <w:rPr>
+                <w:b/>
+                <w:bCs/>
+                <w:color w:val="C45911"/>
+                <w:sz w:val="16"/>
+                <w:szCs w:val="16"/>
+              </w:rPr>
+              <w:t xml:space="preserve">struct </w:t>
+            </w:r>
+            <w:r>
+              <w:rPr>
+                <w:b/>
+                <w:bCs/>
+                <w:color w:val="C45911"/>
+                <w:sz w:val="16"/>
+                <w:szCs w:val="16"/>
+              </w:rPr>
+              <w:t>KMeansVisitor</w:t>
+            </w:r>
+            <w:r>
+              <w:rPr>
+                <w:b/>
+                <w:bCs/>
+                <w:color w:val="C45911"/>
+                <w:sz w:val="16"/>
+                <w:szCs w:val="16"/>
+              </w:rPr>
+              <w:t xml:space="preserve"> {  }</w:t>
             </w:r>
           </w:p>
         </w:tc>
@@ -2633,7 +2666,7 @@
                 <w:sz w:val="16"/>
                 <w:szCs w:val="16"/>
               </w:rPr>
-              <w:t>struct MaxVisitor {  }</w:t>
+              <w:t>struct KthValueVisitor {  }</w:t>
             </w:r>
           </w:p>
         </w:tc>
@@ -2799,7 +2832,7 @@
                 <w:sz w:val="16"/>
                 <w:szCs w:val="16"/>
               </w:rPr>
-              <w:t>struct MeanVisitor {  }</w:t>
+              <w:t>struct MaxVisitor {  }</w:t>
             </w:r>
           </w:p>
         </w:tc>
@@ -2945,7 +2978,7 @@
                 <w:sz w:val="16"/>
                 <w:szCs w:val="16"/>
               </w:rPr>
-              <w:t>struct MedianVisitor {  }</w:t>
+              <w:t>struct MeanVisitor {  }</w:t>
             </w:r>
           </w:p>
         </w:tc>
@@ -3131,7 +3164,7 @@
                 <w:sz w:val="16"/>
                 <w:szCs w:val="16"/>
               </w:rPr>
-              <w:t>struct MinVisitor {  }</w:t>
+              <w:t>struct MedianVisitor {  }</w:t>
             </w:r>
           </w:p>
         </w:tc>
@@ -3297,7 +3330,7 @@
                 <w:sz w:val="16"/>
                 <w:szCs w:val="16"/>
               </w:rPr>
-              <w:t>struct ModeVisitor {  }</w:t>
+              <w:t>struct MinVisitor {  }</w:t>
             </w:r>
           </w:p>
         </w:tc>
@@ -3443,7 +3476,7 @@
                 <w:sz w:val="16"/>
                 <w:szCs w:val="16"/>
               </w:rPr>
-              <w:t>struct NLargestVisitor {  }</w:t>
+              <w:t>struct ModeVisitor {  }</w:t>
             </w:r>
           </w:p>
         </w:tc>
@@ -3589,7 +3622,7 @@
                 <w:sz w:val="16"/>
                 <w:szCs w:val="16"/>
               </w:rPr>
-              <w:t>struct NSmallestVisitor {  }</w:t>
+              <w:t>struct NLargestVisitor {  }</w:t>
             </w:r>
           </w:p>
         </w:tc>
@@ -3735,7 +3768,7 @@
                 <w:sz w:val="16"/>
                 <w:szCs w:val="16"/>
               </w:rPr>
-              <w:t>struct ProdVisitor {  }</w:t>
+              <w:t>struct NSmallestVisitor {  }</w:t>
             </w:r>
           </w:p>
         </w:tc>
@@ -3881,7 +3914,7 @@
                 <w:sz w:val="16"/>
                 <w:szCs w:val="16"/>
               </w:rPr>
-              <w:t>struct ReturnVisitor {  }</w:t>
+              <w:t>struct ProdVisitor {  }</w:t>
             </w:r>
           </w:p>
         </w:tc>
@@ -4027,27 +4060,7 @@
                 <w:sz w:val="16"/>
                 <w:szCs w:val="16"/>
               </w:rPr>
-              <w:t xml:space="preserve">struct </w:t>
-            </w:r>
-            <w:r>
-              <w:rPr>
-                <w:b/>
-                <w:bCs/>
-                <w:color w:val="C45911"/>
-                <w:sz w:val="16"/>
-                <w:szCs w:val="16"/>
-              </w:rPr>
-              <w:t>SampleZScoreVisitor</w:t>
-            </w:r>
-            <w:r>
-              <w:rPr>
-                <w:b/>
-                <w:bCs/>
-                <w:color w:val="C45911"/>
-                <w:sz w:val="16"/>
-                <w:szCs w:val="16"/>
-              </w:rPr>
-              <w:t xml:space="preserve"> {  }</w:t>
+              <w:t>struct ReturnVisitor {  }</w:t>
             </w:r>
           </w:p>
         </w:tc>
@@ -4213,7 +4226,27 @@
                 <w:sz w:val="16"/>
                 <w:szCs w:val="16"/>
               </w:rPr>
-              <w:t>struct SimpleRollAdopter {  }</w:t>
+              <w:t xml:space="preserve">struct </w:t>
+            </w:r>
+            <w:r>
+              <w:rPr>
+                <w:b/>
+                <w:bCs/>
+                <w:color w:val="C45911"/>
+                <w:sz w:val="16"/>
+                <w:szCs w:val="16"/>
+              </w:rPr>
+              <w:t>SampleZScoreVisitor</w:t>
+            </w:r>
+            <w:r>
+              <w:rPr>
+                <w:b/>
+                <w:bCs/>
+                <w:color w:val="C45911"/>
+                <w:sz w:val="16"/>
+                <w:szCs w:val="16"/>
+              </w:rPr>
+              <w:t xml:space="preserve"> {  }</w:t>
             </w:r>
           </w:p>
         </w:tc>
@@ -4359,7 +4392,7 @@
                 <w:sz w:val="16"/>
                 <w:szCs w:val="16"/>
               </w:rPr>
-              <w:t>struct SLRegressionVisitor  {  }</w:t>
+              <w:t>struct SimpleRollAdopter {  }</w:t>
             </w:r>
           </w:p>
         </w:tc>
@@ -4505,7 +4538,7 @@
                 <w:sz w:val="16"/>
                 <w:szCs w:val="16"/>
               </w:rPr>
-              <w:t>struct StatsVisitor  {  }</w:t>
+              <w:t>struct SLRegressionVisitor  {  }</w:t>
             </w:r>
           </w:p>
         </w:tc>
@@ -4651,7 +4684,7 @@
                 <w:sz w:val="16"/>
                 <w:szCs w:val="16"/>
               </w:rPr>
-              <w:t>struct StdVisitor   {  }</w:t>
+              <w:t>struct StatsVisitor  {  }</w:t>
             </w:r>
           </w:p>
         </w:tc>
@@ -4797,7 +4830,7 @@
                 <w:sz w:val="16"/>
                 <w:szCs w:val="16"/>
               </w:rPr>
-              <w:t>struct SumVisitor {  }</w:t>
+              <w:t>struct StdVisitor   {  }</w:t>
             </w:r>
           </w:p>
         </w:tc>
@@ -4943,7 +4976,7 @@
                 <w:sz w:val="16"/>
                 <w:szCs w:val="16"/>
               </w:rPr>
-              <w:t>struct TrackingErrorVisitor {  }</w:t>
+              <w:t>struct SumVisitor {  }</w:t>
             </w:r>
           </w:p>
         </w:tc>
@@ -5089,7 +5122,7 @@
                 <w:sz w:val="16"/>
                 <w:szCs w:val="16"/>
               </w:rPr>
-              <w:t xml:space="preserve">struct ZScoreVisitor {  } </w:t>
+              <w:t>struct TrackingErrorVisitor {  }</w:t>
             </w:r>
           </w:p>
         </w:tc>
@@ -5235,7 +5268,7 @@
                 <w:sz w:val="16"/>
                 <w:szCs w:val="16"/>
               </w:rPr>
-              <w:t> </w:t>
+              <w:t xml:space="preserve">struct ZScoreVisitor {  } </w:t>
             </w:r>
           </w:p>
         </w:tc>
@@ -32760,13 +32793,7 @@
         <w:ind w:left="1440"/>
       </w:pPr>
       <w:r>
-        <w:t xml:space="preserve">This functor class calculates the </w:t>
-      </w:r>
-      <w:r>
-        <w:t xml:space="preserve">geometric </w:t>
-      </w:r>
-      <w:r>
-        <w:t xml:space="preserve">mean of a given column. The constructor takes a single optional Boolean argument to whether skip NaN values. The default is True. </w:t>
+        <w:t xml:space="preserve">This functor class calculates the geometric mean of a given column. The constructor takes a single optional Boolean argument to whether skip NaN values. The default is True. </w:t>
       </w:r>
     </w:p>
     <w:p>
@@ -32834,6 +32861,175 @@
         <w:t>T must be an arithmetic-enabled type</w:t>
       </w:r>
     </w:p>
+    <w:p/>
+    <w:p>
+      <w:pPr>
+        <w:ind w:left="1440"/>
+        <w:rPr>
+          <w:b/>
+          <w:bCs/>
+          <w:color w:val="C45911"/>
+        </w:rPr>
+      </w:pPr>
+      <w:r>
+        <w:rPr>
+          <w:b/>
+          <w:bCs/>
+          <w:color w:val="C45911"/>
+        </w:rPr>
+        <w:t>template&lt;typename T,</w:t>
+      </w:r>
+    </w:p>
+    <w:p>
+      <w:pPr>
+        <w:ind w:left="1440"/>
+        <w:rPr>
+          <w:b/>
+          <w:bCs/>
+          <w:color w:val="C45911"/>
+        </w:rPr>
+      </w:pPr>
+      <w:r>
+        <w:rPr>
+          <w:b/>
+          <w:bCs/>
+          <w:color w:val="C45911"/>
+        </w:rPr>
+        <w:t xml:space="preserve">    typename I = unsigned long,</w:t>
+      </w:r>
+    </w:p>
+    <w:p>
+      <w:pPr>
+        <w:ind w:left="1440"/>
+      </w:pPr>
+      <w:r>
+        <w:rPr>
+          <w:b/>
+          <w:bCs/>
+          <w:color w:val="C45911"/>
+        </w:rPr>
+        <w:t xml:space="preserve">    typename </w:t>
+      </w:r>
+      <w:r>
+        <w:rPr>
+          <w:b/>
+          <w:bCs/>
+          <w:color w:val="C45911"/>
+          <w:sz w:val="22"/>
+          <w:szCs w:val="22"/>
+        </w:rPr>
+        <w:t>= typename std::enable_if&lt;std::is_arithmetic&lt;T&gt;::value, T&gt;::type&gt;</w:t>
+      </w:r>
+    </w:p>
+    <w:p>
+      <w:pPr>
+        <w:ind w:left="1440"/>
+      </w:pPr>
+      <w:r>
+        <w:rPr>
+          <w:b/>
+          <w:bCs/>
+          <w:color w:val="C45911"/>
+        </w:rPr>
+        <w:t xml:space="preserve">struct </w:t>
+      </w:r>
+      <w:r>
+        <w:rPr>
+          <w:b/>
+          <w:bCs/>
+          <w:color w:val="C45911"/>
+        </w:rPr>
+        <w:t>HarmonicMeanVisitor</w:t>
+      </w:r>
+      <w:r>
+        <w:rPr>
+          <w:b/>
+          <w:bCs/>
+          <w:color w:val="C45911"/>
+        </w:rPr>
+        <w:t>;</w:t>
+      </w:r>
+    </w:p>
+    <w:p>
+      <w:pPr>
+        <w:ind w:left="1440"/>
+      </w:pPr>
+      <w:r>
+        <w:t xml:space="preserve">This functor class calculates the </w:t>
+      </w:r>
+      <w:r>
+        <w:t>harmonic</w:t>
+      </w:r>
+      <w:r>
+        <w:t xml:space="preserve"> mean of a given column. The constructor takes a single optional Boolean argument to whether skip NaN values. The default is True. </w:t>
+      </w:r>
+    </w:p>
+    <w:p>
+      <w:pPr>
+        <w:ind w:left="1440"/>
+      </w:pPr>
+      <w:r>
+        <w:lastRenderedPageBreak/>
+        <w:t xml:space="preserve">See this document and datasci_tester.cc for examples. </w:t>
+      </w:r>
+    </w:p>
+    <w:p>
+      <w:pPr>
+        <w:ind w:left="1440"/>
+      </w:pPr>
+      <w:r>
+        <w:t> </w:t>
+      </w:r>
+    </w:p>
+    <w:p>
+      <w:pPr>
+        <w:ind w:left="1440"/>
+      </w:pPr>
+      <w:r>
+        <w:rPr>
+          <w:i/>
+          <w:iCs/>
+        </w:rPr>
+        <w:t>T</w:t>
+      </w:r>
+      <w:r>
+        <w:t>: Column data type</w:t>
+      </w:r>
+    </w:p>
+    <w:p>
+      <w:pPr>
+        <w:ind w:left="1440"/>
+      </w:pPr>
+      <w:r>
+        <w:rPr>
+          <w:i/>
+          <w:iCs/>
+        </w:rPr>
+        <w:t>I</w:t>
+      </w:r>
+      <w:r>
+        <w:t>: Index type</w:t>
+      </w:r>
+    </w:p>
+    <w:p>
+      <w:pPr>
+        <w:pBdr>
+          <w:bottom w:val="single" w:sz="6" w:space="1" w:color="auto"/>
+        </w:pBdr>
+        <w:ind w:left="1440"/>
+        <w:rPr>
+          <w:i/>
+          <w:iCs/>
+        </w:rPr>
+      </w:pPr>
+      <w:r>
+        <w:rPr>
+          <w:i/>
+          <w:iCs/>
+        </w:rPr>
+        <w:t>T must be an arithmetic-enabled type</w:t>
+      </w:r>
+    </w:p>
     <w:p>
       <w:bookmarkStart w:id="0" w:name="_GoBack"/>
       <w:bookmarkEnd w:id="0"/>
@@ -32923,7 +33119,6 @@
         <w:ind w:left="1440"/>
       </w:pPr>
       <w:r>
-        <w:lastRenderedPageBreak/>
         <w:t xml:space="preserve">See this document and datasci_tester.cc for examples. </w:t>
       </w:r>
     </w:p>
@@ -33294,6 +33489,7 @@
           <w:i/>
           <w:iCs/>
         </w:rPr>
+        <w:lastRenderedPageBreak/>
         <w:t>T must be an arithmetic-enabled type</w:t>
       </w:r>
     </w:p>
@@ -33411,6 +33607,1329 @@
         <w:ind w:left="1440"/>
       </w:pPr>
       <w:r>
+        <w:t> </w:t>
+      </w:r>
+    </w:p>
+    <w:p>
+      <w:pPr>
+        <w:ind w:left="1440"/>
+      </w:pPr>
+      <w:r>
+        <w:rPr>
+          <w:i/>
+          <w:iCs/>
+        </w:rPr>
+        <w:t>T</w:t>
+      </w:r>
+      <w:r>
+        <w:t>: Column</w:t>
+      </w:r>
+      <w:r>
+        <w:t xml:space="preserve"> </w:t>
+      </w:r>
+      <w:r>
+        <w:t>data type</w:t>
+      </w:r>
+    </w:p>
+    <w:p>
+      <w:pPr>
+        <w:ind w:left="1440"/>
+      </w:pPr>
+      <w:r>
+        <w:rPr>
+          <w:i/>
+          <w:iCs/>
+        </w:rPr>
+        <w:t>I</w:t>
+      </w:r>
+      <w:r>
+        <w:t>: Index type</w:t>
+      </w:r>
+    </w:p>
+    <w:p>
+      <w:pPr>
+        <w:divId w:val="1960575067"/>
+      </w:pPr>
+      <w:r>
+        <w:rPr>
+          <w:i/>
+          <w:iCs/>
+        </w:rPr>
+        <w:t>T must be an arithmetic-enabled type</w:t>
+      </w:r>
+    </w:p>
+    <w:p>
+      <w:r>
+        <w:t> </w:t>
+      </w:r>
+    </w:p>
+    <w:p>
+      <w:pPr>
+        <w:ind w:left="1440"/>
+      </w:pPr>
+      <w:r>
+        <w:rPr>
+          <w:b/>
+          <w:bCs/>
+          <w:color w:val="C45911"/>
+        </w:rPr>
+        <w:t>template&lt;typename T, typename I = unsigned long&gt;</w:t>
+      </w:r>
+    </w:p>
+    <w:p>
+      <w:pPr>
+        <w:ind w:left="1440"/>
+      </w:pPr>
+      <w:r>
+        <w:rPr>
+          <w:b/>
+          <w:bCs/>
+          <w:color w:val="C45911"/>
+        </w:rPr>
+        <w:t>struct MaxVisitor;</w:t>
+      </w:r>
+    </w:p>
+    <w:p>
+      <w:pPr>
+        <w:ind w:left="1440"/>
+      </w:pPr>
+      <w:r>
+        <w:t>This functor class calculates the maximum of a given column. The constructor takes a single optional Boolean argument to whether skip NaN values. The default is True.</w:t>
+      </w:r>
+    </w:p>
+    <w:p>
+      <w:pPr>
+        <w:ind w:left="1440"/>
+      </w:pPr>
+      <w:r>
+        <w:t>See this document and datasci_tester.cc for examples.</w:t>
+      </w:r>
+    </w:p>
+    <w:p>
+      <w:pPr>
+        <w:ind w:left="1440"/>
+      </w:pPr>
+      <w:r>
+        <w:t> </w:t>
+      </w:r>
+    </w:p>
+    <w:p>
+      <w:pPr>
+        <w:ind w:left="1440"/>
+      </w:pPr>
+      <w:r>
+        <w:rPr>
+          <w:i/>
+          <w:iCs/>
+        </w:rPr>
+        <w:t>T</w:t>
+      </w:r>
+      <w:r>
+        <w:t>: Column</w:t>
+      </w:r>
+      <w:r>
+        <w:t xml:space="preserve"> </w:t>
+      </w:r>
+      <w:r>
+        <w:t>data type</w:t>
+      </w:r>
+    </w:p>
+    <w:p>
+      <w:pPr>
+        <w:divId w:val="591666072"/>
+      </w:pPr>
+      <w:r>
+        <w:rPr>
+          <w:i/>
+          <w:iCs/>
+        </w:rPr>
+        <w:t>I</w:t>
+      </w:r>
+      <w:r>
+        <w:t>: Index type</w:t>
+      </w:r>
+    </w:p>
+    <w:p>
+      <w:r>
+        <w:t> </w:t>
+      </w:r>
+    </w:p>
+    <w:p>
+      <w:pPr>
+        <w:ind w:left="1440"/>
+      </w:pPr>
+      <w:r>
+        <w:rPr>
+          <w:b/>
+          <w:bCs/>
+          <w:color w:val="C45911"/>
+        </w:rPr>
+        <w:t>template&lt;typename T, typename I = unsigned long&gt;</w:t>
+      </w:r>
+    </w:p>
+    <w:p>
+      <w:pPr>
+        <w:ind w:left="1440"/>
+      </w:pPr>
+      <w:r>
+        <w:rPr>
+          <w:b/>
+          <w:bCs/>
+          <w:color w:val="C45911"/>
+        </w:rPr>
+        <w:t>struct CumMaxVisitor;</w:t>
+      </w:r>
+    </w:p>
+    <w:p>
+      <w:pPr>
+        <w:ind w:left="1440"/>
+      </w:pPr>
+      <w:r>
+        <w:t>This is a “single action visitor”, meaning it is passed the whole data vector in one call and you must use the single_action_visit() interface.</w:t>
+      </w:r>
+    </w:p>
+    <w:p>
+      <w:pPr>
+        <w:ind w:left="1440"/>
+      </w:pPr>
+      <w:r>
+        <w:t>This functor class calculates the cumulative maximum of a given column. The constructor takes a single optional Boolean argument to whether skip NaN values. The default is True.</w:t>
+      </w:r>
+    </w:p>
+    <w:p>
+      <w:pPr>
+        <w:ind w:left="1440"/>
+      </w:pPr>
+      <w:r>
+        <w:t>See this document and datasci_tester.cc for examples.</w:t>
+      </w:r>
+    </w:p>
+    <w:p>
+      <w:pPr>
+        <w:ind w:left="1440"/>
+      </w:pPr>
+      <w:r>
+        <w:t>The result is a vector of running maximums</w:t>
+      </w:r>
+    </w:p>
+    <w:p>
+      <w:pPr>
+        <w:ind w:left="1440"/>
+      </w:pPr>
+      <w:r>
+        <w:t> </w:t>
+      </w:r>
+    </w:p>
+    <w:p>
+      <w:pPr>
+        <w:ind w:left="1440"/>
+      </w:pPr>
+      <w:r>
+        <w:rPr>
+          <w:i/>
+          <w:iCs/>
+        </w:rPr>
+        <w:t>T</w:t>
+      </w:r>
+      <w:r>
+        <w:t>: Column</w:t>
+      </w:r>
+      <w:r>
+        <w:t xml:space="preserve"> </w:t>
+      </w:r>
+      <w:r>
+        <w:t>data type</w:t>
+      </w:r>
+    </w:p>
+    <w:p>
+      <w:pPr>
+        <w:divId w:val="849180520"/>
+      </w:pPr>
+      <w:r>
+        <w:rPr>
+          <w:i/>
+          <w:iCs/>
+        </w:rPr>
+        <w:t>I</w:t>
+      </w:r>
+      <w:r>
+        <w:t>: Index type</w:t>
+      </w:r>
+    </w:p>
+    <w:p>
+      <w:r>
+        <w:t> </w:t>
+      </w:r>
+    </w:p>
+    <w:p>
+      <w:pPr>
+        <w:ind w:left="1440"/>
+      </w:pPr>
+      <w:r>
+        <w:rPr>
+          <w:b/>
+          <w:bCs/>
+          <w:color w:val="C45911"/>
+        </w:rPr>
+        <w:t>template&lt;typename T, typename I = unsigned long&gt;</w:t>
+      </w:r>
+    </w:p>
+    <w:p>
+      <w:pPr>
+        <w:ind w:left="1440"/>
+      </w:pPr>
+      <w:r>
+        <w:rPr>
+          <w:b/>
+          <w:bCs/>
+          <w:color w:val="C45911"/>
+        </w:rPr>
+        <w:t>struct MinVisitor;</w:t>
+      </w:r>
+    </w:p>
+    <w:p>
+      <w:pPr>
+        <w:ind w:left="1440"/>
+      </w:pPr>
+      <w:r>
+        <w:t>This functor class calculates the minimum of a given column. The constructor takes a single optional Boolean argument to whether skip NaN values. The default is True.</w:t>
+      </w:r>
+    </w:p>
+    <w:p>
+      <w:pPr>
+        <w:ind w:left="1440"/>
+      </w:pPr>
+      <w:r>
+        <w:lastRenderedPageBreak/>
+        <w:t>See this document and datasci_tester.cc for examples.</w:t>
+      </w:r>
+    </w:p>
+    <w:p>
+      <w:pPr>
+        <w:ind w:left="1440"/>
+      </w:pPr>
+      <w:r>
+        <w:t> </w:t>
+      </w:r>
+    </w:p>
+    <w:p>
+      <w:pPr>
+        <w:ind w:left="1440"/>
+      </w:pPr>
+      <w:r>
+        <w:rPr>
+          <w:i/>
+          <w:iCs/>
+        </w:rPr>
+        <w:t>T</w:t>
+      </w:r>
+      <w:r>
+        <w:t>: Column</w:t>
+      </w:r>
+      <w:r>
+        <w:t xml:space="preserve"> </w:t>
+      </w:r>
+      <w:r>
+        <w:t>data type</w:t>
+      </w:r>
+    </w:p>
+    <w:p>
+      <w:pPr>
+        <w:divId w:val="1919434114"/>
+      </w:pPr>
+      <w:r>
+        <w:rPr>
+          <w:i/>
+          <w:iCs/>
+        </w:rPr>
+        <w:t>I</w:t>
+      </w:r>
+      <w:r>
+        <w:t>: Index type</w:t>
+      </w:r>
+    </w:p>
+    <w:p>
+      <w:r>
+        <w:t> </w:t>
+      </w:r>
+    </w:p>
+    <w:p>
+      <w:pPr>
+        <w:ind w:left="1440"/>
+      </w:pPr>
+      <w:r>
+        <w:rPr>
+          <w:b/>
+          <w:bCs/>
+          <w:color w:val="C45911"/>
+        </w:rPr>
+        <w:t>template&lt;typename T, typename I = unsigned long&gt;</w:t>
+      </w:r>
+    </w:p>
+    <w:p>
+      <w:pPr>
+        <w:ind w:left="1440"/>
+      </w:pPr>
+      <w:r>
+        <w:rPr>
+          <w:b/>
+          <w:bCs/>
+          <w:color w:val="C45911"/>
+        </w:rPr>
+        <w:t>struct CumMinVisitor;</w:t>
+      </w:r>
+    </w:p>
+    <w:p>
+      <w:pPr>
+        <w:ind w:left="1440"/>
+      </w:pPr>
+      <w:r>
+        <w:t>This is a “single action visitor”, meaning it is passed the whole data vector in one call and you must use the single_action_visit() interface.</w:t>
+      </w:r>
+    </w:p>
+    <w:p>
+      <w:pPr>
+        <w:ind w:left="1440"/>
+      </w:pPr>
+      <w:r>
+        <w:t>This functor class calculates the cumulative minimum of a given column. The constructor takes a single optional Boolean argument to whether skip NaN values. The default is True.</w:t>
+      </w:r>
+    </w:p>
+    <w:p>
+      <w:pPr>
+        <w:ind w:left="1440"/>
+      </w:pPr>
+      <w:r>
+        <w:t>See this document and datasci_tester.cc for examples.</w:t>
+      </w:r>
+    </w:p>
+    <w:p>
+      <w:pPr>
+        <w:ind w:left="1440"/>
+      </w:pPr>
+      <w:r>
+        <w:t>The result is a vector of running minimum</w:t>
+      </w:r>
+    </w:p>
+    <w:p>
+      <w:pPr>
+        <w:ind w:left="1440"/>
+      </w:pPr>
+      <w:r>
+        <w:t> </w:t>
+      </w:r>
+    </w:p>
+    <w:p>
+      <w:pPr>
+        <w:ind w:left="1440"/>
+      </w:pPr>
+      <w:r>
+        <w:rPr>
+          <w:i/>
+          <w:iCs/>
+        </w:rPr>
+        <w:t>T</w:t>
+      </w:r>
+      <w:r>
+        <w:t>: Column</w:t>
+      </w:r>
+      <w:r>
+        <w:t xml:space="preserve"> </w:t>
+      </w:r>
+      <w:r>
+        <w:t>data type</w:t>
+      </w:r>
+    </w:p>
+    <w:p>
+      <w:pPr>
+        <w:divId w:val="1192185803"/>
+      </w:pPr>
+      <w:r>
+        <w:rPr>
+          <w:i/>
+          <w:iCs/>
+        </w:rPr>
+        <w:t>I</w:t>
+      </w:r>
+      <w:r>
+        <w:t>: Index type</w:t>
+      </w:r>
+    </w:p>
+    <w:p>
+      <w:r>
+        <w:t> </w:t>
+      </w:r>
+    </w:p>
+    <w:p>
+      <w:pPr>
+        <w:ind w:left="1440"/>
+      </w:pPr>
+      <w:r>
+        <w:rPr>
+          <w:b/>
+          <w:bCs/>
+          <w:color w:val="C45911"/>
+        </w:rPr>
+        <w:t>template&lt;std::size_t N, typename T, typename I = unsigned long&gt;</w:t>
+      </w:r>
+    </w:p>
+    <w:p>
+      <w:pPr>
+        <w:ind w:left="1440"/>
+      </w:pPr>
+      <w:r>
+        <w:rPr>
+          <w:b/>
+          <w:bCs/>
+          <w:color w:val="C45911"/>
+        </w:rPr>
+        <w:t>struct NLargestVisitor;</w:t>
+      </w:r>
+    </w:p>
+    <w:p>
+      <w:pPr>
+        <w:ind w:left="1440"/>
+      </w:pPr>
+      <w:r>
+        <w:t>This functor class calculates the N largest values of a column. I runs in O(N*M), where N is the number of largest values and M is the total number of all values.</w:t>
+      </w:r>
+    </w:p>
+    <w:p>
+      <w:pPr>
+        <w:ind w:left="1440"/>
+      </w:pPr>
+      <w:r>
+        <w:t>If N is relatively small this better than O(M*logM). The constructor takes a single optional Boolean argument to whether skip NaN values. The default is True.</w:t>
+      </w:r>
+    </w:p>
+    <w:p>
+      <w:pPr>
+        <w:ind w:left="1440"/>
+      </w:pPr>
+      <w:r>
+        <w:t>See this document and datasci_tester.cc for examples.</w:t>
+      </w:r>
+    </w:p>
+    <w:p>
+      <w:pPr>
+        <w:ind w:left="1440"/>
+      </w:pPr>
+      <w:r>
+        <w:t> </w:t>
+      </w:r>
+    </w:p>
+    <w:p>
+      <w:pPr>
+        <w:ind w:left="1440"/>
+      </w:pPr>
+      <w:r>
+        <w:rPr>
+          <w:i/>
+          <w:iCs/>
+        </w:rPr>
+        <w:t>N</w:t>
+      </w:r>
+      <w:r>
+        <w:t>: Number of largest values</w:t>
+      </w:r>
+    </w:p>
+    <w:p>
+      <w:pPr>
+        <w:ind w:left="1440"/>
+      </w:pPr>
+      <w:r>
+        <w:rPr>
+          <w:i/>
+          <w:iCs/>
+        </w:rPr>
+        <w:t>T</w:t>
+      </w:r>
+      <w:r>
+        <w:t>: Column</w:t>
+      </w:r>
+      <w:r>
+        <w:t xml:space="preserve"> </w:t>
+      </w:r>
+      <w:r>
+        <w:t>data type</w:t>
+      </w:r>
+    </w:p>
+    <w:p>
+      <w:pPr>
+        <w:divId w:val="1309047984"/>
+      </w:pPr>
+      <w:r>
+        <w:rPr>
+          <w:i/>
+          <w:iCs/>
+        </w:rPr>
+        <w:t>I</w:t>
+      </w:r>
+      <w:r>
+        <w:t>: Index type</w:t>
+      </w:r>
+    </w:p>
+    <w:p>
+      <w:r>
+        <w:t> </w:t>
+      </w:r>
+    </w:p>
+    <w:p>
+      <w:pPr>
+        <w:ind w:left="1440"/>
+      </w:pPr>
+      <w:r>
+        <w:rPr>
+          <w:b/>
+          <w:bCs/>
+          <w:color w:val="C45911"/>
+        </w:rPr>
+        <w:t>template&lt;std::size_t N, typename T, typename I = unsigned long&gt;</w:t>
+      </w:r>
+    </w:p>
+    <w:p>
+      <w:pPr>
+        <w:ind w:left="1440"/>
+      </w:pPr>
+      <w:r>
+        <w:rPr>
+          <w:b/>
+          <w:bCs/>
+          <w:color w:val="C45911"/>
+        </w:rPr>
+        <w:t>struct NSmallestVisitor;</w:t>
+      </w:r>
+    </w:p>
+    <w:p>
+      <w:pPr>
+        <w:ind w:left="1440"/>
+      </w:pPr>
+      <w:r>
+        <w:t>This functor class calculates the N smallest values of a column. I runs in O(N*M), where N is the number of largest values and M is the total number of all values.</w:t>
+      </w:r>
+    </w:p>
+    <w:p>
+      <w:pPr>
+        <w:ind w:left="1440"/>
+      </w:pPr>
+      <w:r>
+        <w:t>If N is relatively small this is better than O(M*logM). The constructor takes a single optional Boolean argument to whether skip NaN values. The default is True.</w:t>
+      </w:r>
+    </w:p>
+    <w:p>
+      <w:pPr>
+        <w:ind w:left="1440"/>
+      </w:pPr>
+      <w:r>
+        <w:t>See this document and datasci_tester.cc for examples.</w:t>
+      </w:r>
+    </w:p>
+    <w:p>
+      <w:pPr>
+        <w:ind w:left="1440"/>
+      </w:pPr>
+      <w:r>
+        <w:t> </w:t>
+      </w:r>
+    </w:p>
+    <w:p>
+      <w:pPr>
+        <w:ind w:left="1440"/>
+      </w:pPr>
+      <w:r>
+        <w:rPr>
+          <w:i/>
+          <w:iCs/>
+        </w:rPr>
+        <w:t>N</w:t>
+      </w:r>
+      <w:r>
+        <w:t>: Number of largest values</w:t>
+      </w:r>
+    </w:p>
+    <w:p>
+      <w:pPr>
+        <w:ind w:left="1440"/>
+      </w:pPr>
+      <w:r>
+        <w:rPr>
+          <w:i/>
+          <w:iCs/>
+        </w:rPr>
+        <w:t>T</w:t>
+      </w:r>
+      <w:r>
+        <w:t>: Column</w:t>
+      </w:r>
+      <w:r>
+        <w:t xml:space="preserve"> </w:t>
+      </w:r>
+      <w:r>
+        <w:t>data type</w:t>
+      </w:r>
+    </w:p>
+    <w:p>
+      <w:pPr>
+        <w:divId w:val="422187613"/>
+      </w:pPr>
+      <w:r>
+        <w:rPr>
+          <w:i/>
+          <w:iCs/>
+        </w:rPr>
+        <w:t>I</w:t>
+      </w:r>
+      <w:r>
+        <w:t>: Index type</w:t>
+      </w:r>
+    </w:p>
+    <w:p>
+      <w:r>
+        <w:t> </w:t>
+      </w:r>
+    </w:p>
+    <w:p>
+      <w:pPr>
+        <w:ind w:left="1440"/>
+        <w:rPr>
+          <w:b/>
+          <w:bCs/>
+          <w:color w:val="C45911"/>
+        </w:rPr>
+      </w:pPr>
+      <w:r>
+        <w:rPr>
+          <w:b/>
+          <w:bCs/>
+          <w:color w:val="C45911"/>
+        </w:rPr>
+        <w:t>template&lt;typename T,</w:t>
+      </w:r>
+    </w:p>
+    <w:p>
+      <w:pPr>
+        <w:ind w:left="1440"/>
+        <w:rPr>
+          <w:b/>
+          <w:bCs/>
+          <w:color w:val="C45911"/>
+        </w:rPr>
+      </w:pPr>
+      <w:r>
+        <w:rPr>
+          <w:b/>
+          <w:bCs/>
+          <w:color w:val="C45911"/>
+        </w:rPr>
+        <w:t xml:space="preserve">    typename I = unsigned long,</w:t>
+      </w:r>
+    </w:p>
+    <w:p>
+      <w:pPr>
+        <w:ind w:left="1440"/>
+      </w:pPr>
+      <w:r>
+        <w:rPr>
+          <w:b/>
+          <w:bCs/>
+          <w:color w:val="C45911"/>
+        </w:rPr>
+        <w:t xml:space="preserve">    typename </w:t>
+      </w:r>
+      <w:r>
+        <w:rPr>
+          <w:b/>
+          <w:bCs/>
+          <w:color w:val="C45911"/>
+          <w:sz w:val="22"/>
+          <w:szCs w:val="22"/>
+        </w:rPr>
+        <w:t>= typename std::enable_if&lt;std::is_arithmetic&lt;T&gt;::value, T&gt;::type&gt;</w:t>
+      </w:r>
+    </w:p>
+    <w:p>
+      <w:pPr>
+        <w:ind w:left="1440"/>
+      </w:pPr>
+      <w:r>
+        <w:rPr>
+          <w:b/>
+          <w:bCs/>
+          <w:color w:val="C45911"/>
+        </w:rPr>
+        <w:lastRenderedPageBreak/>
+        <w:t>struct CovVisitor;</w:t>
+      </w:r>
+    </w:p>
+    <w:p>
+      <w:pPr>
+        <w:ind w:left="1440"/>
+      </w:pPr>
+      <w:r>
+        <w:t xml:space="preserve">This functor class calculates the covariance of two given columns. In addition, it provides the variances of both columns. </w:t>
+      </w:r>
+    </w:p>
+    <w:p>
+      <w:pPr>
+        <w:ind w:left="2160"/>
+      </w:pPr>
+      <w:r>
+        <w:rPr>
+          <w:i/>
+          <w:iCs/>
+        </w:rPr>
+        <w:t>explicit CovVisitor (bool bias = true, bool skipnan = true);</w:t>
+      </w:r>
+    </w:p>
+    <w:p>
+      <w:pPr>
+        <w:ind w:left="1440"/>
+      </w:pPr>
+      <w:r>
+        <w:t xml:space="preserve">See this document and datasci_tester.cc for examples. </w:t>
+      </w:r>
+    </w:p>
+    <w:p>
+      <w:pPr>
+        <w:ind w:left="1440"/>
+      </w:pPr>
+      <w:r>
+        <w:t> </w:t>
+      </w:r>
+    </w:p>
+    <w:p>
+      <w:pPr>
+        <w:ind w:left="1440"/>
+      </w:pPr>
+      <w:r>
+        <w:rPr>
+          <w:i/>
+          <w:iCs/>
+        </w:rPr>
+        <w:t>T</w:t>
+      </w:r>
+      <w:r>
+        <w:t>: Column</w:t>
+      </w:r>
+      <w:r>
+        <w:t xml:space="preserve"> </w:t>
+      </w:r>
+      <w:r>
+        <w:t>data type</w:t>
+      </w:r>
+    </w:p>
+    <w:p>
+      <w:pPr>
+        <w:ind w:left="1440"/>
+      </w:pPr>
+      <w:r>
+        <w:rPr>
+          <w:i/>
+          <w:iCs/>
+        </w:rPr>
+        <w:t>I</w:t>
+      </w:r>
+      <w:r>
+        <w:t>: Index type</w:t>
+      </w:r>
+    </w:p>
+    <w:p>
+      <w:pPr>
+        <w:divId w:val="362248665"/>
+      </w:pPr>
+      <w:r>
+        <w:rPr>
+          <w:i/>
+          <w:iCs/>
+        </w:rPr>
+        <w:t>T must be an arithmetic-enabled type</w:t>
+      </w:r>
+    </w:p>
+    <w:p>
+      <w:r>
+        <w:t> </w:t>
+      </w:r>
+    </w:p>
+    <w:p>
+      <w:pPr>
+        <w:ind w:left="1440"/>
+        <w:rPr>
+          <w:b/>
+          <w:bCs/>
+          <w:color w:val="C45911"/>
+        </w:rPr>
+      </w:pPr>
+      <w:r>
+        <w:rPr>
+          <w:b/>
+          <w:bCs/>
+          <w:color w:val="C45911"/>
+        </w:rPr>
+        <w:t>template&lt;typename T,</w:t>
+      </w:r>
+    </w:p>
+    <w:p>
+      <w:pPr>
+        <w:ind w:left="1440"/>
+        <w:rPr>
+          <w:b/>
+          <w:bCs/>
+          <w:color w:val="C45911"/>
+        </w:rPr>
+      </w:pPr>
+      <w:r>
+        <w:rPr>
+          <w:b/>
+          <w:bCs/>
+          <w:color w:val="C45911"/>
+        </w:rPr>
+        <w:t xml:space="preserve">    typename I = unsigned long,</w:t>
+      </w:r>
+    </w:p>
+    <w:p>
+      <w:pPr>
+        <w:ind w:left="1440"/>
+      </w:pPr>
+      <w:r>
+        <w:rPr>
+          <w:b/>
+          <w:bCs/>
+          <w:color w:val="C45911"/>
+        </w:rPr>
+        <w:t xml:space="preserve">    typename </w:t>
+      </w:r>
+      <w:r>
+        <w:rPr>
+          <w:b/>
+          <w:bCs/>
+          <w:color w:val="C45911"/>
+          <w:sz w:val="22"/>
+          <w:szCs w:val="22"/>
+        </w:rPr>
+        <w:t>= typename std::enable_if&lt;std::is_arithmetic&lt;T&gt;::value, T&gt;::type&gt;</w:t>
+      </w:r>
+    </w:p>
+    <w:p>
+      <w:pPr>
+        <w:ind w:left="1440"/>
+      </w:pPr>
+      <w:r>
+        <w:rPr>
+          <w:b/>
+          <w:bCs/>
+          <w:color w:val="C45911"/>
+        </w:rPr>
+        <w:t>struct VarVisitor;</w:t>
+      </w:r>
+    </w:p>
+    <w:p>
+      <w:pPr>
+        <w:ind w:left="1440"/>
+      </w:pPr>
+      <w:r>
+        <w:t>This functor class calculates the variance of a given column.</w:t>
+      </w:r>
+    </w:p>
+    <w:p>
+      <w:pPr>
+        <w:ind w:left="2160"/>
+      </w:pPr>
+      <w:r>
+        <w:rPr>
+          <w:i/>
+          <w:iCs/>
+        </w:rPr>
+        <w:t>explicit VarVisitor (bool bias = true);</w:t>
+      </w:r>
+    </w:p>
+    <w:p>
+      <w:pPr>
+        <w:ind w:left="1440"/>
+      </w:pPr>
+      <w:r>
+        <w:t>See this document and datasci_tester.cc for examples.</w:t>
+      </w:r>
+    </w:p>
+    <w:p>
+      <w:pPr>
+        <w:ind w:left="1440"/>
+      </w:pPr>
+      <w:r>
+        <w:t> </w:t>
+      </w:r>
+    </w:p>
+    <w:p>
+      <w:pPr>
+        <w:ind w:left="1440"/>
+      </w:pPr>
+      <w:r>
+        <w:rPr>
+          <w:i/>
+          <w:iCs/>
+        </w:rPr>
+        <w:t>T</w:t>
+      </w:r>
+      <w:r>
+        <w:t>: Column</w:t>
+      </w:r>
+      <w:r>
+        <w:t xml:space="preserve"> </w:t>
+      </w:r>
+      <w:r>
+        <w:t>data type</w:t>
+      </w:r>
+    </w:p>
+    <w:p>
+      <w:pPr>
+        <w:ind w:left="1440"/>
+      </w:pPr>
+      <w:r>
+        <w:rPr>
+          <w:i/>
+          <w:iCs/>
+        </w:rPr>
+        <w:t>I</w:t>
+      </w:r>
+      <w:r>
+        <w:t>: Index type</w:t>
+      </w:r>
+    </w:p>
+    <w:p>
+      <w:pPr>
+        <w:divId w:val="877162884"/>
+      </w:pPr>
+      <w:r>
+        <w:rPr>
+          <w:i/>
+          <w:iCs/>
+        </w:rPr>
+        <w:t>T must be an arithmetic-enabled type</w:t>
+      </w:r>
+    </w:p>
+    <w:p>
+      <w:r>
+        <w:t> </w:t>
+      </w:r>
+    </w:p>
+    <w:p>
+      <w:pPr>
+        <w:ind w:left="1440"/>
+        <w:rPr>
+          <w:b/>
+          <w:bCs/>
+          <w:color w:val="C45911"/>
+        </w:rPr>
+      </w:pPr>
+      <w:r>
+        <w:rPr>
+          <w:b/>
+          <w:bCs/>
+          <w:color w:val="C45911"/>
+        </w:rPr>
+        <w:t>template&lt;typename T,</w:t>
+      </w:r>
+    </w:p>
+    <w:p>
+      <w:pPr>
+        <w:ind w:left="1440"/>
+        <w:rPr>
+          <w:b/>
+          <w:bCs/>
+          <w:color w:val="C45911"/>
+        </w:rPr>
+      </w:pPr>
+      <w:r>
+        <w:rPr>
+          <w:b/>
+          <w:bCs/>
+          <w:color w:val="C45911"/>
+        </w:rPr>
+        <w:t xml:space="preserve">    typename I = unsigned long,</w:t>
+      </w:r>
+    </w:p>
+    <w:p>
+      <w:pPr>
+        <w:ind w:left="1440"/>
+      </w:pPr>
+      <w:r>
+        <w:rPr>
+          <w:b/>
+          <w:bCs/>
+          <w:color w:val="C45911"/>
+        </w:rPr>
+        <w:t xml:space="preserve">    typename </w:t>
+      </w:r>
+      <w:r>
+        <w:rPr>
+          <w:b/>
+          <w:bCs/>
+          <w:color w:val="C45911"/>
+          <w:sz w:val="22"/>
+          <w:szCs w:val="22"/>
+        </w:rPr>
+        <w:t>= typename std::enable_if&lt;std::is_arithmetic&lt;T&gt;::value, T&gt;::type&gt;</w:t>
+      </w:r>
+    </w:p>
+    <w:p>
+      <w:pPr>
+        <w:ind w:left="1440"/>
+      </w:pPr>
+      <w:r>
+        <w:rPr>
+          <w:b/>
+          <w:bCs/>
+          <w:color w:val="C45911"/>
+        </w:rPr>
+        <w:t>struct BetaVisitor;</w:t>
+      </w:r>
+    </w:p>
+    <w:p>
+      <w:pPr>
+        <w:ind w:left="1440"/>
+      </w:pPr>
+      <w:r>
+        <w:t>This functor class calculates the beta (i.e. exposure) of the given first column to the given second column (benchmark).</w:t>
+      </w:r>
+    </w:p>
+    <w:p>
+      <w:pPr>
+        <w:ind w:left="2160"/>
+      </w:pPr>
+      <w:r>
+        <w:rPr>
+          <w:i/>
+          <w:iCs/>
+        </w:rPr>
+        <w:t>explicit BetaVisitor (bool bias = true);</w:t>
+      </w:r>
+    </w:p>
+    <w:p>
+      <w:pPr>
+        <w:ind w:left="1440"/>
+      </w:pPr>
+      <w:r>
+        <w:t>See this document and datasci_tester.cc for examples.</w:t>
+      </w:r>
+    </w:p>
+    <w:p>
+      <w:pPr>
+        <w:ind w:left="1440"/>
+      </w:pPr>
+      <w:r>
+        <w:t> </w:t>
+      </w:r>
+    </w:p>
+    <w:p>
+      <w:pPr>
+        <w:ind w:left="1440"/>
+      </w:pPr>
+      <w:r>
+        <w:rPr>
+          <w:i/>
+          <w:iCs/>
+        </w:rPr>
+        <w:t>T</w:t>
+      </w:r>
+      <w:r>
+        <w:t>: Column</w:t>
+      </w:r>
+      <w:r>
+        <w:t xml:space="preserve"> </w:t>
+      </w:r>
+      <w:r>
+        <w:t>data type</w:t>
+      </w:r>
+    </w:p>
+    <w:p>
+      <w:pPr>
+        <w:ind w:left="1440"/>
+      </w:pPr>
+      <w:r>
+        <w:rPr>
+          <w:i/>
+          <w:iCs/>
+        </w:rPr>
+        <w:t>I</w:t>
+      </w:r>
+      <w:r>
+        <w:t>: Index type</w:t>
+      </w:r>
+    </w:p>
+    <w:p>
+      <w:pPr>
+        <w:divId w:val="133181453"/>
+      </w:pPr>
+      <w:r>
+        <w:rPr>
+          <w:i/>
+          <w:iCs/>
+        </w:rPr>
+        <w:t>T must be an arithmetic-enabled type</w:t>
+      </w:r>
+    </w:p>
+    <w:p>
+      <w:r>
+        <w:t> </w:t>
+      </w:r>
+    </w:p>
+    <w:p>
+      <w:pPr>
+        <w:ind w:left="1440"/>
+        <w:rPr>
+          <w:b/>
+          <w:bCs/>
+          <w:color w:val="C45911"/>
+        </w:rPr>
+      </w:pPr>
+      <w:r>
+        <w:rPr>
+          <w:b/>
+          <w:bCs/>
+          <w:color w:val="C45911"/>
+        </w:rPr>
+        <w:t>template&lt;typename T,</w:t>
+      </w:r>
+    </w:p>
+    <w:p>
+      <w:pPr>
+        <w:ind w:left="1440"/>
+        <w:rPr>
+          <w:b/>
+          <w:bCs/>
+          <w:color w:val="C45911"/>
+        </w:rPr>
+      </w:pPr>
+      <w:r>
+        <w:rPr>
+          <w:b/>
+          <w:bCs/>
+          <w:color w:val="C45911"/>
+        </w:rPr>
+        <w:t xml:space="preserve">    typename I = unsigned long,</w:t>
+      </w:r>
+    </w:p>
+    <w:p>
+      <w:pPr>
+        <w:ind w:left="1440"/>
+      </w:pPr>
+      <w:r>
+        <w:rPr>
+          <w:b/>
+          <w:bCs/>
+          <w:color w:val="C45911"/>
+        </w:rPr>
+        <w:t xml:space="preserve">    typename </w:t>
+      </w:r>
+      <w:r>
+        <w:rPr>
+          <w:b/>
+          <w:bCs/>
+          <w:color w:val="C45911"/>
+          <w:sz w:val="22"/>
+          <w:szCs w:val="22"/>
+        </w:rPr>
+        <w:t>= typename std::enable_if&lt;std::is_arithmetic&lt;T&gt;::value, T&gt;::type&gt;</w:t>
+      </w:r>
+    </w:p>
+    <w:p>
+      <w:pPr>
+        <w:ind w:left="1440"/>
+      </w:pPr>
+      <w:r>
+        <w:rPr>
+          <w:b/>
+          <w:bCs/>
+          <w:color w:val="C45911"/>
+        </w:rPr>
+        <w:t>struct StdVisitor;</w:t>
+      </w:r>
+    </w:p>
+    <w:p>
+      <w:pPr>
+        <w:ind w:left="1440"/>
+      </w:pPr>
+      <w:r>
+        <w:t>This functor class calculates the standard deviation of a given column.</w:t>
+      </w:r>
+    </w:p>
+    <w:p>
+      <w:pPr>
+        <w:ind w:left="2160"/>
+      </w:pPr>
+      <w:r>
+        <w:rPr>
+          <w:i/>
+          <w:iCs/>
+        </w:rPr>
+        <w:t>explicit StdVisitor (bool bias = true);</w:t>
+      </w:r>
+    </w:p>
+    <w:p>
+      <w:pPr>
+        <w:ind w:left="1440"/>
+      </w:pPr>
+      <w:r>
+        <w:t>See this document and datasci_tester.cc for examples.</w:t>
+      </w:r>
+    </w:p>
+    <w:p>
+      <w:pPr>
+        <w:ind w:left="1440"/>
+      </w:pPr>
+      <w:r>
+        <w:t> </w:t>
+      </w:r>
+    </w:p>
+    <w:p>
+      <w:pPr>
+        <w:ind w:left="1440"/>
+      </w:pPr>
+      <w:r>
+        <w:rPr>
+          <w:i/>
+          <w:iCs/>
+        </w:rPr>
+        <w:t>T</w:t>
+      </w:r>
+      <w:r>
+        <w:t>: Column</w:t>
+      </w:r>
+      <w:r>
+        <w:t xml:space="preserve"> </w:t>
+      </w:r>
+      <w:r>
+        <w:t>data type</w:t>
+      </w:r>
+    </w:p>
+    <w:p>
+      <w:pPr>
+        <w:ind w:left="1440"/>
+      </w:pPr>
+      <w:r>
+        <w:rPr>
+          <w:i/>
+          <w:iCs/>
+        </w:rPr>
+        <w:t>I</w:t>
+      </w:r>
+      <w:r>
+        <w:t>: Index type</w:t>
+      </w:r>
+    </w:p>
+    <w:p>
+      <w:pPr>
+        <w:divId w:val="1929077666"/>
+      </w:pPr>
+      <w:r>
+        <w:rPr>
+          <w:i/>
+          <w:iCs/>
+        </w:rPr>
+        <w:t>T must be an arithmetic-enabled type</w:t>
+      </w:r>
+    </w:p>
+    <w:p>
+      <w:r>
         <w:lastRenderedPageBreak/>
         <w:t> </w:t>
       </w:r>
@@ -33418,684 +34937,6 @@
     <w:p>
       <w:pPr>
         <w:ind w:left="1440"/>
-      </w:pPr>
-      <w:r>
-        <w:rPr>
-          <w:i/>
-          <w:iCs/>
-        </w:rPr>
-        <w:t>T</w:t>
-      </w:r>
-      <w:r>
-        <w:t>: Column</w:t>
-      </w:r>
-      <w:r>
-        <w:t xml:space="preserve"> </w:t>
-      </w:r>
-      <w:r>
-        <w:t>data type</w:t>
-      </w:r>
-    </w:p>
-    <w:p>
-      <w:pPr>
-        <w:ind w:left="1440"/>
-      </w:pPr>
-      <w:r>
-        <w:rPr>
-          <w:i/>
-          <w:iCs/>
-        </w:rPr>
-        <w:t>I</w:t>
-      </w:r>
-      <w:r>
-        <w:t>: Index type</w:t>
-      </w:r>
-    </w:p>
-    <w:p>
-      <w:pPr>
-        <w:divId w:val="1960575067"/>
-      </w:pPr>
-      <w:r>
-        <w:rPr>
-          <w:i/>
-          <w:iCs/>
-        </w:rPr>
-        <w:t>T must be an arithmetic-enabled type</w:t>
-      </w:r>
-    </w:p>
-    <w:p>
-      <w:r>
-        <w:t> </w:t>
-      </w:r>
-    </w:p>
-    <w:p>
-      <w:pPr>
-        <w:ind w:left="1440"/>
-      </w:pPr>
-      <w:r>
-        <w:rPr>
-          <w:b/>
-          <w:bCs/>
-          <w:color w:val="C45911"/>
-        </w:rPr>
-        <w:t>template&lt;typename T, typename I = unsigned long&gt;</w:t>
-      </w:r>
-    </w:p>
-    <w:p>
-      <w:pPr>
-        <w:ind w:left="1440"/>
-      </w:pPr>
-      <w:r>
-        <w:rPr>
-          <w:b/>
-          <w:bCs/>
-          <w:color w:val="C45911"/>
-        </w:rPr>
-        <w:t>struct MaxVisitor;</w:t>
-      </w:r>
-    </w:p>
-    <w:p>
-      <w:pPr>
-        <w:ind w:left="1440"/>
-      </w:pPr>
-      <w:r>
-        <w:t>This functor class calculates the maximum of a given column. The constructor takes a single optional Boolean argument to whether skip NaN values. The default is True.</w:t>
-      </w:r>
-    </w:p>
-    <w:p>
-      <w:pPr>
-        <w:ind w:left="1440"/>
-      </w:pPr>
-      <w:r>
-        <w:t>See this document and datasci_tester.cc for examples.</w:t>
-      </w:r>
-    </w:p>
-    <w:p>
-      <w:pPr>
-        <w:ind w:left="1440"/>
-      </w:pPr>
-      <w:r>
-        <w:t> </w:t>
-      </w:r>
-    </w:p>
-    <w:p>
-      <w:pPr>
-        <w:ind w:left="1440"/>
-      </w:pPr>
-      <w:r>
-        <w:rPr>
-          <w:i/>
-          <w:iCs/>
-        </w:rPr>
-        <w:t>T</w:t>
-      </w:r>
-      <w:r>
-        <w:t>: Column</w:t>
-      </w:r>
-      <w:r>
-        <w:t xml:space="preserve"> </w:t>
-      </w:r>
-      <w:r>
-        <w:t>data type</w:t>
-      </w:r>
-    </w:p>
-    <w:p>
-      <w:pPr>
-        <w:divId w:val="591666072"/>
-      </w:pPr>
-      <w:r>
-        <w:rPr>
-          <w:i/>
-          <w:iCs/>
-        </w:rPr>
-        <w:t>I</w:t>
-      </w:r>
-      <w:r>
-        <w:t>: Index type</w:t>
-      </w:r>
-    </w:p>
-    <w:p>
-      <w:r>
-        <w:t> </w:t>
-      </w:r>
-    </w:p>
-    <w:p>
-      <w:pPr>
-        <w:ind w:left="1440"/>
-      </w:pPr>
-      <w:r>
-        <w:rPr>
-          <w:b/>
-          <w:bCs/>
-          <w:color w:val="C45911"/>
-        </w:rPr>
-        <w:t>template&lt;typename T, typename I = unsigned long&gt;</w:t>
-      </w:r>
-    </w:p>
-    <w:p>
-      <w:pPr>
-        <w:ind w:left="1440"/>
-      </w:pPr>
-      <w:r>
-        <w:rPr>
-          <w:b/>
-          <w:bCs/>
-          <w:color w:val="C45911"/>
-        </w:rPr>
-        <w:t>struct CumMaxVisitor;</w:t>
-      </w:r>
-    </w:p>
-    <w:p>
-      <w:pPr>
-        <w:ind w:left="1440"/>
-      </w:pPr>
-      <w:r>
-        <w:t>This is a “single action visitor”, meaning it is passed the whole data vector in one call and you must use the single_action_visit() interface.</w:t>
-      </w:r>
-    </w:p>
-    <w:p>
-      <w:pPr>
-        <w:ind w:left="1440"/>
-      </w:pPr>
-      <w:r>
-        <w:t>This functor class calculates the cumulative maximum of a given column. The constructor takes a single optional Boolean argument to whether skip NaN values. The default is True.</w:t>
-      </w:r>
-    </w:p>
-    <w:p>
-      <w:pPr>
-        <w:ind w:left="1440"/>
-      </w:pPr>
-      <w:r>
-        <w:t>See this document and datasci_tester.cc for examples.</w:t>
-      </w:r>
-    </w:p>
-    <w:p>
-      <w:pPr>
-        <w:ind w:left="1440"/>
-      </w:pPr>
-      <w:r>
-        <w:t>The result is a vector of running maximums</w:t>
-      </w:r>
-    </w:p>
-    <w:p>
-      <w:pPr>
-        <w:ind w:left="1440"/>
-      </w:pPr>
-      <w:r>
-        <w:t> </w:t>
-      </w:r>
-    </w:p>
-    <w:p>
-      <w:pPr>
-        <w:ind w:left="1440"/>
-      </w:pPr>
-      <w:r>
-        <w:rPr>
-          <w:i/>
-          <w:iCs/>
-        </w:rPr>
-        <w:t>T</w:t>
-      </w:r>
-      <w:r>
-        <w:t>: Column</w:t>
-      </w:r>
-      <w:r>
-        <w:t xml:space="preserve"> </w:t>
-      </w:r>
-      <w:r>
-        <w:t>data type</w:t>
-      </w:r>
-    </w:p>
-    <w:p>
-      <w:pPr>
-        <w:divId w:val="849180520"/>
-      </w:pPr>
-      <w:r>
-        <w:rPr>
-          <w:i/>
-          <w:iCs/>
-        </w:rPr>
-        <w:t>I</w:t>
-      </w:r>
-      <w:r>
-        <w:t>: Index type</w:t>
-      </w:r>
-    </w:p>
-    <w:p>
-      <w:r>
-        <w:t> </w:t>
-      </w:r>
-    </w:p>
-    <w:p>
-      <w:pPr>
-        <w:ind w:left="1440"/>
-      </w:pPr>
-      <w:r>
-        <w:rPr>
-          <w:b/>
-          <w:bCs/>
-          <w:color w:val="C45911"/>
-        </w:rPr>
-        <w:t>template&lt;typename T, typename I = unsigned long&gt;</w:t>
-      </w:r>
-    </w:p>
-    <w:p>
-      <w:pPr>
-        <w:ind w:left="1440"/>
-      </w:pPr>
-      <w:r>
-        <w:rPr>
-          <w:b/>
-          <w:bCs/>
-          <w:color w:val="C45911"/>
-        </w:rPr>
-        <w:t>struct MinVisitor;</w:t>
-      </w:r>
-    </w:p>
-    <w:p>
-      <w:pPr>
-        <w:ind w:left="1440"/>
-      </w:pPr>
-      <w:r>
-        <w:t>This functor class calculates the minimum of a given column. The constructor takes a single optional Boolean argument to whether skip NaN values. The default is True.</w:t>
-      </w:r>
-    </w:p>
-    <w:p>
-      <w:pPr>
-        <w:ind w:left="1440"/>
-      </w:pPr>
-      <w:r>
-        <w:t>See this document and datasci_tester.cc for examples.</w:t>
-      </w:r>
-    </w:p>
-    <w:p>
-      <w:pPr>
-        <w:ind w:left="1440"/>
-      </w:pPr>
-      <w:r>
-        <w:t> </w:t>
-      </w:r>
-    </w:p>
-    <w:p>
-      <w:pPr>
-        <w:ind w:left="1440"/>
-      </w:pPr>
-      <w:r>
-        <w:rPr>
-          <w:i/>
-          <w:iCs/>
-        </w:rPr>
-        <w:t>T</w:t>
-      </w:r>
-      <w:r>
-        <w:t>: Column</w:t>
-      </w:r>
-      <w:r>
-        <w:t xml:space="preserve"> </w:t>
-      </w:r>
-      <w:r>
-        <w:t>data type</w:t>
-      </w:r>
-    </w:p>
-    <w:p>
-      <w:pPr>
-        <w:divId w:val="1919434114"/>
-      </w:pPr>
-      <w:r>
-        <w:rPr>
-          <w:i/>
-          <w:iCs/>
-        </w:rPr>
-        <w:t>I</w:t>
-      </w:r>
-      <w:r>
-        <w:t>: Index type</w:t>
-      </w:r>
-    </w:p>
-    <w:p>
-      <w:r>
-        <w:t> </w:t>
-      </w:r>
-    </w:p>
-    <w:p>
-      <w:pPr>
-        <w:ind w:left="1440"/>
-      </w:pPr>
-      <w:r>
-        <w:rPr>
-          <w:b/>
-          <w:bCs/>
-          <w:color w:val="C45911"/>
-        </w:rPr>
-        <w:t>template&lt;typename T, typename I = unsigned long&gt;</w:t>
-      </w:r>
-    </w:p>
-    <w:p>
-      <w:pPr>
-        <w:ind w:left="1440"/>
-      </w:pPr>
-      <w:r>
-        <w:rPr>
-          <w:b/>
-          <w:bCs/>
-          <w:color w:val="C45911"/>
-        </w:rPr>
-        <w:t>struct CumMinVisitor;</w:t>
-      </w:r>
-    </w:p>
-    <w:p>
-      <w:pPr>
-        <w:ind w:left="1440"/>
-      </w:pPr>
-      <w:r>
-        <w:t>This is a “single action visitor”, meaning it is passed the whole data vector in one call and you must use the single_action_visit() interface.</w:t>
-      </w:r>
-    </w:p>
-    <w:p>
-      <w:pPr>
-        <w:ind w:left="1440"/>
-      </w:pPr>
-      <w:r>
-        <w:t>This functor class calculates the cumulative minimum of a given column. The constructor takes a single optional Boolean argument to whether skip NaN values. The default is True.</w:t>
-      </w:r>
-    </w:p>
-    <w:p>
-      <w:pPr>
-        <w:ind w:left="1440"/>
-      </w:pPr>
-      <w:r>
-        <w:t>See this document and datasci_tester.cc for examples.</w:t>
-      </w:r>
-    </w:p>
-    <w:p>
-      <w:pPr>
-        <w:ind w:left="1440"/>
-      </w:pPr>
-      <w:r>
-        <w:lastRenderedPageBreak/>
-        <w:t>The result is a vector of running minimum</w:t>
-      </w:r>
-    </w:p>
-    <w:p>
-      <w:pPr>
-        <w:ind w:left="1440"/>
-      </w:pPr>
-      <w:r>
-        <w:t> </w:t>
-      </w:r>
-    </w:p>
-    <w:p>
-      <w:pPr>
-        <w:ind w:left="1440"/>
-      </w:pPr>
-      <w:r>
-        <w:rPr>
-          <w:i/>
-          <w:iCs/>
-        </w:rPr>
-        <w:t>T</w:t>
-      </w:r>
-      <w:r>
-        <w:t>: Column</w:t>
-      </w:r>
-      <w:r>
-        <w:t xml:space="preserve"> </w:t>
-      </w:r>
-      <w:r>
-        <w:t>data type</w:t>
-      </w:r>
-    </w:p>
-    <w:p>
-      <w:pPr>
-        <w:divId w:val="1192185803"/>
-      </w:pPr>
-      <w:r>
-        <w:rPr>
-          <w:i/>
-          <w:iCs/>
-        </w:rPr>
-        <w:t>I</w:t>
-      </w:r>
-      <w:r>
-        <w:t>: Index type</w:t>
-      </w:r>
-    </w:p>
-    <w:p>
-      <w:r>
-        <w:t> </w:t>
-      </w:r>
-    </w:p>
-    <w:p>
-      <w:pPr>
-        <w:ind w:left="1440"/>
-      </w:pPr>
-      <w:r>
-        <w:rPr>
-          <w:b/>
-          <w:bCs/>
-          <w:color w:val="C45911"/>
-        </w:rPr>
-        <w:t>template&lt;std::size_t N, typename T, typename I = unsigned long&gt;</w:t>
-      </w:r>
-    </w:p>
-    <w:p>
-      <w:pPr>
-        <w:ind w:left="1440"/>
-      </w:pPr>
-      <w:r>
-        <w:rPr>
-          <w:b/>
-          <w:bCs/>
-          <w:color w:val="C45911"/>
-        </w:rPr>
-        <w:t>struct NLargestVisitor;</w:t>
-      </w:r>
-    </w:p>
-    <w:p>
-      <w:pPr>
-        <w:ind w:left="1440"/>
-      </w:pPr>
-      <w:r>
-        <w:t>This functor class calculates the N largest values of a column. I runs in O(N*M), where N is the number of largest values and M is the total number of all values.</w:t>
-      </w:r>
-    </w:p>
-    <w:p>
-      <w:pPr>
-        <w:ind w:left="1440"/>
-      </w:pPr>
-      <w:r>
-        <w:t>If N is relatively small this better than O(M*logM). The constructor takes a single optional Boolean argument to whether skip NaN values. The default is True.</w:t>
-      </w:r>
-    </w:p>
-    <w:p>
-      <w:pPr>
-        <w:ind w:left="1440"/>
-      </w:pPr>
-      <w:r>
-        <w:t>See this document and datasci_tester.cc for examples.</w:t>
-      </w:r>
-    </w:p>
-    <w:p>
-      <w:pPr>
-        <w:ind w:left="1440"/>
-      </w:pPr>
-      <w:r>
-        <w:t> </w:t>
-      </w:r>
-    </w:p>
-    <w:p>
-      <w:pPr>
-        <w:ind w:left="1440"/>
-      </w:pPr>
-      <w:r>
-        <w:rPr>
-          <w:i/>
-          <w:iCs/>
-        </w:rPr>
-        <w:t>N</w:t>
-      </w:r>
-      <w:r>
-        <w:t>: Number of largest values</w:t>
-      </w:r>
-    </w:p>
-    <w:p>
-      <w:pPr>
-        <w:ind w:left="1440"/>
-      </w:pPr>
-      <w:r>
-        <w:rPr>
-          <w:i/>
-          <w:iCs/>
-        </w:rPr>
-        <w:t>T</w:t>
-      </w:r>
-      <w:r>
-        <w:t>: Column</w:t>
-      </w:r>
-      <w:r>
-        <w:t xml:space="preserve"> </w:t>
-      </w:r>
-      <w:r>
-        <w:t>data type</w:t>
-      </w:r>
-    </w:p>
-    <w:p>
-      <w:pPr>
-        <w:divId w:val="1309047984"/>
-      </w:pPr>
-      <w:r>
-        <w:rPr>
-          <w:i/>
-          <w:iCs/>
-        </w:rPr>
-        <w:t>I</w:t>
-      </w:r>
-      <w:r>
-        <w:t>: Index type</w:t>
-      </w:r>
-    </w:p>
-    <w:p>
-      <w:r>
-        <w:t> </w:t>
-      </w:r>
-    </w:p>
-    <w:p>
-      <w:pPr>
-        <w:ind w:left="1440"/>
-      </w:pPr>
-      <w:r>
-        <w:rPr>
-          <w:b/>
-          <w:bCs/>
-          <w:color w:val="C45911"/>
-        </w:rPr>
-        <w:t>template&lt;std::size_t N, typename T, typename I = unsigned long&gt;</w:t>
-      </w:r>
-    </w:p>
-    <w:p>
-      <w:pPr>
-        <w:ind w:left="1440"/>
-      </w:pPr>
-      <w:r>
-        <w:rPr>
-          <w:b/>
-          <w:bCs/>
-          <w:color w:val="C45911"/>
-        </w:rPr>
-        <w:t>struct NSmallestVisitor;</w:t>
-      </w:r>
-    </w:p>
-    <w:p>
-      <w:pPr>
-        <w:ind w:left="1440"/>
-      </w:pPr>
-      <w:r>
-        <w:t>This functor class calculates the N smallest values of a column. I runs in O(N*M), where N is the number of largest values and M is the total number of all values.</w:t>
-      </w:r>
-    </w:p>
-    <w:p>
-      <w:pPr>
-        <w:ind w:left="1440"/>
-      </w:pPr>
-      <w:r>
-        <w:t>If N is relatively small this is better than O(M*logM). The constructor takes a single optional Boolean argument to whether skip NaN values. The default is True.</w:t>
-      </w:r>
-    </w:p>
-    <w:p>
-      <w:pPr>
-        <w:ind w:left="1440"/>
-      </w:pPr>
-      <w:r>
-        <w:t>See this document and datasci_tester.cc for examples.</w:t>
-      </w:r>
-    </w:p>
-    <w:p>
-      <w:pPr>
-        <w:ind w:left="1440"/>
-      </w:pPr>
-      <w:r>
-        <w:t> </w:t>
-      </w:r>
-    </w:p>
-    <w:p>
-      <w:pPr>
-        <w:ind w:left="1440"/>
-      </w:pPr>
-      <w:r>
-        <w:rPr>
-          <w:i/>
-          <w:iCs/>
-        </w:rPr>
-        <w:t>N</w:t>
-      </w:r>
-      <w:r>
-        <w:t>: Number of largest values</w:t>
-      </w:r>
-    </w:p>
-    <w:p>
-      <w:pPr>
-        <w:ind w:left="1440"/>
-      </w:pPr>
-      <w:r>
-        <w:rPr>
-          <w:i/>
-          <w:iCs/>
-        </w:rPr>
-        <w:t>T</w:t>
-      </w:r>
-      <w:r>
-        <w:t>: Column</w:t>
-      </w:r>
-      <w:r>
-        <w:t xml:space="preserve"> </w:t>
-      </w:r>
-      <w:r>
-        <w:t>data type</w:t>
-      </w:r>
-    </w:p>
-    <w:p>
-      <w:pPr>
-        <w:divId w:val="422187613"/>
-      </w:pPr>
-      <w:r>
-        <w:rPr>
-          <w:i/>
-          <w:iCs/>
-        </w:rPr>
-        <w:t>I</w:t>
-      </w:r>
-      <w:r>
-        <w:t>: Index type</w:t>
-      </w:r>
-    </w:p>
-    <w:p>
-      <w:r>
-        <w:t> </w:t>
-      </w:r>
-    </w:p>
-    <w:p>
-      <w:pPr>
-        <w:ind w:left="1440"/>
         <w:rPr>
           <w:b/>
           <w:bCs/>
@@ -34162,15 +35003,15 @@
           <w:bCs/>
           <w:color w:val="C45911"/>
         </w:rPr>
-        <w:t>struct CovVisitor;</w:t>
-      </w:r>
-    </w:p>
-    <w:p>
-      <w:pPr>
-        <w:ind w:left="1440"/>
-      </w:pPr>
-      <w:r>
-        <w:t xml:space="preserve">This functor class calculates the covariance of two given columns. In addition, it provides the variances of both columns. </w:t>
+        <w:t>struct TrackingErrorVisitor;</w:t>
+      </w:r>
+    </w:p>
+    <w:p>
+      <w:pPr>
+        <w:ind w:left="1440"/>
+      </w:pPr>
+      <w:r>
+        <w:t>This functor class calculates the tracking error between two columns. Tracking error is the standard deviation of the difference vector.</w:t>
       </w:r>
     </w:p>
     <w:p>
@@ -34182,15 +35023,15 @@
           <w:i/>
           <w:iCs/>
         </w:rPr>
-        <w:t>explicit CovVisitor (bool bias = true, bool skipnan = true);</w:t>
-      </w:r>
-    </w:p>
-    <w:p>
-      <w:pPr>
-        <w:ind w:left="1440"/>
-      </w:pPr>
-      <w:r>
-        <w:t xml:space="preserve">See this document and datasci_tester.cc for examples. </w:t>
+        <w:t>explicit TrackingErrorVisitor (bool bias = true);</w:t>
+      </w:r>
+    </w:p>
+    <w:p>
+      <w:pPr>
+        <w:ind w:left="1440"/>
+      </w:pPr>
+      <w:r>
+        <w:t>See this document and datasci_tester.cc for examples.</w:t>
       </w:r>
     </w:p>
     <w:p>
@@ -34239,7 +35080,7 @@
     </w:p>
     <w:p>
       <w:pPr>
-        <w:divId w:val="362248665"/>
+        <w:divId w:val="1633441277"/>
       </w:pPr>
       <w:r>
         <w:rPr>
@@ -34323,16 +35164,15 @@
           <w:bCs/>
           <w:color w:val="C45911"/>
         </w:rPr>
-        <w:lastRenderedPageBreak/>
-        <w:t>struct VarVisitor;</w:t>
-      </w:r>
-    </w:p>
-    <w:p>
-      <w:pPr>
-        <w:ind w:left="1440"/>
-      </w:pPr>
-      <w:r>
-        <w:t>This functor class calculates the variance of a given column.</w:t>
+        <w:t>struct CorrVisitor;</w:t>
+      </w:r>
+    </w:p>
+    <w:p>
+      <w:pPr>
+        <w:ind w:left="1440"/>
+      </w:pPr>
+      <w:r>
+        <w:t>This functor class calculates the correlation of two given columns.</w:t>
       </w:r>
     </w:p>
     <w:p>
@@ -34344,7 +35184,7 @@
           <w:i/>
           <w:iCs/>
         </w:rPr>
-        <w:t>explicit VarVisitor (bool bias = true);</w:t>
+        <w:t>explicit CorrVisitor (bool bias = true);</w:t>
       </w:r>
     </w:p>
     <w:p>
@@ -34401,7 +35241,7 @@
     </w:p>
     <w:p>
       <w:pPr>
-        <w:divId w:val="877162884"/>
+        <w:divId w:val="1530534896"/>
       </w:pPr>
       <w:r>
         <w:rPr>
@@ -34485,27 +35325,23 @@
           <w:bCs/>
           <w:color w:val="C45911"/>
         </w:rPr>
-        <w:t>struct BetaVisitor;</w:t>
-      </w:r>
-    </w:p>
-    <w:p>
-      <w:pPr>
-        <w:ind w:left="1440"/>
-      </w:pPr>
-      <w:r>
-        <w:t>This functor class calculates the beta (i.e. exposure) of the given first column to the given second column (benchmark).</w:t>
-      </w:r>
-    </w:p>
-    <w:p>
-      <w:pPr>
-        <w:ind w:left="2160"/>
-      </w:pPr>
-      <w:r>
-        <w:rPr>
-          <w:i/>
-          <w:iCs/>
-        </w:rPr>
-        <w:t>explicit BetaVisitor (bool bias = true);</w:t>
+        <w:t>struct AutoCorrVisitor;</w:t>
+      </w:r>
+    </w:p>
+    <w:p>
+      <w:pPr>
+        <w:ind w:left="1440"/>
+      </w:pPr>
+      <w:r>
+        <w:t>This is a “single action visitor”, meaning it is passed the whole data vector in one call and you must use the single_action_visit() interface.</w:t>
+      </w:r>
+    </w:p>
+    <w:p>
+      <w:pPr>
+        <w:ind w:left="1440"/>
+      </w:pPr>
+      <w:r>
+        <w:t>This functor class calculates the auto correlation of given column. The result is a vector of auto correlations with lags of 0 up to length of column – 4.</w:t>
       </w:r>
     </w:p>
     <w:p>
@@ -34562,7 +35398,7 @@
     </w:p>
     <w:p>
       <w:pPr>
-        <w:divId w:val="133181453"/>
+        <w:divId w:val="1458795437"/>
       </w:pPr>
       <w:r>
         <w:rPr>
@@ -34646,15 +35482,24 @@
           <w:bCs/>
           <w:color w:val="C45911"/>
         </w:rPr>
-        <w:t>struct StdVisitor;</w:t>
-      </w:r>
-    </w:p>
-    <w:p>
-      <w:pPr>
-        <w:ind w:left="1440"/>
-      </w:pPr>
-      <w:r>
-        <w:t>This functor class calculates the standard deviation of a given column.</w:t>
+        <w:t>struct ReturnVisitor;</w:t>
+      </w:r>
+    </w:p>
+    <w:p>
+      <w:pPr>
+        <w:ind w:left="1440"/>
+      </w:pPr>
+      <w:r>
+        <w:t>This is a “single action visitor”, meaning it is passed the whole data vector in one call and you must use the single_action_visit() interface.</w:t>
+      </w:r>
+    </w:p>
+    <w:p>
+      <w:pPr>
+        <w:ind w:left="1440"/>
+      </w:pPr>
+      <w:r>
+        <w:lastRenderedPageBreak/>
+        <w:t>This functor class calculates the return of a given column, according to the return policy (monetary, percentage, or log). The result is a vector of returns.</w:t>
       </w:r>
     </w:p>
     <w:p>
@@ -34666,7 +35511,7 @@
           <w:i/>
           <w:iCs/>
         </w:rPr>
-        <w:t>explicit StdVisitor (bool bias = true);</w:t>
+        <w:t>explicit ReturnVisitor (return_policy rp);</w:t>
       </w:r>
     </w:p>
     <w:p>
@@ -34723,7 +35568,7 @@
     </w:p>
     <w:p>
       <w:pPr>
-        <w:divId w:val="1929077666"/>
+        <w:divId w:val="1619220518"/>
       </w:pPr>
       <w:r>
         <w:rPr>
@@ -34753,384 +35598,20 @@
           <w:bCs/>
           <w:color w:val="C45911"/>
         </w:rPr>
-        <w:t>template&lt;typename T,</w:t>
-      </w:r>
-    </w:p>
-    <w:p>
-      <w:pPr>
-        <w:ind w:left="1440"/>
-        <w:rPr>
-          <w:b/>
-          <w:bCs/>
-          <w:color w:val="C45911"/>
-        </w:rPr>
-      </w:pPr>
-      <w:r>
-        <w:rPr>
-          <w:b/>
-          <w:bCs/>
-          <w:color w:val="C45911"/>
-        </w:rPr>
-        <w:t xml:space="preserve">    typename I = unsigned long,</w:t>
-      </w:r>
-    </w:p>
-    <w:p>
-      <w:pPr>
-        <w:ind w:left="1440"/>
-      </w:pPr>
-      <w:r>
-        <w:rPr>
-          <w:b/>
-          <w:bCs/>
-          <w:color w:val="C45911"/>
-        </w:rPr>
-        <w:t xml:space="preserve">    typename </w:t>
-      </w:r>
-      <w:r>
-        <w:rPr>
-          <w:b/>
-          <w:bCs/>
-          <w:color w:val="C45911"/>
-          <w:sz w:val="22"/>
-          <w:szCs w:val="22"/>
-        </w:rPr>
-        <w:t>= typename std::enable_if&lt;std::is_arithmetic&lt;T&gt;::value, T&gt;::type&gt;</w:t>
-      </w:r>
-    </w:p>
-    <w:p>
-      <w:pPr>
-        <w:ind w:left="1440"/>
-      </w:pPr>
-      <w:r>
-        <w:rPr>
-          <w:b/>
-          <w:bCs/>
-          <w:color w:val="C45911"/>
-        </w:rPr>
-        <w:t>struct TrackingErrorVisitor;</w:t>
-      </w:r>
-    </w:p>
-    <w:p>
-      <w:pPr>
-        <w:ind w:left="1440"/>
-      </w:pPr>
-      <w:r>
-        <w:t>This functor class calculates the tracking error between two columns. Tracking error is the standard deviation of the difference vector.</w:t>
-      </w:r>
-    </w:p>
-    <w:p>
-      <w:pPr>
-        <w:ind w:left="2160"/>
-      </w:pPr>
-      <w:r>
-        <w:rPr>
-          <w:i/>
-          <w:iCs/>
-        </w:rPr>
-        <w:t>explicit TrackingErrorVisitor (bool bias = true);</w:t>
-      </w:r>
-    </w:p>
-    <w:p>
-      <w:pPr>
-        <w:ind w:left="1440"/>
-      </w:pPr>
-      <w:r>
-        <w:t>See this document and datasci_tester.cc for examples.</w:t>
-      </w:r>
-    </w:p>
-    <w:p>
-      <w:pPr>
-        <w:ind w:left="1440"/>
-      </w:pPr>
-      <w:r>
-        <w:t> </w:t>
-      </w:r>
-    </w:p>
-    <w:p>
-      <w:pPr>
-        <w:ind w:left="1440"/>
-      </w:pPr>
-      <w:r>
-        <w:rPr>
-          <w:i/>
-          <w:iCs/>
-        </w:rPr>
-        <w:t>T</w:t>
-      </w:r>
-      <w:r>
-        <w:t>: Column</w:t>
-      </w:r>
-      <w:r>
-        <w:t xml:space="preserve"> </w:t>
-      </w:r>
-      <w:r>
-        <w:t>data type</w:t>
-      </w:r>
-    </w:p>
-    <w:p>
-      <w:pPr>
-        <w:ind w:left="1440"/>
-      </w:pPr>
-      <w:r>
-        <w:rPr>
-          <w:i/>
-          <w:iCs/>
-        </w:rPr>
-        <w:t>I</w:t>
-      </w:r>
-      <w:r>
-        <w:t>: Index type</w:t>
-      </w:r>
-    </w:p>
-    <w:p>
-      <w:pPr>
-        <w:divId w:val="1633441277"/>
-      </w:pPr>
-      <w:r>
-        <w:rPr>
-          <w:i/>
-          <w:iCs/>
-        </w:rPr>
-        <w:t>T must be an arithmetic-enabled type</w:t>
-      </w:r>
-    </w:p>
-    <w:p>
-      <w:r>
-        <w:lastRenderedPageBreak/>
-        <w:t> </w:t>
-      </w:r>
-    </w:p>
-    <w:p>
-      <w:pPr>
-        <w:ind w:left="1440"/>
-        <w:rPr>
-          <w:b/>
-          <w:bCs/>
-          <w:color w:val="C45911"/>
-        </w:rPr>
-      </w:pPr>
-      <w:r>
-        <w:rPr>
-          <w:b/>
-          <w:bCs/>
-          <w:color w:val="C45911"/>
-        </w:rPr>
-        <w:t>template&lt;typename T,</w:t>
-      </w:r>
-    </w:p>
-    <w:p>
-      <w:pPr>
-        <w:ind w:left="1440"/>
-        <w:rPr>
-          <w:b/>
-          <w:bCs/>
-          <w:color w:val="C45911"/>
-        </w:rPr>
-      </w:pPr>
-      <w:r>
-        <w:rPr>
-          <w:b/>
-          <w:bCs/>
-          <w:color w:val="C45911"/>
-        </w:rPr>
-        <w:t xml:space="preserve">    typename I = unsigned long,</w:t>
-      </w:r>
-    </w:p>
-    <w:p>
-      <w:pPr>
-        <w:ind w:left="1440"/>
-      </w:pPr>
-      <w:r>
-        <w:rPr>
-          <w:b/>
-          <w:bCs/>
-          <w:color w:val="C45911"/>
-        </w:rPr>
-        <w:t xml:space="preserve">    typename </w:t>
-      </w:r>
-      <w:r>
-        <w:rPr>
-          <w:b/>
-          <w:bCs/>
-          <w:color w:val="C45911"/>
-          <w:sz w:val="22"/>
-          <w:szCs w:val="22"/>
-        </w:rPr>
-        <w:t>= typename std::enable_if&lt;std::is_arithmetic&lt;T&gt;::value, T&gt;::type&gt;</w:t>
-      </w:r>
-    </w:p>
-    <w:p>
-      <w:pPr>
-        <w:ind w:left="1440"/>
-      </w:pPr>
-      <w:r>
-        <w:rPr>
-          <w:b/>
-          <w:bCs/>
-          <w:color w:val="C45911"/>
-        </w:rPr>
-        <w:t>struct CorrVisitor;</w:t>
-      </w:r>
-    </w:p>
-    <w:p>
-      <w:pPr>
-        <w:ind w:left="1440"/>
-      </w:pPr>
-      <w:r>
-        <w:t>This functor class calculates the correlation of two given columns.</w:t>
-      </w:r>
-    </w:p>
-    <w:p>
-      <w:pPr>
-        <w:ind w:left="2160"/>
-      </w:pPr>
-      <w:r>
-        <w:rPr>
-          <w:i/>
-          <w:iCs/>
-        </w:rPr>
-        <w:t>explicit CorrVisitor (bool bias = true);</w:t>
-      </w:r>
-    </w:p>
-    <w:p>
-      <w:pPr>
-        <w:ind w:left="1440"/>
-      </w:pPr>
-      <w:r>
-        <w:t>See this document and datasci_tester.cc for examples.</w:t>
-      </w:r>
-    </w:p>
-    <w:p>
-      <w:pPr>
-        <w:ind w:left="1440"/>
-      </w:pPr>
-      <w:r>
-        <w:t> </w:t>
-      </w:r>
-    </w:p>
-    <w:p>
-      <w:pPr>
-        <w:ind w:left="1440"/>
-      </w:pPr>
-      <w:r>
-        <w:rPr>
-          <w:i/>
-          <w:iCs/>
-        </w:rPr>
-        <w:t>T</w:t>
-      </w:r>
-      <w:r>
-        <w:t>: Column</w:t>
-      </w:r>
-      <w:r>
-        <w:t xml:space="preserve"> </w:t>
-      </w:r>
-      <w:r>
-        <w:t>data type</w:t>
-      </w:r>
-    </w:p>
-    <w:p>
-      <w:pPr>
-        <w:ind w:left="1440"/>
-      </w:pPr>
-      <w:r>
-        <w:rPr>
-          <w:i/>
-          <w:iCs/>
-        </w:rPr>
-        <w:t>I</w:t>
-      </w:r>
-      <w:r>
-        <w:t>: Index type</w:t>
-      </w:r>
-    </w:p>
-    <w:p>
-      <w:pPr>
-        <w:divId w:val="1530534896"/>
-      </w:pPr>
-      <w:r>
-        <w:rPr>
-          <w:i/>
-          <w:iCs/>
-        </w:rPr>
-        <w:t>T must be an arithmetic-enabled type</w:t>
-      </w:r>
-    </w:p>
-    <w:p>
-      <w:r>
-        <w:t> </w:t>
-      </w:r>
-    </w:p>
-    <w:p>
-      <w:pPr>
-        <w:ind w:left="1440"/>
-        <w:rPr>
-          <w:b/>
-          <w:bCs/>
-          <w:color w:val="C45911"/>
-        </w:rPr>
-      </w:pPr>
-      <w:r>
-        <w:rPr>
-          <w:b/>
-          <w:bCs/>
-          <w:color w:val="C45911"/>
-        </w:rPr>
-        <w:t>template&lt;typename T,</w:t>
-      </w:r>
-    </w:p>
-    <w:p>
-      <w:pPr>
-        <w:ind w:left="1440"/>
-        <w:rPr>
-          <w:b/>
-          <w:bCs/>
-          <w:color w:val="C45911"/>
-        </w:rPr>
-      </w:pPr>
-      <w:r>
-        <w:rPr>
-          <w:b/>
-          <w:bCs/>
-          <w:color w:val="C45911"/>
-        </w:rPr>
-        <w:t xml:space="preserve">    typename I = unsigned long,</w:t>
-      </w:r>
-    </w:p>
-    <w:p>
-      <w:pPr>
-        <w:ind w:left="1440"/>
-      </w:pPr>
-      <w:r>
-        <w:rPr>
-          <w:b/>
-          <w:bCs/>
-          <w:color w:val="C45911"/>
-        </w:rPr>
-        <w:t xml:space="preserve">    typename </w:t>
-      </w:r>
-      <w:r>
-        <w:rPr>
-          <w:b/>
-          <w:bCs/>
-          <w:color w:val="C45911"/>
-          <w:sz w:val="22"/>
-          <w:szCs w:val="22"/>
-        </w:rPr>
-        <w:t>= typename std::enable_if&lt;std::is_arithmetic&lt;T&gt;::value, T&gt;::type&gt;</w:t>
-      </w:r>
-    </w:p>
-    <w:p>
-      <w:pPr>
-        <w:ind w:left="1440"/>
-      </w:pPr>
-      <w:r>
-        <w:rPr>
-          <w:b/>
-          <w:bCs/>
-          <w:color w:val="C45911"/>
-        </w:rPr>
-        <w:t>struct AutoCorrVisitor;</w:t>
+        <w:t>template&lt;size_t K, typename T, typename I = unsigned long&gt;</w:t>
+      </w:r>
+    </w:p>
+    <w:p>
+      <w:pPr>
+        <w:ind w:left="1440"/>
+      </w:pPr>
+      <w:r>
+        <w:rPr>
+          <w:b/>
+          <w:bCs/>
+          <w:color w:val="C45911"/>
+        </w:rPr>
+        <w:t>struct KMeansVisitor;</w:t>
       </w:r>
     </w:p>
     <w:p>
@@ -35146,292 +35627,6 @@
         <w:ind w:left="1440"/>
       </w:pPr>
       <w:r>
-        <w:t>This functor class calculates the auto correlation of given column. The result is a vector of auto correlations with lags of 0 up to length of column – 4.</w:t>
-      </w:r>
-    </w:p>
-    <w:p>
-      <w:pPr>
-        <w:ind w:left="1440"/>
-      </w:pPr>
-      <w:r>
-        <w:t>See this document and datasci_tester.cc for examples.</w:t>
-      </w:r>
-    </w:p>
-    <w:p>
-      <w:pPr>
-        <w:ind w:left="1440"/>
-      </w:pPr>
-      <w:r>
-        <w:t> </w:t>
-      </w:r>
-    </w:p>
-    <w:p>
-      <w:pPr>
-        <w:ind w:left="1440"/>
-      </w:pPr>
-      <w:r>
-        <w:rPr>
-          <w:i/>
-          <w:iCs/>
-        </w:rPr>
-        <w:t>T</w:t>
-      </w:r>
-      <w:r>
-        <w:t>: Column</w:t>
-      </w:r>
-      <w:r>
-        <w:t xml:space="preserve"> </w:t>
-      </w:r>
-      <w:r>
-        <w:t>data type</w:t>
-      </w:r>
-    </w:p>
-    <w:p>
-      <w:pPr>
-        <w:ind w:left="1440"/>
-      </w:pPr>
-      <w:r>
-        <w:rPr>
-          <w:i/>
-          <w:iCs/>
-        </w:rPr>
-        <w:t>I</w:t>
-      </w:r>
-      <w:r>
-        <w:t>: Index type</w:t>
-      </w:r>
-    </w:p>
-    <w:p>
-      <w:pPr>
-        <w:divId w:val="1458795437"/>
-      </w:pPr>
-      <w:r>
-        <w:rPr>
-          <w:i/>
-          <w:iCs/>
-        </w:rPr>
-        <w:t>T must be an arithmetic-enabled type</w:t>
-      </w:r>
-    </w:p>
-    <w:p>
-      <w:r>
-        <w:t> </w:t>
-      </w:r>
-    </w:p>
-    <w:p>
-      <w:pPr>
-        <w:ind w:left="1440"/>
-        <w:rPr>
-          <w:b/>
-          <w:bCs/>
-          <w:color w:val="C45911"/>
-        </w:rPr>
-      </w:pPr>
-      <w:r>
-        <w:rPr>
-          <w:b/>
-          <w:bCs/>
-          <w:color w:val="C45911"/>
-        </w:rPr>
-        <w:t>template&lt;typename T,</w:t>
-      </w:r>
-    </w:p>
-    <w:p>
-      <w:pPr>
-        <w:ind w:left="1440"/>
-        <w:rPr>
-          <w:b/>
-          <w:bCs/>
-          <w:color w:val="C45911"/>
-        </w:rPr>
-      </w:pPr>
-      <w:r>
-        <w:rPr>
-          <w:b/>
-          <w:bCs/>
-          <w:color w:val="C45911"/>
-        </w:rPr>
-        <w:t xml:space="preserve">    typename I = unsigned long,</w:t>
-      </w:r>
-    </w:p>
-    <w:p>
-      <w:pPr>
-        <w:ind w:left="1440"/>
-      </w:pPr>
-      <w:r>
-        <w:rPr>
-          <w:b/>
-          <w:bCs/>
-          <w:color w:val="C45911"/>
-        </w:rPr>
-        <w:t xml:space="preserve">    typename </w:t>
-      </w:r>
-      <w:r>
-        <w:rPr>
-          <w:b/>
-          <w:bCs/>
-          <w:color w:val="C45911"/>
-          <w:sz w:val="22"/>
-          <w:szCs w:val="22"/>
-        </w:rPr>
-        <w:t>= typename std::enable_if&lt;std::is_arithmetic&lt;T&gt;::value, T&gt;::type&gt;</w:t>
-      </w:r>
-    </w:p>
-    <w:p>
-      <w:pPr>
-        <w:ind w:left="1440"/>
-      </w:pPr>
-      <w:r>
-        <w:rPr>
-          <w:b/>
-          <w:bCs/>
-          <w:color w:val="C45911"/>
-        </w:rPr>
-        <w:t>struct ReturnVisitor;</w:t>
-      </w:r>
-    </w:p>
-    <w:p>
-      <w:pPr>
-        <w:ind w:left="1440"/>
-      </w:pPr>
-      <w:r>
-        <w:t>This is a “single action visitor”, meaning it is passed the whole data vector in one call and you must use the single_action_visit() interface.</w:t>
-      </w:r>
-    </w:p>
-    <w:p>
-      <w:pPr>
-        <w:ind w:left="1440"/>
-      </w:pPr>
-      <w:r>
-        <w:t>This functor class calculates the return of a given column, according to the return policy (monetary, percentage, or log). The result is a vector of returns.</w:t>
-      </w:r>
-    </w:p>
-    <w:p>
-      <w:pPr>
-        <w:ind w:left="2160"/>
-      </w:pPr>
-      <w:r>
-        <w:rPr>
-          <w:i/>
-          <w:iCs/>
-        </w:rPr>
-        <w:t>explicit ReturnVisitor (return_policy rp);</w:t>
-      </w:r>
-    </w:p>
-    <w:p>
-      <w:pPr>
-        <w:ind w:left="1440"/>
-      </w:pPr>
-      <w:r>
-        <w:t>See this document and datasci_tester.cc for examples.</w:t>
-      </w:r>
-    </w:p>
-    <w:p>
-      <w:pPr>
-        <w:ind w:left="1440"/>
-      </w:pPr>
-      <w:r>
-        <w:t> </w:t>
-      </w:r>
-    </w:p>
-    <w:p>
-      <w:pPr>
-        <w:ind w:left="1440"/>
-      </w:pPr>
-      <w:r>
-        <w:rPr>
-          <w:i/>
-          <w:iCs/>
-        </w:rPr>
-        <w:t>T</w:t>
-      </w:r>
-      <w:r>
-        <w:t>: Column</w:t>
-      </w:r>
-      <w:r>
-        <w:t xml:space="preserve"> </w:t>
-      </w:r>
-      <w:r>
-        <w:t>data type</w:t>
-      </w:r>
-    </w:p>
-    <w:p>
-      <w:pPr>
-        <w:ind w:left="1440"/>
-      </w:pPr>
-      <w:r>
-        <w:rPr>
-          <w:i/>
-          <w:iCs/>
-        </w:rPr>
-        <w:t>I</w:t>
-      </w:r>
-      <w:r>
-        <w:t>: Index type</w:t>
-      </w:r>
-    </w:p>
-    <w:p>
-      <w:pPr>
-        <w:divId w:val="1619220518"/>
-      </w:pPr>
-      <w:r>
-        <w:rPr>
-          <w:i/>
-          <w:iCs/>
-        </w:rPr>
-        <w:t>T must be an arithmetic-enabled type</w:t>
-      </w:r>
-    </w:p>
-    <w:p>
-      <w:r>
-        <w:t> </w:t>
-      </w:r>
-    </w:p>
-    <w:p>
-      <w:pPr>
-        <w:ind w:left="1440"/>
-        <w:rPr>
-          <w:b/>
-          <w:bCs/>
-          <w:color w:val="C45911"/>
-        </w:rPr>
-      </w:pPr>
-      <w:r>
-        <w:rPr>
-          <w:b/>
-          <w:bCs/>
-          <w:color w:val="C45911"/>
-        </w:rPr>
-        <w:t>template&lt;size_t K, typename T, typename I = unsigned long&gt;</w:t>
-      </w:r>
-    </w:p>
-    <w:p>
-      <w:pPr>
-        <w:ind w:left="1440"/>
-      </w:pPr>
-      <w:r>
-        <w:rPr>
-          <w:b/>
-          <w:bCs/>
-          <w:color w:val="C45911"/>
-        </w:rPr>
-        <w:t>struct KMeansVisitor;</w:t>
-      </w:r>
-    </w:p>
-    <w:p>
-      <w:pPr>
-        <w:ind w:left="1440"/>
-      </w:pPr>
-      <w:r>
-        <w:t>This is a “single action visitor”, meaning it is passed the whole data vector in one call and you must use the single_action_visit() interface.</w:t>
-      </w:r>
-    </w:p>
-    <w:p>
-      <w:pPr>
-        <w:ind w:left="1440"/>
-      </w:pPr>
-      <w:r>
-        <w:lastRenderedPageBreak/>
         <w:t xml:space="preserve">This functor class finds the K </w:t>
       </w:r>
       <w:r>
@@ -35901,6 +36096,7 @@
           <w:i/>
           <w:iCs/>
         </w:rPr>
+        <w:lastRenderedPageBreak/>
         <w:t xml:space="preserve">               </w:t>
       </w:r>
       <w:r>
@@ -36082,7 +36278,6 @@
           <w:bCs/>
           <w:color w:val="C45911"/>
         </w:rPr>
-        <w:lastRenderedPageBreak/>
         <w:t xml:space="preserve">    typename </w:t>
       </w:r>
       <w:r>
@@ -36438,6 +36633,7 @@
           <w:i/>
           <w:iCs/>
         </w:rPr>
+        <w:lastRenderedPageBreak/>
         <w:t>        value_type                                   value { };</w:t>
       </w:r>
     </w:p>
@@ -36976,6 +37172,7 @@
         <w:ind w:left="1440"/>
       </w:pPr>
       <w:r>
+        <w:lastRenderedPageBreak/>
         <w:t>This functor class calculates the dot-product of two given columns. See this document and datasci_tester.cc for examples.</w:t>
       </w:r>
     </w:p>
@@ -37122,7 +37319,6 @@
         <w:ind w:left="1440"/>
       </w:pPr>
       <w:r>
-        <w:lastRenderedPageBreak/>
         <w:t> </w:t>
       </w:r>
     </w:p>
@@ -37636,6 +37832,7 @@
           <w:i/>
           <w:iCs/>
         </w:rPr>
+        <w:lastRenderedPageBreak/>
         <w:t>T</w:t>
       </w:r>
       <w:r>

</xml_diff>

<commit_message>
Wrote docs for double cross over
</commit_message>
<xml_diff>
--- a/docs/DataFrameDoc.docx
+++ b/docs/DataFrameDoc.docx
@@ -1800,7 +1800,7 @@
                 <w:sz w:val="16"/>
                 <w:szCs w:val="16"/>
               </w:rPr>
-              <w:t>ExponentialRollAdopter</w:t>
+              <w:t>DoubleCrossOver</w:t>
             </w:r>
             <w:r>
               <w:rPr>
@@ -1810,7 +1810,17 @@
                 <w:sz w:val="16"/>
                 <w:szCs w:val="16"/>
               </w:rPr>
-              <w:t xml:space="preserve"> {  }</w:t>
+              <w:t xml:space="preserve"> </w:t>
+            </w:r>
+            <w:r>
+              <w:rPr>
+                <w:b/>
+                <w:bCs/>
+                <w:color w:val="C45911"/>
+                <w:sz w:val="16"/>
+                <w:szCs w:val="16"/>
+              </w:rPr>
+              <w:t>{  }</w:t>
             </w:r>
           </w:p>
         </w:tc>
@@ -1986,7 +1996,7 @@
                 <w:sz w:val="16"/>
                 <w:szCs w:val="16"/>
               </w:rPr>
-              <w:t>GeometricMeanVisitor</w:t>
+              <w:t>ExponentialRollAdopter</w:t>
             </w:r>
             <w:r>
               <w:rPr>
@@ -1996,17 +2006,7 @@
                 <w:sz w:val="16"/>
                 <w:szCs w:val="16"/>
               </w:rPr>
-              <w:t xml:space="preserve"> </w:t>
-            </w:r>
-            <w:r>
-              <w:rPr>
-                <w:b/>
-                <w:bCs/>
-                <w:color w:val="C45911"/>
-                <w:sz w:val="16"/>
-                <w:szCs w:val="16"/>
-              </w:rPr>
-              <w:t>{  }</w:t>
+              <w:t xml:space="preserve"> {  }</w:t>
             </w:r>
           </w:p>
         </w:tc>
@@ -2172,7 +2172,37 @@
                 <w:sz w:val="16"/>
                 <w:szCs w:val="16"/>
               </w:rPr>
-              <w:t>struct GroupbySum {  }</w:t>
+              <w:t xml:space="preserve">struct </w:t>
+            </w:r>
+            <w:r>
+              <w:rPr>
+                <w:b/>
+                <w:bCs/>
+                <w:color w:val="C45911"/>
+                <w:sz w:val="16"/>
+                <w:szCs w:val="16"/>
+              </w:rPr>
+              <w:t>GeometricMeanVisitor</w:t>
+            </w:r>
+            <w:r>
+              <w:rPr>
+                <w:b/>
+                <w:bCs/>
+                <w:color w:val="C45911"/>
+                <w:sz w:val="16"/>
+                <w:szCs w:val="16"/>
+              </w:rPr>
+              <w:t xml:space="preserve"> </w:t>
+            </w:r>
+            <w:r>
+              <w:rPr>
+                <w:b/>
+                <w:bCs/>
+                <w:color w:val="C45911"/>
+                <w:sz w:val="16"/>
+                <w:szCs w:val="16"/>
+              </w:rPr>
+              <w:t>{  }</w:t>
             </w:r>
           </w:p>
         </w:tc>
@@ -2306,52 +2336,19 @@
           <w:p>
             <w:pPr>
               <w:rPr>
+                <w:sz w:val="16"/>
+                <w:szCs w:val="16"/>
+              </w:rPr>
+            </w:pPr>
+            <w:r>
+              <w:rPr>
                 <w:b/>
                 <w:bCs/>
                 <w:color w:val="C45911"/>
                 <w:sz w:val="16"/>
                 <w:szCs w:val="16"/>
               </w:rPr>
-            </w:pPr>
-            <w:r>
-              <w:rPr>
-                <w:b/>
-                <w:bCs/>
-                <w:color w:val="C45911"/>
-                <w:sz w:val="16"/>
-                <w:szCs w:val="16"/>
-              </w:rPr>
-              <w:t xml:space="preserve">struct </w:t>
-            </w:r>
-            <w:r>
-              <w:rPr>
-                <w:b/>
-                <w:bCs/>
-                <w:color w:val="C45911"/>
-                <w:sz w:val="16"/>
-                <w:szCs w:val="16"/>
-              </w:rPr>
-              <w:t>HarmonicMeanVisitor</w:t>
-            </w:r>
-            <w:r>
-              <w:rPr>
-                <w:b/>
-                <w:bCs/>
-                <w:color w:val="C45911"/>
-                <w:sz w:val="16"/>
-                <w:szCs w:val="16"/>
-              </w:rPr>
-              <w:t xml:space="preserve"> </w:t>
-            </w:r>
-            <w:r>
-              <w:rPr>
-                <w:b/>
-                <w:bCs/>
-                <w:color w:val="C45911"/>
-                <w:sz w:val="16"/>
-                <w:szCs w:val="16"/>
-              </w:rPr>
-              <w:t>{  }</w:t>
+              <w:t>struct GroupbySum {  }</w:t>
             </w:r>
           </w:p>
         </w:tc>
@@ -2510,7 +2507,7 @@
                 <w:sz w:val="16"/>
                 <w:szCs w:val="16"/>
               </w:rPr>
-              <w:t>KMeansVisitor</w:t>
+              <w:t>HarmonicMeanVisitor</w:t>
             </w:r>
             <w:r>
               <w:rPr>
@@ -2520,7 +2517,17 @@
                 <w:sz w:val="16"/>
                 <w:szCs w:val="16"/>
               </w:rPr>
-              <w:t xml:space="preserve"> {  }</w:t>
+              <w:t xml:space="preserve"> </w:t>
+            </w:r>
+            <w:r>
+              <w:rPr>
+                <w:b/>
+                <w:bCs/>
+                <w:color w:val="C45911"/>
+                <w:sz w:val="16"/>
+                <w:szCs w:val="16"/>
+              </w:rPr>
+              <w:t>{  }</w:t>
             </w:r>
           </w:p>
         </w:tc>
@@ -2654,19 +2661,42 @@
           <w:p>
             <w:pPr>
               <w:rPr>
-                <w:sz w:val="16"/>
-                <w:szCs w:val="16"/>
-              </w:rPr>
-            </w:pPr>
-            <w:r>
-              <w:rPr>
                 <w:b/>
                 <w:bCs/>
                 <w:color w:val="C45911"/>
                 <w:sz w:val="16"/>
                 <w:szCs w:val="16"/>
               </w:rPr>
-              <w:t>struct KthValueVisitor {  }</w:t>
+            </w:pPr>
+            <w:r>
+              <w:rPr>
+                <w:b/>
+                <w:bCs/>
+                <w:color w:val="C45911"/>
+                <w:sz w:val="16"/>
+                <w:szCs w:val="16"/>
+              </w:rPr>
+              <w:t xml:space="preserve">struct </w:t>
+            </w:r>
+            <w:r>
+              <w:rPr>
+                <w:b/>
+                <w:bCs/>
+                <w:color w:val="C45911"/>
+                <w:sz w:val="16"/>
+                <w:szCs w:val="16"/>
+              </w:rPr>
+              <w:t>KMeansVisitor</w:t>
+            </w:r>
+            <w:r>
+              <w:rPr>
+                <w:b/>
+                <w:bCs/>
+                <w:color w:val="C45911"/>
+                <w:sz w:val="16"/>
+                <w:szCs w:val="16"/>
+              </w:rPr>
+              <w:t xml:space="preserve"> {  }</w:t>
             </w:r>
           </w:p>
         </w:tc>
@@ -2832,7 +2862,7 @@
                 <w:sz w:val="16"/>
                 <w:szCs w:val="16"/>
               </w:rPr>
-              <w:t>struct MaxVisitor {  }</w:t>
+              <w:t>struct KthValueVisitor {  }</w:t>
             </w:r>
           </w:p>
         </w:tc>
@@ -2978,7 +3008,7 @@
                 <w:sz w:val="16"/>
                 <w:szCs w:val="16"/>
               </w:rPr>
-              <w:t>struct MeanVisitor {  }</w:t>
+              <w:t>struct MaxVisitor {  }</w:t>
             </w:r>
           </w:p>
         </w:tc>
@@ -3164,7 +3194,7 @@
                 <w:sz w:val="16"/>
                 <w:szCs w:val="16"/>
               </w:rPr>
-              <w:t>struct MedianVisitor {  }</w:t>
+              <w:t>struct MeanVisitor {  }</w:t>
             </w:r>
           </w:p>
         </w:tc>
@@ -3330,7 +3360,7 @@
                 <w:sz w:val="16"/>
                 <w:szCs w:val="16"/>
               </w:rPr>
-              <w:t>struct MinVisitor {  }</w:t>
+              <w:t>struct MedianVisitor {  }</w:t>
             </w:r>
           </w:p>
         </w:tc>
@@ -3476,7 +3506,7 @@
                 <w:sz w:val="16"/>
                 <w:szCs w:val="16"/>
               </w:rPr>
-              <w:t>struct ModeVisitor {  }</w:t>
+              <w:t>struct MinVisitor {  }</w:t>
             </w:r>
           </w:p>
         </w:tc>
@@ -3622,7 +3652,7 @@
                 <w:sz w:val="16"/>
                 <w:szCs w:val="16"/>
               </w:rPr>
-              <w:t>struct NLargestVisitor {  }</w:t>
+              <w:t>struct ModeVisitor {  }</w:t>
             </w:r>
           </w:p>
         </w:tc>
@@ -3768,7 +3798,7 @@
                 <w:sz w:val="16"/>
                 <w:szCs w:val="16"/>
               </w:rPr>
-              <w:t>struct NSmallestVisitor {  }</w:t>
+              <w:t>struct NLargestVisitor {  }</w:t>
             </w:r>
           </w:p>
         </w:tc>
@@ -3914,7 +3944,7 @@
                 <w:sz w:val="16"/>
                 <w:szCs w:val="16"/>
               </w:rPr>
-              <w:t>struct ProdVisitor {  }</w:t>
+              <w:t>struct NSmallestVisitor {  }</w:t>
             </w:r>
           </w:p>
         </w:tc>
@@ -4060,7 +4090,7 @@
                 <w:sz w:val="16"/>
                 <w:szCs w:val="16"/>
               </w:rPr>
-              <w:t>struct ReturnVisitor {  }</w:t>
+              <w:t>struct ProdVisitor {  }</w:t>
             </w:r>
           </w:p>
         </w:tc>
@@ -4226,27 +4256,7 @@
                 <w:sz w:val="16"/>
                 <w:szCs w:val="16"/>
               </w:rPr>
-              <w:t xml:space="preserve">struct </w:t>
-            </w:r>
-            <w:r>
-              <w:rPr>
-                <w:b/>
-                <w:bCs/>
-                <w:color w:val="C45911"/>
-                <w:sz w:val="16"/>
-                <w:szCs w:val="16"/>
-              </w:rPr>
-              <w:t>SampleZScoreVisitor</w:t>
-            </w:r>
-            <w:r>
-              <w:rPr>
-                <w:b/>
-                <w:bCs/>
-                <w:color w:val="C45911"/>
-                <w:sz w:val="16"/>
-                <w:szCs w:val="16"/>
-              </w:rPr>
-              <w:t xml:space="preserve"> {  }</w:t>
+              <w:t>struct ReturnVisitor {  }</w:t>
             </w:r>
           </w:p>
         </w:tc>
@@ -4392,7 +4402,27 @@
                 <w:sz w:val="16"/>
                 <w:szCs w:val="16"/>
               </w:rPr>
-              <w:t>struct SimpleRollAdopter {  }</w:t>
+              <w:t xml:space="preserve">struct </w:t>
+            </w:r>
+            <w:r>
+              <w:rPr>
+                <w:b/>
+                <w:bCs/>
+                <w:color w:val="C45911"/>
+                <w:sz w:val="16"/>
+                <w:szCs w:val="16"/>
+              </w:rPr>
+              <w:t>SampleZScoreVisitor</w:t>
+            </w:r>
+            <w:r>
+              <w:rPr>
+                <w:b/>
+                <w:bCs/>
+                <w:color w:val="C45911"/>
+                <w:sz w:val="16"/>
+                <w:szCs w:val="16"/>
+              </w:rPr>
+              <w:t xml:space="preserve"> {  }</w:t>
             </w:r>
           </w:p>
         </w:tc>
@@ -4538,7 +4568,7 @@
                 <w:sz w:val="16"/>
                 <w:szCs w:val="16"/>
               </w:rPr>
-              <w:t>struct SLRegressionVisitor  {  }</w:t>
+              <w:t>struct SimpleRollAdopter {  }</w:t>
             </w:r>
           </w:p>
         </w:tc>
@@ -4684,7 +4714,7 @@
                 <w:sz w:val="16"/>
                 <w:szCs w:val="16"/>
               </w:rPr>
-              <w:t>struct StatsVisitor  {  }</w:t>
+              <w:t>struct SLRegressionVisitor  {  }</w:t>
             </w:r>
           </w:p>
         </w:tc>
@@ -4830,7 +4860,7 @@
                 <w:sz w:val="16"/>
                 <w:szCs w:val="16"/>
               </w:rPr>
-              <w:t>struct StdVisitor   {  }</w:t>
+              <w:t>struct StatsVisitor  {  }</w:t>
             </w:r>
           </w:p>
         </w:tc>
@@ -4976,7 +5006,7 @@
                 <w:sz w:val="16"/>
                 <w:szCs w:val="16"/>
               </w:rPr>
-              <w:t>struct SumVisitor {  }</w:t>
+              <w:t>struct StdVisitor   {  }</w:t>
             </w:r>
           </w:p>
         </w:tc>
@@ -5122,7 +5152,7 @@
                 <w:sz w:val="16"/>
                 <w:szCs w:val="16"/>
               </w:rPr>
-              <w:t>struct TrackingErrorVisitor {  }</w:t>
+              <w:t>struct SumVisitor {  }</w:t>
             </w:r>
           </w:p>
         </w:tc>
@@ -5268,7 +5298,7 @@
                 <w:sz w:val="16"/>
                 <w:szCs w:val="16"/>
               </w:rPr>
-              <w:t xml:space="preserve">struct ZScoreVisitor {  } </w:t>
+              <w:t>struct TrackingErrorVisitor {  }</w:t>
             </w:r>
           </w:p>
         </w:tc>
@@ -5414,7 +5444,7 @@
                 <w:sz w:val="16"/>
                 <w:szCs w:val="16"/>
               </w:rPr>
-              <w:t> </w:t>
+              <w:t xml:space="preserve">struct ZScoreVisitor {  } </w:t>
             </w:r>
           </w:p>
         </w:tc>
@@ -9610,6 +9640,39 @@
       </w:r>
       <w:r>
         <w:t xml:space="preserve">, </w:t>
+      </w:r>
+      <w:r>
+        <w:rPr>
+          <w:i/>
+          <w:iCs/>
+          <w:sz w:val="28"/>
+          <w:szCs w:val="28"/>
+        </w:rPr>
+        <w:t>DataFrame</w:t>
+      </w:r>
+      <w:r>
+        <w:rPr>
+          <w:i/>
+          <w:iCs/>
+          <w:sz w:val="28"/>
+          <w:szCs w:val="28"/>
+        </w:rPr>
+        <w:t>Financial</w:t>
+      </w:r>
+      <w:r>
+        <w:rPr>
+          <w:i/>
+          <w:iCs/>
+          <w:sz w:val="28"/>
+          <w:szCs w:val="28"/>
+        </w:rPr>
+        <w:t>Visitors.h</w:t>
+      </w:r>
+      <w:r>
+        <w:t>,</w:t>
+      </w:r>
+      <w:r>
+        <w:t xml:space="preserve"> </w:t>
       </w:r>
       <w:r>
         <w:t xml:space="preserve">and </w:t>
@@ -32428,10 +32491,7 @@
           <w:sz w:val="28"/>
           <w:szCs w:val="28"/>
         </w:rPr>
-        <w:t xml:space="preserve"> </w:t>
-      </w:r>
-      <w:r>
-        <w:t>and</w:t>
+        <w:t>,</w:t>
       </w:r>
       <w:r>
         <w:rPr>
@@ -32441,6 +32501,49 @@
           <w:szCs w:val="28"/>
         </w:rPr>
         <w:t xml:space="preserve"> include/DataFrameMLVisitors.h</w:t>
+      </w:r>
+      <w:r>
+        <w:rPr>
+          <w:i/>
+          <w:iCs/>
+          <w:sz w:val="28"/>
+          <w:szCs w:val="28"/>
+        </w:rPr>
+        <w:t xml:space="preserve"> </w:t>
+      </w:r>
+      <w:r>
+        <w:rPr>
+          <w:sz w:val="28"/>
+          <w:szCs w:val="28"/>
+        </w:rPr>
+        <w:t xml:space="preserve">and </w:t>
+      </w:r>
+      <w:r>
+        <w:rPr>
+          <w:i/>
+          <w:iCs/>
+          <w:sz w:val="28"/>
+          <w:szCs w:val="28"/>
+        </w:rPr>
+        <w:t>include/DataFrame</w:t>
+      </w:r>
+      <w:r>
+        <w:rPr>
+          <w:i/>
+          <w:iCs/>
+          <w:sz w:val="28"/>
+          <w:szCs w:val="28"/>
+        </w:rPr>
+        <w:t>Financial</w:t>
+      </w:r>
+      <w:r>
+        <w:rPr>
+          <w:i/>
+          <w:iCs/>
+          <w:sz w:val="28"/>
+          <w:szCs w:val="28"/>
+        </w:rPr>
+        <w:t>Visitors.h</w:t>
       </w:r>
       <w:r>
         <w:t xml:space="preserve">. Also see </w:t>
@@ -32955,21 +33058,15 @@
         <w:ind w:left="1440"/>
       </w:pPr>
       <w:r>
-        <w:t xml:space="preserve">This functor class calculates the </w:t>
-      </w:r>
-      <w:r>
-        <w:t>harmonic</w:t>
-      </w:r>
-      <w:r>
-        <w:t xml:space="preserve"> mean of a given column. The constructor takes a single optional Boolean argument to whether skip NaN values. The default is True. </w:t>
-      </w:r>
-    </w:p>
-    <w:p>
-      <w:pPr>
-        <w:ind w:left="1440"/>
-      </w:pPr>
-      <w:r>
         <w:lastRenderedPageBreak/>
+        <w:t xml:space="preserve">This functor class calculates the harmonic mean of a given column. The constructor takes a single optional Boolean argument to whether skip NaN values. The default is True. </w:t>
+      </w:r>
+    </w:p>
+    <w:p>
+      <w:pPr>
+        <w:ind w:left="1440"/>
+      </w:pPr>
+      <w:r>
         <w:t xml:space="preserve">See this document and datasci_tester.cc for examples. </w:t>
       </w:r>
     </w:p>
@@ -33030,10 +33127,7 @@
         <w:t>T must be an arithmetic-enabled type</w:t>
       </w:r>
     </w:p>
-    <w:p>
-      <w:bookmarkStart w:id="0" w:name="_GoBack"/>
-      <w:bookmarkEnd w:id="0"/>
-    </w:p>
+    <w:p/>
     <w:p>
       <w:pPr>
         <w:ind w:left="1440"/>
@@ -33441,6 +33535,7 @@
         <w:ind w:left="1440"/>
       </w:pPr>
       <w:r>
+        <w:lastRenderedPageBreak/>
         <w:t> </w:t>
       </w:r>
     </w:p>
@@ -33489,7 +33584,6 @@
           <w:i/>
           <w:iCs/>
         </w:rPr>
-        <w:lastRenderedPageBreak/>
         <w:t>T must be an arithmetic-enabled type</w:t>
       </w:r>
     </w:p>
@@ -33892,6 +33986,7 @@
         <w:ind w:left="1440"/>
       </w:pPr>
       <w:r>
+        <w:lastRenderedPageBreak/>
         <w:t>This functor class calculates the minimum of a given column. The constructor takes a single optional Boolean argument to whether skip NaN values. The default is True.</w:t>
       </w:r>
     </w:p>
@@ -33900,409 +33995,409 @@
         <w:ind w:left="1440"/>
       </w:pPr>
       <w:r>
+        <w:t>See this document and datasci_tester.cc for examples.</w:t>
+      </w:r>
+    </w:p>
+    <w:p>
+      <w:pPr>
+        <w:ind w:left="1440"/>
+      </w:pPr>
+      <w:r>
+        <w:t> </w:t>
+      </w:r>
+    </w:p>
+    <w:p>
+      <w:pPr>
+        <w:ind w:left="1440"/>
+      </w:pPr>
+      <w:r>
+        <w:rPr>
+          <w:i/>
+          <w:iCs/>
+        </w:rPr>
+        <w:t>T</w:t>
+      </w:r>
+      <w:r>
+        <w:t>: Column</w:t>
+      </w:r>
+      <w:r>
+        <w:t xml:space="preserve"> </w:t>
+      </w:r>
+      <w:r>
+        <w:t>data type</w:t>
+      </w:r>
+    </w:p>
+    <w:p>
+      <w:pPr>
+        <w:divId w:val="1919434114"/>
+      </w:pPr>
+      <w:r>
+        <w:rPr>
+          <w:i/>
+          <w:iCs/>
+        </w:rPr>
+        <w:t>I</w:t>
+      </w:r>
+      <w:r>
+        <w:t>: Index type</w:t>
+      </w:r>
+    </w:p>
+    <w:p>
+      <w:r>
+        <w:t> </w:t>
+      </w:r>
+    </w:p>
+    <w:p>
+      <w:pPr>
+        <w:ind w:left="1440"/>
+      </w:pPr>
+      <w:r>
+        <w:rPr>
+          <w:b/>
+          <w:bCs/>
+          <w:color w:val="C45911"/>
+        </w:rPr>
+        <w:t>template&lt;typename T, typename I = unsigned long&gt;</w:t>
+      </w:r>
+    </w:p>
+    <w:p>
+      <w:pPr>
+        <w:ind w:left="1440"/>
+      </w:pPr>
+      <w:r>
+        <w:rPr>
+          <w:b/>
+          <w:bCs/>
+          <w:color w:val="C45911"/>
+        </w:rPr>
+        <w:t>struct CumMinVisitor;</w:t>
+      </w:r>
+    </w:p>
+    <w:p>
+      <w:pPr>
+        <w:ind w:left="1440"/>
+      </w:pPr>
+      <w:r>
+        <w:t>This is a “single action visitor”, meaning it is passed the whole data vector in one call and you must use the single_action_visit() interface.</w:t>
+      </w:r>
+    </w:p>
+    <w:p>
+      <w:pPr>
+        <w:ind w:left="1440"/>
+      </w:pPr>
+      <w:r>
+        <w:t>This functor class calculates the cumulative minimum of a given column. The constructor takes a single optional Boolean argument to whether skip NaN values. The default is True.</w:t>
+      </w:r>
+    </w:p>
+    <w:p>
+      <w:pPr>
+        <w:ind w:left="1440"/>
+      </w:pPr>
+      <w:r>
+        <w:t>See this document and datasci_tester.cc for examples.</w:t>
+      </w:r>
+    </w:p>
+    <w:p>
+      <w:pPr>
+        <w:ind w:left="1440"/>
+      </w:pPr>
+      <w:r>
+        <w:t>The result is a vector of running minimum</w:t>
+      </w:r>
+    </w:p>
+    <w:p>
+      <w:pPr>
+        <w:ind w:left="1440"/>
+      </w:pPr>
+      <w:r>
+        <w:t> </w:t>
+      </w:r>
+    </w:p>
+    <w:p>
+      <w:pPr>
+        <w:ind w:left="1440"/>
+      </w:pPr>
+      <w:r>
+        <w:rPr>
+          <w:i/>
+          <w:iCs/>
+        </w:rPr>
+        <w:t>T</w:t>
+      </w:r>
+      <w:r>
+        <w:t>: Column</w:t>
+      </w:r>
+      <w:r>
+        <w:t xml:space="preserve"> </w:t>
+      </w:r>
+      <w:r>
+        <w:t>data type</w:t>
+      </w:r>
+    </w:p>
+    <w:p>
+      <w:pPr>
+        <w:divId w:val="1192185803"/>
+      </w:pPr>
+      <w:r>
+        <w:rPr>
+          <w:i/>
+          <w:iCs/>
+        </w:rPr>
+        <w:t>I</w:t>
+      </w:r>
+      <w:r>
+        <w:t>: Index type</w:t>
+      </w:r>
+    </w:p>
+    <w:p>
+      <w:r>
+        <w:t> </w:t>
+      </w:r>
+    </w:p>
+    <w:p>
+      <w:pPr>
+        <w:ind w:left="1440"/>
+      </w:pPr>
+      <w:r>
+        <w:rPr>
+          <w:b/>
+          <w:bCs/>
+          <w:color w:val="C45911"/>
+        </w:rPr>
+        <w:t>template&lt;std::size_t N, typename T, typename I = unsigned long&gt;</w:t>
+      </w:r>
+    </w:p>
+    <w:p>
+      <w:pPr>
+        <w:ind w:left="1440"/>
+      </w:pPr>
+      <w:r>
+        <w:rPr>
+          <w:b/>
+          <w:bCs/>
+          <w:color w:val="C45911"/>
+        </w:rPr>
+        <w:t>struct NLargestVisitor;</w:t>
+      </w:r>
+    </w:p>
+    <w:p>
+      <w:pPr>
+        <w:ind w:left="1440"/>
+      </w:pPr>
+      <w:r>
+        <w:t>This functor class calculates the N largest values of a column. I runs in O(N*M), where N is the number of largest values and M is the total number of all values.</w:t>
+      </w:r>
+    </w:p>
+    <w:p>
+      <w:pPr>
+        <w:ind w:left="1440"/>
+      </w:pPr>
+      <w:r>
+        <w:t>If N is relatively small this better than O(M*logM). The constructor takes a single optional Boolean argument to whether skip NaN values. The default is True.</w:t>
+      </w:r>
+    </w:p>
+    <w:p>
+      <w:pPr>
+        <w:ind w:left="1440"/>
+      </w:pPr>
+      <w:r>
+        <w:t>See this document and datasci_tester.cc for examples.</w:t>
+      </w:r>
+    </w:p>
+    <w:p>
+      <w:pPr>
+        <w:ind w:left="1440"/>
+      </w:pPr>
+      <w:r>
+        <w:t> </w:t>
+      </w:r>
+    </w:p>
+    <w:p>
+      <w:pPr>
+        <w:ind w:left="1440"/>
+      </w:pPr>
+      <w:r>
+        <w:rPr>
+          <w:i/>
+          <w:iCs/>
+        </w:rPr>
+        <w:t>N</w:t>
+      </w:r>
+      <w:r>
+        <w:t>: Number of largest values</w:t>
+      </w:r>
+    </w:p>
+    <w:p>
+      <w:pPr>
+        <w:ind w:left="1440"/>
+      </w:pPr>
+      <w:r>
+        <w:rPr>
+          <w:i/>
+          <w:iCs/>
+        </w:rPr>
+        <w:t>T</w:t>
+      </w:r>
+      <w:r>
+        <w:t>: Column</w:t>
+      </w:r>
+      <w:r>
+        <w:t xml:space="preserve"> </w:t>
+      </w:r>
+      <w:r>
+        <w:t>data type</w:t>
+      </w:r>
+    </w:p>
+    <w:p>
+      <w:pPr>
+        <w:divId w:val="1309047984"/>
+      </w:pPr>
+      <w:r>
+        <w:rPr>
+          <w:i/>
+          <w:iCs/>
+        </w:rPr>
+        <w:t>I</w:t>
+      </w:r>
+      <w:r>
+        <w:t>: Index type</w:t>
+      </w:r>
+    </w:p>
+    <w:p>
+      <w:r>
+        <w:t> </w:t>
+      </w:r>
+    </w:p>
+    <w:p>
+      <w:pPr>
+        <w:ind w:left="1440"/>
+      </w:pPr>
+      <w:r>
+        <w:rPr>
+          <w:b/>
+          <w:bCs/>
+          <w:color w:val="C45911"/>
+        </w:rPr>
+        <w:t>template&lt;std::size_t N, typename T, typename I = unsigned long&gt;</w:t>
+      </w:r>
+    </w:p>
+    <w:p>
+      <w:pPr>
+        <w:ind w:left="1440"/>
+      </w:pPr>
+      <w:r>
+        <w:rPr>
+          <w:b/>
+          <w:bCs/>
+          <w:color w:val="C45911"/>
+        </w:rPr>
+        <w:t>struct NSmallestVisitor;</w:t>
+      </w:r>
+    </w:p>
+    <w:p>
+      <w:pPr>
+        <w:ind w:left="1440"/>
+      </w:pPr>
+      <w:r>
+        <w:t>This functor class calculates the N smallest values of a column. I runs in O(N*M), where N is the number of largest values and M is the total number of all values.</w:t>
+      </w:r>
+    </w:p>
+    <w:p>
+      <w:pPr>
+        <w:ind w:left="1440"/>
+      </w:pPr>
+      <w:r>
+        <w:t>If N is relatively small this is better than O(M*logM). The constructor takes a single optional Boolean argument to whether skip NaN values. The default is True.</w:t>
+      </w:r>
+    </w:p>
+    <w:p>
+      <w:pPr>
+        <w:ind w:left="1440"/>
+      </w:pPr>
+      <w:r>
+        <w:t>See this document and datasci_tester.cc for examples.</w:t>
+      </w:r>
+    </w:p>
+    <w:p>
+      <w:pPr>
+        <w:ind w:left="1440"/>
+      </w:pPr>
+      <w:r>
+        <w:t> </w:t>
+      </w:r>
+    </w:p>
+    <w:p>
+      <w:pPr>
+        <w:ind w:left="1440"/>
+      </w:pPr>
+      <w:r>
+        <w:rPr>
+          <w:i/>
+          <w:iCs/>
+        </w:rPr>
+        <w:t>N</w:t>
+      </w:r>
+      <w:r>
+        <w:t>: Number of largest values</w:t>
+      </w:r>
+    </w:p>
+    <w:p>
+      <w:pPr>
+        <w:ind w:left="1440"/>
+      </w:pPr>
+      <w:r>
+        <w:rPr>
+          <w:i/>
+          <w:iCs/>
+        </w:rPr>
+        <w:t>T</w:t>
+      </w:r>
+      <w:r>
+        <w:t>: Column</w:t>
+      </w:r>
+      <w:r>
+        <w:t xml:space="preserve"> </w:t>
+      </w:r>
+      <w:r>
+        <w:t>data type</w:t>
+      </w:r>
+    </w:p>
+    <w:p>
+      <w:pPr>
+        <w:divId w:val="422187613"/>
+      </w:pPr>
+      <w:r>
+        <w:rPr>
+          <w:i/>
+          <w:iCs/>
+        </w:rPr>
+        <w:t>I</w:t>
+      </w:r>
+      <w:r>
+        <w:t>: Index type</w:t>
+      </w:r>
+    </w:p>
+    <w:p>
+      <w:r>
+        <w:t> </w:t>
+      </w:r>
+    </w:p>
+    <w:p>
+      <w:pPr>
+        <w:ind w:left="1440"/>
+        <w:rPr>
+          <w:b/>
+          <w:bCs/>
+          <w:color w:val="C45911"/>
+        </w:rPr>
+      </w:pPr>
+      <w:r>
+        <w:rPr>
+          <w:b/>
+          <w:bCs/>
+          <w:color w:val="C45911"/>
+        </w:rPr>
         <w:lastRenderedPageBreak/>
-        <w:t>See this document and datasci_tester.cc for examples.</w:t>
-      </w:r>
-    </w:p>
-    <w:p>
-      <w:pPr>
-        <w:ind w:left="1440"/>
-      </w:pPr>
-      <w:r>
-        <w:t> </w:t>
-      </w:r>
-    </w:p>
-    <w:p>
-      <w:pPr>
-        <w:ind w:left="1440"/>
-      </w:pPr>
-      <w:r>
-        <w:rPr>
-          <w:i/>
-          <w:iCs/>
-        </w:rPr>
-        <w:t>T</w:t>
-      </w:r>
-      <w:r>
-        <w:t>: Column</w:t>
-      </w:r>
-      <w:r>
-        <w:t xml:space="preserve"> </w:t>
-      </w:r>
-      <w:r>
-        <w:t>data type</w:t>
-      </w:r>
-    </w:p>
-    <w:p>
-      <w:pPr>
-        <w:divId w:val="1919434114"/>
-      </w:pPr>
-      <w:r>
-        <w:rPr>
-          <w:i/>
-          <w:iCs/>
-        </w:rPr>
-        <w:t>I</w:t>
-      </w:r>
-      <w:r>
-        <w:t>: Index type</w:t>
-      </w:r>
-    </w:p>
-    <w:p>
-      <w:r>
-        <w:t> </w:t>
-      </w:r>
-    </w:p>
-    <w:p>
-      <w:pPr>
-        <w:ind w:left="1440"/>
-      </w:pPr>
-      <w:r>
-        <w:rPr>
-          <w:b/>
-          <w:bCs/>
-          <w:color w:val="C45911"/>
-        </w:rPr>
-        <w:t>template&lt;typename T, typename I = unsigned long&gt;</w:t>
-      </w:r>
-    </w:p>
-    <w:p>
-      <w:pPr>
-        <w:ind w:left="1440"/>
-      </w:pPr>
-      <w:r>
-        <w:rPr>
-          <w:b/>
-          <w:bCs/>
-          <w:color w:val="C45911"/>
-        </w:rPr>
-        <w:t>struct CumMinVisitor;</w:t>
-      </w:r>
-    </w:p>
-    <w:p>
-      <w:pPr>
-        <w:ind w:left="1440"/>
-      </w:pPr>
-      <w:r>
-        <w:t>This is a “single action visitor”, meaning it is passed the whole data vector in one call and you must use the single_action_visit() interface.</w:t>
-      </w:r>
-    </w:p>
-    <w:p>
-      <w:pPr>
-        <w:ind w:left="1440"/>
-      </w:pPr>
-      <w:r>
-        <w:t>This functor class calculates the cumulative minimum of a given column. The constructor takes a single optional Boolean argument to whether skip NaN values. The default is True.</w:t>
-      </w:r>
-    </w:p>
-    <w:p>
-      <w:pPr>
-        <w:ind w:left="1440"/>
-      </w:pPr>
-      <w:r>
-        <w:t>See this document and datasci_tester.cc for examples.</w:t>
-      </w:r>
-    </w:p>
-    <w:p>
-      <w:pPr>
-        <w:ind w:left="1440"/>
-      </w:pPr>
-      <w:r>
-        <w:t>The result is a vector of running minimum</w:t>
-      </w:r>
-    </w:p>
-    <w:p>
-      <w:pPr>
-        <w:ind w:left="1440"/>
-      </w:pPr>
-      <w:r>
-        <w:t> </w:t>
-      </w:r>
-    </w:p>
-    <w:p>
-      <w:pPr>
-        <w:ind w:left="1440"/>
-      </w:pPr>
-      <w:r>
-        <w:rPr>
-          <w:i/>
-          <w:iCs/>
-        </w:rPr>
-        <w:t>T</w:t>
-      </w:r>
-      <w:r>
-        <w:t>: Column</w:t>
-      </w:r>
-      <w:r>
-        <w:t xml:space="preserve"> </w:t>
-      </w:r>
-      <w:r>
-        <w:t>data type</w:t>
-      </w:r>
-    </w:p>
-    <w:p>
-      <w:pPr>
-        <w:divId w:val="1192185803"/>
-      </w:pPr>
-      <w:r>
-        <w:rPr>
-          <w:i/>
-          <w:iCs/>
-        </w:rPr>
-        <w:t>I</w:t>
-      </w:r>
-      <w:r>
-        <w:t>: Index type</w:t>
-      </w:r>
-    </w:p>
-    <w:p>
-      <w:r>
-        <w:t> </w:t>
-      </w:r>
-    </w:p>
-    <w:p>
-      <w:pPr>
-        <w:ind w:left="1440"/>
-      </w:pPr>
-      <w:r>
-        <w:rPr>
-          <w:b/>
-          <w:bCs/>
-          <w:color w:val="C45911"/>
-        </w:rPr>
-        <w:t>template&lt;std::size_t N, typename T, typename I = unsigned long&gt;</w:t>
-      </w:r>
-    </w:p>
-    <w:p>
-      <w:pPr>
-        <w:ind w:left="1440"/>
-      </w:pPr>
-      <w:r>
-        <w:rPr>
-          <w:b/>
-          <w:bCs/>
-          <w:color w:val="C45911"/>
-        </w:rPr>
-        <w:t>struct NLargestVisitor;</w:t>
-      </w:r>
-    </w:p>
-    <w:p>
-      <w:pPr>
-        <w:ind w:left="1440"/>
-      </w:pPr>
-      <w:r>
-        <w:t>This functor class calculates the N largest values of a column. I runs in O(N*M), where N is the number of largest values and M is the total number of all values.</w:t>
-      </w:r>
-    </w:p>
-    <w:p>
-      <w:pPr>
-        <w:ind w:left="1440"/>
-      </w:pPr>
-      <w:r>
-        <w:t>If N is relatively small this better than O(M*logM). The constructor takes a single optional Boolean argument to whether skip NaN values. The default is True.</w:t>
-      </w:r>
-    </w:p>
-    <w:p>
-      <w:pPr>
-        <w:ind w:left="1440"/>
-      </w:pPr>
-      <w:r>
-        <w:t>See this document and datasci_tester.cc for examples.</w:t>
-      </w:r>
-    </w:p>
-    <w:p>
-      <w:pPr>
-        <w:ind w:left="1440"/>
-      </w:pPr>
-      <w:r>
-        <w:t> </w:t>
-      </w:r>
-    </w:p>
-    <w:p>
-      <w:pPr>
-        <w:ind w:left="1440"/>
-      </w:pPr>
-      <w:r>
-        <w:rPr>
-          <w:i/>
-          <w:iCs/>
-        </w:rPr>
-        <w:t>N</w:t>
-      </w:r>
-      <w:r>
-        <w:t>: Number of largest values</w:t>
-      </w:r>
-    </w:p>
-    <w:p>
-      <w:pPr>
-        <w:ind w:left="1440"/>
-      </w:pPr>
-      <w:r>
-        <w:rPr>
-          <w:i/>
-          <w:iCs/>
-        </w:rPr>
-        <w:t>T</w:t>
-      </w:r>
-      <w:r>
-        <w:t>: Column</w:t>
-      </w:r>
-      <w:r>
-        <w:t xml:space="preserve"> </w:t>
-      </w:r>
-      <w:r>
-        <w:t>data type</w:t>
-      </w:r>
-    </w:p>
-    <w:p>
-      <w:pPr>
-        <w:divId w:val="1309047984"/>
-      </w:pPr>
-      <w:r>
-        <w:rPr>
-          <w:i/>
-          <w:iCs/>
-        </w:rPr>
-        <w:t>I</w:t>
-      </w:r>
-      <w:r>
-        <w:t>: Index type</w:t>
-      </w:r>
-    </w:p>
-    <w:p>
-      <w:r>
-        <w:t> </w:t>
-      </w:r>
-    </w:p>
-    <w:p>
-      <w:pPr>
-        <w:ind w:left="1440"/>
-      </w:pPr>
-      <w:r>
-        <w:rPr>
-          <w:b/>
-          <w:bCs/>
-          <w:color w:val="C45911"/>
-        </w:rPr>
-        <w:t>template&lt;std::size_t N, typename T, typename I = unsigned long&gt;</w:t>
-      </w:r>
-    </w:p>
-    <w:p>
-      <w:pPr>
-        <w:ind w:left="1440"/>
-      </w:pPr>
-      <w:r>
-        <w:rPr>
-          <w:b/>
-          <w:bCs/>
-          <w:color w:val="C45911"/>
-        </w:rPr>
-        <w:t>struct NSmallestVisitor;</w:t>
-      </w:r>
-    </w:p>
-    <w:p>
-      <w:pPr>
-        <w:ind w:left="1440"/>
-      </w:pPr>
-      <w:r>
-        <w:t>This functor class calculates the N smallest values of a column. I runs in O(N*M), where N is the number of largest values and M is the total number of all values.</w:t>
-      </w:r>
-    </w:p>
-    <w:p>
-      <w:pPr>
-        <w:ind w:left="1440"/>
-      </w:pPr>
-      <w:r>
-        <w:t>If N is relatively small this is better than O(M*logM). The constructor takes a single optional Boolean argument to whether skip NaN values. The default is True.</w:t>
-      </w:r>
-    </w:p>
-    <w:p>
-      <w:pPr>
-        <w:ind w:left="1440"/>
-      </w:pPr>
-      <w:r>
-        <w:t>See this document and datasci_tester.cc for examples.</w:t>
-      </w:r>
-    </w:p>
-    <w:p>
-      <w:pPr>
-        <w:ind w:left="1440"/>
-      </w:pPr>
-      <w:r>
-        <w:t> </w:t>
-      </w:r>
-    </w:p>
-    <w:p>
-      <w:pPr>
-        <w:ind w:left="1440"/>
-      </w:pPr>
-      <w:r>
-        <w:rPr>
-          <w:i/>
-          <w:iCs/>
-        </w:rPr>
-        <w:t>N</w:t>
-      </w:r>
-      <w:r>
-        <w:t>: Number of largest values</w:t>
-      </w:r>
-    </w:p>
-    <w:p>
-      <w:pPr>
-        <w:ind w:left="1440"/>
-      </w:pPr>
-      <w:r>
-        <w:rPr>
-          <w:i/>
-          <w:iCs/>
-        </w:rPr>
-        <w:t>T</w:t>
-      </w:r>
-      <w:r>
-        <w:t>: Column</w:t>
-      </w:r>
-      <w:r>
-        <w:t xml:space="preserve"> </w:t>
-      </w:r>
-      <w:r>
-        <w:t>data type</w:t>
-      </w:r>
-    </w:p>
-    <w:p>
-      <w:pPr>
-        <w:divId w:val="422187613"/>
-      </w:pPr>
-      <w:r>
-        <w:rPr>
-          <w:i/>
-          <w:iCs/>
-        </w:rPr>
-        <w:t>I</w:t>
-      </w:r>
-      <w:r>
-        <w:t>: Index type</w:t>
-      </w:r>
-    </w:p>
-    <w:p>
-      <w:r>
-        <w:t> </w:t>
-      </w:r>
-    </w:p>
-    <w:p>
-      <w:pPr>
-        <w:ind w:left="1440"/>
-        <w:rPr>
-          <w:b/>
-          <w:bCs/>
-          <w:color w:val="C45911"/>
-        </w:rPr>
-      </w:pPr>
-      <w:r>
-        <w:rPr>
-          <w:b/>
-          <w:bCs/>
-          <w:color w:val="C45911"/>
-        </w:rPr>
         <w:t>template&lt;typename T,</w:t>
       </w:r>
     </w:p>
@@ -34357,7 +34452,6 @@
           <w:bCs/>
           <w:color w:val="C45911"/>
         </w:rPr>
-        <w:lastRenderedPageBreak/>
         <w:t>struct CovVisitor;</w:t>
       </w:r>
     </w:p>
@@ -34889,6 +34983,7 @@
           <w:i/>
           <w:iCs/>
         </w:rPr>
+        <w:lastRenderedPageBreak/>
         <w:t>T</w:t>
       </w:r>
       <w:r>
@@ -34930,7 +35025,6 @@
     </w:p>
     <w:p>
       <w:r>
-        <w:lastRenderedPageBreak/>
         <w:t> </w:t>
       </w:r>
     </w:p>
@@ -35482,6 +35576,7 @@
           <w:bCs/>
           <w:color w:val="C45911"/>
         </w:rPr>
+        <w:lastRenderedPageBreak/>
         <w:t>struct ReturnVisitor;</w:t>
       </w:r>
     </w:p>
@@ -35498,7 +35593,6 @@
         <w:ind w:left="1440"/>
       </w:pPr>
       <w:r>
-        <w:lastRenderedPageBreak/>
         <w:t>This functor class calculates the return of a given column, according to the return policy (monetary, percentage, or log). The result is a vector of returns.</w:t>
       </w:r>
     </w:p>
@@ -36020,6 +36114,7 @@
           <w:i/>
           <w:iCs/>
         </w:rPr>
+        <w:lastRenderedPageBreak/>
         <w:t>KMeansVisitor(size_type num_of_iter,</w:t>
       </w:r>
     </w:p>
@@ -36096,7 +36191,6 @@
           <w:i/>
           <w:iCs/>
         </w:rPr>
-        <w:lastRenderedPageBreak/>
         <w:t xml:space="preserve">               </w:t>
       </w:r>
       <w:r>
@@ -36589,6 +36683,7 @@
         <w:ind w:left="1440"/>
       </w:pPr>
       <w:r>
+        <w:lastRenderedPageBreak/>
         <w:t>The result is an array of N items each of this type:</w:t>
       </w:r>
     </w:p>
@@ -36633,7 +36728,6 @@
           <w:i/>
           <w:iCs/>
         </w:rPr>
-        <w:lastRenderedPageBreak/>
         <w:t>        value_type                                   value { };</w:t>
       </w:r>
     </w:p>
@@ -37141,6 +37235,7 @@
           <w:bCs/>
           <w:color w:val="C45911"/>
         </w:rPr>
+        <w:lastRenderedPageBreak/>
         <w:t xml:space="preserve">    typename </w:t>
       </w:r>
       <w:r>
@@ -37172,7 +37267,6 @@
         <w:ind w:left="1440"/>
       </w:pPr>
       <w:r>
-        <w:lastRenderedPageBreak/>
         <w:t>This functor class calculates the dot-product of two given columns. See this document and datasci_tester.cc for examples.</w:t>
       </w:r>
     </w:p>
@@ -37812,6 +37906,7 @@
         <w:ind w:left="1440"/>
       </w:pPr>
       <w:r>
+        <w:lastRenderedPageBreak/>
         <w:t>This functor class calculates the following statistics of a given column; mean, variance, standard deviation, skew, and kurtosis. See this document and datasci_tester.cc for examples.</w:t>
       </w:r>
     </w:p>
@@ -37832,7 +37927,6 @@
           <w:i/>
           <w:iCs/>
         </w:rPr>
-        <w:lastRenderedPageBreak/>
         <w:t>T</w:t>
       </w:r>
       <w:r>
@@ -38004,6 +38098,10 @@
     <w:p>
       <w:pPr>
         <w:divId w:val="1319841673"/>
+        <w:rPr>
+          <w:i/>
+          <w:iCs/>
+        </w:rPr>
       </w:pPr>
       <w:r>
         <w:rPr>
@@ -38014,16 +38112,540 @@
       </w:r>
     </w:p>
     <w:p>
-      <w:r>
+      <w:pPr>
         <w:rPr>
           <w:rFonts w:eastAsia="Times New Roman"/>
         </w:rPr>
+      </w:pPr>
+    </w:p>
+    <w:p>
+      <w:pPr>
+        <w:ind w:left="1440"/>
+        <w:rPr>
+          <w:b/>
+          <w:bCs/>
+          <w:color w:val="C45911"/>
+        </w:rPr>
+      </w:pPr>
+      <w:r>
+        <w:rPr>
+          <w:b/>
+          <w:bCs/>
+          <w:color w:val="C45911"/>
+        </w:rPr>
+        <w:t>template&lt;typename S_RT,</w:t>
+      </w:r>
+    </w:p>
+    <w:p>
+      <w:pPr>
+        <w:ind w:left="1440"/>
+        <w:rPr>
+          <w:b/>
+          <w:bCs/>
+          <w:color w:val="C45911"/>
+        </w:rPr>
+      </w:pPr>
+      <w:r>
+        <w:rPr>
+          <w:b/>
+          <w:bCs/>
+          <w:color w:val="C45911"/>
+        </w:rPr>
+        <w:t xml:space="preserve">        </w:t>
+      </w:r>
+      <w:r>
+        <w:rPr>
+          <w:b/>
+          <w:bCs/>
+          <w:color w:val="C45911"/>
+        </w:rPr>
+        <w:t xml:space="preserve">         typename L_RT,</w:t>
+      </w:r>
+    </w:p>
+    <w:p>
+      <w:pPr>
+        <w:ind w:left="1440"/>
+        <w:rPr>
+          <w:b/>
+          <w:bCs/>
+          <w:color w:val="C45911"/>
+        </w:rPr>
+      </w:pPr>
+      <w:r>
+        <w:rPr>
+          <w:b/>
+          <w:bCs/>
+          <w:color w:val="C45911"/>
+        </w:rPr>
+        <w:t xml:space="preserve">                 </w:t>
+      </w:r>
+      <w:r>
+        <w:rPr>
+          <w:b/>
+          <w:bCs/>
+          <w:color w:val="C45911"/>
+        </w:rPr>
+        <w:t>typename T,</w:t>
+      </w:r>
+    </w:p>
+    <w:p>
+      <w:pPr>
+        <w:ind w:left="1440"/>
+        <w:rPr>
+          <w:b/>
+          <w:bCs/>
+          <w:color w:val="C45911"/>
+        </w:rPr>
+      </w:pPr>
+      <w:r>
+        <w:rPr>
+          <w:b/>
+          <w:bCs/>
+          <w:color w:val="C45911"/>
+        </w:rPr>
+        <w:t xml:space="preserve">         </w:t>
+      </w:r>
+      <w:r>
+        <w:rPr>
+          <w:b/>
+          <w:bCs/>
+          <w:color w:val="C45911"/>
+        </w:rPr>
+        <w:t xml:space="preserve">        </w:t>
+      </w:r>
+      <w:r>
+        <w:rPr>
+          <w:b/>
+          <w:bCs/>
+          <w:color w:val="C45911"/>
+        </w:rPr>
+        <w:t>typename I = unsigned long,</w:t>
+      </w:r>
+    </w:p>
+    <w:p>
+      <w:pPr>
+        <w:ind w:left="1440"/>
+        <w:rPr>
+          <w:b/>
+          <w:bCs/>
+          <w:color w:val="C45911"/>
+        </w:rPr>
+      </w:pPr>
+      <w:r>
+        <w:rPr>
+          <w:b/>
+          <w:bCs/>
+          <w:color w:val="C45911"/>
+        </w:rPr>
+        <w:t xml:space="preserve">         </w:t>
+      </w:r>
+      <w:r>
+        <w:rPr>
+          <w:b/>
+          <w:bCs/>
+          <w:color w:val="C45911"/>
+        </w:rPr>
+        <w:t xml:space="preserve">        </w:t>
+      </w:r>
+      <w:r>
+        <w:rPr>
+          <w:b/>
+          <w:bCs/>
+          <w:color w:val="C45911"/>
+        </w:rPr>
+        <w:t>typename =</w:t>
+      </w:r>
+    </w:p>
+    <w:p>
+      <w:pPr>
+        <w:ind w:left="1440"/>
+        <w:rPr>
+          <w:b/>
+          <w:bCs/>
+          <w:color w:val="C45911"/>
+        </w:rPr>
+      </w:pPr>
+      <w:r>
+        <w:rPr>
+          <w:b/>
+          <w:bCs/>
+          <w:color w:val="C45911"/>
+        </w:rPr>
+        <w:t xml:space="preserve">             </w:t>
+      </w:r>
+      <w:r>
+        <w:rPr>
+          <w:b/>
+          <w:bCs/>
+          <w:color w:val="C45911"/>
+        </w:rPr>
+        <w:t xml:space="preserve">        </w:t>
+      </w:r>
+      <w:r>
+        <w:rPr>
+          <w:b/>
+          <w:bCs/>
+          <w:color w:val="C45911"/>
+          <w:sz w:val="22"/>
+          <w:szCs w:val="22"/>
+        </w:rPr>
+        <w:t>typename std::enable_if&lt;std::is_arithmetic&lt;T&gt;::value, T&gt;::type&gt;</w:t>
+      </w:r>
+    </w:p>
+    <w:p>
+      <w:pPr>
+        <w:ind w:left="1440"/>
+      </w:pPr>
+      <w:r>
+        <w:rPr>
+          <w:b/>
+          <w:bCs/>
+          <w:color w:val="C45911"/>
+        </w:rPr>
+        <w:t>struct DoubleCrossOver</w:t>
+      </w:r>
+      <w:r>
+        <w:rPr>
+          <w:b/>
+          <w:bCs/>
+          <w:color w:val="C45911"/>
+        </w:rPr>
+        <w:t>;</w:t>
+      </w:r>
+    </w:p>
+    <w:p>
+      <w:pPr>
+        <w:ind w:left="1440"/>
+      </w:pPr>
+      <w:r>
+        <w:t>This is a “single action visitor”, meaning it is passed the whole data vector in one call and you must use the single_action_visit() interface.</w:t>
+      </w:r>
+    </w:p>
+    <w:p>
+      <w:pPr>
+        <w:ind w:left="1440"/>
+      </w:pPr>
+      <w:r>
+        <w:t xml:space="preserve">This functor class calculates </w:t>
+      </w:r>
+      <w:r>
+        <w:t>the crossover of a data vector with two of its moving averages. It could be used to generate signals within financial applications.</w:t>
+      </w:r>
+    </w:p>
+    <w:p>
+      <w:pPr>
+        <w:ind w:left="1440"/>
+      </w:pPr>
+      <w:r>
+        <w:t>The constructor takes the two adopters:</w:t>
+      </w:r>
+      <w:bookmarkStart w:id="0" w:name="_GoBack"/>
+      <w:bookmarkEnd w:id="0"/>
+    </w:p>
+    <w:p>
+      <w:pPr>
+        <w:ind w:left="2160"/>
+        <w:rPr>
+          <w:i/>
+          <w:iCs/>
+        </w:rPr>
+      </w:pPr>
+      <w:r>
+        <w:rPr>
+          <w:i/>
+          <w:iCs/>
+        </w:rPr>
+        <w:t>DoubleCrossOver(S_RT &amp;&amp;</w:t>
+      </w:r>
+      <w:r>
+        <w:rPr>
+          <w:i/>
+          <w:iCs/>
+        </w:rPr>
+        <w:t>short_moving</w:t>
+      </w:r>
+      <w:r>
+        <w:rPr>
+          <w:i/>
+          <w:iCs/>
+        </w:rPr>
+        <w:t>, L_RT &amp;&amp;</w:t>
+      </w:r>
+      <w:r>
+        <w:rPr>
+          <w:i/>
+          <w:iCs/>
+        </w:rPr>
+        <w:t>long_moving</w:t>
+      </w:r>
+      <w:r>
+        <w:rPr>
+          <w:i/>
+          <w:iCs/>
+        </w:rPr>
+        <w:t>)</w:t>
+      </w:r>
+    </w:p>
+    <w:p>
+      <w:pPr>
+        <w:ind w:left="1440"/>
+      </w:pPr>
+      <w:r>
+        <w:t>There are 3 methods that gives you the results:</w:t>
+      </w:r>
+    </w:p>
+    <w:p>
+      <w:pPr>
+        <w:pStyle w:val="ListParagraph"/>
+        <w:numPr>
+          <w:ilvl w:val="0"/>
+          <w:numId w:val="7"/>
+        </w:numPr>
+        <w:rPr>
+          <w:i/>
+          <w:iCs/>
+        </w:rPr>
+      </w:pPr>
+      <w:r>
+        <w:rPr>
+          <w:i/>
+          <w:iCs/>
+        </w:rPr>
+        <w:t>const result_type &amp;get_raw_to_short_term() const</w:t>
+      </w:r>
+      <w:r>
+        <w:t xml:space="preserve"> – Returns a vector of data column minus short moving average</w:t>
+      </w:r>
+    </w:p>
+    <w:p>
+      <w:pPr>
+        <w:pStyle w:val="ListParagraph"/>
+        <w:numPr>
+          <w:ilvl w:val="0"/>
+          <w:numId w:val="7"/>
+        </w:numPr>
+        <w:rPr>
+          <w:i/>
+          <w:iCs/>
+        </w:rPr>
+      </w:pPr>
+      <w:r>
+        <w:rPr>
+          <w:i/>
+          <w:iCs/>
+        </w:rPr>
+        <w:t>const result_type &amp;get_raw_to_</w:t>
+      </w:r>
+      <w:r>
+        <w:rPr>
+          <w:i/>
+          <w:iCs/>
+        </w:rPr>
+        <w:t>long</w:t>
+      </w:r>
+      <w:r>
+        <w:rPr>
+          <w:i/>
+          <w:iCs/>
+        </w:rPr>
+        <w:t>_term() const</w:t>
+      </w:r>
+      <w:r>
+        <w:t xml:space="preserve"> – Returns a vector of data column minus </w:t>
+      </w:r>
+      <w:r>
+        <w:t>long</w:t>
+      </w:r>
+      <w:r>
+        <w:t xml:space="preserve"> moving average</w:t>
+      </w:r>
+    </w:p>
+    <w:p>
+      <w:pPr>
+        <w:pStyle w:val="ListParagraph"/>
+        <w:numPr>
+          <w:ilvl w:val="0"/>
+          <w:numId w:val="7"/>
+        </w:numPr>
+        <w:rPr>
+          <w:i/>
+          <w:iCs/>
+        </w:rPr>
+      </w:pPr>
+      <w:r>
+        <w:rPr>
+          <w:i/>
+          <w:iCs/>
+        </w:rPr>
+        <w:t>const result_type &amp;get_short_term_to_long_term</w:t>
+      </w:r>
+      <w:r>
+        <w:rPr>
+          <w:i/>
+          <w:iCs/>
+        </w:rPr>
+        <w:t xml:space="preserve"> </w:t>
+      </w:r>
+      <w:r>
+        <w:rPr>
+          <w:i/>
+          <w:iCs/>
+        </w:rPr>
+        <w:t>() const</w:t>
+      </w:r>
+      <w:r>
+        <w:t xml:space="preserve"> – Returns a vector of </w:t>
+      </w:r>
+      <w:r>
+        <w:t>short term moving average</w:t>
+      </w:r>
+      <w:r>
+        <w:t xml:space="preserve"> minus long moving average</w:t>
+      </w:r>
+    </w:p>
+    <w:p>
+      <w:pPr>
+        <w:ind w:left="1440"/>
+      </w:pPr>
+      <w:r>
+        <w:t> </w:t>
+      </w:r>
+    </w:p>
+    <w:p>
+      <w:pPr>
+        <w:ind w:left="1440"/>
+      </w:pPr>
+      <w:r>
+        <w:rPr>
+          <w:i/>
+          <w:iCs/>
+        </w:rPr>
+        <w:t>S_RT</w:t>
+      </w:r>
+      <w:r>
+        <w:t xml:space="preserve">: </w:t>
+      </w:r>
+      <w:r>
+        <w:t xml:space="preserve">A short term moving average adopter. For example, a simple moving </w:t>
+      </w:r>
+      <w:r>
+        <w:t>adopter</w:t>
+      </w:r>
+      <w:r>
+        <w:t xml:space="preserve"> using a geometric mean</w:t>
+      </w:r>
+    </w:p>
+    <w:p>
+      <w:pPr>
+        <w:ind w:left="1440"/>
+      </w:pPr>
+      <w:r>
+        <w:rPr>
+          <w:i/>
+          <w:iCs/>
+        </w:rPr>
+        <w:t>L_RT</w:t>
+      </w:r>
+      <w:r>
+        <w:t>:</w:t>
+      </w:r>
+      <w:r>
+        <w:t xml:space="preserve"> </w:t>
+      </w:r>
+      <w:r>
+        <w:t xml:space="preserve">A </w:t>
+      </w:r>
+      <w:r>
+        <w:t>longer</w:t>
+      </w:r>
+      <w:r>
+        <w:t xml:space="preserve"> term moving average adopter. For example, a</w:t>
+      </w:r>
+      <w:r>
+        <w:t xml:space="preserve">n exponential </w:t>
+      </w:r>
+      <w:r>
+        <w:t xml:space="preserve">moving </w:t>
+      </w:r>
+      <w:r>
+        <w:t>adopter</w:t>
+      </w:r>
+      <w:r>
+        <w:t xml:space="preserve"> using a </w:t>
+      </w:r>
+      <w:r>
+        <w:t>simple</w:t>
+      </w:r>
+      <w:r>
+        <w:t xml:space="preserve"> mean</w:t>
+      </w:r>
+    </w:p>
+    <w:p>
+      <w:pPr>
+        <w:ind w:left="1440"/>
+      </w:pPr>
+      <w:r>
+        <w:rPr>
+          <w:i/>
+          <w:iCs/>
+        </w:rPr>
+        <w:t>T</w:t>
+      </w:r>
+      <w:r>
+        <w:t>: Column data type</w:t>
+      </w:r>
+    </w:p>
+    <w:p>
+      <w:pPr>
+        <w:ind w:left="1440"/>
+      </w:pPr>
+      <w:r>
+        <w:rPr>
+          <w:i/>
+          <w:iCs/>
+        </w:rPr>
+        <w:t>I</w:t>
+      </w:r>
+      <w:r>
+        <w:t>: Index type</w:t>
+      </w:r>
+    </w:p>
+    <w:p>
+      <w:pPr>
+        <w:ind w:left="1440"/>
+        <w:rPr>
+          <w:rFonts w:eastAsia="Times New Roman"/>
+        </w:rPr>
+      </w:pPr>
+      <w:r>
+        <w:rPr>
+          <w:i/>
+          <w:iCs/>
+        </w:rPr>
+        <w:lastRenderedPageBreak/>
+        <w:t>T must be an arithmetic-enabled type</w:t>
+      </w:r>
+    </w:p>
+    <w:p>
+      <w:pPr>
+        <w:rPr>
+          <w:rFonts w:eastAsia="Times New Roman"/>
+        </w:rPr>
+      </w:pPr>
+      <w:r>
+        <w:rPr>
+          <w:rFonts w:eastAsia="Times New Roman"/>
+        </w:rPr>
         <w:br w:type="page"/>
       </w:r>
-      <w:r>
-        <w:lastRenderedPageBreak/>
-        <w:t> </w:t>
-      </w:r>
+    </w:p>
+    <w:p>
+      <w:pPr>
+        <w:ind w:left="1440"/>
+        <w:rPr>
+          <w:rFonts w:eastAsia="Times New Roman"/>
+        </w:rPr>
+      </w:pPr>
     </w:p>
     <w:p>
       <w:r>
@@ -42202,13 +42824,13 @@
     </w:lvl>
   </w:abstractNum>
   <w:abstractNum w:abstractNumId="1" w15:restartNumberingAfterBreak="0">
-    <w:nsid w:val="2F2563CF"/>
+    <w:nsid w:val="154365D4"/>
     <w:multiLevelType w:val="hybridMultilevel"/>
-    <w:tmpl w:val="6DF00C56"/>
-    <w:lvl w:ilvl="0" w:tplc="0409000F">
+    <w:tmpl w:val="7B0CFD6A"/>
+    <w:lvl w:ilvl="0" w:tplc="DEACFF44">
       <w:start w:val="1"/>
       <w:numFmt w:val="decimal"/>
-      <w:lvlText w:val="%1."/>
+      <w:lvlText w:val="%1)"/>
       <w:lvlJc w:val="left"/>
       <w:pPr>
         <w:ind w:left="1800" w:hanging="360"/>
@@ -42291,16 +42913,16 @@
     </w:lvl>
   </w:abstractNum>
   <w:abstractNum w:abstractNumId="2" w15:restartNumberingAfterBreak="0">
-    <w:nsid w:val="3ACC5FF9"/>
+    <w:nsid w:val="2F2563CF"/>
     <w:multiLevelType w:val="hybridMultilevel"/>
-    <w:tmpl w:val="17E4C990"/>
-    <w:lvl w:ilvl="0" w:tplc="DEACFF44">
+    <w:tmpl w:val="6DF00C56"/>
+    <w:lvl w:ilvl="0" w:tplc="0409000F">
       <w:start w:val="1"/>
       <w:numFmt w:val="decimal"/>
-      <w:lvlText w:val="%1)"/>
+      <w:lvlText w:val="%1."/>
       <w:lvlJc w:val="left"/>
       <w:pPr>
-        <w:ind w:left="3240" w:hanging="360"/>
+        <w:ind w:left="1800" w:hanging="360"/>
       </w:pPr>
       <w:rPr>
         <w:rFonts w:hint="default"/>
@@ -42312,7 +42934,7 @@
       <w:lvlText w:val="%2."/>
       <w:lvlJc w:val="left"/>
       <w:pPr>
-        <w:ind w:left="2880" w:hanging="360"/>
+        <w:ind w:left="2520" w:hanging="360"/>
       </w:pPr>
     </w:lvl>
     <w:lvl w:ilvl="2" w:tplc="0409001B" w:tentative="1">
@@ -42321,7 +42943,7 @@
       <w:lvlText w:val="%3."/>
       <w:lvlJc w:val="right"/>
       <w:pPr>
-        <w:ind w:left="3600" w:hanging="180"/>
+        <w:ind w:left="3240" w:hanging="180"/>
       </w:pPr>
     </w:lvl>
     <w:lvl w:ilvl="3" w:tplc="0409000F" w:tentative="1">
@@ -42330,7 +42952,7 @@
       <w:lvlText w:val="%4."/>
       <w:lvlJc w:val="left"/>
       <w:pPr>
-        <w:ind w:left="4320" w:hanging="360"/>
+        <w:ind w:left="3960" w:hanging="360"/>
       </w:pPr>
     </w:lvl>
     <w:lvl w:ilvl="4" w:tplc="04090019" w:tentative="1">
@@ -42339,7 +42961,7 @@
       <w:lvlText w:val="%5."/>
       <w:lvlJc w:val="left"/>
       <w:pPr>
-        <w:ind w:left="5040" w:hanging="360"/>
+        <w:ind w:left="4680" w:hanging="360"/>
       </w:pPr>
     </w:lvl>
     <w:lvl w:ilvl="5" w:tplc="0409001B" w:tentative="1">
@@ -42348,7 +42970,7 @@
       <w:lvlText w:val="%6."/>
       <w:lvlJc w:val="right"/>
       <w:pPr>
-        <w:ind w:left="5760" w:hanging="180"/>
+        <w:ind w:left="5400" w:hanging="180"/>
       </w:pPr>
     </w:lvl>
     <w:lvl w:ilvl="6" w:tplc="0409000F" w:tentative="1">
@@ -42357,7 +42979,7 @@
       <w:lvlText w:val="%7."/>
       <w:lvlJc w:val="left"/>
       <w:pPr>
-        <w:ind w:left="6480" w:hanging="360"/>
+        <w:ind w:left="6120" w:hanging="360"/>
       </w:pPr>
     </w:lvl>
     <w:lvl w:ilvl="7" w:tplc="04090019" w:tentative="1">
@@ -42366,7 +42988,7 @@
       <w:lvlText w:val="%8."/>
       <w:lvlJc w:val="left"/>
       <w:pPr>
-        <w:ind w:left="7200" w:hanging="360"/>
+        <w:ind w:left="6840" w:hanging="360"/>
       </w:pPr>
     </w:lvl>
     <w:lvl w:ilvl="8" w:tplc="0409001B" w:tentative="1">
@@ -42375,21 +42997,21 @@
       <w:lvlText w:val="%9."/>
       <w:lvlJc w:val="right"/>
       <w:pPr>
-        <w:ind w:left="7920" w:hanging="180"/>
+        <w:ind w:left="7560" w:hanging="180"/>
       </w:pPr>
     </w:lvl>
   </w:abstractNum>
   <w:abstractNum w:abstractNumId="3" w15:restartNumberingAfterBreak="0">
-    <w:nsid w:val="54DC3386"/>
+    <w:nsid w:val="3ACC5FF9"/>
     <w:multiLevelType w:val="hybridMultilevel"/>
-    <w:tmpl w:val="5F6C1E66"/>
+    <w:tmpl w:val="17E4C990"/>
     <w:lvl w:ilvl="0" w:tplc="DEACFF44">
       <w:start w:val="1"/>
       <w:numFmt w:val="decimal"/>
       <w:lvlText w:val="%1)"/>
       <w:lvlJc w:val="left"/>
       <w:pPr>
-        <w:ind w:left="1800" w:hanging="360"/>
+        <w:ind w:left="3240" w:hanging="360"/>
       </w:pPr>
       <w:rPr>
         <w:rFonts w:hint="default"/>
@@ -42401,7 +43023,7 @@
       <w:lvlText w:val="%2."/>
       <w:lvlJc w:val="left"/>
       <w:pPr>
-        <w:ind w:left="2520" w:hanging="360"/>
+        <w:ind w:left="2880" w:hanging="360"/>
       </w:pPr>
     </w:lvl>
     <w:lvl w:ilvl="2" w:tplc="0409001B" w:tentative="1">
@@ -42410,7 +43032,7 @@
       <w:lvlText w:val="%3."/>
       <w:lvlJc w:val="right"/>
       <w:pPr>
-        <w:ind w:left="3240" w:hanging="180"/>
+        <w:ind w:left="3600" w:hanging="180"/>
       </w:pPr>
     </w:lvl>
     <w:lvl w:ilvl="3" w:tplc="0409000F" w:tentative="1">
@@ -42419,7 +43041,7 @@
       <w:lvlText w:val="%4."/>
       <w:lvlJc w:val="left"/>
       <w:pPr>
-        <w:ind w:left="3960" w:hanging="360"/>
+        <w:ind w:left="4320" w:hanging="360"/>
       </w:pPr>
     </w:lvl>
     <w:lvl w:ilvl="4" w:tplc="04090019" w:tentative="1">
@@ -42428,7 +43050,7 @@
       <w:lvlText w:val="%5."/>
       <w:lvlJc w:val="left"/>
       <w:pPr>
-        <w:ind w:left="4680" w:hanging="360"/>
+        <w:ind w:left="5040" w:hanging="360"/>
       </w:pPr>
     </w:lvl>
     <w:lvl w:ilvl="5" w:tplc="0409001B" w:tentative="1">
@@ -42437,7 +43059,7 @@
       <w:lvlText w:val="%6."/>
       <w:lvlJc w:val="right"/>
       <w:pPr>
-        <w:ind w:left="5400" w:hanging="180"/>
+        <w:ind w:left="5760" w:hanging="180"/>
       </w:pPr>
     </w:lvl>
     <w:lvl w:ilvl="6" w:tplc="0409000F" w:tentative="1">
@@ -42446,7 +43068,7 @@
       <w:lvlText w:val="%7."/>
       <w:lvlJc w:val="left"/>
       <w:pPr>
-        <w:ind w:left="6120" w:hanging="360"/>
+        <w:ind w:left="6480" w:hanging="360"/>
       </w:pPr>
     </w:lvl>
     <w:lvl w:ilvl="7" w:tplc="04090019" w:tentative="1">
@@ -42455,7 +43077,7 @@
       <w:lvlText w:val="%8."/>
       <w:lvlJc w:val="left"/>
       <w:pPr>
-        <w:ind w:left="6840" w:hanging="360"/>
+        <w:ind w:left="7200" w:hanging="360"/>
       </w:pPr>
     </w:lvl>
     <w:lvl w:ilvl="8" w:tplc="0409001B" w:tentative="1">
@@ -42464,104 +43086,18 @@
       <w:lvlText w:val="%9."/>
       <w:lvlJc w:val="right"/>
       <w:pPr>
-        <w:ind w:left="7560" w:hanging="180"/>
+        <w:ind w:left="7920" w:hanging="180"/>
       </w:pPr>
     </w:lvl>
   </w:abstractNum>
   <w:abstractNum w:abstractNumId="4" w15:restartNumberingAfterBreak="0">
-    <w:nsid w:val="554F0D87"/>
+    <w:nsid w:val="54DC3386"/>
     <w:multiLevelType w:val="hybridMultilevel"/>
-    <w:tmpl w:val="4462F5EA"/>
-    <w:lvl w:ilvl="0" w:tplc="0409000F">
+    <w:tmpl w:val="5F6C1E66"/>
+    <w:lvl w:ilvl="0" w:tplc="DEACFF44">
       <w:start w:val="1"/>
       <w:numFmt w:val="decimal"/>
-      <w:lvlText w:val="%1."/>
-      <w:lvlJc w:val="left"/>
-      <w:pPr>
-        <w:ind w:left="2160" w:hanging="360"/>
-      </w:pPr>
-    </w:lvl>
-    <w:lvl w:ilvl="1" w:tplc="04090019" w:tentative="1">
-      <w:start w:val="1"/>
-      <w:numFmt w:val="lowerLetter"/>
-      <w:lvlText w:val="%2."/>
-      <w:lvlJc w:val="left"/>
-      <w:pPr>
-        <w:ind w:left="2880" w:hanging="360"/>
-      </w:pPr>
-    </w:lvl>
-    <w:lvl w:ilvl="2" w:tplc="0409001B" w:tentative="1">
-      <w:start w:val="1"/>
-      <w:numFmt w:val="lowerRoman"/>
-      <w:lvlText w:val="%3."/>
-      <w:lvlJc w:val="right"/>
-      <w:pPr>
-        <w:ind w:left="3600" w:hanging="180"/>
-      </w:pPr>
-    </w:lvl>
-    <w:lvl w:ilvl="3" w:tplc="0409000F" w:tentative="1">
-      <w:start w:val="1"/>
-      <w:numFmt w:val="decimal"/>
-      <w:lvlText w:val="%4."/>
-      <w:lvlJc w:val="left"/>
-      <w:pPr>
-        <w:ind w:left="4320" w:hanging="360"/>
-      </w:pPr>
-    </w:lvl>
-    <w:lvl w:ilvl="4" w:tplc="04090019" w:tentative="1">
-      <w:start w:val="1"/>
-      <w:numFmt w:val="lowerLetter"/>
-      <w:lvlText w:val="%5."/>
-      <w:lvlJc w:val="left"/>
-      <w:pPr>
-        <w:ind w:left="5040" w:hanging="360"/>
-      </w:pPr>
-    </w:lvl>
-    <w:lvl w:ilvl="5" w:tplc="0409001B" w:tentative="1">
-      <w:start w:val="1"/>
-      <w:numFmt w:val="lowerRoman"/>
-      <w:lvlText w:val="%6."/>
-      <w:lvlJc w:val="right"/>
-      <w:pPr>
-        <w:ind w:left="5760" w:hanging="180"/>
-      </w:pPr>
-    </w:lvl>
-    <w:lvl w:ilvl="6" w:tplc="0409000F" w:tentative="1">
-      <w:start w:val="1"/>
-      <w:numFmt w:val="decimal"/>
-      <w:lvlText w:val="%7."/>
-      <w:lvlJc w:val="left"/>
-      <w:pPr>
-        <w:ind w:left="6480" w:hanging="360"/>
-      </w:pPr>
-    </w:lvl>
-    <w:lvl w:ilvl="7" w:tplc="04090019" w:tentative="1">
-      <w:start w:val="1"/>
-      <w:numFmt w:val="lowerLetter"/>
-      <w:lvlText w:val="%8."/>
-      <w:lvlJc w:val="left"/>
-      <w:pPr>
-        <w:ind w:left="7200" w:hanging="360"/>
-      </w:pPr>
-    </w:lvl>
-    <w:lvl w:ilvl="8" w:tplc="0409001B" w:tentative="1">
-      <w:start w:val="1"/>
-      <w:numFmt w:val="lowerRoman"/>
-      <w:lvlText w:val="%9."/>
-      <w:lvlJc w:val="right"/>
-      <w:pPr>
-        <w:ind w:left="7920" w:hanging="180"/>
-      </w:pPr>
-    </w:lvl>
-  </w:abstractNum>
-  <w:abstractNum w:abstractNumId="5" w15:restartNumberingAfterBreak="0">
-    <w:nsid w:val="6C647504"/>
-    <w:multiLevelType w:val="hybridMultilevel"/>
-    <w:tmpl w:val="3DB473AC"/>
-    <w:lvl w:ilvl="0" w:tplc="91DAD8B6">
-      <w:start w:val="1"/>
-      <w:numFmt w:val="decimal"/>
-      <w:lvlText w:val="%1."/>
+      <w:lvlText w:val="%1)"/>
       <w:lvlJc w:val="left"/>
       <w:pPr>
         <w:ind w:left="1800" w:hanging="360"/>
@@ -42643,23 +43179,201 @@
       </w:pPr>
     </w:lvl>
   </w:abstractNum>
+  <w:abstractNum w:abstractNumId="5" w15:restartNumberingAfterBreak="0">
+    <w:nsid w:val="554F0D87"/>
+    <w:multiLevelType w:val="hybridMultilevel"/>
+    <w:tmpl w:val="4462F5EA"/>
+    <w:lvl w:ilvl="0" w:tplc="0409000F">
+      <w:start w:val="1"/>
+      <w:numFmt w:val="decimal"/>
+      <w:lvlText w:val="%1."/>
+      <w:lvlJc w:val="left"/>
+      <w:pPr>
+        <w:ind w:left="2160" w:hanging="360"/>
+      </w:pPr>
+    </w:lvl>
+    <w:lvl w:ilvl="1" w:tplc="04090019" w:tentative="1">
+      <w:start w:val="1"/>
+      <w:numFmt w:val="lowerLetter"/>
+      <w:lvlText w:val="%2."/>
+      <w:lvlJc w:val="left"/>
+      <w:pPr>
+        <w:ind w:left="2880" w:hanging="360"/>
+      </w:pPr>
+    </w:lvl>
+    <w:lvl w:ilvl="2" w:tplc="0409001B" w:tentative="1">
+      <w:start w:val="1"/>
+      <w:numFmt w:val="lowerRoman"/>
+      <w:lvlText w:val="%3."/>
+      <w:lvlJc w:val="right"/>
+      <w:pPr>
+        <w:ind w:left="3600" w:hanging="180"/>
+      </w:pPr>
+    </w:lvl>
+    <w:lvl w:ilvl="3" w:tplc="0409000F" w:tentative="1">
+      <w:start w:val="1"/>
+      <w:numFmt w:val="decimal"/>
+      <w:lvlText w:val="%4."/>
+      <w:lvlJc w:val="left"/>
+      <w:pPr>
+        <w:ind w:left="4320" w:hanging="360"/>
+      </w:pPr>
+    </w:lvl>
+    <w:lvl w:ilvl="4" w:tplc="04090019" w:tentative="1">
+      <w:start w:val="1"/>
+      <w:numFmt w:val="lowerLetter"/>
+      <w:lvlText w:val="%5."/>
+      <w:lvlJc w:val="left"/>
+      <w:pPr>
+        <w:ind w:left="5040" w:hanging="360"/>
+      </w:pPr>
+    </w:lvl>
+    <w:lvl w:ilvl="5" w:tplc="0409001B" w:tentative="1">
+      <w:start w:val="1"/>
+      <w:numFmt w:val="lowerRoman"/>
+      <w:lvlText w:val="%6."/>
+      <w:lvlJc w:val="right"/>
+      <w:pPr>
+        <w:ind w:left="5760" w:hanging="180"/>
+      </w:pPr>
+    </w:lvl>
+    <w:lvl w:ilvl="6" w:tplc="0409000F" w:tentative="1">
+      <w:start w:val="1"/>
+      <w:numFmt w:val="decimal"/>
+      <w:lvlText w:val="%7."/>
+      <w:lvlJc w:val="left"/>
+      <w:pPr>
+        <w:ind w:left="6480" w:hanging="360"/>
+      </w:pPr>
+    </w:lvl>
+    <w:lvl w:ilvl="7" w:tplc="04090019" w:tentative="1">
+      <w:start w:val="1"/>
+      <w:numFmt w:val="lowerLetter"/>
+      <w:lvlText w:val="%8."/>
+      <w:lvlJc w:val="left"/>
+      <w:pPr>
+        <w:ind w:left="7200" w:hanging="360"/>
+      </w:pPr>
+    </w:lvl>
+    <w:lvl w:ilvl="8" w:tplc="0409001B" w:tentative="1">
+      <w:start w:val="1"/>
+      <w:numFmt w:val="lowerRoman"/>
+      <w:lvlText w:val="%9."/>
+      <w:lvlJc w:val="right"/>
+      <w:pPr>
+        <w:ind w:left="7920" w:hanging="180"/>
+      </w:pPr>
+    </w:lvl>
+  </w:abstractNum>
+  <w:abstractNum w:abstractNumId="6" w15:restartNumberingAfterBreak="0">
+    <w:nsid w:val="6C647504"/>
+    <w:multiLevelType w:val="hybridMultilevel"/>
+    <w:tmpl w:val="3DB473AC"/>
+    <w:lvl w:ilvl="0" w:tplc="91DAD8B6">
+      <w:start w:val="1"/>
+      <w:numFmt w:val="decimal"/>
+      <w:lvlText w:val="%1."/>
+      <w:lvlJc w:val="left"/>
+      <w:pPr>
+        <w:ind w:left="1800" w:hanging="360"/>
+      </w:pPr>
+      <w:rPr>
+        <w:rFonts w:hint="default"/>
+      </w:rPr>
+    </w:lvl>
+    <w:lvl w:ilvl="1" w:tplc="04090019" w:tentative="1">
+      <w:start w:val="1"/>
+      <w:numFmt w:val="lowerLetter"/>
+      <w:lvlText w:val="%2."/>
+      <w:lvlJc w:val="left"/>
+      <w:pPr>
+        <w:ind w:left="2520" w:hanging="360"/>
+      </w:pPr>
+    </w:lvl>
+    <w:lvl w:ilvl="2" w:tplc="0409001B" w:tentative="1">
+      <w:start w:val="1"/>
+      <w:numFmt w:val="lowerRoman"/>
+      <w:lvlText w:val="%3."/>
+      <w:lvlJc w:val="right"/>
+      <w:pPr>
+        <w:ind w:left="3240" w:hanging="180"/>
+      </w:pPr>
+    </w:lvl>
+    <w:lvl w:ilvl="3" w:tplc="0409000F" w:tentative="1">
+      <w:start w:val="1"/>
+      <w:numFmt w:val="decimal"/>
+      <w:lvlText w:val="%4."/>
+      <w:lvlJc w:val="left"/>
+      <w:pPr>
+        <w:ind w:left="3960" w:hanging="360"/>
+      </w:pPr>
+    </w:lvl>
+    <w:lvl w:ilvl="4" w:tplc="04090019" w:tentative="1">
+      <w:start w:val="1"/>
+      <w:numFmt w:val="lowerLetter"/>
+      <w:lvlText w:val="%5."/>
+      <w:lvlJc w:val="left"/>
+      <w:pPr>
+        <w:ind w:left="4680" w:hanging="360"/>
+      </w:pPr>
+    </w:lvl>
+    <w:lvl w:ilvl="5" w:tplc="0409001B" w:tentative="1">
+      <w:start w:val="1"/>
+      <w:numFmt w:val="lowerRoman"/>
+      <w:lvlText w:val="%6."/>
+      <w:lvlJc w:val="right"/>
+      <w:pPr>
+        <w:ind w:left="5400" w:hanging="180"/>
+      </w:pPr>
+    </w:lvl>
+    <w:lvl w:ilvl="6" w:tplc="0409000F" w:tentative="1">
+      <w:start w:val="1"/>
+      <w:numFmt w:val="decimal"/>
+      <w:lvlText w:val="%7."/>
+      <w:lvlJc w:val="left"/>
+      <w:pPr>
+        <w:ind w:left="6120" w:hanging="360"/>
+      </w:pPr>
+    </w:lvl>
+    <w:lvl w:ilvl="7" w:tplc="04090019" w:tentative="1">
+      <w:start w:val="1"/>
+      <w:numFmt w:val="lowerLetter"/>
+      <w:lvlText w:val="%8."/>
+      <w:lvlJc w:val="left"/>
+      <w:pPr>
+        <w:ind w:left="6840" w:hanging="360"/>
+      </w:pPr>
+    </w:lvl>
+    <w:lvl w:ilvl="8" w:tplc="0409001B" w:tentative="1">
+      <w:start w:val="1"/>
+      <w:numFmt w:val="lowerRoman"/>
+      <w:lvlText w:val="%9."/>
+      <w:lvlJc w:val="right"/>
+      <w:pPr>
+        <w:ind w:left="7560" w:hanging="180"/>
+      </w:pPr>
+    </w:lvl>
+  </w:abstractNum>
   <w:num w:numId="1">
+    <w:abstractNumId w:val="6"/>
+  </w:num>
+  <w:num w:numId="2">
+    <w:abstractNumId w:val="2"/>
+  </w:num>
+  <w:num w:numId="3">
     <w:abstractNumId w:val="5"/>
   </w:num>
-  <w:num w:numId="2">
-    <w:abstractNumId w:val="1"/>
-  </w:num>
-  <w:num w:numId="3">
+  <w:num w:numId="4">
     <w:abstractNumId w:val="4"/>
   </w:num>
-  <w:num w:numId="4">
+  <w:num w:numId="5">
     <w:abstractNumId w:val="3"/>
-  </w:num>
-  <w:num w:numId="5">
-    <w:abstractNumId w:val="2"/>
   </w:num>
   <w:num w:numId="6">
     <w:abstractNumId w:val="0"/>
+  </w:num>
+  <w:num w:numId="7">
+    <w:abstractNumId w:val="1"/>
   </w:num>
 </w:numbering>
 </file>

</xml_diff>

<commit_message>
Added tests and docs for Bollinger Bands
</commit_message>
<xml_diff>
--- a/docs/DataFrameDoc.docx
+++ b/docs/DataFrameDoc.docx
@@ -77,12 +77,28 @@
           <w:p>
             <w:pPr>
               <w:rPr>
+                <w:b/>
+                <w:bCs/>
+                <w:color w:val="2F5496" w:themeColor="accent1" w:themeShade="BF"/>
                 <w:sz w:val="16"/>
                 <w:szCs w:val="16"/>
               </w:rPr>
             </w:pPr>
             <w:r>
               <w:rPr>
+                <w:b/>
+                <w:bCs/>
+                <w:color w:val="2F5496" w:themeColor="accent1" w:themeShade="BF"/>
+                <w:sz w:val="16"/>
+                <w:szCs w:val="16"/>
+              </w:rPr>
+              <w:t xml:space="preserve">DataFrame </w:t>
+            </w:r>
+            <w:r>
+              <w:rPr>
+                <w:b/>
+                <w:bCs/>
+                <w:color w:val="2F5496" w:themeColor="accent1" w:themeShade="BF"/>
                 <w:sz w:val="16"/>
                 <w:szCs w:val="16"/>
               </w:rPr>
@@ -115,6 +131,26 @@
                 <w:szCs w:val="16"/>
               </w:rPr>
             </w:pPr>
+            <w:r>
+              <w:rPr>
+                <w:b/>
+                <w:bCs/>
+                <w:color w:val="4472C4"/>
+                <w:sz w:val="16"/>
+                <w:szCs w:val="16"/>
+              </w:rPr>
+              <w:t xml:space="preserve">DataFrame </w:t>
+            </w:r>
+            <w:r>
+              <w:rPr>
+                <w:b/>
+                <w:bCs/>
+                <w:color w:val="4472C4"/>
+                <w:sz w:val="16"/>
+                <w:szCs w:val="16"/>
+              </w:rPr>
+              <w:t xml:space="preserve">built-in </w:t>
+            </w:r>
             <w:r>
               <w:rPr>
                 <w:b/>
@@ -748,7 +784,27 @@
                 <w:sz w:val="16"/>
                 <w:szCs w:val="16"/>
               </w:rPr>
-              <w:t>struct CorrVisitor  {  }</w:t>
+              <w:t xml:space="preserve">struct </w:t>
+            </w:r>
+            <w:r>
+              <w:rPr>
+                <w:b/>
+                <w:bCs/>
+                <w:color w:val="C45911"/>
+                <w:sz w:val="16"/>
+                <w:szCs w:val="16"/>
+              </w:rPr>
+              <w:t>BollingerBand</w:t>
+            </w:r>
+            <w:r>
+              <w:rPr>
+                <w:b/>
+                <w:bCs/>
+                <w:color w:val="C45911"/>
+                <w:sz w:val="16"/>
+                <w:szCs w:val="16"/>
+              </w:rPr>
+              <w:t>  {  }</w:t>
             </w:r>
           </w:p>
         </w:tc>
@@ -894,7 +950,7 @@
                 <w:sz w:val="16"/>
                 <w:szCs w:val="16"/>
               </w:rPr>
-              <w:t>struct CovVisitor {  }</w:t>
+              <w:t>struct CorrVisitor  {  }</w:t>
             </w:r>
           </w:p>
         </w:tc>
@@ -1040,7 +1096,7 @@
                 <w:sz w:val="16"/>
                 <w:szCs w:val="16"/>
               </w:rPr>
-              <w:t>struct CumMaxVisitor {  }</w:t>
+              <w:t>struct CovVisitor {  }</w:t>
             </w:r>
           </w:p>
         </w:tc>
@@ -1186,7 +1242,7 @@
                 <w:sz w:val="16"/>
                 <w:szCs w:val="16"/>
               </w:rPr>
-              <w:t>struct CumMinVisitor {  }</w:t>
+              <w:t>struct CumMaxVisitor {  }</w:t>
             </w:r>
           </w:p>
         </w:tc>
@@ -1332,7 +1388,7 @@
                 <w:sz w:val="16"/>
                 <w:szCs w:val="16"/>
               </w:rPr>
-              <w:t>struct CumProdVisitor {  }</w:t>
+              <w:t>struct CumMinVisitor {  }</w:t>
             </w:r>
           </w:p>
         </w:tc>
@@ -1478,7 +1534,7 @@
                 <w:sz w:val="16"/>
                 <w:szCs w:val="16"/>
               </w:rPr>
-              <w:t>struct CumSumVisitor {  }</w:t>
+              <w:t>struct CumProdVisitor {  }</w:t>
             </w:r>
           </w:p>
         </w:tc>
@@ -1624,7 +1680,7 @@
                 <w:sz w:val="16"/>
                 <w:szCs w:val="16"/>
               </w:rPr>
-              <w:t>struct DotProdVisitor  {  }</w:t>
+              <w:t>struct CumSumVisitor {  }</w:t>
             </w:r>
           </w:p>
         </w:tc>
@@ -1790,37 +1846,7 @@
                 <w:sz w:val="16"/>
                 <w:szCs w:val="16"/>
               </w:rPr>
-              <w:t xml:space="preserve">struct </w:t>
-            </w:r>
-            <w:r>
-              <w:rPr>
-                <w:b/>
-                <w:bCs/>
-                <w:color w:val="C45911"/>
-                <w:sz w:val="16"/>
-                <w:szCs w:val="16"/>
-              </w:rPr>
-              <w:t>DoubleCrossOver</w:t>
-            </w:r>
-            <w:r>
-              <w:rPr>
-                <w:b/>
-                <w:bCs/>
-                <w:color w:val="C45911"/>
-                <w:sz w:val="16"/>
-                <w:szCs w:val="16"/>
-              </w:rPr>
-              <w:t xml:space="preserve"> </w:t>
-            </w:r>
-            <w:r>
-              <w:rPr>
-                <w:b/>
-                <w:bCs/>
-                <w:color w:val="C45911"/>
-                <w:sz w:val="16"/>
-                <w:szCs w:val="16"/>
-              </w:rPr>
-              <w:t>{  }</w:t>
+              <w:t>struct DotProdVisitor  {  }</w:t>
             </w:r>
           </w:p>
         </w:tc>
@@ -1996,7 +2022,7 @@
                 <w:sz w:val="16"/>
                 <w:szCs w:val="16"/>
               </w:rPr>
-              <w:t>ExponentialRollAdopter</w:t>
+              <w:t>DoubleCrossOver</w:t>
             </w:r>
             <w:r>
               <w:rPr>
@@ -2006,7 +2032,17 @@
                 <w:sz w:val="16"/>
                 <w:szCs w:val="16"/>
               </w:rPr>
-              <w:t xml:space="preserve"> {  }</w:t>
+              <w:t xml:space="preserve"> </w:t>
+            </w:r>
+            <w:r>
+              <w:rPr>
+                <w:b/>
+                <w:bCs/>
+                <w:color w:val="C45911"/>
+                <w:sz w:val="16"/>
+                <w:szCs w:val="16"/>
+              </w:rPr>
+              <w:t>{  }</w:t>
             </w:r>
           </w:p>
         </w:tc>
@@ -2182,7 +2218,7 @@
                 <w:sz w:val="16"/>
                 <w:szCs w:val="16"/>
               </w:rPr>
-              <w:t>GeometricMeanVisitor</w:t>
+              <w:t>ExponentialRollAdopter</w:t>
             </w:r>
             <w:r>
               <w:rPr>
@@ -2192,17 +2228,7 @@
                 <w:sz w:val="16"/>
                 <w:szCs w:val="16"/>
               </w:rPr>
-              <w:t xml:space="preserve"> </w:t>
-            </w:r>
-            <w:r>
-              <w:rPr>
-                <w:b/>
-                <w:bCs/>
-                <w:color w:val="C45911"/>
-                <w:sz w:val="16"/>
-                <w:szCs w:val="16"/>
-              </w:rPr>
-              <w:t>{  }</w:t>
+              <w:t xml:space="preserve"> {  }</w:t>
             </w:r>
           </w:p>
         </w:tc>
@@ -2348,7 +2374,37 @@
                 <w:sz w:val="16"/>
                 <w:szCs w:val="16"/>
               </w:rPr>
-              <w:t>struct GroupbySum {  }</w:t>
+              <w:t xml:space="preserve">struct </w:t>
+            </w:r>
+            <w:r>
+              <w:rPr>
+                <w:b/>
+                <w:bCs/>
+                <w:color w:val="C45911"/>
+                <w:sz w:val="16"/>
+                <w:szCs w:val="16"/>
+              </w:rPr>
+              <w:t>GeometricMeanVisitor</w:t>
+            </w:r>
+            <w:r>
+              <w:rPr>
+                <w:b/>
+                <w:bCs/>
+                <w:color w:val="C45911"/>
+                <w:sz w:val="16"/>
+                <w:szCs w:val="16"/>
+              </w:rPr>
+              <w:t xml:space="preserve"> </w:t>
+            </w:r>
+            <w:r>
+              <w:rPr>
+                <w:b/>
+                <w:bCs/>
+                <w:color w:val="C45911"/>
+                <w:sz w:val="16"/>
+                <w:szCs w:val="16"/>
+              </w:rPr>
+              <w:t>{  }</w:t>
             </w:r>
           </w:p>
         </w:tc>
@@ -2482,52 +2538,19 @@
           <w:p>
             <w:pPr>
               <w:rPr>
+                <w:sz w:val="16"/>
+                <w:szCs w:val="16"/>
+              </w:rPr>
+            </w:pPr>
+            <w:r>
+              <w:rPr>
                 <w:b/>
                 <w:bCs/>
                 <w:color w:val="C45911"/>
                 <w:sz w:val="16"/>
                 <w:szCs w:val="16"/>
               </w:rPr>
-            </w:pPr>
-            <w:r>
-              <w:rPr>
-                <w:b/>
-                <w:bCs/>
-                <w:color w:val="C45911"/>
-                <w:sz w:val="16"/>
-                <w:szCs w:val="16"/>
-              </w:rPr>
-              <w:t xml:space="preserve">struct </w:t>
-            </w:r>
-            <w:r>
-              <w:rPr>
-                <w:b/>
-                <w:bCs/>
-                <w:color w:val="C45911"/>
-                <w:sz w:val="16"/>
-                <w:szCs w:val="16"/>
-              </w:rPr>
-              <w:t>HarmonicMeanVisitor</w:t>
-            </w:r>
-            <w:r>
-              <w:rPr>
-                <w:b/>
-                <w:bCs/>
-                <w:color w:val="C45911"/>
-                <w:sz w:val="16"/>
-                <w:szCs w:val="16"/>
-              </w:rPr>
-              <w:t xml:space="preserve"> </w:t>
-            </w:r>
-            <w:r>
-              <w:rPr>
-                <w:b/>
-                <w:bCs/>
-                <w:color w:val="C45911"/>
-                <w:sz w:val="16"/>
-                <w:szCs w:val="16"/>
-              </w:rPr>
-              <w:t>{  }</w:t>
+              <w:t>struct GroupbySum {  }</w:t>
             </w:r>
           </w:p>
         </w:tc>
@@ -2686,7 +2709,7 @@
                 <w:sz w:val="16"/>
                 <w:szCs w:val="16"/>
               </w:rPr>
-              <w:t>KMeansVisitor</w:t>
+              <w:t>HarmonicMeanVisitor</w:t>
             </w:r>
             <w:r>
               <w:rPr>
@@ -2696,7 +2719,17 @@
                 <w:sz w:val="16"/>
                 <w:szCs w:val="16"/>
               </w:rPr>
-              <w:t xml:space="preserve"> {  }</w:t>
+              <w:t xml:space="preserve"> </w:t>
+            </w:r>
+            <w:r>
+              <w:rPr>
+                <w:b/>
+                <w:bCs/>
+                <w:color w:val="C45911"/>
+                <w:sz w:val="16"/>
+                <w:szCs w:val="16"/>
+              </w:rPr>
+              <w:t>{  }</w:t>
             </w:r>
           </w:p>
         </w:tc>
@@ -2850,19 +2883,42 @@
           <w:p>
             <w:pPr>
               <w:rPr>
-                <w:sz w:val="16"/>
-                <w:szCs w:val="16"/>
-              </w:rPr>
-            </w:pPr>
-            <w:r>
-              <w:rPr>
                 <w:b/>
                 <w:bCs/>
                 <w:color w:val="C45911"/>
                 <w:sz w:val="16"/>
                 <w:szCs w:val="16"/>
               </w:rPr>
-              <w:t>struct KthValueVisitor {  }</w:t>
+            </w:pPr>
+            <w:r>
+              <w:rPr>
+                <w:b/>
+                <w:bCs/>
+                <w:color w:val="C45911"/>
+                <w:sz w:val="16"/>
+                <w:szCs w:val="16"/>
+              </w:rPr>
+              <w:t xml:space="preserve">struct </w:t>
+            </w:r>
+            <w:r>
+              <w:rPr>
+                <w:b/>
+                <w:bCs/>
+                <w:color w:val="C45911"/>
+                <w:sz w:val="16"/>
+                <w:szCs w:val="16"/>
+              </w:rPr>
+              <w:t>KMeansVisitor</w:t>
+            </w:r>
+            <w:r>
+              <w:rPr>
+                <w:b/>
+                <w:bCs/>
+                <w:color w:val="C45911"/>
+                <w:sz w:val="16"/>
+                <w:szCs w:val="16"/>
+              </w:rPr>
+              <w:t xml:space="preserve"> {  }</w:t>
             </w:r>
           </w:p>
         </w:tc>
@@ -3008,7 +3064,7 @@
                 <w:sz w:val="16"/>
                 <w:szCs w:val="16"/>
               </w:rPr>
-              <w:t>struct MaxVisitor {  }</w:t>
+              <w:t>struct KthValueVisitor {  }</w:t>
             </w:r>
           </w:p>
         </w:tc>
@@ -3194,7 +3250,7 @@
                 <w:sz w:val="16"/>
                 <w:szCs w:val="16"/>
               </w:rPr>
-              <w:t>struct MeanVisitor {  }</w:t>
+              <w:t>struct MaxVisitor {  }</w:t>
             </w:r>
           </w:p>
         </w:tc>
@@ -3360,7 +3416,7 @@
                 <w:sz w:val="16"/>
                 <w:szCs w:val="16"/>
               </w:rPr>
-              <w:t>struct MedianVisitor {  }</w:t>
+              <w:t>struct MeanVisitor {  }</w:t>
             </w:r>
           </w:p>
         </w:tc>
@@ -3506,7 +3562,7 @@
                 <w:sz w:val="16"/>
                 <w:szCs w:val="16"/>
               </w:rPr>
-              <w:t>struct MinVisitor {  }</w:t>
+              <w:t>struct MedianVisitor {  }</w:t>
             </w:r>
           </w:p>
         </w:tc>
@@ -3652,7 +3708,7 @@
                 <w:sz w:val="16"/>
                 <w:szCs w:val="16"/>
               </w:rPr>
-              <w:t>struct ModeVisitor {  }</w:t>
+              <w:t>struct MinVisitor {  }</w:t>
             </w:r>
           </w:p>
         </w:tc>
@@ -3798,7 +3854,7 @@
                 <w:sz w:val="16"/>
                 <w:szCs w:val="16"/>
               </w:rPr>
-              <w:t>struct NLargestVisitor {  }</w:t>
+              <w:t>struct ModeVisitor {  }</w:t>
             </w:r>
           </w:p>
         </w:tc>
@@ -3944,7 +4000,7 @@
                 <w:sz w:val="16"/>
                 <w:szCs w:val="16"/>
               </w:rPr>
-              <w:t>struct NSmallestVisitor {  }</w:t>
+              <w:t>struct NLargestVisitor {  }</w:t>
             </w:r>
           </w:p>
         </w:tc>
@@ -4090,7 +4146,7 @@
                 <w:sz w:val="16"/>
                 <w:szCs w:val="16"/>
               </w:rPr>
-              <w:t>struct ProdVisitor {  }</w:t>
+              <w:t>struct NSmallestVisitor {  }</w:t>
             </w:r>
           </w:p>
         </w:tc>
@@ -4256,7 +4312,7 @@
                 <w:sz w:val="16"/>
                 <w:szCs w:val="16"/>
               </w:rPr>
-              <w:t>struct ReturnVisitor {  }</w:t>
+              <w:t>struct ProdVisitor {  }</w:t>
             </w:r>
           </w:p>
         </w:tc>
@@ -4402,27 +4458,7 @@
                 <w:sz w:val="16"/>
                 <w:szCs w:val="16"/>
               </w:rPr>
-              <w:t xml:space="preserve">struct </w:t>
-            </w:r>
-            <w:r>
-              <w:rPr>
-                <w:b/>
-                <w:bCs/>
-                <w:color w:val="C45911"/>
-                <w:sz w:val="16"/>
-                <w:szCs w:val="16"/>
-              </w:rPr>
-              <w:t>SampleZScoreVisitor</w:t>
-            </w:r>
-            <w:r>
-              <w:rPr>
-                <w:b/>
-                <w:bCs/>
-                <w:color w:val="C45911"/>
-                <w:sz w:val="16"/>
-                <w:szCs w:val="16"/>
-              </w:rPr>
-              <w:t xml:space="preserve"> {  }</w:t>
+              <w:t>struct ReturnVisitor {  }</w:t>
             </w:r>
           </w:p>
         </w:tc>
@@ -4568,7 +4604,27 @@
                 <w:sz w:val="16"/>
                 <w:szCs w:val="16"/>
               </w:rPr>
-              <w:t>struct SimpleRollAdopter {  }</w:t>
+              <w:t xml:space="preserve">struct </w:t>
+            </w:r>
+            <w:r>
+              <w:rPr>
+                <w:b/>
+                <w:bCs/>
+                <w:color w:val="C45911"/>
+                <w:sz w:val="16"/>
+                <w:szCs w:val="16"/>
+              </w:rPr>
+              <w:t>SampleZScoreVisitor</w:t>
+            </w:r>
+            <w:r>
+              <w:rPr>
+                <w:b/>
+                <w:bCs/>
+                <w:color w:val="C45911"/>
+                <w:sz w:val="16"/>
+                <w:szCs w:val="16"/>
+              </w:rPr>
+              <w:t xml:space="preserve"> {  }</w:t>
             </w:r>
           </w:p>
         </w:tc>
@@ -4714,7 +4770,7 @@
                 <w:sz w:val="16"/>
                 <w:szCs w:val="16"/>
               </w:rPr>
-              <w:t>struct SLRegressionVisitor  {  }</w:t>
+              <w:t>struct SimpleRollAdopter {  }</w:t>
             </w:r>
           </w:p>
         </w:tc>
@@ -4860,7 +4916,7 @@
                 <w:sz w:val="16"/>
                 <w:szCs w:val="16"/>
               </w:rPr>
-              <w:t>struct StatsVisitor  {  }</w:t>
+              <w:t>struct SLRegressionVisitor  {  }</w:t>
             </w:r>
           </w:p>
         </w:tc>
@@ -5006,7 +5062,7 @@
                 <w:sz w:val="16"/>
                 <w:szCs w:val="16"/>
               </w:rPr>
-              <w:t>struct StdVisitor   {  }</w:t>
+              <w:t>struct StatsVisitor  {  }</w:t>
             </w:r>
           </w:p>
         </w:tc>
@@ -5152,7 +5208,7 @@
                 <w:sz w:val="16"/>
                 <w:szCs w:val="16"/>
               </w:rPr>
-              <w:t>struct SumVisitor {  }</w:t>
+              <w:t>struct StdVisitor   {  }</w:t>
             </w:r>
           </w:p>
         </w:tc>
@@ -5298,7 +5354,7 @@
                 <w:sz w:val="16"/>
                 <w:szCs w:val="16"/>
               </w:rPr>
-              <w:t>struct TrackingErrorVisitor {  }</w:t>
+              <w:t>struct SumVisitor {  }</w:t>
             </w:r>
           </w:p>
         </w:tc>
@@ -5444,7 +5500,7 @@
                 <w:sz w:val="16"/>
                 <w:szCs w:val="16"/>
               </w:rPr>
-              <w:t xml:space="preserve">struct ZScoreVisitor {  } </w:t>
+              <w:t>struct TrackingErrorVisitor {  }</w:t>
             </w:r>
           </w:p>
         </w:tc>
@@ -5590,7 +5646,7 @@
                 <w:sz w:val="16"/>
                 <w:szCs w:val="16"/>
               </w:rPr>
-              <w:t> </w:t>
+              <w:t xml:space="preserve">struct ZScoreVisitor {  } </w:t>
             </w:r>
           </w:p>
         </w:tc>
@@ -9648,31 +9704,10 @@
           <w:sz w:val="28"/>
           <w:szCs w:val="28"/>
         </w:rPr>
-        <w:t>DataFrame</w:t>
-      </w:r>
-      <w:r>
-        <w:rPr>
-          <w:i/>
-          <w:iCs/>
-          <w:sz w:val="28"/>
-          <w:szCs w:val="28"/>
-        </w:rPr>
-        <w:t>Financial</w:t>
-      </w:r>
-      <w:r>
-        <w:rPr>
-          <w:i/>
-          <w:iCs/>
-          <w:sz w:val="28"/>
-          <w:szCs w:val="28"/>
-        </w:rPr>
-        <w:t>Visitors.h</w:t>
-      </w:r>
-      <w:r>
-        <w:t>,</w:t>
-      </w:r>
-      <w:r>
-        <w:t xml:space="preserve"> </w:t>
+        <w:t>DataFrameFinancialVisitors.h</w:t>
+      </w:r>
+      <w:r>
+        <w:t xml:space="preserve">, </w:t>
       </w:r>
       <w:r>
         <w:t xml:space="preserve">and </w:t>
@@ -32525,25 +32560,7 @@
           <w:sz w:val="28"/>
           <w:szCs w:val="28"/>
         </w:rPr>
-        <w:t>include/DataFrame</w:t>
-      </w:r>
-      <w:r>
-        <w:rPr>
-          <w:i/>
-          <w:iCs/>
-          <w:sz w:val="28"/>
-          <w:szCs w:val="28"/>
-        </w:rPr>
-        <w:t>Financial</w:t>
-      </w:r>
-      <w:r>
-        <w:rPr>
-          <w:i/>
-          <w:iCs/>
-          <w:sz w:val="28"/>
-          <w:szCs w:val="28"/>
-        </w:rPr>
-        <w:t>Visitors.h</w:t>
+        <w:t>include/DataFrameFinancialVisitors.h</w:t>
       </w:r>
       <w:r>
         <w:t xml:space="preserve">. Also see </w:t>
@@ -38326,10 +38343,7 @@
         <w:ind w:left="1440"/>
       </w:pPr>
       <w:r>
-        <w:t xml:space="preserve">This functor class calculates </w:t>
-      </w:r>
-      <w:r>
-        <w:t>the crossover of a data vector with two of its moving averages. It could be used to generate signals within financial applications.</w:t>
+        <w:t>This functor class calculates the crossover of a data vector with two of its moving averages. It could be used to generate signals within financial applications.</w:t>
       </w:r>
     </w:p>
     <w:p>
@@ -38339,8 +38353,6 @@
       <w:r>
         <w:t>The constructor takes the two adopters:</w:t>
       </w:r>
-      <w:bookmarkStart w:id="0" w:name="_GoBack"/>
-      <w:bookmarkEnd w:id="0"/>
     </w:p>
     <w:p>
       <w:pPr>
@@ -38451,13 +38463,7 @@
         <w:t>_term() const</w:t>
       </w:r>
       <w:r>
-        <w:t xml:space="preserve"> – Returns a vector of data column minus </w:t>
-      </w:r>
-      <w:r>
-        <w:t>long</w:t>
-      </w:r>
-      <w:r>
-        <w:t xml:space="preserve"> moving average</w:t>
+        <w:t xml:space="preserve"> – Returns a vector of data column minus long moving average</w:t>
       </w:r>
     </w:p>
     <w:p>
@@ -38477,17 +38483,457 @@
           <w:i/>
           <w:iCs/>
         </w:rPr>
-        <w:t>const result_type &amp;get_short_term_to_long_term</w:t>
-      </w:r>
-      <w:r>
-        <w:rPr>
-          <w:i/>
-          <w:iCs/>
+        <w:t>const result_type &amp;get_short_term_to_long_term () const</w:t>
+      </w:r>
+      <w:r>
+        <w:t xml:space="preserve"> – Returns a vector of short term moving average minus long moving average</w:t>
+      </w:r>
+    </w:p>
+    <w:p>
+      <w:pPr>
+        <w:ind w:left="1440"/>
+      </w:pPr>
+      <w:r>
+        <w:t> </w:t>
+      </w:r>
+    </w:p>
+    <w:p>
+      <w:pPr>
+        <w:ind w:left="1440"/>
+      </w:pPr>
+      <w:r>
+        <w:rPr>
+          <w:i/>
+          <w:iCs/>
+        </w:rPr>
+        <w:t>S_RT</w:t>
+      </w:r>
+      <w:r>
+        <w:t xml:space="preserve">: </w:t>
+      </w:r>
+      <w:r>
+        <w:t xml:space="preserve">A short term moving average adopter. For example, a simple moving </w:t>
+      </w:r>
+      <w:r>
+        <w:t>adopter</w:t>
+      </w:r>
+      <w:r>
+        <w:t xml:space="preserve"> using a geometric mean</w:t>
+      </w:r>
+    </w:p>
+    <w:p>
+      <w:pPr>
+        <w:ind w:left="1440"/>
+      </w:pPr>
+      <w:r>
+        <w:rPr>
+          <w:i/>
+          <w:iCs/>
+        </w:rPr>
+        <w:t>L_RT</w:t>
+      </w:r>
+      <w:r>
+        <w:t>:</w:t>
+      </w:r>
+      <w:r>
+        <w:t xml:space="preserve"> A longer term moving average adopter. For example, an exponential moving adopter using a simple mean</w:t>
+      </w:r>
+    </w:p>
+    <w:p>
+      <w:pPr>
+        <w:ind w:left="1440"/>
+      </w:pPr>
+      <w:r>
+        <w:rPr>
+          <w:i/>
+          <w:iCs/>
+        </w:rPr>
+        <w:t>T</w:t>
+      </w:r>
+      <w:r>
+        <w:t>: Column data type</w:t>
+      </w:r>
+    </w:p>
+    <w:p>
+      <w:pPr>
+        <w:ind w:left="1440"/>
+      </w:pPr>
+      <w:r>
+        <w:rPr>
+          <w:i/>
+          <w:iCs/>
+        </w:rPr>
+        <w:t>I</w:t>
+      </w:r>
+      <w:r>
+        <w:t>: Index type</w:t>
+      </w:r>
+    </w:p>
+    <w:p>
+      <w:pPr>
+        <w:ind w:left="1440"/>
+        <w:rPr>
+          <w:i/>
+          <w:iCs/>
+        </w:rPr>
+      </w:pPr>
+      <w:r>
+        <w:rPr>
+          <w:i/>
+          <w:iCs/>
+        </w:rPr>
+        <w:lastRenderedPageBreak/>
+        <w:t>T must be an arithmetic-enabled type</w:t>
+      </w:r>
+    </w:p>
+    <w:p>
+      <w:pPr>
+        <w:rPr>
+          <w:i/>
+          <w:iCs/>
+        </w:rPr>
+      </w:pPr>
+    </w:p>
+    <w:p>
+      <w:pPr>
+        <w:ind w:left="1440"/>
+        <w:rPr>
+          <w:b/>
+          <w:bCs/>
+          <w:color w:val="C45911"/>
+        </w:rPr>
+      </w:pPr>
+      <w:r>
+        <w:rPr>
+          <w:b/>
+          <w:bCs/>
+          <w:color w:val="C45911"/>
+        </w:rPr>
+        <w:t>template&lt;typename T,</w:t>
+      </w:r>
+    </w:p>
+    <w:p>
+      <w:pPr>
+        <w:ind w:left="1440"/>
+        <w:rPr>
+          <w:b/>
+          <w:bCs/>
+          <w:color w:val="C45911"/>
+        </w:rPr>
+      </w:pPr>
+      <w:r>
+        <w:rPr>
+          <w:b/>
+          <w:bCs/>
+          <w:color w:val="C45911"/>
+        </w:rPr>
+        <w:t xml:space="preserve">         </w:t>
+      </w:r>
+      <w:r>
+        <w:rPr>
+          <w:b/>
+          <w:bCs/>
+          <w:color w:val="C45911"/>
+        </w:rPr>
+        <w:t xml:space="preserve">        </w:t>
+      </w:r>
+      <w:r>
+        <w:rPr>
+          <w:b/>
+          <w:bCs/>
+          <w:color w:val="C45911"/>
+        </w:rPr>
+        <w:t>typename I = unsigned long,</w:t>
+      </w:r>
+      <w:bookmarkStart w:id="0" w:name="_GoBack"/>
+      <w:bookmarkEnd w:id="0"/>
+    </w:p>
+    <w:p>
+      <w:pPr>
+        <w:ind w:left="1440"/>
+        <w:rPr>
+          <w:b/>
+          <w:bCs/>
+          <w:color w:val="C45911"/>
+        </w:rPr>
+      </w:pPr>
+      <w:r>
+        <w:rPr>
+          <w:b/>
+          <w:bCs/>
+          <w:color w:val="C45911"/>
+        </w:rPr>
+        <w:t xml:space="preserve">         </w:t>
+      </w:r>
+      <w:r>
+        <w:rPr>
+          <w:b/>
+          <w:bCs/>
+          <w:color w:val="C45911"/>
+        </w:rPr>
+        <w:t xml:space="preserve">        </w:t>
+      </w:r>
+      <w:r>
+        <w:rPr>
+          <w:b/>
+          <w:bCs/>
+          <w:color w:val="C45911"/>
+        </w:rPr>
+        <w:t>typename =</w:t>
+      </w:r>
+      <w:r>
+        <w:rPr>
+          <w:b/>
+          <w:bCs/>
+          <w:color w:val="C45911"/>
         </w:rPr>
         <w:t xml:space="preserve"> </w:t>
       </w:r>
       <w:r>
         <w:rPr>
+          <w:b/>
+          <w:bCs/>
+          <w:color w:val="C45911"/>
+          <w:sz w:val="20"/>
+          <w:szCs w:val="20"/>
+        </w:rPr>
+        <w:t>typename std::enable_if&lt;std::is_arithmetic&lt;T&gt;::value, T&gt;::type&gt;</w:t>
+      </w:r>
+    </w:p>
+    <w:p>
+      <w:pPr>
+        <w:ind w:left="1440"/>
+      </w:pPr>
+      <w:r>
+        <w:rPr>
+          <w:b/>
+          <w:bCs/>
+          <w:color w:val="C45911"/>
+        </w:rPr>
+        <w:t xml:space="preserve">struct </w:t>
+      </w:r>
+      <w:r>
+        <w:rPr>
+          <w:b/>
+          <w:bCs/>
+          <w:color w:val="C45911"/>
+        </w:rPr>
+        <w:t>BollingerBand</w:t>
+      </w:r>
+      <w:r>
+        <w:rPr>
+          <w:b/>
+          <w:bCs/>
+          <w:color w:val="C45911"/>
+        </w:rPr>
+        <w:t>;</w:t>
+      </w:r>
+    </w:p>
+    <w:p>
+      <w:pPr>
+        <w:ind w:left="1440"/>
+      </w:pPr>
+      <w:r>
+        <w:t>This is a “single action visitor”, meaning it is passed the whole data vector in one call and you must use the single_action_visit() interface.</w:t>
+      </w:r>
+    </w:p>
+    <w:p>
+      <w:pPr>
+        <w:ind w:left="1440"/>
+      </w:pPr>
+      <w:r>
+        <w:t xml:space="preserve">This functor class </w:t>
+      </w:r>
+      <w:r>
+        <w:t>calculates Bollinger bands and generates the spread between the given column and lower/upper bands.</w:t>
+      </w:r>
+      <w:r>
+        <w:t xml:space="preserve"> It could be used to generate signals within financial applications.</w:t>
+      </w:r>
+    </w:p>
+    <w:p>
+      <w:pPr>
+        <w:ind w:left="1440"/>
+      </w:pPr>
+      <w:r>
+        <w:t>The constructor takes:</w:t>
+      </w:r>
+    </w:p>
+    <w:p>
+      <w:pPr>
+        <w:pStyle w:val="ListParagraph"/>
+        <w:numPr>
+          <w:ilvl w:val="0"/>
+          <w:numId w:val="8"/>
+        </w:numPr>
+      </w:pPr>
+      <w:r>
+        <w:t>Upper band multiplier to be multiplied by standard-deviation and added to the moving average</w:t>
+      </w:r>
+    </w:p>
+    <w:p>
+      <w:pPr>
+        <w:pStyle w:val="ListParagraph"/>
+        <w:numPr>
+          <w:ilvl w:val="0"/>
+          <w:numId w:val="8"/>
+        </w:numPr>
+      </w:pPr>
+      <w:r>
+        <w:t>Lower</w:t>
+      </w:r>
+      <w:r>
+        <w:t xml:space="preserve"> band multiplier to be multipl</w:t>
+      </w:r>
+      <w:r>
+        <w:t>i</w:t>
+      </w:r>
+      <w:r>
+        <w:t>e</w:t>
+      </w:r>
+      <w:r>
+        <w:t>d</w:t>
+      </w:r>
+      <w:r>
+        <w:t xml:space="preserve"> by standard-deviation and </w:t>
+      </w:r>
+      <w:r>
+        <w:t>subtracted from</w:t>
+      </w:r>
+      <w:r>
+        <w:t xml:space="preserve"> the moving average</w:t>
+      </w:r>
+    </w:p>
+    <w:p>
+      <w:pPr>
+        <w:pStyle w:val="ListParagraph"/>
+        <w:numPr>
+          <w:ilvl w:val="0"/>
+          <w:numId w:val="8"/>
+        </w:numPr>
+      </w:pPr>
+      <w:r>
+        <w:t>Number of periods for a simple moving mean and std.</w:t>
+      </w:r>
+    </w:p>
+    <w:p>
+      <w:pPr>
+        <w:pStyle w:val="ListParagraph"/>
+        <w:numPr>
+          <w:ilvl w:val="0"/>
+          <w:numId w:val="8"/>
+        </w:numPr>
+      </w:pPr>
+      <w:r>
+        <w:t>Biased; whether the moving std is biased. The default is false meaning the denominator is “n – 1”.</w:t>
+      </w:r>
+    </w:p>
+    <w:p>
+      <w:pPr>
+        <w:ind w:left="2160"/>
+        <w:rPr>
+          <w:i/>
+          <w:iCs/>
+        </w:rPr>
+      </w:pPr>
+      <w:r>
+        <w:rPr>
+          <w:i/>
+          <w:iCs/>
+        </w:rPr>
+        <w:t>BollingerBand(double upper_band_multiplier,</w:t>
+      </w:r>
+    </w:p>
+    <w:p>
+      <w:pPr>
+        <w:ind w:left="2160"/>
+        <w:rPr>
+          <w:i/>
+          <w:iCs/>
+        </w:rPr>
+      </w:pPr>
+      <w:r>
+        <w:rPr>
+          <w:i/>
+          <w:iCs/>
+        </w:rPr>
+        <w:t xml:space="preserve">                         double lower_band_multiplier,</w:t>
+      </w:r>
+    </w:p>
+    <w:p>
+      <w:pPr>
+        <w:ind w:left="2160"/>
+        <w:rPr>
+          <w:i/>
+          <w:iCs/>
+        </w:rPr>
+      </w:pPr>
+      <w:r>
+        <w:rPr>
+          <w:i/>
+          <w:iCs/>
+        </w:rPr>
+        <w:t xml:space="preserve">                         size_type moving_mean_period,</w:t>
+      </w:r>
+    </w:p>
+    <w:p>
+      <w:pPr>
+        <w:ind w:left="2160"/>
+        <w:rPr>
+          <w:i/>
+          <w:iCs/>
+        </w:rPr>
+      </w:pPr>
+      <w:r>
+        <w:rPr>
+          <w:i/>
+          <w:iCs/>
+        </w:rPr>
+        <w:t xml:space="preserve">                         bool biased = false)</w:t>
+      </w:r>
+    </w:p>
+    <w:p>
+      <w:pPr>
+        <w:ind w:left="1440"/>
+      </w:pPr>
+      <w:r>
+        <w:t xml:space="preserve">There are </w:t>
+      </w:r>
+      <w:r>
+        <w:t>2</w:t>
+      </w:r>
+      <w:r>
+        <w:t xml:space="preserve"> methods that gives you the results:</w:t>
+      </w:r>
+    </w:p>
+    <w:p>
+      <w:pPr>
+        <w:pStyle w:val="ListParagraph"/>
+        <w:numPr>
+          <w:ilvl w:val="0"/>
+          <w:numId w:val="9"/>
+        </w:numPr>
+        <w:rPr>
+          <w:i/>
+          <w:iCs/>
+        </w:rPr>
+      </w:pPr>
+      <w:r>
+        <w:rPr>
+          <w:i/>
+          <w:iCs/>
+        </w:rPr>
+        <w:t>const result_type &amp;</w:t>
+      </w:r>
+      <w:r>
+        <w:rPr>
+          <w:i/>
+          <w:iCs/>
+        </w:rPr>
+        <w:t>get_upper_band_to_raw</w:t>
+      </w:r>
+      <w:r>
+        <w:rPr>
           <w:i/>
           <w:iCs/>
         </w:rPr>
@@ -38497,10 +38943,47 @@
         <w:t xml:space="preserve"> – Returns a vector of </w:t>
       </w:r>
       <w:r>
-        <w:t>short term moving average</w:t>
-      </w:r>
-      <w:r>
-        <w:t xml:space="preserve"> minus long moving average</w:t>
+        <w:t>upper band minus data column.</w:t>
+      </w:r>
+    </w:p>
+    <w:p>
+      <w:pPr>
+        <w:pStyle w:val="ListParagraph"/>
+        <w:numPr>
+          <w:ilvl w:val="0"/>
+          <w:numId w:val="9"/>
+        </w:numPr>
+        <w:rPr>
+          <w:i/>
+          <w:iCs/>
+        </w:rPr>
+      </w:pPr>
+      <w:r>
+        <w:rPr>
+          <w:i/>
+          <w:iCs/>
+        </w:rPr>
+        <w:t>const result_type &amp;</w:t>
+      </w:r>
+      <w:r>
+        <w:rPr>
+          <w:i/>
+          <w:iCs/>
+        </w:rPr>
+        <w:t>get_raw_to_lower_band</w:t>
+      </w:r>
+      <w:r>
+        <w:rPr>
+          <w:i/>
+          <w:iCs/>
+        </w:rPr>
+        <w:t>() const</w:t>
+      </w:r>
+      <w:r>
+        <w:t xml:space="preserve"> – Returns a vector of</w:t>
+      </w:r>
+      <w:r>
+        <w:t xml:space="preserve"> data column minus lower band.</w:t>
       </w:r>
     </w:p>
     <w:p>
@@ -38520,75 +39003,6 @@
           <w:i/>
           <w:iCs/>
         </w:rPr>
-        <w:t>S_RT</w:t>
-      </w:r>
-      <w:r>
-        <w:t xml:space="preserve">: </w:t>
-      </w:r>
-      <w:r>
-        <w:t xml:space="preserve">A short term moving average adopter. For example, a simple moving </w:t>
-      </w:r>
-      <w:r>
-        <w:t>adopter</w:t>
-      </w:r>
-      <w:r>
-        <w:t xml:space="preserve"> using a geometric mean</w:t>
-      </w:r>
-    </w:p>
-    <w:p>
-      <w:pPr>
-        <w:ind w:left="1440"/>
-      </w:pPr>
-      <w:r>
-        <w:rPr>
-          <w:i/>
-          <w:iCs/>
-        </w:rPr>
-        <w:t>L_RT</w:t>
-      </w:r>
-      <w:r>
-        <w:t>:</w:t>
-      </w:r>
-      <w:r>
-        <w:t xml:space="preserve"> </w:t>
-      </w:r>
-      <w:r>
-        <w:t xml:space="preserve">A </w:t>
-      </w:r>
-      <w:r>
-        <w:t>longer</w:t>
-      </w:r>
-      <w:r>
-        <w:t xml:space="preserve"> term moving average adopter. For example, a</w:t>
-      </w:r>
-      <w:r>
-        <w:t xml:space="preserve">n exponential </w:t>
-      </w:r>
-      <w:r>
-        <w:t xml:space="preserve">moving </w:t>
-      </w:r>
-      <w:r>
-        <w:t>adopter</w:t>
-      </w:r>
-      <w:r>
-        <w:t xml:space="preserve"> using a </w:t>
-      </w:r>
-      <w:r>
-        <w:t>simple</w:t>
-      </w:r>
-      <w:r>
-        <w:t xml:space="preserve"> mean</w:t>
-      </w:r>
-    </w:p>
-    <w:p>
-      <w:pPr>
-        <w:ind w:left="1440"/>
-      </w:pPr>
-      <w:r>
-        <w:rPr>
-          <w:i/>
-          <w:iCs/>
-        </w:rPr>
         <w:t>T</w:t>
       </w:r>
       <w:r>
@@ -38622,7 +39036,6 @@
           <w:i/>
           <w:iCs/>
         </w:rPr>
-        <w:lastRenderedPageBreak/>
         <w:t>T must be an arithmetic-enabled type</w:t>
       </w:r>
     </w:p>
@@ -42735,6 +43148,119 @@
 <file path=word/numbering.xml><?xml version="1.0" encoding="utf-8"?>
 <w:numbering xmlns:wpc="http://schemas.microsoft.com/office/word/2010/wordprocessingCanvas" xmlns:cx="http://schemas.microsoft.com/office/drawing/2014/chartex" xmlns:cx1="http://schemas.microsoft.com/office/drawing/2015/9/8/chartex" xmlns:cx2="http://schemas.microsoft.com/office/drawing/2015/10/21/chartex" xmlns:cx3="http://schemas.microsoft.com/office/drawing/2016/5/9/chartex" xmlns:cx4="http://schemas.microsoft.com/office/drawing/2016/5/10/chartex" xmlns:cx5="http://schemas.microsoft.com/office/drawing/2016/5/11/chartex" xmlns:cx6="http://schemas.microsoft.com/office/drawing/2016/5/12/chartex" xmlns:cx7="http://schemas.microsoft.com/office/drawing/2016/5/13/chartex" xmlns:cx8="http://schemas.microsoft.com/office/drawing/2016/5/14/chartex" xmlns:mc="http://schemas.openxmlformats.org/markup-compatibility/2006" xmlns:aink="http://schemas.microsoft.com/office/drawing/2016/ink" xmlns:am3d="http://schemas.microsoft.com/office/drawing/2017/model3d" xmlns:o="urn:schemas-microsoft-com:office:office" xmlns:r="http://schemas.openxmlformats.org/officeDocument/2006/relationships" xmlns:m="http://schemas.openxmlformats.org/officeDocument/2006/math" xmlns:v="urn:schemas-microsoft-com:vml" xmlns:wp14="http://schemas.microsoft.com/office/word/2010/wordprocessingDrawing" xmlns:wp="http://schemas.openxmlformats.org/drawingml/2006/wordprocessingDrawing" xmlns:w10="urn:schemas-microsoft-com:office:word" xmlns:w="http://schemas.openxmlformats.org/wordprocessingml/2006/main" xmlns:w14="http://schemas.microsoft.com/office/word/2010/wordml" xmlns:w15="http://schemas.microsoft.com/office/word/2012/wordml" xmlns:w16cid="http://schemas.microsoft.com/office/word/2016/wordml/cid" xmlns:w16se="http://schemas.microsoft.com/office/word/2015/wordml/symex" xmlns:wpg="http://schemas.microsoft.com/office/word/2010/wordprocessingGroup" xmlns:wpi="http://schemas.microsoft.com/office/word/2010/wordprocessingInk" xmlns:wne="http://schemas.microsoft.com/office/word/2006/wordml" xmlns:wps="http://schemas.microsoft.com/office/word/2010/wordprocessingShape" mc:Ignorable="w14 w15 w16se w16cid wp14">
   <w:abstractNum w:abstractNumId="0" w15:restartNumberingAfterBreak="0">
+    <w:nsid w:val="0D0530C6"/>
+    <w:multiLevelType w:val="hybridMultilevel"/>
+    <w:tmpl w:val="6336888C"/>
+    <w:lvl w:ilvl="0" w:tplc="05DE5064">
+      <w:start w:val="1"/>
+      <w:numFmt w:val="bullet"/>
+      <w:lvlText w:val="-"/>
+      <w:lvlJc w:val="left"/>
+      <w:pPr>
+        <w:ind w:left="1800" w:hanging="360"/>
+      </w:pPr>
+      <w:rPr>
+        <w:rFonts w:ascii="Times New Roman" w:eastAsiaTheme="minorEastAsia" w:hAnsi="Times New Roman" w:cs="Times New Roman" w:hint="default"/>
+      </w:rPr>
+    </w:lvl>
+    <w:lvl w:ilvl="1" w:tplc="04090003" w:tentative="1">
+      <w:start w:val="1"/>
+      <w:numFmt w:val="bullet"/>
+      <w:lvlText w:val="o"/>
+      <w:lvlJc w:val="left"/>
+      <w:pPr>
+        <w:ind w:left="2520" w:hanging="360"/>
+      </w:pPr>
+      <w:rPr>
+        <w:rFonts w:ascii="Courier New" w:hAnsi="Courier New" w:hint="default"/>
+      </w:rPr>
+    </w:lvl>
+    <w:lvl w:ilvl="2" w:tplc="04090005" w:tentative="1">
+      <w:start w:val="1"/>
+      <w:numFmt w:val="bullet"/>
+      <w:lvlText w:val=""/>
+      <w:lvlJc w:val="left"/>
+      <w:pPr>
+        <w:ind w:left="3240" w:hanging="360"/>
+      </w:pPr>
+      <w:rPr>
+        <w:rFonts w:ascii="Wingdings" w:hAnsi="Wingdings" w:hint="default"/>
+      </w:rPr>
+    </w:lvl>
+    <w:lvl w:ilvl="3" w:tplc="04090001" w:tentative="1">
+      <w:start w:val="1"/>
+      <w:numFmt w:val="bullet"/>
+      <w:lvlText w:val=""/>
+      <w:lvlJc w:val="left"/>
+      <w:pPr>
+        <w:ind w:left="3960" w:hanging="360"/>
+      </w:pPr>
+      <w:rPr>
+        <w:rFonts w:ascii="Symbol" w:hAnsi="Symbol" w:hint="default"/>
+      </w:rPr>
+    </w:lvl>
+    <w:lvl w:ilvl="4" w:tplc="04090003" w:tentative="1">
+      <w:start w:val="1"/>
+      <w:numFmt w:val="bullet"/>
+      <w:lvlText w:val="o"/>
+      <w:lvlJc w:val="left"/>
+      <w:pPr>
+        <w:ind w:left="4680" w:hanging="360"/>
+      </w:pPr>
+      <w:rPr>
+        <w:rFonts w:ascii="Courier New" w:hAnsi="Courier New" w:hint="default"/>
+      </w:rPr>
+    </w:lvl>
+    <w:lvl w:ilvl="5" w:tplc="04090005" w:tentative="1">
+      <w:start w:val="1"/>
+      <w:numFmt w:val="bullet"/>
+      <w:lvlText w:val=""/>
+      <w:lvlJc w:val="left"/>
+      <w:pPr>
+        <w:ind w:left="5400" w:hanging="360"/>
+      </w:pPr>
+      <w:rPr>
+        <w:rFonts w:ascii="Wingdings" w:hAnsi="Wingdings" w:hint="default"/>
+      </w:rPr>
+    </w:lvl>
+    <w:lvl w:ilvl="6" w:tplc="04090001" w:tentative="1">
+      <w:start w:val="1"/>
+      <w:numFmt w:val="bullet"/>
+      <w:lvlText w:val=""/>
+      <w:lvlJc w:val="left"/>
+      <w:pPr>
+        <w:ind w:left="6120" w:hanging="360"/>
+      </w:pPr>
+      <w:rPr>
+        <w:rFonts w:ascii="Symbol" w:hAnsi="Symbol" w:hint="default"/>
+      </w:rPr>
+    </w:lvl>
+    <w:lvl w:ilvl="7" w:tplc="04090003" w:tentative="1">
+      <w:start w:val="1"/>
+      <w:numFmt w:val="bullet"/>
+      <w:lvlText w:val="o"/>
+      <w:lvlJc w:val="left"/>
+      <w:pPr>
+        <w:ind w:left="6840" w:hanging="360"/>
+      </w:pPr>
+      <w:rPr>
+        <w:rFonts w:ascii="Courier New" w:hAnsi="Courier New" w:hint="default"/>
+      </w:rPr>
+    </w:lvl>
+    <w:lvl w:ilvl="8" w:tplc="04090005" w:tentative="1">
+      <w:start w:val="1"/>
+      <w:numFmt w:val="bullet"/>
+      <w:lvlText w:val=""/>
+      <w:lvlJc w:val="left"/>
+      <w:pPr>
+        <w:ind w:left="7560" w:hanging="360"/>
+      </w:pPr>
+      <w:rPr>
+        <w:rFonts w:ascii="Wingdings" w:hAnsi="Wingdings" w:hint="default"/>
+      </w:rPr>
+    </w:lvl>
+  </w:abstractNum>
+  <w:abstractNum w:abstractNumId="1" w15:restartNumberingAfterBreak="0">
     <w:nsid w:val="11261BDC"/>
     <w:multiLevelType w:val="hybridMultilevel"/>
     <w:tmpl w:val="1BFA8528"/>
@@ -42823,7 +43349,7 @@
       </w:pPr>
     </w:lvl>
   </w:abstractNum>
-  <w:abstractNum w:abstractNumId="1" w15:restartNumberingAfterBreak="0">
+  <w:abstractNum w:abstractNumId="2" w15:restartNumberingAfterBreak="0">
     <w:nsid w:val="154365D4"/>
     <w:multiLevelType w:val="hybridMultilevel"/>
     <w:tmpl w:val="7B0CFD6A"/>
@@ -42912,17 +43438,17 @@
       </w:pPr>
     </w:lvl>
   </w:abstractNum>
-  <w:abstractNum w:abstractNumId="2" w15:restartNumberingAfterBreak="0">
-    <w:nsid w:val="2F2563CF"/>
+  <w:abstractNum w:abstractNumId="3" w15:restartNumberingAfterBreak="0">
+    <w:nsid w:val="1FD15F13"/>
     <w:multiLevelType w:val="hybridMultilevel"/>
-    <w:tmpl w:val="6DF00C56"/>
-    <w:lvl w:ilvl="0" w:tplc="0409000F">
+    <w:tmpl w:val="E7FC3D16"/>
+    <w:lvl w:ilvl="0" w:tplc="971CA68C">
       <w:start w:val="1"/>
       <w:numFmt w:val="decimal"/>
-      <w:lvlText w:val="%1."/>
+      <w:lvlText w:val="%1)"/>
       <w:lvlJc w:val="left"/>
       <w:pPr>
-        <w:ind w:left="1800" w:hanging="360"/>
+        <w:ind w:left="2160" w:hanging="360"/>
       </w:pPr>
       <w:rPr>
         <w:rFonts w:hint="default"/>
@@ -42934,7 +43460,7 @@
       <w:lvlText w:val="%2."/>
       <w:lvlJc w:val="left"/>
       <w:pPr>
-        <w:ind w:left="2520" w:hanging="360"/>
+        <w:ind w:left="2880" w:hanging="360"/>
       </w:pPr>
     </w:lvl>
     <w:lvl w:ilvl="2" w:tplc="0409001B" w:tentative="1">
@@ -42943,7 +43469,7 @@
       <w:lvlText w:val="%3."/>
       <w:lvlJc w:val="right"/>
       <w:pPr>
-        <w:ind w:left="3240" w:hanging="180"/>
+        <w:ind w:left="3600" w:hanging="180"/>
       </w:pPr>
     </w:lvl>
     <w:lvl w:ilvl="3" w:tplc="0409000F" w:tentative="1">
@@ -42952,7 +43478,7 @@
       <w:lvlText w:val="%4."/>
       <w:lvlJc w:val="left"/>
       <w:pPr>
-        <w:ind w:left="3960" w:hanging="360"/>
+        <w:ind w:left="4320" w:hanging="360"/>
       </w:pPr>
     </w:lvl>
     <w:lvl w:ilvl="4" w:tplc="04090019" w:tentative="1">
@@ -42961,7 +43487,7 @@
       <w:lvlText w:val="%5."/>
       <w:lvlJc w:val="left"/>
       <w:pPr>
-        <w:ind w:left="4680" w:hanging="360"/>
+        <w:ind w:left="5040" w:hanging="360"/>
       </w:pPr>
     </w:lvl>
     <w:lvl w:ilvl="5" w:tplc="0409001B" w:tentative="1">
@@ -42970,7 +43496,7 @@
       <w:lvlText w:val="%6."/>
       <w:lvlJc w:val="right"/>
       <w:pPr>
-        <w:ind w:left="5400" w:hanging="180"/>
+        <w:ind w:left="5760" w:hanging="180"/>
       </w:pPr>
     </w:lvl>
     <w:lvl w:ilvl="6" w:tplc="0409000F" w:tentative="1">
@@ -42979,7 +43505,7 @@
       <w:lvlText w:val="%7."/>
       <w:lvlJc w:val="left"/>
       <w:pPr>
-        <w:ind w:left="6120" w:hanging="360"/>
+        <w:ind w:left="6480" w:hanging="360"/>
       </w:pPr>
     </w:lvl>
     <w:lvl w:ilvl="7" w:tplc="04090019" w:tentative="1">
@@ -42988,7 +43514,7 @@
       <w:lvlText w:val="%8."/>
       <w:lvlJc w:val="left"/>
       <w:pPr>
-        <w:ind w:left="6840" w:hanging="360"/>
+        <w:ind w:left="7200" w:hanging="360"/>
       </w:pPr>
     </w:lvl>
     <w:lvl w:ilvl="8" w:tplc="0409001B" w:tentative="1">
@@ -42997,21 +43523,21 @@
       <w:lvlText w:val="%9."/>
       <w:lvlJc w:val="right"/>
       <w:pPr>
-        <w:ind w:left="7560" w:hanging="180"/>
+        <w:ind w:left="7920" w:hanging="180"/>
       </w:pPr>
     </w:lvl>
   </w:abstractNum>
-  <w:abstractNum w:abstractNumId="3" w15:restartNumberingAfterBreak="0">
-    <w:nsid w:val="3ACC5FF9"/>
+  <w:abstractNum w:abstractNumId="4" w15:restartNumberingAfterBreak="0">
+    <w:nsid w:val="2F2563CF"/>
     <w:multiLevelType w:val="hybridMultilevel"/>
-    <w:tmpl w:val="17E4C990"/>
-    <w:lvl w:ilvl="0" w:tplc="DEACFF44">
+    <w:tmpl w:val="6DF00C56"/>
+    <w:lvl w:ilvl="0" w:tplc="0409000F">
       <w:start w:val="1"/>
       <w:numFmt w:val="decimal"/>
-      <w:lvlText w:val="%1)"/>
+      <w:lvlText w:val="%1."/>
       <w:lvlJc w:val="left"/>
       <w:pPr>
-        <w:ind w:left="3240" w:hanging="360"/>
+        <w:ind w:left="1800" w:hanging="360"/>
       </w:pPr>
       <w:rPr>
         <w:rFonts w:hint="default"/>
@@ -43023,7 +43549,7 @@
       <w:lvlText w:val="%2."/>
       <w:lvlJc w:val="left"/>
       <w:pPr>
-        <w:ind w:left="2880" w:hanging="360"/>
+        <w:ind w:left="2520" w:hanging="360"/>
       </w:pPr>
     </w:lvl>
     <w:lvl w:ilvl="2" w:tplc="0409001B" w:tentative="1">
@@ -43032,7 +43558,7 @@
       <w:lvlText w:val="%3."/>
       <w:lvlJc w:val="right"/>
       <w:pPr>
-        <w:ind w:left="3600" w:hanging="180"/>
+        <w:ind w:left="3240" w:hanging="180"/>
       </w:pPr>
     </w:lvl>
     <w:lvl w:ilvl="3" w:tplc="0409000F" w:tentative="1">
@@ -43041,7 +43567,7 @@
       <w:lvlText w:val="%4."/>
       <w:lvlJc w:val="left"/>
       <w:pPr>
-        <w:ind w:left="4320" w:hanging="360"/>
+        <w:ind w:left="3960" w:hanging="360"/>
       </w:pPr>
     </w:lvl>
     <w:lvl w:ilvl="4" w:tplc="04090019" w:tentative="1">
@@ -43050,7 +43576,7 @@
       <w:lvlText w:val="%5."/>
       <w:lvlJc w:val="left"/>
       <w:pPr>
-        <w:ind w:left="5040" w:hanging="360"/>
+        <w:ind w:left="4680" w:hanging="360"/>
       </w:pPr>
     </w:lvl>
     <w:lvl w:ilvl="5" w:tplc="0409001B" w:tentative="1">
@@ -43059,7 +43585,7 @@
       <w:lvlText w:val="%6."/>
       <w:lvlJc w:val="right"/>
       <w:pPr>
-        <w:ind w:left="5760" w:hanging="180"/>
+        <w:ind w:left="5400" w:hanging="180"/>
       </w:pPr>
     </w:lvl>
     <w:lvl w:ilvl="6" w:tplc="0409000F" w:tentative="1">
@@ -43068,7 +43594,7 @@
       <w:lvlText w:val="%7."/>
       <w:lvlJc w:val="left"/>
       <w:pPr>
-        <w:ind w:left="6480" w:hanging="360"/>
+        <w:ind w:left="6120" w:hanging="360"/>
       </w:pPr>
     </w:lvl>
     <w:lvl w:ilvl="7" w:tplc="04090019" w:tentative="1">
@@ -43077,7 +43603,7 @@
       <w:lvlText w:val="%8."/>
       <w:lvlJc w:val="left"/>
       <w:pPr>
-        <w:ind w:left="7200" w:hanging="360"/>
+        <w:ind w:left="6840" w:hanging="360"/>
       </w:pPr>
     </w:lvl>
     <w:lvl w:ilvl="8" w:tplc="0409001B" w:tentative="1">
@@ -43086,21 +43612,21 @@
       <w:lvlText w:val="%9."/>
       <w:lvlJc w:val="right"/>
       <w:pPr>
-        <w:ind w:left="7920" w:hanging="180"/>
+        <w:ind w:left="7560" w:hanging="180"/>
       </w:pPr>
     </w:lvl>
   </w:abstractNum>
-  <w:abstractNum w:abstractNumId="4" w15:restartNumberingAfterBreak="0">
-    <w:nsid w:val="54DC3386"/>
+  <w:abstractNum w:abstractNumId="5" w15:restartNumberingAfterBreak="0">
+    <w:nsid w:val="3ACC5FF9"/>
     <w:multiLevelType w:val="hybridMultilevel"/>
-    <w:tmpl w:val="5F6C1E66"/>
+    <w:tmpl w:val="17E4C990"/>
     <w:lvl w:ilvl="0" w:tplc="DEACFF44">
       <w:start w:val="1"/>
       <w:numFmt w:val="decimal"/>
       <w:lvlText w:val="%1)"/>
       <w:lvlJc w:val="left"/>
       <w:pPr>
-        <w:ind w:left="1800" w:hanging="360"/>
+        <w:ind w:left="3240" w:hanging="360"/>
       </w:pPr>
       <w:rPr>
         <w:rFonts w:hint="default"/>
@@ -43112,7 +43638,7 @@
       <w:lvlText w:val="%2."/>
       <w:lvlJc w:val="left"/>
       <w:pPr>
-        <w:ind w:left="2520" w:hanging="360"/>
+        <w:ind w:left="2880" w:hanging="360"/>
       </w:pPr>
     </w:lvl>
     <w:lvl w:ilvl="2" w:tplc="0409001B" w:tentative="1">
@@ -43121,7 +43647,7 @@
       <w:lvlText w:val="%3."/>
       <w:lvlJc w:val="right"/>
       <w:pPr>
-        <w:ind w:left="3240" w:hanging="180"/>
+        <w:ind w:left="3600" w:hanging="180"/>
       </w:pPr>
     </w:lvl>
     <w:lvl w:ilvl="3" w:tplc="0409000F" w:tentative="1">
@@ -43130,7 +43656,7 @@
       <w:lvlText w:val="%4."/>
       <w:lvlJc w:val="left"/>
       <w:pPr>
-        <w:ind w:left="3960" w:hanging="360"/>
+        <w:ind w:left="4320" w:hanging="360"/>
       </w:pPr>
     </w:lvl>
     <w:lvl w:ilvl="4" w:tplc="04090019" w:tentative="1">
@@ -43139,7 +43665,7 @@
       <w:lvlText w:val="%5."/>
       <w:lvlJc w:val="left"/>
       <w:pPr>
-        <w:ind w:left="4680" w:hanging="360"/>
+        <w:ind w:left="5040" w:hanging="360"/>
       </w:pPr>
     </w:lvl>
     <w:lvl w:ilvl="5" w:tplc="0409001B" w:tentative="1">
@@ -43148,7 +43674,7 @@
       <w:lvlText w:val="%6."/>
       <w:lvlJc w:val="right"/>
       <w:pPr>
-        <w:ind w:left="5400" w:hanging="180"/>
+        <w:ind w:left="5760" w:hanging="180"/>
       </w:pPr>
     </w:lvl>
     <w:lvl w:ilvl="6" w:tplc="0409000F" w:tentative="1">
@@ -43157,7 +43683,7 @@
       <w:lvlText w:val="%7."/>
       <w:lvlJc w:val="left"/>
       <w:pPr>
-        <w:ind w:left="6120" w:hanging="360"/>
+        <w:ind w:left="6480" w:hanging="360"/>
       </w:pPr>
     </w:lvl>
     <w:lvl w:ilvl="7" w:tplc="04090019" w:tentative="1">
@@ -43166,7 +43692,7 @@
       <w:lvlText w:val="%8."/>
       <w:lvlJc w:val="left"/>
       <w:pPr>
-        <w:ind w:left="6840" w:hanging="360"/>
+        <w:ind w:left="7200" w:hanging="360"/>
       </w:pPr>
     </w:lvl>
     <w:lvl w:ilvl="8" w:tplc="0409001B" w:tentative="1">
@@ -43175,104 +43701,18 @@
       <w:lvlText w:val="%9."/>
       <w:lvlJc w:val="right"/>
       <w:pPr>
-        <w:ind w:left="7560" w:hanging="180"/>
-      </w:pPr>
-    </w:lvl>
-  </w:abstractNum>
-  <w:abstractNum w:abstractNumId="5" w15:restartNumberingAfterBreak="0">
-    <w:nsid w:val="554F0D87"/>
-    <w:multiLevelType w:val="hybridMultilevel"/>
-    <w:tmpl w:val="4462F5EA"/>
-    <w:lvl w:ilvl="0" w:tplc="0409000F">
-      <w:start w:val="1"/>
-      <w:numFmt w:val="decimal"/>
-      <w:lvlText w:val="%1."/>
-      <w:lvlJc w:val="left"/>
-      <w:pPr>
-        <w:ind w:left="2160" w:hanging="360"/>
-      </w:pPr>
-    </w:lvl>
-    <w:lvl w:ilvl="1" w:tplc="04090019" w:tentative="1">
-      <w:start w:val="1"/>
-      <w:numFmt w:val="lowerLetter"/>
-      <w:lvlText w:val="%2."/>
-      <w:lvlJc w:val="left"/>
-      <w:pPr>
-        <w:ind w:left="2880" w:hanging="360"/>
-      </w:pPr>
-    </w:lvl>
-    <w:lvl w:ilvl="2" w:tplc="0409001B" w:tentative="1">
-      <w:start w:val="1"/>
-      <w:numFmt w:val="lowerRoman"/>
-      <w:lvlText w:val="%3."/>
-      <w:lvlJc w:val="right"/>
-      <w:pPr>
-        <w:ind w:left="3600" w:hanging="180"/>
-      </w:pPr>
-    </w:lvl>
-    <w:lvl w:ilvl="3" w:tplc="0409000F" w:tentative="1">
-      <w:start w:val="1"/>
-      <w:numFmt w:val="decimal"/>
-      <w:lvlText w:val="%4."/>
-      <w:lvlJc w:val="left"/>
-      <w:pPr>
-        <w:ind w:left="4320" w:hanging="360"/>
-      </w:pPr>
-    </w:lvl>
-    <w:lvl w:ilvl="4" w:tplc="04090019" w:tentative="1">
-      <w:start w:val="1"/>
-      <w:numFmt w:val="lowerLetter"/>
-      <w:lvlText w:val="%5."/>
-      <w:lvlJc w:val="left"/>
-      <w:pPr>
-        <w:ind w:left="5040" w:hanging="360"/>
-      </w:pPr>
-    </w:lvl>
-    <w:lvl w:ilvl="5" w:tplc="0409001B" w:tentative="1">
-      <w:start w:val="1"/>
-      <w:numFmt w:val="lowerRoman"/>
-      <w:lvlText w:val="%6."/>
-      <w:lvlJc w:val="right"/>
-      <w:pPr>
-        <w:ind w:left="5760" w:hanging="180"/>
-      </w:pPr>
-    </w:lvl>
-    <w:lvl w:ilvl="6" w:tplc="0409000F" w:tentative="1">
-      <w:start w:val="1"/>
-      <w:numFmt w:val="decimal"/>
-      <w:lvlText w:val="%7."/>
-      <w:lvlJc w:val="left"/>
-      <w:pPr>
-        <w:ind w:left="6480" w:hanging="360"/>
-      </w:pPr>
-    </w:lvl>
-    <w:lvl w:ilvl="7" w:tplc="04090019" w:tentative="1">
-      <w:start w:val="1"/>
-      <w:numFmt w:val="lowerLetter"/>
-      <w:lvlText w:val="%8."/>
-      <w:lvlJc w:val="left"/>
-      <w:pPr>
-        <w:ind w:left="7200" w:hanging="360"/>
-      </w:pPr>
-    </w:lvl>
-    <w:lvl w:ilvl="8" w:tplc="0409001B" w:tentative="1">
-      <w:start w:val="1"/>
-      <w:numFmt w:val="lowerRoman"/>
-      <w:lvlText w:val="%9."/>
-      <w:lvlJc w:val="right"/>
-      <w:pPr>
         <w:ind w:left="7920" w:hanging="180"/>
       </w:pPr>
     </w:lvl>
   </w:abstractNum>
   <w:abstractNum w:abstractNumId="6" w15:restartNumberingAfterBreak="0">
-    <w:nsid w:val="6C647504"/>
+    <w:nsid w:val="54DC3386"/>
     <w:multiLevelType w:val="hybridMultilevel"/>
-    <w:tmpl w:val="3DB473AC"/>
-    <w:lvl w:ilvl="0" w:tplc="91DAD8B6">
+    <w:tmpl w:val="5F6C1E66"/>
+    <w:lvl w:ilvl="0" w:tplc="DEACFF44">
       <w:start w:val="1"/>
       <w:numFmt w:val="decimal"/>
-      <w:lvlText w:val="%1."/>
+      <w:lvlText w:val="%1)"/>
       <w:lvlJc w:val="left"/>
       <w:pPr>
         <w:ind w:left="1800" w:hanging="360"/>
@@ -43354,26 +43794,207 @@
       </w:pPr>
     </w:lvl>
   </w:abstractNum>
+  <w:abstractNum w:abstractNumId="7" w15:restartNumberingAfterBreak="0">
+    <w:nsid w:val="554F0D87"/>
+    <w:multiLevelType w:val="hybridMultilevel"/>
+    <w:tmpl w:val="4462F5EA"/>
+    <w:lvl w:ilvl="0" w:tplc="0409000F">
+      <w:start w:val="1"/>
+      <w:numFmt w:val="decimal"/>
+      <w:lvlText w:val="%1."/>
+      <w:lvlJc w:val="left"/>
+      <w:pPr>
+        <w:ind w:left="2160" w:hanging="360"/>
+      </w:pPr>
+    </w:lvl>
+    <w:lvl w:ilvl="1" w:tplc="04090019" w:tentative="1">
+      <w:start w:val="1"/>
+      <w:numFmt w:val="lowerLetter"/>
+      <w:lvlText w:val="%2."/>
+      <w:lvlJc w:val="left"/>
+      <w:pPr>
+        <w:ind w:left="2880" w:hanging="360"/>
+      </w:pPr>
+    </w:lvl>
+    <w:lvl w:ilvl="2" w:tplc="0409001B" w:tentative="1">
+      <w:start w:val="1"/>
+      <w:numFmt w:val="lowerRoman"/>
+      <w:lvlText w:val="%3."/>
+      <w:lvlJc w:val="right"/>
+      <w:pPr>
+        <w:ind w:left="3600" w:hanging="180"/>
+      </w:pPr>
+    </w:lvl>
+    <w:lvl w:ilvl="3" w:tplc="0409000F" w:tentative="1">
+      <w:start w:val="1"/>
+      <w:numFmt w:val="decimal"/>
+      <w:lvlText w:val="%4."/>
+      <w:lvlJc w:val="left"/>
+      <w:pPr>
+        <w:ind w:left="4320" w:hanging="360"/>
+      </w:pPr>
+    </w:lvl>
+    <w:lvl w:ilvl="4" w:tplc="04090019" w:tentative="1">
+      <w:start w:val="1"/>
+      <w:numFmt w:val="lowerLetter"/>
+      <w:lvlText w:val="%5."/>
+      <w:lvlJc w:val="left"/>
+      <w:pPr>
+        <w:ind w:left="5040" w:hanging="360"/>
+      </w:pPr>
+    </w:lvl>
+    <w:lvl w:ilvl="5" w:tplc="0409001B" w:tentative="1">
+      <w:start w:val="1"/>
+      <w:numFmt w:val="lowerRoman"/>
+      <w:lvlText w:val="%6."/>
+      <w:lvlJc w:val="right"/>
+      <w:pPr>
+        <w:ind w:left="5760" w:hanging="180"/>
+      </w:pPr>
+    </w:lvl>
+    <w:lvl w:ilvl="6" w:tplc="0409000F" w:tentative="1">
+      <w:start w:val="1"/>
+      <w:numFmt w:val="decimal"/>
+      <w:lvlText w:val="%7."/>
+      <w:lvlJc w:val="left"/>
+      <w:pPr>
+        <w:ind w:left="6480" w:hanging="360"/>
+      </w:pPr>
+    </w:lvl>
+    <w:lvl w:ilvl="7" w:tplc="04090019" w:tentative="1">
+      <w:start w:val="1"/>
+      <w:numFmt w:val="lowerLetter"/>
+      <w:lvlText w:val="%8."/>
+      <w:lvlJc w:val="left"/>
+      <w:pPr>
+        <w:ind w:left="7200" w:hanging="360"/>
+      </w:pPr>
+    </w:lvl>
+    <w:lvl w:ilvl="8" w:tplc="0409001B" w:tentative="1">
+      <w:start w:val="1"/>
+      <w:numFmt w:val="lowerRoman"/>
+      <w:lvlText w:val="%9."/>
+      <w:lvlJc w:val="right"/>
+      <w:pPr>
+        <w:ind w:left="7920" w:hanging="180"/>
+      </w:pPr>
+    </w:lvl>
+  </w:abstractNum>
+  <w:abstractNum w:abstractNumId="8" w15:restartNumberingAfterBreak="0">
+    <w:nsid w:val="6C647504"/>
+    <w:multiLevelType w:val="hybridMultilevel"/>
+    <w:tmpl w:val="3DB473AC"/>
+    <w:lvl w:ilvl="0" w:tplc="91DAD8B6">
+      <w:start w:val="1"/>
+      <w:numFmt w:val="decimal"/>
+      <w:lvlText w:val="%1."/>
+      <w:lvlJc w:val="left"/>
+      <w:pPr>
+        <w:ind w:left="1800" w:hanging="360"/>
+      </w:pPr>
+      <w:rPr>
+        <w:rFonts w:hint="default"/>
+      </w:rPr>
+    </w:lvl>
+    <w:lvl w:ilvl="1" w:tplc="04090019" w:tentative="1">
+      <w:start w:val="1"/>
+      <w:numFmt w:val="lowerLetter"/>
+      <w:lvlText w:val="%2."/>
+      <w:lvlJc w:val="left"/>
+      <w:pPr>
+        <w:ind w:left="2520" w:hanging="360"/>
+      </w:pPr>
+    </w:lvl>
+    <w:lvl w:ilvl="2" w:tplc="0409001B" w:tentative="1">
+      <w:start w:val="1"/>
+      <w:numFmt w:val="lowerRoman"/>
+      <w:lvlText w:val="%3."/>
+      <w:lvlJc w:val="right"/>
+      <w:pPr>
+        <w:ind w:left="3240" w:hanging="180"/>
+      </w:pPr>
+    </w:lvl>
+    <w:lvl w:ilvl="3" w:tplc="0409000F" w:tentative="1">
+      <w:start w:val="1"/>
+      <w:numFmt w:val="decimal"/>
+      <w:lvlText w:val="%4."/>
+      <w:lvlJc w:val="left"/>
+      <w:pPr>
+        <w:ind w:left="3960" w:hanging="360"/>
+      </w:pPr>
+    </w:lvl>
+    <w:lvl w:ilvl="4" w:tplc="04090019" w:tentative="1">
+      <w:start w:val="1"/>
+      <w:numFmt w:val="lowerLetter"/>
+      <w:lvlText w:val="%5."/>
+      <w:lvlJc w:val="left"/>
+      <w:pPr>
+        <w:ind w:left="4680" w:hanging="360"/>
+      </w:pPr>
+    </w:lvl>
+    <w:lvl w:ilvl="5" w:tplc="0409001B" w:tentative="1">
+      <w:start w:val="1"/>
+      <w:numFmt w:val="lowerRoman"/>
+      <w:lvlText w:val="%6."/>
+      <w:lvlJc w:val="right"/>
+      <w:pPr>
+        <w:ind w:left="5400" w:hanging="180"/>
+      </w:pPr>
+    </w:lvl>
+    <w:lvl w:ilvl="6" w:tplc="0409000F" w:tentative="1">
+      <w:start w:val="1"/>
+      <w:numFmt w:val="decimal"/>
+      <w:lvlText w:val="%7."/>
+      <w:lvlJc w:val="left"/>
+      <w:pPr>
+        <w:ind w:left="6120" w:hanging="360"/>
+      </w:pPr>
+    </w:lvl>
+    <w:lvl w:ilvl="7" w:tplc="04090019" w:tentative="1">
+      <w:start w:val="1"/>
+      <w:numFmt w:val="lowerLetter"/>
+      <w:lvlText w:val="%8."/>
+      <w:lvlJc w:val="left"/>
+      <w:pPr>
+        <w:ind w:left="6840" w:hanging="360"/>
+      </w:pPr>
+    </w:lvl>
+    <w:lvl w:ilvl="8" w:tplc="0409001B" w:tentative="1">
+      <w:start w:val="1"/>
+      <w:numFmt w:val="lowerRoman"/>
+      <w:lvlText w:val="%9."/>
+      <w:lvlJc w:val="right"/>
+      <w:pPr>
+        <w:ind w:left="7560" w:hanging="180"/>
+      </w:pPr>
+    </w:lvl>
+  </w:abstractNum>
   <w:num w:numId="1">
+    <w:abstractNumId w:val="8"/>
+  </w:num>
+  <w:num w:numId="2">
+    <w:abstractNumId w:val="4"/>
+  </w:num>
+  <w:num w:numId="3">
+    <w:abstractNumId w:val="7"/>
+  </w:num>
+  <w:num w:numId="4">
     <w:abstractNumId w:val="6"/>
   </w:num>
-  <w:num w:numId="2">
+  <w:num w:numId="5">
+    <w:abstractNumId w:val="5"/>
+  </w:num>
+  <w:num w:numId="6">
+    <w:abstractNumId w:val="1"/>
+  </w:num>
+  <w:num w:numId="7">
     <w:abstractNumId w:val="2"/>
   </w:num>
-  <w:num w:numId="3">
-    <w:abstractNumId w:val="5"/>
-  </w:num>
-  <w:num w:numId="4">
-    <w:abstractNumId w:val="4"/>
-  </w:num>
-  <w:num w:numId="5">
-    <w:abstractNumId w:val="3"/>
-  </w:num>
-  <w:num w:numId="6">
+  <w:num w:numId="8">
     <w:abstractNumId w:val="0"/>
   </w:num>
-  <w:num w:numId="7">
-    <w:abstractNumId w:val="1"/>
+  <w:num w:numId="9">
+    <w:abstractNumId w:val="3"/>
   </w:num>
 </w:numbering>
 </file>

</xml_diff>

<commit_message>
Added tests and cos for MACD
</commit_message>
<xml_diff>
--- a/docs/DataFrameDoc.docx
+++ b/docs/DataFrameDoc.docx
@@ -3250,7 +3250,37 @@
                 <w:sz w:val="16"/>
                 <w:szCs w:val="16"/>
               </w:rPr>
-              <w:t>struct MaxVisitor {  }</w:t>
+              <w:t xml:space="preserve">struct </w:t>
+            </w:r>
+            <w:r>
+              <w:rPr>
+                <w:b/>
+                <w:bCs/>
+                <w:color w:val="C45911"/>
+                <w:sz w:val="16"/>
+                <w:szCs w:val="16"/>
+              </w:rPr>
+              <w:t>MACDVisitor</w:t>
+            </w:r>
+            <w:r>
+              <w:rPr>
+                <w:b/>
+                <w:bCs/>
+                <w:color w:val="C45911"/>
+                <w:sz w:val="16"/>
+                <w:szCs w:val="16"/>
+              </w:rPr>
+              <w:t xml:space="preserve"> </w:t>
+            </w:r>
+            <w:r>
+              <w:rPr>
+                <w:b/>
+                <w:bCs/>
+                <w:color w:val="C45911"/>
+                <w:sz w:val="16"/>
+                <w:szCs w:val="16"/>
+              </w:rPr>
+              <w:t>{  }</w:t>
             </w:r>
           </w:p>
         </w:tc>
@@ -3416,7 +3446,7 @@
                 <w:sz w:val="16"/>
                 <w:szCs w:val="16"/>
               </w:rPr>
-              <w:t>struct MeanVisitor {  }</w:t>
+              <w:t>struct MaxVisitor {  }</w:t>
             </w:r>
           </w:p>
         </w:tc>
@@ -3562,7 +3592,7 @@
                 <w:sz w:val="16"/>
                 <w:szCs w:val="16"/>
               </w:rPr>
-              <w:t>struct MedianVisitor {  }</w:t>
+              <w:t>struct MeanVisitor {  }</w:t>
             </w:r>
           </w:p>
         </w:tc>
@@ -3708,7 +3738,7 @@
                 <w:sz w:val="16"/>
                 <w:szCs w:val="16"/>
               </w:rPr>
-              <w:t>struct MinVisitor {  }</w:t>
+              <w:t>struct MedianVisitor {  }</w:t>
             </w:r>
           </w:p>
         </w:tc>
@@ -3854,7 +3884,7 @@
                 <w:sz w:val="16"/>
                 <w:szCs w:val="16"/>
               </w:rPr>
-              <w:t>struct ModeVisitor {  }</w:t>
+              <w:t>struct MinVisitor {  }</w:t>
             </w:r>
           </w:p>
         </w:tc>
@@ -4000,7 +4030,7 @@
                 <w:sz w:val="16"/>
                 <w:szCs w:val="16"/>
               </w:rPr>
-              <w:t>struct NLargestVisitor {  }</w:t>
+              <w:t>struct ModeVisitor {  }</w:t>
             </w:r>
           </w:p>
         </w:tc>
@@ -4146,7 +4176,7 @@
                 <w:sz w:val="16"/>
                 <w:szCs w:val="16"/>
               </w:rPr>
-              <w:t>struct NSmallestVisitor {  }</w:t>
+              <w:t>struct NLargestVisitor {  }</w:t>
             </w:r>
           </w:p>
         </w:tc>
@@ -4312,7 +4342,7 @@
                 <w:sz w:val="16"/>
                 <w:szCs w:val="16"/>
               </w:rPr>
-              <w:t>struct ProdVisitor {  }</w:t>
+              <w:t>struct NSmallestVisitor {  }</w:t>
             </w:r>
           </w:p>
         </w:tc>
@@ -4458,7 +4488,7 @@
                 <w:sz w:val="16"/>
                 <w:szCs w:val="16"/>
               </w:rPr>
-              <w:t>struct ReturnVisitor {  }</w:t>
+              <w:t>struct ProdVisitor {  }</w:t>
             </w:r>
           </w:p>
         </w:tc>
@@ -4604,27 +4634,7 @@
                 <w:sz w:val="16"/>
                 <w:szCs w:val="16"/>
               </w:rPr>
-              <w:t xml:space="preserve">struct </w:t>
-            </w:r>
-            <w:r>
-              <w:rPr>
-                <w:b/>
-                <w:bCs/>
-                <w:color w:val="C45911"/>
-                <w:sz w:val="16"/>
-                <w:szCs w:val="16"/>
-              </w:rPr>
-              <w:t>SampleZScoreVisitor</w:t>
-            </w:r>
-            <w:r>
-              <w:rPr>
-                <w:b/>
-                <w:bCs/>
-                <w:color w:val="C45911"/>
-                <w:sz w:val="16"/>
-                <w:szCs w:val="16"/>
-              </w:rPr>
-              <w:t xml:space="preserve"> {  }</w:t>
+              <w:t>struct ReturnVisitor {  }</w:t>
             </w:r>
           </w:p>
         </w:tc>
@@ -4770,7 +4780,27 @@
                 <w:sz w:val="16"/>
                 <w:szCs w:val="16"/>
               </w:rPr>
-              <w:t>struct SimpleRollAdopter {  }</w:t>
+              <w:t xml:space="preserve">struct </w:t>
+            </w:r>
+            <w:r>
+              <w:rPr>
+                <w:b/>
+                <w:bCs/>
+                <w:color w:val="C45911"/>
+                <w:sz w:val="16"/>
+                <w:szCs w:val="16"/>
+              </w:rPr>
+              <w:t>SampleZScoreVisitor</w:t>
+            </w:r>
+            <w:r>
+              <w:rPr>
+                <w:b/>
+                <w:bCs/>
+                <w:color w:val="C45911"/>
+                <w:sz w:val="16"/>
+                <w:szCs w:val="16"/>
+              </w:rPr>
+              <w:t xml:space="preserve"> {  }</w:t>
             </w:r>
           </w:p>
         </w:tc>
@@ -4916,7 +4946,7 @@
                 <w:sz w:val="16"/>
                 <w:szCs w:val="16"/>
               </w:rPr>
-              <w:t>struct SLRegressionVisitor  {  }</w:t>
+              <w:t>struct SimpleRollAdopter {  }</w:t>
             </w:r>
           </w:p>
         </w:tc>
@@ -5062,7 +5092,7 @@
                 <w:sz w:val="16"/>
                 <w:szCs w:val="16"/>
               </w:rPr>
-              <w:t>struct StatsVisitor  {  }</w:t>
+              <w:t>struct SLRegressionVisitor  {  }</w:t>
             </w:r>
           </w:p>
         </w:tc>
@@ -5208,7 +5238,7 @@
                 <w:sz w:val="16"/>
                 <w:szCs w:val="16"/>
               </w:rPr>
-              <w:t>struct StdVisitor   {  }</w:t>
+              <w:t>struct StatsVisitor  {  }</w:t>
             </w:r>
           </w:p>
         </w:tc>
@@ -5354,7 +5384,7 @@
                 <w:sz w:val="16"/>
                 <w:szCs w:val="16"/>
               </w:rPr>
-              <w:t>struct SumVisitor {  }</w:t>
+              <w:t>struct StdVisitor   {  }</w:t>
             </w:r>
           </w:p>
         </w:tc>
@@ -5500,7 +5530,7 @@
                 <w:sz w:val="16"/>
                 <w:szCs w:val="16"/>
               </w:rPr>
-              <w:t>struct TrackingErrorVisitor {  }</w:t>
+              <w:t>struct SumVisitor {  }</w:t>
             </w:r>
           </w:p>
         </w:tc>
@@ -5646,7 +5676,7 @@
                 <w:sz w:val="16"/>
                 <w:szCs w:val="16"/>
               </w:rPr>
-              <w:t xml:space="preserve">struct ZScoreVisitor {  } </w:t>
+              <w:t>struct TrackingErrorVisitor {  }</w:t>
             </w:r>
           </w:p>
         </w:tc>
@@ -5792,7 +5822,7 @@
                 <w:sz w:val="16"/>
                 <w:szCs w:val="16"/>
               </w:rPr>
-              <w:t> </w:t>
+              <w:t xml:space="preserve">struct ZScoreVisitor {  } </w:t>
             </w:r>
           </w:p>
         </w:tc>
@@ -38400,10 +38430,18 @@
     </w:p>
     <w:p>
       <w:pPr>
-        <w:ind w:left="1440"/>
-      </w:pPr>
-      <w:r>
-        <w:t>There are 3 methods that gives you the results:</w:t>
+        <w:rPr>
+          <w:i/>
+          <w:iCs/>
+        </w:rPr>
+      </w:pPr>
+    </w:p>
+    <w:p>
+      <w:pPr>
+        <w:ind w:left="1440"/>
+      </w:pPr>
+      <w:r>
+        <w:t>There are 3 methods that give you the results:</w:t>
       </w:r>
     </w:p>
     <w:p>
@@ -38563,6 +38601,7 @@
           <w:i/>
           <w:iCs/>
         </w:rPr>
+        <w:lastRenderedPageBreak/>
         <w:t>I</w:t>
       </w:r>
       <w:r>
@@ -38582,7 +38621,6 @@
           <w:i/>
           <w:iCs/>
         </w:rPr>
-        <w:lastRenderedPageBreak/>
         <w:t>T must be an arithmetic-enabled type</w:t>
       </w:r>
     </w:p>
@@ -38645,8 +38683,6 @@
         </w:rPr>
         <w:t>typename I = unsigned long,</w:t>
       </w:r>
-      <w:bookmarkStart w:id="0" w:name="_GoBack"/>
-      <w:bookmarkEnd w:id="0"/>
     </w:p>
     <w:p>
       <w:pPr>
@@ -38780,28 +38816,7 @@
         </w:numPr>
       </w:pPr>
       <w:r>
-        <w:t>Lower</w:t>
-      </w:r>
-      <w:r>
-        <w:t xml:space="preserve"> band multiplier to be multipl</w:t>
-      </w:r>
-      <w:r>
-        <w:t>i</w:t>
-      </w:r>
-      <w:r>
-        <w:t>e</w:t>
-      </w:r>
-      <w:r>
-        <w:t>d</w:t>
-      </w:r>
-      <w:r>
-        <w:t xml:space="preserve"> by standard-deviation and </w:t>
-      </w:r>
-      <w:r>
-        <w:t>subtracted from</w:t>
-      </w:r>
-      <w:r>
-        <w:t xml:space="preserve"> the moving average</w:t>
+        <w:t>Lower band multiplier to be multiplied by standard-deviation and subtracted from the moving average</w:t>
       </w:r>
     </w:p>
     <w:p>
@@ -38894,6 +38909,14 @@
     </w:p>
     <w:p>
       <w:pPr>
+        <w:rPr>
+          <w:i/>
+          <w:iCs/>
+        </w:rPr>
+      </w:pPr>
+    </w:p>
+    <w:p>
+      <w:pPr>
         <w:ind w:left="1440"/>
       </w:pPr>
       <w:r>
@@ -38903,7 +38926,7 @@
         <w:t>2</w:t>
       </w:r>
       <w:r>
-        <w:t xml:space="preserve"> methods that gives you the results:</w:t>
+        <w:t xml:space="preserve"> methods that give you the results:</w:t>
       </w:r>
     </w:p>
     <w:p>
@@ -39026,11 +39049,682 @@
     </w:p>
     <w:p>
       <w:pPr>
-        <w:ind w:left="1440"/>
+        <w:pBdr>
+          <w:bottom w:val="single" w:sz="6" w:space="1" w:color="auto"/>
+        </w:pBdr>
+        <w:ind w:left="1440"/>
+        <w:rPr>
+          <w:i/>
+          <w:iCs/>
+        </w:rPr>
+      </w:pPr>
+      <w:r>
+        <w:rPr>
+          <w:i/>
+          <w:iCs/>
+        </w:rPr>
+        <w:t>T must be an arithmetic-enabled type</w:t>
+      </w:r>
+    </w:p>
+    <w:p>
+      <w:pPr>
         <w:rPr>
           <w:rFonts w:eastAsia="Times New Roman"/>
         </w:rPr>
       </w:pPr>
+    </w:p>
+    <w:p>
+      <w:pPr>
+        <w:ind w:left="1440"/>
+        <w:rPr>
+          <w:b/>
+          <w:bCs/>
+          <w:color w:val="C45911"/>
+        </w:rPr>
+      </w:pPr>
+      <w:r>
+        <w:rPr>
+          <w:b/>
+          <w:bCs/>
+          <w:color w:val="C45911"/>
+        </w:rPr>
+        <w:t>template&lt;typename T,</w:t>
+      </w:r>
+    </w:p>
+    <w:p>
+      <w:pPr>
+        <w:ind w:left="1440"/>
+        <w:rPr>
+          <w:b/>
+          <w:bCs/>
+          <w:color w:val="C45911"/>
+        </w:rPr>
+      </w:pPr>
+      <w:r>
+        <w:rPr>
+          <w:b/>
+          <w:bCs/>
+          <w:color w:val="C45911"/>
+        </w:rPr>
+        <w:t xml:space="preserve">         </w:t>
+      </w:r>
+      <w:r>
+        <w:rPr>
+          <w:b/>
+          <w:bCs/>
+          <w:color w:val="C45911"/>
+        </w:rPr>
+        <w:t xml:space="preserve">        </w:t>
+      </w:r>
+      <w:r>
+        <w:rPr>
+          <w:b/>
+          <w:bCs/>
+          <w:color w:val="C45911"/>
+        </w:rPr>
+        <w:t>typename I = unsigned long,</w:t>
+      </w:r>
+    </w:p>
+    <w:p>
+      <w:pPr>
+        <w:ind w:left="1440"/>
+        <w:rPr>
+          <w:b/>
+          <w:bCs/>
+          <w:color w:val="C45911"/>
+        </w:rPr>
+      </w:pPr>
+      <w:r>
+        <w:rPr>
+          <w:b/>
+          <w:bCs/>
+          <w:color w:val="C45911"/>
+        </w:rPr>
+        <w:t xml:space="preserve">         </w:t>
+      </w:r>
+      <w:r>
+        <w:rPr>
+          <w:b/>
+          <w:bCs/>
+          <w:color w:val="C45911"/>
+        </w:rPr>
+        <w:t xml:space="preserve">        </w:t>
+      </w:r>
+      <w:r>
+        <w:rPr>
+          <w:b/>
+          <w:bCs/>
+          <w:color w:val="C45911"/>
+        </w:rPr>
+        <w:t>typename =</w:t>
+      </w:r>
+      <w:r>
+        <w:rPr>
+          <w:b/>
+          <w:bCs/>
+          <w:color w:val="C45911"/>
+        </w:rPr>
+        <w:t xml:space="preserve"> </w:t>
+      </w:r>
+      <w:r>
+        <w:rPr>
+          <w:b/>
+          <w:bCs/>
+          <w:color w:val="C45911"/>
+          <w:sz w:val="20"/>
+          <w:szCs w:val="20"/>
+        </w:rPr>
+        <w:t>typename std::enable_if&lt;std::is_arithmetic&lt;T&gt;::value, T&gt;::type&gt;</w:t>
+      </w:r>
+    </w:p>
+    <w:p>
+      <w:pPr>
+        <w:ind w:left="1440"/>
+      </w:pPr>
+      <w:r>
+        <w:rPr>
+          <w:b/>
+          <w:bCs/>
+          <w:color w:val="C45911"/>
+        </w:rPr>
+        <w:t xml:space="preserve">struct </w:t>
+      </w:r>
+      <w:r>
+        <w:rPr>
+          <w:b/>
+          <w:bCs/>
+          <w:color w:val="C45911"/>
+        </w:rPr>
+        <w:t>MACDVisitor</w:t>
+      </w:r>
+      <w:r>
+        <w:rPr>
+          <w:b/>
+          <w:bCs/>
+          <w:color w:val="C45911"/>
+        </w:rPr>
+        <w:t>;</w:t>
+      </w:r>
+    </w:p>
+    <w:p>
+      <w:pPr>
+        <w:ind w:left="1440"/>
+      </w:pPr>
+      <w:r>
+        <w:t>This is a “single action visitor”, meaning it is passed the whole data vector in one call and you must use the single_action_visit() interface.</w:t>
+      </w:r>
+    </w:p>
+    <w:p>
+      <w:pPr>
+        <w:ind w:left="1440"/>
+      </w:pPr>
+      <w:r>
+        <w:t xml:space="preserve">This functor class calculates </w:t>
+      </w:r>
+      <w:r>
+        <w:t>t</w:t>
+      </w:r>
+      <w:r>
+        <w:t xml:space="preserve">he Moving Average Convergence/Divergence oscillator (MACD) </w:t>
+      </w:r>
+      <w:r>
+        <w:t xml:space="preserve">which </w:t>
+      </w:r>
+      <w:r>
+        <w:t>is one of the simplest and most effective momentum indicators available</w:t>
+      </w:r>
+      <w:r>
+        <w:t>. It could be used to generate signals within financial applications.</w:t>
+      </w:r>
+    </w:p>
+    <w:p>
+      <w:pPr>
+        <w:ind w:left="1440"/>
+      </w:pPr>
+      <w:r>
+        <w:t>The constructor takes:</w:t>
+      </w:r>
+    </w:p>
+    <w:p>
+      <w:pPr>
+        <w:pStyle w:val="ListParagraph"/>
+        <w:numPr>
+          <w:ilvl w:val="0"/>
+          <w:numId w:val="8"/>
+        </w:numPr>
+      </w:pPr>
+      <w:r>
+        <w:lastRenderedPageBreak/>
+        <w:t>N</w:t>
+      </w:r>
+      <w:r>
+        <w:t>umber of periods for the short-term exponential moving average.</w:t>
+      </w:r>
+    </w:p>
+    <w:p>
+      <w:pPr>
+        <w:pStyle w:val="ListParagraph"/>
+        <w:numPr>
+          <w:ilvl w:val="0"/>
+          <w:numId w:val="8"/>
+        </w:numPr>
+      </w:pPr>
+      <w:r>
+        <w:t>N</w:t>
+      </w:r>
+      <w:r>
+        <w:t xml:space="preserve">umber of periods for the </w:t>
+      </w:r>
+      <w:r>
+        <w:t>long-term</w:t>
+      </w:r>
+      <w:r>
+        <w:t xml:space="preserve"> exponential moving average.</w:t>
+      </w:r>
+      <w:r>
+        <w:t xml:space="preserve"> </w:t>
+      </w:r>
+      <w:r>
+        <w:rPr>
+          <w:i/>
+          <w:iCs/>
+        </w:rPr>
+        <w:t>(short-term EMA – long-term EMA) = MACD Line</w:t>
+      </w:r>
+    </w:p>
+    <w:p>
+      <w:pPr>
+        <w:pStyle w:val="ListParagraph"/>
+        <w:numPr>
+          <w:ilvl w:val="0"/>
+          <w:numId w:val="8"/>
+        </w:numPr>
+      </w:pPr>
+      <w:r>
+        <w:t xml:space="preserve">Number of periods for the signal line. </w:t>
+      </w:r>
+      <w:r>
+        <w:rPr>
+          <w:i/>
+          <w:iCs/>
+        </w:rPr>
+        <w:t>EMA(MACD Line) = Signal Line</w:t>
+      </w:r>
+    </w:p>
+    <w:p>
+      <w:pPr>
+        <w:pStyle w:val="ListParagraph"/>
+        <w:numPr>
+          <w:ilvl w:val="0"/>
+          <w:numId w:val="8"/>
+        </w:numPr>
+      </w:pPr>
+      <w:r>
+        <w:t>Decay type for the exponential moving averages.</w:t>
+      </w:r>
+    </w:p>
+    <w:p>
+      <w:pPr>
+        <w:pStyle w:val="ListParagraph"/>
+        <w:numPr>
+          <w:ilvl w:val="0"/>
+          <w:numId w:val="8"/>
+        </w:numPr>
+      </w:pPr>
+      <w:r>
+        <w:t xml:space="preserve">Decay </w:t>
+      </w:r>
+      <w:r>
+        <w:t>value</w:t>
+      </w:r>
+      <w:r>
+        <w:t xml:space="preserve"> for the exponential moving averag</w:t>
+      </w:r>
+      <w:bookmarkStart w:id="0" w:name="_GoBack"/>
+      <w:bookmarkEnd w:id="0"/>
+      <w:r>
+        <w:t>es</w:t>
+      </w:r>
+      <w:r>
+        <w:t xml:space="preserve"> (See DataFrame Types and Exponential Roll Adopter)</w:t>
+      </w:r>
+      <w:r>
+        <w:t>.</w:t>
+      </w:r>
+    </w:p>
+    <w:p>
+      <w:pPr>
+        <w:ind w:left="2160"/>
+        <w:rPr>
+          <w:i/>
+          <w:iCs/>
+        </w:rPr>
+      </w:pPr>
+      <w:r>
+        <w:rPr>
+          <w:i/>
+          <w:iCs/>
+        </w:rPr>
+        <w:t>MACDVisitor(size_type short_mean_period,</w:t>
+      </w:r>
+      <w:r>
+        <w:rPr>
+          <w:i/>
+          <w:iCs/>
+        </w:rPr>
+        <w:tab/>
+      </w:r>
+      <w:r>
+        <w:rPr>
+          <w:i/>
+          <w:iCs/>
+        </w:rPr>
+        <w:tab/>
+      </w:r>
+      <w:r>
+        <w:rPr>
+          <w:i/>
+          <w:iCs/>
+          <w:color w:val="70AD47" w:themeColor="accent6"/>
+        </w:rPr>
+        <w:t>// e.g. 12-day</w:t>
+      </w:r>
+    </w:p>
+    <w:p>
+      <w:pPr>
+        <w:ind w:left="2160"/>
+        <w:rPr>
+          <w:i/>
+          <w:iCs/>
+        </w:rPr>
+      </w:pPr>
+      <w:r>
+        <w:rPr>
+          <w:i/>
+          <w:iCs/>
+        </w:rPr>
+        <w:t xml:space="preserve">                       size_type long_mean_period,</w:t>
+      </w:r>
+      <w:r>
+        <w:rPr>
+          <w:i/>
+          <w:iCs/>
+        </w:rPr>
+        <w:tab/>
+      </w:r>
+      <w:r>
+        <w:rPr>
+          <w:i/>
+          <w:iCs/>
+        </w:rPr>
+        <w:tab/>
+      </w:r>
+      <w:r>
+        <w:rPr>
+          <w:i/>
+          <w:iCs/>
+          <w:color w:val="70AD47" w:themeColor="accent6"/>
+        </w:rPr>
+        <w:t>// e.g. 26-day</w:t>
+      </w:r>
+    </w:p>
+    <w:p>
+      <w:pPr>
+        <w:ind w:left="2160"/>
+        <w:rPr>
+          <w:i/>
+          <w:iCs/>
+        </w:rPr>
+      </w:pPr>
+      <w:r>
+        <w:rPr>
+          <w:i/>
+          <w:iCs/>
+        </w:rPr>
+        <w:t xml:space="preserve">                       size_type signal_line_period,</w:t>
+      </w:r>
+      <w:r>
+        <w:rPr>
+          <w:i/>
+          <w:iCs/>
+        </w:rPr>
+        <w:tab/>
+      </w:r>
+      <w:r>
+        <w:rPr>
+          <w:i/>
+          <w:iCs/>
+        </w:rPr>
+        <w:tab/>
+      </w:r>
+      <w:r>
+        <w:rPr>
+          <w:i/>
+          <w:iCs/>
+          <w:color w:val="70AD47" w:themeColor="accent6"/>
+        </w:rPr>
+        <w:t>// e.g.  9-day</w:t>
+      </w:r>
+    </w:p>
+    <w:p>
+      <w:pPr>
+        <w:ind w:left="2160"/>
+        <w:rPr>
+          <w:i/>
+          <w:iCs/>
+        </w:rPr>
+      </w:pPr>
+      <w:r>
+        <w:rPr>
+          <w:i/>
+          <w:iCs/>
+        </w:rPr>
+        <w:t xml:space="preserve">                       exponential_decay_spec ed_spec =</w:t>
+      </w:r>
+      <w:r>
+        <w:rPr>
+          <w:i/>
+          <w:iCs/>
+        </w:rPr>
+        <w:t xml:space="preserve"> </w:t>
+      </w:r>
+      <w:r>
+        <w:rPr>
+          <w:i/>
+          <w:iCs/>
+          <w:sz w:val="18"/>
+          <w:szCs w:val="18"/>
+        </w:rPr>
+        <w:t>exponential_decay_spec::span,</w:t>
+      </w:r>
+    </w:p>
+    <w:p>
+      <w:pPr>
+        <w:ind w:left="2160"/>
+        <w:rPr>
+          <w:i/>
+          <w:iCs/>
+        </w:rPr>
+      </w:pPr>
+      <w:r>
+        <w:rPr>
+          <w:i/>
+          <w:iCs/>
+        </w:rPr>
+        <w:t xml:space="preserve">                       double expo_decay_value = 0.2)</w:t>
+      </w:r>
+    </w:p>
+    <w:p>
+      <w:pPr>
+        <w:rPr>
+          <w:i/>
+          <w:iCs/>
+        </w:rPr>
+      </w:pPr>
+    </w:p>
+    <w:p>
+      <w:pPr>
+        <w:ind w:left="1440"/>
+      </w:pPr>
+      <w:r>
+        <w:t xml:space="preserve">There are </w:t>
+      </w:r>
+      <w:r>
+        <w:t>3</w:t>
+      </w:r>
+      <w:r>
+        <w:t xml:space="preserve"> methods that give you the results:</w:t>
+      </w:r>
+    </w:p>
+    <w:p>
+      <w:pPr>
+        <w:pStyle w:val="ListParagraph"/>
+        <w:numPr>
+          <w:ilvl w:val="0"/>
+          <w:numId w:val="10"/>
+        </w:numPr>
+        <w:rPr>
+          <w:i/>
+          <w:iCs/>
+        </w:rPr>
+      </w:pPr>
+      <w:r>
+        <w:rPr>
+          <w:i/>
+          <w:iCs/>
+        </w:rPr>
+        <w:t>const result_type &amp;</w:t>
+      </w:r>
+      <w:r>
+        <w:rPr>
+          <w:i/>
+          <w:iCs/>
+        </w:rPr>
+        <w:t>get_macd_line</w:t>
+      </w:r>
+      <w:r>
+        <w:rPr>
+          <w:i/>
+          <w:iCs/>
+        </w:rPr>
+        <w:t>() const</w:t>
+      </w:r>
+      <w:r>
+        <w:t xml:space="preserve"> – Returns vector </w:t>
+      </w:r>
+      <w:r>
+        <w:t>of MACD Line (See above).</w:t>
+      </w:r>
+    </w:p>
+    <w:p>
+      <w:pPr>
+        <w:pStyle w:val="ListParagraph"/>
+        <w:numPr>
+          <w:ilvl w:val="0"/>
+          <w:numId w:val="10"/>
+        </w:numPr>
+        <w:rPr>
+          <w:i/>
+          <w:iCs/>
+        </w:rPr>
+      </w:pPr>
+      <w:r>
+        <w:rPr>
+          <w:i/>
+          <w:iCs/>
+        </w:rPr>
+        <w:t>const result_type &amp;</w:t>
+      </w:r>
+      <w:r>
+        <w:rPr>
+          <w:i/>
+          <w:iCs/>
+        </w:rPr>
+        <w:t>get_signal_line</w:t>
+      </w:r>
+      <w:r>
+        <w:rPr>
+          <w:i/>
+          <w:iCs/>
+        </w:rPr>
+        <w:t>() const</w:t>
+      </w:r>
+      <w:r>
+        <w:t xml:space="preserve"> – Returns vector </w:t>
+      </w:r>
+      <w:r>
+        <w:t xml:space="preserve">of Signal </w:t>
+      </w:r>
+      <w:r>
+        <w:t>Line</w:t>
+      </w:r>
+      <w:r>
+        <w:t xml:space="preserve"> (See above).</w:t>
+      </w:r>
+    </w:p>
+    <w:p>
+      <w:pPr>
+        <w:pStyle w:val="ListParagraph"/>
+        <w:numPr>
+          <w:ilvl w:val="0"/>
+          <w:numId w:val="10"/>
+        </w:numPr>
+        <w:rPr>
+          <w:i/>
+          <w:iCs/>
+        </w:rPr>
+      </w:pPr>
+      <w:r>
+        <w:rPr>
+          <w:i/>
+          <w:iCs/>
+        </w:rPr>
+        <w:t>const result_type &amp;</w:t>
+      </w:r>
+      <w:r>
+        <w:rPr>
+          <w:i/>
+          <w:iCs/>
+        </w:rPr>
+        <w:t>get_macd_histogram</w:t>
+      </w:r>
+      <w:r>
+        <w:rPr>
+          <w:i/>
+          <w:iCs/>
+        </w:rPr>
+        <w:t>() const</w:t>
+      </w:r>
+      <w:r>
+        <w:t xml:space="preserve"> – Returns vector </w:t>
+      </w:r>
+      <w:r>
+        <w:t xml:space="preserve">of MACD Histogram. </w:t>
+      </w:r>
+      <w:r>
+        <w:rPr>
+          <w:i/>
+          <w:iCs/>
+        </w:rPr>
+        <w:t xml:space="preserve">(MACD Line – Signal Line) = </w:t>
+      </w:r>
+      <w:r>
+        <w:rPr>
+          <w:i/>
+          <w:iCs/>
+        </w:rPr>
+        <w:t>MACD Histogram</w:t>
+      </w:r>
+    </w:p>
+    <w:p>
+      <w:pPr>
+        <w:ind w:left="1440"/>
+      </w:pPr>
+      <w:r>
+        <w:t> </w:t>
+      </w:r>
+    </w:p>
+    <w:p>
+      <w:pPr>
+        <w:ind w:left="1440"/>
+      </w:pPr>
+      <w:r>
+        <w:rPr>
+          <w:i/>
+          <w:iCs/>
+        </w:rPr>
+        <w:t>T</w:t>
+      </w:r>
+      <w:r>
+        <w:t>: Column data type</w:t>
+      </w:r>
+    </w:p>
+    <w:p>
+      <w:pPr>
+        <w:ind w:left="1440"/>
+      </w:pPr>
+      <w:r>
+        <w:rPr>
+          <w:i/>
+          <w:iCs/>
+        </w:rPr>
+        <w:t>I</w:t>
+      </w:r>
+      <w:r>
+        <w:t>: Index type</w:t>
+      </w:r>
+    </w:p>
+    <w:p>
+      <w:pPr>
+        <w:pBdr>
+          <w:bottom w:val="single" w:sz="6" w:space="1" w:color="auto"/>
+        </w:pBdr>
+        <w:ind w:left="1440"/>
+        <w:rPr>
+          <w:i/>
+          <w:iCs/>
+        </w:rPr>
+      </w:pPr>
       <w:r>
         <w:rPr>
           <w:i/>
@@ -39038,6 +39732,14 @@
         </w:rPr>
         <w:t>T must be an arithmetic-enabled type</w:t>
       </w:r>
+    </w:p>
+    <w:p>
+      <w:pPr>
+        <w:ind w:left="1440"/>
+        <w:rPr>
+          <w:rFonts w:eastAsia="Times New Roman"/>
+        </w:rPr>
+      </w:pPr>
     </w:p>
     <w:p>
       <w:pPr>
@@ -43261,16 +43963,16 @@
     </w:lvl>
   </w:abstractNum>
   <w:abstractNum w:abstractNumId="1" w15:restartNumberingAfterBreak="0">
-    <w:nsid w:val="11261BDC"/>
+    <w:nsid w:val="0E312D6E"/>
     <w:multiLevelType w:val="hybridMultilevel"/>
-    <w:tmpl w:val="1BFA8528"/>
-    <w:lvl w:ilvl="0" w:tplc="DEACFF44">
+    <w:tmpl w:val="1AEE935E"/>
+    <w:lvl w:ilvl="0" w:tplc="D090CAEA">
       <w:start w:val="1"/>
       <w:numFmt w:val="decimal"/>
       <w:lvlText w:val="%1)"/>
       <w:lvlJc w:val="left"/>
       <w:pPr>
-        <w:ind w:left="1800" w:hanging="360"/>
+        <w:ind w:left="2160" w:hanging="360"/>
       </w:pPr>
       <w:rPr>
         <w:rFonts w:hint="default"/>
@@ -43282,7 +43984,7 @@
       <w:lvlText w:val="%2."/>
       <w:lvlJc w:val="left"/>
       <w:pPr>
-        <w:ind w:left="2520" w:hanging="360"/>
+        <w:ind w:left="2880" w:hanging="360"/>
       </w:pPr>
     </w:lvl>
     <w:lvl w:ilvl="2" w:tplc="0409001B" w:tentative="1">
@@ -43291,7 +43993,7 @@
       <w:lvlText w:val="%3."/>
       <w:lvlJc w:val="right"/>
       <w:pPr>
-        <w:ind w:left="3240" w:hanging="180"/>
+        <w:ind w:left="3600" w:hanging="180"/>
       </w:pPr>
     </w:lvl>
     <w:lvl w:ilvl="3" w:tplc="0409000F" w:tentative="1">
@@ -43300,7 +44002,7 @@
       <w:lvlText w:val="%4."/>
       <w:lvlJc w:val="left"/>
       <w:pPr>
-        <w:ind w:left="3960" w:hanging="360"/>
+        <w:ind w:left="4320" w:hanging="360"/>
       </w:pPr>
     </w:lvl>
     <w:lvl w:ilvl="4" w:tplc="04090019" w:tentative="1">
@@ -43309,7 +44011,7 @@
       <w:lvlText w:val="%5."/>
       <w:lvlJc w:val="left"/>
       <w:pPr>
-        <w:ind w:left="4680" w:hanging="360"/>
+        <w:ind w:left="5040" w:hanging="360"/>
       </w:pPr>
     </w:lvl>
     <w:lvl w:ilvl="5" w:tplc="0409001B" w:tentative="1">
@@ -43318,7 +44020,7 @@
       <w:lvlText w:val="%6."/>
       <w:lvlJc w:val="right"/>
       <w:pPr>
-        <w:ind w:left="5400" w:hanging="180"/>
+        <w:ind w:left="5760" w:hanging="180"/>
       </w:pPr>
     </w:lvl>
     <w:lvl w:ilvl="6" w:tplc="0409000F" w:tentative="1">
@@ -43327,7 +44029,7 @@
       <w:lvlText w:val="%7."/>
       <w:lvlJc w:val="left"/>
       <w:pPr>
-        <w:ind w:left="6120" w:hanging="360"/>
+        <w:ind w:left="6480" w:hanging="360"/>
       </w:pPr>
     </w:lvl>
     <w:lvl w:ilvl="7" w:tplc="04090019" w:tentative="1">
@@ -43336,7 +44038,7 @@
       <w:lvlText w:val="%8."/>
       <w:lvlJc w:val="left"/>
       <w:pPr>
-        <w:ind w:left="6840" w:hanging="360"/>
+        <w:ind w:left="7200" w:hanging="360"/>
       </w:pPr>
     </w:lvl>
     <w:lvl w:ilvl="8" w:tplc="0409001B" w:tentative="1">
@@ -43345,14 +44047,14 @@
       <w:lvlText w:val="%9."/>
       <w:lvlJc w:val="right"/>
       <w:pPr>
-        <w:ind w:left="7560" w:hanging="180"/>
+        <w:ind w:left="7920" w:hanging="180"/>
       </w:pPr>
     </w:lvl>
   </w:abstractNum>
   <w:abstractNum w:abstractNumId="2" w15:restartNumberingAfterBreak="0">
-    <w:nsid w:val="154365D4"/>
+    <w:nsid w:val="11261BDC"/>
     <w:multiLevelType w:val="hybridMultilevel"/>
-    <w:tmpl w:val="7B0CFD6A"/>
+    <w:tmpl w:val="1BFA8528"/>
     <w:lvl w:ilvl="0" w:tplc="DEACFF44">
       <w:start w:val="1"/>
       <w:numFmt w:val="decimal"/>
@@ -43439,16 +44141,16 @@
     </w:lvl>
   </w:abstractNum>
   <w:abstractNum w:abstractNumId="3" w15:restartNumberingAfterBreak="0">
-    <w:nsid w:val="1FD15F13"/>
+    <w:nsid w:val="154365D4"/>
     <w:multiLevelType w:val="hybridMultilevel"/>
-    <w:tmpl w:val="E7FC3D16"/>
-    <w:lvl w:ilvl="0" w:tplc="971CA68C">
+    <w:tmpl w:val="7B0CFD6A"/>
+    <w:lvl w:ilvl="0" w:tplc="DEACFF44">
       <w:start w:val="1"/>
       <w:numFmt w:val="decimal"/>
       <w:lvlText w:val="%1)"/>
       <w:lvlJc w:val="left"/>
       <w:pPr>
-        <w:ind w:left="2160" w:hanging="360"/>
+        <w:ind w:left="1800" w:hanging="360"/>
       </w:pPr>
       <w:rPr>
         <w:rFonts w:hint="default"/>
@@ -43460,7 +44162,7 @@
       <w:lvlText w:val="%2."/>
       <w:lvlJc w:val="left"/>
       <w:pPr>
-        <w:ind w:left="2880" w:hanging="360"/>
+        <w:ind w:left="2520" w:hanging="360"/>
       </w:pPr>
     </w:lvl>
     <w:lvl w:ilvl="2" w:tplc="0409001B" w:tentative="1">
@@ -43469,7 +44171,7 @@
       <w:lvlText w:val="%3."/>
       <w:lvlJc w:val="right"/>
       <w:pPr>
-        <w:ind w:left="3600" w:hanging="180"/>
+        <w:ind w:left="3240" w:hanging="180"/>
       </w:pPr>
     </w:lvl>
     <w:lvl w:ilvl="3" w:tplc="0409000F" w:tentative="1">
@@ -43478,7 +44180,7 @@
       <w:lvlText w:val="%4."/>
       <w:lvlJc w:val="left"/>
       <w:pPr>
-        <w:ind w:left="4320" w:hanging="360"/>
+        <w:ind w:left="3960" w:hanging="360"/>
       </w:pPr>
     </w:lvl>
     <w:lvl w:ilvl="4" w:tplc="04090019" w:tentative="1">
@@ -43487,7 +44189,7 @@
       <w:lvlText w:val="%5."/>
       <w:lvlJc w:val="left"/>
       <w:pPr>
-        <w:ind w:left="5040" w:hanging="360"/>
+        <w:ind w:left="4680" w:hanging="360"/>
       </w:pPr>
     </w:lvl>
     <w:lvl w:ilvl="5" w:tplc="0409001B" w:tentative="1">
@@ -43496,7 +44198,7 @@
       <w:lvlText w:val="%6."/>
       <w:lvlJc w:val="right"/>
       <w:pPr>
-        <w:ind w:left="5760" w:hanging="180"/>
+        <w:ind w:left="5400" w:hanging="180"/>
       </w:pPr>
     </w:lvl>
     <w:lvl w:ilvl="6" w:tplc="0409000F" w:tentative="1">
@@ -43505,7 +44207,7 @@
       <w:lvlText w:val="%7."/>
       <w:lvlJc w:val="left"/>
       <w:pPr>
-        <w:ind w:left="6480" w:hanging="360"/>
+        <w:ind w:left="6120" w:hanging="360"/>
       </w:pPr>
     </w:lvl>
     <w:lvl w:ilvl="7" w:tplc="04090019" w:tentative="1">
@@ -43514,7 +44216,7 @@
       <w:lvlText w:val="%8."/>
       <w:lvlJc w:val="left"/>
       <w:pPr>
-        <w:ind w:left="7200" w:hanging="360"/>
+        <w:ind w:left="6840" w:hanging="360"/>
       </w:pPr>
     </w:lvl>
     <w:lvl w:ilvl="8" w:tplc="0409001B" w:tentative="1">
@@ -43523,21 +44225,21 @@
       <w:lvlText w:val="%9."/>
       <w:lvlJc w:val="right"/>
       <w:pPr>
-        <w:ind w:left="7920" w:hanging="180"/>
+        <w:ind w:left="7560" w:hanging="180"/>
       </w:pPr>
     </w:lvl>
   </w:abstractNum>
   <w:abstractNum w:abstractNumId="4" w15:restartNumberingAfterBreak="0">
-    <w:nsid w:val="2F2563CF"/>
+    <w:nsid w:val="1FD15F13"/>
     <w:multiLevelType w:val="hybridMultilevel"/>
-    <w:tmpl w:val="6DF00C56"/>
-    <w:lvl w:ilvl="0" w:tplc="0409000F">
+    <w:tmpl w:val="E7FC3D16"/>
+    <w:lvl w:ilvl="0" w:tplc="971CA68C">
       <w:start w:val="1"/>
       <w:numFmt w:val="decimal"/>
-      <w:lvlText w:val="%1."/>
+      <w:lvlText w:val="%1)"/>
       <w:lvlJc w:val="left"/>
       <w:pPr>
-        <w:ind w:left="1800" w:hanging="360"/>
+        <w:ind w:left="2160" w:hanging="360"/>
       </w:pPr>
       <w:rPr>
         <w:rFonts w:hint="default"/>
@@ -43549,7 +44251,7 @@
       <w:lvlText w:val="%2."/>
       <w:lvlJc w:val="left"/>
       <w:pPr>
-        <w:ind w:left="2520" w:hanging="360"/>
+        <w:ind w:left="2880" w:hanging="360"/>
       </w:pPr>
     </w:lvl>
     <w:lvl w:ilvl="2" w:tplc="0409001B" w:tentative="1">
@@ -43558,7 +44260,7 @@
       <w:lvlText w:val="%3."/>
       <w:lvlJc w:val="right"/>
       <w:pPr>
-        <w:ind w:left="3240" w:hanging="180"/>
+        <w:ind w:left="3600" w:hanging="180"/>
       </w:pPr>
     </w:lvl>
     <w:lvl w:ilvl="3" w:tplc="0409000F" w:tentative="1">
@@ -43567,7 +44269,7 @@
       <w:lvlText w:val="%4."/>
       <w:lvlJc w:val="left"/>
       <w:pPr>
-        <w:ind w:left="3960" w:hanging="360"/>
+        <w:ind w:left="4320" w:hanging="360"/>
       </w:pPr>
     </w:lvl>
     <w:lvl w:ilvl="4" w:tplc="04090019" w:tentative="1">
@@ -43576,7 +44278,7 @@
       <w:lvlText w:val="%5."/>
       <w:lvlJc w:val="left"/>
       <w:pPr>
-        <w:ind w:left="4680" w:hanging="360"/>
+        <w:ind w:left="5040" w:hanging="360"/>
       </w:pPr>
     </w:lvl>
     <w:lvl w:ilvl="5" w:tplc="0409001B" w:tentative="1">
@@ -43585,7 +44287,7 @@
       <w:lvlText w:val="%6."/>
       <w:lvlJc w:val="right"/>
       <w:pPr>
-        <w:ind w:left="5400" w:hanging="180"/>
+        <w:ind w:left="5760" w:hanging="180"/>
       </w:pPr>
     </w:lvl>
     <w:lvl w:ilvl="6" w:tplc="0409000F" w:tentative="1">
@@ -43594,7 +44296,7 @@
       <w:lvlText w:val="%7."/>
       <w:lvlJc w:val="left"/>
       <w:pPr>
-        <w:ind w:left="6120" w:hanging="360"/>
+        <w:ind w:left="6480" w:hanging="360"/>
       </w:pPr>
     </w:lvl>
     <w:lvl w:ilvl="7" w:tplc="04090019" w:tentative="1">
@@ -43603,7 +44305,7 @@
       <w:lvlText w:val="%8."/>
       <w:lvlJc w:val="left"/>
       <w:pPr>
-        <w:ind w:left="6840" w:hanging="360"/>
+        <w:ind w:left="7200" w:hanging="360"/>
       </w:pPr>
     </w:lvl>
     <w:lvl w:ilvl="8" w:tplc="0409001B" w:tentative="1">
@@ -43612,21 +44314,21 @@
       <w:lvlText w:val="%9."/>
       <w:lvlJc w:val="right"/>
       <w:pPr>
-        <w:ind w:left="7560" w:hanging="180"/>
+        <w:ind w:left="7920" w:hanging="180"/>
       </w:pPr>
     </w:lvl>
   </w:abstractNum>
   <w:abstractNum w:abstractNumId="5" w15:restartNumberingAfterBreak="0">
-    <w:nsid w:val="3ACC5FF9"/>
+    <w:nsid w:val="2F2563CF"/>
     <w:multiLevelType w:val="hybridMultilevel"/>
-    <w:tmpl w:val="17E4C990"/>
-    <w:lvl w:ilvl="0" w:tplc="DEACFF44">
+    <w:tmpl w:val="6DF00C56"/>
+    <w:lvl w:ilvl="0" w:tplc="0409000F">
       <w:start w:val="1"/>
       <w:numFmt w:val="decimal"/>
-      <w:lvlText w:val="%1)"/>
+      <w:lvlText w:val="%1."/>
       <w:lvlJc w:val="left"/>
       <w:pPr>
-        <w:ind w:left="3240" w:hanging="360"/>
+        <w:ind w:left="1800" w:hanging="360"/>
       </w:pPr>
       <w:rPr>
         <w:rFonts w:hint="default"/>
@@ -43638,7 +44340,7 @@
       <w:lvlText w:val="%2."/>
       <w:lvlJc w:val="left"/>
       <w:pPr>
-        <w:ind w:left="2880" w:hanging="360"/>
+        <w:ind w:left="2520" w:hanging="360"/>
       </w:pPr>
     </w:lvl>
     <w:lvl w:ilvl="2" w:tplc="0409001B" w:tentative="1">
@@ -43647,7 +44349,7 @@
       <w:lvlText w:val="%3."/>
       <w:lvlJc w:val="right"/>
       <w:pPr>
-        <w:ind w:left="3600" w:hanging="180"/>
+        <w:ind w:left="3240" w:hanging="180"/>
       </w:pPr>
     </w:lvl>
     <w:lvl w:ilvl="3" w:tplc="0409000F" w:tentative="1">
@@ -43656,7 +44358,7 @@
       <w:lvlText w:val="%4."/>
       <w:lvlJc w:val="left"/>
       <w:pPr>
-        <w:ind w:left="4320" w:hanging="360"/>
+        <w:ind w:left="3960" w:hanging="360"/>
       </w:pPr>
     </w:lvl>
     <w:lvl w:ilvl="4" w:tplc="04090019" w:tentative="1">
@@ -43665,7 +44367,7 @@
       <w:lvlText w:val="%5."/>
       <w:lvlJc w:val="left"/>
       <w:pPr>
-        <w:ind w:left="5040" w:hanging="360"/>
+        <w:ind w:left="4680" w:hanging="360"/>
       </w:pPr>
     </w:lvl>
     <w:lvl w:ilvl="5" w:tplc="0409001B" w:tentative="1">
@@ -43674,7 +44376,7 @@
       <w:lvlText w:val="%6."/>
       <w:lvlJc w:val="right"/>
       <w:pPr>
-        <w:ind w:left="5760" w:hanging="180"/>
+        <w:ind w:left="5400" w:hanging="180"/>
       </w:pPr>
     </w:lvl>
     <w:lvl w:ilvl="6" w:tplc="0409000F" w:tentative="1">
@@ -43683,7 +44385,7 @@
       <w:lvlText w:val="%7."/>
       <w:lvlJc w:val="left"/>
       <w:pPr>
-        <w:ind w:left="6480" w:hanging="360"/>
+        <w:ind w:left="6120" w:hanging="360"/>
       </w:pPr>
     </w:lvl>
     <w:lvl w:ilvl="7" w:tplc="04090019" w:tentative="1">
@@ -43692,7 +44394,7 @@
       <w:lvlText w:val="%8."/>
       <w:lvlJc w:val="left"/>
       <w:pPr>
-        <w:ind w:left="7200" w:hanging="360"/>
+        <w:ind w:left="6840" w:hanging="360"/>
       </w:pPr>
     </w:lvl>
     <w:lvl w:ilvl="8" w:tplc="0409001B" w:tentative="1">
@@ -43701,21 +44403,21 @@
       <w:lvlText w:val="%9."/>
       <w:lvlJc w:val="right"/>
       <w:pPr>
-        <w:ind w:left="7920" w:hanging="180"/>
+        <w:ind w:left="7560" w:hanging="180"/>
       </w:pPr>
     </w:lvl>
   </w:abstractNum>
   <w:abstractNum w:abstractNumId="6" w15:restartNumberingAfterBreak="0">
-    <w:nsid w:val="54DC3386"/>
+    <w:nsid w:val="3ACC5FF9"/>
     <w:multiLevelType w:val="hybridMultilevel"/>
-    <w:tmpl w:val="5F6C1E66"/>
+    <w:tmpl w:val="17E4C990"/>
     <w:lvl w:ilvl="0" w:tplc="DEACFF44">
       <w:start w:val="1"/>
       <w:numFmt w:val="decimal"/>
       <w:lvlText w:val="%1)"/>
       <w:lvlJc w:val="left"/>
       <w:pPr>
-        <w:ind w:left="1800" w:hanging="360"/>
+        <w:ind w:left="3240" w:hanging="360"/>
       </w:pPr>
       <w:rPr>
         <w:rFonts w:hint="default"/>
@@ -43727,7 +44429,7 @@
       <w:lvlText w:val="%2."/>
       <w:lvlJc w:val="left"/>
       <w:pPr>
-        <w:ind w:left="2520" w:hanging="360"/>
+        <w:ind w:left="2880" w:hanging="360"/>
       </w:pPr>
     </w:lvl>
     <w:lvl w:ilvl="2" w:tplc="0409001B" w:tentative="1">
@@ -43736,7 +44438,7 @@
       <w:lvlText w:val="%3."/>
       <w:lvlJc w:val="right"/>
       <w:pPr>
-        <w:ind w:left="3240" w:hanging="180"/>
+        <w:ind w:left="3600" w:hanging="180"/>
       </w:pPr>
     </w:lvl>
     <w:lvl w:ilvl="3" w:tplc="0409000F" w:tentative="1">
@@ -43745,7 +44447,7 @@
       <w:lvlText w:val="%4."/>
       <w:lvlJc w:val="left"/>
       <w:pPr>
-        <w:ind w:left="3960" w:hanging="360"/>
+        <w:ind w:left="4320" w:hanging="360"/>
       </w:pPr>
     </w:lvl>
     <w:lvl w:ilvl="4" w:tplc="04090019" w:tentative="1">
@@ -43754,7 +44456,7 @@
       <w:lvlText w:val="%5."/>
       <w:lvlJc w:val="left"/>
       <w:pPr>
-        <w:ind w:left="4680" w:hanging="360"/>
+        <w:ind w:left="5040" w:hanging="360"/>
       </w:pPr>
     </w:lvl>
     <w:lvl w:ilvl="5" w:tplc="0409001B" w:tentative="1">
@@ -43763,7 +44465,7 @@
       <w:lvlText w:val="%6."/>
       <w:lvlJc w:val="right"/>
       <w:pPr>
-        <w:ind w:left="5400" w:hanging="180"/>
+        <w:ind w:left="5760" w:hanging="180"/>
       </w:pPr>
     </w:lvl>
     <w:lvl w:ilvl="6" w:tplc="0409000F" w:tentative="1">
@@ -43772,7 +44474,7 @@
       <w:lvlText w:val="%7."/>
       <w:lvlJc w:val="left"/>
       <w:pPr>
-        <w:ind w:left="6120" w:hanging="360"/>
+        <w:ind w:left="6480" w:hanging="360"/>
       </w:pPr>
     </w:lvl>
     <w:lvl w:ilvl="7" w:tplc="04090019" w:tentative="1">
@@ -43781,7 +44483,7 @@
       <w:lvlText w:val="%8."/>
       <w:lvlJc w:val="left"/>
       <w:pPr>
-        <w:ind w:left="6840" w:hanging="360"/>
+        <w:ind w:left="7200" w:hanging="360"/>
       </w:pPr>
     </w:lvl>
     <w:lvl w:ilvl="8" w:tplc="0409001B" w:tentative="1">
@@ -43790,104 +44492,18 @@
       <w:lvlText w:val="%9."/>
       <w:lvlJc w:val="right"/>
       <w:pPr>
-        <w:ind w:left="7560" w:hanging="180"/>
+        <w:ind w:left="7920" w:hanging="180"/>
       </w:pPr>
     </w:lvl>
   </w:abstractNum>
   <w:abstractNum w:abstractNumId="7" w15:restartNumberingAfterBreak="0">
-    <w:nsid w:val="554F0D87"/>
+    <w:nsid w:val="54DC3386"/>
     <w:multiLevelType w:val="hybridMultilevel"/>
-    <w:tmpl w:val="4462F5EA"/>
-    <w:lvl w:ilvl="0" w:tplc="0409000F">
+    <w:tmpl w:val="5F6C1E66"/>
+    <w:lvl w:ilvl="0" w:tplc="DEACFF44">
       <w:start w:val="1"/>
       <w:numFmt w:val="decimal"/>
-      <w:lvlText w:val="%1."/>
-      <w:lvlJc w:val="left"/>
-      <w:pPr>
-        <w:ind w:left="2160" w:hanging="360"/>
-      </w:pPr>
-    </w:lvl>
-    <w:lvl w:ilvl="1" w:tplc="04090019" w:tentative="1">
-      <w:start w:val="1"/>
-      <w:numFmt w:val="lowerLetter"/>
-      <w:lvlText w:val="%2."/>
-      <w:lvlJc w:val="left"/>
-      <w:pPr>
-        <w:ind w:left="2880" w:hanging="360"/>
-      </w:pPr>
-    </w:lvl>
-    <w:lvl w:ilvl="2" w:tplc="0409001B" w:tentative="1">
-      <w:start w:val="1"/>
-      <w:numFmt w:val="lowerRoman"/>
-      <w:lvlText w:val="%3."/>
-      <w:lvlJc w:val="right"/>
-      <w:pPr>
-        <w:ind w:left="3600" w:hanging="180"/>
-      </w:pPr>
-    </w:lvl>
-    <w:lvl w:ilvl="3" w:tplc="0409000F" w:tentative="1">
-      <w:start w:val="1"/>
-      <w:numFmt w:val="decimal"/>
-      <w:lvlText w:val="%4."/>
-      <w:lvlJc w:val="left"/>
-      <w:pPr>
-        <w:ind w:left="4320" w:hanging="360"/>
-      </w:pPr>
-    </w:lvl>
-    <w:lvl w:ilvl="4" w:tplc="04090019" w:tentative="1">
-      <w:start w:val="1"/>
-      <w:numFmt w:val="lowerLetter"/>
-      <w:lvlText w:val="%5."/>
-      <w:lvlJc w:val="left"/>
-      <w:pPr>
-        <w:ind w:left="5040" w:hanging="360"/>
-      </w:pPr>
-    </w:lvl>
-    <w:lvl w:ilvl="5" w:tplc="0409001B" w:tentative="1">
-      <w:start w:val="1"/>
-      <w:numFmt w:val="lowerRoman"/>
-      <w:lvlText w:val="%6."/>
-      <w:lvlJc w:val="right"/>
-      <w:pPr>
-        <w:ind w:left="5760" w:hanging="180"/>
-      </w:pPr>
-    </w:lvl>
-    <w:lvl w:ilvl="6" w:tplc="0409000F" w:tentative="1">
-      <w:start w:val="1"/>
-      <w:numFmt w:val="decimal"/>
-      <w:lvlText w:val="%7."/>
-      <w:lvlJc w:val="left"/>
-      <w:pPr>
-        <w:ind w:left="6480" w:hanging="360"/>
-      </w:pPr>
-    </w:lvl>
-    <w:lvl w:ilvl="7" w:tplc="04090019" w:tentative="1">
-      <w:start w:val="1"/>
-      <w:numFmt w:val="lowerLetter"/>
-      <w:lvlText w:val="%8."/>
-      <w:lvlJc w:val="left"/>
-      <w:pPr>
-        <w:ind w:left="7200" w:hanging="360"/>
-      </w:pPr>
-    </w:lvl>
-    <w:lvl w:ilvl="8" w:tplc="0409001B" w:tentative="1">
-      <w:start w:val="1"/>
-      <w:numFmt w:val="lowerRoman"/>
-      <w:lvlText w:val="%9."/>
-      <w:lvlJc w:val="right"/>
-      <w:pPr>
-        <w:ind w:left="7920" w:hanging="180"/>
-      </w:pPr>
-    </w:lvl>
-  </w:abstractNum>
-  <w:abstractNum w:abstractNumId="8" w15:restartNumberingAfterBreak="0">
-    <w:nsid w:val="6C647504"/>
-    <w:multiLevelType w:val="hybridMultilevel"/>
-    <w:tmpl w:val="3DB473AC"/>
-    <w:lvl w:ilvl="0" w:tplc="91DAD8B6">
-      <w:start w:val="1"/>
-      <w:numFmt w:val="decimal"/>
-      <w:lvlText w:val="%1."/>
+      <w:lvlText w:val="%1)"/>
       <w:lvlJc w:val="left"/>
       <w:pPr>
         <w:ind w:left="1800" w:hanging="360"/>
@@ -43969,32 +44585,210 @@
       </w:pPr>
     </w:lvl>
   </w:abstractNum>
+  <w:abstractNum w:abstractNumId="8" w15:restartNumberingAfterBreak="0">
+    <w:nsid w:val="554F0D87"/>
+    <w:multiLevelType w:val="hybridMultilevel"/>
+    <w:tmpl w:val="4462F5EA"/>
+    <w:lvl w:ilvl="0" w:tplc="0409000F">
+      <w:start w:val="1"/>
+      <w:numFmt w:val="decimal"/>
+      <w:lvlText w:val="%1."/>
+      <w:lvlJc w:val="left"/>
+      <w:pPr>
+        <w:ind w:left="2160" w:hanging="360"/>
+      </w:pPr>
+    </w:lvl>
+    <w:lvl w:ilvl="1" w:tplc="04090019" w:tentative="1">
+      <w:start w:val="1"/>
+      <w:numFmt w:val="lowerLetter"/>
+      <w:lvlText w:val="%2."/>
+      <w:lvlJc w:val="left"/>
+      <w:pPr>
+        <w:ind w:left="2880" w:hanging="360"/>
+      </w:pPr>
+    </w:lvl>
+    <w:lvl w:ilvl="2" w:tplc="0409001B" w:tentative="1">
+      <w:start w:val="1"/>
+      <w:numFmt w:val="lowerRoman"/>
+      <w:lvlText w:val="%3."/>
+      <w:lvlJc w:val="right"/>
+      <w:pPr>
+        <w:ind w:left="3600" w:hanging="180"/>
+      </w:pPr>
+    </w:lvl>
+    <w:lvl w:ilvl="3" w:tplc="0409000F" w:tentative="1">
+      <w:start w:val="1"/>
+      <w:numFmt w:val="decimal"/>
+      <w:lvlText w:val="%4."/>
+      <w:lvlJc w:val="left"/>
+      <w:pPr>
+        <w:ind w:left="4320" w:hanging="360"/>
+      </w:pPr>
+    </w:lvl>
+    <w:lvl w:ilvl="4" w:tplc="04090019" w:tentative="1">
+      <w:start w:val="1"/>
+      <w:numFmt w:val="lowerLetter"/>
+      <w:lvlText w:val="%5."/>
+      <w:lvlJc w:val="left"/>
+      <w:pPr>
+        <w:ind w:left="5040" w:hanging="360"/>
+      </w:pPr>
+    </w:lvl>
+    <w:lvl w:ilvl="5" w:tplc="0409001B" w:tentative="1">
+      <w:start w:val="1"/>
+      <w:numFmt w:val="lowerRoman"/>
+      <w:lvlText w:val="%6."/>
+      <w:lvlJc w:val="right"/>
+      <w:pPr>
+        <w:ind w:left="5760" w:hanging="180"/>
+      </w:pPr>
+    </w:lvl>
+    <w:lvl w:ilvl="6" w:tplc="0409000F" w:tentative="1">
+      <w:start w:val="1"/>
+      <w:numFmt w:val="decimal"/>
+      <w:lvlText w:val="%7."/>
+      <w:lvlJc w:val="left"/>
+      <w:pPr>
+        <w:ind w:left="6480" w:hanging="360"/>
+      </w:pPr>
+    </w:lvl>
+    <w:lvl w:ilvl="7" w:tplc="04090019" w:tentative="1">
+      <w:start w:val="1"/>
+      <w:numFmt w:val="lowerLetter"/>
+      <w:lvlText w:val="%8."/>
+      <w:lvlJc w:val="left"/>
+      <w:pPr>
+        <w:ind w:left="7200" w:hanging="360"/>
+      </w:pPr>
+    </w:lvl>
+    <w:lvl w:ilvl="8" w:tplc="0409001B" w:tentative="1">
+      <w:start w:val="1"/>
+      <w:numFmt w:val="lowerRoman"/>
+      <w:lvlText w:val="%9."/>
+      <w:lvlJc w:val="right"/>
+      <w:pPr>
+        <w:ind w:left="7920" w:hanging="180"/>
+      </w:pPr>
+    </w:lvl>
+  </w:abstractNum>
+  <w:abstractNum w:abstractNumId="9" w15:restartNumberingAfterBreak="0">
+    <w:nsid w:val="6C647504"/>
+    <w:multiLevelType w:val="hybridMultilevel"/>
+    <w:tmpl w:val="3DB473AC"/>
+    <w:lvl w:ilvl="0" w:tplc="91DAD8B6">
+      <w:start w:val="1"/>
+      <w:numFmt w:val="decimal"/>
+      <w:lvlText w:val="%1."/>
+      <w:lvlJc w:val="left"/>
+      <w:pPr>
+        <w:ind w:left="1800" w:hanging="360"/>
+      </w:pPr>
+      <w:rPr>
+        <w:rFonts w:hint="default"/>
+      </w:rPr>
+    </w:lvl>
+    <w:lvl w:ilvl="1" w:tplc="04090019" w:tentative="1">
+      <w:start w:val="1"/>
+      <w:numFmt w:val="lowerLetter"/>
+      <w:lvlText w:val="%2."/>
+      <w:lvlJc w:val="left"/>
+      <w:pPr>
+        <w:ind w:left="2520" w:hanging="360"/>
+      </w:pPr>
+    </w:lvl>
+    <w:lvl w:ilvl="2" w:tplc="0409001B" w:tentative="1">
+      <w:start w:val="1"/>
+      <w:numFmt w:val="lowerRoman"/>
+      <w:lvlText w:val="%3."/>
+      <w:lvlJc w:val="right"/>
+      <w:pPr>
+        <w:ind w:left="3240" w:hanging="180"/>
+      </w:pPr>
+    </w:lvl>
+    <w:lvl w:ilvl="3" w:tplc="0409000F" w:tentative="1">
+      <w:start w:val="1"/>
+      <w:numFmt w:val="decimal"/>
+      <w:lvlText w:val="%4."/>
+      <w:lvlJc w:val="left"/>
+      <w:pPr>
+        <w:ind w:left="3960" w:hanging="360"/>
+      </w:pPr>
+    </w:lvl>
+    <w:lvl w:ilvl="4" w:tplc="04090019" w:tentative="1">
+      <w:start w:val="1"/>
+      <w:numFmt w:val="lowerLetter"/>
+      <w:lvlText w:val="%5."/>
+      <w:lvlJc w:val="left"/>
+      <w:pPr>
+        <w:ind w:left="4680" w:hanging="360"/>
+      </w:pPr>
+    </w:lvl>
+    <w:lvl w:ilvl="5" w:tplc="0409001B" w:tentative="1">
+      <w:start w:val="1"/>
+      <w:numFmt w:val="lowerRoman"/>
+      <w:lvlText w:val="%6."/>
+      <w:lvlJc w:val="right"/>
+      <w:pPr>
+        <w:ind w:left="5400" w:hanging="180"/>
+      </w:pPr>
+    </w:lvl>
+    <w:lvl w:ilvl="6" w:tplc="0409000F" w:tentative="1">
+      <w:start w:val="1"/>
+      <w:numFmt w:val="decimal"/>
+      <w:lvlText w:val="%7."/>
+      <w:lvlJc w:val="left"/>
+      <w:pPr>
+        <w:ind w:left="6120" w:hanging="360"/>
+      </w:pPr>
+    </w:lvl>
+    <w:lvl w:ilvl="7" w:tplc="04090019" w:tentative="1">
+      <w:start w:val="1"/>
+      <w:numFmt w:val="lowerLetter"/>
+      <w:lvlText w:val="%8."/>
+      <w:lvlJc w:val="left"/>
+      <w:pPr>
+        <w:ind w:left="6840" w:hanging="360"/>
+      </w:pPr>
+    </w:lvl>
+    <w:lvl w:ilvl="8" w:tplc="0409001B" w:tentative="1">
+      <w:start w:val="1"/>
+      <w:numFmt w:val="lowerRoman"/>
+      <w:lvlText w:val="%9."/>
+      <w:lvlJc w:val="right"/>
+      <w:pPr>
+        <w:ind w:left="7560" w:hanging="180"/>
+      </w:pPr>
+    </w:lvl>
+  </w:abstractNum>
   <w:num w:numId="1">
+    <w:abstractNumId w:val="9"/>
+  </w:num>
+  <w:num w:numId="2">
+    <w:abstractNumId w:val="5"/>
+  </w:num>
+  <w:num w:numId="3">
     <w:abstractNumId w:val="8"/>
   </w:num>
-  <w:num w:numId="2">
-    <w:abstractNumId w:val="4"/>
-  </w:num>
-  <w:num w:numId="3">
+  <w:num w:numId="4">
     <w:abstractNumId w:val="7"/>
   </w:num>
-  <w:num w:numId="4">
+  <w:num w:numId="5">
     <w:abstractNumId w:val="6"/>
   </w:num>
-  <w:num w:numId="5">
-    <w:abstractNumId w:val="5"/>
-  </w:num>
   <w:num w:numId="6">
-    <w:abstractNumId w:val="1"/>
+    <w:abstractNumId w:val="2"/>
   </w:num>
   <w:num w:numId="7">
-    <w:abstractNumId w:val="2"/>
+    <w:abstractNumId w:val="3"/>
   </w:num>
   <w:num w:numId="8">
     <w:abstractNumId w:val="0"/>
   </w:num>
   <w:num w:numId="9">
-    <w:abstractNumId w:val="3"/>
+    <w:abstractNumId w:val="4"/>
+  </w:num>
+  <w:num w:numId="10">
+    <w:abstractNumId w:val="1"/>
   </w:num>
 </w:numbering>
 </file>

</xml_diff>

<commit_message>
Added docs and tests for expanding roll adopter
</commit_message>
<xml_diff>
--- a/docs/DataFrameDoc.docx
+++ b/docs/DataFrameDoc.docx
@@ -2218,7 +2218,7 @@
                 <w:sz w:val="16"/>
                 <w:szCs w:val="16"/>
               </w:rPr>
-              <w:t>ExponentialRollAdopter</w:t>
+              <w:t>ExpandingRollAdopter</w:t>
             </w:r>
             <w:r>
               <w:rPr>
@@ -2228,7 +2228,17 @@
                 <w:sz w:val="16"/>
                 <w:szCs w:val="16"/>
               </w:rPr>
-              <w:t xml:space="preserve"> {  }</w:t>
+              <w:t xml:space="preserve"> </w:t>
+            </w:r>
+            <w:r>
+              <w:rPr>
+                <w:b/>
+                <w:bCs/>
+                <w:color w:val="C45911"/>
+                <w:sz w:val="16"/>
+                <w:szCs w:val="16"/>
+              </w:rPr>
+              <w:t>{  }</w:t>
             </w:r>
           </w:p>
         </w:tc>
@@ -2384,7 +2394,7 @@
                 <w:sz w:val="16"/>
                 <w:szCs w:val="16"/>
               </w:rPr>
-              <w:t>GeometricMeanVisitor</w:t>
+              <w:t>ExponentialRollAdopter</w:t>
             </w:r>
             <w:r>
               <w:rPr>
@@ -2394,17 +2404,7 @@
                 <w:sz w:val="16"/>
                 <w:szCs w:val="16"/>
               </w:rPr>
-              <w:t xml:space="preserve"> </w:t>
-            </w:r>
-            <w:r>
-              <w:rPr>
-                <w:b/>
-                <w:bCs/>
-                <w:color w:val="C45911"/>
-                <w:sz w:val="16"/>
-                <w:szCs w:val="16"/>
-              </w:rPr>
-              <w:t>{  }</w:t>
+              <w:t xml:space="preserve"> {  }</w:t>
             </w:r>
           </w:p>
         </w:tc>
@@ -2550,7 +2550,37 @@
                 <w:sz w:val="16"/>
                 <w:szCs w:val="16"/>
               </w:rPr>
-              <w:t>struct GroupbySum {  }</w:t>
+              <w:t xml:space="preserve">struct </w:t>
+            </w:r>
+            <w:r>
+              <w:rPr>
+                <w:b/>
+                <w:bCs/>
+                <w:color w:val="C45911"/>
+                <w:sz w:val="16"/>
+                <w:szCs w:val="16"/>
+              </w:rPr>
+              <w:t>GeometricMeanVisitor</w:t>
+            </w:r>
+            <w:r>
+              <w:rPr>
+                <w:b/>
+                <w:bCs/>
+                <w:color w:val="C45911"/>
+                <w:sz w:val="16"/>
+                <w:szCs w:val="16"/>
+              </w:rPr>
+              <w:t xml:space="preserve"> </w:t>
+            </w:r>
+            <w:r>
+              <w:rPr>
+                <w:b/>
+                <w:bCs/>
+                <w:color w:val="C45911"/>
+                <w:sz w:val="16"/>
+                <w:szCs w:val="16"/>
+              </w:rPr>
+              <w:t>{  }</w:t>
             </w:r>
           </w:p>
         </w:tc>
@@ -2684,52 +2714,19 @@
           <w:p>
             <w:pPr>
               <w:rPr>
+                <w:sz w:val="16"/>
+                <w:szCs w:val="16"/>
+              </w:rPr>
+            </w:pPr>
+            <w:r>
+              <w:rPr>
                 <w:b/>
                 <w:bCs/>
                 <w:color w:val="C45911"/>
                 <w:sz w:val="16"/>
                 <w:szCs w:val="16"/>
               </w:rPr>
-            </w:pPr>
-            <w:r>
-              <w:rPr>
-                <w:b/>
-                <w:bCs/>
-                <w:color w:val="C45911"/>
-                <w:sz w:val="16"/>
-                <w:szCs w:val="16"/>
-              </w:rPr>
-              <w:t xml:space="preserve">struct </w:t>
-            </w:r>
-            <w:r>
-              <w:rPr>
-                <w:b/>
-                <w:bCs/>
-                <w:color w:val="C45911"/>
-                <w:sz w:val="16"/>
-                <w:szCs w:val="16"/>
-              </w:rPr>
-              <w:t>HarmonicMeanVisitor</w:t>
-            </w:r>
-            <w:r>
-              <w:rPr>
-                <w:b/>
-                <w:bCs/>
-                <w:color w:val="C45911"/>
-                <w:sz w:val="16"/>
-                <w:szCs w:val="16"/>
-              </w:rPr>
-              <w:t xml:space="preserve"> </w:t>
-            </w:r>
-            <w:r>
-              <w:rPr>
-                <w:b/>
-                <w:bCs/>
-                <w:color w:val="C45911"/>
-                <w:sz w:val="16"/>
-                <w:szCs w:val="16"/>
-              </w:rPr>
-              <w:t>{  }</w:t>
+              <w:t>struct GroupbySum {  }</w:t>
             </w:r>
           </w:p>
         </w:tc>
@@ -2908,7 +2905,7 @@
                 <w:sz w:val="16"/>
                 <w:szCs w:val="16"/>
               </w:rPr>
-              <w:t>KMeansVisitor</w:t>
+              <w:t>HarmonicMeanVisitor</w:t>
             </w:r>
             <w:r>
               <w:rPr>
@@ -2918,7 +2915,17 @@
                 <w:sz w:val="16"/>
                 <w:szCs w:val="16"/>
               </w:rPr>
-              <w:t xml:space="preserve"> {  }</w:t>
+              <w:t xml:space="preserve"> </w:t>
+            </w:r>
+            <w:r>
+              <w:rPr>
+                <w:b/>
+                <w:bCs/>
+                <w:color w:val="C45911"/>
+                <w:sz w:val="16"/>
+                <w:szCs w:val="16"/>
+              </w:rPr>
+              <w:t>{  }</w:t>
             </w:r>
           </w:p>
         </w:tc>
@@ -3052,19 +3059,42 @@
           <w:p>
             <w:pPr>
               <w:rPr>
-                <w:sz w:val="16"/>
-                <w:szCs w:val="16"/>
-              </w:rPr>
-            </w:pPr>
-            <w:r>
-              <w:rPr>
                 <w:b/>
                 <w:bCs/>
                 <w:color w:val="C45911"/>
                 <w:sz w:val="16"/>
                 <w:szCs w:val="16"/>
               </w:rPr>
-              <w:t>struct KthValueVisitor {  }</w:t>
+            </w:pPr>
+            <w:r>
+              <w:rPr>
+                <w:b/>
+                <w:bCs/>
+                <w:color w:val="C45911"/>
+                <w:sz w:val="16"/>
+                <w:szCs w:val="16"/>
+              </w:rPr>
+              <w:t xml:space="preserve">struct </w:t>
+            </w:r>
+            <w:r>
+              <w:rPr>
+                <w:b/>
+                <w:bCs/>
+                <w:color w:val="C45911"/>
+                <w:sz w:val="16"/>
+                <w:szCs w:val="16"/>
+              </w:rPr>
+              <w:t>KMeansVisitor</w:t>
+            </w:r>
+            <w:r>
+              <w:rPr>
+                <w:b/>
+                <w:bCs/>
+                <w:color w:val="C45911"/>
+                <w:sz w:val="16"/>
+                <w:szCs w:val="16"/>
+              </w:rPr>
+              <w:t xml:space="preserve"> {  }</w:t>
             </w:r>
           </w:p>
         </w:tc>
@@ -3250,37 +3280,7 @@
                 <w:sz w:val="16"/>
                 <w:szCs w:val="16"/>
               </w:rPr>
-              <w:t xml:space="preserve">struct </w:t>
-            </w:r>
-            <w:r>
-              <w:rPr>
-                <w:b/>
-                <w:bCs/>
-                <w:color w:val="C45911"/>
-                <w:sz w:val="16"/>
-                <w:szCs w:val="16"/>
-              </w:rPr>
-              <w:t>MACDVisitor</w:t>
-            </w:r>
-            <w:r>
-              <w:rPr>
-                <w:b/>
-                <w:bCs/>
-                <w:color w:val="C45911"/>
-                <w:sz w:val="16"/>
-                <w:szCs w:val="16"/>
-              </w:rPr>
-              <w:t xml:space="preserve"> </w:t>
-            </w:r>
-            <w:r>
-              <w:rPr>
-                <w:b/>
-                <w:bCs/>
-                <w:color w:val="C45911"/>
-                <w:sz w:val="16"/>
-                <w:szCs w:val="16"/>
-              </w:rPr>
-              <w:t>{  }</w:t>
+              <w:t>struct KthValueVisitor {  }</w:t>
             </w:r>
           </w:p>
         </w:tc>
@@ -3446,7 +3446,37 @@
                 <w:sz w:val="16"/>
                 <w:szCs w:val="16"/>
               </w:rPr>
-              <w:t>struct MaxVisitor {  }</w:t>
+              <w:t xml:space="preserve">struct </w:t>
+            </w:r>
+            <w:r>
+              <w:rPr>
+                <w:b/>
+                <w:bCs/>
+                <w:color w:val="C45911"/>
+                <w:sz w:val="16"/>
+                <w:szCs w:val="16"/>
+              </w:rPr>
+              <w:t>MACDVisitor</w:t>
+            </w:r>
+            <w:r>
+              <w:rPr>
+                <w:b/>
+                <w:bCs/>
+                <w:color w:val="C45911"/>
+                <w:sz w:val="16"/>
+                <w:szCs w:val="16"/>
+              </w:rPr>
+              <w:t xml:space="preserve"> </w:t>
+            </w:r>
+            <w:r>
+              <w:rPr>
+                <w:b/>
+                <w:bCs/>
+                <w:color w:val="C45911"/>
+                <w:sz w:val="16"/>
+                <w:szCs w:val="16"/>
+              </w:rPr>
+              <w:t>{  }</w:t>
             </w:r>
           </w:p>
         </w:tc>
@@ -3592,7 +3622,7 @@
                 <w:sz w:val="16"/>
                 <w:szCs w:val="16"/>
               </w:rPr>
-              <w:t>struct MeanVisitor {  }</w:t>
+              <w:t>struct MaxVisitor {  }</w:t>
             </w:r>
           </w:p>
         </w:tc>
@@ -3738,7 +3768,7 @@
                 <w:sz w:val="16"/>
                 <w:szCs w:val="16"/>
               </w:rPr>
-              <w:t>struct MedianVisitor {  }</w:t>
+              <w:t>struct MeanVisitor {  }</w:t>
             </w:r>
           </w:p>
         </w:tc>
@@ -3884,7 +3914,7 @@
                 <w:sz w:val="16"/>
                 <w:szCs w:val="16"/>
               </w:rPr>
-              <w:t>struct MinVisitor {  }</w:t>
+              <w:t>struct MedianVisitor {  }</w:t>
             </w:r>
           </w:p>
         </w:tc>
@@ -4030,7 +4060,7 @@
                 <w:sz w:val="16"/>
                 <w:szCs w:val="16"/>
               </w:rPr>
-              <w:t>struct ModeVisitor {  }</w:t>
+              <w:t>struct MinVisitor {  }</w:t>
             </w:r>
           </w:p>
         </w:tc>
@@ -4176,7 +4206,7 @@
                 <w:sz w:val="16"/>
                 <w:szCs w:val="16"/>
               </w:rPr>
-              <w:t>struct NLargestVisitor {  }</w:t>
+              <w:t>struct ModeVisitor {  }</w:t>
             </w:r>
           </w:p>
         </w:tc>
@@ -4342,7 +4372,7 @@
                 <w:sz w:val="16"/>
                 <w:szCs w:val="16"/>
               </w:rPr>
-              <w:t>struct NSmallestVisitor {  }</w:t>
+              <w:t>struct NLargestVisitor {  }</w:t>
             </w:r>
           </w:p>
         </w:tc>
@@ -4488,7 +4518,7 @@
                 <w:sz w:val="16"/>
                 <w:szCs w:val="16"/>
               </w:rPr>
-              <w:t>struct ProdVisitor {  }</w:t>
+              <w:t>struct NSmallestVisitor {  }</w:t>
             </w:r>
           </w:p>
         </w:tc>
@@ -4634,7 +4664,7 @@
                 <w:sz w:val="16"/>
                 <w:szCs w:val="16"/>
               </w:rPr>
-              <w:t>struct ReturnVisitor {  }</w:t>
+              <w:t>struct ProdVisitor {  }</w:t>
             </w:r>
           </w:p>
         </w:tc>
@@ -4780,27 +4810,7 @@
                 <w:sz w:val="16"/>
                 <w:szCs w:val="16"/>
               </w:rPr>
-              <w:t xml:space="preserve">struct </w:t>
-            </w:r>
-            <w:r>
-              <w:rPr>
-                <w:b/>
-                <w:bCs/>
-                <w:color w:val="C45911"/>
-                <w:sz w:val="16"/>
-                <w:szCs w:val="16"/>
-              </w:rPr>
-              <w:t>SampleZScoreVisitor</w:t>
-            </w:r>
-            <w:r>
-              <w:rPr>
-                <w:b/>
-                <w:bCs/>
-                <w:color w:val="C45911"/>
-                <w:sz w:val="16"/>
-                <w:szCs w:val="16"/>
-              </w:rPr>
-              <w:t xml:space="preserve"> {  }</w:t>
+              <w:t>struct ReturnVisitor {  }</w:t>
             </w:r>
           </w:p>
         </w:tc>
@@ -4946,7 +4956,27 @@
                 <w:sz w:val="16"/>
                 <w:szCs w:val="16"/>
               </w:rPr>
-              <w:t>struct SimpleRollAdopter {  }</w:t>
+              <w:t xml:space="preserve">struct </w:t>
+            </w:r>
+            <w:r>
+              <w:rPr>
+                <w:b/>
+                <w:bCs/>
+                <w:color w:val="C45911"/>
+                <w:sz w:val="16"/>
+                <w:szCs w:val="16"/>
+              </w:rPr>
+              <w:t>SampleZScoreVisitor</w:t>
+            </w:r>
+            <w:r>
+              <w:rPr>
+                <w:b/>
+                <w:bCs/>
+                <w:color w:val="C45911"/>
+                <w:sz w:val="16"/>
+                <w:szCs w:val="16"/>
+              </w:rPr>
+              <w:t xml:space="preserve"> {  }</w:t>
             </w:r>
           </w:p>
         </w:tc>
@@ -5092,7 +5122,7 @@
                 <w:sz w:val="16"/>
                 <w:szCs w:val="16"/>
               </w:rPr>
-              <w:t>struct SLRegressionVisitor  {  }</w:t>
+              <w:t>struct SimpleRollAdopter {  }</w:t>
             </w:r>
           </w:p>
         </w:tc>
@@ -5238,7 +5268,7 @@
                 <w:sz w:val="16"/>
                 <w:szCs w:val="16"/>
               </w:rPr>
-              <w:t>struct StatsVisitor  {  }</w:t>
+              <w:t>struct SLRegressionVisitor  {  }</w:t>
             </w:r>
           </w:p>
         </w:tc>
@@ -5384,7 +5414,7 @@
                 <w:sz w:val="16"/>
                 <w:szCs w:val="16"/>
               </w:rPr>
-              <w:t>struct StdVisitor   {  }</w:t>
+              <w:t>struct StatsVisitor  {  }</w:t>
             </w:r>
           </w:p>
         </w:tc>
@@ -5530,7 +5560,7 @@
                 <w:sz w:val="16"/>
                 <w:szCs w:val="16"/>
               </w:rPr>
-              <w:t>struct SumVisitor {  }</w:t>
+              <w:t>struct StdVisitor   {  }</w:t>
             </w:r>
           </w:p>
         </w:tc>
@@ -5676,7 +5706,7 @@
                 <w:sz w:val="16"/>
                 <w:szCs w:val="16"/>
               </w:rPr>
-              <w:t>struct TrackingErrorVisitor {  }</w:t>
+              <w:t>struct SumVisitor {  }</w:t>
             </w:r>
           </w:p>
         </w:tc>
@@ -5822,7 +5852,7 @@
                 <w:sz w:val="16"/>
                 <w:szCs w:val="16"/>
               </w:rPr>
-              <w:t xml:space="preserve">struct ZScoreVisitor {  } </w:t>
+              <w:t>struct TrackingErrorVisitor {  }</w:t>
             </w:r>
           </w:p>
         </w:tc>
@@ -5968,7 +5998,7 @@
                 <w:sz w:val="16"/>
                 <w:szCs w:val="16"/>
               </w:rPr>
-              <w:t> </w:t>
+              <w:t xml:space="preserve">struct ZScoreVisitor {  } </w:t>
             </w:r>
           </w:p>
         </w:tc>
@@ -37547,7 +37577,7 @@
           <w:bCs/>
           <w:color w:val="C45911"/>
         </w:rPr>
-        <w:t>struct  ExponentialRollAdopter</w:t>
+        <w:t>struct  ExpandingRollAdopter</w:t>
       </w:r>
       <w:r>
         <w:rPr>
@@ -37576,211 +37606,52 @@
         <w:t xml:space="preserve"> to the data in a</w:t>
       </w:r>
       <w:r>
-        <w:t>n exponentially decaying</w:t>
-      </w:r>
-      <w:r>
-        <w:t xml:space="preserve"> rolling progression. The roll count is given to the constructor of </w:t>
-      </w:r>
-      <w:r>
-        <w:rPr>
-          <w:i/>
-          <w:iCs/>
-        </w:rPr>
-        <w:t>ExponentialRollAdopter</w:t>
+        <w:t>n expanding</w:t>
+      </w:r>
+      <w:r>
+        <w:t xml:space="preserve"> rolling progression. The roll count</w:t>
+      </w:r>
+      <w:r>
+        <w:t xml:space="preserve"> and the step increment count</w:t>
+      </w:r>
+      <w:r>
+        <w:t xml:space="preserve"> </w:t>
+      </w:r>
+      <w:r>
+        <w:t>are</w:t>
+      </w:r>
+      <w:r>
+        <w:t xml:space="preserve"> given to the constructor</w:t>
       </w:r>
       <w:r>
         <w:t>.</w:t>
       </w:r>
-      <w:r>
-        <w:t xml:space="preserve"> The other parameters to the constructor determine </w:t>
-      </w:r>
-      <w:r>
-        <w:t>how</w:t>
-      </w:r>
-      <w:r>
-        <w:t xml:space="preserve"> the decay is calculated. Please see the </w:t>
-      </w:r>
-      <w:r>
-        <w:rPr>
-          <w:i/>
-          <w:iCs/>
-        </w:rPr>
-        <w:t>exponential_decay_spec</w:t>
-      </w:r>
-      <w:r>
-        <w:t xml:space="preserve"> type above.</w:t>
-      </w:r>
-    </w:p>
-    <w:p>
-      <w:pPr>
-        <w:ind w:left="1440"/>
-      </w:pPr>
-      <w:r>
-        <w:t>The result is a vector of values with same number of items as the given column. The first roll_count items, in the result, will be NAN.</w:t>
-      </w:r>
-    </w:p>
-    <w:p>
-      <w:pPr>
-        <w:ind w:left="1440"/>
-        <w:rPr>
-          <w:i/>
-          <w:iCs/>
-        </w:rPr>
-      </w:pPr>
-      <w:r>
-        <w:t xml:space="preserve">The formula used is: </w:t>
-      </w:r>
-      <w:r>
-        <w:rPr>
-          <w:i/>
-          <w:iCs/>
-        </w:rPr>
-        <w:t>(decay * X</w:t>
-      </w:r>
-      <w:r>
-        <w:rPr>
-          <w:i/>
-          <w:iCs/>
-          <w:sz w:val="21"/>
-          <w:szCs w:val="21"/>
-        </w:rPr>
-        <w:t>t</w:t>
-      </w:r>
-      <w:r>
-        <w:rPr>
-          <w:i/>
-          <w:iCs/>
-        </w:rPr>
-        <w:t xml:space="preserve">) + ((1 − decay) * </w:t>
-      </w:r>
-      <w:r>
-        <w:rPr>
-          <w:i/>
-          <w:iCs/>
-        </w:rPr>
-        <w:t>Y</w:t>
-      </w:r>
-      <w:r>
-        <w:rPr>
-          <w:i/>
-          <w:iCs/>
-          <w:sz w:val="21"/>
-          <w:szCs w:val="21"/>
-        </w:rPr>
-        <w:t>t-</w:t>
-      </w:r>
-      <w:r>
-        <w:rPr>
-          <w:i/>
-          <w:iCs/>
-          <w:sz w:val="20"/>
-          <w:szCs w:val="20"/>
-        </w:rPr>
-        <w:t>1</w:t>
-      </w:r>
-      <w:r>
-        <w:rPr>
-          <w:i/>
-          <w:iCs/>
-        </w:rPr>
-        <w:t>)</w:t>
-      </w:r>
-    </w:p>
-    <w:p>
-      <w:pPr>
-        <w:ind w:left="1440"/>
-      </w:pPr>
-      <w:r>
-        <w:t>Where</w:t>
-      </w:r>
-    </w:p>
-    <w:p>
-      <w:pPr>
-        <w:ind w:left="1440"/>
-        <w:rPr>
-          <w:i/>
-          <w:iCs/>
-          <w:sz w:val="21"/>
-          <w:szCs w:val="21"/>
-        </w:rPr>
-      </w:pPr>
-      <w:r>
-        <w:rPr>
-          <w:i/>
-          <w:iCs/>
-        </w:rPr>
-        <w:t>X</w:t>
-      </w:r>
-      <w:r>
-        <w:rPr>
-          <w:i/>
-          <w:iCs/>
-          <w:sz w:val="21"/>
-          <w:szCs w:val="21"/>
-        </w:rPr>
-        <w:t>t</w:t>
-      </w:r>
-      <w:r>
-        <w:rPr>
-          <w:i/>
-          <w:iCs/>
-          <w:sz w:val="21"/>
-          <w:szCs w:val="21"/>
-        </w:rPr>
-        <w:t xml:space="preserve">    </w:t>
-      </w:r>
-      <w:r>
-        <w:rPr>
-          <w:sz w:val="21"/>
-          <w:szCs w:val="21"/>
-        </w:rPr>
-        <w:t>is current value</w:t>
-      </w:r>
-    </w:p>
-    <w:p>
-      <w:pPr>
-        <w:ind w:left="1440"/>
-      </w:pPr>
-      <w:r>
-        <w:rPr>
-          <w:i/>
-          <w:iCs/>
-        </w:rPr>
-        <w:t>Y</w:t>
-      </w:r>
-      <w:r>
-        <w:rPr>
-          <w:i/>
-          <w:iCs/>
-          <w:sz w:val="21"/>
-          <w:szCs w:val="21"/>
-        </w:rPr>
-        <w:t>t-</w:t>
-      </w:r>
-      <w:r>
-        <w:rPr>
-          <w:i/>
-          <w:iCs/>
-          <w:sz w:val="20"/>
-          <w:szCs w:val="20"/>
-        </w:rPr>
-        <w:t>1</w:t>
-      </w:r>
-      <w:r>
-        <w:rPr>
-          <w:i/>
-          <w:iCs/>
-          <w:sz w:val="20"/>
-          <w:szCs w:val="20"/>
-        </w:rPr>
-        <w:t xml:space="preserve"> </w:t>
-      </w:r>
-      <w:r>
-        <w:rPr>
-          <w:sz w:val="21"/>
-          <w:szCs w:val="21"/>
-        </w:rPr>
-        <w:t>is last calculated stats</w:t>
+    </w:p>
+    <w:p>
+      <w:pPr>
+        <w:ind w:left="1440"/>
+      </w:pPr>
+      <w:r>
+        <w:t xml:space="preserve">The result is a vector of </w:t>
+      </w:r>
+      <w:r>
+        <w:rPr>
+          <w:i/>
+          <w:iCs/>
+        </w:rPr>
+        <w:t>T</w:t>
+      </w:r>
+      <w:r>
+        <w:t xml:space="preserve"> type </w:t>
+      </w:r>
+      <w:r>
+        <w:t>values</w:t>
+      </w:r>
+      <w:r>
+        <w:t xml:space="preserve">. </w:t>
+      </w:r>
+      <w:r>
+        <w:t>The first roll_count items, in the result, will be NAN.</w:t>
       </w:r>
     </w:p>
     <w:p>
@@ -37795,17 +37666,43 @@
         <w:rPr>
           <w:i/>
           <w:iCs/>
-          <w:sz w:val="22"/>
-          <w:szCs w:val="22"/>
-        </w:rPr>
-        <w:t>inline ExponentialRollAdopter(F &amp;&amp;functor, size_t r</w:t>
-      </w:r>
-      <w:r>
-        <w:rPr>
-          <w:i/>
-          <w:iCs/>
-          <w:sz w:val="22"/>
-          <w:szCs w:val="22"/>
+        </w:rPr>
+        <w:t>inline ExpandingRollAdopter(F &amp;&amp;functor,</w:t>
+      </w:r>
+    </w:p>
+    <w:p>
+      <w:pPr>
+        <w:ind w:left="2160"/>
+        <w:rPr>
+          <w:i/>
+          <w:iCs/>
+        </w:rPr>
+      </w:pPr>
+      <w:r>
+        <w:rPr>
+          <w:i/>
+          <w:iCs/>
+        </w:rPr>
+        <w:t xml:space="preserve">                              </w:t>
+      </w:r>
+      <w:r>
+        <w:rPr>
+          <w:i/>
+          <w:iCs/>
+        </w:rPr>
+        <w:t xml:space="preserve">                </w:t>
+      </w:r>
+      <w:r>
+        <w:rPr>
+          <w:i/>
+          <w:iCs/>
+        </w:rPr>
+        <w:t xml:space="preserve">  size_t r</w:t>
+      </w:r>
+      <w:r>
+        <w:rPr>
+          <w:i/>
+          <w:iCs/>
         </w:rPr>
         <w:t>oll</w:t>
       </w:r>
@@ -37813,10 +37710,48 @@
         <w:rPr>
           <w:i/>
           <w:iCs/>
-          <w:sz w:val="22"/>
-          <w:szCs w:val="22"/>
-        </w:rPr>
-        <w:t>_count, exponential_decay_spec eds, double value)</w:t>
+        </w:rPr>
+        <w:t>_count,</w:t>
+      </w:r>
+    </w:p>
+    <w:p>
+      <w:pPr>
+        <w:ind w:left="2160"/>
+      </w:pPr>
+      <w:r>
+        <w:rPr>
+          <w:i/>
+          <w:iCs/>
+        </w:rPr>
+        <w:t xml:space="preserve">                             </w:t>
+      </w:r>
+      <w:r>
+        <w:rPr>
+          <w:i/>
+          <w:iCs/>
+        </w:rPr>
+        <w:t xml:space="preserve">               </w:t>
+      </w:r>
+      <w:r>
+        <w:rPr>
+          <w:i/>
+          <w:iCs/>
+        </w:rPr>
+        <w:t xml:space="preserve">   size_t i</w:t>
+      </w:r>
+      <w:r>
+        <w:rPr>
+          <w:i/>
+          <w:iCs/>
+        </w:rPr>
+        <w:t>ncrement</w:t>
+      </w:r>
+      <w:r>
+        <w:rPr>
+          <w:i/>
+          <w:iCs/>
+        </w:rPr>
+        <w:t>_count = 1)</w:t>
       </w:r>
     </w:p>
     <w:p>
@@ -37875,63 +37810,424 @@
         <w:t>: Index type</w:t>
       </w:r>
     </w:p>
-    <w:p/>
-    <w:p>
-      <w:pPr>
-        <w:ind w:left="1440"/>
-        <w:rPr>
-          <w:b/>
-          <w:bCs/>
-          <w:color w:val="C45911"/>
-        </w:rPr>
-      </w:pPr>
-      <w:r>
-        <w:rPr>
-          <w:b/>
-          <w:bCs/>
-          <w:color w:val="C45911"/>
-        </w:rPr>
-        <w:t>template&lt;typename T,</w:t>
-      </w:r>
-    </w:p>
-    <w:p>
-      <w:pPr>
-        <w:ind w:left="1440"/>
-        <w:rPr>
-          <w:b/>
-          <w:bCs/>
-          <w:color w:val="C45911"/>
-        </w:rPr>
-      </w:pPr>
-      <w:r>
-        <w:rPr>
-          <w:b/>
-          <w:bCs/>
-          <w:color w:val="C45911"/>
-        </w:rPr>
-        <w:t xml:space="preserve">    typename I = unsigned long,</w:t>
-      </w:r>
-    </w:p>
-    <w:p>
-      <w:pPr>
-        <w:ind w:left="1440"/>
-      </w:pPr>
-      <w:r>
-        <w:rPr>
-          <w:b/>
-          <w:bCs/>
-          <w:color w:val="C45911"/>
-        </w:rPr>
-        <w:t xml:space="preserve">    typename </w:t>
-      </w:r>
-      <w:r>
-        <w:rPr>
-          <w:b/>
-          <w:bCs/>
-          <w:color w:val="C45911"/>
+    <w:p>
+      <w:bookmarkStart w:id="0" w:name="_GoBack"/>
+      <w:bookmarkEnd w:id="0"/>
+    </w:p>
+    <w:p>
+      <w:pPr>
+        <w:ind w:left="1440"/>
+        <w:rPr>
+          <w:b/>
+          <w:bCs/>
+          <w:color w:val="C45911"/>
+        </w:rPr>
+      </w:pPr>
+      <w:r>
+        <w:rPr>
+          <w:b/>
+          <w:bCs/>
+          <w:color w:val="C45911"/>
+        </w:rPr>
+        <w:t>template&lt;typename F, typename T, typename I = unsigned long&gt;</w:t>
+      </w:r>
+    </w:p>
+    <w:p>
+      <w:pPr>
+        <w:ind w:left="1440"/>
+      </w:pPr>
+      <w:r>
+        <w:rPr>
+          <w:b/>
+          <w:bCs/>
+          <w:color w:val="C45911"/>
+        </w:rPr>
+        <w:t>struct  ExponentialRollAdopter</w:t>
+      </w:r>
+      <w:r>
+        <w:rPr>
+          <w:b/>
+          <w:bCs/>
+          <w:color w:val="C45911"/>
+        </w:rPr>
+        <w:t>;</w:t>
+      </w:r>
+    </w:p>
+    <w:p>
+      <w:pPr>
+        <w:ind w:left="1440"/>
+      </w:pPr>
+      <w:r>
+        <w:t xml:space="preserve">This functor applies functor </w:t>
+      </w:r>
+      <w:r>
+        <w:rPr>
+          <w:i/>
+          <w:iCs/>
+        </w:rPr>
+        <w:t>F</w:t>
+      </w:r>
+      <w:r>
+        <w:t xml:space="preserve"> to the data in a</w:t>
+      </w:r>
+      <w:r>
+        <w:t>n exponentially decaying</w:t>
+      </w:r>
+      <w:r>
+        <w:t xml:space="preserve"> rolling progression. The roll count is given to the constructor of </w:t>
+      </w:r>
+      <w:r>
+        <w:rPr>
+          <w:i/>
+          <w:iCs/>
+        </w:rPr>
+        <w:t>ExponentialRollAdopter</w:t>
+      </w:r>
+      <w:r>
+        <w:t>.</w:t>
+      </w:r>
+      <w:r>
+        <w:t xml:space="preserve"> The other parameters to the constructor determine </w:t>
+      </w:r>
+      <w:r>
+        <w:t>how</w:t>
+      </w:r>
+      <w:r>
+        <w:t xml:space="preserve"> the decay is calculated. Please see the </w:t>
+      </w:r>
+      <w:r>
+        <w:rPr>
+          <w:i/>
+          <w:iCs/>
+        </w:rPr>
+        <w:t>exponential_decay_spec</w:t>
+      </w:r>
+      <w:r>
+        <w:t xml:space="preserve"> type above.</w:t>
+      </w:r>
+    </w:p>
+    <w:p>
+      <w:pPr>
+        <w:ind w:left="1440"/>
+      </w:pPr>
+      <w:r>
+        <w:t>The result is a vector of values with same number of items as the given column. The first roll_count items, in the result, will be NAN.</w:t>
+      </w:r>
+    </w:p>
+    <w:p>
+      <w:pPr>
+        <w:ind w:left="1440"/>
+        <w:rPr>
+          <w:i/>
+          <w:iCs/>
+        </w:rPr>
+      </w:pPr>
+      <w:r>
+        <w:t xml:space="preserve">The formula used is: </w:t>
+      </w:r>
+      <w:r>
+        <w:rPr>
+          <w:i/>
+          <w:iCs/>
+        </w:rPr>
+        <w:t>(decay * X</w:t>
+      </w:r>
+      <w:r>
+        <w:rPr>
+          <w:i/>
+          <w:iCs/>
+          <w:sz w:val="21"/>
+          <w:szCs w:val="21"/>
+        </w:rPr>
+        <w:t>t</w:t>
+      </w:r>
+      <w:r>
+        <w:rPr>
+          <w:i/>
+          <w:iCs/>
+        </w:rPr>
+        <w:t xml:space="preserve">) + ((1 − decay) * </w:t>
+      </w:r>
+      <w:r>
+        <w:rPr>
+          <w:i/>
+          <w:iCs/>
+        </w:rPr>
+        <w:t>Y</w:t>
+      </w:r>
+      <w:r>
+        <w:rPr>
+          <w:i/>
+          <w:iCs/>
+          <w:sz w:val="21"/>
+          <w:szCs w:val="21"/>
+        </w:rPr>
+        <w:t>t-</w:t>
+      </w:r>
+      <w:r>
+        <w:rPr>
+          <w:i/>
+          <w:iCs/>
+          <w:sz w:val="20"/>
+          <w:szCs w:val="20"/>
+        </w:rPr>
+        <w:t>1</w:t>
+      </w:r>
+      <w:r>
+        <w:rPr>
+          <w:i/>
+          <w:iCs/>
+        </w:rPr>
+        <w:t>)</w:t>
+      </w:r>
+    </w:p>
+    <w:p>
+      <w:pPr>
+        <w:ind w:left="1440"/>
+      </w:pPr>
+      <w:r>
+        <w:t>Where</w:t>
+      </w:r>
+    </w:p>
+    <w:p>
+      <w:pPr>
+        <w:ind w:left="1440"/>
+        <w:rPr>
+          <w:i/>
+          <w:iCs/>
+          <w:sz w:val="21"/>
+          <w:szCs w:val="21"/>
+        </w:rPr>
+      </w:pPr>
+      <w:r>
+        <w:rPr>
+          <w:i/>
+          <w:iCs/>
+        </w:rPr>
+        <w:t>X</w:t>
+      </w:r>
+      <w:r>
+        <w:rPr>
+          <w:i/>
+          <w:iCs/>
+          <w:sz w:val="21"/>
+          <w:szCs w:val="21"/>
+        </w:rPr>
+        <w:t>t</w:t>
+      </w:r>
+      <w:r>
+        <w:rPr>
+          <w:i/>
+          <w:iCs/>
+          <w:sz w:val="21"/>
+          <w:szCs w:val="21"/>
+        </w:rPr>
+        <w:t xml:space="preserve">    </w:t>
+      </w:r>
+      <w:r>
+        <w:rPr>
+          <w:sz w:val="21"/>
+          <w:szCs w:val="21"/>
+        </w:rPr>
+        <w:t>is current value</w:t>
+      </w:r>
+    </w:p>
+    <w:p>
+      <w:pPr>
+        <w:ind w:left="1440"/>
+      </w:pPr>
+      <w:r>
+        <w:rPr>
+          <w:i/>
+          <w:iCs/>
+        </w:rPr>
+        <w:lastRenderedPageBreak/>
+        <w:t>Y</w:t>
+      </w:r>
+      <w:r>
+        <w:rPr>
+          <w:i/>
+          <w:iCs/>
+          <w:sz w:val="21"/>
+          <w:szCs w:val="21"/>
+        </w:rPr>
+        <w:t>t-</w:t>
+      </w:r>
+      <w:r>
+        <w:rPr>
+          <w:i/>
+          <w:iCs/>
+          <w:sz w:val="20"/>
+          <w:szCs w:val="20"/>
+        </w:rPr>
+        <w:t>1</w:t>
+      </w:r>
+      <w:r>
+        <w:rPr>
+          <w:i/>
+          <w:iCs/>
+          <w:sz w:val="20"/>
+          <w:szCs w:val="20"/>
+        </w:rPr>
+        <w:t xml:space="preserve"> </w:t>
+      </w:r>
+      <w:r>
+        <w:rPr>
+          <w:sz w:val="21"/>
+          <w:szCs w:val="21"/>
+        </w:rPr>
+        <w:t>is last calculated stats</w:t>
+      </w:r>
+    </w:p>
+    <w:p>
+      <w:pPr>
+        <w:ind w:left="2160"/>
+        <w:rPr>
+          <w:i/>
+          <w:iCs/>
+        </w:rPr>
+      </w:pPr>
+      <w:r>
+        <w:rPr>
+          <w:i/>
+          <w:iCs/>
           <w:sz w:val="22"/>
           <w:szCs w:val="22"/>
         </w:rPr>
+        <w:t>inline ExponentialRollAdopter(F &amp;&amp;functor, size_t r</w:t>
+      </w:r>
+      <w:r>
+        <w:rPr>
+          <w:i/>
+          <w:iCs/>
+          <w:sz w:val="22"/>
+          <w:szCs w:val="22"/>
+        </w:rPr>
+        <w:t>oll</w:t>
+      </w:r>
+      <w:r>
+        <w:rPr>
+          <w:i/>
+          <w:iCs/>
+          <w:sz w:val="22"/>
+          <w:szCs w:val="22"/>
+        </w:rPr>
+        <w:t>_count, exponential_decay_spec eds, double value)</w:t>
+      </w:r>
+    </w:p>
+    <w:p>
+      <w:pPr>
+        <w:ind w:left="1440"/>
+      </w:pPr>
+      <w:r>
+        <w:t> </w:t>
+      </w:r>
+    </w:p>
+    <w:p>
+      <w:pPr>
+        <w:ind w:left="1440"/>
+      </w:pPr>
+      <w:r>
+        <w:rPr>
+          <w:i/>
+          <w:iCs/>
+        </w:rPr>
+        <w:t>F</w:t>
+      </w:r>
+      <w:r>
+        <w:t>: Functor type</w:t>
+      </w:r>
+    </w:p>
+    <w:p>
+      <w:pPr>
+        <w:ind w:left="1440"/>
+      </w:pPr>
+      <w:r>
+        <w:rPr>
+          <w:i/>
+          <w:iCs/>
+        </w:rPr>
+        <w:t>T</w:t>
+      </w:r>
+      <w:r>
+        <w:t>: Column data type</w:t>
+      </w:r>
+    </w:p>
+    <w:p>
+      <w:pPr>
+        <w:pBdr>
+          <w:bottom w:val="single" w:sz="6" w:space="1" w:color="auto"/>
+        </w:pBdr>
+        <w:ind w:left="1440"/>
+      </w:pPr>
+      <w:r>
+        <w:rPr>
+          <w:i/>
+          <w:iCs/>
+        </w:rPr>
+        <w:t>I</w:t>
+      </w:r>
+      <w:r>
+        <w:t>: Index type</w:t>
+      </w:r>
+    </w:p>
+    <w:p/>
+    <w:p>
+      <w:pPr>
+        <w:ind w:left="1440"/>
+        <w:rPr>
+          <w:b/>
+          <w:bCs/>
+          <w:color w:val="C45911"/>
+        </w:rPr>
+      </w:pPr>
+      <w:r>
+        <w:rPr>
+          <w:b/>
+          <w:bCs/>
+          <w:color w:val="C45911"/>
+        </w:rPr>
+        <w:t>template&lt;typename T,</w:t>
+      </w:r>
+    </w:p>
+    <w:p>
+      <w:pPr>
+        <w:ind w:left="1440"/>
+        <w:rPr>
+          <w:b/>
+          <w:bCs/>
+          <w:color w:val="C45911"/>
+        </w:rPr>
+      </w:pPr>
+      <w:r>
+        <w:rPr>
+          <w:b/>
+          <w:bCs/>
+          <w:color w:val="C45911"/>
+        </w:rPr>
+        <w:t xml:space="preserve">    typename I = unsigned long,</w:t>
+      </w:r>
+    </w:p>
+    <w:p>
+      <w:pPr>
+        <w:ind w:left="1440"/>
+      </w:pPr>
+      <w:r>
+        <w:rPr>
+          <w:b/>
+          <w:bCs/>
+          <w:color w:val="C45911"/>
+        </w:rPr>
+        <w:t xml:space="preserve">    typename </w:t>
+      </w:r>
+      <w:r>
+        <w:rPr>
+          <w:b/>
+          <w:bCs/>
+          <w:color w:val="C45911"/>
+          <w:sz w:val="22"/>
+          <w:szCs w:val="22"/>
+        </w:rPr>
         <w:t>= typename std::enable_if&lt;std::is_arithmetic&lt;T&gt;::value, T&gt;::type&gt;</w:t>
       </w:r>
     </w:p>
@@ -37953,7 +38249,6 @@
         <w:ind w:left="1440"/>
       </w:pPr>
       <w:r>
-        <w:lastRenderedPageBreak/>
         <w:t>This functor class calculates the following statistics of a given column; mean, variance, standard deviation, skew, and kurtosis. See this document and datasci_tester.cc for examples.</w:t>
       </w:r>
     </w:p>
@@ -38461,6 +38756,7 @@
           <w:i/>
           <w:iCs/>
         </w:rPr>
+        <w:lastRenderedPageBreak/>
         <w:t>const result_type &amp;get_raw_to_short_term() const</w:t>
       </w:r>
       <w:r>
@@ -38601,7 +38897,6 @@
           <w:i/>
           <w:iCs/>
         </w:rPr>
-        <w:lastRenderedPageBreak/>
         <w:t>I</w:t>
       </w:r>
       <w:r>
@@ -39219,10 +39514,7 @@
         <w:ind w:left="1440"/>
       </w:pPr>
       <w:r>
-        <w:t xml:space="preserve">This functor class calculates </w:t>
-      </w:r>
-      <w:r>
-        <w:t>t</w:t>
+        <w:t>This functor class calculates t</w:t>
       </w:r>
       <w:r>
         <w:t xml:space="preserve">he Moving Average Convergence/Divergence oscillator (MACD) </w:t>
@@ -39254,7 +39546,6 @@
         </w:numPr>
       </w:pPr>
       <w:r>
-        <w:lastRenderedPageBreak/>
         <w:t>N</w:t>
       </w:r>
       <w:r>
@@ -39273,13 +39564,7 @@
         <w:t>N</w:t>
       </w:r>
       <w:r>
-        <w:t xml:space="preserve">umber of periods for the </w:t>
-      </w:r>
-      <w:r>
-        <w:t>long-term</w:t>
-      </w:r>
-      <w:r>
-        <w:t xml:space="preserve"> exponential moving average.</w:t>
+        <w:t>umber of periods for the long-term exponential moving average.</w:t>
       </w:r>
       <w:r>
         <w:t xml:space="preserve"> </w:t>
@@ -39332,18 +39617,7 @@
         </w:numPr>
       </w:pPr>
       <w:r>
-        <w:t xml:space="preserve">Decay </w:t>
-      </w:r>
-      <w:r>
-        <w:t>value</w:t>
-      </w:r>
-      <w:r>
-        <w:t xml:space="preserve"> for the exponential moving averag</w:t>
-      </w:r>
-      <w:bookmarkStart w:id="0" w:name="_GoBack"/>
-      <w:bookmarkEnd w:id="0"/>
-      <w:r>
-        <w:t>es</w:t>
+        <w:t>Decay value for the exponential moving averages</w:t>
       </w:r>
       <w:r>
         <w:t xml:space="preserve"> (See DataFrame Types and Exponential Roll Adopter)</w:t>
@@ -39656,24 +39930,14 @@
         <w:t>() const</w:t>
       </w:r>
       <w:r>
-        <w:t xml:space="preserve"> – Returns vector </w:t>
-      </w:r>
-      <w:r>
-        <w:t xml:space="preserve">of MACD Histogram. </w:t>
-      </w:r>
-      <w:r>
-        <w:rPr>
-          <w:i/>
-          <w:iCs/>
-        </w:rPr>
-        <w:t xml:space="preserve">(MACD Line – Signal Line) = </w:t>
-      </w:r>
-      <w:r>
-        <w:rPr>
-          <w:i/>
-          <w:iCs/>
-        </w:rPr>
-        <w:t>MACD Histogram</w:t>
+        <w:t xml:space="preserve"> – Returns vector of MACD Histogram. </w:t>
+      </w:r>
+      <w:r>
+        <w:rPr>
+          <w:i/>
+          <w:iCs/>
+        </w:rPr>
+        <w:t>(MACD Line – Signal Line) = MACD Histogram</w:t>
       </w:r>
     </w:p>
     <w:p>

</xml_diff>

<commit_message>
Implemented Standard Error of the Mean
</commit_message>
<xml_diff>
--- a/docs/DataFrameDoc.docx
+++ b/docs/DataFrameDoc.docx
@@ -5308,7 +5308,27 @@
                 <w:sz w:val="16"/>
                 <w:szCs w:val="16"/>
               </w:rPr>
-              <w:t>struct SimpleRollAdopter {  }</w:t>
+              <w:t xml:space="preserve">struct </w:t>
+            </w:r>
+            <w:r>
+              <w:rPr>
+                <w:b/>
+                <w:bCs/>
+                <w:color w:val="C45911"/>
+                <w:sz w:val="16"/>
+                <w:szCs w:val="16"/>
+              </w:rPr>
+              <w:t xml:space="preserve">SEMVisitor </w:t>
+            </w:r>
+            <w:r>
+              <w:rPr>
+                <w:b/>
+                <w:bCs/>
+                <w:color w:val="C45911"/>
+                <w:sz w:val="16"/>
+                <w:szCs w:val="16"/>
+              </w:rPr>
+              <w:t xml:space="preserve"> {  }</w:t>
             </w:r>
           </w:p>
         </w:tc>
@@ -5454,7 +5474,7 @@
                 <w:sz w:val="16"/>
                 <w:szCs w:val="16"/>
               </w:rPr>
-              <w:t>struct SLRegressionVisitor  {  }</w:t>
+              <w:t>struct SimpleRollAdopter {  }</w:t>
             </w:r>
           </w:p>
         </w:tc>
@@ -5600,7 +5620,7 @@
                 <w:sz w:val="16"/>
                 <w:szCs w:val="16"/>
               </w:rPr>
-              <w:t>struct StatsVisitor  {  }</w:t>
+              <w:t>struct SLRegressionVisitor  {  }</w:t>
             </w:r>
           </w:p>
         </w:tc>
@@ -5746,7 +5766,7 @@
                 <w:sz w:val="16"/>
                 <w:szCs w:val="16"/>
               </w:rPr>
-              <w:t>struct StdVisitor   {  }</w:t>
+              <w:t>struct StatsVisitor  {  }</w:t>
             </w:r>
           </w:p>
         </w:tc>
@@ -5892,7 +5912,7 @@
                 <w:sz w:val="16"/>
                 <w:szCs w:val="16"/>
               </w:rPr>
-              <w:t>struct SumVisitor {  }</w:t>
+              <w:t>struct StdVisitor   {  }</w:t>
             </w:r>
           </w:p>
         </w:tc>
@@ -6038,7 +6058,7 @@
                 <w:sz w:val="16"/>
                 <w:szCs w:val="16"/>
               </w:rPr>
-              <w:t>struct TrackingErrorVisitor {  }</w:t>
+              <w:t>struct SumVisitor {  }</w:t>
             </w:r>
           </w:p>
         </w:tc>
@@ -6184,7 +6204,7 @@
                 <w:sz w:val="16"/>
                 <w:szCs w:val="16"/>
               </w:rPr>
-              <w:t xml:space="preserve">struct ZScoreVisitor {  } </w:t>
+              <w:t>struct TrackingErrorVisitor {  }</w:t>
             </w:r>
           </w:p>
         </w:tc>
@@ -6330,7 +6350,7 @@
                 <w:sz w:val="16"/>
                 <w:szCs w:val="16"/>
               </w:rPr>
-              <w:t> </w:t>
+              <w:t xml:space="preserve">struct ZScoreVisitor {  } </w:t>
             </w:r>
           </w:p>
         </w:tc>
@@ -33063,7 +33083,13 @@
         <w:ind w:left="1440"/>
       </w:pPr>
       <w:r>
-        <w:t xml:space="preserve">See this document and datasci_tester.cc for examples. </w:t>
+        <w:t>See this document and data</w:t>
+      </w:r>
+      <w:r>
+        <w:t>frame</w:t>
+      </w:r>
+      <w:r>
+        <w:t xml:space="preserve">_tester.cc for examples. </w:t>
       </w:r>
     </w:p>
     <w:p>
@@ -33228,7 +33254,13 @@
         <w:ind w:left="1440"/>
       </w:pPr>
       <w:r>
-        <w:t xml:space="preserve">See this document and datasci_tester.cc for examples. </w:t>
+        <w:t>See this document and data</w:t>
+      </w:r>
+      <w:r>
+        <w:t>frame</w:t>
+      </w:r>
+      <w:r>
+        <w:t xml:space="preserve">_tester.cc for examples. </w:t>
       </w:r>
     </w:p>
     <w:p>
@@ -33391,7 +33423,13 @@
         <w:ind w:left="1440"/>
       </w:pPr>
       <w:r>
-        <w:t xml:space="preserve">See this document and datasci_tester.cc for examples. </w:t>
+        <w:t>See this document and data</w:t>
+      </w:r>
+      <w:r>
+        <w:t>frame</w:t>
+      </w:r>
+      <w:r>
+        <w:t xml:space="preserve">_tester.cc for examples. </w:t>
       </w:r>
     </w:p>
     <w:p>
@@ -33537,7 +33575,13 @@
         <w:ind w:left="1440"/>
       </w:pPr>
       <w:r>
-        <w:t xml:space="preserve">See this document and datasci_tester.cc for examples. </w:t>
+        <w:t>See this document and data</w:t>
+      </w:r>
+      <w:r>
+        <w:t>frame</w:t>
+      </w:r>
+      <w:r>
+        <w:t xml:space="preserve">_tester.cc for examples. </w:t>
       </w:r>
     </w:p>
     <w:p>
@@ -33694,7 +33738,13 @@
         <w:ind w:left="1440"/>
       </w:pPr>
       <w:r>
-        <w:t>See this document and datasci_tester.cc for examples.</w:t>
+        <w:t>See this document and data</w:t>
+      </w:r>
+      <w:r>
+        <w:t>frame</w:t>
+      </w:r>
+      <w:r>
+        <w:t>_tester.cc for examples.</w:t>
       </w:r>
     </w:p>
     <w:p>
@@ -33851,7 +33901,13 @@
         <w:ind w:left="1440"/>
       </w:pPr>
       <w:r>
-        <w:t xml:space="preserve">See this document and datasci_tester.cc for examples. </w:t>
+        <w:t>See this document and data</w:t>
+      </w:r>
+      <w:r>
+        <w:t>frame</w:t>
+      </w:r>
+      <w:r>
+        <w:t xml:space="preserve">_tester.cc for examples. </w:t>
       </w:r>
     </w:p>
     <w:p>
@@ -34009,7 +34065,13 @@
         <w:ind w:left="1440"/>
       </w:pPr>
       <w:r>
-        <w:t>See this document and datasci_tester.cc for examples.</w:t>
+        <w:t>See this document and data</w:t>
+      </w:r>
+      <w:r>
+        <w:t>frame</w:t>
+      </w:r>
+      <w:r>
+        <w:t>_tester.cc for examples.</w:t>
       </w:r>
     </w:p>
     <w:p>
@@ -34120,7 +34182,13 @@
         <w:ind w:left="1440"/>
       </w:pPr>
       <w:r>
-        <w:t>See this document and datasci_tester.cc for examples.</w:t>
+        <w:t>See this document and data</w:t>
+      </w:r>
+      <w:r>
+        <w:t>frame</w:t>
+      </w:r>
+      <w:r>
+        <w:t>_tester.cc for examples.</w:t>
       </w:r>
     </w:p>
     <w:p>
@@ -34219,7 +34287,13 @@
         <w:ind w:left="1440"/>
       </w:pPr>
       <w:r>
-        <w:t>See this document and datasci_tester.cc for examples.</w:t>
+        <w:t>See this document and data</w:t>
+      </w:r>
+      <w:r>
+        <w:t>frame</w:t>
+      </w:r>
+      <w:r>
+        <w:t>_tester.cc for examples.</w:t>
       </w:r>
     </w:p>
     <w:p>
@@ -34319,7 +34393,13 @@
         <w:ind w:left="1440"/>
       </w:pPr>
       <w:r>
-        <w:t>See this document and datasci_tester.cc for examples.</w:t>
+        <w:t>See this document and data</w:t>
+      </w:r>
+      <w:r>
+        <w:t>frame</w:t>
+      </w:r>
+      <w:r>
+        <w:t>_tester.cc for examples.</w:t>
       </w:r>
     </w:p>
     <w:p>
@@ -34418,7 +34498,13 @@
         <w:ind w:left="1440"/>
       </w:pPr>
       <w:r>
-        <w:t>See this document and datasci_tester.cc for examples.</w:t>
+        <w:t>See this document and data</w:t>
+      </w:r>
+      <w:r>
+        <w:t>frame</w:t>
+      </w:r>
+      <w:r>
+        <w:t>_tester.cc for examples.</w:t>
       </w:r>
     </w:p>
     <w:p>
@@ -34525,7 +34611,13 @@
         <w:ind w:left="1440"/>
       </w:pPr>
       <w:r>
-        <w:t>See this document and datasci_tester.cc for examples.</w:t>
+        <w:t>See this document and data</w:t>
+      </w:r>
+      <w:r>
+        <w:t>frame</w:t>
+      </w:r>
+      <w:r>
+        <w:t>_tester.cc for examples.</w:t>
       </w:r>
     </w:p>
     <w:p>
@@ -34639,7 +34731,13 @@
         <w:ind w:left="1440"/>
       </w:pPr>
       <w:r>
-        <w:t>See this document and datasci_tester.cc for examples.</w:t>
+        <w:t>See this document and data</w:t>
+      </w:r>
+      <w:r>
+        <w:t>frame</w:t>
+      </w:r>
+      <w:r>
+        <w:t>_tester.cc for examples.</w:t>
       </w:r>
     </w:p>
     <w:p>
@@ -34804,7 +34902,13 @@
         <w:ind w:left="1440"/>
       </w:pPr>
       <w:r>
-        <w:t xml:space="preserve">See this document and datasci_tester.cc for examples. </w:t>
+        <w:t>See this document and data</w:t>
+      </w:r>
+      <w:r>
+        <w:t>frame</w:t>
+      </w:r>
+      <w:r>
+        <w:t xml:space="preserve">_tester.cc for examples. </w:t>
       </w:r>
     </w:p>
     <w:p>
@@ -34965,7 +35069,13 @@
         <w:ind w:left="1440"/>
       </w:pPr>
       <w:r>
-        <w:t>See this document and datasci_tester.cc for examples.</w:t>
+        <w:t>See this document and data</w:t>
+      </w:r>
+      <w:r>
+        <w:t>frame</w:t>
+      </w:r>
+      <w:r>
+        <w:t>_tester.cc for examples.</w:t>
       </w:r>
     </w:p>
     <w:p>
@@ -35126,7 +35236,13 @@
         <w:ind w:left="1440"/>
       </w:pPr>
       <w:r>
-        <w:t>See this document and datasci_tester.cc for examples.</w:t>
+        <w:t>See this document and data</w:t>
+      </w:r>
+      <w:r>
+        <w:t>frame</w:t>
+      </w:r>
+      <w:r>
+        <w:t>_tester.cc for examples.</w:t>
       </w:r>
     </w:p>
     <w:p>
@@ -35287,7 +35403,15 @@
         <w:ind w:left="1440"/>
       </w:pPr>
       <w:r>
-        <w:t>See this document and datasci_tester.cc for examples.</w:t>
+        <w:t>See this document and data</w:t>
+      </w:r>
+      <w:r>
+        <w:t>frame</w:t>
+      </w:r>
+      <w:bookmarkStart w:id="0" w:name="_GoBack"/>
+      <w:bookmarkEnd w:id="0"/>
+      <w:r>
+        <w:t>_tester.cc for examples.</w:t>
       </w:r>
     </w:p>
     <w:p>
@@ -35385,6 +35509,260 @@
           <w:bCs/>
           <w:color w:val="C45911"/>
         </w:rPr>
+        <w:t xml:space="preserve">    </w:t>
+      </w:r>
+      <w:r>
+        <w:rPr>
+          <w:b/>
+          <w:bCs/>
+          <w:color w:val="C45911"/>
+        </w:rPr>
+        <w:t xml:space="preserve">             </w:t>
+      </w:r>
+      <w:r>
+        <w:rPr>
+          <w:b/>
+          <w:bCs/>
+          <w:color w:val="C45911"/>
+        </w:rPr>
+        <w:t>typename I = unsigned long,</w:t>
+      </w:r>
+    </w:p>
+    <w:p>
+      <w:pPr>
+        <w:ind w:left="1440"/>
+      </w:pPr>
+      <w:r>
+        <w:rPr>
+          <w:b/>
+          <w:bCs/>
+          <w:color w:val="C45911"/>
+        </w:rPr>
+        <w:t xml:space="preserve">  </w:t>
+      </w:r>
+      <w:r>
+        <w:rPr>
+          <w:b/>
+          <w:bCs/>
+          <w:color w:val="C45911"/>
+        </w:rPr>
+        <w:t xml:space="preserve">             </w:t>
+      </w:r>
+      <w:r>
+        <w:rPr>
+          <w:b/>
+          <w:bCs/>
+          <w:color w:val="C45911"/>
+        </w:rPr>
+        <w:t xml:space="preserve">  </w:t>
+      </w:r>
+      <w:r>
+        <w:rPr>
+          <w:b/>
+          <w:bCs/>
+          <w:color w:val="C45911"/>
+          <w:sz w:val="21"/>
+          <w:szCs w:val="21"/>
+        </w:rPr>
+        <w:t xml:space="preserve">typename </w:t>
+      </w:r>
+      <w:r>
+        <w:rPr>
+          <w:b/>
+          <w:bCs/>
+          <w:color w:val="C45911"/>
+          <w:sz w:val="20"/>
+          <w:szCs w:val="20"/>
+        </w:rPr>
+        <w:t>= typename std::enable_if&lt;std::is_arithmetic&lt;T&gt;::value, T&gt;::type&gt;</w:t>
+      </w:r>
+    </w:p>
+    <w:p>
+      <w:pPr>
+        <w:ind w:left="1440"/>
+      </w:pPr>
+      <w:r>
+        <w:rPr>
+          <w:b/>
+          <w:bCs/>
+          <w:color w:val="C45911"/>
+        </w:rPr>
+        <w:t xml:space="preserve">struct </w:t>
+      </w:r>
+      <w:r>
+        <w:rPr>
+          <w:b/>
+          <w:bCs/>
+          <w:color w:val="C45911"/>
+        </w:rPr>
+        <w:t>SEM</w:t>
+      </w:r>
+      <w:r>
+        <w:rPr>
+          <w:b/>
+          <w:bCs/>
+          <w:color w:val="C45911"/>
+        </w:rPr>
+        <w:t>Visitor;</w:t>
+      </w:r>
+    </w:p>
+    <w:p>
+      <w:pPr>
+        <w:ind w:left="1440"/>
+      </w:pPr>
+      <w:r>
+        <w:t xml:space="preserve">This functor class calculates the </w:t>
+      </w:r>
+      <w:r>
+        <w:t>S</w:t>
+      </w:r>
+      <w:r>
+        <w:t xml:space="preserve">tandard </w:t>
+      </w:r>
+      <w:r>
+        <w:t>Error of the Mean</w:t>
+      </w:r>
+      <w:r>
+        <w:t xml:space="preserve"> </w:t>
+      </w:r>
+      <w:r>
+        <w:t>for</w:t>
+      </w:r>
+      <w:r>
+        <w:t xml:space="preserve"> a given column.</w:t>
+      </w:r>
+    </w:p>
+    <w:p>
+      <w:pPr>
+        <w:ind w:left="2160"/>
+      </w:pPr>
+      <w:r>
+        <w:rPr>
+          <w:i/>
+          <w:iCs/>
+        </w:rPr>
+        <w:t xml:space="preserve">explicit </w:t>
+      </w:r>
+      <w:r>
+        <w:rPr>
+          <w:i/>
+          <w:iCs/>
+        </w:rPr>
+        <w:t>SEM</w:t>
+      </w:r>
+      <w:r>
+        <w:rPr>
+          <w:i/>
+          <w:iCs/>
+        </w:rPr>
+        <w:t>Visitor (bool bias = true);</w:t>
+      </w:r>
+    </w:p>
+    <w:p>
+      <w:pPr>
+        <w:ind w:left="1440"/>
+      </w:pPr>
+      <w:r>
+        <w:t>See this document and data</w:t>
+      </w:r>
+      <w:r>
+        <w:t>frame</w:t>
+      </w:r>
+      <w:r>
+        <w:t>_tester.cc for examples.</w:t>
+      </w:r>
+    </w:p>
+    <w:p>
+      <w:pPr>
+        <w:ind w:left="1440"/>
+      </w:pPr>
+      <w:r>
+        <w:t> </w:t>
+      </w:r>
+    </w:p>
+    <w:p>
+      <w:pPr>
+        <w:ind w:left="1440"/>
+      </w:pPr>
+      <w:r>
+        <w:rPr>
+          <w:i/>
+          <w:iCs/>
+        </w:rPr>
+        <w:t>T</w:t>
+      </w:r>
+      <w:r>
+        <w:t>: Column data type</w:t>
+      </w:r>
+    </w:p>
+    <w:p>
+      <w:pPr>
+        <w:ind w:left="1440"/>
+      </w:pPr>
+      <w:r>
+        <w:rPr>
+          <w:i/>
+          <w:iCs/>
+        </w:rPr>
+        <w:t>I</w:t>
+      </w:r>
+      <w:r>
+        <w:t>: Index type</w:t>
+      </w:r>
+    </w:p>
+    <w:p>
+      <w:pPr>
+        <w:pBdr>
+          <w:bottom w:val="single" w:sz="6" w:space="1" w:color="auto"/>
+        </w:pBdr>
+        <w:ind w:left="1440"/>
+        <w:rPr>
+          <w:i/>
+          <w:iCs/>
+        </w:rPr>
+      </w:pPr>
+      <w:r>
+        <w:rPr>
+          <w:i/>
+          <w:iCs/>
+        </w:rPr>
+        <w:t>T must be an arithmetic-enabled type</w:t>
+      </w:r>
+    </w:p>
+    <w:p/>
+    <w:p>
+      <w:pPr>
+        <w:ind w:left="1440"/>
+        <w:rPr>
+          <w:b/>
+          <w:bCs/>
+          <w:color w:val="C45911"/>
+        </w:rPr>
+      </w:pPr>
+      <w:r>
+        <w:rPr>
+          <w:b/>
+          <w:bCs/>
+          <w:color w:val="C45911"/>
+        </w:rPr>
+        <w:t>template&lt;typename T,</w:t>
+      </w:r>
+    </w:p>
+    <w:p>
+      <w:pPr>
+        <w:ind w:left="1440"/>
+        <w:rPr>
+          <w:b/>
+          <w:bCs/>
+          <w:color w:val="C45911"/>
+        </w:rPr>
+      </w:pPr>
+      <w:r>
+        <w:rPr>
+          <w:b/>
+          <w:bCs/>
+          <w:color w:val="C45911"/>
+        </w:rPr>
         <w:t xml:space="preserve">    typename I = unsigned long,</w:t>
       </w:r>
     </w:p>
@@ -35449,7 +35827,13 @@
         <w:ind w:left="1440"/>
       </w:pPr>
       <w:r>
-        <w:t>See this document and datasci_tester.cc for examples.</w:t>
+        <w:t>See this document and data</w:t>
+      </w:r>
+      <w:r>
+        <w:t>frame</w:t>
+      </w:r>
+      <w:r>
+        <w:t>_tester.cc for examples.</w:t>
       </w:r>
     </w:p>
     <w:p>
@@ -35610,7 +35994,13 @@
         <w:ind w:left="1440"/>
       </w:pPr>
       <w:r>
-        <w:t>See this document and datasci_tester.cc for examples.</w:t>
+        <w:t>See this document and data</w:t>
+      </w:r>
+      <w:r>
+        <w:t>frame</w:t>
+      </w:r>
+      <w:r>
+        <w:t>_tester.cc for examples.</w:t>
       </w:r>
     </w:p>
     <w:p>
@@ -35751,6 +36141,7 @@
         <w:ind w:left="1440"/>
       </w:pPr>
       <w:r>
+        <w:lastRenderedPageBreak/>
         <w:t>This is a “single action visitor”, meaning it is passed the whole data vector in one call and you must use the single_action_visit() interface.</w:t>
       </w:r>
     </w:p>
@@ -35767,7 +36158,13 @@
         <w:ind w:left="1440"/>
       </w:pPr>
       <w:r>
-        <w:t>See this document and datasci_tester.cc for examples.</w:t>
+        <w:t>See this document and data</w:t>
+      </w:r>
+      <w:r>
+        <w:t>frame</w:t>
+      </w:r>
+      <w:r>
+        <w:t>_tester.cc for examples.</w:t>
       </w:r>
     </w:p>
     <w:p>
@@ -35900,7 +36297,6 @@
           <w:bCs/>
           <w:color w:val="C45911"/>
         </w:rPr>
-        <w:lastRenderedPageBreak/>
         <w:t>struct ReturnVisitor;</w:t>
       </w:r>
     </w:p>
@@ -35937,7 +36333,13 @@
         <w:ind w:left="1440"/>
       </w:pPr>
       <w:r>
-        <w:t>See this document and datasci_tester.cc for examples.</w:t>
+        <w:t>See this document and data</w:t>
+      </w:r>
+      <w:r>
+        <w:t>frame</w:t>
+      </w:r>
+      <w:r>
+        <w:t>_tester.cc for examples.</w:t>
       </w:r>
     </w:p>
     <w:p>
@@ -36272,6 +36674,7 @@
           <w:i/>
           <w:iCs/>
         </w:rPr>
+        <w:lastRenderedPageBreak/>
         <w:t xml:space="preserve">K: </w:t>
       </w:r>
       <w:r>
@@ -36438,7 +36841,6 @@
           <w:i/>
           <w:iCs/>
         </w:rPr>
-        <w:lastRenderedPageBreak/>
         <w:t>KMeansVisitor(size_type num_of_iter,</w:t>
       </w:r>
     </w:p>
@@ -36896,6 +37298,7 @@
         <w:ind w:left="1440"/>
       </w:pPr>
       <w:r>
+        <w:lastRenderedPageBreak/>
         <w:t>This functor class finds the median of the given column, using the above Kth element visitor. It computes in linear time.</w:t>
       </w:r>
     </w:p>
@@ -37007,7 +37410,6 @@
         <w:ind w:left="1440"/>
       </w:pPr>
       <w:r>
-        <w:lastRenderedPageBreak/>
         <w:t>The result is an array of N items each of this type:</w:t>
       </w:r>
     </w:p>
@@ -37321,27 +37723,7 @@
           <w:sz w:val="20"/>
           <w:szCs w:val="20"/>
         </w:rPr>
-        <w:t>typename =</w:t>
-      </w:r>
-      <w:r>
-        <w:rPr>
-          <w:b/>
-          <w:bCs/>
-          <w:color w:val="C45911"/>
-          <w:sz w:val="20"/>
-          <w:szCs w:val="20"/>
-        </w:rPr>
-        <w:t xml:space="preserve"> </w:t>
-      </w:r>
-      <w:r>
-        <w:rPr>
-          <w:b/>
-          <w:bCs/>
-          <w:color w:val="C45911"/>
-          <w:sz w:val="20"/>
-          <w:szCs w:val="20"/>
-        </w:rPr>
-        <w:t>typename std::enable_if&lt;std::is_arithmetic&lt;T&gt;::value, T&gt;::type&gt;</w:t>
+        <w:t>typename = typename std::enable_if&lt;std::is_arithmetic&lt;T&gt;::value, T&gt;::type&gt;</w:t>
       </w:r>
     </w:p>
     <w:p>
@@ -37370,10 +37752,7 @@
         <w:ind w:left="1440"/>
       </w:pPr>
       <w:r>
-        <w:t xml:space="preserve">This functor class </w:t>
-      </w:r>
-      <w:r>
-        <w:t>calculates 4 different forms of Mean Absolute Deviation. Please see mad_type enum definition above in the type section</w:t>
+        <w:t>This functor class calculates 4 different forms of Mean Absolute Deviation. Please see mad_type enum definition above in the type section</w:t>
       </w:r>
     </w:p>
     <w:p>
@@ -37391,8 +37770,6 @@
         </w:rPr>
         <w:t>MADVisitor(mad_type mt, bool skip_nan = true)</w:t>
       </w:r>
-      <w:bookmarkStart w:id="0" w:name="_GoBack"/>
-      <w:bookmarkEnd w:id="0"/>
     </w:p>
     <w:p/>
     <w:p>
@@ -37491,6 +37868,7 @@
           <w:bCs/>
           <w:color w:val="C45911"/>
         </w:rPr>
+        <w:lastRenderedPageBreak/>
         <w:t xml:space="preserve">    typename </w:t>
       </w:r>
       <w:r>
@@ -37630,7 +38008,6 @@
           <w:bCs/>
           <w:color w:val="C45911"/>
         </w:rPr>
-        <w:lastRenderedPageBreak/>
         <w:t xml:space="preserve">    typename </w:t>
       </w:r>
       <w:r>
@@ -37808,7 +38185,13 @@
         <w:ind w:left="1440"/>
       </w:pPr>
       <w:r>
-        <w:t>This functor class calculates the dot-product of two given columns. See this document and datasci_tester.cc for examples.</w:t>
+        <w:t>This functor class calculates the dot-product of two given columns. See this document and data</w:t>
+      </w:r>
+      <w:r>
+        <w:t>frame</w:t>
+      </w:r>
+      <w:r>
+        <w:t>_tester.cc for examples.</w:t>
       </w:r>
     </w:p>
     <w:p>
@@ -38002,6 +38385,7 @@
           <w:i/>
           <w:iCs/>
         </w:rPr>
+        <w:lastRenderedPageBreak/>
         <w:t>I</w:t>
       </w:r>
       <w:r>
@@ -38250,7 +38634,6 @@
           <w:i/>
           <w:iCs/>
         </w:rPr>
-        <w:lastRenderedPageBreak/>
         <w:t>T</w:t>
       </w:r>
       <w:r>
@@ -38710,7 +39093,13 @@
         <w:ind w:left="1440"/>
       </w:pPr>
       <w:r>
-        <w:t>This functor class calculates the following statistics of a given column; mean, variance, standard deviation, skew, and kurtosis. See this document and datasci_tester.cc for examples.</w:t>
+        <w:t>This functor class calculates the following statistics of a given column; mean, variance, standard deviation, skew, and kurtosis. See this document and data</w:t>
+      </w:r>
+      <w:r>
+        <w:t>frame</w:t>
+      </w:r>
+      <w:r>
+        <w:t>_tester.cc for examples.</w:t>
       </w:r>
     </w:p>
     <w:p>
@@ -38771,6 +39160,7 @@
     </w:p>
     <w:p>
       <w:r>
+        <w:lastRenderedPageBreak/>
         <w:t> </w:t>
       </w:r>
     </w:p>
@@ -38851,7 +39241,13 @@
         <w:ind w:left="1440"/>
       </w:pPr>
       <w:r>
-        <w:t>This functor class calculates simple linear regression, in one pass, of two given columns (x, y). See this document and datasci_tester.cc for examples.</w:t>
+        <w:t>This functor class calculates simple linear regression, in one pass, of two given columns (x, y). See this document and data</w:t>
+      </w:r>
+      <w:r>
+        <w:t>frame</w:t>
+      </w:r>
+      <w:r>
+        <w:t>_tester.cc for examples.</w:t>
       </w:r>
     </w:p>
     <w:p>
@@ -38954,7 +39350,6 @@
           <w:bCs/>
           <w:color w:val="C45911"/>
         </w:rPr>
-        <w:lastRenderedPageBreak/>
         <w:t xml:space="preserve">        </w:t>
       </w:r>
       <w:r>
@@ -39526,6 +39921,7 @@
         <w:ind w:left="1440"/>
       </w:pPr>
       <w:r>
+        <w:lastRenderedPageBreak/>
         <w:t>This is a “single action visitor”, meaning it is passed the whole data vector in one call and you must use the single_action_visit() interface.</w:t>
       </w:r>
     </w:p>
@@ -39628,7 +40024,6 @@
           <w:i/>
           <w:iCs/>
         </w:rPr>
-        <w:lastRenderedPageBreak/>
         <w:t xml:space="preserve">                         double lower_band_multiplier,</w:t>
       </w:r>
     </w:p>
@@ -40101,6 +40496,7 @@
           <w:i/>
           <w:iCs/>
         </w:rPr>
+        <w:lastRenderedPageBreak/>
         <w:t>MACDVisitor(size_type short_mean_period,</w:t>
       </w:r>
       <w:r>
@@ -40419,7 +40815,6 @@
           <w:i/>
           <w:iCs/>
         </w:rPr>
-        <w:lastRenderedPageBreak/>
         <w:t>T</w:t>
       </w:r>
       <w:r>

</xml_diff>

<commit_message>
Added mid_point to fill_policy
</commit_message>
<xml_diff>
--- a/docs/DataFrameDoc.docx
+++ b/docs/DataFrameDoc.docx
@@ -15593,23 +15593,107 @@
     <w:p>
       <w:pPr>
         <w:ind w:left="1440"/>
-      </w:pPr>
-      <w:r>
-        <w:rPr>
-          <w:b/>
-          <w:bCs/>
-          <w:color w:val="C45911"/>
-        </w:rPr>
-        <w:t xml:space="preserve">    linear_extrapolate = 5      </w:t>
-      </w:r>
-      <w:r>
         <w:rPr>
           <w:b/>
           <w:bCs/>
           <w:color w:val="70AD47"/>
         </w:rPr>
+      </w:pPr>
+      <w:r>
+        <w:rPr>
+          <w:b/>
+          <w:bCs/>
+          <w:color w:val="C45911"/>
+        </w:rPr>
+        <w:t>    linear_extrapolate = 5</w:t>
+      </w:r>
+      <w:r>
+        <w:rPr>
+          <w:b/>
+          <w:bCs/>
+          <w:color w:val="C45911"/>
+        </w:rPr>
+        <w:t>,</w:t>
+      </w:r>
+      <w:r>
+        <w:rPr>
+          <w:b/>
+          <w:bCs/>
+          <w:color w:val="C45911"/>
+        </w:rPr>
+        <w:t xml:space="preserve">     </w:t>
+      </w:r>
+      <w:r>
+        <w:rPr>
+          <w:b/>
+          <w:bCs/>
+          <w:color w:val="70AD47"/>
+        </w:rPr>
         <w:t>// Using the index as X coordinate</w:t>
       </w:r>
+    </w:p>
+    <w:p>
+      <w:pPr>
+        <w:ind w:left="1440"/>
+      </w:pPr>
+      <w:r>
+        <w:rPr>
+          <w:b/>
+          <w:bCs/>
+          <w:color w:val="C45911"/>
+        </w:rPr>
+        <w:t xml:space="preserve">    mid_point</w:t>
+      </w:r>
+      <w:r>
+        <w:rPr>
+          <w:b/>
+          <w:bCs/>
+          <w:color w:val="C45911"/>
+        </w:rPr>
+        <w:t xml:space="preserve"> = </w:t>
+      </w:r>
+      <w:r>
+        <w:rPr>
+          <w:b/>
+          <w:bCs/>
+          <w:color w:val="C45911"/>
+        </w:rPr>
+        <w:t>6</w:t>
+      </w:r>
+      <w:r>
+        <w:rPr>
+          <w:b/>
+          <w:bCs/>
+          <w:color w:val="C45911"/>
+        </w:rPr>
+        <w:t xml:space="preserve">,     </w:t>
+      </w:r>
+      <w:r>
+        <w:rPr>
+          <w:b/>
+          <w:bCs/>
+          <w:color w:val="C45911"/>
+        </w:rPr>
+        <w:t xml:space="preserve">             </w:t>
+      </w:r>
+      <w:r>
+        <w:rPr>
+          <w:b/>
+          <w:bCs/>
+          <w:color w:val="70AD47"/>
+        </w:rPr>
+        <w:t xml:space="preserve">// </w:t>
+      </w:r>
+      <w:r>
+        <w:rPr>
+          <w:b/>
+          <w:bCs/>
+          <w:color w:val="70AD47"/>
+        </w:rPr>
+        <w:t>Mid-point of x and y</w:t>
+      </w:r>
+      <w:bookmarkStart w:id="0" w:name="_GoBack"/>
+      <w:bookmarkEnd w:id="0"/>
     </w:p>
     <w:p>
       <w:pPr>
@@ -16241,6 +16325,7 @@
           <w:bCs/>
           <w:color w:val="C45911"/>
         </w:rPr>
+        <w:lastRenderedPageBreak/>
         <w:t xml:space="preserve">    mean_abs_dev_around_median = 2,</w:t>
       </w:r>
       <w:r>
@@ -16277,7 +16362,6 @@
           <w:bCs/>
           <w:color w:val="C45911"/>
         </w:rPr>
-        <w:lastRenderedPageBreak/>
         <w:t xml:space="preserve">    median_abs_dev_around_mean = 3,</w:t>
       </w:r>
       <w:r>
@@ -16877,6 +16961,7 @@
           <w:bCs/>
           <w:color w:val="C45911"/>
         </w:rPr>
+        <w:lastRenderedPageBreak/>
         <w:t>enum class random_policy : unsigned char  {</w:t>
       </w:r>
     </w:p>
@@ -16890,7 +16975,6 @@
           <w:bCs/>
           <w:color w:val="C45911"/>
         </w:rPr>
-        <w:lastRenderedPageBreak/>
         <w:t>    num_rows_with_seed = 1,</w:t>
       </w:r>
       <w:r>
@@ -17643,6 +17727,7 @@
           <w:bCs/>
           <w:color w:val="C45911"/>
         </w:rPr>
+        <w:lastRenderedPageBreak/>
         <w:t>};</w:t>
       </w:r>
     </w:p>
@@ -17651,7 +17736,6 @@
         <w:divId w:val="1365133014"/>
       </w:pPr>
       <w:r>
-        <w:lastRenderedPageBreak/>
         <w:t>This structure is used as a list of parameters for the stand-alone random number generators. Note, not all parameters are applicable to all generators. Please refer to each generator documentation in this document for list of applicable parameters.</w:t>
       </w:r>
     </w:p>
@@ -18136,6 +18220,7 @@
           <w:i/>
           <w:iCs/>
         </w:rPr>
+        <w:lastRenderedPageBreak/>
         <w:t>DataFrameView</w:t>
       </w:r>
       <w:r>
@@ -18159,11 +18244,7 @@
         <w:t>DataFrameView</w:t>
       </w:r>
       <w:r>
-        <w:t xml:space="preserve">. But </w:t>
-      </w:r>
-      <w:r>
-        <w:lastRenderedPageBreak/>
-        <w:t xml:space="preserve">some functionalities such as adding/removing columns etc. are not allowable on views. If you change any of the data in a </w:t>
+        <w:t xml:space="preserve">. But some functionalities such as adding/removing columns etc. are not allowable on views. If you change any of the data in a </w:t>
       </w:r>
       <w:r>
         <w:rPr>
@@ -35408,8 +35489,6 @@
       <w:r>
         <w:t>frame</w:t>
       </w:r>
-      <w:bookmarkStart w:id="0" w:name="_GoBack"/>
-      <w:bookmarkEnd w:id="0"/>
       <w:r>
         <w:t>_tester.cc for examples.</w:t>
       </w:r>
@@ -35509,52 +35588,20 @@
           <w:bCs/>
           <w:color w:val="C45911"/>
         </w:rPr>
-        <w:t xml:space="preserve">    </w:t>
-      </w:r>
-      <w:r>
-        <w:rPr>
-          <w:b/>
-          <w:bCs/>
-          <w:color w:val="C45911"/>
-        </w:rPr>
-        <w:t xml:space="preserve">             </w:t>
-      </w:r>
-      <w:r>
-        <w:rPr>
-          <w:b/>
-          <w:bCs/>
-          <w:color w:val="C45911"/>
-        </w:rPr>
-        <w:t>typename I = unsigned long,</w:t>
-      </w:r>
-    </w:p>
-    <w:p>
-      <w:pPr>
-        <w:ind w:left="1440"/>
-      </w:pPr>
-      <w:r>
-        <w:rPr>
-          <w:b/>
-          <w:bCs/>
-          <w:color w:val="C45911"/>
-        </w:rPr>
-        <w:t xml:space="preserve">  </w:t>
-      </w:r>
-      <w:r>
-        <w:rPr>
-          <w:b/>
-          <w:bCs/>
-          <w:color w:val="C45911"/>
-        </w:rPr>
-        <w:t xml:space="preserve">             </w:t>
-      </w:r>
-      <w:r>
-        <w:rPr>
-          <w:b/>
-          <w:bCs/>
-          <w:color w:val="C45911"/>
-        </w:rPr>
-        <w:t xml:space="preserve">  </w:t>
+        <w:t xml:space="preserve">                 typename I = unsigned long,</w:t>
+      </w:r>
+    </w:p>
+    <w:p>
+      <w:pPr>
+        <w:ind w:left="1440"/>
+      </w:pPr>
+      <w:r>
+        <w:rPr>
+          <w:b/>
+          <w:bCs/>
+          <w:color w:val="C45911"/>
+        </w:rPr>
+        <w:t xml:space="preserve">                 </w:t>
       </w:r>
       <w:r>
         <w:rPr>
@@ -35587,49 +35634,15 @@
           <w:bCs/>
           <w:color w:val="C45911"/>
         </w:rPr>
-        <w:t xml:space="preserve">struct </w:t>
-      </w:r>
-      <w:r>
-        <w:rPr>
-          <w:b/>
-          <w:bCs/>
-          <w:color w:val="C45911"/>
-        </w:rPr>
-        <w:t>SEM</w:t>
-      </w:r>
-      <w:r>
-        <w:rPr>
-          <w:b/>
-          <w:bCs/>
-          <w:color w:val="C45911"/>
-        </w:rPr>
-        <w:t>Visitor;</w:t>
-      </w:r>
-    </w:p>
-    <w:p>
-      <w:pPr>
-        <w:ind w:left="1440"/>
-      </w:pPr>
-      <w:r>
-        <w:t xml:space="preserve">This functor class calculates the </w:t>
-      </w:r>
-      <w:r>
-        <w:t>S</w:t>
-      </w:r>
-      <w:r>
-        <w:t xml:space="preserve">tandard </w:t>
-      </w:r>
-      <w:r>
-        <w:t>Error of the Mean</w:t>
-      </w:r>
-      <w:r>
-        <w:t xml:space="preserve"> </w:t>
-      </w:r>
-      <w:r>
-        <w:t>for</w:t>
-      </w:r>
-      <w:r>
-        <w:t xml:space="preserve"> a given column.</w:t>
+        <w:t>struct SEMVisitor;</w:t>
+      </w:r>
+    </w:p>
+    <w:p>
+      <w:pPr>
+        <w:ind w:left="1440"/>
+      </w:pPr>
+      <w:r>
+        <w:t>This functor class calculates the Standard Error of the Mean for a given column.</w:t>
       </w:r>
     </w:p>
     <w:p>
@@ -35641,21 +35654,7 @@
           <w:i/>
           <w:iCs/>
         </w:rPr>
-        <w:t xml:space="preserve">explicit </w:t>
-      </w:r>
-      <w:r>
-        <w:rPr>
-          <w:i/>
-          <w:iCs/>
-        </w:rPr>
-        <w:t>SEM</w:t>
-      </w:r>
-      <w:r>
-        <w:rPr>
-          <w:i/>
-          <w:iCs/>
-        </w:rPr>
-        <w:t>Visitor (bool bias = true);</w:t>
+        <w:t>explicit SEMVisitor (bool bias = true);</w:t>
       </w:r>
     </w:p>
     <w:p>

</xml_diff>

<commit_message>
Added docs for quantiles visitor
</commit_message>
<xml_diff>
--- a/docs/DataFrameDoc.docx
+++ b/docs/DataFrameDoc.docx
@@ -1518,7 +1518,37 @@
                 <w:sz w:val="16"/>
                 <w:szCs w:val="16"/>
               </w:rPr>
-              <w:t>enum class random_policy { }</w:t>
+              <w:t xml:space="preserve">enum class </w:t>
+            </w:r>
+            <w:r>
+              <w:rPr>
+                <w:b/>
+                <w:bCs/>
+                <w:color w:val="C45911"/>
+                <w:sz w:val="16"/>
+                <w:szCs w:val="16"/>
+              </w:rPr>
+              <w:t>quantile_policy</w:t>
+            </w:r>
+            <w:r>
+              <w:rPr>
+                <w:b/>
+                <w:bCs/>
+                <w:color w:val="C45911"/>
+                <w:sz w:val="16"/>
+                <w:szCs w:val="16"/>
+              </w:rPr>
+              <w:t xml:space="preserve"> </w:t>
+            </w:r>
+            <w:r>
+              <w:rPr>
+                <w:b/>
+                <w:bCs/>
+                <w:color w:val="C45911"/>
+                <w:sz w:val="16"/>
+                <w:szCs w:val="16"/>
+              </w:rPr>
+              <w:t>{ }</w:t>
             </w:r>
           </w:p>
         </w:tc>
@@ -1664,7 +1694,7 @@
                 <w:sz w:val="16"/>
                 <w:szCs w:val="16"/>
               </w:rPr>
-              <w:t>enum class return_policy {  }</w:t>
+              <w:t>enum class random_policy { }</w:t>
             </w:r>
           </w:p>
         </w:tc>
@@ -1810,7 +1840,7 @@
                 <w:sz w:val="16"/>
                 <w:szCs w:val="16"/>
               </w:rPr>
-              <w:t>enum class shift_policy {  }</w:t>
+              <w:t>enum class return_policy {  }</w:t>
             </w:r>
           </w:p>
         </w:tc>
@@ -1976,27 +2006,7 @@
                 <w:sz w:val="16"/>
                 <w:szCs w:val="16"/>
               </w:rPr>
-              <w:t>enum class sort_</w:t>
-            </w:r>
-            <w:r>
-              <w:rPr>
-                <w:b/>
-                <w:bCs/>
-                <w:color w:val="C45911"/>
-                <w:sz w:val="16"/>
-                <w:szCs w:val="16"/>
-              </w:rPr>
-              <w:t>spec</w:t>
-            </w:r>
-            <w:r>
-              <w:rPr>
-                <w:b/>
-                <w:bCs/>
-                <w:color w:val="C45911"/>
-                <w:sz w:val="16"/>
-                <w:szCs w:val="16"/>
-              </w:rPr>
-              <w:t xml:space="preserve"> {  }</w:t>
+              <w:t>enum class shift_policy {  }</w:t>
             </w:r>
           </w:p>
         </w:tc>
@@ -2192,7 +2202,27 @@
                 <w:sz w:val="16"/>
                 <w:szCs w:val="16"/>
               </w:rPr>
-              <w:t>enum class sort_state {  }</w:t>
+              <w:t>enum class sort_</w:t>
+            </w:r>
+            <w:r>
+              <w:rPr>
+                <w:b/>
+                <w:bCs/>
+                <w:color w:val="C45911"/>
+                <w:sz w:val="16"/>
+                <w:szCs w:val="16"/>
+              </w:rPr>
+              <w:t>spec</w:t>
+            </w:r>
+            <w:r>
+              <w:rPr>
+                <w:b/>
+                <w:bCs/>
+                <w:color w:val="C45911"/>
+                <w:sz w:val="16"/>
+                <w:szCs w:val="16"/>
+              </w:rPr>
+              <w:t xml:space="preserve"> {  }</w:t>
             </w:r>
           </w:p>
         </w:tc>
@@ -2368,7 +2398,7 @@
                 <w:sz w:val="16"/>
                 <w:szCs w:val="16"/>
               </w:rPr>
-              <w:t>enum class time_frequency {  }</w:t>
+              <w:t>enum class sort_state {  }</w:t>
             </w:r>
           </w:p>
         </w:tc>
@@ -2534,7 +2564,7 @@
                 <w:sz w:val="16"/>
                 <w:szCs w:val="16"/>
               </w:rPr>
-              <w:t>struct BadRange {  }</w:t>
+              <w:t>enum class time_frequency {  }</w:t>
             </w:r>
           </w:p>
         </w:tc>
@@ -2710,7 +2740,7 @@
                 <w:sz w:val="16"/>
                 <w:szCs w:val="16"/>
               </w:rPr>
-              <w:t>struct ColNotFound {  }</w:t>
+              <w:t>struct BadRange {  }</w:t>
             </w:r>
           </w:p>
         </w:tc>
@@ -2876,7 +2906,7 @@
                 <w:sz w:val="16"/>
                 <w:szCs w:val="16"/>
               </w:rPr>
-              <w:t>struct DataFrameError {  }</w:t>
+              <w:t>struct ColNotFound {  }</w:t>
             </w:r>
           </w:p>
         </w:tc>
@@ -3055,7 +3085,7 @@
                 <w:sz w:val="16"/>
                 <w:szCs w:val="16"/>
               </w:rPr>
-              <w:t>struct InconsistentData {  }</w:t>
+              <w:t>struct DataFrameError {  }</w:t>
             </w:r>
           </w:p>
         </w:tc>
@@ -3244,7 +3274,7 @@
                 <w:sz w:val="16"/>
                 <w:szCs w:val="16"/>
               </w:rPr>
-              <w:t>struct Index2D {  }</w:t>
+              <w:t>struct InconsistentData {  }</w:t>
             </w:r>
           </w:p>
         </w:tc>
@@ -3410,27 +3440,7 @@
                 <w:sz w:val="16"/>
                 <w:szCs w:val="16"/>
               </w:rPr>
-              <w:t xml:space="preserve">struct </w:t>
-            </w:r>
-            <w:r>
-              <w:rPr>
-                <w:b/>
-                <w:bCs/>
-                <w:color w:val="C45911"/>
-                <w:sz w:val="16"/>
-                <w:szCs w:val="16"/>
-              </w:rPr>
-              <w:t>MemUsage</w:t>
-            </w:r>
-            <w:r>
-              <w:rPr>
-                <w:b/>
-                <w:bCs/>
-                <w:color w:val="C45911"/>
-                <w:sz w:val="16"/>
-                <w:szCs w:val="16"/>
-              </w:rPr>
-              <w:t xml:space="preserve"> {  }</w:t>
+              <w:t>struct Index2D {  }</w:t>
             </w:r>
           </w:p>
         </w:tc>
@@ -3606,7 +3616,27 @@
                 <w:sz w:val="16"/>
                 <w:szCs w:val="16"/>
               </w:rPr>
-              <w:t>struct NotFeasible {  }</w:t>
+              <w:t xml:space="preserve">struct </w:t>
+            </w:r>
+            <w:r>
+              <w:rPr>
+                <w:b/>
+                <w:bCs/>
+                <w:color w:val="C45911"/>
+                <w:sz w:val="16"/>
+                <w:szCs w:val="16"/>
+              </w:rPr>
+              <w:t>MemUsage</w:t>
+            </w:r>
+            <w:r>
+              <w:rPr>
+                <w:b/>
+                <w:bCs/>
+                <w:color w:val="C45911"/>
+                <w:sz w:val="16"/>
+                <w:szCs w:val="16"/>
+              </w:rPr>
+              <w:t xml:space="preserve"> {  }</w:t>
             </w:r>
           </w:p>
         </w:tc>
@@ -3772,7 +3802,7 @@
                 <w:sz w:val="16"/>
                 <w:szCs w:val="16"/>
               </w:rPr>
-              <w:t>struct NotImplemented {  }</w:t>
+              <w:t>struct NotFeasible {  }</w:t>
             </w:r>
           </w:p>
         </w:tc>
@@ -3918,7 +3948,7 @@
                 <w:sz w:val="16"/>
                 <w:szCs w:val="16"/>
               </w:rPr>
-              <w:t> </w:t>
+              <w:t>struct NotImplemented {  }</w:t>
             </w:r>
           </w:p>
         </w:tc>
@@ -4996,7 +5026,37 @@
                 <w:sz w:val="16"/>
                 <w:szCs w:val="16"/>
               </w:rPr>
-              <w:t>struct ReturnVisitor {  }</w:t>
+              <w:t xml:space="preserve">struct </w:t>
+            </w:r>
+            <w:r>
+              <w:rPr>
+                <w:b/>
+                <w:bCs/>
+                <w:color w:val="C45911"/>
+                <w:sz w:val="16"/>
+                <w:szCs w:val="16"/>
+              </w:rPr>
+              <w:t>QuantileVisitor</w:t>
+            </w:r>
+            <w:r>
+              <w:rPr>
+                <w:b/>
+                <w:bCs/>
+                <w:color w:val="C45911"/>
+                <w:sz w:val="16"/>
+                <w:szCs w:val="16"/>
+              </w:rPr>
+              <w:t xml:space="preserve"> </w:t>
+            </w:r>
+            <w:r>
+              <w:rPr>
+                <w:b/>
+                <w:bCs/>
+                <w:color w:val="C45911"/>
+                <w:sz w:val="16"/>
+                <w:szCs w:val="16"/>
+              </w:rPr>
+              <w:t>{  }</w:t>
             </w:r>
           </w:p>
         </w:tc>
@@ -5142,27 +5202,7 @@
                 <w:sz w:val="16"/>
                 <w:szCs w:val="16"/>
               </w:rPr>
-              <w:t xml:space="preserve">struct </w:t>
-            </w:r>
-            <w:r>
-              <w:rPr>
-                <w:b/>
-                <w:bCs/>
-                <w:color w:val="C45911"/>
-                <w:sz w:val="16"/>
-                <w:szCs w:val="16"/>
-              </w:rPr>
-              <w:t>SampleZScoreVisitor</w:t>
-            </w:r>
-            <w:r>
-              <w:rPr>
-                <w:b/>
-                <w:bCs/>
-                <w:color w:val="C45911"/>
-                <w:sz w:val="16"/>
-                <w:szCs w:val="16"/>
-              </w:rPr>
-              <w:t xml:space="preserve"> {  }</w:t>
+              <w:t>struct ReturnVisitor {  }</w:t>
             </w:r>
           </w:p>
         </w:tc>
@@ -5318,7 +5358,7 @@
                 <w:sz w:val="16"/>
                 <w:szCs w:val="16"/>
               </w:rPr>
-              <w:t xml:space="preserve">SEMVisitor </w:t>
+              <w:t>SampleZScoreVisitor</w:t>
             </w:r>
             <w:r>
               <w:rPr>
@@ -5474,7 +5514,27 @@
                 <w:sz w:val="16"/>
                 <w:szCs w:val="16"/>
               </w:rPr>
-              <w:t>struct SimpleRollAdopter {  }</w:t>
+              <w:t xml:space="preserve">struct </w:t>
+            </w:r>
+            <w:r>
+              <w:rPr>
+                <w:b/>
+                <w:bCs/>
+                <w:color w:val="C45911"/>
+                <w:sz w:val="16"/>
+                <w:szCs w:val="16"/>
+              </w:rPr>
+              <w:t xml:space="preserve">SEMVisitor </w:t>
+            </w:r>
+            <w:r>
+              <w:rPr>
+                <w:b/>
+                <w:bCs/>
+                <w:color w:val="C45911"/>
+                <w:sz w:val="16"/>
+                <w:szCs w:val="16"/>
+              </w:rPr>
+              <w:t xml:space="preserve"> {  }</w:t>
             </w:r>
           </w:p>
         </w:tc>
@@ -5620,7 +5680,7 @@
                 <w:sz w:val="16"/>
                 <w:szCs w:val="16"/>
               </w:rPr>
-              <w:t>struct SLRegressionVisitor  {  }</w:t>
+              <w:t>struct SimpleRollAdopter {  }</w:t>
             </w:r>
           </w:p>
         </w:tc>
@@ -5766,7 +5826,7 @@
                 <w:sz w:val="16"/>
                 <w:szCs w:val="16"/>
               </w:rPr>
-              <w:t>struct StatsVisitor  {  }</w:t>
+              <w:t>struct SLRegressionVisitor  {  }</w:t>
             </w:r>
           </w:p>
         </w:tc>
@@ -5912,7 +5972,7 @@
                 <w:sz w:val="16"/>
                 <w:szCs w:val="16"/>
               </w:rPr>
-              <w:t>struct StdVisitor   {  }</w:t>
+              <w:t>struct StatsVisitor  {  }</w:t>
             </w:r>
           </w:p>
         </w:tc>
@@ -6058,7 +6118,7 @@
                 <w:sz w:val="16"/>
                 <w:szCs w:val="16"/>
               </w:rPr>
-              <w:t>struct SumVisitor {  }</w:t>
+              <w:t>struct StdVisitor   {  }</w:t>
             </w:r>
           </w:p>
         </w:tc>
@@ -6204,7 +6264,7 @@
                 <w:sz w:val="16"/>
                 <w:szCs w:val="16"/>
               </w:rPr>
-              <w:t>struct TrackingErrorVisitor {  }</w:t>
+              <w:t>struct SumVisitor {  }</w:t>
             </w:r>
           </w:p>
         </w:tc>
@@ -6350,7 +6410,7 @@
                 <w:sz w:val="16"/>
                 <w:szCs w:val="16"/>
               </w:rPr>
-              <w:t xml:space="preserve">struct ZScoreVisitor {  } </w:t>
+              <w:t>struct TrackingErrorVisitor {  }</w:t>
             </w:r>
           </w:p>
         </w:tc>
@@ -6516,7 +6576,7 @@
                 <w:sz w:val="16"/>
                 <w:szCs w:val="16"/>
               </w:rPr>
-              <w:t> </w:t>
+              <w:t xml:space="preserve">struct ZScoreVisitor {  } </w:t>
             </w:r>
           </w:p>
         </w:tc>
@@ -15579,121 +15639,103 @@
           <w:bCs/>
           <w:color w:val="C45911"/>
         </w:rPr>
-        <w:t xml:space="preserve">    linear_interpolate = 4,      </w:t>
-      </w:r>
-      <w:r>
+        <w:t>    linear_interpolate = 4,</w:t>
+      </w:r>
+      <w:r>
+        <w:rPr>
+          <w:b/>
+          <w:bCs/>
+          <w:color w:val="C45911"/>
+        </w:rPr>
+        <w:tab/>
+      </w:r>
+      <w:r>
+        <w:rPr>
+          <w:b/>
+          <w:bCs/>
+          <w:color w:val="70AD47" w:themeColor="accent6"/>
+        </w:rPr>
+        <w:t>// Using the index as X coordinate</w:t>
+      </w:r>
+    </w:p>
+    <w:p>
+      <w:pPr>
+        <w:ind w:left="1440"/>
         <w:rPr>
           <w:b/>
           <w:bCs/>
           <w:color w:val="70AD47"/>
         </w:rPr>
+      </w:pPr>
+      <w:r>
+        <w:rPr>
+          <w:b/>
+          <w:bCs/>
+          <w:color w:val="C45911"/>
+        </w:rPr>
+        <w:t>    linear_extrapolate = 5</w:t>
+      </w:r>
+      <w:r>
+        <w:rPr>
+          <w:b/>
+          <w:bCs/>
+          <w:color w:val="C45911"/>
+        </w:rPr>
+        <w:t>,</w:t>
+      </w:r>
+      <w:r>
+        <w:rPr>
+          <w:b/>
+          <w:bCs/>
+          <w:color w:val="C45911"/>
+        </w:rPr>
+        <w:tab/>
+      </w:r>
+      <w:r>
+        <w:rPr>
+          <w:b/>
+          <w:bCs/>
+          <w:color w:val="70AD47"/>
+        </w:rPr>
         <w:t>// Using the index as X coordinate</w:t>
       </w:r>
     </w:p>
     <w:p>
       <w:pPr>
         <w:ind w:left="1440"/>
+      </w:pPr>
+      <w:r>
+        <w:rPr>
+          <w:b/>
+          <w:bCs/>
+          <w:color w:val="C45911"/>
+        </w:rPr>
+        <w:t xml:space="preserve">    mid_point = 6,</w:t>
+      </w:r>
+      <w:r>
+        <w:rPr>
+          <w:b/>
+          <w:bCs/>
+          <w:color w:val="C45911"/>
+        </w:rPr>
+        <w:tab/>
+      </w:r>
+      <w:r>
+        <w:rPr>
+          <w:b/>
+          <w:bCs/>
+          <w:color w:val="C45911"/>
+        </w:rPr>
+        <w:tab/>
+      </w:r>
+      <w:r>
         <w:rPr>
           <w:b/>
           <w:bCs/>
           <w:color w:val="70AD47"/>
         </w:rPr>
-      </w:pPr>
-      <w:r>
-        <w:rPr>
-          <w:b/>
-          <w:bCs/>
-          <w:color w:val="C45911"/>
-        </w:rPr>
-        <w:t>    linear_extrapolate = 5</w:t>
-      </w:r>
-      <w:r>
-        <w:rPr>
-          <w:b/>
-          <w:bCs/>
-          <w:color w:val="C45911"/>
-        </w:rPr>
-        <w:t>,</w:t>
-      </w:r>
-      <w:r>
-        <w:rPr>
-          <w:b/>
-          <w:bCs/>
-          <w:color w:val="C45911"/>
-        </w:rPr>
-        <w:t xml:space="preserve">     </w:t>
-      </w:r>
-      <w:r>
-        <w:rPr>
-          <w:b/>
-          <w:bCs/>
-          <w:color w:val="70AD47"/>
-        </w:rPr>
-        <w:t>// Using the index as X coordinate</w:t>
-      </w:r>
-    </w:p>
-    <w:p>
-      <w:pPr>
-        <w:ind w:left="1440"/>
-      </w:pPr>
-      <w:r>
-        <w:rPr>
-          <w:b/>
-          <w:bCs/>
-          <w:color w:val="C45911"/>
-        </w:rPr>
-        <w:t xml:space="preserve">    mid_point</w:t>
-      </w:r>
-      <w:r>
-        <w:rPr>
-          <w:b/>
-          <w:bCs/>
-          <w:color w:val="C45911"/>
-        </w:rPr>
-        <w:t xml:space="preserve"> = </w:t>
-      </w:r>
-      <w:r>
-        <w:rPr>
-          <w:b/>
-          <w:bCs/>
-          <w:color w:val="C45911"/>
-        </w:rPr>
-        <w:t>6</w:t>
-      </w:r>
-      <w:r>
-        <w:rPr>
-          <w:b/>
-          <w:bCs/>
-          <w:color w:val="C45911"/>
-        </w:rPr>
-        <w:t xml:space="preserve">,     </w:t>
-      </w:r>
-      <w:r>
-        <w:rPr>
-          <w:b/>
-          <w:bCs/>
-          <w:color w:val="C45911"/>
-        </w:rPr>
-        <w:t xml:space="preserve">             </w:t>
-      </w:r>
-      <w:r>
-        <w:rPr>
-          <w:b/>
-          <w:bCs/>
-          <w:color w:val="70AD47"/>
-        </w:rPr>
-        <w:t xml:space="preserve">// </w:t>
-      </w:r>
-      <w:r>
-        <w:rPr>
-          <w:b/>
-          <w:bCs/>
-          <w:color w:val="70AD47"/>
-        </w:rPr>
-        <w:t>Mid-point of x and y</w:t>
-      </w:r>
-      <w:bookmarkStart w:id="0" w:name="_GoBack"/>
-      <w:bookmarkEnd w:id="0"/>
+        <w:t>// Mid-point of x and y</w:t>
+      </w:r>
     </w:p>
     <w:p>
       <w:pPr>
@@ -15862,70 +15904,146 @@
           <w:bCs/>
           <w:color w:val="C45911"/>
         </w:rPr>
-        <w:t>enum class drop_policy : unsigned char  {</w:t>
-      </w:r>
-    </w:p>
-    <w:p>
-      <w:pPr>
-        <w:ind w:left="1440"/>
-      </w:pPr>
-      <w:r>
-        <w:rPr>
-          <w:b/>
-          <w:bCs/>
-          <w:color w:val="C45911"/>
-        </w:rPr>
-        <w:t xml:space="preserve">    all = 1,                    </w:t>
-      </w:r>
-      <w:r>
-        <w:rPr>
-          <w:b/>
-          <w:bCs/>
-          <w:color w:val="70AD47"/>
-        </w:rPr>
-        <w:t>// Remove row if all columns are nan</w:t>
-      </w:r>
-    </w:p>
-    <w:p>
-      <w:pPr>
-        <w:ind w:left="1440"/>
-      </w:pPr>
-      <w:r>
-        <w:rPr>
-          <w:b/>
-          <w:bCs/>
-          <w:color w:val="C45911"/>
-        </w:rPr>
-        <w:t xml:space="preserve">    any = 2,                  </w:t>
-      </w:r>
-      <w:r>
-        <w:rPr>
-          <w:b/>
-          <w:bCs/>
-          <w:color w:val="70AD47"/>
-        </w:rPr>
-        <w:t>// Remove row if any column is nan</w:t>
-      </w:r>
-    </w:p>
-    <w:p>
-      <w:pPr>
-        <w:ind w:left="1440"/>
-      </w:pPr>
-      <w:r>
-        <w:rPr>
-          <w:b/>
-          <w:bCs/>
-          <w:color w:val="C45911"/>
-        </w:rPr>
-        <w:t xml:space="preserve">    threshold = 3         </w:t>
-      </w:r>
-      <w:r>
-        <w:rPr>
-          <w:b/>
-          <w:bCs/>
-          <w:color w:val="70AD47"/>
-        </w:rPr>
-        <w:t>// Remove row if threshold number of columns are nan</w:t>
+        <w:t>enum class quantile_policy : unsigned char  {</w:t>
+      </w:r>
+    </w:p>
+    <w:p>
+      <w:pPr>
+        <w:ind w:left="1440"/>
+        <w:rPr>
+          <w:b/>
+          <w:bCs/>
+          <w:color w:val="C45911"/>
+        </w:rPr>
+      </w:pPr>
+      <w:r>
+        <w:rPr>
+          <w:b/>
+          <w:bCs/>
+          <w:color w:val="C45911"/>
+        </w:rPr>
+        <w:t xml:space="preserve">    lower_value = 1,</w:t>
+      </w:r>
+      <w:r>
+        <w:rPr>
+          <w:b/>
+          <w:bCs/>
+          <w:color w:val="C45911"/>
+        </w:rPr>
+        <w:tab/>
+      </w:r>
+      <w:r>
+        <w:rPr>
+          <w:b/>
+          <w:bCs/>
+          <w:color w:val="70AD47" w:themeColor="accent6"/>
+        </w:rPr>
+        <w:t>// Take the higher index</w:t>
+      </w:r>
+    </w:p>
+    <w:p>
+      <w:pPr>
+        <w:ind w:left="1440"/>
+        <w:rPr>
+          <w:b/>
+          <w:bCs/>
+          <w:color w:val="C45911"/>
+        </w:rPr>
+      </w:pPr>
+      <w:r>
+        <w:rPr>
+          <w:b/>
+          <w:bCs/>
+          <w:color w:val="C45911"/>
+        </w:rPr>
+        <w:t xml:space="preserve">    higher_value = 2,</w:t>
+      </w:r>
+      <w:r>
+        <w:rPr>
+          <w:b/>
+          <w:bCs/>
+          <w:color w:val="C45911"/>
+        </w:rPr>
+        <w:tab/>
+      </w:r>
+      <w:r>
+        <w:rPr>
+          <w:b/>
+          <w:bCs/>
+          <w:color w:val="70AD47" w:themeColor="accent6"/>
+        </w:rPr>
+        <w:t>// Take the lower index</w:t>
+      </w:r>
+    </w:p>
+    <w:p>
+      <w:pPr>
+        <w:ind w:left="1440"/>
+        <w:rPr>
+          <w:b/>
+          <w:bCs/>
+          <w:color w:val="A8D08D" w:themeColor="accent6" w:themeTint="99"/>
+        </w:rPr>
+      </w:pPr>
+      <w:r>
+        <w:rPr>
+          <w:b/>
+          <w:bCs/>
+          <w:color w:val="C45911"/>
+        </w:rPr>
+        <w:t xml:space="preserve">    mid_point = 3,</w:t>
+      </w:r>
+      <w:r>
+        <w:rPr>
+          <w:b/>
+          <w:bCs/>
+          <w:color w:val="C45911"/>
+        </w:rPr>
+        <w:tab/>
+      </w:r>
+      <w:r>
+        <w:rPr>
+          <w:b/>
+          <w:bCs/>
+          <w:color w:val="70AD47" w:themeColor="accent6"/>
+        </w:rPr>
+        <w:t>// Average the two quantiles</w:t>
+      </w:r>
+    </w:p>
+    <w:p>
+      <w:pPr>
+        <w:ind w:left="1440"/>
+      </w:pPr>
+      <w:r>
+        <w:rPr>
+          <w:b/>
+          <w:bCs/>
+          <w:color w:val="C45911"/>
+        </w:rPr>
+        <w:t xml:space="preserve">    linear = 4,</w:t>
+      </w:r>
+      <w:r>
+        <w:rPr>
+          <w:b/>
+          <w:bCs/>
+          <w:color w:val="C45911"/>
+        </w:rPr>
+        <w:tab/>
+      </w:r>
+      <w:r>
+        <w:rPr>
+          <w:b/>
+          <w:bCs/>
+          <w:color w:val="C45911"/>
+        </w:rPr>
+        <w:tab/>
+      </w:r>
+      <w:r>
+        <w:rPr>
+          <w:b/>
+          <w:bCs/>
+          <w:color w:val="70AD47" w:themeColor="accent6"/>
+        </w:rPr>
+        <w:t>// Linearly combine the two quantiles</w:t>
       </w:r>
     </w:p>
     <w:p>
@@ -15946,288 +16064,7 @@
         <w:ind w:left="1440"/>
       </w:pPr>
       <w:r>
-        <w:t>This policy specifies what rows to drop/remove based on missing column data</w:t>
-      </w:r>
-    </w:p>
-    <w:p>
-      <w:pPr>
-        <w:ind w:left="1440"/>
-      </w:pPr>
-      <w:r>
-        <w:rPr>
-          <w:i/>
-          <w:iCs/>
-        </w:rPr>
-        <w:t>all</w:t>
-      </w:r>
-      <w:r>
-        <w:t>: Drop the row if all columns are missing</w:t>
-      </w:r>
-    </w:p>
-    <w:p>
-      <w:pPr>
-        <w:ind w:left="1440"/>
-      </w:pPr>
-      <w:r>
-        <w:rPr>
-          <w:i/>
-          <w:iCs/>
-        </w:rPr>
-        <w:t>any</w:t>
-      </w:r>
-      <w:r>
-        <w:t>: Drop the row if any column is missing</w:t>
-      </w:r>
-    </w:p>
-    <w:p>
-      <w:pPr>
-        <w:divId w:val="665741557"/>
-      </w:pPr>
-      <w:r>
-        <w:rPr>
-          <w:i/>
-          <w:iCs/>
-        </w:rPr>
-        <w:t>threshold</w:t>
-      </w:r>
-      <w:r>
-        <w:t>: Drop the column if threshold number of columns are missing</w:t>
-      </w:r>
-    </w:p>
-    <w:p>
-      <w:r>
-        <w:t> </w:t>
-      </w:r>
-    </w:p>
-    <w:p>
-      <w:pPr>
-        <w:ind w:left="1440"/>
-        <w:rPr>
-          <w:b/>
-          <w:bCs/>
-          <w:color w:val="C45911"/>
-        </w:rPr>
-      </w:pPr>
-      <w:r>
-        <w:rPr>
-          <w:b/>
-          <w:bCs/>
-          <w:color w:val="C45911"/>
-        </w:rPr>
-        <w:t>enum class exponential_decay_spec : unsigned char  {</w:t>
-      </w:r>
-    </w:p>
-    <w:p>
-      <w:pPr>
-        <w:ind w:left="1440"/>
-        <w:rPr>
-          <w:b/>
-          <w:bCs/>
-          <w:color w:val="C45911"/>
-        </w:rPr>
-      </w:pPr>
-      <w:r>
-        <w:rPr>
-          <w:b/>
-          <w:bCs/>
-          <w:color w:val="C45911"/>
-        </w:rPr>
-        <w:t xml:space="preserve">    center_of_gravity = 1,</w:t>
-      </w:r>
-      <w:r>
-        <w:rPr>
-          <w:b/>
-          <w:bCs/>
-          <w:color w:val="C45911"/>
-        </w:rPr>
-        <w:tab/>
-      </w:r>
-      <w:r>
-        <w:rPr>
-          <w:b/>
-          <w:bCs/>
-          <w:color w:val="70AD47" w:themeColor="accent6"/>
-        </w:rPr>
-        <w:t>// decay = 1 / (1 + value), for value &gt;= 0</w:t>
-      </w:r>
-    </w:p>
-    <w:p>
-      <w:pPr>
-        <w:ind w:left="1440"/>
-        <w:rPr>
-          <w:b/>
-          <w:bCs/>
-          <w:color w:val="C45911"/>
-        </w:rPr>
-      </w:pPr>
-      <w:r>
-        <w:rPr>
-          <w:b/>
-          <w:bCs/>
-          <w:color w:val="C45911"/>
-        </w:rPr>
-        <w:t xml:space="preserve">    span = 2, </w:t>
-      </w:r>
-      <w:r>
-        <w:rPr>
-          <w:b/>
-          <w:bCs/>
-          <w:color w:val="C45911"/>
-        </w:rPr>
-        <w:tab/>
-      </w:r>
-      <w:r>
-        <w:rPr>
-          <w:b/>
-          <w:bCs/>
-          <w:color w:val="C45911"/>
-        </w:rPr>
-        <w:tab/>
-      </w:r>
-      <w:r>
-        <w:rPr>
-          <w:b/>
-          <w:bCs/>
-          <w:color w:val="C45911"/>
-        </w:rPr>
-        <w:tab/>
-      </w:r>
-      <w:r>
-        <w:rPr>
-          <w:b/>
-          <w:bCs/>
-          <w:color w:val="70AD47" w:themeColor="accent6"/>
-        </w:rPr>
-        <w:t>// decay = 2 / (1 + value), for value &gt;= 1</w:t>
-      </w:r>
-    </w:p>
-    <w:p>
-      <w:pPr>
-        <w:ind w:left="1440"/>
-        <w:rPr>
-          <w:b/>
-          <w:bCs/>
-          <w:color w:val="C45911"/>
-        </w:rPr>
-      </w:pPr>
-      <w:r>
-        <w:rPr>
-          <w:b/>
-          <w:bCs/>
-          <w:color w:val="C45911"/>
-        </w:rPr>
-        <w:t xml:space="preserve">    halflife = 3,</w:t>
-      </w:r>
-      <w:r>
-        <w:rPr>
-          <w:b/>
-          <w:bCs/>
-          <w:color w:val="C45911"/>
-        </w:rPr>
-        <w:tab/>
-      </w:r>
-      <w:r>
-        <w:rPr>
-          <w:b/>
-          <w:bCs/>
-          <w:color w:val="C45911"/>
-        </w:rPr>
-        <w:tab/>
-      </w:r>
-      <w:r>
-        <w:rPr>
-          <w:b/>
-          <w:bCs/>
-          <w:color w:val="C45911"/>
-        </w:rPr>
-        <w:tab/>
-      </w:r>
-      <w:r>
-        <w:rPr>
-          <w:b/>
-          <w:bCs/>
-          <w:color w:val="70AD47" w:themeColor="accent6"/>
-        </w:rPr>
-        <w:t>// decay = 1 − exp(log(0.5) / value), for value &gt; 0</w:t>
-      </w:r>
-    </w:p>
-    <w:p>
-      <w:pPr>
-        <w:ind w:left="1440"/>
-        <w:rPr>
-          <w:b/>
-          <w:bCs/>
-          <w:color w:val="C45911"/>
-        </w:rPr>
-      </w:pPr>
-      <w:r>
-        <w:rPr>
-          <w:b/>
-          <w:bCs/>
-          <w:color w:val="C45911"/>
-        </w:rPr>
-        <w:t xml:space="preserve">    fixed = 4,</w:t>
-      </w:r>
-      <w:r>
-        <w:rPr>
-          <w:b/>
-          <w:bCs/>
-          <w:color w:val="C45911"/>
-        </w:rPr>
-        <w:tab/>
-      </w:r>
-      <w:r>
-        <w:rPr>
-          <w:b/>
-          <w:bCs/>
-          <w:color w:val="C45911"/>
-        </w:rPr>
-        <w:tab/>
-      </w:r>
-      <w:r>
-        <w:rPr>
-          <w:b/>
-          <w:bCs/>
-          <w:color w:val="C45911"/>
-        </w:rPr>
-        <w:tab/>
-      </w:r>
-      <w:r>
-        <w:rPr>
-          <w:b/>
-          <w:bCs/>
-          <w:color w:val="70AD47" w:themeColor="accent6"/>
-        </w:rPr>
-        <w:t>// decay = value,</w:t>
-      </w:r>
-      <w:r>
-        <w:rPr>
-          <w:b/>
-          <w:bCs/>
-          <w:color w:val="70AD47" w:themeColor="accent6"/>
-        </w:rPr>
-        <w:t xml:space="preserve"> </w:t>
-      </w:r>
-      <w:r>
-        <w:rPr>
-          <w:b/>
-          <w:bCs/>
-          <w:color w:val="70AD47" w:themeColor="accent6"/>
-        </w:rPr>
-        <w:t>for 0 &lt; value &lt;= 1</w:t>
-      </w:r>
-    </w:p>
-    <w:p>
-      <w:pPr>
-        <w:ind w:left="1440"/>
-      </w:pPr>
-      <w:r>
-        <w:rPr>
-          <w:b/>
-          <w:bCs/>
-          <w:color w:val="C45911"/>
-        </w:rPr>
-        <w:t>};</w:t>
+        <w:t>This policy determines how to calculate quantiles when they fall between two values. Linear is calculates as:</w:t>
       </w:r>
     </w:p>
     <w:p>
@@ -16238,6 +16075,397 @@
         <w:ind w:left="1440"/>
       </w:pPr>
       <w:r>
+        <w:t>X1 + (X2 – X1) * (1.0 – QT)</w:t>
+      </w:r>
+    </w:p>
+    <w:p/>
+    <w:p>
+      <w:pPr>
+        <w:ind w:left="1440"/>
+      </w:pPr>
+      <w:r>
+        <w:rPr>
+          <w:b/>
+          <w:bCs/>
+          <w:color w:val="C45911"/>
+        </w:rPr>
+        <w:t>enum class drop_policy : unsigned char  {</w:t>
+      </w:r>
+    </w:p>
+    <w:p>
+      <w:pPr>
+        <w:ind w:left="1440"/>
+      </w:pPr>
+      <w:r>
+        <w:rPr>
+          <w:b/>
+          <w:bCs/>
+          <w:color w:val="C45911"/>
+        </w:rPr>
+        <w:t xml:space="preserve">    all = 1,                    </w:t>
+      </w:r>
+      <w:r>
+        <w:rPr>
+          <w:b/>
+          <w:bCs/>
+          <w:color w:val="70AD47"/>
+        </w:rPr>
+        <w:t>// Remove row if all columns are nan</w:t>
+      </w:r>
+    </w:p>
+    <w:p>
+      <w:pPr>
+        <w:ind w:left="1440"/>
+      </w:pPr>
+      <w:r>
+        <w:rPr>
+          <w:b/>
+          <w:bCs/>
+          <w:color w:val="C45911"/>
+        </w:rPr>
+        <w:t xml:space="preserve">    any = 2,                  </w:t>
+      </w:r>
+      <w:r>
+        <w:rPr>
+          <w:b/>
+          <w:bCs/>
+          <w:color w:val="70AD47"/>
+        </w:rPr>
+        <w:t>// Remove row if any column is nan</w:t>
+      </w:r>
+    </w:p>
+    <w:p>
+      <w:pPr>
+        <w:ind w:left="1440"/>
+      </w:pPr>
+      <w:r>
+        <w:rPr>
+          <w:b/>
+          <w:bCs/>
+          <w:color w:val="C45911"/>
+        </w:rPr>
+        <w:t xml:space="preserve">    threshold = 3         </w:t>
+      </w:r>
+      <w:r>
+        <w:rPr>
+          <w:b/>
+          <w:bCs/>
+          <w:color w:val="70AD47"/>
+        </w:rPr>
+        <w:t>// Remove row if threshold number of columns are nan</w:t>
+      </w:r>
+    </w:p>
+    <w:p>
+      <w:pPr>
+        <w:ind w:left="1440"/>
+      </w:pPr>
+      <w:r>
+        <w:rPr>
+          <w:b/>
+          <w:bCs/>
+          <w:color w:val="C45911"/>
+        </w:rPr>
+        <w:t>};</w:t>
+      </w:r>
+    </w:p>
+    <w:p>
+      <w:pPr>
+        <w:ind w:left="1440"/>
+      </w:pPr>
+      <w:r>
+        <w:t>This policy specifies what rows to drop/remove based on missing column data</w:t>
+      </w:r>
+    </w:p>
+    <w:p>
+      <w:pPr>
+        <w:ind w:left="1440"/>
+      </w:pPr>
+      <w:r>
+        <w:rPr>
+          <w:i/>
+          <w:iCs/>
+        </w:rPr>
+        <w:t>all</w:t>
+      </w:r>
+      <w:r>
+        <w:t>: Drop the row if all columns are missing</w:t>
+      </w:r>
+    </w:p>
+    <w:p>
+      <w:pPr>
+        <w:ind w:left="1440"/>
+      </w:pPr>
+      <w:r>
+        <w:rPr>
+          <w:i/>
+          <w:iCs/>
+        </w:rPr>
+        <w:t>any</w:t>
+      </w:r>
+      <w:r>
+        <w:t>: Drop the row if any column is missing</w:t>
+      </w:r>
+    </w:p>
+    <w:p>
+      <w:pPr>
+        <w:divId w:val="665741557"/>
+      </w:pPr>
+      <w:r>
+        <w:rPr>
+          <w:i/>
+          <w:iCs/>
+        </w:rPr>
+        <w:t>threshold</w:t>
+      </w:r>
+      <w:r>
+        <w:t>: Drop the column if threshold number of columns are missing</w:t>
+      </w:r>
+    </w:p>
+    <w:p>
+      <w:r>
+        <w:t> </w:t>
+      </w:r>
+    </w:p>
+    <w:p>
+      <w:pPr>
+        <w:ind w:left="1440"/>
+        <w:rPr>
+          <w:b/>
+          <w:bCs/>
+          <w:color w:val="C45911"/>
+        </w:rPr>
+      </w:pPr>
+      <w:r>
+        <w:rPr>
+          <w:b/>
+          <w:bCs/>
+          <w:color w:val="C45911"/>
+        </w:rPr>
+        <w:t>enum class exponential_decay_spec : unsigned char  {</w:t>
+      </w:r>
+    </w:p>
+    <w:p>
+      <w:pPr>
+        <w:ind w:left="1440"/>
+        <w:rPr>
+          <w:b/>
+          <w:bCs/>
+          <w:color w:val="C45911"/>
+        </w:rPr>
+      </w:pPr>
+      <w:r>
+        <w:rPr>
+          <w:b/>
+          <w:bCs/>
+          <w:color w:val="C45911"/>
+        </w:rPr>
+        <w:t xml:space="preserve">    center_of_gravity = 1,</w:t>
+      </w:r>
+      <w:r>
+        <w:rPr>
+          <w:b/>
+          <w:bCs/>
+          <w:color w:val="C45911"/>
+        </w:rPr>
+        <w:tab/>
+      </w:r>
+      <w:r>
+        <w:rPr>
+          <w:b/>
+          <w:bCs/>
+          <w:color w:val="70AD47" w:themeColor="accent6"/>
+        </w:rPr>
+        <w:t>// decay = 1 / (1 + value), for value &gt;= 0</w:t>
+      </w:r>
+    </w:p>
+    <w:p>
+      <w:pPr>
+        <w:ind w:left="1440"/>
+        <w:rPr>
+          <w:b/>
+          <w:bCs/>
+          <w:color w:val="C45911"/>
+        </w:rPr>
+      </w:pPr>
+      <w:r>
+        <w:rPr>
+          <w:b/>
+          <w:bCs/>
+          <w:color w:val="C45911"/>
+        </w:rPr>
+        <w:lastRenderedPageBreak/>
+        <w:t xml:space="preserve">    span = 2, </w:t>
+      </w:r>
+      <w:r>
+        <w:rPr>
+          <w:b/>
+          <w:bCs/>
+          <w:color w:val="C45911"/>
+        </w:rPr>
+        <w:tab/>
+      </w:r>
+      <w:r>
+        <w:rPr>
+          <w:b/>
+          <w:bCs/>
+          <w:color w:val="C45911"/>
+        </w:rPr>
+        <w:tab/>
+      </w:r>
+      <w:r>
+        <w:rPr>
+          <w:b/>
+          <w:bCs/>
+          <w:color w:val="C45911"/>
+        </w:rPr>
+        <w:tab/>
+      </w:r>
+      <w:r>
+        <w:rPr>
+          <w:b/>
+          <w:bCs/>
+          <w:color w:val="70AD47" w:themeColor="accent6"/>
+        </w:rPr>
+        <w:t>// decay = 2 / (1 + value), for value &gt;= 1</w:t>
+      </w:r>
+    </w:p>
+    <w:p>
+      <w:pPr>
+        <w:ind w:left="1440"/>
+        <w:rPr>
+          <w:b/>
+          <w:bCs/>
+          <w:color w:val="C45911"/>
+        </w:rPr>
+      </w:pPr>
+      <w:r>
+        <w:rPr>
+          <w:b/>
+          <w:bCs/>
+          <w:color w:val="C45911"/>
+        </w:rPr>
+        <w:t xml:space="preserve">    halflife = 3,</w:t>
+      </w:r>
+      <w:r>
+        <w:rPr>
+          <w:b/>
+          <w:bCs/>
+          <w:color w:val="C45911"/>
+        </w:rPr>
+        <w:tab/>
+      </w:r>
+      <w:r>
+        <w:rPr>
+          <w:b/>
+          <w:bCs/>
+          <w:color w:val="C45911"/>
+        </w:rPr>
+        <w:tab/>
+      </w:r>
+      <w:r>
+        <w:rPr>
+          <w:b/>
+          <w:bCs/>
+          <w:color w:val="C45911"/>
+        </w:rPr>
+        <w:tab/>
+      </w:r>
+      <w:r>
+        <w:rPr>
+          <w:b/>
+          <w:bCs/>
+          <w:color w:val="70AD47" w:themeColor="accent6"/>
+        </w:rPr>
+        <w:t>// decay = 1 − exp(log(0.5) / value), for value &gt; 0</w:t>
+      </w:r>
+    </w:p>
+    <w:p>
+      <w:pPr>
+        <w:ind w:left="1440"/>
+        <w:rPr>
+          <w:b/>
+          <w:bCs/>
+          <w:color w:val="C45911"/>
+        </w:rPr>
+      </w:pPr>
+      <w:r>
+        <w:rPr>
+          <w:b/>
+          <w:bCs/>
+          <w:color w:val="C45911"/>
+        </w:rPr>
+        <w:t xml:space="preserve">    fixed = 4,</w:t>
+      </w:r>
+      <w:r>
+        <w:rPr>
+          <w:b/>
+          <w:bCs/>
+          <w:color w:val="C45911"/>
+        </w:rPr>
+        <w:tab/>
+      </w:r>
+      <w:r>
+        <w:rPr>
+          <w:b/>
+          <w:bCs/>
+          <w:color w:val="C45911"/>
+        </w:rPr>
+        <w:tab/>
+      </w:r>
+      <w:r>
+        <w:rPr>
+          <w:b/>
+          <w:bCs/>
+          <w:color w:val="C45911"/>
+        </w:rPr>
+        <w:tab/>
+      </w:r>
+      <w:r>
+        <w:rPr>
+          <w:b/>
+          <w:bCs/>
+          <w:color w:val="70AD47" w:themeColor="accent6"/>
+        </w:rPr>
+        <w:t>// decay = value,</w:t>
+      </w:r>
+      <w:r>
+        <w:rPr>
+          <w:b/>
+          <w:bCs/>
+          <w:color w:val="70AD47" w:themeColor="accent6"/>
+        </w:rPr>
+        <w:t xml:space="preserve"> </w:t>
+      </w:r>
+      <w:r>
+        <w:rPr>
+          <w:b/>
+          <w:bCs/>
+          <w:color w:val="70AD47" w:themeColor="accent6"/>
+        </w:rPr>
+        <w:t>for 0 &lt; value &lt;= 1</w:t>
+      </w:r>
+    </w:p>
+    <w:p>
+      <w:pPr>
+        <w:ind w:left="1440"/>
+      </w:pPr>
+      <w:r>
+        <w:rPr>
+          <w:b/>
+          <w:bCs/>
+          <w:color w:val="C45911"/>
+        </w:rPr>
+        <w:t>};</w:t>
+      </w:r>
+    </w:p>
+    <w:p>
+      <w:pPr>
+        <w:pBdr>
+          <w:bottom w:val="single" w:sz="6" w:space="1" w:color="auto"/>
+        </w:pBdr>
+        <w:ind w:left="1440"/>
+      </w:pPr>
+      <w:r>
         <w:t xml:space="preserve">This spec determines how an exponentially moving stat decays. It is used as a parameter to the </w:t>
       </w:r>
       <w:r>
@@ -16325,7 +16553,6 @@
           <w:bCs/>
           <w:color w:val="C45911"/>
         </w:rPr>
-        <w:lastRenderedPageBreak/>
         <w:t xml:space="preserve">    mean_abs_dev_around_median = 2,</w:t>
       </w:r>
       <w:r>
@@ -16838,6 +17065,7 @@
           <w:bCs/>
           <w:color w:val="C45911"/>
         </w:rPr>
+        <w:lastRenderedPageBreak/>
         <w:t>enum class return_policy : unsigned char  {</w:t>
       </w:r>
     </w:p>
@@ -16961,7 +17189,6 @@
           <w:bCs/>
           <w:color w:val="C45911"/>
         </w:rPr>
-        <w:lastRenderedPageBreak/>
         <w:t>enum class random_policy : unsigned char  {</w:t>
       </w:r>
     </w:p>
@@ -17557,6 +17784,7 @@
           <w:bCs/>
           <w:color w:val="2E74B5"/>
         </w:rPr>
+        <w:lastRenderedPageBreak/>
         <w:t xml:space="preserve">    </w:t>
       </w:r>
       <w:r>
@@ -17727,7 +17955,6 @@
           <w:bCs/>
           <w:color w:val="C45911"/>
         </w:rPr>
-        <w:lastRenderedPageBreak/>
         <w:t>};</w:t>
       </w:r>
     </w:p>
@@ -18138,6 +18365,7 @@
           <w:bCs/>
           <w:color w:val="C45911"/>
         </w:rPr>
+        <w:lastRenderedPageBreak/>
         <w:t>using StdDataFrame = DataFrame&lt;I, HeteroVector&gt;;</w:t>
       </w:r>
     </w:p>
@@ -18220,7 +18448,6 @@
           <w:i/>
           <w:iCs/>
         </w:rPr>
-        <w:lastRenderedPageBreak/>
         <w:t>DataFrameView</w:t>
       </w:r>
       <w:r>
@@ -37211,6 +37438,8 @@
       <w:r>
         <w:t> </w:t>
       </w:r>
+      <w:bookmarkStart w:id="0" w:name="_GoBack"/>
+      <w:bookmarkEnd w:id="0"/>
     </w:p>
     <w:p>
       <w:pPr>
@@ -37281,7 +37510,23 @@
           <w:bCs/>
           <w:color w:val="C45911"/>
         </w:rPr>
-        <w:t>struct MedianVisitor;</w:t>
+        <w:t xml:space="preserve">struct </w:t>
+      </w:r>
+      <w:r>
+        <w:rPr>
+          <w:b/>
+          <w:bCs/>
+          <w:color w:val="C45911"/>
+        </w:rPr>
+        <w:t>QuantileVisitor</w:t>
+      </w:r>
+      <w:r>
+        <w:rPr>
+          <w:b/>
+          <w:bCs/>
+          <w:color w:val="C45911"/>
+        </w:rPr>
+        <w:t>;</w:t>
       </w:r>
     </w:p>
     <w:p>
@@ -37298,7 +37543,84 @@
       </w:pPr>
       <w:r>
         <w:lastRenderedPageBreak/>
-        <w:t>This functor class finds the median of the given column, using the above Kth element visitor. It computes in linear time.</w:t>
+        <w:t xml:space="preserve">This functor class </w:t>
+      </w:r>
+      <w:r>
+        <w:t xml:space="preserve">finds the quantile specified by quantile and q_policy. Please see quantile_policy for more </w:t>
+      </w:r>
+      <w:r>
+        <w:t>explanation</w:t>
+      </w:r>
+      <w:r>
+        <w:t>.</w:t>
+      </w:r>
+    </w:p>
+    <w:p>
+      <w:pPr>
+        <w:ind w:left="2160"/>
+      </w:pPr>
+      <w:r>
+        <w:rPr>
+          <w:i/>
+          <w:iCs/>
+        </w:rPr>
+        <w:t xml:space="preserve">explicit </w:t>
+      </w:r>
+      <w:r>
+        <w:rPr>
+          <w:i/>
+          <w:iCs/>
+        </w:rPr>
+        <w:t>QuantileVisitor</w:t>
+      </w:r>
+      <w:r>
+        <w:rPr>
+          <w:i/>
+          <w:iCs/>
+        </w:rPr>
+        <w:t xml:space="preserve"> (</w:t>
+      </w:r>
+      <w:r>
+        <w:rPr>
+          <w:i/>
+          <w:iCs/>
+        </w:rPr>
+        <w:t>value_type</w:t>
+      </w:r>
+      <w:r>
+        <w:rPr>
+          <w:i/>
+          <w:iCs/>
+        </w:rPr>
+        <w:t xml:space="preserve"> </w:t>
+      </w:r>
+      <w:r>
+        <w:rPr>
+          <w:i/>
+          <w:iCs/>
+        </w:rPr>
+        <w:t>quantile</w:t>
+      </w:r>
+      <w:r>
+        <w:rPr>
+          <w:i/>
+          <w:iCs/>
+        </w:rPr>
+        <w:t xml:space="preserve">, </w:t>
+      </w:r>
+      <w:r>
+        <w:rPr>
+          <w:i/>
+          <w:iCs/>
+        </w:rPr>
+        <w:t>quantile_policy q_policy</w:t>
+      </w:r>
+      <w:r>
+        <w:rPr>
+          <w:i/>
+          <w:iCs/>
+        </w:rPr>
+        <w:t>);</w:t>
       </w:r>
     </w:p>
     <w:p>
@@ -37309,468 +37631,6 @@
         <w:t> </w:t>
       </w:r>
     </w:p>
-    <w:p>
-      <w:pPr>
-        <w:ind w:left="1440"/>
-      </w:pPr>
-      <w:r>
-        <w:rPr>
-          <w:i/>
-          <w:iCs/>
-        </w:rPr>
-        <w:t>T</w:t>
-      </w:r>
-      <w:r>
-        <w:t>: Column</w:t>
-      </w:r>
-      <w:r>
-        <w:t xml:space="preserve"> </w:t>
-      </w:r>
-      <w:r>
-        <w:t>data type</w:t>
-      </w:r>
-    </w:p>
-    <w:p>
-      <w:pPr>
-        <w:ind w:left="1440"/>
-      </w:pPr>
-      <w:r>
-        <w:rPr>
-          <w:i/>
-          <w:iCs/>
-        </w:rPr>
-        <w:t>I</w:t>
-      </w:r>
-      <w:r>
-        <w:t>: Index type</w:t>
-      </w:r>
-    </w:p>
-    <w:p>
-      <w:pPr>
-        <w:divId w:val="962346835"/>
-      </w:pPr>
-      <w:r>
-        <w:rPr>
-          <w:i/>
-          <w:iCs/>
-        </w:rPr>
-        <w:t>T must be an arithmetic-enabled type</w:t>
-      </w:r>
-    </w:p>
-    <w:p>
-      <w:r>
-        <w:t> </w:t>
-      </w:r>
-    </w:p>
-    <w:p>
-      <w:pPr>
-        <w:ind w:left="1440"/>
-      </w:pPr>
-      <w:r>
-        <w:rPr>
-          <w:b/>
-          <w:bCs/>
-          <w:color w:val="C45911"/>
-        </w:rPr>
-        <w:t>template&lt;std::size_t N, typename T, typename I = unsigned long&gt;</w:t>
-      </w:r>
-    </w:p>
-    <w:p>
-      <w:pPr>
-        <w:ind w:left="1440"/>
-      </w:pPr>
-      <w:r>
-        <w:rPr>
-          <w:b/>
-          <w:bCs/>
-          <w:color w:val="C45911"/>
-        </w:rPr>
-        <w:t>struct  ModeVisitor;</w:t>
-      </w:r>
-    </w:p>
-    <w:p>
-      <w:pPr>
-        <w:ind w:left="1440"/>
-      </w:pPr>
-      <w:r>
-        <w:t>This is a “single action visitor”, meaning it is passed the whole data vector in one call and you must use the single_action_visit() interface.</w:t>
-      </w:r>
-    </w:p>
-    <w:p>
-      <w:pPr>
-        <w:ind w:left="1440"/>
-      </w:pPr>
-      <w:r>
-        <w:t>This functor class finds the N highest mode (N most repeated values) of the given column.</w:t>
-      </w:r>
-    </w:p>
-    <w:p>
-      <w:pPr>
-        <w:ind w:left="1440"/>
-      </w:pPr>
-      <w:r>
-        <w:t>The result is an array of N items each of this type:</w:t>
-      </w:r>
-    </w:p>
-    <w:p>
-      <w:pPr>
-        <w:ind w:left="1440"/>
-      </w:pPr>
-      <w:r>
-        <w:rPr>
-          <w:i/>
-          <w:iCs/>
-        </w:rPr>
-        <w:t>    struct  DataItem  {</w:t>
-      </w:r>
-    </w:p>
-    <w:p>
-      <w:pPr>
-        <w:ind w:left="1440"/>
-      </w:pPr>
-      <w:r>
-        <w:rPr>
-          <w:i/>
-          <w:iCs/>
-        </w:rPr>
-        <w:t xml:space="preserve">        </w:t>
-      </w:r>
-      <w:r>
-        <w:rPr>
-          <w:i/>
-          <w:iCs/>
-          <w:color w:val="70AD47"/>
-        </w:rPr>
-        <w:t>// Value of the column item</w:t>
-      </w:r>
-    </w:p>
-    <w:p>
-      <w:pPr>
-        <w:ind w:left="1440"/>
-      </w:pPr>
-      <w:r>
-        <w:rPr>
-          <w:i/>
-          <w:iCs/>
-        </w:rPr>
-        <w:t>        value_type                                   value { };</w:t>
-      </w:r>
-    </w:p>
-    <w:p>
-      <w:pPr>
-        <w:ind w:left="1440"/>
-      </w:pPr>
-      <w:r>
-        <w:rPr>
-          <w:i/>
-          <w:iCs/>
-        </w:rPr>
-        <w:t xml:space="preserve">        </w:t>
-      </w:r>
-      <w:r>
-        <w:rPr>
-          <w:i/>
-          <w:iCs/>
-          <w:color w:val="70AD47"/>
-        </w:rPr>
-        <w:t>// List of indices where value occurred</w:t>
-      </w:r>
-    </w:p>
-    <w:p>
-      <w:pPr>
-        <w:ind w:left="1440"/>
-      </w:pPr>
-      <w:r>
-        <w:rPr>
-          <w:i/>
-          <w:iCs/>
-        </w:rPr>
-        <w:t>        std::vector&lt;index_type&gt;            indices { };</w:t>
-      </w:r>
-    </w:p>
-    <w:p>
-      <w:pPr>
-        <w:ind w:left="1440"/>
-      </w:pPr>
-      <w:r>
-        <w:rPr>
-          <w:i/>
-          <w:iCs/>
-          <w:color w:val="70AD47"/>
-        </w:rPr>
-        <w:t>        // Number of times value occurred</w:t>
-      </w:r>
-    </w:p>
-    <w:p>
-      <w:pPr>
-        <w:ind w:left="1440"/>
-      </w:pPr>
-      <w:r>
-        <w:rPr>
-          <w:i/>
-          <w:iCs/>
-        </w:rPr>
-        <w:t>        inline size_type repeat_count() const  { return (indices.size()); }</w:t>
-      </w:r>
-    </w:p>
-    <w:p>
-      <w:pPr>
-        <w:ind w:left="1440"/>
-      </w:pPr>
-      <w:r>
-        <w:rPr>
-          <w:i/>
-          <w:iCs/>
-        </w:rPr>
-        <w:t xml:space="preserve">        </w:t>
-      </w:r>
-      <w:r>
-        <w:rPr>
-          <w:i/>
-          <w:iCs/>
-          <w:color w:val="70AD47"/>
-        </w:rPr>
-        <w:t>// List of column indices where value occurred</w:t>
-      </w:r>
-    </w:p>
-    <w:p>
-      <w:pPr>
-        <w:ind w:left="1440"/>
-      </w:pPr>
-      <w:r>
-        <w:rPr>
-          <w:i/>
-          <w:iCs/>
-        </w:rPr>
-        <w:t>        std::vector&lt;size_type&gt;               value_indices_in_col {  };</w:t>
-      </w:r>
-    </w:p>
-    <w:p>
-      <w:pPr>
-        <w:ind w:left="1440"/>
-      </w:pPr>
-      <w:r>
-        <w:rPr>
-          <w:i/>
-          <w:iCs/>
-        </w:rPr>
-        <w:t>    };</w:t>
-      </w:r>
-    </w:p>
-    <w:p>
-      <w:pPr>
-        <w:ind w:left="1440"/>
-      </w:pPr>
-      <w:r>
-        <w:t> </w:t>
-      </w:r>
-    </w:p>
-    <w:p>
-      <w:pPr>
-        <w:ind w:left="1440"/>
-      </w:pPr>
-      <w:r>
-        <w:rPr>
-          <w:i/>
-          <w:iCs/>
-        </w:rPr>
-        <w:t>N</w:t>
-      </w:r>
-      <w:r>
-        <w:t>: Number of modes to find</w:t>
-      </w:r>
-    </w:p>
-    <w:p>
-      <w:pPr>
-        <w:ind w:left="1440"/>
-      </w:pPr>
-      <w:r>
-        <w:rPr>
-          <w:i/>
-          <w:iCs/>
-        </w:rPr>
-        <w:t>T</w:t>
-      </w:r>
-      <w:r>
-        <w:t>: Column</w:t>
-      </w:r>
-      <w:r>
-        <w:t xml:space="preserve"> </w:t>
-      </w:r>
-      <w:r>
-        <w:t>data type</w:t>
-      </w:r>
-    </w:p>
-    <w:p>
-      <w:pPr>
-        <w:ind w:left="1440"/>
-      </w:pPr>
-      <w:r>
-        <w:rPr>
-          <w:i/>
-          <w:iCs/>
-        </w:rPr>
-        <w:t>I</w:t>
-      </w:r>
-      <w:r>
-        <w:t>: Index type</w:t>
-      </w:r>
-    </w:p>
-    <w:p>
-      <w:pPr>
-        <w:divId w:val="1703632440"/>
-      </w:pPr>
-      <w:r>
-        <w:rPr>
-          <w:i/>
-          <w:iCs/>
-        </w:rPr>
-        <w:t>T must be an arithmetic-enabled type</w:t>
-      </w:r>
-    </w:p>
-    <w:p/>
-    <w:p>
-      <w:pPr>
-        <w:ind w:left="1440"/>
-        <w:rPr>
-          <w:b/>
-          <w:bCs/>
-          <w:color w:val="C45911"/>
-        </w:rPr>
-      </w:pPr>
-      <w:r>
-        <w:rPr>
-          <w:b/>
-          <w:bCs/>
-          <w:color w:val="C45911"/>
-        </w:rPr>
-        <w:t>template&lt;typename T,</w:t>
-      </w:r>
-    </w:p>
-    <w:p>
-      <w:pPr>
-        <w:ind w:left="1440"/>
-        <w:rPr>
-          <w:b/>
-          <w:bCs/>
-          <w:color w:val="C45911"/>
-        </w:rPr>
-      </w:pPr>
-      <w:r>
-        <w:rPr>
-          <w:b/>
-          <w:bCs/>
-          <w:color w:val="C45911"/>
-        </w:rPr>
-        <w:t xml:space="preserve">        </w:t>
-      </w:r>
-      <w:r>
-        <w:rPr>
-          <w:b/>
-          <w:bCs/>
-          <w:color w:val="C45911"/>
-        </w:rPr>
-        <w:t xml:space="preserve">        </w:t>
-      </w:r>
-      <w:r>
-        <w:rPr>
-          <w:b/>
-          <w:bCs/>
-          <w:color w:val="C45911"/>
-        </w:rPr>
-        <w:t xml:space="preserve"> typename I = unsigned long,</w:t>
-      </w:r>
-    </w:p>
-    <w:p>
-      <w:pPr>
-        <w:ind w:left="1440"/>
-        <w:rPr>
-          <w:b/>
-          <w:bCs/>
-          <w:color w:val="C45911"/>
-        </w:rPr>
-      </w:pPr>
-      <w:r>
-        <w:rPr>
-          <w:b/>
-          <w:bCs/>
-          <w:color w:val="C45911"/>
-        </w:rPr>
-        <w:t xml:space="preserve">        </w:t>
-      </w:r>
-      <w:r>
-        <w:rPr>
-          <w:b/>
-          <w:bCs/>
-          <w:color w:val="C45911"/>
-        </w:rPr>
-        <w:t xml:space="preserve">        </w:t>
-      </w:r>
-      <w:r>
-        <w:rPr>
-          <w:b/>
-          <w:bCs/>
-          <w:color w:val="C45911"/>
-        </w:rPr>
-        <w:t xml:space="preserve"> </w:t>
-      </w:r>
-      <w:r>
-        <w:rPr>
-          <w:b/>
-          <w:bCs/>
-          <w:color w:val="C45911"/>
-          <w:sz w:val="20"/>
-          <w:szCs w:val="20"/>
-        </w:rPr>
-        <w:t>typename = typename std::enable_if&lt;std::is_arithmetic&lt;T&gt;::value, T&gt;::type&gt;</w:t>
-      </w:r>
-    </w:p>
-    <w:p>
-      <w:pPr>
-        <w:ind w:left="1440"/>
-      </w:pPr>
-      <w:r>
-        <w:rPr>
-          <w:b/>
-          <w:bCs/>
-          <w:color w:val="C45911"/>
-        </w:rPr>
-        <w:t>struct MADVisitor</w:t>
-      </w:r>
-    </w:p>
-    <w:p>
-      <w:pPr>
-        <w:ind w:left="1440"/>
-      </w:pPr>
-      <w:r>
-        <w:t>This is a “single action visitor”, meaning it is passed the whole data vector in one call and you must use the single_action_visit() interface.</w:t>
-      </w:r>
-    </w:p>
-    <w:p>
-      <w:pPr>
-        <w:ind w:left="1440"/>
-      </w:pPr>
-      <w:r>
-        <w:t>This functor class calculates 4 different forms of Mean Absolute Deviation. Please see mad_type enum definition above in the type section</w:t>
-      </w:r>
-    </w:p>
-    <w:p>
-      <w:pPr>
-        <w:ind w:left="2160"/>
-        <w:rPr>
-          <w:i/>
-          <w:iCs/>
-        </w:rPr>
-      </w:pPr>
-      <w:r>
-        <w:rPr>
-          <w:i/>
-          <w:iCs/>
-        </w:rPr>
-        <w:t>MADVisitor(mad_type mt, bool skip_nan = true)</w:t>
-      </w:r>
-    </w:p>
-    <w:p/>
     <w:p>
       <w:pPr>
         <w:ind w:left="1440"/>
@@ -37867,7 +37727,6 @@
           <w:bCs/>
           <w:color w:val="C45911"/>
         </w:rPr>
-        <w:lastRenderedPageBreak/>
         <w:t xml:space="preserve">    typename </w:t>
       </w:r>
       <w:r>
@@ -37891,7 +37750,7 @@
           <w:bCs/>
           <w:color w:val="C45911"/>
         </w:rPr>
-        <w:t>struct ZScoreVisitor;</w:t>
+        <w:t>struct MedianVisitor;</w:t>
       </w:r>
     </w:p>
     <w:p>
@@ -37907,7 +37766,7 @@
         <w:ind w:left="1440"/>
       </w:pPr>
       <w:r>
-        <w:t xml:space="preserve">This functor class calculates the z-score each value in a given column against the same column as the population. Its result is a vector of z-scores. </w:t>
+        <w:t>This functor class finds the median of the given column, using the above Kth element visitor. It computes in linear time.</w:t>
       </w:r>
     </w:p>
     <w:p>
@@ -37930,146 +37789,470 @@
         <w:t>T</w:t>
       </w:r>
       <w:r>
+        <w:t>: Column</w:t>
+      </w:r>
+      <w:r>
+        <w:t xml:space="preserve"> </w:t>
+      </w:r>
+      <w:r>
+        <w:t>data type</w:t>
+      </w:r>
+    </w:p>
+    <w:p>
+      <w:pPr>
+        <w:ind w:left="1440"/>
+      </w:pPr>
+      <w:r>
+        <w:rPr>
+          <w:i/>
+          <w:iCs/>
+        </w:rPr>
+        <w:t>I</w:t>
+      </w:r>
+      <w:r>
+        <w:t>: Index type</w:t>
+      </w:r>
+    </w:p>
+    <w:p>
+      <w:pPr>
+        <w:divId w:val="962346835"/>
+      </w:pPr>
+      <w:r>
+        <w:rPr>
+          <w:i/>
+          <w:iCs/>
+        </w:rPr>
+        <w:t>T must be an arithmetic-enabled type</w:t>
+      </w:r>
+    </w:p>
+    <w:p>
+      <w:r>
+        <w:t> </w:t>
+      </w:r>
+    </w:p>
+    <w:p>
+      <w:pPr>
+        <w:ind w:left="1440"/>
+      </w:pPr>
+      <w:r>
+        <w:rPr>
+          <w:b/>
+          <w:bCs/>
+          <w:color w:val="C45911"/>
+        </w:rPr>
+        <w:t>template&lt;std::size_t N, typename T, typename I = unsigned long&gt;</w:t>
+      </w:r>
+    </w:p>
+    <w:p>
+      <w:pPr>
+        <w:ind w:left="1440"/>
+      </w:pPr>
+      <w:r>
+        <w:rPr>
+          <w:b/>
+          <w:bCs/>
+          <w:color w:val="C45911"/>
+        </w:rPr>
+        <w:t>struct  ModeVisitor;</w:t>
+      </w:r>
+    </w:p>
+    <w:p>
+      <w:pPr>
+        <w:ind w:left="1440"/>
+      </w:pPr>
+      <w:r>
+        <w:t>This is a “single action visitor”, meaning it is passed the whole data vector in one call and you must use the single_action_visit() interface.</w:t>
+      </w:r>
+    </w:p>
+    <w:p>
+      <w:pPr>
+        <w:ind w:left="1440"/>
+      </w:pPr>
+      <w:r>
+        <w:t>This functor class finds the N highest mode (N most repeated values) of the given column.</w:t>
+      </w:r>
+    </w:p>
+    <w:p>
+      <w:pPr>
+        <w:ind w:left="1440"/>
+      </w:pPr>
+      <w:r>
+        <w:t>The result is an array of N items each of this type:</w:t>
+      </w:r>
+    </w:p>
+    <w:p>
+      <w:pPr>
+        <w:ind w:left="1440"/>
+      </w:pPr>
+      <w:r>
+        <w:rPr>
+          <w:i/>
+          <w:iCs/>
+        </w:rPr>
+        <w:t>    struct  DataItem  {</w:t>
+      </w:r>
+    </w:p>
+    <w:p>
+      <w:pPr>
+        <w:ind w:left="1440"/>
+      </w:pPr>
+      <w:r>
+        <w:rPr>
+          <w:i/>
+          <w:iCs/>
+        </w:rPr>
+        <w:t xml:space="preserve">        </w:t>
+      </w:r>
+      <w:r>
+        <w:rPr>
+          <w:i/>
+          <w:iCs/>
+          <w:color w:val="70AD47"/>
+        </w:rPr>
+        <w:t>// Value of the column item</w:t>
+      </w:r>
+    </w:p>
+    <w:p>
+      <w:pPr>
+        <w:ind w:left="1440"/>
+      </w:pPr>
+      <w:r>
+        <w:rPr>
+          <w:i/>
+          <w:iCs/>
+        </w:rPr>
+        <w:t>        value_type                                   value { };</w:t>
+      </w:r>
+    </w:p>
+    <w:p>
+      <w:pPr>
+        <w:ind w:left="1440"/>
+      </w:pPr>
+      <w:r>
+        <w:rPr>
+          <w:i/>
+          <w:iCs/>
+        </w:rPr>
+        <w:t xml:space="preserve">        </w:t>
+      </w:r>
+      <w:r>
+        <w:rPr>
+          <w:i/>
+          <w:iCs/>
+          <w:color w:val="70AD47"/>
+        </w:rPr>
+        <w:t>// List of indices where value occurred</w:t>
+      </w:r>
+    </w:p>
+    <w:p>
+      <w:pPr>
+        <w:ind w:left="1440"/>
+      </w:pPr>
+      <w:r>
+        <w:rPr>
+          <w:i/>
+          <w:iCs/>
+        </w:rPr>
+        <w:t>        std::vector&lt;index_type&gt;            indices { };</w:t>
+      </w:r>
+    </w:p>
+    <w:p>
+      <w:pPr>
+        <w:ind w:left="1440"/>
+      </w:pPr>
+      <w:r>
+        <w:rPr>
+          <w:i/>
+          <w:iCs/>
+          <w:color w:val="70AD47"/>
+        </w:rPr>
+        <w:t>        // Number of times value occurred</w:t>
+      </w:r>
+    </w:p>
+    <w:p>
+      <w:pPr>
+        <w:ind w:left="1440"/>
+      </w:pPr>
+      <w:r>
+        <w:rPr>
+          <w:i/>
+          <w:iCs/>
+        </w:rPr>
+        <w:t>        inline size_type repeat_count() const  { return (indices.size()); }</w:t>
+      </w:r>
+    </w:p>
+    <w:p>
+      <w:pPr>
+        <w:ind w:left="1440"/>
+      </w:pPr>
+      <w:r>
+        <w:rPr>
+          <w:i/>
+          <w:iCs/>
+        </w:rPr>
+        <w:t xml:space="preserve">        </w:t>
+      </w:r>
+      <w:r>
+        <w:rPr>
+          <w:i/>
+          <w:iCs/>
+          <w:color w:val="70AD47"/>
+        </w:rPr>
+        <w:t>// List of column indices where value occurred</w:t>
+      </w:r>
+    </w:p>
+    <w:p>
+      <w:pPr>
+        <w:ind w:left="1440"/>
+      </w:pPr>
+      <w:r>
+        <w:rPr>
+          <w:i/>
+          <w:iCs/>
+        </w:rPr>
+        <w:t>        std::vector&lt;size_type&gt;               value_indices_in_col {  };</w:t>
+      </w:r>
+    </w:p>
+    <w:p>
+      <w:pPr>
+        <w:ind w:left="1440"/>
+      </w:pPr>
+      <w:r>
+        <w:rPr>
+          <w:i/>
+          <w:iCs/>
+        </w:rPr>
+        <w:t>    };</w:t>
+      </w:r>
+    </w:p>
+    <w:p>
+      <w:pPr>
+        <w:ind w:left="1440"/>
+      </w:pPr>
+      <w:r>
+        <w:t> </w:t>
+      </w:r>
+    </w:p>
+    <w:p>
+      <w:pPr>
+        <w:ind w:left="1440"/>
+      </w:pPr>
+      <w:r>
+        <w:rPr>
+          <w:i/>
+          <w:iCs/>
+        </w:rPr>
+        <w:t>N</w:t>
+      </w:r>
+      <w:r>
+        <w:t>: Number of modes to find</w:t>
+      </w:r>
+    </w:p>
+    <w:p>
+      <w:pPr>
+        <w:ind w:left="1440"/>
+      </w:pPr>
+      <w:r>
+        <w:rPr>
+          <w:i/>
+          <w:iCs/>
+        </w:rPr>
+        <w:t>T</w:t>
+      </w:r>
+      <w:r>
+        <w:t>: Column</w:t>
+      </w:r>
+      <w:r>
+        <w:t xml:space="preserve"> </w:t>
+      </w:r>
+      <w:r>
+        <w:t>data type</w:t>
+      </w:r>
+    </w:p>
+    <w:p>
+      <w:pPr>
+        <w:ind w:left="1440"/>
+      </w:pPr>
+      <w:r>
+        <w:rPr>
+          <w:i/>
+          <w:iCs/>
+        </w:rPr>
+        <w:t>I</w:t>
+      </w:r>
+      <w:r>
+        <w:t>: Index type</w:t>
+      </w:r>
+    </w:p>
+    <w:p>
+      <w:pPr>
+        <w:divId w:val="1703632440"/>
+      </w:pPr>
+      <w:r>
+        <w:rPr>
+          <w:i/>
+          <w:iCs/>
+        </w:rPr>
+        <w:t>T must be an arithmetic-enabled type</w:t>
+      </w:r>
+    </w:p>
+    <w:p/>
+    <w:p>
+      <w:pPr>
+        <w:ind w:left="1440"/>
+        <w:rPr>
+          <w:b/>
+          <w:bCs/>
+          <w:color w:val="C45911"/>
+        </w:rPr>
+      </w:pPr>
+      <w:r>
+        <w:rPr>
+          <w:b/>
+          <w:bCs/>
+          <w:color w:val="C45911"/>
+        </w:rPr>
+        <w:t>template&lt;typename T,</w:t>
+      </w:r>
+    </w:p>
+    <w:p>
+      <w:pPr>
+        <w:ind w:left="1440"/>
+        <w:rPr>
+          <w:b/>
+          <w:bCs/>
+          <w:color w:val="C45911"/>
+        </w:rPr>
+      </w:pPr>
+      <w:r>
+        <w:rPr>
+          <w:b/>
+          <w:bCs/>
+          <w:color w:val="C45911"/>
+        </w:rPr>
+        <w:t xml:space="preserve">        </w:t>
+      </w:r>
+      <w:r>
+        <w:rPr>
+          <w:b/>
+          <w:bCs/>
+          <w:color w:val="C45911"/>
+        </w:rPr>
+        <w:t xml:space="preserve">        </w:t>
+      </w:r>
+      <w:r>
+        <w:rPr>
+          <w:b/>
+          <w:bCs/>
+          <w:color w:val="C45911"/>
+        </w:rPr>
+        <w:t xml:space="preserve"> typename I = unsigned long,</w:t>
+      </w:r>
+    </w:p>
+    <w:p>
+      <w:pPr>
+        <w:ind w:left="1440"/>
+        <w:rPr>
+          <w:b/>
+          <w:bCs/>
+          <w:color w:val="C45911"/>
+        </w:rPr>
+      </w:pPr>
+      <w:r>
+        <w:rPr>
+          <w:b/>
+          <w:bCs/>
+          <w:color w:val="C45911"/>
+        </w:rPr>
+        <w:lastRenderedPageBreak/>
+        <w:t xml:space="preserve">        </w:t>
+      </w:r>
+      <w:r>
+        <w:rPr>
+          <w:b/>
+          <w:bCs/>
+          <w:color w:val="C45911"/>
+        </w:rPr>
+        <w:t xml:space="preserve">        </w:t>
+      </w:r>
+      <w:r>
+        <w:rPr>
+          <w:b/>
+          <w:bCs/>
+          <w:color w:val="C45911"/>
+        </w:rPr>
+        <w:t xml:space="preserve"> </w:t>
+      </w:r>
+      <w:r>
+        <w:rPr>
+          <w:b/>
+          <w:bCs/>
+          <w:color w:val="C45911"/>
+          <w:sz w:val="20"/>
+          <w:szCs w:val="20"/>
+        </w:rPr>
+        <w:t>typename = typename std::enable_if&lt;std::is_arithmetic&lt;T&gt;::value, T&gt;::type&gt;</w:t>
+      </w:r>
+    </w:p>
+    <w:p>
+      <w:pPr>
+        <w:ind w:left="1440"/>
+      </w:pPr>
+      <w:r>
+        <w:rPr>
+          <w:b/>
+          <w:bCs/>
+          <w:color w:val="C45911"/>
+        </w:rPr>
+        <w:t>struct MADVisitor</w:t>
+      </w:r>
+    </w:p>
+    <w:p>
+      <w:pPr>
+        <w:ind w:left="1440"/>
+      </w:pPr>
+      <w:r>
+        <w:t>This is a “single action visitor”, meaning it is passed the whole data vector in one call and you must use the single_action_visit() interface.</w:t>
+      </w:r>
+    </w:p>
+    <w:p>
+      <w:pPr>
+        <w:ind w:left="1440"/>
+      </w:pPr>
+      <w:r>
+        <w:t>This functor class calculates 4 different forms of Mean Absolute Deviation. Please see mad_type enum definition above in the type section</w:t>
+      </w:r>
+    </w:p>
+    <w:p>
+      <w:pPr>
+        <w:ind w:left="2160"/>
+        <w:rPr>
+          <w:i/>
+          <w:iCs/>
+        </w:rPr>
+      </w:pPr>
+      <w:r>
+        <w:rPr>
+          <w:i/>
+          <w:iCs/>
+        </w:rPr>
+        <w:t>MADVisitor(mad_type mt, bool skip_nan = true)</w:t>
+      </w:r>
+    </w:p>
+    <w:p/>
+    <w:p>
+      <w:pPr>
+        <w:ind w:left="1440"/>
+      </w:pPr>
+      <w:r>
+        <w:rPr>
+          <w:i/>
+          <w:iCs/>
+        </w:rPr>
+        <w:t>T</w:t>
+      </w:r>
+      <w:r>
         <w:t>: Column data type</w:t>
-      </w:r>
-    </w:p>
-    <w:p>
-      <w:pPr>
-        <w:ind w:left="1440"/>
-      </w:pPr>
-      <w:r>
-        <w:rPr>
-          <w:i/>
-          <w:iCs/>
-        </w:rPr>
-        <w:t>I</w:t>
-      </w:r>
-      <w:r>
-        <w:t>: Index type</w:t>
-      </w:r>
-    </w:p>
-    <w:p>
-      <w:pPr>
-        <w:ind w:left="1440"/>
-      </w:pPr>
-      <w:r>
-        <w:rPr>
-          <w:i/>
-          <w:iCs/>
-        </w:rPr>
-        <w:t>T must be an arithmetic-enabled type</w:t>
-      </w:r>
-    </w:p>
-    <w:p/>
-    <w:p>
-      <w:pPr>
-        <w:ind w:left="1440"/>
-        <w:rPr>
-          <w:b/>
-          <w:bCs/>
-          <w:color w:val="C45911"/>
-        </w:rPr>
-      </w:pPr>
-      <w:r>
-        <w:rPr>
-          <w:b/>
-          <w:bCs/>
-          <w:color w:val="C45911"/>
-        </w:rPr>
-        <w:t>template&lt;typename T,</w:t>
-      </w:r>
-    </w:p>
-    <w:p>
-      <w:pPr>
-        <w:ind w:left="1440"/>
-        <w:rPr>
-          <w:b/>
-          <w:bCs/>
-          <w:color w:val="C45911"/>
-        </w:rPr>
-      </w:pPr>
-      <w:r>
-        <w:rPr>
-          <w:b/>
-          <w:bCs/>
-          <w:color w:val="C45911"/>
-        </w:rPr>
-        <w:t xml:space="preserve">    typename I = unsigned long,</w:t>
-      </w:r>
-    </w:p>
-    <w:p>
-      <w:pPr>
-        <w:ind w:left="1440"/>
-      </w:pPr>
-      <w:r>
-        <w:rPr>
-          <w:b/>
-          <w:bCs/>
-          <w:color w:val="C45911"/>
-        </w:rPr>
-        <w:t xml:space="preserve">    typename </w:t>
-      </w:r>
-      <w:r>
-        <w:rPr>
-          <w:b/>
-          <w:bCs/>
-          <w:color w:val="C45911"/>
-          <w:sz w:val="22"/>
-          <w:szCs w:val="22"/>
-        </w:rPr>
-        <w:t>= typename std::enable_if&lt;std::is_arithmetic&lt;T&gt;::value, T&gt;::type&gt;</w:t>
-      </w:r>
-    </w:p>
-    <w:p>
-      <w:pPr>
-        <w:ind w:left="1440"/>
-      </w:pPr>
-      <w:r>
-        <w:rPr>
-          <w:b/>
-          <w:bCs/>
-          <w:color w:val="C45911"/>
-        </w:rPr>
-        <w:t>struct SampleZScoreVisitor;</w:t>
-      </w:r>
-    </w:p>
-    <w:p>
-      <w:pPr>
-        <w:ind w:left="1440"/>
-      </w:pPr>
-      <w:r>
-        <w:t>This is a “single action visitor”, meaning it is passed the whole data vector in one call and you must use the single_action_visit() interface.</w:t>
-      </w:r>
-    </w:p>
-    <w:p>
-      <w:pPr>
-        <w:ind w:left="1440"/>
-      </w:pPr>
-      <w:r>
-        <w:t>This functor class calculates the z-score of a sample against its population. It requires two columns. The first column is taken as population and the seconds column as sample. Its result a single value.</w:t>
-      </w:r>
-    </w:p>
-    <w:p>
-      <w:pPr>
-        <w:ind w:left="1440"/>
-      </w:pPr>
-      <w:r>
-        <w:t> </w:t>
-      </w:r>
-    </w:p>
-    <w:p>
-      <w:pPr>
-        <w:ind w:left="1440"/>
-      </w:pPr>
-      <w:r>
-        <w:rPr>
-          <w:i/>
-          <w:iCs/>
-        </w:rPr>
-        <w:t>T</w:t>
-      </w:r>
-      <w:r>
-        <w:t>: Columns data type</w:t>
       </w:r>
     </w:p>
     <w:p>
@@ -38176,21 +38359,23 @@
           <w:bCs/>
           <w:color w:val="C45911"/>
         </w:rPr>
-        <w:t>struct DotProdVisitor;</w:t>
-      </w:r>
-    </w:p>
-    <w:p>
-      <w:pPr>
-        <w:ind w:left="1440"/>
-      </w:pPr>
-      <w:r>
-        <w:t>This functor class calculates the dot-product of two given columns. See this document and data</w:t>
-      </w:r>
-      <w:r>
-        <w:t>frame</w:t>
-      </w:r>
-      <w:r>
-        <w:t>_tester.cc for examples.</w:t>
+        <w:t>struct ZScoreVisitor;</w:t>
+      </w:r>
+    </w:p>
+    <w:p>
+      <w:pPr>
+        <w:ind w:left="1440"/>
+      </w:pPr>
+      <w:r>
+        <w:t>This is a “single action visitor”, meaning it is passed the whole data vector in one call and you must use the single_action_visit() interface.</w:t>
+      </w:r>
+    </w:p>
+    <w:p>
+      <w:pPr>
+        <w:ind w:left="1440"/>
+      </w:pPr>
+      <w:r>
+        <w:t xml:space="preserve">This functor class calculates the z-score each value in a given column against the same column as the population. Its result is a vector of z-scores. </w:t>
       </w:r>
     </w:p>
     <w:p>
@@ -38213,13 +38398,7 @@
         <w:t>T</w:t>
       </w:r>
       <w:r>
-        <w:t>: Column</w:t>
-      </w:r>
-      <w:r>
-        <w:t xml:space="preserve"> </w:t>
-      </w:r>
-      <w:r>
-        <w:t>data type</w:t>
+        <w:t>: Column data type</w:t>
       </w:r>
     </w:p>
     <w:p>
@@ -38239,7 +38418,7 @@
     </w:p>
     <w:p>
       <w:pPr>
-        <w:divId w:val="945771963"/>
+        <w:ind w:left="1440"/>
       </w:pPr>
       <w:r>
         <w:rPr>
@@ -38249,7 +38428,99 @@
         <w:t>T must be an arithmetic-enabled type</w:t>
       </w:r>
     </w:p>
-    <w:p>
+    <w:p/>
+    <w:p>
+      <w:pPr>
+        <w:ind w:left="1440"/>
+        <w:rPr>
+          <w:b/>
+          <w:bCs/>
+          <w:color w:val="C45911"/>
+        </w:rPr>
+      </w:pPr>
+      <w:r>
+        <w:rPr>
+          <w:b/>
+          <w:bCs/>
+          <w:color w:val="C45911"/>
+        </w:rPr>
+        <w:t>template&lt;typename T,</w:t>
+      </w:r>
+    </w:p>
+    <w:p>
+      <w:pPr>
+        <w:ind w:left="1440"/>
+        <w:rPr>
+          <w:b/>
+          <w:bCs/>
+          <w:color w:val="C45911"/>
+        </w:rPr>
+      </w:pPr>
+      <w:r>
+        <w:rPr>
+          <w:b/>
+          <w:bCs/>
+          <w:color w:val="C45911"/>
+        </w:rPr>
+        <w:t xml:space="preserve">    typename I = unsigned long,</w:t>
+      </w:r>
+    </w:p>
+    <w:p>
+      <w:pPr>
+        <w:ind w:left="1440"/>
+      </w:pPr>
+      <w:r>
+        <w:rPr>
+          <w:b/>
+          <w:bCs/>
+          <w:color w:val="C45911"/>
+        </w:rPr>
+        <w:t xml:space="preserve">    typename </w:t>
+      </w:r>
+      <w:r>
+        <w:rPr>
+          <w:b/>
+          <w:bCs/>
+          <w:color w:val="C45911"/>
+          <w:sz w:val="22"/>
+          <w:szCs w:val="22"/>
+        </w:rPr>
+        <w:t>= typename std::enable_if&lt;std::is_arithmetic&lt;T&gt;::value, T&gt;::type&gt;</w:t>
+      </w:r>
+    </w:p>
+    <w:p>
+      <w:pPr>
+        <w:ind w:left="1440"/>
+      </w:pPr>
+      <w:r>
+        <w:rPr>
+          <w:b/>
+          <w:bCs/>
+          <w:color w:val="C45911"/>
+        </w:rPr>
+        <w:t>struct SampleZScoreVisitor;</w:t>
+      </w:r>
+    </w:p>
+    <w:p>
+      <w:pPr>
+        <w:ind w:left="1440"/>
+      </w:pPr>
+      <w:r>
+        <w:t>This is a “single action visitor”, meaning it is passed the whole data vector in one call and you must use the single_action_visit() interface.</w:t>
+      </w:r>
+    </w:p>
+    <w:p>
+      <w:pPr>
+        <w:ind w:left="1440"/>
+      </w:pPr>
+      <w:r>
+        <w:t>This functor class calculates the z-score of a sample against its population. It requires two columns. The first column is taken as population and the seconds column as sample. Its result a single value.</w:t>
+      </w:r>
+    </w:p>
+    <w:p>
+      <w:pPr>
+        <w:ind w:left="1440"/>
+      </w:pPr>
       <w:r>
         <w:t> </w:t>
       </w:r>
@@ -38260,383 +38531,28 @@
       </w:pPr>
       <w:r>
         <w:rPr>
-          <w:b/>
-          <w:bCs/>
-          <w:color w:val="C45911"/>
-        </w:rPr>
-        <w:t>template&lt;typename F, typename T, typename I = unsigned long&gt;</w:t>
-      </w:r>
-    </w:p>
-    <w:p>
-      <w:pPr>
-        <w:ind w:left="1440"/>
-      </w:pPr>
-      <w:r>
-        <w:rPr>
-          <w:b/>
-          <w:bCs/>
-          <w:color w:val="C45911"/>
-        </w:rPr>
-        <w:t>struct SimpleRollAdopter;</w:t>
-      </w:r>
-    </w:p>
-    <w:p>
-      <w:pPr>
-        <w:ind w:left="1440"/>
-      </w:pPr>
-      <w:r>
-        <w:t xml:space="preserve">This functor applies functor </w:t>
-      </w:r>
-      <w:r>
-        <w:rPr>
-          <w:i/>
-          <w:iCs/>
-        </w:rPr>
-        <w:t>F</w:t>
-      </w:r>
-      <w:r>
-        <w:t xml:space="preserve"> to the data in a rolling progression. The roll count is given to the constructor of </w:t>
-      </w:r>
-      <w:r>
-        <w:rPr>
-          <w:i/>
-          <w:iCs/>
-        </w:rPr>
-        <w:t>SimpleRollAdoptor</w:t>
-      </w:r>
-      <w:r>
-        <w:t>.</w:t>
-      </w:r>
-    </w:p>
-    <w:p>
-      <w:pPr>
-        <w:ind w:left="1440"/>
-      </w:pPr>
-      <w:r>
-        <w:t xml:space="preserve">The result is a vector of </w:t>
-      </w:r>
-      <w:r>
-        <w:t>values with same number of items as the given column. The first roll_count items, in the result, will be NAN.</w:t>
-      </w:r>
-    </w:p>
-    <w:p>
-      <w:pPr>
-        <w:ind w:left="2160"/>
-      </w:pPr>
-      <w:r>
-        <w:rPr>
-          <w:i/>
-          <w:iCs/>
-        </w:rPr>
-        <w:t>inline SimpleRollAdopter(F &amp;&amp;functor, size_t roll_count)</w:t>
-      </w:r>
-    </w:p>
-    <w:p>
-      <w:pPr>
-        <w:ind w:left="1440"/>
-      </w:pPr>
-      <w:r>
-        <w:t> </w:t>
-      </w:r>
-    </w:p>
-    <w:p>
-      <w:pPr>
-        <w:ind w:left="1440"/>
-      </w:pPr>
-      <w:r>
-        <w:rPr>
-          <w:i/>
-          <w:iCs/>
-        </w:rPr>
-        <w:t>F</w:t>
-      </w:r>
-      <w:r>
-        <w:t>: Functor type</w:t>
-      </w:r>
-    </w:p>
-    <w:p>
-      <w:pPr>
-        <w:ind w:left="1440"/>
-      </w:pPr>
-      <w:r>
-        <w:rPr>
           <w:i/>
           <w:iCs/>
         </w:rPr>
         <w:t>T</w:t>
       </w:r>
       <w:r>
-        <w:t>: Column</w:t>
-      </w:r>
-      <w:r>
-        <w:t xml:space="preserve"> </w:t>
-      </w:r>
-      <w:r>
-        <w:t>data type</w:t>
-      </w:r>
-    </w:p>
-    <w:p>
-      <w:pPr>
-        <w:divId w:val="2106992932"/>
-      </w:pPr>
-      <w:r>
-        <w:rPr>
-          <w:i/>
-          <w:iCs/>
-        </w:rPr>
-        <w:lastRenderedPageBreak/>
+        <w:t>: Columns data type</w:t>
+      </w:r>
+    </w:p>
+    <w:p>
+      <w:pPr>
+        <w:ind w:left="1440"/>
+      </w:pPr>
+      <w:r>
+        <w:rPr>
+          <w:i/>
+          <w:iCs/>
+        </w:rPr>
         <w:t>I</w:t>
       </w:r>
       <w:r>
         <w:t>: Index type</w:t>
-      </w:r>
-    </w:p>
-    <w:p>
-      <w:r>
-        <w:t> </w:t>
-      </w:r>
-    </w:p>
-    <w:p>
-      <w:pPr>
-        <w:ind w:left="1440"/>
-        <w:rPr>
-          <w:b/>
-          <w:bCs/>
-          <w:color w:val="C45911"/>
-        </w:rPr>
-      </w:pPr>
-      <w:r>
-        <w:rPr>
-          <w:b/>
-          <w:bCs/>
-          <w:color w:val="C45911"/>
-        </w:rPr>
-        <w:t>template&lt;typename F, typename T, typename I = unsigned long&gt;</w:t>
-      </w:r>
-    </w:p>
-    <w:p>
-      <w:pPr>
-        <w:ind w:left="1440"/>
-      </w:pPr>
-      <w:r>
-        <w:rPr>
-          <w:b/>
-          <w:bCs/>
-          <w:color w:val="C45911"/>
-        </w:rPr>
-        <w:t>struct  ExpandingRollAdopter</w:t>
-      </w:r>
-      <w:r>
-        <w:rPr>
-          <w:b/>
-          <w:bCs/>
-          <w:color w:val="C45911"/>
-        </w:rPr>
-        <w:t>;</w:t>
-      </w:r>
-    </w:p>
-    <w:p>
-      <w:pPr>
-        <w:ind w:left="1440"/>
-      </w:pPr>
-      <w:r>
-        <w:t xml:space="preserve">This functor applies functor </w:t>
-      </w:r>
-      <w:r>
-        <w:rPr>
-          <w:i/>
-          <w:iCs/>
-        </w:rPr>
-        <w:t>F</w:t>
-      </w:r>
-      <w:r>
-        <w:t xml:space="preserve"> to the data in a</w:t>
-      </w:r>
-      <w:r>
-        <w:t>n expanding</w:t>
-      </w:r>
-      <w:r>
-        <w:t xml:space="preserve"> rolling progression. The roll count</w:t>
-      </w:r>
-      <w:r>
-        <w:t xml:space="preserve"> and the step increment count</w:t>
-      </w:r>
-      <w:r>
-        <w:t xml:space="preserve"> </w:t>
-      </w:r>
-      <w:r>
-        <w:t>are</w:t>
-      </w:r>
-      <w:r>
-        <w:t xml:space="preserve"> given to the constructor</w:t>
-      </w:r>
-      <w:r>
-        <w:t>.</w:t>
-      </w:r>
-    </w:p>
-    <w:p>
-      <w:pPr>
-        <w:ind w:left="1440"/>
-      </w:pPr>
-      <w:r>
-        <w:t xml:space="preserve">The result is a vector of </w:t>
-      </w:r>
-      <w:r>
-        <w:rPr>
-          <w:i/>
-          <w:iCs/>
-        </w:rPr>
-        <w:t>T</w:t>
-      </w:r>
-      <w:r>
-        <w:t xml:space="preserve"> type </w:t>
-      </w:r>
-      <w:r>
-        <w:t>values</w:t>
-      </w:r>
-      <w:r>
-        <w:t xml:space="preserve">. </w:t>
-      </w:r>
-      <w:r>
-        <w:t>The first roll_count items, in the result, will be NAN.</w:t>
-      </w:r>
-    </w:p>
-    <w:p>
-      <w:pPr>
-        <w:ind w:left="2160"/>
-        <w:rPr>
-          <w:i/>
-          <w:iCs/>
-        </w:rPr>
-      </w:pPr>
-      <w:r>
-        <w:rPr>
-          <w:i/>
-          <w:iCs/>
-        </w:rPr>
-        <w:t>inline ExpandingRollAdopter(F &amp;&amp;functor,</w:t>
-      </w:r>
-    </w:p>
-    <w:p>
-      <w:pPr>
-        <w:ind w:left="2160"/>
-        <w:rPr>
-          <w:i/>
-          <w:iCs/>
-        </w:rPr>
-      </w:pPr>
-      <w:r>
-        <w:rPr>
-          <w:i/>
-          <w:iCs/>
-        </w:rPr>
-        <w:t xml:space="preserve">                              </w:t>
-      </w:r>
-      <w:r>
-        <w:rPr>
-          <w:i/>
-          <w:iCs/>
-        </w:rPr>
-        <w:t xml:space="preserve">                </w:t>
-      </w:r>
-      <w:r>
-        <w:rPr>
-          <w:i/>
-          <w:iCs/>
-        </w:rPr>
-        <w:t xml:space="preserve">  size_t r</w:t>
-      </w:r>
-      <w:r>
-        <w:rPr>
-          <w:i/>
-          <w:iCs/>
-        </w:rPr>
-        <w:t>oll</w:t>
-      </w:r>
-      <w:r>
-        <w:rPr>
-          <w:i/>
-          <w:iCs/>
-        </w:rPr>
-        <w:t>_count,</w:t>
-      </w:r>
-    </w:p>
-    <w:p>
-      <w:pPr>
-        <w:ind w:left="2160"/>
-      </w:pPr>
-      <w:r>
-        <w:rPr>
-          <w:i/>
-          <w:iCs/>
-        </w:rPr>
-        <w:t xml:space="preserve">                             </w:t>
-      </w:r>
-      <w:r>
-        <w:rPr>
-          <w:i/>
-          <w:iCs/>
-        </w:rPr>
-        <w:t xml:space="preserve">               </w:t>
-      </w:r>
-      <w:r>
-        <w:rPr>
-          <w:i/>
-          <w:iCs/>
-        </w:rPr>
-        <w:t xml:space="preserve">   size_t i</w:t>
-      </w:r>
-      <w:r>
-        <w:rPr>
-          <w:i/>
-          <w:iCs/>
-        </w:rPr>
-        <w:t>ncrement</w:t>
-      </w:r>
-      <w:r>
-        <w:rPr>
-          <w:i/>
-          <w:iCs/>
-        </w:rPr>
-        <w:t>_count = 1)</w:t>
-      </w:r>
-    </w:p>
-    <w:p>
-      <w:pPr>
-        <w:ind w:left="1440"/>
-      </w:pPr>
-      <w:r>
-        <w:t> </w:t>
-      </w:r>
-    </w:p>
-    <w:p>
-      <w:pPr>
-        <w:ind w:left="1440"/>
-      </w:pPr>
-      <w:r>
-        <w:rPr>
-          <w:i/>
-          <w:iCs/>
-        </w:rPr>
-        <w:t>F</w:t>
-      </w:r>
-      <w:r>
-        <w:t>: Functor type</w:t>
-      </w:r>
-    </w:p>
-    <w:p>
-      <w:pPr>
-        <w:ind w:left="1440"/>
-      </w:pPr>
-      <w:r>
-        <w:rPr>
-          <w:i/>
-          <w:iCs/>
-        </w:rPr>
-        <w:t>T</w:t>
-      </w:r>
-      <w:r>
-        <w:t>: Column data type</w:t>
       </w:r>
     </w:p>
     <w:p>
@@ -38645,16 +38561,17 @@
           <w:bottom w:val="single" w:sz="6" w:space="1" w:color="auto"/>
         </w:pBdr>
         <w:ind w:left="1440"/>
-      </w:pPr>
-      <w:r>
-        <w:rPr>
-          <w:i/>
-          <w:iCs/>
-        </w:rPr>
-        <w:t>I</w:t>
-      </w:r>
-      <w:r>
-        <w:t>: Index type</w:t>
+        <w:rPr>
+          <w:i/>
+          <w:iCs/>
+        </w:rPr>
+      </w:pPr>
+      <w:r>
+        <w:rPr>
+          <w:i/>
+          <w:iCs/>
+        </w:rPr>
+        <w:t>T must be an arithmetic-enabled type</w:t>
       </w:r>
     </w:p>
     <w:p/>
@@ -38673,278 +38590,434 @@
           <w:bCs/>
           <w:color w:val="C45911"/>
         </w:rPr>
-        <w:t>template&lt;typename F, typename T, typename I = unsigned long&gt;</w:t>
-      </w:r>
-    </w:p>
-    <w:p>
-      <w:pPr>
-        <w:ind w:left="1440"/>
-      </w:pPr>
-      <w:r>
-        <w:rPr>
-          <w:b/>
-          <w:bCs/>
-          <w:color w:val="C45911"/>
-        </w:rPr>
-        <w:t>struct  ExponentialRollAdopter</w:t>
-      </w:r>
-      <w:r>
-        <w:rPr>
-          <w:b/>
-          <w:bCs/>
-          <w:color w:val="C45911"/>
-        </w:rPr>
-        <w:t>;</w:t>
-      </w:r>
-    </w:p>
-    <w:p>
-      <w:pPr>
-        <w:ind w:left="1440"/>
-      </w:pPr>
-      <w:r>
-        <w:t xml:space="preserve">This functor applies functor </w:t>
-      </w:r>
-      <w:r>
-        <w:rPr>
-          <w:i/>
-          <w:iCs/>
-        </w:rPr>
-        <w:t>F</w:t>
-      </w:r>
-      <w:r>
-        <w:t xml:space="preserve"> to the data in a</w:t>
-      </w:r>
-      <w:r>
-        <w:t>n exponentially decaying</w:t>
-      </w:r>
-      <w:r>
-        <w:t xml:space="preserve"> rolling progression. The roll count is given to the constructor of </w:t>
-      </w:r>
-      <w:r>
-        <w:rPr>
-          <w:i/>
-          <w:iCs/>
-        </w:rPr>
-        <w:t>ExponentialRollAdopter</w:t>
-      </w:r>
-      <w:r>
-        <w:t>.</w:t>
-      </w:r>
-      <w:r>
-        <w:t xml:space="preserve"> The other parameters to the constructor determine </w:t>
-      </w:r>
-      <w:r>
-        <w:t>how</w:t>
-      </w:r>
-      <w:r>
-        <w:t xml:space="preserve"> the decay is calculated. Please see the </w:t>
-      </w:r>
-      <w:r>
-        <w:rPr>
-          <w:i/>
-          <w:iCs/>
-        </w:rPr>
-        <w:t>exponential_decay_spec</w:t>
-      </w:r>
-      <w:r>
-        <w:t xml:space="preserve"> type above.</w:t>
-      </w:r>
-    </w:p>
-    <w:p>
-      <w:pPr>
-        <w:ind w:left="1440"/>
-      </w:pPr>
-      <w:r>
-        <w:t>The result is a vector of values with same number of items as the given column. The first roll_count items, in the result, will be NAN.</w:t>
-      </w:r>
-    </w:p>
-    <w:p>
-      <w:pPr>
-        <w:ind w:left="1440"/>
-        <w:rPr>
-          <w:i/>
-          <w:iCs/>
-        </w:rPr>
-      </w:pPr>
-      <w:r>
-        <w:t xml:space="preserve">The formula used is: </w:t>
-      </w:r>
-      <w:r>
-        <w:rPr>
-          <w:i/>
-          <w:iCs/>
-        </w:rPr>
-        <w:t>(decay * X</w:t>
-      </w:r>
-      <w:r>
-        <w:rPr>
-          <w:i/>
-          <w:iCs/>
-          <w:sz w:val="21"/>
-          <w:szCs w:val="21"/>
-        </w:rPr>
-        <w:t>t</w:t>
-      </w:r>
-      <w:r>
-        <w:rPr>
-          <w:i/>
-          <w:iCs/>
-        </w:rPr>
-        <w:t xml:space="preserve">) + ((1 − decay) * </w:t>
-      </w:r>
-      <w:r>
-        <w:rPr>
-          <w:i/>
-          <w:iCs/>
-        </w:rPr>
-        <w:t>Y</w:t>
-      </w:r>
-      <w:r>
-        <w:rPr>
-          <w:i/>
-          <w:iCs/>
-          <w:sz w:val="21"/>
-          <w:szCs w:val="21"/>
-        </w:rPr>
-        <w:t>t-</w:t>
-      </w:r>
-      <w:r>
-        <w:rPr>
-          <w:i/>
-          <w:iCs/>
-          <w:sz w:val="20"/>
-          <w:szCs w:val="20"/>
-        </w:rPr>
-        <w:t>1</w:t>
-      </w:r>
-      <w:r>
-        <w:rPr>
-          <w:i/>
-          <w:iCs/>
-        </w:rPr>
-        <w:t>)</w:t>
-      </w:r>
-    </w:p>
-    <w:p>
-      <w:pPr>
-        <w:ind w:left="1440"/>
-      </w:pPr>
-      <w:r>
-        <w:t>Where</w:t>
-      </w:r>
-    </w:p>
-    <w:p>
-      <w:pPr>
-        <w:ind w:left="1440"/>
-        <w:rPr>
-          <w:i/>
-          <w:iCs/>
-          <w:sz w:val="21"/>
-          <w:szCs w:val="21"/>
-        </w:rPr>
-      </w:pPr>
-      <w:r>
-        <w:rPr>
-          <w:i/>
-          <w:iCs/>
-        </w:rPr>
-        <w:t>X</w:t>
-      </w:r>
-      <w:r>
-        <w:rPr>
-          <w:i/>
-          <w:iCs/>
-          <w:sz w:val="21"/>
-          <w:szCs w:val="21"/>
-        </w:rPr>
-        <w:t>t</w:t>
-      </w:r>
-      <w:r>
-        <w:rPr>
-          <w:i/>
-          <w:iCs/>
-          <w:sz w:val="21"/>
-          <w:szCs w:val="21"/>
-        </w:rPr>
-        <w:t xml:space="preserve">    </w:t>
-      </w:r>
-      <w:r>
-        <w:rPr>
-          <w:sz w:val="21"/>
-          <w:szCs w:val="21"/>
-        </w:rPr>
-        <w:t>is current value</w:t>
-      </w:r>
-    </w:p>
-    <w:p>
-      <w:pPr>
-        <w:ind w:left="1440"/>
-      </w:pPr>
-      <w:r>
-        <w:rPr>
-          <w:i/>
-          <w:iCs/>
-        </w:rPr>
-        <w:t>Y</w:t>
-      </w:r>
-      <w:r>
-        <w:rPr>
-          <w:i/>
-          <w:iCs/>
-          <w:sz w:val="21"/>
-          <w:szCs w:val="21"/>
-        </w:rPr>
-        <w:t>t-</w:t>
-      </w:r>
-      <w:r>
-        <w:rPr>
-          <w:i/>
-          <w:iCs/>
-          <w:sz w:val="20"/>
-          <w:szCs w:val="20"/>
-        </w:rPr>
-        <w:t>1</w:t>
-      </w:r>
-      <w:r>
-        <w:rPr>
-          <w:i/>
-          <w:iCs/>
-          <w:sz w:val="20"/>
-          <w:szCs w:val="20"/>
-        </w:rPr>
-        <w:t xml:space="preserve"> </w:t>
-      </w:r>
-      <w:r>
-        <w:rPr>
-          <w:sz w:val="21"/>
-          <w:szCs w:val="21"/>
-        </w:rPr>
-        <w:t>is last calculated stats</w:t>
-      </w:r>
-    </w:p>
-    <w:p>
-      <w:pPr>
-        <w:ind w:left="2160"/>
-        <w:rPr>
-          <w:i/>
-          <w:iCs/>
-        </w:rPr>
-      </w:pPr>
-      <w:r>
-        <w:rPr>
-          <w:i/>
-          <w:iCs/>
+        <w:t>template&lt;typename T,</w:t>
+      </w:r>
+    </w:p>
+    <w:p>
+      <w:pPr>
+        <w:ind w:left="1440"/>
+        <w:rPr>
+          <w:b/>
+          <w:bCs/>
+          <w:color w:val="C45911"/>
+        </w:rPr>
+      </w:pPr>
+      <w:r>
+        <w:rPr>
+          <w:b/>
+          <w:bCs/>
+          <w:color w:val="C45911"/>
+        </w:rPr>
+        <w:t xml:space="preserve">    typename I = unsigned long,</w:t>
+      </w:r>
+    </w:p>
+    <w:p>
+      <w:pPr>
+        <w:ind w:left="1440"/>
+      </w:pPr>
+      <w:r>
+        <w:rPr>
+          <w:b/>
+          <w:bCs/>
+          <w:color w:val="C45911"/>
+        </w:rPr>
+        <w:t xml:space="preserve">    typename </w:t>
+      </w:r>
+      <w:r>
+        <w:rPr>
+          <w:b/>
+          <w:bCs/>
+          <w:color w:val="C45911"/>
           <w:sz w:val="22"/>
           <w:szCs w:val="22"/>
         </w:rPr>
-        <w:t>inline ExponentialRollAdopter(F &amp;&amp;functor, size_t r</w:t>
-      </w:r>
-      <w:r>
-        <w:rPr>
-          <w:i/>
-          <w:iCs/>
-          <w:sz w:val="22"/>
-          <w:szCs w:val="22"/>
+        <w:t>= typename std::enable_if&lt;std::is_arithmetic&lt;T&gt;::value, T&gt;::type&gt;</w:t>
+      </w:r>
+    </w:p>
+    <w:p>
+      <w:pPr>
+        <w:ind w:left="1440"/>
+      </w:pPr>
+      <w:r>
+        <w:rPr>
+          <w:b/>
+          <w:bCs/>
+          <w:color w:val="C45911"/>
+        </w:rPr>
+        <w:t>struct DotProdVisitor;</w:t>
+      </w:r>
+    </w:p>
+    <w:p>
+      <w:pPr>
+        <w:ind w:left="1440"/>
+      </w:pPr>
+      <w:r>
+        <w:t>This functor class calculates the dot-product of two given columns. See this document and data</w:t>
+      </w:r>
+      <w:r>
+        <w:t>frame</w:t>
+      </w:r>
+      <w:r>
+        <w:t>_tester.cc for examples.</w:t>
+      </w:r>
+    </w:p>
+    <w:p>
+      <w:pPr>
+        <w:ind w:left="1440"/>
+      </w:pPr>
+      <w:r>
+        <w:t> </w:t>
+      </w:r>
+    </w:p>
+    <w:p>
+      <w:pPr>
+        <w:ind w:left="1440"/>
+      </w:pPr>
+      <w:r>
+        <w:rPr>
+          <w:i/>
+          <w:iCs/>
+        </w:rPr>
+        <w:lastRenderedPageBreak/>
+        <w:t>T</w:t>
+      </w:r>
+      <w:r>
+        <w:t>: Column</w:t>
+      </w:r>
+      <w:r>
+        <w:t xml:space="preserve"> </w:t>
+      </w:r>
+      <w:r>
+        <w:t>data type</w:t>
+      </w:r>
+    </w:p>
+    <w:p>
+      <w:pPr>
+        <w:ind w:left="1440"/>
+      </w:pPr>
+      <w:r>
+        <w:rPr>
+          <w:i/>
+          <w:iCs/>
+        </w:rPr>
+        <w:t>I</w:t>
+      </w:r>
+      <w:r>
+        <w:t>: Index type</w:t>
+      </w:r>
+    </w:p>
+    <w:p>
+      <w:pPr>
+        <w:divId w:val="945771963"/>
+      </w:pPr>
+      <w:r>
+        <w:rPr>
+          <w:i/>
+          <w:iCs/>
+        </w:rPr>
+        <w:t>T must be an arithmetic-enabled type</w:t>
+      </w:r>
+    </w:p>
+    <w:p>
+      <w:r>
+        <w:t> </w:t>
+      </w:r>
+    </w:p>
+    <w:p>
+      <w:pPr>
+        <w:ind w:left="1440"/>
+      </w:pPr>
+      <w:r>
+        <w:rPr>
+          <w:b/>
+          <w:bCs/>
+          <w:color w:val="C45911"/>
+        </w:rPr>
+        <w:t>template&lt;typename F, typename T, typename I = unsigned long&gt;</w:t>
+      </w:r>
+    </w:p>
+    <w:p>
+      <w:pPr>
+        <w:ind w:left="1440"/>
+      </w:pPr>
+      <w:r>
+        <w:rPr>
+          <w:b/>
+          <w:bCs/>
+          <w:color w:val="C45911"/>
+        </w:rPr>
+        <w:t>struct SimpleRollAdopter;</w:t>
+      </w:r>
+    </w:p>
+    <w:p>
+      <w:pPr>
+        <w:ind w:left="1440"/>
+      </w:pPr>
+      <w:r>
+        <w:t xml:space="preserve">This functor applies functor </w:t>
+      </w:r>
+      <w:r>
+        <w:rPr>
+          <w:i/>
+          <w:iCs/>
+        </w:rPr>
+        <w:t>F</w:t>
+      </w:r>
+      <w:r>
+        <w:t xml:space="preserve"> to the data in a rolling progression. The roll count is given to the constructor of </w:t>
+      </w:r>
+      <w:r>
+        <w:rPr>
+          <w:i/>
+          <w:iCs/>
+        </w:rPr>
+        <w:t>SimpleRollAdoptor</w:t>
+      </w:r>
+      <w:r>
+        <w:t>.</w:t>
+      </w:r>
+    </w:p>
+    <w:p>
+      <w:pPr>
+        <w:ind w:left="1440"/>
+      </w:pPr>
+      <w:r>
+        <w:t xml:space="preserve">The result is a vector of </w:t>
+      </w:r>
+      <w:r>
+        <w:t>values with same number of items as the given column. The first roll_count items, in the result, will be NAN.</w:t>
+      </w:r>
+    </w:p>
+    <w:p>
+      <w:pPr>
+        <w:ind w:left="2160"/>
+      </w:pPr>
+      <w:r>
+        <w:rPr>
+          <w:i/>
+          <w:iCs/>
+        </w:rPr>
+        <w:t>inline SimpleRollAdopter(F &amp;&amp;functor, size_t roll_count)</w:t>
+      </w:r>
+    </w:p>
+    <w:p>
+      <w:pPr>
+        <w:ind w:left="1440"/>
+      </w:pPr>
+      <w:r>
+        <w:t> </w:t>
+      </w:r>
+    </w:p>
+    <w:p>
+      <w:pPr>
+        <w:ind w:left="1440"/>
+      </w:pPr>
+      <w:r>
+        <w:rPr>
+          <w:i/>
+          <w:iCs/>
+        </w:rPr>
+        <w:t>F</w:t>
+      </w:r>
+      <w:r>
+        <w:t>: Functor type</w:t>
+      </w:r>
+    </w:p>
+    <w:p>
+      <w:pPr>
+        <w:ind w:left="1440"/>
+      </w:pPr>
+      <w:r>
+        <w:rPr>
+          <w:i/>
+          <w:iCs/>
+        </w:rPr>
+        <w:t>T</w:t>
+      </w:r>
+      <w:r>
+        <w:t>: Column</w:t>
+      </w:r>
+      <w:r>
+        <w:t xml:space="preserve"> </w:t>
+      </w:r>
+      <w:r>
+        <w:t>data type</w:t>
+      </w:r>
+    </w:p>
+    <w:p>
+      <w:pPr>
+        <w:divId w:val="2106992932"/>
+      </w:pPr>
+      <w:r>
+        <w:rPr>
+          <w:i/>
+          <w:iCs/>
+        </w:rPr>
+        <w:t>I</w:t>
+      </w:r>
+      <w:r>
+        <w:t>: Index type</w:t>
+      </w:r>
+    </w:p>
+    <w:p>
+      <w:r>
+        <w:t> </w:t>
+      </w:r>
+    </w:p>
+    <w:p>
+      <w:pPr>
+        <w:ind w:left="1440"/>
+        <w:rPr>
+          <w:b/>
+          <w:bCs/>
+          <w:color w:val="C45911"/>
+        </w:rPr>
+      </w:pPr>
+      <w:r>
+        <w:rPr>
+          <w:b/>
+          <w:bCs/>
+          <w:color w:val="C45911"/>
+        </w:rPr>
+        <w:t>template&lt;typename F, typename T, typename I = unsigned long&gt;</w:t>
+      </w:r>
+    </w:p>
+    <w:p>
+      <w:pPr>
+        <w:ind w:left="1440"/>
+      </w:pPr>
+      <w:r>
+        <w:rPr>
+          <w:b/>
+          <w:bCs/>
+          <w:color w:val="C45911"/>
+        </w:rPr>
+        <w:t>struct  ExpandingRollAdopter</w:t>
+      </w:r>
+      <w:r>
+        <w:rPr>
+          <w:b/>
+          <w:bCs/>
+          <w:color w:val="C45911"/>
+        </w:rPr>
+        <w:t>;</w:t>
+      </w:r>
+    </w:p>
+    <w:p>
+      <w:pPr>
+        <w:ind w:left="1440"/>
+      </w:pPr>
+      <w:r>
+        <w:t xml:space="preserve">This functor applies functor </w:t>
+      </w:r>
+      <w:r>
+        <w:rPr>
+          <w:i/>
+          <w:iCs/>
+        </w:rPr>
+        <w:t>F</w:t>
+      </w:r>
+      <w:r>
+        <w:t xml:space="preserve"> to the data in a</w:t>
+      </w:r>
+      <w:r>
+        <w:t>n expanding</w:t>
+      </w:r>
+      <w:r>
+        <w:t xml:space="preserve"> rolling progression. The roll count</w:t>
+      </w:r>
+      <w:r>
+        <w:t xml:space="preserve"> and the step increment count</w:t>
+      </w:r>
+      <w:r>
+        <w:t xml:space="preserve"> </w:t>
+      </w:r>
+      <w:r>
+        <w:t>are</w:t>
+      </w:r>
+      <w:r>
+        <w:t xml:space="preserve"> given to the constructor</w:t>
+      </w:r>
+      <w:r>
+        <w:t>.</w:t>
+      </w:r>
+    </w:p>
+    <w:p>
+      <w:pPr>
+        <w:ind w:left="1440"/>
+      </w:pPr>
+      <w:r>
+        <w:t xml:space="preserve">The result is a vector of </w:t>
+      </w:r>
+      <w:r>
+        <w:rPr>
+          <w:i/>
+          <w:iCs/>
+        </w:rPr>
+        <w:t>T</w:t>
+      </w:r>
+      <w:r>
+        <w:t xml:space="preserve"> type </w:t>
+      </w:r>
+      <w:r>
+        <w:t>values</w:t>
+      </w:r>
+      <w:r>
+        <w:t xml:space="preserve">. </w:t>
+      </w:r>
+      <w:r>
+        <w:t>The first roll_count items, in the result, will be NAN.</w:t>
+      </w:r>
+    </w:p>
+    <w:p>
+      <w:pPr>
+        <w:ind w:left="2160"/>
+        <w:rPr>
+          <w:i/>
+          <w:iCs/>
+        </w:rPr>
+      </w:pPr>
+      <w:r>
+        <w:rPr>
+          <w:i/>
+          <w:iCs/>
+        </w:rPr>
+        <w:t>inline ExpandingRollAdopter(F &amp;&amp;functor,</w:t>
+      </w:r>
+    </w:p>
+    <w:p>
+      <w:pPr>
+        <w:ind w:left="2160"/>
+        <w:rPr>
+          <w:i/>
+          <w:iCs/>
+        </w:rPr>
+      </w:pPr>
+      <w:r>
+        <w:rPr>
+          <w:i/>
+          <w:iCs/>
+        </w:rPr>
+        <w:t xml:space="preserve">                              </w:t>
+      </w:r>
+      <w:r>
+        <w:rPr>
+          <w:i/>
+          <w:iCs/>
+        </w:rPr>
+        <w:t xml:space="preserve">                </w:t>
+      </w:r>
+      <w:r>
+        <w:rPr>
+          <w:i/>
+          <w:iCs/>
+        </w:rPr>
+        <w:t xml:space="preserve">  size_t r</w:t>
+      </w:r>
+      <w:r>
+        <w:rPr>
+          <w:i/>
+          <w:iCs/>
         </w:rPr>
         <w:t>oll</w:t>
       </w:r>
@@ -38952,10 +39025,48 @@
         <w:rPr>
           <w:i/>
           <w:iCs/>
-          <w:sz w:val="22"/>
-          <w:szCs w:val="22"/>
-        </w:rPr>
-        <w:t>_count, exponential_decay_spec eds, double value)</w:t>
+        </w:rPr>
+        <w:t>_count,</w:t>
+      </w:r>
+    </w:p>
+    <w:p>
+      <w:pPr>
+        <w:ind w:left="2160"/>
+      </w:pPr>
+      <w:r>
+        <w:rPr>
+          <w:i/>
+          <w:iCs/>
+        </w:rPr>
+        <w:t xml:space="preserve">                             </w:t>
+      </w:r>
+      <w:r>
+        <w:rPr>
+          <w:i/>
+          <w:iCs/>
+        </w:rPr>
+        <w:t xml:space="preserve">               </w:t>
+      </w:r>
+      <w:r>
+        <w:rPr>
+          <w:i/>
+          <w:iCs/>
+        </w:rPr>
+        <w:t xml:space="preserve">   size_t i</w:t>
+      </w:r>
+      <w:r>
+        <w:rPr>
+          <w:i/>
+          <w:iCs/>
+        </w:rPr>
+        <w:t>ncrement</w:t>
+      </w:r>
+      <w:r>
+        <w:rPr>
+          <w:i/>
+          <w:iCs/>
+        </w:rPr>
+        <w:t>_count = 1)</w:t>
       </w:r>
     </w:p>
     <w:p>
@@ -39030,47 +39141,405 @@
           <w:bCs/>
           <w:color w:val="C45911"/>
         </w:rPr>
-        <w:t>template&lt;typename T,</w:t>
-      </w:r>
-    </w:p>
-    <w:p>
-      <w:pPr>
-        <w:ind w:left="1440"/>
-        <w:rPr>
-          <w:b/>
-          <w:bCs/>
-          <w:color w:val="C45911"/>
-        </w:rPr>
-      </w:pPr>
-      <w:r>
-        <w:rPr>
-          <w:b/>
-          <w:bCs/>
-          <w:color w:val="C45911"/>
-        </w:rPr>
-        <w:t xml:space="preserve">    typename I = unsigned long,</w:t>
-      </w:r>
-    </w:p>
-    <w:p>
-      <w:pPr>
-        <w:ind w:left="1440"/>
-      </w:pPr>
-      <w:r>
-        <w:rPr>
-          <w:b/>
-          <w:bCs/>
-          <w:color w:val="C45911"/>
-        </w:rPr>
-        <w:t xml:space="preserve">    typename </w:t>
-      </w:r>
-      <w:r>
-        <w:rPr>
-          <w:b/>
-          <w:bCs/>
-          <w:color w:val="C45911"/>
+        <w:t>template&lt;typename F, typename T, typename I = unsigned long&gt;</w:t>
+      </w:r>
+    </w:p>
+    <w:p>
+      <w:pPr>
+        <w:ind w:left="1440"/>
+      </w:pPr>
+      <w:r>
+        <w:rPr>
+          <w:b/>
+          <w:bCs/>
+          <w:color w:val="C45911"/>
+        </w:rPr>
+        <w:t>struct  ExponentialRollAdopter</w:t>
+      </w:r>
+      <w:r>
+        <w:rPr>
+          <w:b/>
+          <w:bCs/>
+          <w:color w:val="C45911"/>
+        </w:rPr>
+        <w:t>;</w:t>
+      </w:r>
+    </w:p>
+    <w:p>
+      <w:pPr>
+        <w:ind w:left="1440"/>
+      </w:pPr>
+      <w:r>
+        <w:t xml:space="preserve">This functor applies functor </w:t>
+      </w:r>
+      <w:r>
+        <w:rPr>
+          <w:i/>
+          <w:iCs/>
+        </w:rPr>
+        <w:t>F</w:t>
+      </w:r>
+      <w:r>
+        <w:t xml:space="preserve"> to the data in a</w:t>
+      </w:r>
+      <w:r>
+        <w:t>n exponentially decaying</w:t>
+      </w:r>
+      <w:r>
+        <w:t xml:space="preserve"> rolling progression. The roll count is given to the constructor of </w:t>
+      </w:r>
+      <w:r>
+        <w:rPr>
+          <w:i/>
+          <w:iCs/>
+        </w:rPr>
+        <w:t>ExponentialRollAdopter</w:t>
+      </w:r>
+      <w:r>
+        <w:t>.</w:t>
+      </w:r>
+      <w:r>
+        <w:t xml:space="preserve"> The other parameters to the constructor determine </w:t>
+      </w:r>
+      <w:r>
+        <w:t>how</w:t>
+      </w:r>
+      <w:r>
+        <w:t xml:space="preserve"> the decay is calculated. Please see the </w:t>
+      </w:r>
+      <w:r>
+        <w:rPr>
+          <w:i/>
+          <w:iCs/>
+        </w:rPr>
+        <w:t>exponential_decay_spec</w:t>
+      </w:r>
+      <w:r>
+        <w:t xml:space="preserve"> type above.</w:t>
+      </w:r>
+    </w:p>
+    <w:p>
+      <w:pPr>
+        <w:ind w:left="1440"/>
+      </w:pPr>
+      <w:r>
+        <w:t>The result is a vector of values with same number of items as the given column. The first roll_count items, in the result, will be NAN.</w:t>
+      </w:r>
+    </w:p>
+    <w:p>
+      <w:pPr>
+        <w:ind w:left="1440"/>
+        <w:rPr>
+          <w:i/>
+          <w:iCs/>
+        </w:rPr>
+      </w:pPr>
+      <w:r>
+        <w:t xml:space="preserve">The formula used is: </w:t>
+      </w:r>
+      <w:r>
+        <w:rPr>
+          <w:i/>
+          <w:iCs/>
+        </w:rPr>
+        <w:t>(decay * X</w:t>
+      </w:r>
+      <w:r>
+        <w:rPr>
+          <w:i/>
+          <w:iCs/>
+          <w:sz w:val="21"/>
+          <w:szCs w:val="21"/>
+        </w:rPr>
+        <w:t>t</w:t>
+      </w:r>
+      <w:r>
+        <w:rPr>
+          <w:i/>
+          <w:iCs/>
+        </w:rPr>
+        <w:t xml:space="preserve">) + ((1 − decay) * </w:t>
+      </w:r>
+      <w:r>
+        <w:rPr>
+          <w:i/>
+          <w:iCs/>
+        </w:rPr>
+        <w:t>Y</w:t>
+      </w:r>
+      <w:r>
+        <w:rPr>
+          <w:i/>
+          <w:iCs/>
+          <w:sz w:val="21"/>
+          <w:szCs w:val="21"/>
+        </w:rPr>
+        <w:t>t-</w:t>
+      </w:r>
+      <w:r>
+        <w:rPr>
+          <w:i/>
+          <w:iCs/>
+          <w:sz w:val="20"/>
+          <w:szCs w:val="20"/>
+        </w:rPr>
+        <w:t>1</w:t>
+      </w:r>
+      <w:r>
+        <w:rPr>
+          <w:i/>
+          <w:iCs/>
+        </w:rPr>
+        <w:t>)</w:t>
+      </w:r>
+    </w:p>
+    <w:p>
+      <w:pPr>
+        <w:ind w:left="1440"/>
+      </w:pPr>
+      <w:r>
+        <w:t>Where</w:t>
+      </w:r>
+    </w:p>
+    <w:p>
+      <w:pPr>
+        <w:ind w:left="1440"/>
+        <w:rPr>
+          <w:i/>
+          <w:iCs/>
+          <w:sz w:val="21"/>
+          <w:szCs w:val="21"/>
+        </w:rPr>
+      </w:pPr>
+      <w:r>
+        <w:rPr>
+          <w:i/>
+          <w:iCs/>
+        </w:rPr>
+        <w:t>X</w:t>
+      </w:r>
+      <w:r>
+        <w:rPr>
+          <w:i/>
+          <w:iCs/>
+          <w:sz w:val="21"/>
+          <w:szCs w:val="21"/>
+        </w:rPr>
+        <w:t>t</w:t>
+      </w:r>
+      <w:r>
+        <w:rPr>
+          <w:i/>
+          <w:iCs/>
+          <w:sz w:val="21"/>
+          <w:szCs w:val="21"/>
+        </w:rPr>
+        <w:t xml:space="preserve">    </w:t>
+      </w:r>
+      <w:r>
+        <w:rPr>
+          <w:sz w:val="21"/>
+          <w:szCs w:val="21"/>
+        </w:rPr>
+        <w:t>is current value</w:t>
+      </w:r>
+    </w:p>
+    <w:p>
+      <w:pPr>
+        <w:ind w:left="1440"/>
+      </w:pPr>
+      <w:r>
+        <w:rPr>
+          <w:i/>
+          <w:iCs/>
+        </w:rPr>
+        <w:t>Y</w:t>
+      </w:r>
+      <w:r>
+        <w:rPr>
+          <w:i/>
+          <w:iCs/>
+          <w:sz w:val="21"/>
+          <w:szCs w:val="21"/>
+        </w:rPr>
+        <w:t>t-</w:t>
+      </w:r>
+      <w:r>
+        <w:rPr>
+          <w:i/>
+          <w:iCs/>
+          <w:sz w:val="20"/>
+          <w:szCs w:val="20"/>
+        </w:rPr>
+        <w:t>1</w:t>
+      </w:r>
+      <w:r>
+        <w:rPr>
+          <w:i/>
+          <w:iCs/>
+          <w:sz w:val="20"/>
+          <w:szCs w:val="20"/>
+        </w:rPr>
+        <w:t xml:space="preserve"> </w:t>
+      </w:r>
+      <w:r>
+        <w:rPr>
+          <w:sz w:val="21"/>
+          <w:szCs w:val="21"/>
+        </w:rPr>
+        <w:t>is last calculated stats</w:t>
+      </w:r>
+    </w:p>
+    <w:p>
+      <w:pPr>
+        <w:ind w:left="2160"/>
+        <w:rPr>
+          <w:i/>
+          <w:iCs/>
+        </w:rPr>
+      </w:pPr>
+      <w:r>
+        <w:rPr>
+          <w:i/>
+          <w:iCs/>
           <w:sz w:val="22"/>
           <w:szCs w:val="22"/>
         </w:rPr>
+        <w:t>inline ExponentialRollAdopter(F &amp;&amp;functor, size_t r</w:t>
+      </w:r>
+      <w:r>
+        <w:rPr>
+          <w:i/>
+          <w:iCs/>
+          <w:sz w:val="22"/>
+          <w:szCs w:val="22"/>
+        </w:rPr>
+        <w:t>oll</w:t>
+      </w:r>
+      <w:r>
+        <w:rPr>
+          <w:i/>
+          <w:iCs/>
+          <w:sz w:val="22"/>
+          <w:szCs w:val="22"/>
+        </w:rPr>
+        <w:t>_count, exponential_decay_spec eds, double value)</w:t>
+      </w:r>
+    </w:p>
+    <w:p>
+      <w:pPr>
+        <w:ind w:left="1440"/>
+      </w:pPr>
+      <w:r>
+        <w:t> </w:t>
+      </w:r>
+    </w:p>
+    <w:p>
+      <w:pPr>
+        <w:ind w:left="1440"/>
+      </w:pPr>
+      <w:r>
+        <w:rPr>
+          <w:i/>
+          <w:iCs/>
+        </w:rPr>
+        <w:t>F</w:t>
+      </w:r>
+      <w:r>
+        <w:t>: Functor type</w:t>
+      </w:r>
+    </w:p>
+    <w:p>
+      <w:pPr>
+        <w:ind w:left="1440"/>
+      </w:pPr>
+      <w:r>
+        <w:rPr>
+          <w:i/>
+          <w:iCs/>
+        </w:rPr>
+        <w:lastRenderedPageBreak/>
+        <w:t>T</w:t>
+      </w:r>
+      <w:r>
+        <w:t>: Column data type</w:t>
+      </w:r>
+    </w:p>
+    <w:p>
+      <w:pPr>
+        <w:pBdr>
+          <w:bottom w:val="single" w:sz="6" w:space="1" w:color="auto"/>
+        </w:pBdr>
+        <w:ind w:left="1440"/>
+      </w:pPr>
+      <w:r>
+        <w:rPr>
+          <w:i/>
+          <w:iCs/>
+        </w:rPr>
+        <w:t>I</w:t>
+      </w:r>
+      <w:r>
+        <w:t>: Index type</w:t>
+      </w:r>
+    </w:p>
+    <w:p/>
+    <w:p>
+      <w:pPr>
+        <w:ind w:left="1440"/>
+        <w:rPr>
+          <w:b/>
+          <w:bCs/>
+          <w:color w:val="C45911"/>
+        </w:rPr>
+      </w:pPr>
+      <w:r>
+        <w:rPr>
+          <w:b/>
+          <w:bCs/>
+          <w:color w:val="C45911"/>
+        </w:rPr>
+        <w:t>template&lt;typename T,</w:t>
+      </w:r>
+    </w:p>
+    <w:p>
+      <w:pPr>
+        <w:ind w:left="1440"/>
+        <w:rPr>
+          <w:b/>
+          <w:bCs/>
+          <w:color w:val="C45911"/>
+        </w:rPr>
+      </w:pPr>
+      <w:r>
+        <w:rPr>
+          <w:b/>
+          <w:bCs/>
+          <w:color w:val="C45911"/>
+        </w:rPr>
+        <w:t xml:space="preserve">    typename I = unsigned long,</w:t>
+      </w:r>
+    </w:p>
+    <w:p>
+      <w:pPr>
+        <w:ind w:left="1440"/>
+      </w:pPr>
+      <w:r>
+        <w:rPr>
+          <w:b/>
+          <w:bCs/>
+          <w:color w:val="C45911"/>
+        </w:rPr>
+        <w:t xml:space="preserve">    typename </w:t>
+      </w:r>
+      <w:r>
+        <w:rPr>
+          <w:b/>
+          <w:bCs/>
+          <w:color w:val="C45911"/>
+          <w:sz w:val="22"/>
+          <w:szCs w:val="22"/>
+        </w:rPr>
         <w:t>= typename std::enable_if&lt;std::is_arithmetic&lt;T&gt;::value, T&gt;::type&gt;</w:t>
       </w:r>
     </w:p>
@@ -39159,7 +39628,6 @@
     </w:p>
     <w:p>
       <w:r>
-        <w:lastRenderedPageBreak/>
         <w:t> </w:t>
       </w:r>
     </w:p>
@@ -39672,6 +40140,7 @@
           <w:i/>
           <w:iCs/>
         </w:rPr>
+        <w:lastRenderedPageBreak/>
         <w:t>const result_type &amp;get_short_term_to_long_term () const</w:t>
       </w:r>
       <w:r>
@@ -39920,7 +40389,6 @@
         <w:ind w:left="1440"/>
       </w:pPr>
       <w:r>
-        <w:lastRenderedPageBreak/>
         <w:t>This is a “single action visitor”, meaning it is passed the whole data vector in one call and you must use the single_action_visit() interface.</w:t>
       </w:r>
     </w:p>
@@ -40338,6 +40806,7 @@
           <w:bCs/>
           <w:color w:val="C45911"/>
         </w:rPr>
+        <w:lastRenderedPageBreak/>
         <w:t xml:space="preserve">struct </w:t>
       </w:r>
       <w:r>
@@ -40495,7 +40964,6 @@
           <w:i/>
           <w:iCs/>
         </w:rPr>
-        <w:lastRenderedPageBreak/>
         <w:t>MACDVisitor(size_type short_mean_period,</w:t>
       </w:r>
       <w:r>

</xml_diff>

<commit_message>
Wrote docs for VWAP
</commit_message>
<xml_diff>
--- a/docs/DataFrameDoc.docx
+++ b/docs/DataFrameDoc.docx
@@ -159,7 +159,7 @@
                 <w:sz w:val="16"/>
                 <w:szCs w:val="16"/>
               </w:rPr>
-              <w:t>Functors</w:t>
+              <w:t>Visitors</w:t>
             </w:r>
           </w:p>
         </w:tc>
@@ -6576,7 +6576,27 @@
                 <w:sz w:val="16"/>
                 <w:szCs w:val="16"/>
               </w:rPr>
-              <w:t xml:space="preserve">struct ZScoreVisitor {  } </w:t>
+              <w:t xml:space="preserve">struct </w:t>
+            </w:r>
+            <w:r>
+              <w:rPr>
+                <w:b/>
+                <w:bCs/>
+                <w:color w:val="C45911"/>
+                <w:sz w:val="16"/>
+                <w:szCs w:val="16"/>
+              </w:rPr>
+              <w:t>VWAP</w:t>
+            </w:r>
+            <w:r>
+              <w:rPr>
+                <w:b/>
+                <w:bCs/>
+                <w:color w:val="C45911"/>
+                <w:sz w:val="16"/>
+                <w:szCs w:val="16"/>
+              </w:rPr>
+              <w:t xml:space="preserve">Visitor {  } </w:t>
             </w:r>
           </w:p>
         </w:tc>
@@ -6722,7 +6742,7 @@
                 <w:sz w:val="16"/>
                 <w:szCs w:val="16"/>
               </w:rPr>
-              <w:t> </w:t>
+              <w:t xml:space="preserve">struct ZScoreVisitor {  } </w:t>
             </w:r>
           </w:p>
         </w:tc>
@@ -16102,7 +16122,23 @@
           <w:bCs/>
           <w:color w:val="C45911"/>
         </w:rPr>
-        <w:t xml:space="preserve">    all = 1,                    </w:t>
+        <w:t>    all = 1,</w:t>
+      </w:r>
+      <w:r>
+        <w:rPr>
+          <w:b/>
+          <w:bCs/>
+          <w:color w:val="C45911"/>
+        </w:rPr>
+        <w:tab/>
+      </w:r>
+      <w:r>
+        <w:rPr>
+          <w:b/>
+          <w:bCs/>
+          <w:color w:val="C45911"/>
+        </w:rPr>
+        <w:tab/>
       </w:r>
       <w:r>
         <w:rPr>
@@ -16123,7 +16159,23 @@
           <w:bCs/>
           <w:color w:val="C45911"/>
         </w:rPr>
-        <w:t xml:space="preserve">    any = 2,                  </w:t>
+        <w:t>    any = 2,</w:t>
+      </w:r>
+      <w:r>
+        <w:rPr>
+          <w:b/>
+          <w:bCs/>
+          <w:color w:val="C45911"/>
+        </w:rPr>
+        <w:tab/>
+      </w:r>
+      <w:r>
+        <w:rPr>
+          <w:b/>
+          <w:bCs/>
+          <w:color w:val="C45911"/>
+        </w:rPr>
+        <w:tab/>
       </w:r>
       <w:r>
         <w:rPr>
@@ -16144,7 +16196,15 @@
           <w:bCs/>
           <w:color w:val="C45911"/>
         </w:rPr>
-        <w:t xml:space="preserve">    threshold = 3         </w:t>
+        <w:t>    threshold = 3</w:t>
+      </w:r>
+      <w:r>
+        <w:rPr>
+          <w:b/>
+          <w:bCs/>
+          <w:color w:val="C45911"/>
+        </w:rPr>
+        <w:tab/>
       </w:r>
       <w:r>
         <w:rPr>
@@ -37438,8 +37498,6 @@
       <w:r>
         <w:t> </w:t>
       </w:r>
-      <w:bookmarkStart w:id="0" w:name="_GoBack"/>
-      <w:bookmarkEnd w:id="0"/>
     </w:p>
     <w:p>
       <w:pPr>
@@ -40725,7 +40783,7 @@
           <w:bCs/>
           <w:color w:val="C45911"/>
         </w:rPr>
-        <w:t xml:space="preserve">         </w:t>
+        <w:t xml:space="preserve">      </w:t>
       </w:r>
       <w:r>
         <w:rPr>
@@ -40741,25 +40799,25 @@
           <w:bCs/>
           <w:color w:val="C45911"/>
         </w:rPr>
-        <w:t>typename I = unsigned long,</w:t>
-      </w:r>
-    </w:p>
-    <w:p>
-      <w:pPr>
-        <w:ind w:left="1440"/>
-        <w:rPr>
-          <w:b/>
-          <w:bCs/>
-          <w:color w:val="C45911"/>
-        </w:rPr>
-      </w:pPr>
-      <w:r>
-        <w:rPr>
-          <w:b/>
-          <w:bCs/>
-          <w:color w:val="C45911"/>
-        </w:rPr>
-        <w:t xml:space="preserve">         </w:t>
+        <w:t xml:space="preserve">   typename I = unsigned long,</w:t>
+      </w:r>
+    </w:p>
+    <w:p>
+      <w:pPr>
+        <w:ind w:left="1440"/>
+        <w:rPr>
+          <w:b/>
+          <w:bCs/>
+          <w:color w:val="C45911"/>
+        </w:rPr>
+      </w:pPr>
+      <w:r>
+        <w:rPr>
+          <w:b/>
+          <w:bCs/>
+          <w:color w:val="C45911"/>
+        </w:rPr>
+        <w:t xml:space="preserve">     </w:t>
       </w:r>
       <w:r>
         <w:rPr>
@@ -40775,15 +40833,7 @@
           <w:bCs/>
           <w:color w:val="C45911"/>
         </w:rPr>
-        <w:t>typename =</w:t>
-      </w:r>
-      <w:r>
-        <w:rPr>
-          <w:b/>
-          <w:bCs/>
-          <w:color w:val="C45911"/>
-        </w:rPr>
-        <w:t xml:space="preserve"> </w:t>
+        <w:t xml:space="preserve">    typename = </w:t>
       </w:r>
       <w:r>
         <w:rPr>
@@ -40807,6 +40857,758 @@
           <w:color w:val="C45911"/>
         </w:rPr>
         <w:lastRenderedPageBreak/>
+        <w:t>struct  VWAPVisitor</w:t>
+      </w:r>
+      <w:r>
+        <w:rPr>
+          <w:b/>
+          <w:bCs/>
+          <w:color w:val="C45911"/>
+        </w:rPr>
+        <w:t>;</w:t>
+      </w:r>
+    </w:p>
+    <w:p>
+      <w:pPr>
+        <w:ind w:left="1440"/>
+      </w:pPr>
+      <w:r>
+        <w:t xml:space="preserve">This functor class calculates </w:t>
+      </w:r>
+      <w:r>
+        <w:t>VWAP – and more - between the two column values. The first column is the index (assumed to represent time). The second column is assumed to be trade price. The third column is assumed to be trade size</w:t>
+      </w:r>
+    </w:p>
+    <w:p>
+      <w:pPr>
+        <w:ind w:left="1440"/>
+      </w:pPr>
+      <w:r>
+        <w:t>The constructor takes:</w:t>
+      </w:r>
+    </w:p>
+    <w:p>
+      <w:pPr>
+        <w:pStyle w:val="ListParagraph"/>
+        <w:numPr>
+          <w:ilvl w:val="0"/>
+          <w:numId w:val="8"/>
+        </w:numPr>
+      </w:pPr>
+      <w:r>
+        <w:t>The interval value for the bucket. VWAP is calculated for buckets of interval time. 0 means everything is in one bucket.</w:t>
+      </w:r>
+    </w:p>
+    <w:p>
+      <w:pPr>
+        <w:pStyle w:val="ListParagraph"/>
+        <w:numPr>
+          <w:ilvl w:val="0"/>
+          <w:numId w:val="8"/>
+        </w:numPr>
+      </w:pPr>
+      <w:r>
+        <w:t>Max Volume: Excludes trades whose size is equal or greater than Max Volume. 0 means include everything.</w:t>
+      </w:r>
+    </w:p>
+    <w:p>
+      <w:pPr>
+        <w:pStyle w:val="ListParagraph"/>
+        <w:numPr>
+          <w:ilvl w:val="0"/>
+          <w:numId w:val="8"/>
+        </w:numPr>
+      </w:pPr>
+      <w:r>
+        <w:t>Total Volume Limit: Stops calculations when the cumulative volume exceeds Total Volume Limit. 0 means there is no limit.</w:t>
+      </w:r>
+    </w:p>
+    <w:p>
+      <w:pPr>
+        <w:pStyle w:val="ListParagraph"/>
+        <w:numPr>
+          <w:ilvl w:val="0"/>
+          <w:numId w:val="8"/>
+        </w:numPr>
+      </w:pPr>
+      <w:r>
+        <w:t>A function to calculates the difference between two index values. The default is a simple subtraction.</w:t>
+      </w:r>
+    </w:p>
+    <w:p>
+      <w:pPr>
+        <w:ind w:left="2160"/>
+        <w:rPr>
+          <w:i/>
+          <w:iCs/>
+        </w:rPr>
+      </w:pPr>
+      <w:r>
+        <w:rPr>
+          <w:i/>
+          <w:iCs/>
+        </w:rPr>
+        <w:t>VWAPVisitor(double interval,</w:t>
+      </w:r>
+    </w:p>
+    <w:p>
+      <w:pPr>
+        <w:ind w:left="2160"/>
+        <w:rPr>
+          <w:i/>
+          <w:iCs/>
+        </w:rPr>
+      </w:pPr>
+      <w:r>
+        <w:rPr>
+          <w:i/>
+          <w:iCs/>
+        </w:rPr>
+        <w:t xml:space="preserve">  </w:t>
+      </w:r>
+      <w:r>
+        <w:rPr>
+          <w:i/>
+          <w:iCs/>
+        </w:rPr>
+        <w:t xml:space="preserve">      </w:t>
+      </w:r>
+      <w:r>
+        <w:rPr>
+          <w:i/>
+          <w:iCs/>
+        </w:rPr>
+        <w:t xml:space="preserve">              double max_volume = 0,</w:t>
+      </w:r>
+    </w:p>
+    <w:p>
+      <w:pPr>
+        <w:ind w:left="2160"/>
+        <w:rPr>
+          <w:i/>
+          <w:iCs/>
+        </w:rPr>
+      </w:pPr>
+      <w:r>
+        <w:rPr>
+          <w:i/>
+          <w:iCs/>
+        </w:rPr>
+        <w:t xml:space="preserve">      </w:t>
+      </w:r>
+      <w:r>
+        <w:rPr>
+          <w:i/>
+          <w:iCs/>
+        </w:rPr>
+        <w:t xml:space="preserve">     </w:t>
+      </w:r>
+      <w:r>
+        <w:rPr>
+          <w:i/>
+          <w:iCs/>
+        </w:rPr>
+        <w:t xml:space="preserve">  </w:t>
+      </w:r>
+      <w:r>
+        <w:rPr>
+          <w:i/>
+          <w:iCs/>
+        </w:rPr>
+        <w:t xml:space="preserve"> </w:t>
+      </w:r>
+      <w:r>
+        <w:rPr>
+          <w:i/>
+          <w:iCs/>
+        </w:rPr>
+        <w:t xml:space="preserve">        double total_volume_limit = 0,</w:t>
+      </w:r>
+    </w:p>
+    <w:p>
+      <w:pPr>
+        <w:ind w:left="2160"/>
+        <w:rPr>
+          <w:i/>
+          <w:iCs/>
+        </w:rPr>
+      </w:pPr>
+      <w:r>
+        <w:rPr>
+          <w:i/>
+          <w:iCs/>
+        </w:rPr>
+        <w:t xml:space="preserve">    </w:t>
+      </w:r>
+      <w:r>
+        <w:rPr>
+          <w:i/>
+          <w:iCs/>
+        </w:rPr>
+        <w:t xml:space="preserve">  </w:t>
+      </w:r>
+      <w:r>
+        <w:rPr>
+          <w:i/>
+          <w:iCs/>
+        </w:rPr>
+        <w:t xml:space="preserve">     </w:t>
+      </w:r>
+      <w:r>
+        <w:rPr>
+          <w:i/>
+          <w:iCs/>
+        </w:rPr>
+        <w:t xml:space="preserve">  </w:t>
+      </w:r>
+      <w:r>
+        <w:rPr>
+          <w:i/>
+          <w:iCs/>
+        </w:rPr>
+        <w:t xml:space="preserve"> </w:t>
+      </w:r>
+      <w:r>
+        <w:rPr>
+          <w:i/>
+          <w:iCs/>
+        </w:rPr>
+        <w:t xml:space="preserve">  </w:t>
+      </w:r>
+      <w:r>
+        <w:rPr>
+          <w:i/>
+          <w:iCs/>
+        </w:rPr>
+        <w:t xml:space="preserve">      distance_func f =</w:t>
+      </w:r>
+    </w:p>
+    <w:p>
+      <w:pPr>
+        <w:ind w:left="2160"/>
+        <w:rPr>
+          <w:i/>
+          <w:iCs/>
+        </w:rPr>
+      </w:pPr>
+      <w:r>
+        <w:rPr>
+          <w:i/>
+          <w:iCs/>
+        </w:rPr>
+        <w:t xml:space="preserve">                </w:t>
+      </w:r>
+      <w:r>
+        <w:rPr>
+          <w:i/>
+          <w:iCs/>
+        </w:rPr>
+        <w:t xml:space="preserve">     </w:t>
+      </w:r>
+      <w:r>
+        <w:rPr>
+          <w:i/>
+          <w:iCs/>
+        </w:rPr>
+        <w:t xml:space="preserve">    [](const I &amp;idx1, const I &amp;idx2) -&gt; double {</w:t>
+      </w:r>
+    </w:p>
+    <w:p>
+      <w:pPr>
+        <w:ind w:left="2160"/>
+        <w:rPr>
+          <w:i/>
+          <w:iCs/>
+        </w:rPr>
+      </w:pPr>
+      <w:r>
+        <w:rPr>
+          <w:i/>
+          <w:iCs/>
+        </w:rPr>
+        <w:t xml:space="preserve">                     </w:t>
+      </w:r>
+      <w:r>
+        <w:rPr>
+          <w:i/>
+          <w:iCs/>
+        </w:rPr>
+        <w:t xml:space="preserve">     </w:t>
+      </w:r>
+      <w:r>
+        <w:rPr>
+          <w:i/>
+          <w:iCs/>
+        </w:rPr>
+        <w:t xml:space="preserve">   return (static_cast&lt;double&gt;(idx2 - idx1));</w:t>
+      </w:r>
+    </w:p>
+    <w:p>
+      <w:pPr>
+        <w:ind w:left="2160"/>
+        <w:rPr>
+          <w:i/>
+          <w:iCs/>
+        </w:rPr>
+      </w:pPr>
+      <w:r>
+        <w:rPr>
+          <w:i/>
+          <w:iCs/>
+        </w:rPr>
+        <w:t xml:space="preserve">                    </w:t>
+      </w:r>
+      <w:r>
+        <w:rPr>
+          <w:i/>
+          <w:iCs/>
+        </w:rPr>
+        <w:t xml:space="preserve">    </w:t>
+      </w:r>
+      <w:r>
+        <w:rPr>
+          <w:i/>
+          <w:iCs/>
+        </w:rPr>
+        <w:t>})</w:t>
+      </w:r>
+    </w:p>
+    <w:p>
+      <w:pPr>
+        <w:ind w:left="1440"/>
+      </w:pPr>
+    </w:p>
+    <w:p>
+      <w:pPr>
+        <w:ind w:left="1440"/>
+      </w:pPr>
+      <w:r>
+        <w:t>The result is a vector of following structs:</w:t>
+      </w:r>
+    </w:p>
+    <w:p>
+      <w:pPr>
+        <w:ind w:left="2160"/>
+        <w:rPr>
+          <w:i/>
+          <w:iCs/>
+        </w:rPr>
+      </w:pPr>
+      <w:r>
+        <w:rPr>
+          <w:i/>
+          <w:iCs/>
+        </w:rPr>
+        <w:t>struct  VWAP  {</w:t>
+      </w:r>
+    </w:p>
+    <w:p>
+      <w:pPr>
+        <w:ind w:left="2160"/>
+        <w:rPr>
+          <w:i/>
+          <w:iCs/>
+        </w:rPr>
+      </w:pPr>
+      <w:r>
+        <w:rPr>
+          <w:i/>
+          <w:iCs/>
+        </w:rPr>
+        <w:t xml:space="preserve">        value_type</w:t>
+      </w:r>
+      <w:r>
+        <w:rPr>
+          <w:i/>
+          <w:iCs/>
+        </w:rPr>
+        <w:t xml:space="preserve">  </w:t>
+      </w:r>
+      <w:r>
+        <w:rPr>
+          <w:i/>
+          <w:iCs/>
+        </w:rPr>
+        <w:t>vwap { 0 };</w:t>
+      </w:r>
+    </w:p>
+    <w:p>
+      <w:pPr>
+        <w:ind w:left="2160"/>
+        <w:rPr>
+          <w:i/>
+          <w:iCs/>
+        </w:rPr>
+      </w:pPr>
+      <w:r>
+        <w:rPr>
+          <w:i/>
+          <w:iCs/>
+        </w:rPr>
+        <w:t xml:space="preserve">        index_type  index_value { 0 };</w:t>
+      </w:r>
+    </w:p>
+    <w:p>
+      <w:pPr>
+        <w:ind w:left="2160"/>
+        <w:rPr>
+          <w:i/>
+          <w:iCs/>
+        </w:rPr>
+      </w:pPr>
+      <w:r>
+        <w:rPr>
+          <w:i/>
+          <w:iCs/>
+        </w:rPr>
+        <w:t xml:space="preserve">        size_type   </w:t>
+      </w:r>
+      <w:r>
+        <w:rPr>
+          <w:i/>
+          <w:iCs/>
+        </w:rPr>
+        <w:t xml:space="preserve">  </w:t>
+      </w:r>
+      <w:r>
+        <w:rPr>
+          <w:i/>
+          <w:iCs/>
+        </w:rPr>
+        <w:t>event_count { 0 };</w:t>
+      </w:r>
+    </w:p>
+    <w:p>
+      <w:pPr>
+        <w:ind w:left="2160"/>
+        <w:rPr>
+          <w:i/>
+          <w:iCs/>
+        </w:rPr>
+      </w:pPr>
+      <w:r>
+        <w:rPr>
+          <w:i/>
+          <w:iCs/>
+        </w:rPr>
+        <w:t xml:space="preserve">        value_type  total_volume { 0 };</w:t>
+      </w:r>
+    </w:p>
+    <w:p>
+      <w:pPr>
+        <w:ind w:left="2160"/>
+        <w:rPr>
+          <w:i/>
+          <w:iCs/>
+        </w:rPr>
+      </w:pPr>
+      <w:r>
+        <w:rPr>
+          <w:i/>
+          <w:iCs/>
+        </w:rPr>
+        <w:t xml:space="preserve">        value_type  high_price { 0 };</w:t>
+      </w:r>
+    </w:p>
+    <w:p>
+      <w:pPr>
+        <w:ind w:left="2160"/>
+        <w:rPr>
+          <w:i/>
+          <w:iCs/>
+        </w:rPr>
+      </w:pPr>
+      <w:r>
+        <w:rPr>
+          <w:i/>
+          <w:iCs/>
+        </w:rPr>
+        <w:t xml:space="preserve">        value_type  low_price { std::numeric_limits&lt;double&gt;::max() };</w:t>
+      </w:r>
+    </w:p>
+    <w:p>
+      <w:pPr>
+        <w:ind w:left="2160"/>
+        <w:rPr>
+          <w:i/>
+          <w:iCs/>
+        </w:rPr>
+      </w:pPr>
+      <w:r>
+        <w:rPr>
+          <w:i/>
+          <w:iCs/>
+        </w:rPr>
+        <w:t xml:space="preserve">        value_type  cumulative_vwap { 0 };</w:t>
+      </w:r>
+    </w:p>
+    <w:p>
+      <w:pPr>
+        <w:ind w:left="2160"/>
+        <w:rPr>
+          <w:i/>
+          <w:iCs/>
+        </w:rPr>
+      </w:pPr>
+      <w:r>
+        <w:rPr>
+          <w:i/>
+          <w:iCs/>
+        </w:rPr>
+        <w:t xml:space="preserve">        size_type   </w:t>
+      </w:r>
+      <w:r>
+        <w:rPr>
+          <w:i/>
+          <w:iCs/>
+        </w:rPr>
+        <w:t xml:space="preserve">  </w:t>
+      </w:r>
+      <w:r>
+        <w:rPr>
+          <w:i/>
+          <w:iCs/>
+        </w:rPr>
+        <w:t>cumulative_event_count { 0 };</w:t>
+      </w:r>
+    </w:p>
+    <w:p>
+      <w:pPr>
+        <w:ind w:left="2160"/>
+        <w:rPr>
+          <w:i/>
+          <w:iCs/>
+        </w:rPr>
+      </w:pPr>
+      <w:r>
+        <w:rPr>
+          <w:i/>
+          <w:iCs/>
+        </w:rPr>
+        <w:t xml:space="preserve">        value_type  cumulative_total_volume { 0 };</w:t>
+      </w:r>
+    </w:p>
+    <w:p>
+      <w:pPr>
+        <w:ind w:left="2160"/>
+        <w:rPr>
+          <w:i/>
+          <w:iCs/>
+        </w:rPr>
+      </w:pPr>
+      <w:r>
+        <w:rPr>
+          <w:i/>
+          <w:iCs/>
+        </w:rPr>
+        <w:t xml:space="preserve">        value_type  cumulative_high_price { 0 };</w:t>
+      </w:r>
+    </w:p>
+    <w:p>
+      <w:pPr>
+        <w:ind w:left="2160"/>
+        <w:rPr>
+          <w:i/>
+          <w:iCs/>
+        </w:rPr>
+      </w:pPr>
+      <w:r>
+        <w:rPr>
+          <w:i/>
+          <w:iCs/>
+        </w:rPr>
+        <w:t xml:space="preserve">        value_type  comulative_low_price</w:t>
+      </w:r>
+      <w:r>
+        <w:rPr>
+          <w:i/>
+          <w:iCs/>
+        </w:rPr>
+        <w:t xml:space="preserve"> </w:t>
+      </w:r>
+      <w:r>
+        <w:rPr>
+          <w:i/>
+          <w:iCs/>
+          <w:sz w:val="21"/>
+          <w:szCs w:val="21"/>
+        </w:rPr>
+        <w:t>{ std::numeric_limits&lt;double&gt;::max() };</w:t>
+      </w:r>
+      <w:bookmarkStart w:id="0" w:name="_GoBack"/>
+      <w:bookmarkEnd w:id="0"/>
+    </w:p>
+    <w:p/>
+    <w:p>
+      <w:pPr>
+        <w:ind w:left="1440"/>
+      </w:pPr>
+      <w:r>
+        <w:rPr>
+          <w:i/>
+          <w:iCs/>
+        </w:rPr>
+        <w:t>T</w:t>
+      </w:r>
+      <w:r>
+        <w:t>: Column data type</w:t>
+      </w:r>
+    </w:p>
+    <w:p>
+      <w:pPr>
+        <w:ind w:left="1440"/>
+      </w:pPr>
+      <w:r>
+        <w:rPr>
+          <w:i/>
+          <w:iCs/>
+        </w:rPr>
+        <w:t>I</w:t>
+      </w:r>
+      <w:r>
+        <w:t>: Index type</w:t>
+      </w:r>
+    </w:p>
+    <w:p>
+      <w:pPr>
+        <w:pBdr>
+          <w:bottom w:val="single" w:sz="6" w:space="1" w:color="auto"/>
+        </w:pBdr>
+        <w:ind w:left="1440"/>
+        <w:rPr>
+          <w:i/>
+          <w:iCs/>
+        </w:rPr>
+      </w:pPr>
+      <w:r>
+        <w:rPr>
+          <w:i/>
+          <w:iCs/>
+        </w:rPr>
+        <w:t>T must be an arithmetic-enabled type</w:t>
+      </w:r>
+    </w:p>
+    <w:p>
+      <w:pPr>
+        <w:rPr>
+          <w:rFonts w:eastAsia="Times New Roman"/>
+        </w:rPr>
+      </w:pPr>
+    </w:p>
+    <w:p>
+      <w:pPr>
+        <w:ind w:left="1440"/>
+        <w:rPr>
+          <w:b/>
+          <w:bCs/>
+          <w:color w:val="C45911"/>
+        </w:rPr>
+      </w:pPr>
+      <w:r>
+        <w:rPr>
+          <w:b/>
+          <w:bCs/>
+          <w:color w:val="C45911"/>
+        </w:rPr>
+        <w:t>template&lt;typename T,</w:t>
+      </w:r>
+    </w:p>
+    <w:p>
+      <w:pPr>
+        <w:ind w:left="1440"/>
+        <w:rPr>
+          <w:b/>
+          <w:bCs/>
+          <w:color w:val="C45911"/>
+        </w:rPr>
+      </w:pPr>
+      <w:r>
+        <w:rPr>
+          <w:b/>
+          <w:bCs/>
+          <w:color w:val="C45911"/>
+        </w:rPr>
+        <w:t xml:space="preserve">         </w:t>
+      </w:r>
+      <w:r>
+        <w:rPr>
+          <w:b/>
+          <w:bCs/>
+          <w:color w:val="C45911"/>
+        </w:rPr>
+        <w:t xml:space="preserve">        </w:t>
+      </w:r>
+      <w:r>
+        <w:rPr>
+          <w:b/>
+          <w:bCs/>
+          <w:color w:val="C45911"/>
+        </w:rPr>
+        <w:t>typename I = unsigned long,</w:t>
+      </w:r>
+    </w:p>
+    <w:p>
+      <w:pPr>
+        <w:ind w:left="1440"/>
+        <w:rPr>
+          <w:b/>
+          <w:bCs/>
+          <w:color w:val="C45911"/>
+        </w:rPr>
+      </w:pPr>
+      <w:r>
+        <w:rPr>
+          <w:b/>
+          <w:bCs/>
+          <w:color w:val="C45911"/>
+        </w:rPr>
+        <w:t xml:space="preserve">         </w:t>
+      </w:r>
+      <w:r>
+        <w:rPr>
+          <w:b/>
+          <w:bCs/>
+          <w:color w:val="C45911"/>
+        </w:rPr>
+        <w:t xml:space="preserve">        </w:t>
+      </w:r>
+      <w:r>
+        <w:rPr>
+          <w:b/>
+          <w:bCs/>
+          <w:color w:val="C45911"/>
+        </w:rPr>
+        <w:t>typename =</w:t>
+      </w:r>
+      <w:r>
+        <w:rPr>
+          <w:b/>
+          <w:bCs/>
+          <w:color w:val="C45911"/>
+        </w:rPr>
+        <w:t xml:space="preserve"> </w:t>
+      </w:r>
+      <w:r>
+        <w:rPr>
+          <w:b/>
+          <w:bCs/>
+          <w:color w:val="C45911"/>
+          <w:sz w:val="20"/>
+          <w:szCs w:val="20"/>
+        </w:rPr>
+        <w:t>typename std::enable_if&lt;std::is_arithmetic&lt;T&gt;::value, T&gt;::type&gt;</w:t>
+      </w:r>
+    </w:p>
+    <w:p>
+      <w:pPr>
+        <w:ind w:left="1440"/>
+      </w:pPr>
+      <w:r>
+        <w:rPr>
+          <w:b/>
+          <w:bCs/>
+          <w:color w:val="C45911"/>
+        </w:rPr>
         <w:t xml:space="preserve">struct </w:t>
       </w:r>
       <w:r>
@@ -40839,6 +41641,7 @@
         <w:ind w:left="1440"/>
       </w:pPr>
       <w:r>
+        <w:lastRenderedPageBreak/>
         <w:t>This functor class calculates t</w:t>
       </w:r>
       <w:r>

</xml_diff>

<commit_message>
Wrote docs for VWBAS
</commit_message>
<xml_diff>
--- a/docs/DataFrameDoc.docx
+++ b/docs/DataFrameDoc.docx
@@ -6742,7 +6742,37 @@
                 <w:sz w:val="16"/>
                 <w:szCs w:val="16"/>
               </w:rPr>
-              <w:t xml:space="preserve">struct ZScoreVisitor {  } </w:t>
+              <w:t xml:space="preserve">struct </w:t>
+            </w:r>
+            <w:r>
+              <w:rPr>
+                <w:b/>
+                <w:bCs/>
+                <w:color w:val="C45911"/>
+                <w:sz w:val="16"/>
+                <w:szCs w:val="16"/>
+              </w:rPr>
+              <w:t>VWBASVisitor</w:t>
+            </w:r>
+            <w:r>
+              <w:rPr>
+                <w:b/>
+                <w:bCs/